<commit_message>
anpassung studienarbeit + mustertemplate
</commit_message>
<xml_diff>
--- a/dokumentation/studienarbeit.docx
+++ b/dokumentation/studienarbeit.docx
@@ -26,34 +26,7 @@
         <w:framePr w:wrap="notBeside"/>
       </w:pPr>
       <w:r>
-        <w:t>Preparation of Papers for IEEE T</w:t>
-      </w:r>
-      <w:r>
-        <w:rPr>
-          <w:sz w:val="40"/>
-          <w:szCs w:val="40"/>
-        </w:rPr>
-        <w:t>RANSACTIONS</w:t>
-      </w:r>
-      <w:r>
-        <w:t xml:space="preserve"> and J</w:t>
-      </w:r>
-      <w:r>
-        <w:rPr>
-          <w:sz w:val="40"/>
-          <w:szCs w:val="40"/>
-        </w:rPr>
-        <w:t>OURNALS</w:t>
-      </w:r>
-      <w:r>
-        <w:rPr>
-          <w:i/>
-          <w:iCs/>
-        </w:rPr>
-        <w:t xml:space="preserve"> </w:t>
-      </w:r>
-      <w:r>
-        <w:t>(June 2003)</w:t>
+        <w:t>Redesign einer Chat-Anwendung als verteiltes System.</w:t>
       </w:r>
     </w:p>
     <w:p>
@@ -788,259 +761,10 @@
     </w:p>
     <w:p>
       <w:pPr>
-        <w:pStyle w:val="berschrift1"/>
-      </w:pPr>
-      <w:r>
-        <w:t>Editorial Policy</w:t>
-      </w:r>
-    </w:p>
-    <w:p>
-      <w:pPr>
-        <w:pStyle w:val="Text"/>
-      </w:pPr>
-      <w:r>
-        <w:t>Submission of a manuscript is not required for participation in a conference. Do not submit a reworked version of a paper you have submitted or published elsewhere. Do not publish “preliminary” data or results. The submitting author is responsible for obtaining agreement of all coauthors and any consent required from sponsors before submitting a paper. IEEE T</w:t>
-      </w:r>
-      <w:r>
-        <w:rPr>
-          <w:sz w:val="16"/>
-          <w:szCs w:val="16"/>
-        </w:rPr>
-        <w:t>RANSACTIONS</w:t>
-      </w:r>
-      <w:r>
-        <w:t xml:space="preserve"> and J</w:t>
-      </w:r>
-      <w:r>
-        <w:rPr>
-          <w:sz w:val="16"/>
-          <w:szCs w:val="16"/>
-        </w:rPr>
-        <w:t>OURNALS</w:t>
-      </w:r>
-      <w:r>
-        <w:t xml:space="preserve"> strongly discourage courtesy authorship. It is the obligation of the authors to cite relevant prior work.</w:t>
-      </w:r>
-    </w:p>
-    <w:p>
-      <w:pPr>
-        <w:pStyle w:val="Text"/>
-      </w:pPr>
-      <w:r>
-        <w:t>The Transactions and Journals Department does not publish conference records or proceedings. The T</w:t>
-      </w:r>
-      <w:r>
-        <w:rPr>
-          <w:sz w:val="16"/>
-          <w:szCs w:val="16"/>
-        </w:rPr>
-        <w:t>RANSACTIONS</w:t>
-      </w:r>
-      <w:r>
-        <w:t xml:space="preserve"> does publish papers related to conferences that have been recommended for publication on the basis of peer review. As a matter of convenience and service to the technical community, these topical papers are collected and published in one issue of the</w:t>
-      </w:r>
-      <w:r>
-        <w:rPr>
-          <w:i/>
-          <w:iCs/>
-        </w:rPr>
-        <w:t xml:space="preserve"> </w:t>
-      </w:r>
-      <w:r>
-        <w:t>T</w:t>
-      </w:r>
-      <w:r>
-        <w:rPr>
-          <w:sz w:val="16"/>
-          <w:szCs w:val="16"/>
-        </w:rPr>
-        <w:t>RANSACTIONS.</w:t>
-      </w:r>
-    </w:p>
-    <w:p>
-      <w:pPr>
-        <w:pStyle w:val="Text"/>
-      </w:pPr>
-      <w:r>
-        <w:t>At least two reviews are required for every paper submitted. For conference-related papers, the decision to accept or reject a paper is made by the conference editors and publications committee; the recommendations of the referees are advisory only. Undecipherable English is a valid reason for rejection. Authors of rejected papers may revise and resubmit them to the T</w:t>
-      </w:r>
-      <w:r>
-        <w:rPr>
-          <w:sz w:val="16"/>
-          <w:szCs w:val="16"/>
-        </w:rPr>
-        <w:t>RANSACTIONS</w:t>
-      </w:r>
-      <w:r>
-        <w:t xml:space="preserve"> as regular papers, whereupon they will be reviewed by two new referees.</w:t>
-      </w:r>
-    </w:p>
-    <w:p>
-      <w:pPr>
-        <w:pStyle w:val="Text"/>
-      </w:pPr>
-    </w:p>
-    <w:p>
-      <w:pPr>
-        <w:pStyle w:val="berschrift1"/>
-      </w:pPr>
-      <w:r>
-        <w:t>Publication Principles</w:t>
-      </w:r>
-    </w:p>
-    <w:p>
-      <w:pPr>
-        <w:pStyle w:val="Text"/>
-      </w:pPr>
-      <w:r>
-        <w:t>The contents of IEEE T</w:t>
-      </w:r>
-      <w:r>
-        <w:rPr>
-          <w:sz w:val="16"/>
-          <w:szCs w:val="16"/>
-        </w:rPr>
-        <w:t xml:space="preserve">RANSACTIONS </w:t>
-      </w:r>
-      <w:r>
-        <w:t>and J</w:t>
-      </w:r>
-      <w:r>
-        <w:rPr>
-          <w:sz w:val="16"/>
-          <w:szCs w:val="16"/>
-        </w:rPr>
-        <w:t xml:space="preserve">OURNALS </w:t>
-      </w:r>
-      <w:r>
-        <w:t>are peer-reviewed and archival. The T</w:t>
-      </w:r>
-      <w:r>
-        <w:rPr>
-          <w:sz w:val="16"/>
-          <w:szCs w:val="16"/>
-        </w:rPr>
-        <w:t>RANSACTIONS</w:t>
-      </w:r>
-      <w:r>
-        <w:t xml:space="preserve"> publishes scholarly articles of archival value as well as tutorial expositions and critical reviews of classical subjects and topics of current interest. </w:t>
-      </w:r>
-    </w:p>
-    <w:p>
-      <w:pPr>
-        <w:pStyle w:val="Text"/>
-      </w:pPr>
-      <w:r>
-        <w:t>Authors should consider the following points:</w:t>
-      </w:r>
-    </w:p>
-    <w:p>
-      <w:pPr>
-        <w:pStyle w:val="Text"/>
-        <w:numPr>
-          <w:ilvl w:val="0"/>
-          <w:numId w:val="18"/>
-        </w:numPr>
-      </w:pPr>
-      <w:r>
-        <w:t xml:space="preserve">Technical papers submitted for publication must advance the state of knowledge and must cite relevant prior work. </w:t>
-      </w:r>
-    </w:p>
-    <w:p>
-      <w:pPr>
-        <w:pStyle w:val="Text"/>
-        <w:numPr>
-          <w:ilvl w:val="0"/>
-          <w:numId w:val="18"/>
-        </w:numPr>
-      </w:pPr>
-      <w:r>
-        <w:t>The length of a submitted paper should be commensurate with the importance, or appropriate to the complexity, of the work. For example, an obvious extension of previously published work might not be appropriate for publication or might be adequately treated in just a few pages.</w:t>
-      </w:r>
-    </w:p>
-    <w:p>
-      <w:pPr>
-        <w:pStyle w:val="Text"/>
-        <w:numPr>
-          <w:ilvl w:val="0"/>
-          <w:numId w:val="18"/>
-        </w:numPr>
-      </w:pPr>
-      <w:r>
-        <w:t xml:space="preserve">Authors must convince both peer reviewers and the editors of the scientific and technical merit of a paper; the standards of proof are higher when extraordinary or unexpected results are reported. </w:t>
-      </w:r>
-    </w:p>
-    <w:p>
-      <w:pPr>
-        <w:pStyle w:val="Text"/>
-        <w:numPr>
-          <w:ilvl w:val="0"/>
-          <w:numId w:val="18"/>
-        </w:numPr>
-      </w:pPr>
-      <w:r>
-        <w:t xml:space="preserve">Because replication is required for scientific progress, papers submitted for publication must provide sufficient information to allow readers to perform similar </w:t>
-      </w:r>
-      <w:r>
-        <w:lastRenderedPageBreak/>
-        <w:t>experiments or calculations and use the reported results. Although not everything need be disclosed, a paper must contain new, useable, and fully described information. For example, a specimen's chemical composition need not be reported if the main purpose of a paper is to introduce a new measurement technique. Authors should expect to be challenged by reviewers if the results are not supported by adequate data and critical details.</w:t>
-      </w:r>
-    </w:p>
-    <w:p>
-      <w:pPr>
-        <w:pStyle w:val="Text"/>
-        <w:numPr>
-          <w:ilvl w:val="0"/>
-          <w:numId w:val="18"/>
-        </w:numPr>
-      </w:pPr>
-      <w:r>
-        <w:t>Papers that describe ongoing work or announce the latest technical achievement, which are suitable for presentation at a professional conference, may not be appropriate for publication in a T</w:t>
-      </w:r>
-      <w:r>
-        <w:rPr>
-          <w:sz w:val="16"/>
-          <w:szCs w:val="16"/>
-        </w:rPr>
-        <w:t>RANSACTIONS</w:t>
-      </w:r>
-      <w:r>
-        <w:t xml:space="preserve"> or J</w:t>
-      </w:r>
-      <w:r>
-        <w:rPr>
-          <w:sz w:val="16"/>
-          <w:szCs w:val="16"/>
-        </w:rPr>
-        <w:t>OURNAL.</w:t>
-      </w:r>
-    </w:p>
-    <w:p>
-      <w:pPr>
-        <w:pStyle w:val="Text"/>
-        <w:ind w:firstLine="0"/>
-      </w:pPr>
-    </w:p>
-    <w:p>
-      <w:pPr>
-        <w:pStyle w:val="berschrift1"/>
-      </w:pPr>
-      <w:r>
-        <w:t>Conclusion</w:t>
-      </w:r>
-    </w:p>
-    <w:p>
-      <w:pPr>
-        <w:pStyle w:val="Text"/>
-      </w:pPr>
-      <w:r>
-        <w:t xml:space="preserve">A conclusion section is not required. Although a conclusion may review the main points of the paper, do not replicate the abstract as the conclusion. A conclusion might elaborate on the importance of the work or suggest applications and extensions. </w:t>
-      </w:r>
-    </w:p>
-    <w:p>
-      <w:pPr>
         <w:pStyle w:val="ReferenceHead"/>
       </w:pPr>
+      <w:bookmarkStart w:id="1" w:name="_GoBack"/>
+      <w:bookmarkEnd w:id="1"/>
       <w:r>
         <w:t>Appendix</w:t>
       </w:r>
@@ -1108,7 +832,6 @@
         <w:t>References</w:t>
       </w:r>
     </w:p>
-    <w:bookmarkStart w:id="1" w:name="_GoBack"/>
     <w:p>
       <w:pPr>
         <w:pStyle w:val="Literaturverzeichnis"/>
@@ -1138,7 +861,6 @@
       <w:r>
         <w:fldChar w:fldCharType="end"/>
       </w:r>
-      <w:bookmarkEnd w:id="1"/>
     </w:p>
     <w:p>
       <w:pPr>
@@ -1179,11 +901,7 @@
       </w:pPr>
       <w:r>
         <w:tab/>
-        <w:t xml:space="preserve">The third paragraph begins with the author’s title and last name (e.g., Dr. Smith, Prof. Jones, Mr. Kajor, Ms. Hunter). List any memberships in professional societies other than the IEEE. Finally, list any awards and work </w:t>
-      </w:r>
-      <w:r>
-        <w:lastRenderedPageBreak/>
-        <w:t>for IEEE committees and publications.  If a photograph is provided, the biography will be indented around it. The photograph is placed at the top left of the biography. Personal hobbies will be deleted from the biography.</w:t>
+        <w:t>The third paragraph begins with the author’s title and last name (e.g., Dr. Smith, Prof. Jones, Mr. Kajor, Ms. Hunter). List any memberships in professional societies other than the IEEE. Finally, list any awards and work for IEEE committees and publications.  If a photograph is provided, the biography will be indented around it. The photograph is placed at the top left of the biography. Personal hobbies will be deleted from the biography.</w:t>
       </w:r>
     </w:p>
     <w:sectPr>
@@ -1398,7 +1116,7 @@
       <w:rPr>
         <w:noProof/>
       </w:rPr>
-      <w:t>3</w:t>
+      <w:t>2</w:t>
     </w:r>
     <w:r>
       <w:fldChar w:fldCharType="end"/>
@@ -1409,7 +1127,7 @@
       <w:ind w:right="360"/>
     </w:pPr>
     <w:r>
-      <w:t>&gt; REPLACE THIS LINE WITH YOUR PAPER IDENTIFICATION NUMBER (DOUBLE-CLICK HERE TO EDIT) &lt;</w:t>
+      <w:t>Studienarbeit – Verteilte Systeme</w:t>
     </w:r>
   </w:p>
   <w:p>
@@ -3404,7 +3122,7 @@
 </file>
 
 <file path=customXml/itemProps1.xml><?xml version="1.0" encoding="utf-8"?>
-<ds:datastoreItem xmlns:ds="http://schemas.openxmlformats.org/officeDocument/2006/customXml" ds:itemID="{F2B79068-1B45-4216-BE4E-4A74B1EC1625}">
+<ds:datastoreItem xmlns:ds="http://schemas.openxmlformats.org/officeDocument/2006/customXml" ds:itemID="{69B6C46C-AC06-469C-A73E-D40364BB1720}">
   <ds:schemaRefs>
     <ds:schemaRef ds:uri="http://schemas.openxmlformats.org/officeDocument/2006/bibliography"/>
   </ds:schemaRefs>

</xml_diff>

<commit_message>
anpassung javafile & neue komponentensicht
</commit_message>
<xml_diff>
--- a/dokumentation/studienarbeit.docx
+++ b/dokumentation/studienarbeit.docx
@@ -533,6 +533,14 @@
       <w:r>
         <w:t>JAX-RS</w:t>
       </w:r>
+      <w:r>
+        <w:t xml:space="preserve"> / Je</w:t>
+      </w:r>
+      <w:bookmarkStart w:id="1" w:name="_GoBack"/>
+      <w:bookmarkEnd w:id="1"/>
+      <w:r>
+        <w:t>rsey</w:t>
+      </w:r>
     </w:p>
     <w:p>
       <w:pPr>
@@ -763,8 +771,6 @@
       <w:pPr>
         <w:pStyle w:val="ReferenceHead"/>
       </w:pPr>
-      <w:bookmarkStart w:id="1" w:name="_GoBack"/>
-      <w:bookmarkEnd w:id="1"/>
       <w:r>
         <w:t>Appendix</w:t>
       </w:r>
@@ -1116,7 +1122,7 @@
       <w:rPr>
         <w:noProof/>
       </w:rPr>
-      <w:t>2</w:t>
+      <w:t>1</w:t>
     </w:r>
     <w:r>
       <w:fldChar w:fldCharType="end"/>
@@ -3122,7 +3128,7 @@
 </file>
 
 <file path=customXml/itemProps1.xml><?xml version="1.0" encoding="utf-8"?>
-<ds:datastoreItem xmlns:ds="http://schemas.openxmlformats.org/officeDocument/2006/customXml" ds:itemID="{69B6C46C-AC06-469C-A73E-D40364BB1720}">
+<ds:datastoreItem xmlns:ds="http://schemas.openxmlformats.org/officeDocument/2006/customXml" ds:itemID="{3A0A86C5-44B5-47A9-89BF-EAF1A41E82E6}">
   <ds:schemaRefs>
     <ds:schemaRef ds:uri="http://schemas.openxmlformats.org/officeDocument/2006/bibliography"/>
   </ds:schemaRefs>

</xml_diff>

<commit_message>
jms kommunikation + start doku
</commit_message>
<xml_diff>
--- a/dokumentation/studienarbeit.docx
+++ b/dokumentation/studienarbeit.docx
@@ -26,7 +26,41 @@
         <w:framePr w:wrap="notBeside"/>
       </w:pPr>
       <w:r>
-        <w:t>Redesign einer Chat-Anwendung als verteiltes System.</w:t>
+        <w:t xml:space="preserve">Redesign </w:t>
+      </w:r>
+      <w:proofErr w:type="spellStart"/>
+      <w:r>
+        <w:t>einer</w:t>
+      </w:r>
+      <w:proofErr w:type="spellEnd"/>
+      <w:r>
+        <w:t xml:space="preserve"> Chat-</w:t>
+      </w:r>
+      <w:proofErr w:type="spellStart"/>
+      <w:r>
+        <w:t>Anwendung</w:t>
+      </w:r>
+      <w:proofErr w:type="spellEnd"/>
+      <w:r>
+        <w:t xml:space="preserve"> </w:t>
+      </w:r>
+      <w:proofErr w:type="spellStart"/>
+      <w:proofErr w:type="gramStart"/>
+      <w:r>
+        <w:t>als</w:t>
+      </w:r>
+      <w:proofErr w:type="spellEnd"/>
+      <w:proofErr w:type="gramEnd"/>
+      <w:r>
+        <w:t xml:space="preserve"> </w:t>
+      </w:r>
+      <w:proofErr w:type="spellStart"/>
+      <w:r>
+        <w:t>verteiltes</w:t>
+      </w:r>
+      <w:proofErr w:type="spellEnd"/>
+      <w:r>
+        <w:t xml:space="preserve"> System.</w:t>
       </w:r>
     </w:p>
     <w:p>
@@ -35,20 +69,46 @@
         <w:framePr w:wrap="notBeside"/>
       </w:pPr>
       <w:r>
-        <w:t>C. Eidelloth, D. Sauter</w:t>
-      </w:r>
+        <w:t xml:space="preserve">C. </w:t>
+      </w:r>
+      <w:proofErr w:type="spellStart"/>
+      <w:r>
+        <w:t>Eidelloth</w:t>
+      </w:r>
+      <w:proofErr w:type="spellEnd"/>
+      <w:r>
+        <w:t xml:space="preserve">, D. </w:t>
+      </w:r>
+      <w:proofErr w:type="spellStart"/>
+      <w:r>
+        <w:t>Sauter</w:t>
+      </w:r>
+      <w:proofErr w:type="spellEnd"/>
       <w:r>
         <w:t xml:space="preserve">, </w:t>
       </w:r>
       <w:r>
-        <w:t xml:space="preserve">F. Stützinger </w:t>
+        <w:t xml:space="preserve">F. </w:t>
+      </w:r>
+      <w:proofErr w:type="spellStart"/>
+      <w:r>
+        <w:t>Stützinger</w:t>
+      </w:r>
+      <w:proofErr w:type="spellEnd"/>
+      <w:r>
+        <w:t xml:space="preserve"> </w:t>
       </w:r>
       <w:r>
         <w:t xml:space="preserve">and </w:t>
       </w:r>
       <w:r>
-        <w:t>M. Auch</w:t>
-      </w:r>
+        <w:t xml:space="preserve">M. </w:t>
+      </w:r>
+      <w:proofErr w:type="spellStart"/>
+      <w:r>
+        <w:t>Auch</w:t>
+      </w:r>
+      <w:proofErr w:type="spellEnd"/>
       <w:r>
         <w:t xml:space="preserve">, </w:t>
       </w:r>
@@ -71,7 +131,15 @@
         <w:t>Abstract</w:t>
       </w:r>
       <w:r>
-        <w:t>—These instructions give you guidelines for preparing papers for IEEE T</w:t>
+        <w:t>—</w:t>
+      </w:r>
+      <w:proofErr w:type="gramStart"/>
+      <w:r>
+        <w:t>These</w:t>
+      </w:r>
+      <w:proofErr w:type="gramEnd"/>
+      <w:r>
+        <w:t xml:space="preserve"> instructions give you guidelines for preparing papers for IEEE T</w:t>
       </w:r>
       <w:r>
         <w:rPr>
@@ -125,7 +193,15 @@
         <w:t>Index Terms</w:t>
       </w:r>
       <w:r>
-        <w:t xml:space="preserve">—About four key words or phrases in alphabetical order, separated by commas. For a list of suggested keywords, send a blank e-mail to </w:t>
+        <w:t>—</w:t>
+      </w:r>
+      <w:proofErr w:type="gramStart"/>
+      <w:r>
+        <w:t>About</w:t>
+      </w:r>
+      <w:proofErr w:type="gramEnd"/>
+      <w:r>
+        <w:t xml:space="preserve"> four key words or phrases in alphabetical order, separated by commas. For a list of suggested keywords, send a blank e-mail to </w:t>
       </w:r>
       <w:hyperlink r:id="rId8" w:history="1">
         <w:r>
@@ -161,8 +237,13 @@
         <w:pStyle w:val="berschrift1"/>
       </w:pPr>
       <w:r>
-        <w:t>Motivation und Problemstellung</w:t>
-      </w:r>
+        <w:t xml:space="preserve">Motivation und </w:t>
+      </w:r>
+      <w:proofErr w:type="spellStart"/>
+      <w:r>
+        <w:t>Problemstellung</w:t>
+      </w:r>
+      <w:proofErr w:type="spellEnd"/>
     </w:p>
     <w:p>
       <w:pPr>
@@ -307,17 +388,37 @@
       <w:pPr>
         <w:pStyle w:val="berschrift1"/>
       </w:pPr>
+      <w:proofErr w:type="spellStart"/>
       <w:r>
         <w:t>Einführung</w:t>
       </w:r>
+      <w:proofErr w:type="spellEnd"/>
     </w:p>
     <w:p>
       <w:pPr>
         <w:pStyle w:val="berschrift2"/>
       </w:pPr>
-      <w:r>
-        <w:t>Transaktionen in verteilten Systemen</w:t>
-      </w:r>
+      <w:proofErr w:type="spellStart"/>
+      <w:r>
+        <w:t>Transaktionen</w:t>
+      </w:r>
+      <w:proofErr w:type="spellEnd"/>
+      <w:r>
+        <w:t xml:space="preserve"> in </w:t>
+      </w:r>
+      <w:proofErr w:type="spellStart"/>
+      <w:r>
+        <w:t>verteilten</w:t>
+      </w:r>
+      <w:proofErr w:type="spellEnd"/>
+      <w:r>
+        <w:t xml:space="preserve"> </w:t>
+      </w:r>
+      <w:proofErr w:type="spellStart"/>
+      <w:r>
+        <w:t>Systemen</w:t>
+      </w:r>
+      <w:proofErr w:type="spellEnd"/>
     </w:p>
     <w:p>
       <w:pPr>
@@ -328,9 +429,11 @@
       <w:pPr>
         <w:pStyle w:val="berschrift3"/>
       </w:pPr>
+      <w:proofErr w:type="spellStart"/>
       <w:r>
         <w:t>Eigenschaften</w:t>
       </w:r>
+      <w:proofErr w:type="spellEnd"/>
     </w:p>
     <w:p/>
     <w:p/>
@@ -338,9 +441,11 @@
       <w:pPr>
         <w:pStyle w:val="berschrift3"/>
       </w:pPr>
+      <w:proofErr w:type="spellStart"/>
       <w:r>
         <w:t>Herausforderungen</w:t>
       </w:r>
+      <w:proofErr w:type="spellEnd"/>
     </w:p>
     <w:p/>
     <w:p>
@@ -391,28 +496,430 @@
       <w:pPr>
         <w:pStyle w:val="berschrift1"/>
       </w:pPr>
-      <w:r>
-        <w:t>Konzeption des verteilten Chat</w:t>
-      </w:r>
-      <w:r>
-        <w:t>a</w:t>
-      </w:r>
-      <w:r>
-        <w:t>nwendung</w:t>
-      </w:r>
+      <w:proofErr w:type="spellStart"/>
+      <w:r>
+        <w:t>Konzeption</w:t>
+      </w:r>
+      <w:proofErr w:type="spellEnd"/>
+      <w:r>
+        <w:t xml:space="preserve"> der</w:t>
+      </w:r>
+      <w:r>
+        <w:t xml:space="preserve"> </w:t>
+      </w:r>
+      <w:proofErr w:type="spellStart"/>
+      <w:r>
+        <w:t>verteilten</w:t>
+      </w:r>
+      <w:proofErr w:type="spellEnd"/>
+      <w:r>
+        <w:t xml:space="preserve"> </w:t>
+      </w:r>
+      <w:proofErr w:type="spellStart"/>
+      <w:r>
+        <w:t>Chatanwendung</w:t>
+      </w:r>
+      <w:proofErr w:type="spellEnd"/>
     </w:p>
     <w:p>
       <w:pPr>
         <w:pStyle w:val="Text"/>
       </w:pPr>
+      <w:proofErr w:type="spellStart"/>
+      <w:r>
+        <w:t>Ausgehend</w:t>
+      </w:r>
+      <w:proofErr w:type="spellEnd"/>
+      <w:r>
+        <w:t xml:space="preserve"> von der</w:t>
+      </w:r>
+      <w:r>
+        <w:rPr>
+          <w:lang w:val="de-DE"/>
+        </w:rPr>
+        <w:t xml:space="preserve"> zu Beginn</w:t>
+      </w:r>
+      <w:r>
+        <w:t xml:space="preserve"> </w:t>
+      </w:r>
+      <w:proofErr w:type="spellStart"/>
+      <w:r>
+        <w:t>bereitgestellten</w:t>
+      </w:r>
+      <w:proofErr w:type="spellEnd"/>
+      <w:r>
+        <w:t xml:space="preserve"> </w:t>
+      </w:r>
+      <w:proofErr w:type="spellStart"/>
+      <w:r>
+        <w:t>Chatanwendung</w:t>
+      </w:r>
+      <w:proofErr w:type="spellEnd"/>
+      <w:r>
+        <w:t xml:space="preserve">, gilt </w:t>
+      </w:r>
+      <w:proofErr w:type="spellStart"/>
+      <w:r>
+        <w:t>es</w:t>
+      </w:r>
+      <w:proofErr w:type="spellEnd"/>
+      <w:r>
+        <w:t xml:space="preserve"> </w:t>
+      </w:r>
+      <w:proofErr w:type="spellStart"/>
+      <w:r>
+        <w:t>eine</w:t>
+      </w:r>
+      <w:proofErr w:type="spellEnd"/>
+      <w:r>
+        <w:t xml:space="preserve">, </w:t>
+      </w:r>
+      <w:proofErr w:type="spellStart"/>
+      <w:r>
+        <w:t>für</w:t>
+      </w:r>
+      <w:proofErr w:type="spellEnd"/>
+      <w:r>
+        <w:t xml:space="preserve"> </w:t>
+      </w:r>
+      <w:proofErr w:type="spellStart"/>
+      <w:r>
+        <w:t>ein</w:t>
+      </w:r>
+      <w:proofErr w:type="spellEnd"/>
+      <w:r>
+        <w:t xml:space="preserve"> </w:t>
+      </w:r>
+      <w:proofErr w:type="spellStart"/>
+      <w:r>
+        <w:t>verteiltes</w:t>
+      </w:r>
+      <w:proofErr w:type="spellEnd"/>
+      <w:r>
+        <w:t xml:space="preserve"> System </w:t>
+      </w:r>
+      <w:proofErr w:type="spellStart"/>
+      <w:r>
+        <w:t>optimierte</w:t>
+      </w:r>
+      <w:proofErr w:type="spellEnd"/>
+      <w:r>
+        <w:t xml:space="preserve"> </w:t>
+      </w:r>
+      <w:proofErr w:type="spellStart"/>
+      <w:r>
+        <w:t>Anwendung</w:t>
+      </w:r>
+      <w:proofErr w:type="spellEnd"/>
+      <w:r>
+        <w:t xml:space="preserve"> </w:t>
+      </w:r>
+      <w:proofErr w:type="spellStart"/>
+      <w:r>
+        <w:t>zu</w:t>
+      </w:r>
+      <w:proofErr w:type="spellEnd"/>
+      <w:r>
+        <w:t xml:space="preserve"> </w:t>
+      </w:r>
+      <w:proofErr w:type="spellStart"/>
+      <w:r>
+        <w:t>erstellen</w:t>
+      </w:r>
+      <w:proofErr w:type="spellEnd"/>
+      <w:r>
+        <w:t>.</w:t>
+      </w:r>
+      <w:r>
+        <w:t xml:space="preserve"> </w:t>
+      </w:r>
+      <w:proofErr w:type="spellStart"/>
+      <w:r>
+        <w:t>Durch</w:t>
+      </w:r>
+      <w:proofErr w:type="spellEnd"/>
+      <w:r>
+        <w:t xml:space="preserve"> </w:t>
+      </w:r>
+      <w:proofErr w:type="spellStart"/>
+      <w:r>
+        <w:t>diese</w:t>
+      </w:r>
+      <w:proofErr w:type="spellEnd"/>
+      <w:r>
+        <w:t xml:space="preserve"> </w:t>
+      </w:r>
+      <w:proofErr w:type="spellStart"/>
+      <w:r>
+        <w:t>Änderung</w:t>
+      </w:r>
+      <w:proofErr w:type="spellEnd"/>
+      <w:r>
+        <w:t xml:space="preserve"> der </w:t>
+      </w:r>
+      <w:proofErr w:type="spellStart"/>
+      <w:r>
+        <w:t>Anforderungen</w:t>
+      </w:r>
+      <w:proofErr w:type="spellEnd"/>
+      <w:r>
+        <w:t xml:space="preserve">, </w:t>
+      </w:r>
+      <w:proofErr w:type="spellStart"/>
+      <w:proofErr w:type="gramStart"/>
+      <w:r>
+        <w:t>ist</w:t>
+      </w:r>
+      <w:proofErr w:type="spellEnd"/>
+      <w:proofErr w:type="gramEnd"/>
+      <w:r>
+        <w:t xml:space="preserve"> die </w:t>
+      </w:r>
+      <w:proofErr w:type="spellStart"/>
+      <w:r>
+        <w:t>bisherige</w:t>
+      </w:r>
+      <w:proofErr w:type="spellEnd"/>
+      <w:r>
+        <w:t xml:space="preserve"> </w:t>
+      </w:r>
+      <w:proofErr w:type="spellStart"/>
+      <w:r>
+        <w:t>monolithische</w:t>
+      </w:r>
+      <w:proofErr w:type="spellEnd"/>
+      <w:r>
+        <w:t xml:space="preserve"> </w:t>
+      </w:r>
+      <w:proofErr w:type="spellStart"/>
+      <w:r>
+        <w:t>Struktur</w:t>
+      </w:r>
+      <w:proofErr w:type="spellEnd"/>
+      <w:r>
+        <w:t xml:space="preserve"> </w:t>
+      </w:r>
+      <w:proofErr w:type="spellStart"/>
+      <w:r>
+        <w:t>nicht</w:t>
+      </w:r>
+      <w:proofErr w:type="spellEnd"/>
+      <w:r>
+        <w:t xml:space="preserve"> </w:t>
+      </w:r>
+      <w:proofErr w:type="spellStart"/>
+      <w:r>
+        <w:t>passend</w:t>
+      </w:r>
+      <w:proofErr w:type="spellEnd"/>
+      <w:r>
+        <w:t xml:space="preserve">. </w:t>
+      </w:r>
+      <w:proofErr w:type="spellStart"/>
+      <w:r>
+        <w:t>Es</w:t>
+      </w:r>
+      <w:proofErr w:type="spellEnd"/>
+      <w:r>
+        <w:t xml:space="preserve"> </w:t>
+      </w:r>
+      <w:proofErr w:type="spellStart"/>
+      <w:r>
+        <w:t>galt</w:t>
+      </w:r>
+      <w:proofErr w:type="spellEnd"/>
+      <w:r>
+        <w:t xml:space="preserve"> </w:t>
+      </w:r>
+      <w:proofErr w:type="spellStart"/>
+      <w:r>
+        <w:t>daher</w:t>
+      </w:r>
+      <w:proofErr w:type="spellEnd"/>
+      <w:r>
+        <w:t>, die</w:t>
+      </w:r>
+      <w:r>
+        <w:t xml:space="preserve"> </w:t>
+      </w:r>
+      <w:proofErr w:type="spellStart"/>
+      <w:r>
+        <w:t>Architektur</w:t>
+      </w:r>
+      <w:proofErr w:type="spellEnd"/>
+      <w:r>
+        <w:t xml:space="preserve"> </w:t>
+      </w:r>
+      <w:proofErr w:type="spellStart"/>
+      <w:r>
+        <w:t>neu</w:t>
+      </w:r>
+      <w:proofErr w:type="spellEnd"/>
+      <w:r>
+        <w:t xml:space="preserve"> </w:t>
+      </w:r>
+      <w:proofErr w:type="spellStart"/>
+      <w:r>
+        <w:t>zu</w:t>
+      </w:r>
+      <w:proofErr w:type="spellEnd"/>
+      <w:r>
+        <w:t xml:space="preserve"> </w:t>
+      </w:r>
+      <w:proofErr w:type="spellStart"/>
+      <w:r>
+        <w:t>überdenken</w:t>
+      </w:r>
+      <w:proofErr w:type="spellEnd"/>
+      <w:r>
+        <w:t>.</w:t>
+      </w:r>
+      <w:r>
+        <w:t xml:space="preserve"> </w:t>
+      </w:r>
+      <w:proofErr w:type="spellStart"/>
+      <w:r>
+        <w:t>Im</w:t>
+      </w:r>
+      <w:proofErr w:type="spellEnd"/>
+      <w:r>
+        <w:t xml:space="preserve"> </w:t>
+      </w:r>
+      <w:proofErr w:type="spellStart"/>
+      <w:r>
+        <w:t>nachfolgenden</w:t>
+      </w:r>
+      <w:proofErr w:type="spellEnd"/>
+      <w:r>
+        <w:t xml:space="preserve"> </w:t>
+      </w:r>
+      <w:proofErr w:type="spellStart"/>
+      <w:proofErr w:type="gramStart"/>
+      <w:r>
+        <w:t>ist</w:t>
+      </w:r>
+      <w:proofErr w:type="spellEnd"/>
+      <w:proofErr w:type="gramEnd"/>
+      <w:r>
+        <w:t xml:space="preserve"> </w:t>
+      </w:r>
+      <w:proofErr w:type="spellStart"/>
+      <w:r>
+        <w:t>daher</w:t>
+      </w:r>
+      <w:proofErr w:type="spellEnd"/>
+      <w:r>
+        <w:t xml:space="preserve"> </w:t>
+      </w:r>
+      <w:proofErr w:type="spellStart"/>
+      <w:r>
+        <w:t>ein</w:t>
+      </w:r>
+      <w:proofErr w:type="spellEnd"/>
+      <w:r>
+        <w:t xml:space="preserve"> </w:t>
+      </w:r>
+      <w:proofErr w:type="spellStart"/>
+      <w:r>
+        <w:t>technisches</w:t>
+      </w:r>
+      <w:proofErr w:type="spellEnd"/>
+      <w:r>
+        <w:t xml:space="preserve"> </w:t>
+      </w:r>
+      <w:proofErr w:type="spellStart"/>
+      <w:r>
+        <w:t>Konzept</w:t>
+      </w:r>
+      <w:proofErr w:type="spellEnd"/>
+      <w:r>
+        <w:t xml:space="preserve"> </w:t>
+      </w:r>
+      <w:proofErr w:type="spellStart"/>
+      <w:r>
+        <w:t>für</w:t>
+      </w:r>
+      <w:proofErr w:type="spellEnd"/>
+      <w:r>
+        <w:t xml:space="preserve"> die </w:t>
+      </w:r>
+      <w:proofErr w:type="spellStart"/>
+      <w:r>
+        <w:t>veränderte</w:t>
+      </w:r>
+      <w:proofErr w:type="spellEnd"/>
+      <w:r>
+        <w:t xml:space="preserve"> </w:t>
+      </w:r>
+      <w:proofErr w:type="spellStart"/>
+      <w:r>
+        <w:t>Umgebung</w:t>
+      </w:r>
+      <w:proofErr w:type="spellEnd"/>
+      <w:r>
+        <w:t xml:space="preserve"> und die </w:t>
+      </w:r>
+      <w:proofErr w:type="spellStart"/>
+      <w:r>
+        <w:t>grundlegende</w:t>
+      </w:r>
+      <w:proofErr w:type="spellEnd"/>
+      <w:r>
+        <w:t xml:space="preserve"> </w:t>
+      </w:r>
+      <w:proofErr w:type="spellStart"/>
+      <w:r>
+        <w:t>Architektur</w:t>
+      </w:r>
+      <w:proofErr w:type="spellEnd"/>
+      <w:r>
+        <w:t xml:space="preserve"> </w:t>
+      </w:r>
+      <w:proofErr w:type="spellStart"/>
+      <w:r>
+        <w:t>für</w:t>
+      </w:r>
+      <w:proofErr w:type="spellEnd"/>
+      <w:r>
+        <w:t xml:space="preserve"> die </w:t>
+      </w:r>
+      <w:proofErr w:type="spellStart"/>
+      <w:r>
+        <w:t>beiliegende</w:t>
+      </w:r>
+      <w:proofErr w:type="spellEnd"/>
+      <w:r>
+        <w:t xml:space="preserve"> </w:t>
+      </w:r>
+      <w:proofErr w:type="spellStart"/>
+      <w:r>
+        <w:t>Chatanwendung</w:t>
+      </w:r>
+      <w:proofErr w:type="spellEnd"/>
+      <w:r>
+        <w:t xml:space="preserve"> beschrieben.</w:t>
+      </w:r>
+      <w:bookmarkStart w:id="1" w:name="_GoBack"/>
+      <w:bookmarkEnd w:id="1"/>
     </w:p>
     <w:p>
       <w:pPr>
         <w:pStyle w:val="berschrift2"/>
       </w:pPr>
-      <w:r>
-        <w:t>Struktur des Anwendungsszenarios</w:t>
-      </w:r>
+      <w:proofErr w:type="spellStart"/>
+      <w:r>
+        <w:lastRenderedPageBreak/>
+        <w:t>Struktur</w:t>
+      </w:r>
+      <w:proofErr w:type="spellEnd"/>
+      <w:r>
+        <w:t xml:space="preserve"> des </w:t>
+      </w:r>
+      <w:proofErr w:type="spellStart"/>
+      <w:r>
+        <w:t>Anwendungsszenarios</w:t>
+      </w:r>
+      <w:proofErr w:type="spellEnd"/>
     </w:p>
     <w:p>
       <w:pPr>
@@ -424,9 +931,11 @@
       <w:pPr>
         <w:pStyle w:val="berschrift2"/>
       </w:pPr>
+      <w:proofErr w:type="spellStart"/>
       <w:r>
         <w:t>Komponentensicht</w:t>
       </w:r>
+      <w:proofErr w:type="spellEnd"/>
     </w:p>
     <w:p>
       <w:pPr>
@@ -437,21 +946,40 @@
       <w:pPr>
         <w:pStyle w:val="berschrift2"/>
       </w:pPr>
-      <w:r>
-        <w:lastRenderedPageBreak/>
+      <w:proofErr w:type="spellStart"/>
+      <w:r>
         <w:t>Datenmodell</w:t>
       </w:r>
+      <w:proofErr w:type="spellEnd"/>
     </w:p>
     <w:p/>
     <w:p>
       <w:pPr>
         <w:pStyle w:val="berschrift2"/>
       </w:pPr>
-      <w:r>
-        <w:t xml:space="preserve">Fehlertolerante </w:t>
-      </w:r>
-      <w:r>
-        <w:t>Transaktionsverarbeitung für REST-Clients</w:t>
+      <w:proofErr w:type="spellStart"/>
+      <w:r>
+        <w:t>Fehlertolerante</w:t>
+      </w:r>
+      <w:proofErr w:type="spellEnd"/>
+      <w:r>
+        <w:t xml:space="preserve"> </w:t>
+      </w:r>
+      <w:proofErr w:type="spellStart"/>
+      <w:r>
+        <w:t>Transaktionsverarbeitung</w:t>
+      </w:r>
+      <w:proofErr w:type="spellEnd"/>
+      <w:r>
+        <w:t xml:space="preserve"> </w:t>
+      </w:r>
+      <w:proofErr w:type="spellStart"/>
+      <w:r>
+        <w:t>für</w:t>
+      </w:r>
+      <w:proofErr w:type="spellEnd"/>
+      <w:r>
+        <w:t xml:space="preserve"> REST-Clients</w:t>
       </w:r>
     </w:p>
     <w:p>
@@ -468,9 +996,11 @@
       <w:pPr>
         <w:pStyle w:val="berschrift1"/>
       </w:pPr>
+      <w:proofErr w:type="spellStart"/>
       <w:r>
         <w:t>Implementierung</w:t>
       </w:r>
+      <w:proofErr w:type="spellEnd"/>
     </w:p>
     <w:p>
       <w:pPr>
@@ -481,23 +1011,35 @@
       <w:pPr>
         <w:pStyle w:val="berschrift2"/>
       </w:pPr>
-      <w:r>
-        <w:t>Umsetzung der</w:t>
-      </w:r>
-      <w:r>
-        <w:t xml:space="preserve"> </w:t>
-      </w:r>
+      <w:proofErr w:type="spellStart"/>
+      <w:r>
+        <w:t>Umsetzung</w:t>
+      </w:r>
+      <w:proofErr w:type="spellEnd"/>
+      <w:r>
+        <w:t xml:space="preserve"> der</w:t>
+      </w:r>
+      <w:r>
+        <w:t xml:space="preserve"> </w:t>
+      </w:r>
+      <w:proofErr w:type="spellStart"/>
       <w:r>
         <w:t>Basisarchitektur</w:t>
       </w:r>
+      <w:proofErr w:type="spellEnd"/>
     </w:p>
     <w:p/>
     <w:p>
       <w:pPr>
         <w:pStyle w:val="berschrift3"/>
       </w:pPr>
-      <w:r>
-        <w:t xml:space="preserve">Ablösung </w:t>
+      <w:proofErr w:type="spellStart"/>
+      <w:r>
+        <w:t>Ablösung</w:t>
+      </w:r>
+      <w:proofErr w:type="spellEnd"/>
+      <w:r>
+        <w:t xml:space="preserve"> </w:t>
       </w:r>
       <w:r>
         <w:t>des</w:t>
@@ -506,10 +1048,23 @@
         <w:t xml:space="preserve"> TCP</w:t>
       </w:r>
       <w:r>
-        <w:t>-Websocket</w:t>
-      </w:r>
-      <w:r>
-        <w:t xml:space="preserve"> durch JMS</w:t>
+        <w:t>-</w:t>
+      </w:r>
+      <w:proofErr w:type="spellStart"/>
+      <w:r>
+        <w:t>Websocket</w:t>
+      </w:r>
+      <w:proofErr w:type="spellEnd"/>
+      <w:r>
+        <w:t xml:space="preserve"> </w:t>
+      </w:r>
+      <w:proofErr w:type="spellStart"/>
+      <w:r>
+        <w:t>durch</w:t>
+      </w:r>
+      <w:proofErr w:type="spellEnd"/>
+      <w:r>
+        <w:t xml:space="preserve"> JMS</w:t>
       </w:r>
     </w:p>
     <w:p/>
@@ -518,8 +1073,13 @@
       <w:pPr>
         <w:pStyle w:val="berschrift3"/>
       </w:pPr>
-      <w:r>
-        <w:t>Umsetzung der REST-APIs</w:t>
+      <w:proofErr w:type="spellStart"/>
+      <w:r>
+        <w:t>Umsetzung</w:t>
+      </w:r>
+      <w:proofErr w:type="spellEnd"/>
+      <w:r>
+        <w:t xml:space="preserve"> der REST-APIs</w:t>
       </w:r>
     </w:p>
     <w:p>
@@ -534,12 +1094,7 @@
         <w:t>JAX-RS</w:t>
       </w:r>
       <w:r>
-        <w:t xml:space="preserve"> / Je</w:t>
-      </w:r>
-      <w:bookmarkStart w:id="1" w:name="_GoBack"/>
-      <w:bookmarkEnd w:id="1"/>
-      <w:r>
-        <w:t>rsey</w:t>
+        <w:t xml:space="preserve"> / Jersey</w:t>
       </w:r>
     </w:p>
     <w:p>
@@ -552,9 +1107,19 @@
       <w:pPr>
         <w:pStyle w:val="berschrift3"/>
       </w:pPr>
-      <w:r>
-        <w:t>Anbindung der Datenbankinstanzen</w:t>
-      </w:r>
+      <w:proofErr w:type="spellStart"/>
+      <w:r>
+        <w:t>Anbindung</w:t>
+      </w:r>
+      <w:proofErr w:type="spellEnd"/>
+      <w:r>
+        <w:t xml:space="preserve"> der </w:t>
+      </w:r>
+      <w:proofErr w:type="spellStart"/>
+      <w:r>
+        <w:t>Datenbankinstanzen</w:t>
+      </w:r>
+      <w:proofErr w:type="spellEnd"/>
     </w:p>
     <w:p>
       <w:pPr>
@@ -566,9 +1131,43 @@
       <w:pPr>
         <w:pStyle w:val="berschrift2"/>
       </w:pPr>
-      <w:r>
-        <w:t>Umsetzung einer gemäß XA verteilten Transaktion</w:t>
-      </w:r>
+      <w:proofErr w:type="spellStart"/>
+      <w:r>
+        <w:t>Umsetzung</w:t>
+      </w:r>
+      <w:proofErr w:type="spellEnd"/>
+      <w:r>
+        <w:t xml:space="preserve"> </w:t>
+      </w:r>
+      <w:proofErr w:type="spellStart"/>
+      <w:r>
+        <w:t>einer</w:t>
+      </w:r>
+      <w:proofErr w:type="spellEnd"/>
+      <w:r>
+        <w:t xml:space="preserve"> </w:t>
+      </w:r>
+      <w:proofErr w:type="spellStart"/>
+      <w:r>
+        <w:t>gemäß</w:t>
+      </w:r>
+      <w:proofErr w:type="spellEnd"/>
+      <w:r>
+        <w:t xml:space="preserve"> XA </w:t>
+      </w:r>
+      <w:proofErr w:type="spellStart"/>
+      <w:r>
+        <w:t>verteilten</w:t>
+      </w:r>
+      <w:proofErr w:type="spellEnd"/>
+      <w:r>
+        <w:t xml:space="preserve"> </w:t>
+      </w:r>
+      <w:proofErr w:type="spellStart"/>
+      <w:r>
+        <w:t>Transaktion</w:t>
+      </w:r>
+      <w:proofErr w:type="spellEnd"/>
     </w:p>
     <w:p>
       <w:pPr>
@@ -591,8 +1190,21 @@
       <w:pPr>
         <w:pStyle w:val="berschrift2"/>
       </w:pPr>
-      <w:r>
-        <w:t>Umsetzung eines Admin-Clients</w:t>
+      <w:proofErr w:type="spellStart"/>
+      <w:r>
+        <w:t>Umsetzung</w:t>
+      </w:r>
+      <w:proofErr w:type="spellEnd"/>
+      <w:r>
+        <w:t xml:space="preserve"> </w:t>
+      </w:r>
+      <w:proofErr w:type="spellStart"/>
+      <w:r>
+        <w:t>eines</w:t>
+      </w:r>
+      <w:proofErr w:type="spellEnd"/>
+      <w:r>
+        <w:t xml:space="preserve"> Admin-Clients</w:t>
       </w:r>
     </w:p>
     <w:p/>
@@ -601,8 +1213,23 @@
         <w:pStyle w:val="berschrift3"/>
       </w:pPr>
       <w:r>
-        <w:t>Angular2 als Entwurfsentscheidung</w:t>
-      </w:r>
+        <w:t xml:space="preserve">Angular2 </w:t>
+      </w:r>
+      <w:proofErr w:type="spellStart"/>
+      <w:proofErr w:type="gramStart"/>
+      <w:r>
+        <w:t>als</w:t>
+      </w:r>
+      <w:proofErr w:type="spellEnd"/>
+      <w:proofErr w:type="gramEnd"/>
+      <w:r>
+        <w:t xml:space="preserve"> </w:t>
+      </w:r>
+      <w:proofErr w:type="spellStart"/>
+      <w:r>
+        <w:t>Entwurfsentscheidung</w:t>
+      </w:r>
+      <w:proofErr w:type="spellEnd"/>
     </w:p>
     <w:p/>
     <w:p>
@@ -619,9 +1246,19 @@
       <w:pPr>
         <w:pStyle w:val="berschrift2"/>
       </w:pPr>
-      <w:r>
-        <w:t>Testaufbau und Rahmenbedingung</w:t>
-      </w:r>
+      <w:proofErr w:type="spellStart"/>
+      <w:r>
+        <w:t>Testaufbau</w:t>
+      </w:r>
+      <w:proofErr w:type="spellEnd"/>
+      <w:r>
+        <w:t xml:space="preserve"> und </w:t>
+      </w:r>
+      <w:proofErr w:type="spellStart"/>
+      <w:r>
+        <w:t>Rahmenbedingung</w:t>
+      </w:r>
+      <w:proofErr w:type="spellEnd"/>
     </w:p>
     <w:p>
       <w:pPr>
@@ -637,9 +1274,19 @@
       <w:pPr>
         <w:pStyle w:val="berschrift3"/>
       </w:pPr>
-      <w:r>
-        <w:t>Verwendete Infrastrukturkomponenten</w:t>
-      </w:r>
+      <w:proofErr w:type="spellStart"/>
+      <w:r>
+        <w:t>Verwendete</w:t>
+      </w:r>
+      <w:proofErr w:type="spellEnd"/>
+      <w:r>
+        <w:t xml:space="preserve"> </w:t>
+      </w:r>
+      <w:proofErr w:type="spellStart"/>
+      <w:r>
+        <w:t>Infrastrukturkomponenten</w:t>
+      </w:r>
+      <w:proofErr w:type="spellEnd"/>
     </w:p>
     <w:p>
       <w:pPr>
@@ -660,9 +1307,19 @@
       <w:pPr>
         <w:pStyle w:val="berschrift3"/>
       </w:pPr>
-      <w:r>
-        <w:t>Verwendete Testmetriken</w:t>
-      </w:r>
+      <w:proofErr w:type="spellStart"/>
+      <w:r>
+        <w:t>Verwendete</w:t>
+      </w:r>
+      <w:proofErr w:type="spellEnd"/>
+      <w:r>
+        <w:t xml:space="preserve"> </w:t>
+      </w:r>
+      <w:proofErr w:type="spellStart"/>
+      <w:r>
+        <w:t>Testmetriken</w:t>
+      </w:r>
+      <w:proofErr w:type="spellEnd"/>
     </w:p>
     <w:p>
       <w:pPr>
@@ -683,18 +1340,30 @@
       <w:pPr>
         <w:pStyle w:val="berschrift3"/>
       </w:pPr>
+      <w:proofErr w:type="spellStart"/>
       <w:r>
         <w:t>Testspezifikation</w:t>
       </w:r>
+      <w:proofErr w:type="spellEnd"/>
     </w:p>
     <w:p/>
     <w:p>
       <w:pPr>
         <w:pStyle w:val="berschrift2"/>
       </w:pPr>
-      <w:r>
-        <w:t>Dokumentation der Messergebnisse</w:t>
-      </w:r>
+      <w:proofErr w:type="spellStart"/>
+      <w:r>
+        <w:t>Dokumentation</w:t>
+      </w:r>
+      <w:proofErr w:type="spellEnd"/>
+      <w:r>
+        <w:t xml:space="preserve"> der </w:t>
+      </w:r>
+      <w:proofErr w:type="spellStart"/>
+      <w:r>
+        <w:t>Messergebnisse</w:t>
+      </w:r>
+      <w:proofErr w:type="spellEnd"/>
     </w:p>
     <w:p>
       <w:pPr>
@@ -707,8 +1376,13 @@
         <w:pStyle w:val="berschrift2"/>
       </w:pPr>
       <w:r>
-        <w:t>Evaluation der Messergebnisse</w:t>
-      </w:r>
+        <w:t xml:space="preserve">Evaluation der </w:t>
+      </w:r>
+      <w:proofErr w:type="spellStart"/>
+      <w:r>
+        <w:t>Messergebnisse</w:t>
+      </w:r>
+      <w:proofErr w:type="spellEnd"/>
     </w:p>
     <w:p>
       <w:pPr>
@@ -720,6 +1394,7 @@
         <w:pStyle w:val="berschrift1"/>
       </w:pPr>
       <w:r>
+        <w:lastRenderedPageBreak/>
         <w:t>FAZIT</w:t>
       </w:r>
     </w:p>
@@ -739,7 +1414,6 @@
         <w:pStyle w:val="Text"/>
       </w:pPr>
       <w:r>
-        <w:lastRenderedPageBreak/>
         <w:t xml:space="preserve">An excellent style manual and source of information for science writers is [9]. A general IEEE style guide, </w:t>
       </w:r>
       <w:r>
@@ -796,7 +1470,23 @@
         <w:pStyle w:val="Text"/>
       </w:pPr>
       <w:r>
-        <w:t xml:space="preserve">The preferred spelling of the word “acknowledgment” in American English is without an “e” after the “g.” Use the singular heading even if you have many acknowledgments. Avoid expressions such as “One of us (S.B.A.) would like to thank ... .” Instead, write “F. A. Author thanks ... .” </w:t>
+        <w:t xml:space="preserve">The preferred spelling of the word “acknowledgment” in American English is without an “e” after the “g.” Use the singular heading even if you have many acknowledgments. Avoid expressions such as “One of us (S.B.A.) would like to thank </w:t>
+      </w:r>
+      <w:proofErr w:type="gramStart"/>
+      <w:r>
+        <w:t>... .”</w:t>
+      </w:r>
+      <w:proofErr w:type="gramEnd"/>
+      <w:r>
+        <w:t xml:space="preserve"> Instead, write “F. A. Author thanks </w:t>
+      </w:r>
+      <w:proofErr w:type="gramStart"/>
+      <w:r>
+        <w:t>... .”</w:t>
+      </w:r>
+      <w:proofErr w:type="gramEnd"/>
+      <w:r>
+        <w:t xml:space="preserve"> </w:t>
       </w:r>
       <w:r>
         <w:rPr>
@@ -889,7 +1579,15 @@
         <w:t>First A. Author</w:t>
       </w:r>
       <w:r>
-        <w:t xml:space="preserve"> (M’76–SM’81–F’87) and the other authors may include  biographies at the end of regular papers. Biographies are often not included in conference-related papers. This author became a Member (M) of IEEE in 1976, a Senior Member (SM) in 1981, and a Fellow (F) in 1987.  The first paragraph may contain a place and/or date of birth (list place, then date). Next, the author’s educational background is listed. The degrees should be listed with type of degree in what field, which institution, city, state or country, and year degree was earned. The author’s major field of study should be lower-cased.</w:t>
+        <w:t xml:space="preserve"> (M’76–SM’81–F’87) and the other authors may </w:t>
+      </w:r>
+      <w:proofErr w:type="gramStart"/>
+      <w:r>
+        <w:t>include  biographies</w:t>
+      </w:r>
+      <w:proofErr w:type="gramEnd"/>
+      <w:r>
+        <w:t xml:space="preserve"> at the end of regular papers. Biographies are often not included in conference-related papers. This author became a Member (M) of IEEE in 1976, a Senior Member (SM) in 1981, and a Fellow (F) in 1987.  The first paragraph may contain a place and/or date of birth (list place, then date). Next, the author’s educational background is listed. The degrees should be listed with type of degree in what field, which institution, city, state or country, and year degree was earned. The author’s major field of study should be lower-cased.</w:t>
       </w:r>
     </w:p>
     <w:p>
@@ -907,7 +1605,23 @@
       </w:pPr>
       <w:r>
         <w:tab/>
-        <w:t>The third paragraph begins with the author’s title and last name (e.g., Dr. Smith, Prof. Jones, Mr. Kajor, Ms. Hunter). List any memberships in professional societies other than the IEEE. Finally, list any awards and work for IEEE committees and publications.  If a photograph is provided, the biography will be indented around it. The photograph is placed at the top left of the biography. Personal hobbies will be deleted from the biography.</w:t>
+        <w:t xml:space="preserve">The third paragraph begins with the author’s title and last name (e.g., Dr. Smith, Prof. Jones, Mr. </w:t>
+      </w:r>
+      <w:proofErr w:type="spellStart"/>
+      <w:r>
+        <w:t>Kajor</w:t>
+      </w:r>
+      <w:proofErr w:type="spellEnd"/>
+      <w:r>
+        <w:t xml:space="preserve">, </w:t>
+      </w:r>
+      <w:proofErr w:type="gramStart"/>
+      <w:r>
+        <w:t>Ms</w:t>
+      </w:r>
+      <w:proofErr w:type="gramEnd"/>
+      <w:r>
+        <w:t>. Hunter). List any memberships in professional societies other than the IEEE. Finally, list any awards and work for IEEE committees and publications.  If a photograph is provided, the biography will be indented around it. The photograph is placed at the top left of the biography. Personal hobbies will be deleted from the biography.</w:t>
       </w:r>
     </w:p>
     <w:sectPr>
@@ -961,9 +1675,9 @@
       </w:r>
       <w:smartTag w:uri="urn:schemas-microsoft-com:office:smarttags" w:element="date">
         <w:smartTagPr>
+          <w:attr w:name="Year" w:val="2001"/>
+          <w:attr w:name="Day" w:val="9"/>
           <w:attr w:name="Month" w:val="10"/>
-          <w:attr w:name="Day" w:val="9"/>
-          <w:attr w:name="Year" w:val="2001"/>
         </w:smartTagPr>
         <w:r>
           <w:t>October 9, 2001</w:t>
@@ -978,7 +1692,15 @@
       </w:r>
       <w:r>
         <w:softHyphen/>
-        <w:t xml:space="preserve">merce under Grant BS123456 (sponsor and financial support acknowledgment goes here). Paper titles should be written in uppercase and lowercase letters, not all uppercase. Avoid writing long formulas with subscripts in the title; short formulas that identify the elements are fine (e.g., "Nd–Fe–B"). Do not write "(Invited)" in the title. Full names of authors are preferred in the author field, but are not required. Put a space between authors' initials. </w:t>
+        <w:t>merce under Grant BS123456 (sponsor and financial support acknowledgment goes here). Paper titles should be written in uppercase and lowercase letters, not all uppercase. Avoid writing long formulas with subscripts in the title; short formulas that identify the elements are fine (e.g., "</w:t>
+      </w:r>
+      <w:proofErr w:type="spellStart"/>
+      <w:r>
+        <w:t>Nd</w:t>
+      </w:r>
+      <w:proofErr w:type="spellEnd"/>
+      <w:r>
+        <w:t xml:space="preserve">–Fe–B"). Do not write "(Invited)" in the title. Full names of authors are preferred in the author field, but are not required. Put a space between authors' initials. </w:t>
       </w:r>
     </w:p>
     <w:p>
@@ -1088,7 +1810,15 @@
         </w:smartTag>
       </w:smartTag>
       <w:r>
-        <w:t xml:space="preserve"> (e-mail: author@lamar. colostate.edu).</w:t>
+        <w:t xml:space="preserve"> (e-mail: </w:t>
+      </w:r>
+      <w:proofErr w:type="spellStart"/>
+      <w:r>
+        <w:t>author@lamar</w:t>
+      </w:r>
+      <w:proofErr w:type="spellEnd"/>
+      <w:r>
+        <w:t>. colostate.edu).</w:t>
       </w:r>
     </w:p>
     <w:p>
@@ -1122,7 +1852,7 @@
       <w:rPr>
         <w:noProof/>
       </w:rPr>
-      <w:t>1</w:t>
+      <w:t>2</w:t>
     </w:r>
     <w:r>
       <w:fldChar w:fldCharType="end"/>
@@ -1132,9 +1862,27 @@
     <w:pPr>
       <w:ind w:right="360"/>
     </w:pPr>
+    <w:proofErr w:type="spellStart"/>
     <w:r>
-      <w:t>Studienarbeit – Verteilte Systeme</w:t>
+      <w:t>Studienarbeit</w:t>
     </w:r>
+    <w:proofErr w:type="spellEnd"/>
+    <w:r>
+      <w:t xml:space="preserve"> – </w:t>
+    </w:r>
+    <w:proofErr w:type="spellStart"/>
+    <w:r>
+      <w:t>Verteilte</w:t>
+    </w:r>
+    <w:proofErr w:type="spellEnd"/>
+    <w:r>
+      <w:t xml:space="preserve"> </w:t>
+    </w:r>
+    <w:proofErr w:type="spellStart"/>
+    <w:r>
+      <w:t>Systeme</w:t>
+    </w:r>
+    <w:proofErr w:type="spellEnd"/>
   </w:p>
   <w:p>
     <w:pPr>
@@ -2580,6 +3328,7 @@
   <w:style w:type="character" w:default="1" w:styleId="Absatz-Standardschriftart">
     <w:name w:val="Default Paragraph Font"/>
     <w:uiPriority w:val="1"/>
+    <w:semiHidden/>
     <w:unhideWhenUsed/>
   </w:style>
   <w:style w:type="table" w:default="1" w:styleId="NormaleTabelle">
@@ -3128,7 +3877,7 @@
 </file>
 
 <file path=customXml/itemProps1.xml><?xml version="1.0" encoding="utf-8"?>
-<ds:datastoreItem xmlns:ds="http://schemas.openxmlformats.org/officeDocument/2006/customXml" ds:itemID="{3A0A86C5-44B5-47A9-89BF-EAF1A41E82E6}">
+<ds:datastoreItem xmlns:ds="http://schemas.openxmlformats.org/officeDocument/2006/customXml" ds:itemID="{3A9C59C6-424F-409B-B03D-045047E1A4BD}">
   <ds:schemaRefs>
     <ds:schemaRef ds:uri="http://schemas.openxmlformats.org/officeDocument/2006/bibliography"/>
   </ds:schemaRefs>

</xml_diff>

<commit_message>
Ergänzungen Doku um Transaktionen, JMS
</commit_message>
<xml_diff>
--- a/dokumentation/studienarbeit.docx
+++ b/dokumentation/studienarbeit.docx
@@ -1,6 +1,6 @@
 
 <file path=word/document.xml><?xml version="1.0" encoding="utf-8"?>
-<w:document xmlns:wpc="http://schemas.microsoft.com/office/word/2010/wordprocessingCanvas" xmlns:mc="http://schemas.openxmlformats.org/markup-compatibility/2006" xmlns:o="urn:schemas-microsoft-com:office:office" xmlns:r="http://schemas.openxmlformats.org/officeDocument/2006/relationships" xmlns:m="http://schemas.openxmlformats.org/officeDocument/2006/math" xmlns:v="urn:schemas-microsoft-com:vml" xmlns:wp14="http://schemas.microsoft.com/office/word/2010/wordprocessingDrawing" xmlns:wp="http://schemas.openxmlformats.org/drawingml/2006/wordprocessingDrawing" xmlns:w10="urn:schemas-microsoft-com:office:word" xmlns:w="http://schemas.openxmlformats.org/wordprocessingml/2006/main" xmlns:w14="http://schemas.microsoft.com/office/word/2010/wordml" xmlns:w15="http://schemas.microsoft.com/office/word/2012/wordml" xmlns:wpg="http://schemas.microsoft.com/office/word/2010/wordprocessingGroup" xmlns:wpi="http://schemas.microsoft.com/office/word/2010/wordprocessingInk" xmlns:wne="http://schemas.microsoft.com/office/word/2006/wordml" xmlns:wps="http://schemas.microsoft.com/office/word/2010/wordprocessingShape" mc:Ignorable="w14 w15 wp14">
+<w:document xmlns:ve="http://schemas.openxmlformats.org/markup-compatibility/2006" xmlns:o="urn:schemas-microsoft-com:office:office" xmlns:r="http://schemas.openxmlformats.org/officeDocument/2006/relationships" xmlns:m="http://schemas.openxmlformats.org/officeDocument/2006/math" xmlns:v="urn:schemas-microsoft-com:vml" xmlns:wp="http://schemas.openxmlformats.org/drawingml/2006/wordprocessingDrawing" xmlns:w10="urn:schemas-microsoft-com:office:word" xmlns:w="http://schemas.openxmlformats.org/wordprocessingml/2006/main" xmlns:wne="http://schemas.microsoft.com/office/word/2006/wordml">
   <w:body>
     <w:p>
       <w:pPr>
@@ -24,97 +24,95 @@
       <w:pPr>
         <w:pStyle w:val="Titel"/>
         <w:framePr w:wrap="notBeside"/>
-      </w:pPr>
-      <w:r>
-        <w:t xml:space="preserve">Redesign </w:t>
-      </w:r>
-      <w:proofErr w:type="spellStart"/>
-      <w:r>
-        <w:t>einer</w:t>
-      </w:r>
-      <w:proofErr w:type="spellEnd"/>
-      <w:r>
-        <w:t xml:space="preserve"> Chat-</w:t>
-      </w:r>
-      <w:proofErr w:type="spellStart"/>
-      <w:r>
-        <w:t>Anwendung</w:t>
-      </w:r>
-      <w:proofErr w:type="spellEnd"/>
-      <w:r>
-        <w:t xml:space="preserve"> </w:t>
-      </w:r>
-      <w:proofErr w:type="spellStart"/>
-      <w:proofErr w:type="gramStart"/>
-      <w:r>
-        <w:t>als</w:t>
-      </w:r>
-      <w:proofErr w:type="spellEnd"/>
-      <w:proofErr w:type="gramEnd"/>
-      <w:r>
-        <w:t xml:space="preserve"> </w:t>
-      </w:r>
-      <w:proofErr w:type="spellStart"/>
-      <w:r>
-        <w:t>verteiltes</w:t>
-      </w:r>
-      <w:proofErr w:type="spellEnd"/>
-      <w:r>
-        <w:t xml:space="preserve"> System.</w:t>
+        <w:rPr>
+          <w:lang w:val="de-DE"/>
+        </w:rPr>
+      </w:pPr>
+      <w:proofErr w:type="spellStart"/>
+      <w:r>
+        <w:rPr>
+          <w:lang w:val="de-DE"/>
+        </w:rPr>
+        <w:t>Redesign</w:t>
+      </w:r>
+      <w:proofErr w:type="spellEnd"/>
+      <w:r>
+        <w:rPr>
+          <w:lang w:val="de-DE"/>
+        </w:rPr>
+        <w:t xml:space="preserve"> einer Chat-Anwendung als verteiltes System.</w:t>
       </w:r>
     </w:p>
     <w:p>
       <w:pPr>
         <w:pStyle w:val="Authors"/>
         <w:framePr w:wrap="notBeside"/>
-      </w:pPr>
-      <w:r>
+        <w:rPr>
+          <w:lang w:val="de-DE"/>
+        </w:rPr>
+      </w:pPr>
+      <w:r>
+        <w:rPr>
+          <w:lang w:val="de-DE"/>
+        </w:rPr>
         <w:t xml:space="preserve">C. </w:t>
       </w:r>
       <w:proofErr w:type="spellStart"/>
       <w:r>
+        <w:rPr>
+          <w:lang w:val="de-DE"/>
+        </w:rPr>
         <w:t>Eidelloth</w:t>
       </w:r>
       <w:proofErr w:type="spellEnd"/>
       <w:r>
-        <w:t xml:space="preserve">, D. </w:t>
-      </w:r>
-      <w:proofErr w:type="spellStart"/>
-      <w:r>
-        <w:t>Sauter</w:t>
-      </w:r>
-      <w:proofErr w:type="spellEnd"/>
-      <w:r>
+        <w:rPr>
+          <w:lang w:val="de-DE"/>
+        </w:rPr>
+        <w:t>, D. Sauter</w:t>
+      </w:r>
+      <w:r>
+        <w:rPr>
+          <w:lang w:val="de-DE"/>
+        </w:rPr>
         <w:t xml:space="preserve">, </w:t>
       </w:r>
       <w:r>
-        <w:t xml:space="preserve">F. </w:t>
-      </w:r>
-      <w:proofErr w:type="spellStart"/>
-      <w:r>
-        <w:t>Stützinger</w:t>
-      </w:r>
-      <w:proofErr w:type="spellEnd"/>
-      <w:r>
+        <w:rPr>
+          <w:lang w:val="de-DE"/>
+        </w:rPr>
+        <w:t xml:space="preserve">F. Stützinger </w:t>
+      </w:r>
+      <w:proofErr w:type="spellStart"/>
+      <w:r>
+        <w:rPr>
+          <w:lang w:val="de-DE"/>
+        </w:rPr>
+        <w:t>and</w:t>
+      </w:r>
+      <w:proofErr w:type="spellEnd"/>
+      <w:r>
+        <w:rPr>
+          <w:lang w:val="de-DE"/>
+        </w:rPr>
         <w:t xml:space="preserve"> </w:t>
       </w:r>
       <w:r>
-        <w:t xml:space="preserve">and </w:t>
-      </w:r>
-      <w:r>
-        <w:t xml:space="preserve">M. </w:t>
-      </w:r>
-      <w:proofErr w:type="spellStart"/>
-      <w:r>
-        <w:t>Auch</w:t>
-      </w:r>
-      <w:proofErr w:type="spellEnd"/>
-      <w:r>
+        <w:rPr>
+          <w:lang w:val="de-DE"/>
+        </w:rPr>
+        <w:t>M. Auch</w:t>
+      </w:r>
+      <w:r>
+        <w:rPr>
+          <w:lang w:val="de-DE"/>
+        </w:rPr>
         <w:t xml:space="preserve">, </w:t>
       </w:r>
       <w:r>
         <w:rPr>
           <w:rStyle w:val="MemberType"/>
+          <w:lang w:val="de-DE"/>
         </w:rPr>
         <w:t>Team &lt;Winner&gt;</w:t>
       </w:r>
@@ -131,15 +129,7 @@
         <w:t>Abstract</w:t>
       </w:r>
       <w:r>
-        <w:t>—</w:t>
-      </w:r>
-      <w:proofErr w:type="gramStart"/>
-      <w:r>
-        <w:t>These</w:t>
-      </w:r>
-      <w:proofErr w:type="gramEnd"/>
-      <w:r>
-        <w:t xml:space="preserve"> instructions give you guidelines for preparing papers for IEEE T</w:t>
+        <w:t>—These instructions give you guidelines for preparing papers for IEEE T</w:t>
       </w:r>
       <w:r>
         <w:rPr>
@@ -193,15 +183,7 @@
         <w:t>Index Terms</w:t>
       </w:r>
       <w:r>
-        <w:t>—</w:t>
-      </w:r>
-      <w:proofErr w:type="gramStart"/>
-      <w:r>
-        <w:t>About</w:t>
-      </w:r>
-      <w:proofErr w:type="gramEnd"/>
-      <w:r>
-        <w:t xml:space="preserve"> four key words or phrases in alphabetical order, separated by commas. For a list of suggested keywords, send a blank e-mail to </w:t>
+        <w:t xml:space="preserve">—About four key words or phrases in alphabetical order, separated by commas. For a list of suggested keywords, send a blank e-mail to </w:t>
       </w:r>
       <w:hyperlink r:id="rId8" w:history="1">
         <w:r>
@@ -421,6 +403,68 @@
       <w:proofErr w:type="spellEnd"/>
     </w:p>
     <w:p>
+      <w:r>
+        <w:rPr>
+          <w:lang w:val="de-DE"/>
+        </w:rPr>
+        <w:t xml:space="preserve">Eine Transaktion ist eine </w:t>
+      </w:r>
+      <w:r>
+        <w:rPr>
+          <w:lang w:val="de-DE"/>
+        </w:rPr>
+        <w:t xml:space="preserve">zusammengefasste </w:t>
+      </w:r>
+      <w:r>
+        <w:rPr>
+          <w:lang w:val="de-DE"/>
+        </w:rPr>
+        <w:t>Abfolge von Ereignissen, die alle erfolgreich ausgeführt werden müssen, um ein Ergebnis zu erzielen</w:t>
+      </w:r>
+      <w:r>
+        <w:rPr>
+          <w:lang w:val="de-DE"/>
+        </w:rPr>
+        <w:t>.</w:t>
+      </w:r>
+      <w:r>
+        <w:rPr>
+          <w:lang w:val="de-DE"/>
+        </w:rPr>
+        <w:fldChar w:fldCharType="begin"/>
+      </w:r>
+      <w:r>
+        <w:rPr>
+          <w:lang w:val="de-DE"/>
+        </w:rPr>
+        <w:instrText xml:space="preserve"> ADDIN ZOTERO_ITEM CSL_CITATION {"citationID":"Zf0rNFwn","properties":{"formattedCitation":"[1]","plainCitation":"[1]"},"citationItems":[{"id":3216,"uris":["http://zotero.org/groups/753033/items/FZ6VTP84"],"uri":["http://zotero.org/groups/753033/items/FZ6VTP84"],"itemData":{"id":3216,"type":"book","title":"Lehrbuch der Softwaretechnik, Entwurf, Implementierung, Installation und Betrieb","publisher":"Spektrum, Akademischer Verlag","edition":"3","author":[{"family":"Balzert","given":"Helmut"}]}}],"schema":"https://github.com/citation-style-language/schema/raw/master/csl-citation.json"} </w:instrText>
+      </w:r>
+      <w:r>
+        <w:rPr>
+          <w:lang w:val="de-DE"/>
+        </w:rPr>
+        <w:fldChar w:fldCharType="separate"/>
+      </w:r>
+      <w:r>
+        <w:rPr>
+          <w:lang w:val="de-DE"/>
+        </w:rPr>
+        <w:t>[1]</w:t>
+      </w:r>
+      <w:r>
+        <w:rPr>
+          <w:lang w:val="de-DE"/>
+        </w:rPr>
+        <w:fldChar w:fldCharType="end"/>
+      </w:r>
+      <w:r>
+        <w:rPr>
+          <w:lang w:val="de-DE"/>
+        </w:rPr>
+        <w:t xml:space="preserve"> Verteilte Transaktionen zeichnen sich im Wesentlichen dadurch aus, dass</w:t>
+      </w:r>
+    </w:p>
+    <w:p>
       <w:pPr>
         <w:ind w:left="144"/>
       </w:pPr>
@@ -435,19 +479,192 @@
       </w:r>
       <w:proofErr w:type="spellEnd"/>
     </w:p>
+    <w:p>
+      <w:pPr>
+        <w:rPr>
+          <w:lang w:val="de-DE"/>
+        </w:rPr>
+      </w:pPr>
+      <w:r>
+        <w:rPr>
+          <w:lang w:val="de-DE"/>
+        </w:rPr>
+        <w:t>Um die Erfüllung des Zwecks einer Transaktion sicherzustellen</w:t>
+      </w:r>
+      <w:r>
+        <w:rPr>
+          <w:lang w:val="de-DE"/>
+        </w:rPr>
+        <w:t>, müssen Transaktionssysteme, die für die Verarbeitung von Transaktionen eingesetzt werden, die Einhaltung der ACID-Prinzipien gewährleisten. Zu diesen Prinzipien zählen die Unteilbarkeit (</w:t>
+      </w:r>
+      <w:proofErr w:type="spellStart"/>
+      <w:r>
+        <w:rPr>
+          <w:lang w:val="de-DE"/>
+        </w:rPr>
+        <w:t>Atomicity</w:t>
+      </w:r>
+      <w:proofErr w:type="spellEnd"/>
+      <w:r>
+        <w:rPr>
+          <w:lang w:val="de-DE"/>
+        </w:rPr>
+        <w:t>), Konsistenz (</w:t>
+      </w:r>
+      <w:proofErr w:type="spellStart"/>
+      <w:r>
+        <w:rPr>
+          <w:lang w:val="de-DE"/>
+        </w:rPr>
+        <w:t>Consistency</w:t>
+      </w:r>
+      <w:proofErr w:type="spellEnd"/>
+      <w:r>
+        <w:rPr>
+          <w:lang w:val="de-DE"/>
+        </w:rPr>
+        <w:t>), Isolation (Isolation) und Dauerhaftigkeit (</w:t>
+      </w:r>
+      <w:proofErr w:type="spellStart"/>
+      <w:r>
+        <w:rPr>
+          <w:lang w:val="de-DE"/>
+        </w:rPr>
+        <w:t>Durability</w:t>
+      </w:r>
+      <w:proofErr w:type="spellEnd"/>
+      <w:r>
+        <w:rPr>
+          <w:lang w:val="de-DE"/>
+        </w:rPr>
+        <w:t>).</w:t>
+      </w:r>
+      <w:r>
+        <w:rPr>
+          <w:lang w:val="de-DE"/>
+        </w:rPr>
+        <w:fldChar w:fldCharType="begin"/>
+      </w:r>
+      <w:r>
+        <w:rPr>
+          <w:lang w:val="de-DE"/>
+        </w:rPr>
+        <w:instrText xml:space="preserve"> ADDIN ZOTERO_ITEM CSL_CITATION {"citationID":"1h4pc53i54","properties":{"formattedCitation":"[2]","plainCitation":"[2]"},"citationItems":[{"id":3220,"uris":["http://zotero.org/groups/753033/items/TZX4AE7C"],"uri":["http://zotero.org/groups/753033/items/TZX4AE7C"],"itemData":{"id":3220,"type":"book","title":"Verteilte Systeme und Anwendungen","publisher":"Pearson Education","abstract":"Architekturkonzepte, Standards und Middleware-Technologien","author":[{"family":"Hammerschall","given":"Ulrike"}]}}],"schema":"https://github.com/citation-style-language/schema/raw/master/csl-citation.json"} </w:instrText>
+      </w:r>
+      <w:r>
+        <w:rPr>
+          <w:lang w:val="de-DE"/>
+        </w:rPr>
+        <w:fldChar w:fldCharType="separate"/>
+      </w:r>
+      <w:r>
+        <w:rPr>
+          <w:lang w:val="de-DE"/>
+        </w:rPr>
+        <w:t>[2]</w:t>
+      </w:r>
+      <w:r>
+        <w:rPr>
+          <w:lang w:val="de-DE"/>
+        </w:rPr>
+        <w:fldChar w:fldCharType="end"/>
+      </w:r>
+      <w:r>
+        <w:rPr>
+          <w:lang w:val="de-DE"/>
+        </w:rPr>
+        <w:t xml:space="preserve"> Wichtig für das Verständnis von Transaktionen sind zudem die Phasen, die während der Verarbeitung einer Transaktion eintreten können.</w:t>
+      </w:r>
+    </w:p>
+    <w:p>
+      <w:r>
+        <w:t>begin of transaction</w:t>
+      </w:r>
+    </w:p>
+    <w:p>
+      <w:r>
+        <w:t>doing</w:t>
+      </w:r>
+    </w:p>
+    <w:p>
+      <w:r>
+        <w:t>end of transaction</w:t>
+      </w:r>
+    </w:p>
+    <w:p>
+      <w:pPr>
+        <w:rPr>
+          <w:lang w:val="de-DE"/>
+        </w:rPr>
+      </w:pPr>
+      <w:proofErr w:type="spellStart"/>
+      <w:r>
+        <w:rPr>
+          <w:lang w:val="de-DE"/>
+        </w:rPr>
+        <w:t>abort</w:t>
+      </w:r>
+      <w:proofErr w:type="spellEnd"/>
+    </w:p>
+    <w:p>
+      <w:pPr>
+        <w:rPr>
+          <w:lang w:val="de-DE"/>
+        </w:rPr>
+      </w:pPr>
+      <w:proofErr w:type="spellStart"/>
+      <w:r>
+        <w:rPr>
+          <w:lang w:val="de-DE"/>
+        </w:rPr>
+        <w:t>rollback</w:t>
+      </w:r>
+      <w:proofErr w:type="spellEnd"/>
+    </w:p>
+    <w:p>
+      <w:r>
+        <w:t xml:space="preserve">( -&gt; </w:t>
+      </w:r>
+      <w:proofErr w:type="spellStart"/>
+      <w:r>
+        <w:t>Abbildung</w:t>
+      </w:r>
+      <w:proofErr w:type="spellEnd"/>
+      <w:r>
+        <w:t>!)</w:t>
+      </w:r>
+    </w:p>
     <w:p/>
-    <w:p/>
     <w:p>
       <w:pPr>
         <w:pStyle w:val="berschrift3"/>
       </w:pPr>
       <w:proofErr w:type="spellStart"/>
       <w:r>
+        <w:lastRenderedPageBreak/>
         <w:t>Herausforderungen</w:t>
       </w:r>
       <w:proofErr w:type="spellEnd"/>
     </w:p>
-    <w:p/>
+    <w:p>
+      <w:pPr>
+        <w:rPr>
+          <w:lang w:val="de-DE"/>
+        </w:rPr>
+      </w:pPr>
+      <w:r>
+        <w:rPr>
+          <w:lang w:val="de-DE"/>
+        </w:rPr>
+        <w:t>Für die Realisierung von verteilten Transaktionen werden</w:t>
+      </w:r>
+      <w:r>
+        <w:rPr>
+          <w:lang w:val="de-DE"/>
+        </w:rPr>
+        <w:t xml:space="preserve"> Commit-Protokolle wie das Zwei-Phasen Commit Protokoll eingesetzt.</w:t>
+      </w:r>
+    </w:p>
     <w:p>
       <w:pPr>
         <w:pStyle w:val="berschrift2"/>
@@ -455,19 +672,44 @@
       <w:r>
         <w:t>Java Messaging Service</w:t>
       </w:r>
-    </w:p>
-    <w:p>
-      <w:pPr>
-        <w:pStyle w:val="Text"/>
-      </w:pPr>
-      <w:r>
-        <w:t>-</w:t>
+      <w:r>
+        <w:t xml:space="preserve"> (JMS)</w:t>
+      </w:r>
+    </w:p>
+    <w:p>
+      <w:pPr>
+        <w:rPr>
+          <w:lang w:val="de-DE"/>
+        </w:rPr>
+      </w:pPr>
+      <w:r>
+        <w:rPr>
+          <w:lang w:val="de-DE"/>
+        </w:rPr>
+        <w:t xml:space="preserve">JMS ist eine API, die als Bestandteil von Java EE Interfaces definiert, welche die Interaktion von Java-Anwendungen mit einer Message </w:t>
+      </w:r>
+      <w:proofErr w:type="spellStart"/>
+      <w:r>
+        <w:rPr>
+          <w:lang w:val="de-DE"/>
+        </w:rPr>
+        <w:t>Oriented</w:t>
+      </w:r>
+      <w:proofErr w:type="spellEnd"/>
+      <w:r>
+        <w:rPr>
+          <w:lang w:val="de-DE"/>
+        </w:rPr>
+        <w:t xml:space="preserve"> Middleware (MOM) ermöglichen.</w:t>
       </w:r>
     </w:p>
     <w:p>
       <w:pPr>
         <w:pStyle w:val="Text"/>
         <w:ind w:firstLine="0"/>
+        <w:rPr>
+          <w:lang w:val="de-DE"/>
+        </w:rPr>
       </w:pPr>
     </w:p>
     <w:p>
@@ -475,63 +717,194 @@
         <w:pStyle w:val="berschrift3"/>
       </w:pPr>
       <w:r>
+        <w:t>JMS-</w:t>
+      </w:r>
+      <w:r>
+        <w:t>Destinations</w:t>
+      </w:r>
+    </w:p>
+    <w:p>
+      <w:pPr>
+        <w:rPr>
+          <w:lang w:val="de-DE"/>
+        </w:rPr>
+      </w:pPr>
+      <w:r>
+        <w:rPr>
+          <w:lang w:val="de-DE"/>
+        </w:rPr>
+        <w:t>JMS bietet zur Übermittlung von Nachrichten zwei JMS-</w:t>
+      </w:r>
+      <w:proofErr w:type="spellStart"/>
+      <w:r>
+        <w:rPr>
+          <w:lang w:val="de-DE"/>
+        </w:rPr>
+        <w:t>Destinations</w:t>
+      </w:r>
+      <w:proofErr w:type="spellEnd"/>
+      <w:r>
+        <w:rPr>
+          <w:lang w:val="de-DE"/>
+        </w:rPr>
+        <w:t xml:space="preserve"> an</w:t>
+      </w:r>
+      <w:r>
+        <w:rPr>
+          <w:lang w:val="de-DE"/>
+        </w:rPr>
+        <w:t>, Queue und Topic</w:t>
+      </w:r>
+      <w:r>
+        <w:rPr>
+          <w:lang w:val="de-DE"/>
+        </w:rPr>
+        <w:t>. Die Queue dient der asynchronen Point-</w:t>
+      </w:r>
+      <w:proofErr w:type="spellStart"/>
+      <w:r>
+        <w:rPr>
+          <w:lang w:val="de-DE"/>
+        </w:rPr>
+        <w:t>to</w:t>
+      </w:r>
+      <w:proofErr w:type="spellEnd"/>
+      <w:r>
+        <w:rPr>
+          <w:lang w:val="de-DE"/>
+        </w:rPr>
+        <w:t xml:space="preserve">-Point Kommunikation. Nachrichten werden i.d.R. nach dem FIFO-Prinzip vom Sender in der Queue abgelegt und vom Empfänger dort abgeholt. Topics werden hingegen eingesetzt, wenn die Nachricht im Rahmen eines </w:t>
+      </w:r>
+      <w:proofErr w:type="spellStart"/>
+      <w:r>
+        <w:rPr>
+          <w:lang w:val="de-DE"/>
+        </w:rPr>
+        <w:t>Publish</w:t>
+      </w:r>
+      <w:proofErr w:type="spellEnd"/>
+      <w:r>
+        <w:rPr>
+          <w:lang w:val="de-DE"/>
+        </w:rPr>
+        <w:t>-Subscribe-Verfahren an mehrere Empfänger versendet werden soll.</w:t>
+      </w:r>
+    </w:p>
+    <w:p>
+      <w:pPr>
+        <w:rPr>
+          <w:lang w:val="de-DE"/>
+        </w:rPr>
+      </w:pPr>
+    </w:p>
+    <w:p>
+      <w:pPr>
+        <w:pStyle w:val="berschrift3"/>
+      </w:pPr>
+      <w:r>
         <w:t>JMS-Provider</w:t>
       </w:r>
     </w:p>
     <w:p>
       <w:pPr>
+        <w:rPr>
+          <w:lang w:val="de-DE"/>
+        </w:rPr>
+      </w:pPr>
+      <w:r>
+        <w:rPr>
+          <w:lang w:val="de-DE"/>
+        </w:rPr>
+        <w:t xml:space="preserve">Für den Einsatz von JMS wird ein JMS-Provider benötigt, der </w:t>
+      </w:r>
+      <w:r>
+        <w:rPr>
+          <w:lang w:val="de-DE"/>
+        </w:rPr>
+        <w:t>die genannten JMS-</w:t>
+      </w:r>
+      <w:proofErr w:type="spellStart"/>
+      <w:r>
+        <w:rPr>
+          <w:lang w:val="de-DE"/>
+        </w:rPr>
+        <w:t>Destinations</w:t>
+      </w:r>
+      <w:proofErr w:type="spellEnd"/>
+      <w:r>
+        <w:rPr>
+          <w:lang w:val="de-DE"/>
+        </w:rPr>
+        <w:t xml:space="preserve"> verwaltet. Als Beispiel für einen JMS-Provider kann </w:t>
+      </w:r>
+      <w:proofErr w:type="spellStart"/>
+      <w:r>
+        <w:rPr>
+          <w:lang w:val="de-DE"/>
+        </w:rPr>
+        <w:t>HornetQ</w:t>
+      </w:r>
+      <w:proofErr w:type="spellEnd"/>
+      <w:r>
+        <w:rPr>
+          <w:lang w:val="de-DE"/>
+        </w:rPr>
+        <w:t xml:space="preserve"> (ehemals </w:t>
+      </w:r>
+      <w:proofErr w:type="spellStart"/>
+      <w:r>
+        <w:rPr>
+          <w:lang w:val="de-DE"/>
+        </w:rPr>
+        <w:t>JBoss</w:t>
+      </w:r>
+      <w:proofErr w:type="spellEnd"/>
+      <w:r>
+        <w:rPr>
+          <w:lang w:val="de-DE"/>
+        </w:rPr>
+        <w:t xml:space="preserve"> Messaging) angeführt werden.</w:t>
+      </w:r>
+    </w:p>
+    <w:p>
+      <w:pPr>
+        <w:rPr>
+          <w:lang w:val="de-DE"/>
+        </w:rPr>
+      </w:pPr>
+    </w:p>
+    <w:p>
+      <w:pPr>
+        <w:pStyle w:val="berschrift1"/>
+        <w:rPr>
+          <w:lang w:val="de-DE"/>
+        </w:rPr>
+      </w:pPr>
+      <w:r>
+        <w:rPr>
+          <w:lang w:val="de-DE"/>
+        </w:rPr>
+        <w:t>Konzeption der</w:t>
+      </w:r>
+      <w:r>
+        <w:rPr>
+          <w:lang w:val="de-DE"/>
+        </w:rPr>
+        <w:t xml:space="preserve"> verteilten Chatanwendung</w:t>
+      </w:r>
+    </w:p>
+    <w:p>
+      <w:pPr>
         <w:pStyle w:val="Text"/>
-      </w:pPr>
-    </w:p>
-    <w:p>
-      <w:pPr>
-        <w:pStyle w:val="berschrift3"/>
-      </w:pPr>
-      <w:r>
-        <w:t>JMS-Destinations</w:t>
-      </w:r>
-    </w:p>
-    <w:p/>
-    <w:p>
-      <w:pPr>
-        <w:pStyle w:val="berschrift1"/>
-      </w:pPr>
-      <w:proofErr w:type="spellStart"/>
-      <w:r>
-        <w:t>Konzeption</w:t>
-      </w:r>
-      <w:proofErr w:type="spellEnd"/>
-      <w:r>
-        <w:t xml:space="preserve"> der</w:t>
-      </w:r>
-      <w:r>
-        <w:t xml:space="preserve"> </w:t>
-      </w:r>
-      <w:proofErr w:type="spellStart"/>
-      <w:r>
-        <w:t>verteilten</w:t>
-      </w:r>
-      <w:proofErr w:type="spellEnd"/>
-      <w:r>
-        <w:t xml:space="preserve"> </w:t>
-      </w:r>
-      <w:proofErr w:type="spellStart"/>
-      <w:r>
-        <w:t>Chatanwendung</w:t>
-      </w:r>
-      <w:proofErr w:type="spellEnd"/>
-    </w:p>
-    <w:p>
-      <w:pPr>
-        <w:pStyle w:val="Text"/>
-      </w:pPr>
-      <w:proofErr w:type="spellStart"/>
-      <w:r>
-        <w:t>Ausgehend</w:t>
-      </w:r>
-      <w:proofErr w:type="spellEnd"/>
-      <w:r>
-        <w:t xml:space="preserve"> von der</w:t>
+        <w:rPr>
+          <w:lang w:val="de-DE"/>
+        </w:rPr>
+      </w:pPr>
+      <w:r>
+        <w:rPr>
+          <w:lang w:val="de-DE"/>
+        </w:rPr>
+        <w:t>Ausgehend von der</w:t>
       </w:r>
       <w:r>
         <w:rPr>
@@ -540,364 +913,34 @@
         <w:t xml:space="preserve"> zu Beginn</w:t>
       </w:r>
       <w:r>
-        <w:t xml:space="preserve"> </w:t>
-      </w:r>
-      <w:proofErr w:type="spellStart"/>
-      <w:r>
-        <w:t>bereitgestellten</w:t>
-      </w:r>
-      <w:proofErr w:type="spellEnd"/>
-      <w:r>
-        <w:t xml:space="preserve"> </w:t>
-      </w:r>
-      <w:proofErr w:type="spellStart"/>
-      <w:r>
-        <w:t>Chatanwendung</w:t>
-      </w:r>
-      <w:proofErr w:type="spellEnd"/>
-      <w:r>
-        <w:t xml:space="preserve">, gilt </w:t>
-      </w:r>
-      <w:proofErr w:type="spellStart"/>
-      <w:r>
-        <w:t>es</w:t>
-      </w:r>
-      <w:proofErr w:type="spellEnd"/>
-      <w:r>
-        <w:t xml:space="preserve"> </w:t>
-      </w:r>
-      <w:proofErr w:type="spellStart"/>
-      <w:r>
-        <w:t>eine</w:t>
-      </w:r>
-      <w:proofErr w:type="spellEnd"/>
-      <w:r>
-        <w:t xml:space="preserve">, </w:t>
-      </w:r>
-      <w:proofErr w:type="spellStart"/>
-      <w:r>
-        <w:t>für</w:t>
-      </w:r>
-      <w:proofErr w:type="spellEnd"/>
-      <w:r>
-        <w:t xml:space="preserve"> </w:t>
-      </w:r>
-      <w:proofErr w:type="spellStart"/>
-      <w:r>
-        <w:t>ein</w:t>
-      </w:r>
-      <w:proofErr w:type="spellEnd"/>
-      <w:r>
-        <w:t xml:space="preserve"> </w:t>
-      </w:r>
-      <w:proofErr w:type="spellStart"/>
-      <w:r>
-        <w:t>verteiltes</w:t>
-      </w:r>
-      <w:proofErr w:type="spellEnd"/>
-      <w:r>
-        <w:t xml:space="preserve"> System </w:t>
-      </w:r>
-      <w:proofErr w:type="spellStart"/>
-      <w:r>
-        <w:t>optimierte</w:t>
-      </w:r>
-      <w:proofErr w:type="spellEnd"/>
-      <w:r>
-        <w:t xml:space="preserve"> </w:t>
-      </w:r>
-      <w:proofErr w:type="spellStart"/>
-      <w:r>
-        <w:t>Anwendung</w:t>
-      </w:r>
-      <w:proofErr w:type="spellEnd"/>
-      <w:r>
-        <w:t xml:space="preserve"> </w:t>
-      </w:r>
-      <w:proofErr w:type="spellStart"/>
-      <w:r>
-        <w:t>zu</w:t>
-      </w:r>
-      <w:proofErr w:type="spellEnd"/>
-      <w:r>
-        <w:t xml:space="preserve"> </w:t>
-      </w:r>
-      <w:proofErr w:type="spellStart"/>
-      <w:r>
-        <w:t>erstellen</w:t>
-      </w:r>
-      <w:proofErr w:type="spellEnd"/>
-      <w:r>
-        <w:t>.</w:t>
-      </w:r>
-      <w:r>
-        <w:t xml:space="preserve"> </w:t>
-      </w:r>
-      <w:proofErr w:type="spellStart"/>
-      <w:r>
-        <w:t>Durch</w:t>
-      </w:r>
-      <w:proofErr w:type="spellEnd"/>
-      <w:r>
-        <w:t xml:space="preserve"> </w:t>
-      </w:r>
-      <w:proofErr w:type="spellStart"/>
-      <w:r>
-        <w:t>diese</w:t>
-      </w:r>
-      <w:proofErr w:type="spellEnd"/>
-      <w:r>
-        <w:t xml:space="preserve"> </w:t>
-      </w:r>
-      <w:proofErr w:type="spellStart"/>
-      <w:r>
-        <w:t>Änderung</w:t>
-      </w:r>
-      <w:proofErr w:type="spellEnd"/>
-      <w:r>
-        <w:t xml:space="preserve"> der </w:t>
-      </w:r>
-      <w:proofErr w:type="spellStart"/>
-      <w:r>
-        <w:t>Anforderungen</w:t>
-      </w:r>
-      <w:proofErr w:type="spellEnd"/>
-      <w:r>
-        <w:t xml:space="preserve">, </w:t>
-      </w:r>
-      <w:proofErr w:type="spellStart"/>
-      <w:proofErr w:type="gramStart"/>
-      <w:r>
-        <w:t>ist</w:t>
-      </w:r>
-      <w:proofErr w:type="spellEnd"/>
-      <w:proofErr w:type="gramEnd"/>
-      <w:r>
-        <w:t xml:space="preserve"> die </w:t>
-      </w:r>
-      <w:proofErr w:type="spellStart"/>
-      <w:r>
-        <w:t>bisherige</w:t>
-      </w:r>
-      <w:proofErr w:type="spellEnd"/>
-      <w:r>
-        <w:t xml:space="preserve"> </w:t>
-      </w:r>
-      <w:proofErr w:type="spellStart"/>
-      <w:r>
-        <w:t>monolithische</w:t>
-      </w:r>
-      <w:proofErr w:type="spellEnd"/>
-      <w:r>
-        <w:t xml:space="preserve"> </w:t>
-      </w:r>
-      <w:proofErr w:type="spellStart"/>
-      <w:r>
-        <w:t>Struktur</w:t>
-      </w:r>
-      <w:proofErr w:type="spellEnd"/>
-      <w:r>
-        <w:t xml:space="preserve"> </w:t>
-      </w:r>
-      <w:proofErr w:type="spellStart"/>
-      <w:r>
-        <w:t>nicht</w:t>
-      </w:r>
-      <w:proofErr w:type="spellEnd"/>
-      <w:r>
-        <w:t xml:space="preserve"> </w:t>
-      </w:r>
-      <w:proofErr w:type="spellStart"/>
-      <w:r>
-        <w:t>passend</w:t>
-      </w:r>
-      <w:proofErr w:type="spellEnd"/>
-      <w:r>
-        <w:t xml:space="preserve">. </w:t>
-      </w:r>
-      <w:proofErr w:type="spellStart"/>
-      <w:r>
-        <w:t>Es</w:t>
-      </w:r>
-      <w:proofErr w:type="spellEnd"/>
-      <w:r>
-        <w:t xml:space="preserve"> </w:t>
-      </w:r>
-      <w:proofErr w:type="spellStart"/>
-      <w:r>
-        <w:t>galt</w:t>
-      </w:r>
-      <w:proofErr w:type="spellEnd"/>
-      <w:r>
-        <w:t xml:space="preserve"> </w:t>
-      </w:r>
-      <w:proofErr w:type="spellStart"/>
-      <w:r>
-        <w:t>daher</w:t>
-      </w:r>
-      <w:proofErr w:type="spellEnd"/>
-      <w:r>
-        <w:t>, die</w:t>
-      </w:r>
-      <w:r>
-        <w:t xml:space="preserve"> </w:t>
-      </w:r>
-      <w:proofErr w:type="spellStart"/>
-      <w:r>
-        <w:t>Architektur</w:t>
-      </w:r>
-      <w:proofErr w:type="spellEnd"/>
-      <w:r>
-        <w:t xml:space="preserve"> </w:t>
-      </w:r>
-      <w:proofErr w:type="spellStart"/>
-      <w:r>
-        <w:t>neu</w:t>
-      </w:r>
-      <w:proofErr w:type="spellEnd"/>
-      <w:r>
-        <w:t xml:space="preserve"> </w:t>
-      </w:r>
-      <w:proofErr w:type="spellStart"/>
-      <w:r>
-        <w:t>zu</w:t>
-      </w:r>
-      <w:proofErr w:type="spellEnd"/>
-      <w:r>
-        <w:t xml:space="preserve"> </w:t>
-      </w:r>
-      <w:proofErr w:type="spellStart"/>
-      <w:r>
-        <w:t>überdenken</w:t>
-      </w:r>
-      <w:proofErr w:type="spellEnd"/>
-      <w:r>
-        <w:t>.</w:t>
-      </w:r>
-      <w:r>
-        <w:t xml:space="preserve"> </w:t>
-      </w:r>
-      <w:proofErr w:type="spellStart"/>
-      <w:r>
-        <w:t>Im</w:t>
-      </w:r>
-      <w:proofErr w:type="spellEnd"/>
-      <w:r>
-        <w:t xml:space="preserve"> </w:t>
-      </w:r>
-      <w:proofErr w:type="spellStart"/>
-      <w:r>
-        <w:t>nachfolgenden</w:t>
-      </w:r>
-      <w:proofErr w:type="spellEnd"/>
-      <w:r>
-        <w:t xml:space="preserve"> </w:t>
-      </w:r>
-      <w:proofErr w:type="spellStart"/>
-      <w:proofErr w:type="gramStart"/>
-      <w:r>
-        <w:t>ist</w:t>
-      </w:r>
-      <w:proofErr w:type="spellEnd"/>
-      <w:proofErr w:type="gramEnd"/>
-      <w:r>
-        <w:t xml:space="preserve"> </w:t>
-      </w:r>
-      <w:proofErr w:type="spellStart"/>
-      <w:r>
-        <w:t>daher</w:t>
-      </w:r>
-      <w:proofErr w:type="spellEnd"/>
-      <w:r>
-        <w:t xml:space="preserve"> </w:t>
-      </w:r>
-      <w:proofErr w:type="spellStart"/>
-      <w:r>
-        <w:t>ein</w:t>
-      </w:r>
-      <w:proofErr w:type="spellEnd"/>
-      <w:r>
-        <w:t xml:space="preserve"> </w:t>
-      </w:r>
-      <w:proofErr w:type="spellStart"/>
-      <w:r>
-        <w:t>technisches</w:t>
-      </w:r>
-      <w:proofErr w:type="spellEnd"/>
-      <w:r>
-        <w:t xml:space="preserve"> </w:t>
-      </w:r>
-      <w:proofErr w:type="spellStart"/>
-      <w:r>
-        <w:t>Konzept</w:t>
-      </w:r>
-      <w:proofErr w:type="spellEnd"/>
-      <w:r>
-        <w:t xml:space="preserve"> </w:t>
-      </w:r>
-      <w:proofErr w:type="spellStart"/>
-      <w:r>
-        <w:t>für</w:t>
-      </w:r>
-      <w:proofErr w:type="spellEnd"/>
-      <w:r>
-        <w:t xml:space="preserve"> die </w:t>
-      </w:r>
-      <w:proofErr w:type="spellStart"/>
-      <w:r>
-        <w:t>veränderte</w:t>
-      </w:r>
-      <w:proofErr w:type="spellEnd"/>
-      <w:r>
-        <w:t xml:space="preserve"> </w:t>
-      </w:r>
-      <w:proofErr w:type="spellStart"/>
-      <w:r>
-        <w:t>Umgebung</w:t>
-      </w:r>
-      <w:proofErr w:type="spellEnd"/>
-      <w:r>
-        <w:t xml:space="preserve"> und die </w:t>
-      </w:r>
-      <w:proofErr w:type="spellStart"/>
-      <w:r>
-        <w:t>grundlegende</w:t>
-      </w:r>
-      <w:proofErr w:type="spellEnd"/>
-      <w:r>
-        <w:t xml:space="preserve"> </w:t>
-      </w:r>
-      <w:proofErr w:type="spellStart"/>
-      <w:r>
-        <w:t>Architektur</w:t>
-      </w:r>
-      <w:proofErr w:type="spellEnd"/>
-      <w:r>
-        <w:t xml:space="preserve"> </w:t>
-      </w:r>
-      <w:proofErr w:type="spellStart"/>
-      <w:r>
-        <w:t>für</w:t>
-      </w:r>
-      <w:proofErr w:type="spellEnd"/>
-      <w:r>
-        <w:t xml:space="preserve"> die </w:t>
-      </w:r>
-      <w:proofErr w:type="spellStart"/>
-      <w:r>
-        <w:t>beiliegende</w:t>
-      </w:r>
-      <w:proofErr w:type="spellEnd"/>
-      <w:r>
-        <w:t xml:space="preserve"> </w:t>
-      </w:r>
-      <w:proofErr w:type="spellStart"/>
-      <w:r>
-        <w:t>Chatanwendung</w:t>
-      </w:r>
-      <w:proofErr w:type="spellEnd"/>
-      <w:r>
-        <w:t xml:space="preserve"> beschrieben.</w:t>
+        <w:rPr>
+          <w:lang w:val="de-DE"/>
+        </w:rPr>
+        <w:t xml:space="preserve"> bereitgestellten Chatanwendung, gilt es eine, für ein verteiltes System optimierte Anwendung zu erstellen.</w:t>
+      </w:r>
+      <w:r>
+        <w:rPr>
+          <w:lang w:val="de-DE"/>
+        </w:rPr>
+        <w:t xml:space="preserve"> Durch diese Änderung der Anforderungen, </w:t>
+      </w:r>
+      <w:r>
+        <w:rPr>
+          <w:lang w:val="de-DE"/>
+        </w:rPr>
+        <w:t>ist die bisherige monolithische Struktur nicht passend. Es galt daher, die</w:t>
+      </w:r>
+      <w:r>
+        <w:rPr>
+          <w:lang w:val="de-DE"/>
+        </w:rPr>
+        <w:t xml:space="preserve"> Architektur neu zu überdenken.</w:t>
+      </w:r>
+      <w:r>
+        <w:rPr>
+          <w:lang w:val="de-DE"/>
+        </w:rPr>
+        <w:t xml:space="preserve"> Im nachfolgenden ist daher ein technisches Konzept für die veränderte Umgebung und die grundlegende Architektur für die beiliegende Chatanwendung beschrieben.</w:t>
       </w:r>
       <w:bookmarkStart w:id="1" w:name="_GoBack"/>
       <w:bookmarkEnd w:id="1"/>
@@ -908,7 +951,6 @@
       </w:pPr>
       <w:proofErr w:type="spellStart"/>
       <w:r>
-        <w:lastRenderedPageBreak/>
         <w:t>Struktur</w:t>
       </w:r>
       <w:proofErr w:type="spellEnd"/>
@@ -1017,13 +1059,18 @@
       </w:r>
       <w:proofErr w:type="spellEnd"/>
       <w:r>
-        <w:t xml:space="preserve"> der</w:t>
-      </w:r>
-      <w:r>
         <w:t xml:space="preserve"> </w:t>
       </w:r>
       <w:proofErr w:type="spellStart"/>
       <w:r>
+        <w:t>der</w:t>
+      </w:r>
+      <w:proofErr w:type="spellEnd"/>
+      <w:r>
+        <w:t xml:space="preserve"> </w:t>
+      </w:r>
+      <w:proofErr w:type="spellStart"/>
+      <w:r>
         <w:t>Basisarchitektur</w:t>
       </w:r>
       <w:proofErr w:type="spellEnd"/>
@@ -1032,54 +1079,75 @@
     <w:p>
       <w:pPr>
         <w:pStyle w:val="berschrift3"/>
-      </w:pPr>
-      <w:proofErr w:type="spellStart"/>
-      <w:r>
-        <w:t>Ablösung</w:t>
+        <w:rPr>
+          <w:lang w:val="de-DE"/>
+        </w:rPr>
+      </w:pPr>
+      <w:r>
+        <w:rPr>
+          <w:lang w:val="de-DE"/>
+        </w:rPr>
+        <w:t xml:space="preserve">Ablösung </w:t>
+      </w:r>
+      <w:r>
+        <w:rPr>
+          <w:lang w:val="de-DE"/>
+        </w:rPr>
+        <w:t>des</w:t>
+      </w:r>
+      <w:r>
+        <w:rPr>
+          <w:lang w:val="de-DE"/>
+        </w:rPr>
+        <w:t xml:space="preserve"> TCP</w:t>
+      </w:r>
+      <w:r>
+        <w:rPr>
+          <w:lang w:val="de-DE"/>
+        </w:rPr>
+        <w:t>-Websocket</w:t>
+      </w:r>
+      <w:r>
+        <w:rPr>
+          <w:lang w:val="de-DE"/>
+        </w:rPr>
+        <w:t xml:space="preserve"> durch JMS</w:t>
+      </w:r>
+    </w:p>
+    <w:p>
+      <w:pPr>
+        <w:rPr>
+          <w:lang w:val="de-DE"/>
+        </w:rPr>
+      </w:pPr>
+    </w:p>
+    <w:p>
+      <w:pPr>
+        <w:rPr>
+          <w:lang w:val="de-DE"/>
+        </w:rPr>
+      </w:pPr>
+    </w:p>
+    <w:p>
+      <w:pPr>
+        <w:pStyle w:val="berschrift3"/>
+      </w:pPr>
+      <w:proofErr w:type="spellStart"/>
+      <w:r>
+        <w:lastRenderedPageBreak/>
+        <w:t>Umsetzung</w:t>
       </w:r>
       <w:proofErr w:type="spellEnd"/>
       <w:r>
         <w:t xml:space="preserve"> </w:t>
       </w:r>
-      <w:r>
-        <w:t>des</w:t>
-      </w:r>
-      <w:r>
-        <w:t xml:space="preserve"> TCP</w:t>
-      </w:r>
-      <w:r>
-        <w:t>-</w:t>
-      </w:r>
-      <w:proofErr w:type="spellStart"/>
-      <w:r>
-        <w:t>Websocket</w:t>
-      </w:r>
-      <w:proofErr w:type="spellEnd"/>
-      <w:r>
-        <w:t xml:space="preserve"> </w:t>
-      </w:r>
-      <w:proofErr w:type="spellStart"/>
-      <w:r>
-        <w:t>durch</w:t>
-      </w:r>
-      <w:proofErr w:type="spellEnd"/>
-      <w:r>
-        <w:t xml:space="preserve"> JMS</w:t>
-      </w:r>
-    </w:p>
-    <w:p/>
-    <w:p/>
-    <w:p>
-      <w:pPr>
-        <w:pStyle w:val="berschrift3"/>
-      </w:pPr>
-      <w:proofErr w:type="spellStart"/>
-      <w:r>
-        <w:t>Umsetzung</w:t>
-      </w:r>
-      <w:proofErr w:type="spellEnd"/>
-      <w:r>
-        <w:t xml:space="preserve"> der REST-APIs</w:t>
+      <w:proofErr w:type="spellStart"/>
+      <w:r>
+        <w:t>der</w:t>
+      </w:r>
+      <w:proofErr w:type="spellEnd"/>
+      <w:r>
+        <w:t xml:space="preserve"> REST-APIs</w:t>
       </w:r>
     </w:p>
     <w:p>
@@ -1113,7 +1181,15 @@
       </w:r>
       <w:proofErr w:type="spellEnd"/>
       <w:r>
-        <w:t xml:space="preserve"> der </w:t>
+        <w:t xml:space="preserve"> </w:t>
+      </w:r>
+      <w:proofErr w:type="spellStart"/>
+      <w:r>
+        <w:t>der</w:t>
+      </w:r>
+      <w:proofErr w:type="spellEnd"/>
+      <w:r>
+        <w:t xml:space="preserve"> </w:t>
       </w:r>
       <w:proofErr w:type="spellStart"/>
       <w:r>
@@ -1130,44 +1206,43 @@
     <w:p>
       <w:pPr>
         <w:pStyle w:val="berschrift2"/>
-      </w:pPr>
-      <w:proofErr w:type="spellStart"/>
-      <w:r>
-        <w:t>Umsetzung</w:t>
-      </w:r>
-      <w:proofErr w:type="spellEnd"/>
-      <w:r>
-        <w:t xml:space="preserve"> </w:t>
-      </w:r>
-      <w:proofErr w:type="spellStart"/>
-      <w:r>
-        <w:t>einer</w:t>
-      </w:r>
-      <w:proofErr w:type="spellEnd"/>
-      <w:r>
-        <w:t xml:space="preserve"> </w:t>
-      </w:r>
-      <w:proofErr w:type="spellStart"/>
-      <w:r>
-        <w:t>gemäß</w:t>
-      </w:r>
-      <w:proofErr w:type="spellEnd"/>
-      <w:r>
-        <w:t xml:space="preserve"> XA </w:t>
-      </w:r>
-      <w:proofErr w:type="spellStart"/>
-      <w:r>
-        <w:t>verteilten</w:t>
-      </w:r>
-      <w:proofErr w:type="spellEnd"/>
-      <w:r>
-        <w:t xml:space="preserve"> </w:t>
-      </w:r>
-      <w:proofErr w:type="spellStart"/>
-      <w:r>
-        <w:t>Transaktion</w:t>
-      </w:r>
-      <w:proofErr w:type="spellEnd"/>
+        <w:rPr>
+          <w:lang w:val="de-DE"/>
+        </w:rPr>
+      </w:pPr>
+      <w:r>
+        <w:rPr>
+          <w:lang w:val="de-DE"/>
+        </w:rPr>
+        <w:t>Umsetzung einer gemäß XA verteilten Transaktion</w:t>
+      </w:r>
+    </w:p>
+    <w:p>
+      <w:pPr>
+        <w:rPr>
+          <w:lang w:val="de-DE"/>
+        </w:rPr>
+      </w:pPr>
+      <w:r>
+        <w:rPr>
+          <w:lang w:val="de-DE"/>
+        </w:rPr>
+        <w:t>X/</w:t>
+      </w:r>
+      <w:proofErr w:type="spellStart"/>
+      <w:r>
+        <w:rPr>
+          <w:lang w:val="de-DE"/>
+        </w:rPr>
+        <w:t>OpenXA</w:t>
+      </w:r>
+      <w:proofErr w:type="spellEnd"/>
+      <w:r>
+        <w:rPr>
+          <w:lang w:val="de-DE"/>
+        </w:rPr>
+        <w:t xml:space="preserve"> (XA) ist ein Standard für die Verarbeitung von verteilten Transaktionen. Wesentliches Element dieses Standards ist das unter A. beschriebene Zwei-Phasen-Commit Protokoll.</w:t>
+      </w:r>
     </w:p>
     <w:p>
       <w:pPr>
@@ -1216,12 +1291,10 @@
         <w:t xml:space="preserve">Angular2 </w:t>
       </w:r>
       <w:proofErr w:type="spellStart"/>
-      <w:proofErr w:type="gramStart"/>
       <w:r>
         <w:t>als</w:t>
       </w:r>
       <w:proofErr w:type="spellEnd"/>
-      <w:proofErr w:type="gramEnd"/>
       <w:r>
         <w:t xml:space="preserve"> </w:t>
       </w:r>
@@ -1357,7 +1430,15 @@
       </w:r>
       <w:proofErr w:type="spellEnd"/>
       <w:r>
-        <w:t xml:space="preserve"> der </w:t>
+        <w:t xml:space="preserve"> </w:t>
+      </w:r>
+      <w:proofErr w:type="spellStart"/>
+      <w:r>
+        <w:t>der</w:t>
+      </w:r>
+      <w:proofErr w:type="spellEnd"/>
+      <w:r>
+        <w:t xml:space="preserve"> </w:t>
       </w:r>
       <w:proofErr w:type="spellStart"/>
       <w:r>
@@ -1376,7 +1457,15 @@
         <w:pStyle w:val="berschrift2"/>
       </w:pPr>
       <w:r>
-        <w:t xml:space="preserve">Evaluation der </w:t>
+        <w:t xml:space="preserve">Evaluation </w:t>
+      </w:r>
+      <w:proofErr w:type="spellStart"/>
+      <w:r>
+        <w:t>der</w:t>
+      </w:r>
+      <w:proofErr w:type="spellEnd"/>
+      <w:r>
+        <w:t xml:space="preserve"> </w:t>
       </w:r>
       <w:proofErr w:type="spellStart"/>
       <w:r>
@@ -1394,7 +1483,6 @@
         <w:pStyle w:val="berschrift1"/>
       </w:pPr>
       <w:r>
-        <w:lastRenderedPageBreak/>
         <w:t>FAZIT</w:t>
       </w:r>
     </w:p>
@@ -1462,6 +1550,7 @@
         <w:pStyle w:val="ReferenceHead"/>
       </w:pPr>
       <w:r>
+        <w:lastRenderedPageBreak/>
         <w:t>Acknowledgment</w:t>
       </w:r>
     </w:p>
@@ -1470,23 +1559,7 @@
         <w:pStyle w:val="Text"/>
       </w:pPr>
       <w:r>
-        <w:t xml:space="preserve">The preferred spelling of the word “acknowledgment” in American English is without an “e” after the “g.” Use the singular heading even if you have many acknowledgments. Avoid expressions such as “One of us (S.B.A.) would like to thank </w:t>
-      </w:r>
-      <w:proofErr w:type="gramStart"/>
-      <w:r>
-        <w:t>... .”</w:t>
-      </w:r>
-      <w:proofErr w:type="gramEnd"/>
-      <w:r>
-        <w:t xml:space="preserve"> Instead, write “F. A. Author thanks </w:t>
-      </w:r>
-      <w:proofErr w:type="gramStart"/>
-      <w:r>
-        <w:t>... .”</w:t>
-      </w:r>
-      <w:proofErr w:type="gramEnd"/>
-      <w:r>
-        <w:t xml:space="preserve"> </w:t>
+        <w:t xml:space="preserve">The preferred spelling of the word “acknowledgment” in American English is without an “e” after the “g.” Use the singular heading even if you have many acknowledgments. Avoid expressions such as “One of us (S.B.A.) would like to thank ... .” Instead, write “F. A. Author thanks ... .” </w:t>
       </w:r>
       <w:r>
         <w:rPr>
@@ -1505,27 +1578,88 @@
         <w:fldChar w:fldCharType="begin"/>
       </w:r>
       <w:r>
-        <w:instrText xml:space="preserve"> ADDIN ZOTERO_ITEM CSL_CITATION {"citationID":"276837v79q","properties":{"formattedCitation":"[1]","plainCitation":"[1]"},"citationItems":[{"id":2898,"uris":["http://zotero.org/groups/753033/items/CCRUT4P8"],"uri":["http://zotero.org/groups/753033/items/CCRUT4P8"],"itemData":{"id":2898,"type":"webpage","title":"Messaging configuration - WildFly 8 - Project Documentation Editor","URL":"https://docs.jboss.org/author/display/WFLY8/Messaging+configuration","accessed":{"date-parts":[["2016",10,13]]}}}],"schema":"https://github.com/citation-style-language/schema/raw/master/csl-citation.json"} </w:instrText>
+        <w:instrText xml:space="preserve"> ADDIN ZOTERO_ITEM CSL_CITATION {"citationID":"276837v79q","properties":{"formattedCitation":"[3]","plainCitation":"[3]"},"citationItems":[{"id":3167,"uris":["http://zotero.org/groups/753033/items/CCRUT4P8"],"uri":["http://zotero.org/groups/753033/items/CCRUT4P8"],"itemData":{"id":3167,"type":"webpage","title":"Messaging configuration - WildFly 8 - Project Documentation Editor","URL":"https://docs.jboss.org/author/display/WFLY8/Messaging+configuration","accessed":{"date-parts":[["2016",10,13]]}}}],"schema":"https://github.com/citation-style-language/schema/raw/master/csl-citation.json"} </w:instrText>
       </w:r>
       <w:r>
         <w:fldChar w:fldCharType="separate"/>
       </w:r>
       <w:r>
+        <w:t>[3]</w:t>
+      </w:r>
+      <w:r>
+        <w:fldChar w:fldCharType="end"/>
+      </w:r>
+      <w:r>
+        <w:t xml:space="preserve"> </w:t>
+      </w:r>
+    </w:p>
+    <w:p>
+      <w:pPr>
+        <w:pStyle w:val="ReferenceHead"/>
+      </w:pPr>
+      <w:r>
+        <w:t>References</w:t>
+      </w:r>
+    </w:p>
+    <w:p>
+      <w:pPr>
+        <w:pStyle w:val="Literaturverzeichnis"/>
+        <w:rPr>
+          <w:lang w:val="de-DE"/>
+        </w:rPr>
+      </w:pPr>
+      <w:r>
+        <w:fldChar w:fldCharType="begin"/>
+      </w:r>
+      <w:r>
+        <w:rPr>
+          <w:lang w:val="de-DE"/>
+        </w:rPr>
+        <w:instrText xml:space="preserve"> ADDIN ZOTERO_BIBL {"custom":[]} CSL_BIBLIOGRAPHY </w:instrText>
+      </w:r>
+      <w:r>
+        <w:fldChar w:fldCharType="separate"/>
+      </w:r>
+      <w:r>
+        <w:rPr>
+          <w:lang w:val="de-DE"/>
+        </w:rPr>
         <w:t>[1]</w:t>
       </w:r>
       <w:r>
-        <w:fldChar w:fldCharType="end"/>
-      </w:r>
-      <w:r>
-        <w:t xml:space="preserve"> </w:t>
-      </w:r>
-    </w:p>
-    <w:p>
-      <w:pPr>
-        <w:pStyle w:val="ReferenceHead"/>
-      </w:pPr>
-      <w:r>
-        <w:t>References</w:t>
+        <w:rPr>
+          <w:lang w:val="de-DE"/>
+        </w:rPr>
+        <w:tab/>
+        <w:t xml:space="preserve">H. </w:t>
+      </w:r>
+      <w:proofErr w:type="spellStart"/>
+      <w:r>
+        <w:rPr>
+          <w:lang w:val="de-DE"/>
+        </w:rPr>
+        <w:t>Balzert</w:t>
+      </w:r>
+      <w:proofErr w:type="spellEnd"/>
+      <w:r>
+        <w:rPr>
+          <w:lang w:val="de-DE"/>
+        </w:rPr>
+        <w:t xml:space="preserve">, </w:t>
+      </w:r>
+      <w:r>
+        <w:rPr>
+          <w:i/>
+          <w:iCs/>
+          <w:lang w:val="de-DE"/>
+        </w:rPr>
+        <w:t>Lehrbuch der Softwaretechnik, Entwurf, Implementierung, Installation und Betrieb</w:t>
+      </w:r>
+      <w:r>
+        <w:rPr>
+          <w:lang w:val="de-DE"/>
+        </w:rPr>
+        <w:t>, 3. Aufl. Spektrum, Akademischer Verlag.</w:t>
       </w:r>
     </w:p>
     <w:p>
@@ -1533,20 +1667,71 @@
         <w:pStyle w:val="Literaturverzeichnis"/>
       </w:pPr>
       <w:r>
-        <w:fldChar w:fldCharType="begin"/>
-      </w:r>
-      <w:r>
-        <w:instrText xml:space="preserve"> ADDIN ZOTERO_BIBL {"custom":[]} CSL_BIBLIOGRAPHY </w:instrText>
-      </w:r>
-      <w:r>
-        <w:fldChar w:fldCharType="separate"/>
-      </w:r>
-      <w:r>
-        <w:t>[1]</w:t>
-      </w:r>
-      <w:r>
+        <w:rPr>
+          <w:lang w:val="de-DE"/>
+        </w:rPr>
+        <w:t>[2]</w:t>
+      </w:r>
+      <w:r>
+        <w:rPr>
+          <w:lang w:val="de-DE"/>
+        </w:rPr>
         <w:tab/>
-        <w:t>„Messaging configuration - WildFly 8 - Project Documentation Editor“. [Online]. Verfügbar unter: https://docs.jboss.org/author/display/WFLY8/Messaging+configuration. [Zugegriffen: 13-Okt-2016].</w:t>
+        <w:t xml:space="preserve">U. Hammerschall, </w:t>
+      </w:r>
+      <w:r>
+        <w:rPr>
+          <w:i/>
+          <w:iCs/>
+          <w:lang w:val="de-DE"/>
+        </w:rPr>
+        <w:t>Verteilte Systeme und Anwendungen</w:t>
+      </w:r>
+      <w:r>
+        <w:rPr>
+          <w:lang w:val="de-DE"/>
+        </w:rPr>
+        <w:t xml:space="preserve">. </w:t>
+      </w:r>
+      <w:r>
+        <w:t>Pearson Education.</w:t>
+      </w:r>
+    </w:p>
+    <w:p>
+      <w:pPr>
+        <w:pStyle w:val="Literaturverzeichnis"/>
+      </w:pPr>
+      <w:r>
+        <w:t>[3]</w:t>
+      </w:r>
+      <w:r>
+        <w:tab/>
+        <w:t xml:space="preserve">„Messaging configuration - </w:t>
+      </w:r>
+      <w:proofErr w:type="spellStart"/>
+      <w:r>
+        <w:t>WildFly</w:t>
+      </w:r>
+      <w:proofErr w:type="spellEnd"/>
+      <w:r>
+        <w:t xml:space="preserve"> 8 - Project Documentation Editor“. </w:t>
+      </w:r>
+      <w:r>
+        <w:rPr>
+          <w:lang w:val="de-DE"/>
+        </w:rPr>
+        <w:t xml:space="preserve">[Online]. Verfügbar unter: https://docs.jboss.org/author/display/WFLY8/Messaging+configuration. </w:t>
+      </w:r>
+      <w:r>
+        <w:t>[</w:t>
+      </w:r>
+      <w:proofErr w:type="spellStart"/>
+      <w:r>
+        <w:t>Zugegriffen</w:t>
+      </w:r>
+      <w:proofErr w:type="spellEnd"/>
+      <w:r>
+        <w:t>: 13-Okt-2016].</w:t>
       </w:r>
     </w:p>
     <w:p>
@@ -1579,15 +1764,7 @@
         <w:t>First A. Author</w:t>
       </w:r>
       <w:r>
-        <w:t xml:space="preserve"> (M’76–SM’81–F’87) and the other authors may </w:t>
-      </w:r>
-      <w:proofErr w:type="gramStart"/>
-      <w:r>
-        <w:t>include  biographies</w:t>
-      </w:r>
-      <w:proofErr w:type="gramEnd"/>
-      <w:r>
-        <w:t xml:space="preserve"> at the end of regular papers. Biographies are often not included in conference-related papers. This author became a Member (M) of IEEE in 1976, a Senior Member (SM) in 1981, and a Fellow (F) in 1987.  The first paragraph may contain a place and/or date of birth (list place, then date). Next, the author’s educational background is listed. The degrees should be listed with type of degree in what field, which institution, city, state or country, and year degree was earned. The author’s major field of study should be lower-cased.</w:t>
+        <w:t xml:space="preserve"> (M’76–SM’81–F’87) and the other authors may include  biographies at the end of regular papers. Biographies are often not included in conference-related papers. This author became a Member (M) of IEEE in 1976, a Senior Member (SM) in 1981, and a Fellow (F) in 1987.  The first paragraph may contain a place and/or date of birth (list place, then date). Next, the author’s educational background is listed. The degrees should be listed with type of degree in what field, which institution, city, state or country, and year degree was earned. The author’s major field of study should be lower-cased.</w:t>
       </w:r>
     </w:p>
     <w:p>
@@ -1613,15 +1790,7 @@
       </w:r>
       <w:proofErr w:type="spellEnd"/>
       <w:r>
-        <w:t xml:space="preserve">, </w:t>
-      </w:r>
-      <w:proofErr w:type="gramStart"/>
-      <w:r>
-        <w:t>Ms</w:t>
-      </w:r>
-      <w:proofErr w:type="gramEnd"/>
-      <w:r>
-        <w:t>. Hunter). List any memberships in professional societies other than the IEEE. Finally, list any awards and work for IEEE committees and publications.  If a photograph is provided, the biography will be indented around it. The photograph is placed at the top left of the biography. Personal hobbies will be deleted from the biography.</w:t>
+        <w:t>, Ms. Hunter). List any memberships in professional societies other than the IEEE. Finally, list any awards and work for IEEE committees and publications.  If a photograph is provided, the biography will be indented around it. The photograph is placed at the top left of the biography. Personal hobbies will be deleted from the biography.</w:t>
       </w:r>
     </w:p>
     <w:sectPr>
@@ -1635,7 +1804,7 @@
 </file>
 
 <file path=word/endnotes.xml><?xml version="1.0" encoding="utf-8"?>
-<w:endnotes xmlns:wpc="http://schemas.microsoft.com/office/word/2010/wordprocessingCanvas" xmlns:mc="http://schemas.openxmlformats.org/markup-compatibility/2006" xmlns:o="urn:schemas-microsoft-com:office:office" xmlns:r="http://schemas.openxmlformats.org/officeDocument/2006/relationships" xmlns:m="http://schemas.openxmlformats.org/officeDocument/2006/math" xmlns:v="urn:schemas-microsoft-com:vml" xmlns:wp14="http://schemas.microsoft.com/office/word/2010/wordprocessingDrawing" xmlns:wp="http://schemas.openxmlformats.org/drawingml/2006/wordprocessingDrawing" xmlns:w10="urn:schemas-microsoft-com:office:word" xmlns:w="http://schemas.openxmlformats.org/wordprocessingml/2006/main" xmlns:w14="http://schemas.microsoft.com/office/word/2010/wordml" xmlns:w15="http://schemas.microsoft.com/office/word/2012/wordml" xmlns:wpg="http://schemas.microsoft.com/office/word/2010/wordprocessingGroup" xmlns:wpi="http://schemas.microsoft.com/office/word/2010/wordprocessingInk" xmlns:wne="http://schemas.microsoft.com/office/word/2006/wordml" xmlns:wps="http://schemas.microsoft.com/office/word/2010/wordprocessingShape" mc:Ignorable="w14 w15 wp14">
+<w:endnotes xmlns:ve="http://schemas.openxmlformats.org/markup-compatibility/2006" xmlns:o="urn:schemas-microsoft-com:office:office" xmlns:r="http://schemas.openxmlformats.org/officeDocument/2006/relationships" xmlns:m="http://schemas.openxmlformats.org/officeDocument/2006/math" xmlns:v="urn:schemas-microsoft-com:vml" xmlns:wp="http://schemas.openxmlformats.org/drawingml/2006/wordprocessingDrawing" xmlns:w10="urn:schemas-microsoft-com:office:word" xmlns:w="http://schemas.openxmlformats.org/wordprocessingml/2006/main" xmlns:wne="http://schemas.microsoft.com/office/word/2006/wordml">
   <w:endnote w:type="separator" w:id="-1">
     <w:p>
       <w:r>
@@ -1654,7 +1823,7 @@
 </file>
 
 <file path=word/footnotes.xml><?xml version="1.0" encoding="utf-8"?>
-<w:footnotes xmlns:wpc="http://schemas.microsoft.com/office/word/2010/wordprocessingCanvas" xmlns:mc="http://schemas.openxmlformats.org/markup-compatibility/2006" xmlns:o="urn:schemas-microsoft-com:office:office" xmlns:r="http://schemas.openxmlformats.org/officeDocument/2006/relationships" xmlns:m="http://schemas.openxmlformats.org/officeDocument/2006/math" xmlns:v="urn:schemas-microsoft-com:vml" xmlns:wp14="http://schemas.microsoft.com/office/word/2010/wordprocessingDrawing" xmlns:wp="http://schemas.openxmlformats.org/drawingml/2006/wordprocessingDrawing" xmlns:w10="urn:schemas-microsoft-com:office:word" xmlns:w="http://schemas.openxmlformats.org/wordprocessingml/2006/main" xmlns:w14="http://schemas.microsoft.com/office/word/2010/wordml" xmlns:w15="http://schemas.microsoft.com/office/word/2012/wordml" xmlns:wpg="http://schemas.microsoft.com/office/word/2010/wordprocessingGroup" xmlns:wpi="http://schemas.microsoft.com/office/word/2010/wordprocessingInk" xmlns:wne="http://schemas.microsoft.com/office/word/2006/wordml" xmlns:wps="http://schemas.microsoft.com/office/word/2010/wordprocessingShape" mc:Ignorable="w14 w15 wp14">
+<w:footnotes xmlns:ve="http://schemas.openxmlformats.org/markup-compatibility/2006" xmlns:o="urn:schemas-microsoft-com:office:office" xmlns:r="http://schemas.openxmlformats.org/officeDocument/2006/relationships" xmlns:m="http://schemas.openxmlformats.org/officeDocument/2006/math" xmlns:v="urn:schemas-microsoft-com:vml" xmlns:wp="http://schemas.openxmlformats.org/drawingml/2006/wordprocessingDrawing" xmlns:w10="urn:schemas-microsoft-com:office:word" xmlns:w="http://schemas.openxmlformats.org/wordprocessingml/2006/main" xmlns:wne="http://schemas.microsoft.com/office/word/2006/wordml">
   <w:footnote w:type="separator" w:id="-1">
     <w:p/>
   </w:footnote>
@@ -1675,9 +1844,9 @@
       </w:r>
       <w:smartTag w:uri="urn:schemas-microsoft-com:office:smarttags" w:element="date">
         <w:smartTagPr>
+          <w:attr w:name="Month" w:val="10"/>
+          <w:attr w:name="Day" w:val="9"/>
           <w:attr w:name="Year" w:val="2001"/>
-          <w:attr w:name="Day" w:val="9"/>
-          <w:attr w:name="Month" w:val="10"/>
         </w:smartTagPr>
         <w:r>
           <w:t>October 9, 2001</w:t>
@@ -1834,7 +2003,7 @@
 </file>
 
 <file path=word/header1.xml><?xml version="1.0" encoding="utf-8"?>
-<w:hdr xmlns:wpc="http://schemas.microsoft.com/office/word/2010/wordprocessingCanvas" xmlns:mc="http://schemas.openxmlformats.org/markup-compatibility/2006" xmlns:o="urn:schemas-microsoft-com:office:office" xmlns:r="http://schemas.openxmlformats.org/officeDocument/2006/relationships" xmlns:m="http://schemas.openxmlformats.org/officeDocument/2006/math" xmlns:v="urn:schemas-microsoft-com:vml" xmlns:wp14="http://schemas.microsoft.com/office/word/2010/wordprocessingDrawing" xmlns:wp="http://schemas.openxmlformats.org/drawingml/2006/wordprocessingDrawing" xmlns:w10="urn:schemas-microsoft-com:office:word" xmlns:w="http://schemas.openxmlformats.org/wordprocessingml/2006/main" xmlns:w14="http://schemas.microsoft.com/office/word/2010/wordml" xmlns:w15="http://schemas.microsoft.com/office/word/2012/wordml" xmlns:wpg="http://schemas.microsoft.com/office/word/2010/wordprocessingGroup" xmlns:wpi="http://schemas.microsoft.com/office/word/2010/wordprocessingInk" xmlns:wne="http://schemas.microsoft.com/office/word/2006/wordml" xmlns:wps="http://schemas.microsoft.com/office/word/2010/wordprocessingShape" mc:Ignorable="w14 w15 wp14">
+<w:hdr xmlns:ve="http://schemas.openxmlformats.org/markup-compatibility/2006" xmlns:o="urn:schemas-microsoft-com:office:office" xmlns:r="http://schemas.openxmlformats.org/officeDocument/2006/relationships" xmlns:m="http://schemas.openxmlformats.org/officeDocument/2006/math" xmlns:v="urn:schemas-microsoft-com:vml" xmlns:wp="http://schemas.openxmlformats.org/drawingml/2006/wordprocessingDrawing" xmlns:w10="urn:schemas-microsoft-com:office:word" xmlns:w="http://schemas.openxmlformats.org/wordprocessingml/2006/main" xmlns:wne="http://schemas.microsoft.com/office/word/2006/wordml">
   <w:p>
     <w:pPr>
       <w:framePr w:wrap="auto" w:vAnchor="text" w:hAnchor="margin" w:xAlign="right" w:y="1"/>
@@ -1852,7 +2021,7 @@
       <w:rPr>
         <w:noProof/>
       </w:rPr>
-      <w:t>2</w:t>
+      <w:t>1</w:t>
     </w:r>
     <w:r>
       <w:fldChar w:fldCharType="end"/>
@@ -1893,7 +2062,7 @@
 </file>
 
 <file path=word/numbering.xml><?xml version="1.0" encoding="utf-8"?>
-<w:numbering xmlns:wpc="http://schemas.microsoft.com/office/word/2010/wordprocessingCanvas" xmlns:mc="http://schemas.openxmlformats.org/markup-compatibility/2006" xmlns:o="urn:schemas-microsoft-com:office:office" xmlns:r="http://schemas.openxmlformats.org/officeDocument/2006/relationships" xmlns:m="http://schemas.openxmlformats.org/officeDocument/2006/math" xmlns:v="urn:schemas-microsoft-com:vml" xmlns:wp14="http://schemas.microsoft.com/office/word/2010/wordprocessingDrawing" xmlns:wp="http://schemas.openxmlformats.org/drawingml/2006/wordprocessingDrawing" xmlns:w10="urn:schemas-microsoft-com:office:word" xmlns:w="http://schemas.openxmlformats.org/wordprocessingml/2006/main" xmlns:w14="http://schemas.microsoft.com/office/word/2010/wordml" xmlns:w15="http://schemas.microsoft.com/office/word/2012/wordml" xmlns:wpg="http://schemas.microsoft.com/office/word/2010/wordprocessingGroup" xmlns:wpi="http://schemas.microsoft.com/office/word/2010/wordprocessingInk" xmlns:wne="http://schemas.microsoft.com/office/word/2006/wordml" xmlns:wps="http://schemas.microsoft.com/office/word/2010/wordprocessingShape" mc:Ignorable="w14 w15 wp14">
+<w:numbering xmlns:ve="http://schemas.openxmlformats.org/markup-compatibility/2006" xmlns:o="urn:schemas-microsoft-com:office:office" xmlns:r="http://schemas.openxmlformats.org/officeDocument/2006/relationships" xmlns:m="http://schemas.openxmlformats.org/officeDocument/2006/math" xmlns:v="urn:schemas-microsoft-com:vml" xmlns:wp="http://schemas.openxmlformats.org/drawingml/2006/wordprocessingDrawing" xmlns:w10="urn:schemas-microsoft-com:office:word" xmlns:w="http://schemas.openxmlformats.org/wordprocessingml/2006/main" xmlns:wne="http://schemas.microsoft.com/office/word/2006/wordml">
   <w:abstractNum w:abstractNumId="0">
     <w:nsid w:val="FFFFFFFB"/>
     <w:multiLevelType w:val="multilevel"/>
@@ -2765,7 +2934,7 @@
 </file>
 
 <file path=word/styles.xml><?xml version="1.0" encoding="utf-8"?>
-<w:styles xmlns:mc="http://schemas.openxmlformats.org/markup-compatibility/2006" xmlns:r="http://schemas.openxmlformats.org/officeDocument/2006/relationships" xmlns:w="http://schemas.openxmlformats.org/wordprocessingml/2006/main" xmlns:w14="http://schemas.microsoft.com/office/word/2010/wordml" xmlns:w15="http://schemas.microsoft.com/office/word/2012/wordml" mc:Ignorable="w14 w15">
+<w:styles xmlns:r="http://schemas.openxmlformats.org/officeDocument/2006/relationships" xmlns:w="http://schemas.openxmlformats.org/wordprocessingml/2006/main">
   <w:docDefaults>
     <w:rPrDefault>
       <w:rPr>
@@ -2775,375 +2944,145 @@
     </w:rPrDefault>
     <w:pPrDefault/>
   </w:docDefaults>
-  <w:latentStyles w:defLockedState="0" w:defUIPriority="0" w:defSemiHidden="0" w:defUnhideWhenUsed="0" w:defQFormat="0" w:count="371">
-    <w:lsdException w:name="Normal" w:qFormat="1"/>
-    <w:lsdException w:name="heading 1" w:qFormat="1"/>
-    <w:lsdException w:name="heading 2" w:qFormat="1"/>
-    <w:lsdException w:name="heading 3" w:qFormat="1"/>
-    <w:lsdException w:name="heading 4" w:qFormat="1"/>
-    <w:lsdException w:name="heading 5" w:qFormat="1"/>
-    <w:lsdException w:name="heading 6" w:qFormat="1"/>
-    <w:lsdException w:name="heading 7" w:semiHidden="1" w:unhideWhenUsed="1" w:qFormat="1"/>
-    <w:lsdException w:name="heading 8" w:semiHidden="1" w:unhideWhenUsed="1" w:qFormat="1"/>
-    <w:lsdException w:name="heading 9" w:semiHidden="1" w:unhideWhenUsed="1" w:qFormat="1"/>
-    <w:lsdException w:name="index 1" w:semiHidden="1" w:unhideWhenUsed="1"/>
-    <w:lsdException w:name="index 2" w:semiHidden="1" w:unhideWhenUsed="1"/>
-    <w:lsdException w:name="index 3" w:semiHidden="1" w:unhideWhenUsed="1"/>
-    <w:lsdException w:name="index 4" w:semiHidden="1" w:unhideWhenUsed="1"/>
-    <w:lsdException w:name="index 5" w:semiHidden="1" w:unhideWhenUsed="1"/>
-    <w:lsdException w:name="index 6" w:semiHidden="1" w:unhideWhenUsed="1"/>
-    <w:lsdException w:name="index 7" w:semiHidden="1" w:unhideWhenUsed="1"/>
-    <w:lsdException w:name="index 8" w:semiHidden="1" w:unhideWhenUsed="1"/>
-    <w:lsdException w:name="index 9" w:semiHidden="1" w:unhideWhenUsed="1"/>
-    <w:lsdException w:name="toc 1" w:semiHidden="1" w:unhideWhenUsed="1"/>
-    <w:lsdException w:name="toc 2" w:semiHidden="1" w:unhideWhenUsed="1"/>
-    <w:lsdException w:name="toc 3" w:semiHidden="1" w:unhideWhenUsed="1"/>
-    <w:lsdException w:name="toc 4" w:semiHidden="1" w:unhideWhenUsed="1"/>
-    <w:lsdException w:name="toc 5" w:semiHidden="1" w:unhideWhenUsed="1"/>
-    <w:lsdException w:name="toc 6" w:semiHidden="1" w:unhideWhenUsed="1"/>
-    <w:lsdException w:name="toc 7" w:semiHidden="1" w:unhideWhenUsed="1"/>
-    <w:lsdException w:name="toc 8" w:semiHidden="1" w:unhideWhenUsed="1"/>
-    <w:lsdException w:name="toc 9" w:semiHidden="1" w:unhideWhenUsed="1"/>
-    <w:lsdException w:name="Normal Indent" w:semiHidden="1" w:unhideWhenUsed="1"/>
-    <w:lsdException w:name="footnote text" w:semiHidden="1" w:unhideWhenUsed="1"/>
-    <w:lsdException w:name="annotation text" w:semiHidden="1" w:unhideWhenUsed="1"/>
-    <w:lsdException w:name="header" w:semiHidden="1" w:unhideWhenUsed="1"/>
-    <w:lsdException w:name="footer" w:semiHidden="1" w:unhideWhenUsed="1"/>
-    <w:lsdException w:name="index heading" w:semiHidden="1" w:unhideWhenUsed="1"/>
-    <w:lsdException w:name="caption" w:semiHidden="1" w:unhideWhenUsed="1" w:qFormat="1"/>
-    <w:lsdException w:name="table of figures" w:semiHidden="1" w:unhideWhenUsed="1"/>
-    <w:lsdException w:name="envelope address" w:semiHidden="1" w:unhideWhenUsed="1"/>
-    <w:lsdException w:name="envelope return" w:semiHidden="1" w:unhideWhenUsed="1"/>
-    <w:lsdException w:name="footnote reference" w:semiHidden="1" w:unhideWhenUsed="1"/>
-    <w:lsdException w:name="annotation reference" w:semiHidden="1" w:unhideWhenUsed="1"/>
-    <w:lsdException w:name="line number" w:semiHidden="1" w:unhideWhenUsed="1"/>
-    <w:lsdException w:name="page number" w:semiHidden="1" w:unhideWhenUsed="1"/>
-    <w:lsdException w:name="endnote reference" w:semiHidden="1" w:unhideWhenUsed="1"/>
-    <w:lsdException w:name="endnote text" w:semiHidden="1" w:unhideWhenUsed="1"/>
-    <w:lsdException w:name="table of authorities" w:semiHidden="1" w:unhideWhenUsed="1"/>
-    <w:lsdException w:name="macro" w:semiHidden="1" w:unhideWhenUsed="1"/>
-    <w:lsdException w:name="toa heading" w:semiHidden="1" w:unhideWhenUsed="1"/>
-    <w:lsdException w:name="List" w:semiHidden="1" w:unhideWhenUsed="1"/>
-    <w:lsdException w:name="List Bullet" w:semiHidden="1" w:unhideWhenUsed="1"/>
-    <w:lsdException w:name="List 2" w:semiHidden="1" w:unhideWhenUsed="1"/>
-    <w:lsdException w:name="List 3" w:semiHidden="1" w:unhideWhenUsed="1"/>
-    <w:lsdException w:name="List Bullet 2" w:semiHidden="1" w:unhideWhenUsed="1"/>
-    <w:lsdException w:name="List Bullet 3" w:semiHidden="1" w:unhideWhenUsed="1"/>
-    <w:lsdException w:name="List Bullet 4" w:semiHidden="1" w:unhideWhenUsed="1"/>
-    <w:lsdException w:name="List Bullet 5" w:semiHidden="1" w:unhideWhenUsed="1"/>
-    <w:lsdException w:name="List Number 2" w:semiHidden="1" w:unhideWhenUsed="1"/>
-    <w:lsdException w:name="List Number 3" w:semiHidden="1" w:unhideWhenUsed="1"/>
-    <w:lsdException w:name="List Number 4" w:semiHidden="1" w:unhideWhenUsed="1"/>
-    <w:lsdException w:name="List Number 5" w:semiHidden="1" w:unhideWhenUsed="1"/>
-    <w:lsdException w:name="Title" w:qFormat="1"/>
-    <w:lsdException w:name="Closing" w:semiHidden="1" w:unhideWhenUsed="1"/>
-    <w:lsdException w:name="Signature" w:semiHidden="1" w:unhideWhenUsed="1"/>
-    <w:lsdException w:name="Default Paragraph Font" w:semiHidden="1" w:unhideWhenUsed="1"/>
-    <w:lsdException w:name="Body Text" w:semiHidden="1" w:unhideWhenUsed="1"/>
-    <w:lsdException w:name="Body Text Indent" w:semiHidden="1" w:unhideWhenUsed="1"/>
-    <w:lsdException w:name="List Continue" w:semiHidden="1" w:unhideWhenUsed="1"/>
-    <w:lsdException w:name="List Continue 2" w:semiHidden="1" w:unhideWhenUsed="1"/>
-    <w:lsdException w:name="List Continue 3" w:semiHidden="1" w:unhideWhenUsed="1"/>
-    <w:lsdException w:name="List Continue 4" w:semiHidden="1" w:unhideWhenUsed="1"/>
-    <w:lsdException w:name="List Continue 5" w:semiHidden="1" w:unhideWhenUsed="1"/>
-    <w:lsdException w:name="Message Header" w:semiHidden="1" w:unhideWhenUsed="1"/>
-    <w:lsdException w:name="Subtitle" w:qFormat="1"/>
-    <w:lsdException w:name="Body Text First Indent 2" w:semiHidden="1" w:unhideWhenUsed="1"/>
-    <w:lsdException w:name="Note Heading" w:semiHidden="1" w:unhideWhenUsed="1"/>
-    <w:lsdException w:name="Body Text 2" w:semiHidden="1" w:unhideWhenUsed="1"/>
-    <w:lsdException w:name="Body Text 3" w:semiHidden="1" w:unhideWhenUsed="1"/>
-    <w:lsdException w:name="Body Text Indent 2" w:semiHidden="1" w:unhideWhenUsed="1"/>
-    <w:lsdException w:name="Body Text Indent 3" w:semiHidden="1" w:unhideWhenUsed="1"/>
-    <w:lsdException w:name="Block Text" w:semiHidden="1" w:unhideWhenUsed="1"/>
-    <w:lsdException w:name="Hyperlink" w:semiHidden="1" w:unhideWhenUsed="1"/>
-    <w:lsdException w:name="FollowedHyperlink" w:semiHidden="1" w:unhideWhenUsed="1"/>
-    <w:lsdException w:name="Strong" w:qFormat="1"/>
-    <w:lsdException w:name="Emphasis" w:qFormat="1"/>
-    <w:lsdException w:name="Document Map" w:semiHidden="1" w:unhideWhenUsed="1"/>
-    <w:lsdException w:name="Plain Text" w:semiHidden="1" w:unhideWhenUsed="1"/>
-    <w:lsdException w:name="E-mail Signature" w:semiHidden="1" w:unhideWhenUsed="1"/>
-    <w:lsdException w:name="HTML Top of Form" w:semiHidden="1" w:unhideWhenUsed="1"/>
-    <w:lsdException w:name="HTML Bottom of Form" w:semiHidden="1" w:unhideWhenUsed="1"/>
-    <w:lsdException w:name="Normal (Web)" w:semiHidden="1" w:unhideWhenUsed="1"/>
-    <w:lsdException w:name="HTML Acronym" w:semiHidden="1" w:unhideWhenUsed="1"/>
-    <w:lsdException w:name="HTML Address" w:semiHidden="1" w:unhideWhenUsed="1"/>
-    <w:lsdException w:name="HTML Cite" w:semiHidden="1" w:unhideWhenUsed="1"/>
-    <w:lsdException w:name="HTML Code" w:semiHidden="1" w:unhideWhenUsed="1"/>
-    <w:lsdException w:name="HTML Definition" w:semiHidden="1" w:unhideWhenUsed="1"/>
-    <w:lsdException w:name="HTML Keyboard" w:semiHidden="1" w:unhideWhenUsed="1"/>
-    <w:lsdException w:name="HTML Preformatted" w:semiHidden="1" w:unhideWhenUsed="1"/>
-    <w:lsdException w:name="HTML Sample" w:semiHidden="1" w:unhideWhenUsed="1"/>
-    <w:lsdException w:name="HTML Typewriter" w:semiHidden="1" w:unhideWhenUsed="1"/>
-    <w:lsdException w:name="HTML Variable" w:semiHidden="1" w:unhideWhenUsed="1"/>
-    <w:lsdException w:name="Normal Table" w:semiHidden="1" w:unhideWhenUsed="1"/>
-    <w:lsdException w:name="annotation subject" w:semiHidden="1" w:unhideWhenUsed="1"/>
-    <w:lsdException w:name="No List" w:semiHidden="1" w:unhideWhenUsed="1"/>
-    <w:lsdException w:name="Outline List 1" w:semiHidden="1" w:unhideWhenUsed="1"/>
-    <w:lsdException w:name="Outline List 2" w:semiHidden="1" w:unhideWhenUsed="1"/>
-    <w:lsdException w:name="Outline List 3" w:semiHidden="1" w:unhideWhenUsed="1"/>
-    <w:lsdException w:name="Table Simple 1" w:semiHidden="1" w:unhideWhenUsed="1"/>
-    <w:lsdException w:name="Table Simple 2" w:semiHidden="1" w:unhideWhenUsed="1"/>
-    <w:lsdException w:name="Table Simple 3" w:semiHidden="1" w:unhideWhenUsed="1"/>
-    <w:lsdException w:name="Table Classic 1" w:semiHidden="1" w:unhideWhenUsed="1"/>
-    <w:lsdException w:name="Table Classic 2" w:semiHidden="1" w:unhideWhenUsed="1"/>
-    <w:lsdException w:name="Table Classic 3" w:semiHidden="1" w:unhideWhenUsed="1"/>
-    <w:lsdException w:name="Table Classic 4" w:semiHidden="1" w:unhideWhenUsed="1"/>
-    <w:lsdException w:name="Table Colorful 1" w:semiHidden="1" w:unhideWhenUsed="1"/>
-    <w:lsdException w:name="Table Colorful 2" w:semiHidden="1" w:unhideWhenUsed="1"/>
-    <w:lsdException w:name="Table Colorful 3" w:semiHidden="1" w:unhideWhenUsed="1"/>
-    <w:lsdException w:name="Table Columns 1" w:semiHidden="1" w:unhideWhenUsed="1"/>
-    <w:lsdException w:name="Table Columns 2" w:semiHidden="1" w:unhideWhenUsed="1"/>
-    <w:lsdException w:name="Table Columns 3" w:semiHidden="1" w:unhideWhenUsed="1"/>
-    <w:lsdException w:name="Table Columns 4" w:semiHidden="1" w:unhideWhenUsed="1"/>
-    <w:lsdException w:name="Table Columns 5" w:semiHidden="1" w:unhideWhenUsed="1"/>
-    <w:lsdException w:name="Table Grid 1" w:semiHidden="1" w:unhideWhenUsed="1"/>
-    <w:lsdException w:name="Table Grid 2" w:semiHidden="1" w:unhideWhenUsed="1"/>
-    <w:lsdException w:name="Table Grid 3" w:semiHidden="1" w:unhideWhenUsed="1"/>
-    <w:lsdException w:name="Table Grid 4" w:semiHidden="1" w:unhideWhenUsed="1"/>
-    <w:lsdException w:name="Table Grid 5" w:semiHidden="1" w:unhideWhenUsed="1"/>
-    <w:lsdException w:name="Table Grid 6" w:semiHidden="1" w:unhideWhenUsed="1"/>
-    <w:lsdException w:name="Table Grid 7" w:semiHidden="1" w:unhideWhenUsed="1"/>
-    <w:lsdException w:name="Table Grid 8" w:semiHidden="1" w:unhideWhenUsed="1"/>
-    <w:lsdException w:name="Table List 1" w:semiHidden="1" w:unhideWhenUsed="1"/>
-    <w:lsdException w:name="Table List 2" w:semiHidden="1" w:unhideWhenUsed="1"/>
-    <w:lsdException w:name="Table List 3" w:semiHidden="1" w:unhideWhenUsed="1"/>
-    <w:lsdException w:name="Table List 4" w:semiHidden="1" w:unhideWhenUsed="1"/>
-    <w:lsdException w:name="Table List 5" w:semiHidden="1" w:unhideWhenUsed="1"/>
-    <w:lsdException w:name="Table List 6" w:semiHidden="1" w:unhideWhenUsed="1"/>
-    <w:lsdException w:name="Table List 7" w:semiHidden="1" w:unhideWhenUsed="1"/>
-    <w:lsdException w:name="Table List 8" w:semiHidden="1" w:unhideWhenUsed="1"/>
-    <w:lsdException w:name="Table 3D effects 1" w:semiHidden="1" w:unhideWhenUsed="1"/>
-    <w:lsdException w:name="Table 3D effects 2" w:semiHidden="1" w:unhideWhenUsed="1"/>
-    <w:lsdException w:name="Table 3D effects 3" w:semiHidden="1" w:unhideWhenUsed="1"/>
-    <w:lsdException w:name="Table Contemporary" w:semiHidden="1" w:unhideWhenUsed="1"/>
-    <w:lsdException w:name="Table Elegant" w:semiHidden="1" w:unhideWhenUsed="1"/>
-    <w:lsdException w:name="Table Professional" w:semiHidden="1" w:unhideWhenUsed="1"/>
-    <w:lsdException w:name="Table Subtle 1" w:semiHidden="1" w:unhideWhenUsed="1"/>
-    <w:lsdException w:name="Table Subtle 2" w:semiHidden="1" w:unhideWhenUsed="1"/>
-    <w:lsdException w:name="Table Web 1" w:semiHidden="1" w:unhideWhenUsed="1"/>
-    <w:lsdException w:name="Table Web 2" w:semiHidden="1" w:unhideWhenUsed="1"/>
-    <w:lsdException w:name="Table Web 3" w:semiHidden="1" w:unhideWhenUsed="1"/>
-    <w:lsdException w:name="Balloon Text" w:semiHidden="1" w:unhideWhenUsed="1"/>
-    <w:lsdException w:name="Table Theme" w:semiHidden="1" w:unhideWhenUsed="1"/>
-    <w:lsdException w:name="Placeholder Text" w:semiHidden="1" w:uiPriority="99"/>
-    <w:lsdException w:name="No Spacing" w:uiPriority="1" w:qFormat="1"/>
-    <w:lsdException w:name="Light Shading" w:uiPriority="60"/>
-    <w:lsdException w:name="Light List" w:uiPriority="61"/>
-    <w:lsdException w:name="Light Grid" w:uiPriority="62"/>
-    <w:lsdException w:name="Medium Shading 1" w:uiPriority="63"/>
-    <w:lsdException w:name="Medium Shading 2" w:uiPriority="64"/>
-    <w:lsdException w:name="Medium List 1" w:uiPriority="65"/>
-    <w:lsdException w:name="Medium List 2" w:uiPriority="66"/>
-    <w:lsdException w:name="Medium Grid 1" w:uiPriority="67"/>
-    <w:lsdException w:name="Medium Grid 2" w:uiPriority="68"/>
-    <w:lsdException w:name="Medium Grid 3" w:uiPriority="69"/>
-    <w:lsdException w:name="Dark List" w:uiPriority="70"/>
-    <w:lsdException w:name="Colorful Shading" w:uiPriority="71"/>
-    <w:lsdException w:name="Colorful List" w:uiPriority="72"/>
-    <w:lsdException w:name="Colorful Grid" w:uiPriority="73"/>
-    <w:lsdException w:name="Light Shading Accent 1" w:uiPriority="60"/>
-    <w:lsdException w:name="Light List Accent 1" w:uiPriority="61"/>
-    <w:lsdException w:name="Light Grid Accent 1" w:uiPriority="62"/>
-    <w:lsdException w:name="Medium Shading 1 Accent 1" w:uiPriority="63"/>
-    <w:lsdException w:name="Medium Shading 2 Accent 1" w:uiPriority="64"/>
-    <w:lsdException w:name="Medium List 1 Accent 1" w:uiPriority="65"/>
-    <w:lsdException w:name="Revision" w:semiHidden="1" w:uiPriority="99"/>
-    <w:lsdException w:name="List Paragraph" w:uiPriority="34" w:qFormat="1"/>
-    <w:lsdException w:name="Quote" w:uiPriority="29" w:qFormat="1"/>
-    <w:lsdException w:name="Intense Quote" w:uiPriority="30" w:qFormat="1"/>
-    <w:lsdException w:name="Medium List 2 Accent 1" w:uiPriority="66"/>
-    <w:lsdException w:name="Medium Grid 1 Accent 1" w:uiPriority="67"/>
-    <w:lsdException w:name="Medium Grid 2 Accent 1" w:uiPriority="68"/>
-    <w:lsdException w:name="Medium Grid 3 Accent 1" w:uiPriority="69"/>
-    <w:lsdException w:name="Dark List Accent 1" w:uiPriority="70"/>
-    <w:lsdException w:name="Colorful Shading Accent 1" w:uiPriority="71"/>
-    <w:lsdException w:name="Colorful List Accent 1" w:uiPriority="72"/>
-    <w:lsdException w:name="Colorful Grid Accent 1" w:uiPriority="73"/>
-    <w:lsdException w:name="Light Shading Accent 2" w:uiPriority="60"/>
-    <w:lsdException w:name="Light List Accent 2" w:uiPriority="61"/>
-    <w:lsdException w:name="Light Grid Accent 2" w:uiPriority="62"/>
-    <w:lsdException w:name="Medium Shading 1 Accent 2" w:uiPriority="63"/>
-    <w:lsdException w:name="Medium Shading 2 Accent 2" w:uiPriority="64"/>
-    <w:lsdException w:name="Medium List 1 Accent 2" w:uiPriority="65"/>
-    <w:lsdException w:name="Medium List 2 Accent 2" w:uiPriority="66"/>
-    <w:lsdException w:name="Medium Grid 1 Accent 2" w:uiPriority="67"/>
-    <w:lsdException w:name="Medium Grid 2 Accent 2" w:uiPriority="68"/>
-    <w:lsdException w:name="Medium Grid 3 Accent 2" w:uiPriority="69"/>
-    <w:lsdException w:name="Dark List Accent 2" w:uiPriority="70"/>
-    <w:lsdException w:name="Colorful Shading Accent 2" w:uiPriority="71"/>
-    <w:lsdException w:name="Colorful List Accent 2" w:uiPriority="72"/>
-    <w:lsdException w:name="Colorful Grid Accent 2" w:uiPriority="73"/>
-    <w:lsdException w:name="Light Shading Accent 3" w:uiPriority="60"/>
-    <w:lsdException w:name="Light List Accent 3" w:uiPriority="61"/>
-    <w:lsdException w:name="Light Grid Accent 3" w:uiPriority="62"/>
-    <w:lsdException w:name="Medium Shading 1 Accent 3" w:uiPriority="63"/>
-    <w:lsdException w:name="Medium Shading 2 Accent 3" w:uiPriority="64"/>
-    <w:lsdException w:name="Medium List 1 Accent 3" w:uiPriority="65"/>
-    <w:lsdException w:name="Medium List 2 Accent 3" w:uiPriority="66"/>
-    <w:lsdException w:name="Medium Grid 1 Accent 3" w:uiPriority="67"/>
-    <w:lsdException w:name="Medium Grid 2 Accent 3" w:uiPriority="68"/>
-    <w:lsdException w:name="Medium Grid 3 Accent 3" w:uiPriority="69"/>
-    <w:lsdException w:name="Dark List Accent 3" w:uiPriority="70"/>
-    <w:lsdException w:name="Colorful Shading Accent 3" w:uiPriority="71"/>
-    <w:lsdException w:name="Colorful List Accent 3" w:uiPriority="72"/>
-    <w:lsdException w:name="Colorful Grid Accent 3" w:uiPriority="73"/>
-    <w:lsdException w:name="Light Shading Accent 4" w:uiPriority="60"/>
-    <w:lsdException w:name="Light List Accent 4" w:uiPriority="61"/>
-    <w:lsdException w:name="Light Grid Accent 4" w:uiPriority="62"/>
-    <w:lsdException w:name="Medium Shading 1 Accent 4" w:uiPriority="63"/>
-    <w:lsdException w:name="Medium Shading 2 Accent 4" w:uiPriority="64"/>
-    <w:lsdException w:name="Medium List 1 Accent 4" w:uiPriority="65"/>
-    <w:lsdException w:name="Medium List 2 Accent 4" w:uiPriority="66"/>
-    <w:lsdException w:name="Medium Grid 1 Accent 4" w:uiPriority="67"/>
-    <w:lsdException w:name="Medium Grid 2 Accent 4" w:uiPriority="68"/>
-    <w:lsdException w:name="Medium Grid 3 Accent 4" w:uiPriority="69"/>
-    <w:lsdException w:name="Dark List Accent 4" w:uiPriority="70"/>
-    <w:lsdException w:name="Colorful Shading Accent 4" w:uiPriority="71"/>
-    <w:lsdException w:name="Colorful List Accent 4" w:uiPriority="72"/>
-    <w:lsdException w:name="Colorful Grid Accent 4" w:uiPriority="73"/>
-    <w:lsdException w:name="Light Shading Accent 5" w:uiPriority="60"/>
-    <w:lsdException w:name="Light List Accent 5" w:uiPriority="61"/>
-    <w:lsdException w:name="Light Grid Accent 5" w:uiPriority="62"/>
-    <w:lsdException w:name="Medium Shading 1 Accent 5" w:uiPriority="63"/>
-    <w:lsdException w:name="Medium Shading 2 Accent 5" w:uiPriority="64"/>
-    <w:lsdException w:name="Medium List 1 Accent 5" w:uiPriority="65"/>
-    <w:lsdException w:name="Medium List 2 Accent 5" w:uiPriority="66"/>
-    <w:lsdException w:name="Medium Grid 1 Accent 5" w:uiPriority="67"/>
-    <w:lsdException w:name="Medium Grid 2 Accent 5" w:uiPriority="68"/>
-    <w:lsdException w:name="Medium Grid 3 Accent 5" w:uiPriority="69"/>
-    <w:lsdException w:name="Dark List Accent 5" w:uiPriority="70"/>
-    <w:lsdException w:name="Colorful Shading Accent 5" w:uiPriority="71"/>
-    <w:lsdException w:name="Colorful List Accent 5" w:uiPriority="72"/>
-    <w:lsdException w:name="Colorful Grid Accent 5" w:uiPriority="73"/>
-    <w:lsdException w:name="Light Shading Accent 6" w:uiPriority="60"/>
-    <w:lsdException w:name="Light List Accent 6" w:uiPriority="61"/>
-    <w:lsdException w:name="Light Grid Accent 6" w:uiPriority="62"/>
-    <w:lsdException w:name="Medium Shading 1 Accent 6" w:uiPriority="63"/>
-    <w:lsdException w:name="Medium Shading 2 Accent 6" w:uiPriority="64"/>
-    <w:lsdException w:name="Medium List 1 Accent 6" w:uiPriority="65"/>
-    <w:lsdException w:name="Medium List 2 Accent 6" w:uiPriority="66"/>
-    <w:lsdException w:name="Medium Grid 1 Accent 6" w:uiPriority="67"/>
-    <w:lsdException w:name="Medium Grid 2 Accent 6" w:uiPriority="68"/>
-    <w:lsdException w:name="Medium Grid 3 Accent 6" w:uiPriority="69"/>
-    <w:lsdException w:name="Dark List Accent 6" w:uiPriority="70"/>
-    <w:lsdException w:name="Colorful Shading Accent 6" w:uiPriority="71"/>
-    <w:lsdException w:name="Colorful List Accent 6" w:uiPriority="72"/>
-    <w:lsdException w:name="Colorful Grid Accent 6" w:uiPriority="73"/>
-    <w:lsdException w:name="Subtle Emphasis" w:uiPriority="19" w:qFormat="1"/>
-    <w:lsdException w:name="Intense Emphasis" w:uiPriority="21" w:qFormat="1"/>
-    <w:lsdException w:name="Subtle Reference" w:uiPriority="31" w:qFormat="1"/>
-    <w:lsdException w:name="Intense Reference" w:uiPriority="32" w:qFormat="1"/>
-    <w:lsdException w:name="Book Title" w:uiPriority="33" w:qFormat="1"/>
-    <w:lsdException w:name="Bibliography" w:semiHidden="1" w:uiPriority="37" w:unhideWhenUsed="1"/>
-    <w:lsdException w:name="TOC Heading" w:semiHidden="1" w:uiPriority="39" w:unhideWhenUsed="1" w:qFormat="1"/>
-    <w:lsdException w:name="Plain Table 1" w:uiPriority="41"/>
-    <w:lsdException w:name="Plain Table 2" w:uiPriority="42"/>
-    <w:lsdException w:name="Plain Table 3" w:uiPriority="43"/>
-    <w:lsdException w:name="Plain Table 4" w:uiPriority="44"/>
-    <w:lsdException w:name="Plain Table 5" w:uiPriority="45"/>
-    <w:lsdException w:name="Grid Table Light" w:uiPriority="40"/>
-    <w:lsdException w:name="Grid Table 1 Light" w:uiPriority="46"/>
-    <w:lsdException w:name="Grid Table 2" w:uiPriority="47"/>
-    <w:lsdException w:name="Grid Table 3" w:uiPriority="48"/>
-    <w:lsdException w:name="Grid Table 4" w:uiPriority="49"/>
-    <w:lsdException w:name="Grid Table 5 Dark" w:uiPriority="50"/>
-    <w:lsdException w:name="Grid Table 6 Colorful" w:uiPriority="51"/>
-    <w:lsdException w:name="Grid Table 7 Colorful" w:uiPriority="52"/>
-    <w:lsdException w:name="Grid Table 1 Light Accent 1" w:uiPriority="46"/>
-    <w:lsdException w:name="Grid Table 2 Accent 1" w:uiPriority="47"/>
-    <w:lsdException w:name="Grid Table 3 Accent 1" w:uiPriority="48"/>
-    <w:lsdException w:name="Grid Table 4 Accent 1" w:uiPriority="49"/>
-    <w:lsdException w:name="Grid Table 5 Dark Accent 1" w:uiPriority="50"/>
-    <w:lsdException w:name="Grid Table 6 Colorful Accent 1" w:uiPriority="51"/>
-    <w:lsdException w:name="Grid Table 7 Colorful Accent 1" w:uiPriority="52"/>
-    <w:lsdException w:name="Grid Table 1 Light Accent 2" w:uiPriority="46"/>
-    <w:lsdException w:name="Grid Table 2 Accent 2" w:uiPriority="47"/>
-    <w:lsdException w:name="Grid Table 3 Accent 2" w:uiPriority="48"/>
-    <w:lsdException w:name="Grid Table 4 Accent 2" w:uiPriority="49"/>
-    <w:lsdException w:name="Grid Table 5 Dark Accent 2" w:uiPriority="50"/>
-    <w:lsdException w:name="Grid Table 6 Colorful Accent 2" w:uiPriority="51"/>
-    <w:lsdException w:name="Grid Table 7 Colorful Accent 2" w:uiPriority="52"/>
-    <w:lsdException w:name="Grid Table 1 Light Accent 3" w:uiPriority="46"/>
-    <w:lsdException w:name="Grid Table 2 Accent 3" w:uiPriority="47"/>
-    <w:lsdException w:name="Grid Table 3 Accent 3" w:uiPriority="48"/>
-    <w:lsdException w:name="Grid Table 4 Accent 3" w:uiPriority="49"/>
-    <w:lsdException w:name="Grid Table 5 Dark Accent 3" w:uiPriority="50"/>
-    <w:lsdException w:name="Grid Table 6 Colorful Accent 3" w:uiPriority="51"/>
-    <w:lsdException w:name="Grid Table 7 Colorful Accent 3" w:uiPriority="52"/>
-    <w:lsdException w:name="Grid Table 1 Light Accent 4" w:uiPriority="46"/>
-    <w:lsdException w:name="Grid Table 2 Accent 4" w:uiPriority="47"/>
-    <w:lsdException w:name="Grid Table 3 Accent 4" w:uiPriority="48"/>
-    <w:lsdException w:name="Grid Table 4 Accent 4" w:uiPriority="49"/>
-    <w:lsdException w:name="Grid Table 5 Dark Accent 4" w:uiPriority="50"/>
-    <w:lsdException w:name="Grid Table 6 Colorful Accent 4" w:uiPriority="51"/>
-    <w:lsdException w:name="Grid Table 7 Colorful Accent 4" w:uiPriority="52"/>
-    <w:lsdException w:name="Grid Table 1 Light Accent 5" w:uiPriority="46"/>
-    <w:lsdException w:name="Grid Table 2 Accent 5" w:uiPriority="47"/>
-    <w:lsdException w:name="Grid Table 3 Accent 5" w:uiPriority="48"/>
-    <w:lsdException w:name="Grid Table 4 Accent 5" w:uiPriority="49"/>
-    <w:lsdException w:name="Grid Table 5 Dark Accent 5" w:uiPriority="50"/>
-    <w:lsdException w:name="Grid Table 6 Colorful Accent 5" w:uiPriority="51"/>
-    <w:lsdException w:name="Grid Table 7 Colorful Accent 5" w:uiPriority="52"/>
-    <w:lsdException w:name="Grid Table 1 Light Accent 6" w:uiPriority="46"/>
-    <w:lsdException w:name="Grid Table 2 Accent 6" w:uiPriority="47"/>
-    <w:lsdException w:name="Grid Table 3 Accent 6" w:uiPriority="48"/>
-    <w:lsdException w:name="Grid Table 4 Accent 6" w:uiPriority="49"/>
-    <w:lsdException w:name="Grid Table 5 Dark Accent 6" w:uiPriority="50"/>
-    <w:lsdException w:name="Grid Table 6 Colorful Accent 6" w:uiPriority="51"/>
-    <w:lsdException w:name="Grid Table 7 Colorful Accent 6" w:uiPriority="52"/>
-    <w:lsdException w:name="List Table 1 Light" w:uiPriority="46"/>
-    <w:lsdException w:name="List Table 2" w:uiPriority="47"/>
-    <w:lsdException w:name="List Table 3" w:uiPriority="48"/>
-    <w:lsdException w:name="List Table 4" w:uiPriority="49"/>
-    <w:lsdException w:name="List Table 5 Dark" w:uiPriority="50"/>
-    <w:lsdException w:name="List Table 6 Colorful" w:uiPriority="51"/>
-    <w:lsdException w:name="List Table 7 Colorful" w:uiPriority="52"/>
-    <w:lsdException w:name="List Table 1 Light Accent 1" w:uiPriority="46"/>
-    <w:lsdException w:name="List Table 2 Accent 1" w:uiPriority="47"/>
-    <w:lsdException w:name="List Table 3 Accent 1" w:uiPriority="48"/>
-    <w:lsdException w:name="List Table 4 Accent 1" w:uiPriority="49"/>
-    <w:lsdException w:name="List Table 5 Dark Accent 1" w:uiPriority="50"/>
-    <w:lsdException w:name="List Table 6 Colorful Accent 1" w:uiPriority="51"/>
-    <w:lsdException w:name="List Table 7 Colorful Accent 1" w:uiPriority="52"/>
-    <w:lsdException w:name="List Table 1 Light Accent 2" w:uiPriority="46"/>
-    <w:lsdException w:name="List Table 2 Accent 2" w:uiPriority="47"/>
-    <w:lsdException w:name="List Table 3 Accent 2" w:uiPriority="48"/>
-    <w:lsdException w:name="List Table 4 Accent 2" w:uiPriority="49"/>
-    <w:lsdException w:name="List Table 5 Dark Accent 2" w:uiPriority="50"/>
-    <w:lsdException w:name="List Table 6 Colorful Accent 2" w:uiPriority="51"/>
-    <w:lsdException w:name="List Table 7 Colorful Accent 2" w:uiPriority="52"/>
-    <w:lsdException w:name="List Table 1 Light Accent 3" w:uiPriority="46"/>
-    <w:lsdException w:name="List Table 2 Accent 3" w:uiPriority="47"/>
-    <w:lsdException w:name="List Table 3 Accent 3" w:uiPriority="48"/>
-    <w:lsdException w:name="List Table 4 Accent 3" w:uiPriority="49"/>
-    <w:lsdException w:name="List Table 5 Dark Accent 3" w:uiPriority="50"/>
-    <w:lsdException w:name="List Table 6 Colorful Accent 3" w:uiPriority="51"/>
-    <w:lsdException w:name="List Table 7 Colorful Accent 3" w:uiPriority="52"/>
-    <w:lsdException w:name="List Table 1 Light Accent 4" w:uiPriority="46"/>
-    <w:lsdException w:name="List Table 2 Accent 4" w:uiPriority="47"/>
-    <w:lsdException w:name="List Table 3 Accent 4" w:uiPriority="48"/>
-    <w:lsdException w:name="List Table 4 Accent 4" w:uiPriority="49"/>
-    <w:lsdException w:name="List Table 5 Dark Accent 4" w:uiPriority="50"/>
-    <w:lsdException w:name="List Table 6 Colorful Accent 4" w:uiPriority="51"/>
-    <w:lsdException w:name="List Table 7 Colorful Accent 4" w:uiPriority="52"/>
-    <w:lsdException w:name="List Table 1 Light Accent 5" w:uiPriority="46"/>
-    <w:lsdException w:name="List Table 2 Accent 5" w:uiPriority="47"/>
-    <w:lsdException w:name="List Table 3 Accent 5" w:uiPriority="48"/>
-    <w:lsdException w:name="List Table 4 Accent 5" w:uiPriority="49"/>
-    <w:lsdException w:name="List Table 5 Dark Accent 5" w:uiPriority="50"/>
-    <w:lsdException w:name="List Table 6 Colorful Accent 5" w:uiPriority="51"/>
-    <w:lsdException w:name="List Table 7 Colorful Accent 5" w:uiPriority="52"/>
-    <w:lsdException w:name="List Table 1 Light Accent 6" w:uiPriority="46"/>
-    <w:lsdException w:name="List Table 2 Accent 6" w:uiPriority="47"/>
-    <w:lsdException w:name="List Table 3 Accent 6" w:uiPriority="48"/>
-    <w:lsdException w:name="List Table 4 Accent 6" w:uiPriority="49"/>
-    <w:lsdException w:name="List Table 5 Dark Accent 6" w:uiPriority="50"/>
-    <w:lsdException w:name="List Table 6 Colorful Accent 6" w:uiPriority="51"/>
-    <w:lsdException w:name="List Table 7 Colorful Accent 6" w:uiPriority="52"/>
+  <w:latentStyles w:defLockedState="0" w:defUIPriority="0" w:defSemiHidden="1" w:defUnhideWhenUsed="1" w:defQFormat="0" w:count="267">
+    <w:lsdException w:name="Normal" w:semiHidden="0" w:unhideWhenUsed="0" w:qFormat="1"/>
+    <w:lsdException w:name="heading 1" w:semiHidden="0" w:unhideWhenUsed="0" w:qFormat="1"/>
+    <w:lsdException w:name="heading 2" w:semiHidden="0" w:unhideWhenUsed="0" w:qFormat="1"/>
+    <w:lsdException w:name="heading 3" w:semiHidden="0" w:unhideWhenUsed="0" w:qFormat="1"/>
+    <w:lsdException w:name="heading 4" w:semiHidden="0" w:unhideWhenUsed="0" w:qFormat="1"/>
+    <w:lsdException w:name="heading 5" w:semiHidden="0" w:unhideWhenUsed="0" w:qFormat="1"/>
+    <w:lsdException w:name="heading 6" w:semiHidden="0" w:unhideWhenUsed="0" w:qFormat="1"/>
+    <w:lsdException w:name="heading 7" w:qFormat="1"/>
+    <w:lsdException w:name="heading 8" w:qFormat="1"/>
+    <w:lsdException w:name="heading 9" w:qFormat="1"/>
+    <w:lsdException w:name="caption" w:qFormat="1"/>
+    <w:lsdException w:name="List Number" w:semiHidden="0" w:unhideWhenUsed="0"/>
+    <w:lsdException w:name="List 4" w:semiHidden="0" w:unhideWhenUsed="0"/>
+    <w:lsdException w:name="List 5" w:semiHidden="0" w:unhideWhenUsed="0"/>
+    <w:lsdException w:name="Title" w:semiHidden="0" w:unhideWhenUsed="0" w:qFormat="1"/>
+    <w:lsdException w:name="Subtitle" w:semiHidden="0" w:unhideWhenUsed="0" w:qFormat="1"/>
+    <w:lsdException w:name="Salutation" w:semiHidden="0" w:unhideWhenUsed="0"/>
+    <w:lsdException w:name="Date" w:semiHidden="0" w:unhideWhenUsed="0"/>
+    <w:lsdException w:name="Body Text First Indent" w:semiHidden="0" w:unhideWhenUsed="0"/>
+    <w:lsdException w:name="Strong" w:semiHidden="0" w:unhideWhenUsed="0" w:qFormat="1"/>
+    <w:lsdException w:name="Emphasis" w:semiHidden="0" w:unhideWhenUsed="0" w:qFormat="1"/>
+    <w:lsdException w:name="Table Grid" w:semiHidden="0" w:unhideWhenUsed="0"/>
+    <w:lsdException w:name="Placeholder Text" w:uiPriority="99" w:unhideWhenUsed="0"/>
+    <w:lsdException w:name="No Spacing" w:semiHidden="0" w:uiPriority="1" w:unhideWhenUsed="0" w:qFormat="1"/>
+    <w:lsdException w:name="Light Shading" w:semiHidden="0" w:uiPriority="60" w:unhideWhenUsed="0"/>
+    <w:lsdException w:name="Light List" w:semiHidden="0" w:uiPriority="61" w:unhideWhenUsed="0"/>
+    <w:lsdException w:name="Light Grid" w:semiHidden="0" w:uiPriority="62" w:unhideWhenUsed="0"/>
+    <w:lsdException w:name="Medium Shading 1" w:semiHidden="0" w:uiPriority="63" w:unhideWhenUsed="0"/>
+    <w:lsdException w:name="Medium Shading 2" w:semiHidden="0" w:uiPriority="64" w:unhideWhenUsed="0"/>
+    <w:lsdException w:name="Medium List 1" w:semiHidden="0" w:uiPriority="65" w:unhideWhenUsed="0"/>
+    <w:lsdException w:name="Medium List 2" w:semiHidden="0" w:uiPriority="66" w:unhideWhenUsed="0"/>
+    <w:lsdException w:name="Medium Grid 1" w:semiHidden="0" w:uiPriority="67" w:unhideWhenUsed="0"/>
+    <w:lsdException w:name="Medium Grid 2" w:semiHidden="0" w:uiPriority="68" w:unhideWhenUsed="0"/>
+    <w:lsdException w:name="Medium Grid 3" w:semiHidden="0" w:uiPriority="69" w:unhideWhenUsed="0"/>
+    <w:lsdException w:name="Dark List" w:semiHidden="0" w:uiPriority="70" w:unhideWhenUsed="0"/>
+    <w:lsdException w:name="Colorful Shading" w:semiHidden="0" w:uiPriority="71" w:unhideWhenUsed="0"/>
+    <w:lsdException w:name="Colorful List" w:semiHidden="0" w:uiPriority="72" w:unhideWhenUsed="0"/>
+    <w:lsdException w:name="Colorful Grid" w:semiHidden="0" w:uiPriority="73" w:unhideWhenUsed="0"/>
+    <w:lsdException w:name="Light Shading Accent 1" w:semiHidden="0" w:uiPriority="60" w:unhideWhenUsed="0"/>
+    <w:lsdException w:name="Light List Accent 1" w:semiHidden="0" w:uiPriority="61" w:unhideWhenUsed="0"/>
+    <w:lsdException w:name="Light Grid Accent 1" w:semiHidden="0" w:uiPriority="62" w:unhideWhenUsed="0"/>
+    <w:lsdException w:name="Medium Shading 1 Accent 1" w:semiHidden="0" w:uiPriority="63" w:unhideWhenUsed="0"/>
+    <w:lsdException w:name="Medium Shading 2 Accent 1" w:semiHidden="0" w:uiPriority="64" w:unhideWhenUsed="0"/>
+    <w:lsdException w:name="Medium List 1 Accent 1" w:semiHidden="0" w:uiPriority="65" w:unhideWhenUsed="0"/>
+    <w:lsdException w:name="Revision" w:uiPriority="99" w:unhideWhenUsed="0"/>
+    <w:lsdException w:name="List Paragraph" w:semiHidden="0" w:uiPriority="34" w:unhideWhenUsed="0" w:qFormat="1"/>
+    <w:lsdException w:name="Quote" w:semiHidden="0" w:uiPriority="29" w:unhideWhenUsed="0" w:qFormat="1"/>
+    <w:lsdException w:name="Intense Quote" w:semiHidden="0" w:uiPriority="30" w:unhideWhenUsed="0" w:qFormat="1"/>
+    <w:lsdException w:name="Medium List 2 Accent 1" w:semiHidden="0" w:uiPriority="66" w:unhideWhenUsed="0"/>
+    <w:lsdException w:name="Medium Grid 1 Accent 1" w:semiHidden="0" w:uiPriority="67" w:unhideWhenUsed="0"/>
+    <w:lsdException w:name="Medium Grid 2 Accent 1" w:semiHidden="0" w:uiPriority="68" w:unhideWhenUsed="0"/>
+    <w:lsdException w:name="Medium Grid 3 Accent 1" w:semiHidden="0" w:uiPriority="69" w:unhideWhenUsed="0"/>
+    <w:lsdException w:name="Dark List Accent 1" w:semiHidden="0" w:uiPriority="70" w:unhideWhenUsed="0"/>
+    <w:lsdException w:name="Colorful Shading Accent 1" w:semiHidden="0" w:uiPriority="71" w:unhideWhenUsed="0"/>
+    <w:lsdException w:name="Colorful List Accent 1" w:semiHidden="0" w:uiPriority="72" w:unhideWhenUsed="0"/>
+    <w:lsdException w:name="Colorful Grid Accent 1" w:semiHidden="0" w:uiPriority="73" w:unhideWhenUsed="0"/>
+    <w:lsdException w:name="Light Shading Accent 2" w:semiHidden="0" w:uiPriority="60" w:unhideWhenUsed="0"/>
+    <w:lsdException w:name="Light List Accent 2" w:semiHidden="0" w:uiPriority="61" w:unhideWhenUsed="0"/>
+    <w:lsdException w:name="Light Grid Accent 2" w:semiHidden="0" w:uiPriority="62" w:unhideWhenUsed="0"/>
+    <w:lsdException w:name="Medium Shading 1 Accent 2" w:semiHidden="0" w:uiPriority="63" w:unhideWhenUsed="0"/>
+    <w:lsdException w:name="Medium Shading 2 Accent 2" w:semiHidden="0" w:uiPriority="64" w:unhideWhenUsed="0"/>
+    <w:lsdException w:name="Medium List 1 Accent 2" w:semiHidden="0" w:uiPriority="65" w:unhideWhenUsed="0"/>
+    <w:lsdException w:name="Medium List 2 Accent 2" w:semiHidden="0" w:uiPriority="66" w:unhideWhenUsed="0"/>
+    <w:lsdException w:name="Medium Grid 1 Accent 2" w:semiHidden="0" w:uiPriority="67" w:unhideWhenUsed="0"/>
+    <w:lsdException w:name="Medium Grid 2 Accent 2" w:semiHidden="0" w:uiPriority="68" w:unhideWhenUsed="0"/>
+    <w:lsdException w:name="Medium Grid 3 Accent 2" w:semiHidden="0" w:uiPriority="69" w:unhideWhenUsed="0"/>
+    <w:lsdException w:name="Dark List Accent 2" w:semiHidden="0" w:uiPriority="70" w:unhideWhenUsed="0"/>
+    <w:lsdException w:name="Colorful Shading Accent 2" w:semiHidden="0" w:uiPriority="71" w:unhideWhenUsed="0"/>
+    <w:lsdException w:name="Colorful List Accent 2" w:semiHidden="0" w:uiPriority="72" w:unhideWhenUsed="0"/>
+    <w:lsdException w:name="Colorful Grid Accent 2" w:semiHidden="0" w:uiPriority="73" w:unhideWhenUsed="0"/>
+    <w:lsdException w:name="Light Shading Accent 3" w:semiHidden="0" w:uiPriority="60" w:unhideWhenUsed="0"/>
+    <w:lsdException w:name="Light List Accent 3" w:semiHidden="0" w:uiPriority="61" w:unhideWhenUsed="0"/>
+    <w:lsdException w:name="Light Grid Accent 3" w:semiHidden="0" w:uiPriority="62" w:unhideWhenUsed="0"/>
+    <w:lsdException w:name="Medium Shading 1 Accent 3" w:semiHidden="0" w:uiPriority="63" w:unhideWhenUsed="0"/>
+    <w:lsdException w:name="Medium Shading 2 Accent 3" w:semiHidden="0" w:uiPriority="64" w:unhideWhenUsed="0"/>
+    <w:lsdException w:name="Medium List 1 Accent 3" w:semiHidden="0" w:uiPriority="65" w:unhideWhenUsed="0"/>
+    <w:lsdException w:name="Medium List 2 Accent 3" w:semiHidden="0" w:uiPriority="66" w:unhideWhenUsed="0"/>
+    <w:lsdException w:name="Medium Grid 1 Accent 3" w:semiHidden="0" w:uiPriority="67" w:unhideWhenUsed="0"/>
+    <w:lsdException w:name="Medium Grid 2 Accent 3" w:semiHidden="0" w:uiPriority="68" w:unhideWhenUsed="0"/>
+    <w:lsdException w:name="Medium Grid 3 Accent 3" w:semiHidden="0" w:uiPriority="69" w:unhideWhenUsed="0"/>
+    <w:lsdException w:name="Dark List Accent 3" w:semiHidden="0" w:uiPriority="70" w:unhideWhenUsed="0"/>
+    <w:lsdException w:name="Colorful Shading Accent 3" w:semiHidden="0" w:uiPriority="71" w:unhideWhenUsed="0"/>
+    <w:lsdException w:name="Colorful List Accent 3" w:semiHidden="0" w:uiPriority="72" w:unhideWhenUsed="0"/>
+    <w:lsdException w:name="Colorful Grid Accent 3" w:semiHidden="0" w:uiPriority="73" w:unhideWhenUsed="0"/>
+    <w:lsdException w:name="Light Shading Accent 4" w:semiHidden="0" w:uiPriority="60" w:unhideWhenUsed="0"/>
+    <w:lsdException w:name="Light List Accent 4" w:semiHidden="0" w:uiPriority="61" w:unhideWhenUsed="0"/>
+    <w:lsdException w:name="Light Grid Accent 4" w:semiHidden="0" w:uiPriority="62" w:unhideWhenUsed="0"/>
+    <w:lsdException w:name="Medium Shading 1 Accent 4" w:semiHidden="0" w:uiPriority="63" w:unhideWhenUsed="0"/>
+    <w:lsdException w:name="Medium Shading 2 Accent 4" w:semiHidden="0" w:uiPriority="64" w:unhideWhenUsed="0"/>
+    <w:lsdException w:name="Medium List 1 Accent 4" w:semiHidden="0" w:uiPriority="65" w:unhideWhenUsed="0"/>
+    <w:lsdException w:name="Medium List 2 Accent 4" w:semiHidden="0" w:uiPriority="66" w:unhideWhenUsed="0"/>
+    <w:lsdException w:name="Medium Grid 1 Accent 4" w:semiHidden="0" w:uiPriority="67" w:unhideWhenUsed="0"/>
+    <w:lsdException w:name="Medium Grid 2 Accent 4" w:semiHidden="0" w:uiPriority="68" w:unhideWhenUsed="0"/>
+    <w:lsdException w:name="Medium Grid 3 Accent 4" w:semiHidden="0" w:uiPriority="69" w:unhideWhenUsed="0"/>
+    <w:lsdException w:name="Dark List Accent 4" w:semiHidden="0" w:uiPriority="70" w:unhideWhenUsed="0"/>
+    <w:lsdException w:name="Colorful Shading Accent 4" w:semiHidden="0" w:uiPriority="71" w:unhideWhenUsed="0"/>
+    <w:lsdException w:name="Colorful List Accent 4" w:semiHidden="0" w:uiPriority="72" w:unhideWhenUsed="0"/>
+    <w:lsdException w:name="Colorful Grid Accent 4" w:semiHidden="0" w:uiPriority="73" w:unhideWhenUsed="0"/>
+    <w:lsdException w:name="Light Shading Accent 5" w:semiHidden="0" w:uiPriority="60" w:unhideWhenUsed="0"/>
+    <w:lsdException w:name="Light List Accent 5" w:semiHidden="0" w:uiPriority="61" w:unhideWhenUsed="0"/>
+    <w:lsdException w:name="Light Grid Accent 5" w:semiHidden="0" w:uiPriority="62" w:unhideWhenUsed="0"/>
+    <w:lsdException w:name="Medium Shading 1 Accent 5" w:semiHidden="0" w:uiPriority="63" w:unhideWhenUsed="0"/>
+    <w:lsdException w:name="Medium Shading 2 Accent 5" w:semiHidden="0" w:uiPriority="64" w:unhideWhenUsed="0"/>
+    <w:lsdException w:name="Medium List 1 Accent 5" w:semiHidden="0" w:uiPriority="65" w:unhideWhenUsed="0"/>
+    <w:lsdException w:name="Medium List 2 Accent 5" w:semiHidden="0" w:uiPriority="66" w:unhideWhenUsed="0"/>
+    <w:lsdException w:name="Medium Grid 1 Accent 5" w:semiHidden="0" w:uiPriority="67" w:unhideWhenUsed="0"/>
+    <w:lsdException w:name="Medium Grid 2 Accent 5" w:semiHidden="0" w:uiPriority="68" w:unhideWhenUsed="0"/>
+    <w:lsdException w:name="Medium Grid 3 Accent 5" w:semiHidden="0" w:uiPriority="69" w:unhideWhenUsed="0"/>
+    <w:lsdException w:name="Dark List Accent 5" w:semiHidden="0" w:uiPriority="70" w:unhideWhenUsed="0"/>
+    <w:lsdException w:name="Colorful Shading Accent 5" w:semiHidden="0" w:uiPriority="71" w:unhideWhenUsed="0"/>
+    <w:lsdException w:name="Colorful List Accent 5" w:semiHidden="0" w:uiPriority="72" w:unhideWhenUsed="0"/>
+    <w:lsdException w:name="Colorful Grid Accent 5" w:semiHidden="0" w:uiPriority="73" w:unhideWhenUsed="0"/>
+    <w:lsdException w:name="Light Shading Accent 6" w:semiHidden="0" w:uiPriority="60" w:unhideWhenUsed="0"/>
+    <w:lsdException w:name="Light List Accent 6" w:semiHidden="0" w:uiPriority="61" w:unhideWhenUsed="0"/>
+    <w:lsdException w:name="Light Grid Accent 6" w:semiHidden="0" w:uiPriority="62" w:unhideWhenUsed="0"/>
+    <w:lsdException w:name="Medium Shading 1 Accent 6" w:semiHidden="0" w:uiPriority="63" w:unhideWhenUsed="0"/>
+    <w:lsdException w:name="Medium Shading 2 Accent 6" w:semiHidden="0" w:uiPriority="64" w:unhideWhenUsed="0"/>
+    <w:lsdException w:name="Medium List 1 Accent 6" w:semiHidden="0" w:uiPriority="65" w:unhideWhenUsed="0"/>
+    <w:lsdException w:name="Medium List 2 Accent 6" w:semiHidden="0" w:uiPriority="66" w:unhideWhenUsed="0"/>
+    <w:lsdException w:name="Medium Grid 1 Accent 6" w:semiHidden="0" w:uiPriority="67" w:unhideWhenUsed="0"/>
+    <w:lsdException w:name="Medium Grid 2 Accent 6" w:semiHidden="0" w:uiPriority="68" w:unhideWhenUsed="0"/>
+    <w:lsdException w:name="Medium Grid 3 Accent 6" w:semiHidden="0" w:uiPriority="69" w:unhideWhenUsed="0"/>
+    <w:lsdException w:name="Dark List Accent 6" w:semiHidden="0" w:uiPriority="70" w:unhideWhenUsed="0"/>
+    <w:lsdException w:name="Colorful Shading Accent 6" w:semiHidden="0" w:uiPriority="71" w:unhideWhenUsed="0"/>
+    <w:lsdException w:name="Colorful List Accent 6" w:semiHidden="0" w:uiPriority="72" w:unhideWhenUsed="0"/>
+    <w:lsdException w:name="Colorful Grid Accent 6" w:semiHidden="0" w:uiPriority="73" w:unhideWhenUsed="0"/>
+    <w:lsdException w:name="Subtle Emphasis" w:semiHidden="0" w:uiPriority="19" w:unhideWhenUsed="0" w:qFormat="1"/>
+    <w:lsdException w:name="Intense Emphasis" w:semiHidden="0" w:uiPriority="21" w:unhideWhenUsed="0" w:qFormat="1"/>
+    <w:lsdException w:name="Subtle Reference" w:semiHidden="0" w:uiPriority="31" w:unhideWhenUsed="0" w:qFormat="1"/>
+    <w:lsdException w:name="Intense Reference" w:semiHidden="0" w:uiPriority="32" w:unhideWhenUsed="0" w:qFormat="1"/>
+    <w:lsdException w:name="Book Title" w:semiHidden="0" w:uiPriority="33" w:unhideWhenUsed="0" w:qFormat="1"/>
+    <w:lsdException w:name="Bibliography" w:uiPriority="37"/>
+    <w:lsdException w:name="TOC Heading" w:uiPriority="39" w:qFormat="1"/>
   </w:latentStyles>
   <w:style w:type="paragraph" w:default="1" w:styleId="Standard">
     <w:name w:val="Normal"/>
     <w:qFormat/>
+    <w:rsid w:val="00F93C74"/>
     <w:pPr>
       <w:autoSpaceDE w:val="0"/>
       <w:autoSpaceDN w:val="0"/>
@@ -3157,6 +3096,7 @@
     <w:basedOn w:val="Standard"/>
     <w:next w:val="Standard"/>
     <w:qFormat/>
+    <w:rsid w:val="00F93C74"/>
     <w:pPr>
       <w:keepNext/>
       <w:numPr>
@@ -3176,6 +3116,7 @@
     <w:basedOn w:val="Standard"/>
     <w:next w:val="Standard"/>
     <w:qFormat/>
+    <w:rsid w:val="00F93C74"/>
     <w:pPr>
       <w:keepNext/>
       <w:numPr>
@@ -3196,6 +3137,7 @@
     <w:basedOn w:val="Standard"/>
     <w:next w:val="Standard"/>
     <w:qFormat/>
+    <w:rsid w:val="00F93C74"/>
     <w:pPr>
       <w:keepNext/>
       <w:numPr>
@@ -3215,6 +3157,7 @@
     <w:basedOn w:val="Standard"/>
     <w:next w:val="Standard"/>
     <w:qFormat/>
+    <w:rsid w:val="00F93C74"/>
     <w:pPr>
       <w:keepNext/>
       <w:numPr>
@@ -3236,6 +3179,7 @@
     <w:basedOn w:val="Standard"/>
     <w:next w:val="Standard"/>
     <w:qFormat/>
+    <w:rsid w:val="00F93C74"/>
     <w:pPr>
       <w:numPr>
         <w:ilvl w:val="4"/>
@@ -3254,6 +3198,7 @@
     <w:basedOn w:val="Standard"/>
     <w:next w:val="Standard"/>
     <w:qFormat/>
+    <w:rsid w:val="00F93C74"/>
     <w:pPr>
       <w:numPr>
         <w:ilvl w:val="5"/>
@@ -3274,6 +3219,7 @@
     <w:basedOn w:val="Standard"/>
     <w:next w:val="Standard"/>
     <w:qFormat/>
+    <w:rsid w:val="00F93C74"/>
     <w:pPr>
       <w:numPr>
         <w:ilvl w:val="6"/>
@@ -3292,6 +3238,7 @@
     <w:basedOn w:val="Standard"/>
     <w:next w:val="Standard"/>
     <w:qFormat/>
+    <w:rsid w:val="00F93C74"/>
     <w:pPr>
       <w:numPr>
         <w:ilvl w:val="7"/>
@@ -3312,6 +3259,7 @@
     <w:basedOn w:val="Standard"/>
     <w:next w:val="Standard"/>
     <w:qFormat/>
+    <w:rsid w:val="00F93C74"/>
     <w:pPr>
       <w:numPr>
         <w:ilvl w:val="8"/>
@@ -3328,7 +3276,6 @@
   <w:style w:type="character" w:default="1" w:styleId="Absatz-Standardschriftart">
     <w:name w:val="Default Paragraph Font"/>
     <w:uiPriority w:val="1"/>
-    <w:semiHidden/>
     <w:unhideWhenUsed/>
   </w:style>
   <w:style w:type="table" w:default="1" w:styleId="NormaleTabelle">
@@ -3336,6 +3283,7 @@
     <w:uiPriority w:val="99"/>
     <w:semiHidden/>
     <w:unhideWhenUsed/>
+    <w:qFormat/>
     <w:tblPr>
       <w:tblInd w:w="0" w:type="dxa"/>
       <w:tblCellMar>
@@ -3356,6 +3304,7 @@
     <w:name w:val="Abstract"/>
     <w:basedOn w:val="Standard"/>
     <w:next w:val="Standard"/>
+    <w:rsid w:val="00F93C74"/>
     <w:pPr>
       <w:spacing w:before="20"/>
       <w:ind w:firstLine="202"/>
@@ -3372,6 +3321,7 @@
     <w:name w:val="Authors"/>
     <w:basedOn w:val="Standard"/>
     <w:next w:val="Standard"/>
+    <w:rsid w:val="00F93C74"/>
     <w:pPr>
       <w:framePr w:w="9072" w:hSpace="187" w:vSpace="187" w:wrap="notBeside" w:vAnchor="text" w:hAnchor="page" w:xAlign="center" w:y="1"/>
       <w:spacing w:after="320"/>
@@ -3385,6 +3335,7 @@
   <w:style w:type="character" w:customStyle="1" w:styleId="MemberType">
     <w:name w:val="MemberType"/>
     <w:basedOn w:val="Absatz-Standardschriftart"/>
+    <w:rsid w:val="00F93C74"/>
     <w:rPr>
       <w:rFonts w:ascii="Times New Roman" w:hAnsi="Times New Roman" w:cs="Times New Roman"/>
       <w:i/>
@@ -3398,6 +3349,7 @@
     <w:basedOn w:val="Standard"/>
     <w:next w:val="Standard"/>
     <w:qFormat/>
+    <w:rsid w:val="00F93C74"/>
     <w:pPr>
       <w:framePr w:w="9360" w:hSpace="187" w:vSpace="187" w:wrap="notBeside" w:vAnchor="text" w:hAnchor="page" w:xAlign="center" w:y="1"/>
       <w:jc w:val="center"/>
@@ -3412,6 +3364,7 @@
     <w:name w:val="footnote text"/>
     <w:basedOn w:val="Standard"/>
     <w:semiHidden/>
+    <w:rsid w:val="00F93C74"/>
     <w:pPr>
       <w:ind w:firstLine="202"/>
       <w:jc w:val="both"/>
@@ -3424,6 +3377,7 @@
   <w:style w:type="paragraph" w:customStyle="1" w:styleId="References">
     <w:name w:val="References"/>
     <w:basedOn w:val="Standard"/>
+    <w:rsid w:val="00F93C74"/>
     <w:pPr>
       <w:numPr>
         <w:numId w:val="12"/>
@@ -3439,6 +3393,7 @@
     <w:name w:val="IndexTerms"/>
     <w:basedOn w:val="Standard"/>
     <w:next w:val="Standard"/>
+    <w:rsid w:val="00F93C74"/>
     <w:pPr>
       <w:ind w:firstLine="202"/>
       <w:jc w:val="both"/>
@@ -3454,6 +3409,7 @@
     <w:name w:val="footnote reference"/>
     <w:basedOn w:val="Absatz-Standardschriftart"/>
     <w:semiHidden/>
+    <w:rsid w:val="00F93C74"/>
     <w:rPr>
       <w:vertAlign w:val="superscript"/>
     </w:rPr>
@@ -3461,6 +3417,7 @@
   <w:style w:type="paragraph" w:styleId="Fuzeile">
     <w:name w:val="footer"/>
     <w:basedOn w:val="Standard"/>
+    <w:rsid w:val="00F93C74"/>
     <w:pPr>
       <w:tabs>
         <w:tab w:val="center" w:pos="4320"/>
@@ -3471,6 +3428,7 @@
   <w:style w:type="paragraph" w:customStyle="1" w:styleId="Text">
     <w:name w:val="Text"/>
     <w:basedOn w:val="Standard"/>
+    <w:rsid w:val="00F93C74"/>
     <w:pPr>
       <w:widowControl w:val="0"/>
       <w:spacing w:line="252" w:lineRule="auto"/>
@@ -3481,6 +3439,7 @@
   <w:style w:type="paragraph" w:customStyle="1" w:styleId="FigureCaption">
     <w:name w:val="Figure Caption"/>
     <w:basedOn w:val="Standard"/>
+    <w:rsid w:val="00F93C74"/>
     <w:pPr>
       <w:jc w:val="both"/>
     </w:pPr>
@@ -3492,6 +3451,7 @@
   <w:style w:type="paragraph" w:customStyle="1" w:styleId="TableTitle">
     <w:name w:val="Table Title"/>
     <w:basedOn w:val="Standard"/>
+    <w:rsid w:val="00F93C74"/>
     <w:pPr>
       <w:jc w:val="center"/>
     </w:pPr>
@@ -3504,6 +3464,7 @@
   <w:style w:type="paragraph" w:customStyle="1" w:styleId="ReferenceHead">
     <w:name w:val="Reference Head"/>
     <w:basedOn w:val="berschrift1"/>
+    <w:rsid w:val="00F93C74"/>
     <w:pPr>
       <w:numPr>
         <w:numId w:val="0"/>
@@ -3513,6 +3474,7 @@
   <w:style w:type="paragraph" w:styleId="Kopfzeile">
     <w:name w:val="header"/>
     <w:basedOn w:val="Standard"/>
+    <w:rsid w:val="00F93C74"/>
     <w:pPr>
       <w:tabs>
         <w:tab w:val="center" w:pos="4320"/>
@@ -3524,6 +3486,7 @@
     <w:name w:val="Equation"/>
     <w:basedOn w:val="Standard"/>
     <w:next w:val="Standard"/>
+    <w:rsid w:val="00F93C74"/>
     <w:pPr>
       <w:widowControl w:val="0"/>
       <w:tabs>
@@ -3536,6 +3499,7 @@
   <w:style w:type="character" w:styleId="Hyperlink">
     <w:name w:val="Hyperlink"/>
     <w:basedOn w:val="Absatz-Standardschriftart"/>
+    <w:rsid w:val="00F93C74"/>
     <w:rPr>
       <w:color w:val="0000FF"/>
       <w:u w:val="single"/>
@@ -3544,6 +3508,7 @@
   <w:style w:type="character" w:styleId="BesuchterHyperlink">
     <w:name w:val="FollowedHyperlink"/>
     <w:basedOn w:val="Absatz-Standardschriftart"/>
+    <w:rsid w:val="00F93C74"/>
     <w:rPr>
       <w:color w:val="800080"/>
       <w:u w:val="single"/>
@@ -3552,6 +3517,7 @@
   <w:style w:type="paragraph" w:styleId="Textkrper-Zeileneinzug">
     <w:name w:val="Body Text Indent"/>
     <w:basedOn w:val="Standard"/>
+    <w:rsid w:val="00F93C74"/>
     <w:pPr>
       <w:ind w:left="630" w:hanging="630"/>
     </w:pPr>
@@ -3877,7 +3843,7 @@
 </file>
 
 <file path=customXml/itemProps1.xml><?xml version="1.0" encoding="utf-8"?>
-<ds:datastoreItem xmlns:ds="http://schemas.openxmlformats.org/officeDocument/2006/customXml" ds:itemID="{3A9C59C6-424F-409B-B03D-045047E1A4BD}">
+<ds:datastoreItem xmlns:ds="http://schemas.openxmlformats.org/officeDocument/2006/customXml" ds:itemID="{B8B7AEA2-FF46-44E9-8D0A-9519D393F0EF}">
   <ds:schemaRefs>
     <ds:schemaRef ds:uri="http://schemas.openxmlformats.org/officeDocument/2006/bibliography"/>
   </ds:schemaRefs>

</xml_diff>

<commit_message>
Message-Driven Threadpool in Studienarbeit geschrieben
</commit_message>
<xml_diff>
--- a/dokumentation/studienarbeit.docx
+++ b/dokumentation/studienarbeit.docx
@@ -459,7 +459,7 @@
         <w:rPr>
           <w:lang w:val="de-DE"/>
         </w:rPr>
-        <w:instrText xml:space="preserve"> ADDIN ZOTERO_ITEM CSL_CITATION {"citationID":"Zf0rNFwn","properties":{"formattedCitation":"[1]","plainCitation":"[1]"},"citationItems":[{"id":3216,"uris":["http://zotero.org/groups/753033/items/FZ6VTP84"],"uri":["http://zotero.org/groups/753033/items/FZ6VTP84"],"itemData":{"id":3216,"type":"book","title":"Lehrbuch der Softwaretechnik, Entwurf, Implementierung, Installation und Betrieb","publisher":"Spektrum, Akademischer Verlag","edition":"3","author":[{"family":"Balzert","given":"Helmut"}]}}],"schema":"https://github.com/citation-style-language/schema/raw/master/csl-citation.json"} </w:instrText>
+        <w:instrText xml:space="preserve"> ADDIN ZOTERO_ITEM CSL_CITATION {"citationID":"Zf0rNFwn","properties":{"formattedCitation":"[1]","plainCitation":"[1]"},"citationItems":[{"id":2919,"uris":["http://zotero.org/groups/753033/items/FZ6VTP84"],"uri":["http://zotero.org/groups/753033/items/FZ6VTP84"],"itemData":{"id":2919,"type":"book","title":"Lehrbuch der Softwaretechnik, Entwurf, Implementierung, Installation und Betrieb","publisher":"Spektrum, Akademischer Verlag","edition":"3","author":[{"family":"Balzert","given":"Helmut"}]}}],"schema":"https://github.com/citation-style-language/schema/raw/master/csl-citation.json"} </w:instrText>
       </w:r>
       <w:r>
         <w:rPr>
@@ -571,7 +571,7 @@
         <w:rPr>
           <w:lang w:val="de-DE"/>
         </w:rPr>
-        <w:instrText xml:space="preserve"> ADDIN ZOTERO_ITEM CSL_CITATION {"citationID":"1h4pc53i54","properties":{"formattedCitation":"[2]","plainCitation":"[2]"},"citationItems":[{"id":3220,"uris":["http://zotero.org/groups/753033/items/TZX4AE7C"],"uri":["http://zotero.org/groups/753033/items/TZX4AE7C"],"itemData":{"id":3220,"type":"book","title":"Verteilte Systeme und Anwendungen","publisher":"Pearson Education","abstract":"Architekturkonzepte, Standards und Middleware-Technologien","author":[{"family":"Hammerschall","given":"Ulrike"}]}}],"schema":"https://github.com/citation-style-language/schema/raw/master/csl-citation.json"} </w:instrText>
+        <w:instrText xml:space="preserve"> ADDIN ZOTERO_ITEM CSL_CITATION {"citationID":"1h4pc53i54","properties":{"formattedCitation":"[2]","plainCitation":"[2]"},"citationItems":[{"id":2921,"uris":["http://zotero.org/groups/753033/items/TZX4AE7C"],"uri":["http://zotero.org/groups/753033/items/TZX4AE7C"],"itemData":{"id":2921,"type":"book","title":"Verteilte Systeme und Anwendungen","publisher":"Pearson Education","abstract":"Architekturkonzepte, Standards und Middleware-Technologien","author":[{"family":"Hammerschall","given":"Ulrike"}]}}],"schema":"https://github.com/citation-style-language/schema/raw/master/csl-citation.json"} </w:instrText>
       </w:r>
       <w:r>
         <w:rPr>
@@ -1427,639 +1427,925 @@
       <w:r>
         <w:t>.</w:t>
       </w:r>
+    </w:p>
+    <w:p>
+      <w:proofErr w:type="spellStart"/>
+      <w:r>
+        <w:t>Asynchrone</w:t>
+      </w:r>
+      <w:proofErr w:type="spellEnd"/>
+      <w:r>
+        <w:t xml:space="preserve"> und </w:t>
+      </w:r>
+      <w:proofErr w:type="spellStart"/>
+      <w:r>
+        <w:t>nachrichtenbasierte</w:t>
+      </w:r>
+      <w:proofErr w:type="spellEnd"/>
+      <w:r>
+        <w:t xml:space="preserve"> </w:t>
+      </w:r>
+      <w:proofErr w:type="spellStart"/>
+      <w:r>
+        <w:t>Programmierung</w:t>
+      </w:r>
+      <w:proofErr w:type="spellEnd"/>
+      <w:r>
+        <w:t xml:space="preserve"> </w:t>
+      </w:r>
+      <w:proofErr w:type="spellStart"/>
+      <w:proofErr w:type="gramStart"/>
+      <w:r>
+        <w:t>ist</w:t>
+      </w:r>
+      <w:proofErr w:type="spellEnd"/>
+      <w:proofErr w:type="gramEnd"/>
+      <w:r>
+        <w:t xml:space="preserve"> </w:t>
+      </w:r>
+      <w:proofErr w:type="spellStart"/>
+      <w:r>
+        <w:t>signifikant</w:t>
+      </w:r>
+      <w:proofErr w:type="spellEnd"/>
+      <w:r>
+        <w:t xml:space="preserve"> </w:t>
+      </w:r>
+      <w:proofErr w:type="spellStart"/>
+      <w:r>
+        <w:t>aufwendiger</w:t>
+      </w:r>
+      <w:proofErr w:type="spellEnd"/>
+      <w:r>
+        <w:t xml:space="preserve"> </w:t>
+      </w:r>
+      <w:proofErr w:type="spellStart"/>
+      <w:r>
+        <w:t>als</w:t>
+      </w:r>
+      <w:proofErr w:type="spellEnd"/>
+      <w:r>
+        <w:t xml:space="preserve"> </w:t>
+      </w:r>
+      <w:proofErr w:type="spellStart"/>
+      <w:r>
+        <w:t>einfacher</w:t>
+      </w:r>
+      <w:proofErr w:type="spellEnd"/>
+      <w:r>
+        <w:t xml:space="preserve"> call-and-return-</w:t>
+      </w:r>
+      <w:r>
+        <w:t xml:space="preserve"> </w:t>
+      </w:r>
+      <w:proofErr w:type="spellStart"/>
+      <w:r>
+        <w:t>Stil</w:t>
+      </w:r>
+      <w:proofErr w:type="spellEnd"/>
+      <w:r>
+        <w:t xml:space="preserve">. </w:t>
+      </w:r>
+      <w:proofErr w:type="spellStart"/>
+      <w:r>
+        <w:t>Fehlversuche</w:t>
+      </w:r>
+      <w:proofErr w:type="spellEnd"/>
+      <w:r>
+        <w:t xml:space="preserve"> in </w:t>
+      </w:r>
+      <w:proofErr w:type="spellStart"/>
+      <w:r>
+        <w:t>asynchronen</w:t>
+      </w:r>
+      <w:proofErr w:type="spellEnd"/>
+      <w:r>
+        <w:t xml:space="preserve"> </w:t>
+      </w:r>
+      <w:proofErr w:type="spellStart"/>
+      <w:r>
+        <w:t>Systemen</w:t>
+      </w:r>
+      <w:proofErr w:type="spellEnd"/>
+      <w:r>
+        <w:t xml:space="preserve"> </w:t>
+      </w:r>
+      <w:proofErr w:type="spellStart"/>
+      <w:r>
+        <w:t>kann</w:t>
+      </w:r>
+      <w:proofErr w:type="spellEnd"/>
+      <w:r>
+        <w:t xml:space="preserve"> </w:t>
+      </w:r>
+      <w:proofErr w:type="spellStart"/>
+      <w:r>
+        <w:t>aufwendig</w:t>
+      </w:r>
+      <w:proofErr w:type="spellEnd"/>
+      <w:r>
+        <w:t xml:space="preserve"> </w:t>
+      </w:r>
+      <w:proofErr w:type="spellStart"/>
+      <w:r>
+        <w:t>sein</w:t>
+      </w:r>
+      <w:proofErr w:type="spellEnd"/>
+      <w:r>
+        <w:t>.</w:t>
+      </w:r>
+    </w:p>
+    <w:p/>
+    <w:p>
+      <w:r>
+        <w:t xml:space="preserve">[QUELLE </w:t>
+      </w:r>
+      <w:proofErr w:type="spellStart"/>
+      <w:r>
+        <w:t>hab</w:t>
+      </w:r>
+      <w:proofErr w:type="spellEnd"/>
+      <w:r>
+        <w:t xml:space="preserve"> </w:t>
+      </w:r>
+      <w:proofErr w:type="spellStart"/>
+      <w:r>
+        <w:t>ich</w:t>
+      </w:r>
+      <w:proofErr w:type="spellEnd"/>
+      <w:r>
+        <w:t xml:space="preserve"> </w:t>
+      </w:r>
+      <w:proofErr w:type="spellStart"/>
+      <w:r>
+        <w:t>zu</w:t>
+      </w:r>
+      <w:proofErr w:type="spellEnd"/>
+      <w:r>
+        <w:t xml:space="preserve"> den </w:t>
+      </w:r>
+      <w:proofErr w:type="spellStart"/>
+      <w:r>
+        <w:t>punkten</w:t>
+      </w:r>
+      <w:proofErr w:type="spellEnd"/>
+      <w:r>
+        <w:t xml:space="preserve"> -&gt; </w:t>
+      </w:r>
+      <w:proofErr w:type="spellStart"/>
+      <w:r>
+        <w:t>folgt</w:t>
+      </w:r>
+      <w:proofErr w:type="spellEnd"/>
+      <w:r>
+        <w:t>! (Max)]</w:t>
+      </w:r>
+    </w:p>
+    <w:p/>
+    <w:p/>
+    <w:p>
+      <w:pPr>
+        <w:pStyle w:val="berschrift3"/>
+      </w:pPr>
+      <w:r>
+        <w:t>Java Messaging Service</w:t>
+      </w:r>
+      <w:r>
+        <w:t xml:space="preserve"> (JMS)</w:t>
+      </w:r>
+    </w:p>
+    <w:p>
+      <w:pPr>
+        <w:rPr>
+          <w:lang w:val="de-DE"/>
+        </w:rPr>
+      </w:pPr>
+      <w:r>
+        <w:rPr>
+          <w:lang w:val="de-DE"/>
+        </w:rPr>
+        <w:t xml:space="preserve">JMS ist eine API, die als Bestandteil von Java EE Interfaces definiert, welche die Interaktion von Java-Anwendungen mit einer Message </w:t>
+      </w:r>
+      <w:proofErr w:type="spellStart"/>
+      <w:r>
+        <w:rPr>
+          <w:lang w:val="de-DE"/>
+        </w:rPr>
+        <w:t>Oriented</w:t>
+      </w:r>
+      <w:proofErr w:type="spellEnd"/>
+      <w:r>
+        <w:rPr>
+          <w:lang w:val="de-DE"/>
+        </w:rPr>
+        <w:t xml:space="preserve"> Middleware (MOM) ermöglichen.</w:t>
+      </w:r>
+    </w:p>
+    <w:p>
+      <w:pPr>
+        <w:pStyle w:val="Text"/>
+        <w:ind w:firstLine="0"/>
+        <w:rPr>
+          <w:lang w:val="de-DE"/>
+        </w:rPr>
+      </w:pPr>
+    </w:p>
+    <w:p>
+      <w:pPr>
+        <w:pStyle w:val="berschrift4"/>
+      </w:pPr>
+      <w:r>
+        <w:t>JMS-</w:t>
+      </w:r>
+      <w:r>
+        <w:t>Destinations</w:t>
+      </w:r>
+    </w:p>
+    <w:p>
+      <w:pPr>
+        <w:rPr>
+          <w:lang w:val="de-DE"/>
+        </w:rPr>
+      </w:pPr>
+      <w:r>
+        <w:rPr>
+          <w:lang w:val="de-DE"/>
+        </w:rPr>
+        <w:t>JMS bietet zur Übermittlung von Nachrichten zwei JMS-</w:t>
+      </w:r>
+      <w:proofErr w:type="spellStart"/>
+      <w:r>
+        <w:rPr>
+          <w:lang w:val="de-DE"/>
+        </w:rPr>
+        <w:t>Destinations</w:t>
+      </w:r>
+      <w:proofErr w:type="spellEnd"/>
+      <w:r>
+        <w:rPr>
+          <w:lang w:val="de-DE"/>
+        </w:rPr>
+        <w:t xml:space="preserve"> an</w:t>
+      </w:r>
+      <w:r>
+        <w:rPr>
+          <w:lang w:val="de-DE"/>
+        </w:rPr>
+        <w:t>, Queue und Topic</w:t>
+      </w:r>
+      <w:r>
+        <w:rPr>
+          <w:lang w:val="de-DE"/>
+        </w:rPr>
+        <w:t>. Die Queue dient der asynchronen Point-</w:t>
+      </w:r>
+      <w:proofErr w:type="spellStart"/>
+      <w:r>
+        <w:rPr>
+          <w:lang w:val="de-DE"/>
+        </w:rPr>
+        <w:t>to</w:t>
+      </w:r>
+      <w:proofErr w:type="spellEnd"/>
+      <w:r>
+        <w:rPr>
+          <w:lang w:val="de-DE"/>
+        </w:rPr>
+        <w:t xml:space="preserve">-Point Kommunikation. Nachrichten werden i.d.R. nach dem FIFO-Prinzip vom Sender in der Queue abgelegt und vom Empfänger dort abgeholt. Topics werden hingegen eingesetzt, wenn die Nachricht im Rahmen eines </w:t>
+      </w:r>
+      <w:proofErr w:type="spellStart"/>
+      <w:r>
+        <w:rPr>
+          <w:lang w:val="de-DE"/>
+        </w:rPr>
+        <w:t>Publish</w:t>
+      </w:r>
+      <w:proofErr w:type="spellEnd"/>
+      <w:r>
+        <w:rPr>
+          <w:lang w:val="de-DE"/>
+        </w:rPr>
+        <w:t>-</w:t>
+      </w:r>
+      <w:proofErr w:type="spellStart"/>
+      <w:r>
+        <w:rPr>
+          <w:lang w:val="de-DE"/>
+        </w:rPr>
+        <w:t>Subscribe</w:t>
+      </w:r>
+      <w:proofErr w:type="spellEnd"/>
+      <w:r>
+        <w:rPr>
+          <w:lang w:val="de-DE"/>
+        </w:rPr>
+        <w:t>-Verfahren an mehrere Empfänger versendet werden soll.</w:t>
+      </w:r>
+    </w:p>
+    <w:p>
+      <w:pPr>
+        <w:rPr>
+          <w:lang w:val="de-DE"/>
+        </w:rPr>
+      </w:pPr>
+    </w:p>
+    <w:p>
+      <w:pPr>
+        <w:pStyle w:val="berschrift4"/>
+      </w:pPr>
+      <w:r>
+        <w:lastRenderedPageBreak/>
+        <w:t>JMS-Provider</w:t>
+      </w:r>
+    </w:p>
+    <w:p>
+      <w:pPr>
+        <w:rPr>
+          <w:lang w:val="de-DE"/>
+        </w:rPr>
+      </w:pPr>
+      <w:r>
+        <w:rPr>
+          <w:lang w:val="de-DE"/>
+        </w:rPr>
+        <w:t xml:space="preserve">Für den Einsatz von JMS wird ein JMS-Provider benötigt, der </w:t>
+      </w:r>
+      <w:r>
+        <w:rPr>
+          <w:lang w:val="de-DE"/>
+        </w:rPr>
+        <w:t>die genannten JMS-</w:t>
+      </w:r>
+      <w:proofErr w:type="spellStart"/>
+      <w:r>
+        <w:rPr>
+          <w:lang w:val="de-DE"/>
+        </w:rPr>
+        <w:t>Destinations</w:t>
+      </w:r>
+      <w:proofErr w:type="spellEnd"/>
+      <w:r>
+        <w:rPr>
+          <w:lang w:val="de-DE"/>
+        </w:rPr>
+        <w:t xml:space="preserve"> verwaltet. Als Beispiel für einen JMS-Provider kann </w:t>
+      </w:r>
+      <w:proofErr w:type="spellStart"/>
+      <w:r>
+        <w:rPr>
+          <w:lang w:val="de-DE"/>
+        </w:rPr>
+        <w:t>HornetQ</w:t>
+      </w:r>
+      <w:proofErr w:type="spellEnd"/>
+      <w:r>
+        <w:rPr>
+          <w:lang w:val="de-DE"/>
+        </w:rPr>
+        <w:t xml:space="preserve"> (ehemals </w:t>
+      </w:r>
+      <w:proofErr w:type="spellStart"/>
+      <w:r>
+        <w:rPr>
+          <w:lang w:val="de-DE"/>
+        </w:rPr>
+        <w:t>JBoss</w:t>
+      </w:r>
+      <w:proofErr w:type="spellEnd"/>
+      <w:r>
+        <w:rPr>
+          <w:lang w:val="de-DE"/>
+        </w:rPr>
+        <w:t xml:space="preserve"> Messaging) angeführt werden.</w:t>
+      </w:r>
+    </w:p>
+    <w:p>
+      <w:pPr>
+        <w:rPr>
+          <w:lang w:val="de-DE"/>
+        </w:rPr>
+      </w:pPr>
+    </w:p>
+    <w:p>
+      <w:pPr>
+        <w:pStyle w:val="berschrift1"/>
+        <w:rPr>
+          <w:lang w:val="de-DE"/>
+        </w:rPr>
+      </w:pPr>
+      <w:r>
+        <w:rPr>
+          <w:lang w:val="de-DE"/>
+        </w:rPr>
+        <w:t>Konzeption der</w:t>
+      </w:r>
+      <w:r>
+        <w:rPr>
+          <w:lang w:val="de-DE"/>
+        </w:rPr>
+        <w:t xml:space="preserve"> verteilten Chatanwendung</w:t>
+      </w:r>
+    </w:p>
+    <w:p>
+      <w:pPr>
+        <w:pStyle w:val="Text"/>
+        <w:rPr>
+          <w:lang w:val="de-DE"/>
+        </w:rPr>
+      </w:pPr>
+      <w:r>
+        <w:rPr>
+          <w:lang w:val="de-DE"/>
+        </w:rPr>
+        <w:t>Ausgehend von der</w:t>
+      </w:r>
+      <w:r>
+        <w:rPr>
+          <w:lang w:val="de-DE"/>
+        </w:rPr>
+        <w:t xml:space="preserve"> zu Beginn</w:t>
+      </w:r>
+      <w:r>
+        <w:rPr>
+          <w:lang w:val="de-DE"/>
+        </w:rPr>
+        <w:t xml:space="preserve"> bereitgestellten Chatanwendung, gilt es eine, für ein verteiltes System optimierte Anwendung zu erstellen.</w:t>
+      </w:r>
+      <w:r>
+        <w:rPr>
+          <w:lang w:val="de-DE"/>
+        </w:rPr>
+        <w:t xml:space="preserve"> Durch diese Änderung der Anforderungen, </w:t>
+      </w:r>
+      <w:r>
+        <w:rPr>
+          <w:lang w:val="de-DE"/>
+        </w:rPr>
+        <w:t>ist die bisherige monolithische Struktur nicht passend. Es galt daher, die</w:t>
+      </w:r>
+      <w:r>
+        <w:rPr>
+          <w:lang w:val="de-DE"/>
+        </w:rPr>
+        <w:t xml:space="preserve"> Architektur neu zu überdenken.</w:t>
+      </w:r>
+      <w:r>
+        <w:rPr>
+          <w:lang w:val="de-DE"/>
+        </w:rPr>
+        <w:t xml:space="preserve"> Im nachfolgenden ist daher ein technisches Konzept für die veränderte Umgebung und die grundlegende Architektur für die beiliegende Chatanwendung beschrieben.</w:t>
+      </w:r>
+    </w:p>
+    <w:p>
+      <w:pPr>
+        <w:pStyle w:val="berschrift2"/>
+      </w:pPr>
+      <w:proofErr w:type="spellStart"/>
+      <w:r>
+        <w:t>Struktur</w:t>
+      </w:r>
+      <w:proofErr w:type="spellEnd"/>
+      <w:r>
+        <w:t xml:space="preserve"> des </w:t>
+      </w:r>
+      <w:proofErr w:type="spellStart"/>
+      <w:r>
+        <w:t>Anwendungsszenarios</w:t>
+      </w:r>
+      <w:proofErr w:type="spellEnd"/>
+    </w:p>
+    <w:p>
+      <w:pPr>
+        <w:pStyle w:val="Text"/>
+        <w:ind w:firstLine="0"/>
+      </w:pPr>
+    </w:p>
+    <w:p>
+      <w:pPr>
+        <w:pStyle w:val="berschrift2"/>
+      </w:pPr>
+      <w:proofErr w:type="spellStart"/>
+      <w:r>
+        <w:t>Komponentensicht</w:t>
+      </w:r>
+      <w:proofErr w:type="spellEnd"/>
+    </w:p>
+    <w:p>
+      <w:pPr>
+        <w:ind w:left="144"/>
+      </w:pPr>
+    </w:p>
+    <w:p>
+      <w:pPr>
+        <w:pStyle w:val="berschrift2"/>
+      </w:pPr>
+      <w:proofErr w:type="spellStart"/>
+      <w:r>
+        <w:t>Datenmodell</w:t>
+      </w:r>
+      <w:proofErr w:type="spellEnd"/>
+    </w:p>
+    <w:p/>
+    <w:p>
+      <w:pPr>
+        <w:pStyle w:val="berschrift2"/>
+      </w:pPr>
+      <w:proofErr w:type="spellStart"/>
+      <w:r>
+        <w:t>Fehlertolerante</w:t>
+      </w:r>
+      <w:proofErr w:type="spellEnd"/>
+      <w:r>
+        <w:t xml:space="preserve"> </w:t>
+      </w:r>
+      <w:proofErr w:type="spellStart"/>
+      <w:r>
+        <w:t>Transaktionsverarbeitung</w:t>
+      </w:r>
+      <w:proofErr w:type="spellEnd"/>
+      <w:r>
+        <w:t xml:space="preserve"> </w:t>
+      </w:r>
+      <w:proofErr w:type="spellStart"/>
+      <w:r>
+        <w:t>für</w:t>
+      </w:r>
+      <w:proofErr w:type="spellEnd"/>
+      <w:r>
+        <w:t xml:space="preserve"> REST-Clients</w:t>
+      </w:r>
+    </w:p>
+    <w:p>
+      <w:pPr>
+        <w:pStyle w:val="Text"/>
+      </w:pPr>
+    </w:p>
+    <w:p>
+      <w:pPr>
+        <w:pStyle w:val="Text"/>
+      </w:pPr>
+    </w:p>
+    <w:p>
+      <w:pPr>
+        <w:pStyle w:val="berschrift1"/>
+      </w:pPr>
+      <w:proofErr w:type="spellStart"/>
+      <w:r>
+        <w:t>Implementierung</w:t>
+      </w:r>
+      <w:proofErr w:type="spellEnd"/>
+    </w:p>
+    <w:p>
+      <w:pPr>
+        <w:pStyle w:val="Text"/>
+      </w:pPr>
+    </w:p>
+    <w:p>
+      <w:pPr>
+        <w:pStyle w:val="berschrift2"/>
+      </w:pPr>
+      <w:proofErr w:type="spellStart"/>
+      <w:r>
+        <w:t>Umsetzung</w:t>
+      </w:r>
+      <w:proofErr w:type="spellEnd"/>
+      <w:r>
+        <w:t xml:space="preserve"> der</w:t>
+      </w:r>
+      <w:r>
+        <w:t xml:space="preserve"> </w:t>
+      </w:r>
+      <w:proofErr w:type="spellStart"/>
+      <w:r>
+        <w:t>Basisarchitektur</w:t>
+      </w:r>
+      <w:proofErr w:type="spellEnd"/>
+    </w:p>
+    <w:p/>
+    <w:p>
+      <w:pPr>
+        <w:pStyle w:val="berschrift3"/>
+        <w:rPr>
+          <w:lang w:val="de-DE"/>
+        </w:rPr>
+      </w:pPr>
+      <w:r>
+        <w:rPr>
+          <w:lang w:val="de-DE"/>
+        </w:rPr>
+        <w:t xml:space="preserve">Ablösung </w:t>
+      </w:r>
+      <w:r>
+        <w:rPr>
+          <w:lang w:val="de-DE"/>
+        </w:rPr>
+        <w:t>des</w:t>
+      </w:r>
+      <w:r>
+        <w:rPr>
+          <w:lang w:val="de-DE"/>
+        </w:rPr>
+        <w:t xml:space="preserve"> TCP</w:t>
+      </w:r>
+      <w:r>
+        <w:rPr>
+          <w:lang w:val="de-DE"/>
+        </w:rPr>
+        <w:t>-Websocket</w:t>
+      </w:r>
+      <w:r>
+        <w:rPr>
+          <w:lang w:val="de-DE"/>
+        </w:rPr>
+        <w:t xml:space="preserve"> durch JMS</w:t>
+      </w:r>
+    </w:p>
+    <w:p>
+      <w:pPr>
+        <w:rPr>
+          <w:lang w:val="de-DE"/>
+        </w:rPr>
+      </w:pPr>
+    </w:p>
+    <w:p>
+      <w:pPr>
+        <w:shd w:val="clear" w:color="auto" w:fill="FFFFFF"/>
+        <w:autoSpaceDE/>
+        <w:autoSpaceDN/>
+        <w:spacing w:after="240"/>
+        <w:rPr>
+          <w:color w:val="000000"/>
+          <w:lang w:val="de-DE" w:eastAsia="de-DE"/>
+        </w:rPr>
+      </w:pPr>
+      <w:r>
+        <w:rPr>
+          <w:color w:val="000000"/>
+          <w:lang w:val="de-DE" w:eastAsia="de-DE"/>
+        </w:rPr>
+        <w:t>(„</w:t>
+      </w:r>
+      <w:r>
+        <w:rPr>
+          <w:color w:val="000000"/>
+          <w:lang w:val="de-DE" w:eastAsia="de-DE"/>
+        </w:rPr>
+        <w:t xml:space="preserve">The </w:t>
+      </w:r>
+      <w:proofErr w:type="spellStart"/>
+      <w:r>
+        <w:rPr>
+          <w:color w:val="000000"/>
+          <w:lang w:val="de-DE" w:eastAsia="de-DE"/>
+        </w:rPr>
+        <w:t>number</w:t>
+      </w:r>
+      <w:proofErr w:type="spellEnd"/>
+      <w:r>
+        <w:rPr>
+          <w:color w:val="000000"/>
+          <w:lang w:val="de-DE" w:eastAsia="de-DE"/>
+        </w:rPr>
+        <w:t xml:space="preserve"> </w:t>
+      </w:r>
+      <w:proofErr w:type="spellStart"/>
+      <w:r>
+        <w:rPr>
+          <w:color w:val="000000"/>
+          <w:lang w:val="de-DE" w:eastAsia="de-DE"/>
+        </w:rPr>
+        <w:t>of</w:t>
+      </w:r>
+      <w:proofErr w:type="spellEnd"/>
+      <w:r>
+        <w:rPr>
+          <w:color w:val="000000"/>
+          <w:lang w:val="de-DE" w:eastAsia="de-DE"/>
+        </w:rPr>
+        <w:t xml:space="preserve"> MDB </w:t>
+      </w:r>
+      <w:proofErr w:type="spellStart"/>
+      <w:r>
+        <w:rPr>
+          <w:color w:val="000000"/>
+          <w:lang w:val="de-DE" w:eastAsia="de-DE"/>
+        </w:rPr>
+        <w:t>threads</w:t>
+      </w:r>
+      <w:proofErr w:type="spellEnd"/>
+      <w:r>
+        <w:rPr>
+          <w:color w:val="000000"/>
+          <w:lang w:val="de-DE" w:eastAsia="de-DE"/>
+        </w:rPr>
+        <w:t xml:space="preserve"> </w:t>
+      </w:r>
+      <w:proofErr w:type="spellStart"/>
+      <w:r>
+        <w:rPr>
+          <w:color w:val="000000"/>
+          <w:lang w:val="de-DE" w:eastAsia="de-DE"/>
+        </w:rPr>
+        <w:t>is</w:t>
+      </w:r>
+      <w:proofErr w:type="spellEnd"/>
+      <w:r>
+        <w:rPr>
+          <w:color w:val="000000"/>
+          <w:lang w:val="de-DE" w:eastAsia="de-DE"/>
+        </w:rPr>
+        <w:t xml:space="preserve"> </w:t>
+      </w:r>
+      <w:proofErr w:type="spellStart"/>
+      <w:r>
+        <w:rPr>
+          <w:color w:val="000000"/>
+          <w:lang w:val="de-DE" w:eastAsia="de-DE"/>
+        </w:rPr>
+        <w:t>equal</w:t>
+      </w:r>
+      <w:proofErr w:type="spellEnd"/>
+      <w:r>
+        <w:rPr>
+          <w:color w:val="000000"/>
+          <w:lang w:val="de-DE" w:eastAsia="de-DE"/>
+        </w:rPr>
+        <w:t xml:space="preserve"> </w:t>
+      </w:r>
+      <w:proofErr w:type="spellStart"/>
+      <w:r>
+        <w:rPr>
+          <w:color w:val="000000"/>
+          <w:lang w:val="de-DE" w:eastAsia="de-DE"/>
+        </w:rPr>
+        <w:t>to</w:t>
+      </w:r>
+      <w:proofErr w:type="spellEnd"/>
+      <w:r>
+        <w:rPr>
+          <w:color w:val="000000"/>
+          <w:lang w:val="de-DE" w:eastAsia="de-DE"/>
+        </w:rPr>
+        <w:t xml:space="preserve"> 16 (</w:t>
+      </w:r>
+      <w:proofErr w:type="spellStart"/>
+      <w:r>
+        <w:rPr>
+          <w:color w:val="000000"/>
+          <w:lang w:val="de-DE" w:eastAsia="de-DE"/>
+        </w:rPr>
+        <w:t>this</w:t>
+      </w:r>
+      <w:proofErr w:type="spellEnd"/>
+      <w:r>
+        <w:rPr>
+          <w:color w:val="000000"/>
+          <w:lang w:val="de-DE" w:eastAsia="de-DE"/>
+        </w:rPr>
+        <w:t xml:space="preserve"> </w:t>
+      </w:r>
+      <w:proofErr w:type="spellStart"/>
+      <w:r>
+        <w:rPr>
+          <w:color w:val="000000"/>
+          <w:lang w:val="de-DE" w:eastAsia="de-DE"/>
+        </w:rPr>
+        <w:t>is</w:t>
+      </w:r>
+      <w:proofErr w:type="spellEnd"/>
+      <w:r>
+        <w:rPr>
+          <w:color w:val="000000"/>
+          <w:lang w:val="de-DE" w:eastAsia="de-DE"/>
+        </w:rPr>
+        <w:t xml:space="preserve"> </w:t>
+      </w:r>
+      <w:proofErr w:type="spellStart"/>
+      <w:r>
+        <w:rPr>
+          <w:color w:val="000000"/>
+          <w:lang w:val="de-DE" w:eastAsia="de-DE"/>
+        </w:rPr>
+        <w:t>the</w:t>
+      </w:r>
+      <w:proofErr w:type="spellEnd"/>
+      <w:r>
+        <w:rPr>
+          <w:color w:val="000000"/>
+          <w:lang w:val="de-DE" w:eastAsia="de-DE"/>
+        </w:rPr>
+        <w:t xml:space="preserve"> </w:t>
+      </w:r>
+      <w:proofErr w:type="spellStart"/>
+      <w:r>
+        <w:rPr>
+          <w:color w:val="000000"/>
+          <w:lang w:val="de-DE" w:eastAsia="de-DE"/>
+        </w:rPr>
+        <w:t>default</w:t>
+      </w:r>
+      <w:proofErr w:type="spellEnd"/>
+      <w:r>
+        <w:rPr>
+          <w:color w:val="000000"/>
+          <w:lang w:val="de-DE" w:eastAsia="de-DE"/>
+        </w:rPr>
+        <w:t xml:space="preserve"> </w:t>
+      </w:r>
+      <w:proofErr w:type="spellStart"/>
+      <w:r>
+        <w:rPr>
+          <w:color w:val="000000"/>
+          <w:lang w:val="de-DE" w:eastAsia="de-DE"/>
+        </w:rPr>
+        <w:t>value</w:t>
+      </w:r>
+      <w:proofErr w:type="spellEnd"/>
+      <w:r>
+        <w:rPr>
+          <w:color w:val="000000"/>
+          <w:lang w:val="de-DE" w:eastAsia="de-DE"/>
+        </w:rPr>
+        <w:t>)</w:t>
+      </w:r>
+      <w:r>
+        <w:rPr>
+          <w:color w:val="000000"/>
+          <w:lang w:val="de-DE" w:eastAsia="de-DE"/>
+        </w:rPr>
+        <w:t xml:space="preserve">) Es wird automatisch ein Threadpool mit 16 Threads erzeugt, die durch EJB bzw. den Message </w:t>
+      </w:r>
+      <w:proofErr w:type="spellStart"/>
+      <w:r>
+        <w:rPr>
+          <w:color w:val="000000"/>
+          <w:lang w:val="de-DE" w:eastAsia="de-DE"/>
+        </w:rPr>
+        <w:t>Driven</w:t>
+      </w:r>
+      <w:proofErr w:type="spellEnd"/>
+      <w:r>
+        <w:rPr>
+          <w:color w:val="000000"/>
+          <w:lang w:val="de-DE" w:eastAsia="de-DE"/>
+        </w:rPr>
+        <w:t xml:space="preserve"> </w:t>
+      </w:r>
+      <w:proofErr w:type="spellStart"/>
+      <w:r>
+        <w:rPr>
+          <w:color w:val="000000"/>
+          <w:lang w:val="de-DE" w:eastAsia="de-DE"/>
+        </w:rPr>
+        <w:t>Beans</w:t>
+      </w:r>
+      <w:proofErr w:type="spellEnd"/>
+      <w:r>
+        <w:rPr>
+          <w:color w:val="000000"/>
+          <w:lang w:val="de-DE" w:eastAsia="de-DE"/>
+        </w:rPr>
+        <w:t xml:space="preserve"> verwaltet werden </w:t>
+      </w:r>
+      <w:r>
+        <w:rPr>
+          <w:color w:val="000000"/>
+          <w:lang w:val="de-DE" w:eastAsia="de-DE"/>
+        </w:rPr>
+        <w:fldChar w:fldCharType="begin"/>
+      </w:r>
+      <w:r>
+        <w:rPr>
+          <w:color w:val="000000"/>
+          <w:lang w:val="de-DE" w:eastAsia="de-DE"/>
+        </w:rPr>
+        <w:instrText xml:space="preserve"> ADDIN ZOTERO_ITEM CSL_CITATION {"citationID":"2f81lp6ds5","properties":{"formattedCitation":"[3]","plainCitation":"[3]"},"citationItems":[{"id":2910,"uris":["http://zotero.org/groups/753033/items/M6EBFX7S"],"uri":["http://zotero.org/groups/753033/items/M6EBFX7S"],"itemData":{"id":2910,"type":"webpage","title":"Message-Driven EJBs","URL":"http://docs.oracle.com/cd/E11035_01/wls100/ejb/message_beans.html","accessed":{"date-parts":[["2016",11,17]]}}}],"schema":"https://github.com/citation-style-language/schema/raw/master/csl-citation.json"} </w:instrText>
+      </w:r>
+      <w:r>
+        <w:rPr>
+          <w:color w:val="000000"/>
+          <w:lang w:val="de-DE" w:eastAsia="de-DE"/>
+        </w:rPr>
+        <w:fldChar w:fldCharType="separate"/>
+      </w:r>
+      <w:r>
+        <w:t>[3]</w:t>
+      </w:r>
+      <w:r>
+        <w:rPr>
+          <w:color w:val="000000"/>
+          <w:lang w:val="de-DE" w:eastAsia="de-DE"/>
+        </w:rPr>
+        <w:fldChar w:fldCharType="end"/>
+      </w:r>
       <w:bookmarkStart w:id="1" w:name="_GoBack"/>
       <w:bookmarkEnd w:id="1"/>
-    </w:p>
-    <w:p>
-      <w:proofErr w:type="spellStart"/>
-      <w:r>
-        <w:t>Asynchrone</w:t>
-      </w:r>
-      <w:proofErr w:type="spellEnd"/>
-      <w:r>
-        <w:t xml:space="preserve"> und </w:t>
-      </w:r>
-      <w:proofErr w:type="spellStart"/>
-      <w:r>
-        <w:t>nachrichtenbasierte</w:t>
-      </w:r>
-      <w:proofErr w:type="spellEnd"/>
-      <w:r>
-        <w:t xml:space="preserve"> </w:t>
-      </w:r>
-      <w:proofErr w:type="spellStart"/>
-      <w:r>
-        <w:t>Programmierung</w:t>
-      </w:r>
-      <w:proofErr w:type="spellEnd"/>
-      <w:r>
-        <w:t xml:space="preserve"> </w:t>
-      </w:r>
-      <w:proofErr w:type="spellStart"/>
-      <w:proofErr w:type="gramStart"/>
-      <w:r>
-        <w:t>ist</w:t>
-      </w:r>
-      <w:proofErr w:type="spellEnd"/>
-      <w:proofErr w:type="gramEnd"/>
-      <w:r>
-        <w:t xml:space="preserve"> </w:t>
-      </w:r>
-      <w:proofErr w:type="spellStart"/>
-      <w:r>
-        <w:t>signifikant</w:t>
-      </w:r>
-      <w:proofErr w:type="spellEnd"/>
-      <w:r>
-        <w:t xml:space="preserve"> </w:t>
-      </w:r>
-      <w:proofErr w:type="spellStart"/>
-      <w:r>
-        <w:t>aufwendiger</w:t>
-      </w:r>
-      <w:proofErr w:type="spellEnd"/>
-      <w:r>
-        <w:t xml:space="preserve"> </w:t>
-      </w:r>
-      <w:proofErr w:type="spellStart"/>
-      <w:r>
-        <w:t>als</w:t>
-      </w:r>
-      <w:proofErr w:type="spellEnd"/>
-      <w:r>
-        <w:t xml:space="preserve"> </w:t>
-      </w:r>
-      <w:proofErr w:type="spellStart"/>
-      <w:r>
-        <w:t>einfacher</w:t>
-      </w:r>
-      <w:proofErr w:type="spellEnd"/>
-      <w:r>
-        <w:t xml:space="preserve"> call-and-return-</w:t>
-      </w:r>
-      <w:r>
-        <w:t xml:space="preserve"> </w:t>
-      </w:r>
-      <w:proofErr w:type="spellStart"/>
-      <w:r>
-        <w:t>Stil</w:t>
-      </w:r>
-      <w:proofErr w:type="spellEnd"/>
-      <w:r>
-        <w:t xml:space="preserve">. </w:t>
-      </w:r>
-      <w:proofErr w:type="spellStart"/>
-      <w:r>
-        <w:t>Fehlversuche</w:t>
-      </w:r>
-      <w:proofErr w:type="spellEnd"/>
-      <w:r>
-        <w:t xml:space="preserve"> in </w:t>
-      </w:r>
-      <w:proofErr w:type="spellStart"/>
-      <w:r>
-        <w:t>asynchronen</w:t>
-      </w:r>
-      <w:proofErr w:type="spellEnd"/>
-      <w:r>
-        <w:t xml:space="preserve"> </w:t>
-      </w:r>
-      <w:proofErr w:type="spellStart"/>
-      <w:r>
-        <w:t>Systemen</w:t>
-      </w:r>
-      <w:proofErr w:type="spellEnd"/>
-      <w:r>
-        <w:t xml:space="preserve"> </w:t>
-      </w:r>
-      <w:proofErr w:type="spellStart"/>
-      <w:r>
-        <w:t>kann</w:t>
-      </w:r>
-      <w:proofErr w:type="spellEnd"/>
-      <w:r>
-        <w:t xml:space="preserve"> </w:t>
-      </w:r>
-      <w:proofErr w:type="spellStart"/>
-      <w:r>
-        <w:t>aufwendig</w:t>
-      </w:r>
-      <w:proofErr w:type="spellEnd"/>
-      <w:r>
-        <w:t xml:space="preserve"> </w:t>
-      </w:r>
-      <w:proofErr w:type="spellStart"/>
-      <w:r>
-        <w:t>sein</w:t>
-      </w:r>
-      <w:proofErr w:type="spellEnd"/>
-      <w:r>
-        <w:t>.</w:t>
-      </w:r>
-    </w:p>
-    <w:p/>
-    <w:p>
-      <w:r>
-        <w:t xml:space="preserve">[QUELLE </w:t>
-      </w:r>
-      <w:proofErr w:type="spellStart"/>
-      <w:r>
-        <w:t>hab</w:t>
-      </w:r>
-      <w:proofErr w:type="spellEnd"/>
-      <w:r>
-        <w:t xml:space="preserve"> </w:t>
-      </w:r>
-      <w:proofErr w:type="spellStart"/>
-      <w:r>
-        <w:t>ich</w:t>
-      </w:r>
-      <w:proofErr w:type="spellEnd"/>
-      <w:r>
-        <w:t xml:space="preserve"> </w:t>
-      </w:r>
-      <w:proofErr w:type="spellStart"/>
-      <w:r>
-        <w:t>zu</w:t>
-      </w:r>
-      <w:proofErr w:type="spellEnd"/>
-      <w:r>
-        <w:t xml:space="preserve"> den </w:t>
-      </w:r>
-      <w:proofErr w:type="spellStart"/>
-      <w:r>
-        <w:t>punkten</w:t>
-      </w:r>
-      <w:proofErr w:type="spellEnd"/>
-      <w:r>
-        <w:t xml:space="preserve"> -&gt; </w:t>
-      </w:r>
-      <w:proofErr w:type="spellStart"/>
-      <w:r>
-        <w:t>folgt</w:t>
-      </w:r>
-      <w:proofErr w:type="spellEnd"/>
-      <w:r>
-        <w:t>! (Max)]</w:t>
-      </w:r>
-    </w:p>
-    <w:p/>
-    <w:p/>
-    <w:p>
-      <w:pPr>
-        <w:pStyle w:val="berschrift3"/>
-      </w:pPr>
-      <w:r>
-        <w:t>Java Messaging Service</w:t>
-      </w:r>
-      <w:r>
-        <w:t xml:space="preserve"> (JMS)</w:t>
-      </w:r>
-    </w:p>
-    <w:p>
-      <w:pPr>
-        <w:rPr>
-          <w:lang w:val="de-DE"/>
-        </w:rPr>
-      </w:pPr>
-      <w:r>
-        <w:rPr>
-          <w:lang w:val="de-DE"/>
-        </w:rPr>
-        <w:t xml:space="preserve">JMS ist eine API, die als Bestandteil von Java EE Interfaces definiert, welche die Interaktion von Java-Anwendungen mit einer Message </w:t>
-      </w:r>
-      <w:proofErr w:type="spellStart"/>
-      <w:r>
-        <w:rPr>
-          <w:lang w:val="de-DE"/>
-        </w:rPr>
-        <w:t>Oriented</w:t>
-      </w:r>
-      <w:proofErr w:type="spellEnd"/>
-      <w:r>
-        <w:rPr>
-          <w:lang w:val="de-DE"/>
-        </w:rPr>
-        <w:t xml:space="preserve"> Middleware (MOM) ermöglichen.</w:t>
-      </w:r>
-    </w:p>
-    <w:p>
-      <w:pPr>
-        <w:pStyle w:val="Text"/>
-        <w:ind w:firstLine="0"/>
-        <w:rPr>
-          <w:lang w:val="de-DE"/>
-        </w:rPr>
-      </w:pPr>
-    </w:p>
-    <w:p>
-      <w:pPr>
-        <w:pStyle w:val="berschrift4"/>
-      </w:pPr>
-      <w:r>
-        <w:t>JMS-</w:t>
-      </w:r>
-      <w:r>
-        <w:t>Destinations</w:t>
-      </w:r>
-    </w:p>
-    <w:p>
-      <w:pPr>
-        <w:rPr>
-          <w:lang w:val="de-DE"/>
-        </w:rPr>
-      </w:pPr>
-      <w:r>
-        <w:rPr>
-          <w:lang w:val="de-DE"/>
-        </w:rPr>
-        <w:t>JMS bietet zur Übermittlung von Nachrichten zwei JMS-</w:t>
-      </w:r>
-      <w:proofErr w:type="spellStart"/>
-      <w:r>
-        <w:rPr>
-          <w:lang w:val="de-DE"/>
-        </w:rPr>
-        <w:t>Destinations</w:t>
-      </w:r>
-      <w:proofErr w:type="spellEnd"/>
-      <w:r>
-        <w:rPr>
-          <w:lang w:val="de-DE"/>
-        </w:rPr>
-        <w:t xml:space="preserve"> an</w:t>
-      </w:r>
-      <w:r>
-        <w:rPr>
-          <w:lang w:val="de-DE"/>
-        </w:rPr>
-        <w:t>, Queue und Topic</w:t>
-      </w:r>
-      <w:r>
-        <w:rPr>
-          <w:lang w:val="de-DE"/>
-        </w:rPr>
-        <w:t>. Die Queue dient der asynchronen Point-</w:t>
-      </w:r>
-      <w:proofErr w:type="spellStart"/>
-      <w:r>
-        <w:rPr>
-          <w:lang w:val="de-DE"/>
-        </w:rPr>
-        <w:t>to</w:t>
-      </w:r>
-      <w:proofErr w:type="spellEnd"/>
-      <w:r>
-        <w:rPr>
-          <w:lang w:val="de-DE"/>
-        </w:rPr>
-        <w:t xml:space="preserve">-Point Kommunikation. Nachrichten werden i.d.R. nach dem FIFO-Prinzip vom Sender in der Queue abgelegt und vom Empfänger dort abgeholt. Topics werden hingegen eingesetzt, wenn die Nachricht im Rahmen eines </w:t>
-      </w:r>
-      <w:proofErr w:type="spellStart"/>
-      <w:r>
-        <w:rPr>
-          <w:lang w:val="de-DE"/>
-        </w:rPr>
-        <w:t>Publish</w:t>
-      </w:r>
-      <w:proofErr w:type="spellEnd"/>
-      <w:r>
-        <w:rPr>
-          <w:lang w:val="de-DE"/>
-        </w:rPr>
-        <w:t>-</w:t>
-      </w:r>
-      <w:proofErr w:type="spellStart"/>
-      <w:r>
-        <w:rPr>
-          <w:lang w:val="de-DE"/>
-        </w:rPr>
-        <w:t>Subscribe</w:t>
-      </w:r>
-      <w:proofErr w:type="spellEnd"/>
-      <w:r>
-        <w:rPr>
-          <w:lang w:val="de-DE"/>
-        </w:rPr>
-        <w:t>-Verfahren an mehrere Empfänger versendet werden soll.</w:t>
-      </w:r>
-    </w:p>
-    <w:p>
-      <w:pPr>
-        <w:rPr>
-          <w:lang w:val="de-DE"/>
-        </w:rPr>
-      </w:pPr>
-    </w:p>
-    <w:p>
-      <w:pPr>
-        <w:pStyle w:val="berschrift4"/>
-      </w:pPr>
-      <w:r>
-        <w:lastRenderedPageBreak/>
-        <w:t>JMS-Provider</w:t>
-      </w:r>
-    </w:p>
-    <w:p>
-      <w:pPr>
-        <w:rPr>
-          <w:lang w:val="de-DE"/>
-        </w:rPr>
-      </w:pPr>
-      <w:r>
-        <w:rPr>
-          <w:lang w:val="de-DE"/>
-        </w:rPr>
-        <w:t xml:space="preserve">Für den Einsatz von JMS wird ein JMS-Provider benötigt, der </w:t>
-      </w:r>
-      <w:r>
-        <w:rPr>
-          <w:lang w:val="de-DE"/>
-        </w:rPr>
-        <w:t>die genannten JMS-</w:t>
-      </w:r>
-      <w:proofErr w:type="spellStart"/>
-      <w:r>
-        <w:rPr>
-          <w:lang w:val="de-DE"/>
-        </w:rPr>
-        <w:t>Destinations</w:t>
-      </w:r>
-      <w:proofErr w:type="spellEnd"/>
-      <w:r>
-        <w:rPr>
-          <w:lang w:val="de-DE"/>
-        </w:rPr>
-        <w:t xml:space="preserve"> verwaltet. Als Beispiel für einen JMS-Provider kann </w:t>
-      </w:r>
-      <w:proofErr w:type="spellStart"/>
-      <w:r>
-        <w:rPr>
-          <w:lang w:val="de-DE"/>
-        </w:rPr>
-        <w:t>HornetQ</w:t>
-      </w:r>
-      <w:proofErr w:type="spellEnd"/>
-      <w:r>
-        <w:rPr>
-          <w:lang w:val="de-DE"/>
-        </w:rPr>
-        <w:t xml:space="preserve"> (ehemals </w:t>
-      </w:r>
-      <w:proofErr w:type="spellStart"/>
-      <w:r>
-        <w:rPr>
-          <w:lang w:val="de-DE"/>
-        </w:rPr>
-        <w:t>JBoss</w:t>
-      </w:r>
-      <w:proofErr w:type="spellEnd"/>
-      <w:r>
-        <w:rPr>
-          <w:lang w:val="de-DE"/>
-        </w:rPr>
-        <w:t xml:space="preserve"> Messaging) angeführt werden.</w:t>
-      </w:r>
-    </w:p>
-    <w:p>
-      <w:pPr>
-        <w:rPr>
-          <w:lang w:val="de-DE"/>
-        </w:rPr>
-      </w:pPr>
-    </w:p>
-    <w:p>
-      <w:pPr>
-        <w:pStyle w:val="berschrift1"/>
-        <w:rPr>
-          <w:lang w:val="de-DE"/>
-        </w:rPr>
-      </w:pPr>
-      <w:r>
-        <w:rPr>
-          <w:lang w:val="de-DE"/>
-        </w:rPr>
-        <w:t>Konzeption der</w:t>
-      </w:r>
-      <w:r>
-        <w:rPr>
-          <w:lang w:val="de-DE"/>
-        </w:rPr>
-        <w:t xml:space="preserve"> verteilten Chatanwendung</w:t>
-      </w:r>
-    </w:p>
-    <w:p>
-      <w:pPr>
-        <w:pStyle w:val="Text"/>
-        <w:rPr>
-          <w:lang w:val="de-DE"/>
-        </w:rPr>
-      </w:pPr>
-      <w:r>
-        <w:rPr>
-          <w:lang w:val="de-DE"/>
-        </w:rPr>
-        <w:t>Ausgehend von der</w:t>
-      </w:r>
-      <w:r>
-        <w:rPr>
-          <w:lang w:val="de-DE"/>
-        </w:rPr>
-        <w:t xml:space="preserve"> zu Beginn</w:t>
-      </w:r>
-      <w:r>
-        <w:rPr>
-          <w:lang w:val="de-DE"/>
-        </w:rPr>
-        <w:t xml:space="preserve"> bereitgestellten Chatanwendung, gilt es eine, für ein verteiltes System optimierte Anwendung zu erstellen.</w:t>
-      </w:r>
-      <w:r>
-        <w:rPr>
-          <w:lang w:val="de-DE"/>
-        </w:rPr>
-        <w:t xml:space="preserve"> Durch diese Änderung der Anforderungen, </w:t>
-      </w:r>
-      <w:r>
-        <w:rPr>
-          <w:lang w:val="de-DE"/>
-        </w:rPr>
-        <w:t>ist die bisherige monolithische Struktur nicht passend. Es galt daher, die</w:t>
-      </w:r>
-      <w:r>
-        <w:rPr>
-          <w:lang w:val="de-DE"/>
-        </w:rPr>
-        <w:t xml:space="preserve"> Architektur neu zu überdenken.</w:t>
-      </w:r>
-      <w:r>
-        <w:rPr>
-          <w:lang w:val="de-DE"/>
-        </w:rPr>
-        <w:t xml:space="preserve"> Im nachfolgenden ist daher ein technisches Konzept für die veränderte Umgebung und die grundlegende Architektur für die beiliegende Chatanwendung beschrieben.</w:t>
-      </w:r>
-    </w:p>
-    <w:p>
-      <w:pPr>
-        <w:pStyle w:val="berschrift2"/>
-      </w:pPr>
-      <w:proofErr w:type="spellStart"/>
-      <w:r>
-        <w:t>Struktur</w:t>
-      </w:r>
-      <w:proofErr w:type="spellEnd"/>
-      <w:r>
-        <w:t xml:space="preserve"> des </w:t>
-      </w:r>
-      <w:proofErr w:type="spellStart"/>
-      <w:r>
-        <w:t>Anwendungsszenarios</w:t>
-      </w:r>
-      <w:proofErr w:type="spellEnd"/>
-    </w:p>
-    <w:p>
-      <w:pPr>
-        <w:pStyle w:val="Text"/>
-        <w:ind w:firstLine="0"/>
-      </w:pPr>
-    </w:p>
-    <w:p>
-      <w:pPr>
-        <w:pStyle w:val="berschrift2"/>
-      </w:pPr>
-      <w:proofErr w:type="spellStart"/>
-      <w:r>
-        <w:t>Komponentensicht</w:t>
-      </w:r>
-      <w:proofErr w:type="spellEnd"/>
-    </w:p>
-    <w:p>
-      <w:pPr>
-        <w:ind w:left="144"/>
-      </w:pPr>
-    </w:p>
-    <w:p>
-      <w:pPr>
-        <w:pStyle w:val="berschrift2"/>
-      </w:pPr>
-      <w:proofErr w:type="spellStart"/>
-      <w:r>
-        <w:t>Datenmodell</w:t>
-      </w:r>
-      <w:proofErr w:type="spellEnd"/>
-    </w:p>
-    <w:p/>
-    <w:p>
-      <w:pPr>
-        <w:pStyle w:val="berschrift2"/>
-      </w:pPr>
-      <w:proofErr w:type="spellStart"/>
-      <w:r>
-        <w:t>Fehlertolerante</w:t>
-      </w:r>
-      <w:proofErr w:type="spellEnd"/>
-      <w:r>
-        <w:t xml:space="preserve"> </w:t>
-      </w:r>
-      <w:proofErr w:type="spellStart"/>
-      <w:r>
-        <w:t>Transaktionsverarbeitung</w:t>
-      </w:r>
-      <w:proofErr w:type="spellEnd"/>
-      <w:r>
-        <w:t xml:space="preserve"> </w:t>
-      </w:r>
-      <w:proofErr w:type="spellStart"/>
-      <w:r>
-        <w:t>für</w:t>
-      </w:r>
-      <w:proofErr w:type="spellEnd"/>
-      <w:r>
-        <w:t xml:space="preserve"> REST-Clients</w:t>
-      </w:r>
-    </w:p>
-    <w:p>
-      <w:pPr>
-        <w:pStyle w:val="Text"/>
-      </w:pPr>
-    </w:p>
-    <w:p>
-      <w:pPr>
-        <w:pStyle w:val="Text"/>
-      </w:pPr>
-    </w:p>
-    <w:p>
-      <w:pPr>
-        <w:pStyle w:val="berschrift1"/>
-      </w:pPr>
-      <w:proofErr w:type="spellStart"/>
-      <w:r>
-        <w:t>Implementierung</w:t>
-      </w:r>
-      <w:proofErr w:type="spellEnd"/>
-    </w:p>
-    <w:p>
-      <w:pPr>
-        <w:pStyle w:val="Text"/>
-      </w:pPr>
-    </w:p>
-    <w:p>
-      <w:pPr>
-        <w:pStyle w:val="berschrift2"/>
-      </w:pPr>
-      <w:proofErr w:type="spellStart"/>
-      <w:r>
-        <w:t>Umsetzung</w:t>
-      </w:r>
-      <w:proofErr w:type="spellEnd"/>
-      <w:r>
-        <w:t xml:space="preserve"> der</w:t>
-      </w:r>
-      <w:r>
-        <w:t xml:space="preserve"> </w:t>
-      </w:r>
-      <w:proofErr w:type="spellStart"/>
-      <w:r>
-        <w:t>Basisarchitektur</w:t>
-      </w:r>
-      <w:proofErr w:type="spellEnd"/>
-    </w:p>
-    <w:p/>
-    <w:p>
-      <w:pPr>
-        <w:pStyle w:val="berschrift3"/>
-        <w:rPr>
-          <w:lang w:val="de-DE"/>
-        </w:rPr>
-      </w:pPr>
-      <w:r>
-        <w:rPr>
-          <w:lang w:val="de-DE"/>
-        </w:rPr>
-        <w:t xml:space="preserve">Ablösung </w:t>
-      </w:r>
-      <w:r>
-        <w:rPr>
-          <w:lang w:val="de-DE"/>
-        </w:rPr>
-        <w:t>des</w:t>
-      </w:r>
-      <w:r>
-        <w:rPr>
-          <w:lang w:val="de-DE"/>
-        </w:rPr>
-        <w:t xml:space="preserve"> TCP</w:t>
-      </w:r>
-      <w:r>
-        <w:rPr>
-          <w:lang w:val="de-DE"/>
-        </w:rPr>
-        <w:t>-Websocket</w:t>
-      </w:r>
-      <w:r>
-        <w:rPr>
-          <w:lang w:val="de-DE"/>
-        </w:rPr>
-        <w:t xml:space="preserve"> durch JMS</w:t>
+      <w:r>
+        <w:rPr>
+          <w:color w:val="000000"/>
+          <w:lang w:val="de-DE" w:eastAsia="de-DE"/>
+        </w:rPr>
+        <w:t>. Dies bezüglich sind keine weiteren Anforderungen an die Chatanwendung gegeben, weshalb keine weiteren Konfigurationsarbeiten an dem Pool vorgenommen wurden.</w:t>
       </w:r>
     </w:p>
     <w:p>
@@ -2184,6 +2470,7 @@
         </w:numPr>
       </w:pPr>
       <w:r>
+        <w:lastRenderedPageBreak/>
         <w:t>EJB</w:t>
       </w:r>
     </w:p>
@@ -2243,7 +2530,6 @@
         <w:pStyle w:val="berschrift1"/>
       </w:pPr>
       <w:r>
-        <w:lastRenderedPageBreak/>
         <w:t>Benchmarking</w:t>
       </w:r>
     </w:p>
@@ -2511,13 +2797,13 @@
         <w:fldChar w:fldCharType="begin"/>
       </w:r>
       <w:r>
-        <w:instrText xml:space="preserve"> ADDIN ZOTERO_ITEM CSL_CITATION {"citationID":"276837v79q","properties":{"formattedCitation":"[3]","plainCitation":"[3]"},"citationItems":[{"id":3167,"uris":["http://zotero.org/groups/753033/items/CCRUT4P8"],"uri":["http://zotero.org/groups/753033/items/CCRUT4P8"],"itemData":{"id":3167,"type":"webpage","title":"Messaging configuration - WildFly 8 - Project Documentation Editor","URL":"https://docs.jboss.org/author/display/WFLY8/Messaging+configuration","accessed":{"date-parts":[["2016",10,13]]}}}],"schema":"https://github.com/citation-style-language/schema/raw/master/csl-citation.json"} </w:instrText>
+        <w:instrText xml:space="preserve"> ADDIN ZOTERO_ITEM CSL_CITATION {"citationID":"276837v79q","properties":{"formattedCitation":"[4]","plainCitation":"[4]"},"citationItems":[{"id":2898,"uris":["http://zotero.org/groups/753033/items/CCRUT4P8"],"uri":["http://zotero.org/groups/753033/items/CCRUT4P8"],"itemData":{"id":2898,"type":"webpage","title":"Messaging configuration - WildFly 8 - Project Documentation Editor","URL":"https://docs.jboss.org/author/display/WFLY8/Messaging+configuration","accessed":{"date-parts":[["2016",10,13]]}}}],"schema":"https://github.com/citation-style-language/schema/raw/master/csl-citation.json"} </w:instrText>
       </w:r>
       <w:r>
         <w:fldChar w:fldCharType="separate"/>
       </w:r>
       <w:r>
-        <w:t>[3]</w:t>
+        <w:t>[4]</w:t>
       </w:r>
       <w:r>
         <w:fldChar w:fldCharType="end"/>
@@ -2531,15 +2817,13 @@
         <w:pStyle w:val="ReferenceHead"/>
       </w:pPr>
       <w:r>
+        <w:lastRenderedPageBreak/>
         <w:t>References</w:t>
       </w:r>
     </w:p>
     <w:p>
       <w:pPr>
         <w:pStyle w:val="Literaturverzeichnis"/>
-        <w:rPr>
-          <w:lang w:val="de-DE"/>
-        </w:rPr>
       </w:pPr>
       <w:r>
         <w:fldChar w:fldCharType="begin"/>
@@ -2554,66 +2838,127 @@
         <w:fldChar w:fldCharType="separate"/>
       </w:r>
       <w:r>
-        <w:rPr>
-          <w:lang w:val="de-DE"/>
-        </w:rPr>
         <w:t>[1]</w:t>
       </w:r>
       <w:r>
-        <w:rPr>
-          <w:lang w:val="de-DE"/>
-        </w:rPr>
         <w:tab/>
-        <w:t xml:space="preserve">H. Balzert, </w:t>
-      </w:r>
+        <w:t xml:space="preserve">H. </w:t>
+      </w:r>
+      <w:proofErr w:type="spellStart"/>
+      <w:r>
+        <w:t>Balzert</w:t>
+      </w:r>
+      <w:proofErr w:type="spellEnd"/>
+      <w:r>
+        <w:t xml:space="preserve">, </w:t>
+      </w:r>
+      <w:proofErr w:type="spellStart"/>
       <w:r>
         <w:rPr>
           <w:i/>
           <w:iCs/>
-          <w:lang w:val="de-DE"/>
-        </w:rPr>
-        <w:t>Lehrbuch der Softwaretechnik, Entwurf, Implementierung, Installation und Betrieb</w:t>
-      </w:r>
-      <w:r>
-        <w:rPr>
-          <w:lang w:val="de-DE"/>
-        </w:rPr>
-        <w:t>, 3. Aufl. Spektrum, Akademischer Verlag.</w:t>
-      </w:r>
-    </w:p>
-    <w:p>
-      <w:pPr>
-        <w:pStyle w:val="Literaturverzeichnis"/>
-      </w:pPr>
-      <w:r>
-        <w:rPr>
-          <w:lang w:val="de-DE"/>
-        </w:rPr>
-        <w:t>[2]</w:t>
-      </w:r>
-      <w:r>
-        <w:rPr>
-          <w:lang w:val="de-DE"/>
-        </w:rPr>
-        <w:tab/>
-        <w:t xml:space="preserve">U. Hammerschall, </w:t>
-      </w:r>
+        </w:rPr>
+        <w:t>Lehrbuch</w:t>
+      </w:r>
+      <w:proofErr w:type="spellEnd"/>
       <w:r>
         <w:rPr>
           <w:i/>
           <w:iCs/>
-          <w:lang w:val="de-DE"/>
-        </w:rPr>
-        <w:t>Verteilte Systeme und Anwendungen</w:t>
-      </w:r>
-      <w:r>
-        <w:rPr>
-          <w:lang w:val="de-DE"/>
-        </w:rPr>
+        </w:rPr>
+        <w:t xml:space="preserve"> der </w:t>
+      </w:r>
+      <w:proofErr w:type="spellStart"/>
+      <w:r>
+        <w:rPr>
+          <w:i/>
+          <w:iCs/>
+        </w:rPr>
+        <w:t>Softwaretechnik</w:t>
+      </w:r>
+      <w:proofErr w:type="spellEnd"/>
+      <w:r>
+        <w:rPr>
+          <w:i/>
+          <w:iCs/>
+        </w:rPr>
+        <w:t xml:space="preserve">, </w:t>
+      </w:r>
+      <w:proofErr w:type="spellStart"/>
+      <w:r>
+        <w:rPr>
+          <w:i/>
+          <w:iCs/>
+        </w:rPr>
+        <w:t>Entwurf</w:t>
+      </w:r>
+      <w:proofErr w:type="spellEnd"/>
+      <w:r>
+        <w:rPr>
+          <w:i/>
+          <w:iCs/>
+        </w:rPr>
+        <w:t xml:space="preserve">, </w:t>
+      </w:r>
+      <w:proofErr w:type="spellStart"/>
+      <w:r>
+        <w:rPr>
+          <w:i/>
+          <w:iCs/>
+        </w:rPr>
+        <w:t>Implementierung</w:t>
+      </w:r>
+      <w:proofErr w:type="spellEnd"/>
+      <w:r>
+        <w:rPr>
+          <w:i/>
+          <w:iCs/>
+        </w:rPr>
+        <w:t xml:space="preserve">, Installation und </w:t>
+      </w:r>
+      <w:proofErr w:type="spellStart"/>
+      <w:r>
+        <w:rPr>
+          <w:i/>
+          <w:iCs/>
+        </w:rPr>
+        <w:t>Betrieb</w:t>
+      </w:r>
+      <w:proofErr w:type="spellEnd"/>
+      <w:r>
+        <w:t xml:space="preserve">, 3. </w:t>
+      </w:r>
+      <w:proofErr w:type="spellStart"/>
+      <w:r>
+        <w:t>Aufl</w:t>
+      </w:r>
+      <w:proofErr w:type="spellEnd"/>
+      <w:r>
         <w:t xml:space="preserve">. </w:t>
       </w:r>
-      <w:r>
-        <w:t>Pearson Education.</w:t>
+      <w:proofErr w:type="spellStart"/>
+      <w:r>
+        <w:t>Spektrum</w:t>
+      </w:r>
+      <w:proofErr w:type="spellEnd"/>
+      <w:r>
+        <w:t xml:space="preserve">, </w:t>
+      </w:r>
+      <w:proofErr w:type="spellStart"/>
+      <w:r>
+        <w:t>Akademischer</w:t>
+      </w:r>
+      <w:proofErr w:type="spellEnd"/>
+      <w:r>
+        <w:t xml:space="preserve"> </w:t>
+      </w:r>
+      <w:proofErr w:type="spellStart"/>
+      <w:r>
+        <w:t>Verlag</w:t>
+      </w:r>
+      <w:proofErr w:type="spellEnd"/>
+      <w:r>
+        <w:t>.</w:t>
       </w:r>
     </w:p>
     <w:p>
@@ -2621,20 +2966,143 @@
         <w:pStyle w:val="Literaturverzeichnis"/>
       </w:pPr>
       <w:r>
+        <w:t>[2]</w:t>
+      </w:r>
+      <w:r>
+        <w:tab/>
+        <w:t xml:space="preserve">U. </w:t>
+      </w:r>
+      <w:proofErr w:type="spellStart"/>
+      <w:r>
+        <w:t>Hammerschall</w:t>
+      </w:r>
+      <w:proofErr w:type="spellEnd"/>
+      <w:r>
+        <w:t xml:space="preserve">, </w:t>
+      </w:r>
+      <w:proofErr w:type="spellStart"/>
+      <w:r>
+        <w:rPr>
+          <w:i/>
+          <w:iCs/>
+        </w:rPr>
+        <w:t>Verteilte</w:t>
+      </w:r>
+      <w:proofErr w:type="spellEnd"/>
+      <w:r>
+        <w:rPr>
+          <w:i/>
+          <w:iCs/>
+        </w:rPr>
+        <w:t xml:space="preserve"> </w:t>
+      </w:r>
+      <w:proofErr w:type="spellStart"/>
+      <w:r>
+        <w:rPr>
+          <w:i/>
+          <w:iCs/>
+        </w:rPr>
+        <w:t>Systeme</w:t>
+      </w:r>
+      <w:proofErr w:type="spellEnd"/>
+      <w:r>
+        <w:rPr>
+          <w:i/>
+          <w:iCs/>
+        </w:rPr>
+        <w:t xml:space="preserve"> und </w:t>
+      </w:r>
+      <w:proofErr w:type="spellStart"/>
+      <w:r>
+        <w:rPr>
+          <w:i/>
+          <w:iCs/>
+        </w:rPr>
+        <w:t>Anwendungen</w:t>
+      </w:r>
+      <w:proofErr w:type="spellEnd"/>
+      <w:r>
+        <w:t>. Pearson Education.</w:t>
+      </w:r>
+    </w:p>
+    <w:p>
+      <w:pPr>
+        <w:pStyle w:val="Literaturverzeichnis"/>
+      </w:pPr>
+      <w:r>
         <w:t>[3]</w:t>
       </w:r>
       <w:r>
         <w:tab/>
-        <w:t xml:space="preserve">„Messaging configuration - WildFly 8 - Project Documentation Editor“. </w:t>
-      </w:r>
-      <w:r>
-        <w:rPr>
-          <w:lang w:val="de-DE"/>
-        </w:rPr>
-        <w:t xml:space="preserve">[Online]. Verfügbar unter: https://docs.jboss.org/author/display/WFLY8/Messaging+configuration. </w:t>
-      </w:r>
-      <w:r>
-        <w:t>[Zugegriffen: 13-Okt-2016].</w:t>
+        <w:t xml:space="preserve">„Message-Driven EJBs“. [Online]. </w:t>
+      </w:r>
+      <w:proofErr w:type="spellStart"/>
+      <w:r>
+        <w:t>Verfügbar</w:t>
+      </w:r>
+      <w:proofErr w:type="spellEnd"/>
+      <w:r>
+        <w:t xml:space="preserve"> </w:t>
+      </w:r>
+      <w:proofErr w:type="spellStart"/>
+      <w:r>
+        <w:t>unter</w:t>
+      </w:r>
+      <w:proofErr w:type="spellEnd"/>
+      <w:r>
+        <w:t>: http://docs.oracle.com/cd/E11035_01/wls100/ejb/message_beans.html. [</w:t>
+      </w:r>
+      <w:proofErr w:type="spellStart"/>
+      <w:r>
+        <w:t>Zugegriffen</w:t>
+      </w:r>
+      <w:proofErr w:type="spellEnd"/>
+      <w:r>
+        <w:t>: 17-Nov-2016].</w:t>
+      </w:r>
+    </w:p>
+    <w:p>
+      <w:pPr>
+        <w:pStyle w:val="Literaturverzeichnis"/>
+      </w:pPr>
+      <w:r>
+        <w:t>[4]</w:t>
+      </w:r>
+      <w:r>
+        <w:tab/>
+        <w:t xml:space="preserve">„Messaging configuration - </w:t>
+      </w:r>
+      <w:proofErr w:type="spellStart"/>
+      <w:r>
+        <w:t>WildFly</w:t>
+      </w:r>
+      <w:proofErr w:type="spellEnd"/>
+      <w:r>
+        <w:t xml:space="preserve"> 8 - Project Documentation Editor“. [Online]. </w:t>
+      </w:r>
+      <w:proofErr w:type="spellStart"/>
+      <w:r>
+        <w:t>Verfügbar</w:t>
+      </w:r>
+      <w:proofErr w:type="spellEnd"/>
+      <w:r>
+        <w:t xml:space="preserve"> </w:t>
+      </w:r>
+      <w:proofErr w:type="spellStart"/>
+      <w:r>
+        <w:t>unter</w:t>
+      </w:r>
+      <w:proofErr w:type="spellEnd"/>
+      <w:r>
+        <w:t>: https://docs.jboss.org/author/display/WFLY8/Messaging+configuration. [</w:t>
+      </w:r>
+      <w:proofErr w:type="spellStart"/>
+      <w:r>
+        <w:t>Zugegriffen</w:t>
+      </w:r>
+      <w:proofErr w:type="spellEnd"/>
+      <w:r>
+        <w:t>: 13-Okt-2016].</w:t>
       </w:r>
     </w:p>
     <w:p>
@@ -2643,7 +3111,6 @@
         <w:jc w:val="left"/>
       </w:pPr>
       <w:r>
-        <w:lastRenderedPageBreak/>
         <w:fldChar w:fldCharType="end"/>
       </w:r>
     </w:p>
@@ -2764,9 +3231,9 @@
       </w:r>
       <w:smartTag w:uri="urn:schemas-microsoft-com:office:smarttags" w:element="date">
         <w:smartTagPr>
+          <w:attr w:name="Month" w:val="10"/>
+          <w:attr w:name="Day" w:val="9"/>
           <w:attr w:name="Year" w:val="2001"/>
-          <w:attr w:name="Day" w:val="9"/>
-          <w:attr w:name="Month" w:val="10"/>
         </w:smartTagPr>
         <w:r>
           <w:t>October 9, 2001</w:t>
@@ -2941,7 +3408,7 @@
       <w:rPr>
         <w:noProof/>
       </w:rPr>
-      <w:t>2</w:t>
+      <w:t>3</w:t>
     </w:r>
     <w:r>
       <w:fldChar w:fldCharType="end"/>
@@ -3517,6 +3984,119 @@
     </w:lvl>
   </w:abstractNum>
   <w:abstractNum w:abstractNumId="10">
+    <w:nsid w:val="465311FF"/>
+    <w:multiLevelType w:val="multilevel"/>
+    <w:tmpl w:val="2090BB44"/>
+    <w:lvl w:ilvl="0">
+      <w:start w:val="1"/>
+      <w:numFmt w:val="decimal"/>
+      <w:lvlText w:val="%1."/>
+      <w:lvlJc w:val="left"/>
+      <w:pPr>
+        <w:tabs>
+          <w:tab w:val="num" w:pos="720"/>
+        </w:tabs>
+        <w:ind w:left="720" w:hanging="360"/>
+      </w:pPr>
+    </w:lvl>
+    <w:lvl w:ilvl="1" w:tentative="1">
+      <w:start w:val="1"/>
+      <w:numFmt w:val="decimal"/>
+      <w:lvlText w:val="%2."/>
+      <w:lvlJc w:val="left"/>
+      <w:pPr>
+        <w:tabs>
+          <w:tab w:val="num" w:pos="1440"/>
+        </w:tabs>
+        <w:ind w:left="1440" w:hanging="360"/>
+      </w:pPr>
+    </w:lvl>
+    <w:lvl w:ilvl="2" w:tentative="1">
+      <w:start w:val="1"/>
+      <w:numFmt w:val="decimal"/>
+      <w:lvlText w:val="%3."/>
+      <w:lvlJc w:val="left"/>
+      <w:pPr>
+        <w:tabs>
+          <w:tab w:val="num" w:pos="2160"/>
+        </w:tabs>
+        <w:ind w:left="2160" w:hanging="360"/>
+      </w:pPr>
+    </w:lvl>
+    <w:lvl w:ilvl="3" w:tentative="1">
+      <w:start w:val="1"/>
+      <w:numFmt w:val="decimal"/>
+      <w:lvlText w:val="%4."/>
+      <w:lvlJc w:val="left"/>
+      <w:pPr>
+        <w:tabs>
+          <w:tab w:val="num" w:pos="2880"/>
+        </w:tabs>
+        <w:ind w:left="2880" w:hanging="360"/>
+      </w:pPr>
+    </w:lvl>
+    <w:lvl w:ilvl="4" w:tentative="1">
+      <w:start w:val="1"/>
+      <w:numFmt w:val="decimal"/>
+      <w:lvlText w:val="%5."/>
+      <w:lvlJc w:val="left"/>
+      <w:pPr>
+        <w:tabs>
+          <w:tab w:val="num" w:pos="3600"/>
+        </w:tabs>
+        <w:ind w:left="3600" w:hanging="360"/>
+      </w:pPr>
+    </w:lvl>
+    <w:lvl w:ilvl="5" w:tentative="1">
+      <w:start w:val="1"/>
+      <w:numFmt w:val="decimal"/>
+      <w:lvlText w:val="%6."/>
+      <w:lvlJc w:val="left"/>
+      <w:pPr>
+        <w:tabs>
+          <w:tab w:val="num" w:pos="4320"/>
+        </w:tabs>
+        <w:ind w:left="4320" w:hanging="360"/>
+      </w:pPr>
+    </w:lvl>
+    <w:lvl w:ilvl="6" w:tentative="1">
+      <w:start w:val="1"/>
+      <w:numFmt w:val="decimal"/>
+      <w:lvlText w:val="%7."/>
+      <w:lvlJc w:val="left"/>
+      <w:pPr>
+        <w:tabs>
+          <w:tab w:val="num" w:pos="5040"/>
+        </w:tabs>
+        <w:ind w:left="5040" w:hanging="360"/>
+      </w:pPr>
+    </w:lvl>
+    <w:lvl w:ilvl="7" w:tentative="1">
+      <w:start w:val="1"/>
+      <w:numFmt w:val="decimal"/>
+      <w:lvlText w:val="%8."/>
+      <w:lvlJc w:val="left"/>
+      <w:pPr>
+        <w:tabs>
+          <w:tab w:val="num" w:pos="5760"/>
+        </w:tabs>
+        <w:ind w:left="5760" w:hanging="360"/>
+      </w:pPr>
+    </w:lvl>
+    <w:lvl w:ilvl="8" w:tentative="1">
+      <w:start w:val="1"/>
+      <w:numFmt w:val="decimal"/>
+      <w:lvlText w:val="%9."/>
+      <w:lvlJc w:val="left"/>
+      <w:pPr>
+        <w:tabs>
+          <w:tab w:val="num" w:pos="6480"/>
+        </w:tabs>
+        <w:ind w:left="6480" w:hanging="360"/>
+      </w:pPr>
+    </w:lvl>
+  </w:abstractNum>
+  <w:abstractNum w:abstractNumId="11">
     <w:nsid w:val="47332F9F"/>
     <w:multiLevelType w:val="singleLevel"/>
     <w:tmpl w:val="488EC81A"/>
@@ -3531,7 +4111,7 @@
       </w:pPr>
     </w:lvl>
   </w:abstractNum>
-  <w:abstractNum w:abstractNumId="11">
+  <w:abstractNum w:abstractNumId="12">
     <w:nsid w:val="4D0B59CF"/>
     <w:multiLevelType w:val="singleLevel"/>
     <w:tmpl w:val="4A4223A6"/>
@@ -3546,7 +4126,7 @@
       </w:pPr>
     </w:lvl>
   </w:abstractNum>
-  <w:abstractNum w:abstractNumId="12">
+  <w:abstractNum w:abstractNumId="13">
     <w:nsid w:val="51876BB2"/>
     <w:multiLevelType w:val="hybridMultilevel"/>
     <w:tmpl w:val="F9D054E8"/>
@@ -3635,7 +4215,7 @@
       </w:pPr>
     </w:lvl>
   </w:abstractNum>
-  <w:abstractNum w:abstractNumId="13">
+  <w:abstractNum w:abstractNumId="14">
     <w:nsid w:val="55630736"/>
     <w:multiLevelType w:val="singleLevel"/>
     <w:tmpl w:val="0BEC9FB0"/>
@@ -3650,7 +4230,7 @@
       </w:pPr>
     </w:lvl>
   </w:abstractNum>
-  <w:abstractNum w:abstractNumId="14">
+  <w:abstractNum w:abstractNumId="15">
     <w:nsid w:val="6DC3293B"/>
     <w:multiLevelType w:val="singleLevel"/>
     <w:tmpl w:val="3A8EC28E"/>
@@ -3667,7 +4247,7 @@
       </w:pPr>
     </w:lvl>
   </w:abstractNum>
-  <w:abstractNum w:abstractNumId="15">
+  <w:abstractNum w:abstractNumId="16">
     <w:nsid w:val="77E315E9"/>
     <w:multiLevelType w:val="singleLevel"/>
     <w:tmpl w:val="0BEC9FB0"/>
@@ -3734,10 +4314,10 @@
     </w:lvlOverride>
   </w:num>
   <w:num w:numId="6">
-    <w:abstractNumId w:val="10"/>
+    <w:abstractNumId w:val="11"/>
   </w:num>
   <w:num w:numId="7">
-    <w:abstractNumId w:val="10"/>
+    <w:abstractNumId w:val="11"/>
     <w:lvlOverride w:ilvl="0">
       <w:lvl w:ilvl="0">
         <w:start w:val="1"/>
@@ -3752,7 +4332,7 @@
     </w:lvlOverride>
   </w:num>
   <w:num w:numId="8">
-    <w:abstractNumId w:val="10"/>
+    <w:abstractNumId w:val="11"/>
     <w:lvlOverride w:ilvl="0">
       <w:lvl w:ilvl="0">
         <w:start w:val="1"/>
@@ -3767,7 +4347,7 @@
     </w:lvlOverride>
   </w:num>
   <w:num w:numId="9">
-    <w:abstractNumId w:val="10"/>
+    <w:abstractNumId w:val="11"/>
     <w:lvlOverride w:ilvl="0">
       <w:lvl w:ilvl="0">
         <w:start w:val="1"/>
@@ -3782,7 +4362,7 @@
     </w:lvlOverride>
   </w:num>
   <w:num w:numId="10">
-    <w:abstractNumId w:val="10"/>
+    <w:abstractNumId w:val="11"/>
     <w:lvlOverride w:ilvl="0">
       <w:lvl w:ilvl="0">
         <w:start w:val="1"/>
@@ -3797,7 +4377,7 @@
     </w:lvlOverride>
   </w:num>
   <w:num w:numId="11">
-    <w:abstractNumId w:val="10"/>
+    <w:abstractNumId w:val="11"/>
     <w:lvlOverride w:ilvl="0">
       <w:lvl w:ilvl="0">
         <w:start w:val="1"/>
@@ -3818,13 +4398,13 @@
     <w:abstractNumId w:val="3"/>
   </w:num>
   <w:num w:numId="14">
-    <w:abstractNumId w:val="13"/>
+    <w:abstractNumId w:val="14"/>
   </w:num>
   <w:num w:numId="15">
-    <w:abstractNumId w:val="11"/>
+    <w:abstractNumId w:val="12"/>
   </w:num>
   <w:num w:numId="16">
-    <w:abstractNumId w:val="15"/>
+    <w:abstractNumId w:val="16"/>
   </w:num>
   <w:num w:numId="17">
     <w:abstractNumId w:val="6"/>
@@ -3833,13 +4413,13 @@
     <w:abstractNumId w:val="5"/>
   </w:num>
   <w:num w:numId="19">
-    <w:abstractNumId w:val="14"/>
+    <w:abstractNumId w:val="15"/>
   </w:num>
   <w:num w:numId="20">
     <w:abstractNumId w:val="9"/>
   </w:num>
   <w:num w:numId="21">
-    <w:abstractNumId w:val="12"/>
+    <w:abstractNumId w:val="13"/>
   </w:num>
   <w:num w:numId="22">
     <w:abstractNumId w:val="1"/>
@@ -3849,6 +4429,9 @@
   </w:num>
   <w:num w:numId="24">
     <w:abstractNumId w:val="4"/>
+  </w:num>
+  <w:num w:numId="25">
+    <w:abstractNumId w:val="10"/>
   </w:num>
 </w:numbering>
 </file>
@@ -4427,7 +5010,6 @@
   <w:style w:type="character" w:default="1" w:styleId="Absatz-Standardschriftart">
     <w:name w:val="Default Paragraph Font"/>
     <w:uiPriority w:val="1"/>
-    <w:semiHidden/>
     <w:unhideWhenUsed/>
   </w:style>
   <w:style w:type="table" w:default="1" w:styleId="NormaleTabelle">
@@ -4994,7 +5576,7 @@
 </file>
 
 <file path=customXml/itemProps1.xml><?xml version="1.0" encoding="utf-8"?>
-<ds:datastoreItem xmlns:ds="http://schemas.openxmlformats.org/officeDocument/2006/customXml" ds:itemID="{B074C7CE-F9F8-4264-8265-BCC0C974F93E}">
+<ds:datastoreItem xmlns:ds="http://schemas.openxmlformats.org/officeDocument/2006/customXml" ds:itemID="{9F8AE837-FC20-4C8B-A203-C8772F098CCE}">
   <ds:schemaRefs>
     <ds:schemaRef ds:uri="http://schemas.openxmlformats.org/officeDocument/2006/bibliography"/>
   </ds:schemaRefs>

</xml_diff>

<commit_message>
studienarbeit grafiken und quellen eingefuegt
</commit_message>
<xml_diff>
--- a/dokumentation/studienarbeit.docx
+++ b/dokumentation/studienarbeit.docx
@@ -30,11 +30,19 @@
           <w:lang w:val="de-DE"/>
         </w:rPr>
       </w:pPr>
-      <w:r>
-        <w:rPr>
-          <w:lang w:val="de-DE"/>
-        </w:rPr>
-        <w:t>Redesign einer Chat-Anwendung als verteiltes System.</w:t>
+      <w:proofErr w:type="spellStart"/>
+      <w:r>
+        <w:rPr>
+          <w:lang w:val="de-DE"/>
+        </w:rPr>
+        <w:t>Redesign</w:t>
+      </w:r>
+      <w:proofErr w:type="spellEnd"/>
+      <w:r>
+        <w:rPr>
+          <w:lang w:val="de-DE"/>
+        </w:rPr>
+        <w:t xml:space="preserve"> einer Chat-Anwendung als verteiltes System.</w:t>
       </w:r>
     </w:p>
     <w:p>
@@ -49,7 +57,21 @@
         <w:rPr>
           <w:lang w:val="de-DE"/>
         </w:rPr>
-        <w:t>C. Eidelloth, D. Sauter</w:t>
+        <w:t xml:space="preserve">C. </w:t>
+      </w:r>
+      <w:proofErr w:type="spellStart"/>
+      <w:r>
+        <w:rPr>
+          <w:lang w:val="de-DE"/>
+        </w:rPr>
+        <w:t>Eidelloth</w:t>
+      </w:r>
+      <w:proofErr w:type="spellEnd"/>
+      <w:r>
+        <w:rPr>
+          <w:lang w:val="de-DE"/>
+        </w:rPr>
+        <w:t>, D. Sauter</w:t>
       </w:r>
       <w:r>
         <w:rPr>
@@ -61,7 +83,21 @@
         <w:rPr>
           <w:lang w:val="de-DE"/>
         </w:rPr>
-        <w:t xml:space="preserve">F. Stützinger </w:t>
+        <w:t xml:space="preserve">F. </w:t>
+      </w:r>
+      <w:proofErr w:type="spellStart"/>
+      <w:r>
+        <w:rPr>
+          <w:lang w:val="de-DE"/>
+        </w:rPr>
+        <w:t>Stützinger</w:t>
+      </w:r>
+      <w:proofErr w:type="spellEnd"/>
+      <w:r>
+        <w:rPr>
+          <w:lang w:val="de-DE"/>
+        </w:rPr>
+        <w:t xml:space="preserve"> </w:t>
       </w:r>
       <w:r>
         <w:rPr>
@@ -222,7 +258,7 @@
         <w:rPr>
           <w:lang w:val="de-DE"/>
         </w:rPr>
-        <w:instrText xml:space="preserve"> ADDIN ZOTERO_ITEM CSL_CITATION {"citationID":"U7OUrGB3","properties":{"formattedCitation":"[1]","plainCitation":"[1]"},"citationItems":[{"id":1722,"uris":["http://zotero.org/groups/753033/items/UZFZP2X4"],"uri":["http://zotero.org/groups/753033/items/UZFZP2X4"],"itemData":{"id":1722,"type":"book","title":"Verteilte Systeme","collection-title":"eXamen.press","publisher":"Springer Berlin Heidelberg","publisher-place":"Berlin, Heidelberg","source":"CrossRef","event-place":"Berlin, Heidelberg","URL":"http://link.springer.com/10.1007/978-3-642-25796-4","ISBN":"978-3-642-25795-7","author":[{"family":"Schill","given":"Alexander"},{"family":"Springer","given":"Thomas"}],"issued":{"date-parts":[["2012"]]},"accessed":{"date-parts":[["2016",11,29]]}}}],"schema":"https://github.com/citation-style-language/schema/raw/master/csl-citation.json"} </w:instrText>
+        <w:instrText xml:space="preserve"> ADDIN ZOTERO_ITEM CSL_CITATION {"citationID":"U7OUrGB3","properties":{"formattedCitation":"[1]","plainCitation":"[1]"},"citationItems":[{"id":808,"uris":["http://zotero.org/groups/753033/items/UZFZP2X4"],"uri":["http://zotero.org/groups/753033/items/UZFZP2X4"],"itemData":{"id":808,"type":"book","title":"Verteilte Systeme","collection-title":"eXamen.press","publisher":"Springer Berlin Heidelberg","publisher-place":"Berlin, Heidelberg","source":"CrossRef","event-place":"Berlin, Heidelberg","URL":"http://link.springer.com/10.1007/978-3-642-25796-4","ISBN":"978-3-642-25795-7","author":[{"family":"Schill","given":"Alexander"},{"family":"Springer","given":"Thomas"}],"issued":{"date-parts":[["2012"]]},"accessed":{"date-parts":[["2016",11,29]]}}}],"schema":"https://github.com/citation-style-language/schema/raw/master/csl-citation.json"} </w:instrText>
       </w:r>
       <w:r>
         <w:rPr>
@@ -382,11 +418,33 @@
         </w:rPr>
         <w:t xml:space="preserve"> von </w:t>
       </w:r>
-      <w:r>
-        <w:rPr>
-          <w:lang w:val="de-DE"/>
-        </w:rPr>
-        <w:t>Wildfly und MariaDB der Chatanwendung zurückzuführen</w:t>
+      <w:proofErr w:type="spellStart"/>
+      <w:r>
+        <w:rPr>
+          <w:lang w:val="de-DE"/>
+        </w:rPr>
+        <w:t>Wildfly</w:t>
+      </w:r>
+      <w:proofErr w:type="spellEnd"/>
+      <w:r>
+        <w:rPr>
+          <w:lang w:val="de-DE"/>
+        </w:rPr>
+        <w:t xml:space="preserve"> und </w:t>
+      </w:r>
+      <w:proofErr w:type="spellStart"/>
+      <w:r>
+        <w:rPr>
+          <w:lang w:val="de-DE"/>
+        </w:rPr>
+        <w:t>MariaDB</w:t>
+      </w:r>
+      <w:proofErr w:type="spellEnd"/>
+      <w:r>
+        <w:rPr>
+          <w:lang w:val="de-DE"/>
+        </w:rPr>
+        <w:t xml:space="preserve"> der Chatanwendung zurückzuführen</w:t>
       </w:r>
       <w:r>
         <w:rPr>
@@ -499,7 +557,7 @@
         <w:rPr>
           <w:lang w:val="de-DE"/>
         </w:rPr>
-        <w:instrText xml:space="preserve"> ADDIN ZOTERO_ITEM CSL_CITATION {"citationID":"Zf0rNFwn","properties":{"formattedCitation":"[2]","plainCitation":"[2]"},"citationItems":[{"id":1689,"uris":["http://zotero.org/groups/753033/items/FZ6VTP84"],"uri":["http://zotero.org/groups/753033/items/FZ6VTP84"],"itemData":{"id":1689,"type":"book","title":"Lehrbuch der Softwaretechnik, Entwurf, Implementierung, Installation und Betrieb","publisher":"Spektrum, Akademischer Verlag","edition":"3","author":[{"family":"Balzert","given":"Helmut"}]}}],"schema":"https://github.com/citation-style-language/schema/raw/master/csl-citation.json"} </w:instrText>
+        <w:instrText xml:space="preserve"> ADDIN ZOTERO_ITEM CSL_CITATION {"citationID":"Zf0rNFwn","properties":{"formattedCitation":"[2]","plainCitation":"[2]"},"citationItems":[{"id":804,"uris":["http://zotero.org/groups/753033/items/FZ6VTP84"],"uri":["http://zotero.org/groups/753033/items/FZ6VTP84"],"itemData":{"id":804,"type":"book","title":"Lehrbuch der Softwaretechnik, Entwurf, Implementierung, Installation und Betrieb","publisher":"Spektrum, Akademischer Verlag","edition":"3","author":[{"family":"Balzert","given":"Helmut"}]}}],"schema":"https://github.com/citation-style-language/schema/raw/master/csl-citation.json"} </w:instrText>
       </w:r>
       <w:r>
         <w:rPr>
@@ -541,7 +599,7 @@
         <w:rPr>
           <w:lang w:val="de-DE"/>
         </w:rPr>
-        <w:instrText xml:space="preserve"> ADDIN ZOTERO_ITEM CSL_CITATION {"citationID":"Z7ivnkzu","properties":{"formattedCitation":"[1]","plainCitation":"[1]"},"citationItems":[{"id":3242,"uris":["http://zotero.org/groups/753033/items/UZFZP2X4"],"uri":["http://zotero.org/groups/753033/items/UZFZP2X4"],"itemData":{"id":3242,"type":"book","title":"Verteilte Systeme","collection-title":"eXamen.press","publisher":"Springer Berlin Heidelberg","publisher-place":"Berlin, Heidelberg","source":"CrossRef","event-place":"Berlin, Heidelberg","URL":"http://link.springer.com/10.1007/978-3-642-25796-4","ISBN":"978-3-642-25795-7","author":[{"family":"Schill","given":"Alexander"},{"family":"Springer","given":"Thomas"}],"issued":{"date-parts":[["2012"]]},"accessed":{"date-parts":[["2016",11,29]]}}}],"schema":"https://github.com/citation-style-language/schema/raw/master/csl-citation.json"} </w:instrText>
+        <w:instrText xml:space="preserve"> ADDIN ZOTERO_ITEM CSL_CITATION {"citationID":"Z7ivnkzu","properties":{"formattedCitation":"[1]","plainCitation":"[1]"},"citationItems":[{"id":808,"uris":["http://zotero.org/groups/753033/items/UZFZP2X4"],"uri":["http://zotero.org/groups/753033/items/UZFZP2X4"],"itemData":{"id":808,"type":"book","title":"Verteilte Systeme","collection-title":"eXamen.press","publisher":"Springer Berlin Heidelberg","publisher-place":"Berlin, Heidelberg","source":"CrossRef","event-place":"Berlin, Heidelberg","URL":"http://link.springer.com/10.1007/978-3-642-25796-4","ISBN":"978-3-642-25795-7","author":[{"family":"Schill","given":"Alexander"},{"family":"Springer","given":"Thomas"}],"issued":{"date-parts":[["2012"]]},"accessed":{"date-parts":[["2016",11,29]]}}}],"schema":"https://github.com/citation-style-language/schema/raw/master/csl-citation.json"} </w:instrText>
       </w:r>
       <w:r>
         <w:rPr>
@@ -591,7 +649,49 @@
         <w:rPr>
           <w:lang w:val="de-DE"/>
         </w:rPr>
-        <w:t>Um die Erfüllung des Zwecks einer Transaktion sicherzustellen, müssen Transaktionssysteme, die für die Verarbeitung von Transaktionen eingesetzt werden, die Einhaltung der ACID-Prinzipien gewährleisten. Zu diesen Prinzipien zählen die Unteilbarkeit (Atomicity), Konsistenz (Consistency), Isolation (Isolation) und Dauerhaftigkeit (Durability).</w:t>
+        <w:t>Um die Erfüllung des Zwecks einer Transaktion sicherzustellen, müssen Transaktionssysteme, die für die Verarbeitung von Transaktionen eingesetzt werden, die Einhaltung der ACID-Prinzipien gewährleisten. Zu diesen Prinzipien zählen die Unteilbarkeit (</w:t>
+      </w:r>
+      <w:proofErr w:type="spellStart"/>
+      <w:r>
+        <w:rPr>
+          <w:lang w:val="de-DE"/>
+        </w:rPr>
+        <w:t>Atomicity</w:t>
+      </w:r>
+      <w:proofErr w:type="spellEnd"/>
+      <w:r>
+        <w:rPr>
+          <w:lang w:val="de-DE"/>
+        </w:rPr>
+        <w:t>), Konsistenz (</w:t>
+      </w:r>
+      <w:proofErr w:type="spellStart"/>
+      <w:r>
+        <w:rPr>
+          <w:lang w:val="de-DE"/>
+        </w:rPr>
+        <w:t>Consistency</w:t>
+      </w:r>
+      <w:proofErr w:type="spellEnd"/>
+      <w:r>
+        <w:rPr>
+          <w:lang w:val="de-DE"/>
+        </w:rPr>
+        <w:t>), Isolation (Isolation) und Dauerhaftigkeit (</w:t>
+      </w:r>
+      <w:proofErr w:type="spellStart"/>
+      <w:r>
+        <w:rPr>
+          <w:lang w:val="de-DE"/>
+        </w:rPr>
+        <w:t>Durability</w:t>
+      </w:r>
+      <w:proofErr w:type="spellEnd"/>
+      <w:r>
+        <w:rPr>
+          <w:lang w:val="de-DE"/>
+        </w:rPr>
+        <w:t>).</w:t>
       </w:r>
       <w:r>
         <w:rPr>
@@ -603,7 +703,7 @@
         <w:rPr>
           <w:lang w:val="de-DE"/>
         </w:rPr>
-        <w:instrText xml:space="preserve"> ADDIN ZOTERO_ITEM CSL_CITATION {"citationID":"1h4pc53i54","properties":{"formattedCitation":"[3]","plainCitation":"[3]"},"citationItems":[{"id":1691,"uris":["http://zotero.org/groups/753033/items/TZX4AE7C"],"uri":["http://zotero.org/groups/753033/items/TZX4AE7C"],"itemData":{"id":1691,"type":"book","title":"Verteilte Systeme und Anwendungen","publisher":"Pearson Education","abstract":"Architekturkonzepte, Standards und Middleware-Technologien","author":[{"family":"Hammerschall","given":"Ulrike"}]}}],"schema":"https://github.com/citation-style-language/schema/raw/master/csl-citation.json"} </w:instrText>
+        <w:instrText xml:space="preserve"> ADDIN ZOTERO_ITEM CSL_CITATION {"citationID":"1h4pc53i54","properties":{"formattedCitation":"[3]","plainCitation":"[3]"},"citationItems":[{"id":806,"uris":["http://zotero.org/groups/753033/items/TZX4AE7C"],"uri":["http://zotero.org/groups/753033/items/TZX4AE7C"],"itemData":{"id":806,"type":"book","title":"Verteilte Systeme und Anwendungen","publisher":"Pearson Education","abstract":"Architekturkonzepte, Standards und Middleware-Technologien","author":[{"family":"Hammerschall","given":"Ulrike"}]}}],"schema":"https://github.com/citation-style-language/schema/raw/master/csl-citation.json"} </w:instrText>
       </w:r>
       <w:r>
         <w:rPr>
@@ -640,7 +740,49 @@
         <w:rPr>
           <w:lang w:val="de-DE"/>
         </w:rPr>
-        <w:t>Eine Transaktion wird mit “begin” gestartet, werden die nachfolgenden Aktionen, die durch die Transaktion zusamengefasst werden korrekt ausgeführt, so erfolgt ein “commit”, der zum Festschreiben der erzielten Ergebnisse auf allen Knoten führt.</w:t>
+        <w:t>Eine Transaktion wird mit “</w:t>
+      </w:r>
+      <w:proofErr w:type="spellStart"/>
+      <w:r>
+        <w:rPr>
+          <w:lang w:val="de-DE"/>
+        </w:rPr>
+        <w:t>begin</w:t>
+      </w:r>
+      <w:proofErr w:type="spellEnd"/>
+      <w:r>
+        <w:rPr>
+          <w:lang w:val="de-DE"/>
+        </w:rPr>
+        <w:t xml:space="preserve">” gestartet, werden die nachfolgenden Aktionen, die durch die Transaktion </w:t>
+      </w:r>
+      <w:proofErr w:type="spellStart"/>
+      <w:r>
+        <w:rPr>
+          <w:lang w:val="de-DE"/>
+        </w:rPr>
+        <w:t>zusamengefasst</w:t>
+      </w:r>
+      <w:proofErr w:type="spellEnd"/>
+      <w:r>
+        <w:rPr>
+          <w:lang w:val="de-DE"/>
+        </w:rPr>
+        <w:t xml:space="preserve"> werden korrekt ausgeführt, so erfolgt ein “</w:t>
+      </w:r>
+      <w:proofErr w:type="spellStart"/>
+      <w:r>
+        <w:rPr>
+          <w:lang w:val="de-DE"/>
+        </w:rPr>
+        <w:t>commit</w:t>
+      </w:r>
+      <w:proofErr w:type="spellEnd"/>
+      <w:r>
+        <w:rPr>
+          <w:lang w:val="de-DE"/>
+        </w:rPr>
+        <w:t>”, der zum Festschreiben der erzielten Ergebnisse auf allen Knoten führt.</w:t>
       </w:r>
       <w:r>
         <w:rPr>
@@ -652,7 +794,7 @@
         <w:rPr>
           <w:lang w:val="de-DE"/>
         </w:rPr>
-        <w:instrText xml:space="preserve"> ADDIN ZOTERO_ITEM CSL_CITATION {"citationID":"f2x1RUKn","properties":{"formattedCitation":"[1]","plainCitation":"[1]"},"citationItems":[{"id":3242,"uris":["http://zotero.org/groups/753033/items/UZFZP2X4"],"uri":["http://zotero.org/groups/753033/items/UZFZP2X4"],"itemData":{"id":3242,"type":"book","title":"Verteilte Systeme","collection-title":"eXamen.press","publisher":"Springer Berlin Heidelberg","publisher-place":"Berlin, Heidelberg","source":"CrossRef","event-place":"Berlin, Heidelberg","URL":"http://link.springer.com/10.1007/978-3-642-25796-4","ISBN":"978-3-642-25795-7","author":[{"family":"Schill","given":"Alexander"},{"family":"Springer","given":"Thomas"}],"issued":{"date-parts":[["2012"]]},"accessed":{"date-parts":[["2016",11,29]]}}}],"schema":"https://github.com/citation-style-language/schema/raw/master/csl-citation.json"} </w:instrText>
+        <w:instrText xml:space="preserve"> ADDIN ZOTERO_ITEM CSL_CITATION {"citationID":"f2x1RUKn","properties":{"formattedCitation":"[1]","plainCitation":"[1]"},"citationItems":[{"id":808,"uris":["http://zotero.org/groups/753033/items/UZFZP2X4"],"uri":["http://zotero.org/groups/753033/items/UZFZP2X4"],"itemData":{"id":808,"type":"book","title":"Verteilte Systeme","collection-title":"eXamen.press","publisher":"Springer Berlin Heidelberg","publisher-place":"Berlin, Heidelberg","source":"CrossRef","event-place":"Berlin, Heidelberg","URL":"http://link.springer.com/10.1007/978-3-642-25796-4","ISBN":"978-3-642-25795-7","author":[{"family":"Schill","given":"Alexander"},{"family":"Springer","given":"Thomas"}],"issued":{"date-parts":[["2012"]]},"accessed":{"date-parts":[["2016",11,29]]}}}],"schema":"https://github.com/citation-style-language/schema/raw/master/csl-citation.json"} </w:instrText>
       </w:r>
       <w:r>
         <w:rPr>
@@ -730,20 +872,76 @@
         <w:rPr>
           <w:lang w:val="de-DE"/>
         </w:rPr>
-        <w:t>So müssen die verschiedenen Knoten, auf denen Aktionen ausgeführt werden, miteinander koordiniert werden. Für diesen Zweck werden so genannten Koordinationsprotokolle eingesetzt. Ein bekanntes Beispiel ist das Two-Phase-Commit-Protokoll. Wesentlich sind außerdem Logging-Mechanismen, die im Bedarfsfall die notwendigen Informationen für einen Rollback bereitstellen.</w:t>
-      </w:r>
-    </w:p>
-    <w:p>
-      <w:pPr>
-        <w:rPr>
-          <w:lang w:val="de-DE"/>
-        </w:rPr>
-      </w:pPr>
-      <w:r>
-        <w:rPr>
-          <w:lang w:val="de-DE"/>
-        </w:rPr>
-        <w:t>Eine weitere Herausforderung stellt der nebenläufige Zugriff auf verteilte Objekte dar. Der Zugriff muss dabei so erfolgen, als würde das Objekt zu diesem Zeitpunkt nur durch einen Akteur bearbeitet werden und ist anschließend zu synchronisieren um Fehlersituationen wie lost-update oder dirty-read zu verhindern.</w:t>
+        <w:t xml:space="preserve">So müssen die verschiedenen Knoten, auf denen Aktionen ausgeführt werden, miteinander koordiniert werden. Für diesen Zweck werden so genannten Koordinationsprotokolle eingesetzt. Ein bekanntes Beispiel ist das </w:t>
+      </w:r>
+      <w:proofErr w:type="spellStart"/>
+      <w:r>
+        <w:rPr>
+          <w:lang w:val="de-DE"/>
+        </w:rPr>
+        <w:t>Two</w:t>
+      </w:r>
+      <w:proofErr w:type="spellEnd"/>
+      <w:r>
+        <w:rPr>
+          <w:lang w:val="de-DE"/>
+        </w:rPr>
+        <w:t xml:space="preserve">-Phase-Commit-Protokoll. Wesentlich sind außerdem </w:t>
+      </w:r>
+      <w:proofErr w:type="spellStart"/>
+      <w:r>
+        <w:rPr>
+          <w:lang w:val="de-DE"/>
+        </w:rPr>
+        <w:t>Logging</w:t>
+      </w:r>
+      <w:proofErr w:type="spellEnd"/>
+      <w:r>
+        <w:rPr>
+          <w:lang w:val="de-DE"/>
+        </w:rPr>
+        <w:t>-Mechanismen, die im Bedarfsfall die notwendigen Informationen für einen Rollback bereitstellen.</w:t>
+      </w:r>
+    </w:p>
+    <w:p>
+      <w:pPr>
+        <w:rPr>
+          <w:lang w:val="de-DE"/>
+        </w:rPr>
+      </w:pPr>
+      <w:r>
+        <w:rPr>
+          <w:lang w:val="de-DE"/>
+        </w:rPr>
+        <w:t>Eine weitere Herausforderung stellt der nebenläufige Zugriff auf verteilte Objekte dar. Der Zugriff muss dabei so erfolgen, als würde das Objekt zu diesem Zeitpunkt nur durch einen Akteur bearbeitet werden und ist anschließend zu synchronisieren um Fehlersituationen wie lost-</w:t>
+      </w:r>
+      <w:proofErr w:type="spellStart"/>
+      <w:r>
+        <w:rPr>
+          <w:lang w:val="de-DE"/>
+        </w:rPr>
+        <w:t>update</w:t>
+      </w:r>
+      <w:proofErr w:type="spellEnd"/>
+      <w:r>
+        <w:rPr>
+          <w:lang w:val="de-DE"/>
+        </w:rPr>
+        <w:t xml:space="preserve"> oder </w:t>
+      </w:r>
+      <w:proofErr w:type="spellStart"/>
+      <w:r>
+        <w:rPr>
+          <w:lang w:val="de-DE"/>
+        </w:rPr>
+        <w:t>dirty-read</w:t>
+      </w:r>
+      <w:proofErr w:type="spellEnd"/>
+      <w:r>
+        <w:rPr>
+          <w:lang w:val="de-DE"/>
+        </w:rPr>
+        <w:t xml:space="preserve"> zu verhindern.</w:t>
       </w:r>
     </w:p>
     <w:p>
@@ -784,7 +982,35 @@
         <w:rPr>
           <w:lang w:val="de-DE"/>
         </w:rPr>
-        <w:t>Erzeuger (Sender) von Nachrichten benötigt für die weitere Verarbeitung keine synchrone Antwort (fire-and-forget).</w:t>
+        <w:t>Erzeuger (Sender) von Nachrichten benötigt für die weitere Verarbeitung keine synchrone Antwort (</w:t>
+      </w:r>
+      <w:proofErr w:type="spellStart"/>
+      <w:r>
+        <w:rPr>
+          <w:lang w:val="de-DE"/>
+        </w:rPr>
+        <w:t>fire</w:t>
+      </w:r>
+      <w:proofErr w:type="spellEnd"/>
+      <w:r>
+        <w:rPr>
+          <w:lang w:val="de-DE"/>
+        </w:rPr>
+        <w:t>-and-</w:t>
+      </w:r>
+      <w:proofErr w:type="spellStart"/>
+      <w:r>
+        <w:rPr>
+          <w:lang w:val="de-DE"/>
+        </w:rPr>
+        <w:t>forget</w:t>
+      </w:r>
+      <w:proofErr w:type="spellEnd"/>
+      <w:r>
+        <w:rPr>
+          <w:lang w:val="de-DE"/>
+        </w:rPr>
+        <w:t>).</w:t>
       </w:r>
     </w:p>
     <w:p>
@@ -844,6 +1070,7 @@
         <w:rPr>
           <w:lang w:val="de-DE"/>
         </w:rPr>
+        <w:lastRenderedPageBreak/>
         <w:t>Vorteile</w:t>
       </w:r>
     </w:p>
@@ -870,7 +1097,49 @@
         <w:rPr>
           <w:lang w:val="de-DE"/>
         </w:rPr>
-        <w:t>Message-Queues, insbesondere solche mit zuverlässiger Zustellung (reliable messaging), können die Verfügbarkeit und Rubstheit von Systemen erheblich steigern. Aus diesem Grund werden MQ-Systeme insbesondere im Bereich Finanz- und Kontodaten häufig eingesetzt.</w:t>
+        <w:t>Message-Queues, insbesondere solche mit zuverlässiger Zustellung (</w:t>
+      </w:r>
+      <w:proofErr w:type="spellStart"/>
+      <w:r>
+        <w:rPr>
+          <w:lang w:val="de-DE"/>
+        </w:rPr>
+        <w:t>reliable</w:t>
+      </w:r>
+      <w:proofErr w:type="spellEnd"/>
+      <w:r>
+        <w:rPr>
+          <w:lang w:val="de-DE"/>
+        </w:rPr>
+        <w:t xml:space="preserve"> </w:t>
+      </w:r>
+      <w:proofErr w:type="spellStart"/>
+      <w:r>
+        <w:rPr>
+          <w:lang w:val="de-DE"/>
+        </w:rPr>
+        <w:t>messaging</w:t>
+      </w:r>
+      <w:proofErr w:type="spellEnd"/>
+      <w:r>
+        <w:rPr>
+          <w:lang w:val="de-DE"/>
+        </w:rPr>
+        <w:t xml:space="preserve">), können die Verfügbarkeit und </w:t>
+      </w:r>
+      <w:proofErr w:type="spellStart"/>
+      <w:r>
+        <w:rPr>
+          <w:lang w:val="de-DE"/>
+        </w:rPr>
+        <w:t>Rubstheit</w:t>
+      </w:r>
+      <w:proofErr w:type="spellEnd"/>
+      <w:r>
+        <w:rPr>
+          <w:lang w:val="de-DE"/>
+        </w:rPr>
+        <w:t xml:space="preserve"> von Systemen erheblich steigern. Aus diesem Grund werden MQ-Systeme insbesondere im Bereich Finanz- und Kontodaten häufig eingesetzt.</w:t>
       </w:r>
     </w:p>
     <w:p>
@@ -916,7 +1185,21 @@
         <w:rPr>
           <w:lang w:val="de-DE"/>
         </w:rPr>
-        <w:t>Asynchrone und nachrichtenbasierte Programmierung ist signifikant aufwendiger als einfacher call-and-return- Stil. Fehlversuche in asynchronen Systemen kann aufwendig sein.</w:t>
+        <w:t xml:space="preserve">Asynchrone und nachrichtenbasierte Programmierung ist signifikant aufwendiger als einfacher </w:t>
+      </w:r>
+      <w:proofErr w:type="spellStart"/>
+      <w:r>
+        <w:rPr>
+          <w:lang w:val="de-DE"/>
+        </w:rPr>
+        <w:t>call</w:t>
+      </w:r>
+      <w:proofErr w:type="spellEnd"/>
+      <w:r>
+        <w:rPr>
+          <w:lang w:val="de-DE"/>
+        </w:rPr>
+        <w:t>-and-return- Stil. Fehlversuche in asynchronen Systemen kann aufwendig sein.</w:t>
       </w:r>
     </w:p>
     <w:p>
@@ -991,7 +1274,21 @@
         <w:rPr>
           <w:lang w:val="de-DE"/>
         </w:rPr>
-        <w:t>JMS ist eine API, die als Bestandteil von Java EE Interfaces definiert, welche die Interaktion von Java-Anwendungen mit einer Message Oriented Middleware (MOM) ermöglichen.</w:t>
+        <w:t xml:space="preserve">JMS ist eine API, die als Bestandteil von Java EE Interfaces definiert, welche die Interaktion von Java-Anwendungen mit einer Message </w:t>
+      </w:r>
+      <w:proofErr w:type="spellStart"/>
+      <w:r>
+        <w:rPr>
+          <w:lang w:val="de-DE"/>
+        </w:rPr>
+        <w:t>Oriented</w:t>
+      </w:r>
+      <w:proofErr w:type="spellEnd"/>
+      <w:r>
+        <w:rPr>
+          <w:lang w:val="de-DE"/>
+        </w:rPr>
+        <w:t xml:space="preserve"> Middleware (MOM) ermöglichen.</w:t>
       </w:r>
       <w:r>
         <w:rPr>
@@ -1003,7 +1300,21 @@
         <w:rPr>
           <w:lang w:val="de-DE"/>
         </w:rPr>
-        <w:t>Vom Grundsatz her stellt die Message Oriented Middleware eher ein prozessorientierter Client/Server-Modell dar und bietet damit nicht das gleiche Abstraktionsniveau wie bei objektorientierten Konzepten.</w:t>
+        <w:t xml:space="preserve">Vom Grundsatz her stellt die Message </w:t>
+      </w:r>
+      <w:proofErr w:type="spellStart"/>
+      <w:r>
+        <w:rPr>
+          <w:lang w:val="de-DE"/>
+        </w:rPr>
+        <w:t>Oriented</w:t>
+      </w:r>
+      <w:proofErr w:type="spellEnd"/>
+      <w:r>
+        <w:rPr>
+          <w:lang w:val="de-DE"/>
+        </w:rPr>
+        <w:t xml:space="preserve"> Middleware eher ein prozessorientierter Client/Server-Modell dar und bietet damit nicht das gleiche Abstraktionsniveau wie bei objektorientierten Konzepten.</w:t>
       </w:r>
       <w:r>
         <w:rPr>
@@ -1015,7 +1326,7 @@
         <w:rPr>
           <w:lang w:val="de-DE"/>
         </w:rPr>
-        <w:instrText xml:space="preserve"> ADDIN ZOTERO_ITEM CSL_CITATION {"citationID":"SDzcsUe7","properties":{"formattedCitation":"[1]","plainCitation":"[1]"},"citationItems":[{"id":1722,"uris":["http://zotero.org/groups/753033/items/UZFZP2X4"],"uri":["http://zotero.org/groups/753033/items/UZFZP2X4"],"itemData":{"id":1722,"type":"book","title":"Verteilte Systeme","collection-title":"eXamen.press","publisher":"Springer Berlin Heidelberg","publisher-place":"Berlin, Heidelberg","source":"CrossRef","event-place":"Berlin, Heidelberg","URL":"http://link.springer.com/10.1007/978-3-642-25796-4","ISBN":"978-3-642-25795-7","author":[{"family":"Schill","given":"Alexander"},{"family":"Springer","given":"Thomas"}],"issued":{"date-parts":[["2012"]]},"accessed":{"date-parts":[["2016",11,29]]}}}],"schema":"https://github.com/citation-style-language/schema/raw/master/csl-citation.json"} </w:instrText>
+        <w:instrText xml:space="preserve"> ADDIN ZOTERO_ITEM CSL_CITATION {"citationID":"SDzcsUe7","properties":{"formattedCitation":"[1]","plainCitation":"[1]"},"citationItems":[{"id":808,"uris":["http://zotero.org/groups/753033/items/UZFZP2X4"],"uri":["http://zotero.org/groups/753033/items/UZFZP2X4"],"itemData":{"id":808,"type":"book","title":"Verteilte Systeme","collection-title":"eXamen.press","publisher":"Springer Berlin Heidelberg","publisher-place":"Berlin, Heidelberg","source":"CrossRef","event-place":"Berlin, Heidelberg","URL":"http://link.springer.com/10.1007/978-3-642-25796-4","ISBN":"978-3-642-25795-7","author":[{"family":"Schill","given":"Alexander"},{"family":"Springer","given":"Thomas"}],"issued":{"date-parts":[["2012"]]},"accessed":{"date-parts":[["2016",11,29]]}}}],"schema":"https://github.com/citation-style-language/schema/raw/master/csl-citation.json"} </w:instrText>
       </w:r>
       <w:r>
         <w:rPr>
@@ -1062,24 +1373,82 @@
         </w:rPr>
         <w:t>JMS-</w:t>
       </w:r>
+      <w:proofErr w:type="spellStart"/>
       <w:r>
         <w:rPr>
           <w:lang w:val="de-DE"/>
         </w:rPr>
         <w:t>Destinations</w:t>
       </w:r>
-    </w:p>
-    <w:p>
-      <w:pPr>
-        <w:rPr>
-          <w:lang w:val="de-DE"/>
-        </w:rPr>
-      </w:pPr>
-      <w:r>
-        <w:rPr>
-          <w:lang w:val="de-DE"/>
-        </w:rPr>
-        <w:t>JMS bietet zur Übermittlung von Nachrichten zwei JMS-Destinations an, Queue und Topic. Die Queue dient der asynchronen Point-to-Point Kommunikation. Nachrichten werden i.d.R. nach dem FIFO-Prinzip vom Sender in der Queue abgelegt und vom Empfänger dort abgeholt. Topics werden hingegen eingesetzt, wenn die Nachricht im Rahmen eines Publish-Subscribe-Verfahren an mehrere Empfänger versendet werden soll.</w:t>
+      <w:proofErr w:type="spellEnd"/>
+    </w:p>
+    <w:p>
+      <w:pPr>
+        <w:rPr>
+          <w:lang w:val="de-DE"/>
+        </w:rPr>
+      </w:pPr>
+      <w:r>
+        <w:rPr>
+          <w:lang w:val="de-DE"/>
+        </w:rPr>
+        <w:t>JMS bietet zur Übermittlung von Nachrichten zwei JMS-</w:t>
+      </w:r>
+      <w:proofErr w:type="spellStart"/>
+      <w:r>
+        <w:rPr>
+          <w:lang w:val="de-DE"/>
+        </w:rPr>
+        <w:t>Destinations</w:t>
+      </w:r>
+      <w:proofErr w:type="spellEnd"/>
+      <w:r>
+        <w:rPr>
+          <w:lang w:val="de-DE"/>
+        </w:rPr>
+        <w:t xml:space="preserve"> an, Queue und Topic. Die Queue dient der asynchronen Point-</w:t>
+      </w:r>
+      <w:proofErr w:type="spellStart"/>
+      <w:r>
+        <w:rPr>
+          <w:lang w:val="de-DE"/>
+        </w:rPr>
+        <w:t>to</w:t>
+      </w:r>
+      <w:proofErr w:type="spellEnd"/>
+      <w:r>
+        <w:rPr>
+          <w:lang w:val="de-DE"/>
+        </w:rPr>
+        <w:t xml:space="preserve">-Point Kommunikation. Nachrichten werden i.d.R. nach dem FIFO-Prinzip vom Sender in der Queue abgelegt und vom Empfänger dort abgeholt. Topics werden hingegen eingesetzt, wenn die Nachricht im Rahmen eines </w:t>
+      </w:r>
+      <w:proofErr w:type="spellStart"/>
+      <w:r>
+        <w:rPr>
+          <w:lang w:val="de-DE"/>
+        </w:rPr>
+        <w:t>Publish</w:t>
+      </w:r>
+      <w:proofErr w:type="spellEnd"/>
+      <w:r>
+        <w:rPr>
+          <w:lang w:val="de-DE"/>
+        </w:rPr>
+        <w:t>-</w:t>
+      </w:r>
+      <w:proofErr w:type="spellStart"/>
+      <w:r>
+        <w:rPr>
+          <w:lang w:val="de-DE"/>
+        </w:rPr>
+        <w:t>Subscribe</w:t>
+      </w:r>
+      <w:proofErr w:type="spellEnd"/>
+      <w:r>
+        <w:rPr>
+          <w:lang w:val="de-DE"/>
+        </w:rPr>
+        <w:t>-Verfahren an mehrere Empfänger versendet werden soll.</w:t>
       </w:r>
     </w:p>
     <w:p>
@@ -1119,7 +1488,49 @@
         <w:rPr>
           <w:lang w:val="de-DE"/>
         </w:rPr>
-        <w:t>die genannten JMS-Destinations verwaltet. Als Beispiel für einen JMS-Provider kann HornetQ (ehemals JBoss Messaging) angeführt werden.</w:t>
+        <w:t>die genannten JMS-</w:t>
+      </w:r>
+      <w:proofErr w:type="spellStart"/>
+      <w:r>
+        <w:rPr>
+          <w:lang w:val="de-DE"/>
+        </w:rPr>
+        <w:t>Destinations</w:t>
+      </w:r>
+      <w:proofErr w:type="spellEnd"/>
+      <w:r>
+        <w:rPr>
+          <w:lang w:val="de-DE"/>
+        </w:rPr>
+        <w:t xml:space="preserve"> verwaltet. Als Beispiel für einen JMS-Provider kann </w:t>
+      </w:r>
+      <w:proofErr w:type="spellStart"/>
+      <w:r>
+        <w:rPr>
+          <w:lang w:val="de-DE"/>
+        </w:rPr>
+        <w:t>HornetQ</w:t>
+      </w:r>
+      <w:proofErr w:type="spellEnd"/>
+      <w:r>
+        <w:rPr>
+          <w:lang w:val="de-DE"/>
+        </w:rPr>
+        <w:t xml:space="preserve"> (ehemals </w:t>
+      </w:r>
+      <w:proofErr w:type="spellStart"/>
+      <w:r>
+        <w:rPr>
+          <w:lang w:val="de-DE"/>
+        </w:rPr>
+        <w:t>JBoss</w:t>
+      </w:r>
+      <w:proofErr w:type="spellEnd"/>
+      <w:r>
+        <w:rPr>
+          <w:lang w:val="de-DE"/>
+        </w:rPr>
+        <w:t xml:space="preserve"> Messaging) angeführt werden.</w:t>
       </w:r>
     </w:p>
     <w:p>
@@ -1184,7 +1595,13 @@
         <w:rPr>
           <w:lang w:val="de-DE"/>
         </w:rPr>
-        <w:t>der Chatanwendung weitestgehend ungeeignet</w:t>
+        <w:t xml:space="preserve">der </w:t>
+      </w:r>
+      <w:r>
+        <w:rPr>
+          <w:lang w:val="de-DE"/>
+        </w:rPr>
+        <w:t>Chatanwendung weitestgehend ungeeignet</w:t>
       </w:r>
       <w:r>
         <w:rPr>
@@ -1196,13 +1613,35 @@
         <w:rPr>
           <w:lang w:val="de-DE"/>
         </w:rPr>
-        <w:t xml:space="preserve">Dies war nicht nur der Tatsache geschuldet, dass die vorhandenen Komponenten </w:t>
-      </w:r>
-      <w:r>
-        <w:rPr>
-          <w:lang w:val="de-DE"/>
-        </w:rPr>
-        <w:t>Server, Client und Benchmarkclient in einer einzigen Applikation abgebildet wurden. Die Komponenten waren zum Teil durch sehr viele Abhängigkeiten an unterschiedlichen Stellen miteinander gekoppelt. Außerdem wurden einzelne SOLID-Prinzipien verletzt, womit zunächst ein grundlegendes Refactoring durchgeführt und im Zuge dessen die Architektur neu überdacht werden musste.</w:t>
+        <w:t xml:space="preserve">Dies war nicht nur der Tatsache geschuldet, dass die vorhandenen Komponenten Server, Client und </w:t>
+      </w:r>
+      <w:proofErr w:type="spellStart"/>
+      <w:r>
+        <w:rPr>
+          <w:lang w:val="de-DE"/>
+        </w:rPr>
+        <w:t>Benchmarkclient</w:t>
+      </w:r>
+      <w:proofErr w:type="spellEnd"/>
+      <w:r>
+        <w:rPr>
+          <w:lang w:val="de-DE"/>
+        </w:rPr>
+        <w:t xml:space="preserve"> in einer einzigen Applikation abgebildet wurden. Die Komponenten waren zum Teil durch sehr viele Abhängigkeiten an unterschiedlichen Stellen miteinander gekoppelt. Außerdem wurden einzelne SOLID-Prinzipien verletzt, womit zunächst ein grundlegendes </w:t>
+      </w:r>
+      <w:proofErr w:type="spellStart"/>
+      <w:r>
+        <w:rPr>
+          <w:lang w:val="de-DE"/>
+        </w:rPr>
+        <w:t>Refactoring</w:t>
+      </w:r>
+      <w:proofErr w:type="spellEnd"/>
+      <w:r>
+        <w:rPr>
+          <w:lang w:val="de-DE"/>
+        </w:rPr>
+        <w:t xml:space="preserve"> durchgeführt und im Zuge dessen die Architektur neu überdacht werden musste.</w:t>
       </w:r>
       <w:r>
         <w:rPr>
@@ -1279,28 +1718,34 @@
         <w:rPr>
           <w:lang w:val="de-DE"/>
         </w:rPr>
-        <w:t xml:space="preserve"> die Möglichkeit bieten, Nachrichten an eine Gruppe angemeldeter Benutzer zu versenden und Nachrichten anderer Benutzer zu empfangen. Demnach sind zusätzlich zum Senden und Empfangen von Nachrichten ein Login und Logout zu implementieren. </w:t>
-      </w:r>
-    </w:p>
-    <w:p>
-      <w:pPr>
-        <w:rPr>
-          <w:lang w:val="de-DE"/>
-        </w:rPr>
-      </w:pPr>
-      <w:r>
-        <w:rPr>
-          <w:lang w:val="de-DE"/>
-        </w:rPr>
-        <w:t>Dabei soll die Performance der</w:t>
-      </w:r>
-      <w:bookmarkStart w:id="1" w:name="_GoBack"/>
-      <w:bookmarkEnd w:id="1"/>
-      <w:r>
-        <w:rPr>
-          <w:lang w:val="de-DE"/>
-        </w:rPr>
-        <w:t xml:space="preserve"> Chatanwendung mithilfe eines Benchmarking-Clients unter Berücksichtigung verschiedener Metriken überwacht werden können.</w:t>
+        <w:t xml:space="preserve"> die Möglichkeit bieten, Nachrichten an eine Gruppe angemeldeter Benutzer zu versenden und Nachrichten anderer Benutzer zu empfangen. Demnach sind zusätzlich zum Senden und Empfangen von Nachrichten ein Login und </w:t>
+      </w:r>
+      <w:proofErr w:type="spellStart"/>
+      <w:r>
+        <w:rPr>
+          <w:lang w:val="de-DE"/>
+        </w:rPr>
+        <w:t>Logout</w:t>
+      </w:r>
+      <w:proofErr w:type="spellEnd"/>
+      <w:r>
+        <w:rPr>
+          <w:lang w:val="de-DE"/>
+        </w:rPr>
+        <w:t xml:space="preserve"> zu implementieren. </w:t>
+      </w:r>
+    </w:p>
+    <w:p>
+      <w:pPr>
+        <w:rPr>
+          <w:lang w:val="de-DE"/>
+        </w:rPr>
+      </w:pPr>
+      <w:r>
+        <w:rPr>
+          <w:lang w:val="de-DE"/>
+        </w:rPr>
+        <w:t>Dabei soll die Performance der Chatanwendung mithilfe eines Benchmarking-Clients unter Berücksichtigung verschiedener Metriken überwacht werden können.</w:t>
       </w:r>
     </w:p>
     <w:p>
@@ -1369,6 +1814,13 @@
         </w:rPr>
         <w:t>Komponentensicht</w:t>
       </w:r>
+      <w:r>
+        <w:rPr>
+          <w:rStyle w:val="Funotenzeichen"/>
+          <w:lang w:val="de-DE"/>
+        </w:rPr>
+        <w:footnoteReference w:id="2"/>
+      </w:r>
     </w:p>
     <w:p>
       <w:pPr>
@@ -1394,7 +1846,21 @@
         <w:rPr>
           <w:lang w:val="de-DE"/>
         </w:rPr>
-        <w:t xml:space="preserve"> entsprechende Komponentendiagramme der anfänglichen und der, im Zuge dieser Arbeit, neu entwickelten Anwendung gegenübergestellt. Diese sollen den groben Aufbau und die Veränderungen aufzeigen. Grundsätzlich ist das alte Projekt als eine standardmäßige Java-Anwendung zu sehen, während die Weiterentwicklung auf Apache Maven Projekte aufbaut. Jede Komponente aus Abbildung </w:t>
+        <w:t xml:space="preserve"> entsprechende Komponentendiagramme der anfänglichen und der, im Zuge dieser Arbeit, neu entwickelten Anwendung gegenübergestellt. Diese sollen den groben Aufbau und die Veränderungen aufzeigen. Grundsätzlich ist das alte Projekt als eine standardmäßige Java-Anwendung zu sehen, während die Weiterentwicklung auf Apache </w:t>
+      </w:r>
+      <w:proofErr w:type="spellStart"/>
+      <w:r>
+        <w:rPr>
+          <w:lang w:val="de-DE"/>
+        </w:rPr>
+        <w:t>Maven</w:t>
+      </w:r>
+      <w:proofErr w:type="spellEnd"/>
+      <w:r>
+        <w:rPr>
+          <w:lang w:val="de-DE"/>
+        </w:rPr>
+        <w:t xml:space="preserve"> Projekte aufbaut. Jede Komponente aus Abbildung </w:t>
       </w:r>
       <w:r>
         <w:rPr>
@@ -1407,7 +1873,21 @@
         <w:rPr>
           <w:lang w:val="de-DE"/>
         </w:rPr>
-        <w:t xml:space="preserve"> stellt hierbei ein eigenes Maven-Projekt dar, das Abhängigkeiten zu anderen Projekten besitzt. Diese Abhängigkeiten sind differenziert zu betrachten und werden in den nachfolgenden </w:t>
+        <w:t xml:space="preserve"> stellt hierbei ein eigenes </w:t>
+      </w:r>
+      <w:proofErr w:type="spellStart"/>
+      <w:r>
+        <w:rPr>
+          <w:lang w:val="de-DE"/>
+        </w:rPr>
+        <w:t>Maven</w:t>
+      </w:r>
+      <w:proofErr w:type="spellEnd"/>
+      <w:r>
+        <w:rPr>
+          <w:lang w:val="de-DE"/>
+        </w:rPr>
+        <w:t xml:space="preserve">-Projekt dar, das Abhängigkeiten zu anderen Projekten besitzt. Diese Abhängigkeiten sind differenziert zu betrachten und werden in den nachfolgenden </w:t>
       </w:r>
       <w:r>
         <w:rPr>
@@ -1427,7 +1907,49 @@
         <w:rPr>
           <w:lang w:val="de-DE"/>
         </w:rPr>
-        <w:t>Mittels des Einsatzes eines Dependency- und Buildmanagement-Tools wie Apache Maven, bringt die neue Chatanwendung viele Vorteile mit sich. Hierzu zählt neben einem vereinfachten und redundanzfreien Verwalten der Abhängigkeiten zu bestimmten Bibliotheken, auch das automatisierte Bauen und Testen der Anwendung. Eine Aufwandsverringerung wurde vor allem m</w:t>
+        <w:t xml:space="preserve">Mittels des Einsatzes eines </w:t>
+      </w:r>
+      <w:proofErr w:type="spellStart"/>
+      <w:r>
+        <w:rPr>
+          <w:lang w:val="de-DE"/>
+        </w:rPr>
+        <w:t>Dependency</w:t>
+      </w:r>
+      <w:proofErr w:type="spellEnd"/>
+      <w:r>
+        <w:rPr>
+          <w:lang w:val="de-DE"/>
+        </w:rPr>
+        <w:t xml:space="preserve">- und </w:t>
+      </w:r>
+      <w:proofErr w:type="spellStart"/>
+      <w:r>
+        <w:rPr>
+          <w:lang w:val="de-DE"/>
+        </w:rPr>
+        <w:t>Buildmanagement</w:t>
+      </w:r>
+      <w:proofErr w:type="spellEnd"/>
+      <w:r>
+        <w:rPr>
+          <w:lang w:val="de-DE"/>
+        </w:rPr>
+        <w:t xml:space="preserve">-Tools wie Apache </w:t>
+      </w:r>
+      <w:proofErr w:type="spellStart"/>
+      <w:r>
+        <w:rPr>
+          <w:lang w:val="de-DE"/>
+        </w:rPr>
+        <w:t>Maven</w:t>
+      </w:r>
+      <w:proofErr w:type="spellEnd"/>
+      <w:r>
+        <w:rPr>
+          <w:lang w:val="de-DE"/>
+        </w:rPr>
+        <w:t>, bringt die neue Chatanwendung viele Vorteile mit sich. Hierzu zählt neben einem vereinfachten und redundanzfreien Verwalten der Abhängigkeiten zu bestimmten Bibliotheken, auch das automatisierte Bauen und Testen der Anwendung. Eine Aufwandsverringerung wurde vor allem m</w:t>
       </w:r>
       <w:r>
         <w:rPr>
@@ -1439,25 +1961,76 @@
         <w:rPr>
           <w:lang w:val="de-DE"/>
         </w:rPr>
-        <w:t xml:space="preserve"> des automatisierten Deployments durch</w:t>
-      </w:r>
-      <w:r>
-        <w:rPr>
-          <w:lang w:val="de-DE"/>
-        </w:rPr>
-        <w:t xml:space="preserve"> Apache Maven</w:t>
-      </w:r>
-      <w:r>
-        <w:rPr>
-          <w:lang w:val="de-DE"/>
-        </w:rPr>
-        <w:t xml:space="preserve"> bei jedem Build</w:t>
-      </w:r>
-      <w:r>
-        <w:rPr>
-          <w:lang w:val="de-DE"/>
-        </w:rPr>
-        <w:t xml:space="preserve"> auf den Wildfly </w:t>
+        <w:t xml:space="preserve"> des </w:t>
+      </w:r>
+      <w:r>
+        <w:rPr>
+          <w:lang w:val="de-DE"/>
+        </w:rPr>
+        <w:lastRenderedPageBreak/>
+        <w:t xml:space="preserve">automatisierten </w:t>
+      </w:r>
+      <w:proofErr w:type="spellStart"/>
+      <w:r>
+        <w:rPr>
+          <w:lang w:val="de-DE"/>
+        </w:rPr>
+        <w:t>Deployments</w:t>
+      </w:r>
+      <w:proofErr w:type="spellEnd"/>
+      <w:r>
+        <w:rPr>
+          <w:lang w:val="de-DE"/>
+        </w:rPr>
+        <w:t xml:space="preserve"> durch</w:t>
+      </w:r>
+      <w:r>
+        <w:rPr>
+          <w:lang w:val="de-DE"/>
+        </w:rPr>
+        <w:t xml:space="preserve"> Apache </w:t>
+      </w:r>
+      <w:proofErr w:type="spellStart"/>
+      <w:r>
+        <w:rPr>
+          <w:lang w:val="de-DE"/>
+        </w:rPr>
+        <w:t>Maven</w:t>
+      </w:r>
+      <w:proofErr w:type="spellEnd"/>
+      <w:r>
+        <w:rPr>
+          <w:lang w:val="de-DE"/>
+        </w:rPr>
+        <w:t xml:space="preserve"> bei jedem </w:t>
+      </w:r>
+      <w:proofErr w:type="spellStart"/>
+      <w:r>
+        <w:rPr>
+          <w:lang w:val="de-DE"/>
+        </w:rPr>
+        <w:t>Build</w:t>
+      </w:r>
+      <w:proofErr w:type="spellEnd"/>
+      <w:r>
+        <w:rPr>
+          <w:lang w:val="de-DE"/>
+        </w:rPr>
+        <w:t xml:space="preserve"> auf den </w:t>
+      </w:r>
+      <w:proofErr w:type="spellStart"/>
+      <w:r>
+        <w:rPr>
+          <w:lang w:val="de-DE"/>
+        </w:rPr>
+        <w:t>Wildfly</w:t>
+      </w:r>
+      <w:proofErr w:type="spellEnd"/>
+      <w:r>
+        <w:rPr>
+          <w:lang w:val="de-DE"/>
+        </w:rPr>
+        <w:t xml:space="preserve"> </w:t>
       </w:r>
       <w:r>
         <w:rPr>
@@ -1470,7 +2043,7 @@
           <w:rStyle w:val="Funotenzeichen"/>
           <w:lang w:val="de-DE"/>
         </w:rPr>
-        <w:footnoteReference w:id="2"/>
+        <w:footnoteReference w:id="3"/>
       </w:r>
     </w:p>
     <w:p>
@@ -1483,22 +2056,6 @@
     </w:p>
     <w:p>
       <w:pPr>
-        <w:jc w:val="both"/>
-        <w:rPr>
-          <w:i/>
-          <w:lang w:val="de-DE"/>
-        </w:rPr>
-      </w:pPr>
-      <w:r>
-        <w:rPr>
-          <w:i/>
-          <w:lang w:val="de-DE"/>
-        </w:rPr>
-        <w:t>An dieser Stelle sei festgehalten, dass eine grobe Verteilung sowie entsprechende Sequenzdiagramme bereits durch das Anforderungsdokument gegeben sind und damit nachfolgend lediglich bei einer Abweichung dieser spezifizierten Logik entsprechende Diagramme für die Beschreibung zum Einsatz kommen.</w:t>
-      </w:r>
-    </w:p>
-    <w:p>
-      <w:pPr>
         <w:rPr>
           <w:lang w:val="de-DE"/>
         </w:rPr>
@@ -1531,6 +2088,60 @@
           <w:lang w:val="de-DE"/>
         </w:rPr>
       </w:pPr>
+      <w:r>
+        <w:rPr>
+          <w:noProof/>
+          <w:lang w:val="de-DE" w:eastAsia="de-DE"/>
+        </w:rPr>
+        <w:drawing>
+          <wp:inline distT="0" distB="0" distL="0" distR="0">
+            <wp:extent cx="3200400" cy="1957070"/>
+            <wp:effectExtent l="0" t="0" r="0" b="5080"/>
+            <wp:docPr id="1" name="Grafik 1"/>
+            <wp:cNvGraphicFramePr>
+              <a:graphicFrameLocks xmlns:a="http://schemas.openxmlformats.org/drawingml/2006/main" noChangeAspect="1"/>
+            </wp:cNvGraphicFramePr>
+            <a:graphic xmlns:a="http://schemas.openxmlformats.org/drawingml/2006/main">
+              <a:graphicData uri="http://schemas.openxmlformats.org/drawingml/2006/picture">
+                <pic:pic xmlns:pic="http://schemas.openxmlformats.org/drawingml/2006/picture">
+                  <pic:nvPicPr>
+                    <pic:cNvPr id="1" name="JustServer.bmp"/>
+                    <pic:cNvPicPr/>
+                  </pic:nvPicPr>
+                  <pic:blipFill>
+                    <a:blip r:embed="rId10">
+                      <a:extLst>
+                        <a:ext uri="{28A0092B-C50C-407E-A947-70E740481C1C}">
+                          <a14:useLocalDpi xmlns:a14="http://schemas.microsoft.com/office/drawing/2010/main" val="0"/>
+                        </a:ext>
+                      </a:extLst>
+                    </a:blip>
+                    <a:stretch>
+                      <a:fillRect/>
+                    </a:stretch>
+                  </pic:blipFill>
+                  <pic:spPr>
+                    <a:xfrm>
+                      <a:off x="0" y="0"/>
+                      <a:ext cx="3200400" cy="1957070"/>
+                    </a:xfrm>
+                    <a:prstGeom prst="rect">
+                      <a:avLst/>
+                    </a:prstGeom>
+                  </pic:spPr>
+                </pic:pic>
+              </a:graphicData>
+            </a:graphic>
+          </wp:inline>
+        </w:drawing>
+      </w:r>
+    </w:p>
+    <w:p>
+      <w:pPr>
+        <w:rPr>
+          <w:lang w:val="de-DE"/>
+        </w:rPr>
+      </w:pPr>
     </w:p>
     <w:p>
       <w:pPr>
@@ -1565,6 +2176,60 @@
           <w:lang w:val="de-DE"/>
         </w:rPr>
       </w:pPr>
+      <w:r>
+        <w:rPr>
+          <w:noProof/>
+          <w:lang w:val="de-DE" w:eastAsia="de-DE"/>
+        </w:rPr>
+        <w:drawing>
+          <wp:inline distT="0" distB="0" distL="0" distR="0">
+            <wp:extent cx="3200400" cy="1600200"/>
+            <wp:effectExtent l="0" t="0" r="0" b="0"/>
+            <wp:docPr id="2" name="Grafik 2"/>
+            <wp:cNvGraphicFramePr>
+              <a:graphicFrameLocks xmlns:a="http://schemas.openxmlformats.org/drawingml/2006/main" noChangeAspect="1"/>
+            </wp:cNvGraphicFramePr>
+            <a:graphic xmlns:a="http://schemas.openxmlformats.org/drawingml/2006/main">
+              <a:graphicData uri="http://schemas.openxmlformats.org/drawingml/2006/picture">
+                <pic:pic xmlns:pic="http://schemas.openxmlformats.org/drawingml/2006/picture">
+                  <pic:nvPicPr>
+                    <pic:cNvPr id="2" name="JustClient.bmp"/>
+                    <pic:cNvPicPr/>
+                  </pic:nvPicPr>
+                  <pic:blipFill>
+                    <a:blip r:embed="rId11">
+                      <a:extLst>
+                        <a:ext uri="{28A0092B-C50C-407E-A947-70E740481C1C}">
+                          <a14:useLocalDpi xmlns:a14="http://schemas.microsoft.com/office/drawing/2010/main" val="0"/>
+                        </a:ext>
+                      </a:extLst>
+                    </a:blip>
+                    <a:stretch>
+                      <a:fillRect/>
+                    </a:stretch>
+                  </pic:blipFill>
+                  <pic:spPr>
+                    <a:xfrm>
+                      <a:off x="0" y="0"/>
+                      <a:ext cx="3200400" cy="1600200"/>
+                    </a:xfrm>
+                    <a:prstGeom prst="rect">
+                      <a:avLst/>
+                    </a:prstGeom>
+                  </pic:spPr>
+                </pic:pic>
+              </a:graphicData>
+            </a:graphic>
+          </wp:inline>
+        </w:drawing>
+      </w:r>
+    </w:p>
+    <w:p>
+      <w:pPr>
+        <w:rPr>
+          <w:lang w:val="de-DE"/>
+        </w:rPr>
+      </w:pPr>
     </w:p>
     <w:p>
       <w:pPr>
@@ -1594,6 +2259,53 @@
           <w:lang w:val="de-DE"/>
         </w:rPr>
       </w:pPr>
+      <w:r>
+        <w:rPr>
+          <w:noProof/>
+          <w:lang w:val="de-DE" w:eastAsia="de-DE"/>
+        </w:rPr>
+        <w:drawing>
+          <wp:inline distT="0" distB="0" distL="0" distR="0">
+            <wp:extent cx="3200400" cy="1821815"/>
+            <wp:effectExtent l="0" t="0" r="0" b="6985"/>
+            <wp:docPr id="3" name="Grafik 3"/>
+            <wp:cNvGraphicFramePr>
+              <a:graphicFrameLocks xmlns:a="http://schemas.openxmlformats.org/drawingml/2006/main" noChangeAspect="1"/>
+            </wp:cNvGraphicFramePr>
+            <a:graphic xmlns:a="http://schemas.openxmlformats.org/drawingml/2006/main">
+              <a:graphicData uri="http://schemas.openxmlformats.org/drawingml/2006/picture">
+                <pic:pic xmlns:pic="http://schemas.openxmlformats.org/drawingml/2006/picture">
+                  <pic:nvPicPr>
+                    <pic:cNvPr id="3" name="JustBenchmark.bmp"/>
+                    <pic:cNvPicPr/>
+                  </pic:nvPicPr>
+                  <pic:blipFill>
+                    <a:blip r:embed="rId12">
+                      <a:extLst>
+                        <a:ext uri="{28A0092B-C50C-407E-A947-70E740481C1C}">
+                          <a14:useLocalDpi xmlns:a14="http://schemas.microsoft.com/office/drawing/2010/main" val="0"/>
+                        </a:ext>
+                      </a:extLst>
+                    </a:blip>
+                    <a:stretch>
+                      <a:fillRect/>
+                    </a:stretch>
+                  </pic:blipFill>
+                  <pic:spPr>
+                    <a:xfrm>
+                      <a:off x="0" y="0"/>
+                      <a:ext cx="3200400" cy="1821815"/>
+                    </a:xfrm>
+                    <a:prstGeom prst="rect">
+                      <a:avLst/>
+                    </a:prstGeom>
+                  </pic:spPr>
+                </pic:pic>
+              </a:graphicData>
+            </a:graphic>
+          </wp:inline>
+        </w:drawing>
+      </w:r>
     </w:p>
     <w:p>
       <w:pPr>
@@ -1772,7 +2484,35 @@
         <w:rPr>
           <w:lang w:val="de-DE"/>
         </w:rPr>
-        <w:t>Die Ursprüngliche Anforderung an die Chatapplikation definierte den Wildfly 8.2 als Zielsystem. Unter Absprache wurde jedoch im Nachgang der Umstieg auf eine aktuellere Version des Wildflys in Betracht gezogen und letztendlich umgesetzt. Für einen Umstieg auf die aktuellste Version 10.1.0 gelten vor allem die nachfolgend zusammengefassten Vorzüge:</w:t>
+        <w:t xml:space="preserve">Die Ursprüngliche Anforderung an die Chatapplikation definierte den </w:t>
+      </w:r>
+      <w:proofErr w:type="spellStart"/>
+      <w:r>
+        <w:rPr>
+          <w:lang w:val="de-DE"/>
+        </w:rPr>
+        <w:t>Wildfly</w:t>
+      </w:r>
+      <w:proofErr w:type="spellEnd"/>
+      <w:r>
+        <w:rPr>
+          <w:lang w:val="de-DE"/>
+        </w:rPr>
+        <w:t xml:space="preserve"> 8.2 als Zielsystem. Unter Absprache wurde jedoch im Nachgang der Umstieg auf eine aktuellere Version des </w:t>
+      </w:r>
+      <w:proofErr w:type="spellStart"/>
+      <w:r>
+        <w:rPr>
+          <w:lang w:val="de-DE"/>
+        </w:rPr>
+        <w:t>Wildflys</w:t>
+      </w:r>
+      <w:proofErr w:type="spellEnd"/>
+      <w:r>
+        <w:rPr>
+          <w:lang w:val="de-DE"/>
+        </w:rPr>
+        <w:t xml:space="preserve"> in Betracht gezogen und letztendlich umgesetzt. Für einen Umstieg auf die aktuellste Version 10.1.0 gelten vor allem die nachfolgend zusammengefassten Vorzüge:</w:t>
       </w:r>
     </w:p>
     <w:p>
@@ -1824,7 +2564,7 @@
           <w:rStyle w:val="Funotenzeichen"/>
           <w:lang w:val="de-DE"/>
         </w:rPr>
-        <w:footnoteReference w:id="3"/>
+        <w:footnoteReference w:id="4"/>
       </w:r>
     </w:p>
     <w:p>
@@ -1843,7 +2583,35 @@
         <w:rPr>
           <w:lang w:val="de-DE"/>
         </w:rPr>
-        <w:t>Einfacheres Mangement der Wildfly-Konfiguration, bspw. durch die Bereitstellung vordefinierter Datenbankkonfigurationen.</w:t>
+        <w:t xml:space="preserve">Einfacheres </w:t>
+      </w:r>
+      <w:proofErr w:type="spellStart"/>
+      <w:r>
+        <w:rPr>
+          <w:lang w:val="de-DE"/>
+        </w:rPr>
+        <w:t>Mangement</w:t>
+      </w:r>
+      <w:proofErr w:type="spellEnd"/>
+      <w:r>
+        <w:rPr>
+          <w:lang w:val="de-DE"/>
+        </w:rPr>
+        <w:t xml:space="preserve"> der </w:t>
+      </w:r>
+      <w:proofErr w:type="spellStart"/>
+      <w:r>
+        <w:rPr>
+          <w:lang w:val="de-DE"/>
+        </w:rPr>
+        <w:t>Wildfly</w:t>
+      </w:r>
+      <w:proofErr w:type="spellEnd"/>
+      <w:r>
+        <w:rPr>
+          <w:lang w:val="de-DE"/>
+        </w:rPr>
+        <w:t>-Konfiguration, bspw. durch die Bereitstellung vordefinierter Datenbankkonfigurationen.</w:t>
       </w:r>
     </w:p>
     <w:p>
@@ -1862,7 +2630,49 @@
         <w:rPr>
           <w:lang w:val="de-DE"/>
         </w:rPr>
-        <w:t>Das in Wildfly 8 für die Umsetzung von JMS standardmäßig genutzte Projekt HornetQ wurde eingestellt. Die Codebasis ist an Apache übergeben worden und in dem neuen Projekt ActiveMQ Artemis aufgegangen.</w:t>
+        <w:t xml:space="preserve">Das in </w:t>
+      </w:r>
+      <w:proofErr w:type="spellStart"/>
+      <w:r>
+        <w:rPr>
+          <w:lang w:val="de-DE"/>
+        </w:rPr>
+        <w:t>Wildfly</w:t>
+      </w:r>
+      <w:proofErr w:type="spellEnd"/>
+      <w:r>
+        <w:rPr>
+          <w:lang w:val="de-DE"/>
+        </w:rPr>
+        <w:t xml:space="preserve"> 8 für die Umsetzung von JMS standardmäßig genutzte Projekt </w:t>
+      </w:r>
+      <w:proofErr w:type="spellStart"/>
+      <w:r>
+        <w:rPr>
+          <w:lang w:val="de-DE"/>
+        </w:rPr>
+        <w:t>HornetQ</w:t>
+      </w:r>
+      <w:proofErr w:type="spellEnd"/>
+      <w:r>
+        <w:rPr>
+          <w:lang w:val="de-DE"/>
+        </w:rPr>
+        <w:t xml:space="preserve"> wurde eingestellt. Die Codebasis ist an Apache übergeben worden und in dem neuen Projekt </w:t>
+      </w:r>
+      <w:proofErr w:type="spellStart"/>
+      <w:r>
+        <w:rPr>
+          <w:lang w:val="de-DE"/>
+        </w:rPr>
+        <w:t>ActiveMQ</w:t>
+      </w:r>
+      <w:proofErr w:type="spellEnd"/>
+      <w:r>
+        <w:rPr>
+          <w:lang w:val="de-DE"/>
+        </w:rPr>
+        <w:t xml:space="preserve"> Artemis aufgegangen.</w:t>
       </w:r>
       <w:r>
         <w:rPr>
@@ -1894,7 +2704,35 @@
         <w:rPr>
           <w:lang w:val="de-DE"/>
         </w:rPr>
-        <w:t>Die Sicherheit ist in Wildfly 8.2 nicht mehr gewährleistet, da Sicherheitsupdates für Wildfly 9 und 10, jedoch nicht mehr für 8 veröffentlicht wurden.</w:t>
+        <w:t xml:space="preserve">Die Sicherheit ist in </w:t>
+      </w:r>
+      <w:proofErr w:type="spellStart"/>
+      <w:r>
+        <w:rPr>
+          <w:lang w:val="de-DE"/>
+        </w:rPr>
+        <w:t>Wildfly</w:t>
+      </w:r>
+      <w:proofErr w:type="spellEnd"/>
+      <w:r>
+        <w:rPr>
+          <w:lang w:val="de-DE"/>
+        </w:rPr>
+        <w:t xml:space="preserve"> 8.2 nicht mehr gewährleistet, da Sicherheitsupdates für </w:t>
+      </w:r>
+      <w:proofErr w:type="spellStart"/>
+      <w:r>
+        <w:rPr>
+          <w:lang w:val="de-DE"/>
+        </w:rPr>
+        <w:t>Wildfly</w:t>
+      </w:r>
+      <w:proofErr w:type="spellEnd"/>
+      <w:r>
+        <w:rPr>
+          <w:lang w:val="de-DE"/>
+        </w:rPr>
+        <w:t xml:space="preserve"> 9 und 10, jedoch nicht mehr für 8 veröffentlicht wurden.</w:t>
       </w:r>
     </w:p>
     <w:p>
@@ -1913,7 +2751,21 @@
         <w:rPr>
           <w:lang w:val="de-DE"/>
         </w:rPr>
-        <w:t>Der Wildfly 10 ist zukunftssicherer, da das kommende Java 9 bereits voll unterstützt wird.</w:t>
+        <w:t xml:space="preserve">Der </w:t>
+      </w:r>
+      <w:proofErr w:type="spellStart"/>
+      <w:r>
+        <w:rPr>
+          <w:lang w:val="de-DE"/>
+        </w:rPr>
+        <w:t>Wildfly</w:t>
+      </w:r>
+      <w:proofErr w:type="spellEnd"/>
+      <w:r>
+        <w:rPr>
+          <w:lang w:val="de-DE"/>
+        </w:rPr>
+        <w:t xml:space="preserve"> 10 ist zukunftssicherer, da das kommende Java 9 bereits voll unterstützt wird.</w:t>
       </w:r>
     </w:p>
     <w:p>
@@ -1932,7 +2784,21 @@
         <w:rPr>
           <w:lang w:val="de-DE"/>
         </w:rPr>
-        <w:t>Es wird die aktuellste Version 5 des ORM-Frameworks Hibernate unterstützt.</w:t>
+        <w:t xml:space="preserve">Es wird die aktuellste Version 5 des ORM-Frameworks </w:t>
+      </w:r>
+      <w:proofErr w:type="spellStart"/>
+      <w:r>
+        <w:rPr>
+          <w:lang w:val="de-DE"/>
+        </w:rPr>
+        <w:t>Hibernate</w:t>
+      </w:r>
+      <w:proofErr w:type="spellEnd"/>
+      <w:r>
+        <w:rPr>
+          <w:lang w:val="de-DE"/>
+        </w:rPr>
+        <w:t xml:space="preserve"> unterstützt.</w:t>
       </w:r>
       <w:r>
         <w:rPr>
@@ -1945,7 +2811,7 @@
           <w:rStyle w:val="Funotenzeichen"/>
           <w:lang w:val="de-DE"/>
         </w:rPr>
-        <w:footnoteReference w:id="4"/>
+        <w:footnoteReference w:id="5"/>
       </w:r>
     </w:p>
     <w:p>
@@ -1961,7 +2827,23 @@
           <w:highlight w:val="yellow"/>
           <w:lang w:val="de-DE"/>
         </w:rPr>
-        <w:t>[QUELLE Doku/Changelog WF9+10]</w:t>
+        <w:t>[QUELLE Doku/</w:t>
+      </w:r>
+      <w:proofErr w:type="spellStart"/>
+      <w:r>
+        <w:rPr>
+          <w:highlight w:val="yellow"/>
+          <w:lang w:val="de-DE"/>
+        </w:rPr>
+        <w:t>Changelog</w:t>
+      </w:r>
+      <w:proofErr w:type="spellEnd"/>
+      <w:r>
+        <w:rPr>
+          <w:highlight w:val="yellow"/>
+          <w:lang w:val="de-DE"/>
+        </w:rPr>
+        <w:t xml:space="preserve"> WF9+10]</w:t>
       </w:r>
     </w:p>
     <w:p>
@@ -1989,13 +2871,41 @@
         <w:rPr>
           <w:lang w:val="de-DE"/>
         </w:rPr>
-        <w:t xml:space="preserve">Es wurde außerdem erreicht, dass die Chatapplikation einen Großteil der Konfiguration während des Deployments selbst übernimmt, wodurch ein entsprechender Aufwand </w:t>
-      </w:r>
-      <w:r>
-        <w:rPr>
-          <w:lang w:val="de-DE"/>
-        </w:rPr>
-        <w:t xml:space="preserve">bei dem initialen Aufsetzen des Wildflys </w:t>
+        <w:t xml:space="preserve">Es wurde außerdem erreicht, dass die Chatapplikation einen Großteil der Konfiguration während des </w:t>
+      </w:r>
+      <w:proofErr w:type="spellStart"/>
+      <w:r>
+        <w:rPr>
+          <w:lang w:val="de-DE"/>
+        </w:rPr>
+        <w:t>Deployments</w:t>
+      </w:r>
+      <w:proofErr w:type="spellEnd"/>
+      <w:r>
+        <w:rPr>
+          <w:lang w:val="de-DE"/>
+        </w:rPr>
+        <w:t xml:space="preserve"> selbst übernimmt, wodurch ein entsprechender Aufwand </w:t>
+      </w:r>
+      <w:r>
+        <w:rPr>
+          <w:lang w:val="de-DE"/>
+        </w:rPr>
+        <w:t xml:space="preserve">bei dem initialen Aufsetzen des </w:t>
+      </w:r>
+      <w:proofErr w:type="spellStart"/>
+      <w:r>
+        <w:rPr>
+          <w:lang w:val="de-DE"/>
+        </w:rPr>
+        <w:t>Wildflys</w:t>
+      </w:r>
+      <w:proofErr w:type="spellEnd"/>
+      <w:r>
+        <w:rPr>
+          <w:lang w:val="de-DE"/>
+        </w:rPr>
+        <w:t xml:space="preserve"> </w:t>
       </w:r>
       <w:r>
         <w:rPr>
@@ -2007,19 +2917,47 @@
         <w:rPr>
           <w:lang w:val="de-DE"/>
         </w:rPr>
-        <w:t>entfällt. K</w:t>
-      </w:r>
-      <w:r>
-        <w:rPr>
-          <w:lang w:val="de-DE"/>
-        </w:rPr>
-        <w:t xml:space="preserve">onfigurative Änderungen </w:t>
-      </w:r>
-      <w:r>
-        <w:rPr>
-          <w:lang w:val="de-DE"/>
-        </w:rPr>
-        <w:t>können somit in der Applikation selbst mittels einfachem XML vorgenommen werden. Dies umfasst unter anderem die nicht triviale Konfiguration der XA-Datasources, um die man sich nicht weiter zu kümmern braucht.</w:t>
+        <w:t xml:space="preserve">entfällt. </w:t>
+      </w:r>
+      <w:proofErr w:type="spellStart"/>
+      <w:r>
+        <w:rPr>
+          <w:lang w:val="de-DE"/>
+        </w:rPr>
+        <w:t>K</w:t>
+      </w:r>
+      <w:r>
+        <w:rPr>
+          <w:lang w:val="de-DE"/>
+        </w:rPr>
+        <w:t>onfigurative</w:t>
+      </w:r>
+      <w:proofErr w:type="spellEnd"/>
+      <w:r>
+        <w:rPr>
+          <w:lang w:val="de-DE"/>
+        </w:rPr>
+        <w:t xml:space="preserve"> Änderungen </w:t>
+      </w:r>
+      <w:r>
+        <w:rPr>
+          <w:lang w:val="de-DE"/>
+        </w:rPr>
+        <w:t>können somit in der Applikation selbst mittels einfachem XML vorgenommen werden. Dies umfasst unter anderem die nicht triviale Konfiguration der XA-</w:t>
+      </w:r>
+      <w:proofErr w:type="spellStart"/>
+      <w:r>
+        <w:rPr>
+          <w:lang w:val="de-DE"/>
+        </w:rPr>
+        <w:t>Datasources</w:t>
+      </w:r>
+      <w:proofErr w:type="spellEnd"/>
+      <w:r>
+        <w:rPr>
+          <w:lang w:val="de-DE"/>
+        </w:rPr>
+        <w:t>, um die man sich nicht weiter zu kümmern braucht.</w:t>
       </w:r>
     </w:p>
     <w:p>
@@ -2040,6 +2978,7 @@
         <w:rPr>
           <w:lang w:val="de-DE"/>
         </w:rPr>
+        <w:lastRenderedPageBreak/>
         <w:t xml:space="preserve">Ablösung </w:t>
       </w:r>
       <w:r>
@@ -2090,34 +3029,239 @@
           <w:color w:val="000000"/>
           <w:lang w:val="de-DE" w:eastAsia="de-DE"/>
         </w:rPr>
-        <w:t xml:space="preserve">(„The number of MDB threads is equal to 16 (this is the default value)) Es wird automatisch ein Threadpool mit 16 Threads erzeugt, die durch EJB bzw. den Message Driven Beans verwaltet werden </w:t>
-      </w:r>
+        <w:t xml:space="preserve">(„The </w:t>
+      </w:r>
+      <w:proofErr w:type="spellStart"/>
       <w:r>
         <w:rPr>
           <w:color w:val="000000"/>
           <w:lang w:val="de-DE" w:eastAsia="de-DE"/>
         </w:rPr>
-        <w:fldChar w:fldCharType="begin"/>
-      </w:r>
+        <w:t>number</w:t>
+      </w:r>
+      <w:proofErr w:type="spellEnd"/>
       <w:r>
         <w:rPr>
           <w:color w:val="000000"/>
           <w:lang w:val="de-DE" w:eastAsia="de-DE"/>
         </w:rPr>
-        <w:instrText xml:space="preserve"> ADDIN ZOTERO_ITEM CSL_CITATION {"citationID":"2f81lp6ds5","properties":{"formattedCitation":"[4]","plainCitation":"[4]"},"citationItems":[{"id":1715,"uris":["http://zotero.org/groups/753033/items/M6EBFX7S"],"uri":["http://zotero.org/groups/753033/items/M6EBFX7S"],"itemData":{"id":1715,"type":"webpage","title":"Message-Driven EJBs","URL":"http://docs.oracle.com/cd/E11035_01/wls100/ejb/message_beans.html","accessed":{"date-parts":[["2016",11,17]]}}}],"schema":"https://github.com/citation-style-language/schema/raw/master/csl-citation.json"} </w:instrText>
-      </w:r>
+        <w:t xml:space="preserve"> </w:t>
+      </w:r>
+      <w:proofErr w:type="spellStart"/>
       <w:r>
         <w:rPr>
           <w:color w:val="000000"/>
           <w:lang w:val="de-DE" w:eastAsia="de-DE"/>
         </w:rPr>
+        <w:t>of</w:t>
+      </w:r>
+      <w:proofErr w:type="spellEnd"/>
+      <w:r>
+        <w:rPr>
+          <w:color w:val="000000"/>
+          <w:lang w:val="de-DE" w:eastAsia="de-DE"/>
+        </w:rPr>
+        <w:t xml:space="preserve"> MDB </w:t>
+      </w:r>
+      <w:proofErr w:type="spellStart"/>
+      <w:r>
+        <w:rPr>
+          <w:color w:val="000000"/>
+          <w:lang w:val="de-DE" w:eastAsia="de-DE"/>
+        </w:rPr>
+        <w:t>threads</w:t>
+      </w:r>
+      <w:proofErr w:type="spellEnd"/>
+      <w:r>
+        <w:rPr>
+          <w:color w:val="000000"/>
+          <w:lang w:val="de-DE" w:eastAsia="de-DE"/>
+        </w:rPr>
+        <w:t xml:space="preserve"> </w:t>
+      </w:r>
+      <w:proofErr w:type="spellStart"/>
+      <w:r>
+        <w:rPr>
+          <w:color w:val="000000"/>
+          <w:lang w:val="de-DE" w:eastAsia="de-DE"/>
+        </w:rPr>
+        <w:t>is</w:t>
+      </w:r>
+      <w:proofErr w:type="spellEnd"/>
+      <w:r>
+        <w:rPr>
+          <w:color w:val="000000"/>
+          <w:lang w:val="de-DE" w:eastAsia="de-DE"/>
+        </w:rPr>
+        <w:t xml:space="preserve"> </w:t>
+      </w:r>
+      <w:proofErr w:type="spellStart"/>
+      <w:r>
+        <w:rPr>
+          <w:color w:val="000000"/>
+          <w:lang w:val="de-DE" w:eastAsia="de-DE"/>
+        </w:rPr>
+        <w:t>equal</w:t>
+      </w:r>
+      <w:proofErr w:type="spellEnd"/>
+      <w:r>
+        <w:rPr>
+          <w:color w:val="000000"/>
+          <w:lang w:val="de-DE" w:eastAsia="de-DE"/>
+        </w:rPr>
+        <w:t xml:space="preserve"> </w:t>
+      </w:r>
+      <w:proofErr w:type="spellStart"/>
+      <w:r>
+        <w:rPr>
+          <w:color w:val="000000"/>
+          <w:lang w:val="de-DE" w:eastAsia="de-DE"/>
+        </w:rPr>
+        <w:t>to</w:t>
+      </w:r>
+      <w:proofErr w:type="spellEnd"/>
+      <w:r>
+        <w:rPr>
+          <w:color w:val="000000"/>
+          <w:lang w:val="de-DE" w:eastAsia="de-DE"/>
+        </w:rPr>
+        <w:t xml:space="preserve"> 16 (</w:t>
+      </w:r>
+      <w:proofErr w:type="spellStart"/>
+      <w:r>
+        <w:rPr>
+          <w:color w:val="000000"/>
+          <w:lang w:val="de-DE" w:eastAsia="de-DE"/>
+        </w:rPr>
+        <w:t>this</w:t>
+      </w:r>
+      <w:proofErr w:type="spellEnd"/>
+      <w:r>
+        <w:rPr>
+          <w:color w:val="000000"/>
+          <w:lang w:val="de-DE" w:eastAsia="de-DE"/>
+        </w:rPr>
+        <w:t xml:space="preserve"> </w:t>
+      </w:r>
+      <w:proofErr w:type="spellStart"/>
+      <w:r>
+        <w:rPr>
+          <w:color w:val="000000"/>
+          <w:lang w:val="de-DE" w:eastAsia="de-DE"/>
+        </w:rPr>
+        <w:t>is</w:t>
+      </w:r>
+      <w:proofErr w:type="spellEnd"/>
+      <w:r>
+        <w:rPr>
+          <w:color w:val="000000"/>
+          <w:lang w:val="de-DE" w:eastAsia="de-DE"/>
+        </w:rPr>
+        <w:t xml:space="preserve"> </w:t>
+      </w:r>
+      <w:proofErr w:type="spellStart"/>
+      <w:r>
+        <w:rPr>
+          <w:color w:val="000000"/>
+          <w:lang w:val="de-DE" w:eastAsia="de-DE"/>
+        </w:rPr>
+        <w:t>the</w:t>
+      </w:r>
+      <w:proofErr w:type="spellEnd"/>
+      <w:r>
+        <w:rPr>
+          <w:color w:val="000000"/>
+          <w:lang w:val="de-DE" w:eastAsia="de-DE"/>
+        </w:rPr>
+        <w:t xml:space="preserve"> </w:t>
+      </w:r>
+      <w:proofErr w:type="spellStart"/>
+      <w:r>
+        <w:rPr>
+          <w:color w:val="000000"/>
+          <w:lang w:val="de-DE" w:eastAsia="de-DE"/>
+        </w:rPr>
+        <w:t>default</w:t>
+      </w:r>
+      <w:proofErr w:type="spellEnd"/>
+      <w:r>
+        <w:rPr>
+          <w:color w:val="000000"/>
+          <w:lang w:val="de-DE" w:eastAsia="de-DE"/>
+        </w:rPr>
+        <w:t xml:space="preserve"> </w:t>
+      </w:r>
+      <w:proofErr w:type="spellStart"/>
+      <w:r>
+        <w:rPr>
+          <w:color w:val="000000"/>
+          <w:lang w:val="de-DE" w:eastAsia="de-DE"/>
+        </w:rPr>
+        <w:t>value</w:t>
+      </w:r>
+      <w:proofErr w:type="spellEnd"/>
+      <w:r>
+        <w:rPr>
+          <w:color w:val="000000"/>
+          <w:lang w:val="de-DE" w:eastAsia="de-DE"/>
+        </w:rPr>
+        <w:t xml:space="preserve">)) Es wird automatisch ein Threadpool mit 16 Threads erzeugt, die durch EJB bzw. den Message </w:t>
+      </w:r>
+      <w:proofErr w:type="spellStart"/>
+      <w:r>
+        <w:rPr>
+          <w:color w:val="000000"/>
+          <w:lang w:val="de-DE" w:eastAsia="de-DE"/>
+        </w:rPr>
+        <w:t>Driven</w:t>
+      </w:r>
+      <w:proofErr w:type="spellEnd"/>
+      <w:r>
+        <w:rPr>
+          <w:color w:val="000000"/>
+          <w:lang w:val="de-DE" w:eastAsia="de-DE"/>
+        </w:rPr>
+        <w:t xml:space="preserve"> </w:t>
+      </w:r>
+      <w:proofErr w:type="spellStart"/>
+      <w:r>
+        <w:rPr>
+          <w:color w:val="000000"/>
+          <w:lang w:val="de-DE" w:eastAsia="de-DE"/>
+        </w:rPr>
+        <w:t>Beans</w:t>
+      </w:r>
+      <w:proofErr w:type="spellEnd"/>
+      <w:r>
+        <w:rPr>
+          <w:color w:val="000000"/>
+          <w:lang w:val="de-DE" w:eastAsia="de-DE"/>
+        </w:rPr>
+        <w:t xml:space="preserve"> verwaltet werden </w:t>
+      </w:r>
+      <w:r>
+        <w:rPr>
+          <w:color w:val="000000"/>
+          <w:lang w:val="de-DE" w:eastAsia="de-DE"/>
+        </w:rPr>
+        <w:fldChar w:fldCharType="begin"/>
+      </w:r>
+      <w:r>
+        <w:rPr>
+          <w:color w:val="000000"/>
+          <w:lang w:val="de-DE" w:eastAsia="de-DE"/>
+        </w:rPr>
+        <w:instrText xml:space="preserve"> ADDIN ZOTERO_ITEM CSL_CITATION {"citationID":"2f81lp6ds5","properties":{"formattedCitation":"[6]","plainCitation":"[6]"},"citationItems":[{"id":807,"uris":["http://zotero.org/groups/753033/items/M6EBFX7S"],"uri":["http://zotero.org/groups/753033/items/M6EBFX7S"],"itemData":{"id":807,"type":"webpage","title":"Message-Driven EJBs","URL":"http://docs.oracle.com/cd/E11035_01/wls100/ejb/message_beans.html","accessed":{"date-parts":[["2016",11,17]]}}}],"schema":"https://github.com/citation-style-language/schema/raw/master/csl-citation.json"} </w:instrText>
+      </w:r>
+      <w:r>
+        <w:rPr>
+          <w:color w:val="000000"/>
+          <w:lang w:val="de-DE" w:eastAsia="de-DE"/>
+        </w:rPr>
         <w:fldChar w:fldCharType="separate"/>
       </w:r>
       <w:r>
-        <w:rPr>
-          <w:lang w:val="de-DE"/>
-        </w:rPr>
-        <w:t>[4]</w:t>
+        <w:t>[6]</w:t>
       </w:r>
       <w:r>
         <w:rPr>
@@ -2243,7 +3387,35 @@
         <w:rPr>
           <w:lang w:val="de-DE"/>
         </w:rPr>
-        <w:t xml:space="preserve">Aufgrund der neuen Anforderungen an die Chatapplikation und die neue Architektur, wurden der Chatclient und der Benchmarkingclient von Grund auf neue geschrieben. Hierfür wurde sehr viel alter Code beseitigt und stark modifiziert, um die Clients schlanker und moderner zu machen. Hierfür wurden ebenfalls die JavaFX-Masken komplett neu implementiert, um eine erhöhte Userexperience durch moderne Masken zu erreichen. Diese sind in Anhang </w:t>
+        <w:t xml:space="preserve">Aufgrund der neuen Anforderungen an die Chatapplikation und die neue Architektur, wurden der Chatclient und der </w:t>
+      </w:r>
+      <w:proofErr w:type="spellStart"/>
+      <w:r>
+        <w:rPr>
+          <w:lang w:val="de-DE"/>
+        </w:rPr>
+        <w:t>Benchmarkingclient</w:t>
+      </w:r>
+      <w:proofErr w:type="spellEnd"/>
+      <w:r>
+        <w:rPr>
+          <w:lang w:val="de-DE"/>
+        </w:rPr>
+        <w:t xml:space="preserve"> von Grund auf neue geschrieben. Hierfür wurde sehr viel alter Code beseitigt und stark modifiziert, um die Clients schlanker und moderner zu machen. Hierfür wurden ebenfalls die </w:t>
+      </w:r>
+      <w:proofErr w:type="spellStart"/>
+      <w:r>
+        <w:rPr>
+          <w:lang w:val="de-DE"/>
+        </w:rPr>
+        <w:t>JavaFX</w:t>
+      </w:r>
+      <w:proofErr w:type="spellEnd"/>
+      <w:r>
+        <w:rPr>
+          <w:lang w:val="de-DE"/>
+        </w:rPr>
+        <w:t xml:space="preserve">-Masken komplett neu implementiert, um eine erhöhte Userexperience durch moderne Masken zu erreichen. Diese sind in Anhang </w:t>
       </w:r>
       <w:r>
         <w:rPr>
@@ -2256,8 +3428,23 @@
         <w:rPr>
           <w:lang w:val="de-DE"/>
         </w:rPr>
-        <w:t xml:space="preserve"> dargestellt. Vor allem der Benchmarkingclient profitiert von dieser Maßnahme, da die alte Maske noch komplett mittels Code erzeugt wurde. Die neu entwickelte Maske ist ebenfalls durch das Konzept der </w:t>
-      </w:r>
+        <w:t xml:space="preserve"> dargestellt. Vor allem der </w:t>
+      </w:r>
+      <w:proofErr w:type="spellStart"/>
+      <w:r>
+        <w:rPr>
+          <w:lang w:val="de-DE"/>
+        </w:rPr>
+        <w:t>Benchmarkingclient</w:t>
+      </w:r>
+      <w:proofErr w:type="spellEnd"/>
+      <w:r>
+        <w:rPr>
+          <w:lang w:val="de-DE"/>
+        </w:rPr>
+        <w:t xml:space="preserve"> profitiert von dieser Maßnahme, da die alte Maske noch komplett mittels Code erzeugt wurde. Die neu entwickelte Maske ist ebenfalls durch das Konzept der </w:t>
+      </w:r>
+      <w:proofErr w:type="spellStart"/>
       <w:r>
         <w:rPr>
           <w:i/>
@@ -2265,13 +3452,14 @@
         </w:rPr>
         <w:t>fxml</w:t>
       </w:r>
+      <w:proofErr w:type="spellEnd"/>
       <w:r>
         <w:rPr>
           <w:rStyle w:val="Funotenzeichen"/>
           <w:i/>
           <w:lang w:val="de-DE"/>
         </w:rPr>
-        <w:footnoteReference w:id="5"/>
+        <w:footnoteReference w:id="6"/>
       </w:r>
       <w:r>
         <w:rPr>
@@ -2283,14 +3471,7 @@
         <w:rPr>
           <w:lang w:val="de-DE"/>
         </w:rPr>
-        <w:t xml:space="preserve">die Live-Berechnung und Ausgabe verschiedener Kenngrößen bereits </w:t>
-      </w:r>
-      <w:r>
-        <w:rPr>
-          <w:lang w:val="de-DE"/>
-        </w:rPr>
-        <w:lastRenderedPageBreak/>
-        <w:t>während des Benchmarkings sowie das ebenfalls Live-Aufbereiten von vordefinierten Diagrammen, um ein entsprechendes Ergebnis direkt zu visualisieren.</w:t>
+        <w:t>die Live-Berechnung und Ausgabe verschiedener Kenngrößen bereits während des Benchmarkings sowie das ebenfalls Live-Aufbereiten von vordefinierten Diagrammen, um ein entsprechendes Ergebnis direkt zu visualisieren.</w:t>
       </w:r>
       <w:r>
         <w:rPr>
@@ -2345,7 +3526,21 @@
         <w:rPr>
           <w:lang w:val="de-DE"/>
         </w:rPr>
-        <w:t>X/OpenXA (XA) ist ein Standard für die Verarbeitung von verteilten Transaktionen. Wesentliches Element dieses Standard</w:t>
+        <w:t>X/</w:t>
+      </w:r>
+      <w:proofErr w:type="spellStart"/>
+      <w:r>
+        <w:rPr>
+          <w:lang w:val="de-DE"/>
+        </w:rPr>
+        <w:t>OpenXA</w:t>
+      </w:r>
+      <w:proofErr w:type="spellEnd"/>
+      <w:r>
+        <w:rPr>
+          <w:lang w:val="de-DE"/>
+        </w:rPr>
+        <w:t xml:space="preserve"> (XA) ist ein Standard für die Verarbeitung von verteilten Transaktionen. Wesentliches Element dieses Standard</w:t>
       </w:r>
       <w:r>
         <w:rPr>
@@ -2389,48 +3584,154 @@
         <w:rPr>
           <w:lang w:val="de-DE"/>
         </w:rPr>
-        <w:t>Die Enterprise-Java-Beans-Spezifikation (EJB) ist Bestandteil von JEE und unterstützt die Umssetzung verteilter Komponentensysteme. Für die Implementierung verteilter Transaktionen mit EJB wird ein Transaktionsmanager benötigt.</w:t>
-      </w:r>
-    </w:p>
-    <w:p>
-      <w:pPr>
-        <w:rPr>
-          <w:lang w:val="de-DE"/>
-        </w:rPr>
-      </w:pPr>
-    </w:p>
-    <w:p>
-      <w:pPr>
-        <w:rPr>
-          <w:lang w:val="de-DE"/>
-        </w:rPr>
-      </w:pPr>
-      <w:r>
-        <w:rPr>
-          <w:lang w:val="de-DE"/>
-        </w:rPr>
-        <w:t>Je nachdem woher der Aufruf der Transaktionsmethoden (begin, commit, etc.) kommt, unterscheidet man client-managed, container-managed und bean-managed.</w:t>
-      </w:r>
-    </w:p>
-    <w:p>
-      <w:pPr>
-        <w:rPr>
-          <w:lang w:val="de-DE"/>
-        </w:rPr>
-      </w:pPr>
-    </w:p>
-    <w:p>
-      <w:pPr>
-        <w:rPr>
-          <w:lang w:val="de-DE"/>
-        </w:rPr>
-      </w:pPr>
-      <w:r>
-        <w:rPr>
-          <w:lang w:val="de-DE"/>
-        </w:rPr>
-        <w:t>-XA Datasources</w:t>
-      </w:r>
+        <w:t>Die Enterprise-Java-</w:t>
+      </w:r>
+      <w:proofErr w:type="spellStart"/>
+      <w:r>
+        <w:rPr>
+          <w:lang w:val="de-DE"/>
+        </w:rPr>
+        <w:t>Beans</w:t>
+      </w:r>
+      <w:proofErr w:type="spellEnd"/>
+      <w:r>
+        <w:rPr>
+          <w:lang w:val="de-DE"/>
+        </w:rPr>
+        <w:t xml:space="preserve">-Spezifikation (EJB) ist Bestandteil von JEE und unterstützt die </w:t>
+      </w:r>
+      <w:proofErr w:type="spellStart"/>
+      <w:r>
+        <w:rPr>
+          <w:lang w:val="de-DE"/>
+        </w:rPr>
+        <w:t>Umssetzung</w:t>
+      </w:r>
+      <w:proofErr w:type="spellEnd"/>
+      <w:r>
+        <w:rPr>
+          <w:lang w:val="de-DE"/>
+        </w:rPr>
+        <w:t xml:space="preserve"> verteilter Komponentensysteme. Für die Implementierung verteilter Transaktionen mit EJB wird ein Transaktionsmanager benötigt.</w:t>
+      </w:r>
+    </w:p>
+    <w:p>
+      <w:pPr>
+        <w:rPr>
+          <w:lang w:val="de-DE"/>
+        </w:rPr>
+      </w:pPr>
+    </w:p>
+    <w:p>
+      <w:pPr>
+        <w:rPr>
+          <w:lang w:val="de-DE"/>
+        </w:rPr>
+      </w:pPr>
+      <w:r>
+        <w:rPr>
+          <w:lang w:val="de-DE"/>
+        </w:rPr>
+        <w:t>Je nachdem woher der Aufruf der Transaktionsmethoden (</w:t>
+      </w:r>
+      <w:proofErr w:type="spellStart"/>
+      <w:r>
+        <w:rPr>
+          <w:lang w:val="de-DE"/>
+        </w:rPr>
+        <w:t>begin</w:t>
+      </w:r>
+      <w:proofErr w:type="spellEnd"/>
+      <w:r>
+        <w:rPr>
+          <w:lang w:val="de-DE"/>
+        </w:rPr>
+        <w:t xml:space="preserve">, </w:t>
+      </w:r>
+      <w:proofErr w:type="spellStart"/>
+      <w:r>
+        <w:rPr>
+          <w:lang w:val="de-DE"/>
+        </w:rPr>
+        <w:t>commit</w:t>
+      </w:r>
+      <w:proofErr w:type="spellEnd"/>
+      <w:r>
+        <w:rPr>
+          <w:lang w:val="de-DE"/>
+        </w:rPr>
+        <w:t>, etc.) kommt, unterscheidet man client-</w:t>
+      </w:r>
+      <w:proofErr w:type="spellStart"/>
+      <w:r>
+        <w:rPr>
+          <w:lang w:val="de-DE"/>
+        </w:rPr>
+        <w:t>managed</w:t>
+      </w:r>
+      <w:proofErr w:type="spellEnd"/>
+      <w:r>
+        <w:rPr>
+          <w:lang w:val="de-DE"/>
+        </w:rPr>
+        <w:t>, container-</w:t>
+      </w:r>
+      <w:proofErr w:type="spellStart"/>
+      <w:r>
+        <w:rPr>
+          <w:lang w:val="de-DE"/>
+        </w:rPr>
+        <w:t>managed</w:t>
+      </w:r>
+      <w:proofErr w:type="spellEnd"/>
+      <w:r>
+        <w:rPr>
+          <w:lang w:val="de-DE"/>
+        </w:rPr>
+        <w:t xml:space="preserve"> und </w:t>
+      </w:r>
+      <w:proofErr w:type="spellStart"/>
+      <w:r>
+        <w:rPr>
+          <w:lang w:val="de-DE"/>
+        </w:rPr>
+        <w:t>bean-managed</w:t>
+      </w:r>
+      <w:proofErr w:type="spellEnd"/>
+      <w:r>
+        <w:rPr>
+          <w:lang w:val="de-DE"/>
+        </w:rPr>
+        <w:t>.</w:t>
+      </w:r>
+    </w:p>
+    <w:p>
+      <w:pPr>
+        <w:rPr>
+          <w:lang w:val="de-DE"/>
+        </w:rPr>
+      </w:pPr>
+    </w:p>
+    <w:p>
+      <w:pPr>
+        <w:rPr>
+          <w:lang w:val="de-DE"/>
+        </w:rPr>
+      </w:pPr>
+      <w:r>
+        <w:rPr>
+          <w:lang w:val="de-DE"/>
+        </w:rPr>
+        <w:t xml:space="preserve">-XA </w:t>
+      </w:r>
+      <w:proofErr w:type="spellStart"/>
+      <w:r>
+        <w:rPr>
+          <w:lang w:val="de-DE"/>
+        </w:rPr>
+        <w:t>Datasources</w:t>
+      </w:r>
+      <w:proofErr w:type="spellEnd"/>
     </w:p>
     <w:p>
       <w:pPr>
@@ -2589,8 +3890,16 @@
         <w:rPr>
           <w:lang w:val="de-DE"/>
         </w:rPr>
-        <w:t>Verwendete Testmetriken</w:t>
-      </w:r>
+        <w:t xml:space="preserve">Verwendete </w:t>
+      </w:r>
+      <w:proofErr w:type="spellStart"/>
+      <w:r>
+        <w:rPr>
+          <w:lang w:val="de-DE"/>
+        </w:rPr>
+        <w:t>Testmetriken</w:t>
+      </w:r>
+      <w:proofErr w:type="spellEnd"/>
     </w:p>
     <w:p>
       <w:pPr>
@@ -2730,6 +4039,21 @@
     </w:p>
     <w:p>
       <w:pPr>
+        <w:autoSpaceDE/>
+        <w:autoSpaceDN/>
+        <w:rPr>
+          <w:lang w:val="de-DE"/>
+        </w:rPr>
+      </w:pPr>
+      <w:r>
+        <w:rPr>
+          <w:lang w:val="de-DE"/>
+        </w:rPr>
+        <w:br w:type="page"/>
+      </w:r>
+    </w:p>
+    <w:p>
+      <w:pPr>
         <w:pStyle w:val="ReferenceHead"/>
         <w:rPr>
           <w:lang w:val="de-DE"/>
@@ -2739,6 +4063,7 @@
         <w:rPr>
           <w:lang w:val="de-DE"/>
         </w:rPr>
+        <w:lastRenderedPageBreak/>
         <w:t>Appendix</w:t>
       </w:r>
     </w:p>
@@ -2759,7 +4084,6 @@
     <w:p>
       <w:pPr>
         <w:rPr>
-          <w:highlight w:val="yellow"/>
           <w:lang w:val="de-DE"/>
         </w:rPr>
       </w:pPr>
@@ -2781,34 +4105,179 @@
       </w:pPr>
       <w:r>
         <w:rPr>
+          <w:noProof/>
+          <w:lang w:val="de-DE" w:eastAsia="de-DE"/>
+        </w:rPr>
+        <w:drawing>
+          <wp:anchor distT="0" distB="0" distL="114300" distR="114300" simplePos="0" relativeHeight="251658240" behindDoc="0" locked="0" layoutInCell="1" allowOverlap="1">
+            <wp:simplePos x="0" y="0"/>
+            <wp:positionH relativeFrom="margin">
+              <wp:align>left</wp:align>
+            </wp:positionH>
+            <wp:positionV relativeFrom="paragraph">
+              <wp:posOffset>0</wp:posOffset>
+            </wp:positionV>
+            <wp:extent cx="6564630" cy="6430010"/>
+            <wp:effectExtent l="0" t="0" r="7620" b="8890"/>
+            <wp:wrapSquare wrapText="bothSides"/>
+            <wp:docPr id="4" name="Grafik 4"/>
+            <wp:cNvGraphicFramePr>
+              <a:graphicFrameLocks xmlns:a="http://schemas.openxmlformats.org/drawingml/2006/main" noChangeAspect="1"/>
+            </wp:cNvGraphicFramePr>
+            <a:graphic xmlns:a="http://schemas.openxmlformats.org/drawingml/2006/main">
+              <a:graphicData uri="http://schemas.openxmlformats.org/drawingml/2006/picture">
+                <pic:pic xmlns:pic="http://schemas.openxmlformats.org/drawingml/2006/picture">
+                  <pic:nvPicPr>
+                    <pic:cNvPr id="4" name="ComponentModel.bmp"/>
+                    <pic:cNvPicPr/>
+                  </pic:nvPicPr>
+                  <pic:blipFill>
+                    <a:blip r:embed="rId13">
+                      <a:extLst>
+                        <a:ext uri="{28A0092B-C50C-407E-A947-70E740481C1C}">
+                          <a14:useLocalDpi xmlns:a14="http://schemas.microsoft.com/office/drawing/2010/main" val="0"/>
+                        </a:ext>
+                      </a:extLst>
+                    </a:blip>
+                    <a:stretch>
+                      <a:fillRect/>
+                    </a:stretch>
+                  </pic:blipFill>
+                  <pic:spPr>
+                    <a:xfrm>
+                      <a:off x="0" y="0"/>
+                      <a:ext cx="6564630" cy="6430010"/>
+                    </a:xfrm>
+                    <a:prstGeom prst="rect">
+                      <a:avLst/>
+                    </a:prstGeom>
+                  </pic:spPr>
+                </pic:pic>
+              </a:graphicData>
+            </a:graphic>
+            <wp14:sizeRelH relativeFrom="margin">
+              <wp14:pctWidth>0</wp14:pctWidth>
+            </wp14:sizeRelH>
+            <wp14:sizeRelV relativeFrom="margin">
+              <wp14:pctHeight>0</wp14:pctHeight>
+            </wp14:sizeRelV>
+          </wp:anchor>
+        </w:drawing>
+      </w:r>
+    </w:p>
+    <w:p>
+      <w:pPr>
+        <w:autoSpaceDE/>
+        <w:autoSpaceDN/>
+        <w:rPr>
+          <w:lang w:val="de-DE"/>
+        </w:rPr>
+      </w:pPr>
+      <w:r>
+        <w:rPr>
+          <w:lang w:val="de-DE"/>
+        </w:rPr>
+        <w:br w:type="page"/>
+      </w:r>
+    </w:p>
+    <w:p>
+      <w:pPr>
+        <w:pStyle w:val="berschrift2"/>
+        <w:rPr>
+          <w:lang w:val="de-DE"/>
+        </w:rPr>
+      </w:pPr>
+      <w:bookmarkStart w:id="1" w:name="_GoBack"/>
+      <w:bookmarkEnd w:id="1"/>
+      <w:r>
+        <w:rPr>
+          <w:lang w:val="de-DE"/>
+        </w:rPr>
+        <w:lastRenderedPageBreak/>
+        <w:t>Masken der Clients</w:t>
+      </w:r>
+    </w:p>
+    <w:p>
+      <w:pPr>
+        <w:pStyle w:val="berschrift3"/>
+        <w:rPr>
+          <w:lang w:val="de-DE"/>
+        </w:rPr>
+      </w:pPr>
+      <w:r>
+        <w:rPr>
+          <w:lang w:val="de-DE"/>
+        </w:rPr>
+        <w:t>Chatclient Masken</w:t>
+      </w:r>
+    </w:p>
+    <w:p>
+      <w:pPr>
+        <w:rPr>
           <w:highlight w:val="yellow"/>
           <w:lang w:val="de-DE"/>
         </w:rPr>
-        <w:t>&lt;Grafik neu&gt;</w:t>
-      </w:r>
-    </w:p>
-    <w:p>
-      <w:pPr>
-        <w:pStyle w:val="Text"/>
-        <w:ind w:firstLine="0"/>
-        <w:rPr>
-          <w:lang w:val="de-DE"/>
-        </w:rPr>
-      </w:pPr>
-    </w:p>
-    <w:p>
-      <w:pPr>
-        <w:pStyle w:val="berschrift2"/>
-        <w:rPr>
-          <w:lang w:val="de-DE"/>
-        </w:rPr>
-      </w:pPr>
-      <w:r>
-        <w:rPr>
-          <w:lang w:val="de-DE"/>
-        </w:rPr>
-        <w:t>Masken der Clients</w:t>
-      </w:r>
+      </w:pPr>
+      <w:r>
+        <w:rPr>
+          <w:highlight w:val="yellow"/>
+          <w:lang w:val="de-DE"/>
+        </w:rPr>
+        <w:t xml:space="preserve">&lt;Grafik </w:t>
+      </w:r>
+      <w:proofErr w:type="spellStart"/>
+      <w:r>
+        <w:rPr>
+          <w:highlight w:val="yellow"/>
+          <w:lang w:val="de-DE"/>
+        </w:rPr>
+        <w:t>login</w:t>
+      </w:r>
+      <w:proofErr w:type="spellEnd"/>
+      <w:r>
+        <w:rPr>
+          <w:highlight w:val="yellow"/>
+          <w:lang w:val="de-DE"/>
+        </w:rPr>
+        <w:t>&gt;</w:t>
+      </w:r>
+    </w:p>
+    <w:p>
+      <w:pPr>
+        <w:rPr>
+          <w:lang w:val="de-DE"/>
+        </w:rPr>
+      </w:pPr>
+      <w:r>
+        <w:rPr>
+          <w:highlight w:val="yellow"/>
+          <w:lang w:val="de-DE"/>
+        </w:rPr>
+        <w:t xml:space="preserve">&lt;Grafik </w:t>
+      </w:r>
+      <w:proofErr w:type="spellStart"/>
+      <w:r>
+        <w:rPr>
+          <w:highlight w:val="yellow"/>
+          <w:lang w:val="de-DE"/>
+        </w:rPr>
+        <w:t>chatmaske</w:t>
+      </w:r>
+      <w:proofErr w:type="spellEnd"/>
+      <w:r>
+        <w:rPr>
+          <w:highlight w:val="yellow"/>
+          <w:lang w:val="de-DE"/>
+        </w:rPr>
+        <w:t>&gt;</w:t>
+      </w:r>
+    </w:p>
+    <w:p>
+      <w:pPr>
+        <w:rPr>
+          <w:lang w:val="de-DE"/>
+        </w:rPr>
+      </w:pPr>
     </w:p>
     <w:p>
       <w:pPr>
@@ -2817,74 +4286,32 @@
           <w:lang w:val="de-DE"/>
         </w:rPr>
       </w:pPr>
-      <w:r>
-        <w:rPr>
-          <w:lang w:val="de-DE"/>
-        </w:rPr>
-        <w:t>Chatclient Masken</w:t>
-      </w:r>
-    </w:p>
-    <w:p>
-      <w:pPr>
+      <w:proofErr w:type="spellStart"/>
+      <w:r>
+        <w:rPr>
+          <w:lang w:val="de-DE"/>
+        </w:rPr>
+        <w:t>Benchmarkingclient</w:t>
+      </w:r>
+      <w:proofErr w:type="spellEnd"/>
+      <w:r>
+        <w:rPr>
+          <w:lang w:val="de-DE"/>
+        </w:rPr>
+        <w:t xml:space="preserve"> Masken</w:t>
+      </w:r>
+    </w:p>
+    <w:p>
+      <w:pPr>
+        <w:rPr>
+          <w:lang w:val="de-DE"/>
+        </w:rPr>
+      </w:pPr>
+      <w:r>
         <w:rPr>
           <w:highlight w:val="yellow"/>
           <w:lang w:val="de-DE"/>
         </w:rPr>
-      </w:pPr>
-      <w:r>
-        <w:rPr>
-          <w:highlight w:val="yellow"/>
-          <w:lang w:val="de-DE"/>
-        </w:rPr>
-        <w:t>&lt;Grafik login&gt;</w:t>
-      </w:r>
-    </w:p>
-    <w:p>
-      <w:pPr>
-        <w:rPr>
-          <w:lang w:val="de-DE"/>
-        </w:rPr>
-      </w:pPr>
-      <w:r>
-        <w:rPr>
-          <w:highlight w:val="yellow"/>
-          <w:lang w:val="de-DE"/>
-        </w:rPr>
-        <w:t>&lt;Grafik chatmaske&gt;</w:t>
-      </w:r>
-    </w:p>
-    <w:p>
-      <w:pPr>
-        <w:rPr>
-          <w:lang w:val="de-DE"/>
-        </w:rPr>
-      </w:pPr>
-    </w:p>
-    <w:p>
-      <w:pPr>
-        <w:pStyle w:val="berschrift3"/>
-        <w:rPr>
-          <w:lang w:val="de-DE"/>
-        </w:rPr>
-      </w:pPr>
-      <w:r>
-        <w:rPr>
-          <w:lang w:val="de-DE"/>
-        </w:rPr>
-        <w:t>Benchmarkingclient Masken</w:t>
-      </w:r>
-    </w:p>
-    <w:p>
-      <w:pPr>
-        <w:rPr>
-          <w:lang w:val="de-DE"/>
-        </w:rPr>
-      </w:pPr>
-      <w:r>
-        <w:rPr>
-          <w:highlight w:val="yellow"/>
-          <w:lang w:val="de-DE"/>
-        </w:rPr>
         <w:t>&lt;&lt;Grafiken der einzelnen Tabs&gt;&gt;</w:t>
       </w:r>
     </w:p>
@@ -2895,19 +4322,50 @@
           <w:lang w:val="de-DE"/>
         </w:rPr>
       </w:pPr>
-      <w:r>
-        <w:rPr>
-          <w:lang w:val="de-DE"/>
-        </w:rPr>
+    </w:p>
+    <w:p>
+      <w:pPr>
+        <w:pStyle w:val="ReferenceHead"/>
+        <w:rPr>
+          <w:lang w:val="de-DE"/>
+        </w:rPr>
+      </w:pPr>
+    </w:p>
+    <w:p>
+      <w:pPr>
+        <w:autoSpaceDE/>
+        <w:autoSpaceDN/>
+        <w:rPr>
+          <w:smallCaps/>
+          <w:kern w:val="28"/>
+          <w:lang w:val="de-DE"/>
+        </w:rPr>
+      </w:pPr>
+      <w:r>
+        <w:rPr>
+          <w:lang w:val="de-DE"/>
+        </w:rPr>
+        <w:br w:type="page"/>
+      </w:r>
+    </w:p>
+    <w:p>
+      <w:pPr>
+        <w:pStyle w:val="ReferenceHead"/>
+        <w:rPr>
+          <w:lang w:val="de-DE"/>
+        </w:rPr>
+      </w:pPr>
+      <w:r>
+        <w:rPr>
+          <w:lang w:val="de-DE"/>
+        </w:rPr>
+        <w:lastRenderedPageBreak/>
         <w:t>References</w:t>
       </w:r>
     </w:p>
     <w:p>
       <w:pPr>
         <w:pStyle w:val="Literaturverzeichnis"/>
-        <w:rPr>
-          <w:lang w:val="de-DE"/>
-        </w:rPr>
       </w:pPr>
       <w:r>
         <w:rPr>
@@ -2928,122 +4386,275 @@
         <w:fldChar w:fldCharType="separate"/>
       </w:r>
       <w:r>
-        <w:rPr>
-          <w:lang w:val="de-DE"/>
-        </w:rPr>
         <w:t>[1]</w:t>
       </w:r>
       <w:r>
-        <w:rPr>
-          <w:lang w:val="de-DE"/>
-        </w:rPr>
         <w:tab/>
-        <w:t xml:space="preserve">A. Schill und T. Springer, </w:t>
-      </w:r>
+        <w:t xml:space="preserve">A. </w:t>
+      </w:r>
+      <w:proofErr w:type="spellStart"/>
+      <w:r>
+        <w:t>Schill</w:t>
+      </w:r>
+      <w:proofErr w:type="spellEnd"/>
+      <w:r>
+        <w:t xml:space="preserve"> und T. Springer, </w:t>
+      </w:r>
+      <w:proofErr w:type="spellStart"/>
       <w:r>
         <w:rPr>
           <w:i/>
           <w:iCs/>
-          <w:lang w:val="de-DE"/>
-        </w:rPr>
-        <w:t>Verteilte Systeme</w:t>
-      </w:r>
-      <w:r>
-        <w:rPr>
-          <w:lang w:val="de-DE"/>
-        </w:rPr>
-        <w:t>. Berlin, Heidelberg: Springer Berlin Heidelberg, 2012.</w:t>
-      </w:r>
-    </w:p>
-    <w:p>
-      <w:pPr>
-        <w:pStyle w:val="Literaturverzeichnis"/>
-        <w:rPr>
-          <w:lang w:val="de-DE"/>
-        </w:rPr>
-      </w:pPr>
-      <w:r>
-        <w:rPr>
-          <w:lang w:val="de-DE"/>
-        </w:rPr>
-        <w:t>[2]</w:t>
-      </w:r>
-      <w:r>
-        <w:rPr>
-          <w:lang w:val="de-DE"/>
-        </w:rPr>
-        <w:tab/>
-        <w:t xml:space="preserve">H. Balzert, </w:t>
-      </w:r>
+        </w:rPr>
+        <w:t>Verteilte</w:t>
+      </w:r>
+      <w:proofErr w:type="spellEnd"/>
       <w:r>
         <w:rPr>
           <w:i/>
           <w:iCs/>
-          <w:lang w:val="de-DE"/>
-        </w:rPr>
-        <w:t>Lehrbuch der Softwaretechnik, Entwurf, Implementierung, Installation und Betrieb</w:t>
-      </w:r>
-      <w:r>
-        <w:rPr>
-          <w:lang w:val="de-DE"/>
-        </w:rPr>
-        <w:t>, 3. Aufl. Spektrum, Akademischer Verlag.</w:t>
-      </w:r>
-    </w:p>
-    <w:p>
-      <w:pPr>
-        <w:pStyle w:val="Literaturverzeichnis"/>
-      </w:pPr>
-      <w:r>
-        <w:rPr>
-          <w:lang w:val="de-DE"/>
-        </w:rPr>
-        <w:t>[3]</w:t>
-      </w:r>
-      <w:r>
-        <w:rPr>
-          <w:lang w:val="de-DE"/>
-        </w:rPr>
-        <w:tab/>
-        <w:t xml:space="preserve">U. Hammerschall, </w:t>
-      </w:r>
+        </w:rPr>
+        <w:t xml:space="preserve"> </w:t>
+      </w:r>
+      <w:proofErr w:type="spellStart"/>
       <w:r>
         <w:rPr>
           <w:i/>
           <w:iCs/>
-          <w:lang w:val="de-DE"/>
-        </w:rPr>
-        <w:t>Verteilte Systeme und Anwendungen</w:t>
-      </w:r>
-      <w:r>
-        <w:rPr>
-          <w:lang w:val="de-DE"/>
-        </w:rPr>
+        </w:rPr>
+        <w:t>Systeme</w:t>
+      </w:r>
+      <w:proofErr w:type="spellEnd"/>
+      <w:r>
+        <w:t>. Berlin, Heidelberg: Springer Berlin Heidelberg, 2012.</w:t>
+      </w:r>
+    </w:p>
+    <w:p>
+      <w:pPr>
+        <w:pStyle w:val="Literaturverzeichnis"/>
+      </w:pPr>
+      <w:r>
+        <w:t>[2]</w:t>
+      </w:r>
+      <w:r>
+        <w:tab/>
+        <w:t xml:space="preserve">H. </w:t>
+      </w:r>
+      <w:proofErr w:type="spellStart"/>
+      <w:r>
+        <w:t>Balzert</w:t>
+      </w:r>
+      <w:proofErr w:type="spellEnd"/>
+      <w:r>
+        <w:t xml:space="preserve">, </w:t>
+      </w:r>
+      <w:proofErr w:type="spellStart"/>
+      <w:r>
+        <w:rPr>
+          <w:i/>
+          <w:iCs/>
+        </w:rPr>
+        <w:t>Lehrbuch</w:t>
+      </w:r>
+      <w:proofErr w:type="spellEnd"/>
+      <w:r>
+        <w:rPr>
+          <w:i/>
+          <w:iCs/>
+        </w:rPr>
+        <w:t xml:space="preserve"> der </w:t>
+      </w:r>
+      <w:proofErr w:type="spellStart"/>
+      <w:r>
+        <w:rPr>
+          <w:i/>
+          <w:iCs/>
+        </w:rPr>
+        <w:t>Softwaretechnik</w:t>
+      </w:r>
+      <w:proofErr w:type="spellEnd"/>
+      <w:r>
+        <w:rPr>
+          <w:i/>
+          <w:iCs/>
+        </w:rPr>
+        <w:t xml:space="preserve">, </w:t>
+      </w:r>
+      <w:proofErr w:type="spellStart"/>
+      <w:r>
+        <w:rPr>
+          <w:i/>
+          <w:iCs/>
+        </w:rPr>
+        <w:t>Entwurf</w:t>
+      </w:r>
+      <w:proofErr w:type="spellEnd"/>
+      <w:r>
+        <w:rPr>
+          <w:i/>
+          <w:iCs/>
+        </w:rPr>
+        <w:t xml:space="preserve">, </w:t>
+      </w:r>
+      <w:proofErr w:type="spellStart"/>
+      <w:r>
+        <w:rPr>
+          <w:i/>
+          <w:iCs/>
+        </w:rPr>
+        <w:t>Implementierung</w:t>
+      </w:r>
+      <w:proofErr w:type="spellEnd"/>
+      <w:r>
+        <w:rPr>
+          <w:i/>
+          <w:iCs/>
+        </w:rPr>
+        <w:t xml:space="preserve">, Installation und </w:t>
+      </w:r>
+      <w:proofErr w:type="spellStart"/>
+      <w:r>
+        <w:rPr>
+          <w:i/>
+          <w:iCs/>
+        </w:rPr>
+        <w:t>Betrieb</w:t>
+      </w:r>
+      <w:proofErr w:type="spellEnd"/>
+      <w:r>
+        <w:t xml:space="preserve">, 3. </w:t>
+      </w:r>
+      <w:proofErr w:type="spellStart"/>
+      <w:r>
+        <w:t>Aufl</w:t>
+      </w:r>
+      <w:proofErr w:type="spellEnd"/>
+      <w:r>
         <w:t xml:space="preserve">. </w:t>
       </w:r>
-      <w:r>
-        <w:t>Pearson Education.</w:t>
+      <w:proofErr w:type="spellStart"/>
+      <w:r>
+        <w:t>Spektrum</w:t>
+      </w:r>
+      <w:proofErr w:type="spellEnd"/>
+      <w:r>
+        <w:t xml:space="preserve">, </w:t>
+      </w:r>
+      <w:proofErr w:type="spellStart"/>
+      <w:r>
+        <w:t>Akademischer</w:t>
+      </w:r>
+      <w:proofErr w:type="spellEnd"/>
+      <w:r>
+        <w:t xml:space="preserve"> Verlag.</w:t>
       </w:r>
     </w:p>
     <w:p>
       <w:pPr>
         <w:pStyle w:val="Literaturverzeichnis"/>
-        <w:rPr>
-          <w:lang w:val="de-DE"/>
-        </w:rPr>
+      </w:pPr>
+      <w:r>
+        <w:t>[3]</w:t>
+      </w:r>
+      <w:r>
+        <w:tab/>
+        <w:t xml:space="preserve">U. </w:t>
+      </w:r>
+      <w:proofErr w:type="spellStart"/>
+      <w:r>
+        <w:t>Hammerschall</w:t>
+      </w:r>
+      <w:proofErr w:type="spellEnd"/>
+      <w:r>
+        <w:t xml:space="preserve">, </w:t>
+      </w:r>
+      <w:proofErr w:type="spellStart"/>
+      <w:r>
+        <w:rPr>
+          <w:i/>
+          <w:iCs/>
+        </w:rPr>
+        <w:t>Verteilte</w:t>
+      </w:r>
+      <w:proofErr w:type="spellEnd"/>
+      <w:r>
+        <w:rPr>
+          <w:i/>
+          <w:iCs/>
+        </w:rPr>
+        <w:t xml:space="preserve"> </w:t>
+      </w:r>
+      <w:proofErr w:type="spellStart"/>
+      <w:r>
+        <w:rPr>
+          <w:i/>
+          <w:iCs/>
+        </w:rPr>
+        <w:t>Systeme</w:t>
+      </w:r>
+      <w:proofErr w:type="spellEnd"/>
+      <w:r>
+        <w:rPr>
+          <w:i/>
+          <w:iCs/>
+        </w:rPr>
+        <w:t xml:space="preserve"> und </w:t>
+      </w:r>
+      <w:proofErr w:type="spellStart"/>
+      <w:r>
+        <w:rPr>
+          <w:i/>
+          <w:iCs/>
+        </w:rPr>
+        <w:t>Anwendungen</w:t>
+      </w:r>
+      <w:proofErr w:type="spellEnd"/>
+      <w:r>
+        <w:t>. Pearson Education.</w:t>
+      </w:r>
+    </w:p>
+    <w:p>
+      <w:pPr>
+        <w:pStyle w:val="Literaturverzeichnis"/>
       </w:pPr>
       <w:r>
         <w:t>[4]</w:t>
       </w:r>
       <w:r>
         <w:tab/>
-        <w:t xml:space="preserve">„Message-Driven EJBs“. </w:t>
-      </w:r>
-      <w:r>
-        <w:rPr>
-          <w:lang w:val="de-DE"/>
-        </w:rPr>
-        <w:t>[Online]. Verfügbar unter: http://docs.oracle.com/cd/E11035_01/wls100/ejb/message_beans.html. [Zugegriffen: 17-Nov-2016].</w:t>
+        <w:t xml:space="preserve">M. </w:t>
+      </w:r>
+      <w:proofErr w:type="spellStart"/>
+      <w:r>
+        <w:t>Belshe</w:t>
+      </w:r>
+      <w:proofErr w:type="spellEnd"/>
+      <w:r>
+        <w:t xml:space="preserve">, M. Thomson, und R. Peon, „Hypertext Transfer Protocol Version 2 (HTTP/2)“. [Online]. </w:t>
+      </w:r>
+      <w:proofErr w:type="spellStart"/>
+      <w:r>
+        <w:t>Verfügbar</w:t>
+      </w:r>
+      <w:proofErr w:type="spellEnd"/>
+      <w:r>
+        <w:t xml:space="preserve"> </w:t>
+      </w:r>
+      <w:proofErr w:type="spellStart"/>
+      <w:r>
+        <w:t>unter</w:t>
+      </w:r>
+      <w:proofErr w:type="spellEnd"/>
+      <w:r>
+        <w:t>: https://tools.ietf.org/html/rfc7540. [</w:t>
+      </w:r>
+      <w:proofErr w:type="spellStart"/>
+      <w:r>
+        <w:t>Zugegriffen</w:t>
+      </w:r>
+      <w:proofErr w:type="spellEnd"/>
+      <w:r>
+        <w:t>: 05-Dez-2016].</w:t>
       </w:r>
     </w:p>
     <w:p>
@@ -3055,16 +4666,67 @@
       </w:r>
       <w:r>
         <w:tab/>
-        <w:t xml:space="preserve">„Messaging configuration - WildFly 8 - Project Documentation Editor“. </w:t>
-      </w:r>
-      <w:r>
-        <w:rPr>
-          <w:lang w:val="de-DE"/>
-        </w:rPr>
-        <w:t xml:space="preserve">[Online]. Verfügbar unter: https://docs.jboss.org/author/display/WFLY8/Messaging+configuration. </w:t>
-      </w:r>
-      <w:r>
-        <w:t>[Zugegriffen: 13-Okt-2016].</w:t>
+        <w:t xml:space="preserve">„Hibernate ORM 5.0 User Guide“. [Online]. </w:t>
+      </w:r>
+      <w:proofErr w:type="spellStart"/>
+      <w:r>
+        <w:t>Verfügbar</w:t>
+      </w:r>
+      <w:proofErr w:type="spellEnd"/>
+      <w:r>
+        <w:t xml:space="preserve"> </w:t>
+      </w:r>
+      <w:proofErr w:type="spellStart"/>
+      <w:r>
+        <w:t>unter</w:t>
+      </w:r>
+      <w:proofErr w:type="spellEnd"/>
+      <w:r>
+        <w:t>: https://docs.jboss.org/hibernate/orm/5.0/userguide/html_single/Hibernate_User_Guide.html. [</w:t>
+      </w:r>
+      <w:proofErr w:type="spellStart"/>
+      <w:r>
+        <w:t>Zugegriffen</w:t>
+      </w:r>
+      <w:proofErr w:type="spellEnd"/>
+      <w:r>
+        <w:t>: 05-Dez-2016].</w:t>
+      </w:r>
+    </w:p>
+    <w:p>
+      <w:pPr>
+        <w:pStyle w:val="Literaturverzeichnis"/>
+      </w:pPr>
+      <w:r>
+        <w:t>[6]</w:t>
+      </w:r>
+      <w:r>
+        <w:tab/>
+        <w:t xml:space="preserve">„Message-Driven EJBs“. [Online]. </w:t>
+      </w:r>
+      <w:proofErr w:type="spellStart"/>
+      <w:r>
+        <w:t>Verfügbar</w:t>
+      </w:r>
+      <w:proofErr w:type="spellEnd"/>
+      <w:r>
+        <w:t xml:space="preserve"> </w:t>
+      </w:r>
+      <w:proofErr w:type="spellStart"/>
+      <w:r>
+        <w:t>unter</w:t>
+      </w:r>
+      <w:proofErr w:type="spellEnd"/>
+      <w:r>
+        <w:t>: http://docs.oracle.com/cd/E11035_01/wls100/ejb/message_beans.html. [</w:t>
+      </w:r>
+      <w:proofErr w:type="spellStart"/>
+      <w:r>
+        <w:t>Zugegriffen</w:t>
+      </w:r>
+      <w:proofErr w:type="spellEnd"/>
+      <w:r>
+        <w:t>: 17-Nov-2016].</w:t>
       </w:r>
     </w:p>
     <w:p>
@@ -3083,7 +4745,7 @@
       </w:r>
     </w:p>
     <w:sectPr>
-      <w:headerReference w:type="default" r:id="rId10"/>
+      <w:headerReference w:type="default" r:id="rId14"/>
       <w:pgSz w:w="12240" w:h="15840" w:code="1"/>
       <w:pgMar w:top="1008" w:right="936" w:bottom="1008" w:left="936" w:header="432" w:footer="432" w:gutter="0"/>
       <w:cols w:num="2" w:space="288"/>
@@ -3145,29 +4807,266 @@
         <w:footnoteRef/>
       </w:r>
       <w:r>
-        <w:rPr>
-          <w:lang w:val="de-DE"/>
-        </w:rPr>
         <w:t xml:space="preserve"> </w:t>
       </w:r>
       <w:r>
-        <w:rPr>
-          <w:lang w:val="de-DE"/>
-        </w:rPr>
-        <w:t xml:space="preserve">Dies wird mittels einer Konfiguration der POM aus der Server-Komponente erreicht. Das frei verfügbare </w:t>
-      </w:r>
-      <w:r>
-        <w:rPr>
-          <w:i/>
-          <w:lang w:val="de-DE"/>
-        </w:rPr>
-        <w:t>wildfly-maven-plugin</w:t>
-      </w:r>
-      <w:r>
-        <w:rPr>
-          <w:lang w:val="de-DE"/>
-        </w:rPr>
-        <w:t xml:space="preserve"> kommt hierfür zum Einsatz. Dieses findet automatisch die entsprechende Wildfly-Instanz und führt bei einem erfolgreichen Maven-Build der Serverkomponente ein deployment aus.</w:t>
+        <w:t xml:space="preserve">An </w:t>
+      </w:r>
+      <w:proofErr w:type="spellStart"/>
+      <w:r>
+        <w:t>dieser</w:t>
+      </w:r>
+      <w:proofErr w:type="spellEnd"/>
+      <w:r>
+        <w:t xml:space="preserve"> </w:t>
+      </w:r>
+      <w:proofErr w:type="spellStart"/>
+      <w:r>
+        <w:t>Stelle</w:t>
+      </w:r>
+      <w:proofErr w:type="spellEnd"/>
+      <w:r>
+        <w:t xml:space="preserve"> </w:t>
+      </w:r>
+      <w:proofErr w:type="spellStart"/>
+      <w:r>
+        <w:t>sei</w:t>
+      </w:r>
+      <w:proofErr w:type="spellEnd"/>
+      <w:r>
+        <w:t xml:space="preserve"> </w:t>
+      </w:r>
+      <w:proofErr w:type="spellStart"/>
+      <w:r>
+        <w:t>festgehalten</w:t>
+      </w:r>
+      <w:proofErr w:type="spellEnd"/>
+      <w:r>
+        <w:t xml:space="preserve">, </w:t>
+      </w:r>
+      <w:proofErr w:type="spellStart"/>
+      <w:r>
+        <w:t>dass</w:t>
+      </w:r>
+      <w:proofErr w:type="spellEnd"/>
+      <w:r>
+        <w:t xml:space="preserve"> </w:t>
+      </w:r>
+      <w:proofErr w:type="spellStart"/>
+      <w:r>
+        <w:t>eine</w:t>
+      </w:r>
+      <w:proofErr w:type="spellEnd"/>
+      <w:r>
+        <w:t xml:space="preserve"> </w:t>
+      </w:r>
+      <w:proofErr w:type="spellStart"/>
+      <w:r>
+        <w:t>grobe</w:t>
+      </w:r>
+      <w:proofErr w:type="spellEnd"/>
+      <w:r>
+        <w:t xml:space="preserve"> </w:t>
+      </w:r>
+      <w:proofErr w:type="spellStart"/>
+      <w:r>
+        <w:t>Verteilung</w:t>
+      </w:r>
+      <w:proofErr w:type="spellEnd"/>
+      <w:r>
+        <w:t xml:space="preserve"> </w:t>
+      </w:r>
+      <w:proofErr w:type="spellStart"/>
+      <w:r>
+        <w:t>sowie</w:t>
+      </w:r>
+      <w:proofErr w:type="spellEnd"/>
+      <w:r>
+        <w:t xml:space="preserve"> </w:t>
+      </w:r>
+      <w:proofErr w:type="spellStart"/>
+      <w:r>
+        <w:t>entsprechende</w:t>
+      </w:r>
+      <w:proofErr w:type="spellEnd"/>
+      <w:r>
+        <w:t xml:space="preserve"> </w:t>
+      </w:r>
+      <w:proofErr w:type="spellStart"/>
+      <w:r>
+        <w:t>Sequenzdiagramme</w:t>
+      </w:r>
+      <w:proofErr w:type="spellEnd"/>
+      <w:r>
+        <w:t xml:space="preserve"> </w:t>
+      </w:r>
+      <w:proofErr w:type="spellStart"/>
+      <w:r>
+        <w:t>bereits</w:t>
+      </w:r>
+      <w:proofErr w:type="spellEnd"/>
+      <w:r>
+        <w:t xml:space="preserve"> </w:t>
+      </w:r>
+      <w:proofErr w:type="spellStart"/>
+      <w:r>
+        <w:t>durch</w:t>
+      </w:r>
+      <w:proofErr w:type="spellEnd"/>
+      <w:r>
+        <w:t xml:space="preserve"> das </w:t>
+      </w:r>
+      <w:proofErr w:type="spellStart"/>
+      <w:r>
+        <w:t>Anforderungsdokument</w:t>
+      </w:r>
+      <w:proofErr w:type="spellEnd"/>
+      <w:r>
+        <w:t xml:space="preserve"> </w:t>
+      </w:r>
+      <w:proofErr w:type="spellStart"/>
+      <w:r>
+        <w:t>gegeben</w:t>
+      </w:r>
+      <w:proofErr w:type="spellEnd"/>
+      <w:r>
+        <w:t xml:space="preserve"> </w:t>
+      </w:r>
+      <w:proofErr w:type="spellStart"/>
+      <w:r>
+        <w:t>sind</w:t>
+      </w:r>
+      <w:proofErr w:type="spellEnd"/>
+      <w:r>
+        <w:t xml:space="preserve"> und </w:t>
+      </w:r>
+      <w:proofErr w:type="spellStart"/>
+      <w:r>
+        <w:t>damit</w:t>
+      </w:r>
+      <w:proofErr w:type="spellEnd"/>
+      <w:r>
+        <w:t xml:space="preserve"> </w:t>
+      </w:r>
+      <w:proofErr w:type="spellStart"/>
+      <w:r>
+        <w:t>nachfolgend</w:t>
+      </w:r>
+      <w:proofErr w:type="spellEnd"/>
+      <w:r>
+        <w:t xml:space="preserve"> </w:t>
+      </w:r>
+      <w:proofErr w:type="spellStart"/>
+      <w:r>
+        <w:t>lediglich</w:t>
+      </w:r>
+      <w:proofErr w:type="spellEnd"/>
+      <w:r>
+        <w:t xml:space="preserve"> </w:t>
+      </w:r>
+      <w:proofErr w:type="spellStart"/>
+      <w:r>
+        <w:t>bei</w:t>
+      </w:r>
+      <w:proofErr w:type="spellEnd"/>
+      <w:r>
+        <w:t xml:space="preserve"> </w:t>
+      </w:r>
+      <w:proofErr w:type="spellStart"/>
+      <w:r>
+        <w:t>einer</w:t>
+      </w:r>
+      <w:proofErr w:type="spellEnd"/>
+      <w:r>
+        <w:t xml:space="preserve"> </w:t>
+      </w:r>
+      <w:proofErr w:type="spellStart"/>
+      <w:r>
+        <w:t>Abweichung</w:t>
+      </w:r>
+      <w:proofErr w:type="spellEnd"/>
+      <w:r>
+        <w:t xml:space="preserve"> </w:t>
+      </w:r>
+      <w:proofErr w:type="spellStart"/>
+      <w:r>
+        <w:t>dieser</w:t>
+      </w:r>
+      <w:proofErr w:type="spellEnd"/>
+      <w:r>
+        <w:t xml:space="preserve"> </w:t>
+      </w:r>
+      <w:proofErr w:type="spellStart"/>
+      <w:r>
+        <w:t>spezifizierten</w:t>
+      </w:r>
+      <w:proofErr w:type="spellEnd"/>
+      <w:r>
+        <w:t xml:space="preserve"> </w:t>
+      </w:r>
+      <w:proofErr w:type="spellStart"/>
+      <w:r>
+        <w:t>Logik</w:t>
+      </w:r>
+      <w:proofErr w:type="spellEnd"/>
+      <w:r>
+        <w:t xml:space="preserve"> </w:t>
+      </w:r>
+      <w:proofErr w:type="spellStart"/>
+      <w:r>
+        <w:t>entsprechende</w:t>
+      </w:r>
+      <w:proofErr w:type="spellEnd"/>
+      <w:r>
+        <w:t xml:space="preserve"> </w:t>
+      </w:r>
+      <w:proofErr w:type="spellStart"/>
+      <w:r>
+        <w:t>Diagramme</w:t>
+      </w:r>
+      <w:proofErr w:type="spellEnd"/>
+      <w:r>
+        <w:t xml:space="preserve"> </w:t>
+      </w:r>
+      <w:proofErr w:type="spellStart"/>
+      <w:r>
+        <w:t>für</w:t>
+      </w:r>
+      <w:proofErr w:type="spellEnd"/>
+      <w:r>
+        <w:t xml:space="preserve"> die </w:t>
+      </w:r>
+      <w:proofErr w:type="spellStart"/>
+      <w:r>
+        <w:t>Beschreibung</w:t>
+      </w:r>
+      <w:proofErr w:type="spellEnd"/>
+      <w:r>
+        <w:t xml:space="preserve"> </w:t>
+      </w:r>
+      <w:proofErr w:type="spellStart"/>
+      <w:r>
+        <w:t>zum</w:t>
+      </w:r>
+      <w:proofErr w:type="spellEnd"/>
+      <w:r>
+        <w:t xml:space="preserve"> </w:t>
+      </w:r>
+      <w:proofErr w:type="spellStart"/>
+      <w:r>
+        <w:t>Einsatz</w:t>
+      </w:r>
+      <w:proofErr w:type="spellEnd"/>
+      <w:r>
+        <w:t xml:space="preserve"> </w:t>
+      </w:r>
+      <w:proofErr w:type="spellStart"/>
+      <w:r>
+        <w:t>kommen</w:t>
+      </w:r>
+      <w:proofErr w:type="spellEnd"/>
+      <w:r>
+        <w:t>.</w:t>
       </w:r>
     </w:p>
   </w:footnote>
@@ -3189,20 +5088,70 @@
         <w:rPr>
           <w:lang w:val="de-DE"/>
         </w:rPr>
-        <w:t xml:space="preserve"> Hiermit wird die Komprimierung der Header-Informationen ermöglicht und damit die Latenz verringert  </w:t>
-      </w:r>
-      <w:r>
-        <w:rPr>
-          <w:highlight w:val="yellow"/>
-          <w:lang w:val="de-DE"/>
-        </w:rPr>
-        <w:t>[ZoteroQuelle: Hypertext Transfer Protocol Version 2 (HTTP/2)]</w:t>
-      </w:r>
-      <w:r>
-        <w:rPr>
-          <w:lang w:val="de-DE"/>
-        </w:rPr>
-        <w:t>.</w:t>
+        <w:t xml:space="preserve"> </w:t>
+      </w:r>
+      <w:r>
+        <w:rPr>
+          <w:lang w:val="de-DE"/>
+        </w:rPr>
+        <w:t xml:space="preserve">Dies wird mittels einer Konfiguration der POM aus der Server-Komponente erreicht. Das frei verfügbare </w:t>
+      </w:r>
+      <w:proofErr w:type="spellStart"/>
+      <w:r>
+        <w:rPr>
+          <w:i/>
+          <w:lang w:val="de-DE"/>
+        </w:rPr>
+        <w:t>wildfly-maven-plugin</w:t>
+      </w:r>
+      <w:proofErr w:type="spellEnd"/>
+      <w:r>
+        <w:rPr>
+          <w:lang w:val="de-DE"/>
+        </w:rPr>
+        <w:t xml:space="preserve"> kommt hierfür zum Einsatz. Dieses findet automatisch die entsprechende </w:t>
+      </w:r>
+      <w:proofErr w:type="spellStart"/>
+      <w:r>
+        <w:rPr>
+          <w:lang w:val="de-DE"/>
+        </w:rPr>
+        <w:t>Wildfly</w:t>
+      </w:r>
+      <w:proofErr w:type="spellEnd"/>
+      <w:r>
+        <w:rPr>
+          <w:lang w:val="de-DE"/>
+        </w:rPr>
+        <w:t xml:space="preserve">-Instanz und führt bei einem erfolgreichen </w:t>
+      </w:r>
+      <w:proofErr w:type="spellStart"/>
+      <w:r>
+        <w:rPr>
+          <w:lang w:val="de-DE"/>
+        </w:rPr>
+        <w:t>Maven-Build</w:t>
+      </w:r>
+      <w:proofErr w:type="spellEnd"/>
+      <w:r>
+        <w:rPr>
+          <w:lang w:val="de-DE"/>
+        </w:rPr>
+        <w:t xml:space="preserve"> der Serverkomponente ein </w:t>
+      </w:r>
+      <w:proofErr w:type="spellStart"/>
+      <w:r>
+        <w:rPr>
+          <w:lang w:val="de-DE"/>
+        </w:rPr>
+        <w:t>deployment</w:t>
+      </w:r>
+      <w:proofErr w:type="spellEnd"/>
+      <w:r>
+        <w:rPr>
+          <w:lang w:val="de-DE"/>
+        </w:rPr>
+        <w:t xml:space="preserve"> aus.</w:t>
       </w:r>
     </w:p>
   </w:footnote>
@@ -3224,20 +5173,46 @@
         <w:rPr>
           <w:lang w:val="de-DE"/>
         </w:rPr>
-        <w:t xml:space="preserve"> Hiermit kommen Vorteile wie die erleichterte Nutzung von Java 8 Typen (bspw. Date, Time, Timestamp), einer neuen Validierungskomponente mittels derer fachliche Validierungen durchgeführt werden können und das Deklarieren einzelner Felder als LAZY, damit diese nur bei einem tatsächlichen Zugriff genutzt werden </w:t>
-      </w:r>
-      <w:r>
-        <w:rPr>
-          <w:highlight w:val="yellow"/>
-          <w:lang w:val="de-DE"/>
-        </w:rPr>
-        <w:t>[ZoteroQuelle: Hibernate ORM 5.0]</w:t>
-      </w:r>
-      <w:r>
-        <w:rPr>
-          <w:lang w:val="de-DE"/>
-        </w:rPr>
-        <w:t xml:space="preserve">. </w:t>
+        <w:t xml:space="preserve"> Hiermit wird die Komprimierung der Header-Informationen ermöglicht u</w:t>
+      </w:r>
+      <w:r>
+        <w:rPr>
+          <w:lang w:val="de-DE"/>
+        </w:rPr>
+        <w:t xml:space="preserve">nd damit die Latenz verringert </w:t>
+      </w:r>
+      <w:r>
+        <w:rPr>
+          <w:lang w:val="de-DE"/>
+        </w:rPr>
+        <w:fldChar w:fldCharType="begin"/>
+      </w:r>
+      <w:r>
+        <w:rPr>
+          <w:lang w:val="de-DE"/>
+        </w:rPr>
+        <w:instrText xml:space="preserve"> ADDIN ZOTERO_ITEM CSL_CITATION {"citationID":"hg0k4662t","properties":{"formattedCitation":"[4]","plainCitation":"[4]"},"citationItems":[{"id":1554,"uris":["http://zotero.org/groups/753033/items/H7ZBQBP5"],"uri":["http://zotero.org/groups/753033/items/H7ZBQBP5"],"itemData":{"id":1554,"type":"webpage","title":"Hypertext Transfer Protocol Version 2 (HTTP/2)","URL":"https://tools.ietf.org/html/rfc7540","author":[{"family":"Belshe","given":"Mike"},{"family":"Thomson","given":"Martin"},{"family":"Peon","given":"Roberto"}],"accessed":{"date-parts":[["2016",12,5]]}}}],"schema":"https://github.com/citation-style-language/schema/raw/master/csl-citation.json"} </w:instrText>
+      </w:r>
+      <w:r>
+        <w:rPr>
+          <w:lang w:val="de-DE"/>
+        </w:rPr>
+        <w:fldChar w:fldCharType="separate"/>
+      </w:r>
+      <w:r>
+        <w:t>[4]</w:t>
+      </w:r>
+      <w:r>
+        <w:rPr>
+          <w:lang w:val="de-DE"/>
+        </w:rPr>
+        <w:fldChar w:fldCharType="end"/>
+      </w:r>
+      <w:r>
+        <w:rPr>
+          <w:lang w:val="de-DE"/>
+        </w:rPr>
+        <w:t>.</w:t>
       </w:r>
     </w:p>
   </w:footnote>
@@ -3252,6 +5227,81 @@
       <w:r>
         <w:rPr>
           <w:rStyle w:val="Funotenzeichen"/>
+        </w:rPr>
+        <w:footnoteRef/>
+      </w:r>
+      <w:r>
+        <w:rPr>
+          <w:lang w:val="de-DE"/>
+        </w:rPr>
+        <w:t xml:space="preserve"> Hiermit kommen Vorteile wie die erleichterte Nutzung von Java 8 Typen (bspw. Date, Time, </w:t>
+      </w:r>
+      <w:proofErr w:type="spellStart"/>
+      <w:r>
+        <w:rPr>
+          <w:lang w:val="de-DE"/>
+        </w:rPr>
+        <w:t>Timestamp</w:t>
+      </w:r>
+      <w:proofErr w:type="spellEnd"/>
+      <w:r>
+        <w:rPr>
+          <w:lang w:val="de-DE"/>
+        </w:rPr>
+        <w:t>), einer neuen Validierungskomponente mittels derer fachliche Validierungen durchgeführt werden können und das Deklarieren einzelner Felder als LAZY, damit diese nur bei einem tatsächlichen Zugriff genutzt werden</w:t>
+      </w:r>
+      <w:r>
+        <w:rPr>
+          <w:lang w:val="de-DE"/>
+        </w:rPr>
+        <w:t xml:space="preserve"> </w:t>
+      </w:r>
+      <w:r>
+        <w:rPr>
+          <w:lang w:val="de-DE"/>
+        </w:rPr>
+        <w:fldChar w:fldCharType="begin"/>
+      </w:r>
+      <w:r>
+        <w:rPr>
+          <w:lang w:val="de-DE"/>
+        </w:rPr>
+        <w:instrText xml:space="preserve"> ADDIN ZOTERO_ITEM CSL_CITATION {"citationID":"1shrpgnk4k","properties":{"formattedCitation":"[5]","plainCitation":"[5]"},"citationItems":[{"id":1552,"uris":["http://zotero.org/groups/753033/items/BMH3JNKF"],"uri":["http://zotero.org/groups/753033/items/BMH3JNKF"],"itemData":{"id":1552,"type":"webpage","title":"Hibernate ORM 5.0 User Guide","URL":"https://docs.jboss.org/hibernate/orm/5.0/userguide/html_single/Hibernate_User_Guide.html","accessed":{"date-parts":[["2016",12,5]]}}}],"schema":"https://github.com/citation-style-language/schema/raw/master/csl-citation.json"} </w:instrText>
+      </w:r>
+      <w:r>
+        <w:rPr>
+          <w:lang w:val="de-DE"/>
+        </w:rPr>
+        <w:fldChar w:fldCharType="separate"/>
+      </w:r>
+      <w:r>
+        <w:t>[5]</w:t>
+      </w:r>
+      <w:r>
+        <w:rPr>
+          <w:lang w:val="de-DE"/>
+        </w:rPr>
+        <w:fldChar w:fldCharType="end"/>
+      </w:r>
+      <w:r>
+        <w:rPr>
+          <w:lang w:val="de-DE"/>
+        </w:rPr>
+        <w:t xml:space="preserve">. </w:t>
+      </w:r>
+    </w:p>
+  </w:footnote>
+  <w:footnote w:id="6">
+    <w:p>
+      <w:pPr>
+        <w:pStyle w:val="Funotentext"/>
+        <w:rPr>
+          <w:lang w:val="de-DE"/>
+        </w:rPr>
+      </w:pPr>
+      <w:r>
+        <w:rPr>
+          <w:rStyle w:val="Funotenzeichen"/>
           <w:highlight w:val="yellow"/>
         </w:rPr>
         <w:footnoteRef/>
@@ -3268,7 +5318,23 @@
           <w:highlight w:val="yellow"/>
           <w:lang w:val="de-DE"/>
         </w:rPr>
-        <w:t>Unter dem Konzept der FXML ist… blabla [QUELLE?]</w:t>
+        <w:t xml:space="preserve">Unter dem Konzept der FXML ist… </w:t>
+      </w:r>
+      <w:proofErr w:type="spellStart"/>
+      <w:r>
+        <w:rPr>
+          <w:highlight w:val="yellow"/>
+          <w:lang w:val="de-DE"/>
+        </w:rPr>
+        <w:t>blabla</w:t>
+      </w:r>
+      <w:proofErr w:type="spellEnd"/>
+      <w:r>
+        <w:rPr>
+          <w:highlight w:val="yellow"/>
+          <w:lang w:val="de-DE"/>
+        </w:rPr>
+        <w:t xml:space="preserve"> [QUELLE?]</w:t>
       </w:r>
     </w:p>
   </w:footnote>
@@ -3294,7 +5360,7 @@
       <w:rPr>
         <w:noProof/>
       </w:rPr>
-      <w:t>3</w:t>
+      <w:t>6</w:t>
     </w:r>
     <w:r>
       <w:fldChar w:fldCharType="end"/>
@@ -3304,9 +5370,27 @@
     <w:pPr>
       <w:ind w:right="360"/>
     </w:pPr>
+    <w:proofErr w:type="spellStart"/>
     <w:r>
-      <w:t>Studienarbeit – Verteilte Systeme</w:t>
+      <w:t>Studienarbeit</w:t>
     </w:r>
+    <w:proofErr w:type="spellEnd"/>
+    <w:r>
+      <w:t xml:space="preserve"> – </w:t>
+    </w:r>
+    <w:proofErr w:type="spellStart"/>
+    <w:r>
+      <w:t>Verteilte</w:t>
+    </w:r>
+    <w:proofErr w:type="spellEnd"/>
+    <w:r>
+      <w:t xml:space="preserve"> </w:t>
+    </w:r>
+    <w:proofErr w:type="spellStart"/>
+    <w:r>
+      <w:t>Systeme</w:t>
+    </w:r>
+    <w:proofErr w:type="spellEnd"/>
   </w:p>
   <w:p>
     <w:pPr>
@@ -5028,7 +7112,6 @@
   <w:style w:type="character" w:default="1" w:styleId="Absatz-Standardschriftart">
     <w:name w:val="Default Paragraph Font"/>
     <w:uiPriority w:val="1"/>
-    <w:semiHidden/>
     <w:unhideWhenUsed/>
   </w:style>
   <w:style w:type="table" w:default="1" w:styleId="NormaleTabelle">
@@ -5606,7 +7689,7 @@
 </file>
 
 <file path=customXml/itemProps1.xml><?xml version="1.0" encoding="utf-8"?>
-<ds:datastoreItem xmlns:ds="http://schemas.openxmlformats.org/officeDocument/2006/customXml" ds:itemID="{0D385A76-6800-4785-A740-83B711ED1A15}">
+<ds:datastoreItem xmlns:ds="http://schemas.openxmlformats.org/officeDocument/2006/customXml" ds:itemID="{CF8FE9F0-DD9A-4124-9600-91A86821C75C}">
   <ds:schemaRefs>
     <ds:schemaRef ds:uri="http://schemas.openxmlformats.org/officeDocument/2006/bibliography"/>
   </ds:schemaRefs>

</xml_diff>

<commit_message>
weitere diagramme und text eingefuehgt
</commit_message>
<xml_diff>
--- a/dokumentation/studienarbeit.docx
+++ b/dokumentation/studienarbeit.docx
@@ -1563,20 +1563,6 @@
     </w:p>
     <w:p>
       <w:pPr>
-        <w:rPr>
-          <w:lang w:val="de-DE"/>
-        </w:rPr>
-      </w:pPr>
-      <w:r>
-        <w:rPr>
-          <w:lang w:val="de-DE"/>
-        </w:rPr>
-        <w:lastRenderedPageBreak/>
-        <w:t>&lt;&lt;Model fehlt!!!&gt;&gt;</w:t>
-      </w:r>
-    </w:p>
-    <w:p>
-      <w:pPr>
         <w:keepNext/>
       </w:pPr>
       <w:r>
@@ -1584,10 +1570,11 @@
           <w:noProof/>
           <w:lang w:val="de-DE" w:eastAsia="de-DE"/>
         </w:rPr>
+        <w:lastRenderedPageBreak/>
         <w:drawing>
           <wp:inline distT="0" distB="0" distL="0" distR="0" wp14:anchorId="4CDB23AD" wp14:editId="0DF47932">
-            <wp:extent cx="3200400" cy="1957070"/>
-            <wp:effectExtent l="0" t="0" r="0" b="5080"/>
+            <wp:extent cx="3189768" cy="2698682"/>
+            <wp:effectExtent l="0" t="0" r="0" b="6985"/>
             <wp:docPr id="1" name="Grafik 1"/>
             <wp:cNvGraphicFramePr>
               <a:graphicFrameLocks xmlns:a="http://schemas.openxmlformats.org/drawingml/2006/main" noChangeAspect="1"/>
@@ -1614,7 +1601,7 @@
                   <pic:spPr>
                     <a:xfrm>
                       <a:off x="0" y="0"/>
-                      <a:ext cx="3200400" cy="1957070"/>
+                      <a:ext cx="3202649" cy="2709580"/>
                     </a:xfrm>
                     <a:prstGeom prst="rect">
                       <a:avLst/>
@@ -2002,8 +1989,8 @@
         </w:rPr>
         <w:drawing>
           <wp:inline distT="0" distB="0" distL="0" distR="0" wp14:anchorId="76DA225E" wp14:editId="29655AA0">
-            <wp:extent cx="3200400" cy="1600200"/>
-            <wp:effectExtent l="0" t="0" r="0" b="0"/>
+            <wp:extent cx="3200399" cy="1600200"/>
+            <wp:effectExtent l="0" t="0" r="635" b="0"/>
             <wp:docPr id="2" name="Grafik 2"/>
             <wp:cNvGraphicFramePr>
               <a:graphicFrameLocks xmlns:a="http://schemas.openxmlformats.org/drawingml/2006/main" noChangeAspect="1"/>
@@ -2030,7 +2017,7 @@
                   <pic:spPr>
                     <a:xfrm>
                       <a:off x="0" y="0"/>
-                      <a:ext cx="3200400" cy="1600200"/>
+                      <a:ext cx="3200399" cy="1600200"/>
                     </a:xfrm>
                     <a:prstGeom prst="rect">
                       <a:avLst/>
@@ -2150,19 +2137,6 @@
     </w:p>
     <w:p>
       <w:pPr>
-        <w:rPr>
-          <w:lang w:val="de-DE"/>
-        </w:rPr>
-      </w:pPr>
-      <w:r>
-        <w:rPr>
-          <w:lang w:val="de-DE"/>
-        </w:rPr>
-        <w:t>&lt;&lt;REST und JMS-Konnketor in Grapfik schreiben!!!&gt;&gt;</w:t>
-      </w:r>
-    </w:p>
-    <w:p>
-      <w:pPr>
         <w:keepNext/>
         <w:ind w:left="144"/>
       </w:pPr>
@@ -2173,8 +2147,8 @@
         </w:rPr>
         <w:drawing>
           <wp:inline distT="0" distB="0" distL="0" distR="0" wp14:anchorId="305263F3" wp14:editId="63D1211D">
-            <wp:extent cx="3200400" cy="1821815"/>
-            <wp:effectExtent l="0" t="0" r="0" b="6985"/>
+            <wp:extent cx="3200020" cy="1821815"/>
+            <wp:effectExtent l="0" t="0" r="635" b="6985"/>
             <wp:docPr id="3" name="Grafik 3"/>
             <wp:cNvGraphicFramePr>
               <a:graphicFrameLocks xmlns:a="http://schemas.openxmlformats.org/drawingml/2006/main" noChangeAspect="1"/>
@@ -2201,7 +2175,7 @@
                   <pic:spPr>
                     <a:xfrm>
                       <a:off x="0" y="0"/>
-                      <a:ext cx="3200400" cy="1821815"/>
+                      <a:ext cx="3200020" cy="1821815"/>
                     </a:xfrm>
                     <a:prstGeom prst="rect">
                       <a:avLst/>
@@ -2272,22 +2246,161 @@
     </w:p>
     <w:p>
       <w:pPr>
-        <w:rPr>
-          <w:lang w:val="de-DE"/>
-        </w:rPr>
-      </w:pPr>
-    </w:p>
-    <w:p>
-      <w:pPr>
-        <w:rPr>
-          <w:lang w:val="de-DE"/>
-        </w:rPr>
-      </w:pPr>
-      <w:r>
-        <w:rPr>
-          <w:lang w:val="de-DE"/>
-        </w:rPr>
-        <w:t>&lt;&lt;Datenmodell&gt;&gt;</w:t>
+        <w:jc w:val="both"/>
+        <w:rPr>
+          <w:lang w:val="de-DE"/>
+        </w:rPr>
+      </w:pPr>
+      <w:r>
+        <w:rPr>
+          <w:lang w:val="de-DE"/>
+        </w:rPr>
+        <w:t xml:space="preserve">Das umzusetzende Datenmodell ist hierbei sehr simpel. Es handelt sich, wie in </w:t>
+      </w:r>
+      <w:r>
+        <w:rPr>
+          <w:lang w:val="de-DE"/>
+        </w:rPr>
+        <w:fldChar w:fldCharType="begin"/>
+      </w:r>
+      <w:r>
+        <w:rPr>
+          <w:lang w:val="de-DE"/>
+        </w:rPr>
+        <w:instrText xml:space="preserve"> REF _Ref469465593 \h </w:instrText>
+      </w:r>
+      <w:r>
+        <w:rPr>
+          <w:lang w:val="de-DE"/>
+        </w:rPr>
+      </w:r>
+      <w:r>
+        <w:rPr>
+          <w:lang w:val="de-DE"/>
+        </w:rPr>
+        <w:instrText xml:space="preserve"> \* MERGEFORMAT </w:instrText>
+      </w:r>
+      <w:r>
+        <w:rPr>
+          <w:lang w:val="de-DE"/>
+        </w:rPr>
+        <w:fldChar w:fldCharType="separate"/>
+      </w:r>
+      <w:r>
+        <w:t xml:space="preserve">Abbildung </w:t>
+      </w:r>
+      <w:r>
+        <w:rPr>
+          <w:noProof/>
+        </w:rPr>
+        <w:t>4</w:t>
+      </w:r>
+      <w:r>
+        <w:rPr>
+          <w:lang w:val="de-DE"/>
+        </w:rPr>
+        <w:fldChar w:fldCharType="end"/>
+      </w:r>
+      <w:r>
+        <w:rPr>
+          <w:lang w:val="de-DE"/>
+        </w:rPr>
+        <w:t xml:space="preserve"> dargestellt, um zwei Entitäten ohne Beziehungen. Während die TraceDB den Fokus vor allem auf das persistieren der Nachrichten ausgelegt ist, soll die CountDB die Anzahl der Nachrichten gruppiert auf die Chatteilnehmer speichern. Die Komplexität ergibt sich im Rahmen der Arbeit lediglich aus der Absicherung einer verteilten Transaktion, denn beide Tabellen liegen in für sich eigene Datenbankinstanzen. Eine entsprechende Umsetzung dieser Transaktionsklammer und entsprechende Fehlerbehandlung ist nachfolgend, im Rahmen der Implementierung beschrieben.</w:t>
+      </w:r>
+    </w:p>
+    <w:p>
+      <w:pPr>
+        <w:rPr>
+          <w:lang w:val="de-DE"/>
+        </w:rPr>
+      </w:pPr>
+    </w:p>
+    <w:p>
+      <w:pPr>
+        <w:keepNext/>
+      </w:pPr>
+      <w:r>
+        <w:rPr>
+          <w:noProof/>
+          <w:lang w:val="de-DE" w:eastAsia="de-DE"/>
+        </w:rPr>
+        <w:lastRenderedPageBreak/>
+        <w:drawing>
+          <wp:inline distT="0" distB="0" distL="0" distR="0">
+            <wp:extent cx="3200400" cy="1572895"/>
+            <wp:effectExtent l="0" t="0" r="0" b="8255"/>
+            <wp:docPr id="9" name="Grafik 9"/>
+            <wp:cNvGraphicFramePr>
+              <a:graphicFrameLocks xmlns:a="http://schemas.openxmlformats.org/drawingml/2006/main" noChangeAspect="1"/>
+            </wp:cNvGraphicFramePr>
+            <a:graphic xmlns:a="http://schemas.openxmlformats.org/drawingml/2006/main">
+              <a:graphicData uri="http://schemas.openxmlformats.org/drawingml/2006/picture">
+                <pic:pic xmlns:pic="http://schemas.openxmlformats.org/drawingml/2006/picture">
+                  <pic:nvPicPr>
+                    <pic:cNvPr id="9" name="DomainModel.bmp"/>
+                    <pic:cNvPicPr/>
+                  </pic:nvPicPr>
+                  <pic:blipFill>
+                    <a:blip r:embed="rId13">
+                      <a:extLst>
+                        <a:ext uri="{28A0092B-C50C-407E-A947-70E740481C1C}">
+                          <a14:useLocalDpi xmlns:a14="http://schemas.microsoft.com/office/drawing/2010/main" val="0"/>
+                        </a:ext>
+                      </a:extLst>
+                    </a:blip>
+                    <a:stretch>
+                      <a:fillRect/>
+                    </a:stretch>
+                  </pic:blipFill>
+                  <pic:spPr>
+                    <a:xfrm>
+                      <a:off x="0" y="0"/>
+                      <a:ext cx="3200400" cy="1572895"/>
+                    </a:xfrm>
+                    <a:prstGeom prst="rect">
+                      <a:avLst/>
+                    </a:prstGeom>
+                  </pic:spPr>
+                </pic:pic>
+              </a:graphicData>
+            </a:graphic>
+          </wp:inline>
+        </w:drawing>
+      </w:r>
+    </w:p>
+    <w:p>
+      <w:pPr>
+        <w:pStyle w:val="Beschriftung"/>
+        <w:rPr>
+          <w:lang w:val="de-DE"/>
+        </w:rPr>
+      </w:pPr>
+      <w:r>
+        <w:t xml:space="preserve">Abbildung </w:t>
+      </w:r>
+      <w:r>
+        <w:fldChar w:fldCharType="begin"/>
+      </w:r>
+      <w:r>
+        <w:instrText xml:space="preserve"> SEQ Abbildung \* ARABIC </w:instrText>
+      </w:r>
+      <w:r>
+        <w:fldChar w:fldCharType="separate"/>
+      </w:r>
+      <w:r>
+        <w:rPr>
+          <w:noProof/>
+        </w:rPr>
+        <w:t>4</w:t>
+      </w:r>
+      <w:r>
+        <w:fldChar w:fldCharType="end"/>
+      </w:r>
+      <w:r>
+        <w:t xml:space="preserve">: </w:t>
+      </w:r>
+      <w:r>
+        <w:t>Domainmodell der serverseitigen Datenbankschicht</w:t>
       </w:r>
     </w:p>
     <w:p>
@@ -2320,27 +2433,181 @@
     <w:p>
       <w:pPr>
         <w:pStyle w:val="Text"/>
-        <w:rPr>
-          <w:lang w:val="de-DE"/>
-        </w:rPr>
-      </w:pPr>
-    </w:p>
-    <w:p>
-      <w:pPr>
-        <w:rPr>
-          <w:lang w:val="de-DE"/>
-        </w:rPr>
-      </w:pPr>
-      <w:r>
-        <w:rPr>
-          <w:lang w:val="de-DE"/>
-        </w:rPr>
-        <w:t>&lt;&lt;Sequenzdiagramm&gt;&gt;</w:t>
+        <w:ind w:firstLine="0"/>
+        <w:rPr>
+          <w:lang w:val="de-DE"/>
+        </w:rPr>
+      </w:pPr>
+      <w:r>
+        <w:rPr>
+          <w:lang w:val="de-DE"/>
+        </w:rPr>
+        <w:t xml:space="preserve">Der zuvor in Abschnitt </w:t>
+      </w:r>
+      <w:r>
+        <w:rPr>
+          <w:lang w:val="de-DE"/>
+        </w:rPr>
+        <w:fldChar w:fldCharType="begin"/>
+      </w:r>
+      <w:r>
+        <w:rPr>
+          <w:lang w:val="de-DE"/>
+        </w:rPr>
+        <w:instrText xml:space="preserve"> REF _Ref469468391 \n \h </w:instrText>
+      </w:r>
+      <w:r>
+        <w:rPr>
+          <w:lang w:val="de-DE"/>
+        </w:rPr>
+      </w:r>
+      <w:r>
+        <w:rPr>
+          <w:lang w:val="de-DE"/>
+        </w:rPr>
+        <w:instrText xml:space="preserve"> \* MERGEFORMAT </w:instrText>
+      </w:r>
+      <w:r>
+        <w:rPr>
+          <w:lang w:val="de-DE"/>
+        </w:rPr>
+        <w:fldChar w:fldCharType="separate"/>
+      </w:r>
+      <w:r>
+        <w:rPr>
+          <w:lang w:val="de-DE"/>
+        </w:rPr>
+        <w:t>B</w:t>
+      </w:r>
+      <w:r>
+        <w:rPr>
+          <w:lang w:val="de-DE"/>
+        </w:rPr>
+        <w:fldChar w:fldCharType="end"/>
+      </w:r>
+      <w:r>
+        <w:rPr>
+          <w:lang w:val="de-DE"/>
+        </w:rPr>
+        <w:t xml:space="preserve"> beschriebene REST-Konnektor soll zudem eine konsistente Fehlerbehandlung bieten und fallweise automatisiert Anfragen an den Server wiederholen. Dieser Vorgang mit einer möglichen Wiederholung ist in </w:t>
+      </w:r>
+      <w:r>
+        <w:rPr>
+          <w:lang w:val="de-DE"/>
+        </w:rPr>
+        <w:fldChar w:fldCharType="begin"/>
+      </w:r>
+      <w:r>
+        <w:rPr>
+          <w:lang w:val="de-DE"/>
+        </w:rPr>
+        <w:instrText xml:space="preserve"> REF _Ref469468680 \h </w:instrText>
+      </w:r>
+      <w:r>
+        <w:rPr>
+          <w:lang w:val="de-DE"/>
+        </w:rPr>
+      </w:r>
+      <w:r>
+        <w:rPr>
+          <w:lang w:val="de-DE"/>
+        </w:rPr>
+        <w:instrText xml:space="preserve"> \* MERGEFORMAT </w:instrText>
+      </w:r>
+      <w:r>
+        <w:rPr>
+          <w:lang w:val="de-DE"/>
+        </w:rPr>
+        <w:fldChar w:fldCharType="separate"/>
+      </w:r>
+      <w:r>
+        <w:t xml:space="preserve">Abbildung </w:t>
+      </w:r>
+      <w:r>
+        <w:rPr>
+          <w:noProof/>
+        </w:rPr>
+        <w:t>5</w:t>
+      </w:r>
+      <w:r>
+        <w:rPr>
+          <w:lang w:val="de-DE"/>
+        </w:rPr>
+        <w:fldChar w:fldCharType="end"/>
+      </w:r>
+      <w:r>
+        <w:rPr>
+          <w:lang w:val="de-DE"/>
+        </w:rPr>
+        <w:t xml:space="preserve"> in einer Sequenz dargestellt. Die durch eine maximale Anzahl beschränkten Wiederholungen werden hierbei durch bestimmte http-Fehlercodes oder Timeout-Exceptions getriggert.</w:t>
       </w:r>
     </w:p>
     <w:p>
       <w:pPr>
         <w:pStyle w:val="Text"/>
+        <w:ind w:firstLine="0"/>
+        <w:rPr>
+          <w:lang w:val="de-DE"/>
+        </w:rPr>
+      </w:pPr>
+      <w:r>
+        <w:rPr>
+          <w:noProof/>
+          <w:lang w:val="de-DE" w:eastAsia="de-DE"/>
+        </w:rPr>
+        <w:drawing>
+          <wp:inline distT="0" distB="0" distL="0" distR="0" wp14:anchorId="358A19B5" wp14:editId="0E0912CB">
+            <wp:extent cx="3200400" cy="2287905"/>
+            <wp:effectExtent l="0" t="0" r="0" b="0"/>
+            <wp:docPr id="10" name="Grafik 10"/>
+            <wp:cNvGraphicFramePr>
+              <a:graphicFrameLocks xmlns:a="http://schemas.openxmlformats.org/drawingml/2006/main" noChangeAspect="1"/>
+            </wp:cNvGraphicFramePr>
+            <a:graphic xmlns:a="http://schemas.openxmlformats.org/drawingml/2006/main">
+              <a:graphicData uri="http://schemas.openxmlformats.org/drawingml/2006/picture">
+                <pic:pic xmlns:pic="http://schemas.openxmlformats.org/drawingml/2006/picture">
+                  <pic:nvPicPr>
+                    <pic:cNvPr id="7" name="Interaction.bmp"/>
+                    <pic:cNvPicPr/>
+                  </pic:nvPicPr>
+                  <pic:blipFill>
+                    <a:blip r:embed="rId14">
+                      <a:extLst>
+                        <a:ext uri="{28A0092B-C50C-407E-A947-70E740481C1C}">
+                          <a14:useLocalDpi xmlns:a14="http://schemas.microsoft.com/office/drawing/2010/main" val="0"/>
+                        </a:ext>
+                      </a:extLst>
+                    </a:blip>
+                    <a:stretch>
+                      <a:fillRect/>
+                    </a:stretch>
+                  </pic:blipFill>
+                  <pic:spPr>
+                    <a:xfrm>
+                      <a:off x="0" y="0"/>
+                      <a:ext cx="3200400" cy="2287905"/>
+                    </a:xfrm>
+                    <a:prstGeom prst="rect">
+                      <a:avLst/>
+                    </a:prstGeom>
+                  </pic:spPr>
+                </pic:pic>
+              </a:graphicData>
+            </a:graphic>
+          </wp:inline>
+        </w:drawing>
+      </w:r>
+    </w:p>
+    <w:p>
+      <w:pPr>
+        <w:rPr>
+          <w:lang w:val="de-DE"/>
+        </w:rPr>
+      </w:pPr>
+    </w:p>
+    <w:p>
+      <w:pPr>
+        <w:pStyle w:val="Text"/>
         <w:rPr>
           <w:lang w:val="de-DE"/>
         </w:rPr>
@@ -2385,7 +2652,6 @@
         <w:rPr>
           <w:lang w:val="de-DE"/>
         </w:rPr>
-        <w:lastRenderedPageBreak/>
         <w:t>Umsetzung der</w:t>
       </w:r>
       <w:r>
@@ -2449,7 +2715,13 @@
         <w:rPr>
           <w:lang w:val="de-DE"/>
         </w:rPr>
-        <w:t>Die Ursprüngliche Anforderung an die Chatapplikation definierte den Wildfly 8.2 als Zielsystem. Unter Absprache wurde jedoch im Nachgang der Umstieg auf eine aktuellere Version des Wildflys in Betracht gezogen und letztendlich umgesetzt. Für einen Umstieg auf die aktuellste Version 10.1.0 gelten vor allem die nachfolgend zusammengefassten Vorzüge:</w:t>
+        <w:t xml:space="preserve">Die Ursprüngliche Anforderung an die Chatapplikation definierte den Wildfly 8.2 als Zielsystem. Unter Absprache </w:t>
+      </w:r>
+      <w:r>
+        <w:rPr>
+          <w:lang w:val="de-DE"/>
+        </w:rPr>
+        <w:t>wurde jedoch im Nachgang der Umstieg auf eine aktuellere Version des Wildflys in Betracht gezogen und letztendlich umgesetzt. Für einen Umstieg auf die aktuellste Version 10.1.0 gelten vor allem die nachfolgend zusammengefassten Vorzüge:</w:t>
       </w:r>
     </w:p>
     <w:p>
@@ -2738,13 +3010,7 @@
         <w:rPr>
           <w:lang w:val="de-DE"/>
         </w:rPr>
-        <w:t xml:space="preserve">, bringt die neue Chatanwendung viele Vorteile mit sich. Hierzu zählt neben einem vereinfachten und redundanzfreien Verwalten der Abhängigkeiten zu bestimmten Bibliotheken, </w:t>
-      </w:r>
-      <w:r>
-        <w:rPr>
-          <w:lang w:val="de-DE"/>
-        </w:rPr>
-        <w:t>auch das automatisierte Bauen und Testen der Anwendung. Eine Aufwandsverringerung wurde vor allem mittels des automatisierten Deployments durch Apache Maven bei jedem Build auf den Wildfly erreicht.</w:t>
+        <w:t>, bringt die neue Chatanwendung viele Vorteile mit sich. Hierzu zählt neben einem vereinfachten und redundanzfreien Verwalten der Abhängigkeiten zu bestimmten Bibliotheken, auch das automatisierte Bauen und Testen der Anwendung. Eine Aufwandsverringerung wurde vor allem mittels des automatisierten Deployments durch Apache Maven bei jedem Build auf den Wildfly erreicht.</w:t>
       </w:r>
       <w:r>
         <w:rPr>
@@ -3059,14 +3325,7 @@
         <w:rPr>
           <w:lang w:val="de-DE"/>
         </w:rPr>
-        <w:t xml:space="preserve">Die Enterprise-Java-Beans-Spezifikation (EJB) ist Bestandteil von JEE und unterstützt die Umssetzung verteilter Komponentensysteme. Für die Implementierung verteilter </w:t>
-      </w:r>
-      <w:r>
-        <w:rPr>
-          <w:lang w:val="de-DE"/>
-        </w:rPr>
-        <w:lastRenderedPageBreak/>
-        <w:t>Transaktionen mit EJB wird ein Transaktionsmanager benötigt.</w:t>
+        <w:t>Die Enterprise-Java-Beans-Spezifikation (EJB) ist Bestandteil von JEE und unterstützt die Umssetzung verteilter Komponentensysteme. Für die Implementierung verteilter Transaktionen mit EJB wird ein Transaktionsmanager benötigt.</w:t>
       </w:r>
     </w:p>
     <w:p>
@@ -3421,13 +3680,7 @@
         <w:rPr>
           <w:lang w:val="de-DE"/>
         </w:rPr>
-        <w:t xml:space="preserve">Um die Benutzeroberfläche grafisch ansprechend gestalten zu können, wurde auf das Framework Material2 zurückgegriffen, welches sich zum Zeitpunkt der Erstellung dieser Arbeit noch in einer Entwicklungsversion befindet. Es handelt sich um die </w:t>
-      </w:r>
-      <w:r>
-        <w:rPr>
-          <w:lang w:val="de-DE"/>
-        </w:rPr>
-        <w:t xml:space="preserve">offizielle Umsetzung der Material-Design-Richtlinien von Google. </w:t>
+        <w:t xml:space="preserve">Um die Benutzeroberfläche grafisch ansprechend gestalten zu können, wurde auf das Framework Material2 zurückgegriffen, welches sich zum Zeitpunkt der Erstellung dieser Arbeit noch in einer Entwicklungsversion befindet. Es handelt sich um die offizielle Umsetzung der Material-Design-Richtlinien von Google. </w:t>
       </w:r>
     </w:p>
     <w:p>
@@ -3486,6 +3739,7 @@
         <w:rPr>
           <w:lang w:val="de-DE"/>
         </w:rPr>
+        <w:lastRenderedPageBreak/>
         <w:t>Sowohl Chat-Client, als auch Benchmarking-Client werden durch einen Build-Vorgang zusätzlich in nativen EXE-Dateien bereitgestellt und sind somit typischerweise auf jedem PC einfach ausführbar.</w:t>
       </w:r>
     </w:p>
@@ -3518,6 +3772,14 @@
           <w:lang w:val="de-DE"/>
         </w:rPr>
       </w:pPr>
+      <w:r>
+        <w:rPr>
+          <w:lang w:val="de-DE"/>
+        </w:rPr>
+        <w:t>…</w:t>
+      </w:r>
+      <w:bookmarkStart w:id="5" w:name="_GoBack"/>
+      <w:bookmarkEnd w:id="5"/>
     </w:p>
     <w:p>
       <w:pPr>
@@ -3631,6 +3893,50 @@
           <w:lang w:val="de-DE"/>
         </w:rPr>
         <w:t>nceoptimierung</w:t>
+      </w:r>
+    </w:p>
+    <w:p>
+      <w:pPr>
+        <w:pStyle w:val="Text"/>
+        <w:rPr>
+          <w:lang w:val="de-DE"/>
+        </w:rPr>
+      </w:pPr>
+    </w:p>
+    <w:p>
+      <w:pPr>
+        <w:pStyle w:val="Text"/>
+        <w:numPr>
+          <w:ilvl w:val="0"/>
+          <w:numId w:val="31"/>
+        </w:numPr>
+        <w:rPr>
+          <w:lang w:val="de-DE"/>
+        </w:rPr>
+      </w:pPr>
+      <w:r>
+        <w:rPr>
+          <w:lang w:val="de-DE"/>
+        </w:rPr>
+        <w:t>Das serverseitige Entgegennehmen und Verarbeiten von JMS-Nachrichten wird mittels einem „</w:t>
+      </w:r>
+      <w:r>
+        <w:rPr>
+          <w:lang w:val="de-DE"/>
+        </w:rPr>
+        <w:t>Controlling Message Acknowledgment</w:t>
+      </w:r>
+      <w:r>
+        <w:rPr>
+          <w:lang w:val="de-DE"/>
+        </w:rPr>
+        <w:t xml:space="preserve">“  </w:t>
+      </w:r>
+      <w:r>
+        <w:rPr>
+          <w:lang w:val="de-DE"/>
+        </w:rPr>
+        <w:t>https://docs.oracle.com/cd/E19798-01/821-1841/bncfw/index.html</w:t>
       </w:r>
     </w:p>
     <w:p>
@@ -3826,6 +4132,413 @@
           <w:lang w:val="de-DE"/>
         </w:rPr>
         <w:lastRenderedPageBreak/>
+        <w:t>References</w:t>
+      </w:r>
+    </w:p>
+    <w:p>
+      <w:pPr>
+        <w:pStyle w:val="Literaturverzeichnis"/>
+        <w:rPr>
+          <w:lang w:val="de-DE"/>
+        </w:rPr>
+      </w:pPr>
+      <w:r>
+        <w:rPr>
+          <w:lang w:val="de-DE"/>
+        </w:rPr>
+        <w:fldChar w:fldCharType="begin"/>
+      </w:r>
+      <w:r>
+        <w:rPr>
+          <w:lang w:val="de-DE"/>
+        </w:rPr>
+        <w:instrText xml:space="preserve"> ADDIN ZOTERO_BIBL {"custom":[]} CSL_BIBLIOGRAPHY </w:instrText>
+      </w:r>
+      <w:r>
+        <w:rPr>
+          <w:lang w:val="de-DE"/>
+        </w:rPr>
+        <w:fldChar w:fldCharType="separate"/>
+      </w:r>
+      <w:r>
+        <w:rPr>
+          <w:lang w:val="de-DE"/>
+        </w:rPr>
+        <w:t>[1]</w:t>
+      </w:r>
+      <w:r>
+        <w:rPr>
+          <w:lang w:val="de-DE"/>
+        </w:rPr>
+        <w:tab/>
+        <w:t xml:space="preserve">A. Schill und T. Springer, </w:t>
+      </w:r>
+      <w:r>
+        <w:rPr>
+          <w:i/>
+          <w:iCs/>
+          <w:lang w:val="de-DE"/>
+        </w:rPr>
+        <w:t>Verteilte Systeme</w:t>
+      </w:r>
+      <w:r>
+        <w:rPr>
+          <w:lang w:val="de-DE"/>
+        </w:rPr>
+        <w:t>. Berlin, Heidelberg: Springer Berlin Heidelberg, 2012.</w:t>
+      </w:r>
+    </w:p>
+    <w:p>
+      <w:pPr>
+        <w:pStyle w:val="Literaturverzeichnis"/>
+        <w:rPr>
+          <w:lang w:val="de-DE"/>
+        </w:rPr>
+      </w:pPr>
+      <w:r>
+        <w:rPr>
+          <w:lang w:val="de-DE"/>
+        </w:rPr>
+        <w:t>[2]</w:t>
+      </w:r>
+      <w:r>
+        <w:rPr>
+          <w:lang w:val="de-DE"/>
+        </w:rPr>
+        <w:tab/>
+        <w:t xml:space="preserve">H. Balzert, </w:t>
+      </w:r>
+      <w:r>
+        <w:rPr>
+          <w:i/>
+          <w:iCs/>
+          <w:lang w:val="de-DE"/>
+        </w:rPr>
+        <w:t>Lehrbuch der Softwaretechnik, Entwurf, Implementierung, Installation und Betrieb</w:t>
+      </w:r>
+      <w:r>
+        <w:rPr>
+          <w:lang w:val="de-DE"/>
+        </w:rPr>
+        <w:t>, 3. Aufl. Spektrum, Akademischer Verlag.</w:t>
+      </w:r>
+    </w:p>
+    <w:p>
+      <w:pPr>
+        <w:pStyle w:val="Literaturverzeichnis"/>
+      </w:pPr>
+      <w:r>
+        <w:rPr>
+          <w:lang w:val="de-DE"/>
+        </w:rPr>
+        <w:t>[3]</w:t>
+      </w:r>
+      <w:r>
+        <w:rPr>
+          <w:lang w:val="de-DE"/>
+        </w:rPr>
+        <w:tab/>
+        <w:t xml:space="preserve">U. Hammerschall, </w:t>
+      </w:r>
+      <w:r>
+        <w:rPr>
+          <w:i/>
+          <w:iCs/>
+          <w:lang w:val="de-DE"/>
+        </w:rPr>
+        <w:t>Verteilte Systeme und Anwendungen</w:t>
+      </w:r>
+      <w:r>
+        <w:rPr>
+          <w:lang w:val="de-DE"/>
+        </w:rPr>
+        <w:t xml:space="preserve">. </w:t>
+      </w:r>
+      <w:r>
+        <w:t>Pearson Education.</w:t>
+      </w:r>
+    </w:p>
+    <w:p>
+      <w:pPr>
+        <w:pStyle w:val="Literaturverzeichnis"/>
+        <w:rPr>
+          <w:lang w:val="de-DE"/>
+        </w:rPr>
+      </w:pPr>
+      <w:r>
+        <w:t>[4]</w:t>
+      </w:r>
+      <w:r>
+        <w:tab/>
+        <w:t xml:space="preserve">M. Belshe, M. Thomson, und R. Peon, „Hypertext Transfer Protocol Version 2 (HTTP/2)“. </w:t>
+      </w:r>
+      <w:r>
+        <w:rPr>
+          <w:lang w:val="de-DE"/>
+        </w:rPr>
+        <w:t>[Online]. Verfügbar unter: https://tools.ietf.org/html/rfc7540. [Zugegriffen: 05-Dez-2016].</w:t>
+      </w:r>
+    </w:p>
+    <w:p>
+      <w:pPr>
+        <w:pStyle w:val="Literaturverzeichnis"/>
+        <w:rPr>
+          <w:lang w:val="de-DE"/>
+        </w:rPr>
+      </w:pPr>
+      <w:r>
+        <w:t>[5]</w:t>
+      </w:r>
+      <w:r>
+        <w:tab/>
+        <w:t xml:space="preserve">„Hibernate ORM 5.0 User Guide“. [Online]. </w:t>
+      </w:r>
+      <w:r>
+        <w:rPr>
+          <w:lang w:val="de-DE"/>
+        </w:rPr>
+        <w:t>Verfügbar unter: https://docs.jboss.org/hibernate/orm/5.0/userguide/html_single/Hibernate_User_Guide.html. [Zugegriffen: 05-Dez-2016].</w:t>
+      </w:r>
+    </w:p>
+    <w:p>
+      <w:pPr>
+        <w:pStyle w:val="Literaturverzeichnis"/>
+        <w:rPr>
+          <w:lang w:val="de-DE"/>
+        </w:rPr>
+      </w:pPr>
+      <w:r>
+        <w:rPr>
+          <w:lang w:val="de-DE"/>
+        </w:rPr>
+        <w:t>[6]</w:t>
+      </w:r>
+      <w:r>
+        <w:rPr>
+          <w:lang w:val="de-DE"/>
+        </w:rPr>
+        <w:tab/>
+        <w:t>„Message-Driven EJBs“. [Online]. Verfügbar unter: http://docs.oracle.com/cd/E11035_01/wls100/ejb/message_beans.html. [Zugegriffen: 17-Nov-2016].</w:t>
+      </w:r>
+    </w:p>
+    <w:p>
+      <w:pPr>
+        <w:pStyle w:val="Literaturverzeichnis"/>
+      </w:pPr>
+      <w:r>
+        <w:rPr>
+          <w:lang w:val="de-DE"/>
+        </w:rPr>
+        <w:fldChar w:fldCharType="end"/>
+      </w:r>
+      <w:r>
+        <w:t>[7]</w:t>
+      </w:r>
+      <w:r>
+        <w:tab/>
+        <w:t>J. Kremer, „Angular, version 2: proprioception-reinforcement“. [Online]. Verfügbar unter: http://angularjs.blogspot.com/2016/09/angular2-final.html. [Zugegriffen: 13-Dez-2016].</w:t>
+      </w:r>
+    </w:p>
+    <w:p>
+      <w:pPr>
+        <w:pStyle w:val="Literaturverzeichnis"/>
+      </w:pPr>
+      <w:r>
+        <w:t>[8]</w:t>
+      </w:r>
+      <w:r>
+        <w:tab/>
+        <w:t>„Why Angular 2? · Rangle.io : Angular 2 Training“. [Online]. Verfügbar unter: https://angular-2-training-book.rangle.io/handout/why_angular_2.html. [Zugegriffen: 13-Dez-2016].</w:t>
+      </w:r>
+    </w:p>
+    <w:p>
+      <w:pPr>
+        <w:pStyle w:val="ReferenceHead"/>
+        <w:jc w:val="left"/>
+        <w:rPr>
+          <w:lang w:val="de-DE"/>
+        </w:rPr>
+      </w:pPr>
+    </w:p>
+    <w:p>
+      <w:pPr>
+        <w:pStyle w:val="ReferenceHead"/>
+        <w:jc w:val="left"/>
+        <w:rPr>
+          <w:lang w:val="de-DE"/>
+        </w:rPr>
+      </w:pPr>
+    </w:p>
+    <w:p>
+      <w:pPr>
+        <w:pStyle w:val="ReferenceHead"/>
+        <w:jc w:val="left"/>
+        <w:rPr>
+          <w:lang w:val="de-DE"/>
+        </w:rPr>
+      </w:pPr>
+    </w:p>
+    <w:p>
+      <w:pPr>
+        <w:pStyle w:val="ReferenceHead"/>
+        <w:jc w:val="left"/>
+        <w:rPr>
+          <w:lang w:val="de-DE"/>
+        </w:rPr>
+      </w:pPr>
+    </w:p>
+    <w:p>
+      <w:pPr>
+        <w:pStyle w:val="ReferenceHead"/>
+        <w:jc w:val="left"/>
+        <w:rPr>
+          <w:lang w:val="de-DE"/>
+        </w:rPr>
+      </w:pPr>
+    </w:p>
+    <w:p>
+      <w:pPr>
+        <w:pStyle w:val="ReferenceHead"/>
+        <w:jc w:val="left"/>
+        <w:rPr>
+          <w:lang w:val="de-DE"/>
+        </w:rPr>
+      </w:pPr>
+    </w:p>
+    <w:p>
+      <w:pPr>
+        <w:pStyle w:val="ReferenceHead"/>
+        <w:jc w:val="left"/>
+        <w:rPr>
+          <w:lang w:val="de-DE"/>
+        </w:rPr>
+      </w:pPr>
+    </w:p>
+    <w:p>
+      <w:pPr>
+        <w:pStyle w:val="ReferenceHead"/>
+        <w:jc w:val="left"/>
+        <w:rPr>
+          <w:lang w:val="de-DE"/>
+        </w:rPr>
+      </w:pPr>
+    </w:p>
+    <w:p>
+      <w:pPr>
+        <w:pStyle w:val="ReferenceHead"/>
+        <w:jc w:val="left"/>
+        <w:rPr>
+          <w:lang w:val="de-DE"/>
+        </w:rPr>
+      </w:pPr>
+    </w:p>
+    <w:p>
+      <w:pPr>
+        <w:pStyle w:val="ReferenceHead"/>
+        <w:jc w:val="left"/>
+        <w:rPr>
+          <w:lang w:val="de-DE"/>
+        </w:rPr>
+      </w:pPr>
+    </w:p>
+    <w:p>
+      <w:pPr>
+        <w:pStyle w:val="ReferenceHead"/>
+        <w:jc w:val="left"/>
+        <w:rPr>
+          <w:lang w:val="de-DE"/>
+        </w:rPr>
+      </w:pPr>
+    </w:p>
+    <w:p>
+      <w:pPr>
+        <w:pStyle w:val="ReferenceHead"/>
+        <w:jc w:val="left"/>
+        <w:rPr>
+          <w:lang w:val="de-DE"/>
+        </w:rPr>
+      </w:pPr>
+    </w:p>
+    <w:p>
+      <w:pPr>
+        <w:pStyle w:val="ReferenceHead"/>
+        <w:jc w:val="left"/>
+        <w:rPr>
+          <w:lang w:val="de-DE"/>
+        </w:rPr>
+      </w:pPr>
+    </w:p>
+    <w:p>
+      <w:pPr>
+        <w:pStyle w:val="ReferenceHead"/>
+        <w:jc w:val="left"/>
+        <w:rPr>
+          <w:lang w:val="de-DE"/>
+        </w:rPr>
+      </w:pPr>
+    </w:p>
+    <w:p>
+      <w:pPr>
+        <w:pStyle w:val="ReferenceHead"/>
+        <w:jc w:val="left"/>
+        <w:rPr>
+          <w:lang w:val="de-DE"/>
+        </w:rPr>
+      </w:pPr>
+    </w:p>
+    <w:p>
+      <w:pPr>
+        <w:pStyle w:val="ReferenceHead"/>
+        <w:jc w:val="left"/>
+        <w:rPr>
+          <w:lang w:val="de-DE"/>
+        </w:rPr>
+      </w:pPr>
+    </w:p>
+    <w:p>
+      <w:pPr>
+        <w:autoSpaceDE/>
+        <w:autoSpaceDN/>
+        <w:rPr>
+          <w:smallCaps/>
+          <w:kern w:val="28"/>
+          <w:lang w:val="de-DE"/>
+        </w:rPr>
+      </w:pPr>
+      <w:r>
+        <w:rPr>
+          <w:lang w:val="de-DE"/>
+        </w:rPr>
+        <w:br w:type="page"/>
+      </w:r>
+    </w:p>
+    <w:p>
+      <w:pPr>
+        <w:pStyle w:val="ReferenceHead"/>
+        <w:jc w:val="left"/>
+        <w:rPr>
+          <w:lang w:val="de-DE"/>
+        </w:rPr>
+        <w:sectPr>
+          <w:headerReference w:type="default" r:id="rId15"/>
+          <w:pgSz w:w="12240" w:h="15840" w:code="1"/>
+          <w:pgMar w:top="1008" w:right="936" w:bottom="1008" w:left="936" w:header="432" w:footer="432" w:gutter="0"/>
+          <w:cols w:num="2" w:space="288"/>
+        </w:sectPr>
+      </w:pPr>
+    </w:p>
+    <w:p>
+      <w:pPr>
+        <w:pStyle w:val="ReferenceHead"/>
+        <w:rPr>
+          <w:lang w:val="de-DE"/>
+        </w:rPr>
+      </w:pPr>
+      <w:r>
+        <w:rPr>
+          <w:lang w:val="de-DE"/>
+        </w:rPr>
+        <w:lastRenderedPageBreak/>
         <w:t>Appendix</w:t>
       </w:r>
     </w:p>
@@ -3836,33 +4549,17 @@
           <w:lang w:val="de-DE"/>
         </w:rPr>
       </w:pPr>
-      <w:bookmarkStart w:id="5" w:name="_Ref469407729"/>
+      <w:bookmarkStart w:id="6" w:name="_Ref469407729"/>
       <w:r>
         <w:rPr>
           <w:lang w:val="de-DE"/>
         </w:rPr>
         <w:t>Gesamtarchitekturen im Vergleich</w:t>
       </w:r>
-      <w:bookmarkEnd w:id="5"/>
-    </w:p>
-    <w:p>
-      <w:pPr>
-        <w:rPr>
-          <w:lang w:val="de-DE"/>
-        </w:rPr>
-      </w:pPr>
-      <w:r>
-        <w:rPr>
-          <w:highlight w:val="yellow"/>
-          <w:lang w:val="de-DE"/>
-        </w:rPr>
-        <w:t>&lt;Grafik alt&gt;</w:t>
-      </w:r>
-    </w:p>
-    <w:p>
-      <w:pPr>
-        <w:pStyle w:val="Text"/>
-        <w:ind w:firstLine="0"/>
+      <w:bookmarkEnd w:id="6"/>
+    </w:p>
+    <w:p>
+      <w:pPr>
         <w:rPr>
           <w:lang w:val="de-DE"/>
         </w:rPr>
@@ -3875,15 +4572,15 @@
         <mc:AlternateContent>
           <mc:Choice Requires="wps">
             <w:drawing>
-              <wp:anchor distT="0" distB="0" distL="114300" distR="114300" simplePos="0" relativeHeight="251660288" behindDoc="0" locked="0" layoutInCell="1" allowOverlap="1" wp14:anchorId="602665E4" wp14:editId="3C1FBEA9">
+              <wp:anchor distT="0" distB="0" distL="114300" distR="114300" simplePos="0" relativeHeight="251665408" behindDoc="0" locked="0" layoutInCell="1" allowOverlap="1" wp14:anchorId="2EAF0594" wp14:editId="0B75D1B7">
                 <wp:simplePos x="0" y="0"/>
                 <wp:positionH relativeFrom="column">
-                  <wp:posOffset>0</wp:posOffset>
+                  <wp:posOffset>5715</wp:posOffset>
                 </wp:positionH>
                 <wp:positionV relativeFrom="paragraph">
-                  <wp:posOffset>6487160</wp:posOffset>
+                  <wp:posOffset>7360654</wp:posOffset>
                 </wp:positionV>
-                <wp:extent cx="6564630" cy="635"/>
+                <wp:extent cx="6577965" cy="231775"/>
                 <wp:effectExtent l="0" t="0" r="0" b="0"/>
                 <wp:wrapSquare wrapText="bothSides"/>
                 <wp:docPr id="5" name="Textfeld 5"/>
@@ -3895,7 +4592,7 @@
                       <wps:spPr>
                         <a:xfrm>
                           <a:off x="0" y="0"/>
-                          <a:ext cx="6564630" cy="635"/>
+                          <a:ext cx="6577965" cy="231775"/>
                         </a:xfrm>
                         <a:prstGeom prst="rect">
                           <a:avLst/>
@@ -3920,7 +4617,7 @@
                                 <w:lang w:val="de-DE"/>
                               </w:rPr>
                             </w:pPr>
-                            <w:bookmarkStart w:id="6" w:name="_Ref469407765"/>
+                            <w:bookmarkStart w:id="7" w:name="_Ref469407765"/>
                             <w:r>
                               <w:rPr>
                                 <w:lang w:val="de-DE"/>
@@ -3944,12 +4641,12 @@
                                 <w:noProof/>
                                 <w:lang w:val="de-DE"/>
                               </w:rPr>
-                              <w:t>4</w:t>
+                              <w:t>5</w:t>
                             </w:r>
                             <w:r>
                               <w:fldChar w:fldCharType="end"/>
                             </w:r>
-                            <w:bookmarkEnd w:id="6"/>
+                            <w:bookmarkEnd w:id="7"/>
                             <w:r>
                               <w:rPr>
                                 <w:lang w:val="de-DE"/>
@@ -3963,22 +4660,28 @@
                         <a:prstTxWarp prst="textNoShape">
                           <a:avLst/>
                         </a:prstTxWarp>
-                        <a:spAutoFit/>
+                        <a:noAutofit/>
                       </wps:bodyPr>
                     </wps:wsp>
                   </a:graphicData>
                 </a:graphic>
+                <wp14:sizeRelH relativeFrom="margin">
+                  <wp14:pctWidth>0</wp14:pctWidth>
+                </wp14:sizeRelH>
+                <wp14:sizeRelV relativeFrom="margin">
+                  <wp14:pctHeight>0</wp14:pctHeight>
+                </wp14:sizeRelV>
               </wp:anchor>
             </w:drawing>
           </mc:Choice>
           <mc:Fallback>
             <w:pict>
-              <v:shapetype w14:anchorId="602665E4" id="_x0000_t202" coordsize="21600,21600" o:spt="202" path="m,l,21600r21600,l21600,xe">
+              <v:shapetype w14:anchorId="2EAF0594" id="_x0000_t202" coordsize="21600,21600" o:spt="202" path="m,l,21600r21600,l21600,xe">
                 <v:stroke joinstyle="miter"/>
                 <v:path gradientshapeok="t" o:connecttype="rect"/>
               </v:shapetype>
-              <v:shape id="Textfeld 5" o:spid="_x0000_s1026" type="#_x0000_t202" style="position:absolute;left:0;text-align:left;margin-left:0;margin-top:510.8pt;width:516.9pt;height:.05pt;z-index:251660288;visibility:visible;mso-wrap-style:square;mso-wrap-distance-left:9pt;mso-wrap-distance-top:0;mso-wrap-distance-right:9pt;mso-wrap-distance-bottom:0;mso-position-horizontal:absolute;mso-position-horizontal-relative:text;mso-position-vertical:absolute;mso-position-vertical-relative:text;v-text-anchor:top" o:gfxdata="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" stroked="f">
-                <v:textbox style="mso-fit-shape-to-text:t" inset="0,0,0,0">
+              <v:shape id="Textfeld 5" o:spid="_x0000_s1026" type="#_x0000_t202" style="position:absolute;margin-left:.45pt;margin-top:579.6pt;width:517.95pt;height:18.25pt;z-index:251665408;visibility:visible;mso-wrap-style:square;mso-width-percent:0;mso-height-percent:0;mso-wrap-distance-left:9pt;mso-wrap-distance-top:0;mso-wrap-distance-right:9pt;mso-wrap-distance-bottom:0;mso-position-horizontal:absolute;mso-position-horizontal-relative:text;mso-position-vertical:absolute;mso-position-vertical-relative:text;mso-width-percent:0;mso-height-percent:0;mso-width-relative:margin;mso-height-relative:margin;v-text-anchor:top" o:gfxdata="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" stroked="f">
+                <v:textbox inset="0,0,0,0">
                   <w:txbxContent>
                     <w:p>
                       <w:pPr>
@@ -3990,7 +4693,7 @@
                           <w:lang w:val="de-DE"/>
                         </w:rPr>
                       </w:pPr>
-                      <w:bookmarkStart w:id="7" w:name="_Ref469407765"/>
+                      <w:bookmarkStart w:id="8" w:name="_Ref469407765"/>
                       <w:r>
                         <w:rPr>
                           <w:lang w:val="de-DE"/>
@@ -4014,12 +4717,12 @@
                           <w:noProof/>
                           <w:lang w:val="de-DE"/>
                         </w:rPr>
-                        <w:t>4</w:t>
+                        <w:t>5</w:t>
                       </w:r>
                       <w:r>
                         <w:fldChar w:fldCharType="end"/>
                       </w:r>
-                      <w:bookmarkEnd w:id="7"/>
+                      <w:bookmarkEnd w:id="8"/>
                       <w:r>
                         <w:rPr>
                           <w:lang w:val="de-DE"/>
@@ -4037,20 +4740,111 @@
       </w:r>
       <w:r>
         <w:rPr>
+          <w:lang w:val="de-DE"/>
+        </w:rPr>
+        <w:t xml:space="preserve">Die in </w:t>
+      </w:r>
+      <w:r>
+        <w:rPr>
+          <w:lang w:val="de-DE"/>
+        </w:rPr>
+        <w:fldChar w:fldCharType="begin"/>
+      </w:r>
+      <w:r>
+        <w:rPr>
+          <w:lang w:val="de-DE"/>
+        </w:rPr>
+        <w:instrText xml:space="preserve"> REF _Ref469407765 \h </w:instrText>
+      </w:r>
+      <w:r>
+        <w:rPr>
+          <w:lang w:val="de-DE"/>
+        </w:rPr>
+      </w:r>
+      <w:r>
+        <w:rPr>
+          <w:lang w:val="de-DE"/>
+        </w:rPr>
+        <w:fldChar w:fldCharType="separate"/>
+      </w:r>
+      <w:r>
+        <w:rPr>
+          <w:lang w:val="de-DE"/>
+        </w:rPr>
+        <w:t xml:space="preserve">Abbildung </w:t>
+      </w:r>
+      <w:r>
+        <w:rPr>
+          <w:noProof/>
+          <w:lang w:val="de-DE"/>
+        </w:rPr>
+        <w:t>4</w:t>
+      </w:r>
+      <w:r>
+        <w:rPr>
+          <w:lang w:val="de-DE"/>
+        </w:rPr>
+        <w:fldChar w:fldCharType="end"/>
+      </w:r>
+      <w:r>
+        <w:rPr>
+          <w:lang w:val="de-DE"/>
+        </w:rPr>
+        <w:t xml:space="preserve"> dargestellte Gesamtarchitektur der Chatanwendung stellt </w:t>
+      </w:r>
+      <w:r>
+        <w:rPr>
+          <w:lang w:val="de-DE"/>
+        </w:rPr>
+        <w:t xml:space="preserve">das Ergebnis der beigefügten </w:t>
+      </w:r>
+      <w:r>
+        <w:rPr>
+          <w:lang w:val="de-DE"/>
+        </w:rPr>
+        <w:t>Anwendung</w:t>
+      </w:r>
+      <w:r>
+        <w:rPr>
+          <w:lang w:val="de-DE"/>
+        </w:rPr>
+        <w:t xml:space="preserve"> dar. Die Komponenten sind auf Klassenebene dargestellt bzw. bündeln </w:t>
+      </w:r>
+      <w:r>
+        <w:rPr>
+          <w:lang w:val="de-DE"/>
+        </w:rPr>
+        <w:t xml:space="preserve">Klassen in logischen Komponenten. Ein Beispiel hierfür ist sind die Komponenten „GUI“, die verschiedene Masken und Controller umfassen. Im Vergleich zu dieser Zielanwendung steht die Architektur der, zu Beginn bereitgestellten Chatanwendung. Diese besitzt keine Verteilung und ist ggf. </w:t>
+      </w:r>
+      <w:r>
+        <w:rPr>
+          <w:lang w:val="de-DE"/>
+        </w:rPr>
+        <w:t>nicht vollständig, zeigt allerdings den Unterschied.</w:t>
+      </w:r>
+    </w:p>
+    <w:p>
+      <w:pPr>
+        <w:rPr>
+          <w:lang w:val="de-DE"/>
+        </w:rPr>
+      </w:pPr>
+      <w:r>
+        <w:rPr>
           <w:noProof/>
           <w:lang w:val="de-DE" w:eastAsia="de-DE"/>
         </w:rPr>
         <w:drawing>
-          <wp:anchor distT="0" distB="0" distL="114300" distR="114300" simplePos="0" relativeHeight="251658240" behindDoc="0" locked="0" layoutInCell="1" allowOverlap="1">
+          <wp:anchor distT="0" distB="0" distL="114300" distR="114300" simplePos="0" relativeHeight="251652096" behindDoc="0" locked="0" layoutInCell="1" allowOverlap="1" wp14:anchorId="41FB0FE1" wp14:editId="579CFFA2">
             <wp:simplePos x="0" y="0"/>
             <wp:positionH relativeFrom="margin">
-              <wp:align>left</wp:align>
+              <wp:posOffset>196850</wp:posOffset>
             </wp:positionH>
             <wp:positionV relativeFrom="paragraph">
-              <wp:posOffset>0</wp:posOffset>
+              <wp:posOffset>144145</wp:posOffset>
             </wp:positionV>
-            <wp:extent cx="6564630" cy="6430010"/>
-            <wp:effectExtent l="0" t="0" r="7620" b="8890"/>
+            <wp:extent cx="6162040" cy="6430010"/>
+            <wp:effectExtent l="0" t="0" r="0" b="8890"/>
             <wp:wrapSquare wrapText="bothSides"/>
             <wp:docPr id="4" name="Grafik 4"/>
             <wp:cNvGraphicFramePr>
@@ -4064,7 +4858,7 @@
                     <pic:cNvPicPr/>
                   </pic:nvPicPr>
                   <pic:blipFill>
-                    <a:blip r:embed="rId13">
+                    <a:blip r:embed="rId16">
                       <a:extLst>
                         <a:ext uri="{28A0092B-C50C-407E-A947-70E740481C1C}">
                           <a14:useLocalDpi xmlns:a14="http://schemas.microsoft.com/office/drawing/2010/main" val="0"/>
@@ -4078,7 +4872,7 @@
                   <pic:spPr>
                     <a:xfrm>
                       <a:off x="0" y="0"/>
-                      <a:ext cx="6564630" cy="6430010"/>
+                      <a:ext cx="6162040" cy="6430010"/>
                     </a:xfrm>
                     <a:prstGeom prst="rect">
                       <a:avLst/>
@@ -4105,386 +4899,376 @@
           <w:lang w:val="de-DE"/>
         </w:rPr>
       </w:pPr>
-      <w:r>
-        <w:rPr>
-          <w:lang w:val="de-DE"/>
-        </w:rPr>
-        <w:br w:type="page"/>
-      </w:r>
-    </w:p>
-    <w:p>
-      <w:pPr>
-        <w:pStyle w:val="berschrift2"/>
-        <w:rPr>
-          <w:lang w:val="de-DE"/>
-        </w:rPr>
-      </w:pPr>
-      <w:r>
-        <w:rPr>
-          <w:lang w:val="de-DE"/>
-        </w:rPr>
-        <w:lastRenderedPageBreak/>
-        <w:t>Masken der Clients</w:t>
-      </w:r>
-    </w:p>
-    <w:p>
-      <w:pPr>
-        <w:pStyle w:val="berschrift3"/>
-        <w:rPr>
-          <w:lang w:val="de-DE"/>
-        </w:rPr>
-      </w:pPr>
-      <w:r>
-        <w:rPr>
-          <w:lang w:val="de-DE"/>
-        </w:rPr>
-        <w:t>Chatclient Masken</w:t>
-      </w:r>
-    </w:p>
-    <w:p>
-      <w:pPr>
-        <w:rPr>
-          <w:highlight w:val="yellow"/>
-          <w:lang w:val="de-DE"/>
-        </w:rPr>
-      </w:pPr>
-      <w:r>
-        <w:rPr>
-          <w:highlight w:val="yellow"/>
-          <w:lang w:val="de-DE"/>
-        </w:rPr>
-        <w:t>&lt;Grafik login&gt;</w:t>
-      </w:r>
-    </w:p>
-    <w:p>
-      <w:pPr>
-        <w:rPr>
-          <w:lang w:val="de-DE"/>
-        </w:rPr>
-      </w:pPr>
-      <w:r>
-        <w:rPr>
-          <w:highlight w:val="yellow"/>
-          <w:lang w:val="de-DE"/>
-        </w:rPr>
-        <w:t>&lt;Grafik chatmaske&gt;</w:t>
-      </w:r>
-    </w:p>
-    <w:p>
-      <w:pPr>
-        <w:rPr>
-          <w:lang w:val="de-DE"/>
-        </w:rPr>
-      </w:pPr>
-    </w:p>
-    <w:p>
-      <w:pPr>
-        <w:pStyle w:val="berschrift3"/>
-        <w:rPr>
-          <w:lang w:val="de-DE"/>
-        </w:rPr>
-      </w:pPr>
-      <w:r>
-        <w:rPr>
-          <w:lang w:val="de-DE"/>
-        </w:rPr>
-        <w:t>Benchmarkingclient Masken</w:t>
-      </w:r>
-    </w:p>
-    <w:p>
-      <w:pPr>
-        <w:rPr>
-          <w:lang w:val="de-DE"/>
-        </w:rPr>
-      </w:pPr>
-      <w:r>
-        <w:rPr>
-          <w:highlight w:val="yellow"/>
-          <w:lang w:val="de-DE"/>
-        </w:rPr>
-        <w:t>&lt;&lt;Grafiken der einzelnen Tabs&gt;&gt;</w:t>
-      </w:r>
-    </w:p>
-    <w:p>
-      <w:pPr>
-        <w:pStyle w:val="ReferenceHead"/>
-        <w:rPr>
-          <w:lang w:val="de-DE"/>
-        </w:rPr>
-      </w:pPr>
-    </w:p>
-    <w:p>
-      <w:pPr>
-        <w:pStyle w:val="ReferenceHead"/>
-        <w:rPr>
-          <w:lang w:val="de-DE"/>
-        </w:rPr>
-      </w:pPr>
     </w:p>
     <w:p>
       <w:pPr>
         <w:autoSpaceDE/>
         <w:autoSpaceDN/>
         <w:rPr>
+          <w:lang w:val="de-DE"/>
+        </w:rPr>
+      </w:pPr>
+    </w:p>
+    <w:p>
+      <w:pPr>
+        <w:pStyle w:val="berschrift2"/>
+        <w:rPr>
+          <w:lang w:val="de-DE"/>
+        </w:rPr>
+      </w:pPr>
+      <w:r>
+        <w:rPr>
+          <w:noProof/>
+        </w:rPr>
+        <w:lastRenderedPageBreak/>
+        <mc:AlternateContent>
+          <mc:Choice Requires="wps">
+            <w:drawing>
+              <wp:anchor distT="0" distB="0" distL="114300" distR="114300" simplePos="0" relativeHeight="251672064" behindDoc="0" locked="0" layoutInCell="1" allowOverlap="1" wp14:anchorId="2DEF44D8" wp14:editId="4F30D587">
+                <wp:simplePos x="0" y="0"/>
+                <wp:positionH relativeFrom="column">
+                  <wp:posOffset>-7620</wp:posOffset>
+                </wp:positionH>
+                <wp:positionV relativeFrom="paragraph">
+                  <wp:posOffset>4220210</wp:posOffset>
+                </wp:positionV>
+                <wp:extent cx="6647815" cy="635"/>
+                <wp:effectExtent l="0" t="0" r="635" b="18415"/>
+                <wp:wrapSquare wrapText="bothSides"/>
+                <wp:docPr id="7" name="Textfeld 7"/>
+                <wp:cNvGraphicFramePr/>
+                <a:graphic xmlns:a="http://schemas.openxmlformats.org/drawingml/2006/main">
+                  <a:graphicData uri="http://schemas.microsoft.com/office/word/2010/wordprocessingShape">
+                    <wps:wsp>
+                      <wps:cNvSpPr txBox="1"/>
+                      <wps:spPr>
+                        <a:xfrm>
+                          <a:off x="0" y="0"/>
+                          <a:ext cx="6647815" cy="635"/>
+                        </a:xfrm>
+                        <a:prstGeom prst="rect">
+                          <a:avLst/>
+                        </a:prstGeom>
+                        <a:solidFill>
+                          <a:prstClr val="white"/>
+                        </a:solidFill>
+                        <a:ln>
+                          <a:noFill/>
+                        </a:ln>
+                      </wps:spPr>
+                      <wps:txbx>
+                        <w:txbxContent>
+                          <w:p>
+                            <w:pPr>
+                              <w:pStyle w:val="Beschriftung"/>
+                              <w:rPr>
+                                <w:noProof/>
+                                <w:color w:val="auto"/>
+                                <w:sz w:val="20"/>
+                                <w:szCs w:val="20"/>
+                              </w:rPr>
+                            </w:pPr>
+                            <w:r>
+                              <w:t xml:space="preserve">Abbildung </w:t>
+                            </w:r>
+                            <w:r>
+                              <w:fldChar w:fldCharType="begin"/>
+                            </w:r>
+                            <w:r>
+                              <w:instrText xml:space="preserve"> SEQ Abbildung \* ARABIC </w:instrText>
+                            </w:r>
+                            <w:r>
+                              <w:fldChar w:fldCharType="separate"/>
+                            </w:r>
+                            <w:r>
+                              <w:rPr>
+                                <w:noProof/>
+                              </w:rPr>
+                              <w:t>6</w:t>
+                            </w:r>
+                            <w:r>
+                              <w:fldChar w:fldCharType="end"/>
+                            </w:r>
+                            <w:r>
+                              <w:t xml:space="preserve">: </w:t>
+                            </w:r>
+                            <w:r>
+                              <w:rPr>
+                                <w:lang w:val="de-DE"/>
+                              </w:rPr>
+                              <w:t>Anwendungsüberblick</w:t>
+                            </w:r>
+                            <w:r>
+                              <w:rPr>
+                                <w:lang w:val="de-DE"/>
+                              </w:rPr>
+                              <w:t xml:space="preserve"> der Ausgangsanwendung</w:t>
+                            </w:r>
+                            <w:r>
+                              <w:rPr>
+                                <w:lang w:val="de-DE"/>
+                              </w:rPr>
+                              <w:t xml:space="preserve"> in Form eines Komponentenmodells</w:t>
+                            </w:r>
+                          </w:p>
+                        </w:txbxContent>
+                      </wps:txbx>
+                      <wps:bodyPr rot="0" spcFirstLastPara="0" vertOverflow="overflow" horzOverflow="overflow" vert="horz" wrap="square" lIns="0" tIns="0" rIns="0" bIns="0" numCol="1" spcCol="0" rtlCol="0" fromWordArt="0" anchor="t" anchorCtr="0" forceAA="0" compatLnSpc="1">
+                        <a:prstTxWarp prst="textNoShape">
+                          <a:avLst/>
+                        </a:prstTxWarp>
+                        <a:spAutoFit/>
+                      </wps:bodyPr>
+                    </wps:wsp>
+                  </a:graphicData>
+                </a:graphic>
+              </wp:anchor>
+            </w:drawing>
+          </mc:Choice>
+          <mc:Fallback>
+            <w:pict>
+              <v:shape w14:anchorId="2DEF44D8" id="Textfeld 7" o:spid="_x0000_s1027" type="#_x0000_t202" style="position:absolute;left:0;text-align:left;margin-left:-.6pt;margin-top:332.3pt;width:523.45pt;height:.05pt;z-index:251672064;visibility:visible;mso-wrap-style:square;mso-wrap-distance-left:9pt;mso-wrap-distance-top:0;mso-wrap-distance-right:9pt;mso-wrap-distance-bottom:0;mso-position-horizontal:absolute;mso-position-horizontal-relative:text;mso-position-vertical:absolute;mso-position-vertical-relative:text;v-text-anchor:top" o:gfxdata="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" stroked="f">
+                <v:textbox style="mso-fit-shape-to-text:t" inset="0,0,0,0">
+                  <w:txbxContent>
+                    <w:p>
+                      <w:pPr>
+                        <w:pStyle w:val="Beschriftung"/>
+                        <w:rPr>
+                          <w:noProof/>
+                          <w:color w:val="auto"/>
+                          <w:sz w:val="20"/>
+                          <w:szCs w:val="20"/>
+                        </w:rPr>
+                      </w:pPr>
+                      <w:r>
+                        <w:t xml:space="preserve">Abbildung </w:t>
+                      </w:r>
+                      <w:r>
+                        <w:fldChar w:fldCharType="begin"/>
+                      </w:r>
+                      <w:r>
+                        <w:instrText xml:space="preserve"> SEQ Abbildung \* ARABIC </w:instrText>
+                      </w:r>
+                      <w:r>
+                        <w:fldChar w:fldCharType="separate"/>
+                      </w:r>
+                      <w:r>
+                        <w:rPr>
+                          <w:noProof/>
+                        </w:rPr>
+                        <w:t>6</w:t>
+                      </w:r>
+                      <w:r>
+                        <w:fldChar w:fldCharType="end"/>
+                      </w:r>
+                      <w:r>
+                        <w:t xml:space="preserve">: </w:t>
+                      </w:r>
+                      <w:r>
+                        <w:rPr>
+                          <w:lang w:val="de-DE"/>
+                        </w:rPr>
+                        <w:t>Anwendungsüberblick</w:t>
+                      </w:r>
+                      <w:r>
+                        <w:rPr>
+                          <w:lang w:val="de-DE"/>
+                        </w:rPr>
+                        <w:t xml:space="preserve"> der Ausgangsanwendung</w:t>
+                      </w:r>
+                      <w:r>
+                        <w:rPr>
+                          <w:lang w:val="de-DE"/>
+                        </w:rPr>
+                        <w:t xml:space="preserve"> in Form eines Komponentenmodells</w:t>
+                      </w:r>
+                    </w:p>
+                  </w:txbxContent>
+                </v:textbox>
+                <w10:wrap type="square"/>
+              </v:shape>
+            </w:pict>
+          </mc:Fallback>
+        </mc:AlternateContent>
+      </w:r>
+      <w:r>
+        <w:rPr>
+          <w:noProof/>
+          <w:lang w:val="de-DE" w:eastAsia="de-DE"/>
+        </w:rPr>
+        <w:drawing>
+          <wp:anchor distT="0" distB="0" distL="114300" distR="114300" simplePos="0" relativeHeight="251670528" behindDoc="0" locked="0" layoutInCell="1" allowOverlap="1" wp14:anchorId="3D07BBF9" wp14:editId="6CC31C4A">
+            <wp:simplePos x="0" y="0"/>
+            <wp:positionH relativeFrom="column">
+              <wp:posOffset>-7620</wp:posOffset>
+            </wp:positionH>
+            <wp:positionV relativeFrom="paragraph">
+              <wp:posOffset>-12700</wp:posOffset>
+            </wp:positionV>
+            <wp:extent cx="6647815" cy="4175760"/>
+            <wp:effectExtent l="0" t="0" r="635" b="0"/>
+            <wp:wrapSquare wrapText="bothSides"/>
+            <wp:docPr id="6" name="Grafik 6"/>
+            <wp:cNvGraphicFramePr>
+              <a:graphicFrameLocks xmlns:a="http://schemas.openxmlformats.org/drawingml/2006/main" noChangeAspect="1"/>
+            </wp:cNvGraphicFramePr>
+            <a:graphic xmlns:a="http://schemas.openxmlformats.org/drawingml/2006/main">
+              <a:graphicData uri="http://schemas.openxmlformats.org/drawingml/2006/picture">
+                <pic:pic xmlns:pic="http://schemas.openxmlformats.org/drawingml/2006/picture">
+                  <pic:nvPicPr>
+                    <pic:cNvPr id="6" name="ComponentModelOld.bmp"/>
+                    <pic:cNvPicPr/>
+                  </pic:nvPicPr>
+                  <pic:blipFill>
+                    <a:blip r:embed="rId17">
+                      <a:extLst>
+                        <a:ext uri="{28A0092B-C50C-407E-A947-70E740481C1C}">
+                          <a14:useLocalDpi xmlns:a14="http://schemas.microsoft.com/office/drawing/2010/main" val="0"/>
+                        </a:ext>
+                      </a:extLst>
+                    </a:blip>
+                    <a:stretch>
+                      <a:fillRect/>
+                    </a:stretch>
+                  </pic:blipFill>
+                  <pic:spPr>
+                    <a:xfrm>
+                      <a:off x="0" y="0"/>
+                      <a:ext cx="6647815" cy="4175760"/>
+                    </a:xfrm>
+                    <a:prstGeom prst="rect">
+                      <a:avLst/>
+                    </a:prstGeom>
+                  </pic:spPr>
+                </pic:pic>
+              </a:graphicData>
+            </a:graphic>
+            <wp14:sizeRelH relativeFrom="page">
+              <wp14:pctWidth>0</wp14:pctWidth>
+            </wp14:sizeRelH>
+            <wp14:sizeRelV relativeFrom="page">
+              <wp14:pctHeight>0</wp14:pctHeight>
+            </wp14:sizeRelV>
+          </wp:anchor>
+        </w:drawing>
+      </w:r>
+      <w:r>
+        <w:rPr>
+          <w:lang w:val="de-DE"/>
+        </w:rPr>
+        <w:t>Masken der Clients</w:t>
+      </w:r>
+    </w:p>
+    <w:p>
+      <w:pPr>
+        <w:pStyle w:val="berschrift3"/>
+        <w:rPr>
+          <w:lang w:val="de-DE"/>
+        </w:rPr>
+      </w:pPr>
+      <w:r>
+        <w:rPr>
+          <w:lang w:val="de-DE"/>
+        </w:rPr>
+        <w:t>Chatclient Masken</w:t>
+      </w:r>
+    </w:p>
+    <w:p>
+      <w:pPr>
+        <w:rPr>
+          <w:highlight w:val="yellow"/>
+          <w:lang w:val="de-DE"/>
+        </w:rPr>
+      </w:pPr>
+      <w:r>
+        <w:rPr>
+          <w:highlight w:val="yellow"/>
+          <w:lang w:val="de-DE"/>
+        </w:rPr>
+        <w:t>&lt;Grafik login&gt;</w:t>
+      </w:r>
+    </w:p>
+    <w:p>
+      <w:pPr>
+        <w:rPr>
+          <w:lang w:val="de-DE"/>
+        </w:rPr>
+      </w:pPr>
+      <w:r>
+        <w:rPr>
+          <w:highlight w:val="yellow"/>
+          <w:lang w:val="de-DE"/>
+        </w:rPr>
+        <w:t>&lt;Grafik chatmaske&gt;</w:t>
+      </w:r>
+    </w:p>
+    <w:p>
+      <w:pPr>
+        <w:rPr>
+          <w:lang w:val="de-DE"/>
+        </w:rPr>
+      </w:pPr>
+    </w:p>
+    <w:p>
+      <w:pPr>
+        <w:pStyle w:val="berschrift3"/>
+        <w:rPr>
+          <w:lang w:val="de-DE"/>
+        </w:rPr>
+      </w:pPr>
+      <w:r>
+        <w:rPr>
+          <w:lang w:val="de-DE"/>
+        </w:rPr>
+        <w:t>Benchmarkingclient Masken</w:t>
+      </w:r>
+    </w:p>
+    <w:p>
+      <w:pPr>
+        <w:rPr>
+          <w:lang w:val="de-DE"/>
+        </w:rPr>
+      </w:pPr>
+      <w:r>
+        <w:rPr>
+          <w:highlight w:val="yellow"/>
+          <w:lang w:val="de-DE"/>
+        </w:rPr>
+        <w:t>&lt;&lt;Grafiken der einzelnen Tabs&gt;&gt;</w:t>
+      </w:r>
+    </w:p>
+    <w:p>
+      <w:pPr>
+        <w:pStyle w:val="ReferenceHead"/>
+        <w:rPr>
+          <w:lang w:val="de-DE"/>
+        </w:rPr>
+      </w:pPr>
+    </w:p>
+    <w:p>
+      <w:pPr>
+        <w:pStyle w:val="ReferenceHead"/>
+        <w:rPr>
+          <w:lang w:val="de-DE"/>
+        </w:rPr>
+      </w:pPr>
+    </w:p>
+    <w:p>
+      <w:pPr>
+        <w:autoSpaceDE/>
+        <w:autoSpaceDN/>
+        <w:rPr>
           <w:smallCaps/>
           <w:kern w:val="28"/>
           <w:lang w:val="de-DE"/>
         </w:rPr>
       </w:pPr>
-      <w:r>
-        <w:rPr>
-          <w:lang w:val="de-DE"/>
-        </w:rPr>
-        <w:br w:type="page"/>
-      </w:r>
-    </w:p>
-    <w:p>
-      <w:pPr>
-        <w:pStyle w:val="ReferenceHead"/>
-        <w:rPr>
-          <w:lang w:val="de-DE"/>
-        </w:rPr>
-      </w:pPr>
-      <w:r>
-        <w:rPr>
-          <w:lang w:val="de-DE"/>
-        </w:rPr>
-        <w:lastRenderedPageBreak/>
-        <w:t>References</w:t>
-      </w:r>
-    </w:p>
-    <w:p>
-      <w:pPr>
-        <w:pStyle w:val="Literaturverzeichnis"/>
-        <w:rPr>
-          <w:lang w:val="de-DE"/>
-        </w:rPr>
-      </w:pPr>
-      <w:r>
-        <w:rPr>
-          <w:lang w:val="de-DE"/>
-        </w:rPr>
-        <w:fldChar w:fldCharType="begin"/>
-      </w:r>
-      <w:r>
-        <w:rPr>
-          <w:lang w:val="de-DE"/>
-        </w:rPr>
-        <w:instrText xml:space="preserve"> ADDIN ZOTERO_BIBL {"custom":[]} CSL_BIBLIOGRAPHY </w:instrText>
-      </w:r>
-      <w:r>
-        <w:rPr>
-          <w:lang w:val="de-DE"/>
-        </w:rPr>
-        <w:fldChar w:fldCharType="separate"/>
-      </w:r>
-      <w:r>
-        <w:rPr>
-          <w:lang w:val="de-DE"/>
-        </w:rPr>
-        <w:t>[1]</w:t>
-      </w:r>
-      <w:r>
-        <w:rPr>
-          <w:lang w:val="de-DE"/>
-        </w:rPr>
-        <w:tab/>
-        <w:t xml:space="preserve">A. Schill und T. Springer, </w:t>
-      </w:r>
-      <w:r>
-        <w:rPr>
-          <w:i/>
-          <w:iCs/>
-          <w:lang w:val="de-DE"/>
-        </w:rPr>
-        <w:t>Verteilte Systeme</w:t>
-      </w:r>
-      <w:r>
-        <w:rPr>
-          <w:lang w:val="de-DE"/>
-        </w:rPr>
-        <w:t>. Berlin, Heidelberg: Springer Berlin Heidelberg, 2012.</w:t>
-      </w:r>
-    </w:p>
-    <w:p>
-      <w:pPr>
-        <w:pStyle w:val="Literaturverzeichnis"/>
-        <w:rPr>
-          <w:lang w:val="de-DE"/>
-        </w:rPr>
-      </w:pPr>
-      <w:r>
-        <w:rPr>
-          <w:lang w:val="de-DE"/>
-        </w:rPr>
-        <w:t>[2]</w:t>
-      </w:r>
-      <w:r>
-        <w:rPr>
-          <w:lang w:val="de-DE"/>
-        </w:rPr>
-        <w:tab/>
-        <w:t xml:space="preserve">H. Balzert, </w:t>
-      </w:r>
-      <w:r>
-        <w:rPr>
-          <w:i/>
-          <w:iCs/>
-          <w:lang w:val="de-DE"/>
-        </w:rPr>
-        <w:t>Lehrbuch der Softwaretechnik, Entwurf, Implementierung, Installation und Betrieb</w:t>
-      </w:r>
-      <w:r>
-        <w:rPr>
-          <w:lang w:val="de-DE"/>
-        </w:rPr>
-        <w:t>, 3. Aufl. Spektrum, Akademischer Verlag.</w:t>
-      </w:r>
-    </w:p>
-    <w:p>
-      <w:pPr>
-        <w:pStyle w:val="Literaturverzeichnis"/>
-      </w:pPr>
-      <w:r>
-        <w:rPr>
-          <w:lang w:val="de-DE"/>
-        </w:rPr>
-        <w:t>[3]</w:t>
-      </w:r>
-      <w:r>
-        <w:rPr>
-          <w:lang w:val="de-DE"/>
-        </w:rPr>
-        <w:tab/>
-        <w:t xml:space="preserve">U. Hammerschall, </w:t>
-      </w:r>
-      <w:r>
-        <w:rPr>
-          <w:i/>
-          <w:iCs/>
-          <w:lang w:val="de-DE"/>
-        </w:rPr>
-        <w:t>Verteilte Systeme und Anwendungen</w:t>
-      </w:r>
-      <w:r>
-        <w:rPr>
-          <w:lang w:val="de-DE"/>
-        </w:rPr>
-        <w:t xml:space="preserve">. </w:t>
-      </w:r>
-      <w:r>
-        <w:t>Pearson Education.</w:t>
-      </w:r>
-    </w:p>
-    <w:p>
-      <w:pPr>
-        <w:pStyle w:val="Literaturverzeichnis"/>
-        <w:rPr>
-          <w:lang w:val="de-DE"/>
-        </w:rPr>
-      </w:pPr>
-      <w:r>
-        <w:t>[4]</w:t>
-      </w:r>
-      <w:r>
-        <w:tab/>
-        <w:t xml:space="preserve">M. Belshe, M. Thomson, und R. Peon, „Hypertext Transfer Protocol Version 2 (HTTP/2)“. </w:t>
-      </w:r>
-      <w:r>
-        <w:rPr>
-          <w:lang w:val="de-DE"/>
-        </w:rPr>
-        <w:t>[Online]. Verfügbar unter: https://tools.ietf.org/html/rfc7540. [Zugegriffen: 05-Dez-2016].</w:t>
-      </w:r>
-    </w:p>
-    <w:p>
-      <w:pPr>
-        <w:pStyle w:val="Literaturverzeichnis"/>
-        <w:rPr>
-          <w:lang w:val="de-DE"/>
-        </w:rPr>
-      </w:pPr>
-      <w:r>
-        <w:t>[5]</w:t>
-      </w:r>
-      <w:r>
-        <w:tab/>
-        <w:t xml:space="preserve">„Hibernate ORM 5.0 User Guide“. [Online]. </w:t>
-      </w:r>
-      <w:r>
-        <w:rPr>
-          <w:lang w:val="de-DE"/>
-        </w:rPr>
-        <w:t>Verfügbar unter: https://docs.jboss.org/hibernate/orm/5.0/userguide/html_single/Hibernate_User_Guide.html. [Zugegriffen: 05-Dez-2016].</w:t>
-      </w:r>
-    </w:p>
-    <w:p>
-      <w:pPr>
-        <w:pStyle w:val="Literaturverzeichnis"/>
-        <w:rPr>
-          <w:lang w:val="de-DE"/>
-        </w:rPr>
-      </w:pPr>
-      <w:r>
-        <w:rPr>
-          <w:lang w:val="de-DE"/>
-        </w:rPr>
-        <w:t>[6]</w:t>
-      </w:r>
-      <w:r>
-        <w:rPr>
-          <w:lang w:val="de-DE"/>
-        </w:rPr>
-        <w:tab/>
-        <w:t>„Message-Driven EJBs“. [Online]. Verfügbar unter: http://docs.oracle.com/cd/E11035_01/wls100/ejb/message_beans.html. [Zugegriffen: 17-Nov-2016].</w:t>
-      </w:r>
-    </w:p>
-    <w:p>
-      <w:pPr>
-        <w:pStyle w:val="Literaturverzeichnis"/>
-      </w:pPr>
-      <w:r>
-        <w:rPr>
-          <w:lang w:val="de-DE"/>
-        </w:rPr>
-        <w:fldChar w:fldCharType="end"/>
-      </w:r>
-      <w:r>
-        <w:t>[7]</w:t>
-      </w:r>
-      <w:r>
-        <w:tab/>
-        <w:t>J. Kremer, „Angular, version 2: proprioception-reinforcement“. [Online]. Verfügbar unter: http://angularjs.blogspot.com/2016/09/angular2-final.html. [Zugegriffen: 13-Dez-2016].</w:t>
-      </w:r>
-    </w:p>
-    <w:p>
-      <w:pPr>
-        <w:pStyle w:val="Literaturverzeichnis"/>
-      </w:pPr>
-      <w:r>
-        <w:t>[8]</w:t>
-      </w:r>
-      <w:r>
-        <w:tab/>
-        <w:t>„Why Angular 2? · Rangle.io : Angular 2 Training“. [Online]. Verfügbar unter: https://angular-2-training-book.rangle.io/handout/why_angular_2.html. [Zugegriffen: 13-Dez-2016].</w:t>
-      </w:r>
-      <w:bookmarkStart w:id="8" w:name="_GoBack"/>
-      <w:bookmarkEnd w:id="8"/>
-    </w:p>
-    <w:p>
-      <w:pPr>
-        <w:pStyle w:val="ReferenceHead"/>
-        <w:jc w:val="left"/>
-        <w:rPr>
-          <w:lang w:val="de-DE"/>
-        </w:rPr>
-      </w:pPr>
     </w:p>
     <w:sectPr>
-      <w:headerReference w:type="default" r:id="rId14"/>
+      <w:type w:val="continuous"/>
       <w:pgSz w:w="12240" w:h="15840" w:code="1"/>
       <w:pgMar w:top="1008" w:right="936" w:bottom="1008" w:left="936" w:header="432" w:footer="432" w:gutter="0"/>
-      <w:cols w:num="2" w:space="288"/>
+      <w:cols w:space="288"/>
     </w:sectPr>
   </w:body>
 </w:document>
@@ -4844,7 +5628,7 @@
       <w:rPr>
         <w:noProof/>
       </w:rPr>
-      <w:t>8</w:t>
+      <w:t>6</w:t>
     </w:r>
     <w:r>
       <w:fldChar w:fldCharType="end"/>
@@ -7580,7 +8364,7 @@
 </file>
 
 <file path=customXml/itemProps1.xml><?xml version="1.0" encoding="utf-8"?>
-<ds:datastoreItem xmlns:ds="http://schemas.openxmlformats.org/officeDocument/2006/customXml" ds:itemID="{1B1C0769-5148-40F3-B4D0-54894F89BD40}">
+<ds:datastoreItem xmlns:ds="http://schemas.openxmlformats.org/officeDocument/2006/customXml" ds:itemID="{5787BBA2-858F-44BF-AD8B-EACB5FDD6BD2}">
   <ds:schemaRefs>
     <ds:schemaRef ds:uri="http://schemas.openxmlformats.org/officeDocument/2006/bibliography"/>
   </ds:schemaRefs>

</xml_diff>

<commit_message>
Ergänzung XA + Quellen
</commit_message>
<xml_diff>
--- a/dokumentation/studienarbeit.docx
+++ b/dokumentation/studienarbeit.docx
@@ -30,11 +30,19 @@
           <w:lang w:val="de-DE"/>
         </w:rPr>
       </w:pPr>
-      <w:r>
-        <w:rPr>
-          <w:lang w:val="de-DE"/>
-        </w:rPr>
-        <w:t>Redesign einer Chat-Anwendung als verteiltes System.</w:t>
+      <w:proofErr w:type="spellStart"/>
+      <w:r>
+        <w:rPr>
+          <w:lang w:val="de-DE"/>
+        </w:rPr>
+        <w:t>Redesign</w:t>
+      </w:r>
+      <w:proofErr w:type="spellEnd"/>
+      <w:r>
+        <w:rPr>
+          <w:lang w:val="de-DE"/>
+        </w:rPr>
+        <w:t xml:space="preserve"> einer Chat-Anwendung als verteiltes System.</w:t>
       </w:r>
     </w:p>
     <w:p>
@@ -49,7 +57,21 @@
         <w:rPr>
           <w:lang w:val="de-DE"/>
         </w:rPr>
-        <w:t>C. Eidelloth, D. Sau</w:t>
+        <w:t xml:space="preserve">C. </w:t>
+      </w:r>
+      <w:proofErr w:type="spellStart"/>
+      <w:r>
+        <w:rPr>
+          <w:lang w:val="de-DE"/>
+        </w:rPr>
+        <w:t>Eidelloth</w:t>
+      </w:r>
+      <w:proofErr w:type="spellEnd"/>
+      <w:r>
+        <w:rPr>
+          <w:lang w:val="de-DE"/>
+        </w:rPr>
+        <w:t>, D. Sau</w:t>
       </w:r>
       <w:r>
         <w:rPr>
@@ -73,7 +95,21 @@
         <w:rPr>
           <w:lang w:val="de-DE"/>
         </w:rPr>
-        <w:t xml:space="preserve">F. Stützinger </w:t>
+        <w:t xml:space="preserve">F. </w:t>
+      </w:r>
+      <w:proofErr w:type="spellStart"/>
+      <w:r>
+        <w:rPr>
+          <w:lang w:val="de-DE"/>
+        </w:rPr>
+        <w:t>Stützinger</w:t>
+      </w:r>
+      <w:proofErr w:type="spellEnd"/>
+      <w:r>
+        <w:rPr>
+          <w:lang w:val="de-DE"/>
+        </w:rPr>
+        <w:t xml:space="preserve"> </w:t>
       </w:r>
       <w:r>
         <w:rPr>
@@ -240,7 +276,7 @@
         <w:rPr>
           <w:lang w:val="de-DE"/>
         </w:rPr>
-        <w:instrText xml:space="preserve"> ADDIN ZOTERO_ITEM CSL_CITATION {"citationID":"U7OUrGB3","properties":{"formattedCitation":"[1]","plainCitation":"[1]"},"citationItems":[{"id":756,"uris":["http://zotero.org/groups/753033/items/UZFZP2X4"],"uri":["http://zotero.org/groups/753033/items/UZFZP2X4"],"itemData":{"id":756,"type":"book","title":"Verteilte Systeme","collection-title":"eXamen.press","publisher":"Springer Berlin Heidelberg","publisher-place":"Berlin, Heidelberg","source":"CrossRef","event-place":"Berlin, Heidelberg","URL":"http://link.springer.com/10.1007/978-3-642-25796-4","ISBN":"978-3-642-25795-7","author":[{"family":"Schill","given":"Alexander"},{"family":"Springer","given":"Thomas"}],"issued":{"date-parts":[["2012"]]},"accessed":{"date-parts":[["2016",11,29]]}}}],"schema":"https://github.com/citation-style-language/schema/raw/master/csl-citation.json"} </w:instrText>
+        <w:instrText xml:space="preserve"> ADDIN ZOTERO_ITEM CSL_CITATION {"citationID":"U7OUrGB3","properties":{"formattedCitation":"[1]","plainCitation":"[1]"},"citationItems":[{"id":3242,"uris":["http://zotero.org/groups/753033/items/UZFZP2X4"],"uri":["http://zotero.org/groups/753033/items/UZFZP2X4"],"itemData":{"id":3242,"type":"book","title":"Verteilte Systeme","collection-title":"eXamen.press","publisher":"Springer Berlin Heidelberg","publisher-place":"Berlin, Heidelberg","source":"CrossRef","event-place":"Berlin, Heidelberg","URL":"http://link.springer.com/10.1007/978-3-642-25796-4","ISBN":"978-3-642-25795-7","author":[{"family":"Schill","given":"Alexander"},{"family":"Springer","given":"Thomas"}],"issued":{"date-parts":[["2012"]]},"accessed":{"date-parts":[["2016",11,29]]}}}],"schema":"https://github.com/citation-style-language/schema/raw/master/csl-citation.json"} </w:instrText>
       </w:r>
       <w:r>
         <w:rPr>
@@ -400,11 +436,33 @@
         </w:rPr>
         <w:t xml:space="preserve"> von </w:t>
       </w:r>
-      <w:r>
-        <w:rPr>
-          <w:lang w:val="de-DE"/>
-        </w:rPr>
-        <w:t>Wildfly und MariaDB der Chatanwendung zurückzuführen</w:t>
+      <w:proofErr w:type="spellStart"/>
+      <w:r>
+        <w:rPr>
+          <w:lang w:val="de-DE"/>
+        </w:rPr>
+        <w:t>Wildfly</w:t>
+      </w:r>
+      <w:proofErr w:type="spellEnd"/>
+      <w:r>
+        <w:rPr>
+          <w:lang w:val="de-DE"/>
+        </w:rPr>
+        <w:t xml:space="preserve"> und </w:t>
+      </w:r>
+      <w:proofErr w:type="spellStart"/>
+      <w:r>
+        <w:rPr>
+          <w:lang w:val="de-DE"/>
+        </w:rPr>
+        <w:t>MariaDB</w:t>
+      </w:r>
+      <w:proofErr w:type="spellEnd"/>
+      <w:r>
+        <w:rPr>
+          <w:lang w:val="de-DE"/>
+        </w:rPr>
+        <w:t xml:space="preserve"> der Chatanwendung zurückzuführen</w:t>
       </w:r>
       <w:r>
         <w:rPr>
@@ -517,7 +575,7 @@
         <w:rPr>
           <w:lang w:val="de-DE"/>
         </w:rPr>
-        <w:instrText xml:space="preserve"> ADDIN ZOTERO_ITEM CSL_CITATION {"citationID":"Zf0rNFwn","properties":{"formattedCitation":"[2]","plainCitation":"[2]"},"citationItems":[{"id":752,"uris":["http://zotero.org/groups/753033/items/FZ6VTP84"],"uri":["http://zotero.org/groups/753033/items/FZ6VTP84"],"itemData":{"id":752,"type":"book","title":"Lehrbuch der Softwaretechnik, Entwurf, Implementierung, Installation und Betrieb","publisher":"Spektrum, Akademischer Verlag","edition":"3","author":[{"family":"Balzert","given":"Helmut"}]}}],"schema":"https://github.com/citation-style-language/schema/raw/master/csl-citation.json"} </w:instrText>
+        <w:instrText xml:space="preserve"> ADDIN ZOTERO_ITEM CSL_CITATION {"citationID":"Zf0rNFwn","properties":{"formattedCitation":"[2]","plainCitation":"[2]"},"citationItems":[{"id":3216,"uris":["http://zotero.org/groups/753033/items/FZ6VTP84"],"uri":["http://zotero.org/groups/753033/items/FZ6VTP84"],"itemData":{"id":3216,"type":"book","title":"Lehrbuch der Softwaretechnik, Entwurf, Implementierung, Installation und Betrieb","publisher":"Spektrum, Akademischer Verlag","edition":"3","author":[{"family":"Balzert","given":"Helmut"}]}}],"schema":"https://github.com/citation-style-language/schema/raw/master/csl-citation.json"} </w:instrText>
       </w:r>
       <w:r>
         <w:rPr>
@@ -559,7 +617,7 @@
         <w:rPr>
           <w:lang w:val="de-DE"/>
         </w:rPr>
-        <w:instrText xml:space="preserve"> ADDIN ZOTERO_ITEM CSL_CITATION {"citationID":"Z7ivnkzu","properties":{"formattedCitation":"[1]","plainCitation":"[1]"},"citationItems":[{"id":756,"uris":["http://zotero.org/groups/753033/items/UZFZP2X4"],"uri":["http://zotero.org/groups/753033/items/UZFZP2X4"],"itemData":{"id":756,"type":"book","title":"Verteilte Systeme","collection-title":"eXamen.press","publisher":"Springer Berlin Heidelberg","publisher-place":"Berlin, Heidelberg","source":"CrossRef","event-place":"Berlin, Heidelberg","URL":"http://link.springer.com/10.1007/978-3-642-25796-4","ISBN":"978-3-642-25795-7","author":[{"family":"Schill","given":"Alexander"},{"family":"Springer","given":"Thomas"}],"issued":{"date-parts":[["2012"]]},"accessed":{"date-parts":[["2016",11,29]]}}}],"schema":"https://github.com/citation-style-language/schema/raw/master/csl-citation.json"} </w:instrText>
+        <w:instrText xml:space="preserve"> ADDIN ZOTERO_ITEM CSL_CITATION {"citationID":"Z7ivnkzu","properties":{"formattedCitation":"[1]","plainCitation":"[1]"},"citationItems":[{"id":3242,"uris":["http://zotero.org/groups/753033/items/UZFZP2X4"],"uri":["http://zotero.org/groups/753033/items/UZFZP2X4"],"itemData":{"id":3242,"type":"book","title":"Verteilte Systeme","collection-title":"eXamen.press","publisher":"Springer Berlin Heidelberg","publisher-place":"Berlin, Heidelberg","source":"CrossRef","event-place":"Berlin, Heidelberg","URL":"http://link.springer.com/10.1007/978-3-642-25796-4","ISBN":"978-3-642-25795-7","author":[{"family":"Schill","given":"Alexander"},{"family":"Springer","given":"Thomas"}],"issued":{"date-parts":[["2012"]]},"accessed":{"date-parts":[["2016",11,29]]}}}],"schema":"https://github.com/citation-style-language/schema/raw/master/csl-citation.json"} </w:instrText>
       </w:r>
       <w:r>
         <w:rPr>
@@ -609,7 +667,49 @@
         <w:rPr>
           <w:lang w:val="de-DE"/>
         </w:rPr>
-        <w:t>Um die Erfüllung des Zwecks einer Transaktion sicherzustellen, müssen Transaktionssysteme, die für die Verarbeitung von Transaktionen eingesetzt werden, die Einhaltung der ACID-Prinzipien gewährleisten. Zu diesen Prinzipien zählen die Unteilbarkeit (Atomicity), Konsistenz (Consistency), Isolation (Isolation) und Dauerhaftigkeit (Durability).</w:t>
+        <w:t>Um die Erfüllung des Zwecks einer Transaktion sicherzustellen, müssen Transaktionssysteme, die für die Verarbeitung von Transaktionen eingesetzt werden, die Einhaltung der ACID-Prinzipien gewährleisten. Zu diesen Prinzipien zählen die Unteilbarkeit (</w:t>
+      </w:r>
+      <w:proofErr w:type="spellStart"/>
+      <w:r>
+        <w:rPr>
+          <w:lang w:val="de-DE"/>
+        </w:rPr>
+        <w:t>Atomicity</w:t>
+      </w:r>
+      <w:proofErr w:type="spellEnd"/>
+      <w:r>
+        <w:rPr>
+          <w:lang w:val="de-DE"/>
+        </w:rPr>
+        <w:t>), Konsistenz (</w:t>
+      </w:r>
+      <w:proofErr w:type="spellStart"/>
+      <w:r>
+        <w:rPr>
+          <w:lang w:val="de-DE"/>
+        </w:rPr>
+        <w:t>Consistency</w:t>
+      </w:r>
+      <w:proofErr w:type="spellEnd"/>
+      <w:r>
+        <w:rPr>
+          <w:lang w:val="de-DE"/>
+        </w:rPr>
+        <w:t>), Isolation (Isolation) und Dauerhaftigkeit (</w:t>
+      </w:r>
+      <w:proofErr w:type="spellStart"/>
+      <w:r>
+        <w:rPr>
+          <w:lang w:val="de-DE"/>
+        </w:rPr>
+        <w:t>Durability</w:t>
+      </w:r>
+      <w:proofErr w:type="spellEnd"/>
+      <w:r>
+        <w:rPr>
+          <w:lang w:val="de-DE"/>
+        </w:rPr>
+        <w:t>).</w:t>
       </w:r>
       <w:r>
         <w:rPr>
@@ -621,7 +721,7 @@
         <w:rPr>
           <w:lang w:val="de-DE"/>
         </w:rPr>
-        <w:instrText xml:space="preserve"> ADDIN ZOTERO_ITEM CSL_CITATION {"citationID":"1h4pc53i54","properties":{"formattedCitation":"[3]","plainCitation":"[3]"},"citationItems":[{"id":754,"uris":["http://zotero.org/groups/753033/items/TZX4AE7C"],"uri":["http://zotero.org/groups/753033/items/TZX4AE7C"],"itemData":{"id":754,"type":"book","title":"Verteilte Systeme und Anwendungen","publisher":"Pearson Education","abstract":"Architekturkonzepte, Standards und Middleware-Technologien","author":[{"family":"Hammerschall","given":"Ulrike"}]}}],"schema":"https://github.com/citation-style-language/schema/raw/master/csl-citation.json"} </w:instrText>
+        <w:instrText xml:space="preserve"> ADDIN ZOTERO_ITEM CSL_CITATION {"citationID":"1h4pc53i54","properties":{"formattedCitation":"[3]","plainCitation":"[3]"},"citationItems":[{"id":3220,"uris":["http://zotero.org/groups/753033/items/TZX4AE7C"],"uri":["http://zotero.org/groups/753033/items/TZX4AE7C"],"itemData":{"id":3220,"type":"book","title":"Verteilte Systeme und Anwendungen","publisher":"Pearson Education","abstract":"Architekturkonzepte, Standards und Middleware-Technologien","author":[{"family":"Hammerschall","given":"Ulrike"}]}}],"schema":"https://github.com/citation-style-language/schema/raw/master/csl-citation.json"} </w:instrText>
       </w:r>
       <w:r>
         <w:rPr>
@@ -658,7 +758,49 @@
         <w:rPr>
           <w:lang w:val="de-DE"/>
         </w:rPr>
-        <w:t>Eine Transaktion wird mit “begin” gestartet, werden die nachfolgenden Aktionen, die durch die Transaktion zusamengefasst werden korrekt ausgeführt, so erfolgt ein “commit”, der zum Festschreiben der erzielten Ergebnisse auf allen Knoten führt.</w:t>
+        <w:t>Eine Transaktion wird mit “</w:t>
+      </w:r>
+      <w:proofErr w:type="spellStart"/>
+      <w:r>
+        <w:rPr>
+          <w:lang w:val="de-DE"/>
+        </w:rPr>
+        <w:t>begin</w:t>
+      </w:r>
+      <w:proofErr w:type="spellEnd"/>
+      <w:r>
+        <w:rPr>
+          <w:lang w:val="de-DE"/>
+        </w:rPr>
+        <w:t xml:space="preserve">” gestartet, werden die nachfolgenden Aktionen, die durch die Transaktion </w:t>
+      </w:r>
+      <w:proofErr w:type="spellStart"/>
+      <w:r>
+        <w:rPr>
+          <w:lang w:val="de-DE"/>
+        </w:rPr>
+        <w:t>zusamengefasst</w:t>
+      </w:r>
+      <w:proofErr w:type="spellEnd"/>
+      <w:r>
+        <w:rPr>
+          <w:lang w:val="de-DE"/>
+        </w:rPr>
+        <w:t xml:space="preserve"> werden korrekt ausgeführt, so erfolgt ein “</w:t>
+      </w:r>
+      <w:proofErr w:type="spellStart"/>
+      <w:r>
+        <w:rPr>
+          <w:lang w:val="de-DE"/>
+        </w:rPr>
+        <w:t>commit</w:t>
+      </w:r>
+      <w:proofErr w:type="spellEnd"/>
+      <w:r>
+        <w:rPr>
+          <w:lang w:val="de-DE"/>
+        </w:rPr>
+        <w:t>”, der zum Festschreiben der erzielten Ergebnisse auf allen Knoten führt.</w:t>
       </w:r>
       <w:r>
         <w:rPr>
@@ -670,7 +812,7 @@
         <w:rPr>
           <w:lang w:val="de-DE"/>
         </w:rPr>
-        <w:instrText xml:space="preserve"> ADDIN ZOTERO_ITEM CSL_CITATION {"citationID":"f2x1RUKn","properties":{"formattedCitation":"[1]","plainCitation":"[1]"},"citationItems":[{"id":756,"uris":["http://zotero.org/groups/753033/items/UZFZP2X4"],"uri":["http://zotero.org/groups/753033/items/UZFZP2X4"],"itemData":{"id":756,"type":"book","title":"Verteilte Systeme","collection-title":"eXamen.press","publisher":"Springer Berlin Heidelberg","publisher-place":"Berlin, Heidelberg","source":"CrossRef","event-place":"Berlin, Heidelberg","URL":"http://link.springer.com/10.1007/978-3-642-25796-4","ISBN":"978-3-642-25795-7","author":[{"family":"Schill","given":"Alexander"},{"family":"Springer","given":"Thomas"}],"issued":{"date-parts":[["2012"]]},"accessed":{"date-parts":[["2016",11,29]]}}}],"schema":"https://github.com/citation-style-language/schema/raw/master/csl-citation.json"} </w:instrText>
+        <w:instrText xml:space="preserve"> ADDIN ZOTERO_ITEM CSL_CITATION {"citationID":"f2x1RUKn","properties":{"formattedCitation":"[1]","plainCitation":"[1]"},"citationItems":[{"id":3242,"uris":["http://zotero.org/groups/753033/items/UZFZP2X4"],"uri":["http://zotero.org/groups/753033/items/UZFZP2X4"],"itemData":{"id":3242,"type":"book","title":"Verteilte Systeme","collection-title":"eXamen.press","publisher":"Springer Berlin Heidelberg","publisher-place":"Berlin, Heidelberg","source":"CrossRef","event-place":"Berlin, Heidelberg","URL":"http://link.springer.com/10.1007/978-3-642-25796-4","ISBN":"978-3-642-25795-7","author":[{"family":"Schill","given":"Alexander"},{"family":"Springer","given":"Thomas"}],"issued":{"date-parts":[["2012"]]},"accessed":{"date-parts":[["2016",11,29]]}}}],"schema":"https://github.com/citation-style-language/schema/raw/master/csl-citation.json"} </w:instrText>
       </w:r>
       <w:r>
         <w:rPr>
@@ -748,20 +890,76 @@
         <w:rPr>
           <w:lang w:val="de-DE"/>
         </w:rPr>
-        <w:t>So müssen die verschiedenen Knoten, auf denen Aktionen ausgeführt werden, miteinander koordiniert werden. Für diesen Zweck werden so genannten Koordinationsprotokolle eingesetzt. Ein bekanntes Beispiel ist das Two-Phase-Commit-Protokoll. Wesentlich sind außerdem Logging-Mechanismen, die im Bedarfsfall die notwendigen Informationen für einen Rollback bereitstellen.</w:t>
-      </w:r>
-    </w:p>
-    <w:p>
-      <w:pPr>
-        <w:rPr>
-          <w:lang w:val="de-DE"/>
-        </w:rPr>
-      </w:pPr>
-      <w:r>
-        <w:rPr>
-          <w:lang w:val="de-DE"/>
-        </w:rPr>
-        <w:t>Eine weitere Herausforderung stellt der nebenläufige Zugriff auf verteilte Objekte dar. Der Zugriff muss dabei so erfolgen, als würde das Objekt zu diesem Zeitpunkt nur durch einen Akteur bearbeitet werden und ist anschließend zu synchronisieren um Fehlersituationen wie lost-update oder dirty-read zu verhindern.</w:t>
+        <w:t xml:space="preserve">So müssen die verschiedenen Knoten, auf denen Aktionen ausgeführt werden, miteinander koordiniert werden. Für diesen Zweck werden so genannten Koordinationsprotokolle eingesetzt. Ein bekanntes Beispiel ist das </w:t>
+      </w:r>
+      <w:proofErr w:type="spellStart"/>
+      <w:r>
+        <w:rPr>
+          <w:lang w:val="de-DE"/>
+        </w:rPr>
+        <w:t>Two</w:t>
+      </w:r>
+      <w:proofErr w:type="spellEnd"/>
+      <w:r>
+        <w:rPr>
+          <w:lang w:val="de-DE"/>
+        </w:rPr>
+        <w:t xml:space="preserve">-Phase-Commit-Protokoll. Wesentlich sind außerdem </w:t>
+      </w:r>
+      <w:proofErr w:type="spellStart"/>
+      <w:r>
+        <w:rPr>
+          <w:lang w:val="de-DE"/>
+        </w:rPr>
+        <w:t>Logging</w:t>
+      </w:r>
+      <w:proofErr w:type="spellEnd"/>
+      <w:r>
+        <w:rPr>
+          <w:lang w:val="de-DE"/>
+        </w:rPr>
+        <w:t>-Mechanismen, die im Bedarfsfall die notwendigen Informationen für einen Rollback bereitstellen.</w:t>
+      </w:r>
+    </w:p>
+    <w:p>
+      <w:pPr>
+        <w:rPr>
+          <w:lang w:val="de-DE"/>
+        </w:rPr>
+      </w:pPr>
+      <w:r>
+        <w:rPr>
+          <w:lang w:val="de-DE"/>
+        </w:rPr>
+        <w:t>Eine weitere Herausforderung stellt der nebenläufige Zugriff auf verteilte Objekte dar. Der Zugriff muss dabei so erfolgen, als würde das Objekt zu diesem Zeitpunkt nur durch einen Akteur bearbeitet werden und ist anschließend zu synchronisieren um Fehlersituationen wie lost-</w:t>
+      </w:r>
+      <w:proofErr w:type="spellStart"/>
+      <w:r>
+        <w:rPr>
+          <w:lang w:val="de-DE"/>
+        </w:rPr>
+        <w:t>update</w:t>
+      </w:r>
+      <w:proofErr w:type="spellEnd"/>
+      <w:r>
+        <w:rPr>
+          <w:lang w:val="de-DE"/>
+        </w:rPr>
+        <w:t xml:space="preserve"> oder </w:t>
+      </w:r>
+      <w:proofErr w:type="spellStart"/>
+      <w:r>
+        <w:rPr>
+          <w:lang w:val="de-DE"/>
+        </w:rPr>
+        <w:t>dirty-read</w:t>
+      </w:r>
+      <w:proofErr w:type="spellEnd"/>
+      <w:r>
+        <w:rPr>
+          <w:lang w:val="de-DE"/>
+        </w:rPr>
+        <w:t xml:space="preserve"> zu verhindern.</w:t>
       </w:r>
     </w:p>
     <w:p>
@@ -811,7 +1009,21 @@
         <w:rPr>
           <w:lang w:val="de-DE"/>
         </w:rPr>
-        <w:t>Erzeuger (Sender) von Nachrichten benötigt für die weitere Verarbeitung keine synchrone Antwort (fire-and-forget).</w:t>
+        <w:t>Erzeuger (Sender) von Nachrichten benötigt für die weitere Verarbeitung keine synchrone Antwort (</w:t>
+      </w:r>
+      <w:proofErr w:type="spellStart"/>
+      <w:r>
+        <w:rPr>
+          <w:lang w:val="de-DE"/>
+        </w:rPr>
+        <w:t>fire-and-forget</w:t>
+      </w:r>
+      <w:proofErr w:type="spellEnd"/>
+      <w:r>
+        <w:rPr>
+          <w:lang w:val="de-DE"/>
+        </w:rPr>
+        <w:t>).</w:t>
       </w:r>
     </w:p>
     <w:p>
@@ -907,7 +1119,49 @@
         <w:rPr>
           <w:lang w:val="de-DE"/>
         </w:rPr>
-        <w:t>Message-Queues, insbesondere solche mit zuverlässiger Zustellung (reliable messaging), können die Verfügbarkeit und Rubstheit von Systemen erheblich steigern. Aus diesem Grund werden MQ-Systeme insbesondere im Bereich Finanz- und Kontodaten häufig eingesetzt.</w:t>
+        <w:t>Message-Queues, insbesondere solche mit zuverlässiger Zustellung (</w:t>
+      </w:r>
+      <w:proofErr w:type="spellStart"/>
+      <w:r>
+        <w:rPr>
+          <w:lang w:val="de-DE"/>
+        </w:rPr>
+        <w:t>reliable</w:t>
+      </w:r>
+      <w:proofErr w:type="spellEnd"/>
+      <w:r>
+        <w:rPr>
+          <w:lang w:val="de-DE"/>
+        </w:rPr>
+        <w:t xml:space="preserve"> </w:t>
+      </w:r>
+      <w:proofErr w:type="spellStart"/>
+      <w:r>
+        <w:rPr>
+          <w:lang w:val="de-DE"/>
+        </w:rPr>
+        <w:t>messaging</w:t>
+      </w:r>
+      <w:proofErr w:type="spellEnd"/>
+      <w:r>
+        <w:rPr>
+          <w:lang w:val="de-DE"/>
+        </w:rPr>
+        <w:t xml:space="preserve">), können die Verfügbarkeit und </w:t>
+      </w:r>
+      <w:proofErr w:type="spellStart"/>
+      <w:r>
+        <w:rPr>
+          <w:lang w:val="de-DE"/>
+        </w:rPr>
+        <w:t>Rubstheit</w:t>
+      </w:r>
+      <w:proofErr w:type="spellEnd"/>
+      <w:r>
+        <w:rPr>
+          <w:lang w:val="de-DE"/>
+        </w:rPr>
+        <w:t xml:space="preserve"> von Systemen erheblich steigern. Aus diesem Grund werden MQ-Systeme insbesondere im Bereich Finanz- und Kontodaten häufig eingesetzt.</w:t>
       </w:r>
     </w:p>
     <w:p>
@@ -959,7 +1213,35 @@
         <w:rPr>
           <w:lang w:val="de-DE"/>
         </w:rPr>
-        <w:t>Asynchrone und nachrichtenbasierte Programmierung ist signifikant aufwendiger als einfacher call-and-return- Stil. Fehlversuche in asynchronen Systemen kann aufwendig sein.</w:t>
+        <w:t xml:space="preserve">Asynchrone und nachrichtenbasierte Programmierung ist signifikant aufwendiger als einfacher </w:t>
+      </w:r>
+      <w:proofErr w:type="spellStart"/>
+      <w:r>
+        <w:rPr>
+          <w:lang w:val="de-DE"/>
+        </w:rPr>
+        <w:t>call</w:t>
+      </w:r>
+      <w:proofErr w:type="spellEnd"/>
+      <w:r>
+        <w:rPr>
+          <w:lang w:val="de-DE"/>
+        </w:rPr>
+        <w:t>-</w:t>
+      </w:r>
+      <w:proofErr w:type="spellStart"/>
+      <w:r>
+        <w:rPr>
+          <w:lang w:val="de-DE"/>
+        </w:rPr>
+        <w:t>and</w:t>
+      </w:r>
+      <w:proofErr w:type="spellEnd"/>
+      <w:r>
+        <w:rPr>
+          <w:lang w:val="de-DE"/>
+        </w:rPr>
+        <w:t>-return- Stil. Fehlversuche in asynchronen Systemen kann aufwendig sein.</w:t>
       </w:r>
     </w:p>
     <w:p>
@@ -1043,7 +1325,21 @@
         <w:rPr>
           <w:lang w:val="de-DE"/>
         </w:rPr>
-        <w:t>JMS ist eine API, die als Bestandteil von Java EE Interfaces definiert, welche die Interaktion von Java-Anwendungen mit einer Message Oriented Middleware (MOM) ermöglichen.</w:t>
+        <w:t xml:space="preserve">JMS ist eine API, die als Bestandteil von Java EE Interfaces definiert, welche die Interaktion von Java-Anwendungen mit einer Message </w:t>
+      </w:r>
+      <w:proofErr w:type="spellStart"/>
+      <w:r>
+        <w:rPr>
+          <w:lang w:val="de-DE"/>
+        </w:rPr>
+        <w:t>Oriented</w:t>
+      </w:r>
+      <w:proofErr w:type="spellEnd"/>
+      <w:r>
+        <w:rPr>
+          <w:lang w:val="de-DE"/>
+        </w:rPr>
+        <w:t xml:space="preserve"> Middleware (MOM) ermöglichen.</w:t>
       </w:r>
       <w:r>
         <w:rPr>
@@ -1055,7 +1351,21 @@
         <w:rPr>
           <w:lang w:val="de-DE"/>
         </w:rPr>
-        <w:t>Vom Grundsatz her stellt die Message Oriented Middleware eher ein prozessorientierter Client/Server-Modell dar und bietet damit nicht das gleiche Abstraktionsniveau wie bei objektorientierten Konzepten.</w:t>
+        <w:t xml:space="preserve">Vom Grundsatz her stellt die Message </w:t>
+      </w:r>
+      <w:proofErr w:type="spellStart"/>
+      <w:r>
+        <w:rPr>
+          <w:lang w:val="de-DE"/>
+        </w:rPr>
+        <w:t>Oriented</w:t>
+      </w:r>
+      <w:proofErr w:type="spellEnd"/>
+      <w:r>
+        <w:rPr>
+          <w:lang w:val="de-DE"/>
+        </w:rPr>
+        <w:t xml:space="preserve"> Middleware eher ein prozessorientierter Client/Server-Modell dar und bietet damit nicht das gleiche Abstraktionsniveau wie bei objektorientierten Konzepten.</w:t>
       </w:r>
       <w:r>
         <w:rPr>
@@ -1067,7 +1377,7 @@
         <w:rPr>
           <w:lang w:val="de-DE"/>
         </w:rPr>
-        <w:instrText xml:space="preserve"> ADDIN ZOTERO_ITEM CSL_CITATION {"citationID":"SDzcsUe7","properties":{"formattedCitation":"[1]","plainCitation":"[1]"},"citationItems":[{"id":756,"uris":["http://zotero.org/groups/753033/items/UZFZP2X4"],"uri":["http://zotero.org/groups/753033/items/UZFZP2X4"],"itemData":{"id":756,"type":"book","title":"Verteilte Systeme","collection-title":"eXamen.press","publisher":"Springer Berlin Heidelberg","publisher-place":"Berlin, Heidelberg","source":"CrossRef","event-place":"Berlin, Heidelberg","URL":"http://link.springer.com/10.1007/978-3-642-25796-4","ISBN":"978-3-642-25795-7","author":[{"family":"Schill","given":"Alexander"},{"family":"Springer","given":"Thomas"}],"issued":{"date-parts":[["2012"]]},"accessed":{"date-parts":[["2016",11,29]]}}}],"schema":"https://github.com/citation-style-language/schema/raw/master/csl-citation.json"} </w:instrText>
+        <w:instrText xml:space="preserve"> ADDIN ZOTERO_ITEM CSL_CITATION {"citationID":"SDzcsUe7","properties":{"formattedCitation":"[1]","plainCitation":"[1]"},"citationItems":[{"id":3242,"uris":["http://zotero.org/groups/753033/items/UZFZP2X4"],"uri":["http://zotero.org/groups/753033/items/UZFZP2X4"],"itemData":{"id":3242,"type":"book","title":"Verteilte Systeme","collection-title":"eXamen.press","publisher":"Springer Berlin Heidelberg","publisher-place":"Berlin, Heidelberg","source":"CrossRef","event-place":"Berlin, Heidelberg","URL":"http://link.springer.com/10.1007/978-3-642-25796-4","ISBN":"978-3-642-25795-7","author":[{"family":"Schill","given":"Alexander"},{"family":"Springer","given":"Thomas"}],"issued":{"date-parts":[["2012"]]},"accessed":{"date-parts":[["2016",11,29]]}}}],"schema":"https://github.com/citation-style-language/schema/raw/master/csl-citation.json"} </w:instrText>
       </w:r>
       <w:r>
         <w:rPr>
@@ -1114,12 +1424,14 @@
         </w:rPr>
         <w:t>JMS-</w:t>
       </w:r>
+      <w:proofErr w:type="spellStart"/>
       <w:r>
         <w:rPr>
           <w:lang w:val="de-DE"/>
         </w:rPr>
         <w:t>Destinations</w:t>
       </w:r>
+      <w:proofErr w:type="spellEnd"/>
     </w:p>
     <w:p>
       <w:pPr>
@@ -1132,7 +1444,63 @@
         <w:rPr>
           <w:lang w:val="de-DE"/>
         </w:rPr>
-        <w:t>JMS bietet zur Übermittlung von Nachrichten zwei JMS-Destinations an, Queue und Topic. Die Queue dient der asynchronen Point-to-Point Kommunikation. Nachrichten werden i.d.R. nach dem FIFO-Prinzip vom Sender in der Queue abgelegt und vom Empfänger dort abgeholt. Topics werden hingegen eingesetzt, wenn die Nachricht im Rahmen eines Publish-Subscribe-Verfahren an mehrere Empfänger versendet werden soll.</w:t>
+        <w:t>JMS bietet zur Übermittlung von Nachrichten zwei JMS-</w:t>
+      </w:r>
+      <w:proofErr w:type="spellStart"/>
+      <w:r>
+        <w:rPr>
+          <w:lang w:val="de-DE"/>
+        </w:rPr>
+        <w:t>Destinations</w:t>
+      </w:r>
+      <w:proofErr w:type="spellEnd"/>
+      <w:r>
+        <w:rPr>
+          <w:lang w:val="de-DE"/>
+        </w:rPr>
+        <w:t xml:space="preserve"> an, Queue und Topic. Die Queue dient der asynchronen Point-</w:t>
+      </w:r>
+      <w:proofErr w:type="spellStart"/>
+      <w:r>
+        <w:rPr>
+          <w:lang w:val="de-DE"/>
+        </w:rPr>
+        <w:t>to</w:t>
+      </w:r>
+      <w:proofErr w:type="spellEnd"/>
+      <w:r>
+        <w:rPr>
+          <w:lang w:val="de-DE"/>
+        </w:rPr>
+        <w:t xml:space="preserve">-Point Kommunikation. Nachrichten werden i.d.R. nach dem FIFO-Prinzip vom Sender in der Queue abgelegt und vom Empfänger dort abgeholt. Topics werden hingegen eingesetzt, wenn die Nachricht im Rahmen eines </w:t>
+      </w:r>
+      <w:proofErr w:type="spellStart"/>
+      <w:r>
+        <w:rPr>
+          <w:lang w:val="de-DE"/>
+        </w:rPr>
+        <w:t>Publish</w:t>
+      </w:r>
+      <w:proofErr w:type="spellEnd"/>
+      <w:r>
+        <w:rPr>
+          <w:lang w:val="de-DE"/>
+        </w:rPr>
+        <w:t>-</w:t>
+      </w:r>
+      <w:proofErr w:type="spellStart"/>
+      <w:r>
+        <w:rPr>
+          <w:lang w:val="de-DE"/>
+        </w:rPr>
+        <w:t>Subscribe</w:t>
+      </w:r>
+      <w:proofErr w:type="spellEnd"/>
+      <w:r>
+        <w:rPr>
+          <w:lang w:val="de-DE"/>
+        </w:rPr>
+        <w:t>-Verfahren an mehrere Empfänger versendet werden soll.</w:t>
       </w:r>
     </w:p>
     <w:p>
@@ -1173,14 +1541,36 @@
         <w:rPr>
           <w:lang w:val="de-DE"/>
         </w:rPr>
-        <w:t>die genannten JMS-Destinations verwaltet. Als Beispiel für</w:t>
-      </w:r>
-      <w:r>
-        <w:rPr>
-          <w:lang w:val="de-DE"/>
-        </w:rPr>
-        <w:t xml:space="preserve"> einen JMS-Provider kann ActiveMQ</w:t>
-      </w:r>
+        <w:t>die genannten JMS-</w:t>
+      </w:r>
+      <w:proofErr w:type="spellStart"/>
+      <w:r>
+        <w:rPr>
+          <w:lang w:val="de-DE"/>
+        </w:rPr>
+        <w:t>Destinations</w:t>
+      </w:r>
+      <w:proofErr w:type="spellEnd"/>
+      <w:r>
+        <w:rPr>
+          <w:lang w:val="de-DE"/>
+        </w:rPr>
+        <w:t xml:space="preserve"> verwaltet. Als Beispiel für</w:t>
+      </w:r>
+      <w:r>
+        <w:rPr>
+          <w:lang w:val="de-DE"/>
+        </w:rPr>
+        <w:t xml:space="preserve"> einen JMS-Provider kann </w:t>
+      </w:r>
+      <w:proofErr w:type="spellStart"/>
+      <w:r>
+        <w:rPr>
+          <w:lang w:val="de-DE"/>
+        </w:rPr>
+        <w:t>ActiveMQ</w:t>
+      </w:r>
+      <w:proofErr w:type="spellEnd"/>
       <w:r>
         <w:rPr>
           <w:lang w:val="de-DE"/>
@@ -1274,7 +1664,21 @@
         <w:rPr>
           <w:lang w:val="de-DE"/>
         </w:rPr>
-        <w:t>Server, Client und Benchmarkclient in einer einzigen Applikation abgebildet wurden. Die Komponenten waren zum Teil durch sehr viele Abhängigkeiten an unterschiedlichen Stellen miteinander gekoppelt. Außerdem wurden einzelne SOLID-Prinzipien</w:t>
+        <w:t xml:space="preserve">Server, Client und </w:t>
+      </w:r>
+      <w:proofErr w:type="spellStart"/>
+      <w:r>
+        <w:rPr>
+          <w:lang w:val="de-DE"/>
+        </w:rPr>
+        <w:t>Benchmarkclient</w:t>
+      </w:r>
+      <w:proofErr w:type="spellEnd"/>
+      <w:r>
+        <w:rPr>
+          <w:lang w:val="de-DE"/>
+        </w:rPr>
+        <w:t xml:space="preserve"> in einer einzigen Applikation abgebildet wurden. Die Komponenten waren zum Teil durch sehr viele Abhängigkeiten an unterschiedlichen Stellen miteinander gekoppelt. Außerdem wurden einzelne SOLID-Prinzipien</w:t>
       </w:r>
       <w:r>
         <w:rPr>
@@ -1293,7 +1697,21 @@
         <w:rPr>
           <w:lang w:val="de-DE"/>
         </w:rPr>
-        <w:t>verletzt, womit zunächst ein grundlegendes Refactoring durchgeführt und im Zuge dessen die Architektur neu überdacht werden musste.</w:t>
+        <w:t xml:space="preserve">verletzt, womit zunächst ein grundlegendes </w:t>
+      </w:r>
+      <w:proofErr w:type="spellStart"/>
+      <w:r>
+        <w:rPr>
+          <w:lang w:val="de-DE"/>
+        </w:rPr>
+        <w:t>Refactoring</w:t>
+      </w:r>
+      <w:proofErr w:type="spellEnd"/>
+      <w:r>
+        <w:rPr>
+          <w:lang w:val="de-DE"/>
+        </w:rPr>
+        <w:t xml:space="preserve"> durchgeführt und im Zuge dessen die Architektur neu überdacht werden musste.</w:t>
       </w:r>
       <w:r>
         <w:rPr>
@@ -1365,7 +1783,21 @@
         <w:rPr>
           <w:lang w:val="de-DE"/>
         </w:rPr>
-        <w:t xml:space="preserve"> die Möglichkeit bieten, Nachrichten an eine Gruppe angemeldeter Benutzer zu versenden und Nachrichten anderer Benutzer zu empfangen. Demnach sind zusätzlich zum Senden und Empfangen von Nachrichten ein Login und Logout zu implementieren. </w:t>
+        <w:t xml:space="preserve"> die Möglichkeit bieten, Nachrichten an eine Gruppe angemeldeter Benutzer zu versenden und Nachrichten anderer Benutzer zu empfangen. Demnach sind zusätzlich zum Senden und Empfangen von Nachrichten ein Login und </w:t>
+      </w:r>
+      <w:proofErr w:type="spellStart"/>
+      <w:r>
+        <w:rPr>
+          <w:lang w:val="de-DE"/>
+        </w:rPr>
+        <w:t>Logout</w:t>
+      </w:r>
+      <w:proofErr w:type="spellEnd"/>
+      <w:r>
+        <w:rPr>
+          <w:lang w:val="de-DE"/>
+        </w:rPr>
+        <w:t xml:space="preserve"> zu implementieren. </w:t>
       </w:r>
     </w:p>
     <w:p>
@@ -1540,7 +1972,21 @@
         <w:rPr>
           <w:lang w:val="de-DE"/>
         </w:rPr>
-        <w:t xml:space="preserve">Apache Maven Projekte aufbaut. Jede Komponente aus </w:t>
+        <w:t xml:space="preserve">Apache </w:t>
+      </w:r>
+      <w:proofErr w:type="spellStart"/>
+      <w:r>
+        <w:rPr>
+          <w:lang w:val="de-DE"/>
+        </w:rPr>
+        <w:t>Maven</w:t>
+      </w:r>
+      <w:proofErr w:type="spellEnd"/>
+      <w:r>
+        <w:rPr>
+          <w:lang w:val="de-DE"/>
+        </w:rPr>
+        <w:t xml:space="preserve"> Projekte aufbaut. Jede Komponente aus </w:t>
       </w:r>
       <w:r>
         <w:rPr>
@@ -1600,7 +2046,21 @@
         <w:rPr>
           <w:lang w:val="de-DE"/>
         </w:rPr>
-        <w:t xml:space="preserve">stellt hierbei ein eigenes Maven-Projekt dar, das Abhängigkeiten zu anderen Projekten besitzt. Diese Abhängigkeiten sind differenziert zu betrachten und werden in den nachfolgenden </w:t>
+        <w:t xml:space="preserve">stellt hierbei ein eigenes </w:t>
+      </w:r>
+      <w:proofErr w:type="spellStart"/>
+      <w:r>
+        <w:rPr>
+          <w:lang w:val="de-DE"/>
+        </w:rPr>
+        <w:t>Maven</w:t>
+      </w:r>
+      <w:proofErr w:type="spellEnd"/>
+      <w:r>
+        <w:rPr>
+          <w:lang w:val="de-DE"/>
+        </w:rPr>
+        <w:t xml:space="preserve">-Projekt dar, das Abhängigkeiten zu anderen Projekten besitzt. Diese Abhängigkeiten sind differenziert zu betrachten und werden in den nachfolgenden </w:t>
       </w:r>
       <w:r>
         <w:rPr>
@@ -1642,7 +2102,35 @@
         <w:rPr>
           <w:lang w:val="de-DE"/>
         </w:rPr>
-        <w:t>Die Server-Komponente beinhaltet alle Funktionen, die für die serverseitige Anwendung notwendig sind. Dabei ist diese auf den JBoss Wildfly optimiert und wird als ein</w:t>
+        <w:t xml:space="preserve">Die Server-Komponente beinhaltet alle Funktionen, die für die serverseitige Anwendung notwendig sind. Dabei ist diese auf den </w:t>
+      </w:r>
+      <w:proofErr w:type="spellStart"/>
+      <w:r>
+        <w:rPr>
+          <w:lang w:val="de-DE"/>
+        </w:rPr>
+        <w:t>JBoss</w:t>
+      </w:r>
+      <w:proofErr w:type="spellEnd"/>
+      <w:r>
+        <w:rPr>
+          <w:lang w:val="de-DE"/>
+        </w:rPr>
+        <w:t xml:space="preserve"> </w:t>
+      </w:r>
+      <w:proofErr w:type="spellStart"/>
+      <w:r>
+        <w:rPr>
+          <w:lang w:val="de-DE"/>
+        </w:rPr>
+        <w:t>Wildfly</w:t>
+      </w:r>
+      <w:proofErr w:type="spellEnd"/>
+      <w:r>
+        <w:rPr>
+          <w:lang w:val="de-DE"/>
+        </w:rPr>
+        <w:t xml:space="preserve"> optimiert und wird als ein</w:t>
       </w:r>
       <w:r>
         <w:rPr>
@@ -1734,13 +2222,41 @@
         <w:rPr>
           <w:lang w:val="de-DE"/>
         </w:rPr>
-        <w:t xml:space="preserve">Die Serverkomponente besitzt insgesamt 4 Schnittstellen. Diese unterteilen sich den angebotenen RESTful Webservice, </w:t>
-      </w:r>
-      <w:r>
-        <w:rPr>
-          <w:lang w:val="de-DE"/>
-        </w:rPr>
-        <w:t>eine Anbindung zu der Queue und dem Topic des JMS-Service, sowie eine Datenbankanbindung zu mehreren MariaDB-Instanzen</w:t>
+        <w:t xml:space="preserve">Die Serverkomponente besitzt insgesamt 4 Schnittstellen. Diese unterteilen sich den angebotenen </w:t>
+      </w:r>
+      <w:proofErr w:type="spellStart"/>
+      <w:r>
+        <w:rPr>
+          <w:lang w:val="de-DE"/>
+        </w:rPr>
+        <w:t>RESTful</w:t>
+      </w:r>
+      <w:proofErr w:type="spellEnd"/>
+      <w:r>
+        <w:rPr>
+          <w:lang w:val="de-DE"/>
+        </w:rPr>
+        <w:t xml:space="preserve"> Webservice, </w:t>
+      </w:r>
+      <w:r>
+        <w:rPr>
+          <w:lang w:val="de-DE"/>
+        </w:rPr>
+        <w:t xml:space="preserve">eine Anbindung zu der Queue und dem Topic des JMS-Service, sowie eine Datenbankanbindung zu mehreren </w:t>
+      </w:r>
+      <w:proofErr w:type="spellStart"/>
+      <w:r>
+        <w:rPr>
+          <w:lang w:val="de-DE"/>
+        </w:rPr>
+        <w:t>MariaDB</w:t>
+      </w:r>
+      <w:proofErr w:type="spellEnd"/>
+      <w:r>
+        <w:rPr>
+          <w:lang w:val="de-DE"/>
+        </w:rPr>
+        <w:t>-Instanzen</w:t>
       </w:r>
       <w:r>
         <w:rPr>
@@ -1953,7 +2469,21 @@
         <w:rPr>
           <w:lang w:val="de-DE"/>
         </w:rPr>
-        <w:t>Anders als die Serverkomponente wurde der Client viel modularer konzipiert. Aus Verteilungssicht handelt es sich hierbei um eine einzelne Client-Komponente, die am Ende eines Build-Prozesses entsteht. Der Code wurde allerdings in komplett unabhängigen Projek</w:t>
+        <w:t xml:space="preserve">Anders als die Serverkomponente wurde der Client viel modularer konzipiert. Aus Verteilungssicht handelt es sich hierbei um eine einzelne Client-Komponente, die am Ende eines </w:t>
+      </w:r>
+      <w:proofErr w:type="spellStart"/>
+      <w:r>
+        <w:rPr>
+          <w:lang w:val="de-DE"/>
+        </w:rPr>
+        <w:t>Build</w:t>
+      </w:r>
+      <w:proofErr w:type="spellEnd"/>
+      <w:r>
+        <w:rPr>
+          <w:lang w:val="de-DE"/>
+        </w:rPr>
+        <w:t>-Prozesses entsteht. Der Code wurde allerdings in komplett unabhängigen Projek</w:t>
       </w:r>
       <w:r>
         <w:rPr>
@@ -1977,7 +2507,49 @@
         <w:rPr>
           <w:lang w:val="de-DE"/>
         </w:rPr>
-        <w:t xml:space="preserve"> des „seperation of concern“-Prinzips</w:t>
+        <w:t xml:space="preserve"> des „</w:t>
+      </w:r>
+      <w:proofErr w:type="spellStart"/>
+      <w:r>
+        <w:rPr>
+          <w:lang w:val="de-DE"/>
+        </w:rPr>
+        <w:t>seperation</w:t>
+      </w:r>
+      <w:proofErr w:type="spellEnd"/>
+      <w:r>
+        <w:rPr>
+          <w:lang w:val="de-DE"/>
+        </w:rPr>
+        <w:t xml:space="preserve"> </w:t>
+      </w:r>
+      <w:proofErr w:type="spellStart"/>
+      <w:r>
+        <w:rPr>
+          <w:lang w:val="de-DE"/>
+        </w:rPr>
+        <w:t>of</w:t>
+      </w:r>
+      <w:proofErr w:type="spellEnd"/>
+      <w:r>
+        <w:rPr>
+          <w:lang w:val="de-DE"/>
+        </w:rPr>
+        <w:t xml:space="preserve"> </w:t>
+      </w:r>
+      <w:proofErr w:type="spellStart"/>
+      <w:r>
+        <w:rPr>
+          <w:lang w:val="de-DE"/>
+        </w:rPr>
+        <w:t>concern</w:t>
+      </w:r>
+      <w:proofErr w:type="spellEnd"/>
+      <w:r>
+        <w:rPr>
+          <w:lang w:val="de-DE"/>
+        </w:rPr>
+        <w:t>“-Prinzips</w:t>
       </w:r>
       <w:r>
         <w:rPr>
@@ -2203,7 +2775,21 @@
         <w:rPr>
           <w:lang w:val="de-DE"/>
         </w:rPr>
-        <w:t xml:space="preserve">, sollte die Anbindung an den RESTful Webservice oder JMS </w:t>
+        <w:t xml:space="preserve">, sollte die Anbindung an den </w:t>
+      </w:r>
+      <w:proofErr w:type="spellStart"/>
+      <w:r>
+        <w:rPr>
+          <w:lang w:val="de-DE"/>
+        </w:rPr>
+        <w:t>RESTful</w:t>
+      </w:r>
+      <w:proofErr w:type="spellEnd"/>
+      <w:r>
+        <w:rPr>
+          <w:lang w:val="de-DE"/>
+        </w:rPr>
+        <w:t xml:space="preserve"> Webservice oder JMS </w:t>
       </w:r>
       <w:r>
         <w:rPr>
@@ -2359,7 +2945,21 @@
         <w:rPr>
           <w:lang w:val="de-DE"/>
         </w:rPr>
-        <w:t xml:space="preserve">Für die Durchführung eines Benchmarkings ist ein separater Baustein, der Benchmark-Client, implementiert. Anders als der vom Ausgang bereitgestellte Benchmark-Client, ist dieser neu implementiert und besitzt keine Abhängigkeiten auf den zuvor beschriebenen Anwendungsclient. Wie der normale Client, nutzt auch dieser lediglich die Konnektoren für die Anbindung an den RESTful Webservice und </w:t>
+        <w:t xml:space="preserve">Für die Durchführung eines Benchmarkings ist ein separater Baustein, der Benchmark-Client, implementiert. Anders als der vom Ausgang bereitgestellte Benchmark-Client, ist dieser neu implementiert und besitzt keine Abhängigkeiten auf den zuvor beschriebenen Anwendungsclient. Wie der normale Client, nutzt auch dieser lediglich die Konnektoren für die Anbindung an den </w:t>
+      </w:r>
+      <w:proofErr w:type="spellStart"/>
+      <w:r>
+        <w:rPr>
+          <w:lang w:val="de-DE"/>
+        </w:rPr>
+        <w:t>RESTful</w:t>
+      </w:r>
+      <w:proofErr w:type="spellEnd"/>
+      <w:r>
+        <w:rPr>
+          <w:lang w:val="de-DE"/>
+        </w:rPr>
+        <w:t xml:space="preserve"> Webservice und </w:t>
       </w:r>
       <w:r>
         <w:rPr>
@@ -2555,14 +3155,42 @@
         <w:rPr>
           <w:lang w:val="de-DE"/>
         </w:rPr>
-        <w:t xml:space="preserve"> dargestellt, um zwei Entitäten ohne Beziehungen. Während die TraceDB den </w:t>
+        <w:t xml:space="preserve"> dargestellt, um zwei Entitäten ohne Beziehungen. Während die </w:t>
+      </w:r>
+      <w:proofErr w:type="spellStart"/>
+      <w:r>
+        <w:rPr>
+          <w:lang w:val="de-DE"/>
+        </w:rPr>
+        <w:t>TraceDB</w:t>
+      </w:r>
+      <w:proofErr w:type="spellEnd"/>
+      <w:r>
+        <w:rPr>
+          <w:lang w:val="de-DE"/>
+        </w:rPr>
+        <w:t xml:space="preserve"> den </w:t>
       </w:r>
       <w:r>
         <w:rPr>
           <w:lang w:val="de-DE"/>
         </w:rPr>
         <w:lastRenderedPageBreak/>
-        <w:t>Fokus vor allem auf das persistieren der Nachrichten ausgelegt ist, soll die CountDB die Anzahl der Nachrichten gruppiert auf die Chatteilnehmer speichern. Die Komplexität ergibt sich im Rahmen der Arbeit lediglich aus der Absicherung einer verteilten Transaktion, denn beide Tabellen liegen in für sich eigene Datenbankinstanzen. Eine entsprechende Umsetzung dieser Transaktionsklammer und entsprechende Fehlerbehandlung ist nachfolgend, im Rahmen der Implementierung beschrieben.</w:t>
+        <w:t xml:space="preserve">Fokus vor allem auf das persistieren der Nachrichten ausgelegt ist, soll die </w:t>
+      </w:r>
+      <w:proofErr w:type="spellStart"/>
+      <w:r>
+        <w:rPr>
+          <w:lang w:val="de-DE"/>
+        </w:rPr>
+        <w:t>CountDB</w:t>
+      </w:r>
+      <w:proofErr w:type="spellEnd"/>
+      <w:r>
+        <w:rPr>
+          <w:lang w:val="de-DE"/>
+        </w:rPr>
+        <w:t xml:space="preserve"> die Anzahl der Nachrichten gruppiert auf die Chatteilnehmer speichern. Die Komplexität ergibt sich im Rahmen der Arbeit lediglich aus der Absicherung einer verteilten Transaktion, denn beide Tabellen liegen in für sich eigene Datenbankinstanzen. Eine entsprechende Umsetzung dieser Transaktionsklammer und entsprechende Fehlerbehandlung ist nachfolgend, im Rahmen der Implementierung beschrieben.</w:t>
       </w:r>
     </w:p>
     <w:p>
@@ -2630,8 +3258,13 @@
           <w:lang w:val="de-DE"/>
         </w:rPr>
       </w:pPr>
-      <w:r>
-        <w:t xml:space="preserve">Abbildung </w:t>
+      <w:proofErr w:type="spellStart"/>
+      <w:r>
+        <w:t>Abbildung</w:t>
+      </w:r>
+      <w:proofErr w:type="spellEnd"/>
+      <w:r>
+        <w:t xml:space="preserve"> </w:t>
       </w:r>
       <w:r>
         <w:fldChar w:fldCharType="begin"/>
@@ -2654,9 +3287,27 @@
       <w:r>
         <w:t xml:space="preserve">: </w:t>
       </w:r>
-      <w:r>
-        <w:t>Domainmodell der serverseitigen Datenbankschicht</w:t>
-      </w:r>
+      <w:proofErr w:type="spellStart"/>
+      <w:r>
+        <w:t>Domainmodell</w:t>
+      </w:r>
+      <w:proofErr w:type="spellEnd"/>
+      <w:r>
+        <w:t xml:space="preserve"> der </w:t>
+      </w:r>
+      <w:proofErr w:type="spellStart"/>
+      <w:r>
+        <w:t>serverseitigen</w:t>
+      </w:r>
+      <w:proofErr w:type="spellEnd"/>
+      <w:r>
+        <w:t xml:space="preserve"> </w:t>
+      </w:r>
+      <w:proofErr w:type="spellStart"/>
+      <w:r>
+        <w:t>Datenbankschicht</w:t>
+      </w:r>
+      <w:proofErr w:type="spellEnd"/>
     </w:p>
     <w:p>
       <w:pPr>
@@ -2786,7 +3437,21 @@
         <w:rPr>
           <w:lang w:val="de-DE"/>
         </w:rPr>
-        <w:t xml:space="preserve"> in einer Sequenz dargestellt. Die durch eine maximale Anzahl beschränkten Wiederholungen werden hierbei durch bestimmte http-Fehlercodes oder Timeout-Exceptions getriggert.</w:t>
+        <w:t xml:space="preserve"> in einer Sequenz dargestellt. Die durch eine maximale Anzahl beschränkten Wiederholungen werden hierbei durch bestimmte http-Fehlercodes oder Timeout-</w:t>
+      </w:r>
+      <w:proofErr w:type="spellStart"/>
+      <w:r>
+        <w:rPr>
+          <w:lang w:val="de-DE"/>
+        </w:rPr>
+        <w:t>Exceptions</w:t>
+      </w:r>
+      <w:proofErr w:type="spellEnd"/>
+      <w:r>
+        <w:rPr>
+          <w:lang w:val="de-DE"/>
+        </w:rPr>
+        <w:t xml:space="preserve"> getriggert.</w:t>
       </w:r>
     </w:p>
     <w:p>
@@ -2967,7 +3632,35 @@
         <w:rPr>
           <w:lang w:val="de-DE"/>
         </w:rPr>
-        <w:t>Die Ursprüngliche Anforderung an die Chatapplikation definierte den Wildfly 8.2 als Zielsystem. Unter Absprache wurde jedoch im Nachgang der Umstieg auf eine aktuellere Version des Wildflys in Betracht gezogen und letztendlich umgesetzt. Für einen Umstieg auf die aktuellste Version 10.1.0 gelten vor allem die nachfolgend zusammengefassten Vorzüge:</w:t>
+        <w:t xml:space="preserve">Die Ursprüngliche Anforderung an die Chatapplikation definierte den </w:t>
+      </w:r>
+      <w:proofErr w:type="spellStart"/>
+      <w:r>
+        <w:rPr>
+          <w:lang w:val="de-DE"/>
+        </w:rPr>
+        <w:t>Wildfly</w:t>
+      </w:r>
+      <w:proofErr w:type="spellEnd"/>
+      <w:r>
+        <w:rPr>
+          <w:lang w:val="de-DE"/>
+        </w:rPr>
+        <w:t xml:space="preserve"> 8.2 als Zielsystem. Unter Absprache wurde jedoch im Nachgang der Umstieg auf eine aktuellere Version des </w:t>
+      </w:r>
+      <w:proofErr w:type="spellStart"/>
+      <w:r>
+        <w:rPr>
+          <w:lang w:val="de-DE"/>
+        </w:rPr>
+        <w:t>Wildflys</w:t>
+      </w:r>
+      <w:proofErr w:type="spellEnd"/>
+      <w:r>
+        <w:rPr>
+          <w:lang w:val="de-DE"/>
+        </w:rPr>
+        <w:t xml:space="preserve"> in Betracht gezogen und letztendlich umgesetzt. Für einen Umstieg auf die aktuellste Version 10.1.0 gelten vor allem die nachfolgend zusammengefassten Vorzüge:</w:t>
       </w:r>
     </w:p>
     <w:p>
@@ -3038,7 +3731,35 @@
         <w:rPr>
           <w:lang w:val="de-DE"/>
         </w:rPr>
-        <w:t>Einfacheres Mangement der Wildfly-Konfiguration, bspw. durch die Bereitstellung vordefinierter Datenbankkonfigurationen.</w:t>
+        <w:t xml:space="preserve">Einfacheres </w:t>
+      </w:r>
+      <w:proofErr w:type="spellStart"/>
+      <w:r>
+        <w:rPr>
+          <w:lang w:val="de-DE"/>
+        </w:rPr>
+        <w:t>Mangement</w:t>
+      </w:r>
+      <w:proofErr w:type="spellEnd"/>
+      <w:r>
+        <w:rPr>
+          <w:lang w:val="de-DE"/>
+        </w:rPr>
+        <w:t xml:space="preserve"> der </w:t>
+      </w:r>
+      <w:proofErr w:type="spellStart"/>
+      <w:r>
+        <w:rPr>
+          <w:lang w:val="de-DE"/>
+        </w:rPr>
+        <w:t>Wildfly</w:t>
+      </w:r>
+      <w:proofErr w:type="spellEnd"/>
+      <w:r>
+        <w:rPr>
+          <w:lang w:val="de-DE"/>
+        </w:rPr>
+        <w:t>-Konfiguration, bspw. durch die Bereitstellung vordefinierter Datenbankkonfigurationen.</w:t>
       </w:r>
     </w:p>
     <w:p>
@@ -3057,7 +3778,49 @@
         <w:rPr>
           <w:lang w:val="de-DE"/>
         </w:rPr>
-        <w:t>Das in Wildfly 8 für die Umsetzung von JMS standardmäßig genutzte Projekt HornetQ wurde eingestellt. Die Codebasis ist an Apache übergeben worden und in dem neuen Projekt ActiveMQ Artemis aufgegangen.</w:t>
+        <w:t xml:space="preserve">Das in </w:t>
+      </w:r>
+      <w:proofErr w:type="spellStart"/>
+      <w:r>
+        <w:rPr>
+          <w:lang w:val="de-DE"/>
+        </w:rPr>
+        <w:t>Wildfly</w:t>
+      </w:r>
+      <w:proofErr w:type="spellEnd"/>
+      <w:r>
+        <w:rPr>
+          <w:lang w:val="de-DE"/>
+        </w:rPr>
+        <w:t xml:space="preserve"> 8 für die Umsetzung von JMS standardmäßig genutzte Projekt </w:t>
+      </w:r>
+      <w:proofErr w:type="spellStart"/>
+      <w:r>
+        <w:rPr>
+          <w:lang w:val="de-DE"/>
+        </w:rPr>
+        <w:t>HornetQ</w:t>
+      </w:r>
+      <w:proofErr w:type="spellEnd"/>
+      <w:r>
+        <w:rPr>
+          <w:lang w:val="de-DE"/>
+        </w:rPr>
+        <w:t xml:space="preserve"> wurde eingestellt. Die Codebasis ist an Apache übergeben worden und in dem neuen Projekt </w:t>
+      </w:r>
+      <w:proofErr w:type="spellStart"/>
+      <w:r>
+        <w:rPr>
+          <w:lang w:val="de-DE"/>
+        </w:rPr>
+        <w:t>ActiveMQ</w:t>
+      </w:r>
+      <w:proofErr w:type="spellEnd"/>
+      <w:r>
+        <w:rPr>
+          <w:lang w:val="de-DE"/>
+        </w:rPr>
+        <w:t xml:space="preserve"> Artemis aufgegangen.</w:t>
       </w:r>
       <w:r>
         <w:rPr>
@@ -3089,7 +3852,35 @@
         <w:rPr>
           <w:lang w:val="de-DE"/>
         </w:rPr>
-        <w:t>Die Sicherheit ist in Wildfly 8.2 nicht mehr gewährleistet, da Sicherheitsupdates für Wildfly 9 und 10, jedoch nicht mehr für 8 veröffentlicht wurden.</w:t>
+        <w:t xml:space="preserve">Die Sicherheit ist in </w:t>
+      </w:r>
+      <w:proofErr w:type="spellStart"/>
+      <w:r>
+        <w:rPr>
+          <w:lang w:val="de-DE"/>
+        </w:rPr>
+        <w:t>Wildfly</w:t>
+      </w:r>
+      <w:proofErr w:type="spellEnd"/>
+      <w:r>
+        <w:rPr>
+          <w:lang w:val="de-DE"/>
+        </w:rPr>
+        <w:t xml:space="preserve"> 8.2 nicht mehr gewährleistet, da Sicherheitsupdates für </w:t>
+      </w:r>
+      <w:proofErr w:type="spellStart"/>
+      <w:r>
+        <w:rPr>
+          <w:lang w:val="de-DE"/>
+        </w:rPr>
+        <w:t>Wildfly</w:t>
+      </w:r>
+      <w:proofErr w:type="spellEnd"/>
+      <w:r>
+        <w:rPr>
+          <w:lang w:val="de-DE"/>
+        </w:rPr>
+        <w:t xml:space="preserve"> 9 und 10, jedoch nicht mehr für 8 veröffentlicht wurden.</w:t>
       </w:r>
     </w:p>
     <w:p>
@@ -3108,7 +3899,21 @@
         <w:rPr>
           <w:lang w:val="de-DE"/>
         </w:rPr>
-        <w:t>Der Wildfly 10 ist zukunftssicherer, da das kommende Java 9 bereits voll unterstützt wird.</w:t>
+        <w:t xml:space="preserve">Der </w:t>
+      </w:r>
+      <w:proofErr w:type="spellStart"/>
+      <w:r>
+        <w:rPr>
+          <w:lang w:val="de-DE"/>
+        </w:rPr>
+        <w:t>Wildfly</w:t>
+      </w:r>
+      <w:proofErr w:type="spellEnd"/>
+      <w:r>
+        <w:rPr>
+          <w:lang w:val="de-DE"/>
+        </w:rPr>
+        <w:t xml:space="preserve"> 10 ist zukunftssicherer, da das kommende Java 9 bereits voll unterstützt wird.</w:t>
       </w:r>
     </w:p>
     <w:p>
@@ -3127,7 +3932,21 @@
         <w:rPr>
           <w:lang w:val="de-DE"/>
         </w:rPr>
-        <w:t>Es wird die aktuellste Version 5 des ORM-Frameworks Hibernate unterstützt.</w:t>
+        <w:t xml:space="preserve">Es wird die aktuellste Version 5 des ORM-Frameworks </w:t>
+      </w:r>
+      <w:proofErr w:type="spellStart"/>
+      <w:r>
+        <w:rPr>
+          <w:lang w:val="de-DE"/>
+        </w:rPr>
+        <w:t>Hibernate</w:t>
+      </w:r>
+      <w:proofErr w:type="spellEnd"/>
+      <w:r>
+        <w:rPr>
+          <w:lang w:val="de-DE"/>
+        </w:rPr>
+        <w:t xml:space="preserve"> unterstützt.</w:t>
       </w:r>
       <w:r>
         <w:rPr>
@@ -3156,7 +3975,23 @@
           <w:highlight w:val="yellow"/>
           <w:lang w:val="de-DE"/>
         </w:rPr>
-        <w:t>[QUELLE Doku/Changelog WF9+10]</w:t>
+        <w:t>[QUELLE Doku/</w:t>
+      </w:r>
+      <w:proofErr w:type="spellStart"/>
+      <w:r>
+        <w:rPr>
+          <w:highlight w:val="yellow"/>
+          <w:lang w:val="de-DE"/>
+        </w:rPr>
+        <w:t>Changelog</w:t>
+      </w:r>
+      <w:proofErr w:type="spellEnd"/>
+      <w:r>
+        <w:rPr>
+          <w:highlight w:val="yellow"/>
+          <w:lang w:val="de-DE"/>
+        </w:rPr>
+        <w:t xml:space="preserve"> WF9+10]</w:t>
       </w:r>
     </w:p>
     <w:p>
@@ -3184,13 +4019,41 @@
         <w:rPr>
           <w:lang w:val="de-DE"/>
         </w:rPr>
-        <w:t xml:space="preserve">Es wurde außerdem erreicht, dass die Chatapplikation einen Großteil der Konfiguration während des Deployments selbst übernimmt, wodurch ein entsprechender Aufwand </w:t>
-      </w:r>
-      <w:r>
-        <w:rPr>
-          <w:lang w:val="de-DE"/>
-        </w:rPr>
-        <w:t xml:space="preserve">bei dem initialen Aufsetzen des Wildflys </w:t>
+        <w:t xml:space="preserve">Es wurde außerdem erreicht, dass die Chatapplikation einen Großteil der Konfiguration während des </w:t>
+      </w:r>
+      <w:proofErr w:type="spellStart"/>
+      <w:r>
+        <w:rPr>
+          <w:lang w:val="de-DE"/>
+        </w:rPr>
+        <w:t>Deployments</w:t>
+      </w:r>
+      <w:proofErr w:type="spellEnd"/>
+      <w:r>
+        <w:rPr>
+          <w:lang w:val="de-DE"/>
+        </w:rPr>
+        <w:t xml:space="preserve"> selbst übernimmt, wodurch ein entsprechender Aufwand </w:t>
+      </w:r>
+      <w:r>
+        <w:rPr>
+          <w:lang w:val="de-DE"/>
+        </w:rPr>
+        <w:t xml:space="preserve">bei dem initialen Aufsetzen des </w:t>
+      </w:r>
+      <w:proofErr w:type="spellStart"/>
+      <w:r>
+        <w:rPr>
+          <w:lang w:val="de-DE"/>
+        </w:rPr>
+        <w:t>Wildflys</w:t>
+      </w:r>
+      <w:proofErr w:type="spellEnd"/>
+      <w:r>
+        <w:rPr>
+          <w:lang w:val="de-DE"/>
+        </w:rPr>
+        <w:t xml:space="preserve"> </w:t>
       </w:r>
       <w:r>
         <w:rPr>
@@ -3202,19 +4065,47 @@
         <w:rPr>
           <w:lang w:val="de-DE"/>
         </w:rPr>
-        <w:t>entfällt. K</w:t>
-      </w:r>
-      <w:r>
-        <w:rPr>
-          <w:lang w:val="de-DE"/>
-        </w:rPr>
-        <w:t xml:space="preserve">onfigurative Änderungen </w:t>
-      </w:r>
-      <w:r>
-        <w:rPr>
-          <w:lang w:val="de-DE"/>
-        </w:rPr>
-        <w:t>können somit in der Applikation selbst mittels einfachem XML vorgenommen werden. Dies umfasst unter anderem die nicht triviale Konfiguration der XA-Datasources, um die man sich nicht weiter zu kümmern braucht.</w:t>
+        <w:t xml:space="preserve">entfällt. </w:t>
+      </w:r>
+      <w:proofErr w:type="spellStart"/>
+      <w:r>
+        <w:rPr>
+          <w:lang w:val="de-DE"/>
+        </w:rPr>
+        <w:t>K</w:t>
+      </w:r>
+      <w:r>
+        <w:rPr>
+          <w:lang w:val="de-DE"/>
+        </w:rPr>
+        <w:t>onfigurative</w:t>
+      </w:r>
+      <w:proofErr w:type="spellEnd"/>
+      <w:r>
+        <w:rPr>
+          <w:lang w:val="de-DE"/>
+        </w:rPr>
+        <w:t xml:space="preserve"> Änderungen </w:t>
+      </w:r>
+      <w:r>
+        <w:rPr>
+          <w:lang w:val="de-DE"/>
+        </w:rPr>
+        <w:t>können somit in der Applikation selbst mittels einfachem XML vorgenommen werden. Dies umfasst unter anderem die nicht triviale Konfiguration der XA-</w:t>
+      </w:r>
+      <w:proofErr w:type="spellStart"/>
+      <w:r>
+        <w:rPr>
+          <w:lang w:val="de-DE"/>
+        </w:rPr>
+        <w:t>Datasources</w:t>
+      </w:r>
+      <w:proofErr w:type="spellEnd"/>
+      <w:r>
+        <w:rPr>
+          <w:lang w:val="de-DE"/>
+        </w:rPr>
+        <w:t>, um die man sich nicht weiter zu kümmern braucht.</w:t>
       </w:r>
     </w:p>
     <w:p>
@@ -3235,8 +4126,30 @@
         <w:rPr>
           <w:lang w:val="de-DE"/>
         </w:rPr>
-        <w:t>Das Build- und Deploymanagement</w:t>
-      </w:r>
+        <w:t xml:space="preserve">Das </w:t>
+      </w:r>
+      <w:proofErr w:type="spellStart"/>
+      <w:r>
+        <w:rPr>
+          <w:lang w:val="de-DE"/>
+        </w:rPr>
+        <w:t>Build</w:t>
+      </w:r>
+      <w:proofErr w:type="spellEnd"/>
+      <w:r>
+        <w:rPr>
+          <w:lang w:val="de-DE"/>
+        </w:rPr>
+        <w:t xml:space="preserve">- und </w:t>
+      </w:r>
+      <w:proofErr w:type="spellStart"/>
+      <w:r>
+        <w:rPr>
+          <w:lang w:val="de-DE"/>
+        </w:rPr>
+        <w:t>Deploymanagement</w:t>
+      </w:r>
+      <w:proofErr w:type="spellEnd"/>
     </w:p>
     <w:p>
       <w:pPr>
@@ -3250,8 +4163,44 @@
         <w:rPr>
           <w:lang w:val="de-DE"/>
         </w:rPr>
-        <w:t>Mittels des Einsatzes eines Dependency- und Buildmanagement-Tools, wie das verwendete Apache Maven</w:t>
-      </w:r>
+        <w:t xml:space="preserve">Mittels des Einsatzes eines </w:t>
+      </w:r>
+      <w:proofErr w:type="spellStart"/>
+      <w:r>
+        <w:rPr>
+          <w:lang w:val="de-DE"/>
+        </w:rPr>
+        <w:t>Dependency</w:t>
+      </w:r>
+      <w:proofErr w:type="spellEnd"/>
+      <w:r>
+        <w:rPr>
+          <w:lang w:val="de-DE"/>
+        </w:rPr>
+        <w:t xml:space="preserve">- und </w:t>
+      </w:r>
+      <w:proofErr w:type="spellStart"/>
+      <w:r>
+        <w:rPr>
+          <w:lang w:val="de-DE"/>
+        </w:rPr>
+        <w:t>Buildmanagement</w:t>
+      </w:r>
+      <w:proofErr w:type="spellEnd"/>
+      <w:r>
+        <w:rPr>
+          <w:lang w:val="de-DE"/>
+        </w:rPr>
+        <w:t xml:space="preserve">-Tools, wie das verwendete Apache </w:t>
+      </w:r>
+      <w:proofErr w:type="spellStart"/>
+      <w:r>
+        <w:rPr>
+          <w:lang w:val="de-DE"/>
+        </w:rPr>
+        <w:t>Maven</w:t>
+      </w:r>
+      <w:proofErr w:type="spellEnd"/>
       <w:r>
         <w:rPr>
           <w:lang w:val="de-DE"/>
@@ -3263,7 +4212,63 @@
           <w:lang w:val="de-DE"/>
         </w:rPr>
         <w:lastRenderedPageBreak/>
-        <w:t>zählt neben einem vereinfachten und redundanzfreien Verwalten der Abhängigkeiten zu bestimmten Bibliotheken, auch das automatisierte Bauen und Testen der Anwendung. Eine Aufwandsverringerung wurde vor allem mittels des automatisierten Deployments durch Apache Maven bei jedem Build auf den Wildfly erreicht.</w:t>
+        <w:t xml:space="preserve">zählt neben einem vereinfachten und redundanzfreien Verwalten der Abhängigkeiten zu bestimmten Bibliotheken, auch das automatisierte Bauen und Testen der Anwendung. Eine Aufwandsverringerung wurde vor allem mittels des automatisierten </w:t>
+      </w:r>
+      <w:proofErr w:type="spellStart"/>
+      <w:r>
+        <w:rPr>
+          <w:lang w:val="de-DE"/>
+        </w:rPr>
+        <w:t>Deployments</w:t>
+      </w:r>
+      <w:proofErr w:type="spellEnd"/>
+      <w:r>
+        <w:rPr>
+          <w:lang w:val="de-DE"/>
+        </w:rPr>
+        <w:t xml:space="preserve"> durch Apache </w:t>
+      </w:r>
+      <w:proofErr w:type="spellStart"/>
+      <w:r>
+        <w:rPr>
+          <w:lang w:val="de-DE"/>
+        </w:rPr>
+        <w:t>Maven</w:t>
+      </w:r>
+      <w:proofErr w:type="spellEnd"/>
+      <w:r>
+        <w:rPr>
+          <w:lang w:val="de-DE"/>
+        </w:rPr>
+        <w:t xml:space="preserve"> bei jedem </w:t>
+      </w:r>
+      <w:proofErr w:type="spellStart"/>
+      <w:r>
+        <w:rPr>
+          <w:lang w:val="de-DE"/>
+        </w:rPr>
+        <w:t>Build</w:t>
+      </w:r>
+      <w:proofErr w:type="spellEnd"/>
+      <w:r>
+        <w:rPr>
+          <w:lang w:val="de-DE"/>
+        </w:rPr>
+        <w:t xml:space="preserve"> auf den </w:t>
+      </w:r>
+      <w:proofErr w:type="spellStart"/>
+      <w:r>
+        <w:rPr>
+          <w:lang w:val="de-DE"/>
+        </w:rPr>
+        <w:t>Wildfly</w:t>
+      </w:r>
+      <w:proofErr w:type="spellEnd"/>
+      <w:r>
+        <w:rPr>
+          <w:lang w:val="de-DE"/>
+        </w:rPr>
+        <w:t xml:space="preserve"> erreicht.</w:t>
       </w:r>
       <w:r>
         <w:rPr>
@@ -3306,26 +4311,238 @@
         <w:rPr>
           <w:lang w:val="de-DE"/>
         </w:rPr>
-        <w:t>Die Anbindung der beiden Datenbanken CountDB und TraceDB wird außerhalb des Codes unter Verwendung einer persistence.xml konfiguriert. (Vorteile?)</w:t>
-      </w:r>
-    </w:p>
-    <w:p>
-      <w:pPr>
-        <w:rPr>
-          <w:lang w:val="de-DE"/>
-        </w:rPr>
-      </w:pPr>
-      <w:r>
-        <w:rPr>
-          <w:lang w:val="de-DE"/>
-        </w:rPr>
-        <w:t>Für die Umsetzung der Persistenz werden nach dem Modell der Container Managed Persistence (CMP) die Java Persistence API (JPA) und Entitiy Beans verwendet. Zum Einsatz kommt dabei der Transaction-</w:t>
-      </w:r>
-      <w:r>
-        <w:rPr>
-          <w:lang w:val="de-DE"/>
-        </w:rPr>
-        <w:t>scoped Persistence Context, demnach ist die Lebensdauer des Kontexts auf eine einzelne JTA Transaktion beschränkt.</w:t>
+        <w:t xml:space="preserve">Die Anbindung der beiden Datenbanken </w:t>
+      </w:r>
+      <w:proofErr w:type="spellStart"/>
+      <w:r>
+        <w:rPr>
+          <w:lang w:val="de-DE"/>
+        </w:rPr>
+        <w:t>CountDB</w:t>
+      </w:r>
+      <w:proofErr w:type="spellEnd"/>
+      <w:r>
+        <w:rPr>
+          <w:lang w:val="de-DE"/>
+        </w:rPr>
+        <w:t xml:space="preserve"> und </w:t>
+      </w:r>
+      <w:proofErr w:type="spellStart"/>
+      <w:r>
+        <w:rPr>
+          <w:lang w:val="de-DE"/>
+        </w:rPr>
+        <w:t>TraceDB</w:t>
+      </w:r>
+      <w:proofErr w:type="spellEnd"/>
+      <w:r>
+        <w:rPr>
+          <w:lang w:val="de-DE"/>
+        </w:rPr>
+        <w:t xml:space="preserve"> wird außerhalb des Codes unter Verwendung einer persistence.xml konfiguriert. (Vorteile?)</w:t>
+      </w:r>
+    </w:p>
+    <w:p>
+      <w:pPr>
+        <w:rPr>
+          <w:lang w:val="de-DE"/>
+        </w:rPr>
+      </w:pPr>
+      <w:r>
+        <w:rPr>
+          <w:lang w:val="de-DE"/>
+        </w:rPr>
+        <w:t xml:space="preserve">Für die Umsetzung der Persistenz werden nach dem Modell der Container </w:t>
+      </w:r>
+      <w:proofErr w:type="spellStart"/>
+      <w:r>
+        <w:rPr>
+          <w:lang w:val="de-DE"/>
+        </w:rPr>
+        <w:t>Managed</w:t>
+      </w:r>
+      <w:proofErr w:type="spellEnd"/>
+      <w:r>
+        <w:rPr>
+          <w:lang w:val="de-DE"/>
+        </w:rPr>
+        <w:t xml:space="preserve"> </w:t>
+      </w:r>
+      <w:proofErr w:type="spellStart"/>
+      <w:r>
+        <w:rPr>
+          <w:lang w:val="de-DE"/>
+        </w:rPr>
+        <w:t>Persistence</w:t>
+      </w:r>
+      <w:proofErr w:type="spellEnd"/>
+      <w:r>
+        <w:rPr>
+          <w:lang w:val="de-DE"/>
+        </w:rPr>
+        <w:t xml:space="preserve"> (CMP)</w:t>
+      </w:r>
+      <w:r>
+        <w:rPr>
+          <w:lang w:val="de-DE"/>
+        </w:rPr>
+        <w:fldChar w:fldCharType="begin"/>
+      </w:r>
+      <w:r>
+        <w:rPr>
+          <w:lang w:val="de-DE"/>
+        </w:rPr>
+        <w:instrText xml:space="preserve"> ADDIN ZOTERO_ITEM CSL_CITATION {"citationID":"OfM8SaQA","properties":{"formattedCitation":"[6]","plainCitation":"[6]"},"citationItems":[{"id":3294,"uris":["http://zotero.org/groups/753033/items/NZVE52KE"],"uri":["http://zotero.org/groups/753033/items/NZVE52KE"],"itemData":{"id":3294,"type":"webpage","title":"The Java Community Process(SM) Program - communityprocess - final","abstract":"EJB","URL":"https://jcp.org/aboutJava/communityprocess/final/jsr220/index.html","accessed":{"date-parts":[["2016",12,17]]}}}],"schema":"https://github.com/citation-style-language/schema/raw/master/csl-citation.json"} </w:instrText>
+      </w:r>
+      <w:r>
+        <w:rPr>
+          <w:lang w:val="de-DE"/>
+        </w:rPr>
+        <w:fldChar w:fldCharType="separate"/>
+      </w:r>
+      <w:r>
+        <w:rPr>
+          <w:lang w:val="de-DE"/>
+        </w:rPr>
+        <w:t>[6]</w:t>
+      </w:r>
+      <w:r>
+        <w:rPr>
+          <w:lang w:val="de-DE"/>
+        </w:rPr>
+        <w:fldChar w:fldCharType="end"/>
+      </w:r>
+      <w:r>
+        <w:rPr>
+          <w:lang w:val="de-DE"/>
+        </w:rPr>
+        <w:t xml:space="preserve"> die Java </w:t>
+      </w:r>
+      <w:proofErr w:type="spellStart"/>
+      <w:r>
+        <w:rPr>
+          <w:lang w:val="de-DE"/>
+        </w:rPr>
+        <w:t>Persistence</w:t>
+      </w:r>
+      <w:proofErr w:type="spellEnd"/>
+      <w:r>
+        <w:rPr>
+          <w:lang w:val="de-DE"/>
+        </w:rPr>
+        <w:t xml:space="preserve"> API (JPA</w:t>
+      </w:r>
+      <w:r>
+        <w:rPr>
+          <w:lang w:val="de-DE"/>
+        </w:rPr>
+        <w:t>)</w:t>
+      </w:r>
+      <w:r>
+        <w:rPr>
+          <w:lang w:val="de-DE"/>
+        </w:rPr>
+        <w:fldChar w:fldCharType="begin"/>
+      </w:r>
+      <w:r>
+        <w:rPr>
+          <w:lang w:val="de-DE"/>
+        </w:rPr>
+        <w:instrText xml:space="preserve"> ADDIN ZOTERO_ITEM CSL_CITATION {"citationID":"3sxRFdC3","properties":{"formattedCitation":"[7]","plainCitation":"[7]"},"citationItems":[{"id":3292,"uris":["http://zotero.org/groups/753033/items/NWGNURJJ"],"uri":["http://zotero.org/groups/753033/items/NWGNURJJ"],"itemData":{"id":3292,"type":"webpage","title":"The Java Community Process(SM) Program - JSRs: Java Specification Requests - detail JSR# 338","abstract":"Java Persistence","URL":"https://jcp.org/en/jsr/detail?id=338","accessed":{"date-parts":[["2016",12,17]]}}}],"schema":"https://github.com/citation-style-language/schema/raw/master/csl-citation.json"} </w:instrText>
+      </w:r>
+      <w:r>
+        <w:rPr>
+          <w:lang w:val="de-DE"/>
+        </w:rPr>
+        <w:fldChar w:fldCharType="separate"/>
+      </w:r>
+      <w:r>
+        <w:rPr>
+          <w:lang w:val="de-DE"/>
+        </w:rPr>
+        <w:t>[7]</w:t>
+      </w:r>
+      <w:r>
+        <w:rPr>
+          <w:lang w:val="de-DE"/>
+        </w:rPr>
+        <w:fldChar w:fldCharType="end"/>
+      </w:r>
+      <w:r>
+        <w:rPr>
+          <w:lang w:val="de-DE"/>
+        </w:rPr>
+        <w:t xml:space="preserve"> und </w:t>
+      </w:r>
+      <w:proofErr w:type="spellStart"/>
+      <w:r>
+        <w:rPr>
+          <w:lang w:val="de-DE"/>
+        </w:rPr>
+        <w:t>Entitiy</w:t>
+      </w:r>
+      <w:proofErr w:type="spellEnd"/>
+      <w:r>
+        <w:rPr>
+          <w:lang w:val="de-DE"/>
+        </w:rPr>
+        <w:t xml:space="preserve"> </w:t>
+      </w:r>
+      <w:proofErr w:type="spellStart"/>
+      <w:r>
+        <w:rPr>
+          <w:lang w:val="de-DE"/>
+        </w:rPr>
+        <w:t>Beans</w:t>
+      </w:r>
+      <w:proofErr w:type="spellEnd"/>
+      <w:r>
+        <w:rPr>
+          <w:lang w:val="de-DE"/>
+        </w:rPr>
+        <w:t xml:space="preserve"> verwendet. Zum Einsatz kommt dabei der Transaction-</w:t>
+      </w:r>
+      <w:proofErr w:type="spellStart"/>
+      <w:r>
+        <w:rPr>
+          <w:lang w:val="de-DE"/>
+        </w:rPr>
+        <w:t>scoped</w:t>
+      </w:r>
+      <w:proofErr w:type="spellEnd"/>
+      <w:r>
+        <w:rPr>
+          <w:lang w:val="de-DE"/>
+        </w:rPr>
+        <w:t xml:space="preserve"> </w:t>
+      </w:r>
+      <w:proofErr w:type="spellStart"/>
+      <w:r>
+        <w:rPr>
+          <w:lang w:val="de-DE"/>
+        </w:rPr>
+        <w:t>Persistence</w:t>
+      </w:r>
+      <w:proofErr w:type="spellEnd"/>
+      <w:r>
+        <w:rPr>
+          <w:lang w:val="de-DE"/>
+        </w:rPr>
+        <w:t xml:space="preserve"> </w:t>
+      </w:r>
+      <w:proofErr w:type="spellStart"/>
+      <w:r>
+        <w:rPr>
+          <w:lang w:val="de-DE"/>
+        </w:rPr>
+        <w:t>Context</w:t>
+      </w:r>
+      <w:proofErr w:type="spellEnd"/>
+      <w:r>
+        <w:rPr>
+          <w:lang w:val="de-DE"/>
+        </w:rPr>
+        <w:t>, demnach ist die Lebensdauer des Kontexts auf eine einzelne JTA Transaktion beschränkt.</w:t>
       </w:r>
     </w:p>
     <w:p>
@@ -3367,7 +4584,21 @@
         <w:rPr>
           <w:lang w:val="de-DE"/>
         </w:rPr>
-        <w:t xml:space="preserve"> RESTful Webservice </w:t>
+        <w:t xml:space="preserve"> </w:t>
+      </w:r>
+      <w:proofErr w:type="spellStart"/>
+      <w:r>
+        <w:rPr>
+          <w:lang w:val="de-DE"/>
+        </w:rPr>
+        <w:t>RESTful</w:t>
+      </w:r>
+      <w:proofErr w:type="spellEnd"/>
+      <w:r>
+        <w:rPr>
+          <w:lang w:val="de-DE"/>
+        </w:rPr>
+        <w:t xml:space="preserve"> Webservice </w:t>
       </w:r>
     </w:p>
     <w:p>
@@ -3403,8 +4634,30 @@
         <w:rPr>
           <w:lang w:val="de-DE"/>
         </w:rPr>
-        <w:t>EJB Session Beans -&gt; alle stateless</w:t>
-      </w:r>
+        <w:t xml:space="preserve">EJB Session </w:t>
+      </w:r>
+      <w:proofErr w:type="spellStart"/>
+      <w:r>
+        <w:rPr>
+          <w:lang w:val="de-DE"/>
+        </w:rPr>
+        <w:t>Beans</w:t>
+      </w:r>
+      <w:proofErr w:type="spellEnd"/>
+      <w:r>
+        <w:rPr>
+          <w:lang w:val="de-DE"/>
+        </w:rPr>
+        <w:t xml:space="preserve"> -&gt; alle </w:t>
+      </w:r>
+      <w:proofErr w:type="spellStart"/>
+      <w:r>
+        <w:rPr>
+          <w:lang w:val="de-DE"/>
+        </w:rPr>
+        <w:t>stateless</w:t>
+      </w:r>
+      <w:proofErr w:type="spellEnd"/>
     </w:p>
     <w:p>
       <w:pPr>
@@ -3424,7 +4677,35 @@
         <w:rPr>
           <w:lang w:val="de-DE"/>
         </w:rPr>
-        <w:t>Die Enterprise-Java-Beans-Spezifikation (EJB) ist Bestandteil von JEE und unterstützt die Umssetzung verteilter Komponentensysteme.</w:t>
+        <w:t>Die Enterprise-Java-</w:t>
+      </w:r>
+      <w:proofErr w:type="spellStart"/>
+      <w:r>
+        <w:rPr>
+          <w:lang w:val="de-DE"/>
+        </w:rPr>
+        <w:t>Beans</w:t>
+      </w:r>
+      <w:proofErr w:type="spellEnd"/>
+      <w:r>
+        <w:rPr>
+          <w:lang w:val="de-DE"/>
+        </w:rPr>
+        <w:t xml:space="preserve">-Spezifikation (EJB) ist Bestandteil von JEE und unterstützt die </w:t>
+      </w:r>
+      <w:proofErr w:type="spellStart"/>
+      <w:r>
+        <w:rPr>
+          <w:lang w:val="de-DE"/>
+        </w:rPr>
+        <w:t>Umssetzung</w:t>
+      </w:r>
+      <w:proofErr w:type="spellEnd"/>
+      <w:r>
+        <w:rPr>
+          <w:lang w:val="de-DE"/>
+        </w:rPr>
+        <w:t xml:space="preserve"> verteilter Komponentensysteme.</w:t>
       </w:r>
     </w:p>
     <w:p>
@@ -3452,34 +4733,242 @@
           <w:color w:val="000000"/>
           <w:lang w:val="de-DE" w:eastAsia="de-DE"/>
         </w:rPr>
-        <w:t xml:space="preserve">(„The number of MDB threads is equal to 16 (this is the default value)) Es wird automatisch ein Threadpool mit 16 Threads erzeugt, die durch EJB bzw. den Message Driven Beans verwaltet werden </w:t>
-      </w:r>
+        <w:t xml:space="preserve">(„The </w:t>
+      </w:r>
+      <w:proofErr w:type="spellStart"/>
       <w:r>
         <w:rPr>
           <w:color w:val="000000"/>
           <w:lang w:val="de-DE" w:eastAsia="de-DE"/>
         </w:rPr>
-        <w:fldChar w:fldCharType="begin"/>
-      </w:r>
+        <w:t>number</w:t>
+      </w:r>
+      <w:proofErr w:type="spellEnd"/>
       <w:r>
         <w:rPr>
           <w:color w:val="000000"/>
           <w:lang w:val="de-DE" w:eastAsia="de-DE"/>
         </w:rPr>
-        <w:instrText xml:space="preserve"> ADDIN ZOTERO_ITEM CSL_CITATION {"citationID":"2f81lp6ds5","properties":{"formattedCitation":"[6]","plainCitation":"[6]"},"citationItems":[{"id":755,"uris":["http://zotero.org/groups/753033/items/M6EBFX7S"],"uri":["http://zotero.org/groups/753033/items/M6EBFX7S"],"itemData":{"id":755,"type":"webpage","title":"Message-Driven EJBs","URL":"http://docs.oracle.com/cd/E11035_01/wls100/ejb/message_beans.html","accessed":{"date-parts":[["2016",11,17]]}}}],"schema":"https://github.com/citation-style-language/schema/raw/master/csl-citation.json"} </w:instrText>
-      </w:r>
+        <w:t xml:space="preserve"> </w:t>
+      </w:r>
+      <w:proofErr w:type="spellStart"/>
       <w:r>
         <w:rPr>
           <w:color w:val="000000"/>
           <w:lang w:val="de-DE" w:eastAsia="de-DE"/>
         </w:rPr>
+        <w:t>of</w:t>
+      </w:r>
+      <w:proofErr w:type="spellEnd"/>
+      <w:r>
+        <w:rPr>
+          <w:color w:val="000000"/>
+          <w:lang w:val="de-DE" w:eastAsia="de-DE"/>
+        </w:rPr>
+        <w:t xml:space="preserve"> MDB </w:t>
+      </w:r>
+      <w:proofErr w:type="spellStart"/>
+      <w:r>
+        <w:rPr>
+          <w:color w:val="000000"/>
+          <w:lang w:val="de-DE" w:eastAsia="de-DE"/>
+        </w:rPr>
+        <w:t>threads</w:t>
+      </w:r>
+      <w:proofErr w:type="spellEnd"/>
+      <w:r>
+        <w:rPr>
+          <w:color w:val="000000"/>
+          <w:lang w:val="de-DE" w:eastAsia="de-DE"/>
+        </w:rPr>
+        <w:t xml:space="preserve"> </w:t>
+      </w:r>
+      <w:proofErr w:type="spellStart"/>
+      <w:r>
+        <w:rPr>
+          <w:color w:val="000000"/>
+          <w:lang w:val="de-DE" w:eastAsia="de-DE"/>
+        </w:rPr>
+        <w:t>is</w:t>
+      </w:r>
+      <w:proofErr w:type="spellEnd"/>
+      <w:r>
+        <w:rPr>
+          <w:color w:val="000000"/>
+          <w:lang w:val="de-DE" w:eastAsia="de-DE"/>
+        </w:rPr>
+        <w:t xml:space="preserve"> </w:t>
+      </w:r>
+      <w:proofErr w:type="spellStart"/>
+      <w:r>
+        <w:rPr>
+          <w:color w:val="000000"/>
+          <w:lang w:val="de-DE" w:eastAsia="de-DE"/>
+        </w:rPr>
+        <w:t>equal</w:t>
+      </w:r>
+      <w:proofErr w:type="spellEnd"/>
+      <w:r>
+        <w:rPr>
+          <w:color w:val="000000"/>
+          <w:lang w:val="de-DE" w:eastAsia="de-DE"/>
+        </w:rPr>
+        <w:t xml:space="preserve"> </w:t>
+      </w:r>
+      <w:proofErr w:type="spellStart"/>
+      <w:r>
+        <w:rPr>
+          <w:color w:val="000000"/>
+          <w:lang w:val="de-DE" w:eastAsia="de-DE"/>
+        </w:rPr>
+        <w:t>to</w:t>
+      </w:r>
+      <w:proofErr w:type="spellEnd"/>
+      <w:r>
+        <w:rPr>
+          <w:color w:val="000000"/>
+          <w:lang w:val="de-DE" w:eastAsia="de-DE"/>
+        </w:rPr>
+        <w:t xml:space="preserve"> 16 (</w:t>
+      </w:r>
+      <w:proofErr w:type="spellStart"/>
+      <w:r>
+        <w:rPr>
+          <w:color w:val="000000"/>
+          <w:lang w:val="de-DE" w:eastAsia="de-DE"/>
+        </w:rPr>
+        <w:t>this</w:t>
+      </w:r>
+      <w:proofErr w:type="spellEnd"/>
+      <w:r>
+        <w:rPr>
+          <w:color w:val="000000"/>
+          <w:lang w:val="de-DE" w:eastAsia="de-DE"/>
+        </w:rPr>
+        <w:t xml:space="preserve"> </w:t>
+      </w:r>
+      <w:proofErr w:type="spellStart"/>
+      <w:r>
+        <w:rPr>
+          <w:color w:val="000000"/>
+          <w:lang w:val="de-DE" w:eastAsia="de-DE"/>
+        </w:rPr>
+        <w:t>is</w:t>
+      </w:r>
+      <w:proofErr w:type="spellEnd"/>
+      <w:r>
+        <w:rPr>
+          <w:color w:val="000000"/>
+          <w:lang w:val="de-DE" w:eastAsia="de-DE"/>
+        </w:rPr>
+        <w:t xml:space="preserve"> </w:t>
+      </w:r>
+      <w:proofErr w:type="spellStart"/>
+      <w:r>
+        <w:rPr>
+          <w:color w:val="000000"/>
+          <w:lang w:val="de-DE" w:eastAsia="de-DE"/>
+        </w:rPr>
+        <w:t>the</w:t>
+      </w:r>
+      <w:proofErr w:type="spellEnd"/>
+      <w:r>
+        <w:rPr>
+          <w:color w:val="000000"/>
+          <w:lang w:val="de-DE" w:eastAsia="de-DE"/>
+        </w:rPr>
+        <w:t xml:space="preserve"> </w:t>
+      </w:r>
+      <w:proofErr w:type="spellStart"/>
+      <w:r>
+        <w:rPr>
+          <w:color w:val="000000"/>
+          <w:lang w:val="de-DE" w:eastAsia="de-DE"/>
+        </w:rPr>
+        <w:t>default</w:t>
+      </w:r>
+      <w:proofErr w:type="spellEnd"/>
+      <w:r>
+        <w:rPr>
+          <w:color w:val="000000"/>
+          <w:lang w:val="de-DE" w:eastAsia="de-DE"/>
+        </w:rPr>
+        <w:t xml:space="preserve"> </w:t>
+      </w:r>
+      <w:proofErr w:type="spellStart"/>
+      <w:r>
+        <w:rPr>
+          <w:color w:val="000000"/>
+          <w:lang w:val="de-DE" w:eastAsia="de-DE"/>
+        </w:rPr>
+        <w:t>value</w:t>
+      </w:r>
+      <w:proofErr w:type="spellEnd"/>
+      <w:r>
+        <w:rPr>
+          <w:color w:val="000000"/>
+          <w:lang w:val="de-DE" w:eastAsia="de-DE"/>
+        </w:rPr>
+        <w:t xml:space="preserve">)) Es wird automatisch ein Threadpool mit 16 Threads erzeugt, die durch EJB bzw. den Message </w:t>
+      </w:r>
+      <w:proofErr w:type="spellStart"/>
+      <w:r>
+        <w:rPr>
+          <w:color w:val="000000"/>
+          <w:lang w:val="de-DE" w:eastAsia="de-DE"/>
+        </w:rPr>
+        <w:t>Driven</w:t>
+      </w:r>
+      <w:proofErr w:type="spellEnd"/>
+      <w:r>
+        <w:rPr>
+          <w:color w:val="000000"/>
+          <w:lang w:val="de-DE" w:eastAsia="de-DE"/>
+        </w:rPr>
+        <w:t xml:space="preserve"> </w:t>
+      </w:r>
+      <w:proofErr w:type="spellStart"/>
+      <w:r>
+        <w:rPr>
+          <w:color w:val="000000"/>
+          <w:lang w:val="de-DE" w:eastAsia="de-DE"/>
+        </w:rPr>
+        <w:t>Beans</w:t>
+      </w:r>
+      <w:proofErr w:type="spellEnd"/>
+      <w:r>
+        <w:rPr>
+          <w:color w:val="000000"/>
+          <w:lang w:val="de-DE" w:eastAsia="de-DE"/>
+        </w:rPr>
+        <w:t xml:space="preserve"> verwaltet werden </w:t>
+      </w:r>
+      <w:r>
+        <w:rPr>
+          <w:color w:val="000000"/>
+          <w:lang w:val="de-DE" w:eastAsia="de-DE"/>
+        </w:rPr>
+        <w:fldChar w:fldCharType="begin"/>
+      </w:r>
+      <w:r>
+        <w:rPr>
+          <w:color w:val="000000"/>
+          <w:lang w:val="de-DE" w:eastAsia="de-DE"/>
+        </w:rPr>
+        <w:instrText xml:space="preserve"> ADDIN ZOTERO_ITEM CSL_CITATION {"citationID":"2f81lp6ds5","properties":{"formattedCitation":"[8]","plainCitation":"[8]"},"citationItems":[{"id":3233,"uris":["http://zotero.org/groups/753033/items/M6EBFX7S"],"uri":["http://zotero.org/groups/753033/items/M6EBFX7S"],"itemData":{"id":3233,"type":"webpage","title":"Message-Driven EJBs","URL":"http://docs.oracle.com/cd/E11035_01/wls100/ejb/message_beans.html","accessed":{"date-parts":[["2016",11,17]]}}}],"schema":"https://github.com/citation-style-language/schema/raw/master/csl-citation.json"} </w:instrText>
+      </w:r>
+      <w:r>
+        <w:rPr>
+          <w:color w:val="000000"/>
+          <w:lang w:val="de-DE" w:eastAsia="de-DE"/>
+        </w:rPr>
         <w:fldChar w:fldCharType="separate"/>
       </w:r>
       <w:r>
         <w:rPr>
           <w:lang w:val="de-DE"/>
         </w:rPr>
-        <w:t>[6]</w:t>
+        <w:t>[8]</w:t>
       </w:r>
       <w:r>
         <w:rPr>
@@ -3513,90 +5002,154 @@
           <w:color w:val="000000"/>
           <w:lang w:val="de-DE" w:eastAsia="de-DE"/>
         </w:rPr>
-        <w:t>Die Umsetzung der RESTful Webservices erfolgt nach der Java API for RESTful Web Services (JAX-RS)</w:t>
-      </w:r>
+        <w:t xml:space="preserve">Die Umsetzung der </w:t>
+      </w:r>
+      <w:proofErr w:type="spellStart"/>
       <w:r>
         <w:rPr>
           <w:color w:val="000000"/>
           <w:lang w:val="de-DE" w:eastAsia="de-DE"/>
         </w:rPr>
-        <w:t xml:space="preserve"> in der Version 2.0</w:t>
-      </w:r>
+        <w:t>RESTful</w:t>
+      </w:r>
+      <w:proofErr w:type="spellEnd"/>
       <w:r>
         <w:rPr>
           <w:color w:val="000000"/>
           <w:lang w:val="de-DE" w:eastAsia="de-DE"/>
         </w:rPr>
-        <w:t xml:space="preserve">, welche </w:t>
-      </w:r>
+        <w:t xml:space="preserve"> Webservices erfolgt nach der Java API </w:t>
+      </w:r>
+      <w:proofErr w:type="spellStart"/>
       <w:r>
         <w:rPr>
           <w:color w:val="000000"/>
           <w:lang w:val="de-DE" w:eastAsia="de-DE"/>
         </w:rPr>
-        <w:t xml:space="preserve">in </w:t>
-      </w:r>
+        <w:t>for</w:t>
+      </w:r>
+      <w:proofErr w:type="spellEnd"/>
       <w:r>
         <w:rPr>
           <w:color w:val="000000"/>
           <w:lang w:val="de-DE" w:eastAsia="de-DE"/>
         </w:rPr>
-        <w:t>der Spezifikation JSR 339 standardisiert worden ist</w:t>
-      </w:r>
+        <w:t xml:space="preserve"> </w:t>
+      </w:r>
+      <w:proofErr w:type="spellStart"/>
       <w:r>
         <w:rPr>
           <w:color w:val="000000"/>
           <w:lang w:val="de-DE" w:eastAsia="de-DE"/>
         </w:rPr>
-        <w:t xml:space="preserve"> </w:t>
-      </w:r>
+        <w:t>RESTful</w:t>
+      </w:r>
+      <w:proofErr w:type="spellEnd"/>
       <w:r>
         <w:rPr>
           <w:color w:val="000000"/>
           <w:lang w:val="de-DE" w:eastAsia="de-DE"/>
         </w:rPr>
-        <w:fldChar w:fldCharType="begin"/>
+        <w:t xml:space="preserve"> Web Services (JAX-RS)</w:t>
       </w:r>
       <w:r>
         <w:rPr>
           <w:color w:val="000000"/>
           <w:lang w:val="de-DE" w:eastAsia="de-DE"/>
         </w:rPr>
-        <w:instrText xml:space="preserve"> ADDIN ZOTERO_ITEM CSL_CITATION {"citationID":"1ph04j1pp0","properties":{"formattedCitation":"[7]","plainCitation":"[7]"},"citationItems":[{"id":1643,"uris":["http://zotero.org/groups/753033/items/2CNTR8JE"],"uri":["http://zotero.org/groups/753033/items/2CNTR8JE"],"itemData":{"id":1643,"type":"webpage","title":"JSR 339 - Java Community Process","URL":"https://jcp.org/en/jsr/detail?id=339","author":[{"literal":"Oracle Corporation"}],"accessed":{"date-parts":[["2016",12,16]]}}}],"schema":"https://github.com/citation-style-language/schema/raw/master/csl-citation.json"} </w:instrText>
+        <w:t xml:space="preserve"> in der Version 2.0</w:t>
       </w:r>
       <w:r>
         <w:rPr>
           <w:color w:val="000000"/>
           <w:lang w:val="de-DE" w:eastAsia="de-DE"/>
         </w:rPr>
-        <w:fldChar w:fldCharType="separate"/>
-      </w:r>
-      <w:r>
-        <w:rPr>
-          <w:lang w:val="de-DE"/>
-        </w:rPr>
-        <w:t>[7]</w:t>
+        <w:t xml:space="preserve">, welche </w:t>
       </w:r>
       <w:r>
         <w:rPr>
           <w:color w:val="000000"/>
           <w:lang w:val="de-DE" w:eastAsia="de-DE"/>
         </w:rPr>
-        <w:fldChar w:fldCharType="end"/>
+        <w:t xml:space="preserve">in </w:t>
       </w:r>
       <w:r>
         <w:rPr>
           <w:color w:val="000000"/>
           <w:lang w:val="de-DE" w:eastAsia="de-DE"/>
         </w:rPr>
-        <w:t>.</w:t>
+        <w:t>der Spezifikation JSR 339 standardisiert worden ist</w:t>
       </w:r>
       <w:r>
         <w:rPr>
           <w:color w:val="000000"/>
           <w:lang w:val="de-DE" w:eastAsia="de-DE"/>
         </w:rPr>
-        <w:t xml:space="preserve"> Hierbei können per Annotationen Ressourcen definiert, Pfade vergeben und Methodenaufrufe somit an entsprechende URL’s gebunden werden.</w:t>
+        <w:t xml:space="preserve"> </w:t>
+      </w:r>
+      <w:r>
+        <w:rPr>
+          <w:color w:val="000000"/>
+          <w:lang w:val="de-DE" w:eastAsia="de-DE"/>
+        </w:rPr>
+        <w:fldChar w:fldCharType="begin"/>
+      </w:r>
+      <w:r>
+        <w:rPr>
+          <w:color w:val="000000"/>
+          <w:lang w:val="de-DE" w:eastAsia="de-DE"/>
+        </w:rPr>
+        <w:instrText xml:space="preserve"> ADDIN ZOTERO_ITEM CSL_CITATION {"citationID":"1ph04j1pp0","properties":{"formattedCitation":"[9]","plainCitation":"[9]"},"citationItems":[{"id":3268,"uris":["http://zotero.org/groups/753033/items/2CNTR8JE"],"uri":["http://zotero.org/groups/753033/items/2CNTR8JE"],"itemData":{"id":3268,"type":"webpage","title":"JSR 339 - Java Community Process","URL":"https://jcp.org/en/jsr/detail?id=339","author":[{"literal":"Oracle Corporation"}],"accessed":{"date-parts":[["2016",12,16]]}}}],"schema":"https://github.com/citation-style-language/schema/raw/master/csl-citation.json"} </w:instrText>
+      </w:r>
+      <w:r>
+        <w:rPr>
+          <w:color w:val="000000"/>
+          <w:lang w:val="de-DE" w:eastAsia="de-DE"/>
+        </w:rPr>
+        <w:fldChar w:fldCharType="separate"/>
+      </w:r>
+      <w:r>
+        <w:rPr>
+          <w:lang w:val="de-DE"/>
+        </w:rPr>
+        <w:t>[9]</w:t>
+      </w:r>
+      <w:r>
+        <w:rPr>
+          <w:color w:val="000000"/>
+          <w:lang w:val="de-DE" w:eastAsia="de-DE"/>
+        </w:rPr>
+        <w:fldChar w:fldCharType="end"/>
+      </w:r>
+      <w:r>
+        <w:rPr>
+          <w:color w:val="000000"/>
+          <w:lang w:val="de-DE" w:eastAsia="de-DE"/>
+        </w:rPr>
+        <w:t>.</w:t>
+      </w:r>
+      <w:r>
+        <w:rPr>
+          <w:color w:val="000000"/>
+          <w:lang w:val="de-DE" w:eastAsia="de-DE"/>
+        </w:rPr>
+        <w:t xml:space="preserve"> Hierbei können per Annotationen Ressourcen definiert, Pfade vergeben und Methodenaufrufe somit an entsprechende </w:t>
+      </w:r>
+      <w:proofErr w:type="spellStart"/>
+      <w:r>
+        <w:rPr>
+          <w:color w:val="000000"/>
+          <w:lang w:val="de-DE" w:eastAsia="de-DE"/>
+        </w:rPr>
+        <w:t>URL’s</w:t>
+      </w:r>
+      <w:proofErr w:type="spellEnd"/>
+      <w:r>
+        <w:rPr>
+          <w:color w:val="000000"/>
+          <w:lang w:val="de-DE" w:eastAsia="de-DE"/>
+        </w:rPr>
+        <w:t xml:space="preserve"> gebunden werden.</w:t>
       </w:r>
       <w:r>
         <w:rPr>
@@ -3618,12 +5171,218 @@
           <w:lang w:val="de-DE" w:eastAsia="de-DE"/>
         </w:rPr>
       </w:pPr>
+    </w:p>
+    <w:p>
+      <w:pPr>
+        <w:pStyle w:val="berschrift2"/>
+        <w:jc w:val="both"/>
+        <w:rPr>
+          <w:lang w:val="de-DE"/>
+        </w:rPr>
+      </w:pPr>
+      <w:r>
+        <w:rPr>
+          <w:lang w:val="de-DE"/>
+        </w:rPr>
+        <w:t>U</w:t>
+      </w:r>
+      <w:r>
+        <w:rPr>
+          <w:lang w:val="de-DE"/>
+        </w:rPr>
+        <w:t>msetzung einer gemäß XA verteilten Transaktion</w:t>
+      </w:r>
+    </w:p>
+    <w:p>
+      <w:pPr>
+        <w:jc w:val="both"/>
+        <w:rPr>
+          <w:lang w:val="de-DE"/>
+        </w:rPr>
+      </w:pPr>
+      <w:r>
+        <w:rPr>
+          <w:lang w:val="de-DE"/>
+        </w:rPr>
+        <w:t>X/</w:t>
+      </w:r>
+      <w:proofErr w:type="spellStart"/>
+      <w:r>
+        <w:rPr>
+          <w:lang w:val="de-DE"/>
+        </w:rPr>
+        <w:t>OpenXA</w:t>
+      </w:r>
+      <w:proofErr w:type="spellEnd"/>
+      <w:r>
+        <w:rPr>
+          <w:lang w:val="de-DE"/>
+        </w:rPr>
+        <w:t xml:space="preserve"> (XA) ist ein Standard für die Verarbeitung von verteilten Transaktionen. Wesentliches Element dieses Standard</w:t>
+      </w:r>
+      <w:r>
+        <w:rPr>
+          <w:lang w:val="de-DE"/>
+        </w:rPr>
+        <w:t>s ist das Zwei-Phasen-Commit-Protokoll welches der Koordination der verschiedenen Knoten dient</w:t>
+      </w:r>
+      <w:r>
+        <w:rPr>
+          <w:lang w:val="de-DE"/>
+        </w:rPr>
+        <w:fldChar w:fldCharType="begin"/>
+      </w:r>
+      <w:r>
+        <w:rPr>
+          <w:lang w:val="de-DE"/>
+        </w:rPr>
+        <w:instrText xml:space="preserve"> ADDIN ZOTERO_ITEM CSL_CITATION {"citationID":"E06YKSK5","properties":{"formattedCitation":"[10]","plainCitation":"[10]"},"citationItems":[{"id":3296,"uris":["http://zotero.org/groups/753033/items/8ZSDB79J"],"uri":["http://zotero.org/groups/753033/items/8ZSDB79J"],"itemData":{"id":3296,"type":"webpage","title":"Distributed Transaction Processing: The XA Specification","URL":"http://pubs.opengroup.org/onlinepubs/009680699/toc.pdf","accessed":{"date-parts":[["2016",12,17]]}}}],"schema":"https://github.com/citation-style-language/schema/raw/master/csl-citation.json"} </w:instrText>
+      </w:r>
+      <w:r>
+        <w:rPr>
+          <w:lang w:val="de-DE"/>
+        </w:rPr>
+        <w:fldChar w:fldCharType="separate"/>
+      </w:r>
+      <w:r>
+        <w:rPr>
+          <w:lang w:val="de-DE"/>
+        </w:rPr>
+        <w:t>[10]</w:t>
+      </w:r>
+      <w:r>
+        <w:rPr>
+          <w:lang w:val="de-DE"/>
+        </w:rPr>
+        <w:fldChar w:fldCharType="end"/>
+      </w:r>
+      <w:r>
+        <w:rPr>
+          <w:lang w:val="de-DE"/>
+        </w:rPr>
+        <w:t>.</w:t>
+      </w:r>
+    </w:p>
+    <w:p>
+      <w:pPr>
+        <w:jc w:val="both"/>
+        <w:rPr>
+          <w:lang w:val="de-DE"/>
+        </w:rPr>
+      </w:pPr>
+      <w:r>
+        <w:rPr>
+          <w:lang w:val="de-DE"/>
+        </w:rPr>
+        <w:t>Je nachdem woher der Aufruf der Transaktionsmethoden (</w:t>
+      </w:r>
+      <w:proofErr w:type="spellStart"/>
+      <w:r>
+        <w:rPr>
+          <w:lang w:val="de-DE"/>
+        </w:rPr>
+        <w:t>begin</w:t>
+      </w:r>
+      <w:proofErr w:type="spellEnd"/>
+      <w:r>
+        <w:rPr>
+          <w:lang w:val="de-DE"/>
+        </w:rPr>
+        <w:t xml:space="preserve">, </w:t>
+      </w:r>
+      <w:proofErr w:type="spellStart"/>
+      <w:r>
+        <w:rPr>
+          <w:lang w:val="de-DE"/>
+        </w:rPr>
+        <w:t>commit</w:t>
+      </w:r>
+      <w:proofErr w:type="spellEnd"/>
+      <w:r>
+        <w:rPr>
+          <w:lang w:val="de-DE"/>
+        </w:rPr>
+        <w:t>, etc.) kommt, unterscheidet man client-</w:t>
+      </w:r>
+      <w:proofErr w:type="spellStart"/>
+      <w:r>
+        <w:rPr>
+          <w:lang w:val="de-DE"/>
+        </w:rPr>
+        <w:t>managed</w:t>
+      </w:r>
+      <w:proofErr w:type="spellEnd"/>
+      <w:r>
+        <w:rPr>
+          <w:lang w:val="de-DE"/>
+        </w:rPr>
+        <w:t>, container-</w:t>
+      </w:r>
+      <w:proofErr w:type="spellStart"/>
+      <w:r>
+        <w:rPr>
+          <w:lang w:val="de-DE"/>
+        </w:rPr>
+        <w:t>managed</w:t>
+      </w:r>
+      <w:proofErr w:type="spellEnd"/>
+      <w:r>
+        <w:rPr>
+          <w:lang w:val="de-DE"/>
+        </w:rPr>
+        <w:t xml:space="preserve"> und </w:t>
+      </w:r>
+      <w:proofErr w:type="spellStart"/>
+      <w:r>
+        <w:rPr>
+          <w:lang w:val="de-DE"/>
+        </w:rPr>
+        <w:t>bean-managed</w:t>
+      </w:r>
+      <w:proofErr w:type="spellEnd"/>
+      <w:r>
+        <w:rPr>
+          <w:lang w:val="de-DE"/>
+        </w:rPr>
+        <w:t>.</w:t>
+      </w:r>
+      <w:r>
+        <w:rPr>
+          <w:lang w:val="de-DE"/>
+        </w:rPr>
+        <w:t xml:space="preserve"> I</w:t>
+      </w:r>
+      <w:r>
+        <w:rPr>
+          <w:lang w:val="de-DE"/>
+        </w:rPr>
+        <w:t>n diesem Fall wird wie bereits erwähnt eine container-</w:t>
+      </w:r>
+      <w:proofErr w:type="spellStart"/>
+      <w:r>
+        <w:rPr>
+          <w:lang w:val="de-DE"/>
+        </w:rPr>
+        <w:t>managed</w:t>
+      </w:r>
+      <w:proofErr w:type="spellEnd"/>
+      <w:r>
+        <w:rPr>
+          <w:lang w:val="de-DE"/>
+        </w:rPr>
+        <w:t xml:space="preserve"> Transaktion eingesetzt. </w:t>
+      </w:r>
+      <w:r>
+        <w:rPr>
+          <w:lang w:val="de-DE"/>
+        </w:rPr>
+        <w:t xml:space="preserve"> Das bedeutet, dass der EJB-Container für das Setzen der Transaktionsgrenzen verantwortlich ist.</w:t>
+      </w:r>
       <w:bookmarkStart w:id="5" w:name="_GoBack"/>
       <w:bookmarkEnd w:id="5"/>
     </w:p>
     <w:p>
       <w:pPr>
-        <w:pStyle w:val="berschrift2"/>
         <w:jc w:val="both"/>
         <w:rPr>
           <w:lang w:val="de-DE"/>
@@ -3633,13 +5392,57 @@
         <w:rPr>
           <w:lang w:val="de-DE"/>
         </w:rPr>
-        <w:t>U</w:t>
-      </w:r>
-      <w:r>
-        <w:rPr>
-          <w:lang w:val="de-DE"/>
-        </w:rPr>
-        <w:t>msetzung einer gemäß XA verteilten Transaktion</w:t>
+        <w:t xml:space="preserve">Der Transaktionsmanager der für die Implementierung verteilter Transaktionen mit EJB benötigt wird, wird von </w:t>
+      </w:r>
+      <w:proofErr w:type="spellStart"/>
+      <w:r>
+        <w:rPr>
+          <w:lang w:val="de-DE"/>
+        </w:rPr>
+        <w:t>Wildfly</w:t>
+      </w:r>
+      <w:proofErr w:type="spellEnd"/>
+      <w:r>
+        <w:rPr>
+          <w:lang w:val="de-DE"/>
+        </w:rPr>
+        <w:t xml:space="preserve"> bereitgestellt. Die Schnittstelle zu diesem Transaktionsmanager wird durch JTA (Java Transaction API) definiert. JTA basiert auf dem XA-Standard der den Rahmen für die umzusetzende Transaktion bildet</w:t>
+      </w:r>
+      <w:r>
+        <w:rPr>
+          <w:lang w:val="de-DE"/>
+        </w:rPr>
+        <w:fldChar w:fldCharType="begin"/>
+      </w:r>
+      <w:r>
+        <w:rPr>
+          <w:lang w:val="de-DE"/>
+        </w:rPr>
+        <w:instrText xml:space="preserve"> ADDIN ZOTERO_ITEM CSL_CITATION {"citationID":"37QKu4Lf","properties":{"formattedCitation":"[11]","plainCitation":"[11]"},"citationItems":[{"id":3290,"uris":["http://zotero.org/groups/753033/items/FFUNCRI6"],"uri":["http://zotero.org/groups/753033/items/FFUNCRI6"],"itemData":{"id":3290,"type":"webpage","title":"The Java Community Process(SM) Program - JSRs: Java Specification Requests - detail JSR# 907","abstract":"Java Transaction API","URL":"https://jcp.org/en/jsr/detail?id=907","accessed":{"date-parts":[["2016",12,17]]}}}],"schema":"https://github.com/citation-style-language/schema/raw/master/csl-citation.json"} </w:instrText>
+      </w:r>
+      <w:r>
+        <w:rPr>
+          <w:lang w:val="de-DE"/>
+        </w:rPr>
+        <w:fldChar w:fldCharType="separate"/>
+      </w:r>
+      <w:r>
+        <w:rPr>
+          <w:lang w:val="de-DE"/>
+        </w:rPr>
+        <w:t>[11]</w:t>
+      </w:r>
+      <w:r>
+        <w:rPr>
+          <w:lang w:val="de-DE"/>
+        </w:rPr>
+        <w:fldChar w:fldCharType="end"/>
+      </w:r>
+      <w:r>
+        <w:rPr>
+          <w:lang w:val="de-DE"/>
+        </w:rPr>
+        <w:t xml:space="preserve">. </w:t>
       </w:r>
     </w:p>
     <w:p>
@@ -3653,13 +5456,35 @@
         <w:rPr>
           <w:lang w:val="de-DE"/>
         </w:rPr>
-        <w:t>X/OpenXA (XA) ist ein Standard für die Verarbeitung von verteilten Transaktionen. Wesentliches Element dieses Standard</w:t>
-      </w:r>
-      <w:r>
-        <w:rPr>
-          <w:lang w:val="de-DE"/>
-        </w:rPr>
-        <w:t>s ist das Zwei-Phasen-Commit-Protokoll welches der Koordination der verschiedenen Knoten dient.</w:t>
+        <w:t>Wichtig ist zudem, dass auch die in die Transaktion eingebundenen Ressourcen „XA-</w:t>
+      </w:r>
+      <w:proofErr w:type="spellStart"/>
+      <w:r>
+        <w:rPr>
+          <w:lang w:val="de-DE"/>
+        </w:rPr>
+        <w:t>compliant</w:t>
+      </w:r>
+      <w:proofErr w:type="spellEnd"/>
+      <w:r>
+        <w:rPr>
+          <w:lang w:val="de-DE"/>
+        </w:rPr>
+        <w:t xml:space="preserve">“ sind. Das ist für die </w:t>
+      </w:r>
+      <w:proofErr w:type="spellStart"/>
+      <w:r>
+        <w:rPr>
+          <w:lang w:val="de-DE"/>
+        </w:rPr>
+        <w:t>MariaDB</w:t>
+      </w:r>
+      <w:proofErr w:type="spellEnd"/>
+      <w:r>
+        <w:rPr>
+          <w:lang w:val="de-DE"/>
+        </w:rPr>
+        <w:t>-Instanzen gegeben.</w:t>
       </w:r>
     </w:p>
     <w:p>
@@ -3673,61 +5498,77 @@
         <w:rPr>
           <w:lang w:val="de-DE"/>
         </w:rPr>
-        <w:t>Je nachdem woher der Aufruf der Transaktionsmethoden (begin, commit, etc.) kommt, unterscheidet man client-managed, container-managed und bean-managed.</w:t>
-      </w:r>
-      <w:r>
-        <w:rPr>
-          <w:lang w:val="de-DE"/>
-        </w:rPr>
-        <w:t xml:space="preserve"> I</w:t>
-      </w:r>
-      <w:r>
-        <w:rPr>
-          <w:lang w:val="de-DE"/>
-        </w:rPr>
-        <w:t xml:space="preserve">n diesem Fall wird wie bereits erwähnt eine container-managed Transaktion eingesetzt. </w:t>
-      </w:r>
-    </w:p>
-    <w:p>
-      <w:pPr>
-        <w:jc w:val="both"/>
-        <w:rPr>
-          <w:lang w:val="de-DE"/>
-        </w:rPr>
-      </w:pPr>
-      <w:r>
-        <w:rPr>
-          <w:lang w:val="de-DE"/>
-        </w:rPr>
-        <w:t xml:space="preserve">Der Transaktionsmanager der für die Implementierung verteilter Transaktionen mit EJB benötigt wird, wird von Wildfly bereitgestellt. Die Schnittstelle zu diesem Transaktionsmanager wird durch JTA (Java Transaction API) definiert. JTA basiert auf dem XA-Standard der den Rahmen für die umzusetzende Transaktion bildet. </w:t>
-      </w:r>
-    </w:p>
-    <w:p>
-      <w:pPr>
-        <w:jc w:val="both"/>
-        <w:rPr>
-          <w:lang w:val="de-DE"/>
-        </w:rPr>
-      </w:pPr>
-      <w:r>
-        <w:rPr>
-          <w:lang w:val="de-DE"/>
-        </w:rPr>
-        <w:t>Wichtig ist zudem, dass auch die in die Transaktion eingebundenen Ressourcen „XA-compliant“ sind. Das ist für die MariaDB-Instanzen gegeben.</w:t>
-      </w:r>
-    </w:p>
-    <w:p>
-      <w:pPr>
-        <w:jc w:val="both"/>
-        <w:rPr>
-          <w:lang w:val="de-DE"/>
-        </w:rPr>
-      </w:pPr>
-      <w:r>
-        <w:rPr>
-          <w:lang w:val="de-DE"/>
-        </w:rPr>
-        <w:t>Für die Realisierung der verteilten XA-Transaktion muss jede der Datenbankinstanzen als XA-Datasource am Wildfly definiert werden. Aus Gründen der Flexiblität werden diese nicht statisch am Wildfly konfiguriert, sondern während des Deployments anhand der Konfigurationen in der mysql-ds.xml angelegt.</w:t>
+        <w:t>Für die Realisierung der verteilten XA-Transaktion muss jede der Datenbankinstanzen als XA-</w:t>
+      </w:r>
+      <w:proofErr w:type="spellStart"/>
+      <w:r>
+        <w:rPr>
+          <w:lang w:val="de-DE"/>
+        </w:rPr>
+        <w:t>Datasource</w:t>
+      </w:r>
+      <w:proofErr w:type="spellEnd"/>
+      <w:r>
+        <w:rPr>
+          <w:lang w:val="de-DE"/>
+        </w:rPr>
+        <w:t xml:space="preserve"> am </w:t>
+      </w:r>
+      <w:proofErr w:type="spellStart"/>
+      <w:r>
+        <w:rPr>
+          <w:lang w:val="de-DE"/>
+        </w:rPr>
+        <w:t>Wildfly</w:t>
+      </w:r>
+      <w:proofErr w:type="spellEnd"/>
+      <w:r>
+        <w:rPr>
+          <w:lang w:val="de-DE"/>
+        </w:rPr>
+        <w:t xml:space="preserve"> definiert werden. Aus Gründen der </w:t>
+      </w:r>
+      <w:proofErr w:type="spellStart"/>
+      <w:r>
+        <w:rPr>
+          <w:lang w:val="de-DE"/>
+        </w:rPr>
+        <w:t>Flexiblität</w:t>
+      </w:r>
+      <w:proofErr w:type="spellEnd"/>
+      <w:r>
+        <w:rPr>
+          <w:lang w:val="de-DE"/>
+        </w:rPr>
+        <w:t xml:space="preserve"> werden diese nicht statisch am </w:t>
+      </w:r>
+      <w:proofErr w:type="spellStart"/>
+      <w:r>
+        <w:rPr>
+          <w:lang w:val="de-DE"/>
+        </w:rPr>
+        <w:t>Wildfly</w:t>
+      </w:r>
+      <w:proofErr w:type="spellEnd"/>
+      <w:r>
+        <w:rPr>
+          <w:lang w:val="de-DE"/>
+        </w:rPr>
+        <w:t xml:space="preserve"> konfiguriert, sondern während des </w:t>
+      </w:r>
+      <w:proofErr w:type="spellStart"/>
+      <w:r>
+        <w:rPr>
+          <w:lang w:val="de-DE"/>
+        </w:rPr>
+        <w:t>Deployments</w:t>
+      </w:r>
+      <w:proofErr w:type="spellEnd"/>
+      <w:r>
+        <w:rPr>
+          <w:lang w:val="de-DE"/>
+        </w:rPr>
+        <w:t xml:space="preserve"> anhand der Konfigurationen in der mysql-ds.xml angelegt.</w:t>
       </w:r>
     </w:p>
     <w:p>
@@ -3807,7 +5648,35 @@
         <w:rPr>
           <w:lang w:val="de-DE"/>
         </w:rPr>
-        <w:t xml:space="preserve">Aufgrund der neuen Anforderungen an die Chatapplikation und die neue Architektur, wurden der Chatclient und der Benchmarkingclient von Grund auf neue geschrieben. Hierfür wurde sehr viel alter Code beseitigt und stark modifiziert, um die Clients schlanker und moderner zu machen. Hierfür wurden ebenfalls die JavaFX-Masken komplett neu implementiert, um eine erhöhte Userexperience durch moderne Masken zu erreichen. Diese sind in Anhang </w:t>
+        <w:t xml:space="preserve">Aufgrund der neuen Anforderungen an die Chatapplikation und die neue Architektur, wurden der Chatclient und der </w:t>
+      </w:r>
+      <w:proofErr w:type="spellStart"/>
+      <w:r>
+        <w:rPr>
+          <w:lang w:val="de-DE"/>
+        </w:rPr>
+        <w:t>Benchmarkingclient</w:t>
+      </w:r>
+      <w:proofErr w:type="spellEnd"/>
+      <w:r>
+        <w:rPr>
+          <w:lang w:val="de-DE"/>
+        </w:rPr>
+        <w:t xml:space="preserve"> von Grund auf neue geschrieben. Hierfür wurde sehr viel alter Code beseitigt und stark modifiziert, um die Clients schlanker und moderner zu machen. Hierfür wurden ebenfalls die </w:t>
+      </w:r>
+      <w:proofErr w:type="spellStart"/>
+      <w:r>
+        <w:rPr>
+          <w:lang w:val="de-DE"/>
+        </w:rPr>
+        <w:t>JavaFX</w:t>
+      </w:r>
+      <w:proofErr w:type="spellEnd"/>
+      <w:r>
+        <w:rPr>
+          <w:lang w:val="de-DE"/>
+        </w:rPr>
+        <w:t xml:space="preserve">-Masken komplett neu implementiert, um eine erhöhte Userexperience durch moderne Masken zu erreichen. Diese sind in Anhang </w:t>
       </w:r>
       <w:r>
         <w:rPr>
@@ -3820,8 +5689,23 @@
         <w:rPr>
           <w:lang w:val="de-DE"/>
         </w:rPr>
-        <w:t xml:space="preserve"> dargestellt. Vor allem der Benchmarkingclient profitiert von dieser Maßnahme, da die alte Maske noch komplett mittels Code erzeugt wurde. Die neu entwickelte Maske ist ebenfalls durch das Konzept der </w:t>
-      </w:r>
+        <w:t xml:space="preserve"> dargestellt. Vor allem der </w:t>
+      </w:r>
+      <w:proofErr w:type="spellStart"/>
+      <w:r>
+        <w:rPr>
+          <w:lang w:val="de-DE"/>
+        </w:rPr>
+        <w:t>Benchmarkingclient</w:t>
+      </w:r>
+      <w:proofErr w:type="spellEnd"/>
+      <w:r>
+        <w:rPr>
+          <w:lang w:val="de-DE"/>
+        </w:rPr>
+        <w:t xml:space="preserve"> profitiert von dieser Maßnahme, da die alte Maske noch komplett mittels Code erzeugt wurde. Die neu entwickelte Maske ist ebenfalls durch das Konzept der </w:t>
+      </w:r>
+      <w:proofErr w:type="spellStart"/>
       <w:r>
         <w:rPr>
           <w:i/>
@@ -3829,6 +5713,7 @@
         </w:rPr>
         <w:t>fxml</w:t>
       </w:r>
+      <w:proofErr w:type="spellEnd"/>
       <w:r>
         <w:rPr>
           <w:rStyle w:val="Funotenzeichen"/>
@@ -3889,7 +5774,21 @@
         <w:rPr>
           <w:lang w:val="de-DE"/>
         </w:rPr>
-        <w:t>Wie in den Anforderungen festgehalten, ist ebenfalls die Entwicklung eines sogenannten Admin-Clients mittels eines modernen Web-Application-Frameworks vorgesehen. Dieser soll mit einer REST-Schnittstelle kommunizieren und aktuelle Serverdaten aus den Datenbanken auslesen und darstellen. Hierzu zählen:</w:t>
+        <w:t>Wie in den Anforderungen festgehalten, ist ebenfalls die Entwicklung eines sogenannten Admin-Clients mittels eines modernen Web-</w:t>
+      </w:r>
+      <w:proofErr w:type="spellStart"/>
+      <w:r>
+        <w:rPr>
+          <w:lang w:val="de-DE"/>
+        </w:rPr>
+        <w:t>Application</w:t>
+      </w:r>
+      <w:proofErr w:type="spellEnd"/>
+      <w:r>
+        <w:rPr>
+          <w:lang w:val="de-DE"/>
+        </w:rPr>
+        <w:t>-Frameworks vorgesehen. Dieser soll mit einer REST-Schnittstelle kommunizieren und aktuelle Serverdaten aus den Datenbanken auslesen und darstellen. Hierzu zählen:</w:t>
       </w:r>
     </w:p>
     <w:p>
@@ -3943,6 +5842,7 @@
         <w:rPr>
           <w:lang w:val="de-DE"/>
         </w:rPr>
+        <w:lastRenderedPageBreak/>
         <w:t>Verschiedene statistische Daten</w:t>
       </w:r>
     </w:p>
@@ -3956,7 +5856,6 @@
         <w:rPr>
           <w:lang w:val="de-DE"/>
         </w:rPr>
-        <w:lastRenderedPageBreak/>
         <w:t>Ferner soll der Admin-Client die Möglichkeit haben, die Daten der Count- und Trace-Datenbank zu löschen.</w:t>
       </w:r>
     </w:p>
@@ -4005,7 +5904,21 @@
         <w:rPr>
           <w:lang w:val="de-DE"/>
         </w:rPr>
-        <w:t xml:space="preserve">Das Web-Application-Framework Angular wurde am 14. September 2016 in der Version 2.0 veröffentlicht </w:t>
+        <w:t>Das Web-</w:t>
+      </w:r>
+      <w:proofErr w:type="spellStart"/>
+      <w:r>
+        <w:rPr>
+          <w:lang w:val="de-DE"/>
+        </w:rPr>
+        <w:t>Application</w:t>
+      </w:r>
+      <w:proofErr w:type="spellEnd"/>
+      <w:r>
+        <w:rPr>
+          <w:lang w:val="de-DE"/>
+        </w:rPr>
+        <w:t xml:space="preserve">-Framework Angular wurde am 14. September 2016 in der Version 2.0 veröffentlicht </w:t>
       </w:r>
       <w:r>
         <w:rPr>
@@ -4017,7 +5930,7 @@
         <w:rPr>
           <w:lang w:val="de-DE"/>
         </w:rPr>
-        <w:instrText xml:space="preserve"> ADDIN ZOTERO_ITEM CSL_CITATION {"citationID":"1874fkdc9l","properties":{"formattedCitation":"[8]","plainCitation":"[8]"},"citationItems":[{"id":1626,"uris":["http://zotero.org/groups/753033/items/ND67K5MW"],"uri":["http://zotero.org/groups/753033/items/ND67K5MW"],"itemData":{"id":1626,"type":"webpage","title":"Angular, version 2: proprioception-reinforcement","abstract":"Today, at a special meetup at Google HQ, we announced the final release version of Angular 2, the full-platform successor to Angular 1.   ...","URL":"http://angularjs.blogspot.com/2016/09/angular2-final.html","shortTitle":"Angular, version 2","author":[{"family":"Kremer","given":"Jules"}],"accessed":{"date-parts":[["2016",12,13]]}}}],"schema":"https://github.com/citation-style-language/schema/raw/master/csl-citation.json"} </w:instrText>
+        <w:instrText xml:space="preserve"> ADDIN ZOTERO_ITEM CSL_CITATION {"citationID":"1874fkdc9l","properties":{"formattedCitation":"[12]","plainCitation":"[12]"},"citationItems":[{"id":3273,"uris":["http://zotero.org/groups/753033/items/ND67K5MW"],"uri":["http://zotero.org/groups/753033/items/ND67K5MW"],"itemData":{"id":3273,"type":"webpage","title":"Angular, version 2: proprioception-reinforcement","abstract":"Today, at a special meetup at Google HQ, we announced the final release version of Angular 2, the full-platform successor to Angular 1.   ...","URL":"http://angularjs.blogspot.com/2016/09/angular2-final.html","shortTitle":"Angular, version 2","author":[{"family":"Kremer","given":"Jules"}],"accessed":{"date-parts":[["2016",12,13]]}}}],"schema":"https://github.com/citation-style-language/schema/raw/master/csl-citation.json"} </w:instrText>
       </w:r>
       <w:r>
         <w:rPr>
@@ -4029,7 +5942,7 @@
         <w:rPr>
           <w:lang w:val="de-DE"/>
         </w:rPr>
-        <w:t>[8]</w:t>
+        <w:t>[12]</w:t>
       </w:r>
       <w:r>
         <w:rPr>
@@ -4041,7 +5954,35 @@
         <w:rPr>
           <w:lang w:val="de-DE"/>
         </w:rPr>
-        <w:t>. Damit ist diese Version des Frameworks zum Zeitpunkt der Erstellung dieser Arbeit in etwa 3 Monate jung und zählt folglich zu den modernen Web-Application-Frameworks. Da hierzu auch einige andere verbreitete Frameworks wie beispielsweise ReactJS zählen, seien im Folgenden einige Gründe aufgezählt, die diese Entwurfsentscheidung herbeigeführt haben.</w:t>
+        <w:t>. Damit ist diese Version des Frameworks zum Zeitpunkt der Erstellung dieser Arbeit in etwa 3 Monate jung und zählt folglich zu den modernen Web-</w:t>
+      </w:r>
+      <w:proofErr w:type="spellStart"/>
+      <w:r>
+        <w:rPr>
+          <w:lang w:val="de-DE"/>
+        </w:rPr>
+        <w:t>Application</w:t>
+      </w:r>
+      <w:proofErr w:type="spellEnd"/>
+      <w:r>
+        <w:rPr>
+          <w:lang w:val="de-DE"/>
+        </w:rPr>
+        <w:t xml:space="preserve">-Frameworks. Da hierzu auch einige andere verbreitete Frameworks wie beispielsweise </w:t>
+      </w:r>
+      <w:proofErr w:type="spellStart"/>
+      <w:r>
+        <w:rPr>
+          <w:lang w:val="de-DE"/>
+        </w:rPr>
+        <w:t>ReactJS</w:t>
+      </w:r>
+      <w:proofErr w:type="spellEnd"/>
+      <w:r>
+        <w:rPr>
+          <w:lang w:val="de-DE"/>
+        </w:rPr>
+        <w:t xml:space="preserve"> zählen, seien im Folgenden einige Gründe aufgezählt, die diese Entwurfsentscheidung herbeigeführt haben.</w:t>
       </w:r>
     </w:p>
     <w:p>
@@ -4055,7 +5996,21 @@
         <w:rPr>
           <w:lang w:val="de-DE"/>
         </w:rPr>
-        <w:t xml:space="preserve">Bei der Entwicklung von Angular 2 wurde versucht, die Erfahrungen der Community aus ca. 5 Jahren Entwicklung mit Angular 1.x zu integrieren. Hierbei wurde insbesondere Wert darauf gelegt, dass die Produktivität des Entwicklers erhöht werden kann, indem ihm mehr Unterstützung durch die Entwicklungsumgebung, sowie durch das Ergänzen von JavaScript mit TypeScript garantiert wird </w:t>
+        <w:t xml:space="preserve">Bei der Entwicklung von Angular 2 wurde versucht, die Erfahrungen der Community aus ca. 5 Jahren Entwicklung mit Angular 1.x zu integrieren. Hierbei wurde insbesondere Wert darauf gelegt, dass die Produktivität des Entwicklers erhöht werden kann, indem ihm mehr Unterstützung durch die Entwicklungsumgebung, sowie durch das Ergänzen von JavaScript mit </w:t>
+      </w:r>
+      <w:proofErr w:type="spellStart"/>
+      <w:r>
+        <w:rPr>
+          <w:lang w:val="de-DE"/>
+        </w:rPr>
+        <w:t>TypeScript</w:t>
+      </w:r>
+      <w:proofErr w:type="spellEnd"/>
+      <w:r>
+        <w:rPr>
+          <w:lang w:val="de-DE"/>
+        </w:rPr>
+        <w:t xml:space="preserve"> garantiert wird </w:t>
       </w:r>
       <w:r>
         <w:rPr>
@@ -4067,7 +6022,7 @@
         <w:rPr>
           <w:lang w:val="de-DE"/>
         </w:rPr>
-        <w:instrText xml:space="preserve"> ADDIN ZOTERO_ITEM CSL_CITATION {"citationID":"t2c99eb1b","properties":{"formattedCitation":"[9]","plainCitation":"[9]"},"citationItems":[{"id":1628,"uris":["http://zotero.org/groups/753033/items/BSU2Q46Q"],"uri":["http://zotero.org/groups/753033/items/BSU2Q46Q"],"itemData":{"id":1628,"type":"webpage","title":"Why Angular 2? · Rangle.io : Angular 2 Training","URL":"https://angular-2-training-book.rangle.io/handout/why_angular_2.html","author":[{"literal":"Rangle.io"}],"accessed":{"date-parts":[["2016",12,13]]}}}],"schema":"https://github.com/citation-style-language/schema/raw/master/csl-citation.json"} </w:instrText>
+        <w:instrText xml:space="preserve"> ADDIN ZOTERO_ITEM CSL_CITATION {"citationID":"t2c99eb1b","properties":{"formattedCitation":"[13]","plainCitation":"[13]"},"citationItems":[{"id":3271,"uris":["http://zotero.org/groups/753033/items/BSU2Q46Q"],"uri":["http://zotero.org/groups/753033/items/BSU2Q46Q"],"itemData":{"id":3271,"type":"webpage","title":"Why Angular 2? · Rangle.io : Angular 2 Training","URL":"https://angular-2-training-book.rangle.io/handout/why_angular_2.html","author":[{"literal":"Rangle.io"}],"accessed":{"date-parts":[["2016",12,13]]}}}],"schema":"https://github.com/citation-style-language/schema/raw/master/csl-citation.json"} </w:instrText>
       </w:r>
       <w:r>
         <w:rPr>
@@ -4079,7 +6034,7 @@
         <w:rPr>
           <w:lang w:val="de-DE"/>
         </w:rPr>
-        <w:t>[9]</w:t>
+        <w:t>[13]</w:t>
       </w:r>
       <w:r>
         <w:rPr>
@@ -4117,7 +6072,7 @@
         <w:rPr>
           <w:lang w:val="de-DE"/>
         </w:rPr>
-        <w:instrText xml:space="preserve"> ADDIN ZOTERO_ITEM CSL_CITATION {"citationID":"949zy9oa","properties":{"formattedCitation":"[9]","plainCitation":"[9]"},"citationItems":[{"id":1628,"uris":["http://zotero.org/groups/753033/items/BSU2Q46Q"],"uri":["http://zotero.org/groups/753033/items/BSU2Q46Q"],"itemData":{"id":1628,"type":"webpage","title":"Why Angular 2? · Rangle.io : Angular 2 Training","URL":"https://angular-2-training-book.rangle.io/handout/why_angular_2.html","author":[{"literal":"Rangle.io"}],"accessed":{"date-parts":[["2016",12,13]]}}}],"schema":"https://github.com/citation-style-language/schema/raw/master/csl-citation.json"} </w:instrText>
+        <w:instrText xml:space="preserve"> ADDIN ZOTERO_ITEM CSL_CITATION {"citationID":"949zy9oa","properties":{"formattedCitation":"[13]","plainCitation":"[13]"},"citationItems":[{"id":3271,"uris":["http://zotero.org/groups/753033/items/BSU2Q46Q"],"uri":["http://zotero.org/groups/753033/items/BSU2Q46Q"],"itemData":{"id":3271,"type":"webpage","title":"Why Angular 2? · Rangle.io : Angular 2 Training","URL":"https://angular-2-training-book.rangle.io/handout/why_angular_2.html","author":[{"literal":"Rangle.io"}],"accessed":{"date-parts":[["2016",12,13]]}}}],"schema":"https://github.com/citation-style-language/schema/raw/master/csl-citation.json"} </w:instrText>
       </w:r>
       <w:r>
         <w:rPr>
@@ -4129,7 +6084,7 @@
         <w:rPr>
           <w:lang w:val="de-DE"/>
         </w:rPr>
-        <w:t>[9]</w:t>
+        <w:t>[13]</w:t>
       </w:r>
       <w:r>
         <w:rPr>
@@ -4155,7 +6110,21 @@
         <w:rPr>
           <w:lang w:val="de-DE"/>
         </w:rPr>
-        <w:t>Diese Vorteile und vielen andere Verbesserungen gegenüber Angular 1.x - insbesondere im Bereich der Performance – veranlassten das Projektteam zur Entwurfsentscheidung, den Admin-Client mit diesem Web-Application-Framework zu entwickeln.</w:t>
+        <w:t>Diese Vorteile und vielen andere Verbesserungen gegenüber Angular 1.x - insbesondere im Bereich der Performance – veranlassten das Projektteam zur Entwurfsentscheidung, den Admin-Client mit diesem Web-</w:t>
+      </w:r>
+      <w:proofErr w:type="spellStart"/>
+      <w:r>
+        <w:rPr>
+          <w:lang w:val="de-DE"/>
+        </w:rPr>
+        <w:t>Application</w:t>
+      </w:r>
+      <w:proofErr w:type="spellEnd"/>
+      <w:r>
+        <w:rPr>
+          <w:lang w:val="de-DE"/>
+        </w:rPr>
+        <w:t>-Framework zu entwickeln.</w:t>
       </w:r>
     </w:p>
     <w:p>
@@ -4203,7 +6172,7 @@
         <w:rPr>
           <w:lang w:val="de-DE"/>
         </w:rPr>
-        <w:instrText xml:space="preserve"> ADDIN ZOTERO_ITEM CSL_CITATION {"citationID":"1nckoh35em","properties":{"formattedCitation":"[10]","plainCitation":"[10]"},"citationItems":[{"id":1630,"uris":["http://zotero.org/groups/753033/items/AHD6XPT7"],"uri":["http://zotero.org/groups/753033/items/AHD6XPT7"],"itemData":{"id":1630,"type":"webpage","title":"angular/material2","container-title":"GitHub","abstract":"material2 - Material Design components for Angular 2","URL":"https://github.com/angular/material2","author":[{"literal":"Google Inc."}],"accessed":{"date-parts":[["2016",12,13]]}}}],"schema":"https://github.com/citation-style-language/schema/raw/master/csl-citation.json"} </w:instrText>
+        <w:instrText xml:space="preserve"> ADDIN ZOTERO_ITEM CSL_CITATION {"citationID":"1nckoh35em","properties":{"formattedCitation":"[14]","plainCitation":"[14]"},"citationItems":[{"id":3269,"uris":["http://zotero.org/groups/753033/items/AHD6XPT7"],"uri":["http://zotero.org/groups/753033/items/AHD6XPT7"],"itemData":{"id":3269,"type":"webpage","title":"angular/material2","container-title":"GitHub","abstract":"material2 - Material Design components for Angular 2","URL":"https://github.com/angular/material2","author":[{"literal":"Google Inc."}],"accessed":{"date-parts":[["2016",12,13]]}}}],"schema":"https://github.com/citation-style-language/schema/raw/master/csl-citation.json"} </w:instrText>
       </w:r>
       <w:r>
         <w:rPr>
@@ -4215,7 +6184,7 @@
         <w:rPr>
           <w:lang w:val="de-DE"/>
         </w:rPr>
-        <w:t>[10]</w:t>
+        <w:t>[14]</w:t>
       </w:r>
       <w:r>
         <w:rPr>
@@ -4388,7 +6357,49 @@
         <w:rPr>
           <w:lang w:val="de-DE"/>
         </w:rPr>
-        <w:t>: Architektur des Admin-Clients. Die obligatorische AppComponent greift für die Darstellung weiterer Daten auf die ChatClientListComponent und die StatisticsComponent zurück.</w:t>
+        <w:t xml:space="preserve">: Architektur des Admin-Clients. Die obligatorische </w:t>
+      </w:r>
+      <w:proofErr w:type="spellStart"/>
+      <w:r>
+        <w:rPr>
+          <w:lang w:val="de-DE"/>
+        </w:rPr>
+        <w:t>AppComponent</w:t>
+      </w:r>
+      <w:proofErr w:type="spellEnd"/>
+      <w:r>
+        <w:rPr>
+          <w:lang w:val="de-DE"/>
+        </w:rPr>
+        <w:t xml:space="preserve"> greift für die Darstellung weiterer Daten auf die </w:t>
+      </w:r>
+      <w:proofErr w:type="spellStart"/>
+      <w:r>
+        <w:rPr>
+          <w:lang w:val="de-DE"/>
+        </w:rPr>
+        <w:t>ChatClientListComponent</w:t>
+      </w:r>
+      <w:proofErr w:type="spellEnd"/>
+      <w:r>
+        <w:rPr>
+          <w:lang w:val="de-DE"/>
+        </w:rPr>
+        <w:t xml:space="preserve"> und die </w:t>
+      </w:r>
+      <w:proofErr w:type="spellStart"/>
+      <w:r>
+        <w:rPr>
+          <w:lang w:val="de-DE"/>
+        </w:rPr>
+        <w:t>StatisticsComponent</w:t>
+      </w:r>
+      <w:proofErr w:type="spellEnd"/>
+      <w:r>
+        <w:rPr>
+          <w:lang w:val="de-DE"/>
+        </w:rPr>
+        <w:t xml:space="preserve"> zurück.</w:t>
       </w:r>
     </w:p>
     <w:p>
@@ -4410,18 +6421,21 @@
         </w:rPr>
         <w:t xml:space="preserve">Aus </w:t>
       </w:r>
+      <w:proofErr w:type="spellStart"/>
       <w:r>
         <w:rPr>
           <w:lang w:val="de-DE"/>
         </w:rPr>
         <w:t>architektureller</w:t>
       </w:r>
+      <w:proofErr w:type="spellEnd"/>
       <w:r>
         <w:rPr>
           <w:lang w:val="de-DE"/>
         </w:rPr>
         <w:t xml:space="preserve"> Sicht besteht die Applikation aus einer generellen </w:t>
       </w:r>
+      <w:proofErr w:type="spellStart"/>
       <w:r>
         <w:rPr>
           <w:i/>
@@ -4429,6 +6443,7 @@
         </w:rPr>
         <w:t>AppComponent</w:t>
       </w:r>
+      <w:proofErr w:type="spellEnd"/>
       <w:r>
         <w:rPr>
           <w:lang w:val="de-DE"/>
@@ -4454,6 +6469,7 @@
         </w:rPr>
         <w:t xml:space="preserve">eiteren existiert eine </w:t>
       </w:r>
+      <w:proofErr w:type="spellStart"/>
       <w:r>
         <w:rPr>
           <w:i/>
@@ -4461,6 +6477,7 @@
         </w:rPr>
         <w:t>ChatClientListComponent</w:t>
       </w:r>
+      <w:proofErr w:type="spellEnd"/>
       <w:r>
         <w:rPr>
           <w:lang w:val="de-DE"/>
@@ -4480,6 +6497,7 @@
         </w:rPr>
         <w:t xml:space="preserve">Außerdem frägt die </w:t>
       </w:r>
+      <w:proofErr w:type="spellStart"/>
       <w:r>
         <w:rPr>
           <w:i/>
@@ -4487,6 +6505,7 @@
         </w:rPr>
         <w:t>StatisticsComponent</w:t>
       </w:r>
+      <w:proofErr w:type="spellEnd"/>
       <w:r>
         <w:rPr>
           <w:lang w:val="de-DE"/>
@@ -4612,7 +6631,7 @@
         <w:rPr>
           <w:lang w:val="de-DE"/>
         </w:rPr>
-        <w:instrText xml:space="preserve"> ADDIN ZOTERO_ITEM CSL_CITATION {"citationID":"24ms74pl81","properties":{"formattedCitation":"[11]","plainCitation":"[11]"},"citationItems":[{"id":1638,"uris":["http://zotero.org/groups/753033/items/AXDXDZ7A"],"uri":["http://zotero.org/groups/753033/items/AXDXDZ7A"],"itemData":{"id":1638,"type":"webpage","title":"Angular Services","abstract":"Angular is a development platform for building mobile and desktop web applications","URL":"https://angular.io/docs/ts/latest/guide/architecture.html#!#services","author":[{"literal":"Google Inc."}],"accessed":{"date-parts":[["2016",12,16]]}}}],"schema":"https://github.com/citation-style-language/schema/raw/master/csl-citation.json"} </w:instrText>
+        <w:instrText xml:space="preserve"> ADDIN ZOTERO_ITEM CSL_CITATION {"citationID":"24ms74pl81","properties":{"formattedCitation":"[15]","plainCitation":"[15]"},"citationItems":[{"id":3270,"uris":["http://zotero.org/groups/753033/items/AXDXDZ7A"],"uri":["http://zotero.org/groups/753033/items/AXDXDZ7A"],"itemData":{"id":3270,"type":"webpage","title":"Angular Services","abstract":"Angular is a development platform for building mobile and desktop web applications","URL":"https://angular.io/docs/ts/latest/guide/architecture.html#!#services","author":[{"literal":"Google Inc."}],"accessed":{"date-parts":[["2016",12,16]]}}}],"schema":"https://github.com/citation-style-language/schema/raw/master/csl-citation.json"} </w:instrText>
       </w:r>
       <w:r>
         <w:rPr>
@@ -4624,7 +6643,7 @@
         <w:rPr>
           <w:lang w:val="de-DE"/>
         </w:rPr>
-        <w:t>[11]</w:t>
+        <w:t>[15]</w:t>
       </w:r>
       <w:r>
         <w:rPr>
@@ -4704,7 +6723,21 @@
         <w:rPr>
           <w:lang w:val="de-DE"/>
         </w:rPr>
-        <w:t>Sowohl Chat-Client, als auch Benchmarking-Client werden durch einen Build-Vorgang zusätzlich in nativen EXE-Dateien bereitgestellt und sind somit typischerweise auf jedem PC einfach ausführbar.</w:t>
+        <w:t xml:space="preserve">Sowohl Chat-Client, als auch Benchmarking-Client werden durch einen </w:t>
+      </w:r>
+      <w:proofErr w:type="spellStart"/>
+      <w:r>
+        <w:rPr>
+          <w:lang w:val="de-DE"/>
+        </w:rPr>
+        <w:t>Build</w:t>
+      </w:r>
+      <w:proofErr w:type="spellEnd"/>
+      <w:r>
+        <w:rPr>
+          <w:lang w:val="de-DE"/>
+        </w:rPr>
+        <w:t>-Vorgang zusätzlich in nativen EXE-Dateien bereitgestellt und sind somit typischerweise auf jedem PC einfach ausführbar.</w:t>
       </w:r>
     </w:p>
     <w:p>
@@ -4757,7 +6790,121 @@
           <w:color w:val="FF0000"/>
           <w:lang w:val="de-DE"/>
         </w:rPr>
-        <w:t>Für das injecten von Klassen wird die Contexts and Dependency Injection (CDI) verwendet</w:t>
+        <w:t xml:space="preserve">Für das </w:t>
+      </w:r>
+      <w:proofErr w:type="spellStart"/>
+      <w:r>
+        <w:rPr>
+          <w:color w:val="FF0000"/>
+          <w:lang w:val="de-DE"/>
+        </w:rPr>
+        <w:t>injecten</w:t>
+      </w:r>
+      <w:proofErr w:type="spellEnd"/>
+      <w:r>
+        <w:rPr>
+          <w:color w:val="FF0000"/>
+          <w:lang w:val="de-DE"/>
+        </w:rPr>
+        <w:t xml:space="preserve"> von Klassen wird die </w:t>
+      </w:r>
+      <w:proofErr w:type="spellStart"/>
+      <w:r>
+        <w:rPr>
+          <w:color w:val="FF0000"/>
+          <w:lang w:val="de-DE"/>
+        </w:rPr>
+        <w:t>Contexts</w:t>
+      </w:r>
+      <w:proofErr w:type="spellEnd"/>
+      <w:r>
+        <w:rPr>
+          <w:color w:val="FF0000"/>
+          <w:lang w:val="de-DE"/>
+        </w:rPr>
+        <w:t xml:space="preserve"> </w:t>
+      </w:r>
+      <w:proofErr w:type="spellStart"/>
+      <w:r>
+        <w:rPr>
+          <w:color w:val="FF0000"/>
+          <w:lang w:val="de-DE"/>
+        </w:rPr>
+        <w:t>and</w:t>
+      </w:r>
+      <w:proofErr w:type="spellEnd"/>
+      <w:r>
+        <w:rPr>
+          <w:color w:val="FF0000"/>
+          <w:lang w:val="de-DE"/>
+        </w:rPr>
+        <w:t xml:space="preserve"> </w:t>
+      </w:r>
+      <w:proofErr w:type="spellStart"/>
+      <w:r>
+        <w:rPr>
+          <w:color w:val="FF0000"/>
+          <w:lang w:val="de-DE"/>
+        </w:rPr>
+        <w:t>Dependency</w:t>
+      </w:r>
+      <w:proofErr w:type="spellEnd"/>
+      <w:r>
+        <w:rPr>
+          <w:color w:val="FF0000"/>
+          <w:lang w:val="de-DE"/>
+        </w:rPr>
+        <w:t xml:space="preserve"> </w:t>
+      </w:r>
+      <w:proofErr w:type="spellStart"/>
+      <w:r>
+        <w:rPr>
+          <w:color w:val="FF0000"/>
+          <w:lang w:val="de-DE"/>
+        </w:rPr>
+        <w:t>Injection</w:t>
+      </w:r>
+      <w:proofErr w:type="spellEnd"/>
+      <w:r>
+        <w:rPr>
+          <w:color w:val="FF0000"/>
+          <w:lang w:val="de-DE"/>
+        </w:rPr>
+        <w:t xml:space="preserve"> (CDI) verwendet</w:t>
+      </w:r>
+      <w:r>
+        <w:rPr>
+          <w:color w:val="FF0000"/>
+          <w:lang w:val="de-DE"/>
+        </w:rPr>
+        <w:fldChar w:fldCharType="begin"/>
+      </w:r>
+      <w:r>
+        <w:rPr>
+          <w:color w:val="FF0000"/>
+          <w:lang w:val="de-DE"/>
+        </w:rPr>
+        <w:instrText xml:space="preserve"> ADDIN ZOTERO_ITEM CSL_CITATION {"citationID":"KxsMPdDl","properties":{"formattedCitation":"[16]","plainCitation":"[16]"},"citationItems":[{"id":3298,"uris":["http://zotero.org/groups/753033/items/CE49M93I"],"uri":["http://zotero.org/groups/753033/items/CE49M93I"],"itemData":{"id":3298,"type":"webpage","title":"Latest CDI 2.0 news | Contexts and Dependency Injection","URL":"http://www.cdi-spec.org/","accessed":{"date-parts":[["2016",12,17]]}}}],"schema":"https://github.com/citation-style-language/schema/raw/master/csl-citation.json"} </w:instrText>
+      </w:r>
+      <w:r>
+        <w:rPr>
+          <w:color w:val="FF0000"/>
+          <w:lang w:val="de-DE"/>
+        </w:rPr>
+        <w:fldChar w:fldCharType="separate"/>
+      </w:r>
+      <w:r>
+        <w:rPr>
+          <w:lang w:val="de-DE"/>
+        </w:rPr>
+        <w:t>[16]</w:t>
+      </w:r>
+      <w:r>
+        <w:rPr>
+          <w:color w:val="FF0000"/>
+          <w:lang w:val="de-DE"/>
+        </w:rPr>
+        <w:fldChar w:fldCharType="end"/>
       </w:r>
     </w:p>
     <w:p>
@@ -4788,7 +6935,35 @@
         <w:rPr>
           <w:lang w:val="de-DE"/>
         </w:rPr>
-        <w:t>System wird zwar optimiert, jedoch wurde nicht total auf lasten der Ausfallsicherheit konfiguriert. Das Senden von Nachrichten wurde bspw. weiterhin auf "Persistent" belassen und nicht auf "NON_PERSISTENT" gestellt. Dies hätte zur Folge, dass bei einem Neustart des Servers alle Nachrichten verloren gehen (Die Nachrichten könnten zu Gunsten der Performance lediglich im Hauptspeicher gehalten werden.). Ebenfalls würde hiermit die Rollback-Funktion deaktiviert, da somit kein "Redelivery" aus der Queue erfolgen kann. Da der Rollback als funktionale Anforderung an das System gilt, wurde auf diese Optimierung verzichtet [http://www.mastertheboss.com/jboss-server/jboss-jms/configuring-message-redelivery-on-jboss-wildfly].</w:t>
+        <w:t xml:space="preserve">System wird zwar optimiert, jedoch wurde nicht total auf </w:t>
+      </w:r>
+      <w:proofErr w:type="spellStart"/>
+      <w:r>
+        <w:rPr>
+          <w:lang w:val="de-DE"/>
+        </w:rPr>
+        <w:t>lasten</w:t>
+      </w:r>
+      <w:proofErr w:type="spellEnd"/>
+      <w:r>
+        <w:rPr>
+          <w:lang w:val="de-DE"/>
+        </w:rPr>
+        <w:t xml:space="preserve"> der Ausfallsicherheit konfiguriert. Das Senden von Nachrichten wurde bspw. weiterhin auf "Persistent" belassen und nicht auf "NON_PERSISTENT" gestellt. Dies hätte zur Folge, dass bei einem Neustart des Servers alle Nachrichten verloren gehen (Die Nachrichten könnten zu Gunsten der Performance lediglich im Hauptspeicher gehalten werden.). Ebenfalls würde hiermit die Rollback-Funktion deaktiviert, da somit kein "</w:t>
+      </w:r>
+      <w:proofErr w:type="spellStart"/>
+      <w:r>
+        <w:rPr>
+          <w:lang w:val="de-DE"/>
+        </w:rPr>
+        <w:t>Redelivery</w:t>
+      </w:r>
+      <w:proofErr w:type="spellEnd"/>
+      <w:r>
+        <w:rPr>
+          <w:lang w:val="de-DE"/>
+        </w:rPr>
+        <w:t>" aus der Queue erfolgen kann. Da der Rollback als funktionale Anforderung an das System gilt, wurde auf diese Optimierung verzichtet [http://www.mastertheboss.com/jboss-server/jboss-jms/configuring-message-redelivery-on-jboss-wildfly].</w:t>
       </w:r>
     </w:p>
     <w:p>
@@ -4972,7 +7147,21 @@
         <w:rPr>
           <w:lang w:val="de-DE"/>
         </w:rPr>
-        <w:t xml:space="preserve"> einer gesendeten Bestätigung an die Queue beendet. Um die Queue zu entlasten, wurde daher mittels der einem „Controlling Message Acknowledgment“-Konfiguration auf die Option</w:t>
+        <w:t xml:space="preserve"> einer gesendeten Bestätigung an die Queue beendet. Um die Queue zu entlasten, wurde daher mittels der einem „Controlling Message </w:t>
+      </w:r>
+      <w:proofErr w:type="spellStart"/>
+      <w:r>
+        <w:rPr>
+          <w:lang w:val="de-DE"/>
+        </w:rPr>
+        <w:t>Acknowledgment</w:t>
+      </w:r>
+      <w:proofErr w:type="spellEnd"/>
+      <w:r>
+        <w:rPr>
+          <w:lang w:val="de-DE"/>
+        </w:rPr>
+        <w:t>“-Konfiguration auf die Option</w:t>
       </w:r>
       <w:r>
         <w:rPr>
@@ -4990,7 +7179,21 @@
         <w:rPr>
           <w:lang w:val="de-DE"/>
         </w:rPr>
-        <w:t>werden Bestätigungen nur „lazy“ versendet und somit</w:t>
+        <w:t>werden Bestätigungen nur „</w:t>
+      </w:r>
+      <w:proofErr w:type="spellStart"/>
+      <w:r>
+        <w:rPr>
+          <w:lang w:val="de-DE"/>
+        </w:rPr>
+        <w:t>lazy</w:t>
+      </w:r>
+      <w:proofErr w:type="spellEnd"/>
+      <w:r>
+        <w:rPr>
+          <w:lang w:val="de-DE"/>
+        </w:rPr>
+        <w:t>“ versendet und somit</w:t>
       </w:r>
       <w:r>
         <w:rPr>
@@ -5077,7 +7280,21 @@
         <w:rPr>
           <w:lang w:val="de-DE"/>
         </w:rPr>
-        <w:t>mittels der Serialisierung der Transportobjekte in JSON-Strings angestrebt.</w:t>
+        <w:t xml:space="preserve">mittels der </w:t>
+      </w:r>
+      <w:proofErr w:type="spellStart"/>
+      <w:r>
+        <w:rPr>
+          <w:lang w:val="de-DE"/>
+        </w:rPr>
+        <w:t>Serialisierung</w:t>
+      </w:r>
+      <w:proofErr w:type="spellEnd"/>
+      <w:r>
+        <w:rPr>
+          <w:lang w:val="de-DE"/>
+        </w:rPr>
+        <w:t xml:space="preserve"> der Transportobjekte in JSON-Strings angestrebt.</w:t>
       </w:r>
       <w:r>
         <w:rPr>
@@ -5157,7 +7374,35 @@
         <w:rPr>
           <w:lang w:val="de-DE"/>
         </w:rPr>
-        <w:t>Dem Wildfly wurden konfigurativ 2 GB Arbeitsspeicher hinzugefügt, um eine erhöhte Abarbeitung der ankommenden Nachrichten zu gewährleisten.</w:t>
+        <w:t xml:space="preserve">Dem </w:t>
+      </w:r>
+      <w:proofErr w:type="spellStart"/>
+      <w:r>
+        <w:rPr>
+          <w:lang w:val="de-DE"/>
+        </w:rPr>
+        <w:t>Wildfly</w:t>
+      </w:r>
+      <w:proofErr w:type="spellEnd"/>
+      <w:r>
+        <w:rPr>
+          <w:lang w:val="de-DE"/>
+        </w:rPr>
+        <w:t xml:space="preserve"> wurden </w:t>
+      </w:r>
+      <w:proofErr w:type="spellStart"/>
+      <w:r>
+        <w:rPr>
+          <w:lang w:val="de-DE"/>
+        </w:rPr>
+        <w:t>konfigurativ</w:t>
+      </w:r>
+      <w:proofErr w:type="spellEnd"/>
+      <w:r>
+        <w:rPr>
+          <w:lang w:val="de-DE"/>
+        </w:rPr>
+        <w:t xml:space="preserve"> 2 GB Arbeitsspeicher hinzugefügt, um eine erhöhte Abarbeitung der ankommenden Nachrichten zu gewährleisten.</w:t>
       </w:r>
     </w:p>
     <w:p>
@@ -5177,11 +7422,19 @@
         </w:rPr>
         <w:t xml:space="preserve">Durch eine Optimierung der </w:t>
       </w:r>
-      <w:r>
-        <w:rPr>
-          <w:lang w:val="de-DE"/>
-        </w:rPr>
-        <w:t xml:space="preserve">MariaDB-Datenbanken erhalten </w:t>
+      <w:proofErr w:type="spellStart"/>
+      <w:r>
+        <w:rPr>
+          <w:lang w:val="de-DE"/>
+        </w:rPr>
+        <w:t>MariaDB</w:t>
+      </w:r>
+      <w:proofErr w:type="spellEnd"/>
+      <w:r>
+        <w:rPr>
+          <w:lang w:val="de-DE"/>
+        </w:rPr>
+        <w:t xml:space="preserve">-Datenbanken erhalten </w:t>
       </w:r>
       <w:r>
         <w:rPr>
@@ -5223,8 +7476,16 @@
         <w:rPr>
           <w:lang w:val="de-DE"/>
         </w:rPr>
-        <w:t>Verwendete Testmetriken</w:t>
-      </w:r>
+        <w:t xml:space="preserve">Verwendete </w:t>
+      </w:r>
+      <w:proofErr w:type="spellStart"/>
+      <w:r>
+        <w:rPr>
+          <w:lang w:val="de-DE"/>
+        </w:rPr>
+        <w:t>Testmetriken</w:t>
+      </w:r>
+      <w:proofErr w:type="spellEnd"/>
     </w:p>
     <w:p>
       <w:pPr>
@@ -5443,7 +7704,25 @@
           <w:lang w:val="de-DE"/>
         </w:rPr>
         <w:tab/>
-        <w:t>Container Managed Transaction</w:t>
+        <w:t xml:space="preserve">Container </w:t>
+      </w:r>
+      <w:proofErr w:type="spellStart"/>
+      <w:r>
+        <w:rPr>
+          <w:smallCaps w:val="0"/>
+          <w:kern w:val="0"/>
+          <w:lang w:val="de-DE"/>
+        </w:rPr>
+        <w:t>Managed</w:t>
+      </w:r>
+      <w:proofErr w:type="spellEnd"/>
+      <w:r>
+        <w:rPr>
+          <w:smallCaps w:val="0"/>
+          <w:kern w:val="0"/>
+          <w:lang w:val="de-DE"/>
+        </w:rPr>
+        <w:t xml:space="preserve"> Transaction</w:t>
       </w:r>
       <w:r>
         <w:rPr>
@@ -5635,13 +7914,23 @@
         <w:tab/>
         <w:t xml:space="preserve">JavaScript </w:t>
       </w:r>
+      <w:proofErr w:type="spellStart"/>
       <w:r>
         <w:rPr>
           <w:smallCaps w:val="0"/>
           <w:kern w:val="0"/>
           <w:lang w:val="de-DE"/>
         </w:rPr>
-        <w:t>Object Notation</w:t>
+        <w:t>Object</w:t>
+      </w:r>
+      <w:proofErr w:type="spellEnd"/>
+      <w:r>
+        <w:rPr>
+          <w:smallCaps w:val="0"/>
+          <w:kern w:val="0"/>
+          <w:lang w:val="de-DE"/>
+        </w:rPr>
+        <w:t xml:space="preserve"> Notation</w:t>
       </w:r>
       <w:r>
         <w:rPr>
@@ -5735,7 +8024,25 @@
           <w:lang w:val="de-DE"/>
         </w:rPr>
         <w:tab/>
-        <w:t>Message Driven Bean</w:t>
+        <w:t xml:space="preserve">Message </w:t>
+      </w:r>
+      <w:proofErr w:type="spellStart"/>
+      <w:r>
+        <w:rPr>
+          <w:smallCaps w:val="0"/>
+          <w:kern w:val="0"/>
+          <w:lang w:val="de-DE"/>
+        </w:rPr>
+        <w:t>Driven</w:t>
+      </w:r>
+      <w:proofErr w:type="spellEnd"/>
+      <w:r>
+        <w:rPr>
+          <w:smallCaps w:val="0"/>
+          <w:kern w:val="0"/>
+          <w:lang w:val="de-DE"/>
+        </w:rPr>
+        <w:t xml:space="preserve"> Bean</w:t>
       </w:r>
       <w:r>
         <w:rPr>
@@ -5896,7 +8203,21 @@
           <w:lang w:val="de-DE"/>
         </w:rPr>
         <w:tab/>
-        <w:t xml:space="preserve">H. Balzert, </w:t>
+        <w:t xml:space="preserve">H. </w:t>
+      </w:r>
+      <w:proofErr w:type="spellStart"/>
+      <w:r>
+        <w:rPr>
+          <w:lang w:val="de-DE"/>
+        </w:rPr>
+        <w:t>Balzert</w:t>
+      </w:r>
+      <w:proofErr w:type="spellEnd"/>
+      <w:r>
+        <w:rPr>
+          <w:lang w:val="de-DE"/>
+        </w:rPr>
+        <w:t xml:space="preserve">, </w:t>
       </w:r>
       <w:r>
         <w:rPr>
@@ -5960,7 +8281,15 @@
       </w:r>
       <w:r>
         <w:tab/>
-        <w:t xml:space="preserve">M. Belshe, M. Thomson, und R. Peon, „Hypertext Transfer Protocol Version 2 (HTTP/2)“. </w:t>
+        <w:t xml:space="preserve">M. </w:t>
+      </w:r>
+      <w:proofErr w:type="spellStart"/>
+      <w:r>
+        <w:t>Belshe</w:t>
+      </w:r>
+      <w:proofErr w:type="spellEnd"/>
+      <w:r>
+        <w:t xml:space="preserve">, M. Thomson, und R. Peon, „Hypertext Transfer Protocol Version 2 (HTTP/2)“. </w:t>
       </w:r>
       <w:r>
         <w:rPr>
@@ -5998,17 +8327,25 @@
         </w:rPr>
       </w:pPr>
       <w:r>
-        <w:rPr>
-          <w:lang w:val="de-DE"/>
-        </w:rPr>
         <w:t>[6]</w:t>
       </w:r>
       <w:r>
-        <w:rPr>
-          <w:lang w:val="de-DE"/>
-        </w:rPr>
         <w:tab/>
-        <w:t>„Message-Driven EJBs“. [Online]. Verfügbar unter: http://docs.oracle.com/cd/E11035_01/wls100/ejb/message_beans.html. [Zugegriffen: 17-Nov-2016].</w:t>
+        <w:t xml:space="preserve">„The Java Community Process(SM) Program - </w:t>
+      </w:r>
+      <w:proofErr w:type="spellStart"/>
+      <w:r>
+        <w:t>communityprocess</w:t>
+      </w:r>
+      <w:proofErr w:type="spellEnd"/>
+      <w:r>
+        <w:t xml:space="preserve"> - final“. </w:t>
+      </w:r>
+      <w:r>
+        <w:rPr>
+          <w:lang w:val="de-DE"/>
+        </w:rPr>
+        <w:t>[Online]. Verfügbar unter: https://jcp.org/aboutJava/communityprocess/final/jsr220/index.html. [Zugegriffen: 17-Dez-2016].</w:t>
       </w:r>
     </w:p>
     <w:p>
@@ -6020,6 +8357,62 @@
       </w:pPr>
       <w:r>
         <w:t>[7]</w:t>
+      </w:r>
+      <w:r>
+        <w:tab/>
+        <w:t xml:space="preserve">„The Java Community Process(SM) Program - JSRs: Java Specification Requests - detail JSR# 338“. </w:t>
+      </w:r>
+      <w:r>
+        <w:rPr>
+          <w:lang w:val="de-DE"/>
+        </w:rPr>
+        <w:t>[Online]. Verfügbar unter: https://jcp.org/en/jsr/detail?id=338. [Zugegriffen: 17-Dez-2016].</w:t>
+      </w:r>
+    </w:p>
+    <w:p>
+      <w:pPr>
+        <w:pStyle w:val="Literaturverzeichnis"/>
+        <w:rPr>
+          <w:lang w:val="de-DE"/>
+        </w:rPr>
+      </w:pPr>
+      <w:r>
+        <w:rPr>
+          <w:lang w:val="de-DE"/>
+        </w:rPr>
+        <w:t>[8]</w:t>
+      </w:r>
+      <w:r>
+        <w:rPr>
+          <w:lang w:val="de-DE"/>
+        </w:rPr>
+        <w:tab/>
+        <w:t>„Message-</w:t>
+      </w:r>
+      <w:proofErr w:type="spellStart"/>
+      <w:r>
+        <w:rPr>
+          <w:lang w:val="de-DE"/>
+        </w:rPr>
+        <w:t>Driven</w:t>
+      </w:r>
+      <w:proofErr w:type="spellEnd"/>
+      <w:r>
+        <w:rPr>
+          <w:lang w:val="de-DE"/>
+        </w:rPr>
+        <w:t xml:space="preserve"> EJBs“. [Online]. Verfügbar unter: http://docs.oracle.com/cd/E11035_01/wls100/ejb/message_beans.html. [Zugegriffen: 17-Nov-2016].</w:t>
+      </w:r>
+    </w:p>
+    <w:p>
+      <w:pPr>
+        <w:pStyle w:val="Literaturverzeichnis"/>
+        <w:rPr>
+          <w:lang w:val="de-DE"/>
+        </w:rPr>
+      </w:pPr>
+      <w:r>
+        <w:t>[9]</w:t>
       </w:r>
       <w:r>
         <w:tab/>
@@ -6043,14 +8436,28 @@
         <w:rPr>
           <w:lang w:val="de-DE"/>
         </w:rPr>
-        <w:t>[8]</w:t>
+        <w:t>[10]</w:t>
       </w:r>
       <w:r>
         <w:rPr>
           <w:lang w:val="de-DE"/>
         </w:rPr>
         <w:tab/>
-        <w:t>J. Kremer, „Angular, version 2: proprioception-reinforcement“. [Online]. Verfügbar unter: http://angularjs.blogspot.com/2016/09/angular2-final.html. [Zugegriffen: 13-Dez-2016].</w:t>
+        <w:t xml:space="preserve">„Distributed Transaction Processing: The XA </w:t>
+      </w:r>
+      <w:proofErr w:type="spellStart"/>
+      <w:r>
+        <w:rPr>
+          <w:lang w:val="de-DE"/>
+        </w:rPr>
+        <w:t>Specification</w:t>
+      </w:r>
+      <w:proofErr w:type="spellEnd"/>
+      <w:r>
+        <w:rPr>
+          <w:lang w:val="de-DE"/>
+        </w:rPr>
+        <w:t>“. [Online]. Verfügbar unter: http://pubs.opengroup.org/onlinepubs/009680699/toc.pdf. [Zugegriffen: 17-Dez-2016].</w:t>
       </w:r>
     </w:p>
     <w:p>
@@ -6061,7 +8468,77 @@
         </w:rPr>
       </w:pPr>
       <w:r>
-        <w:t>[9]</w:t>
+        <w:t>[11]</w:t>
+      </w:r>
+      <w:r>
+        <w:tab/>
+        <w:t xml:space="preserve">„The Java Community Process(SM) Program - JSRs: Java Specification Requests - detail JSR# 907“. </w:t>
+      </w:r>
+      <w:r>
+        <w:rPr>
+          <w:lang w:val="de-DE"/>
+        </w:rPr>
+        <w:t>[Online]. Verfügbar unter: https://jcp.org/en/jsr/detail?id=907. [Zugegriffen: 17-Dez-2016].</w:t>
+      </w:r>
+    </w:p>
+    <w:p>
+      <w:pPr>
+        <w:pStyle w:val="Literaturverzeichnis"/>
+        <w:rPr>
+          <w:lang w:val="de-DE"/>
+        </w:rPr>
+      </w:pPr>
+      <w:r>
+        <w:rPr>
+          <w:lang w:val="de-DE"/>
+        </w:rPr>
+        <w:t>[12]</w:t>
+      </w:r>
+      <w:r>
+        <w:rPr>
+          <w:lang w:val="de-DE"/>
+        </w:rPr>
+        <w:tab/>
+        <w:t xml:space="preserve">J. Kremer, „Angular, </w:t>
+      </w:r>
+      <w:proofErr w:type="spellStart"/>
+      <w:r>
+        <w:rPr>
+          <w:lang w:val="de-DE"/>
+        </w:rPr>
+        <w:t>version</w:t>
+      </w:r>
+      <w:proofErr w:type="spellEnd"/>
+      <w:r>
+        <w:rPr>
+          <w:lang w:val="de-DE"/>
+        </w:rPr>
+        <w:t xml:space="preserve"> 2: </w:t>
+      </w:r>
+      <w:proofErr w:type="spellStart"/>
+      <w:r>
+        <w:rPr>
+          <w:lang w:val="de-DE"/>
+        </w:rPr>
+        <w:t>proprioception-reinforcement</w:t>
+      </w:r>
+      <w:proofErr w:type="spellEnd"/>
+      <w:r>
+        <w:rPr>
+          <w:lang w:val="de-DE"/>
+        </w:rPr>
+        <w:t>“. [Online]. Verfügbar unter: http://angularjs.blogspot.com/2016/09/angular2-final.html. [Zugegriffen: 13-Dez-2016].</w:t>
+      </w:r>
+    </w:p>
+    <w:p>
+      <w:pPr>
+        <w:pStyle w:val="Literaturverzeichnis"/>
+        <w:rPr>
+          <w:lang w:val="de-DE"/>
+        </w:rPr>
+      </w:pPr>
+      <w:r>
+        <w:t>[13]</w:t>
       </w:r>
       <w:r>
         <w:tab/>
@@ -6082,7 +8559,7 @@
         </w:rPr>
       </w:pPr>
       <w:r>
-        <w:t>[10]</w:t>
+        <w:t>[14]</w:t>
       </w:r>
       <w:r>
         <w:tab/>
@@ -6113,7 +8590,7 @@
         <w:rPr>
           <w:lang w:val="de-DE"/>
         </w:rPr>
-        <w:t>[11]</w:t>
+        <w:t>[15]</w:t>
       </w:r>
       <w:r>
         <w:rPr>
@@ -6123,7 +8600,15 @@
         <w:t xml:space="preserve">Google Inc., „Angular Services“. [Online]. Verfügbar unter: https://angular.io/docs/ts/latest/guide/architecture.html#!#services. </w:t>
       </w:r>
       <w:r>
-        <w:t>[Zugegriffen: 16-Dez-2016].</w:t>
+        <w:t>[</w:t>
+      </w:r>
+      <w:proofErr w:type="spellStart"/>
+      <w:r>
+        <w:t>Zugegriffen</w:t>
+      </w:r>
+      <w:proofErr w:type="spellEnd"/>
+      <w:r>
+        <w:t>: 16-Dez-2016].</w:t>
       </w:r>
     </w:p>
     <w:p>
@@ -6134,17 +8619,72 @@
         </w:rPr>
       </w:pPr>
       <w:r>
+        <w:t>[16]</w:t>
+      </w:r>
+      <w:r>
+        <w:tab/>
+        <w:t xml:space="preserve">„Latest CDI 2.0 news | Contexts and Dependency Injection“. [Online]. </w:t>
+      </w:r>
+      <w:r>
+        <w:rPr>
+          <w:lang w:val="de-DE"/>
+        </w:rPr>
+        <w:t>Verfügbar unter: http://www.cdi-spec.org/. [Zugegriffen: 17-Dez-2016].</w:t>
+      </w:r>
+    </w:p>
+    <w:p>
+      <w:pPr>
+        <w:pStyle w:val="Literaturverzeichnis"/>
+        <w:rPr>
+          <w:lang w:val="de-DE"/>
+        </w:rPr>
+      </w:pPr>
+      <w:r>
         <w:rPr>
           <w:lang w:val="de-DE"/>
         </w:rPr>
         <w:fldChar w:fldCharType="end"/>
       </w:r>
       <w:r>
+        <w:rPr>
+          <w:lang w:val="de-DE"/>
+        </w:rPr>
         <w:t>[7]</w:t>
       </w:r>
       <w:r>
+        <w:rPr>
+          <w:lang w:val="de-DE"/>
+        </w:rPr>
         <w:tab/>
-        <w:t xml:space="preserve">J. Kremer, „Angular, version 2: proprioception-reinforcement“. </w:t>
+        <w:t xml:space="preserve">J. Kremer, „Angular, </w:t>
+      </w:r>
+      <w:proofErr w:type="spellStart"/>
+      <w:r>
+        <w:rPr>
+          <w:lang w:val="de-DE"/>
+        </w:rPr>
+        <w:t>version</w:t>
+      </w:r>
+      <w:proofErr w:type="spellEnd"/>
+      <w:r>
+        <w:rPr>
+          <w:lang w:val="de-DE"/>
+        </w:rPr>
+        <w:t xml:space="preserve"> 2: </w:t>
+      </w:r>
+      <w:proofErr w:type="spellStart"/>
+      <w:r>
+        <w:rPr>
+          <w:lang w:val="de-DE"/>
+        </w:rPr>
+        <w:t>proprioception-reinforcement</w:t>
+      </w:r>
+      <w:proofErr w:type="spellEnd"/>
+      <w:r>
+        <w:rPr>
+          <w:lang w:val="de-DE"/>
+        </w:rPr>
+        <w:t xml:space="preserve">“. </w:t>
       </w:r>
       <w:r>
         <w:rPr>
@@ -6171,13 +8711,7 @@
         <w:rPr>
           <w:lang w:val="de-DE"/>
         </w:rPr>
-        <w:t>[Online]. Verfügbar unter: https://angular-2-training-</w:t>
-      </w:r>
-      <w:r>
-        <w:rPr>
-          <w:lang w:val="de-DE"/>
-        </w:rPr>
-        <w:t>book.rangle.io/handout/why_angular_2.html. [Zugegriffen: 13-Dez-2016].</w:t>
+        <w:t>[Online]. Verfügbar unter: https://angular-2-training-book.rangle.io/handout/why_angular_2.html. [Zugegriffen: 13-Dez-2016].</w:t>
       </w:r>
     </w:p>
     <w:p>
@@ -7336,7 +9870,21 @@
         <w:rPr>
           <w:lang w:val="de-DE"/>
         </w:rPr>
-        <w:t>Alle Maven-Projekte der einzelnen Komponenten</w:t>
+        <w:t xml:space="preserve">Alle </w:t>
+      </w:r>
+      <w:proofErr w:type="spellStart"/>
+      <w:r>
+        <w:rPr>
+          <w:lang w:val="de-DE"/>
+        </w:rPr>
+        <w:t>Maven</w:t>
+      </w:r>
+      <w:proofErr w:type="spellEnd"/>
+      <w:r>
+        <w:rPr>
+          <w:lang w:val="de-DE"/>
+        </w:rPr>
+        <w:t>-Projekte der einzelnen Komponenten</w:t>
       </w:r>
     </w:p>
     <w:p>
@@ -7354,7 +9902,21 @@
         <w:rPr>
           <w:lang w:val="de-DE"/>
         </w:rPr>
-        <w:t>Alle Konfigurationsdateien des Wildfly 10</w:t>
+        <w:t xml:space="preserve">Alle Konfigurationsdateien des </w:t>
+      </w:r>
+      <w:proofErr w:type="spellStart"/>
+      <w:r>
+        <w:rPr>
+          <w:lang w:val="de-DE"/>
+        </w:rPr>
+        <w:t>Wildfly</w:t>
+      </w:r>
+      <w:proofErr w:type="spellEnd"/>
+      <w:r>
+        <w:rPr>
+          <w:lang w:val="de-DE"/>
+        </w:rPr>
+        <w:t xml:space="preserve"> 10</w:t>
       </w:r>
     </w:p>
     <w:p>
@@ -7372,8 +9934,16 @@
         <w:rPr>
           <w:lang w:val="de-DE"/>
         </w:rPr>
-        <w:t>Alle Konfigurationsdateien der MariaDB</w:t>
-      </w:r>
+        <w:t xml:space="preserve">Alle Konfigurationsdateien der </w:t>
+      </w:r>
+      <w:proofErr w:type="spellStart"/>
+      <w:r>
+        <w:rPr>
+          <w:lang w:val="de-DE"/>
+        </w:rPr>
+        <w:t>MariaDB</w:t>
+      </w:r>
+      <w:proofErr w:type="spellEnd"/>
     </w:p>
     <w:p>
       <w:pPr>
@@ -7429,21 +9999,53 @@
           <w:highlight w:val="yellow"/>
           <w:lang w:val="de-DE"/>
         </w:rPr>
-        <w:t>&lt;Grafik login&gt;</w:t>
-      </w:r>
-    </w:p>
-    <w:p>
-      <w:pPr>
-        <w:rPr>
-          <w:lang w:val="de-DE"/>
-        </w:rPr>
-      </w:pPr>
+        <w:t xml:space="preserve">&lt;Grafik </w:t>
+      </w:r>
+      <w:proofErr w:type="spellStart"/>
       <w:r>
         <w:rPr>
           <w:highlight w:val="yellow"/>
           <w:lang w:val="de-DE"/>
         </w:rPr>
-        <w:t>&lt;Grafik chatmaske&gt;</w:t>
+        <w:t>login</w:t>
+      </w:r>
+      <w:proofErr w:type="spellEnd"/>
+      <w:r>
+        <w:rPr>
+          <w:highlight w:val="yellow"/>
+          <w:lang w:val="de-DE"/>
+        </w:rPr>
+        <w:t>&gt;</w:t>
+      </w:r>
+    </w:p>
+    <w:p>
+      <w:pPr>
+        <w:rPr>
+          <w:lang w:val="de-DE"/>
+        </w:rPr>
+      </w:pPr>
+      <w:r>
+        <w:rPr>
+          <w:highlight w:val="yellow"/>
+          <w:lang w:val="de-DE"/>
+        </w:rPr>
+        <w:t xml:space="preserve">&lt;Grafik </w:t>
+      </w:r>
+      <w:proofErr w:type="spellStart"/>
+      <w:r>
+        <w:rPr>
+          <w:highlight w:val="yellow"/>
+          <w:lang w:val="de-DE"/>
+        </w:rPr>
+        <w:t>chatmaske</w:t>
+      </w:r>
+      <w:proofErr w:type="spellEnd"/>
+      <w:r>
+        <w:rPr>
+          <w:highlight w:val="yellow"/>
+          <w:lang w:val="de-DE"/>
+        </w:rPr>
+        <w:t>&gt;</w:t>
       </w:r>
     </w:p>
     <w:p>
@@ -7460,11 +10062,19 @@
           <w:lang w:val="de-DE"/>
         </w:rPr>
       </w:pPr>
-      <w:r>
-        <w:rPr>
-          <w:lang w:val="de-DE"/>
-        </w:rPr>
-        <w:t>Benchmarkingclient Masken</w:t>
+      <w:proofErr w:type="spellStart"/>
+      <w:r>
+        <w:rPr>
+          <w:lang w:val="de-DE"/>
+        </w:rPr>
+        <w:t>Benchmarkingclient</w:t>
+      </w:r>
+      <w:proofErr w:type="spellEnd"/>
+      <w:r>
+        <w:rPr>
+          <w:lang w:val="de-DE"/>
+        </w:rPr>
+        <w:t xml:space="preserve"> Masken</w:t>
       </w:r>
     </w:p>
     <w:p>
@@ -7495,6 +10105,7 @@
           <w:lang w:val="de-DE"/>
         </w:rPr>
       </w:pPr>
+      <w:proofErr w:type="spellStart"/>
       <w:r>
         <w:rPr>
           <w:lang w:val="de-DE"/>
@@ -7505,7 +10116,14 @@
         <w:rPr>
           <w:lang w:val="de-DE"/>
         </w:rPr>
-        <w:t>lient Masken</w:t>
+        <w:t>lient</w:t>
+      </w:r>
+      <w:proofErr w:type="spellEnd"/>
+      <w:r>
+        <w:rPr>
+          <w:lang w:val="de-DE"/>
+        </w:rPr>
+        <w:t xml:space="preserve"> Masken</w:t>
       </w:r>
     </w:p>
     <w:p>
@@ -7637,7 +10255,114 @@
         <w:footnoteRef/>
       </w:r>
       <w:r>
-        <w:t xml:space="preserve"> Das Akronym SOLID umfasst die, im Allgemeinen für die Umsetzung einer sauberen Anwendungssoftware, häufig verwendeten Prinzipien „Single responsibility principle“, „Open/closed principle“, „Liskov substitution principle“, „Interface segregation principle“ und „Dependency inversion principle”</w:t>
+        <w:t xml:space="preserve"> Das </w:t>
+      </w:r>
+      <w:proofErr w:type="spellStart"/>
+      <w:r>
+        <w:t>Akronym</w:t>
+      </w:r>
+      <w:proofErr w:type="spellEnd"/>
+      <w:r>
+        <w:t xml:space="preserve"> SOLID </w:t>
+      </w:r>
+      <w:proofErr w:type="spellStart"/>
+      <w:r>
+        <w:t>umfasst</w:t>
+      </w:r>
+      <w:proofErr w:type="spellEnd"/>
+      <w:r>
+        <w:t xml:space="preserve"> die, </w:t>
+      </w:r>
+      <w:proofErr w:type="spellStart"/>
+      <w:r>
+        <w:t>im</w:t>
+      </w:r>
+      <w:proofErr w:type="spellEnd"/>
+      <w:r>
+        <w:t xml:space="preserve"> </w:t>
+      </w:r>
+      <w:proofErr w:type="spellStart"/>
+      <w:r>
+        <w:t>Allgemeinen</w:t>
+      </w:r>
+      <w:proofErr w:type="spellEnd"/>
+      <w:r>
+        <w:t xml:space="preserve"> </w:t>
+      </w:r>
+      <w:proofErr w:type="spellStart"/>
+      <w:r>
+        <w:t>für</w:t>
+      </w:r>
+      <w:proofErr w:type="spellEnd"/>
+      <w:r>
+        <w:t xml:space="preserve"> die </w:t>
+      </w:r>
+      <w:proofErr w:type="spellStart"/>
+      <w:r>
+        <w:t>Umsetzung</w:t>
+      </w:r>
+      <w:proofErr w:type="spellEnd"/>
+      <w:r>
+        <w:t xml:space="preserve"> </w:t>
+      </w:r>
+      <w:proofErr w:type="spellStart"/>
+      <w:r>
+        <w:t>einer</w:t>
+      </w:r>
+      <w:proofErr w:type="spellEnd"/>
+      <w:r>
+        <w:t xml:space="preserve"> </w:t>
+      </w:r>
+      <w:proofErr w:type="spellStart"/>
+      <w:r>
+        <w:t>sauberen</w:t>
+      </w:r>
+      <w:proofErr w:type="spellEnd"/>
+      <w:r>
+        <w:t xml:space="preserve"> </w:t>
+      </w:r>
+      <w:proofErr w:type="spellStart"/>
+      <w:r>
+        <w:t>Anwendungssoftware</w:t>
+      </w:r>
+      <w:proofErr w:type="spellEnd"/>
+      <w:r>
+        <w:t xml:space="preserve">, </w:t>
+      </w:r>
+      <w:proofErr w:type="spellStart"/>
+      <w:r>
+        <w:t>häufig</w:t>
+      </w:r>
+      <w:proofErr w:type="spellEnd"/>
+      <w:r>
+        <w:t xml:space="preserve"> </w:t>
+      </w:r>
+      <w:proofErr w:type="spellStart"/>
+      <w:r>
+        <w:t>verwendeten</w:t>
+      </w:r>
+      <w:proofErr w:type="spellEnd"/>
+      <w:r>
+        <w:t xml:space="preserve"> </w:t>
+      </w:r>
+      <w:proofErr w:type="spellStart"/>
+      <w:r>
+        <w:t>Prinzipien</w:t>
+      </w:r>
+      <w:proofErr w:type="spellEnd"/>
+      <w:r>
+        <w:t xml:space="preserve"> „Single responsibility </w:t>
+      </w:r>
+      <w:r>
+        <w:t>principle“, „Open/closed principle“, „</w:t>
+      </w:r>
+      <w:proofErr w:type="spellStart"/>
+      <w:r>
+        <w:t>Liskov</w:t>
+      </w:r>
+      <w:proofErr w:type="spellEnd"/>
+      <w:r>
+        <w:t xml:space="preserve"> substitution principle“, „Interface segregation principle“ und „Dependency inversion principle”</w:t>
       </w:r>
       <w:r>
         <w:rPr>
@@ -7694,15 +10419,69 @@
           <w:szCs w:val="16"/>
           <w:lang w:val="de-DE"/>
         </w:rPr>
-        <w:t>Das Prinzip „Sep</w:t>
-      </w:r>
+        <w:t>Das Prinzip „</w:t>
+      </w:r>
+      <w:proofErr w:type="spellStart"/>
       <w:r>
         <w:rPr>
           <w:sz w:val="16"/>
           <w:szCs w:val="16"/>
           <w:lang w:val="de-DE"/>
         </w:rPr>
-        <w:t xml:space="preserve">eration of concern“ beschreibt die Trennung zwischen Verantwortlichkeiten, Zuständigkeiten oder Aufgaben </w:t>
+        <w:t>Sep</w:t>
+      </w:r>
+      <w:r>
+        <w:rPr>
+          <w:sz w:val="16"/>
+          <w:szCs w:val="16"/>
+          <w:lang w:val="de-DE"/>
+        </w:rPr>
+        <w:t>eration</w:t>
+      </w:r>
+      <w:proofErr w:type="spellEnd"/>
+      <w:r>
+        <w:rPr>
+          <w:sz w:val="16"/>
+          <w:szCs w:val="16"/>
+          <w:lang w:val="de-DE"/>
+        </w:rPr>
+        <w:t xml:space="preserve"> </w:t>
+      </w:r>
+      <w:proofErr w:type="spellStart"/>
+      <w:r>
+        <w:rPr>
+          <w:sz w:val="16"/>
+          <w:szCs w:val="16"/>
+          <w:lang w:val="de-DE"/>
+        </w:rPr>
+        <w:t>of</w:t>
+      </w:r>
+      <w:proofErr w:type="spellEnd"/>
+      <w:r>
+        <w:rPr>
+          <w:sz w:val="16"/>
+          <w:szCs w:val="16"/>
+          <w:lang w:val="de-DE"/>
+        </w:rPr>
+        <w:t xml:space="preserve"> </w:t>
+      </w:r>
+      <w:proofErr w:type="spellStart"/>
+      <w:r>
+        <w:rPr>
+          <w:sz w:val="16"/>
+          <w:szCs w:val="16"/>
+          <w:lang w:val="de-DE"/>
+        </w:rPr>
+        <w:t>concern</w:t>
+      </w:r>
+      <w:proofErr w:type="spellEnd"/>
+      <w:r>
+        <w:rPr>
+          <w:sz w:val="16"/>
+          <w:szCs w:val="16"/>
+          <w:lang w:val="de-DE"/>
+        </w:rPr>
+        <w:t xml:space="preserve">“ beschreibt die Trennung zwischen Verantwortlichkeiten, Zuständigkeiten oder Aufgaben </w:t>
       </w:r>
       <w:r>
         <w:rPr>
@@ -7711,12 +10490,21 @@
           <w:highlight w:val="yellow"/>
           <w:lang w:val="de-DE"/>
         </w:rPr>
-        <w:t>[QUELLE:ZOTERO: Effektive Softwarearchitekturen Seite 67]</w:t>
+        <w:t>[</w:t>
       </w:r>
       <w:r>
         <w:rPr>
           <w:sz w:val="16"/>
           <w:szCs w:val="16"/>
+          <w:highlight w:val="yellow"/>
+          <w:lang w:val="de-DE"/>
+        </w:rPr>
+        <w:t>QUELLE:ZOTERO: Effektive Softwarearchitekturen Seite 67]</w:t>
+      </w:r>
+      <w:r>
+        <w:rPr>
+          <w:sz w:val="16"/>
+          <w:szCs w:val="16"/>
           <w:lang w:val="de-DE"/>
         </w:rPr>
         <w:t>. Dies wurde weitestgehend versucht, auf allen Ebenen des Entwurfs und der Implementierung einzuhalten.</w:t>
@@ -7747,7 +10535,21 @@
         <w:rPr>
           <w:lang w:val="de-DE"/>
         </w:rPr>
-        <w:t>Darunter ist die reine Fachlogik zu verstehen. Funktionen, wie eine konsistente Fehlerbehandlung und einem entsprechenden Retry-Mechanismus, sind ebenfalls in diese Komponente ausgelagert.</w:t>
+        <w:t xml:space="preserve">Darunter ist die reine Fachlogik zu verstehen. Funktionen, wie eine konsistente Fehlerbehandlung und einem entsprechenden </w:t>
+      </w:r>
+      <w:proofErr w:type="spellStart"/>
+      <w:r>
+        <w:rPr>
+          <w:lang w:val="de-DE"/>
+        </w:rPr>
+        <w:t>Retry</w:t>
+      </w:r>
+      <w:proofErr w:type="spellEnd"/>
+      <w:r>
+        <w:rPr>
+          <w:lang w:val="de-DE"/>
+        </w:rPr>
+        <w:t>-Mechanismus, sind ebenfalls in diese Komponente ausgelagert.</w:t>
       </w:r>
     </w:p>
   </w:footnote>
@@ -7787,7 +10589,7 @@
         <w:rPr>
           <w:lang w:val="de-DE"/>
         </w:rPr>
-        <w:instrText xml:space="preserve"> ADDIN ZOTERO_ITEM CSL_CITATION {"citationID":"hg0k4662t","properties":{"formattedCitation":"[4]","plainCitation":"[4]"},"citationItems":[{"id":758,"uris":["http://zotero.org/groups/753033/items/H7ZBQBP5"],"uri":["http://zotero.org/groups/753033/items/H7ZBQBP5"],"itemData":{"id":758,"type":"webpage","title":"Hypertext Transfer Protocol Version 2 (HTTP/2)","URL":"https://tools.ietf.org/html/rfc7540","author":[{"family":"Belshe","given":"Mike"},{"family":"Thomson","given":"Martin"},{"family":"Peon","given":"Roberto"}],"accessed":{"date-parts":[["2016",12,5]]}}}],"schema":"https://github.com/citation-style-language/schema/raw/master/csl-citation.json"} </w:instrText>
+        <w:instrText xml:space="preserve"> ADDIN ZOTERO_ITEM CSL_CITATION {"citationID":"hg0k4662t","properties":{"formattedCitation":"[4]","plainCitation":"[4]"},"citationItems":[{"id":3255,"uris":["http://zotero.org/groups/753033/items/H7ZBQBP5"],"uri":["http://zotero.org/groups/753033/items/H7ZBQBP5"],"itemData":{"id":3255,"type":"webpage","title":"Hypertext Transfer Protocol Version 2 (HTTP/2)","URL":"https://tools.ietf.org/html/rfc7540","author":[{"family":"Belshe","given":"Mike"},{"family":"Thomson","given":"Martin"},{"family":"Peon","given":"Roberto"}],"accessed":{"date-parts":[["2016",12,5]]}}}],"schema":"https://github.com/citation-style-language/schema/raw/master/csl-citation.json"} </w:instrText>
       </w:r>
       <w:r>
         <w:rPr>
@@ -7833,7 +10635,21 @@
         <w:rPr>
           <w:lang w:val="de-DE"/>
         </w:rPr>
-        <w:t xml:space="preserve"> Hiermit kommen Vorteile wie die erleichterte Nutzung von Java 8 Typen (bspw. Date, Time, Timestamp), einer neuen Validierungskomponente mittels derer fachliche Validierungen durchgeführt werden können und das Deklarieren einzelner Felder als LAZY, damit diese nur bei einem tatsächlichen Zugriff genutzt werden</w:t>
+        <w:t xml:space="preserve"> Hiermit kommen Vorteile wie die erleichterte Nutzung von Java 8 Typen (bspw. Date, Time, </w:t>
+      </w:r>
+      <w:proofErr w:type="spellStart"/>
+      <w:r>
+        <w:rPr>
+          <w:lang w:val="de-DE"/>
+        </w:rPr>
+        <w:t>Timestamp</w:t>
+      </w:r>
+      <w:proofErr w:type="spellEnd"/>
+      <w:r>
+        <w:rPr>
+          <w:lang w:val="de-DE"/>
+        </w:rPr>
+        <w:t>), einer neuen Validierungskomponente mittels derer fachliche Validierungen durchgeführt werden können und das Deklarieren einzelner Felder als LAZY, damit diese nur bei einem tatsächlichen Zugriff genutzt werden</w:t>
       </w:r>
       <w:r>
         <w:rPr>
@@ -7851,7 +10667,7 @@
         <w:rPr>
           <w:lang w:val="de-DE"/>
         </w:rPr>
-        <w:instrText xml:space="preserve"> ADDIN ZOTERO_ITEM CSL_CITATION {"citationID":"1shrpgnk4k","properties":{"formattedCitation":"[5]","plainCitation":"[5]"},"citationItems":[{"id":757,"uris":["http://zotero.org/groups/753033/items/BMH3JNKF"],"uri":["http://zotero.org/groups/753033/items/BMH3JNKF"],"itemData":{"id":757,"type":"webpage","title":"Hibernate ORM 5.0 User Guide","URL":"https://docs.jboss.org/hibernate/orm/5.0/userguide/html_single/Hibernate_User_Guide.html","accessed":{"date-parts":[["2016",12,5]]}}}],"schema":"https://github.com/citation-style-language/schema/raw/master/csl-citation.json"} </w:instrText>
+        <w:instrText xml:space="preserve"> ADDIN ZOTERO_ITEM CSL_CITATION {"citationID":"1shrpgnk4k","properties":{"formattedCitation":"[5]","plainCitation":"[5]"},"citationItems":[{"id":3254,"uris":["http://zotero.org/groups/753033/items/BMH3JNKF"],"uri":["http://zotero.org/groups/753033/items/BMH3JNKF"],"itemData":{"id":3254,"type":"webpage","title":"Hibernate ORM 5.0 User Guide","URL":"https://docs.jboss.org/hibernate/orm/5.0/userguide/html_single/Hibernate_User_Guide.html","accessed":{"date-parts":[["2016",12,5]]}}}],"schema":"https://github.com/citation-style-language/schema/raw/master/csl-citation.json"} </w:instrText>
       </w:r>
       <w:r>
         <w:rPr>
@@ -7905,6 +10721,7 @@
         </w:rPr>
         <w:t xml:space="preserve">Dies wird mittels einer Konfiguration der POM aus der Server-Komponente erreicht. Das frei verfügbare </w:t>
       </w:r>
+      <w:proofErr w:type="spellStart"/>
       <w:r>
         <w:rPr>
           <w:i/>
@@ -7912,11 +10729,54 @@
         </w:rPr>
         <w:t>wildfly-maven-plugin</w:t>
       </w:r>
-      <w:r>
-        <w:rPr>
-          <w:lang w:val="de-DE"/>
-        </w:rPr>
-        <w:t xml:space="preserve"> kommt hierfür zum Einsatz. Dieses findet automatisch die entsprechende Wildfly-Instanz und führt bei einem erfolgreichen Maven-Build der Serverkomponente ein deployment aus.</w:t>
+      <w:proofErr w:type="spellEnd"/>
+      <w:r>
+        <w:rPr>
+          <w:lang w:val="de-DE"/>
+        </w:rPr>
+        <w:t xml:space="preserve"> kommt hierfür zum Einsatz. Dieses findet automatisch die entsprechende </w:t>
+      </w:r>
+      <w:proofErr w:type="spellStart"/>
+      <w:r>
+        <w:rPr>
+          <w:lang w:val="de-DE"/>
+        </w:rPr>
+        <w:t>Wildfly</w:t>
+      </w:r>
+      <w:proofErr w:type="spellEnd"/>
+      <w:r>
+        <w:rPr>
+          <w:lang w:val="de-DE"/>
+        </w:rPr>
+        <w:t xml:space="preserve">-Instanz und führt bei einem erfolgreichen </w:t>
+      </w:r>
+      <w:proofErr w:type="spellStart"/>
+      <w:r>
+        <w:rPr>
+          <w:lang w:val="de-DE"/>
+        </w:rPr>
+        <w:t>Maven-Build</w:t>
+      </w:r>
+      <w:proofErr w:type="spellEnd"/>
+      <w:r>
+        <w:rPr>
+          <w:lang w:val="de-DE"/>
+        </w:rPr>
+        <w:t xml:space="preserve"> der Serverkomponente ein </w:t>
+      </w:r>
+      <w:proofErr w:type="spellStart"/>
+      <w:r>
+        <w:rPr>
+          <w:lang w:val="de-DE"/>
+        </w:rPr>
+        <w:t>deployment</w:t>
+      </w:r>
+      <w:proofErr w:type="spellEnd"/>
+      <w:r>
+        <w:rPr>
+          <w:lang w:val="de-DE"/>
+        </w:rPr>
+        <w:t xml:space="preserve"> aus.</w:t>
       </w:r>
     </w:p>
   </w:footnote>
@@ -7947,7 +10807,23 @@
           <w:highlight w:val="yellow"/>
           <w:lang w:val="de-DE"/>
         </w:rPr>
-        <w:t>Unter dem Konzept der FXML ist… blabla [QUELLE?]</w:t>
+        <w:t xml:space="preserve">Unter dem Konzept der FXML ist… </w:t>
+      </w:r>
+      <w:proofErr w:type="spellStart"/>
+      <w:r>
+        <w:rPr>
+          <w:highlight w:val="yellow"/>
+          <w:lang w:val="de-DE"/>
+        </w:rPr>
+        <w:t>blabla</w:t>
+      </w:r>
+      <w:proofErr w:type="spellEnd"/>
+      <w:r>
+        <w:rPr>
+          <w:highlight w:val="yellow"/>
+          <w:lang w:val="de-DE"/>
+        </w:rPr>
+        <w:t xml:space="preserve"> [QUELLE?]</w:t>
       </w:r>
     </w:p>
   </w:footnote>
@@ -7975,7 +10851,21 @@
         <w:rPr>
           <w:lang w:val="de-DE"/>
         </w:rPr>
-        <w:t>Statt den Standard von JAX-B zu verfolgen und das Objekt nach XML zu serialisieren, wurde auf JSON gesetzt, da dieses Format in der Regel leichtgewichtiger ist und damit einer höheren Performance zu rechnen ist. Hierfür kommt das Framework Jackson zum Einsatz.</w:t>
+        <w:t xml:space="preserve">Statt den Standard von JAX-B zu verfolgen und das Objekt nach XML zu </w:t>
+      </w:r>
+      <w:proofErr w:type="spellStart"/>
+      <w:r>
+        <w:rPr>
+          <w:lang w:val="de-DE"/>
+        </w:rPr>
+        <w:t>serialisieren</w:t>
+      </w:r>
+      <w:proofErr w:type="spellEnd"/>
+      <w:r>
+        <w:rPr>
+          <w:lang w:val="de-DE"/>
+        </w:rPr>
+        <w:t>, wurde auf JSON gesetzt, da dieses Format in der Regel leichtgewichtiger ist und damit einer höheren Performance zu rechnen ist. Hierfür kommt das Framework Jackson zum Einsatz.</w:t>
       </w:r>
     </w:p>
   </w:footnote>
@@ -8001,7 +10891,7 @@
       <w:rPr>
         <w:noProof/>
       </w:rPr>
-      <w:t>5</w:t>
+      <w:t>2</w:t>
     </w:r>
     <w:r>
       <w:fldChar w:fldCharType="end"/>
@@ -8011,9 +10901,27 @@
     <w:pPr>
       <w:ind w:right="360"/>
     </w:pPr>
+    <w:proofErr w:type="spellStart"/>
     <w:r>
-      <w:t>Studienarbeit – Verteilte Systeme</w:t>
+      <w:t>Studienarbeit</w:t>
     </w:r>
+    <w:proofErr w:type="spellEnd"/>
+    <w:r>
+      <w:t xml:space="preserve"> – </w:t>
+    </w:r>
+    <w:proofErr w:type="spellStart"/>
+    <w:r>
+      <w:t>Verteilte</w:t>
+    </w:r>
+    <w:proofErr w:type="spellEnd"/>
+    <w:r>
+      <w:t xml:space="preserve"> </w:t>
+    </w:r>
+    <w:proofErr w:type="spellStart"/>
+    <w:r>
+      <w:t>Systeme</w:t>
+    </w:r>
+    <w:proofErr w:type="spellEnd"/>
   </w:p>
   <w:p>
     <w:pPr>
@@ -10461,7 +13369,6 @@
   <w:style w:type="character" w:default="1" w:styleId="Absatz-Standardschriftart">
     <w:name w:val="Default Paragraph Font"/>
     <w:uiPriority w:val="1"/>
-    <w:semiHidden/>
     <w:unhideWhenUsed/>
   </w:style>
   <w:style w:type="table" w:default="1" w:styleId="NormaleTabelle">
@@ -11083,7 +13990,7 @@
 </file>
 
 <file path=customXml/itemProps1.xml><?xml version="1.0" encoding="utf-8"?>
-<ds:datastoreItem xmlns:ds="http://schemas.openxmlformats.org/officeDocument/2006/customXml" ds:itemID="{894EABA2-2A63-4660-9471-152C70A0A702}">
+<ds:datastoreItem xmlns:ds="http://schemas.openxmlformats.org/officeDocument/2006/customXml" ds:itemID="{E92D36F0-F626-408D-A6E7-9BDCD546DF80}">
   <ds:schemaRefs>
     <ds:schemaRef ds:uri="http://schemas.openxmlformats.org/officeDocument/2006/bibliography"/>
   </ds:schemaRefs>

</xml_diff>

<commit_message>
quellen + abbildung testvorgang
</commit_message>
<xml_diff>
--- a/dokumentation/studienarbeit.docx
+++ b/dokumentation/studienarbeit.docx
@@ -26,6 +26,7 @@
       <w:pPr>
         <w:pStyle w:val="Titel"/>
         <w:framePr w:wrap="notBeside"/>
+        <w:jc w:val="both"/>
         <w:rPr>
           <w:lang w:val="de-DE"/>
         </w:rPr>
@@ -41,6 +42,7 @@
       <w:pPr>
         <w:pStyle w:val="Authors"/>
         <w:framePr w:wrap="notBeside"/>
+        <w:jc w:val="both"/>
         <w:rPr>
           <w:lang w:val="de-DE"/>
         </w:rPr>
@@ -159,7 +161,11 @@
         <w:t xml:space="preserve"> 6.0 or later. Otherwise, use this document as an instruction set. The electronic file of your paper will be formatted further at IEEE. Define all symbols used in the abstract. Do not cite references in the abstract. Do not delete the blank line immediately above the abstract; it sets the footnote at the bottom of this column.</w:t>
       </w:r>
     </w:p>
-    <w:p/>
+    <w:p>
+      <w:pPr>
+        <w:jc w:val="both"/>
+      </w:pPr>
+    </w:p>
     <w:p>
       <w:pPr>
         <w:pStyle w:val="IndexTerms"/>
@@ -202,11 +208,16 @@
         <w:t>.</w:t>
       </w:r>
     </w:p>
-    <w:p/>
+    <w:p>
+      <w:pPr>
+        <w:jc w:val="both"/>
+      </w:pPr>
+    </w:p>
     <w:bookmarkEnd w:id="0"/>
     <w:p>
       <w:pPr>
         <w:pStyle w:val="berschrift1"/>
+        <w:jc w:val="both"/>
         <w:rPr>
           <w:lang w:val="de-DE"/>
         </w:rPr>
@@ -220,6 +231,7 @@
     </w:p>
     <w:p>
       <w:pPr>
+        <w:jc w:val="both"/>
         <w:rPr>
           <w:lang w:val="de-DE"/>
         </w:rPr>
@@ -240,7 +252,7 @@
         <w:rPr>
           <w:lang w:val="de-DE"/>
         </w:rPr>
-        <w:instrText xml:space="preserve"> ADDIN ZOTERO_ITEM CSL_CITATION {"citationID":"U7OUrGB3","properties":{"formattedCitation":"[1]","plainCitation":"[1]"},"citationItems":[{"id":3242,"uris":["http://zotero.org/groups/753033/items/UZFZP2X4"],"uri":["http://zotero.org/groups/753033/items/UZFZP2X4"],"itemData":{"id":3242,"type":"book","title":"Verteilte Systeme","collection-title":"eXamen.press","publisher":"Springer Berlin Heidelberg","publisher-place":"Berlin, Heidelberg","source":"CrossRef","event-place":"Berlin, Heidelberg","URL":"http://link.springer.com/10.1007/978-3-642-25796-4","ISBN":"978-3-642-25795-7","author":[{"family":"Schill","given":"Alexander"},{"family":"Springer","given":"Thomas"}],"issued":{"date-parts":[["2012"]]},"accessed":{"date-parts":[["2016",11,29]]}}}],"schema":"https://github.com/citation-style-language/schema/raw/master/csl-citation.json"} </w:instrText>
+        <w:instrText xml:space="preserve"> ADDIN ZOTERO_ITEM CSL_CITATION {"citationID":"U7OUrGB3","properties":{"formattedCitation":"[1]","plainCitation":"[1]"},"citationItems":[{"id":808,"uris":["http://zotero.org/groups/753033/items/UZFZP2X4"],"uri":["http://zotero.org/groups/753033/items/UZFZP2X4"],"itemData":{"id":808,"type":"book","title":"Verteilte Systeme","collection-title":"eXamen.press","publisher":"Springer Berlin Heidelberg","publisher-place":"Berlin, Heidelberg","source":"CrossRef","event-place":"Berlin, Heidelberg","URL":"http://link.springer.com/10.1007/978-3-642-25796-4","ISBN":"978-3-642-25795-7","author":[{"family":"Schill","given":"Alexander"},{"family":"Springer","given":"Thomas"}],"issued":{"date-parts":[["2012"]]},"accessed":{"date-parts":[["2016",11,29]]}}}],"schema":"https://github.com/citation-style-language/schema/raw/master/csl-citation.json"} </w:instrText>
       </w:r>
       <w:r>
         <w:rPr>
@@ -263,6 +275,7 @@
     </w:p>
     <w:p>
       <w:pPr>
+        <w:jc w:val="both"/>
         <w:rPr>
           <w:lang w:val="de-DE"/>
         </w:rPr>
@@ -348,6 +361,7 @@
     </w:p>
     <w:p>
       <w:pPr>
+        <w:jc w:val="both"/>
         <w:rPr>
           <w:lang w:val="de-DE"/>
         </w:rPr>
@@ -470,6 +484,7 @@
     <w:p>
       <w:pPr>
         <w:pStyle w:val="berschrift1"/>
+        <w:jc w:val="both"/>
         <w:rPr>
           <w:lang w:val="de-DE"/>
         </w:rPr>
@@ -484,6 +499,7 @@
     <w:p>
       <w:pPr>
         <w:pStyle w:val="berschrift2"/>
+        <w:jc w:val="both"/>
         <w:rPr>
           <w:lang w:val="de-DE"/>
         </w:rPr>
@@ -497,6 +513,7 @@
     </w:p>
     <w:p>
       <w:pPr>
+        <w:jc w:val="both"/>
         <w:rPr>
           <w:lang w:val="de-DE"/>
         </w:rPr>
@@ -517,7 +534,7 @@
         <w:rPr>
           <w:lang w:val="de-DE"/>
         </w:rPr>
-        <w:instrText xml:space="preserve"> ADDIN ZOTERO_ITEM CSL_CITATION {"citationID":"Zf0rNFwn","properties":{"formattedCitation":"[2]","plainCitation":"[2]"},"citationItems":[{"id":3216,"uris":["http://zotero.org/groups/753033/items/FZ6VTP84"],"uri":["http://zotero.org/groups/753033/items/FZ6VTP84"],"itemData":{"id":3216,"type":"book","title":"Lehrbuch der Softwaretechnik, Entwurf, Implementierung, Installation und Betrieb","publisher":"Spektrum, Akademischer Verlag","edition":"3","author":[{"family":"Balzert","given":"Helmut"}]}}],"schema":"https://github.com/citation-style-language/schema/raw/master/csl-citation.json"} </w:instrText>
+        <w:instrText xml:space="preserve"> ADDIN ZOTERO_ITEM CSL_CITATION {"citationID":"Zf0rNFwn","properties":{"formattedCitation":"[2]","plainCitation":"[2]"},"citationItems":[{"id":804,"uris":["http://zotero.org/groups/753033/items/FZ6VTP84"],"uri":["http://zotero.org/groups/753033/items/FZ6VTP84"],"itemData":{"id":804,"type":"book","title":"Lehrbuch der Softwaretechnik, Entwurf, Implementierung, Installation und Betrieb","publisher":"Spektrum, Akademischer Verlag","edition":"3","author":[{"family":"Balzert","given":"Helmut"}]}}],"schema":"https://github.com/citation-style-language/schema/raw/master/csl-citation.json"} </w:instrText>
       </w:r>
       <w:r>
         <w:rPr>
@@ -559,7 +576,7 @@
         <w:rPr>
           <w:lang w:val="de-DE"/>
         </w:rPr>
-        <w:instrText xml:space="preserve"> ADDIN ZOTERO_ITEM CSL_CITATION {"citationID":"Z7ivnkzu","properties":{"formattedCitation":"[1]","plainCitation":"[1]"},"citationItems":[{"id":3242,"uris":["http://zotero.org/groups/753033/items/UZFZP2X4"],"uri":["http://zotero.org/groups/753033/items/UZFZP2X4"],"itemData":{"id":3242,"type":"book","title":"Verteilte Systeme","collection-title":"eXamen.press","publisher":"Springer Berlin Heidelberg","publisher-place":"Berlin, Heidelberg","source":"CrossRef","event-place":"Berlin, Heidelberg","URL":"http://link.springer.com/10.1007/978-3-642-25796-4","ISBN":"978-3-642-25795-7","author":[{"family":"Schill","given":"Alexander"},{"family":"Springer","given":"Thomas"}],"issued":{"date-parts":[["2012"]]},"accessed":{"date-parts":[["2016",11,29]]}}}],"schema":"https://github.com/citation-style-language/schema/raw/master/csl-citation.json"} </w:instrText>
+        <w:instrText xml:space="preserve"> ADDIN ZOTERO_ITEM CSL_CITATION {"citationID":"Z7ivnkzu","properties":{"formattedCitation":"[1]","plainCitation":"[1]"},"citationItems":[{"id":808,"uris":["http://zotero.org/groups/753033/items/UZFZP2X4"],"uri":["http://zotero.org/groups/753033/items/UZFZP2X4"],"itemData":{"id":808,"type":"book","title":"Verteilte Systeme","collection-title":"eXamen.press","publisher":"Springer Berlin Heidelberg","publisher-place":"Berlin, Heidelberg","source":"CrossRef","event-place":"Berlin, Heidelberg","URL":"http://link.springer.com/10.1007/978-3-642-25796-4","ISBN":"978-3-642-25795-7","author":[{"family":"Schill","given":"Alexander"},{"family":"Springer","given":"Thomas"}],"issued":{"date-parts":[["2012"]]},"accessed":{"date-parts":[["2016",11,29]]}}}],"schema":"https://github.com/citation-style-language/schema/raw/master/csl-citation.json"} </w:instrText>
       </w:r>
       <w:r>
         <w:rPr>
@@ -580,6 +597,7 @@
     <w:p>
       <w:pPr>
         <w:ind w:left="144"/>
+        <w:jc w:val="both"/>
         <w:rPr>
           <w:lang w:val="de-DE"/>
         </w:rPr>
@@ -588,6 +606,7 @@
     <w:p>
       <w:pPr>
         <w:pStyle w:val="berschrift3"/>
+        <w:jc w:val="both"/>
         <w:rPr>
           <w:lang w:val="de-DE"/>
         </w:rPr>
@@ -601,6 +620,7 @@
     </w:p>
     <w:p>
       <w:pPr>
+        <w:jc w:val="both"/>
         <w:rPr>
           <w:lang w:val="de-DE"/>
         </w:rPr>
@@ -621,7 +641,7 @@
         <w:rPr>
           <w:lang w:val="de-DE"/>
         </w:rPr>
-        <w:instrText xml:space="preserve"> ADDIN ZOTERO_ITEM CSL_CITATION {"citationID":"1h4pc53i54","properties":{"formattedCitation":"[3]","plainCitation":"[3]"},"citationItems":[{"id":3220,"uris":["http://zotero.org/groups/753033/items/TZX4AE7C"],"uri":["http://zotero.org/groups/753033/items/TZX4AE7C"],"itemData":{"id":3220,"type":"book","title":"Verteilte Systeme und Anwendungen","publisher":"Pearson Education","abstract":"Architekturkonzepte, Standards und Middleware-Technologien","author":[{"family":"Hammerschall","given":"Ulrike"}]}}],"schema":"https://github.com/citation-style-language/schema/raw/master/csl-citation.json"} </w:instrText>
+        <w:instrText xml:space="preserve"> ADDIN ZOTERO_ITEM CSL_CITATION {"citationID":"1h4pc53i54","properties":{"formattedCitation":"[3]","plainCitation":"[3]"},"citationItems":[{"id":806,"uris":["http://zotero.org/groups/753033/items/TZX4AE7C"],"uri":["http://zotero.org/groups/753033/items/TZX4AE7C"],"itemData":{"id":806,"type":"book","title":"Verteilte Systeme und Anwendungen","publisher":"Pearson Education","abstract":"Architekturkonzepte, Standards und Middleware-Technologien","author":[{"family":"Hammerschall","given":"Ulrike"}]}}],"schema":"https://github.com/citation-style-language/schema/raw/master/csl-citation.json"} </w:instrText>
       </w:r>
       <w:r>
         <w:rPr>
@@ -650,6 +670,7 @@
     </w:p>
     <w:p>
       <w:pPr>
+        <w:jc w:val="both"/>
         <w:rPr>
           <w:lang w:val="de-DE"/>
         </w:rPr>
@@ -670,7 +691,7 @@
         <w:rPr>
           <w:lang w:val="de-DE"/>
         </w:rPr>
-        <w:instrText xml:space="preserve"> ADDIN ZOTERO_ITEM CSL_CITATION {"citationID":"f2x1RUKn","properties":{"formattedCitation":"[1]","plainCitation":"[1]"},"citationItems":[{"id":3242,"uris":["http://zotero.org/groups/753033/items/UZFZP2X4"],"uri":["http://zotero.org/groups/753033/items/UZFZP2X4"],"itemData":{"id":3242,"type":"book","title":"Verteilte Systeme","collection-title":"eXamen.press","publisher":"Springer Berlin Heidelberg","publisher-place":"Berlin, Heidelberg","source":"CrossRef","event-place":"Berlin, Heidelberg","URL":"http://link.springer.com/10.1007/978-3-642-25796-4","ISBN":"978-3-642-25795-7","author":[{"family":"Schill","given":"Alexander"},{"family":"Springer","given":"Thomas"}],"issued":{"date-parts":[["2012"]]},"accessed":{"date-parts":[["2016",11,29]]}}}],"schema":"https://github.com/citation-style-language/schema/raw/master/csl-citation.json"} </w:instrText>
+        <w:instrText xml:space="preserve"> ADDIN ZOTERO_ITEM CSL_CITATION {"citationID":"f2x1RUKn","properties":{"formattedCitation":"[1]","plainCitation":"[1]"},"citationItems":[{"id":808,"uris":["http://zotero.org/groups/753033/items/UZFZP2X4"],"uri":["http://zotero.org/groups/753033/items/UZFZP2X4"],"itemData":{"id":808,"type":"book","title":"Verteilte Systeme","collection-title":"eXamen.press","publisher":"Springer Berlin Heidelberg","publisher-place":"Berlin, Heidelberg","source":"CrossRef","event-place":"Berlin, Heidelberg","URL":"http://link.springer.com/10.1007/978-3-642-25796-4","ISBN":"978-3-642-25795-7","author":[{"family":"Schill","given":"Alexander"},{"family":"Springer","given":"Thomas"}],"issued":{"date-parts":[["2012"]]},"accessed":{"date-parts":[["2016",11,29]]}}}],"schema":"https://github.com/citation-style-language/schema/raw/master/csl-citation.json"} </w:instrText>
       </w:r>
       <w:r>
         <w:rPr>
@@ -693,13 +714,15 @@
     </w:p>
     <w:p>
       <w:pPr>
-        <w:rPr>
-          <w:lang w:val="de-DE"/>
-        </w:rPr>
-      </w:pPr>
-    </w:p>
-    <w:p>
-      <w:pPr>
+        <w:jc w:val="both"/>
+        <w:rPr>
+          <w:lang w:val="de-DE"/>
+        </w:rPr>
+      </w:pPr>
+    </w:p>
+    <w:p>
+      <w:pPr>
+        <w:jc w:val="both"/>
         <w:rPr>
           <w:lang w:val="de-DE"/>
         </w:rPr>
@@ -708,6 +731,7 @@
     <w:p>
       <w:pPr>
         <w:pStyle w:val="berschrift3"/>
+        <w:jc w:val="both"/>
         <w:rPr>
           <w:lang w:val="de-DE"/>
         </w:rPr>
@@ -721,6 +745,7 @@
     </w:p>
     <w:p>
       <w:pPr>
+        <w:jc w:val="both"/>
         <w:rPr>
           <w:lang w:val="de-DE"/>
         </w:rPr>
@@ -734,6 +759,7 @@
     </w:p>
     <w:p>
       <w:pPr>
+        <w:jc w:val="both"/>
         <w:rPr>
           <w:lang w:val="de-DE"/>
         </w:rPr>
@@ -754,7 +780,7 @@
         <w:rPr>
           <w:lang w:val="de-DE"/>
         </w:rPr>
-        <w:instrText xml:space="preserve"> ADDIN ZOTERO_ITEM CSL_CITATION {"citationID":"thkifnKw","properties":{"formattedCitation":"[4]","plainCitation":"[4]"},"citationItems":[{"id":3300,"uris":["http://zotero.org/groups/753033/items/T527277J"],"uri":["http://zotero.org/groups/753033/items/T527277J"],"itemData":{"id":3300,"type":"webpage","title":"Two-Phase Commit Mechanism","URL":"https://docs.oracle.com/cd/B28359_01/server.111/b28310/ds_txns003.htm#ADMIN12222","accessed":{"date-parts":[["2016",12,17]]}}}],"schema":"https://github.com/citation-style-language/schema/raw/master/csl-citation.json"} </w:instrText>
+        <w:instrText xml:space="preserve"> ADDIN ZOTERO_ITEM CSL_CITATION {"citationID":"thkifnKw","properties":{"formattedCitation":"[4]","plainCitation":"[4]"},"citationItems":[{"id":1584,"uris":["http://zotero.org/groups/753033/items/T527277J"],"uri":["http://zotero.org/groups/753033/items/T527277J"],"itemData":{"id":1584,"type":"webpage","title":"Two-Phase Commit Mechanism","URL":"https://docs.oracle.com/cd/B28359_01/server.111/b28310/ds_txns003.htm#ADMIN12222","accessed":{"date-parts":[["2016",12,17]]}}}],"schema":"https://github.com/citation-style-language/schema/raw/master/csl-citation.json"} </w:instrText>
       </w:r>
       <w:r>
         <w:rPr>
@@ -802,7 +828,7 @@
         <w:rPr>
           <w:lang w:val="de-DE"/>
         </w:rPr>
-        <w:instrText xml:space="preserve"> ADDIN ZOTERO_ITEM CSL_CITATION {"citationID":"w3Jcs0yb","properties":{"formattedCitation":"[5]","plainCitation":"[5]"},"citationItems":[{"id":3304,"uris":["http://zotero.org/groups/753033/items/W2SJHZ86"],"uri":["http://zotero.org/groups/753033/items/W2SJHZ86"],"itemData":{"id":3304,"type":"webpage","title":"Distributed Logging for Transaction Processing","URL":"http://www.cs.tufts.edu/~nr/cs257/archive/alfred-spector/spector85sigmod.pdf","accessed":{"date-parts":[["2016",12,17]]}}}],"schema":"https://github.com/citation-style-language/schema/raw/master/csl-citation.json"} </w:instrText>
+        <w:instrText xml:space="preserve"> ADDIN ZOTERO_ITEM CSL_CITATION {"citationID":"w3Jcs0yb","properties":{"formattedCitation":"[5]","plainCitation":"[5]"},"citationItems":[{"id":1585,"uris":["http://zotero.org/groups/753033/items/W2SJHZ86"],"uri":["http://zotero.org/groups/753033/items/W2SJHZ86"],"itemData":{"id":1585,"type":"webpage","title":"Distributed Logging for Transaction Processing","URL":"http://www.cs.tufts.edu/~nr/cs257/archive/alfred-spector/spector85sigmod.pdf","accessed":{"date-parts":[["2016",12,17]]}}}],"schema":"https://github.com/citation-style-language/schema/raw/master/csl-citation.json"} </w:instrText>
       </w:r>
       <w:r>
         <w:rPr>
@@ -831,6 +857,7 @@
     </w:p>
     <w:p>
       <w:pPr>
+        <w:jc w:val="both"/>
         <w:rPr>
           <w:lang w:val="de-DE"/>
         </w:rPr>
@@ -851,7 +878,7 @@
         <w:rPr>
           <w:lang w:val="de-DE"/>
         </w:rPr>
-        <w:instrText xml:space="preserve"> ADDIN ZOTERO_ITEM CSL_CITATION {"citationID":"z0BKaA90","properties":{"formattedCitation":"[1]","plainCitation":"[1]"},"citationItems":[{"id":3242,"uris":["http://zotero.org/groups/753033/items/UZFZP2X4"],"uri":["http://zotero.org/groups/753033/items/UZFZP2X4"],"itemData":{"id":3242,"type":"book","title":"Verteilte Systeme","collection-title":"eXamen.press","publisher":"Springer Berlin Heidelberg","publisher-place":"Berlin, Heidelberg","source":"CrossRef","event-place":"Berlin, Heidelberg","URL":"http://link.springer.com/10.1007/978-3-642-25796-4","ISBN":"978-3-642-25795-7","author":[{"family":"Schill","given":"Alexander"},{"family":"Springer","given":"Thomas"}],"issued":{"date-parts":[["2012"]]},"accessed":{"date-parts":[["2016",11,29]]}}}],"schema":"https://github.com/citation-style-language/schema/raw/master/csl-citation.json"} </w:instrText>
+        <w:instrText xml:space="preserve"> ADDIN ZOTERO_ITEM CSL_CITATION {"citationID":"z0BKaA90","properties":{"formattedCitation":"[1]","plainCitation":"[1]"},"citationItems":[{"id":808,"uris":["http://zotero.org/groups/753033/items/UZFZP2X4"],"uri":["http://zotero.org/groups/753033/items/UZFZP2X4"],"itemData":{"id":808,"type":"book","title":"Verteilte Systeme","collection-title":"eXamen.press","publisher":"Springer Berlin Heidelberg","publisher-place":"Berlin, Heidelberg","source":"CrossRef","event-place":"Berlin, Heidelberg","URL":"http://link.springer.com/10.1007/978-3-642-25796-4","ISBN":"978-3-642-25795-7","author":[{"family":"Schill","given":"Alexander"},{"family":"Springer","given":"Thomas"}],"issued":{"date-parts":[["2012"]]},"accessed":{"date-parts":[["2016",11,29]]}}}],"schema":"https://github.com/citation-style-language/schema/raw/master/csl-citation.json"} </w:instrText>
       </w:r>
       <w:r>
         <w:rPr>
@@ -881,6 +908,7 @@
     <w:p>
       <w:pPr>
         <w:pStyle w:val="berschrift2"/>
+        <w:jc w:val="both"/>
         <w:rPr>
           <w:lang w:val="de-DE"/>
         </w:rPr>
@@ -1087,41 +1115,44 @@
     </w:p>
     <w:p>
       <w:pPr>
-        <w:rPr>
-          <w:lang w:val="de-DE"/>
-        </w:rPr>
-      </w:pPr>
-      <w:r>
-        <w:rPr>
-          <w:highlight w:val="yellow"/>
-          <w:lang w:val="de-DE"/>
-        </w:rPr>
-        <w:t>[QUELLE:ZOTERO: Effektive Softwarearchitekturen</w:t>
-      </w:r>
-      <w:r>
-        <w:rPr>
-          <w:highlight w:val="yellow"/>
-          <w:lang w:val="de-DE"/>
-        </w:rPr>
-        <w:t xml:space="preserve"> Seite 123</w:t>
-      </w:r>
-      <w:r>
-        <w:rPr>
-          <w:highlight w:val="yellow"/>
-          <w:lang w:val="de-DE"/>
-        </w:rPr>
-        <w:t>]</w:t>
-      </w:r>
-    </w:p>
-    <w:p>
-      <w:pPr>
-        <w:rPr>
-          <w:lang w:val="de-DE"/>
-        </w:rPr>
-      </w:pPr>
-    </w:p>
-    <w:p>
-      <w:pPr>
+        <w:jc w:val="both"/>
+        <w:rPr>
+          <w:lang w:val="de-DE"/>
+        </w:rPr>
+      </w:pPr>
+      <w:r>
+        <w:rPr>
+          <w:lang w:val="de-DE"/>
+        </w:rPr>
+        <w:fldChar w:fldCharType="begin"/>
+      </w:r>
+      <w:r>
+        <w:rPr>
+          <w:lang w:val="de-DE"/>
+        </w:rPr>
+        <w:instrText xml:space="preserve"> ADDIN ZOTERO_ITEM CSL_CITATION {"citationID":"2i4vqmjlqd","properties":{"formattedCitation":"[6]","plainCitation":"[6]"},"citationItems":[{"id":1555,"uris":["http://zotero.org/groups/753033/items/2ZNZJ2VE"],"uri":["http://zotero.org/groups/753033/items/2ZNZJ2VE"],"itemData":{"id":1555,"type":"book","title":"Effektive Softwarearchitekturen: Ein praktischer Leitfaden","publisher":"Carl Hanser Verlag GmbH \\&amp; Company KG","ISBN":"978-3-446-44406-5","author":[{"family":"Starke","given":"Gernot"}],"issued":{"date-parts":[["2015"]]}}}],"schema":"https://github.com/citation-style-language/schema/raw/master/csl-citation.json"} </w:instrText>
+      </w:r>
+      <w:r>
+        <w:rPr>
+          <w:lang w:val="de-DE"/>
+        </w:rPr>
+        <w:fldChar w:fldCharType="separate"/>
+      </w:r>
+      <w:r>
+        <w:t>[6]</w:t>
+      </w:r>
+      <w:r>
+        <w:rPr>
+          <w:lang w:val="de-DE"/>
+        </w:rPr>
+        <w:fldChar w:fldCharType="end"/>
+      </w:r>
+      <w:bookmarkStart w:id="1" w:name="_GoBack"/>
+      <w:bookmarkEnd w:id="1"/>
+    </w:p>
+    <w:p>
+      <w:pPr>
+        <w:jc w:val="both"/>
         <w:rPr>
           <w:lang w:val="de-DE"/>
         </w:rPr>
@@ -1130,6 +1161,7 @@
     <w:p>
       <w:pPr>
         <w:pStyle w:val="berschrift3"/>
+        <w:jc w:val="both"/>
         <w:rPr>
           <w:lang w:val="de-DE"/>
         </w:rPr>
@@ -1187,6 +1219,12 @@
         <w:rPr>
           <w:lang w:val="de-DE"/>
         </w:rPr>
+        <w:instrText xml:space="preserve"> \* MERGEFORMAT </w:instrText>
+      </w:r>
+      <w:r>
+        <w:rPr>
+          <w:lang w:val="de-DE"/>
+        </w:rPr>
         <w:fldChar w:fldCharType="separate"/>
       </w:r>
       <w:r>
@@ -1238,7 +1276,7 @@
         <w:rPr>
           <w:lang w:val="de-DE"/>
         </w:rPr>
-        <w:instrText xml:space="preserve"> ADDIN ZOTERO_ITEM CSL_CITATION {"citationID":"SDzcsUe7","properties":{"formattedCitation":"[1]","plainCitation":"[1]"},"citationItems":[{"id":1722,"uris":["http://zotero.org/groups/753033/items/UZFZP2X4"],"uri":["http://zotero.org/groups/753033/items/UZFZP2X4"],"itemData":{"id":1722,"type":"book","title":"Verteilte Systeme","collection-title":"eXamen.press","publisher":"Springer Berlin Heidelberg","publisher-place":"Berlin, Heidelberg","source":"CrossRef","event-place":"Berlin, Heidelberg","URL":"http://link.springer.com/10.1007/978-3-642-25796-4","ISBN":"978-3-642-25795-7","author":[{"family":"Schill","given":"Alexander"},{"family":"Springer","given":"Thomas"}],"issued":{"date-parts":[["2012"]]},"accessed":{"date-parts":[["2016",11,29]]}}}],"schema":"https://github.com/citation-style-language/schema/raw/master/csl-citation.json"} </w:instrText>
+        <w:instrText xml:space="preserve"> ADDIN ZOTERO_ITEM CSL_CITATION {"citationID":"SDzcsUe7","properties":{"formattedCitation":"[1]","plainCitation":"[1]"},"citationItems":[{"id":808,"uris":["http://zotero.org/groups/753033/items/UZFZP2X4"],"uri":["http://zotero.org/groups/753033/items/UZFZP2X4"],"itemData":{"id":808,"type":"book","title":"Verteilte Systeme","collection-title":"eXamen.press","publisher":"Springer Berlin Heidelberg","publisher-place":"Berlin, Heidelberg","source":"CrossRef","event-place":"Berlin, Heidelberg","URL":"http://link.springer.com/10.1007/978-3-642-25796-4","ISBN":"978-3-642-25795-7","author":[{"family":"Schill","given":"Alexander"},{"family":"Springer","given":"Thomas"}],"issued":{"date-parts":[["2012"]]},"accessed":{"date-parts":[["2016",11,29]]}}}],"schema":"https://github.com/citation-style-language/schema/raw/master/csl-citation.json"} </w:instrText>
       </w:r>
       <w:r>
         <w:rPr>
@@ -1311,7 +1349,7 @@
           <w:lang w:val="de-DE"/>
         </w:rPr>
       </w:pPr>
-      <w:bookmarkStart w:id="1" w:name="_Ref469748567"/>
+      <w:bookmarkStart w:id="2" w:name="_Ref469748567"/>
       <w:r>
         <w:t xml:space="preserve">Abbildung </w:t>
       </w:r>
@@ -1333,7 +1371,7 @@
       <w:r>
         <w:fldChar w:fldCharType="end"/>
       </w:r>
-      <w:bookmarkEnd w:id="1"/>
+      <w:bookmarkEnd w:id="2"/>
       <w:r>
         <w:t xml:space="preserve"> Clients in verschiedenen Rollen kommunizieren mit dem JMS Provider (hier eine MOM) über die JMS API </w:t>
       </w:r>
@@ -1341,13 +1379,13 @@
         <w:fldChar w:fldCharType="begin"/>
       </w:r>
       <w:r>
-        <w:instrText xml:space="preserve"> ADDIN ZOTERO_ITEM CSL_CITATION {"citationID":"suWjpYoF","properties":{"formattedCitation":"[4]","plainCitation":"[4]"},"citationItems":[{"id":1788,"uris":["http://zotero.org/groups/753033/items/XXK4W27J"],"uri":["http://zotero.org/groups/753033/items/XXK4W27J"],"itemData":{"id":1788,"type":"article","title":"jms.pdf","URL":"http://berrendorf.inf.h-brs.de/lehre/ss02/vps1/seminar/jms.pdf","accessed":{"date-parts":[["2016",12,17]]}}}],"schema":"https://github.com/citation-style-language/schema/raw/master/csl-citation.json"} </w:instrText>
+        <w:instrText xml:space="preserve"> ADDIN ZOTERO_ITEM CSL_CITATION {"citationID":"suWjpYoF","properties":{"formattedCitation":"[7]","plainCitation":"[7]"},"citationItems":[{"id":1586,"uris":["http://zotero.org/groups/753033/items/XXK4W27J"],"uri":["http://zotero.org/groups/753033/items/XXK4W27J"],"itemData":{"id":1586,"type":"article","title":"jms.pdf","URL":"http://berrendorf.inf.h-brs.de/lehre/ss02/vps1/seminar/jms.pdf","accessed":{"date-parts":[["2016",12,17]]}}}],"schema":"https://github.com/citation-style-language/schema/raw/master/csl-citation.json"} </w:instrText>
       </w:r>
       <w:r>
         <w:fldChar w:fldCharType="separate"/>
       </w:r>
       <w:r>
-        <w:t>[4]</w:t>
+        <w:t>[7]</w:t>
       </w:r>
       <w:r>
         <w:fldChar w:fldCharType="end"/>
@@ -1384,7 +1422,7 @@
         <w:rPr>
           <w:lang w:val="de-DE"/>
         </w:rPr>
-        <w:instrText xml:space="preserve"> ADDIN ZOTERO_ITEM CSL_CITATION {"citationID":"IDs38rW3","properties":{"formattedCitation":"[5]","plainCitation":"[5]"},"citationItems":[{"id":1783,"uris":["http://zotero.org/groups/753033/items/39AFVPEC"],"uri":["http://zotero.org/groups/753033/items/39AFVPEC"],"itemData":{"id":1783,"type":"article-journal","title":"JAX-RS: Java™ API for RESTful Web Services","container-title":"Java Specification Request (JSR)","volume":"311","source":"Google Scholar","URL":"http://java.net/nonav/projects/jsr311/sources/svn/content/trunk/www/drafts/spec20080827.pdf","shortTitle":"JAX-RS","author":[{"family":"Hadley","given":"Marc"},{"family":"Sandoz","given":"Paul"}],"issued":{"date-parts":[["2009"]]},"accessed":{"date-parts":[["2016",12,17]]}}}],"schema":"https://github.com/citation-style-language/schema/raw/master/csl-citation.json"} </w:instrText>
+        <w:instrText xml:space="preserve"> ADDIN ZOTERO_ITEM CSL_CITATION {"citationID":"IDs38rW3","properties":{"formattedCitation":"[8]","plainCitation":"[8]"},"citationItems":[{"id":1573,"uris":["http://zotero.org/groups/753033/items/39AFVPEC"],"uri":["http://zotero.org/groups/753033/items/39AFVPEC"],"itemData":{"id":1573,"type":"article-journal","title":"JAX-RS: Java™ API for RESTful Web Services","container-title":"Java Specification Request (JSR)","volume":"311","source":"Google Scholar","URL":"http://java.net/nonav/projects/jsr311/sources/svn/content/trunk/www/drafts/spec20080827.pdf","shortTitle":"JAX-RS","author":[{"family":"Hadley","given":"Marc"},{"family":"Sandoz","given":"Paul"}],"issued":{"date-parts":[["2009"]]},"accessed":{"date-parts":[["2016",12,17]]}}}],"schema":"https://github.com/citation-style-language/schema/raw/master/csl-citation.json"} </w:instrText>
       </w:r>
       <w:r>
         <w:rPr>
@@ -1393,7 +1431,7 @@
         <w:fldChar w:fldCharType="separate"/>
       </w:r>
       <w:r>
-        <w:t>[5]</w:t>
+        <w:t>[8]</w:t>
       </w:r>
       <w:r>
         <w:rPr>
@@ -1429,7 +1467,7 @@
         <w:rPr>
           <w:lang w:val="de-DE"/>
         </w:rPr>
-        <w:instrText xml:space="preserve"> ADDIN ZOTERO_ITEM CSL_CITATION {"citationID":"8K2SYKMF","properties":{"formattedCitation":"[4]","plainCitation":"[4]"},"citationItems":[{"id":1788,"uris":["http://zotero.org/groups/753033/items/XXK4W27J"],"uri":["http://zotero.org/groups/753033/items/XXK4W27J"],"itemData":{"id":1788,"type":"article","title":"jms.pdf","URL":"http://berrendorf.inf.h-brs.de/lehre/ss02/vps1/seminar/jms.pdf","accessed":{"date-parts":[["2016",12,17]]}}}],"schema":"https://github.com/citation-style-language/schema/raw/master/csl-citation.json"} </w:instrText>
+        <w:instrText xml:space="preserve"> ADDIN ZOTERO_ITEM CSL_CITATION {"citationID":"8K2SYKMF","properties":{"formattedCitation":"[7]","plainCitation":"[7]"},"citationItems":[{"id":1586,"uris":["http://zotero.org/groups/753033/items/XXK4W27J"],"uri":["http://zotero.org/groups/753033/items/XXK4W27J"],"itemData":{"id":1586,"type":"article","title":"jms.pdf","URL":"http://berrendorf.inf.h-brs.de/lehre/ss02/vps1/seminar/jms.pdf","accessed":{"date-parts":[["2016",12,17]]}}}],"schema":"https://github.com/citation-style-language/schema/raw/master/csl-citation.json"} </w:instrText>
       </w:r>
       <w:r>
         <w:rPr>
@@ -1438,7 +1476,7 @@
         <w:fldChar w:fldCharType="separate"/>
       </w:r>
       <w:r>
-        <w:t>[4]</w:t>
+        <w:t>[7]</w:t>
       </w:r>
       <w:r>
         <w:rPr>
@@ -1455,6 +1493,7 @@
     </w:p>
     <w:p>
       <w:pPr>
+        <w:jc w:val="both"/>
         <w:rPr>
           <w:lang w:val="de-DE"/>
         </w:rPr>
@@ -1572,7 +1611,7 @@
         <w:rPr>
           <w:highlight w:val="yellow"/>
         </w:rPr>
-        <w:instrText xml:space="preserve"> ADDIN ZOTERO_ITEM CSL_CITATION {"citationID":"wBUY0XOL","properties":{"formattedCitation":"[4]","plainCitation":"[4]"},"citationItems":[{"id":1788,"uris":["http://zotero.org/groups/753033/items/XXK4W27J"],"uri":["http://zotero.org/groups/753033/items/XXK4W27J"],"itemData":{"id":1788,"type":"article","title":"jms.pdf","URL":"http://berrendorf.inf.h-brs.de/lehre/ss02/vps1/seminar/jms.pdf","accessed":{"date-parts":[["2016",12,17]]}}}],"schema":"https://github.com/citation-style-language/schema/raw/master/csl-citation.json"} </w:instrText>
+        <w:instrText xml:space="preserve"> ADDIN ZOTERO_ITEM CSL_CITATION {"citationID":"wBUY0XOL","properties":{"formattedCitation":"[7]","plainCitation":"[7]"},"citationItems":[{"id":1586,"uris":["http://zotero.org/groups/753033/items/XXK4W27J"],"uri":["http://zotero.org/groups/753033/items/XXK4W27J"],"itemData":{"id":1586,"type":"article","title":"jms.pdf","URL":"http://berrendorf.inf.h-brs.de/lehre/ss02/vps1/seminar/jms.pdf","accessed":{"date-parts":[["2016",12,17]]}}}],"schema":"https://github.com/citation-style-language/schema/raw/master/csl-citation.json"} </w:instrText>
       </w:r>
       <w:r>
         <w:rPr>
@@ -1584,7 +1623,7 @@
         <w:rPr>
           <w:highlight w:val="yellow"/>
         </w:rPr>
-        <w:t>[4]</w:t>
+        <w:t>[7]</w:t>
       </w:r>
       <w:r>
         <w:rPr>
@@ -1605,6 +1644,7 @@
     <w:p>
       <w:pPr>
         <w:pStyle w:val="berschrift4"/>
+        <w:jc w:val="both"/>
         <w:rPr>
           <w:lang w:val="de-DE"/>
         </w:rPr>
@@ -1663,7 +1703,7 @@
         <w:rPr>
           <w:lang w:val="de-DE"/>
         </w:rPr>
-        <w:instrText xml:space="preserve"> ADDIN ZOTERO_ITEM CSL_CITATION {"citationID":"bo49hlEn","properties":{"formattedCitation":"[4]","plainCitation":"[4]"},"citationItems":[{"id":1788,"uris":["http://zotero.org/groups/753033/items/XXK4W27J"],"uri":["http://zotero.org/groups/753033/items/XXK4W27J"],"itemData":{"id":1788,"type":"article","title":"jms.pdf","URL":"http://berrendorf.inf.h-brs.de/lehre/ss02/vps1/seminar/jms.pdf","accessed":{"date-parts":[["2016",12,17]]}}}],"schema":"https://github.com/citation-style-language/schema/raw/master/csl-citation.json"} </w:instrText>
+        <w:instrText xml:space="preserve"> ADDIN ZOTERO_ITEM CSL_CITATION {"citationID":"bo49hlEn","properties":{"formattedCitation":"[7]","plainCitation":"[7]"},"citationItems":[{"id":1586,"uris":["http://zotero.org/groups/753033/items/XXK4W27J"],"uri":["http://zotero.org/groups/753033/items/XXK4W27J"],"itemData":{"id":1586,"type":"article","title":"jms.pdf","URL":"http://berrendorf.inf.h-brs.de/lehre/ss02/vps1/seminar/jms.pdf","accessed":{"date-parts":[["2016",12,17]]}}}],"schema":"https://github.com/citation-style-language/schema/raw/master/csl-citation.json"} </w:instrText>
       </w:r>
       <w:r>
         <w:rPr>
@@ -1672,7 +1712,7 @@
         <w:fldChar w:fldCharType="separate"/>
       </w:r>
       <w:r>
-        <w:t>[4]</w:t>
+        <w:t>[7]</w:t>
       </w:r>
       <w:r>
         <w:rPr>
@@ -1683,6 +1723,7 @@
     </w:p>
     <w:p>
       <w:pPr>
+        <w:jc w:val="both"/>
         <w:rPr>
           <w:lang w:val="de-DE"/>
         </w:rPr>
@@ -1691,6 +1732,7 @@
     <w:p>
       <w:pPr>
         <w:pStyle w:val="berschrift4"/>
+        <w:jc w:val="both"/>
         <w:rPr>
           <w:lang w:val="de-DE"/>
         </w:rPr>
@@ -1743,7 +1785,7 @@
         <w:rPr>
           <w:lang w:val="de-DE"/>
         </w:rPr>
-        <w:instrText xml:space="preserve"> ADDIN ZOTERO_ITEM CSL_CITATION {"citationID":"aQEodCda","properties":{"formattedCitation":"[5]","plainCitation":"[5]"},"citationItems":[{"id":1783,"uris":["http://zotero.org/groups/753033/items/39AFVPEC"],"uri":["http://zotero.org/groups/753033/items/39AFVPEC"],"itemData":{"id":1783,"type":"article-journal","title":"JAX-RS: Java™ API for RESTful Web Services","container-title":"Java Specification Request (JSR)","volume":"311","source":"Google Scholar","URL":"http://java.net/nonav/projects/jsr311/sources/svn/content/trunk/www/drafts/spec20080827.pdf","shortTitle":"JAX-RS","author":[{"family":"Hadley","given":"Marc"},{"family":"Sandoz","given":"Paul"}],"issued":{"date-parts":[["2009"]]},"accessed":{"date-parts":[["2016",12,17]]}}}],"schema":"https://github.com/citation-style-language/schema/raw/master/csl-citation.json"} </w:instrText>
+        <w:instrText xml:space="preserve"> ADDIN ZOTERO_ITEM CSL_CITATION {"citationID":"aQEodCda","properties":{"formattedCitation":"[8]","plainCitation":"[8]"},"citationItems":[{"id":1573,"uris":["http://zotero.org/groups/753033/items/39AFVPEC"],"uri":["http://zotero.org/groups/753033/items/39AFVPEC"],"itemData":{"id":1573,"type":"article-journal","title":"JAX-RS: Java™ API for RESTful Web Services","container-title":"Java Specification Request (JSR)","volume":"311","source":"Google Scholar","URL":"http://java.net/nonav/projects/jsr311/sources/svn/content/trunk/www/drafts/spec20080827.pdf","shortTitle":"JAX-RS","author":[{"family":"Hadley","given":"Marc"},{"family":"Sandoz","given":"Paul"}],"issued":{"date-parts":[["2009"]]},"accessed":{"date-parts":[["2016",12,17]]}}}],"schema":"https://github.com/citation-style-language/schema/raw/master/csl-citation.json"} </w:instrText>
       </w:r>
       <w:r>
         <w:rPr>
@@ -1752,7 +1794,7 @@
         <w:fldChar w:fldCharType="separate"/>
       </w:r>
       <w:r>
-        <w:t>[5]</w:t>
+        <w:t>[8]</w:t>
       </w:r>
       <w:r>
         <w:rPr>
@@ -1879,6 +1921,7 @@
     </w:p>
     <w:p>
       <w:pPr>
+        <w:jc w:val="both"/>
         <w:rPr>
           <w:lang w:val="de-DE"/>
         </w:rPr>
@@ -1887,6 +1930,7 @@
     <w:p>
       <w:pPr>
         <w:pStyle w:val="berschrift1"/>
+        <w:jc w:val="both"/>
         <w:rPr>
           <w:lang w:val="de-DE"/>
         </w:rPr>
@@ -2009,6 +2053,7 @@
     <w:p>
       <w:pPr>
         <w:pStyle w:val="berschrift2"/>
+        <w:jc w:val="both"/>
         <w:rPr>
           <w:lang w:val="de-DE"/>
         </w:rPr>
@@ -2055,30 +2100,26 @@
         <w:rPr>
           <w:lang w:val="de-DE"/>
         </w:rPr>
-        <w:t xml:space="preserve"> die Möglichkeit bieten, Nachrichten an eine Gruppe angemeldeter Benutzer zu versenden und Nachrichten anderer Benutzer zu empfangen. Demnach sind zusätzlich zum Senden und Empfangen von Nachrichten ein Login und Logout zu implementieren. </w:t>
-      </w:r>
-    </w:p>
-    <w:p>
-      <w:pPr>
-        <w:jc w:val="both"/>
-        <w:rPr>
-          <w:lang w:val="de-DE"/>
-        </w:rPr>
-      </w:pPr>
+        <w:t xml:space="preserve"> die Möglichkeit bieten, Nachrichten an eine Gruppe angemeldeter Benutzer zu versenden und Nachrichten anderer Benutzer zu empfangen. Demnach sind zusätzlich zum Senden und Empfangen von Nachrichten ein Logi</w:t>
+      </w:r>
+      <w:r>
+        <w:rPr>
+          <w:lang w:val="de-DE"/>
+        </w:rPr>
+        <w:t xml:space="preserve">n und Logout zu implementieren. </w:t>
+      </w:r>
       <w:r>
         <w:rPr>
           <w:lang w:val="de-DE"/>
         </w:rPr>
         <w:t>Dabei soll die Performance der Chatanwendung mithilfe eines Benchmarking-Clients unter Berücksichtigung verschiedener Metriken überwacht werden können.</w:t>
       </w:r>
-    </w:p>
-    <w:p>
-      <w:pPr>
-        <w:jc w:val="both"/>
-        <w:rPr>
-          <w:lang w:val="de-DE"/>
-        </w:rPr>
-      </w:pPr>
+      <w:r>
+        <w:rPr>
+          <w:lang w:val="de-DE"/>
+        </w:rPr>
+        <w:t xml:space="preserve"> </w:t>
+      </w:r>
       <w:r>
         <w:rPr>
           <w:lang w:val="de-DE"/>
@@ -2124,6 +2165,7 @@
     <w:p>
       <w:pPr>
         <w:pStyle w:val="berschrift2"/>
+        <w:jc w:val="both"/>
         <w:rPr>
           <w:lang w:val="de-DE"/>
         </w:rPr>
@@ -2301,6 +2343,7 @@
     </w:p>
     <w:p>
       <w:pPr>
+        <w:jc w:val="both"/>
         <w:rPr>
           <w:lang w:val="de-DE"/>
         </w:rPr>
@@ -2309,6 +2352,7 @@
     <w:p>
       <w:pPr>
         <w:pStyle w:val="berschrift3"/>
+        <w:jc w:val="both"/>
         <w:rPr>
           <w:lang w:val="de-DE"/>
         </w:rPr>
@@ -2515,6 +2559,7 @@
     <w:p>
       <w:pPr>
         <w:keepNext/>
+        <w:jc w:val="both"/>
       </w:pPr>
       <w:r>
         <w:rPr>
@@ -2567,12 +2612,13 @@
     <w:p>
       <w:pPr>
         <w:pStyle w:val="Beschriftung"/>
-        <w:rPr>
-          <w:lang w:val="de-DE"/>
-        </w:rPr>
-      </w:pPr>
-      <w:bookmarkStart w:id="2" w:name="_Ref469399142"/>
-      <w:bookmarkStart w:id="3" w:name="_Ref469399133"/>
+        <w:jc w:val="both"/>
+        <w:rPr>
+          <w:lang w:val="de-DE"/>
+        </w:rPr>
+      </w:pPr>
+      <w:bookmarkStart w:id="3" w:name="_Ref469399142"/>
+      <w:bookmarkStart w:id="4" w:name="_Ref469399133"/>
       <w:r>
         <w:rPr>
           <w:lang w:val="de-DE"/>
@@ -2596,31 +2642,32 @@
           <w:noProof/>
           <w:lang w:val="de-DE"/>
         </w:rPr>
-        <w:t>1</w:t>
+        <w:t>3</w:t>
       </w:r>
       <w:r>
         <w:fldChar w:fldCharType="end"/>
       </w:r>
-      <w:bookmarkEnd w:id="2"/>
+      <w:bookmarkEnd w:id="3"/>
       <w:r>
         <w:rPr>
           <w:lang w:val="de-DE"/>
         </w:rPr>
         <w:t xml:space="preserve">: </w:t>
       </w:r>
-      <w:bookmarkStart w:id="4" w:name="_Ref469399124"/>
+      <w:bookmarkStart w:id="5" w:name="_Ref469399124"/>
       <w:r>
         <w:rPr>
           <w:lang w:val="de-DE"/>
         </w:rPr>
         <w:t>Komponentenmodell der serverseitigen Anwendung</w:t>
       </w:r>
-      <w:bookmarkEnd w:id="3"/>
       <w:bookmarkEnd w:id="4"/>
+      <w:bookmarkEnd w:id="5"/>
     </w:p>
     <w:p>
       <w:pPr>
         <w:pStyle w:val="berschrift3"/>
+        <w:jc w:val="both"/>
         <w:rPr>
           <w:lang w:val="de-DE"/>
         </w:rPr>
@@ -2881,32 +2928,32 @@
         <w:rPr>
           <w:lang w:val="de-DE"/>
         </w:rPr>
-        <w:t xml:space="preserve">. Außerdem ist somit eine vereinfachte Austauschbarkeit der </w:t>
+        <w:t>. Außerdem ist somit eine vereinfachte Austauschbarkeit der Kommunik</w:t>
+      </w:r>
+      <w:r>
+        <w:rPr>
+          <w:lang w:val="de-DE"/>
+        </w:rPr>
+        <w:t>a</w:t>
+      </w:r>
+      <w:r>
+        <w:rPr>
+          <w:lang w:val="de-DE"/>
+        </w:rPr>
+        <w:t>tionsmittel gegeben</w:t>
+      </w:r>
+      <w:r>
+        <w:rPr>
+          <w:lang w:val="de-DE"/>
+        </w:rPr>
+        <w:t xml:space="preserve">, sollte die Anbindung an den </w:t>
       </w:r>
       <w:r>
         <w:rPr>
           <w:lang w:val="de-DE"/>
         </w:rPr>
         <w:lastRenderedPageBreak/>
-        <w:t>Kommunik</w:t>
-      </w:r>
-      <w:r>
-        <w:rPr>
-          <w:lang w:val="de-DE"/>
-        </w:rPr>
-        <w:t>a</w:t>
-      </w:r>
-      <w:r>
-        <w:rPr>
-          <w:lang w:val="de-DE"/>
-        </w:rPr>
-        <w:t>tionsmittel gegeben</w:t>
-      </w:r>
-      <w:r>
-        <w:rPr>
-          <w:lang w:val="de-DE"/>
-        </w:rPr>
-        <w:t xml:space="preserve">, sollte die Anbindung an den RESTful Webservice oder JMS </w:t>
+        <w:t xml:space="preserve">RESTful Webservice oder JMS </w:t>
       </w:r>
       <w:r>
         <w:rPr>
@@ -2930,6 +2977,7 @@
     <w:p>
       <w:pPr>
         <w:keepNext/>
+        <w:jc w:val="both"/>
         <w:rPr>
           <w:lang w:val="de-DE"/>
         </w:rPr>
@@ -2938,6 +2986,7 @@
     <w:p>
       <w:pPr>
         <w:keepNext/>
+        <w:jc w:val="both"/>
       </w:pPr>
       <w:r>
         <w:rPr>
@@ -2990,11 +3039,12 @@
     <w:p>
       <w:pPr>
         <w:pStyle w:val="Beschriftung"/>
-        <w:rPr>
-          <w:lang w:val="de-DE"/>
-        </w:rPr>
-      </w:pPr>
-      <w:bookmarkStart w:id="5" w:name="_Ref469399146"/>
+        <w:jc w:val="both"/>
+        <w:rPr>
+          <w:lang w:val="de-DE"/>
+        </w:rPr>
+      </w:pPr>
+      <w:bookmarkStart w:id="6" w:name="_Ref469399146"/>
       <w:r>
         <w:rPr>
           <w:lang w:val="de-DE"/>
@@ -3018,12 +3068,12 @@
           <w:noProof/>
           <w:lang w:val="de-DE"/>
         </w:rPr>
-        <w:t>2</w:t>
+        <w:t>4</w:t>
       </w:r>
       <w:r>
         <w:fldChar w:fldCharType="end"/>
       </w:r>
-      <w:bookmarkEnd w:id="5"/>
+      <w:bookmarkEnd w:id="6"/>
       <w:r>
         <w:rPr>
           <w:lang w:val="de-DE"/>
@@ -3033,6 +3083,7 @@
     </w:p>
     <w:p>
       <w:pPr>
+        <w:jc w:val="both"/>
         <w:rPr>
           <w:lang w:val="de-DE"/>
         </w:rPr>
@@ -3041,6 +3092,7 @@
     <w:p>
       <w:pPr>
         <w:pStyle w:val="berschrift3"/>
+        <w:jc w:val="both"/>
         <w:rPr>
           <w:lang w:val="de-DE"/>
         </w:rPr>
@@ -3096,6 +3148,7 @@
       <w:pPr>
         <w:keepNext/>
         <w:ind w:left="144"/>
+        <w:jc w:val="both"/>
       </w:pPr>
       <w:r>
         <w:rPr>
@@ -3148,6 +3201,7 @@
     <w:p>
       <w:pPr>
         <w:pStyle w:val="Beschriftung"/>
+        <w:jc w:val="both"/>
         <w:rPr>
           <w:lang w:val="de-DE"/>
         </w:rPr>
@@ -3175,7 +3229,7 @@
           <w:noProof/>
           <w:lang w:val="de-DE"/>
         </w:rPr>
-        <w:t>3</w:t>
+        <w:t>5</w:t>
       </w:r>
       <w:r>
         <w:fldChar w:fldCharType="end"/>
@@ -3190,6 +3244,7 @@
     <w:p>
       <w:pPr>
         <w:pStyle w:val="berschrift2"/>
+        <w:jc w:val="both"/>
         <w:rPr>
           <w:lang w:val="de-DE"/>
         </w:rPr>
@@ -3265,6 +3320,7 @@
     </w:p>
     <w:p>
       <w:pPr>
+        <w:jc w:val="both"/>
         <w:rPr>
           <w:lang w:val="de-DE"/>
         </w:rPr>
@@ -3273,6 +3329,7 @@
     <w:p>
       <w:pPr>
         <w:keepNext/>
+        <w:jc w:val="both"/>
       </w:pPr>
       <w:r>
         <w:rPr>
@@ -3325,6 +3382,7 @@
     <w:p>
       <w:pPr>
         <w:pStyle w:val="Beschriftung"/>
+        <w:jc w:val="both"/>
         <w:rPr>
           <w:lang w:val="de-DE"/>
         </w:rPr>
@@ -3345,7 +3403,7 @@
         <w:rPr>
           <w:noProof/>
         </w:rPr>
-        <w:t>4</w:t>
+        <w:t>6</w:t>
       </w:r>
       <w:r>
         <w:fldChar w:fldCharType="end"/>
@@ -3359,6 +3417,7 @@
     </w:p>
     <w:p>
       <w:pPr>
+        <w:jc w:val="both"/>
         <w:rPr>
           <w:lang w:val="de-DE"/>
         </w:rPr>
@@ -3367,6 +3426,7 @@
     <w:p>
       <w:pPr>
         <w:pStyle w:val="berschrift2"/>
+        <w:jc w:val="both"/>
         <w:rPr>
           <w:lang w:val="de-DE"/>
         </w:rPr>
@@ -3546,6 +3606,7 @@
     </w:p>
     <w:p>
       <w:pPr>
+        <w:jc w:val="both"/>
         <w:rPr>
           <w:lang w:val="de-DE"/>
         </w:rPr>
@@ -3562,6 +3623,7 @@
     <w:p>
       <w:pPr>
         <w:pStyle w:val="berschrift1"/>
+        <w:jc w:val="both"/>
         <w:rPr>
           <w:lang w:val="de-DE"/>
         </w:rPr>
@@ -3590,6 +3652,7 @@
     <w:p>
       <w:pPr>
         <w:pStyle w:val="berschrift2"/>
+        <w:jc w:val="both"/>
         <w:rPr>
           <w:lang w:val="de-DE"/>
         </w:rPr>
@@ -3920,6 +3983,7 @@
     </w:p>
     <w:p>
       <w:pPr>
+        <w:jc w:val="both"/>
         <w:rPr>
           <w:lang w:val="de-DE"/>
         </w:rPr>
@@ -3928,6 +3992,7 @@
     <w:p>
       <w:pPr>
         <w:pStyle w:val="berschrift3"/>
+        <w:jc w:val="both"/>
         <w:rPr>
           <w:lang w:val="de-DE"/>
         </w:rPr>
@@ -3979,6 +4044,7 @@
     <w:p>
       <w:pPr>
         <w:pStyle w:val="berschrift3"/>
+        <w:jc w:val="both"/>
         <w:rPr>
           <w:lang w:val="de-DE"/>
         </w:rPr>
@@ -3992,6 +4058,7 @@
     </w:p>
     <w:p>
       <w:pPr>
+        <w:jc w:val="both"/>
         <w:rPr>
           <w:lang w:val="de-DE"/>
         </w:rPr>
@@ -4005,6 +4072,7 @@
     </w:p>
     <w:p>
       <w:pPr>
+        <w:jc w:val="both"/>
         <w:rPr>
           <w:lang w:val="de-DE"/>
         </w:rPr>
@@ -4025,7 +4093,7 @@
         <w:rPr>
           <w:lang w:val="de-DE"/>
         </w:rPr>
-        <w:instrText xml:space="preserve"> ADDIN ZOTERO_ITEM CSL_CITATION {"citationID":"OfM8SaQA","properties":{"formattedCitation":"[8]","plainCitation":"[8]"},"citationItems":[{"id":3294,"uris":["http://zotero.org/groups/753033/items/NZVE52KE"],"uri":["http://zotero.org/groups/753033/items/NZVE52KE"],"itemData":{"id":3294,"type":"webpage","title":"The Java Community Process(SM) Program - communityprocess - final","abstract":"EJB","URL":"https://jcp.org/aboutJava/communityprocess/final/jsr220/index.html","accessed":{"date-parts":[["2016",12,17]]}}}],"schema":"https://github.com/citation-style-language/schema/raw/master/csl-citation.json"} </w:instrText>
+        <w:instrText xml:space="preserve"> ADDIN ZOTERO_ITEM CSL_CITATION {"citationID":"OfM8SaQA","properties":{"formattedCitation":"[11]","plainCitation":"[11]"},"citationItems":[{"id":1583,"uris":["http://zotero.org/groups/753033/items/NZVE52KE"],"uri":["http://zotero.org/groups/753033/items/NZVE52KE"],"itemData":{"id":1583,"type":"webpage","title":"The Java Community Process(SM) Program - communityprocess - final","abstract":"EJB","URL":"https://jcp.org/aboutJava/communityprocess/final/jsr220/index.html","accessed":{"date-parts":[["2016",12,17]]}}}],"schema":"https://github.com/citation-style-language/schema/raw/master/csl-citation.json"} </w:instrText>
       </w:r>
       <w:r>
         <w:rPr>
@@ -4034,10 +4102,7 @@
         <w:fldChar w:fldCharType="separate"/>
       </w:r>
       <w:r>
-        <w:rPr>
-          <w:lang w:val="de-DE"/>
-        </w:rPr>
-        <w:t>[8]</w:t>
+        <w:t>[11]</w:t>
       </w:r>
       <w:r>
         <w:rPr>
@@ -4067,7 +4132,7 @@
         <w:rPr>
           <w:lang w:val="de-DE"/>
         </w:rPr>
-        <w:instrText xml:space="preserve"> ADDIN ZOTERO_ITEM CSL_CITATION {"citationID":"3sxRFdC3","properties":{"formattedCitation":"[9]","plainCitation":"[9]"},"citationItems":[{"id":3292,"uris":["http://zotero.org/groups/753033/items/NWGNURJJ"],"uri":["http://zotero.org/groups/753033/items/NWGNURJJ"],"itemData":{"id":3292,"type":"webpage","title":"The Java Community Process(SM) Program - JSRs: Java Specification Requests - detail JSR# 338","abstract":"Java Persistence","URL":"https://jcp.org/en/jsr/detail?id=338","accessed":{"date-parts":[["2016",12,17]]}}}],"schema":"https://github.com/citation-style-language/schema/raw/master/csl-citation.json"} </w:instrText>
+        <w:instrText xml:space="preserve"> ADDIN ZOTERO_ITEM CSL_CITATION {"citationID":"3sxRFdC3","properties":{"formattedCitation":"[12]","plainCitation":"[12]"},"citationItems":[{"id":1582,"uris":["http://zotero.org/groups/753033/items/NWGNURJJ"],"uri":["http://zotero.org/groups/753033/items/NWGNURJJ"],"itemData":{"id":1582,"type":"webpage","title":"The Java Community Process(SM) Program - JSRs: Java Specification Requests - detail JSR# 338","abstract":"Java Persistence","URL":"https://jcp.org/en/jsr/detail?id=338","accessed":{"date-parts":[["2016",12,17]]}}}],"schema":"https://github.com/citation-style-language/schema/raw/master/csl-citation.json"} </w:instrText>
       </w:r>
       <w:r>
         <w:rPr>
@@ -4076,10 +4141,7 @@
         <w:fldChar w:fldCharType="separate"/>
       </w:r>
       <w:r>
-        <w:rPr>
-          <w:lang w:val="de-DE"/>
-        </w:rPr>
-        <w:t>[9]</w:t>
+        <w:t>[12]</w:t>
       </w:r>
       <w:r>
         <w:rPr>
@@ -4102,6 +4164,7 @@
     </w:p>
     <w:p>
       <w:pPr>
+        <w:jc w:val="both"/>
         <w:rPr>
           <w:lang w:val="de-DE"/>
         </w:rPr>
@@ -4119,6 +4182,7 @@
     <w:p>
       <w:pPr>
         <w:pStyle w:val="berschrift2"/>
+        <w:jc w:val="both"/>
         <w:rPr>
           <w:lang w:val="de-DE"/>
         </w:rPr>
@@ -4149,6 +4213,7 @@
           <w:ilvl w:val="0"/>
           <w:numId w:val="34"/>
         </w:numPr>
+        <w:jc w:val="both"/>
         <w:rPr>
           <w:lang w:val="de-DE"/>
         </w:rPr>
@@ -4167,6 +4232,7 @@
           <w:ilvl w:val="0"/>
           <w:numId w:val="34"/>
         </w:numPr>
+        <w:jc w:val="both"/>
         <w:rPr>
           <w:lang w:val="de-DE"/>
         </w:rPr>
@@ -4180,6 +4246,7 @@
     </w:p>
     <w:p>
       <w:pPr>
+        <w:jc w:val="both"/>
         <w:rPr>
           <w:lang w:val="de-DE"/>
         </w:rPr>
@@ -4238,7 +4305,7 @@
           <w:color w:val="000000"/>
           <w:lang w:val="de-DE" w:eastAsia="de-DE"/>
         </w:rPr>
-        <w:instrText xml:space="preserve"> ADDIN ZOTERO_ITEM CSL_CITATION {"citationID":"2f81lp6ds5","properties":{"formattedCitation":"[10]","plainCitation":"[10]"},"citationItems":[{"id":3233,"uris":["http://zotero.org/groups/753033/items/M6EBFX7S"],"uri":["http://zotero.org/groups/753033/items/M6EBFX7S"],"itemData":{"id":3233,"type":"webpage","title":"Message-Driven EJBs","URL":"http://docs.oracle.com/cd/E11035_01/wls100/ejb/message_beans.html","accessed":{"date-parts":[["2016",11,17]]}}}],"schema":"https://github.com/citation-style-language/schema/raw/master/csl-citation.json"} </w:instrText>
+        <w:instrText xml:space="preserve"> ADDIN ZOTERO_ITEM CSL_CITATION {"citationID":"2f81lp6ds5","properties":{"formattedCitation":"[13]","plainCitation":"[13]"},"citationItems":[{"id":807,"uris":["http://zotero.org/groups/753033/items/M6EBFX7S"],"uri":["http://zotero.org/groups/753033/items/M6EBFX7S"],"itemData":{"id":807,"type":"webpage","title":"Message-Driven EJBs","URL":"http://docs.oracle.com/cd/E11035_01/wls100/ejb/message_beans.html","accessed":{"date-parts":[["2016",11,17]]}}}],"schema":"https://github.com/citation-style-language/schema/raw/master/csl-citation.json"} </w:instrText>
       </w:r>
       <w:r>
         <w:rPr>
@@ -4248,10 +4315,7 @@
         <w:fldChar w:fldCharType="separate"/>
       </w:r>
       <w:r>
-        <w:rPr>
-          <w:lang w:val="de-DE"/>
-        </w:rPr>
-        <w:t>[10]</w:t>
+        <w:t>[13]</w:t>
       </w:r>
       <w:r>
         <w:rPr>
@@ -4334,7 +4398,7 @@
           <w:color w:val="000000"/>
           <w:lang w:val="de-DE" w:eastAsia="de-DE"/>
         </w:rPr>
-        <w:instrText xml:space="preserve"> ADDIN ZOTERO_ITEM CSL_CITATION {"citationID":"1ph04j1pp0","properties":{"formattedCitation":"[11]","plainCitation":"[11]"},"citationItems":[{"id":3268,"uris":["http://zotero.org/groups/753033/items/2CNTR8JE"],"uri":["http://zotero.org/groups/753033/items/2CNTR8JE"],"itemData":{"id":3268,"type":"webpage","title":"JSR 339 - Java Community Process","URL":"https://jcp.org/en/jsr/detail?id=339","author":[{"literal":"Oracle Corporation"}],"accessed":{"date-parts":[["2016",12,16]]}}}],"schema":"https://github.com/citation-style-language/schema/raw/master/csl-citation.json"} </w:instrText>
+        <w:instrText xml:space="preserve"> ADDIN ZOTERO_ITEM CSL_CITATION {"citationID":"1ph04j1pp0","properties":{"formattedCitation":"[14]","plainCitation":"[14]"},"citationItems":[{"id":1572,"uris":["http://zotero.org/groups/753033/items/2CNTR8JE"],"uri":["http://zotero.org/groups/753033/items/2CNTR8JE"],"itemData":{"id":1572,"type":"webpage","title":"JSR 339 - Java Community Process","URL":"https://jcp.org/en/jsr/detail?id=339","author":[{"literal":"Oracle Corporation"}],"accessed":{"date-parts":[["2016",12,16]]}}}],"schema":"https://github.com/citation-style-language/schema/raw/master/csl-citation.json"} </w:instrText>
       </w:r>
       <w:r>
         <w:rPr>
@@ -4344,10 +4408,7 @@
         <w:fldChar w:fldCharType="separate"/>
       </w:r>
       <w:r>
-        <w:rPr>
-          <w:lang w:val="de-DE"/>
-        </w:rPr>
-        <w:t>[11]</w:t>
+        <w:t>[14]</w:t>
       </w:r>
       <w:r>
         <w:rPr>
@@ -4441,7 +4502,7 @@
         <w:rPr>
           <w:lang w:val="de-DE"/>
         </w:rPr>
-        <w:instrText xml:space="preserve"> ADDIN ZOTERO_ITEM CSL_CITATION {"citationID":"E06YKSK5","properties":{"formattedCitation":"[12]","plainCitation":"[12]"},"citationItems":[{"id":3296,"uris":["http://zotero.org/groups/753033/items/8ZSDB79J"],"uri":["http://zotero.org/groups/753033/items/8ZSDB79J"],"itemData":{"id":3296,"type":"webpage","title":"Distributed Transaction Processing: The XA Specification","URL":"http://pubs.opengroup.org/onlinepubs/009680699/toc.pdf","accessed":{"date-parts":[["2016",12,17]]}}}],"schema":"https://github.com/citation-style-language/schema/raw/master/csl-citation.json"} </w:instrText>
+        <w:instrText xml:space="preserve"> ADDIN ZOTERO_ITEM CSL_CITATION {"citationID":"E06YKSK5","properties":{"formattedCitation":"[15]","plainCitation":"[15]"},"citationItems":[{"id":1574,"uris":["http://zotero.org/groups/753033/items/8ZSDB79J"],"uri":["http://zotero.org/groups/753033/items/8ZSDB79J"],"itemData":{"id":1574,"type":"webpage","title":"Distributed Transaction Processing: The XA Specification","URL":"http://pubs.opengroup.org/onlinepubs/009680699/toc.pdf","accessed":{"date-parts":[["2016",12,17]]}}}],"schema":"https://github.com/citation-style-language/schema/raw/master/csl-citation.json"} </w:instrText>
       </w:r>
       <w:r>
         <w:rPr>
@@ -4450,10 +4511,7 @@
         <w:fldChar w:fldCharType="separate"/>
       </w:r>
       <w:r>
-        <w:rPr>
-          <w:lang w:val="de-DE"/>
-        </w:rPr>
-        <w:t>[12]</w:t>
+        <w:t>[15]</w:t>
       </w:r>
       <w:r>
         <w:rPr>
@@ -4517,7 +4575,7 @@
         <w:rPr>
           <w:lang w:val="de-DE"/>
         </w:rPr>
-        <w:instrText xml:space="preserve"> ADDIN ZOTERO_ITEM CSL_CITATION {"citationID":"37QKu4Lf","properties":{"formattedCitation":"[13]","plainCitation":"[13]"},"citationItems":[{"id":3290,"uris":["http://zotero.org/groups/753033/items/FFUNCRI6"],"uri":["http://zotero.org/groups/753033/items/FFUNCRI6"],"itemData":{"id":3290,"type":"webpage","title":"The Java Community Process(SM) Program - JSRs: Java Specification Requests - detail JSR# 907","abstract":"Java Transaction API","URL":"https://jcp.org/en/jsr/detail?id=907","accessed":{"date-parts":[["2016",12,17]]}}}],"schema":"https://github.com/citation-style-language/schema/raw/master/csl-citation.json"} </w:instrText>
+        <w:instrText xml:space="preserve"> ADDIN ZOTERO_ITEM CSL_CITATION {"citationID":"37QKu4Lf","properties":{"formattedCitation":"[16]","plainCitation":"[16]"},"citationItems":[{"id":1579,"uris":["http://zotero.org/groups/753033/items/FFUNCRI6"],"uri":["http://zotero.org/groups/753033/items/FFUNCRI6"],"itemData":{"id":1579,"type":"webpage","title":"The Java Community Process(SM) Program - JSRs: Java Specification Requests - detail JSR# 907","abstract":"Java Transaction API","URL":"https://jcp.org/en/jsr/detail?id=907","accessed":{"date-parts":[["2016",12,17]]}}}],"schema":"https://github.com/citation-style-language/schema/raw/master/csl-citation.json"} </w:instrText>
       </w:r>
       <w:r>
         <w:rPr>
@@ -4526,10 +4584,7 @@
         <w:fldChar w:fldCharType="separate"/>
       </w:r>
       <w:r>
-        <w:rPr>
-          <w:lang w:val="de-DE"/>
-        </w:rPr>
-        <w:t>[13]</w:t>
+        <w:t>[16]</w:t>
       </w:r>
       <w:r>
         <w:rPr>
@@ -4592,12 +4647,15 @@
     <w:p>
       <w:pPr>
         <w:pStyle w:val="berschrift2"/>
-        <w:rPr>
-          <w:lang w:val="de-DE"/>
-        </w:rPr>
-      </w:pPr>
-      <w:r>
-        <w:rPr>
+        <w:jc w:val="both"/>
+        <w:rPr>
+          <w:highlight w:val="yellow"/>
+          <w:lang w:val="de-DE"/>
+        </w:rPr>
+      </w:pPr>
+      <w:r>
+        <w:rPr>
+          <w:highlight w:val="yellow"/>
           <w:lang w:val="de-DE"/>
         </w:rPr>
         <w:t>???</w:t>
@@ -4605,6 +4663,7 @@
     </w:p>
     <w:p>
       <w:pPr>
+        <w:jc w:val="both"/>
         <w:rPr>
           <w:lang w:val="de-DE"/>
         </w:rPr>
@@ -4613,6 +4672,7 @@
     <w:p>
       <w:pPr>
         <w:ind w:left="360"/>
+        <w:jc w:val="both"/>
         <w:rPr>
           <w:lang w:val="de-DE"/>
         </w:rPr>
@@ -4621,6 +4681,7 @@
     <w:p>
       <w:pPr>
         <w:pStyle w:val="berschrift3"/>
+        <w:jc w:val="both"/>
         <w:rPr>
           <w:lang w:val="de-DE"/>
         </w:rPr>
@@ -4703,6 +4764,7 @@
     <w:p>
       <w:pPr>
         <w:ind w:left="360"/>
+        <w:jc w:val="both"/>
         <w:rPr>
           <w:lang w:val="de-DE"/>
         </w:rPr>
@@ -4711,6 +4773,7 @@
     <w:p>
       <w:pPr>
         <w:pStyle w:val="berschrift2"/>
+        <w:jc w:val="both"/>
         <w:rPr>
           <w:lang w:val="de-DE"/>
         </w:rPr>
@@ -4724,6 +4787,7 @@
     </w:p>
     <w:p>
       <w:pPr>
+        <w:jc w:val="both"/>
         <w:rPr>
           <w:lang w:val="de-DE"/>
         </w:rPr>
@@ -4742,6 +4806,7 @@
           <w:ilvl w:val="0"/>
           <w:numId w:val="32"/>
         </w:numPr>
+        <w:jc w:val="both"/>
         <w:rPr>
           <w:lang w:val="de-DE"/>
         </w:rPr>
@@ -4760,6 +4825,7 @@
           <w:ilvl w:val="0"/>
           <w:numId w:val="32"/>
         </w:numPr>
+        <w:jc w:val="both"/>
         <w:rPr>
           <w:lang w:val="de-DE"/>
         </w:rPr>
@@ -4778,6 +4844,7 @@
           <w:ilvl w:val="0"/>
           <w:numId w:val="32"/>
         </w:numPr>
+        <w:jc w:val="both"/>
         <w:rPr>
           <w:lang w:val="de-DE"/>
         </w:rPr>
@@ -4791,6 +4858,7 @@
     </w:p>
     <w:p>
       <w:pPr>
+        <w:jc w:val="both"/>
         <w:rPr>
           <w:lang w:val="de-DE"/>
         </w:rPr>
@@ -4804,6 +4872,7 @@
     </w:p>
     <w:p>
       <w:pPr>
+        <w:jc w:val="both"/>
         <w:rPr>
           <w:lang w:val="de-DE"/>
         </w:rPr>
@@ -4813,6 +4882,7 @@
       <w:pPr>
         <w:pStyle w:val="berschrift3"/>
         <w:ind w:left="288"/>
+        <w:jc w:val="both"/>
         <w:rPr>
           <w:lang w:val="de-DE"/>
         </w:rPr>
@@ -4859,7 +4929,7 @@
         <w:rPr>
           <w:lang w:val="de-DE"/>
         </w:rPr>
-        <w:instrText xml:space="preserve"> ADDIN ZOTERO_ITEM CSL_CITATION {"citationID":"1874fkdc9l","properties":{"formattedCitation":"[14]","plainCitation":"[14]"},"citationItems":[{"id":3273,"uris":["http://zotero.org/groups/753033/items/ND67K5MW"],"uri":["http://zotero.org/groups/753033/items/ND67K5MW"],"itemData":{"id":3273,"type":"webpage","title":"Angular, version 2: proprioception-reinforcement","abstract":"Today, at a special meetup at Google HQ, we announced the final release version of Angular 2, the full-platform successor to Angular 1.   ...","URL":"http://angularjs.blogspot.com/2016/09/angular2-final.html","shortTitle":"Angular, version 2","author":[{"family":"Kremer","given":"Jules"}],"accessed":{"date-parts":[["2016",12,13]]}}}],"schema":"https://github.com/citation-style-language/schema/raw/master/csl-citation.json"} </w:instrText>
+        <w:instrText xml:space="preserve"> ADDIN ZOTERO_ITEM CSL_CITATION {"citationID":"1874fkdc9l","properties":{"formattedCitation":"[17]","plainCitation":"[17]"},"citationItems":[{"id":1581,"uris":["http://zotero.org/groups/753033/items/ND67K5MW"],"uri":["http://zotero.org/groups/753033/items/ND67K5MW"],"itemData":{"id":1581,"type":"webpage","title":"Angular, version 2: proprioception-reinforcement","abstract":"Today, at a special meetup at Google HQ, we announced the final release version of Angular 2, the full-platform successor to Angular 1.   ...","URL":"http://angularjs.blogspot.com/2016/09/angular2-final.html","shortTitle":"Angular, version 2","author":[{"family":"Kremer","given":"Jules"}],"accessed":{"date-parts":[["2016",12,13]]}}}],"schema":"https://github.com/citation-style-language/schema/raw/master/csl-citation.json"} </w:instrText>
       </w:r>
       <w:r>
         <w:rPr>
@@ -4868,10 +4938,7 @@
         <w:fldChar w:fldCharType="separate"/>
       </w:r>
       <w:r>
-        <w:rPr>
-          <w:lang w:val="de-DE"/>
-        </w:rPr>
-        <w:t>[14]</w:t>
+        <w:t>[17]</w:t>
       </w:r>
       <w:r>
         <w:rPr>
@@ -4915,7 +4982,7 @@
         <w:rPr>
           <w:lang w:val="de-DE"/>
         </w:rPr>
-        <w:instrText xml:space="preserve"> ADDIN ZOTERO_ITEM CSL_CITATION {"citationID":"t2c99eb1b","properties":{"formattedCitation":"[15]","plainCitation":"[15]"},"citationItems":[{"id":3271,"uris":["http://zotero.org/groups/753033/items/BSU2Q46Q"],"uri":["http://zotero.org/groups/753033/items/BSU2Q46Q"],"itemData":{"id":3271,"type":"webpage","title":"Why Angular 2? · Rangle.io : Angular 2 Training","URL":"https://angular-2-training-book.rangle.io/handout/why_angular_2.html","author":[{"literal":"Rangle.io"}],"accessed":{"date-parts":[["2016",12,13]]}}}],"schema":"https://github.com/citation-style-language/schema/raw/master/csl-citation.json"} </w:instrText>
+        <w:instrText xml:space="preserve"> ADDIN ZOTERO_ITEM CSL_CITATION {"citationID":"t2c99eb1b","properties":{"formattedCitation":"[18]","plainCitation":"[18]"},"citationItems":[{"id":1577,"uris":["http://zotero.org/groups/753033/items/BSU2Q46Q"],"uri":["http://zotero.org/groups/753033/items/BSU2Q46Q"],"itemData":{"id":1577,"type":"webpage","title":"Why Angular 2? · Rangle.io : Angular 2 Training","URL":"https://angular-2-training-book.rangle.io/handout/why_angular_2.html","author":[{"literal":"Rangle.io"}],"accessed":{"date-parts":[["2016",12,13]]}}}],"schema":"https://github.com/citation-style-language/schema/raw/master/csl-citation.json"} </w:instrText>
       </w:r>
       <w:r>
         <w:rPr>
@@ -4924,10 +4991,7 @@
         <w:fldChar w:fldCharType="separate"/>
       </w:r>
       <w:r>
-        <w:rPr>
-          <w:lang w:val="de-DE"/>
-        </w:rPr>
-        <w:t>[15]</w:t>
+        <w:t>[18]</w:t>
       </w:r>
       <w:r>
         <w:rPr>
@@ -4965,7 +5029,7 @@
         <w:rPr>
           <w:lang w:val="de-DE"/>
         </w:rPr>
-        <w:instrText xml:space="preserve"> ADDIN ZOTERO_ITEM CSL_CITATION {"citationID":"949zy9oa","properties":{"formattedCitation":"[15]","plainCitation":"[15]"},"citationItems":[{"id":3271,"uris":["http://zotero.org/groups/753033/items/BSU2Q46Q"],"uri":["http://zotero.org/groups/753033/items/BSU2Q46Q"],"itemData":{"id":3271,"type":"webpage","title":"Why Angular 2? · Rangle.io : Angular 2 Training","URL":"https://angular-2-training-book.rangle.io/handout/why_angular_2.html","author":[{"literal":"Rangle.io"}],"accessed":{"date-parts":[["2016",12,13]]}}}],"schema":"https://github.com/citation-style-language/schema/raw/master/csl-citation.json"} </w:instrText>
+        <w:instrText xml:space="preserve"> ADDIN ZOTERO_ITEM CSL_CITATION {"citationID":"949zy9oa","properties":{"formattedCitation":"[18]","plainCitation":"[18]"},"citationItems":[{"id":1577,"uris":["http://zotero.org/groups/753033/items/BSU2Q46Q"],"uri":["http://zotero.org/groups/753033/items/BSU2Q46Q"],"itemData":{"id":1577,"type":"webpage","title":"Why Angular 2? · Rangle.io : Angular 2 Training","URL":"https://angular-2-training-book.rangle.io/handout/why_angular_2.html","author":[{"literal":"Rangle.io"}],"accessed":{"date-parts":[["2016",12,13]]}}}],"schema":"https://github.com/citation-style-language/schema/raw/master/csl-citation.json"} </w:instrText>
       </w:r>
       <w:r>
         <w:rPr>
@@ -4974,10 +5038,7 @@
         <w:fldChar w:fldCharType="separate"/>
       </w:r>
       <w:r>
-        <w:rPr>
-          <w:lang w:val="de-DE"/>
-        </w:rPr>
-        <w:t>[15]</w:t>
+        <w:t>[18]</w:t>
       </w:r>
       <w:r>
         <w:rPr>
@@ -5051,7 +5112,7 @@
         <w:rPr>
           <w:lang w:val="de-DE"/>
         </w:rPr>
-        <w:instrText xml:space="preserve"> ADDIN ZOTERO_ITEM CSL_CITATION {"citationID":"1nckoh35em","properties":{"formattedCitation":"[16]","plainCitation":"[16]"},"citationItems":[{"id":3269,"uris":["http://zotero.org/groups/753033/items/AHD6XPT7"],"uri":["http://zotero.org/groups/753033/items/AHD6XPT7"],"itemData":{"id":3269,"type":"webpage","title":"angular/material2","container-title":"GitHub","abstract":"material2 - Material Design components for Angular 2","URL":"https://github.com/angular/material2","author":[{"literal":"Google Inc."}],"accessed":{"date-parts":[["2016",12,13]]}}}],"schema":"https://github.com/citation-style-language/schema/raw/master/csl-citation.json"} </w:instrText>
+        <w:instrText xml:space="preserve"> ADDIN ZOTERO_ITEM CSL_CITATION {"citationID":"1nckoh35em","properties":{"formattedCitation":"[19]","plainCitation":"[19]"},"citationItems":[{"id":1575,"uris":["http://zotero.org/groups/753033/items/AHD6XPT7"],"uri":["http://zotero.org/groups/753033/items/AHD6XPT7"],"itemData":{"id":1575,"type":"webpage","title":"angular/material2","container-title":"GitHub","abstract":"material2 - Material Design components for Angular 2","URL":"https://github.com/angular/material2","author":[{"literal":"Google Inc."}],"accessed":{"date-parts":[["2016",12,13]]}}}],"schema":"https://github.com/citation-style-language/schema/raw/master/csl-citation.json"} </w:instrText>
       </w:r>
       <w:r>
         <w:rPr>
@@ -5060,10 +5121,7 @@
         <w:fldChar w:fldCharType="separate"/>
       </w:r>
       <w:r>
-        <w:rPr>
-          <w:lang w:val="de-DE"/>
-        </w:rPr>
-        <w:t>[16]</w:t>
+        <w:t>[19]</w:t>
       </w:r>
       <w:r>
         <w:rPr>
@@ -5090,6 +5148,7 @@
       <w:pPr>
         <w:pStyle w:val="berschrift3"/>
         <w:ind w:left="289"/>
+        <w:jc w:val="both"/>
         <w:rPr>
           <w:lang w:val="de-DE"/>
         </w:rPr>
@@ -5103,6 +5162,7 @@
     </w:p>
     <w:p>
       <w:pPr>
+        <w:jc w:val="both"/>
         <w:rPr>
           <w:lang w:val="de-DE"/>
         </w:rPr>
@@ -5116,6 +5176,7 @@
     </w:p>
     <w:p>
       <w:pPr>
+        <w:jc w:val="both"/>
         <w:rPr>
           <w:lang w:val="de-DE"/>
         </w:rPr>
@@ -5141,6 +5202,7 @@
     </w:p>
     <w:p>
       <w:pPr>
+        <w:jc w:val="both"/>
         <w:rPr>
           <w:lang w:val="de-DE"/>
         </w:rPr>
@@ -5149,6 +5211,7 @@
     <w:p>
       <w:pPr>
         <w:keepNext/>
+        <w:jc w:val="both"/>
       </w:pPr>
       <w:r>
         <w:rPr>
@@ -5202,6 +5265,7 @@
     <w:p>
       <w:pPr>
         <w:pStyle w:val="Beschriftung"/>
+        <w:jc w:val="both"/>
         <w:rPr>
           <w:lang w:val="de-DE"/>
         </w:rPr>
@@ -5229,7 +5293,7 @@
           <w:noProof/>
           <w:lang w:val="de-DE"/>
         </w:rPr>
-        <w:t>5</w:t>
+        <w:t>7</w:t>
       </w:r>
       <w:r>
         <w:fldChar w:fldCharType="end"/>
@@ -5243,13 +5307,15 @@
     </w:p>
     <w:p>
       <w:pPr>
-        <w:rPr>
-          <w:lang w:val="de-DE"/>
-        </w:rPr>
-      </w:pPr>
-    </w:p>
-    <w:p>
-      <w:pPr>
+        <w:jc w:val="both"/>
+        <w:rPr>
+          <w:lang w:val="de-DE"/>
+        </w:rPr>
+      </w:pPr>
+    </w:p>
+    <w:p>
+      <w:pPr>
+        <w:jc w:val="both"/>
         <w:rPr>
           <w:lang w:val="de-DE"/>
         </w:rPr>
@@ -5288,6 +5354,7 @@
     </w:p>
     <w:p>
       <w:pPr>
+        <w:jc w:val="both"/>
         <w:rPr>
           <w:lang w:val="de-DE"/>
         </w:rPr>
@@ -5320,6 +5387,7 @@
     </w:p>
     <w:p>
       <w:pPr>
+        <w:jc w:val="both"/>
         <w:rPr>
           <w:lang w:val="de-DE"/>
         </w:rPr>
@@ -5357,6 +5425,7 @@
           <w:ilvl w:val="0"/>
           <w:numId w:val="35"/>
         </w:numPr>
+        <w:jc w:val="both"/>
         <w:rPr>
           <w:lang w:val="de-DE"/>
         </w:rPr>
@@ -5375,6 +5444,7 @@
           <w:ilvl w:val="0"/>
           <w:numId w:val="35"/>
         </w:numPr>
+        <w:jc w:val="both"/>
         <w:rPr>
           <w:lang w:val="de-DE"/>
         </w:rPr>
@@ -5411,6 +5481,7 @@
           <w:ilvl w:val="0"/>
           <w:numId w:val="35"/>
         </w:numPr>
+        <w:jc w:val="both"/>
         <w:rPr>
           <w:lang w:val="de-DE"/>
         </w:rPr>
@@ -5424,6 +5495,7 @@
     </w:p>
     <w:p>
       <w:pPr>
+        <w:jc w:val="both"/>
         <w:rPr>
           <w:lang w:val="de-DE"/>
         </w:rPr>
@@ -5462,7 +5534,7 @@
         <w:rPr>
           <w:lang w:val="de-DE"/>
         </w:rPr>
-        <w:instrText xml:space="preserve"> ADDIN ZOTERO_ITEM CSL_CITATION {"citationID":"24ms74pl81","properties":{"formattedCitation":"[17]","plainCitation":"[17]"},"citationItems":[{"id":3270,"uris":["http://zotero.org/groups/753033/items/AXDXDZ7A"],"uri":["http://zotero.org/groups/753033/items/AXDXDZ7A"],"itemData":{"id":3270,"type":"webpage","title":"Angular Services","abstract":"Angular is a development platform for building mobile and desktop web applications","URL":"https://angular.io/docs/ts/latest/guide/architecture.html#!#services","author":[{"literal":"Google Inc."}],"accessed":{"date-parts":[["2016",12,16]]}}}],"schema":"https://github.com/citation-style-language/schema/raw/master/csl-citation.json"} </w:instrText>
+        <w:instrText xml:space="preserve"> ADDIN ZOTERO_ITEM CSL_CITATION {"citationID":"24ms74pl81","properties":{"formattedCitation":"[20]","plainCitation":"[20]"},"citationItems":[{"id":1576,"uris":["http://zotero.org/groups/753033/items/AXDXDZ7A"],"uri":["http://zotero.org/groups/753033/items/AXDXDZ7A"],"itemData":{"id":1576,"type":"webpage","title":"Angular Services","abstract":"Angular is a development platform for building mobile and desktop web applications","URL":"https://angular.io/docs/ts/latest/guide/architecture.html#!#services","author":[{"literal":"Google Inc."}],"accessed":{"date-parts":[["2016",12,16]]}}}],"schema":"https://github.com/citation-style-language/schema/raw/master/csl-citation.json"} </w:instrText>
       </w:r>
       <w:r>
         <w:rPr>
@@ -5471,10 +5543,7 @@
         <w:fldChar w:fldCharType="separate"/>
       </w:r>
       <w:r>
-        <w:rPr>
-          <w:lang w:val="de-DE"/>
-        </w:rPr>
-        <w:t>[17]</w:t>
+        <w:t>[20]</w:t>
       </w:r>
       <w:r>
         <w:rPr>
@@ -5491,6 +5560,7 @@
     </w:p>
     <w:p>
       <w:pPr>
+        <w:jc w:val="both"/>
         <w:rPr>
           <w:lang w:val="de-DE"/>
         </w:rPr>
@@ -5505,6 +5575,7 @@
     <w:p>
       <w:pPr>
         <w:pStyle w:val="berschrift2"/>
+        <w:jc w:val="both"/>
         <w:rPr>
           <w:lang w:val="de-DE"/>
         </w:rPr>
@@ -5620,7 +5691,7 @@
           <w:color w:val="FF0000"/>
           <w:lang w:val="de-DE"/>
         </w:rPr>
-        <w:instrText xml:space="preserve"> ADDIN ZOTERO_ITEM CSL_CITATION {"citationID":"KxsMPdDl","properties":{"formattedCitation":"[18]","plainCitation":"[18]"},"citationItems":[{"id":3298,"uris":["http://zotero.org/groups/753033/items/CE49M93I"],"uri":["http://zotero.org/groups/753033/items/CE49M93I"],"itemData":{"id":3298,"type":"webpage","title":"Latest CDI 2.0 news | Contexts and Dependency Injection","URL":"http://www.cdi-spec.org/","accessed":{"date-parts":[["2016",12,17]]}}}],"schema":"https://github.com/citation-style-language/schema/raw/master/csl-citation.json"} </w:instrText>
+        <w:instrText xml:space="preserve"> ADDIN ZOTERO_ITEM CSL_CITATION {"citationID":"KxsMPdDl","properties":{"formattedCitation":"[21]","plainCitation":"[21]"},"citationItems":[{"id":1578,"uris":["http://zotero.org/groups/753033/items/CE49M93I"],"uri":["http://zotero.org/groups/753033/items/CE49M93I"],"itemData":{"id":1578,"type":"webpage","title":"Latest CDI 2.0 news | Contexts and Dependency Injection","URL":"http://www.cdi-spec.org/","accessed":{"date-parts":[["2016",12,17]]}}}],"schema":"https://github.com/citation-style-language/schema/raw/master/csl-citation.json"} </w:instrText>
       </w:r>
       <w:r>
         <w:rPr>
@@ -5630,10 +5701,7 @@
         <w:fldChar w:fldCharType="separate"/>
       </w:r>
       <w:r>
-        <w:rPr>
-          <w:lang w:val="de-DE"/>
-        </w:rPr>
-        <w:t>[18]</w:t>
+        <w:t>[21]</w:t>
       </w:r>
       <w:r>
         <w:rPr>
@@ -5645,6 +5713,7 @@
     </w:p>
     <w:p>
       <w:pPr>
+        <w:jc w:val="both"/>
         <w:rPr>
           <w:lang w:val="de-DE"/>
         </w:rPr>
@@ -5653,6 +5722,7 @@
     <w:p>
       <w:pPr>
         <w:pStyle w:val="berschrift1"/>
+        <w:jc w:val="both"/>
         <w:rPr>
           <w:lang w:val="de-DE"/>
         </w:rPr>
@@ -5666,13 +5736,15 @@
     </w:p>
     <w:p>
       <w:pPr>
-        <w:rPr>
-          <w:lang w:val="de-DE"/>
-        </w:rPr>
-      </w:pPr>
-    </w:p>
-    <w:p>
-      <w:pPr>
+        <w:jc w:val="both"/>
+        <w:rPr>
+          <w:lang w:val="de-DE"/>
+        </w:rPr>
+      </w:pPr>
+    </w:p>
+    <w:p>
+      <w:pPr>
+        <w:jc w:val="both"/>
         <w:rPr>
           <w:lang w:val="de-DE"/>
         </w:rPr>
@@ -5681,6 +5753,7 @@
     <w:p>
       <w:pPr>
         <w:pStyle w:val="berschrift2"/>
+        <w:jc w:val="both"/>
         <w:rPr>
           <w:lang w:val="de-DE"/>
         </w:rPr>
@@ -5711,6 +5784,7 @@
     <w:p>
       <w:pPr>
         <w:pStyle w:val="berschrift3"/>
+        <w:jc w:val="both"/>
         <w:rPr>
           <w:lang w:val="de-DE"/>
         </w:rPr>
@@ -5725,6 +5799,7 @@
     <w:p>
       <w:pPr>
         <w:pStyle w:val="Text"/>
+        <w:ind w:firstLine="0"/>
         <w:rPr>
           <w:lang w:val="de-DE"/>
         </w:rPr>
@@ -5733,6 +5808,93 @@
     <w:p>
       <w:pPr>
         <w:pStyle w:val="Text"/>
+        <w:keepNext/>
+        <w:ind w:firstLine="0"/>
+      </w:pPr>
+      <w:r>
+        <w:rPr>
+          <w:noProof/>
+          <w:lang w:val="de-DE" w:eastAsia="de-DE"/>
+        </w:rPr>
+        <w:drawing>
+          <wp:inline distT="0" distB="0" distL="0" distR="0">
+            <wp:extent cx="3200400" cy="2313940"/>
+            <wp:effectExtent l="0" t="0" r="0" b="0"/>
+            <wp:docPr id="13" name="Grafik 13"/>
+            <wp:cNvGraphicFramePr>
+              <a:graphicFrameLocks xmlns:a="http://schemas.openxmlformats.org/drawingml/2006/main" noChangeAspect="1"/>
+            </wp:cNvGraphicFramePr>
+            <a:graphic xmlns:a="http://schemas.openxmlformats.org/drawingml/2006/main">
+              <a:graphicData uri="http://schemas.openxmlformats.org/drawingml/2006/picture">
+                <pic:pic xmlns:pic="http://schemas.openxmlformats.org/drawingml/2006/picture">
+                  <pic:nvPicPr>
+                    <pic:cNvPr id="13" name="DeploymentModel.bmp"/>
+                    <pic:cNvPicPr/>
+                  </pic:nvPicPr>
+                  <pic:blipFill>
+                    <a:blip r:embed="rId18">
+                      <a:extLst>
+                        <a:ext uri="{28A0092B-C50C-407E-A947-70E740481C1C}">
+                          <a14:useLocalDpi xmlns:a14="http://schemas.microsoft.com/office/drawing/2010/main" val="0"/>
+                        </a:ext>
+                      </a:extLst>
+                    </a:blip>
+                    <a:stretch>
+                      <a:fillRect/>
+                    </a:stretch>
+                  </pic:blipFill>
+                  <pic:spPr>
+                    <a:xfrm>
+                      <a:off x="0" y="0"/>
+                      <a:ext cx="3200400" cy="2313940"/>
+                    </a:xfrm>
+                    <a:prstGeom prst="rect">
+                      <a:avLst/>
+                    </a:prstGeom>
+                  </pic:spPr>
+                </pic:pic>
+              </a:graphicData>
+            </a:graphic>
+          </wp:inline>
+        </w:drawing>
+      </w:r>
+    </w:p>
+    <w:p>
+      <w:pPr>
+        <w:pStyle w:val="Beschriftung"/>
+        <w:jc w:val="both"/>
+        <w:rPr>
+          <w:lang w:val="de-DE"/>
+        </w:rPr>
+      </w:pPr>
+      <w:r>
+        <w:t xml:space="preserve">Abbildung </w:t>
+      </w:r>
+      <w:r>
+        <w:fldChar w:fldCharType="begin"/>
+      </w:r>
+      <w:r>
+        <w:instrText xml:space="preserve"> SEQ Abbildung \* ARABIC </w:instrText>
+      </w:r>
+      <w:r>
+        <w:fldChar w:fldCharType="separate"/>
+      </w:r>
+      <w:r>
+        <w:rPr>
+          <w:noProof/>
+        </w:rPr>
+        <w:t>8</w:t>
+      </w:r>
+      <w:r>
+        <w:fldChar w:fldCharType="end"/>
+      </w:r>
+      <w:r>
+        <w:t>: Verteilung der Testumgebung</w:t>
+      </w:r>
+    </w:p>
+    <w:p>
+      <w:pPr>
+        <w:pStyle w:val="Text"/>
         <w:rPr>
           <w:lang w:val="de-DE"/>
         </w:rPr>
@@ -5741,6 +5903,7 @@
     <w:p>
       <w:pPr>
         <w:pStyle w:val="berschrift3"/>
+        <w:jc w:val="both"/>
         <w:rPr>
           <w:lang w:val="de-DE"/>
         </w:rPr>
@@ -5828,7 +5991,14 @@
         <w:rPr>
           <w:lang w:val="de-DE"/>
         </w:rPr>
-        <w:t xml:space="preserve">Das serverseitige Entgegennehmen und Verarbeiten von JMS-Nachrichten wird </w:t>
+        <w:t xml:space="preserve">Das serverseitige Entgegennehmen und Verarbeiten </w:t>
+      </w:r>
+      <w:r>
+        <w:rPr>
+          <w:lang w:val="de-DE"/>
+        </w:rPr>
+        <w:lastRenderedPageBreak/>
+        <w:t xml:space="preserve">von JMS-Nachrichten wird </w:t>
       </w:r>
       <w:r>
         <w:rPr>
@@ -5902,7 +6072,7 @@
         </w:rPr>
         <w:t xml:space="preserve">[QUELLE: </w:t>
       </w:r>
-      <w:hyperlink r:id="rId18" w:history="1">
+      <w:hyperlink r:id="rId19" w:history="1">
         <w:r>
           <w:rPr>
             <w:rStyle w:val="Hyperlink"/>
@@ -5951,7 +6121,6 @@
         <w:rPr>
           <w:lang w:val="de-DE"/>
         </w:rPr>
-        <w:lastRenderedPageBreak/>
         <w:t>mittels der Serialisierung der Transportobjekte in JSON-Strings angestrebt.</w:t>
       </w:r>
       <w:r>
@@ -6132,6 +6301,7 @@
     <w:p>
       <w:pPr>
         <w:pStyle w:val="berschrift3"/>
+        <w:jc w:val="both"/>
         <w:rPr>
           <w:lang w:val="de-DE"/>
         </w:rPr>
@@ -6170,6 +6340,7 @@
     <w:p>
       <w:pPr>
         <w:pStyle w:val="berschrift3"/>
+        <w:jc w:val="both"/>
         <w:rPr>
           <w:lang w:val="de-DE"/>
         </w:rPr>
@@ -6183,6 +6354,7 @@
     </w:p>
     <w:p>
       <w:pPr>
+        <w:jc w:val="both"/>
         <w:rPr>
           <w:lang w:val="de-DE"/>
         </w:rPr>
@@ -6191,6 +6363,7 @@
     <w:p>
       <w:pPr>
         <w:pStyle w:val="berschrift2"/>
+        <w:jc w:val="both"/>
         <w:rPr>
           <w:lang w:val="de-DE"/>
         </w:rPr>
@@ -6214,6 +6387,7 @@
     <w:p>
       <w:pPr>
         <w:pStyle w:val="berschrift2"/>
+        <w:jc w:val="both"/>
         <w:rPr>
           <w:lang w:val="de-DE"/>
         </w:rPr>
@@ -6236,6 +6410,7 @@
     <w:p>
       <w:pPr>
         <w:pStyle w:val="berschrift1"/>
+        <w:jc w:val="both"/>
         <w:rPr>
           <w:lang w:val="de-DE"/>
         </w:rPr>
@@ -6249,6 +6424,7 @@
     </w:p>
     <w:p>
       <w:pPr>
+        <w:jc w:val="both"/>
         <w:rPr>
           <w:lang w:val="de-DE"/>
         </w:rPr>
@@ -6283,6 +6459,7 @@
       <w:pPr>
         <w:autoSpaceDE/>
         <w:autoSpaceDN/>
+        <w:jc w:val="both"/>
         <w:rPr>
           <w:lang w:val="de-DE"/>
         </w:rPr>
@@ -6297,6 +6474,7 @@
     <w:p>
       <w:pPr>
         <w:pStyle w:val="ReferenceHead"/>
+        <w:jc w:val="both"/>
         <w:rPr>
           <w:lang w:val="de-DE"/>
         </w:rPr>
@@ -6313,7 +6491,7 @@
       <w:pPr>
         <w:pStyle w:val="ReferenceHead"/>
         <w:ind w:left="202"/>
-        <w:jc w:val="left"/>
+        <w:jc w:val="both"/>
         <w:rPr>
           <w:smallCaps w:val="0"/>
           <w:kern w:val="0"/>
@@ -6384,7 +6562,7 @@
       <w:pPr>
         <w:pStyle w:val="ReferenceHead"/>
         <w:ind w:left="202"/>
-        <w:jc w:val="left"/>
+        <w:jc w:val="both"/>
         <w:rPr>
           <w:smallCaps w:val="0"/>
           <w:kern w:val="0"/>
@@ -6495,7 +6673,7 @@
       <w:pPr>
         <w:pStyle w:val="ReferenceHead"/>
         <w:ind w:left="202"/>
-        <w:jc w:val="left"/>
+        <w:jc w:val="both"/>
         <w:rPr>
           <w:smallCaps w:val="0"/>
           <w:kern w:val="0"/>
@@ -6606,7 +6784,7 @@
       <w:pPr>
         <w:pStyle w:val="ReferenceHead"/>
         <w:ind w:left="202"/>
-        <w:jc w:val="left"/>
+        <w:jc w:val="both"/>
         <w:rPr>
           <w:smallCaps w:val="0"/>
           <w:kern w:val="0"/>
@@ -6717,7 +6895,7 @@
       <w:pPr>
         <w:pStyle w:val="ReferenceHead"/>
         <w:ind w:left="202"/>
-        <w:jc w:val="left"/>
+        <w:jc w:val="both"/>
         <w:rPr>
           <w:smallCaps w:val="0"/>
           <w:kern w:val="0"/>
@@ -6804,7 +6982,7 @@
       <w:pPr>
         <w:pStyle w:val="ReferenceHead"/>
         <w:ind w:left="202"/>
-        <w:jc w:val="left"/>
+        <w:jc w:val="both"/>
         <w:rPr>
           <w:smallCaps w:val="0"/>
           <w:kern w:val="0"/>
@@ -6907,7 +7085,7 @@
       <w:pPr>
         <w:pStyle w:val="ReferenceHead"/>
         <w:ind w:left="202"/>
-        <w:jc w:val="left"/>
+        <w:jc w:val="both"/>
         <w:rPr>
           <w:smallCaps w:val="0"/>
           <w:kern w:val="0"/>
@@ -6989,14 +7167,12 @@
         <w:tab/>
         <w:t>X</w:t>
       </w:r>
-      <w:bookmarkStart w:id="6" w:name="_GoBack"/>
-      <w:bookmarkEnd w:id="6"/>
     </w:p>
     <w:p>
       <w:pPr>
         <w:pStyle w:val="ReferenceHead"/>
         <w:ind w:left="202"/>
-        <w:jc w:val="left"/>
+        <w:jc w:val="both"/>
         <w:rPr>
           <w:smallCaps w:val="0"/>
           <w:kern w:val="0"/>
@@ -7007,6 +7183,7 @@
     <w:p>
       <w:pPr>
         <w:pStyle w:val="ReferenceHead"/>
+        <w:jc w:val="both"/>
         <w:rPr>
           <w:lang w:val="de-DE"/>
         </w:rPr>
@@ -7021,9 +7198,6 @@
     <w:p>
       <w:pPr>
         <w:pStyle w:val="Literaturverzeichnis"/>
-        <w:rPr>
-          <w:lang w:val="de-DE"/>
-        </w:rPr>
       </w:pPr>
       <w:r>
         <w:rPr>
@@ -7044,15 +7218,9 @@
         <w:fldChar w:fldCharType="separate"/>
       </w:r>
       <w:r>
-        <w:rPr>
-          <w:lang w:val="de-DE"/>
-        </w:rPr>
         <w:t>[1]</w:t>
       </w:r>
       <w:r>
-        <w:rPr>
-          <w:lang w:val="de-DE"/>
-        </w:rPr>
         <w:tab/>
         <w:t xml:space="preserve">A. Schill und T. Springer, </w:t>
       </w:r>
@@ -7060,34 +7228,21 @@
         <w:rPr>
           <w:i/>
           <w:iCs/>
-          <w:lang w:val="de-DE"/>
         </w:rPr>
         <w:t>Verteilte Systeme</w:t>
       </w:r>
       <w:r>
-        <w:rPr>
-          <w:lang w:val="de-DE"/>
-        </w:rPr>
         <w:t>. Berlin, Heidelberg: Springer Berlin Heidelberg, 2012.</w:t>
       </w:r>
     </w:p>
     <w:p>
       <w:pPr>
         <w:pStyle w:val="Literaturverzeichnis"/>
-        <w:rPr>
-          <w:lang w:val="de-DE"/>
-        </w:rPr>
-      </w:pPr>
-      <w:r>
-        <w:rPr>
-          <w:lang w:val="de-DE"/>
-        </w:rPr>
+      </w:pPr>
+      <w:r>
         <w:t>[2]</w:t>
       </w:r>
       <w:r>
-        <w:rPr>
-          <w:lang w:val="de-DE"/>
-        </w:rPr>
         <w:tab/>
         <w:t xml:space="preserve">H. Balzert, </w:t>
       </w:r>
@@ -7095,14 +7250,10 @@
         <w:rPr>
           <w:i/>
           <w:iCs/>
-          <w:lang w:val="de-DE"/>
         </w:rPr>
         <w:t>Lehrbuch der Softwaretechnik, Entwurf, Implementierung, Installation und Betrieb</w:t>
       </w:r>
       <w:r>
-        <w:rPr>
-          <w:lang w:val="de-DE"/>
-        </w:rPr>
         <w:t>, 3. Aufl. Spektrum, Akademischer Verlag.</w:t>
       </w:r>
     </w:p>
@@ -7111,15 +7262,9 @@
         <w:pStyle w:val="Literaturverzeichnis"/>
       </w:pPr>
       <w:r>
-        <w:rPr>
-          <w:lang w:val="de-DE"/>
-        </w:rPr>
         <w:t>[3]</w:t>
       </w:r>
       <w:r>
-        <w:rPr>
-          <w:lang w:val="de-DE"/>
-        </w:rPr>
         <w:tab/>
         <w:t xml:space="preserve">U. Hammerschall, </w:t>
       </w:r>
@@ -7127,58 +7272,33 @@
         <w:rPr>
           <w:i/>
           <w:iCs/>
-          <w:lang w:val="de-DE"/>
         </w:rPr>
         <w:t>Verteilte Systeme und Anwendungen</w:t>
       </w:r>
       <w:r>
-        <w:rPr>
-          <w:lang w:val="de-DE"/>
-        </w:rPr>
-        <w:t xml:space="preserve">. </w:t>
-      </w:r>
-      <w:r>
-        <w:t>Pearson Education.</w:t>
+        <w:t>. Pearson Education.</w:t>
       </w:r>
     </w:p>
     <w:p>
       <w:pPr>
         <w:pStyle w:val="Literaturverzeichnis"/>
-        <w:rPr>
-          <w:lang w:val="de-DE"/>
-        </w:rPr>
       </w:pPr>
       <w:r>
         <w:t>[4]</w:t>
       </w:r>
       <w:r>
         <w:tab/>
-        <w:t xml:space="preserve">„Two-Phase Commit Mechanism“. </w:t>
-      </w:r>
-      <w:r>
-        <w:rPr>
-          <w:lang w:val="de-DE"/>
-        </w:rPr>
-        <w:t>[Online]. Verfügbar unter: https://docs.oracle.com/cd/B28359_01/server.111/b28310/ds_txns003.htm#ADMIN12222. [Zugegriffen: 17-Dez-2016].</w:t>
+        <w:t>„Two-Phase Commit Mechanism“. [Online]. Verfügbar unter: https://docs.oracle.com/cd/B28359_01/server.111/b28310/ds_txns003.htm#ADMIN12222. [Zugegriffen: 17-Dez-2016].</w:t>
       </w:r>
     </w:p>
     <w:p>
       <w:pPr>
         <w:pStyle w:val="Literaturverzeichnis"/>
-        <w:rPr>
-          <w:lang w:val="de-DE"/>
-        </w:rPr>
-      </w:pPr>
-      <w:r>
-        <w:rPr>
-          <w:lang w:val="de-DE"/>
-        </w:rPr>
+      </w:pPr>
+      <w:r>
         <w:t>[5]</w:t>
       </w:r>
       <w:r>
-        <w:rPr>
-          <w:lang w:val="de-DE"/>
-        </w:rPr>
         <w:tab/>
         <w:t>„Distributed Logging for Transaction Processing“. [Online]. Verfügbar unter: http://www.cs.tufts.edu/~nr/cs257/archive/alfred-spector/spector85sigmod.pdf. [Zugegriffen: 17-Dez-2016].</w:t>
       </w:r>
@@ -7186,20 +7306,76 @@
     <w:p>
       <w:pPr>
         <w:pStyle w:val="Literaturverzeichnis"/>
-        <w:rPr>
-          <w:lang w:val="de-DE"/>
-        </w:rPr>
-      </w:pPr>
-      <w:r>
-        <w:rPr>
-          <w:lang w:val="de-DE"/>
-        </w:rPr>
+      </w:pPr>
+      <w:r>
         <w:t>[6]</w:t>
       </w:r>
       <w:r>
-        <w:rPr>
-          <w:lang w:val="de-DE"/>
-        </w:rPr>
+        <w:tab/>
+        <w:t xml:space="preserve">G. Starke, </w:t>
+      </w:r>
+      <w:r>
+        <w:rPr>
+          <w:i/>
+          <w:iCs/>
+        </w:rPr>
+        <w:t>Effektive Softwarearchitekturen: Ein praktischer Leitfaden</w:t>
+      </w:r>
+      <w:r>
+        <w:t>. Carl Hanser Verlag GmbH \&amp; Company KG, 2015.</w:t>
+      </w:r>
+    </w:p>
+    <w:p>
+      <w:pPr>
+        <w:pStyle w:val="Literaturverzeichnis"/>
+      </w:pPr>
+      <w:r>
+        <w:t>[7]</w:t>
+      </w:r>
+      <w:r>
+        <w:tab/>
+        <w:t>„jms.pdf“. .</w:t>
+      </w:r>
+    </w:p>
+    <w:p>
+      <w:pPr>
+        <w:pStyle w:val="Literaturverzeichnis"/>
+      </w:pPr>
+      <w:r>
+        <w:t>[8]</w:t>
+      </w:r>
+      <w:r>
+        <w:tab/>
+        <w:t>M. Hadley und P. Sandoz, „JAX-RS: Java</w:t>
+      </w:r>
+      <w:r>
+        <w:rPr>
+          <w:vertAlign w:val="superscript"/>
+        </w:rPr>
+        <w:t>TM</w:t>
+      </w:r>
+      <w:r>
+        <w:t xml:space="preserve"> API for RESTful Web Services“, </w:t>
+      </w:r>
+      <w:r>
+        <w:rPr>
+          <w:i/>
+          <w:iCs/>
+        </w:rPr>
+        <w:t>Java Specif. Req. JSR</w:t>
+      </w:r>
+      <w:r>
+        <w:t>, Bd. 311, 2009.</w:t>
+      </w:r>
+    </w:p>
+    <w:p>
+      <w:pPr>
+        <w:pStyle w:val="Literaturverzeichnis"/>
+      </w:pPr>
+      <w:r>
+        <w:t>[9]</w:t>
+      </w:r>
+      <w:r>
         <w:tab/>
         <w:t>M. Belshe, M. Thomson, und R. Peon, „Hypertext Transfer Protocol Version 2 (HTTP/2)“. [Online]. Verfügbar unter: https://tools.ietf.org/html/rfc7540. [Zugegriffen: 05-Dez-2016].</w:t>
       </w:r>
@@ -7207,20 +7383,11 @@
     <w:p>
       <w:pPr>
         <w:pStyle w:val="Literaturverzeichnis"/>
-        <w:rPr>
-          <w:lang w:val="de-DE"/>
-        </w:rPr>
-      </w:pPr>
-      <w:r>
-        <w:rPr>
-          <w:lang w:val="de-DE"/>
-        </w:rPr>
-        <w:t>[7]</w:t>
-      </w:r>
-      <w:r>
-        <w:rPr>
-          <w:lang w:val="de-DE"/>
-        </w:rPr>
+      </w:pPr>
+      <w:r>
+        <w:t>[10]</w:t>
+      </w:r>
+      <w:r>
         <w:tab/>
         <w:t>„Hibernate ORM 5.0 User Guide“. [Online]. Verfügbar unter: https://docs.jboss.org/hibernate/orm/5.0/userguide/html_single/Hibernate_User_Guide.html. [Zugegriffen: 05-Dez-2016].</w:t>
       </w:r>
@@ -7228,62 +7395,38 @@
     <w:p>
       <w:pPr>
         <w:pStyle w:val="Literaturverzeichnis"/>
-        <w:rPr>
-          <w:lang w:val="de-DE"/>
-        </w:rPr>
-      </w:pPr>
-      <w:r>
-        <w:t>[8]</w:t>
+      </w:pPr>
+      <w:r>
+        <w:t>[11]</w:t>
       </w:r>
       <w:r>
         <w:tab/>
-        <w:t xml:space="preserve">„The Java Community Process(SM) Program - communityprocess - final“. </w:t>
-      </w:r>
-      <w:r>
-        <w:rPr>
-          <w:lang w:val="de-DE"/>
-        </w:rPr>
-        <w:t>[Online]. Verfügbar unter: https://jcp.org/aboutJava/communityprocess/final/jsr220/index.html. [Zugegriffen: 17-Dez-2016].</w:t>
+        <w:t>„The Java Community Process(SM) Program - communityprocess - final“. [Online]. Verfügbar unter: https://jcp.org/aboutJava/communityprocess/final/jsr220/index.html. [Zugegriffen: 17-Dez-2016].</w:t>
       </w:r>
     </w:p>
     <w:p>
       <w:pPr>
         <w:pStyle w:val="Literaturverzeichnis"/>
-        <w:rPr>
-          <w:lang w:val="de-DE"/>
-        </w:rPr>
-      </w:pPr>
-      <w:r>
-        <w:t>[9]</w:t>
+      </w:pPr>
+      <w:r>
+        <w:t>[12]</w:t>
       </w:r>
       <w:r>
         <w:tab/>
-        <w:t xml:space="preserve">„The Java Community Process(SM) Program - JSRs: Java Specification Requests - detail JSR# 338“. </w:t>
-      </w:r>
-      <w:r>
-        <w:rPr>
-          <w:lang w:val="de-DE"/>
-        </w:rPr>
-        <w:t>[Online]. Verfügbar unter: https://jcp.org/en/jsr/detail?id=338. [Zugegriffen: 17-Dez-2016].</w:t>
+        <w:t xml:space="preserve">„The Java Community Process(SM) Program - JSRs: Java Specification Requests - detail JSR# 338“. [Online]. </w:t>
+      </w:r>
+      <w:r>
+        <w:t>Verfügbar unter: https://jcp.org/en/jsr/detail?id=338. [Zugegriffen: 17-Dez-2016].</w:t>
       </w:r>
     </w:p>
     <w:p>
       <w:pPr>
         <w:pStyle w:val="Literaturverzeichnis"/>
-        <w:rPr>
-          <w:lang w:val="de-DE"/>
-        </w:rPr>
-      </w:pPr>
-      <w:r>
-        <w:rPr>
-          <w:lang w:val="de-DE"/>
-        </w:rPr>
-        <w:t>[10]</w:t>
-      </w:r>
-      <w:r>
-        <w:rPr>
-          <w:lang w:val="de-DE"/>
-        </w:rPr>
+      </w:pPr>
+      <w:r>
+        <w:t>[13]</w:t>
+      </w:r>
+      <w:r>
         <w:tab/>
         <w:t>„Message-Driven EJBs“. [Online]. Verfügbar unter: http://docs.oracle.com/cd/E11035_01/wls100/ejb/message_beans.html. [Zugegriffen: 17-Nov-2016].</w:t>
       </w:r>
@@ -7291,47 +7434,23 @@
     <w:p>
       <w:pPr>
         <w:pStyle w:val="Literaturverzeichnis"/>
-        <w:rPr>
-          <w:lang w:val="de-DE"/>
-        </w:rPr>
-      </w:pPr>
-      <w:r>
-        <w:t>[11]</w:t>
+      </w:pPr>
+      <w:r>
+        <w:t>[14]</w:t>
       </w:r>
       <w:r>
         <w:tab/>
-        <w:t xml:space="preserve">Oracle Corporation, „JSR 339 - Java Community Process“. </w:t>
-      </w:r>
-      <w:r>
-        <w:rPr>
-          <w:lang w:val="de-DE"/>
-        </w:rPr>
-        <w:t xml:space="preserve">[Online]. Verfügbar unter: </w:t>
-      </w:r>
-      <w:r>
-        <w:rPr>
-          <w:lang w:val="de-DE"/>
-        </w:rPr>
-        <w:t>https://jcp.org/en/jsr/detail?id=339. [Zugegriffen: 16-Dez-2016].</w:t>
+        <w:t>Oracle Corporation, „JSR 339 - Java Community Process“. [Online]. Verfügbar unter: https://jcp.org/en/jsr/detail?id=339. [Zugegriffen: 16-Dez-2016].</w:t>
       </w:r>
     </w:p>
     <w:p>
       <w:pPr>
         <w:pStyle w:val="Literaturverzeichnis"/>
-        <w:rPr>
-          <w:lang w:val="de-DE"/>
-        </w:rPr>
-      </w:pPr>
-      <w:r>
-        <w:rPr>
-          <w:lang w:val="de-DE"/>
-        </w:rPr>
-        <w:t>[12]</w:t>
-      </w:r>
-      <w:r>
-        <w:rPr>
-          <w:lang w:val="de-DE"/>
-        </w:rPr>
+      </w:pPr>
+      <w:r>
+        <w:t>[15]</w:t>
+      </w:r>
+      <w:r>
         <w:tab/>
         <w:t>„Distributed Transaction Processing: The XA Specification“. [Online]. Verfügbar unter: http://pubs.opengroup.org/onlinepubs/009680699/toc.pdf. [Zugegriffen: 17-Dez-2016].</w:t>
       </w:r>
@@ -7339,41 +7458,23 @@
     <w:p>
       <w:pPr>
         <w:pStyle w:val="Literaturverzeichnis"/>
-        <w:rPr>
-          <w:lang w:val="de-DE"/>
-        </w:rPr>
-      </w:pPr>
-      <w:r>
-        <w:t>[13]</w:t>
+      </w:pPr>
+      <w:r>
+        <w:t>[16]</w:t>
       </w:r>
       <w:r>
         <w:tab/>
-        <w:t xml:space="preserve">„The Java Community Process(SM) Program - JSRs: Java Specification Requests - detail JSR# 907“. </w:t>
-      </w:r>
-      <w:r>
-        <w:rPr>
-          <w:lang w:val="de-DE"/>
-        </w:rPr>
-        <w:t>[Online]. Verfügbar unter: https://jcp.org/en/jsr/detail?id=907. [Zugegriffen: 17-Dez-2016].</w:t>
+        <w:t>„The Java Community Process(SM) Program - JSRs: Java Specification Requests - detail JSR# 907“. [Online]. Verfügbar unter: https://jcp.org/en/jsr/detail?id=907. [Zugegriffen: 17-Dez-2016].</w:t>
       </w:r>
     </w:p>
     <w:p>
       <w:pPr>
         <w:pStyle w:val="Literaturverzeichnis"/>
-        <w:rPr>
-          <w:lang w:val="de-DE"/>
-        </w:rPr>
-      </w:pPr>
-      <w:r>
-        <w:rPr>
-          <w:lang w:val="de-DE"/>
-        </w:rPr>
-        <w:t>[14]</w:t>
-      </w:r>
-      <w:r>
-        <w:rPr>
-          <w:lang w:val="de-DE"/>
-        </w:rPr>
+      </w:pPr>
+      <w:r>
+        <w:t>[17]</w:t>
+      </w:r>
+      <w:r>
         <w:tab/>
         <w:t>J. Kremer, „Angular, version 2: proprioception-reinforcement“. [Online]. Verfügbar unter: http://angularjs.blogspot.com/2016/09/angular2-final.html. [Zugegriffen: 13-Dez-2016].</w:t>
       </w:r>
@@ -7381,33 +7482,21 @@
     <w:p>
       <w:pPr>
         <w:pStyle w:val="Literaturverzeichnis"/>
-        <w:rPr>
-          <w:lang w:val="de-DE"/>
-        </w:rPr>
-      </w:pPr>
-      <w:r>
-        <w:t>[15]</w:t>
+      </w:pPr>
+      <w:r>
+        <w:t>[18]</w:t>
       </w:r>
       <w:r>
         <w:tab/>
-        <w:t xml:space="preserve">Rangle.io, „Why Angular 2? · Rangle.io : Angular 2 Training“. </w:t>
-      </w:r>
-      <w:r>
-        <w:rPr>
-          <w:lang w:val="de-DE"/>
-        </w:rPr>
-        <w:t>[Online]. Verfügbar unter: https://angular-2-training-book.rangle.io/handout/why_angular_2.html. [Zugegriffen: 13-Dez-2016].</w:t>
+        <w:t>Rangle.io, „Why Angular 2? · Rangle.io : Angular 2 Training“. [Online]. Verfügbar unter: https://angular-2-training-book.rangle.io/handout/why_angular_2.html. [Zugegriffen: 13-Dez-2016].</w:t>
       </w:r>
     </w:p>
     <w:p>
       <w:pPr>
         <w:pStyle w:val="Literaturverzeichnis"/>
-        <w:rPr>
-          <w:lang w:val="de-DE"/>
-        </w:rPr>
-      </w:pPr>
-      <w:r>
-        <w:t>[16]</w:t>
+      </w:pPr>
+      <w:r>
+        <w:t>[19]</w:t>
       </w:r>
       <w:r>
         <w:tab/>
@@ -7421,13 +7510,7 @@
         <w:t>GitHub</w:t>
       </w:r>
       <w:r>
-        <w:t xml:space="preserve">. </w:t>
-      </w:r>
-      <w:r>
-        <w:rPr>
-          <w:lang w:val="de-DE"/>
-        </w:rPr>
-        <w:t>[Online]. Verfügbar unter: https://github.com/angular/material2. [Zugegriffen: 13-Dez-2016].</w:t>
+        <w:t>. [Online]. Verfügbar unter: https://github.com/angular/material2. [Zugegriffen: 13-Dez-2016].</w:t>
       </w:r>
     </w:p>
     <w:p>
@@ -7435,46 +7518,29 @@
         <w:pStyle w:val="Literaturverzeichnis"/>
       </w:pPr>
       <w:r>
-        <w:rPr>
-          <w:lang w:val="de-DE"/>
-        </w:rPr>
-        <w:t>[17]</w:t>
-      </w:r>
-      <w:r>
-        <w:rPr>
-          <w:lang w:val="de-DE"/>
-        </w:rPr>
+        <w:t>[20]</w:t>
+      </w:r>
+      <w:r>
         <w:tab/>
-        <w:t xml:space="preserve">Google Inc., „Angular Services“. [Online]. Verfügbar unter: https://angular.io/docs/ts/latest/guide/architecture.html#!#services. </w:t>
-      </w:r>
-      <w:r>
-        <w:t>[Zugegriffen: 16-Dez-2016].</w:t>
+        <w:t>Google Inc., „Angular Services“. [Online]. Verfügbar unter: https://angular.io/docs/ts/latest/guide/architecture.html#!#services. [Zugegriffen: 16-Dez-2016].</w:t>
       </w:r>
     </w:p>
     <w:p>
       <w:pPr>
         <w:pStyle w:val="Literaturverzeichnis"/>
-        <w:rPr>
-          <w:lang w:val="de-DE"/>
-        </w:rPr>
-      </w:pPr>
-      <w:r>
-        <w:t>[18]</w:t>
+      </w:pPr>
+      <w:r>
+        <w:t>[21]</w:t>
       </w:r>
       <w:r>
         <w:tab/>
-        <w:t xml:space="preserve">„Latest CDI 2.0 news | Contexts and Dependency Injection“. [Online]. </w:t>
-      </w:r>
-      <w:r>
-        <w:rPr>
-          <w:lang w:val="de-DE"/>
-        </w:rPr>
-        <w:t>Verfügbar unter: http://www.cdi-spec.org/. [Zugegriffen: 17-Dez-2016].</w:t>
+        <w:t>„Latest CDI 2.0 news | Contexts and Dependency Injection“. [Online]. Verfügbar unter: http://www.cdi-spec.org/. [Zugegriffen: 17-Dez-2016].</w:t>
       </w:r>
     </w:p>
     <w:p>
       <w:pPr>
         <w:pStyle w:val="Literaturverzeichnis"/>
+        <w:jc w:val="both"/>
         <w:rPr>
           <w:lang w:val="de-DE"/>
         </w:rPr>
@@ -7508,6 +7574,7 @@
     <w:p>
       <w:pPr>
         <w:pStyle w:val="Literaturverzeichnis"/>
+        <w:jc w:val="both"/>
         <w:rPr>
           <w:lang w:val="de-DE"/>
         </w:rPr>
@@ -7528,13 +7595,15 @@
     </w:p>
     <w:p>
       <w:pPr>
-        <w:rPr>
-          <w:lang w:val="de-DE"/>
-        </w:rPr>
-      </w:pPr>
-    </w:p>
-    <w:p>
-      <w:pPr>
+        <w:jc w:val="both"/>
+        <w:rPr>
+          <w:lang w:val="de-DE"/>
+        </w:rPr>
+      </w:pPr>
+    </w:p>
+    <w:p>
+      <w:pPr>
+        <w:jc w:val="both"/>
         <w:rPr>
           <w:lang w:val="de-DE"/>
         </w:rPr>
@@ -7543,7 +7612,7 @@
     <w:p>
       <w:pPr>
         <w:pStyle w:val="ReferenceHead"/>
-        <w:jc w:val="left"/>
+        <w:jc w:val="both"/>
         <w:rPr>
           <w:lang w:val="de-DE"/>
         </w:rPr>
@@ -7553,6 +7622,7 @@
       <w:pPr>
         <w:autoSpaceDE/>
         <w:autoSpaceDN/>
+        <w:jc w:val="both"/>
         <w:rPr>
           <w:smallCaps/>
           <w:kern w:val="28"/>
@@ -7570,6 +7640,7 @@
       <w:pPr>
         <w:autoSpaceDE/>
         <w:autoSpaceDN/>
+        <w:jc w:val="both"/>
         <w:rPr>
           <w:lang w:val="de-DE"/>
         </w:rPr>
@@ -7579,6 +7650,7 @@
       <w:pPr>
         <w:autoSpaceDE/>
         <w:autoSpaceDN/>
+        <w:jc w:val="both"/>
         <w:rPr>
           <w:lang w:val="de-DE"/>
         </w:rPr>
@@ -7588,6 +7660,7 @@
       <w:pPr>
         <w:autoSpaceDE/>
         <w:autoSpaceDN/>
+        <w:jc w:val="both"/>
         <w:rPr>
           <w:lang w:val="de-DE"/>
         </w:rPr>
@@ -7597,6 +7670,7 @@
       <w:pPr>
         <w:autoSpaceDE/>
         <w:autoSpaceDN/>
+        <w:jc w:val="both"/>
         <w:rPr>
           <w:smallCaps/>
           <w:kern w:val="28"/>
@@ -7607,12 +7681,12 @@
     <w:p>
       <w:pPr>
         <w:pStyle w:val="ReferenceHead"/>
-        <w:jc w:val="left"/>
+        <w:jc w:val="both"/>
         <w:rPr>
           <w:lang w:val="de-DE"/>
         </w:rPr>
         <w:sectPr>
-          <w:headerReference w:type="default" r:id="rId19"/>
+          <w:headerReference w:type="default" r:id="rId20"/>
           <w:pgSz w:w="12240" w:h="15840" w:code="1"/>
           <w:pgMar w:top="1008" w:right="936" w:bottom="1008" w:left="936" w:header="432" w:footer="432" w:gutter="0"/>
           <w:cols w:num="2" w:space="288"/>
@@ -7622,6 +7696,7 @@
     <w:p>
       <w:pPr>
         <w:pStyle w:val="ReferenceHead"/>
+        <w:jc w:val="both"/>
         <w:rPr>
           <w:lang w:val="de-DE"/>
         </w:rPr>
@@ -7636,6 +7711,7 @@
     <w:p>
       <w:pPr>
         <w:pStyle w:val="berschrift2"/>
+        <w:jc w:val="both"/>
         <w:rPr>
           <w:lang w:val="de-DE"/>
         </w:rPr>
@@ -7651,6 +7727,7 @@
     </w:p>
     <w:p>
       <w:pPr>
+        <w:jc w:val="both"/>
         <w:rPr>
           <w:lang w:val="de-DE"/>
         </w:rPr>
@@ -7732,7 +7809,7 @@
                                 <w:noProof/>
                                 <w:lang w:val="de-DE"/>
                               </w:rPr>
-                              <w:t>6</w:t>
+                              <w:t>9</w:t>
                             </w:r>
                             <w:r>
                               <w:fldChar w:fldCharType="end"/>
@@ -7771,7 +7848,7 @@
                 <v:stroke joinstyle="miter"/>
                 <v:path gradientshapeok="t" o:connecttype="rect"/>
               </v:shapetype>
-              <v:shape id="Textfeld 5" o:spid="_x0000_s1026" type="#_x0000_t202" style="position:absolute;margin-left:.45pt;margin-top:579.6pt;width:517.95pt;height:18.25pt;z-index:251665408;visibility:visible;mso-wrap-style:square;mso-width-percent:0;mso-height-percent:0;mso-wrap-distance-left:9pt;mso-wrap-distance-top:0;mso-wrap-distance-right:9pt;mso-wrap-distance-bottom:0;mso-position-horizontal:absolute;mso-position-horizontal-relative:text;mso-position-vertical:absolute;mso-position-vertical-relative:text;mso-width-percent:0;mso-height-percent:0;mso-width-relative:margin;mso-height-relative:margin;v-text-anchor:top" o:gfxdata="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" stroked="f">
+              <v:shape id="Textfeld 5" o:spid="_x0000_s1026" type="#_x0000_t202" style="position:absolute;left:0;text-align:left;margin-left:.45pt;margin-top:579.6pt;width:517.95pt;height:18.25pt;z-index:251665408;visibility:visible;mso-wrap-style:square;mso-width-percent:0;mso-height-percent:0;mso-wrap-distance-left:9pt;mso-wrap-distance-top:0;mso-wrap-distance-right:9pt;mso-wrap-distance-bottom:0;mso-position-horizontal:absolute;mso-position-horizontal-relative:text;mso-position-vertical:absolute;mso-position-vertical-relative:text;mso-width-percent:0;mso-height-percent:0;mso-width-relative:margin;mso-height-relative:margin;v-text-anchor:top" o:gfxdata="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" stroked="f">
                 <v:textbox inset="0,0,0,0">
                   <w:txbxContent>
                     <w:p>
@@ -7808,7 +7885,7 @@
                           <w:noProof/>
                           <w:lang w:val="de-DE"/>
                         </w:rPr>
-                        <w:t>6</w:t>
+                        <w:t>9</w:t>
                       </w:r>
                       <w:r>
                         <w:fldChar w:fldCharType="end"/>
@@ -7856,6 +7933,12 @@
         <w:rPr>
           <w:lang w:val="de-DE"/>
         </w:rPr>
+        <w:instrText xml:space="preserve"> \* MERGEFORMAT </w:instrText>
+      </w:r>
+      <w:r>
+        <w:rPr>
+          <w:lang w:val="de-DE"/>
+        </w:rPr>
         <w:fldChar w:fldCharType="separate"/>
       </w:r>
       <w:r>
@@ -7910,6 +7993,7 @@
     </w:p>
     <w:p>
       <w:pPr>
+        <w:jc w:val="both"/>
         <w:rPr>
           <w:lang w:val="de-DE"/>
         </w:rPr>
@@ -7943,7 +8027,7 @@
                     <pic:cNvPicPr/>
                   </pic:nvPicPr>
                   <pic:blipFill>
-                    <a:blip r:embed="rId20">
+                    <a:blip r:embed="rId21">
                       <a:extLst>
                         <a:ext uri="{28A0092B-C50C-407E-A947-70E740481C1C}">
                           <a14:useLocalDpi xmlns:a14="http://schemas.microsoft.com/office/drawing/2010/main" val="0"/>
@@ -7980,6 +8064,7 @@
       <w:pPr>
         <w:autoSpaceDE/>
         <w:autoSpaceDN/>
+        <w:jc w:val="both"/>
         <w:rPr>
           <w:lang w:val="de-DE"/>
         </w:rPr>
@@ -7989,6 +8074,7 @@
       <w:pPr>
         <w:autoSpaceDE/>
         <w:autoSpaceDN/>
+        <w:jc w:val="both"/>
         <w:rPr>
           <w:lang w:val="de-DE"/>
         </w:rPr>
@@ -7998,6 +8084,7 @@
       <w:pPr>
         <w:autoSpaceDE/>
         <w:autoSpaceDN/>
+        <w:jc w:val="both"/>
         <w:rPr>
           <w:lang w:val="de-DE"/>
         </w:rPr>
@@ -8007,6 +8094,7 @@
       <w:pPr>
         <w:autoSpaceDE/>
         <w:autoSpaceDN/>
+        <w:jc w:val="both"/>
         <w:rPr>
           <w:lang w:val="de-DE"/>
         </w:rPr>
@@ -8087,7 +8175,7 @@
                                 <w:noProof/>
                                 <w:lang w:val="de-DE"/>
                               </w:rPr>
-                              <w:t>7</w:t>
+                              <w:t>10</w:t>
                             </w:r>
                             <w:r>
                               <w:fldChar w:fldCharType="end"/>
@@ -8133,7 +8221,7 @@
           </mc:Choice>
           <mc:Fallback>
             <w:pict>
-              <v:shape w14:anchorId="2DEF44D8" id="Textfeld 7" o:spid="_x0000_s1027" type="#_x0000_t202" style="position:absolute;margin-left:.2pt;margin-top:330.2pt;width:523.45pt;height:.05pt;z-index:251659264;visibility:visible;mso-wrap-style:square;mso-wrap-distance-left:9pt;mso-wrap-distance-top:0;mso-wrap-distance-right:9pt;mso-wrap-distance-bottom:0;mso-position-horizontal:absolute;mso-position-horizontal-relative:text;mso-position-vertical:absolute;mso-position-vertical-relative:text;v-text-anchor:top" o:gfxdata="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" stroked="f">
+              <v:shape w14:anchorId="2DEF44D8" id="Textfeld 7" o:spid="_x0000_s1027" type="#_x0000_t202" style="position:absolute;left:0;text-align:left;margin-left:.2pt;margin-top:330.2pt;width:523.45pt;height:.05pt;z-index:251659264;visibility:visible;mso-wrap-style:square;mso-wrap-distance-left:9pt;mso-wrap-distance-top:0;mso-wrap-distance-right:9pt;mso-wrap-distance-bottom:0;mso-position-horizontal:absolute;mso-position-horizontal-relative:text;mso-position-vertical:absolute;mso-position-vertical-relative:text;v-text-anchor:top" o:gfxdata="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" stroked="f">
                 <v:textbox style="mso-fit-shape-to-text:t" inset="0,0,0,0">
                   <w:txbxContent>
                     <w:p>
@@ -8170,7 +8258,7 @@
                           <w:noProof/>
                           <w:lang w:val="de-DE"/>
                         </w:rPr>
-                        <w:t>7</w:t>
+                        <w:t>10</w:t>
                       </w:r>
                       <w:r>
                         <w:fldChar w:fldCharType="end"/>
@@ -8237,7 +8325,7 @@
                     <pic:cNvPicPr/>
                   </pic:nvPicPr>
                   <pic:blipFill>
-                    <a:blip r:embed="rId21">
+                    <a:blip r:embed="rId22">
                       <a:extLst>
                         <a:ext uri="{28A0092B-C50C-407E-A947-70E740481C1C}">
                           <a14:useLocalDpi xmlns:a14="http://schemas.microsoft.com/office/drawing/2010/main" val="0"/>
@@ -8273,6 +8361,7 @@
     <w:p>
       <w:pPr>
         <w:pStyle w:val="berschrift2"/>
+        <w:jc w:val="both"/>
         <w:rPr>
           <w:lang w:val="de-DE"/>
         </w:rPr>
@@ -8286,6 +8375,7 @@
     </w:p>
     <w:p>
       <w:pPr>
+        <w:jc w:val="both"/>
         <w:rPr>
           <w:lang w:val="de-DE"/>
         </w:rPr>
@@ -8317,6 +8407,7 @@
     </w:p>
     <w:p>
       <w:pPr>
+        <w:jc w:val="both"/>
         <w:rPr>
           <w:lang w:val="de-DE"/>
         </w:rPr>
@@ -8329,6 +8420,7 @@
           <w:ilvl w:val="0"/>
           <w:numId w:val="23"/>
         </w:numPr>
+        <w:jc w:val="both"/>
         <w:rPr>
           <w:lang w:val="de-DE"/>
         </w:rPr>
@@ -8347,6 +8439,7 @@
           <w:ilvl w:val="0"/>
           <w:numId w:val="23"/>
         </w:numPr>
+        <w:jc w:val="both"/>
         <w:rPr>
           <w:lang w:val="de-DE"/>
         </w:rPr>
@@ -8365,6 +8458,7 @@
           <w:ilvl w:val="0"/>
           <w:numId w:val="23"/>
         </w:numPr>
+        <w:jc w:val="both"/>
         <w:rPr>
           <w:lang w:val="de-DE"/>
         </w:rPr>
@@ -8378,13 +8472,15 @@
     </w:p>
     <w:p>
       <w:pPr>
-        <w:rPr>
-          <w:lang w:val="de-DE"/>
-        </w:rPr>
-      </w:pPr>
-    </w:p>
-    <w:p>
-      <w:pPr>
+        <w:jc w:val="both"/>
+        <w:rPr>
+          <w:lang w:val="de-DE"/>
+        </w:rPr>
+      </w:pPr>
+    </w:p>
+    <w:p>
+      <w:pPr>
+        <w:jc w:val="both"/>
         <w:rPr>
           <w:lang w:val="de-DE"/>
         </w:rPr>
@@ -8393,6 +8489,7 @@
     <w:p>
       <w:pPr>
         <w:pStyle w:val="berschrift2"/>
+        <w:jc w:val="both"/>
         <w:rPr>
           <w:lang w:val="de-DE"/>
         </w:rPr>
@@ -8407,6 +8504,7 @@
     <w:p>
       <w:pPr>
         <w:pStyle w:val="berschrift3"/>
+        <w:jc w:val="both"/>
         <w:rPr>
           <w:lang w:val="de-DE"/>
         </w:rPr>
@@ -8420,6 +8518,7 @@
     </w:p>
     <w:p>
       <w:pPr>
+        <w:jc w:val="both"/>
         <w:rPr>
           <w:highlight w:val="yellow"/>
           <w:lang w:val="de-DE"/>
@@ -8435,6 +8534,7 @@
     </w:p>
     <w:p>
       <w:pPr>
+        <w:jc w:val="both"/>
         <w:rPr>
           <w:lang w:val="de-DE"/>
         </w:rPr>
@@ -8449,6 +8549,7 @@
     </w:p>
     <w:p>
       <w:pPr>
+        <w:jc w:val="both"/>
         <w:rPr>
           <w:lang w:val="de-DE"/>
         </w:rPr>
@@ -8457,6 +8558,7 @@
     <w:p>
       <w:pPr>
         <w:pStyle w:val="berschrift3"/>
+        <w:jc w:val="both"/>
         <w:rPr>
           <w:lang w:val="de-DE"/>
         </w:rPr>
@@ -8470,6 +8572,7 @@
     </w:p>
     <w:p>
       <w:pPr>
+        <w:jc w:val="both"/>
         <w:rPr>
           <w:lang w:val="de-DE"/>
         </w:rPr>
@@ -8484,6 +8587,7 @@
     </w:p>
     <w:p>
       <w:pPr>
+        <w:jc w:val="both"/>
         <w:rPr>
           <w:lang w:val="de-DE"/>
         </w:rPr>
@@ -8492,6 +8596,7 @@
     <w:p>
       <w:pPr>
         <w:pStyle w:val="berschrift3"/>
+        <w:jc w:val="both"/>
         <w:rPr>
           <w:lang w:val="de-DE"/>
         </w:rPr>
@@ -8511,6 +8616,7 @@
     </w:p>
     <w:p>
       <w:pPr>
+        <w:jc w:val="both"/>
         <w:rPr>
           <w:lang w:val="de-DE"/>
         </w:rPr>
@@ -8539,13 +8645,15 @@
     </w:p>
     <w:p>
       <w:pPr>
-        <w:rPr>
-          <w:lang w:val="de-DE"/>
-        </w:rPr>
-      </w:pPr>
-    </w:p>
-    <w:p>
-      <w:pPr>
+        <w:jc w:val="both"/>
+        <w:rPr>
+          <w:lang w:val="de-DE"/>
+        </w:rPr>
+      </w:pPr>
+    </w:p>
+    <w:p>
+      <w:pPr>
+        <w:jc w:val="both"/>
         <w:rPr>
           <w:lang w:val="de-DE"/>
         </w:rPr>
@@ -8555,6 +8663,7 @@
       <w:pPr>
         <w:autoSpaceDE/>
         <w:autoSpaceDN/>
+        <w:jc w:val="both"/>
         <w:rPr>
           <w:smallCaps/>
           <w:kern w:val="28"/>
@@ -8687,16 +8796,15 @@
           <w:szCs w:val="16"/>
           <w:lang w:val="de-DE"/>
         </w:rPr>
-        <w:t xml:space="preserve">eration of concern“ beschreibt die Trennung zwischen Verantwortlichkeiten, Zuständigkeiten oder Aufgaben </w:t>
+        <w:t>eration of concern“ beschreibt die Trennung zwischen Verantwortlichkeiten, Zuständigkeiten oder Aufgaben</w:t>
       </w:r>
       <w:r>
         <w:rPr>
           <w:sz w:val="16"/>
           <w:szCs w:val="16"/>
-          <w:highlight w:val="yellow"/>
-          <w:lang w:val="de-DE"/>
-        </w:rPr>
-        <w:t>[QUELLE:ZOTERO: Effektive Softwarearchitekturen Seite 67]</w:t>
+          <w:lang w:val="de-DE"/>
+        </w:rPr>
+        <w:t xml:space="preserve"> </w:t>
       </w:r>
       <w:r>
         <w:rPr>
@@ -8704,6 +8812,44 @@
           <w:szCs w:val="16"/>
           <w:lang w:val="de-DE"/>
         </w:rPr>
+        <w:fldChar w:fldCharType="begin"/>
+      </w:r>
+      <w:r>
+        <w:rPr>
+          <w:sz w:val="16"/>
+          <w:szCs w:val="16"/>
+          <w:lang w:val="de-DE"/>
+        </w:rPr>
+        <w:instrText xml:space="preserve"> ADDIN ZOTERO_ITEM CSL_CITATION {"citationID":"11neo1gma8","properties":{"formattedCitation":"[6]","plainCitation":"[6]"},"citationItems":[{"id":1555,"uris":["http://zotero.org/groups/753033/items/2ZNZJ2VE"],"uri":["http://zotero.org/groups/753033/items/2ZNZJ2VE"],"itemData":{"id":1555,"type":"book","title":"Effektive Softwarearchitekturen: Ein praktischer Leitfaden","publisher":"Carl Hanser Verlag GmbH \\&amp; Company KG","ISBN":"978-3-446-44406-5","author":[{"family":"Starke","given":"Gernot"}],"issued":{"date-parts":[["2015"]]}}}],"schema":"https://github.com/citation-style-language/schema/raw/master/csl-citation.json"} </w:instrText>
+      </w:r>
+      <w:r>
+        <w:rPr>
+          <w:sz w:val="16"/>
+          <w:szCs w:val="16"/>
+          <w:lang w:val="de-DE"/>
+        </w:rPr>
+        <w:fldChar w:fldCharType="separate"/>
+      </w:r>
+      <w:r>
+        <w:rPr>
+          <w:sz w:val="16"/>
+        </w:rPr>
+        <w:t>[6]</w:t>
+      </w:r>
+      <w:r>
+        <w:rPr>
+          <w:sz w:val="16"/>
+          <w:szCs w:val="16"/>
+          <w:lang w:val="de-DE"/>
+        </w:rPr>
+        <w:fldChar w:fldCharType="end"/>
+      </w:r>
+      <w:r>
+        <w:rPr>
+          <w:sz w:val="16"/>
+          <w:szCs w:val="16"/>
+          <w:lang w:val="de-DE"/>
+        </w:rPr>
         <w:t>. Dies wurde weitestgehend versucht, auf allen Ebenen des Entwurfs und der Implementierung einzuhalten.</w:t>
       </w:r>
     </w:p>
@@ -8772,7 +8918,7 @@
         <w:rPr>
           <w:lang w:val="de-DE"/>
         </w:rPr>
-        <w:instrText xml:space="preserve"> ADDIN ZOTERO_ITEM CSL_CITATION {"citationID":"hg0k4662t","properties":{"formattedCitation":"[6]","plainCitation":"[6]"},"citationItems":[{"id":3255,"uris":["http://zotero.org/groups/753033/items/H7ZBQBP5"],"uri":["http://zotero.org/groups/753033/items/H7ZBQBP5"],"itemData":{"id":3255,"type":"webpage","title":"Hypertext Transfer Protocol Version 2 (HTTP/2)","URL":"https://tools.ietf.org/html/rfc7540","author":[{"family":"Belshe","given":"Mike"},{"family":"Thomson","given":"Martin"},{"family":"Peon","given":"Roberto"}],"accessed":{"date-parts":[["2016",12,5]]}}}],"schema":"https://github.com/citation-style-language/schema/raw/master/csl-citation.json"} </w:instrText>
+        <w:instrText xml:space="preserve"> ADDIN ZOTERO_ITEM CSL_CITATION {"citationID":"hg0k4662t","properties":{"formattedCitation":"[9]","plainCitation":"[9]"},"citationItems":[{"id":1554,"uris":["http://zotero.org/groups/753033/items/H7ZBQBP5"],"uri":["http://zotero.org/groups/753033/items/H7ZBQBP5"],"itemData":{"id":1554,"type":"webpage","title":"Hypertext Transfer Protocol Version 2 (HTTP/2)","URL":"https://tools.ietf.org/html/rfc7540","author":[{"family":"Belshe","given":"Mike"},{"family":"Thomson","given":"Martin"},{"family":"Peon","given":"Roberto"}],"accessed":{"date-parts":[["2016",12,5]]}}}],"schema":"https://github.com/citation-style-language/schema/raw/master/csl-citation.json"} </w:instrText>
       </w:r>
       <w:r>
         <w:rPr>
@@ -8781,10 +8927,7 @@
         <w:fldChar w:fldCharType="separate"/>
       </w:r>
       <w:r>
-        <w:rPr>
-          <w:lang w:val="de-DE"/>
-        </w:rPr>
-        <w:t>[6]</w:t>
+        <w:t>[9]</w:t>
       </w:r>
       <w:r>
         <w:rPr>
@@ -8836,7 +8979,7 @@
         <w:rPr>
           <w:lang w:val="de-DE"/>
         </w:rPr>
-        <w:instrText xml:space="preserve"> ADDIN ZOTERO_ITEM CSL_CITATION {"citationID":"1shrpgnk4k","properties":{"formattedCitation":"[7]","plainCitation":"[7]"},"citationItems":[{"id":3254,"uris":["http://zotero.org/groups/753033/items/BMH3JNKF"],"uri":["http://zotero.org/groups/753033/items/BMH3JNKF"],"itemData":{"id":3254,"type":"webpage","title":"Hibernate ORM 5.0 User Guide","URL":"https://docs.jboss.org/hibernate/orm/5.0/userguide/html_single/Hibernate_User_Guide.html","accessed":{"date-parts":[["2016",12,5]]}}}],"schema":"https://github.com/citation-style-language/schema/raw/master/csl-citation.json"} </w:instrText>
+        <w:instrText xml:space="preserve"> ADDIN ZOTERO_ITEM CSL_CITATION {"citationID":"1shrpgnk4k","properties":{"formattedCitation":"[10]","plainCitation":"[10]"},"citationItems":[{"id":1552,"uris":["http://zotero.org/groups/753033/items/BMH3JNKF"],"uri":["http://zotero.org/groups/753033/items/BMH3JNKF"],"itemData":{"id":1552,"type":"webpage","title":"Hibernate ORM 5.0 User Guide","URL":"https://docs.jboss.org/hibernate/orm/5.0/userguide/html_single/Hibernate_User_Guide.html","accessed":{"date-parts":[["2016",12,5]]}}}],"schema":"https://github.com/citation-style-language/schema/raw/master/csl-citation.json"} </w:instrText>
       </w:r>
       <w:r>
         <w:rPr>
@@ -8845,10 +8988,7 @@
         <w:fldChar w:fldCharType="separate"/>
       </w:r>
       <w:r>
-        <w:rPr>
-          <w:lang w:val="de-DE"/>
-        </w:rPr>
-        <w:t>[7]</w:t>
+        <w:t>[10]</w:t>
       </w:r>
       <w:r>
         <w:rPr>
@@ -11446,7 +11586,6 @@
   <w:style w:type="character" w:default="1" w:styleId="Absatz-Standardschriftart">
     <w:name w:val="Default Paragraph Font"/>
     <w:uiPriority w:val="1"/>
-    <w:semiHidden/>
     <w:unhideWhenUsed/>
   </w:style>
   <w:style w:type="table" w:default="1" w:styleId="NormaleTabelle">
@@ -12068,7 +12207,7 @@
 </file>
 
 <file path=customXml/itemProps1.xml><?xml version="1.0" encoding="utf-8"?>
-<ds:datastoreItem xmlns:ds="http://schemas.openxmlformats.org/officeDocument/2006/customXml" ds:itemID="{1A7F8B0A-3AD8-449C-BC1F-1C20B1895B3E}">
+<ds:datastoreItem xmlns:ds="http://schemas.openxmlformats.org/officeDocument/2006/customXml" ds:itemID="{6454FA4C-78E5-4799-89B3-8108C2A5E6EA}">
   <ds:schemaRefs>
     <ds:schemaRef ds:uri="http://schemas.openxmlformats.org/officeDocument/2006/bibliography"/>
   </ds:schemaRefs>

</xml_diff>

<commit_message>
jms, java message architecture
</commit_message>
<xml_diff>
--- a/dokumentation/studienarbeit.docx
+++ b/dokumentation/studienarbeit.docx
@@ -240,7 +240,13 @@
         <w:rPr>
           <w:lang w:val="de-DE"/>
         </w:rPr>
-        <w:t>Vernetzte Rechnersysteme  haben sich in letzter Zeit rasch entwickelt, dazu zählen auch die Verteilten Systeme, welche sich aus verschiedenen unabhängigen Bestandteilen zusammensetzen um ein Vollständiges System zu bilden.</w:t>
+        <w:t xml:space="preserve">Vernetzte Rechnersysteme  haben sich in letzter Zeit rasch entwickelt, dazu zählen auch die Verteilten Systeme, welche sich aus verschiedenen unabhängigen Bestandteilen zusammensetzen um ein Vollständiges System zu </w:t>
+      </w:r>
+      <w:r>
+        <w:rPr>
+          <w:lang w:val="de-DE"/>
+        </w:rPr>
+        <w:t>bilden</w:t>
       </w:r>
       <w:r>
         <w:rPr>
@@ -272,6 +278,12 @@
         </w:rPr>
         <w:fldChar w:fldCharType="end"/>
       </w:r>
+      <w:r>
+        <w:rPr>
+          <w:lang w:val="de-DE"/>
+        </w:rPr>
+        <w:t>.</w:t>
+      </w:r>
     </w:p>
     <w:p>
       <w:pPr>
@@ -290,7 +302,13 @@
         <w:rPr>
           <w:lang w:val="de-DE"/>
         </w:rPr>
-        <w:t xml:space="preserve"> eines Vorhandenen nachrichtenbasierten Java Programms</w:t>
+        <w:t xml:space="preserve"> eines Vorhandenen</w:t>
+      </w:r>
+      <w:r>
+        <w:rPr>
+          <w:lang w:val="de-DE"/>
+        </w:rPr>
+        <w:t xml:space="preserve"> nachrichtenbasierten Java Programms</w:t>
       </w:r>
       <w:r>
         <w:rPr>
@@ -302,7 +320,19 @@
         <w:rPr>
           <w:lang w:val="de-DE"/>
         </w:rPr>
-        <w:t xml:space="preserve">in ein Verteiltes System </w:t>
+        <w:t xml:space="preserve">in ein </w:t>
+      </w:r>
+      <w:r>
+        <w:rPr>
+          <w:lang w:val="de-DE"/>
+        </w:rPr>
+        <w:t>v</w:t>
+      </w:r>
+      <w:r>
+        <w:rPr>
+          <w:lang w:val="de-DE"/>
+        </w:rPr>
+        <w:t xml:space="preserve">erteiltes System </w:t>
       </w:r>
       <w:r>
         <w:rPr>
@@ -314,13 +344,7 @@
         <w:rPr>
           <w:lang w:val="de-DE"/>
         </w:rPr>
-        <w:t xml:space="preserve"> werden. Dabei gilt es im Rahmen der Aufgabenstellung, </w:t>
-      </w:r>
-      <w:r>
-        <w:rPr>
-          <w:lang w:val="de-DE"/>
-        </w:rPr>
-        <w:t xml:space="preserve">neue und </w:t>
+        <w:t xml:space="preserve"> werden. Dabei gilt es im Rahmen der Aufgabenstellung, neue und </w:t>
       </w:r>
       <w:r>
         <w:rPr>
@@ -338,7 +362,13 @@
         <w:rPr>
           <w:lang w:val="de-DE"/>
         </w:rPr>
-        <w:t xml:space="preserve">Verteilte </w:t>
+        <w:t>v</w:t>
+      </w:r>
+      <w:r>
+        <w:rPr>
+          <w:lang w:val="de-DE"/>
+        </w:rPr>
+        <w:t xml:space="preserve">erteilte </w:t>
       </w:r>
       <w:r>
         <w:rPr>
@@ -350,7 +380,13 @@
         <w:rPr>
           <w:lang w:val="de-DE"/>
         </w:rPr>
-        <w:t xml:space="preserve"> mit dem Fokus auf Skalierbarkeit, Transaktionssicherheit und Performance</w:t>
+        <w:t xml:space="preserve"> mit</w:t>
+      </w:r>
+      <w:r>
+        <w:rPr>
+          <w:lang w:val="de-DE"/>
+        </w:rPr>
+        <w:t xml:space="preserve"> dem Fokus auf Skalierbarkeit, Transaktionssicherheit und Performance</w:t>
       </w:r>
       <w:r>
         <w:rPr>
@@ -508,22 +544,388 @@
         <w:rPr>
           <w:lang w:val="de-DE"/>
         </w:rPr>
-        <w:t>Transaktionen in verteilten Systemen</w:t>
-      </w:r>
-    </w:p>
-    <w:p>
-      <w:pPr>
-        <w:jc w:val="both"/>
-        <w:rPr>
-          <w:lang w:val="de-DE"/>
-        </w:rPr>
-      </w:pPr>
-      <w:r>
-        <w:rPr>
-          <w:lang w:val="de-DE"/>
-        </w:rPr>
-        <w:t>Eine Transaktion ist eine zusammengefasste Abfolge von Ereignissen, die alle erfolgreich ausgeführt werden müssen, um ein Ergebnis zu erzielen.</w:t>
-      </w:r>
+        <w:t>Message-Service-Architektur</w:t>
+      </w:r>
+    </w:p>
+    <w:p>
+      <w:pPr>
+        <w:jc w:val="both"/>
+        <w:rPr>
+          <w:lang w:val="de-DE"/>
+        </w:rPr>
+      </w:pPr>
+      <w:r>
+        <w:rPr>
+          <w:lang w:val="de-DE"/>
+        </w:rPr>
+        <w:t>Eine Möglichkeit</w:t>
+      </w:r>
+      <w:r>
+        <w:rPr>
+          <w:lang w:val="de-DE"/>
+        </w:rPr>
+        <w:t xml:space="preserve"> Systemkomponenten zu</w:t>
+      </w:r>
+      <w:r>
+        <w:rPr>
+          <w:lang w:val="de-DE"/>
+        </w:rPr>
+        <w:t xml:space="preserve"> ein</w:t>
+      </w:r>
+      <w:r>
+        <w:rPr>
+          <w:lang w:val="de-DE"/>
+        </w:rPr>
+        <w:t>em</w:t>
+      </w:r>
+      <w:r>
+        <w:rPr>
+          <w:lang w:val="de-DE"/>
+        </w:rPr>
+        <w:t xml:space="preserve"> verteilte</w:t>
+      </w:r>
+      <w:r>
+        <w:rPr>
+          <w:lang w:val="de-DE"/>
+        </w:rPr>
+        <w:t>n</w:t>
+      </w:r>
+      <w:r>
+        <w:rPr>
+          <w:lang w:val="de-DE"/>
+        </w:rPr>
+        <w:t>, nachrichtenbasierte</w:t>
+      </w:r>
+      <w:r>
+        <w:rPr>
+          <w:lang w:val="de-DE"/>
+        </w:rPr>
+        <w:t>n</w:t>
+      </w:r>
+      <w:r>
+        <w:rPr>
+          <w:lang w:val="de-DE"/>
+        </w:rPr>
+        <w:t xml:space="preserve"> System </w:t>
+      </w:r>
+      <w:r>
+        <w:rPr>
+          <w:lang w:val="de-DE"/>
+        </w:rPr>
+        <w:t>zusammenzusetzen</w:t>
+      </w:r>
+      <w:r>
+        <w:rPr>
+          <w:lang w:val="de-DE"/>
+        </w:rPr>
+        <w:t xml:space="preserve">, ist die Message-Service-Architektur. </w:t>
+      </w:r>
+      <w:r>
+        <w:rPr>
+          <w:lang w:val="de-DE"/>
+        </w:rPr>
+        <w:t>Diese Architektur</w:t>
+      </w:r>
+      <w:r>
+        <w:rPr>
+          <w:lang w:val="de-DE"/>
+        </w:rPr>
+        <w:t xml:space="preserve"> und der für die Umsetzung genutzte Standard JMS</w:t>
+      </w:r>
+      <w:r>
+        <w:rPr>
+          <w:lang w:val="de-DE"/>
+        </w:rPr>
+        <w:t xml:space="preserve"> </w:t>
+      </w:r>
+      <w:r>
+        <w:rPr>
+          <w:lang w:val="de-DE"/>
+        </w:rPr>
+        <w:t>ist daher nachfolgend beschrieben.</w:t>
+      </w:r>
+      <w:r>
+        <w:rPr>
+          <w:lang w:val="de-DE"/>
+        </w:rPr>
+        <w:t xml:space="preserve"> </w:t>
+      </w:r>
+    </w:p>
+    <w:p>
+      <w:pPr>
+        <w:rPr>
+          <w:lang w:val="de-DE"/>
+        </w:rPr>
+      </w:pPr>
+    </w:p>
+    <w:p>
+      <w:pPr>
+        <w:pStyle w:val="berschrift3"/>
+        <w:jc w:val="both"/>
+        <w:rPr>
+          <w:lang w:val="de-DE"/>
+        </w:rPr>
+      </w:pPr>
+      <w:r>
+        <w:rPr>
+          <w:lang w:val="de-DE"/>
+        </w:rPr>
+        <w:t>Kriterien fü</w:t>
+      </w:r>
+      <w:r>
+        <w:rPr>
+          <w:lang w:val="de-DE"/>
+        </w:rPr>
+        <w:t>r die Anwendung, Vorteile und Herausforderungen</w:t>
+      </w:r>
+    </w:p>
+    <w:p>
+      <w:pPr>
+        <w:jc w:val="both"/>
+        <w:rPr>
+          <w:lang w:val="de-DE"/>
+        </w:rPr>
+      </w:pPr>
+      <w:r>
+        <w:rPr>
+          <w:lang w:val="de-DE"/>
+        </w:rPr>
+        <w:t>Ein wesentliches Merkmal der anzustrebenden, verteilten Architektur gegenüber dem Ausgangsprojekt ist die asynchrone Verarbeitung. Der Sender</w:t>
+      </w:r>
+      <w:r>
+        <w:rPr>
+          <w:lang w:val="de-DE"/>
+        </w:rPr>
+        <w:t xml:space="preserve"> </w:t>
+      </w:r>
+      <w:r>
+        <w:rPr>
+          <w:lang w:val="de-DE"/>
+        </w:rPr>
+        <w:t xml:space="preserve">einer Nachricht </w:t>
+      </w:r>
+      <w:r>
+        <w:rPr>
+          <w:lang w:val="de-DE"/>
+        </w:rPr>
+        <w:t>benötigt für die weitere Verarbeitung keine synchrone Antwort</w:t>
+      </w:r>
+      <w:r>
+        <w:rPr>
+          <w:lang w:val="de-DE"/>
+        </w:rPr>
+        <w:t>, sondern agiert nach dem Prinzip „fire-and-forget“</w:t>
+      </w:r>
+      <w:r>
+        <w:rPr>
+          <w:lang w:val="de-DE"/>
+        </w:rPr>
+        <w:t>.</w:t>
+      </w:r>
+      <w:r>
+        <w:rPr>
+          <w:lang w:val="de-DE"/>
+        </w:rPr>
+        <w:t xml:space="preserve"> Hierbei kann ein wesentlich </w:t>
+      </w:r>
+      <w:r>
+        <w:rPr>
+          <w:lang w:val="de-DE"/>
+        </w:rPr>
+        <w:t>höheres</w:t>
+      </w:r>
+      <w:r>
+        <w:rPr>
+          <w:lang w:val="de-DE"/>
+        </w:rPr>
+        <w:t xml:space="preserve"> Eintreffen von Nachrichten bei dem Server </w:t>
+      </w:r>
+      <w:r>
+        <w:rPr>
+          <w:lang w:val="de-DE"/>
+        </w:rPr>
+        <w:t xml:space="preserve">erfolgen, als dieser verarbeiten kann. Aufgrund dessen ist eine Nachrichten-Queue einzuführen, die Nachrichten puffert. </w:t>
+      </w:r>
+      <w:r>
+        <w:rPr>
+          <w:color w:val="FF0000"/>
+          <w:lang w:val="de-DE"/>
+        </w:rPr>
+        <w:t xml:space="preserve">Hierbei können </w:t>
+      </w:r>
+      <w:r>
+        <w:rPr>
+          <w:lang w:val="de-DE"/>
+        </w:rPr>
+        <w:t xml:space="preserve">Sender und Empfänger </w:t>
+      </w:r>
+      <w:r>
+        <w:rPr>
+          <w:lang w:val="de-DE"/>
+        </w:rPr>
+        <w:t xml:space="preserve">soweit entkoppelt werden, dass diese </w:t>
+      </w:r>
+      <w:r>
+        <w:rPr>
+          <w:lang w:val="de-DE"/>
+        </w:rPr>
+        <w:t>in völlig unterschiedliche</w:t>
+      </w:r>
+      <w:r>
+        <w:rPr>
+          <w:lang w:val="de-DE"/>
+        </w:rPr>
+        <w:t>n</w:t>
+      </w:r>
+      <w:r>
+        <w:rPr>
+          <w:lang w:val="de-DE"/>
+        </w:rPr>
+        <w:t xml:space="preserve"> Technologien und Programmiersprachen </w:t>
+      </w:r>
+      <w:r>
+        <w:rPr>
+          <w:lang w:val="de-DE"/>
+        </w:rPr>
+        <w:t>implementiert</w:t>
+      </w:r>
+      <w:r>
+        <w:rPr>
+          <w:lang w:val="de-DE"/>
+        </w:rPr>
+        <w:t xml:space="preserve"> werden</w:t>
+      </w:r>
+      <w:r>
+        <w:rPr>
+          <w:lang w:val="de-DE"/>
+        </w:rPr>
+        <w:t xml:space="preserve"> können</w:t>
+      </w:r>
+      <w:r>
+        <w:rPr>
+          <w:lang w:val="de-DE"/>
+        </w:rPr>
+        <w:t>.</w:t>
+      </w:r>
+      <w:r>
+        <w:rPr>
+          <w:lang w:val="de-DE"/>
+        </w:rPr>
+        <w:t xml:space="preserve"> Zudem bietet eine Nachrichten-Queue den Vorteil, dass eine</w:t>
+      </w:r>
+      <w:r>
+        <w:rPr>
+          <w:lang w:val="de-DE"/>
+        </w:rPr>
+        <w:t xml:space="preserve"> zuverlässiger</w:t>
+      </w:r>
+      <w:r>
+        <w:rPr>
+          <w:lang w:val="de-DE"/>
+        </w:rPr>
+        <w:t>e</w:t>
+      </w:r>
+      <w:r>
+        <w:rPr>
+          <w:lang w:val="de-DE"/>
+        </w:rPr>
+        <w:t xml:space="preserve"> Zustellung </w:t>
+      </w:r>
+      <w:r>
+        <w:rPr>
+          <w:lang w:val="de-DE"/>
+        </w:rPr>
+        <w:t>erzielt und damit</w:t>
+      </w:r>
+      <w:r>
+        <w:rPr>
+          <w:lang w:val="de-DE"/>
+        </w:rPr>
+        <w:t xml:space="preserve"> die Verfügbarkeit und Rubstheit von Systemen erheblich </w:t>
+      </w:r>
+      <w:r>
+        <w:rPr>
+          <w:lang w:val="de-DE"/>
+        </w:rPr>
+        <w:t>ge</w:t>
+      </w:r>
+      <w:r>
+        <w:rPr>
+          <w:lang w:val="de-DE"/>
+        </w:rPr>
+        <w:t>steiger</w:t>
+      </w:r>
+      <w:r>
+        <w:rPr>
+          <w:lang w:val="de-DE"/>
+        </w:rPr>
+        <w:t>t werden können</w:t>
+      </w:r>
+      <w:r>
+        <w:rPr>
+          <w:lang w:val="de-DE"/>
+        </w:rPr>
+        <w:t xml:space="preserve">. </w:t>
+      </w:r>
+      <w:r>
+        <w:rPr>
+          <w:highlight w:val="magenta"/>
+          <w:lang w:val="de-DE"/>
+        </w:rPr>
+        <w:t>Aus diesem Grund werden MQ-Systeme insbesondere im Bereich Finanz- und Kontodaten häufig eingesetzt.</w:t>
+      </w:r>
+    </w:p>
+    <w:p>
+      <w:pPr>
+        <w:jc w:val="both"/>
+        <w:rPr>
+          <w:lang w:val="de-DE"/>
+        </w:rPr>
+      </w:pPr>
+    </w:p>
+    <w:p>
+      <w:pPr>
+        <w:jc w:val="both"/>
+        <w:rPr>
+          <w:lang w:val="de-DE"/>
+        </w:rPr>
+      </w:pPr>
+      <w:r>
+        <w:rPr>
+          <w:lang w:val="de-DE"/>
+        </w:rPr>
+        <w:t>Message-Queues (ob kommerziell oder Open-Source) sind in sich komplexe Systeme mit teilweise hohem Einführungs- und Administrationsaufwand.</w:t>
+      </w:r>
+    </w:p>
+    <w:p>
+      <w:pPr>
+        <w:jc w:val="both"/>
+        <w:rPr>
+          <w:lang w:val="de-DE"/>
+        </w:rPr>
+      </w:pPr>
+      <w:r>
+        <w:rPr>
+          <w:lang w:val="de-DE"/>
+        </w:rPr>
+        <w:t>Asynchrone und nachrichtenbasierte Programmierung ist signifikant aufwendiger als einfacher call-and-return- Stil. Fehlversuche in asynchronen Systemen kann aufwendig sein.</w:t>
+      </w:r>
+    </w:p>
+    <w:p>
+      <w:pPr>
+        <w:jc w:val="both"/>
+        <w:rPr>
+          <w:lang w:val="de-DE"/>
+        </w:rPr>
+      </w:pPr>
+    </w:p>
+    <w:p>
+      <w:pPr>
+        <w:jc w:val="both"/>
+        <w:rPr>
+          <w:lang w:val="de-DE"/>
+        </w:rPr>
+      </w:pPr>
       <w:r>
         <w:rPr>
           <w:lang w:val="de-DE"/>
@@ -534,7 +936,7 @@
         <w:rPr>
           <w:lang w:val="de-DE"/>
         </w:rPr>
-        <w:instrText xml:space="preserve"> ADDIN ZOTERO_ITEM CSL_CITATION {"citationID":"Zf0rNFwn","properties":{"formattedCitation":"[2]","plainCitation":"[2]"},"citationItems":[{"id":804,"uris":["http://zotero.org/groups/753033/items/FZ6VTP84"],"uri":["http://zotero.org/groups/753033/items/FZ6VTP84"],"itemData":{"id":804,"type":"book","title":"Lehrbuch der Softwaretechnik, Entwurf, Implementierung, Installation und Betrieb","publisher":"Spektrum, Akademischer Verlag","edition":"3","author":[{"family":"Balzert","given":"Helmut"}]}}],"schema":"https://github.com/citation-style-language/schema/raw/master/csl-citation.json"} </w:instrText>
+        <w:instrText xml:space="preserve"> ADDIN ZOTERO_ITEM CSL_CITATION {"citationID":"2i4vqmjlqd","properties":{"formattedCitation":"[6]","plainCitation":"[6]"},"citationItems":[{"id":1555,"uris":["http://zotero.org/groups/753033/items/2ZNZJ2VE"],"uri":["http://zotero.org/groups/753033/items/2ZNZJ2VE"],"itemData":{"id":1555,"type":"book","title":"Effektive Softwarearchitekturen: Ein praktischer Leitfaden","publisher":"Carl Hanser Verlag GmbH \\&amp; Company KG","ISBN":"978-3-446-44406-5","author":[{"family":"Starke","given":"Gernot"}],"issued":{"date-parts":[["2015"]]}}}],"schema":"https://github.com/citation-style-language/schema/raw/master/csl-citation.json"} </w:instrText>
       </w:r>
       <w:r>
         <w:rPr>
@@ -543,10 +945,7 @@
         <w:fldChar w:fldCharType="separate"/>
       </w:r>
       <w:r>
-        <w:rPr>
-          <w:lang w:val="de-DE"/>
-        </w:rPr>
-        <w:t>[2]</w:t>
+        <w:t>[6]</w:t>
       </w:r>
       <w:r>
         <w:rPr>
@@ -554,17 +953,61 @@
         </w:rPr>
         <w:fldChar w:fldCharType="end"/>
       </w:r>
-      <w:r>
-        <w:rPr>
-          <w:lang w:val="de-DE"/>
-        </w:rPr>
-        <w:t xml:space="preserve"> Verteilte Transaktionen zeichnen sich im Wesentlichen dadurch aus, dass</w:t>
-      </w:r>
-      <w:r>
-        <w:rPr>
-          <w:lang w:val="de-DE"/>
-        </w:rPr>
-        <w:t xml:space="preserve"> sie ihrer Ausführung eine Koordination zwischen mehreren Knoten erforderlich ist.</w:t>
+    </w:p>
+    <w:p>
+      <w:pPr>
+        <w:jc w:val="both"/>
+        <w:rPr>
+          <w:lang w:val="de-DE"/>
+        </w:rPr>
+      </w:pPr>
+      <w:r>
+        <w:rPr>
+          <w:lang w:val="de-DE"/>
+        </w:rPr>
+        <w:t>Für eine Umsetzung der</w:t>
+      </w:r>
+      <w:r>
+        <w:rPr>
+          <w:lang w:val="de-DE"/>
+        </w:rPr>
+        <w:t xml:space="preserve"> Message-Service-Architektur</w:t>
+      </w:r>
+      <w:r>
+        <w:rPr>
+          <w:lang w:val="de-DE"/>
+        </w:rPr>
+        <w:t xml:space="preserve"> </w:t>
+      </w:r>
+      <w:r>
+        <w:rPr>
+          <w:lang w:val="de-DE"/>
+        </w:rPr>
+        <w:t>steht im J</w:t>
+      </w:r>
+      <w:r>
+        <w:rPr>
+          <w:lang w:val="de-DE"/>
+        </w:rPr>
+        <w:t xml:space="preserve">ava-Kontext </w:t>
+      </w:r>
+      <w:r>
+        <w:rPr>
+          <w:lang w:val="de-DE"/>
+        </w:rPr>
+        <w:t xml:space="preserve">das, unter anderem durch den JSR-343 definierten, </w:t>
+      </w:r>
+      <w:r>
+        <w:rPr>
+          <w:lang w:val="de-DE"/>
+        </w:rPr>
+        <w:t>JMS API</w:t>
+      </w:r>
+      <w:r>
+        <w:rPr>
+          <w:lang w:val="de-DE"/>
+        </w:rPr>
+        <w:t xml:space="preserve"> zur Verfügung </w:t>
       </w:r>
       <w:r>
         <w:rPr>
@@ -576,7 +1019,7 @@
         <w:rPr>
           <w:lang w:val="de-DE"/>
         </w:rPr>
-        <w:instrText xml:space="preserve"> ADDIN ZOTERO_ITEM CSL_CITATION {"citationID":"Z7ivnkzu","properties":{"formattedCitation":"[1]","plainCitation":"[1]"},"citationItems":[{"id":808,"uris":["http://zotero.org/groups/753033/items/UZFZP2X4"],"uri":["http://zotero.org/groups/753033/items/UZFZP2X4"],"itemData":{"id":808,"type":"book","title":"Verteilte Systeme","collection-title":"eXamen.press","publisher":"Springer Berlin Heidelberg","publisher-place":"Berlin, Heidelberg","source":"CrossRef","event-place":"Berlin, Heidelberg","URL":"http://link.springer.com/10.1007/978-3-642-25796-4","ISBN":"978-3-642-25795-7","author":[{"family":"Schill","given":"Alexander"},{"family":"Springer","given":"Thomas"}],"issued":{"date-parts":[["2012"]]},"accessed":{"date-parts":[["2016",11,29]]}}}],"schema":"https://github.com/citation-style-language/schema/raw/master/csl-citation.json"} </w:instrText>
+        <w:instrText xml:space="preserve"> ADDIN ZOTERO_ITEM CSL_CITATION {"citationID":"zDgaqNPO","properties":{"formattedCitation":"[7]","plainCitation":"[7]"},"citationItems":[{"id":1610,"uris":["http://zotero.org/groups/753033/items/VINHQQ5F"],"uri":["http://zotero.org/groups/753033/items/VINHQQ5F"],"itemData":{"id":1610,"type":"article","title":"JMS20.pdf","URL":"http://download.oracle.com/otn-pub/jcp/jms-2_0-fr-eval-spec/JMS20.pdf?AuthParam=1482048121_b6bd0f3554f05769a3ff610cc3171e7c","accessed":{"date-parts":[["2016",12,18]]}}}],"schema":"https://github.com/citation-style-language/schema/raw/master/csl-citation.json"} </w:instrText>
       </w:r>
       <w:r>
         <w:rPr>
@@ -585,7 +1028,7 @@
         <w:fldChar w:fldCharType="separate"/>
       </w:r>
       <w:r>
-        <w:t>[1]</w:t>
+        <w:t>[7]</w:t>
       </w:r>
       <w:r>
         <w:rPr>
@@ -593,10 +1036,21 @@
         </w:rPr>
         <w:fldChar w:fldCharType="end"/>
       </w:r>
-    </w:p>
-    <w:p>
-      <w:pPr>
-        <w:ind w:left="144"/>
+      <w:r>
+        <w:rPr>
+          <w:lang w:val="de-DE"/>
+        </w:rPr>
+        <w:t>.</w:t>
+      </w:r>
+      <w:r>
+        <w:rPr>
+          <w:lang w:val="de-DE"/>
+        </w:rPr>
+        <w:t xml:space="preserve"> </w:t>
+      </w:r>
+    </w:p>
+    <w:p>
+      <w:pPr>
         <w:jc w:val="both"/>
         <w:rPr>
           <w:lang w:val="de-DE"/>
@@ -615,561 +1069,6 @@
         <w:rPr>
           <w:lang w:val="de-DE"/>
         </w:rPr>
-        <w:t>Eigenschaften</w:t>
-      </w:r>
-    </w:p>
-    <w:p>
-      <w:pPr>
-        <w:jc w:val="both"/>
-        <w:rPr>
-          <w:lang w:val="de-DE"/>
-        </w:rPr>
-      </w:pPr>
-      <w:r>
-        <w:rPr>
-          <w:lang w:val="de-DE"/>
-        </w:rPr>
-        <w:t>Um die Erfüllung des Zwecks einer Transaktion sicherzustellen, müssen Transaktionssysteme, die für die Verarbeitung von Transaktionen eingesetzt werden, die Einhaltung der ACID-Prinzipien gewährleisten. Zu diesen Prinzipien zählen die Unteilbarkeit (Atomicity), Konsistenz (Consistency), Isolation (Isolation) und Dauerhaftigkeit (Durability).</w:t>
-      </w:r>
-      <w:r>
-        <w:rPr>
-          <w:lang w:val="de-DE"/>
-        </w:rPr>
-        <w:fldChar w:fldCharType="begin"/>
-      </w:r>
-      <w:r>
-        <w:rPr>
-          <w:lang w:val="de-DE"/>
-        </w:rPr>
-        <w:instrText xml:space="preserve"> ADDIN ZOTERO_ITEM CSL_CITATION {"citationID":"1h4pc53i54","properties":{"formattedCitation":"[3]","plainCitation":"[3]"},"citationItems":[{"id":806,"uris":["http://zotero.org/groups/753033/items/TZX4AE7C"],"uri":["http://zotero.org/groups/753033/items/TZX4AE7C"],"itemData":{"id":806,"type":"book","title":"Verteilte Systeme und Anwendungen","publisher":"Pearson Education","abstract":"Architekturkonzepte, Standards und Middleware-Technologien","author":[{"family":"Hammerschall","given":"Ulrike"}]}}],"schema":"https://github.com/citation-style-language/schema/raw/master/csl-citation.json"} </w:instrText>
-      </w:r>
-      <w:r>
-        <w:rPr>
-          <w:lang w:val="de-DE"/>
-        </w:rPr>
-        <w:fldChar w:fldCharType="separate"/>
-      </w:r>
-      <w:r>
-        <w:rPr>
-          <w:lang w:val="de-DE"/>
-        </w:rPr>
-        <w:t>[3]</w:t>
-      </w:r>
-      <w:r>
-        <w:rPr>
-          <w:lang w:val="de-DE"/>
-        </w:rPr>
-        <w:fldChar w:fldCharType="end"/>
-      </w:r>
-      <w:r>
-        <w:rPr>
-          <w:lang w:val="de-DE"/>
-        </w:rPr>
-        <w:t xml:space="preserve"> Wichtig für das Verständnis von Transaktionen sind zudem die Phasen, die während der Verarbeitung einer Transaktion eintreten können.</w:t>
-      </w:r>
-    </w:p>
-    <w:p>
-      <w:pPr>
-        <w:jc w:val="both"/>
-        <w:rPr>
-          <w:lang w:val="de-DE"/>
-        </w:rPr>
-      </w:pPr>
-      <w:r>
-        <w:rPr>
-          <w:lang w:val="de-DE"/>
-        </w:rPr>
-        <w:t>Eine Transaktion wird mit “begin” gestartet, werden die nachfolgenden Aktionen, die durch die Transaktion zusamengefasst werden korrekt ausgeführt, so erfolgt ein “commit”, der zum Festschreiben der erzielten Ergebnisse auf allen Knoten führt.</w:t>
-      </w:r>
-      <w:r>
-        <w:rPr>
-          <w:lang w:val="de-DE"/>
-        </w:rPr>
-        <w:fldChar w:fldCharType="begin"/>
-      </w:r>
-      <w:r>
-        <w:rPr>
-          <w:lang w:val="de-DE"/>
-        </w:rPr>
-        <w:instrText xml:space="preserve"> ADDIN ZOTERO_ITEM CSL_CITATION {"citationID":"f2x1RUKn","properties":{"formattedCitation":"[1]","plainCitation":"[1]"},"citationItems":[{"id":808,"uris":["http://zotero.org/groups/753033/items/UZFZP2X4"],"uri":["http://zotero.org/groups/753033/items/UZFZP2X4"],"itemData":{"id":808,"type":"book","title":"Verteilte Systeme","collection-title":"eXamen.press","publisher":"Springer Berlin Heidelberg","publisher-place":"Berlin, Heidelberg","source":"CrossRef","event-place":"Berlin, Heidelberg","URL":"http://link.springer.com/10.1007/978-3-642-25796-4","ISBN":"978-3-642-25795-7","author":[{"family":"Schill","given":"Alexander"},{"family":"Springer","given":"Thomas"}],"issued":{"date-parts":[["2012"]]},"accessed":{"date-parts":[["2016",11,29]]}}}],"schema":"https://github.com/citation-style-language/schema/raw/master/csl-citation.json"} </w:instrText>
-      </w:r>
-      <w:r>
-        <w:rPr>
-          <w:lang w:val="de-DE"/>
-        </w:rPr>
-        <w:fldChar w:fldCharType="separate"/>
-      </w:r>
-      <w:r>
-        <w:rPr>
-          <w:lang w:val="de-DE"/>
-        </w:rPr>
-        <w:t>[1]</w:t>
-      </w:r>
-      <w:r>
-        <w:rPr>
-          <w:lang w:val="de-DE"/>
-        </w:rPr>
-        <w:fldChar w:fldCharType="end"/>
-      </w:r>
-    </w:p>
-    <w:p>
-      <w:pPr>
-        <w:jc w:val="both"/>
-        <w:rPr>
-          <w:lang w:val="de-DE"/>
-        </w:rPr>
-      </w:pPr>
-    </w:p>
-    <w:p>
-      <w:pPr>
-        <w:jc w:val="both"/>
-        <w:rPr>
-          <w:lang w:val="de-DE"/>
-        </w:rPr>
-      </w:pPr>
-    </w:p>
-    <w:p>
-      <w:pPr>
-        <w:pStyle w:val="berschrift3"/>
-        <w:jc w:val="both"/>
-        <w:rPr>
-          <w:lang w:val="de-DE"/>
-        </w:rPr>
-      </w:pPr>
-      <w:r>
-        <w:rPr>
-          <w:lang w:val="de-DE"/>
-        </w:rPr>
-        <w:t>Herausforderungen</w:t>
-      </w:r>
-    </w:p>
-    <w:p>
-      <w:pPr>
-        <w:jc w:val="both"/>
-        <w:rPr>
-          <w:lang w:val="de-DE"/>
-        </w:rPr>
-      </w:pPr>
-      <w:r>
-        <w:rPr>
-          <w:lang w:val="de-DE"/>
-        </w:rPr>
-        <w:t>Die Abwicklung verteilter Transaktionen bringt verschiedene Herausforderungen mit sich.</w:t>
-      </w:r>
-    </w:p>
-    <w:p>
-      <w:pPr>
-        <w:jc w:val="both"/>
-        <w:rPr>
-          <w:lang w:val="de-DE"/>
-        </w:rPr>
-      </w:pPr>
-      <w:r>
-        <w:rPr>
-          <w:lang w:val="de-DE"/>
-        </w:rPr>
-        <w:t>So müssen die verschiedenen Knoten, auf denen Aktionen ausgeführt werden, miteinander koordiniert werden. Für diesen Zweck werden so genannten Koordinationsprotokolle eingesetzt. Ein bekanntes Beispiel ist das Two-Phase-Commit-Protokoll</w:t>
-      </w:r>
-      <w:r>
-        <w:rPr>
-          <w:lang w:val="de-DE"/>
-        </w:rPr>
-        <w:fldChar w:fldCharType="begin"/>
-      </w:r>
-      <w:r>
-        <w:rPr>
-          <w:lang w:val="de-DE"/>
-        </w:rPr>
-        <w:instrText xml:space="preserve"> ADDIN ZOTERO_ITEM CSL_CITATION {"citationID":"thkifnKw","properties":{"formattedCitation":"[4]","plainCitation":"[4]"},"citationItems":[{"id":1584,"uris":["http://zotero.org/groups/753033/items/T527277J"],"uri":["http://zotero.org/groups/753033/items/T527277J"],"itemData":{"id":1584,"type":"webpage","title":"Two-Phase Commit Mechanism","URL":"https://docs.oracle.com/cd/B28359_01/server.111/b28310/ds_txns003.htm#ADMIN12222","accessed":{"date-parts":[["2016",12,17]]}}}],"schema":"https://github.com/citation-style-language/schema/raw/master/csl-citation.json"} </w:instrText>
-      </w:r>
-      <w:r>
-        <w:rPr>
-          <w:lang w:val="de-DE"/>
-        </w:rPr>
-        <w:fldChar w:fldCharType="separate"/>
-      </w:r>
-      <w:r>
-        <w:rPr>
-          <w:lang w:val="de-DE"/>
-        </w:rPr>
-        <w:t>[4]</w:t>
-      </w:r>
-      <w:r>
-        <w:rPr>
-          <w:lang w:val="de-DE"/>
-        </w:rPr>
-        <w:fldChar w:fldCharType="end"/>
-      </w:r>
-      <w:r>
-        <w:rPr>
-          <w:lang w:val="de-DE"/>
-        </w:rPr>
-        <w:t xml:space="preserve">. Wesentlich sind außerdem Logging-Mechanismen, die im Bedarfsfall die notwendigen Informationen für </w:t>
-      </w:r>
-      <w:r>
-        <w:rPr>
-          <w:lang w:val="de-DE"/>
-        </w:rPr>
-        <w:t>ein Rollback</w:t>
-      </w:r>
-      <w:r>
-        <w:rPr>
-          <w:lang w:val="de-DE"/>
-        </w:rPr>
-        <w:t xml:space="preserve"> bereitstellen</w:t>
-      </w:r>
-      <w:r>
-        <w:rPr>
-          <w:lang w:val="de-DE"/>
-        </w:rPr>
-        <w:fldChar w:fldCharType="begin"/>
-      </w:r>
-      <w:r>
-        <w:rPr>
-          <w:lang w:val="de-DE"/>
-        </w:rPr>
-        <w:instrText xml:space="preserve"> ADDIN ZOTERO_ITEM CSL_CITATION {"citationID":"w3Jcs0yb","properties":{"formattedCitation":"[5]","plainCitation":"[5]"},"citationItems":[{"id":1585,"uris":["http://zotero.org/groups/753033/items/W2SJHZ86"],"uri":["http://zotero.org/groups/753033/items/W2SJHZ86"],"itemData":{"id":1585,"type":"webpage","title":"Distributed Logging for Transaction Processing","URL":"http://www.cs.tufts.edu/~nr/cs257/archive/alfred-spector/spector85sigmod.pdf","accessed":{"date-parts":[["2016",12,17]]}}}],"schema":"https://github.com/citation-style-language/schema/raw/master/csl-citation.json"} </w:instrText>
-      </w:r>
-      <w:r>
-        <w:rPr>
-          <w:lang w:val="de-DE"/>
-        </w:rPr>
-        <w:fldChar w:fldCharType="separate"/>
-      </w:r>
-      <w:r>
-        <w:rPr>
-          <w:lang w:val="de-DE"/>
-        </w:rPr>
-        <w:t>[5]</w:t>
-      </w:r>
-      <w:r>
-        <w:rPr>
-          <w:lang w:val="de-DE"/>
-        </w:rPr>
-        <w:fldChar w:fldCharType="end"/>
-      </w:r>
-      <w:r>
-        <w:rPr>
-          <w:lang w:val="de-DE"/>
-        </w:rPr>
-        <w:t>.</w:t>
-      </w:r>
-    </w:p>
-    <w:p>
-      <w:pPr>
-        <w:jc w:val="both"/>
-        <w:rPr>
-          <w:lang w:val="de-DE"/>
-        </w:rPr>
-      </w:pPr>
-      <w:r>
-        <w:rPr>
-          <w:lang w:val="de-DE"/>
-        </w:rPr>
-        <w:t>Eine weitere Herausforderung stellt der nebenläufige Zugriff auf verteilte Objekte dar. Der Zugriff muss dabei so erfolgen, als würde das Objekt zu diesem Zeitpunkt nur durch einen Akteur bearbeitet werden und ist anschließend zu synchronisieren um Fehlersituationen wie lost-update oder dirty-read zu verhindern</w:t>
-      </w:r>
-      <w:r>
-        <w:rPr>
-          <w:lang w:val="de-DE"/>
-        </w:rPr>
-        <w:fldChar w:fldCharType="begin"/>
-      </w:r>
-      <w:r>
-        <w:rPr>
-          <w:lang w:val="de-DE"/>
-        </w:rPr>
-        <w:instrText xml:space="preserve"> ADDIN ZOTERO_ITEM CSL_CITATION {"citationID":"z0BKaA90","properties":{"formattedCitation":"[1]","plainCitation":"[1]"},"citationItems":[{"id":808,"uris":["http://zotero.org/groups/753033/items/UZFZP2X4"],"uri":["http://zotero.org/groups/753033/items/UZFZP2X4"],"itemData":{"id":808,"type":"book","title":"Verteilte Systeme","collection-title":"eXamen.press","publisher":"Springer Berlin Heidelberg","publisher-place":"Berlin, Heidelberg","source":"CrossRef","event-place":"Berlin, Heidelberg","URL":"http://link.springer.com/10.1007/978-3-642-25796-4","ISBN":"978-3-642-25795-7","author":[{"family":"Schill","given":"Alexander"},{"family":"Springer","given":"Thomas"}],"issued":{"date-parts":[["2012"]]},"accessed":{"date-parts":[["2016",11,29]]}}}],"schema":"https://github.com/citation-style-language/schema/raw/master/csl-citation.json"} </w:instrText>
-      </w:r>
-      <w:r>
-        <w:rPr>
-          <w:lang w:val="de-DE"/>
-        </w:rPr>
-        <w:fldChar w:fldCharType="separate"/>
-      </w:r>
-      <w:r>
-        <w:rPr>
-          <w:lang w:val="de-DE"/>
-        </w:rPr>
-        <w:t>[1]</w:t>
-      </w:r>
-      <w:r>
-        <w:rPr>
-          <w:lang w:val="de-DE"/>
-        </w:rPr>
-        <w:fldChar w:fldCharType="end"/>
-      </w:r>
-      <w:r>
-        <w:rPr>
-          <w:lang w:val="de-DE"/>
-        </w:rPr>
-        <w:t>.</w:t>
-      </w:r>
-    </w:p>
-    <w:p>
-      <w:pPr>
-        <w:pStyle w:val="berschrift2"/>
-        <w:jc w:val="both"/>
-        <w:rPr>
-          <w:lang w:val="de-DE"/>
-        </w:rPr>
-      </w:pPr>
-      <w:r>
-        <w:rPr>
-          <w:lang w:val="de-DE"/>
-        </w:rPr>
-        <w:t>Message-Service-Architektur</w:t>
-      </w:r>
-    </w:p>
-    <w:p>
-      <w:pPr>
-        <w:pStyle w:val="berschrift3"/>
-        <w:jc w:val="both"/>
-        <w:rPr>
-          <w:lang w:val="de-DE"/>
-        </w:rPr>
-      </w:pPr>
-      <w:r>
-        <w:rPr>
-          <w:lang w:val="de-DE"/>
-        </w:rPr>
-        <w:t xml:space="preserve">Kriterien für die Anwendung, Vorteile und </w:t>
-      </w:r>
-      <w:r>
-        <w:rPr>
-          <w:color w:val="FF0000"/>
-          <w:lang w:val="de-DE"/>
-        </w:rPr>
-        <w:t>Herausforderungen</w:t>
-      </w:r>
-    </w:p>
-    <w:p>
-      <w:pPr>
-        <w:jc w:val="both"/>
-        <w:rPr>
-          <w:lang w:val="de-DE"/>
-        </w:rPr>
-      </w:pPr>
-      <w:r>
-        <w:rPr>
-          <w:lang w:val="de-DE"/>
-        </w:rPr>
-        <w:t>Erzeuger (Sender) von Nachrichten benötigt für die weitere Verarbeitung keine synchrone Antwort (fire-and-forget).</w:t>
-      </w:r>
-    </w:p>
-    <w:p>
-      <w:pPr>
-        <w:jc w:val="both"/>
-        <w:rPr>
-          <w:lang w:val="de-DE"/>
-        </w:rPr>
-      </w:pPr>
-    </w:p>
-    <w:p>
-      <w:pPr>
-        <w:jc w:val="both"/>
-        <w:rPr>
-          <w:lang w:val="de-DE"/>
-        </w:rPr>
-      </w:pPr>
-      <w:r>
-        <w:rPr>
-          <w:lang w:val="de-DE"/>
-        </w:rPr>
-        <w:t>Integrationsszenarien: Es müssen mehrere unterschiedliche Systeme zusammenarbeiten.</w:t>
-      </w:r>
-    </w:p>
-    <w:p>
-      <w:pPr>
-        <w:jc w:val="both"/>
-        <w:rPr>
-          <w:lang w:val="de-DE"/>
-        </w:rPr>
-      </w:pPr>
-    </w:p>
-    <w:p>
-      <w:pPr>
-        <w:jc w:val="both"/>
-        <w:rPr>
-          <w:lang w:val="de-DE"/>
-        </w:rPr>
-      </w:pPr>
-      <w:r>
-        <w:rPr>
-          <w:lang w:val="de-DE"/>
-        </w:rPr>
-        <w:t>Sender erzeugt Nachrichten erheblich schneller, als sie von Empfängern verarbeitet werden können. Eine Message-Queue als Puffer kann hier ausgleichen.</w:t>
-      </w:r>
-    </w:p>
-    <w:p>
-      <w:pPr>
-        <w:jc w:val="both"/>
-        <w:rPr>
-          <w:lang w:val="de-DE"/>
-        </w:rPr>
-      </w:pPr>
-    </w:p>
-    <w:p>
-      <w:pPr>
-        <w:jc w:val="both"/>
-        <w:rPr>
-          <w:color w:val="FF0000"/>
-          <w:lang w:val="de-DE"/>
-        </w:rPr>
-      </w:pPr>
-      <w:r>
-        <w:rPr>
-          <w:color w:val="FF0000"/>
-          <w:lang w:val="de-DE"/>
-        </w:rPr>
-        <w:t>Vorteile</w:t>
-      </w:r>
-    </w:p>
-    <w:p>
-      <w:pPr>
-        <w:jc w:val="both"/>
-        <w:rPr>
-          <w:lang w:val="de-DE"/>
-        </w:rPr>
-      </w:pPr>
-      <w:r>
-        <w:rPr>
-          <w:lang w:val="de-DE"/>
-        </w:rPr>
-        <w:lastRenderedPageBreak/>
-        <w:t>Sender und Empfänger von Nachrichten können in völlig unterschiedliche Technologien und Programmiersprachen erstellt werden.</w:t>
-      </w:r>
-    </w:p>
-    <w:p>
-      <w:pPr>
-        <w:jc w:val="both"/>
-        <w:rPr>
-          <w:lang w:val="de-DE"/>
-        </w:rPr>
-      </w:pPr>
-      <w:r>
-        <w:rPr>
-          <w:lang w:val="de-DE"/>
-        </w:rPr>
-        <w:t>Message-Queues, insbesondere solche mit zuverlässiger Zustellung (reliable messaging), können die Verfügbarkeit und Rubstheit von Systemen erheblich steigern. Aus diesem Grund werden MQ-Systeme insbesondere im Bereich Finanz- und Kontodaten häufig eingesetzt.</w:t>
-      </w:r>
-    </w:p>
-    <w:p>
-      <w:pPr>
-        <w:jc w:val="both"/>
-        <w:rPr>
-          <w:lang w:val="de-DE"/>
-        </w:rPr>
-      </w:pPr>
-    </w:p>
-    <w:p>
-      <w:pPr>
-        <w:jc w:val="both"/>
-        <w:rPr>
-          <w:color w:val="FF0000"/>
-          <w:lang w:val="de-DE"/>
-        </w:rPr>
-      </w:pPr>
-      <w:r>
-        <w:rPr>
-          <w:color w:val="FF0000"/>
-          <w:lang w:val="de-DE"/>
-        </w:rPr>
-        <w:t>Nachteile</w:t>
-      </w:r>
-    </w:p>
-    <w:p>
-      <w:pPr>
-        <w:jc w:val="both"/>
-        <w:rPr>
-          <w:lang w:val="de-DE"/>
-        </w:rPr>
-      </w:pPr>
-      <w:r>
-        <w:rPr>
-          <w:lang w:val="de-DE"/>
-        </w:rPr>
-        <w:t>Message-Queues (ob kommerziell oder Open-Source) sind in sich komplexe Systeme mit teilweise hohem Einführungs- und Administrationsaufwand.</w:t>
-      </w:r>
-    </w:p>
-    <w:p>
-      <w:pPr>
-        <w:jc w:val="both"/>
-        <w:rPr>
-          <w:lang w:val="de-DE"/>
-        </w:rPr>
-      </w:pPr>
-      <w:r>
-        <w:rPr>
-          <w:lang w:val="de-DE"/>
-        </w:rPr>
-        <w:t>Asynchrone und nachrichtenbasierte Programmierung ist signifikant aufwendiger als einfacher call-and-return- Stil. Fehlversuche in asynchronen Systemen kann aufwendig sein.</w:t>
-      </w:r>
-    </w:p>
-    <w:p>
-      <w:pPr>
-        <w:jc w:val="both"/>
-        <w:rPr>
-          <w:lang w:val="de-DE"/>
-        </w:rPr>
-      </w:pPr>
-    </w:p>
-    <w:p>
-      <w:pPr>
-        <w:jc w:val="both"/>
-        <w:rPr>
-          <w:lang w:val="de-DE"/>
-        </w:rPr>
-      </w:pPr>
-      <w:r>
-        <w:rPr>
-          <w:lang w:val="de-DE"/>
-        </w:rPr>
-        <w:fldChar w:fldCharType="begin"/>
-      </w:r>
-      <w:r>
-        <w:rPr>
-          <w:lang w:val="de-DE"/>
-        </w:rPr>
-        <w:instrText xml:space="preserve"> ADDIN ZOTERO_ITEM CSL_CITATION {"citationID":"2i4vqmjlqd","properties":{"formattedCitation":"[6]","plainCitation":"[6]"},"citationItems":[{"id":1555,"uris":["http://zotero.org/groups/753033/items/2ZNZJ2VE"],"uri":["http://zotero.org/groups/753033/items/2ZNZJ2VE"],"itemData":{"id":1555,"type":"book","title":"Effektive Softwarearchitekturen: Ein praktischer Leitfaden","publisher":"Carl Hanser Verlag GmbH \\&amp; Company KG","ISBN":"978-3-446-44406-5","author":[{"family":"Starke","given":"Gernot"}],"issued":{"date-parts":[["2015"]]}}}],"schema":"https://github.com/citation-style-language/schema/raw/master/csl-citation.json"} </w:instrText>
-      </w:r>
-      <w:r>
-        <w:rPr>
-          <w:lang w:val="de-DE"/>
-        </w:rPr>
-        <w:fldChar w:fldCharType="separate"/>
-      </w:r>
-      <w:r>
-        <w:t>[6]</w:t>
-      </w:r>
-      <w:r>
-        <w:rPr>
-          <w:lang w:val="de-DE"/>
-        </w:rPr>
-        <w:fldChar w:fldCharType="end"/>
-      </w:r>
-      <w:bookmarkStart w:id="1" w:name="_GoBack"/>
-      <w:bookmarkEnd w:id="1"/>
-    </w:p>
-    <w:p>
-      <w:pPr>
-        <w:jc w:val="both"/>
-        <w:rPr>
-          <w:lang w:val="de-DE"/>
-        </w:rPr>
-      </w:pPr>
-    </w:p>
-    <w:p>
-      <w:pPr>
-        <w:pStyle w:val="berschrift3"/>
-        <w:jc w:val="both"/>
-        <w:rPr>
-          <w:lang w:val="de-DE"/>
-        </w:rPr>
-      </w:pPr>
-      <w:r>
-        <w:rPr>
-          <w:lang w:val="de-DE"/>
-        </w:rPr>
         <w:t>Java Messaging Service</w:t>
       </w:r>
       <w:r>
@@ -1177,6 +1076,55 @@
           <w:lang w:val="de-DE"/>
         </w:rPr>
         <w:t xml:space="preserve"> (JMS)</w:t>
+      </w:r>
+    </w:p>
+    <w:p>
+      <w:pPr>
+        <w:rPr>
+          <w:lang w:val="de-DE"/>
+        </w:rPr>
+      </w:pPr>
+      <w:r>
+        <w:rPr>
+          <w:highlight w:val="red"/>
+          <w:lang w:val="de-DE"/>
+        </w:rPr>
+        <w:t>&gt;&gt;</w:t>
+      </w:r>
+      <w:r>
+        <w:rPr>
+          <w:highlight w:val="red"/>
+          <w:lang w:val="de-DE"/>
+        </w:rPr>
+        <w:t xml:space="preserve"> is an API for accessing</w:t>
+      </w:r>
+      <w:r>
+        <w:rPr>
+          <w:highlight w:val="red"/>
+          <w:lang w:val="de-DE"/>
+        </w:rPr>
+        <w:t xml:space="preserve"> </w:t>
+      </w:r>
+      <w:r>
+        <w:rPr>
+          <w:highlight w:val="red"/>
+          <w:lang w:val="de-DE"/>
+        </w:rPr>
+        <w:t>enterprise messaging systems from Java</w:t>
+      </w:r>
+      <w:r>
+        <w:rPr>
+          <w:highlight w:val="red"/>
+          <w:lang w:val="de-DE"/>
+        </w:rPr>
+        <w:t xml:space="preserve"> </w:t>
+      </w:r>
+      <w:r>
+        <w:rPr>
+          <w:highlight w:val="red"/>
+          <w:lang w:val="de-DE"/>
+        </w:rPr>
+        <w:t>programs</w:t>
       </w:r>
     </w:p>
     <w:p>
@@ -1304,6 +1252,7 @@
           <w:noProof/>
           <w:lang w:val="de-DE" w:eastAsia="de-DE"/>
         </w:rPr>
+        <w:lastRenderedPageBreak/>
         <w:drawing>
           <wp:inline distT="0" distB="0" distL="0" distR="0" wp14:anchorId="7F62B9EE" wp14:editId="0983DC85">
             <wp:extent cx="3200400" cy="1212850"/>
@@ -1349,7 +1298,7 @@
           <w:lang w:val="de-DE"/>
         </w:rPr>
       </w:pPr>
-      <w:bookmarkStart w:id="2" w:name="_Ref469748567"/>
+      <w:bookmarkStart w:id="1" w:name="_Ref469748567"/>
       <w:r>
         <w:t xml:space="preserve">Abbildung </w:t>
       </w:r>
@@ -1371,7 +1320,7 @@
       <w:r>
         <w:fldChar w:fldCharType="end"/>
       </w:r>
-      <w:bookmarkEnd w:id="2"/>
+      <w:bookmarkEnd w:id="1"/>
       <w:r>
         <w:t xml:space="preserve"> Clients in verschiedenen Rollen kommunizieren mit dem JMS Provider (hier eine MOM) über die JMS API </w:t>
       </w:r>
@@ -1379,13 +1328,13 @@
         <w:fldChar w:fldCharType="begin"/>
       </w:r>
       <w:r>
-        <w:instrText xml:space="preserve"> ADDIN ZOTERO_ITEM CSL_CITATION {"citationID":"suWjpYoF","properties":{"formattedCitation":"[7]","plainCitation":"[7]"},"citationItems":[{"id":1586,"uris":["http://zotero.org/groups/753033/items/XXK4W27J"],"uri":["http://zotero.org/groups/753033/items/XXK4W27J"],"itemData":{"id":1586,"type":"article","title":"jms.pdf","URL":"http://berrendorf.inf.h-brs.de/lehre/ss02/vps1/seminar/jms.pdf","accessed":{"date-parts":[["2016",12,17]]}}}],"schema":"https://github.com/citation-style-language/schema/raw/master/csl-citation.json"} </w:instrText>
+        <w:instrText xml:space="preserve"> ADDIN ZOTERO_ITEM CSL_CITATION {"citationID":"suWjpYoF","properties":{"formattedCitation":"[8]","plainCitation":"[8]"},"citationItems":[{"id":1586,"uris":["http://zotero.org/groups/753033/items/XXK4W27J"],"uri":["http://zotero.org/groups/753033/items/XXK4W27J"],"itemData":{"id":1586,"type":"article","title":"jms.pdf","URL":"http://berrendorf.inf.h-brs.de/lehre/ss02/vps1/seminar/jms.pdf","accessed":{"date-parts":[["2016",12,17]]}}}],"schema":"https://github.com/citation-style-language/schema/raw/master/csl-citation.json"} </w:instrText>
       </w:r>
       <w:r>
         <w:fldChar w:fldCharType="separate"/>
       </w:r>
       <w:r>
-        <w:t>[7]</w:t>
+        <w:t>[8]</w:t>
       </w:r>
       <w:r>
         <w:fldChar w:fldCharType="end"/>
@@ -1422,7 +1371,7 @@
         <w:rPr>
           <w:lang w:val="de-DE"/>
         </w:rPr>
-        <w:instrText xml:space="preserve"> ADDIN ZOTERO_ITEM CSL_CITATION {"citationID":"IDs38rW3","properties":{"formattedCitation":"[8]","plainCitation":"[8]"},"citationItems":[{"id":1573,"uris":["http://zotero.org/groups/753033/items/39AFVPEC"],"uri":["http://zotero.org/groups/753033/items/39AFVPEC"],"itemData":{"id":1573,"type":"article-journal","title":"JAX-RS: Java™ API for RESTful Web Services","container-title":"Java Specification Request (JSR)","volume":"311","source":"Google Scholar","URL":"http://java.net/nonav/projects/jsr311/sources/svn/content/trunk/www/drafts/spec20080827.pdf","shortTitle":"JAX-RS","author":[{"family":"Hadley","given":"Marc"},{"family":"Sandoz","given":"Paul"}],"issued":{"date-parts":[["2009"]]},"accessed":{"date-parts":[["2016",12,17]]}}}],"schema":"https://github.com/citation-style-language/schema/raw/master/csl-citation.json"} </w:instrText>
+        <w:instrText xml:space="preserve"> ADDIN ZOTERO_ITEM CSL_CITATION {"citationID":"IDs38rW3","properties":{"formattedCitation":"[9]","plainCitation":"[9]"},"citationItems":[{"id":1573,"uris":["http://zotero.org/groups/753033/items/39AFVPEC"],"uri":["http://zotero.org/groups/753033/items/39AFVPEC"],"itemData":{"id":1573,"type":"article-journal","title":"JAX-RS: Java™ API for RESTful Web Services","container-title":"Java Specification Request (JSR)","volume":"311","source":"Google Scholar","URL":"http://java.net/nonav/projects/jsr311/sources/svn/content/trunk/www/drafts/spec20080827.pdf","shortTitle":"JAX-RS","author":[{"family":"Hadley","given":"Marc"},{"family":"Sandoz","given":"Paul"}],"issued":{"date-parts":[["2009"]]},"accessed":{"date-parts":[["2016",12,17]]}}}],"schema":"https://github.com/citation-style-language/schema/raw/master/csl-citation.json"} </w:instrText>
       </w:r>
       <w:r>
         <w:rPr>
@@ -1431,52 +1380,52 @@
         <w:fldChar w:fldCharType="separate"/>
       </w:r>
       <w:r>
+        <w:t>[9]</w:t>
+      </w:r>
+      <w:r>
+        <w:rPr>
+          <w:lang w:val="de-DE"/>
+        </w:rPr>
+        <w:fldChar w:fldCharType="end"/>
+      </w:r>
+      <w:r>
+        <w:rPr>
+          <w:lang w:val="de-DE"/>
+        </w:rPr>
+        <w:t xml:space="preserve"> </w:t>
+      </w:r>
+      <w:r>
+        <w:rPr>
+          <w:lang w:val="de-DE"/>
+        </w:rPr>
+        <w:t xml:space="preserve">Wenn eine Komponente JMS nutzt wird diese als Client bezeichnet werden, dieser kann mithilfe von JMS senden oder beziehen. </w:t>
+      </w:r>
+      <w:r>
+        <w:rPr>
+          <w:lang w:val="de-DE"/>
+        </w:rPr>
+        <w:t>Dabei bietet JMS die Möglichkeit eines asynchronen, also losen Austausch, bei welchem die Kommunikationspartner nicht gleichzeitig erreichbar sein müssen.</w:t>
+      </w:r>
+      <w:r>
+        <w:rPr>
+          <w:lang w:val="de-DE"/>
+        </w:rPr>
+        <w:fldChar w:fldCharType="begin"/>
+      </w:r>
+      <w:r>
+        <w:rPr>
+          <w:lang w:val="de-DE"/>
+        </w:rPr>
+        <w:instrText xml:space="preserve"> ADDIN ZOTERO_ITEM CSL_CITATION {"citationID":"8K2SYKMF","properties":{"formattedCitation":"[8]","plainCitation":"[8]"},"citationItems":[{"id":1586,"uris":["http://zotero.org/groups/753033/items/XXK4W27J"],"uri":["http://zotero.org/groups/753033/items/XXK4W27J"],"itemData":{"id":1586,"type":"article","title":"jms.pdf","URL":"http://berrendorf.inf.h-brs.de/lehre/ss02/vps1/seminar/jms.pdf","accessed":{"date-parts":[["2016",12,17]]}}}],"schema":"https://github.com/citation-style-language/schema/raw/master/csl-citation.json"} </w:instrText>
+      </w:r>
+      <w:r>
+        <w:rPr>
+          <w:lang w:val="de-DE"/>
+        </w:rPr>
+        <w:fldChar w:fldCharType="separate"/>
+      </w:r>
+      <w:r>
         <w:t>[8]</w:t>
-      </w:r>
-      <w:r>
-        <w:rPr>
-          <w:lang w:val="de-DE"/>
-        </w:rPr>
-        <w:fldChar w:fldCharType="end"/>
-      </w:r>
-      <w:r>
-        <w:rPr>
-          <w:lang w:val="de-DE"/>
-        </w:rPr>
-        <w:t xml:space="preserve"> </w:t>
-      </w:r>
-      <w:r>
-        <w:rPr>
-          <w:lang w:val="de-DE"/>
-        </w:rPr>
-        <w:t xml:space="preserve">Wenn eine Komponente JMS nutzt wird diese als Client bezeichnet werden, dieser kann mithilfe von JMS senden oder beziehen. </w:t>
-      </w:r>
-      <w:r>
-        <w:rPr>
-          <w:lang w:val="de-DE"/>
-        </w:rPr>
-        <w:t>Dabei bietet JMS die Möglichkeit eines asynchronen, also losen Austausch, bei welchem die Kommunikationspartner nicht gleichzeitig erreichbar sein müssen.</w:t>
-      </w:r>
-      <w:r>
-        <w:rPr>
-          <w:lang w:val="de-DE"/>
-        </w:rPr>
-        <w:fldChar w:fldCharType="begin"/>
-      </w:r>
-      <w:r>
-        <w:rPr>
-          <w:lang w:val="de-DE"/>
-        </w:rPr>
-        <w:instrText xml:space="preserve"> ADDIN ZOTERO_ITEM CSL_CITATION {"citationID":"8K2SYKMF","properties":{"formattedCitation":"[7]","plainCitation":"[7]"},"citationItems":[{"id":1586,"uris":["http://zotero.org/groups/753033/items/XXK4W27J"],"uri":["http://zotero.org/groups/753033/items/XXK4W27J"],"itemData":{"id":1586,"type":"article","title":"jms.pdf","URL":"http://berrendorf.inf.h-brs.de/lehre/ss02/vps1/seminar/jms.pdf","accessed":{"date-parts":[["2016",12,17]]}}}],"schema":"https://github.com/citation-style-language/schema/raw/master/csl-citation.json"} </w:instrText>
-      </w:r>
-      <w:r>
-        <w:rPr>
-          <w:lang w:val="de-DE"/>
-        </w:rPr>
-        <w:fldChar w:fldCharType="separate"/>
-      </w:r>
-      <w:r>
-        <w:t>[7]</w:t>
       </w:r>
       <w:r>
         <w:rPr>
@@ -1599,19 +1548,31 @@
         <w:rPr>
           <w:highlight w:val="yellow"/>
         </w:rPr>
+        <w:t>:</w:t>
+      </w:r>
+      <w:r>
+        <w:rPr>
+          <w:highlight w:val="yellow"/>
+        </w:rPr>
         <w:t xml:space="preserve"> JMS Nachricht</w:t>
       </w:r>
       <w:r>
         <w:rPr>
           <w:highlight w:val="yellow"/>
         </w:rPr>
+        <w:t xml:space="preserve"> </w:t>
+      </w:r>
+      <w:r>
+        <w:rPr>
+          <w:highlight w:val="yellow"/>
+        </w:rPr>
         <w:fldChar w:fldCharType="begin"/>
       </w:r>
       <w:r>
         <w:rPr>
           <w:highlight w:val="yellow"/>
         </w:rPr>
-        <w:instrText xml:space="preserve"> ADDIN ZOTERO_ITEM CSL_CITATION {"citationID":"wBUY0XOL","properties":{"formattedCitation":"[7]","plainCitation":"[7]"},"citationItems":[{"id":1586,"uris":["http://zotero.org/groups/753033/items/XXK4W27J"],"uri":["http://zotero.org/groups/753033/items/XXK4W27J"],"itemData":{"id":1586,"type":"article","title":"jms.pdf","URL":"http://berrendorf.inf.h-brs.de/lehre/ss02/vps1/seminar/jms.pdf","accessed":{"date-parts":[["2016",12,17]]}}}],"schema":"https://github.com/citation-style-language/schema/raw/master/csl-citation.json"} </w:instrText>
+        <w:instrText xml:space="preserve"> ADDIN ZOTERO_ITEM CSL_CITATION {"citationID":"wBUY0XOL","properties":{"formattedCitation":"[8]","plainCitation":"[8]"},"citationItems":[{"id":1586,"uris":["http://zotero.org/groups/753033/items/XXK4W27J"],"uri":["http://zotero.org/groups/753033/items/XXK4W27J"],"itemData":{"id":1586,"type":"article","title":"jms.pdf","URL":"http://berrendorf.inf.h-brs.de/lehre/ss02/vps1/seminar/jms.pdf","accessed":{"date-parts":[["2016",12,17]]}}}],"schema":"https://github.com/citation-style-language/schema/raw/master/csl-citation.json"} </w:instrText>
       </w:r>
       <w:r>
         <w:rPr>
@@ -1623,7 +1584,7 @@
         <w:rPr>
           <w:highlight w:val="yellow"/>
         </w:rPr>
-        <w:t>[7]</w:t>
+        <w:t>[8]</w:t>
       </w:r>
       <w:r>
         <w:rPr>
@@ -1703,7 +1664,7 @@
         <w:rPr>
           <w:lang w:val="de-DE"/>
         </w:rPr>
-        <w:instrText xml:space="preserve"> ADDIN ZOTERO_ITEM CSL_CITATION {"citationID":"bo49hlEn","properties":{"formattedCitation":"[7]","plainCitation":"[7]"},"citationItems":[{"id":1586,"uris":["http://zotero.org/groups/753033/items/XXK4W27J"],"uri":["http://zotero.org/groups/753033/items/XXK4W27J"],"itemData":{"id":1586,"type":"article","title":"jms.pdf","URL":"http://berrendorf.inf.h-brs.de/lehre/ss02/vps1/seminar/jms.pdf","accessed":{"date-parts":[["2016",12,17]]}}}],"schema":"https://github.com/citation-style-language/schema/raw/master/csl-citation.json"} </w:instrText>
+        <w:instrText xml:space="preserve"> ADDIN ZOTERO_ITEM CSL_CITATION {"citationID":"bo49hlEn","properties":{"formattedCitation":"[8]","plainCitation":"[8]"},"citationItems":[{"id":1586,"uris":["http://zotero.org/groups/753033/items/XXK4W27J"],"uri":["http://zotero.org/groups/753033/items/XXK4W27J"],"itemData":{"id":1586,"type":"article","title":"jms.pdf","URL":"http://berrendorf.inf.h-brs.de/lehre/ss02/vps1/seminar/jms.pdf","accessed":{"date-parts":[["2016",12,17]]}}}],"schema":"https://github.com/citation-style-language/schema/raw/master/csl-citation.json"} </w:instrText>
       </w:r>
       <w:r>
         <w:rPr>
@@ -1712,7 +1673,7 @@
         <w:fldChar w:fldCharType="separate"/>
       </w:r>
       <w:r>
-        <w:t>[7]</w:t>
+        <w:t>[8]</w:t>
       </w:r>
       <w:r>
         <w:rPr>
@@ -1773,7 +1734,13 @@
         <w:rPr>
           <w:lang w:val="de-DE"/>
         </w:rPr>
-        <w:t xml:space="preserve"> Der Provider stellt eine Einheit dar, die JMS für eine Anwendung zur Verfügung stellt. Dabei sollte der JMS-Provider idealerweise zu 100 % in Java geschrieben werden um die Arbeit bei der Implementierung eines neuen Providers zu minimieren.</w:t>
+        <w:t xml:space="preserve"> Der Provider stellt eine Einheit dar, die JMS für eine Anwendung zur Verfügung stellt. Dabei sollte der JMS-Provider idealerweise zu 100 % in Java geschrieben werden um die </w:t>
+      </w:r>
+      <w:r>
+        <w:rPr>
+          <w:lang w:val="de-DE"/>
+        </w:rPr>
+        <w:t>Arbeit bei der Implementierung eines neuen Providers zu minimieren.</w:t>
       </w:r>
       <w:r>
         <w:rPr>
@@ -1785,7 +1752,7 @@
         <w:rPr>
           <w:lang w:val="de-DE"/>
         </w:rPr>
-        <w:instrText xml:space="preserve"> ADDIN ZOTERO_ITEM CSL_CITATION {"citationID":"aQEodCda","properties":{"formattedCitation":"[8]","plainCitation":"[8]"},"citationItems":[{"id":1573,"uris":["http://zotero.org/groups/753033/items/39AFVPEC"],"uri":["http://zotero.org/groups/753033/items/39AFVPEC"],"itemData":{"id":1573,"type":"article-journal","title":"JAX-RS: Java™ API for RESTful Web Services","container-title":"Java Specification Request (JSR)","volume":"311","source":"Google Scholar","URL":"http://java.net/nonav/projects/jsr311/sources/svn/content/trunk/www/drafts/spec20080827.pdf","shortTitle":"JAX-RS","author":[{"family":"Hadley","given":"Marc"},{"family":"Sandoz","given":"Paul"}],"issued":{"date-parts":[["2009"]]},"accessed":{"date-parts":[["2016",12,17]]}}}],"schema":"https://github.com/citation-style-language/schema/raw/master/csl-citation.json"} </w:instrText>
+        <w:instrText xml:space="preserve"> ADDIN ZOTERO_ITEM CSL_CITATION {"citationID":"aQEodCda","properties":{"formattedCitation":"[9]","plainCitation":"[9]"},"citationItems":[{"id":1573,"uris":["http://zotero.org/groups/753033/items/39AFVPEC"],"uri":["http://zotero.org/groups/753033/items/39AFVPEC"],"itemData":{"id":1573,"type":"article-journal","title":"JAX-RS: Java™ API for RESTful Web Services","container-title":"Java Specification Request (JSR)","volume":"311","source":"Google Scholar","URL":"http://java.net/nonav/projects/jsr311/sources/svn/content/trunk/www/drafts/spec20080827.pdf","shortTitle":"JAX-RS","author":[{"family":"Hadley","given":"Marc"},{"family":"Sandoz","given":"Paul"}],"issued":{"date-parts":[["2009"]]},"accessed":{"date-parts":[["2016",12,17]]}}}],"schema":"https://github.com/citation-style-language/schema/raw/master/csl-citation.json"} </w:instrText>
       </w:r>
       <w:r>
         <w:rPr>
@@ -1794,7 +1761,7 @@
         <w:fldChar w:fldCharType="separate"/>
       </w:r>
       <w:r>
-        <w:t>[8]</w:t>
+        <w:t>[9]</w:t>
       </w:r>
       <w:r>
         <w:rPr>
@@ -1929,6 +1896,549 @@
     </w:p>
     <w:p>
       <w:pPr>
+        <w:pStyle w:val="berschrift2"/>
+        <w:rPr>
+          <w:lang w:val="de-DE"/>
+        </w:rPr>
+      </w:pPr>
+      <w:r>
+        <w:rPr>
+          <w:lang w:val="de-DE"/>
+        </w:rPr>
+        <w:t>Transaktionen in verteilten Systemen</w:t>
+      </w:r>
+    </w:p>
+    <w:p>
+      <w:pPr>
+        <w:jc w:val="both"/>
+        <w:rPr>
+          <w:lang w:val="de-DE"/>
+        </w:rPr>
+      </w:pPr>
+      <w:r>
+        <w:rPr>
+          <w:lang w:val="de-DE"/>
+        </w:rPr>
+        <w:t xml:space="preserve">Eine Transaktion ist eine zusammengefasste Abfolge von Ereignissen, die alle erfolgreich ausgeführt werden müssen, um ein Ergebnis zu </w:t>
+      </w:r>
+      <w:r>
+        <w:rPr>
+          <w:highlight w:val="yellow"/>
+          <w:lang w:val="de-DE"/>
+        </w:rPr>
+        <w:t>erzielen.</w:t>
+      </w:r>
+      <w:r>
+        <w:rPr>
+          <w:highlight w:val="yellow"/>
+          <w:lang w:val="de-DE"/>
+        </w:rPr>
+        <w:fldChar w:fldCharType="begin"/>
+      </w:r>
+      <w:r>
+        <w:rPr>
+          <w:highlight w:val="yellow"/>
+          <w:lang w:val="de-DE"/>
+        </w:rPr>
+        <w:instrText xml:space="preserve"> ADDIN ZOTERO_ITEM CSL_CITATION {"citationID":"Zf0rNFwn","properties":{"formattedCitation":"[2]","plainCitation":"[2]"},"citationItems":[{"id":804,"uris":["http://zotero.org/groups/753033/items/FZ6VTP84"],"uri":["http://zotero.org/groups/753033/items/FZ6VTP84"],"itemData":{"id":804,"type":"book","title":"Lehrbuch der Softwaretechnik, Entwurf, Implementierung, Installation und Betrieb","publisher":"Spektrum, Akademischer Verlag","edition":"3","author":[{"family":"Balzert","given":"Helmut"}]}}],"schema":"https://github.com/citation-style-language/schema/raw/master/csl-citation.json"} </w:instrText>
+      </w:r>
+      <w:r>
+        <w:rPr>
+          <w:highlight w:val="yellow"/>
+          <w:lang w:val="de-DE"/>
+        </w:rPr>
+        <w:fldChar w:fldCharType="separate"/>
+      </w:r>
+      <w:r>
+        <w:rPr>
+          <w:highlight w:val="yellow"/>
+          <w:lang w:val="de-DE"/>
+        </w:rPr>
+        <w:t>[2]</w:t>
+      </w:r>
+      <w:r>
+        <w:rPr>
+          <w:highlight w:val="yellow"/>
+          <w:lang w:val="de-DE"/>
+        </w:rPr>
+        <w:fldChar w:fldCharType="end"/>
+      </w:r>
+      <w:r>
+        <w:rPr>
+          <w:lang w:val="de-DE"/>
+        </w:rPr>
+        <w:t xml:space="preserve"> Verteilte Transaktionen zeichnen sich im Wesentlichen dadurch aus, dass</w:t>
+      </w:r>
+      <w:r>
+        <w:rPr>
+          <w:lang w:val="de-DE"/>
+        </w:rPr>
+        <w:t xml:space="preserve"> </w:t>
+      </w:r>
+      <w:r>
+        <w:rPr>
+          <w:highlight w:val="yellow"/>
+          <w:lang w:val="de-DE"/>
+        </w:rPr>
+        <w:t>sie ihrer</w:t>
+      </w:r>
+      <w:r>
+        <w:rPr>
+          <w:lang w:val="de-DE"/>
+        </w:rPr>
+        <w:t xml:space="preserve"> Ausführung eine Koordination zwischen mehreren Knoten erforderlich is</w:t>
+      </w:r>
+      <w:r>
+        <w:rPr>
+          <w:highlight w:val="yellow"/>
+          <w:lang w:val="de-DE"/>
+        </w:rPr>
+        <w:t>t.</w:t>
+      </w:r>
+      <w:r>
+        <w:rPr>
+          <w:highlight w:val="yellow"/>
+          <w:lang w:val="de-DE"/>
+        </w:rPr>
+        <w:fldChar w:fldCharType="begin"/>
+      </w:r>
+      <w:r>
+        <w:rPr>
+          <w:highlight w:val="yellow"/>
+          <w:lang w:val="de-DE"/>
+        </w:rPr>
+        <w:instrText xml:space="preserve"> ADDIN ZOTERO_ITEM CSL_CITATION {"citationID":"Z7ivnkzu","properties":{"formattedCitation":"[1]","plainCitation":"[1]"},"citationItems":[{"id":808,"uris":["http://zotero.org/groups/753033/items/UZFZP2X4"],"uri":["http://zotero.org/groups/753033/items/UZFZP2X4"],"itemData":{"id":808,"type":"book","title":"Verteilte Systeme","collection-title":"eXamen.press","publisher":"Springer Berlin Heidelberg","publisher-place":"Berlin, Heidelberg","source":"CrossRef","event-place":"Berlin, Heidelberg","URL":"http://link.springer.com/10.1007/978-3-642-25796-4","ISBN":"978-3-642-25795-7","author":[{"family":"Schill","given":"Alexander"},{"family":"Springer","given":"Thomas"}],"issued":{"date-parts":[["2012"]]},"accessed":{"date-parts":[["2016",11,29]]}}}],"schema":"https://github.com/citation-style-language/schema/raw/master/csl-citation.json"} </w:instrText>
+      </w:r>
+      <w:r>
+        <w:rPr>
+          <w:highlight w:val="yellow"/>
+          <w:lang w:val="de-DE"/>
+        </w:rPr>
+        <w:fldChar w:fldCharType="separate"/>
+      </w:r>
+      <w:r>
+        <w:rPr>
+          <w:highlight w:val="yellow"/>
+        </w:rPr>
+        <w:t>[1]</w:t>
+      </w:r>
+      <w:r>
+        <w:rPr>
+          <w:highlight w:val="yellow"/>
+          <w:lang w:val="de-DE"/>
+        </w:rPr>
+        <w:fldChar w:fldCharType="end"/>
+      </w:r>
+    </w:p>
+    <w:p>
+      <w:pPr>
+        <w:ind w:left="144"/>
+        <w:jc w:val="both"/>
+        <w:rPr>
+          <w:lang w:val="de-DE"/>
+        </w:rPr>
+      </w:pPr>
+    </w:p>
+    <w:p>
+      <w:pPr>
+        <w:pStyle w:val="berschrift3"/>
+        <w:jc w:val="both"/>
+        <w:rPr>
+          <w:lang w:val="de-DE"/>
+        </w:rPr>
+      </w:pPr>
+      <w:r>
+        <w:rPr>
+          <w:lang w:val="de-DE"/>
+        </w:rPr>
+        <w:t>Eigenschaften</w:t>
+      </w:r>
+    </w:p>
+    <w:p>
+      <w:pPr>
+        <w:jc w:val="both"/>
+        <w:rPr>
+          <w:lang w:val="de-DE"/>
+        </w:rPr>
+      </w:pPr>
+      <w:r>
+        <w:rPr>
+          <w:highlight w:val="yellow"/>
+          <w:lang w:val="de-DE"/>
+        </w:rPr>
+        <w:t>Um die Erfüllung des Zwecks einer Transaktion sicherzustellen, müssen Transaktionssysteme, die für die Verarbeitung von Transaktionen eingesetzt werden, die Einhaltung der ACID-Prinzipien gewährleisten.</w:t>
+      </w:r>
+      <w:r>
+        <w:rPr>
+          <w:lang w:val="de-DE"/>
+        </w:rPr>
+        <w:t xml:space="preserve"> Zu diesen Prinzipien zählen die Unteilbarkeit (Atomicity), Konsistenz (Consistency), Isolation (Isolation) und Dauerhaftigkeit (Durability)</w:t>
+      </w:r>
+      <w:r>
+        <w:rPr>
+          <w:highlight w:val="yellow"/>
+          <w:lang w:val="de-DE"/>
+        </w:rPr>
+        <w:t>.</w:t>
+      </w:r>
+      <w:r>
+        <w:rPr>
+          <w:highlight w:val="yellow"/>
+          <w:lang w:val="de-DE"/>
+        </w:rPr>
+        <w:fldChar w:fldCharType="begin"/>
+      </w:r>
+      <w:r>
+        <w:rPr>
+          <w:highlight w:val="yellow"/>
+          <w:lang w:val="de-DE"/>
+        </w:rPr>
+        <w:instrText xml:space="preserve"> ADDIN ZOTERO_ITEM CSL_CITATION {"citationID":"1h4pc53i54","properties":{"formattedCitation":"[3]","plainCitation":"[3]"},"citationItems":[{"id":806,"uris":["http://zotero.org/groups/753033/items/TZX4AE7C"],"uri":["http://zotero.org/groups/753033/items/TZX4AE7C"],"itemData":{"id":806,"type":"book","title":"Verteilte Systeme und Anwendungen","publisher":"Pearson Education","abstract":"Architekturkonzepte, Standards und Middleware-Technologien","author":[{"family":"Hammerschall","given":"Ulrike"}]}}],"schema":"https://github.com/citation-style-language/schema/raw/master/csl-citation.json"} </w:instrText>
+      </w:r>
+      <w:r>
+        <w:rPr>
+          <w:highlight w:val="yellow"/>
+          <w:lang w:val="de-DE"/>
+        </w:rPr>
+        <w:fldChar w:fldCharType="separate"/>
+      </w:r>
+      <w:r>
+        <w:rPr>
+          <w:highlight w:val="yellow"/>
+          <w:lang w:val="de-DE"/>
+        </w:rPr>
+        <w:t>[3]</w:t>
+      </w:r>
+      <w:r>
+        <w:rPr>
+          <w:highlight w:val="yellow"/>
+          <w:lang w:val="de-DE"/>
+        </w:rPr>
+        <w:fldChar w:fldCharType="end"/>
+      </w:r>
+      <w:r>
+        <w:rPr>
+          <w:lang w:val="de-DE"/>
+        </w:rPr>
+        <w:t xml:space="preserve"> Wichtig für das Verständnis von Transaktionen sind zudem die Phasen, die während der Verarbeitung einer Transaktion eintreten können.</w:t>
+      </w:r>
+    </w:p>
+    <w:p>
+      <w:pPr>
+        <w:jc w:val="both"/>
+        <w:rPr>
+          <w:lang w:val="de-DE"/>
+        </w:rPr>
+      </w:pPr>
+      <w:r>
+        <w:rPr>
+          <w:lang w:val="de-DE"/>
+        </w:rPr>
+        <w:t>Eine Transaktion wird mit “begin” gestartet, werden die nachfolgenden Aktionen, die durch die Transaktion zusamengefasst werden korrekt ausgeführt, so erfolgt ein “commit”, der zum Festschreiben der erzielten Ergebnisse auf allen Knoten füh</w:t>
+      </w:r>
+      <w:r>
+        <w:rPr>
+          <w:lang w:val="de-DE"/>
+        </w:rPr>
+        <w:t>rt.</w:t>
+      </w:r>
+      <w:r>
+        <w:rPr>
+          <w:lang w:val="de-DE"/>
+        </w:rPr>
+        <w:t xml:space="preserve"> </w:t>
+      </w:r>
+      <w:r>
+        <w:rPr>
+          <w:lang w:val="de-DE"/>
+        </w:rPr>
+        <w:fldChar w:fldCharType="begin"/>
+      </w:r>
+      <w:r>
+        <w:rPr>
+          <w:lang w:val="de-DE"/>
+        </w:rPr>
+        <w:instrText xml:space="preserve"> ADDIN ZOTERO_ITEM CSL_CITATION {"citationID":"f2x1RUKn","properties":{"formattedCitation":"[1]","plainCitation":"[1]"},"citationItems":[{"id":808,"uris":["http://zotero.org/groups/753033/items/UZFZP2X4"],"uri":["http://zotero.org/groups/753033/items/UZFZP2X4"],"itemData":{"id":808,"type":"book","title":"Verteilte Systeme","collection-title":"eXamen.press","publisher":"Springer Berlin Heidelberg","publisher-place":"Berlin, Heidelberg","source":"CrossRef","event-place":"Berlin, Heidelberg","URL":"http://link.springer.com/10.1007/978-3-642-25796-4","ISBN":"978-3-642-25795-7","author":[{"family":"Schill","given":"Alexander"},{"family":"Springer","given":"Thomas"}],"issued":{"date-parts":[["2012"]]},"accessed":{"date-parts":[["2016",11,29]]}}}],"schema":"https://github.com/citation-style-language/schema/raw/master/csl-citation.json"} </w:instrText>
+      </w:r>
+      <w:r>
+        <w:rPr>
+          <w:lang w:val="de-DE"/>
+        </w:rPr>
+        <w:fldChar w:fldCharType="separate"/>
+      </w:r>
+      <w:r>
+        <w:rPr>
+          <w:lang w:val="de-DE"/>
+        </w:rPr>
+        <w:t>[1]</w:t>
+      </w:r>
+      <w:r>
+        <w:rPr>
+          <w:lang w:val="de-DE"/>
+        </w:rPr>
+        <w:fldChar w:fldCharType="end"/>
+      </w:r>
+      <w:r>
+        <w:rPr>
+          <w:lang w:val="de-DE"/>
+        </w:rPr>
+        <w:t xml:space="preserve"> </w:t>
+      </w:r>
+      <w:r>
+        <w:rPr>
+          <w:highlight w:val="red"/>
+          <w:lang w:val="de-DE"/>
+        </w:rPr>
+        <w:t>-&gt; Ausführlicher?</w:t>
+      </w:r>
+    </w:p>
+    <w:p>
+      <w:pPr>
+        <w:jc w:val="both"/>
+        <w:rPr>
+          <w:lang w:val="de-DE"/>
+        </w:rPr>
+      </w:pPr>
+    </w:p>
+    <w:p>
+      <w:pPr>
+        <w:jc w:val="both"/>
+        <w:rPr>
+          <w:lang w:val="de-DE"/>
+        </w:rPr>
+      </w:pPr>
+    </w:p>
+    <w:p>
+      <w:pPr>
+        <w:pStyle w:val="berschrift3"/>
+        <w:jc w:val="both"/>
+        <w:rPr>
+          <w:lang w:val="de-DE"/>
+        </w:rPr>
+      </w:pPr>
+      <w:r>
+        <w:rPr>
+          <w:lang w:val="de-DE"/>
+        </w:rPr>
+        <w:t>Herausforderungen</w:t>
+      </w:r>
+    </w:p>
+    <w:p>
+      <w:pPr>
+        <w:jc w:val="both"/>
+        <w:rPr>
+          <w:lang w:val="de-DE"/>
+        </w:rPr>
+      </w:pPr>
+      <w:r>
+        <w:rPr>
+          <w:lang w:val="de-DE"/>
+        </w:rPr>
+        <w:t>Die Abwicklung verteilter Transaktionen bringt verschiedene Herausforderungen mit sich.</w:t>
+      </w:r>
+    </w:p>
+    <w:p>
+      <w:pPr>
+        <w:jc w:val="both"/>
+        <w:rPr>
+          <w:lang w:val="de-DE"/>
+        </w:rPr>
+      </w:pPr>
+      <w:r>
+        <w:rPr>
+          <w:lang w:val="de-DE"/>
+        </w:rPr>
+        <w:t>So müssen die verschiedenen Knoten, auf denen Aktionen ausgeführt werden, miteinander koordiniert werden. Für diesen Zweck werden so genannten Koordinationsprotokolle eingesetzt. Ein bekanntes Beispiel ist das Two-Phase-Commit-</w:t>
+      </w:r>
+      <w:r>
+        <w:rPr>
+          <w:lang w:val="de-DE"/>
+        </w:rPr>
+        <w:t>Protokoll</w:t>
+      </w:r>
+      <w:r>
+        <w:rPr>
+          <w:lang w:val="de-DE"/>
+        </w:rPr>
+        <w:t xml:space="preserve"> </w:t>
+      </w:r>
+      <w:r>
+        <w:rPr>
+          <w:lang w:val="de-DE"/>
+        </w:rPr>
+        <w:fldChar w:fldCharType="begin"/>
+      </w:r>
+      <w:r>
+        <w:rPr>
+          <w:lang w:val="de-DE"/>
+        </w:rPr>
+        <w:instrText xml:space="preserve"> ADDIN ZOTERO_ITEM CSL_CITATION {"citationID":"thkifnKw","properties":{"formattedCitation":"[4]","plainCitation":"[4]"},"citationItems":[{"id":1584,"uris":["http://zotero.org/groups/753033/items/T527277J"],"uri":["http://zotero.org/groups/753033/items/T527277J"],"itemData":{"id":1584,"type":"webpage","title":"Two-Phase Commit Mechanism","URL":"https://docs.oracle.com/cd/B28359_01/server.111/b28310/ds_txns003.htm#ADMIN12222","accessed":{"date-parts":[["2016",12,17]]}}}],"schema":"https://github.com/citation-style-language/schema/raw/master/csl-citation.json"} </w:instrText>
+      </w:r>
+      <w:r>
+        <w:rPr>
+          <w:lang w:val="de-DE"/>
+        </w:rPr>
+        <w:fldChar w:fldCharType="separate"/>
+      </w:r>
+      <w:r>
+        <w:rPr>
+          <w:lang w:val="de-DE"/>
+        </w:rPr>
+        <w:t>[4]</w:t>
+      </w:r>
+      <w:r>
+        <w:rPr>
+          <w:lang w:val="de-DE"/>
+        </w:rPr>
+        <w:fldChar w:fldCharType="end"/>
+      </w:r>
+      <w:r>
+        <w:rPr>
+          <w:lang w:val="de-DE"/>
+        </w:rPr>
+        <w:t>.</w:t>
+      </w:r>
+      <w:r>
+        <w:rPr>
+          <w:lang w:val="de-DE"/>
+        </w:rPr>
+        <w:t xml:space="preserve"> Wesentlich sind außerdem Logging-Mechanismen, die im Bedarfsfall die notwendigen Informationen für ein Rollback bereitstell</w:t>
+      </w:r>
+      <w:r>
+        <w:rPr>
+          <w:lang w:val="de-DE"/>
+        </w:rPr>
+        <w:t>en</w:t>
+      </w:r>
+      <w:r>
+        <w:rPr>
+          <w:lang w:val="de-DE"/>
+        </w:rPr>
+        <w:t xml:space="preserve"> </w:t>
+      </w:r>
+      <w:r>
+        <w:rPr>
+          <w:lang w:val="de-DE"/>
+        </w:rPr>
+        <w:fldChar w:fldCharType="begin"/>
+      </w:r>
+      <w:r>
+        <w:rPr>
+          <w:lang w:val="de-DE"/>
+        </w:rPr>
+        <w:instrText xml:space="preserve"> ADDIN ZOTERO_ITEM CSL_CITATION {"citationID":"w3Jcs0yb","properties":{"formattedCitation":"[5]","plainCitation":"[5]"},"citationItems":[{"id":1585,"uris":["http://zotero.org/groups/753033/items/W2SJHZ86"],"uri":["http://zotero.org/groups/753033/items/W2SJHZ86"],"itemData":{"id":1585,"type":"webpage","title":"Distributed Logging for Transaction Processing","URL":"http://www.cs.tufts.edu/~nr/cs257/archive/alfred-spector/spector85sigmod.pdf","accessed":{"date-parts":[["2016",12,17]]}}}],"schema":"https://github.com/citation-style-language/schema/raw/master/csl-citation.json"} </w:instrText>
+      </w:r>
+      <w:r>
+        <w:rPr>
+          <w:lang w:val="de-DE"/>
+        </w:rPr>
+        <w:fldChar w:fldCharType="separate"/>
+      </w:r>
+      <w:r>
+        <w:rPr>
+          <w:lang w:val="de-DE"/>
+        </w:rPr>
+        <w:t>[5]</w:t>
+      </w:r>
+      <w:r>
+        <w:rPr>
+          <w:lang w:val="de-DE"/>
+        </w:rPr>
+        <w:fldChar w:fldCharType="end"/>
+      </w:r>
+      <w:r>
+        <w:rPr>
+          <w:lang w:val="de-DE"/>
+        </w:rPr>
+        <w:t>.</w:t>
+      </w:r>
+    </w:p>
+    <w:p>
+      <w:pPr>
+        <w:jc w:val="both"/>
+        <w:rPr>
+          <w:lang w:val="de-DE"/>
+        </w:rPr>
+      </w:pPr>
+      <w:r>
+        <w:rPr>
+          <w:lang w:val="de-DE"/>
+        </w:rPr>
+        <w:t>Eine weitere Herausforderung stellt der nebenläufige Zugriff auf verteilte Objekte dar. Der Zugriff muss dabei so erfolgen, als würde das Objekt zu diesem Zeitpunkt nur durch einen Akteur bearbeitet werden und ist anschließend zu synchronisieren um Fehlersituationen wie lost-update oder dirty-read zu verhinde</w:t>
+      </w:r>
+      <w:r>
+        <w:rPr>
+          <w:lang w:val="de-DE"/>
+        </w:rPr>
+        <w:t>rn</w:t>
+      </w:r>
+      <w:r>
+        <w:rPr>
+          <w:lang w:val="de-DE"/>
+        </w:rPr>
+        <w:t xml:space="preserve"> </w:t>
+      </w:r>
+      <w:r>
+        <w:rPr>
+          <w:lang w:val="de-DE"/>
+        </w:rPr>
+        <w:fldChar w:fldCharType="begin"/>
+      </w:r>
+      <w:r>
+        <w:rPr>
+          <w:lang w:val="de-DE"/>
+        </w:rPr>
+        <w:instrText xml:space="preserve"> ADDIN ZOTERO_ITEM CSL_CITATION {"citationID":"z0BKaA90","properties":{"formattedCitation":"[1]","plainCitation":"[1]"},"citationItems":[{"id":808,"uris":["http://zotero.org/groups/753033/items/UZFZP2X4"],"uri":["http://zotero.org/groups/753033/items/UZFZP2X4"],"itemData":{"id":808,"type":"book","title":"Verteilte Systeme","collection-title":"eXamen.press","publisher":"Springer Berlin Heidelberg","publisher-place":"Berlin, Heidelberg","source":"CrossRef","event-place":"Berlin, Heidelberg","URL":"http://link.springer.com/10.1007/978-3-642-25796-4","ISBN":"978-3-642-25795-7","author":[{"family":"Schill","given":"Alexander"},{"family":"Springer","given":"Thomas"}],"issued":{"date-parts":[["2012"]]},"accessed":{"date-parts":[["2016",11,29]]}}}],"schema":"https://github.com/citation-style-language/schema/raw/master/csl-citation.json"} </w:instrText>
+      </w:r>
+      <w:r>
+        <w:rPr>
+          <w:lang w:val="de-DE"/>
+        </w:rPr>
+        <w:fldChar w:fldCharType="separate"/>
+      </w:r>
+      <w:r>
+        <w:rPr>
+          <w:lang w:val="de-DE"/>
+        </w:rPr>
+        <w:t>[1]</w:t>
+      </w:r>
+      <w:r>
+        <w:rPr>
+          <w:lang w:val="de-DE"/>
+        </w:rPr>
+        <w:fldChar w:fldCharType="end"/>
+      </w:r>
+      <w:r>
+        <w:rPr>
+          <w:lang w:val="de-DE"/>
+        </w:rPr>
+        <w:t xml:space="preserve">. </w:t>
+      </w:r>
+      <w:r>
+        <w:rPr>
+          <w:highlight w:val="yellow"/>
+          <w:lang w:val="de-DE"/>
+        </w:rPr>
+        <w:t xml:space="preserve">-&gt; </w:t>
+      </w:r>
+      <w:r>
+        <w:rPr>
+          <w:highlight w:val="yellow"/>
+          <w:lang w:val="de-DE"/>
+        </w:rPr>
+        <w:t>Vermeiden?</w:t>
+      </w:r>
+    </w:p>
+    <w:p>
+      <w:pPr>
+        <w:jc w:val="both"/>
+        <w:rPr>
+          <w:lang w:val="de-DE"/>
+        </w:rPr>
+      </w:pPr>
+    </w:p>
+    <w:p>
+      <w:pPr>
         <w:pStyle w:val="berschrift1"/>
         <w:jc w:val="both"/>
         <w:rPr>
@@ -1971,6 +2481,7 @@
         <w:rPr>
           <w:lang w:val="de-DE"/>
         </w:rPr>
+        <w:lastRenderedPageBreak/>
         <w:t xml:space="preserve">Anforderungen, </w:t>
       </w:r>
       <w:r>
@@ -2020,14 +2531,7 @@
         <w:rPr>
           <w:lang w:val="de-DE"/>
         </w:rPr>
-        <w:t xml:space="preserve">verletzt, womit zunächst ein </w:t>
-      </w:r>
-      <w:r>
-        <w:rPr>
-          <w:lang w:val="de-DE"/>
-        </w:rPr>
-        <w:lastRenderedPageBreak/>
-        <w:t>grundlegendes Refactoring durchgeführt und im Zuge dessen die Architektur neu überdacht werden musste.</w:t>
+        <w:t>verletzt, womit zunächst ein grundlegendes Refactoring durchgeführt und im Zuge dessen die Architektur neu überdacht werden musste.</w:t>
       </w:r>
       <w:r>
         <w:rPr>
@@ -2447,13 +2951,7 @@
         <w:rPr>
           <w:lang w:val="de-DE"/>
         </w:rPr>
-        <w:t xml:space="preserve">edundante Auslegung und </w:t>
-      </w:r>
-      <w:r>
-        <w:rPr>
-          <w:lang w:val="de-DE"/>
-        </w:rPr>
-        <w:t>damit ggf. Fehler bei zukünftigen Weiterentwicklungen zu vermeiden.</w:t>
+        <w:t>edundante Auslegung und damit ggf. Fehler bei zukünftigen Weiterentwicklungen zu vermeiden.</w:t>
       </w:r>
       <w:r>
         <w:rPr>
@@ -2617,8 +3115,8 @@
           <w:lang w:val="de-DE"/>
         </w:rPr>
       </w:pPr>
-      <w:bookmarkStart w:id="3" w:name="_Ref469399142"/>
-      <w:bookmarkStart w:id="4" w:name="_Ref469399133"/>
+      <w:bookmarkStart w:id="2" w:name="_Ref469399142"/>
+      <w:bookmarkStart w:id="3" w:name="_Ref469399133"/>
       <w:r>
         <w:rPr>
           <w:lang w:val="de-DE"/>
@@ -2647,22 +3145,22 @@
       <w:r>
         <w:fldChar w:fldCharType="end"/>
       </w:r>
+      <w:bookmarkEnd w:id="2"/>
+      <w:r>
+        <w:rPr>
+          <w:lang w:val="de-DE"/>
+        </w:rPr>
+        <w:t xml:space="preserve">: </w:t>
+      </w:r>
+      <w:bookmarkStart w:id="4" w:name="_Ref469399124"/>
+      <w:r>
+        <w:rPr>
+          <w:lang w:val="de-DE"/>
+        </w:rPr>
+        <w:t>Komponentenmodell der serverseitigen Anwendung</w:t>
+      </w:r>
       <w:bookmarkEnd w:id="3"/>
-      <w:r>
-        <w:rPr>
-          <w:lang w:val="de-DE"/>
-        </w:rPr>
-        <w:t xml:space="preserve">: </w:t>
-      </w:r>
-      <w:bookmarkStart w:id="5" w:name="_Ref469399124"/>
-      <w:r>
-        <w:rPr>
-          <w:lang w:val="de-DE"/>
-        </w:rPr>
-        <w:t>Komponentenmodell der serverseitigen Anwendung</w:t>
-      </w:r>
       <w:bookmarkEnd w:id="4"/>
-      <w:bookmarkEnd w:id="5"/>
     </w:p>
     <w:p>
       <w:pPr>
@@ -2843,6 +3341,7 @@
         <w:rPr>
           <w:lang w:val="de-DE"/>
         </w:rPr>
+        <w:lastRenderedPageBreak/>
         <w:t>Diese Konnektoren sind rein technische Komponenten ohne jegliche Fachlogik</w:t>
       </w:r>
       <w:r>
@@ -2946,14 +3445,7 @@
         <w:rPr>
           <w:lang w:val="de-DE"/>
         </w:rPr>
-        <w:t xml:space="preserve">, sollte die Anbindung an den </w:t>
-      </w:r>
-      <w:r>
-        <w:rPr>
-          <w:lang w:val="de-DE"/>
-        </w:rPr>
-        <w:lastRenderedPageBreak/>
-        <w:t xml:space="preserve">RESTful Webservice oder JMS </w:t>
+        <w:t xml:space="preserve">, sollte die Anbindung an den RESTful Webservice oder JMS </w:t>
       </w:r>
       <w:r>
         <w:rPr>
@@ -3044,7 +3536,7 @@
           <w:lang w:val="de-DE"/>
         </w:rPr>
       </w:pPr>
-      <w:bookmarkStart w:id="6" w:name="_Ref469399146"/>
+      <w:bookmarkStart w:id="5" w:name="_Ref469399146"/>
       <w:r>
         <w:rPr>
           <w:lang w:val="de-DE"/>
@@ -3073,7 +3565,7 @@
       <w:r>
         <w:fldChar w:fldCharType="end"/>
       </w:r>
-      <w:bookmarkEnd w:id="6"/>
+      <w:bookmarkEnd w:id="5"/>
       <w:r>
         <w:rPr>
           <w:lang w:val="de-DE"/>
@@ -3315,7 +3807,13 @@
         <w:rPr>
           <w:lang w:val="de-DE"/>
         </w:rPr>
-        <w:t xml:space="preserve"> dargestellt, um zwei Entitäten ohne Beziehungen. Während die TraceDB den Fokus vor allem auf das persistieren der Nachrichten ausgelegt ist, soll die CountDB die Anzahl der Nachrichten gruppiert auf die Chatteilnehmer speichern. Die Komplexität ergibt sich im Rahmen der Arbeit lediglich aus der Absicherung einer verteilten Transaktion, denn beide Tabellen liegen in für sich eigene Datenbankinstanzen. Eine entsprechende Umsetzung dieser Transaktionsklammer und entsprechende Fehlerbehandlung ist nachfolgend, im Rahmen der Implementierung beschrieben.</w:t>
+        <w:t xml:space="preserve"> dargestellt, um zwei Entitäten ohne Beziehungen. Während die TraceDB den </w:t>
+      </w:r>
+      <w:r>
+        <w:rPr>
+          <w:lang w:val="de-DE"/>
+        </w:rPr>
+        <w:t>Fokus vor allem auf das persistieren der Nachrichten ausgelegt ist, soll die CountDB die Anzahl der Nachrichten gruppiert auf die Chatteilnehmer speichern. Die Komplexität ergibt sich im Rahmen der Arbeit lediglich aus der Absicherung einer verteilten Transaktion, denn beide Tabellen liegen in für sich eigene Datenbankinstanzen. Eine entsprechende Umsetzung dieser Transaktionsklammer und entsprechende Fehlerbehandlung ist nachfolgend, im Rahmen der Implementierung beschrieben.</w:t>
       </w:r>
     </w:p>
     <w:p>
@@ -3646,7 +4144,14 @@
         <w:rPr>
           <w:lang w:val="de-DE"/>
         </w:rPr>
-        <w:t>Im Folgenden wird nun auf die Umsetzung der vorab beschrieben Architektur eingegangen. Hierfür sind zunächst Entwurfsentscheidungen für die Basisarchitektur festgehalten, bevor im Anschluss auf detaillierte Umsetzungsdetails, welche als Anforderung an die Anwendung vorgegeben waren, eingegangen wird.</w:t>
+        <w:t xml:space="preserve">Im Folgenden wird nun auf die Umsetzung der vorab beschrieben Architektur eingegangen. Hierfür sind zunächst Entwurfsentscheidungen für die Basisarchitektur festgehalten, bevor im Anschluss auf detaillierte Umsetzungsdetails, welche </w:t>
+      </w:r>
+      <w:r>
+        <w:rPr>
+          <w:lang w:val="de-DE"/>
+        </w:rPr>
+        <w:lastRenderedPageBreak/>
+        <w:t>als Anforderung an die Anwendung vorgegeben waren, eingegangen wird.</w:t>
       </w:r>
     </w:p>
     <w:p>
@@ -3724,14 +4229,7 @@
         <w:rPr>
           <w:lang w:val="de-DE"/>
         </w:rPr>
-        <w:t xml:space="preserve">Die Ursprüngliche Anforderung an die Chatapplikation definierte den Wildfly 8.2 als Zielsystem. Unter Absprache </w:t>
-      </w:r>
-      <w:r>
-        <w:rPr>
-          <w:lang w:val="de-DE"/>
-        </w:rPr>
-        <w:lastRenderedPageBreak/>
-        <w:t>wurde jedoch im Nachgang der Umstieg auf eine aktuellere Version des Wildflys in Betracht gezogen und letztendlich umgesetzt. Für einen Umstieg auf die aktuellste Version 10.1.0 gelten vor allem die nachfolgend zusammengefassten Vorzüge:</w:t>
+        <w:t>Die Ursprüngliche Anforderung an die Chatapplikation definierte den Wildfly 8.2 als Zielsystem. Unter Absprache wurde jedoch im Nachgang der Umstieg auf eine aktuellere Version des Wildflys in Betracht gezogen und letztendlich umgesetzt. Für einen Umstieg auf die aktuellste Version 10.1.0 gelten vor allem die nachfolgend zusammengefassten Vorzüge:</w:t>
       </w:r>
     </w:p>
     <w:p>
@@ -4022,7 +4520,13 @@
         <w:rPr>
           <w:lang w:val="de-DE"/>
         </w:rPr>
-        <w:t>, bringt die neue Chatanwendung viele Vorteile mit sich. Hierzu zählt neben einem vereinfachten und redundanzfreien Verwalten der Abhängigkeiten zu bestimmten Bibliotheken, auch das automatisierte Bauen und Testen der Anwendung. Eine Aufwandsverringerung wurde vor allem mittels des automatisierten Deployments durch Apache Maven bei jedem Build auf den Wildfly erreicht.</w:t>
+        <w:t xml:space="preserve">, bringt die neue Chatanwendung viele Vorteile mit sich. Hierzu </w:t>
+      </w:r>
+      <w:r>
+        <w:rPr>
+          <w:lang w:val="de-DE"/>
+        </w:rPr>
+        <w:t>zählt neben einem vereinfachten und redundanzfreien Verwalten der Abhängigkeiten zu bestimmten Bibliotheken, auch das automatisierte Bauen und Testen der Anwendung. Eine Aufwandsverringerung wurde vor allem mittels des automatisierten Deployments durch Apache Maven bei jedem Build auf den Wildfly erreicht.</w:t>
       </w:r>
       <w:r>
         <w:rPr>
@@ -4093,7 +4597,7 @@
         <w:rPr>
           <w:lang w:val="de-DE"/>
         </w:rPr>
-        <w:instrText xml:space="preserve"> ADDIN ZOTERO_ITEM CSL_CITATION {"citationID":"OfM8SaQA","properties":{"formattedCitation":"[11]","plainCitation":"[11]"},"citationItems":[{"id":1583,"uris":["http://zotero.org/groups/753033/items/NZVE52KE"],"uri":["http://zotero.org/groups/753033/items/NZVE52KE"],"itemData":{"id":1583,"type":"webpage","title":"The Java Community Process(SM) Program - communityprocess - final","abstract":"EJB","URL":"https://jcp.org/aboutJava/communityprocess/final/jsr220/index.html","accessed":{"date-parts":[["2016",12,17]]}}}],"schema":"https://github.com/citation-style-language/schema/raw/master/csl-citation.json"} </w:instrText>
+        <w:instrText xml:space="preserve"> ADDIN ZOTERO_ITEM CSL_CITATION {"citationID":"OfM8SaQA","properties":{"formattedCitation":"[12]","plainCitation":"[12]"},"citationItems":[{"id":1583,"uris":["http://zotero.org/groups/753033/items/NZVE52KE"],"uri":["http://zotero.org/groups/753033/items/NZVE52KE"],"itemData":{"id":1583,"type":"webpage","title":"The Java Community Process(SM) Program - communityprocess - final","abstract":"EJB","URL":"https://jcp.org/aboutJava/communityprocess/final/jsr220/index.html","accessed":{"date-parts":[["2016",12,17]]}}}],"schema":"https://github.com/citation-style-language/schema/raw/master/csl-citation.json"} </w:instrText>
       </w:r>
       <w:r>
         <w:rPr>
@@ -4102,7 +4606,7 @@
         <w:fldChar w:fldCharType="separate"/>
       </w:r>
       <w:r>
-        <w:t>[11]</w:t>
+        <w:t>[12]</w:t>
       </w:r>
       <w:r>
         <w:rPr>
@@ -4132,7 +4636,7 @@
         <w:rPr>
           <w:lang w:val="de-DE"/>
         </w:rPr>
-        <w:instrText xml:space="preserve"> ADDIN ZOTERO_ITEM CSL_CITATION {"citationID":"3sxRFdC3","properties":{"formattedCitation":"[12]","plainCitation":"[12]"},"citationItems":[{"id":1582,"uris":["http://zotero.org/groups/753033/items/NWGNURJJ"],"uri":["http://zotero.org/groups/753033/items/NWGNURJJ"],"itemData":{"id":1582,"type":"webpage","title":"The Java Community Process(SM) Program - JSRs: Java Specification Requests - detail JSR# 338","abstract":"Java Persistence","URL":"https://jcp.org/en/jsr/detail?id=338","accessed":{"date-parts":[["2016",12,17]]}}}],"schema":"https://github.com/citation-style-language/schema/raw/master/csl-citation.json"} </w:instrText>
+        <w:instrText xml:space="preserve"> ADDIN ZOTERO_ITEM CSL_CITATION {"citationID":"3sxRFdC3","properties":{"formattedCitation":"[13]","plainCitation":"[13]"},"citationItems":[{"id":1582,"uris":["http://zotero.org/groups/753033/items/NWGNURJJ"],"uri":["http://zotero.org/groups/753033/items/NWGNURJJ"],"itemData":{"id":1582,"type":"webpage","title":"The Java Community Process(SM) Program - JSRs: Java Specification Requests - detail JSR# 338","abstract":"Java Persistence","URL":"https://jcp.org/en/jsr/detail?id=338","accessed":{"date-parts":[["2016",12,17]]}}}],"schema":"https://github.com/citation-style-language/schema/raw/master/csl-citation.json"} </w:instrText>
       </w:r>
       <w:r>
         <w:rPr>
@@ -4141,7 +4645,7 @@
         <w:fldChar w:fldCharType="separate"/>
       </w:r>
       <w:r>
-        <w:t>[12]</w:t>
+        <w:t>[13]</w:t>
       </w:r>
       <w:r>
         <w:rPr>
@@ -4305,7 +4809,7 @@
           <w:color w:val="000000"/>
           <w:lang w:val="de-DE" w:eastAsia="de-DE"/>
         </w:rPr>
-        <w:instrText xml:space="preserve"> ADDIN ZOTERO_ITEM CSL_CITATION {"citationID":"2f81lp6ds5","properties":{"formattedCitation":"[13]","plainCitation":"[13]"},"citationItems":[{"id":807,"uris":["http://zotero.org/groups/753033/items/M6EBFX7S"],"uri":["http://zotero.org/groups/753033/items/M6EBFX7S"],"itemData":{"id":807,"type":"webpage","title":"Message-Driven EJBs","URL":"http://docs.oracle.com/cd/E11035_01/wls100/ejb/message_beans.html","accessed":{"date-parts":[["2016",11,17]]}}}],"schema":"https://github.com/citation-style-language/schema/raw/master/csl-citation.json"} </w:instrText>
+        <w:instrText xml:space="preserve"> ADDIN ZOTERO_ITEM CSL_CITATION {"citationID":"2f81lp6ds5","properties":{"formattedCitation":"[14]","plainCitation":"[14]"},"citationItems":[{"id":807,"uris":["http://zotero.org/groups/753033/items/M6EBFX7S"],"uri":["http://zotero.org/groups/753033/items/M6EBFX7S"],"itemData":{"id":807,"type":"webpage","title":"Message-Driven EJBs","URL":"http://docs.oracle.com/cd/E11035_01/wls100/ejb/message_beans.html","accessed":{"date-parts":[["2016",11,17]]}}}],"schema":"https://github.com/citation-style-language/schema/raw/master/csl-citation.json"} </w:instrText>
       </w:r>
       <w:r>
         <w:rPr>
@@ -4315,7 +4819,7 @@
         <w:fldChar w:fldCharType="separate"/>
       </w:r>
       <w:r>
-        <w:t>[13]</w:t>
+        <w:t>[14]</w:t>
       </w:r>
       <w:r>
         <w:rPr>
@@ -4398,7 +4902,7 @@
           <w:color w:val="000000"/>
           <w:lang w:val="de-DE" w:eastAsia="de-DE"/>
         </w:rPr>
-        <w:instrText xml:space="preserve"> ADDIN ZOTERO_ITEM CSL_CITATION {"citationID":"1ph04j1pp0","properties":{"formattedCitation":"[14]","plainCitation":"[14]"},"citationItems":[{"id":1572,"uris":["http://zotero.org/groups/753033/items/2CNTR8JE"],"uri":["http://zotero.org/groups/753033/items/2CNTR8JE"],"itemData":{"id":1572,"type":"webpage","title":"JSR 339 - Java Community Process","URL":"https://jcp.org/en/jsr/detail?id=339","author":[{"literal":"Oracle Corporation"}],"accessed":{"date-parts":[["2016",12,16]]}}}],"schema":"https://github.com/citation-style-language/schema/raw/master/csl-citation.json"} </w:instrText>
+        <w:instrText xml:space="preserve"> ADDIN ZOTERO_ITEM CSL_CITATION {"citationID":"1ph04j1pp0","properties":{"formattedCitation":"[15]","plainCitation":"[15]"},"citationItems":[{"id":1572,"uris":["http://zotero.org/groups/753033/items/2CNTR8JE"],"uri":["http://zotero.org/groups/753033/items/2CNTR8JE"],"itemData":{"id":1572,"type":"webpage","title":"JSR 339 - Java Community Process","URL":"https://jcp.org/en/jsr/detail?id=339","author":[{"literal":"Oracle Corporation"}],"accessed":{"date-parts":[["2016",12,16]]}}}],"schema":"https://github.com/citation-style-language/schema/raw/master/csl-citation.json"} </w:instrText>
       </w:r>
       <w:r>
         <w:rPr>
@@ -4408,7 +4912,7 @@
         <w:fldChar w:fldCharType="separate"/>
       </w:r>
       <w:r>
-        <w:t>[14]</w:t>
+        <w:t>[15]</w:t>
       </w:r>
       <w:r>
         <w:rPr>
@@ -4502,7 +5006,7 @@
         <w:rPr>
           <w:lang w:val="de-DE"/>
         </w:rPr>
-        <w:instrText xml:space="preserve"> ADDIN ZOTERO_ITEM CSL_CITATION {"citationID":"E06YKSK5","properties":{"formattedCitation":"[15]","plainCitation":"[15]"},"citationItems":[{"id":1574,"uris":["http://zotero.org/groups/753033/items/8ZSDB79J"],"uri":["http://zotero.org/groups/753033/items/8ZSDB79J"],"itemData":{"id":1574,"type":"webpage","title":"Distributed Transaction Processing: The XA Specification","URL":"http://pubs.opengroup.org/onlinepubs/009680699/toc.pdf","accessed":{"date-parts":[["2016",12,17]]}}}],"schema":"https://github.com/citation-style-language/schema/raw/master/csl-citation.json"} </w:instrText>
+        <w:instrText xml:space="preserve"> ADDIN ZOTERO_ITEM CSL_CITATION {"citationID":"E06YKSK5","properties":{"formattedCitation":"[16]","plainCitation":"[16]"},"citationItems":[{"id":1574,"uris":["http://zotero.org/groups/753033/items/8ZSDB79J"],"uri":["http://zotero.org/groups/753033/items/8ZSDB79J"],"itemData":{"id":1574,"type":"webpage","title":"Distributed Transaction Processing: The XA Specification","URL":"http://pubs.opengroup.org/onlinepubs/009680699/toc.pdf","accessed":{"date-parts":[["2016",12,17]]}}}],"schema":"https://github.com/citation-style-language/schema/raw/master/csl-citation.json"} </w:instrText>
       </w:r>
       <w:r>
         <w:rPr>
@@ -4511,7 +5015,7 @@
         <w:fldChar w:fldCharType="separate"/>
       </w:r>
       <w:r>
-        <w:t>[15]</w:t>
+        <w:t>[16]</w:t>
       </w:r>
       <w:r>
         <w:rPr>
@@ -4537,6 +5041,7 @@
         <w:rPr>
           <w:lang w:val="de-DE"/>
         </w:rPr>
+        <w:lastRenderedPageBreak/>
         <w:t>Je nachdem woher der Aufruf der Transaktionsmethoden (begin, commit, etc.) kommt, unterscheidet man client-managed, container-managed und bean-managed. I</w:t>
       </w:r>
       <w:r>
@@ -4575,7 +5080,7 @@
         <w:rPr>
           <w:lang w:val="de-DE"/>
         </w:rPr>
-        <w:instrText xml:space="preserve"> ADDIN ZOTERO_ITEM CSL_CITATION {"citationID":"37QKu4Lf","properties":{"formattedCitation":"[16]","plainCitation":"[16]"},"citationItems":[{"id":1579,"uris":["http://zotero.org/groups/753033/items/FFUNCRI6"],"uri":["http://zotero.org/groups/753033/items/FFUNCRI6"],"itemData":{"id":1579,"type":"webpage","title":"The Java Community Process(SM) Program - JSRs: Java Specification Requests - detail JSR# 907","abstract":"Java Transaction API","URL":"https://jcp.org/en/jsr/detail?id=907","accessed":{"date-parts":[["2016",12,17]]}}}],"schema":"https://github.com/citation-style-language/schema/raw/master/csl-citation.json"} </w:instrText>
+        <w:instrText xml:space="preserve"> ADDIN ZOTERO_ITEM CSL_CITATION {"citationID":"37QKu4Lf","properties":{"formattedCitation":"[17]","plainCitation":"[17]"},"citationItems":[{"id":1579,"uris":["http://zotero.org/groups/753033/items/FFUNCRI6"],"uri":["http://zotero.org/groups/753033/items/FFUNCRI6"],"itemData":{"id":1579,"type":"webpage","title":"The Java Community Process(SM) Program - JSRs: Java Specification Requests - detail JSR# 907","abstract":"Java Transaction API","URL":"https://jcp.org/en/jsr/detail?id=907","accessed":{"date-parts":[["2016",12,17]]}}}],"schema":"https://github.com/citation-style-language/schema/raw/master/csl-citation.json"} </w:instrText>
       </w:r>
       <w:r>
         <w:rPr>
@@ -4584,7 +5089,7 @@
         <w:fldChar w:fldCharType="separate"/>
       </w:r>
       <w:r>
-        <w:t>[16]</w:t>
+        <w:t>[17]</w:t>
       </w:r>
       <w:r>
         <w:rPr>
@@ -4610,7 +5115,6 @@
         <w:rPr>
           <w:lang w:val="de-DE"/>
         </w:rPr>
-        <w:lastRenderedPageBreak/>
         <w:t>Wichtig ist zudem, dass auch die in die Transaktion eingebundenen Ressourcen „XA-compliant“ sind. Das ist für die MariaDB-Instanzen gegeben.</w:t>
       </w:r>
     </w:p>
@@ -4638,50 +5142,7 @@
     </w:p>
     <w:p>
       <w:pPr>
-        <w:jc w:val="both"/>
-        <w:rPr>
-          <w:lang w:val="de-DE"/>
-        </w:rPr>
-      </w:pPr>
-    </w:p>
-    <w:p>
-      <w:pPr>
         <w:pStyle w:val="berschrift2"/>
-        <w:jc w:val="both"/>
-        <w:rPr>
-          <w:highlight w:val="yellow"/>
-          <w:lang w:val="de-DE"/>
-        </w:rPr>
-      </w:pPr>
-      <w:r>
-        <w:rPr>
-          <w:highlight w:val="yellow"/>
-          <w:lang w:val="de-DE"/>
-        </w:rPr>
-        <w:t>???</w:t>
-      </w:r>
-    </w:p>
-    <w:p>
-      <w:pPr>
-        <w:jc w:val="both"/>
-        <w:rPr>
-          <w:lang w:val="de-DE"/>
-        </w:rPr>
-      </w:pPr>
-    </w:p>
-    <w:p>
-      <w:pPr>
-        <w:ind w:left="360"/>
-        <w:jc w:val="both"/>
-        <w:rPr>
-          <w:lang w:val="de-DE"/>
-        </w:rPr>
-      </w:pPr>
-    </w:p>
-    <w:p>
-      <w:pPr>
-        <w:pStyle w:val="berschrift3"/>
-        <w:jc w:val="both"/>
         <w:rPr>
           <w:lang w:val="de-DE"/>
         </w:rPr>
@@ -4929,7 +5390,7 @@
         <w:rPr>
           <w:lang w:val="de-DE"/>
         </w:rPr>
-        <w:instrText xml:space="preserve"> ADDIN ZOTERO_ITEM CSL_CITATION {"citationID":"1874fkdc9l","properties":{"formattedCitation":"[17]","plainCitation":"[17]"},"citationItems":[{"id":1581,"uris":["http://zotero.org/groups/753033/items/ND67K5MW"],"uri":["http://zotero.org/groups/753033/items/ND67K5MW"],"itemData":{"id":1581,"type":"webpage","title":"Angular, version 2: proprioception-reinforcement","abstract":"Today, at a special meetup at Google HQ, we announced the final release version of Angular 2, the full-platform successor to Angular 1.   ...","URL":"http://angularjs.blogspot.com/2016/09/angular2-final.html","shortTitle":"Angular, version 2","author":[{"family":"Kremer","given":"Jules"}],"accessed":{"date-parts":[["2016",12,13]]}}}],"schema":"https://github.com/citation-style-language/schema/raw/master/csl-citation.json"} </w:instrText>
+        <w:instrText xml:space="preserve"> ADDIN ZOTERO_ITEM CSL_CITATION {"citationID":"1874fkdc9l","properties":{"formattedCitation":"[18]","plainCitation":"[18]"},"citationItems":[{"id":1581,"uris":["http://zotero.org/groups/753033/items/ND67K5MW"],"uri":["http://zotero.org/groups/753033/items/ND67K5MW"],"itemData":{"id":1581,"type":"webpage","title":"Angular, version 2: proprioception-reinforcement","abstract":"Today, at a special meetup at Google HQ, we announced the final release version of Angular 2, the full-platform successor to Angular 1.   ...","URL":"http://angularjs.blogspot.com/2016/09/angular2-final.html","shortTitle":"Angular, version 2","author":[{"family":"Kremer","given":"Jules"}],"accessed":{"date-parts":[["2016",12,13]]}}}],"schema":"https://github.com/citation-style-language/schema/raw/master/csl-citation.json"} </w:instrText>
       </w:r>
       <w:r>
         <w:rPr>
@@ -4938,7 +5399,7 @@
         <w:fldChar w:fldCharType="separate"/>
       </w:r>
       <w:r>
-        <w:t>[17]</w:t>
+        <w:t>[18]</w:t>
       </w:r>
       <w:r>
         <w:rPr>
@@ -4950,13 +5411,7 @@
         <w:rPr>
           <w:lang w:val="de-DE"/>
         </w:rPr>
-        <w:t xml:space="preserve">. Damit ist diese Version des Frameworks zum Zeitpunkt der Erstellung dieser Arbeit in etwa 3 Monate jung und zählt folglich zu den modernen Web-Application-Frameworks. Da hierzu auch einige andere verbreitete Frameworks wie beispielsweise ReactJS zählen, seien im Folgenden einige </w:t>
-      </w:r>
-      <w:r>
-        <w:rPr>
-          <w:lang w:val="de-DE"/>
-        </w:rPr>
-        <w:t>Gründe aufgezählt, die diese Entwurfsentscheidung herbeigeführt haben.</w:t>
+        <w:t>. Damit ist diese Version des Frameworks zum Zeitpunkt der Erstellung dieser Arbeit in etwa 3 Monate jung und zählt folglich zu den modernen Web-Application-Frameworks. Da hierzu auch einige andere verbreitete Frameworks wie beispielsweise ReactJS zählen, seien im Folgenden einige Gründe aufgezählt, die diese Entwurfsentscheidung herbeigeführt haben.</w:t>
       </w:r>
     </w:p>
     <w:p>
@@ -4982,7 +5437,7 @@
         <w:rPr>
           <w:lang w:val="de-DE"/>
         </w:rPr>
-        <w:instrText xml:space="preserve"> ADDIN ZOTERO_ITEM CSL_CITATION {"citationID":"t2c99eb1b","properties":{"formattedCitation":"[18]","plainCitation":"[18]"},"citationItems":[{"id":1577,"uris":["http://zotero.org/groups/753033/items/BSU2Q46Q"],"uri":["http://zotero.org/groups/753033/items/BSU2Q46Q"],"itemData":{"id":1577,"type":"webpage","title":"Why Angular 2? · Rangle.io : Angular 2 Training","URL":"https://angular-2-training-book.rangle.io/handout/why_angular_2.html","author":[{"literal":"Rangle.io"}],"accessed":{"date-parts":[["2016",12,13]]}}}],"schema":"https://github.com/citation-style-language/schema/raw/master/csl-citation.json"} </w:instrText>
+        <w:instrText xml:space="preserve"> ADDIN ZOTERO_ITEM CSL_CITATION {"citationID":"t2c99eb1b","properties":{"formattedCitation":"[19]","plainCitation":"[19]"},"citationItems":[{"id":1577,"uris":["http://zotero.org/groups/753033/items/BSU2Q46Q"],"uri":["http://zotero.org/groups/753033/items/BSU2Q46Q"],"itemData":{"id":1577,"type":"webpage","title":"Why Angular 2? · Rangle.io : Angular 2 Training","URL":"https://angular-2-training-book.rangle.io/handout/why_angular_2.html","author":[{"literal":"Rangle.io"}],"accessed":{"date-parts":[["2016",12,13]]}}}],"schema":"https://github.com/citation-style-language/schema/raw/master/csl-citation.json"} </w:instrText>
       </w:r>
       <w:r>
         <w:rPr>
@@ -4991,7 +5446,7 @@
         <w:fldChar w:fldCharType="separate"/>
       </w:r>
       <w:r>
-        <w:t>[18]</w:t>
+        <w:t>[19]</w:t>
       </w:r>
       <w:r>
         <w:rPr>
@@ -5029,7 +5484,7 @@
         <w:rPr>
           <w:lang w:val="de-DE"/>
         </w:rPr>
-        <w:instrText xml:space="preserve"> ADDIN ZOTERO_ITEM CSL_CITATION {"citationID":"949zy9oa","properties":{"formattedCitation":"[18]","plainCitation":"[18]"},"citationItems":[{"id":1577,"uris":["http://zotero.org/groups/753033/items/BSU2Q46Q"],"uri":["http://zotero.org/groups/753033/items/BSU2Q46Q"],"itemData":{"id":1577,"type":"webpage","title":"Why Angular 2? · Rangle.io : Angular 2 Training","URL":"https://angular-2-training-book.rangle.io/handout/why_angular_2.html","author":[{"literal":"Rangle.io"}],"accessed":{"date-parts":[["2016",12,13]]}}}],"schema":"https://github.com/citation-style-language/schema/raw/master/csl-citation.json"} </w:instrText>
+        <w:instrText xml:space="preserve"> ADDIN ZOTERO_ITEM CSL_CITATION {"citationID":"949zy9oa","properties":{"formattedCitation":"[19]","plainCitation":"[19]"},"citationItems":[{"id":1577,"uris":["http://zotero.org/groups/753033/items/BSU2Q46Q"],"uri":["http://zotero.org/groups/753033/items/BSU2Q46Q"],"itemData":{"id":1577,"type":"webpage","title":"Why Angular 2? · Rangle.io : Angular 2 Training","URL":"https://angular-2-training-book.rangle.io/handout/why_angular_2.html","author":[{"literal":"Rangle.io"}],"accessed":{"date-parts":[["2016",12,13]]}}}],"schema":"https://github.com/citation-style-language/schema/raw/master/csl-citation.json"} </w:instrText>
       </w:r>
       <w:r>
         <w:rPr>
@@ -5038,7 +5493,7 @@
         <w:fldChar w:fldCharType="separate"/>
       </w:r>
       <w:r>
-        <w:t>[18]</w:t>
+        <w:t>[19]</w:t>
       </w:r>
       <w:r>
         <w:rPr>
@@ -5112,7 +5567,7 @@
         <w:rPr>
           <w:lang w:val="de-DE"/>
         </w:rPr>
-        <w:instrText xml:space="preserve"> ADDIN ZOTERO_ITEM CSL_CITATION {"citationID":"1nckoh35em","properties":{"formattedCitation":"[19]","plainCitation":"[19]"},"citationItems":[{"id":1575,"uris":["http://zotero.org/groups/753033/items/AHD6XPT7"],"uri":["http://zotero.org/groups/753033/items/AHD6XPT7"],"itemData":{"id":1575,"type":"webpage","title":"angular/material2","container-title":"GitHub","abstract":"material2 - Material Design components for Angular 2","URL":"https://github.com/angular/material2","author":[{"literal":"Google Inc."}],"accessed":{"date-parts":[["2016",12,13]]}}}],"schema":"https://github.com/citation-style-language/schema/raw/master/csl-citation.json"} </w:instrText>
+        <w:instrText xml:space="preserve"> ADDIN ZOTERO_ITEM CSL_CITATION {"citationID":"1nckoh35em","properties":{"formattedCitation":"[20]","plainCitation":"[20]"},"citationItems":[{"id":1575,"uris":["http://zotero.org/groups/753033/items/AHD6XPT7"],"uri":["http://zotero.org/groups/753033/items/AHD6XPT7"],"itemData":{"id":1575,"type":"webpage","title":"angular/material2","container-title":"GitHub","abstract":"material2 - Material Design components for Angular 2","URL":"https://github.com/angular/material2","author":[{"literal":"Google Inc."}],"accessed":{"date-parts":[["2016",12,13]]}}}],"schema":"https://github.com/citation-style-language/schema/raw/master/csl-citation.json"} </w:instrText>
       </w:r>
       <w:r>
         <w:rPr>
@@ -5121,7 +5576,7 @@
         <w:fldChar w:fldCharType="separate"/>
       </w:r>
       <w:r>
-        <w:t>[19]</w:t>
+        <w:t>[20]</w:t>
       </w:r>
       <w:r>
         <w:rPr>
@@ -5534,7 +5989,7 @@
         <w:rPr>
           <w:lang w:val="de-DE"/>
         </w:rPr>
-        <w:instrText xml:space="preserve"> ADDIN ZOTERO_ITEM CSL_CITATION {"citationID":"24ms74pl81","properties":{"formattedCitation":"[20]","plainCitation":"[20]"},"citationItems":[{"id":1576,"uris":["http://zotero.org/groups/753033/items/AXDXDZ7A"],"uri":["http://zotero.org/groups/753033/items/AXDXDZ7A"],"itemData":{"id":1576,"type":"webpage","title":"Angular Services","abstract":"Angular is a development platform for building mobile and desktop web applications","URL":"https://angular.io/docs/ts/latest/guide/architecture.html#!#services","author":[{"literal":"Google Inc."}],"accessed":{"date-parts":[["2016",12,16]]}}}],"schema":"https://github.com/citation-style-language/schema/raw/master/csl-citation.json"} </w:instrText>
+        <w:instrText xml:space="preserve"> ADDIN ZOTERO_ITEM CSL_CITATION {"citationID":"24ms74pl81","properties":{"formattedCitation":"[21]","plainCitation":"[21]"},"citationItems":[{"id":1576,"uris":["http://zotero.org/groups/753033/items/AXDXDZ7A"],"uri":["http://zotero.org/groups/753033/items/AXDXDZ7A"],"itemData":{"id":1576,"type":"webpage","title":"Angular Services","abstract":"Angular is a development platform for building mobile and desktop web applications","URL":"https://angular.io/docs/ts/latest/guide/architecture.html#!#services","author":[{"literal":"Google Inc."}],"accessed":{"date-parts":[["2016",12,16]]}}}],"schema":"https://github.com/citation-style-language/schema/raw/master/csl-citation.json"} </w:instrText>
       </w:r>
       <w:r>
         <w:rPr>
@@ -5543,7 +5998,7 @@
         <w:fldChar w:fldCharType="separate"/>
       </w:r>
       <w:r>
-        <w:t>[20]</w:t>
+        <w:t>[21]</w:t>
       </w:r>
       <w:r>
         <w:rPr>
@@ -5677,13 +6132,27 @@
           <w:color w:val="FF0000"/>
           <w:lang w:val="de-DE"/>
         </w:rPr>
-        <w:t>Für das injecten von Klassen wird die Contexts and Dependency Injection (CDI) verwendet</w:t>
+        <w:t xml:space="preserve">Für das </w:t>
       </w:r>
       <w:r>
         <w:rPr>
           <w:color w:val="FF0000"/>
           <w:lang w:val="de-DE"/>
         </w:rPr>
+        <w:t>I</w:t>
+      </w:r>
+      <w:r>
+        <w:rPr>
+          <w:color w:val="FF0000"/>
+          <w:lang w:val="de-DE"/>
+        </w:rPr>
+        <w:t>njecten von Klassen wird die Contexts and Dependency Injection (CDI) verwendet</w:t>
+      </w:r>
+      <w:r>
+        <w:rPr>
+          <w:color w:val="FF0000"/>
+          <w:lang w:val="de-DE"/>
+        </w:rPr>
         <w:fldChar w:fldCharType="begin"/>
       </w:r>
       <w:r>
@@ -5691,7 +6160,7 @@
           <w:color w:val="FF0000"/>
           <w:lang w:val="de-DE"/>
         </w:rPr>
-        <w:instrText xml:space="preserve"> ADDIN ZOTERO_ITEM CSL_CITATION {"citationID":"KxsMPdDl","properties":{"formattedCitation":"[21]","plainCitation":"[21]"},"citationItems":[{"id":1578,"uris":["http://zotero.org/groups/753033/items/CE49M93I"],"uri":["http://zotero.org/groups/753033/items/CE49M93I"],"itemData":{"id":1578,"type":"webpage","title":"Latest CDI 2.0 news | Contexts and Dependency Injection","URL":"http://www.cdi-spec.org/","accessed":{"date-parts":[["2016",12,17]]}}}],"schema":"https://github.com/citation-style-language/schema/raw/master/csl-citation.json"} </w:instrText>
+        <w:instrText xml:space="preserve"> ADDIN ZOTERO_ITEM CSL_CITATION {"citationID":"KxsMPdDl","properties":{"formattedCitation":"[22]","plainCitation":"[22]"},"citationItems":[{"id":1578,"uris":["http://zotero.org/groups/753033/items/CE49M93I"],"uri":["http://zotero.org/groups/753033/items/CE49M93I"],"itemData":{"id":1578,"type":"webpage","title":"Latest CDI 2.0 news | Contexts and Dependency Injection","URL":"http://www.cdi-spec.org/","accessed":{"date-parts":[["2016",12,17]]}}}],"schema":"https://github.com/citation-style-language/schema/raw/master/csl-citation.json"} </w:instrText>
       </w:r>
       <w:r>
         <w:rPr>
@@ -5701,7 +6170,7 @@
         <w:fldChar w:fldCharType="separate"/>
       </w:r>
       <w:r>
-        <w:t>[21]</w:t>
+        <w:t>[22]</w:t>
       </w:r>
       <w:r>
         <w:rPr>
@@ -6995,7 +7464,7 @@
           <w:kern w:val="0"/>
           <w:lang w:val="de-DE"/>
         </w:rPr>
-        <w:t>MDB</w:t>
+        <w:t>JSR</w:t>
       </w:r>
       <w:r>
         <w:rPr>
@@ -7012,7 +7481,6 @@
           <w:lang w:val="de-DE"/>
         </w:rPr>
         <w:tab/>
-        <w:t>-</w:t>
       </w:r>
       <w:r>
         <w:rPr>
@@ -7021,6 +7489,7 @@
           <w:lang w:val="de-DE"/>
         </w:rPr>
         <w:tab/>
+        <w:t>-</w:t>
       </w:r>
       <w:r>
         <w:rPr>
@@ -7029,7 +7498,6 @@
           <w:lang w:val="de-DE"/>
         </w:rPr>
         <w:tab/>
-        <w:t>Message Driven Bean</w:t>
       </w:r>
       <w:r>
         <w:rPr>
@@ -7045,7 +7513,7 @@
           <w:kern w:val="0"/>
           <w:lang w:val="de-DE"/>
         </w:rPr>
-        <w:tab/>
+        <w:t>Java Specification Request</w:t>
       </w:r>
       <w:r>
         <w:rPr>
@@ -7080,6 +7548,8 @@
         <w:tab/>
         <w:t>X</w:t>
       </w:r>
+      <w:bookmarkStart w:id="6" w:name="_GoBack"/>
+      <w:bookmarkEnd w:id="6"/>
     </w:p>
     <w:p>
       <w:pPr>
@@ -7098,7 +7568,7 @@
           <w:kern w:val="0"/>
           <w:lang w:val="de-DE"/>
         </w:rPr>
-        <w:t>ORM</w:t>
+        <w:t>MDB</w:t>
       </w:r>
       <w:r>
         <w:rPr>
@@ -7132,7 +7602,7 @@
           <w:lang w:val="de-DE"/>
         </w:rPr>
         <w:tab/>
-        <w:t>Object Relational Mapper</w:t>
+        <w:t>Message Driven Bean</w:t>
       </w:r>
       <w:r>
         <w:rPr>
@@ -7165,6 +7635,22 @@
           <w:lang w:val="de-DE"/>
         </w:rPr>
         <w:tab/>
+      </w:r>
+      <w:r>
+        <w:rPr>
+          <w:smallCaps w:val="0"/>
+          <w:kern w:val="0"/>
+          <w:lang w:val="de-DE"/>
+        </w:rPr>
+        <w:tab/>
+      </w:r>
+      <w:r>
+        <w:rPr>
+          <w:smallCaps w:val="0"/>
+          <w:kern w:val="0"/>
+          <w:lang w:val="de-DE"/>
+        </w:rPr>
+        <w:tab/>
         <w:t>X</w:t>
       </w:r>
     </w:p>
@@ -7179,6 +7665,93 @@
           <w:lang w:val="de-DE"/>
         </w:rPr>
       </w:pPr>
+      <w:r>
+        <w:rPr>
+          <w:smallCaps w:val="0"/>
+          <w:kern w:val="0"/>
+          <w:lang w:val="de-DE"/>
+        </w:rPr>
+        <w:t>ORM</w:t>
+      </w:r>
+      <w:r>
+        <w:rPr>
+          <w:smallCaps w:val="0"/>
+          <w:kern w:val="0"/>
+          <w:lang w:val="de-DE"/>
+        </w:rPr>
+        <w:tab/>
+      </w:r>
+      <w:r>
+        <w:rPr>
+          <w:smallCaps w:val="0"/>
+          <w:kern w:val="0"/>
+          <w:lang w:val="de-DE"/>
+        </w:rPr>
+        <w:tab/>
+        <w:t>-</w:t>
+      </w:r>
+      <w:r>
+        <w:rPr>
+          <w:smallCaps w:val="0"/>
+          <w:kern w:val="0"/>
+          <w:lang w:val="de-DE"/>
+        </w:rPr>
+        <w:tab/>
+      </w:r>
+      <w:r>
+        <w:rPr>
+          <w:smallCaps w:val="0"/>
+          <w:kern w:val="0"/>
+          <w:lang w:val="de-DE"/>
+        </w:rPr>
+        <w:tab/>
+        <w:t>Object Relational Mapper</w:t>
+      </w:r>
+      <w:r>
+        <w:rPr>
+          <w:smallCaps w:val="0"/>
+          <w:kern w:val="0"/>
+          <w:lang w:val="de-DE"/>
+        </w:rPr>
+        <w:tab/>
+      </w:r>
+      <w:r>
+        <w:rPr>
+          <w:smallCaps w:val="0"/>
+          <w:kern w:val="0"/>
+          <w:lang w:val="de-DE"/>
+        </w:rPr>
+        <w:tab/>
+      </w:r>
+      <w:r>
+        <w:rPr>
+          <w:smallCaps w:val="0"/>
+          <w:kern w:val="0"/>
+          <w:lang w:val="de-DE"/>
+        </w:rPr>
+        <w:tab/>
+      </w:r>
+      <w:r>
+        <w:rPr>
+          <w:smallCaps w:val="0"/>
+          <w:kern w:val="0"/>
+          <w:lang w:val="de-DE"/>
+        </w:rPr>
+        <w:tab/>
+        <w:t>X</w:t>
+      </w:r>
+    </w:p>
+    <w:p>
+      <w:pPr>
+        <w:pStyle w:val="ReferenceHead"/>
+        <w:ind w:left="202"/>
+        <w:jc w:val="both"/>
+        <w:rPr>
+          <w:smallCaps w:val="0"/>
+          <w:kern w:val="0"/>
+          <w:lang w:val="de-DE"/>
+        </w:rPr>
+      </w:pPr>
     </w:p>
     <w:p>
       <w:pPr>
@@ -7334,6 +7907,18 @@
       </w:r>
       <w:r>
         <w:tab/>
+        <w:t>„JMS20.pdf“. .</w:t>
+      </w:r>
+    </w:p>
+    <w:p>
+      <w:pPr>
+        <w:pStyle w:val="Literaturverzeichnis"/>
+      </w:pPr>
+      <w:r>
+        <w:t>[8]</w:t>
+      </w:r>
+      <w:r>
+        <w:tab/>
         <w:t>„jms.pdf“. .</w:t>
       </w:r>
     </w:p>
@@ -7342,7 +7927,7 @@
         <w:pStyle w:val="Literaturverzeichnis"/>
       </w:pPr>
       <w:r>
-        <w:t>[8]</w:t>
+        <w:t>[9]</w:t>
       </w:r>
       <w:r>
         <w:tab/>
@@ -7373,7 +7958,7 @@
         <w:pStyle w:val="Literaturverzeichnis"/>
       </w:pPr>
       <w:r>
-        <w:t>[9]</w:t>
+        <w:t>[10]</w:t>
       </w:r>
       <w:r>
         <w:tab/>
@@ -7385,7 +7970,7 @@
         <w:pStyle w:val="Literaturverzeichnis"/>
       </w:pPr>
       <w:r>
-        <w:t>[10]</w:t>
+        <w:t>[11]</w:t>
       </w:r>
       <w:r>
         <w:tab/>
@@ -7397,7 +7982,7 @@
         <w:pStyle w:val="Literaturverzeichnis"/>
       </w:pPr>
       <w:r>
-        <w:t>[11]</w:t>
+        <w:t>[12]</w:t>
       </w:r>
       <w:r>
         <w:tab/>
@@ -7409,14 +7994,11 @@
         <w:pStyle w:val="Literaturverzeichnis"/>
       </w:pPr>
       <w:r>
-        <w:t>[12]</w:t>
+        <w:t>[13]</w:t>
       </w:r>
       <w:r>
         <w:tab/>
-        <w:t xml:space="preserve">„The Java Community Process(SM) Program - JSRs: Java Specification Requests - detail JSR# 338“. [Online]. </w:t>
-      </w:r>
-      <w:r>
-        <w:t>Verfügbar unter: https://jcp.org/en/jsr/detail?id=338. [Zugegriffen: 17-Dez-2016].</w:t>
+        <w:t>„The Java Community Process(SM) Program - JSRs: Java Specification Requests - detail JSR# 338“. [Online]. Verfügbar unter: https://jcp.org/en/jsr/detail?id=338. [Zugegriffen: 17-Dez-2016].</w:t>
       </w:r>
     </w:p>
     <w:p>
@@ -7424,7 +8006,7 @@
         <w:pStyle w:val="Literaturverzeichnis"/>
       </w:pPr>
       <w:r>
-        <w:t>[13]</w:t>
+        <w:t>[14]</w:t>
       </w:r>
       <w:r>
         <w:tab/>
@@ -7436,7 +8018,7 @@
         <w:pStyle w:val="Literaturverzeichnis"/>
       </w:pPr>
       <w:r>
-        <w:t>[14]</w:t>
+        <w:t>[15]</w:t>
       </w:r>
       <w:r>
         <w:tab/>
@@ -7448,7 +8030,7 @@
         <w:pStyle w:val="Literaturverzeichnis"/>
       </w:pPr>
       <w:r>
-        <w:t>[15]</w:t>
+        <w:t>[16]</w:t>
       </w:r>
       <w:r>
         <w:tab/>
@@ -7460,7 +8042,7 @@
         <w:pStyle w:val="Literaturverzeichnis"/>
       </w:pPr>
       <w:r>
-        <w:t>[16]</w:t>
+        <w:t>[17]</w:t>
       </w:r>
       <w:r>
         <w:tab/>
@@ -7472,7 +8054,7 @@
         <w:pStyle w:val="Literaturverzeichnis"/>
       </w:pPr>
       <w:r>
-        <w:t>[17]</w:t>
+        <w:t>[18]</w:t>
       </w:r>
       <w:r>
         <w:tab/>
@@ -7484,7 +8066,7 @@
         <w:pStyle w:val="Literaturverzeichnis"/>
       </w:pPr>
       <w:r>
-        <w:t>[18]</w:t>
+        <w:t>[19]</w:t>
       </w:r>
       <w:r>
         <w:tab/>
@@ -7496,7 +8078,7 @@
         <w:pStyle w:val="Literaturverzeichnis"/>
       </w:pPr>
       <w:r>
-        <w:t>[19]</w:t>
+        <w:t>[20]</w:t>
       </w:r>
       <w:r>
         <w:tab/>
@@ -7518,7 +8100,7 @@
         <w:pStyle w:val="Literaturverzeichnis"/>
       </w:pPr>
       <w:r>
-        <w:t>[20]</w:t>
+        <w:t>[21]</w:t>
       </w:r>
       <w:r>
         <w:tab/>
@@ -7530,7 +8112,7 @@
         <w:pStyle w:val="Literaturverzeichnis"/>
       </w:pPr>
       <w:r>
-        <w:t>[21]</w:t>
+        <w:t>[22]</w:t>
       </w:r>
       <w:r>
         <w:tab/>
@@ -8918,7 +9500,7 @@
         <w:rPr>
           <w:lang w:val="de-DE"/>
         </w:rPr>
-        <w:instrText xml:space="preserve"> ADDIN ZOTERO_ITEM CSL_CITATION {"citationID":"hg0k4662t","properties":{"formattedCitation":"[9]","plainCitation":"[9]"},"citationItems":[{"id":1554,"uris":["http://zotero.org/groups/753033/items/H7ZBQBP5"],"uri":["http://zotero.org/groups/753033/items/H7ZBQBP5"],"itemData":{"id":1554,"type":"webpage","title":"Hypertext Transfer Protocol Version 2 (HTTP/2)","URL":"https://tools.ietf.org/html/rfc7540","author":[{"family":"Belshe","given":"Mike"},{"family":"Thomson","given":"Martin"},{"family":"Peon","given":"Roberto"}],"accessed":{"date-parts":[["2016",12,5]]}}}],"schema":"https://github.com/citation-style-language/schema/raw/master/csl-citation.json"} </w:instrText>
+        <w:instrText xml:space="preserve"> ADDIN ZOTERO_ITEM CSL_CITATION {"citationID":"hg0k4662t","properties":{"formattedCitation":"[10]","plainCitation":"[10]"},"citationItems":[{"id":1554,"uris":["http://zotero.org/groups/753033/items/H7ZBQBP5"],"uri":["http://zotero.org/groups/753033/items/H7ZBQBP5"],"itemData":{"id":1554,"type":"webpage","title":"Hypertext Transfer Protocol Version 2 (HTTP/2)","URL":"https://tools.ietf.org/html/rfc7540","author":[{"family":"Belshe","given":"Mike"},{"family":"Thomson","given":"Martin"},{"family":"Peon","given":"Roberto"}],"accessed":{"date-parts":[["2016",12,5]]}}}],"schema":"https://github.com/citation-style-language/schema/raw/master/csl-citation.json"} </w:instrText>
       </w:r>
       <w:r>
         <w:rPr>
@@ -8927,7 +9509,7 @@
         <w:fldChar w:fldCharType="separate"/>
       </w:r>
       <w:r>
-        <w:t>[9]</w:t>
+        <w:t>[10]</w:t>
       </w:r>
       <w:r>
         <w:rPr>
@@ -8979,7 +9561,7 @@
         <w:rPr>
           <w:lang w:val="de-DE"/>
         </w:rPr>
-        <w:instrText xml:space="preserve"> ADDIN ZOTERO_ITEM CSL_CITATION {"citationID":"1shrpgnk4k","properties":{"formattedCitation":"[10]","plainCitation":"[10]"},"citationItems":[{"id":1552,"uris":["http://zotero.org/groups/753033/items/BMH3JNKF"],"uri":["http://zotero.org/groups/753033/items/BMH3JNKF"],"itemData":{"id":1552,"type":"webpage","title":"Hibernate ORM 5.0 User Guide","URL":"https://docs.jboss.org/hibernate/orm/5.0/userguide/html_single/Hibernate_User_Guide.html","accessed":{"date-parts":[["2016",12,5]]}}}],"schema":"https://github.com/citation-style-language/schema/raw/master/csl-citation.json"} </w:instrText>
+        <w:instrText xml:space="preserve"> ADDIN ZOTERO_ITEM CSL_CITATION {"citationID":"1shrpgnk4k","properties":{"formattedCitation":"[11]","plainCitation":"[11]"},"citationItems":[{"id":1552,"uris":["http://zotero.org/groups/753033/items/BMH3JNKF"],"uri":["http://zotero.org/groups/753033/items/BMH3JNKF"],"itemData":{"id":1552,"type":"webpage","title":"Hibernate ORM 5.0 User Guide","URL":"https://docs.jboss.org/hibernate/orm/5.0/userguide/html_single/Hibernate_User_Guide.html","accessed":{"date-parts":[["2016",12,5]]}}}],"schema":"https://github.com/citation-style-language/schema/raw/master/csl-citation.json"} </w:instrText>
       </w:r>
       <w:r>
         <w:rPr>
@@ -8988,7 +9570,7 @@
         <w:fldChar w:fldCharType="separate"/>
       </w:r>
       <w:r>
-        <w:t>[10]</w:t>
+        <w:t>[11]</w:t>
       </w:r>
       <w:r>
         <w:rPr>
@@ -11005,6 +11587,36 @@
   </w:num>
   <w:num w:numId="35">
     <w:abstractNumId w:val="17"/>
+  </w:num>
+  <w:num w:numId="36">
+    <w:abstractNumId w:val="0"/>
+    <w:lvlOverride w:ilvl="0">
+      <w:startOverride w:val="1"/>
+    </w:lvlOverride>
+    <w:lvlOverride w:ilvl="1">
+      <w:startOverride w:val="1"/>
+    </w:lvlOverride>
+    <w:lvlOverride w:ilvl="2">
+      <w:startOverride w:val="1"/>
+    </w:lvlOverride>
+    <w:lvlOverride w:ilvl="3">
+      <w:startOverride w:val="1"/>
+    </w:lvlOverride>
+    <w:lvlOverride w:ilvl="4">
+      <w:startOverride w:val="1"/>
+    </w:lvlOverride>
+    <w:lvlOverride w:ilvl="5">
+      <w:startOverride w:val="1"/>
+    </w:lvlOverride>
+    <w:lvlOverride w:ilvl="6">
+      <w:startOverride w:val="1"/>
+    </w:lvlOverride>
+    <w:lvlOverride w:ilvl="7">
+      <w:startOverride w:val="1"/>
+    </w:lvlOverride>
+    <w:lvlOverride w:ilvl="8">
+      <w:startOverride w:val="1"/>
+    </w:lvlOverride>
   </w:num>
 </w:numbering>
 </file>
@@ -12207,7 +12819,7 @@
 </file>
 
 <file path=customXml/itemProps1.xml><?xml version="1.0" encoding="utf-8"?>
-<ds:datastoreItem xmlns:ds="http://schemas.openxmlformats.org/officeDocument/2006/customXml" ds:itemID="{6454FA4C-78E5-4799-89B3-8108C2A5E6EA}">
+<ds:datastoreItem xmlns:ds="http://schemas.openxmlformats.org/officeDocument/2006/customXml" ds:itemID="{6D14AE29-7FB1-43EA-BB06-4CC32289F54B}">
   <ds:schemaRefs>
     <ds:schemaRef ds:uri="http://schemas.openxmlformats.org/officeDocument/2006/bibliography"/>
   </ds:schemaRefs>

</xml_diff>

<commit_message>
admin client screenshots eingebaut
</commit_message>
<xml_diff>
--- a/dokumentation/studienarbeit.docx
+++ b/dokumentation/studienarbeit.docx
@@ -31,11 +31,19 @@
           <w:lang w:val="de-DE"/>
         </w:rPr>
       </w:pPr>
-      <w:r>
-        <w:rPr>
-          <w:lang w:val="de-DE"/>
-        </w:rPr>
-        <w:t>Redesign einer Chat-Anwendung als verteiltes System.</w:t>
+      <w:proofErr w:type="spellStart"/>
+      <w:r>
+        <w:rPr>
+          <w:lang w:val="de-DE"/>
+        </w:rPr>
+        <w:t>Redesign</w:t>
+      </w:r>
+      <w:proofErr w:type="spellEnd"/>
+      <w:r>
+        <w:rPr>
+          <w:lang w:val="de-DE"/>
+        </w:rPr>
+        <w:t xml:space="preserve"> einer Chat-Anwendung als verteiltes System.</w:t>
       </w:r>
     </w:p>
     <w:p>
@@ -51,7 +59,21 @@
         <w:rPr>
           <w:lang w:val="de-DE"/>
         </w:rPr>
-        <w:t>C. Eidelloth, D. Sau</w:t>
+        <w:t xml:space="preserve">C. </w:t>
+      </w:r>
+      <w:proofErr w:type="spellStart"/>
+      <w:r>
+        <w:rPr>
+          <w:lang w:val="de-DE"/>
+        </w:rPr>
+        <w:t>Eidelloth</w:t>
+      </w:r>
+      <w:proofErr w:type="spellEnd"/>
+      <w:r>
+        <w:rPr>
+          <w:lang w:val="de-DE"/>
+        </w:rPr>
+        <w:t>, D. Sau</w:t>
       </w:r>
       <w:r>
         <w:rPr>
@@ -75,7 +97,21 @@
         <w:rPr>
           <w:lang w:val="de-DE"/>
         </w:rPr>
-        <w:t xml:space="preserve">F. Stützinger </w:t>
+        <w:t xml:space="preserve">F. </w:t>
+      </w:r>
+      <w:proofErr w:type="spellStart"/>
+      <w:r>
+        <w:rPr>
+          <w:lang w:val="de-DE"/>
+        </w:rPr>
+        <w:t>Stützinger</w:t>
+      </w:r>
+      <w:proofErr w:type="spellEnd"/>
+      <w:r>
+        <w:rPr>
+          <w:lang w:val="de-DE"/>
+        </w:rPr>
+        <w:t xml:space="preserve"> </w:t>
       </w:r>
       <w:r>
         <w:rPr>
@@ -450,11 +486,33 @@
         </w:rPr>
         <w:t xml:space="preserve"> von </w:t>
       </w:r>
-      <w:r>
-        <w:rPr>
-          <w:lang w:val="de-DE"/>
-        </w:rPr>
-        <w:t>Wildfly und MariaDB der Chatanwendung zurückzuführen</w:t>
+      <w:proofErr w:type="spellStart"/>
+      <w:r>
+        <w:rPr>
+          <w:lang w:val="de-DE"/>
+        </w:rPr>
+        <w:t>Wildfly</w:t>
+      </w:r>
+      <w:proofErr w:type="spellEnd"/>
+      <w:r>
+        <w:rPr>
+          <w:lang w:val="de-DE"/>
+        </w:rPr>
+        <w:t xml:space="preserve"> und </w:t>
+      </w:r>
+      <w:proofErr w:type="spellStart"/>
+      <w:r>
+        <w:rPr>
+          <w:lang w:val="de-DE"/>
+        </w:rPr>
+        <w:t>MariaDB</w:t>
+      </w:r>
+      <w:proofErr w:type="spellEnd"/>
+      <w:r>
+        <w:rPr>
+          <w:lang w:val="de-DE"/>
+        </w:rPr>
+        <w:t xml:space="preserve"> der Chatanwendung zurückzuführen</w:t>
       </w:r>
       <w:r>
         <w:rPr>
@@ -715,7 +773,21 @@
         <w:rPr>
           <w:lang w:val="de-DE"/>
         </w:rPr>
-        <w:t>, sondern agiert nach dem Prinzip „fire-and-forget“</w:t>
+        <w:t>, sondern agiert nach dem Prinzip „</w:t>
+      </w:r>
+      <w:proofErr w:type="spellStart"/>
+      <w:r>
+        <w:rPr>
+          <w:lang w:val="de-DE"/>
+        </w:rPr>
+        <w:t>fire-and-forget</w:t>
+      </w:r>
+      <w:proofErr w:type="spellEnd"/>
+      <w:r>
+        <w:rPr>
+          <w:lang w:val="de-DE"/>
+        </w:rPr>
+        <w:t>“</w:t>
       </w:r>
       <w:r>
         <w:rPr>
@@ -842,7 +914,21 @@
         <w:rPr>
           <w:lang w:val="de-DE"/>
         </w:rPr>
-        <w:t xml:space="preserve"> die Verfügbarkeit und Rubstheit von Systemen erheblich </w:t>
+        <w:t xml:space="preserve"> die Verfügbarkeit und </w:t>
+      </w:r>
+      <w:proofErr w:type="spellStart"/>
+      <w:r>
+        <w:rPr>
+          <w:lang w:val="de-DE"/>
+        </w:rPr>
+        <w:t>Rubstheit</w:t>
+      </w:r>
+      <w:proofErr w:type="spellEnd"/>
+      <w:r>
+        <w:rPr>
+          <w:lang w:val="de-DE"/>
+        </w:rPr>
+        <w:t xml:space="preserve"> von Systemen erheblich </w:t>
       </w:r>
       <w:r>
         <w:rPr>
@@ -909,7 +995,35 @@
         <w:rPr>
           <w:lang w:val="de-DE"/>
         </w:rPr>
-        <w:t>Asynchrone und nachrichtenbasierte Programmierung ist signifikant aufwendiger als einfacher call-and-return- Stil. Fehlversuche in asynchronen Systemen kann aufwendig sein.</w:t>
+        <w:t xml:space="preserve">Asynchrone und nachrichtenbasierte Programmierung ist signifikant aufwendiger als einfacher </w:t>
+      </w:r>
+      <w:proofErr w:type="spellStart"/>
+      <w:r>
+        <w:rPr>
+          <w:lang w:val="de-DE"/>
+        </w:rPr>
+        <w:t>call</w:t>
+      </w:r>
+      <w:proofErr w:type="spellEnd"/>
+      <w:r>
+        <w:rPr>
+          <w:lang w:val="de-DE"/>
+        </w:rPr>
+        <w:t>-</w:t>
+      </w:r>
+      <w:proofErr w:type="spellStart"/>
+      <w:r>
+        <w:rPr>
+          <w:lang w:val="de-DE"/>
+        </w:rPr>
+        <w:t>and</w:t>
+      </w:r>
+      <w:proofErr w:type="spellEnd"/>
+      <w:r>
+        <w:rPr>
+          <w:lang w:val="de-DE"/>
+        </w:rPr>
+        <w:t>-return- Stil. Fehlversuche in asynchronen Systemen kann aufwendig sein.</w:t>
       </w:r>
     </w:p>
     <w:p>
@@ -1049,21 +1163,156 @@
           <w:highlight w:val="red"/>
           <w:lang w:val="de-DE"/>
         </w:rPr>
-        <w:t>&gt;&gt; is an API for accessing enterprise messaging systems from Java programs</w:t>
-      </w:r>
-    </w:p>
-    <w:p>
-      <w:pPr>
-        <w:jc w:val="both"/>
-        <w:rPr>
-          <w:lang w:val="de-DE"/>
-        </w:rPr>
-      </w:pPr>
-      <w:r>
-        <w:rPr>
-          <w:lang w:val="de-DE"/>
-        </w:rPr>
-        <w:t>JMS ist eine API, die als Bestandteil von Java EE Interfaces definiert, welche die Interaktion von Java-Anwendungen mit einer Message Oriented Middleware (MOM) ermöglichen</w:t>
+        <w:t xml:space="preserve">&gt;&gt; </w:t>
+      </w:r>
+      <w:proofErr w:type="spellStart"/>
+      <w:r>
+        <w:rPr>
+          <w:highlight w:val="red"/>
+          <w:lang w:val="de-DE"/>
+        </w:rPr>
+        <w:t>is</w:t>
+      </w:r>
+      <w:proofErr w:type="spellEnd"/>
+      <w:r>
+        <w:rPr>
+          <w:highlight w:val="red"/>
+          <w:lang w:val="de-DE"/>
+        </w:rPr>
+        <w:t xml:space="preserve"> an API </w:t>
+      </w:r>
+      <w:proofErr w:type="spellStart"/>
+      <w:r>
+        <w:rPr>
+          <w:highlight w:val="red"/>
+          <w:lang w:val="de-DE"/>
+        </w:rPr>
+        <w:t>for</w:t>
+      </w:r>
+      <w:proofErr w:type="spellEnd"/>
+      <w:r>
+        <w:rPr>
+          <w:highlight w:val="red"/>
+          <w:lang w:val="de-DE"/>
+        </w:rPr>
+        <w:t xml:space="preserve"> </w:t>
+      </w:r>
+      <w:proofErr w:type="spellStart"/>
+      <w:r>
+        <w:rPr>
+          <w:highlight w:val="red"/>
+          <w:lang w:val="de-DE"/>
+        </w:rPr>
+        <w:t>accessing</w:t>
+      </w:r>
+      <w:proofErr w:type="spellEnd"/>
+      <w:r>
+        <w:rPr>
+          <w:highlight w:val="red"/>
+          <w:lang w:val="de-DE"/>
+        </w:rPr>
+        <w:t xml:space="preserve"> </w:t>
+      </w:r>
+      <w:proofErr w:type="spellStart"/>
+      <w:r>
+        <w:rPr>
+          <w:highlight w:val="red"/>
+          <w:lang w:val="de-DE"/>
+        </w:rPr>
+        <w:t>enterprise</w:t>
+      </w:r>
+      <w:proofErr w:type="spellEnd"/>
+      <w:r>
+        <w:rPr>
+          <w:highlight w:val="red"/>
+          <w:lang w:val="de-DE"/>
+        </w:rPr>
+        <w:t xml:space="preserve"> </w:t>
+      </w:r>
+      <w:proofErr w:type="spellStart"/>
+      <w:r>
+        <w:rPr>
+          <w:highlight w:val="red"/>
+          <w:lang w:val="de-DE"/>
+        </w:rPr>
+        <w:t>messaging</w:t>
+      </w:r>
+      <w:proofErr w:type="spellEnd"/>
+      <w:r>
+        <w:rPr>
+          <w:highlight w:val="red"/>
+          <w:lang w:val="de-DE"/>
+        </w:rPr>
+        <w:t xml:space="preserve"> </w:t>
+      </w:r>
+      <w:proofErr w:type="spellStart"/>
+      <w:r>
+        <w:rPr>
+          <w:highlight w:val="red"/>
+          <w:lang w:val="de-DE"/>
+        </w:rPr>
+        <w:t>systems</w:t>
+      </w:r>
+      <w:proofErr w:type="spellEnd"/>
+      <w:r>
+        <w:rPr>
+          <w:highlight w:val="red"/>
+          <w:lang w:val="de-DE"/>
+        </w:rPr>
+        <w:t xml:space="preserve"> </w:t>
+      </w:r>
+      <w:proofErr w:type="spellStart"/>
+      <w:r>
+        <w:rPr>
+          <w:highlight w:val="red"/>
+          <w:lang w:val="de-DE"/>
+        </w:rPr>
+        <w:t>from</w:t>
+      </w:r>
+      <w:proofErr w:type="spellEnd"/>
+      <w:r>
+        <w:rPr>
+          <w:highlight w:val="red"/>
+          <w:lang w:val="de-DE"/>
+        </w:rPr>
+        <w:t xml:space="preserve"> Java </w:t>
+      </w:r>
+      <w:proofErr w:type="spellStart"/>
+      <w:r>
+        <w:rPr>
+          <w:highlight w:val="red"/>
+          <w:lang w:val="de-DE"/>
+        </w:rPr>
+        <w:t>programs</w:t>
+      </w:r>
+      <w:proofErr w:type="spellEnd"/>
+    </w:p>
+    <w:p>
+      <w:pPr>
+        <w:jc w:val="both"/>
+        <w:rPr>
+          <w:lang w:val="de-DE"/>
+        </w:rPr>
+      </w:pPr>
+      <w:r>
+        <w:rPr>
+          <w:lang w:val="de-DE"/>
+        </w:rPr>
+        <w:t xml:space="preserve">JMS ist eine API, die als Bestandteil von Java EE Interfaces definiert, welche die Interaktion von Java-Anwendungen mit einer Message </w:t>
+      </w:r>
+      <w:proofErr w:type="spellStart"/>
+      <w:r>
+        <w:rPr>
+          <w:lang w:val="de-DE"/>
+        </w:rPr>
+        <w:t>Oriented</w:t>
+      </w:r>
+      <w:proofErr w:type="spellEnd"/>
+      <w:r>
+        <w:rPr>
+          <w:lang w:val="de-DE"/>
+        </w:rPr>
+        <w:t xml:space="preserve"> Middleware (MOM) ermöglichen</w:t>
       </w:r>
       <w:r>
         <w:rPr>
@@ -1100,8 +1349,13 @@
         </w:rPr>
         <w:fldChar w:fldCharType="separate"/>
       </w:r>
-      <w:r>
-        <w:t xml:space="preserve">Abbildung </w:t>
+      <w:proofErr w:type="spellStart"/>
+      <w:r>
+        <w:t>Abbildung</w:t>
+      </w:r>
+      <w:proofErr w:type="spellEnd"/>
+      <w:r>
+        <w:t xml:space="preserve"> </w:t>
       </w:r>
       <w:r>
         <w:rPr>
@@ -1137,7 +1391,21 @@
         <w:rPr>
           <w:lang w:val="de-DE"/>
         </w:rPr>
-        <w:t>Vom Grundsatz her stellt die Message Oriented Middleware eher ein prozessorientierter Client/Server-Modell dar und bietet damit nicht das gleiche Abstraktionsniveau wie bei objektorientierten Konzepten.</w:t>
+        <w:t xml:space="preserve">Vom Grundsatz her stellt die Message </w:t>
+      </w:r>
+      <w:proofErr w:type="spellStart"/>
+      <w:r>
+        <w:rPr>
+          <w:lang w:val="de-DE"/>
+        </w:rPr>
+        <w:t>Oriented</w:t>
+      </w:r>
+      <w:proofErr w:type="spellEnd"/>
+      <w:r>
+        <w:rPr>
+          <w:lang w:val="de-DE"/>
+        </w:rPr>
+        <w:t xml:space="preserve"> Middleware eher ein prozessorientierter Client/Server-Modell dar und bietet damit nicht das gleiche Abstraktionsniveau wie bei objektorientierten Konzepten.</w:t>
       </w:r>
       <w:r>
         <w:rPr>
@@ -1224,8 +1492,13 @@
         </w:rPr>
       </w:pPr>
       <w:bookmarkStart w:id="1" w:name="_Ref469748567"/>
-      <w:r>
-        <w:t xml:space="preserve">Abbildung </w:t>
+      <w:proofErr w:type="spellStart"/>
+      <w:r>
+        <w:t>Abbildung</w:t>
+      </w:r>
+      <w:proofErr w:type="spellEnd"/>
+      <w:r>
+        <w:t xml:space="preserve"> </w:t>
       </w:r>
       <w:r>
         <w:fldChar w:fldCharType="begin"/>
@@ -1247,7 +1520,71 @@
       </w:r>
       <w:bookmarkEnd w:id="1"/>
       <w:r>
-        <w:t xml:space="preserve"> Clients in verschiedenen Rollen kommunizieren mit dem JMS Provider (hier eine MOM) über die JMS API </w:t>
+        <w:t xml:space="preserve"> Clients in </w:t>
+      </w:r>
+      <w:proofErr w:type="spellStart"/>
+      <w:r>
+        <w:t>verschiedenen</w:t>
+      </w:r>
+      <w:proofErr w:type="spellEnd"/>
+      <w:r>
+        <w:t xml:space="preserve"> </w:t>
+      </w:r>
+      <w:proofErr w:type="spellStart"/>
+      <w:r>
+        <w:t>Rollen</w:t>
+      </w:r>
+      <w:proofErr w:type="spellEnd"/>
+      <w:r>
+        <w:t xml:space="preserve"> </w:t>
+      </w:r>
+      <w:proofErr w:type="spellStart"/>
+      <w:r>
+        <w:t>kommunizieren</w:t>
+      </w:r>
+      <w:proofErr w:type="spellEnd"/>
+      <w:r>
+        <w:t xml:space="preserve"> </w:t>
+      </w:r>
+      <w:proofErr w:type="spellStart"/>
+      <w:r>
+        <w:t>mit</w:t>
+      </w:r>
+      <w:proofErr w:type="spellEnd"/>
+      <w:r>
+        <w:t xml:space="preserve"> </w:t>
+      </w:r>
+      <w:proofErr w:type="spellStart"/>
+      <w:r>
+        <w:t>dem</w:t>
+      </w:r>
+      <w:proofErr w:type="spellEnd"/>
+      <w:r>
+        <w:t xml:space="preserve"> JMS Provider (</w:t>
+      </w:r>
+      <w:proofErr w:type="spellStart"/>
+      <w:r>
+        <w:t>hier</w:t>
+      </w:r>
+      <w:proofErr w:type="spellEnd"/>
+      <w:r>
+        <w:t xml:space="preserve"> </w:t>
+      </w:r>
+      <w:proofErr w:type="spellStart"/>
+      <w:r>
+        <w:t>eine</w:t>
+      </w:r>
+      <w:proofErr w:type="spellEnd"/>
+      <w:r>
+        <w:t xml:space="preserve"> MOM) </w:t>
+      </w:r>
+      <w:proofErr w:type="spellStart"/>
+      <w:r>
+        <w:t>über</w:t>
+      </w:r>
+      <w:proofErr w:type="spellEnd"/>
+      <w:r>
+        <w:t xml:space="preserve"> die JMS API </w:t>
       </w:r>
       <w:r>
         <w:fldChar w:fldCharType="begin"/>
@@ -1388,25 +1725,55 @@
         </w:rPr>
         <w:t>JMS-</w:t>
       </w:r>
+      <w:proofErr w:type="spellStart"/>
       <w:r>
         <w:rPr>
           <w:lang w:val="de-DE"/>
         </w:rPr>
         <w:t>Destinations</w:t>
       </w:r>
-    </w:p>
-    <w:p>
-      <w:pPr>
-        <w:jc w:val="both"/>
-        <w:rPr>
-          <w:lang w:val="de-DE"/>
-        </w:rPr>
-      </w:pPr>
-      <w:r>
-        <w:rPr>
-          <w:lang w:val="de-DE"/>
-        </w:rPr>
-        <w:t>JMS bietet zur Übermittlung von Nachrichten zwei JMS-Destinations an, Queue und Topic. Die Queue dient der asynchronen Point-to-Point Kommunikation.</w:t>
+      <w:proofErr w:type="spellEnd"/>
+    </w:p>
+    <w:p>
+      <w:pPr>
+        <w:jc w:val="both"/>
+        <w:rPr>
+          <w:lang w:val="de-DE"/>
+        </w:rPr>
+      </w:pPr>
+      <w:r>
+        <w:rPr>
+          <w:lang w:val="de-DE"/>
+        </w:rPr>
+        <w:t>JMS bietet zur Übermittlung von Nachrichten zwei JMS-</w:t>
+      </w:r>
+      <w:proofErr w:type="spellStart"/>
+      <w:r>
+        <w:rPr>
+          <w:lang w:val="de-DE"/>
+        </w:rPr>
+        <w:t>Destinations</w:t>
+      </w:r>
+      <w:proofErr w:type="spellEnd"/>
+      <w:r>
+        <w:rPr>
+          <w:lang w:val="de-DE"/>
+        </w:rPr>
+        <w:t xml:space="preserve"> an, Queue und Topic. Die Queue dient der asynchronen Point-</w:t>
+      </w:r>
+      <w:proofErr w:type="spellStart"/>
+      <w:r>
+        <w:rPr>
+          <w:lang w:val="de-DE"/>
+        </w:rPr>
+        <w:t>to</w:t>
+      </w:r>
+      <w:proofErr w:type="spellEnd"/>
+      <w:r>
+        <w:rPr>
+          <w:lang w:val="de-DE"/>
+        </w:rPr>
+        <w:t>-Point Kommunikation.</w:t>
       </w:r>
       <w:r>
         <w:rPr>
@@ -1418,7 +1785,35 @@
         <w:rPr>
           <w:lang w:val="de-DE"/>
         </w:rPr>
-        <w:t xml:space="preserve"> Nachrichten werden i.d.R. nach dem FIFO-Prinzip vom Sender in der Queue abgelegt und vom Empfänger dort abgeholt. Topics werden hingegen eingesetzt, wenn die Nachricht im Rahmen eines Publish-Subscribe-Verfahren an mehrere Empfänger versendet werden soll.</w:t>
+        <w:t xml:space="preserve"> Nachrichten werden i.d.R. nach dem FIFO-Prinzip vom Sender in der Queue abgelegt und vom Empfänger dort abgeholt. Topics werden hingegen eingesetzt, wenn die Nachricht im Rahmen eines </w:t>
+      </w:r>
+      <w:proofErr w:type="spellStart"/>
+      <w:r>
+        <w:rPr>
+          <w:lang w:val="de-DE"/>
+        </w:rPr>
+        <w:t>Publish</w:t>
+      </w:r>
+      <w:proofErr w:type="spellEnd"/>
+      <w:r>
+        <w:rPr>
+          <w:lang w:val="de-DE"/>
+        </w:rPr>
+        <w:t>-</w:t>
+      </w:r>
+      <w:proofErr w:type="spellStart"/>
+      <w:r>
+        <w:rPr>
+          <w:lang w:val="de-DE"/>
+        </w:rPr>
+        <w:t>Subscribe</w:t>
+      </w:r>
+      <w:proofErr w:type="spellEnd"/>
+      <w:r>
+        <w:rPr>
+          <w:lang w:val="de-DE"/>
+        </w:rPr>
+        <w:t>-Verfahren an mehrere Empfänger versendet werden soll.</w:t>
       </w:r>
       <w:r>
         <w:rPr>
@@ -1488,14 +1883,36 @@
         <w:rPr>
           <w:lang w:val="de-DE"/>
         </w:rPr>
-        <w:t>Für den Einsatz von JMS wird ein JMS-Provider benötigt, der die genannten JMS-Destinations verwaltet. Als Beispiel für</w:t>
-      </w:r>
-      <w:r>
-        <w:rPr>
-          <w:lang w:val="de-DE"/>
-        </w:rPr>
-        <w:t xml:space="preserve"> einen JMS-Provider kann ActiveMQ</w:t>
-      </w:r>
+        <w:t>Für den Einsatz von JMS wird ein JMS-Provider benötigt, der die genannten JMS-</w:t>
+      </w:r>
+      <w:proofErr w:type="spellStart"/>
+      <w:r>
+        <w:rPr>
+          <w:lang w:val="de-DE"/>
+        </w:rPr>
+        <w:t>Destinations</w:t>
+      </w:r>
+      <w:proofErr w:type="spellEnd"/>
+      <w:r>
+        <w:rPr>
+          <w:lang w:val="de-DE"/>
+        </w:rPr>
+        <w:t xml:space="preserve"> verwaltet. Als Beispiel für</w:t>
+      </w:r>
+      <w:r>
+        <w:rPr>
+          <w:lang w:val="de-DE"/>
+        </w:rPr>
+        <w:t xml:space="preserve"> einen JMS-Provider kann </w:t>
+      </w:r>
+      <w:proofErr w:type="spellStart"/>
+      <w:r>
+        <w:rPr>
+          <w:lang w:val="de-DE"/>
+        </w:rPr>
+        <w:t>ActiveMQ</w:t>
+      </w:r>
+      <w:proofErr w:type="spellEnd"/>
       <w:r>
         <w:rPr>
           <w:lang w:val="de-DE"/>
@@ -1539,7 +1956,21 @@
         <w:rPr>
           <w:lang w:val="de-DE"/>
         </w:rPr>
-        <w:t xml:space="preserve"> Der JMS Provider stellt in der Regel eine Instanz da, die von einem JMS Client eine nachricht übergeben bekommt und diese weiterverarbeitet. </w:t>
+        <w:t xml:space="preserve"> Der JMS Provider stellt in der Regel eine Instanz da, die von einem JMS Client eine </w:t>
+      </w:r>
+      <w:proofErr w:type="spellStart"/>
+      <w:r>
+        <w:rPr>
+          <w:lang w:val="de-DE"/>
+        </w:rPr>
+        <w:t>nachricht</w:t>
+      </w:r>
+      <w:proofErr w:type="spellEnd"/>
+      <w:r>
+        <w:rPr>
+          <w:lang w:val="de-DE"/>
+        </w:rPr>
+        <w:t xml:space="preserve"> übergeben bekommt und diese weiterverarbeitet. </w:t>
       </w:r>
       <w:r>
         <w:rPr>
@@ -1582,11 +2013,19 @@
         </w:rPr>
         <w:fldChar w:fldCharType="separate"/>
       </w:r>
+      <w:proofErr w:type="spellStart"/>
       <w:r>
         <w:rPr>
           <w:highlight w:val="yellow"/>
         </w:rPr>
-        <w:t xml:space="preserve">Abbildung </w:t>
+        <w:t>Abbildung</w:t>
+      </w:r>
+      <w:proofErr w:type="spellEnd"/>
+      <w:r>
+        <w:rPr>
+          <w:highlight w:val="yellow"/>
+        </w:rPr>
+        <w:t xml:space="preserve"> </w:t>
       </w:r>
       <w:r>
         <w:rPr>
@@ -1828,13 +2267,55 @@
         <w:rPr>
           <w:lang w:val="de-DE"/>
         </w:rPr>
-        <w:t xml:space="preserve"> Zu diesen Prinzipien zählen die Unteilbarkeit (Atomicity), Konsistenz (Consistency), Isolation (Isolation) und Dauerhaftigkeit (Durabilit</w:t>
-      </w:r>
-      <w:r>
-        <w:rPr>
-          <w:lang w:val="de-DE"/>
-        </w:rPr>
-        <w:t>y)</w:t>
+        <w:t xml:space="preserve"> Zu diesen Prinzipien zählen die Unteilbarkeit (</w:t>
+      </w:r>
+      <w:proofErr w:type="spellStart"/>
+      <w:r>
+        <w:rPr>
+          <w:lang w:val="de-DE"/>
+        </w:rPr>
+        <w:t>Atomicity</w:t>
+      </w:r>
+      <w:proofErr w:type="spellEnd"/>
+      <w:r>
+        <w:rPr>
+          <w:lang w:val="de-DE"/>
+        </w:rPr>
+        <w:t>), Konsistenz (</w:t>
+      </w:r>
+      <w:proofErr w:type="spellStart"/>
+      <w:r>
+        <w:rPr>
+          <w:lang w:val="de-DE"/>
+        </w:rPr>
+        <w:t>Consistency</w:t>
+      </w:r>
+      <w:proofErr w:type="spellEnd"/>
+      <w:r>
+        <w:rPr>
+          <w:lang w:val="de-DE"/>
+        </w:rPr>
+        <w:t>), Isolation (Isolation) und Dauerhaftigkeit (</w:t>
+      </w:r>
+      <w:proofErr w:type="spellStart"/>
+      <w:r>
+        <w:rPr>
+          <w:lang w:val="de-DE"/>
+        </w:rPr>
+        <w:t>Durabilit</w:t>
+      </w:r>
+      <w:r>
+        <w:rPr>
+          <w:lang w:val="de-DE"/>
+        </w:rPr>
+        <w:t>y</w:t>
+      </w:r>
+      <w:proofErr w:type="spellEnd"/>
+      <w:r>
+        <w:rPr>
+          <w:lang w:val="de-DE"/>
+        </w:rPr>
+        <w:t>)</w:t>
       </w:r>
       <w:r>
         <w:rPr>
@@ -1893,7 +2374,49 @@
         <w:rPr>
           <w:lang w:val="de-DE"/>
         </w:rPr>
-        <w:t>Eine Transaktion wird mit “begin” gestartet, werden die nachfolgenden Aktionen, die durch die Transaktion zusamengefasst werden korrekt ausgeführt, so erfolgt ein “commit”, der zum Festschreiben der erzielten Ergebnisse auf allen Knoten füh</w:t>
+        <w:t>Eine Transaktion wird mit “</w:t>
+      </w:r>
+      <w:proofErr w:type="spellStart"/>
+      <w:r>
+        <w:rPr>
+          <w:lang w:val="de-DE"/>
+        </w:rPr>
+        <w:t>begin</w:t>
+      </w:r>
+      <w:proofErr w:type="spellEnd"/>
+      <w:r>
+        <w:rPr>
+          <w:lang w:val="de-DE"/>
+        </w:rPr>
+        <w:t xml:space="preserve">” gestartet, werden die nachfolgenden Aktionen, die durch die Transaktion </w:t>
+      </w:r>
+      <w:proofErr w:type="spellStart"/>
+      <w:r>
+        <w:rPr>
+          <w:lang w:val="de-DE"/>
+        </w:rPr>
+        <w:t>zusamengefasst</w:t>
+      </w:r>
+      <w:proofErr w:type="spellEnd"/>
+      <w:r>
+        <w:rPr>
+          <w:lang w:val="de-DE"/>
+        </w:rPr>
+        <w:t xml:space="preserve"> werden korrekt ausgeführt, so erfolgt ein “</w:t>
+      </w:r>
+      <w:proofErr w:type="spellStart"/>
+      <w:r>
+        <w:rPr>
+          <w:lang w:val="de-DE"/>
+        </w:rPr>
+        <w:t>commit</w:t>
+      </w:r>
+      <w:proofErr w:type="spellEnd"/>
+      <w:r>
+        <w:rPr>
+          <w:lang w:val="de-DE"/>
+        </w:rPr>
+        <w:t>”, der zum Festschreiben der erzielten Ergebnisse auf allen Knoten füh</w:t>
       </w:r>
       <w:r>
         <w:rPr>
@@ -1992,7 +2515,21 @@
         <w:rPr>
           <w:lang w:val="de-DE"/>
         </w:rPr>
-        <w:t>So müssen die verschiedenen Knoten, auf denen Aktionen ausgeführt werden, miteinander koordiniert werden. Für diesen Zweck werden so genannten Koordinationsprotokolle eingesetzt. Ein bekanntes Beispiel ist das Two-Phase-Commit-</w:t>
+        <w:t xml:space="preserve">So müssen die verschiedenen Knoten, auf denen Aktionen ausgeführt werden, miteinander koordiniert werden. Für diesen Zweck werden so genannten Koordinationsprotokolle eingesetzt. Ein bekanntes Beispiel ist das </w:t>
+      </w:r>
+      <w:proofErr w:type="spellStart"/>
+      <w:r>
+        <w:rPr>
+          <w:lang w:val="de-DE"/>
+        </w:rPr>
+        <w:t>Two</w:t>
+      </w:r>
+      <w:proofErr w:type="spellEnd"/>
+      <w:r>
+        <w:rPr>
+          <w:lang w:val="de-DE"/>
+        </w:rPr>
+        <w:t>-Phase-Commit-</w:t>
       </w:r>
       <w:r>
         <w:rPr>
@@ -2043,7 +2580,21 @@
         <w:rPr>
           <w:lang w:val="de-DE"/>
         </w:rPr>
-        <w:t xml:space="preserve"> Wesentlich sind außerdem Logging-Mechanismen, die im Bedarfsfall die notwendigen Informationen für ein Rollback bereitstell</w:t>
+        <w:t xml:space="preserve"> Wesentlich sind außerdem </w:t>
+      </w:r>
+      <w:proofErr w:type="spellStart"/>
+      <w:r>
+        <w:rPr>
+          <w:lang w:val="de-DE"/>
+        </w:rPr>
+        <w:t>Logging</w:t>
+      </w:r>
+      <w:proofErr w:type="spellEnd"/>
+      <w:r>
+        <w:rPr>
+          <w:lang w:val="de-DE"/>
+        </w:rPr>
+        <w:t>-Mechanismen, die im Bedarfsfall die notwendigen Informationen für ein Rollback bereitstell</w:t>
       </w:r>
       <w:r>
         <w:rPr>
@@ -2102,7 +2653,35 @@
         <w:rPr>
           <w:lang w:val="de-DE"/>
         </w:rPr>
-        <w:t xml:space="preserve">Eine weitere Herausforderung stellt der nebenläufige Zugriff auf verteilte Objekte dar. Der Zugriff muss dabei so erfolgen, als würde das Objekt zu diesem Zeitpunkt nur durch einen Akteur bearbeitet werden und ist anschließend zu synchronisieren um Fehlersituationen wie lost-update oder dirty-read zu </w:t>
+        <w:t>Eine weitere Herausforderung stellt der nebenläufige Zugriff auf verteilte Objekte dar. Der Zugriff muss dabei so erfolgen, als würde das Objekt zu diesem Zeitpunkt nur durch einen Akteur bearbeitet werden und ist anschließend zu synchronisieren um Fehlersituationen wie lost-</w:t>
+      </w:r>
+      <w:proofErr w:type="spellStart"/>
+      <w:r>
+        <w:rPr>
+          <w:lang w:val="de-DE"/>
+        </w:rPr>
+        <w:t>update</w:t>
+      </w:r>
+      <w:proofErr w:type="spellEnd"/>
+      <w:r>
+        <w:rPr>
+          <w:lang w:val="de-DE"/>
+        </w:rPr>
+        <w:t xml:space="preserve"> oder </w:t>
+      </w:r>
+      <w:proofErr w:type="spellStart"/>
+      <w:r>
+        <w:rPr>
+          <w:lang w:val="de-DE"/>
+        </w:rPr>
+        <w:t>dirty-read</w:t>
+      </w:r>
+      <w:proofErr w:type="spellEnd"/>
+      <w:r>
+        <w:rPr>
+          <w:lang w:val="de-DE"/>
+        </w:rPr>
+        <w:t xml:space="preserve"> zu </w:t>
       </w:r>
       <w:r>
         <w:rPr>
@@ -2235,7 +2814,21 @@
         <w:rPr>
           <w:lang w:val="de-DE"/>
         </w:rPr>
-        <w:t xml:space="preserve">Dies war nicht nur der Tatsache geschuldet, dass die vorhandenen Komponenten Server, Client und Benchmarkclient in einer einzigen Applikation abgebildet wurden. Die Komponenten waren zum Teil durch sehr viele Abhängigkeiten an unterschiedlichen Stellen miteinander gekoppelt. Außerdem wurden einzelne </w:t>
+        <w:t xml:space="preserve">Dies war nicht nur der Tatsache geschuldet, dass die vorhandenen Komponenten Server, Client und </w:t>
+      </w:r>
+      <w:proofErr w:type="spellStart"/>
+      <w:r>
+        <w:rPr>
+          <w:lang w:val="de-DE"/>
+        </w:rPr>
+        <w:t>Benchmarkclient</w:t>
+      </w:r>
+      <w:proofErr w:type="spellEnd"/>
+      <w:r>
+        <w:rPr>
+          <w:lang w:val="de-DE"/>
+        </w:rPr>
+        <w:t xml:space="preserve"> in einer einzigen Applikation abgebildet wurden. Die Komponenten waren zum Teil durch sehr viele Abhängigkeiten an unterschiedlichen Stellen miteinander gekoppelt. Außerdem wurden einzelne </w:t>
       </w:r>
       <w:r>
         <w:rPr>
@@ -2261,7 +2854,21 @@
         <w:rPr>
           <w:lang w:val="de-DE"/>
         </w:rPr>
-        <w:t>verletzt, womit zunächst ein grundlegendes Refactoring durchgeführt und im Zuge dessen die Architektur neu überdacht werden musste.</w:t>
+        <w:t xml:space="preserve">verletzt, womit zunächst ein grundlegendes </w:t>
+      </w:r>
+      <w:proofErr w:type="spellStart"/>
+      <w:r>
+        <w:rPr>
+          <w:lang w:val="de-DE"/>
+        </w:rPr>
+        <w:t>Refactoring</w:t>
+      </w:r>
+      <w:proofErr w:type="spellEnd"/>
+      <w:r>
+        <w:rPr>
+          <w:lang w:val="de-DE"/>
+        </w:rPr>
+        <w:t xml:space="preserve"> durchgeführt und im Zuge dessen die Architektur neu überdacht werden musste.</w:t>
       </w:r>
       <w:r>
         <w:rPr>
@@ -2340,7 +2947,21 @@
         <w:rPr>
           <w:lang w:val="de-DE"/>
         </w:rPr>
-        <w:t xml:space="preserve">n und Logout zu implementieren. </w:t>
+        <w:t xml:space="preserve">n und </w:t>
+      </w:r>
+      <w:proofErr w:type="spellStart"/>
+      <w:r>
+        <w:rPr>
+          <w:lang w:val="de-DE"/>
+        </w:rPr>
+        <w:t>Logout</w:t>
+      </w:r>
+      <w:proofErr w:type="spellEnd"/>
+      <w:r>
+        <w:rPr>
+          <w:lang w:val="de-DE"/>
+        </w:rPr>
+        <w:t xml:space="preserve"> zu implementieren. </w:t>
       </w:r>
       <w:r>
         <w:rPr>
@@ -2506,7 +3127,21 @@
         <w:rPr>
           <w:lang w:val="de-DE"/>
         </w:rPr>
-        <w:t xml:space="preserve">Apache Maven Projekte aufbaut. Jede Komponente aus </w:t>
+        <w:t xml:space="preserve">Apache </w:t>
+      </w:r>
+      <w:proofErr w:type="spellStart"/>
+      <w:r>
+        <w:rPr>
+          <w:lang w:val="de-DE"/>
+        </w:rPr>
+        <w:t>Maven</w:t>
+      </w:r>
+      <w:proofErr w:type="spellEnd"/>
+      <w:r>
+        <w:rPr>
+          <w:lang w:val="de-DE"/>
+        </w:rPr>
+        <w:t xml:space="preserve"> Projekte aufbaut. Jede Komponente aus </w:t>
       </w:r>
       <w:r>
         <w:rPr>
@@ -2566,7 +3201,21 @@
         <w:rPr>
           <w:lang w:val="de-DE"/>
         </w:rPr>
-        <w:t xml:space="preserve">stellt hierbei ein eigenes Maven-Projekt dar, das Abhängigkeiten zu anderen Projekten besitzt. Diese Abhängigkeiten sind differenziert zu betrachten und werden in den nachfolgenden </w:t>
+        <w:t xml:space="preserve">stellt hierbei ein eigenes </w:t>
+      </w:r>
+      <w:proofErr w:type="spellStart"/>
+      <w:r>
+        <w:rPr>
+          <w:lang w:val="de-DE"/>
+        </w:rPr>
+        <w:t>Maven</w:t>
+      </w:r>
+      <w:proofErr w:type="spellEnd"/>
+      <w:r>
+        <w:rPr>
+          <w:lang w:val="de-DE"/>
+        </w:rPr>
+        <w:t xml:space="preserve">-Projekt dar, das Abhängigkeiten zu anderen Projekten besitzt. Diese Abhängigkeiten sind differenziert zu betrachten und werden in den nachfolgenden </w:t>
       </w:r>
       <w:r>
         <w:rPr>
@@ -2609,7 +3258,35 @@
         <w:rPr>
           <w:lang w:val="de-DE"/>
         </w:rPr>
-        <w:t>Die Server-Komponente beinhaltet alle Funktionen, die für die serverseitige Anwendung notwendig sind. Dabei ist diese auf den JBoss Wildfly optimiert und wird als ein</w:t>
+        <w:t xml:space="preserve">Die Server-Komponente beinhaltet alle Funktionen, die für die serverseitige Anwendung notwendig sind. Dabei ist diese auf den </w:t>
+      </w:r>
+      <w:proofErr w:type="spellStart"/>
+      <w:r>
+        <w:rPr>
+          <w:lang w:val="de-DE"/>
+        </w:rPr>
+        <w:t>JBoss</w:t>
+      </w:r>
+      <w:proofErr w:type="spellEnd"/>
+      <w:r>
+        <w:rPr>
+          <w:lang w:val="de-DE"/>
+        </w:rPr>
+        <w:t xml:space="preserve"> </w:t>
+      </w:r>
+      <w:proofErr w:type="spellStart"/>
+      <w:r>
+        <w:rPr>
+          <w:lang w:val="de-DE"/>
+        </w:rPr>
+        <w:t>Wildfly</w:t>
+      </w:r>
+      <w:proofErr w:type="spellEnd"/>
+      <w:r>
+        <w:rPr>
+          <w:lang w:val="de-DE"/>
+        </w:rPr>
+        <w:t xml:space="preserve"> optimiert und wird als ein</w:t>
       </w:r>
       <w:r>
         <w:rPr>
@@ -2707,13 +3384,41 @@
         <w:rPr>
           <w:lang w:val="de-DE"/>
         </w:rPr>
-        <w:t xml:space="preserve">Die Serverkomponente besitzt insgesamt 4 Schnittstellen. Diese unterteilen sich den angebotenen RESTful Webservice, </w:t>
-      </w:r>
-      <w:r>
-        <w:rPr>
-          <w:lang w:val="de-DE"/>
-        </w:rPr>
-        <w:t>eine Anbindung zu der Queue und dem Topic des JMS-Service, sowie eine Datenbankanbindung zu mehreren MariaDB-Instanzen</w:t>
+        <w:t xml:space="preserve">Die Serverkomponente besitzt insgesamt 4 Schnittstellen. Diese unterteilen sich den angebotenen </w:t>
+      </w:r>
+      <w:proofErr w:type="spellStart"/>
+      <w:r>
+        <w:rPr>
+          <w:lang w:val="de-DE"/>
+        </w:rPr>
+        <w:t>RESTful</w:t>
+      </w:r>
+      <w:proofErr w:type="spellEnd"/>
+      <w:r>
+        <w:rPr>
+          <w:lang w:val="de-DE"/>
+        </w:rPr>
+        <w:t xml:space="preserve"> Webservice, </w:t>
+      </w:r>
+      <w:r>
+        <w:rPr>
+          <w:lang w:val="de-DE"/>
+        </w:rPr>
+        <w:t xml:space="preserve">eine Anbindung zu der Queue und dem Topic des JMS-Service, sowie eine Datenbankanbindung zu mehreren </w:t>
+      </w:r>
+      <w:proofErr w:type="spellStart"/>
+      <w:r>
+        <w:rPr>
+          <w:lang w:val="de-DE"/>
+        </w:rPr>
+        <w:t>MariaDB</w:t>
+      </w:r>
+      <w:proofErr w:type="spellEnd"/>
+      <w:r>
+        <w:rPr>
+          <w:lang w:val="de-DE"/>
+        </w:rPr>
+        <w:t>-Instanzen</w:t>
       </w:r>
       <w:r>
         <w:rPr>
@@ -2930,7 +3635,21 @@
         <w:rPr>
           <w:lang w:val="de-DE"/>
         </w:rPr>
-        <w:t>Anders als die Serverkomponente wurde der Client viel modularer konzipiert. Aus Verteilungssicht handelt es sich hierbei um eine einzelne Client-Komponente, die am Ende eines Build-Prozesses entsteht. Der Code wurde allerdings in komplett unabhängigen Projek</w:t>
+        <w:t xml:space="preserve">Anders als die Serverkomponente wurde der Client viel modularer konzipiert. Aus Verteilungssicht handelt es sich hierbei um eine einzelne Client-Komponente, die am Ende eines </w:t>
+      </w:r>
+      <w:proofErr w:type="spellStart"/>
+      <w:r>
+        <w:rPr>
+          <w:lang w:val="de-DE"/>
+        </w:rPr>
+        <w:t>Build</w:t>
+      </w:r>
+      <w:proofErr w:type="spellEnd"/>
+      <w:r>
+        <w:rPr>
+          <w:lang w:val="de-DE"/>
+        </w:rPr>
+        <w:t>-Prozesses entsteht. Der Code wurde allerdings in komplett unabhängigen Projek</w:t>
       </w:r>
       <w:r>
         <w:rPr>
@@ -2954,7 +3673,49 @@
         <w:rPr>
           <w:lang w:val="de-DE"/>
         </w:rPr>
-        <w:t xml:space="preserve"> des „seperation of concern“-Prinzips</w:t>
+        <w:t xml:space="preserve"> des „</w:t>
+      </w:r>
+      <w:proofErr w:type="spellStart"/>
+      <w:r>
+        <w:rPr>
+          <w:lang w:val="de-DE"/>
+        </w:rPr>
+        <w:t>seperation</w:t>
+      </w:r>
+      <w:proofErr w:type="spellEnd"/>
+      <w:r>
+        <w:rPr>
+          <w:lang w:val="de-DE"/>
+        </w:rPr>
+        <w:t xml:space="preserve"> </w:t>
+      </w:r>
+      <w:proofErr w:type="spellStart"/>
+      <w:r>
+        <w:rPr>
+          <w:lang w:val="de-DE"/>
+        </w:rPr>
+        <w:t>of</w:t>
+      </w:r>
+      <w:proofErr w:type="spellEnd"/>
+      <w:r>
+        <w:rPr>
+          <w:lang w:val="de-DE"/>
+        </w:rPr>
+        <w:t xml:space="preserve"> </w:t>
+      </w:r>
+      <w:proofErr w:type="spellStart"/>
+      <w:r>
+        <w:rPr>
+          <w:lang w:val="de-DE"/>
+        </w:rPr>
+        <w:t>concern</w:t>
+      </w:r>
+      <w:proofErr w:type="spellEnd"/>
+      <w:r>
+        <w:rPr>
+          <w:lang w:val="de-DE"/>
+        </w:rPr>
+        <w:t>“-Prinzips</w:t>
       </w:r>
       <w:r>
         <w:rPr>
@@ -3187,7 +3948,21 @@
         <w:rPr>
           <w:lang w:val="de-DE"/>
         </w:rPr>
-        <w:t xml:space="preserve">, sollte die Anbindung an den RESTful Webservice oder JMS </w:t>
+        <w:t xml:space="preserve">, sollte die Anbindung an den </w:t>
+      </w:r>
+      <w:proofErr w:type="spellStart"/>
+      <w:r>
+        <w:rPr>
+          <w:lang w:val="de-DE"/>
+        </w:rPr>
+        <w:t>RESTful</w:t>
+      </w:r>
+      <w:proofErr w:type="spellEnd"/>
+      <w:r>
+        <w:rPr>
+          <w:lang w:val="de-DE"/>
+        </w:rPr>
+        <w:t xml:space="preserve"> Webservice oder JMS </w:t>
       </w:r>
       <w:r>
         <w:rPr>
@@ -3349,7 +4124,21 @@
         <w:rPr>
           <w:lang w:val="de-DE"/>
         </w:rPr>
-        <w:t xml:space="preserve">Für die Durchführung eines Benchmarkings ist ein separater Baustein, der Benchmark-Client, implementiert. Anders als der vom Ausgang bereitgestellte Benchmark-Client, ist dieser neu implementiert und besitzt keine Abhängigkeiten auf den zuvor beschriebenen Anwendungsclient. Wie der normale Client, nutzt auch dieser lediglich die Konnektoren für die Anbindung an den RESTful Webservice und </w:t>
+        <w:t xml:space="preserve">Für die Durchführung eines Benchmarkings ist ein separater Baustein, der Benchmark-Client, implementiert. Anders als der vom Ausgang bereitgestellte Benchmark-Client, ist dieser neu implementiert und besitzt keine Abhängigkeiten auf den zuvor beschriebenen Anwendungsclient. Wie der normale Client, nutzt auch dieser lediglich die Konnektoren für die Anbindung an den </w:t>
+      </w:r>
+      <w:proofErr w:type="spellStart"/>
+      <w:r>
+        <w:rPr>
+          <w:lang w:val="de-DE"/>
+        </w:rPr>
+        <w:t>RESTful</w:t>
+      </w:r>
+      <w:proofErr w:type="spellEnd"/>
+      <w:r>
+        <w:rPr>
+          <w:lang w:val="de-DE"/>
+        </w:rPr>
+        <w:t xml:space="preserve"> Webservice und </w:t>
       </w:r>
       <w:r>
         <w:rPr>
@@ -3549,7 +4338,35 @@
         <w:rPr>
           <w:lang w:val="de-DE"/>
         </w:rPr>
-        <w:t xml:space="preserve"> dargestellt, um zwei Entitäten ohne Beziehungen. Während die TraceDB den Fokus vor allem auf das persistieren der Nachrichten ausgelegt ist, soll die CountDB die Anzahl der Nachrichten gruppiert auf die Chatteilnehmer speichern. Die Komplexität ergibt sich im Rahmen der Arbeit lediglich aus der Absicherung einer verteilten Transaktion, denn beide Tabellen liegen in für sich eigene Datenbankinstanzen. Eine entsprechende Umsetzung dieser Transaktionsklammer und entsprechende Fehlerbehandlung ist nachfolgend, im Rahmen der Implementierung beschrieben.</w:t>
+        <w:t xml:space="preserve"> dargestellt, um zwei Entitäten ohne Beziehungen. Während die </w:t>
+      </w:r>
+      <w:proofErr w:type="spellStart"/>
+      <w:r>
+        <w:rPr>
+          <w:lang w:val="de-DE"/>
+        </w:rPr>
+        <w:t>TraceDB</w:t>
+      </w:r>
+      <w:proofErr w:type="spellEnd"/>
+      <w:r>
+        <w:rPr>
+          <w:lang w:val="de-DE"/>
+        </w:rPr>
+        <w:t xml:space="preserve"> den Fokus vor allem auf das persistieren der Nachrichten ausgelegt ist, soll die </w:t>
+      </w:r>
+      <w:proofErr w:type="spellStart"/>
+      <w:r>
+        <w:rPr>
+          <w:lang w:val="de-DE"/>
+        </w:rPr>
+        <w:t>CountDB</w:t>
+      </w:r>
+      <w:proofErr w:type="spellEnd"/>
+      <w:r>
+        <w:rPr>
+          <w:lang w:val="de-DE"/>
+        </w:rPr>
+        <w:t xml:space="preserve"> die Anzahl der Nachrichten gruppiert auf die Chatteilnehmer speichern. Die Komplexität ergibt sich im Rahmen der Arbeit lediglich aus der Absicherung einer verteilten Transaktion, denn beide Tabellen liegen in für sich eigene Datenbankinstanzen. Eine entsprechende Umsetzung dieser Transaktionsklammer und entsprechende Fehlerbehandlung ist nachfolgend, im Rahmen der Implementierung beschrieben.</w:t>
       </w:r>
     </w:p>
     <w:p>
@@ -3621,8 +4438,13 @@
           <w:lang w:val="de-DE"/>
         </w:rPr>
       </w:pPr>
-      <w:r>
-        <w:t xml:space="preserve">Abbildung </w:t>
+      <w:proofErr w:type="spellStart"/>
+      <w:r>
+        <w:t>Abbildung</w:t>
+      </w:r>
+      <w:proofErr w:type="spellEnd"/>
+      <w:r>
+        <w:t xml:space="preserve"> </w:t>
       </w:r>
       <w:r>
         <w:fldChar w:fldCharType="begin"/>
@@ -3645,9 +4467,27 @@
       <w:r>
         <w:t xml:space="preserve">: </w:t>
       </w:r>
-      <w:r>
-        <w:t>Domainmodell der serverseitigen Datenbankschicht</w:t>
-      </w:r>
+      <w:proofErr w:type="spellStart"/>
+      <w:r>
+        <w:t>Domainmodell</w:t>
+      </w:r>
+      <w:proofErr w:type="spellEnd"/>
+      <w:r>
+        <w:t xml:space="preserve"> der </w:t>
+      </w:r>
+      <w:proofErr w:type="spellStart"/>
+      <w:r>
+        <w:t>serverseitigen</w:t>
+      </w:r>
+      <w:proofErr w:type="spellEnd"/>
+      <w:r>
+        <w:t xml:space="preserve"> </w:t>
+      </w:r>
+      <w:proofErr w:type="spellStart"/>
+      <w:r>
+        <w:t>Datenbankschicht</w:t>
+      </w:r>
+      <w:proofErr w:type="spellEnd"/>
     </w:p>
     <w:p>
       <w:pPr>
@@ -3749,21 +4589,26 @@
         <w:rPr>
           <w:lang w:val="de-DE"/>
         </w:rPr>
-      </w:r>
-      <w:r>
-        <w:rPr>
-          <w:lang w:val="de-DE"/>
-        </w:rPr>
         <w:instrText xml:space="preserve"> \* MERGEFORMAT </w:instrText>
       </w:r>
       <w:r>
         <w:rPr>
           <w:lang w:val="de-DE"/>
         </w:rPr>
+      </w:r>
+      <w:r>
+        <w:rPr>
+          <w:lang w:val="de-DE"/>
+        </w:rPr>
         <w:fldChar w:fldCharType="separate"/>
       </w:r>
-      <w:r>
-        <w:t xml:space="preserve">Abbildung </w:t>
+      <w:proofErr w:type="spellStart"/>
+      <w:r>
+        <w:t>Abbildung</w:t>
+      </w:r>
+      <w:proofErr w:type="spellEnd"/>
+      <w:r>
+        <w:t xml:space="preserve"> </w:t>
       </w:r>
       <w:r>
         <w:rPr>
@@ -3793,7 +4638,6 @@
         <w:rPr>
           <w:lang w:val="de-DE"/>
         </w:rPr>
-        <w:fldChar w:fldCharType="separate"/>
       </w:r>
       <w:r>
         <w:rPr>
@@ -3817,7 +4661,21 @@
         <w:rPr>
           <w:lang w:val="de-DE"/>
         </w:rPr>
-        <w:t>-Fehlercodes oder Timeout-Exceptions getriggert.</w:t>
+        <w:t>-Fehlercodes oder Timeout-</w:t>
+      </w:r>
+      <w:proofErr w:type="spellStart"/>
+      <w:r>
+        <w:rPr>
+          <w:lang w:val="de-DE"/>
+        </w:rPr>
+        <w:t>Exceptions</w:t>
+      </w:r>
+      <w:proofErr w:type="spellEnd"/>
+      <w:r>
+        <w:rPr>
+          <w:lang w:val="de-DE"/>
+        </w:rPr>
+        <w:t xml:space="preserve"> getriggert.</w:t>
       </w:r>
     </w:p>
     <w:p>
@@ -3883,8 +4741,13 @@
         </w:rPr>
       </w:pPr>
       <w:bookmarkStart w:id="6" w:name="_Ref469832319"/>
-      <w:r>
-        <w:t xml:space="preserve">Abbildung </w:t>
+      <w:proofErr w:type="spellStart"/>
+      <w:r>
+        <w:t>Abbildung</w:t>
+      </w:r>
+      <w:proofErr w:type="spellEnd"/>
+      <w:r>
+        <w:t xml:space="preserve"> </w:t>
       </w:r>
       <w:r>
         <w:fldChar w:fldCharType="begin"/>
@@ -3906,7 +4769,23 @@
       </w:r>
       <w:bookmarkEnd w:id="6"/>
       <w:r>
-        <w:t>: Login/Logout mittels REST und Retry-Mechanismus.</w:t>
+        <w:t xml:space="preserve">: Login/Logout </w:t>
+      </w:r>
+      <w:proofErr w:type="spellStart"/>
+      <w:r>
+        <w:t>mittels</w:t>
+      </w:r>
+      <w:proofErr w:type="spellEnd"/>
+      <w:r>
+        <w:t xml:space="preserve"> REST und Retry-</w:t>
+      </w:r>
+      <w:proofErr w:type="spellStart"/>
+      <w:r>
+        <w:t>Mechanismus</w:t>
+      </w:r>
+      <w:proofErr w:type="spellEnd"/>
+      <w:r>
+        <w:t>.</w:t>
       </w:r>
     </w:p>
     <w:p>
@@ -4013,14 +4892,42 @@
         <w:rPr>
           <w:lang w:val="de-DE"/>
         </w:rPr>
-        <w:t xml:space="preserve">Die Ursprüngliche Anforderung an die Chatapplikation definierte den Wildfly 8.2 als Zielsystem. Unter Absprache </w:t>
+        <w:t xml:space="preserve">Die Ursprüngliche Anforderung an die Chatapplikation definierte den </w:t>
+      </w:r>
+      <w:proofErr w:type="spellStart"/>
+      <w:r>
+        <w:rPr>
+          <w:lang w:val="de-DE"/>
+        </w:rPr>
+        <w:t>Wildfly</w:t>
+      </w:r>
+      <w:proofErr w:type="spellEnd"/>
+      <w:r>
+        <w:rPr>
+          <w:lang w:val="de-DE"/>
+        </w:rPr>
+        <w:t xml:space="preserve"> 8.2 als Zielsystem. Unter Absprache </w:t>
       </w:r>
       <w:r>
         <w:rPr>
           <w:lang w:val="de-DE"/>
         </w:rPr>
         <w:lastRenderedPageBreak/>
-        <w:t>wurde jedoch im Nachgang der Umstieg auf eine aktuellere Version des Wildflys in Betracht gezogen und letztendlich umgesetzt. Für einen Umstieg auf die aktuellste Version 10.1.0 gelten vor allem die nachfolgend zusammengefassten Vorzüge:</w:t>
+        <w:t xml:space="preserve">wurde jedoch im Nachgang der Umstieg auf eine aktuellere Version des </w:t>
+      </w:r>
+      <w:proofErr w:type="spellStart"/>
+      <w:r>
+        <w:rPr>
+          <w:lang w:val="de-DE"/>
+        </w:rPr>
+        <w:t>Wildflys</w:t>
+      </w:r>
+      <w:proofErr w:type="spellEnd"/>
+      <w:r>
+        <w:rPr>
+          <w:lang w:val="de-DE"/>
+        </w:rPr>
+        <w:t xml:space="preserve"> in Betracht gezogen und letztendlich umgesetzt. Für einen Umstieg auf die aktuellste Version 10.1.0 gelten vor allem die nachfolgend zusammengefassten Vorzüge:</w:t>
       </w:r>
     </w:p>
     <w:p>
@@ -4091,7 +4998,35 @@
         <w:rPr>
           <w:lang w:val="de-DE"/>
         </w:rPr>
-        <w:t>Einfacheres Mangement der Wildfly-Konfiguration, bspw. durch die Bereitstellung vordefinierter Datenbankkonfigurationen.</w:t>
+        <w:t xml:space="preserve">Einfacheres </w:t>
+      </w:r>
+      <w:proofErr w:type="spellStart"/>
+      <w:r>
+        <w:rPr>
+          <w:lang w:val="de-DE"/>
+        </w:rPr>
+        <w:t>Mangement</w:t>
+      </w:r>
+      <w:proofErr w:type="spellEnd"/>
+      <w:r>
+        <w:rPr>
+          <w:lang w:val="de-DE"/>
+        </w:rPr>
+        <w:t xml:space="preserve"> der </w:t>
+      </w:r>
+      <w:proofErr w:type="spellStart"/>
+      <w:r>
+        <w:rPr>
+          <w:lang w:val="de-DE"/>
+        </w:rPr>
+        <w:t>Wildfly</w:t>
+      </w:r>
+      <w:proofErr w:type="spellEnd"/>
+      <w:r>
+        <w:rPr>
+          <w:lang w:val="de-DE"/>
+        </w:rPr>
+        <w:t>-Konfiguration, bspw. durch die Bereitstellung vordefinierter Datenbankkonfigurationen.</w:t>
       </w:r>
     </w:p>
     <w:p>
@@ -4110,7 +5045,49 @@
         <w:rPr>
           <w:lang w:val="de-DE"/>
         </w:rPr>
-        <w:t>Das in Wildfly 8 für die Umsetzung von JMS standardmäßig genutzte Projekt HornetQ wurde eingestellt. Die Codebasis ist an Apache übergeben worden und in dem neuen Projekt ActiveMQ Artemis aufgegangen.</w:t>
+        <w:t xml:space="preserve">Das in </w:t>
+      </w:r>
+      <w:proofErr w:type="spellStart"/>
+      <w:r>
+        <w:rPr>
+          <w:lang w:val="de-DE"/>
+        </w:rPr>
+        <w:t>Wildfly</w:t>
+      </w:r>
+      <w:proofErr w:type="spellEnd"/>
+      <w:r>
+        <w:rPr>
+          <w:lang w:val="de-DE"/>
+        </w:rPr>
+        <w:t xml:space="preserve"> 8 für die Umsetzung von JMS standardmäßig genutzte Projekt </w:t>
+      </w:r>
+      <w:proofErr w:type="spellStart"/>
+      <w:r>
+        <w:rPr>
+          <w:lang w:val="de-DE"/>
+        </w:rPr>
+        <w:t>HornetQ</w:t>
+      </w:r>
+      <w:proofErr w:type="spellEnd"/>
+      <w:r>
+        <w:rPr>
+          <w:lang w:val="de-DE"/>
+        </w:rPr>
+        <w:t xml:space="preserve"> wurde eingestellt. Die Codebasis ist an Apache übergeben worden und in dem neuen Projekt </w:t>
+      </w:r>
+      <w:proofErr w:type="spellStart"/>
+      <w:r>
+        <w:rPr>
+          <w:lang w:val="de-DE"/>
+        </w:rPr>
+        <w:t>ActiveMQ</w:t>
+      </w:r>
+      <w:proofErr w:type="spellEnd"/>
+      <w:r>
+        <w:rPr>
+          <w:lang w:val="de-DE"/>
+        </w:rPr>
+        <w:t xml:space="preserve"> Artemis aufgegangen.</w:t>
       </w:r>
       <w:r>
         <w:rPr>
@@ -4142,7 +5119,35 @@
         <w:rPr>
           <w:lang w:val="de-DE"/>
         </w:rPr>
-        <w:t>Die Sicherheit ist in Wildfly 8.2 nicht mehr gewährleistet, da Sicherheitsupdates für Wildfly 9 und 10, jedoch nicht mehr für 8 veröffentlicht wurden.</w:t>
+        <w:t xml:space="preserve">Die Sicherheit ist in </w:t>
+      </w:r>
+      <w:proofErr w:type="spellStart"/>
+      <w:r>
+        <w:rPr>
+          <w:lang w:val="de-DE"/>
+        </w:rPr>
+        <w:t>Wildfly</w:t>
+      </w:r>
+      <w:proofErr w:type="spellEnd"/>
+      <w:r>
+        <w:rPr>
+          <w:lang w:val="de-DE"/>
+        </w:rPr>
+        <w:t xml:space="preserve"> 8.2 nicht mehr gewährleistet, da Sicherheitsupdates für </w:t>
+      </w:r>
+      <w:proofErr w:type="spellStart"/>
+      <w:r>
+        <w:rPr>
+          <w:lang w:val="de-DE"/>
+        </w:rPr>
+        <w:t>Wildfly</w:t>
+      </w:r>
+      <w:proofErr w:type="spellEnd"/>
+      <w:r>
+        <w:rPr>
+          <w:lang w:val="de-DE"/>
+        </w:rPr>
+        <w:t xml:space="preserve"> 9 und 10, jedoch nicht mehr für 8 veröffentlicht wurden.</w:t>
       </w:r>
     </w:p>
     <w:p>
@@ -4161,7 +5166,21 @@
         <w:rPr>
           <w:lang w:val="de-DE"/>
         </w:rPr>
-        <w:t>Der Wildfly 10 ist zukunftssicherer, da das kommende Java 9 bereits voll unterstützt wird.</w:t>
+        <w:t xml:space="preserve">Der </w:t>
+      </w:r>
+      <w:proofErr w:type="spellStart"/>
+      <w:r>
+        <w:rPr>
+          <w:lang w:val="de-DE"/>
+        </w:rPr>
+        <w:t>Wildfly</w:t>
+      </w:r>
+      <w:proofErr w:type="spellEnd"/>
+      <w:r>
+        <w:rPr>
+          <w:lang w:val="de-DE"/>
+        </w:rPr>
+        <w:t xml:space="preserve"> 10 ist zukunftssicherer, da das kommende Java 9 bereits voll unterstützt wird.</w:t>
       </w:r>
     </w:p>
     <w:p>
@@ -4180,7 +5199,21 @@
         <w:rPr>
           <w:lang w:val="de-DE"/>
         </w:rPr>
-        <w:t>Es wird die aktuellste Version 5 des ORM-Frameworks Hibernate unterstützt.</w:t>
+        <w:t xml:space="preserve">Es wird die aktuellste Version 5 des ORM-Frameworks </w:t>
+      </w:r>
+      <w:proofErr w:type="spellStart"/>
+      <w:r>
+        <w:rPr>
+          <w:lang w:val="de-DE"/>
+        </w:rPr>
+        <w:t>Hibernate</w:t>
+      </w:r>
+      <w:proofErr w:type="spellEnd"/>
+      <w:r>
+        <w:rPr>
+          <w:lang w:val="de-DE"/>
+        </w:rPr>
+        <w:t xml:space="preserve"> unterstützt.</w:t>
       </w:r>
       <w:r>
         <w:rPr>
@@ -4209,7 +5242,23 @@
           <w:highlight w:val="yellow"/>
           <w:lang w:val="de-DE"/>
         </w:rPr>
-        <w:t>[QUELLE Doku/Changelog WF9+10]</w:t>
+        <w:t>[QUELLE Doku/</w:t>
+      </w:r>
+      <w:proofErr w:type="spellStart"/>
+      <w:r>
+        <w:rPr>
+          <w:highlight w:val="yellow"/>
+          <w:lang w:val="de-DE"/>
+        </w:rPr>
+        <w:t>Changelog</w:t>
+      </w:r>
+      <w:proofErr w:type="spellEnd"/>
+      <w:r>
+        <w:rPr>
+          <w:highlight w:val="yellow"/>
+          <w:lang w:val="de-DE"/>
+        </w:rPr>
+        <w:t xml:space="preserve"> WF9+10]</w:t>
       </w:r>
     </w:p>
     <w:p>
@@ -4237,13 +5286,41 @@
         <w:rPr>
           <w:lang w:val="de-DE"/>
         </w:rPr>
-        <w:t xml:space="preserve">Es wurde außerdem erreicht, dass die Chatapplikation einen Großteil der Konfiguration während des Deployments selbst übernimmt, wodurch ein entsprechender Aufwand </w:t>
-      </w:r>
-      <w:r>
-        <w:rPr>
-          <w:lang w:val="de-DE"/>
-        </w:rPr>
-        <w:t xml:space="preserve">bei dem initialen Aufsetzen des Wildflys </w:t>
+        <w:t xml:space="preserve">Es wurde außerdem erreicht, dass die Chatapplikation einen Großteil der Konfiguration während des </w:t>
+      </w:r>
+      <w:proofErr w:type="spellStart"/>
+      <w:r>
+        <w:rPr>
+          <w:lang w:val="de-DE"/>
+        </w:rPr>
+        <w:t>Deployments</w:t>
+      </w:r>
+      <w:proofErr w:type="spellEnd"/>
+      <w:r>
+        <w:rPr>
+          <w:lang w:val="de-DE"/>
+        </w:rPr>
+        <w:t xml:space="preserve"> selbst übernimmt, wodurch ein entsprechender Aufwand </w:t>
+      </w:r>
+      <w:r>
+        <w:rPr>
+          <w:lang w:val="de-DE"/>
+        </w:rPr>
+        <w:t xml:space="preserve">bei dem initialen Aufsetzen des </w:t>
+      </w:r>
+      <w:proofErr w:type="spellStart"/>
+      <w:r>
+        <w:rPr>
+          <w:lang w:val="de-DE"/>
+        </w:rPr>
+        <w:t>Wildflys</w:t>
+      </w:r>
+      <w:proofErr w:type="spellEnd"/>
+      <w:r>
+        <w:rPr>
+          <w:lang w:val="de-DE"/>
+        </w:rPr>
+        <w:t xml:space="preserve"> </w:t>
       </w:r>
       <w:r>
         <w:rPr>
@@ -4255,19 +5332,47 @@
         <w:rPr>
           <w:lang w:val="de-DE"/>
         </w:rPr>
-        <w:t>entfällt. K</w:t>
-      </w:r>
-      <w:r>
-        <w:rPr>
-          <w:lang w:val="de-DE"/>
-        </w:rPr>
-        <w:t xml:space="preserve">onfigurative Änderungen </w:t>
-      </w:r>
-      <w:r>
-        <w:rPr>
-          <w:lang w:val="de-DE"/>
-        </w:rPr>
-        <w:t>können somit in der Applikation selbst mittels einfachem XML vorgenommen werden. Dies umfasst unter anderem die nicht triviale Konfiguration der XA-Datasources, um die man sich nicht weiter zu kümmern braucht.</w:t>
+        <w:t xml:space="preserve">entfällt. </w:t>
+      </w:r>
+      <w:proofErr w:type="spellStart"/>
+      <w:r>
+        <w:rPr>
+          <w:lang w:val="de-DE"/>
+        </w:rPr>
+        <w:t>K</w:t>
+      </w:r>
+      <w:r>
+        <w:rPr>
+          <w:lang w:val="de-DE"/>
+        </w:rPr>
+        <w:t>onfigurative</w:t>
+      </w:r>
+      <w:proofErr w:type="spellEnd"/>
+      <w:r>
+        <w:rPr>
+          <w:lang w:val="de-DE"/>
+        </w:rPr>
+        <w:t xml:space="preserve"> Änderungen </w:t>
+      </w:r>
+      <w:r>
+        <w:rPr>
+          <w:lang w:val="de-DE"/>
+        </w:rPr>
+        <w:t>können somit in der Applikation selbst mittels einfachem XML vorgenommen werden. Dies umfasst unter anderem die nicht triviale Konfiguration der XA-</w:t>
+      </w:r>
+      <w:proofErr w:type="spellStart"/>
+      <w:r>
+        <w:rPr>
+          <w:lang w:val="de-DE"/>
+        </w:rPr>
+        <w:t>Datasources</w:t>
+      </w:r>
+      <w:proofErr w:type="spellEnd"/>
+      <w:r>
+        <w:rPr>
+          <w:lang w:val="de-DE"/>
+        </w:rPr>
+        <w:t>, um die man sich nicht weiter zu kümmern braucht.</w:t>
       </w:r>
     </w:p>
     <w:p>
@@ -4290,8 +5395,30 @@
         <w:rPr>
           <w:lang w:val="de-DE"/>
         </w:rPr>
-        <w:t>Das Build- und Deploymanagement</w:t>
-      </w:r>
+        <w:t xml:space="preserve">Das </w:t>
+      </w:r>
+      <w:proofErr w:type="spellStart"/>
+      <w:r>
+        <w:rPr>
+          <w:lang w:val="de-DE"/>
+        </w:rPr>
+        <w:t>Build</w:t>
+      </w:r>
+      <w:proofErr w:type="spellEnd"/>
+      <w:r>
+        <w:rPr>
+          <w:lang w:val="de-DE"/>
+        </w:rPr>
+        <w:t xml:space="preserve">- und </w:t>
+      </w:r>
+      <w:proofErr w:type="spellStart"/>
+      <w:r>
+        <w:rPr>
+          <w:lang w:val="de-DE"/>
+        </w:rPr>
+        <w:t>Deploymanagement</w:t>
+      </w:r>
+      <w:proofErr w:type="spellEnd"/>
     </w:p>
     <w:p>
       <w:pPr>
@@ -4305,13 +5432,105 @@
         <w:rPr>
           <w:lang w:val="de-DE"/>
         </w:rPr>
-        <w:t>Mittels des Einsatzes eines Dependency- und Buildmanagement-Tools, wie das verwendete Apache Maven</w:t>
-      </w:r>
-      <w:r>
-        <w:rPr>
-          <w:lang w:val="de-DE"/>
-        </w:rPr>
-        <w:t>, bringt die neue Chatanwendung viele Vorteile mit sich. Hierzu zählt neben einem vereinfachten und redundanzfreien Verwalten der Abhängigkeiten zu bestimmten Bibliotheken, auch das automatisierte Bauen und Testen der Anwendung. Eine Aufwandsverringerung wurde vor allem mittels des automatisierten Deployments durch Apache Maven bei jedem Build auf den Wildfly erreicht.</w:t>
+        <w:t xml:space="preserve">Mittels des Einsatzes eines </w:t>
+      </w:r>
+      <w:proofErr w:type="spellStart"/>
+      <w:r>
+        <w:rPr>
+          <w:lang w:val="de-DE"/>
+        </w:rPr>
+        <w:t>Dependency</w:t>
+      </w:r>
+      <w:proofErr w:type="spellEnd"/>
+      <w:r>
+        <w:rPr>
+          <w:lang w:val="de-DE"/>
+        </w:rPr>
+        <w:t xml:space="preserve">- und </w:t>
+      </w:r>
+      <w:proofErr w:type="spellStart"/>
+      <w:r>
+        <w:rPr>
+          <w:lang w:val="de-DE"/>
+        </w:rPr>
+        <w:t>Buildmanagement</w:t>
+      </w:r>
+      <w:proofErr w:type="spellEnd"/>
+      <w:r>
+        <w:rPr>
+          <w:lang w:val="de-DE"/>
+        </w:rPr>
+        <w:t xml:space="preserve">-Tools, wie das verwendete Apache </w:t>
+      </w:r>
+      <w:proofErr w:type="spellStart"/>
+      <w:r>
+        <w:rPr>
+          <w:lang w:val="de-DE"/>
+        </w:rPr>
+        <w:t>Maven</w:t>
+      </w:r>
+      <w:proofErr w:type="spellEnd"/>
+      <w:r>
+        <w:rPr>
+          <w:lang w:val="de-DE"/>
+        </w:rPr>
+        <w:t xml:space="preserve">, bringt die neue Chatanwendung viele Vorteile mit sich. Hierzu zählt neben einem vereinfachten und redundanzfreien Verwalten der Abhängigkeiten zu bestimmten Bibliotheken, auch das automatisierte Bauen und Testen der Anwendung. Eine Aufwandsverringerung wurde vor allem mittels des automatisierten </w:t>
+      </w:r>
+      <w:proofErr w:type="spellStart"/>
+      <w:r>
+        <w:rPr>
+          <w:lang w:val="de-DE"/>
+        </w:rPr>
+        <w:t>Deployments</w:t>
+      </w:r>
+      <w:proofErr w:type="spellEnd"/>
+      <w:r>
+        <w:rPr>
+          <w:lang w:val="de-DE"/>
+        </w:rPr>
+        <w:t xml:space="preserve"> durch Apache </w:t>
+      </w:r>
+      <w:proofErr w:type="spellStart"/>
+      <w:r>
+        <w:rPr>
+          <w:lang w:val="de-DE"/>
+        </w:rPr>
+        <w:t>Maven</w:t>
+      </w:r>
+      <w:proofErr w:type="spellEnd"/>
+      <w:r>
+        <w:rPr>
+          <w:lang w:val="de-DE"/>
+        </w:rPr>
+        <w:t xml:space="preserve"> bei jedem </w:t>
+      </w:r>
+      <w:proofErr w:type="spellStart"/>
+      <w:r>
+        <w:rPr>
+          <w:lang w:val="de-DE"/>
+        </w:rPr>
+        <w:t>Build</w:t>
+      </w:r>
+      <w:proofErr w:type="spellEnd"/>
+      <w:r>
+        <w:rPr>
+          <w:lang w:val="de-DE"/>
+        </w:rPr>
+        <w:t xml:space="preserve"> auf den </w:t>
+      </w:r>
+      <w:proofErr w:type="spellStart"/>
+      <w:r>
+        <w:rPr>
+          <w:lang w:val="de-DE"/>
+        </w:rPr>
+        <w:t>Wildfly</w:t>
+      </w:r>
+      <w:proofErr w:type="spellEnd"/>
+      <w:r>
+        <w:rPr>
+          <w:lang w:val="de-DE"/>
+        </w:rPr>
+        <w:t xml:space="preserve"> erreicht.</w:t>
       </w:r>
       <w:r>
         <w:rPr>
@@ -4356,7 +5575,35 @@
         <w:rPr>
           <w:lang w:val="de-DE"/>
         </w:rPr>
-        <w:t xml:space="preserve">Die Anbindung der beiden Datenbanken CountDB und TraceDB wird außerhalb des Codes unter Verwendung einer persistence.xml konfiguriert. </w:t>
+        <w:t xml:space="preserve">Die Anbindung der beiden Datenbanken </w:t>
+      </w:r>
+      <w:proofErr w:type="spellStart"/>
+      <w:r>
+        <w:rPr>
+          <w:lang w:val="de-DE"/>
+        </w:rPr>
+        <w:t>CountDB</w:t>
+      </w:r>
+      <w:proofErr w:type="spellEnd"/>
+      <w:r>
+        <w:rPr>
+          <w:lang w:val="de-DE"/>
+        </w:rPr>
+        <w:t xml:space="preserve"> und </w:t>
+      </w:r>
+      <w:proofErr w:type="spellStart"/>
+      <w:r>
+        <w:rPr>
+          <w:lang w:val="de-DE"/>
+        </w:rPr>
+        <w:t>TraceDB</w:t>
+      </w:r>
+      <w:proofErr w:type="spellEnd"/>
+      <w:r>
+        <w:rPr>
+          <w:lang w:val="de-DE"/>
+        </w:rPr>
+        <w:t xml:space="preserve"> wird außerhalb des Codes unter Verwendung einer persistence.xml konfiguriert. </w:t>
       </w:r>
       <w:r>
         <w:rPr>
@@ -4382,7 +5629,35 @@
         <w:rPr>
           <w:lang w:val="de-DE"/>
         </w:rPr>
-        <w:t>Für die Umsetzung der Persistenz werden nach dem Modell der Container Managed Persistence (CMP)</w:t>
+        <w:t xml:space="preserve">Für die Umsetzung der Persistenz werden nach dem Modell der Container </w:t>
+      </w:r>
+      <w:proofErr w:type="spellStart"/>
+      <w:r>
+        <w:rPr>
+          <w:lang w:val="de-DE"/>
+        </w:rPr>
+        <w:t>Managed</w:t>
+      </w:r>
+      <w:proofErr w:type="spellEnd"/>
+      <w:r>
+        <w:rPr>
+          <w:lang w:val="de-DE"/>
+        </w:rPr>
+        <w:t xml:space="preserve"> </w:t>
+      </w:r>
+      <w:proofErr w:type="spellStart"/>
+      <w:r>
+        <w:rPr>
+          <w:lang w:val="de-DE"/>
+        </w:rPr>
+        <w:t>Persistence</w:t>
+      </w:r>
+      <w:proofErr w:type="spellEnd"/>
+      <w:r>
+        <w:rPr>
+          <w:lang w:val="de-DE"/>
+        </w:rPr>
+        <w:t xml:space="preserve"> (CMP)</w:t>
       </w:r>
       <w:r>
         <w:rPr>
@@ -4415,7 +5690,21 @@
         <w:rPr>
           <w:lang w:val="de-DE"/>
         </w:rPr>
-        <w:t xml:space="preserve"> die Java Persistence API (JPA</w:t>
+        <w:t xml:space="preserve"> die Java </w:t>
+      </w:r>
+      <w:proofErr w:type="spellStart"/>
+      <w:r>
+        <w:rPr>
+          <w:lang w:val="de-DE"/>
+        </w:rPr>
+        <w:t>Persistence</w:t>
+      </w:r>
+      <w:proofErr w:type="spellEnd"/>
+      <w:r>
+        <w:rPr>
+          <w:lang w:val="de-DE"/>
+        </w:rPr>
+        <w:t xml:space="preserve"> API (JPA</w:t>
       </w:r>
       <w:r>
         <w:rPr>
@@ -4466,16 +5755,64 @@
         <w:rPr>
           <w:lang w:val="de-DE"/>
         </w:rPr>
-        <w:t>y Beans verwendet. Zum Einsatz kommt dabei der Transaction-</w:t>
-      </w:r>
-      <w:r>
-        <w:rPr>
-          <w:lang w:val="de-DE"/>
-        </w:rPr>
-        <w:t>scoped Persistence Context, demnach ist die Lebensdauer des Kontexts auf eine einzelne JTA Transaktion beschränkt.</w:t>
-      </w:r>
-      <w:bookmarkStart w:id="7" w:name="_GoBack"/>
-      <w:bookmarkEnd w:id="7"/>
+        <w:t xml:space="preserve">y </w:t>
+      </w:r>
+      <w:proofErr w:type="spellStart"/>
+      <w:r>
+        <w:rPr>
+          <w:lang w:val="de-DE"/>
+        </w:rPr>
+        <w:t>Beans</w:t>
+      </w:r>
+      <w:proofErr w:type="spellEnd"/>
+      <w:r>
+        <w:rPr>
+          <w:lang w:val="de-DE"/>
+        </w:rPr>
+        <w:t xml:space="preserve"> verwendet. Zum Einsatz kommt dabei der Transaction-</w:t>
+      </w:r>
+      <w:proofErr w:type="spellStart"/>
+      <w:r>
+        <w:rPr>
+          <w:lang w:val="de-DE"/>
+        </w:rPr>
+        <w:t>scoped</w:t>
+      </w:r>
+      <w:proofErr w:type="spellEnd"/>
+      <w:r>
+        <w:rPr>
+          <w:lang w:val="de-DE"/>
+        </w:rPr>
+        <w:t xml:space="preserve"> </w:t>
+      </w:r>
+      <w:proofErr w:type="spellStart"/>
+      <w:r>
+        <w:rPr>
+          <w:lang w:val="de-DE"/>
+        </w:rPr>
+        <w:t>Persistence</w:t>
+      </w:r>
+      <w:proofErr w:type="spellEnd"/>
+      <w:r>
+        <w:rPr>
+          <w:lang w:val="de-DE"/>
+        </w:rPr>
+        <w:t xml:space="preserve"> </w:t>
+      </w:r>
+      <w:proofErr w:type="spellStart"/>
+      <w:r>
+        <w:rPr>
+          <w:lang w:val="de-DE"/>
+        </w:rPr>
+        <w:t>Context</w:t>
+      </w:r>
+      <w:proofErr w:type="spellEnd"/>
+      <w:r>
+        <w:rPr>
+          <w:lang w:val="de-DE"/>
+        </w:rPr>
+        <w:t>, demnach ist die Lebensdauer des Kontexts auf eine einzelne JTA Transaktion beschränkt.</w:t>
+      </w:r>
     </w:p>
     <w:p>
       <w:pPr>
@@ -4510,7 +5847,21 @@
         <w:rPr>
           <w:lang w:val="de-DE"/>
         </w:rPr>
-        <w:t xml:space="preserve"> RESTful Webservice </w:t>
+        <w:t xml:space="preserve"> </w:t>
+      </w:r>
+      <w:proofErr w:type="spellStart"/>
+      <w:r>
+        <w:rPr>
+          <w:lang w:val="de-DE"/>
+        </w:rPr>
+        <w:t>RESTful</w:t>
+      </w:r>
+      <w:proofErr w:type="spellEnd"/>
+      <w:r>
+        <w:rPr>
+          <w:lang w:val="de-DE"/>
+        </w:rPr>
+        <w:t xml:space="preserve"> Webservice </w:t>
       </w:r>
     </w:p>
     <w:p>
@@ -4548,29 +5899,79 @@
         <w:rPr>
           <w:lang w:val="de-DE"/>
         </w:rPr>
-        <w:t>EJB Session Beans -&gt; alle stateless</w:t>
-      </w:r>
-    </w:p>
-    <w:p>
-      <w:pPr>
-        <w:jc w:val="both"/>
-        <w:rPr>
-          <w:lang w:val="de-DE"/>
-        </w:rPr>
-      </w:pPr>
-    </w:p>
-    <w:p>
-      <w:pPr>
-        <w:jc w:val="both"/>
-        <w:rPr>
-          <w:lang w:val="de-DE"/>
-        </w:rPr>
-      </w:pPr>
-      <w:r>
-        <w:rPr>
-          <w:lang w:val="de-DE"/>
-        </w:rPr>
-        <w:t>Die Enterprise-Java-Beans-Spezifikation (EJB) ist Bestandteil von JEE und unterstützt die Umssetzung verteilter Komponentensysteme.</w:t>
+        <w:t xml:space="preserve">EJB Session </w:t>
+      </w:r>
+      <w:proofErr w:type="spellStart"/>
+      <w:r>
+        <w:rPr>
+          <w:lang w:val="de-DE"/>
+        </w:rPr>
+        <w:t>Beans</w:t>
+      </w:r>
+      <w:proofErr w:type="spellEnd"/>
+      <w:r>
+        <w:rPr>
+          <w:lang w:val="de-DE"/>
+        </w:rPr>
+        <w:t xml:space="preserve"> -&gt; alle </w:t>
+      </w:r>
+      <w:proofErr w:type="spellStart"/>
+      <w:r>
+        <w:rPr>
+          <w:lang w:val="de-DE"/>
+        </w:rPr>
+        <w:t>stateless</w:t>
+      </w:r>
+      <w:proofErr w:type="spellEnd"/>
+    </w:p>
+    <w:p>
+      <w:pPr>
+        <w:jc w:val="both"/>
+        <w:rPr>
+          <w:lang w:val="de-DE"/>
+        </w:rPr>
+      </w:pPr>
+    </w:p>
+    <w:p>
+      <w:pPr>
+        <w:jc w:val="both"/>
+        <w:rPr>
+          <w:lang w:val="de-DE"/>
+        </w:rPr>
+      </w:pPr>
+      <w:r>
+        <w:rPr>
+          <w:lang w:val="de-DE"/>
+        </w:rPr>
+        <w:t>Die Enterprise-Java-</w:t>
+      </w:r>
+      <w:proofErr w:type="spellStart"/>
+      <w:r>
+        <w:rPr>
+          <w:lang w:val="de-DE"/>
+        </w:rPr>
+        <w:t>Beans</w:t>
+      </w:r>
+      <w:proofErr w:type="spellEnd"/>
+      <w:r>
+        <w:rPr>
+          <w:lang w:val="de-DE"/>
+        </w:rPr>
+        <w:t xml:space="preserve">-Spezifikation (EJB) ist Bestandteil von JEE und unterstützt die </w:t>
+      </w:r>
+      <w:proofErr w:type="spellStart"/>
+      <w:r>
+        <w:rPr>
+          <w:lang w:val="de-DE"/>
+        </w:rPr>
+        <w:t>Umssetzung</w:t>
+      </w:r>
+      <w:proofErr w:type="spellEnd"/>
+      <w:r>
+        <w:rPr>
+          <w:lang w:val="de-DE"/>
+        </w:rPr>
+        <w:t xml:space="preserve"> verteilter Komponentensysteme.</w:t>
       </w:r>
     </w:p>
     <w:p>
@@ -4598,7 +5999,215 @@
           <w:color w:val="000000"/>
           <w:lang w:val="de-DE" w:eastAsia="de-DE"/>
         </w:rPr>
-        <w:t xml:space="preserve">(„The number of MDB threads is equal to 16 (this is the default value)) Es wird automatisch ein Threadpool mit 16 Threads erzeugt, die durch EJB bzw. den Message Driven Beans verwaltet werden </w:t>
+        <w:t xml:space="preserve">(„The </w:t>
+      </w:r>
+      <w:proofErr w:type="spellStart"/>
+      <w:r>
+        <w:rPr>
+          <w:color w:val="000000"/>
+          <w:lang w:val="de-DE" w:eastAsia="de-DE"/>
+        </w:rPr>
+        <w:t>number</w:t>
+      </w:r>
+      <w:proofErr w:type="spellEnd"/>
+      <w:r>
+        <w:rPr>
+          <w:color w:val="000000"/>
+          <w:lang w:val="de-DE" w:eastAsia="de-DE"/>
+        </w:rPr>
+        <w:t xml:space="preserve"> </w:t>
+      </w:r>
+      <w:proofErr w:type="spellStart"/>
+      <w:r>
+        <w:rPr>
+          <w:color w:val="000000"/>
+          <w:lang w:val="de-DE" w:eastAsia="de-DE"/>
+        </w:rPr>
+        <w:t>of</w:t>
+      </w:r>
+      <w:proofErr w:type="spellEnd"/>
+      <w:r>
+        <w:rPr>
+          <w:color w:val="000000"/>
+          <w:lang w:val="de-DE" w:eastAsia="de-DE"/>
+        </w:rPr>
+        <w:t xml:space="preserve"> MDB </w:t>
+      </w:r>
+      <w:proofErr w:type="spellStart"/>
+      <w:r>
+        <w:rPr>
+          <w:color w:val="000000"/>
+          <w:lang w:val="de-DE" w:eastAsia="de-DE"/>
+        </w:rPr>
+        <w:t>threads</w:t>
+      </w:r>
+      <w:proofErr w:type="spellEnd"/>
+      <w:r>
+        <w:rPr>
+          <w:color w:val="000000"/>
+          <w:lang w:val="de-DE" w:eastAsia="de-DE"/>
+        </w:rPr>
+        <w:t xml:space="preserve"> </w:t>
+      </w:r>
+      <w:proofErr w:type="spellStart"/>
+      <w:r>
+        <w:rPr>
+          <w:color w:val="000000"/>
+          <w:lang w:val="de-DE" w:eastAsia="de-DE"/>
+        </w:rPr>
+        <w:t>is</w:t>
+      </w:r>
+      <w:proofErr w:type="spellEnd"/>
+      <w:r>
+        <w:rPr>
+          <w:color w:val="000000"/>
+          <w:lang w:val="de-DE" w:eastAsia="de-DE"/>
+        </w:rPr>
+        <w:t xml:space="preserve"> </w:t>
+      </w:r>
+      <w:proofErr w:type="spellStart"/>
+      <w:r>
+        <w:rPr>
+          <w:color w:val="000000"/>
+          <w:lang w:val="de-DE" w:eastAsia="de-DE"/>
+        </w:rPr>
+        <w:t>equal</w:t>
+      </w:r>
+      <w:proofErr w:type="spellEnd"/>
+      <w:r>
+        <w:rPr>
+          <w:color w:val="000000"/>
+          <w:lang w:val="de-DE" w:eastAsia="de-DE"/>
+        </w:rPr>
+        <w:t xml:space="preserve"> </w:t>
+      </w:r>
+      <w:proofErr w:type="spellStart"/>
+      <w:r>
+        <w:rPr>
+          <w:color w:val="000000"/>
+          <w:lang w:val="de-DE" w:eastAsia="de-DE"/>
+        </w:rPr>
+        <w:t>to</w:t>
+      </w:r>
+      <w:proofErr w:type="spellEnd"/>
+      <w:r>
+        <w:rPr>
+          <w:color w:val="000000"/>
+          <w:lang w:val="de-DE" w:eastAsia="de-DE"/>
+        </w:rPr>
+        <w:t xml:space="preserve"> 16 (</w:t>
+      </w:r>
+      <w:proofErr w:type="spellStart"/>
+      <w:r>
+        <w:rPr>
+          <w:color w:val="000000"/>
+          <w:lang w:val="de-DE" w:eastAsia="de-DE"/>
+        </w:rPr>
+        <w:t>this</w:t>
+      </w:r>
+      <w:proofErr w:type="spellEnd"/>
+      <w:r>
+        <w:rPr>
+          <w:color w:val="000000"/>
+          <w:lang w:val="de-DE" w:eastAsia="de-DE"/>
+        </w:rPr>
+        <w:t xml:space="preserve"> </w:t>
+      </w:r>
+      <w:proofErr w:type="spellStart"/>
+      <w:r>
+        <w:rPr>
+          <w:color w:val="000000"/>
+          <w:lang w:val="de-DE" w:eastAsia="de-DE"/>
+        </w:rPr>
+        <w:t>is</w:t>
+      </w:r>
+      <w:proofErr w:type="spellEnd"/>
+      <w:r>
+        <w:rPr>
+          <w:color w:val="000000"/>
+          <w:lang w:val="de-DE" w:eastAsia="de-DE"/>
+        </w:rPr>
+        <w:t xml:space="preserve"> </w:t>
+      </w:r>
+      <w:proofErr w:type="spellStart"/>
+      <w:r>
+        <w:rPr>
+          <w:color w:val="000000"/>
+          <w:lang w:val="de-DE" w:eastAsia="de-DE"/>
+        </w:rPr>
+        <w:t>the</w:t>
+      </w:r>
+      <w:proofErr w:type="spellEnd"/>
+      <w:r>
+        <w:rPr>
+          <w:color w:val="000000"/>
+          <w:lang w:val="de-DE" w:eastAsia="de-DE"/>
+        </w:rPr>
+        <w:t xml:space="preserve"> </w:t>
+      </w:r>
+      <w:proofErr w:type="spellStart"/>
+      <w:r>
+        <w:rPr>
+          <w:color w:val="000000"/>
+          <w:lang w:val="de-DE" w:eastAsia="de-DE"/>
+        </w:rPr>
+        <w:t>default</w:t>
+      </w:r>
+      <w:proofErr w:type="spellEnd"/>
+      <w:r>
+        <w:rPr>
+          <w:color w:val="000000"/>
+          <w:lang w:val="de-DE" w:eastAsia="de-DE"/>
+        </w:rPr>
+        <w:t xml:space="preserve"> </w:t>
+      </w:r>
+      <w:proofErr w:type="spellStart"/>
+      <w:r>
+        <w:rPr>
+          <w:color w:val="000000"/>
+          <w:lang w:val="de-DE" w:eastAsia="de-DE"/>
+        </w:rPr>
+        <w:t>value</w:t>
+      </w:r>
+      <w:proofErr w:type="spellEnd"/>
+      <w:r>
+        <w:rPr>
+          <w:color w:val="000000"/>
+          <w:lang w:val="de-DE" w:eastAsia="de-DE"/>
+        </w:rPr>
+        <w:t xml:space="preserve">)) Es wird automatisch ein Threadpool mit 16 Threads erzeugt, die durch EJB bzw. den Message </w:t>
+      </w:r>
+      <w:proofErr w:type="spellStart"/>
+      <w:r>
+        <w:rPr>
+          <w:color w:val="000000"/>
+          <w:lang w:val="de-DE" w:eastAsia="de-DE"/>
+        </w:rPr>
+        <w:t>Driven</w:t>
+      </w:r>
+      <w:proofErr w:type="spellEnd"/>
+      <w:r>
+        <w:rPr>
+          <w:color w:val="000000"/>
+          <w:lang w:val="de-DE" w:eastAsia="de-DE"/>
+        </w:rPr>
+        <w:t xml:space="preserve"> </w:t>
+      </w:r>
+      <w:proofErr w:type="spellStart"/>
+      <w:r>
+        <w:rPr>
+          <w:color w:val="000000"/>
+          <w:lang w:val="de-DE" w:eastAsia="de-DE"/>
+        </w:rPr>
+        <w:t>Beans</w:t>
+      </w:r>
+      <w:proofErr w:type="spellEnd"/>
+      <w:r>
+        <w:rPr>
+          <w:color w:val="000000"/>
+          <w:lang w:val="de-DE" w:eastAsia="de-DE"/>
+        </w:rPr>
+        <w:t xml:space="preserve"> verwaltet werden </w:t>
       </w:r>
       <w:r>
         <w:rPr>
@@ -4656,87 +6265,151 @@
           <w:color w:val="000000"/>
           <w:lang w:val="de-DE" w:eastAsia="de-DE"/>
         </w:rPr>
-        <w:t>Die Umsetzung der RESTful Webservices erfolgt nach der Java API for RESTful Web Services (JAX-RS)</w:t>
-      </w:r>
+        <w:t xml:space="preserve">Die Umsetzung der </w:t>
+      </w:r>
+      <w:proofErr w:type="spellStart"/>
       <w:r>
         <w:rPr>
           <w:color w:val="000000"/>
           <w:lang w:val="de-DE" w:eastAsia="de-DE"/>
         </w:rPr>
-        <w:t xml:space="preserve"> in der Version 2.0</w:t>
-      </w:r>
+        <w:t>RESTful</w:t>
+      </w:r>
+      <w:proofErr w:type="spellEnd"/>
       <w:r>
         <w:rPr>
           <w:color w:val="000000"/>
           <w:lang w:val="de-DE" w:eastAsia="de-DE"/>
         </w:rPr>
-        <w:t xml:space="preserve">, welche </w:t>
-      </w:r>
+        <w:t xml:space="preserve"> Webservices erfolgt nach der Java API </w:t>
+      </w:r>
+      <w:proofErr w:type="spellStart"/>
       <w:r>
         <w:rPr>
           <w:color w:val="000000"/>
           <w:lang w:val="de-DE" w:eastAsia="de-DE"/>
         </w:rPr>
-        <w:t xml:space="preserve">in </w:t>
-      </w:r>
+        <w:t>for</w:t>
+      </w:r>
+      <w:proofErr w:type="spellEnd"/>
       <w:r>
         <w:rPr>
           <w:color w:val="000000"/>
           <w:lang w:val="de-DE" w:eastAsia="de-DE"/>
         </w:rPr>
-        <w:t>der Spezifikation JSR 339 standardisiert worden ist</w:t>
-      </w:r>
+        <w:t xml:space="preserve"> </w:t>
+      </w:r>
+      <w:proofErr w:type="spellStart"/>
       <w:r>
         <w:rPr>
           <w:color w:val="000000"/>
           <w:lang w:val="de-DE" w:eastAsia="de-DE"/>
         </w:rPr>
-        <w:t xml:space="preserve"> </w:t>
-      </w:r>
+        <w:t>RESTful</w:t>
+      </w:r>
+      <w:proofErr w:type="spellEnd"/>
       <w:r>
         <w:rPr>
           <w:color w:val="000000"/>
           <w:lang w:val="de-DE" w:eastAsia="de-DE"/>
         </w:rPr>
-        <w:fldChar w:fldCharType="begin"/>
+        <w:t xml:space="preserve"> Web Services (JAX-RS)</w:t>
       </w:r>
       <w:r>
         <w:rPr>
           <w:color w:val="000000"/>
           <w:lang w:val="de-DE" w:eastAsia="de-DE"/>
         </w:rPr>
-        <w:instrText xml:space="preserve"> ADDIN ZOTERO_ITEM CSL_CITATION {"citationID":"1ph04j1pp0","properties":{"formattedCitation":"[15]","plainCitation":"[15]"},"citationItems":[{"id":1572,"uris":["http://zotero.org/groups/753033/items/2CNTR8JE"],"uri":["http://zotero.org/groups/753033/items/2CNTR8JE"],"itemData":{"id":1572,"type":"webpage","title":"JSR 339 - Java Community Process","URL":"https://jcp.org/en/jsr/detail?id=339","author":[{"literal":"Oracle Corporation"}],"accessed":{"date-parts":[["2016",12,16]]}}}],"schema":"https://github.com/citation-style-language/schema/raw/master/csl-citation.json"} </w:instrText>
+        <w:t xml:space="preserve"> in der Version 2.0</w:t>
       </w:r>
       <w:r>
         <w:rPr>
           <w:color w:val="000000"/>
           <w:lang w:val="de-DE" w:eastAsia="de-DE"/>
         </w:rPr>
-        <w:fldChar w:fldCharType="separate"/>
-      </w:r>
-      <w:r>
-        <w:t>[15]</w:t>
+        <w:t xml:space="preserve">, welche </w:t>
       </w:r>
       <w:r>
         <w:rPr>
           <w:color w:val="000000"/>
           <w:lang w:val="de-DE" w:eastAsia="de-DE"/>
         </w:rPr>
-        <w:fldChar w:fldCharType="end"/>
+        <w:t xml:space="preserve">in </w:t>
       </w:r>
       <w:r>
         <w:rPr>
           <w:color w:val="000000"/>
           <w:lang w:val="de-DE" w:eastAsia="de-DE"/>
         </w:rPr>
-        <w:t>.</w:t>
+        <w:t>der Spezifikation JSR 339 standardisiert worden ist</w:t>
       </w:r>
       <w:r>
         <w:rPr>
           <w:color w:val="000000"/>
           <w:lang w:val="de-DE" w:eastAsia="de-DE"/>
         </w:rPr>
-        <w:t xml:space="preserve"> Hierbei können per Annotationen Ressourcen definiert, Pfade vergeben und Methodenaufrufe somit an entsprechende URL’s gebunden werden.</w:t>
+        <w:t xml:space="preserve"> </w:t>
+      </w:r>
+      <w:r>
+        <w:rPr>
+          <w:color w:val="000000"/>
+          <w:lang w:val="de-DE" w:eastAsia="de-DE"/>
+        </w:rPr>
+        <w:fldChar w:fldCharType="begin"/>
+      </w:r>
+      <w:r>
+        <w:rPr>
+          <w:color w:val="000000"/>
+          <w:lang w:val="de-DE" w:eastAsia="de-DE"/>
+        </w:rPr>
+        <w:instrText xml:space="preserve"> ADDIN ZOTERO_ITEM CSL_CITATION {"citationID":"1ph04j1pp0","properties":{"formattedCitation":"[15]","plainCitation":"[15]"},"citationItems":[{"id":1572,"uris":["http://zotero.org/groups/753033/items/2CNTR8JE"],"uri":["http://zotero.org/groups/753033/items/2CNTR8JE"],"itemData":{"id":1572,"type":"webpage","title":"JSR 339 - Java Community Process","URL":"https://jcp.org/en/jsr/detail?id=339","author":[{"literal":"Oracle Corporation"}],"accessed":{"date-parts":[["2016",12,16]]}}}],"schema":"https://github.com/citation-style-language/schema/raw/master/csl-citation.json"} </w:instrText>
+      </w:r>
+      <w:r>
+        <w:rPr>
+          <w:color w:val="000000"/>
+          <w:lang w:val="de-DE" w:eastAsia="de-DE"/>
+        </w:rPr>
+        <w:fldChar w:fldCharType="separate"/>
+      </w:r>
+      <w:r>
+        <w:t>[15]</w:t>
+      </w:r>
+      <w:r>
+        <w:rPr>
+          <w:color w:val="000000"/>
+          <w:lang w:val="de-DE" w:eastAsia="de-DE"/>
+        </w:rPr>
+        <w:fldChar w:fldCharType="end"/>
+      </w:r>
+      <w:r>
+        <w:rPr>
+          <w:color w:val="000000"/>
+          <w:lang w:val="de-DE" w:eastAsia="de-DE"/>
+        </w:rPr>
+        <w:t>.</w:t>
+      </w:r>
+      <w:r>
+        <w:rPr>
+          <w:color w:val="000000"/>
+          <w:lang w:val="de-DE" w:eastAsia="de-DE"/>
+        </w:rPr>
+        <w:t xml:space="preserve"> Hierbei können per Annotationen Ressourcen definiert, Pfade vergeben und Methodenaufrufe somit an entsprechende </w:t>
+      </w:r>
+      <w:proofErr w:type="spellStart"/>
+      <w:r>
+        <w:rPr>
+          <w:color w:val="000000"/>
+          <w:lang w:val="de-DE" w:eastAsia="de-DE"/>
+        </w:rPr>
+        <w:t>URL’s</w:t>
+      </w:r>
+      <w:proofErr w:type="spellEnd"/>
+      <w:r>
+        <w:rPr>
+          <w:color w:val="000000"/>
+          <w:lang w:val="de-DE" w:eastAsia="de-DE"/>
+        </w:rPr>
+        <w:t xml:space="preserve"> gebunden werden.</w:t>
       </w:r>
       <w:r>
         <w:rPr>
@@ -4791,7 +6464,21 @@
         <w:rPr>
           <w:lang w:val="de-DE"/>
         </w:rPr>
-        <w:t>X/OpenXA (XA) ist ein Standard für die Verarbeitung von verteilten Transaktionen. Wesentliches Element dieses Standard</w:t>
+        <w:t>X/</w:t>
+      </w:r>
+      <w:proofErr w:type="spellStart"/>
+      <w:r>
+        <w:rPr>
+          <w:lang w:val="de-DE"/>
+        </w:rPr>
+        <w:t>OpenXA</w:t>
+      </w:r>
+      <w:proofErr w:type="spellEnd"/>
+      <w:r>
+        <w:rPr>
+          <w:lang w:val="de-DE"/>
+        </w:rPr>
+        <w:t xml:space="preserve"> (XA) ist ein Standard für die Verarbeitung von verteilten Transaktionen. Wesentliches Element dieses Standard</w:t>
       </w:r>
       <w:r>
         <w:rPr>
@@ -4844,13 +6531,97 @@
         <w:rPr>
           <w:lang w:val="de-DE"/>
         </w:rPr>
-        <w:t>Je nachdem woher der Aufruf der Transaktionsmethoden (begin, commit, etc.) kommt, unterscheidet man client-managed, container-managed und bean-managed. I</w:t>
-      </w:r>
-      <w:r>
-        <w:rPr>
-          <w:lang w:val="de-DE"/>
-        </w:rPr>
-        <w:t xml:space="preserve">n diesem Fall wird wie bereits erwähnt eine container-managed Transaktion eingesetzt. </w:t>
+        <w:t>Je nachdem woher der Aufruf der Transaktionsmethoden (</w:t>
+      </w:r>
+      <w:proofErr w:type="spellStart"/>
+      <w:r>
+        <w:rPr>
+          <w:lang w:val="de-DE"/>
+        </w:rPr>
+        <w:t>begin</w:t>
+      </w:r>
+      <w:proofErr w:type="spellEnd"/>
+      <w:r>
+        <w:rPr>
+          <w:lang w:val="de-DE"/>
+        </w:rPr>
+        <w:t xml:space="preserve">, </w:t>
+      </w:r>
+      <w:proofErr w:type="spellStart"/>
+      <w:r>
+        <w:rPr>
+          <w:lang w:val="de-DE"/>
+        </w:rPr>
+        <w:t>commit</w:t>
+      </w:r>
+      <w:proofErr w:type="spellEnd"/>
+      <w:r>
+        <w:rPr>
+          <w:lang w:val="de-DE"/>
+        </w:rPr>
+        <w:t>, etc.) kommt, unterscheidet man client-</w:t>
+      </w:r>
+      <w:proofErr w:type="spellStart"/>
+      <w:r>
+        <w:rPr>
+          <w:lang w:val="de-DE"/>
+        </w:rPr>
+        <w:t>managed</w:t>
+      </w:r>
+      <w:proofErr w:type="spellEnd"/>
+      <w:r>
+        <w:rPr>
+          <w:lang w:val="de-DE"/>
+        </w:rPr>
+        <w:t>, container-</w:t>
+      </w:r>
+      <w:proofErr w:type="spellStart"/>
+      <w:r>
+        <w:rPr>
+          <w:lang w:val="de-DE"/>
+        </w:rPr>
+        <w:t>managed</w:t>
+      </w:r>
+      <w:proofErr w:type="spellEnd"/>
+      <w:r>
+        <w:rPr>
+          <w:lang w:val="de-DE"/>
+        </w:rPr>
+        <w:t xml:space="preserve"> und </w:t>
+      </w:r>
+      <w:proofErr w:type="spellStart"/>
+      <w:r>
+        <w:rPr>
+          <w:lang w:val="de-DE"/>
+        </w:rPr>
+        <w:t>bean-managed</w:t>
+      </w:r>
+      <w:proofErr w:type="spellEnd"/>
+      <w:r>
+        <w:rPr>
+          <w:lang w:val="de-DE"/>
+        </w:rPr>
+        <w:t>. I</w:t>
+      </w:r>
+      <w:r>
+        <w:rPr>
+          <w:lang w:val="de-DE"/>
+        </w:rPr>
+        <w:t>n diesem Fall wird wie bereits erwähnt eine container-</w:t>
+      </w:r>
+      <w:proofErr w:type="spellStart"/>
+      <w:r>
+        <w:rPr>
+          <w:lang w:val="de-DE"/>
+        </w:rPr>
+        <w:t>managed</w:t>
+      </w:r>
+      <w:proofErr w:type="spellEnd"/>
+      <w:r>
+        <w:rPr>
+          <w:lang w:val="de-DE"/>
+        </w:rPr>
+        <w:t xml:space="preserve"> Transaktion eingesetzt. </w:t>
       </w:r>
       <w:r>
         <w:rPr>
@@ -4870,7 +6641,21 @@
         <w:rPr>
           <w:lang w:val="de-DE"/>
         </w:rPr>
-        <w:t>Der Transaktionsmanager der für die Implementierung verteilter Transaktionen mit EJB benötigt wird, wird von Wildfly bereitgestellt. Die Schnittstelle zu diesem Transaktionsmanager wird durch JTA (Java Transaction API) definiert. JTA basiert auf dem XA-Standard der den Rahmen für die umzusetzende Transaktion bildet</w:t>
+        <w:t xml:space="preserve">Der Transaktionsmanager der für die Implementierung verteilter Transaktionen mit EJB benötigt wird, wird von </w:t>
+      </w:r>
+      <w:proofErr w:type="spellStart"/>
+      <w:r>
+        <w:rPr>
+          <w:lang w:val="de-DE"/>
+        </w:rPr>
+        <w:t>Wildfly</w:t>
+      </w:r>
+      <w:proofErr w:type="spellEnd"/>
+      <w:r>
+        <w:rPr>
+          <w:lang w:val="de-DE"/>
+        </w:rPr>
+        <w:t xml:space="preserve"> bereitgestellt. Die Schnittstelle zu diesem Transaktionsmanager wird durch JTA (Java Transaction API) definiert. JTA basiert auf dem XA-Standard der den Rahmen für die umzusetzende Transaktion bildet</w:t>
       </w:r>
       <w:r>
         <w:rPr>
@@ -4918,21 +6703,119 @@
           <w:lang w:val="de-DE"/>
         </w:rPr>
         <w:lastRenderedPageBreak/>
-        <w:t>Wichtig ist zudem, dass auch die in die Transaktion eingebundenen Ressourcen „XA-compliant“ sind. Das ist für die MariaDB-Instanzen gegeben.</w:t>
-      </w:r>
-    </w:p>
-    <w:p>
-      <w:pPr>
-        <w:jc w:val="both"/>
-        <w:rPr>
-          <w:lang w:val="de-DE"/>
-        </w:rPr>
-      </w:pPr>
-      <w:r>
-        <w:rPr>
-          <w:lang w:val="de-DE"/>
-        </w:rPr>
-        <w:t>Für die Realisierung der verteilten XA-Transaktion muss jede der Datenbankinstanzen als XA-Datasource am Wildfly definiert werden. Aus Gründen der Flexiblität werden diese nicht statisch am Wildfly konfiguriert, sondern während des Deployments anhand der Konfigurationen in der mysql-ds.xml angelegt.</w:t>
+        <w:t>Wichtig ist zudem, dass auch die in die Transaktion eingebundenen Ressourcen „XA-</w:t>
+      </w:r>
+      <w:proofErr w:type="spellStart"/>
+      <w:r>
+        <w:rPr>
+          <w:lang w:val="de-DE"/>
+        </w:rPr>
+        <w:t>compliant</w:t>
+      </w:r>
+      <w:proofErr w:type="spellEnd"/>
+      <w:r>
+        <w:rPr>
+          <w:lang w:val="de-DE"/>
+        </w:rPr>
+        <w:t xml:space="preserve">“ sind. Das ist für die </w:t>
+      </w:r>
+      <w:proofErr w:type="spellStart"/>
+      <w:r>
+        <w:rPr>
+          <w:lang w:val="de-DE"/>
+        </w:rPr>
+        <w:t>MariaDB</w:t>
+      </w:r>
+      <w:proofErr w:type="spellEnd"/>
+      <w:r>
+        <w:rPr>
+          <w:lang w:val="de-DE"/>
+        </w:rPr>
+        <w:t>-Instanzen gegeben.</w:t>
+      </w:r>
+    </w:p>
+    <w:p>
+      <w:pPr>
+        <w:jc w:val="both"/>
+        <w:rPr>
+          <w:lang w:val="de-DE"/>
+        </w:rPr>
+      </w:pPr>
+      <w:r>
+        <w:rPr>
+          <w:lang w:val="de-DE"/>
+        </w:rPr>
+        <w:t>Für die Realisierung der verteilten XA-Transaktion muss jede der Datenbankinstanzen als XA-</w:t>
+      </w:r>
+      <w:proofErr w:type="spellStart"/>
+      <w:r>
+        <w:rPr>
+          <w:lang w:val="de-DE"/>
+        </w:rPr>
+        <w:t>Datasource</w:t>
+      </w:r>
+      <w:proofErr w:type="spellEnd"/>
+      <w:r>
+        <w:rPr>
+          <w:lang w:val="de-DE"/>
+        </w:rPr>
+        <w:t xml:space="preserve"> am </w:t>
+      </w:r>
+      <w:proofErr w:type="spellStart"/>
+      <w:r>
+        <w:rPr>
+          <w:lang w:val="de-DE"/>
+        </w:rPr>
+        <w:t>Wildfly</w:t>
+      </w:r>
+      <w:proofErr w:type="spellEnd"/>
+      <w:r>
+        <w:rPr>
+          <w:lang w:val="de-DE"/>
+        </w:rPr>
+        <w:t xml:space="preserve"> definiert werden. Aus Gründen der </w:t>
+      </w:r>
+      <w:proofErr w:type="spellStart"/>
+      <w:r>
+        <w:rPr>
+          <w:lang w:val="de-DE"/>
+        </w:rPr>
+        <w:t>Flexiblität</w:t>
+      </w:r>
+      <w:proofErr w:type="spellEnd"/>
+      <w:r>
+        <w:rPr>
+          <w:lang w:val="de-DE"/>
+        </w:rPr>
+        <w:t xml:space="preserve"> werden diese nicht statisch am </w:t>
+      </w:r>
+      <w:proofErr w:type="spellStart"/>
+      <w:r>
+        <w:rPr>
+          <w:lang w:val="de-DE"/>
+        </w:rPr>
+        <w:t>Wildfly</w:t>
+      </w:r>
+      <w:proofErr w:type="spellEnd"/>
+      <w:r>
+        <w:rPr>
+          <w:lang w:val="de-DE"/>
+        </w:rPr>
+        <w:t xml:space="preserve"> konfiguriert, sondern während des </w:t>
+      </w:r>
+      <w:proofErr w:type="spellStart"/>
+      <w:r>
+        <w:rPr>
+          <w:lang w:val="de-DE"/>
+        </w:rPr>
+        <w:t>Deployments</w:t>
+      </w:r>
+      <w:proofErr w:type="spellEnd"/>
+      <w:r>
+        <w:rPr>
+          <w:lang w:val="de-DE"/>
+        </w:rPr>
+        <w:t xml:space="preserve"> anhand der Konfigurationen in der mysql-ds.xml angelegt.</w:t>
       </w:r>
     </w:p>
     <w:p>
@@ -4976,7 +6859,35 @@
         <w:rPr>
           <w:lang w:val="de-DE"/>
         </w:rPr>
-        <w:t xml:space="preserve">Aufgrund der neuen Anforderungen an die Chatapplikation und die neue Architektur, wurden der Chatclient und der Benchmarkingclient von Grund auf neue geschrieben. Hierfür wurde sehr viel alter Code beseitigt und stark modifiziert, um die Clients schlanker und moderner zu machen. Hierfür wurden ebenfalls die JavaFX-Masken komplett neu implementiert, um eine erhöhte Userexperience durch moderne Masken zu erreichen. Diese sind in Anhang </w:t>
+        <w:t xml:space="preserve">Aufgrund der neuen Anforderungen an die Chatapplikation und die neue Architektur, wurden der Chatclient und der </w:t>
+      </w:r>
+      <w:proofErr w:type="spellStart"/>
+      <w:r>
+        <w:rPr>
+          <w:lang w:val="de-DE"/>
+        </w:rPr>
+        <w:t>Benchmarkingclient</w:t>
+      </w:r>
+      <w:proofErr w:type="spellEnd"/>
+      <w:r>
+        <w:rPr>
+          <w:lang w:val="de-DE"/>
+        </w:rPr>
+        <w:t xml:space="preserve"> von Grund auf neue geschrieben. Hierfür wurde sehr viel alter Code beseitigt und stark modifiziert, um die Clients schlanker und moderner zu machen. Hierfür wurden ebenfalls die </w:t>
+      </w:r>
+      <w:proofErr w:type="spellStart"/>
+      <w:r>
+        <w:rPr>
+          <w:lang w:val="de-DE"/>
+        </w:rPr>
+        <w:t>JavaFX</w:t>
+      </w:r>
+      <w:proofErr w:type="spellEnd"/>
+      <w:r>
+        <w:rPr>
+          <w:lang w:val="de-DE"/>
+        </w:rPr>
+        <w:t xml:space="preserve">-Masken komplett neu implementiert, um eine erhöhte Userexperience durch moderne Masken zu erreichen. Diese sind in Anhang </w:t>
       </w:r>
       <w:r>
         <w:rPr>
@@ -4989,8 +6900,23 @@
         <w:rPr>
           <w:lang w:val="de-DE"/>
         </w:rPr>
-        <w:t xml:space="preserve"> dargestellt. Vor allem der Benchmarkingclient profitiert von dieser Maßnahme, da die alte Maske noch komplett mittels Code erzeugt wurde. Die neu entwickelte Maske ist ebenfalls durch das Konzept der </w:t>
-      </w:r>
+        <w:t xml:space="preserve"> dargestellt. Vor allem der </w:t>
+      </w:r>
+      <w:proofErr w:type="spellStart"/>
+      <w:r>
+        <w:rPr>
+          <w:lang w:val="de-DE"/>
+        </w:rPr>
+        <w:t>Benchmarkingclient</w:t>
+      </w:r>
+      <w:proofErr w:type="spellEnd"/>
+      <w:r>
+        <w:rPr>
+          <w:lang w:val="de-DE"/>
+        </w:rPr>
+        <w:t xml:space="preserve"> profitiert von dieser Maßnahme, da die alte Maske noch komplett mittels Code erzeugt wurde. Die neu entwickelte Maske ist ebenfalls durch das Konzept der </w:t>
+      </w:r>
+      <w:proofErr w:type="spellStart"/>
       <w:r>
         <w:rPr>
           <w:i/>
@@ -4998,6 +6924,7 @@
         </w:rPr>
         <w:t>fxml</w:t>
       </w:r>
+      <w:proofErr w:type="spellEnd"/>
       <w:r>
         <w:rPr>
           <w:rStyle w:val="Funotenzeichen"/>
@@ -5215,7 +7142,21 @@
         <w:rPr>
           <w:lang w:val="de-DE"/>
         </w:rPr>
-        <w:t>. Damit ist diese Version des Frameworks zum Zeitpunkt der Erstellung dieser Arbeit in etwa 3 Monate jung und zählt folglich zu den modernen Web-Application-Frameworks. Da hierzu auch einige andere verbreitete Frameworks wie beispielsweise ReactJS zählen, seien im Folgenden einige Gründe aufgezählt, die diese Entwurfsentscheidung herbeigeführt haben.</w:t>
+        <w:t xml:space="preserve">. Damit ist diese Version des Frameworks zum Zeitpunkt der Erstellung dieser Arbeit in etwa 3 Monate jung und zählt folglich zu den modernen Web-Application-Frameworks. Da hierzu auch einige andere verbreitete Frameworks wie beispielsweise </w:t>
+      </w:r>
+      <w:proofErr w:type="spellStart"/>
+      <w:r>
+        <w:rPr>
+          <w:lang w:val="de-DE"/>
+        </w:rPr>
+        <w:t>ReactJS</w:t>
+      </w:r>
+      <w:proofErr w:type="spellEnd"/>
+      <w:r>
+        <w:rPr>
+          <w:lang w:val="de-DE"/>
+        </w:rPr>
+        <w:t xml:space="preserve"> zählen, seien im Folgenden einige Gründe aufgezählt, die diese Entwurfsentscheidung herbeigeführt haben.</w:t>
       </w:r>
     </w:p>
     <w:p>
@@ -5566,7 +7507,49 @@
         <w:rPr>
           <w:lang w:val="de-DE"/>
         </w:rPr>
-        <w:t>: Architektur des Admin-Clients. Die obligatorische AppComponent greift für die Darstellung weiterer Daten auf die ChatClientListComponent und die StatisticsComponent zurück.</w:t>
+        <w:t xml:space="preserve">: Architektur des Admin-Clients. Die obligatorische </w:t>
+      </w:r>
+      <w:proofErr w:type="spellStart"/>
+      <w:r>
+        <w:rPr>
+          <w:lang w:val="de-DE"/>
+        </w:rPr>
+        <w:t>AppComponent</w:t>
+      </w:r>
+      <w:proofErr w:type="spellEnd"/>
+      <w:r>
+        <w:rPr>
+          <w:lang w:val="de-DE"/>
+        </w:rPr>
+        <w:t xml:space="preserve"> greift für die Darstellung weiterer Daten auf die </w:t>
+      </w:r>
+      <w:proofErr w:type="spellStart"/>
+      <w:r>
+        <w:rPr>
+          <w:lang w:val="de-DE"/>
+        </w:rPr>
+        <w:t>ChatClientListComponent</w:t>
+      </w:r>
+      <w:proofErr w:type="spellEnd"/>
+      <w:r>
+        <w:rPr>
+          <w:lang w:val="de-DE"/>
+        </w:rPr>
+        <w:t xml:space="preserve"> und die </w:t>
+      </w:r>
+      <w:proofErr w:type="spellStart"/>
+      <w:r>
+        <w:rPr>
+          <w:lang w:val="de-DE"/>
+        </w:rPr>
+        <w:t>StatisticsComponent</w:t>
+      </w:r>
+      <w:proofErr w:type="spellEnd"/>
+      <w:r>
+        <w:rPr>
+          <w:lang w:val="de-DE"/>
+        </w:rPr>
+        <w:t xml:space="preserve"> zurück.</w:t>
       </w:r>
     </w:p>
     <w:p>
@@ -5591,18 +7574,21 @@
         <w:lastRenderedPageBreak/>
         <w:t xml:space="preserve">Aus </w:t>
       </w:r>
+      <w:proofErr w:type="spellStart"/>
       <w:r>
         <w:rPr>
           <w:lang w:val="de-DE"/>
         </w:rPr>
         <w:t>architektureller</w:t>
       </w:r>
+      <w:proofErr w:type="spellEnd"/>
       <w:r>
         <w:rPr>
           <w:lang w:val="de-DE"/>
         </w:rPr>
         <w:t xml:space="preserve"> Sicht besteht die Applikation aus einer generellen </w:t>
       </w:r>
+      <w:proofErr w:type="spellStart"/>
       <w:r>
         <w:rPr>
           <w:i/>
@@ -5610,6 +7596,7 @@
         </w:rPr>
         <w:t>AppComponent</w:t>
       </w:r>
+      <w:proofErr w:type="spellEnd"/>
       <w:r>
         <w:rPr>
           <w:lang w:val="de-DE"/>
@@ -5636,6 +7623,7 @@
         </w:rPr>
         <w:t xml:space="preserve">eiteren existiert eine </w:t>
       </w:r>
+      <w:proofErr w:type="spellStart"/>
       <w:r>
         <w:rPr>
           <w:i/>
@@ -5643,6 +7631,7 @@
         </w:rPr>
         <w:t>ChatClientListComponent</w:t>
       </w:r>
+      <w:proofErr w:type="spellEnd"/>
       <w:r>
         <w:rPr>
           <w:lang w:val="de-DE"/>
@@ -5663,6 +7652,7 @@
         </w:rPr>
         <w:t xml:space="preserve">Außerdem frägt die </w:t>
       </w:r>
+      <w:proofErr w:type="spellStart"/>
       <w:r>
         <w:rPr>
           <w:i/>
@@ -5670,6 +7660,7 @@
         </w:rPr>
         <w:t>StatisticsComponent</w:t>
       </w:r>
+      <w:proofErr w:type="spellEnd"/>
       <w:r>
         <w:rPr>
           <w:lang w:val="de-DE"/>
@@ -5891,7 +7882,21 @@
         <w:rPr>
           <w:lang w:val="de-DE"/>
         </w:rPr>
-        <w:t>Sowohl Chat-Client, als auch Benchmarking-Client werden durch einen Build-Vorgang zusätzlich in nativen EXE-Dateien bereitgestellt und sind somit typischerweise auf jedem PC einfach ausführbar.</w:t>
+        <w:t xml:space="preserve">Sowohl Chat-Client, als auch Benchmarking-Client werden durch einen </w:t>
+      </w:r>
+      <w:proofErr w:type="spellStart"/>
+      <w:r>
+        <w:rPr>
+          <w:lang w:val="de-DE"/>
+        </w:rPr>
+        <w:t>Build</w:t>
+      </w:r>
+      <w:proofErr w:type="spellEnd"/>
+      <w:r>
+        <w:rPr>
+          <w:lang w:val="de-DE"/>
+        </w:rPr>
+        <w:t>-Vorgang zusätzlich in nativen EXE-Dateien bereitgestellt und sind somit typischerweise auf jedem PC einfach ausführbar.</w:t>
       </w:r>
     </w:p>
     <w:p>
@@ -5953,7 +7958,63 @@
         <w:rPr>
           <w:lang w:val="de-DE"/>
         </w:rPr>
-        <w:t xml:space="preserve"> Contexts and Dependency Injection (CDI) verwendet</w:t>
+        <w:t xml:space="preserve"> </w:t>
+      </w:r>
+      <w:proofErr w:type="spellStart"/>
+      <w:r>
+        <w:rPr>
+          <w:lang w:val="de-DE"/>
+        </w:rPr>
+        <w:t>Contexts</w:t>
+      </w:r>
+      <w:proofErr w:type="spellEnd"/>
+      <w:r>
+        <w:rPr>
+          <w:lang w:val="de-DE"/>
+        </w:rPr>
+        <w:t xml:space="preserve"> </w:t>
+      </w:r>
+      <w:proofErr w:type="spellStart"/>
+      <w:r>
+        <w:rPr>
+          <w:lang w:val="de-DE"/>
+        </w:rPr>
+        <w:t>and</w:t>
+      </w:r>
+      <w:proofErr w:type="spellEnd"/>
+      <w:r>
+        <w:rPr>
+          <w:lang w:val="de-DE"/>
+        </w:rPr>
+        <w:t xml:space="preserve"> </w:t>
+      </w:r>
+      <w:proofErr w:type="spellStart"/>
+      <w:r>
+        <w:rPr>
+          <w:lang w:val="de-DE"/>
+        </w:rPr>
+        <w:t>Dependency</w:t>
+      </w:r>
+      <w:proofErr w:type="spellEnd"/>
+      <w:r>
+        <w:rPr>
+          <w:lang w:val="de-DE"/>
+        </w:rPr>
+        <w:t xml:space="preserve"> </w:t>
+      </w:r>
+      <w:proofErr w:type="spellStart"/>
+      <w:r>
+        <w:rPr>
+          <w:lang w:val="de-DE"/>
+        </w:rPr>
+        <w:t>Injection</w:t>
+      </w:r>
+      <w:proofErr w:type="spellEnd"/>
+      <w:r>
+        <w:rPr>
+          <w:lang w:val="de-DE"/>
+        </w:rPr>
+        <w:t xml:space="preserve"> (CDI) verwendet</w:t>
       </w:r>
       <w:r>
         <w:rPr>
@@ -6195,9 +8256,14 @@
           <w:lang w:val="de-DE"/>
         </w:rPr>
       </w:pPr>
-      <w:bookmarkStart w:id="8" w:name="_Ref469828293"/>
-      <w:r>
-        <w:t xml:space="preserve">Abbildung </w:t>
+      <w:bookmarkStart w:id="7" w:name="_Ref469828293"/>
+      <w:proofErr w:type="spellStart"/>
+      <w:r>
+        <w:t>Abbildung</w:t>
+      </w:r>
+      <w:proofErr w:type="spellEnd"/>
+      <w:r>
+        <w:t xml:space="preserve"> </w:t>
       </w:r>
       <w:r>
         <w:fldChar w:fldCharType="begin"/>
@@ -6217,10 +8283,23 @@
       <w:r>
         <w:fldChar w:fldCharType="end"/>
       </w:r>
-      <w:bookmarkEnd w:id="8"/>
-      <w:r>
-        <w:t>: Verteilung der Testumgebung</w:t>
-      </w:r>
+      <w:bookmarkEnd w:id="7"/>
+      <w:r>
+        <w:t xml:space="preserve">: </w:t>
+      </w:r>
+      <w:proofErr w:type="spellStart"/>
+      <w:r>
+        <w:t>Verteilung</w:t>
+      </w:r>
+      <w:proofErr w:type="spellEnd"/>
+      <w:r>
+        <w:t xml:space="preserve"> der </w:t>
+      </w:r>
+      <w:proofErr w:type="spellStart"/>
+      <w:r>
+        <w:t>Testumgebung</w:t>
+      </w:r>
+      <w:proofErr w:type="spellEnd"/>
     </w:p>
     <w:p>
       <w:pPr>
@@ -6252,21 +8331,26 @@
         <w:rPr>
           <w:lang w:val="de-DE"/>
         </w:rPr>
-      </w:r>
-      <w:r>
-        <w:rPr>
-          <w:lang w:val="de-DE"/>
-        </w:rPr>
         <w:instrText xml:space="preserve"> \* MERGEFORMAT </w:instrText>
       </w:r>
       <w:r>
         <w:rPr>
           <w:lang w:val="de-DE"/>
         </w:rPr>
+      </w:r>
+      <w:r>
+        <w:rPr>
+          <w:lang w:val="de-DE"/>
+        </w:rPr>
         <w:fldChar w:fldCharType="separate"/>
       </w:r>
-      <w:r>
-        <w:t xml:space="preserve">Abbildung </w:t>
+      <w:proofErr w:type="spellStart"/>
+      <w:r>
+        <w:t>Abbildung</w:t>
+      </w:r>
+      <w:proofErr w:type="spellEnd"/>
+      <w:r>
+        <w:t xml:space="preserve"> </w:t>
       </w:r>
       <w:r>
         <w:rPr>
@@ -6386,11 +8470,19 @@
           <w:lang w:val="de-DE"/>
         </w:rPr>
       </w:pPr>
-      <w:r>
-        <w:rPr>
-          <w:lang w:val="de-DE"/>
-        </w:rPr>
-        <w:t>Arbeitspeicher:</w:t>
+      <w:proofErr w:type="spellStart"/>
+      <w:r>
+        <w:rPr>
+          <w:lang w:val="de-DE"/>
+        </w:rPr>
+        <w:t>Arbeitspeicher</w:t>
+      </w:r>
+      <w:proofErr w:type="spellEnd"/>
+      <w:r>
+        <w:rPr>
+          <w:lang w:val="de-DE"/>
+        </w:rPr>
+        <w:t>:</w:t>
       </w:r>
       <w:r>
         <w:rPr>
@@ -7063,7 +9155,21 @@
         <w:rPr>
           <w:lang w:val="de-DE"/>
         </w:rPr>
-        <w:t xml:space="preserve"> einer gesendeten Bestätigung an die Queue beendet. Um die Queue zu entlasten, wurde daher mittels der einem „Controlling Message Acknowledgment“-Konfiguration auf die Option</w:t>
+        <w:t xml:space="preserve"> einer gesendeten Bestätigung an die Queue beendet. Um die Queue zu entlasten, wurde daher mittels der einem „Controlling Message </w:t>
+      </w:r>
+      <w:proofErr w:type="spellStart"/>
+      <w:r>
+        <w:rPr>
+          <w:lang w:val="de-DE"/>
+        </w:rPr>
+        <w:t>Acknowledgment</w:t>
+      </w:r>
+      <w:proofErr w:type="spellEnd"/>
+      <w:r>
+        <w:rPr>
+          <w:lang w:val="de-DE"/>
+        </w:rPr>
+        <w:t>“-Konfiguration auf die Option</w:t>
       </w:r>
       <w:r>
         <w:rPr>
@@ -7081,7 +9187,21 @@
         <w:rPr>
           <w:lang w:val="de-DE"/>
         </w:rPr>
-        <w:t>werden Bestätigungen nur „lazy“ versendet und somit</w:t>
+        <w:t>werden Bestätigungen nur „</w:t>
+      </w:r>
+      <w:proofErr w:type="spellStart"/>
+      <w:r>
+        <w:rPr>
+          <w:lang w:val="de-DE"/>
+        </w:rPr>
+        <w:t>lazy</w:t>
+      </w:r>
+      <w:proofErr w:type="spellEnd"/>
+      <w:r>
+        <w:rPr>
+          <w:lang w:val="de-DE"/>
+        </w:rPr>
+        <w:t>“ versendet und somit</w:t>
       </w:r>
       <w:r>
         <w:rPr>
@@ -7180,7 +9300,21 @@
         <w:rPr>
           <w:lang w:val="de-DE"/>
         </w:rPr>
-        <w:t>mittels der Serialisierung der Transportobjekte in JSON-Strings angestrebt.</w:t>
+        <w:t xml:space="preserve">mittels der </w:t>
+      </w:r>
+      <w:proofErr w:type="spellStart"/>
+      <w:r>
+        <w:rPr>
+          <w:lang w:val="de-DE"/>
+        </w:rPr>
+        <w:t>Serialisierung</w:t>
+      </w:r>
+      <w:proofErr w:type="spellEnd"/>
+      <w:r>
+        <w:rPr>
+          <w:lang w:val="de-DE"/>
+        </w:rPr>
+        <w:t xml:space="preserve"> der Transportobjekte in JSON-Strings angestrebt.</w:t>
       </w:r>
       <w:r>
         <w:rPr>
@@ -7260,7 +9394,35 @@
         <w:rPr>
           <w:lang w:val="de-DE"/>
         </w:rPr>
-        <w:t>Dem Wildfly wurden konfigurativ 2 GB Arbeitsspeicher hinzugefügt, um eine erhöhte Abarbeitung der ankommenden Nachrichten zu gewährleisten.</w:t>
+        <w:t xml:space="preserve">Dem </w:t>
+      </w:r>
+      <w:proofErr w:type="spellStart"/>
+      <w:r>
+        <w:rPr>
+          <w:lang w:val="de-DE"/>
+        </w:rPr>
+        <w:t>Wildfly</w:t>
+      </w:r>
+      <w:proofErr w:type="spellEnd"/>
+      <w:r>
+        <w:rPr>
+          <w:lang w:val="de-DE"/>
+        </w:rPr>
+        <w:t xml:space="preserve"> wurden </w:t>
+      </w:r>
+      <w:proofErr w:type="spellStart"/>
+      <w:r>
+        <w:rPr>
+          <w:lang w:val="de-DE"/>
+        </w:rPr>
+        <w:t>konfigurativ</w:t>
+      </w:r>
+      <w:proofErr w:type="spellEnd"/>
+      <w:r>
+        <w:rPr>
+          <w:lang w:val="de-DE"/>
+        </w:rPr>
+        <w:t xml:space="preserve"> 2 GB Arbeitsspeicher hinzugefügt, um eine erhöhte Abarbeitung der ankommenden Nachrichten zu gewährleisten.</w:t>
       </w:r>
     </w:p>
     <w:p>
@@ -7280,11 +9442,19 @@
         </w:rPr>
         <w:t xml:space="preserve">Durch eine Optimierung der </w:t>
       </w:r>
-      <w:r>
-        <w:rPr>
-          <w:lang w:val="de-DE"/>
-        </w:rPr>
-        <w:t xml:space="preserve">MariaDB-Datenbanken erhalten </w:t>
+      <w:proofErr w:type="spellStart"/>
+      <w:r>
+        <w:rPr>
+          <w:lang w:val="de-DE"/>
+        </w:rPr>
+        <w:t>MariaDB</w:t>
+      </w:r>
+      <w:proofErr w:type="spellEnd"/>
+      <w:r>
+        <w:rPr>
+          <w:lang w:val="de-DE"/>
+        </w:rPr>
+        <w:t xml:space="preserve">-Datenbanken erhalten </w:t>
       </w:r>
       <w:r>
         <w:rPr>
@@ -7320,8 +9490,16 @@
         <w:rPr>
           <w:lang w:val="de-DE"/>
         </w:rPr>
-        <w:t>Mehr Threads im Wildfly</w:t>
-      </w:r>
+        <w:t xml:space="preserve">Mehr Threads im </w:t>
+      </w:r>
+      <w:proofErr w:type="spellStart"/>
+      <w:r>
+        <w:rPr>
+          <w:lang w:val="de-DE"/>
+        </w:rPr>
+        <w:t>Wildfly</w:t>
+      </w:r>
+      <w:proofErr w:type="spellEnd"/>
     </w:p>
     <w:p>
       <w:pPr>
@@ -7338,7 +9516,35 @@
         <w:rPr>
           <w:lang w:val="de-DE"/>
         </w:rPr>
-        <w:t xml:space="preserve">Der JBoss Wildfly unterstützt ein Bean-Pooling, mittels dessen vorab ein Pool an EJBs erzeugt wird. Dieser Pool wurde erhöht, da gleichzeitig die Zahl der arbeitenden Threads erhöht wurde. </w:t>
+        <w:t xml:space="preserve">Der </w:t>
+      </w:r>
+      <w:proofErr w:type="spellStart"/>
+      <w:r>
+        <w:rPr>
+          <w:lang w:val="de-DE"/>
+        </w:rPr>
+        <w:t>JBoss</w:t>
+      </w:r>
+      <w:proofErr w:type="spellEnd"/>
+      <w:r>
+        <w:rPr>
+          <w:lang w:val="de-DE"/>
+        </w:rPr>
+        <w:t xml:space="preserve"> </w:t>
+      </w:r>
+      <w:proofErr w:type="spellStart"/>
+      <w:r>
+        <w:rPr>
+          <w:lang w:val="de-DE"/>
+        </w:rPr>
+        <w:t>Wildfly</w:t>
+      </w:r>
+      <w:proofErr w:type="spellEnd"/>
+      <w:r>
+        <w:rPr>
+          <w:lang w:val="de-DE"/>
+        </w:rPr>
+        <w:t xml:space="preserve"> unterstützt ein Bean-Pooling, mittels dessen vorab ein Pool an EJBs erzeugt wird. Dieser Pool wurde erhöht, da gleichzeitig die Zahl der arbeitenden Threads erhöht wurde. </w:t>
       </w:r>
     </w:p>
     <w:p>
@@ -7369,8 +9575,16 @@
         <w:rPr>
           <w:lang w:val="de-DE"/>
         </w:rPr>
-        <w:t>Verwendete Testmetriken</w:t>
-      </w:r>
+        <w:t xml:space="preserve">Verwendete </w:t>
+      </w:r>
+      <w:proofErr w:type="spellStart"/>
+      <w:r>
+        <w:rPr>
+          <w:lang w:val="de-DE"/>
+        </w:rPr>
+        <w:t>Testmetriken</w:t>
+      </w:r>
+      <w:proofErr w:type="spellEnd"/>
     </w:p>
     <w:p>
       <w:pPr>
@@ -7597,22 +9811,40 @@
           <w:lang w:val="de-DE"/>
         </w:rPr>
         <w:tab/>
-        <w:t>Container Managed Transaction</w:t>
-      </w:r>
+        <w:t xml:space="preserve">Container </w:t>
+      </w:r>
+      <w:proofErr w:type="spellStart"/>
       <w:r>
         <w:rPr>
           <w:smallCaps w:val="0"/>
           <w:kern w:val="0"/>
           <w:lang w:val="de-DE"/>
         </w:rPr>
-        <w:tab/>
-      </w:r>
+        <w:t>Managed</w:t>
+      </w:r>
+      <w:proofErr w:type="spellEnd"/>
       <w:r>
         <w:rPr>
           <w:smallCaps w:val="0"/>
           <w:kern w:val="0"/>
           <w:lang w:val="de-DE"/>
         </w:rPr>
+        <w:t xml:space="preserve"> Transaction</w:t>
+      </w:r>
+      <w:r>
+        <w:rPr>
+          <w:smallCaps w:val="0"/>
+          <w:kern w:val="0"/>
+          <w:lang w:val="de-DE"/>
+        </w:rPr>
+        <w:tab/>
+      </w:r>
+      <w:r>
+        <w:rPr>
+          <w:smallCaps w:val="0"/>
+          <w:kern w:val="0"/>
+          <w:lang w:val="de-DE"/>
+        </w:rPr>
         <w:tab/>
         <w:t>X</w:t>
       </w:r>
@@ -7676,16 +9908,18 @@
           <w:lang w:val="de-DE"/>
         </w:rPr>
         <w:tab/>
-        <w:t>Enterprise Java Beans</w:t>
-      </w:r>
+        <w:t xml:space="preserve">Enterprise Java </w:t>
+      </w:r>
+      <w:proofErr w:type="spellStart"/>
       <w:r>
         <w:rPr>
           <w:smallCaps w:val="0"/>
           <w:kern w:val="0"/>
           <w:lang w:val="de-DE"/>
         </w:rPr>
-        <w:tab/>
-      </w:r>
+        <w:t>Beans</w:t>
+      </w:r>
+      <w:proofErr w:type="spellEnd"/>
       <w:r>
         <w:rPr>
           <w:smallCaps w:val="0"/>
@@ -7725,6 +9959,14 @@
           <w:lang w:val="de-DE"/>
         </w:rPr>
         <w:tab/>
+      </w:r>
+      <w:r>
+        <w:rPr>
+          <w:smallCaps w:val="0"/>
+          <w:kern w:val="0"/>
+          <w:lang w:val="de-DE"/>
+        </w:rPr>
+        <w:tab/>
         <w:t>X</w:t>
       </w:r>
     </w:p>
@@ -7898,23 +10140,25 @@
           <w:lang w:val="de-DE"/>
         </w:rPr>
         <w:tab/>
-        <w:t>Java Persistence API</w:t>
-      </w:r>
+        <w:t xml:space="preserve">Java </w:t>
+      </w:r>
+      <w:proofErr w:type="spellStart"/>
       <w:r>
         <w:rPr>
           <w:smallCaps w:val="0"/>
           <w:kern w:val="0"/>
           <w:lang w:val="de-DE"/>
         </w:rPr>
-        <w:tab/>
-      </w:r>
+        <w:t>Persistence</w:t>
+      </w:r>
+      <w:proofErr w:type="spellEnd"/>
       <w:r>
         <w:rPr>
           <w:smallCaps w:val="0"/>
           <w:kern w:val="0"/>
           <w:lang w:val="de-DE"/>
         </w:rPr>
-        <w:tab/>
+        <w:t xml:space="preserve"> API</w:t>
       </w:r>
       <w:r>
         <w:rPr>
@@ -7947,6 +10191,22 @@
           <w:lang w:val="de-DE"/>
         </w:rPr>
         <w:tab/>
+      </w:r>
+      <w:r>
+        <w:rPr>
+          <w:smallCaps w:val="0"/>
+          <w:kern w:val="0"/>
+          <w:lang w:val="de-DE"/>
+        </w:rPr>
+        <w:tab/>
+      </w:r>
+      <w:r>
+        <w:rPr>
+          <w:smallCaps w:val="0"/>
+          <w:kern w:val="0"/>
+          <w:lang w:val="de-DE"/>
+        </w:rPr>
+        <w:tab/>
         <w:t>X</w:t>
       </w:r>
     </w:p>
@@ -8001,23 +10261,25 @@
           <w:lang w:val="de-DE"/>
         </w:rPr>
         <w:tab/>
-        <w:t>JavaScript Object Notation</w:t>
-      </w:r>
+        <w:t xml:space="preserve">JavaScript </w:t>
+      </w:r>
+      <w:proofErr w:type="spellStart"/>
       <w:r>
         <w:rPr>
           <w:smallCaps w:val="0"/>
           <w:kern w:val="0"/>
           <w:lang w:val="de-DE"/>
         </w:rPr>
-        <w:tab/>
-      </w:r>
+        <w:t>Object</w:t>
+      </w:r>
+      <w:proofErr w:type="spellEnd"/>
       <w:r>
         <w:rPr>
           <w:smallCaps w:val="0"/>
           <w:kern w:val="0"/>
           <w:lang w:val="de-DE"/>
         </w:rPr>
-        <w:tab/>
+        <w:t xml:space="preserve"> Notation</w:t>
       </w:r>
       <w:r>
         <w:rPr>
@@ -8034,6 +10296,22 @@
           <w:lang w:val="de-DE"/>
         </w:rPr>
         <w:tab/>
+      </w:r>
+      <w:r>
+        <w:rPr>
+          <w:smallCaps w:val="0"/>
+          <w:kern w:val="0"/>
+          <w:lang w:val="de-DE"/>
+        </w:rPr>
+        <w:tab/>
+      </w:r>
+      <w:r>
+        <w:rPr>
+          <w:smallCaps w:val="0"/>
+          <w:kern w:val="0"/>
+          <w:lang w:val="de-DE"/>
+        </w:rPr>
+        <w:tab/>
         <w:t>X</w:t>
       </w:r>
     </w:p>
@@ -8103,23 +10381,25 @@
           <w:kern w:val="0"/>
           <w:lang w:val="de-DE"/>
         </w:rPr>
-        <w:t>Java Specification Request</w:t>
-      </w:r>
+        <w:t xml:space="preserve">Java </w:t>
+      </w:r>
+      <w:proofErr w:type="spellStart"/>
       <w:r>
         <w:rPr>
           <w:smallCaps w:val="0"/>
           <w:kern w:val="0"/>
           <w:lang w:val="de-DE"/>
         </w:rPr>
-        <w:tab/>
-      </w:r>
+        <w:t>Specification</w:t>
+      </w:r>
+      <w:proofErr w:type="spellEnd"/>
       <w:r>
         <w:rPr>
           <w:smallCaps w:val="0"/>
           <w:kern w:val="0"/>
           <w:lang w:val="de-DE"/>
         </w:rPr>
-        <w:tab/>
+        <w:t xml:space="preserve"> Request</w:t>
       </w:r>
       <w:r>
         <w:rPr>
@@ -8136,6 +10416,22 @@
           <w:lang w:val="de-DE"/>
         </w:rPr>
         <w:tab/>
+      </w:r>
+      <w:r>
+        <w:rPr>
+          <w:smallCaps w:val="0"/>
+          <w:kern w:val="0"/>
+          <w:lang w:val="de-DE"/>
+        </w:rPr>
+        <w:tab/>
+      </w:r>
+      <w:r>
+        <w:rPr>
+          <w:smallCaps w:val="0"/>
+          <w:kern w:val="0"/>
+          <w:lang w:val="de-DE"/>
+        </w:rPr>
+        <w:tab/>
         <w:t>X</w:t>
       </w:r>
     </w:p>
@@ -8190,23 +10486,25 @@
           <w:lang w:val="de-DE"/>
         </w:rPr>
         <w:tab/>
-        <w:t>Message Driven Bean</w:t>
-      </w:r>
+        <w:t xml:space="preserve">Message </w:t>
+      </w:r>
+      <w:proofErr w:type="spellStart"/>
       <w:r>
         <w:rPr>
           <w:smallCaps w:val="0"/>
           <w:kern w:val="0"/>
           <w:lang w:val="de-DE"/>
         </w:rPr>
-        <w:tab/>
-      </w:r>
+        <w:t>Driven</w:t>
+      </w:r>
+      <w:proofErr w:type="spellEnd"/>
       <w:r>
         <w:rPr>
           <w:smallCaps w:val="0"/>
           <w:kern w:val="0"/>
           <w:lang w:val="de-DE"/>
         </w:rPr>
-        <w:tab/>
+        <w:t xml:space="preserve"> Bean</w:t>
       </w:r>
       <w:r>
         <w:rPr>
@@ -8239,6 +10537,22 @@
           <w:lang w:val="de-DE"/>
         </w:rPr>
         <w:tab/>
+      </w:r>
+      <w:r>
+        <w:rPr>
+          <w:smallCaps w:val="0"/>
+          <w:kern w:val="0"/>
+          <w:lang w:val="de-DE"/>
+        </w:rPr>
+        <w:tab/>
+      </w:r>
+      <w:r>
+        <w:rPr>
+          <w:smallCaps w:val="0"/>
+          <w:kern w:val="0"/>
+          <w:lang w:val="de-DE"/>
+        </w:rPr>
+        <w:tab/>
         <w:t>X</w:t>
       </w:r>
     </w:p>
@@ -8293,7 +10607,24 @@
           <w:lang w:val="de-DE"/>
         </w:rPr>
         <w:tab/>
-        <w:t>Object Relational Mapper</w:t>
+      </w:r>
+      <w:proofErr w:type="spellStart"/>
+      <w:r>
+        <w:rPr>
+          <w:smallCaps w:val="0"/>
+          <w:kern w:val="0"/>
+          <w:lang w:val="de-DE"/>
+        </w:rPr>
+        <w:t>Object</w:t>
+      </w:r>
+      <w:proofErr w:type="spellEnd"/>
+      <w:r>
+        <w:rPr>
+          <w:smallCaps w:val="0"/>
+          <w:kern w:val="0"/>
+          <w:lang w:val="de-DE"/>
+        </w:rPr>
+        <w:t xml:space="preserve"> Relational Mapper</w:t>
       </w:r>
       <w:r>
         <w:rPr>
@@ -8832,14 +11163,14 @@
           <w:lang w:val="de-DE"/>
         </w:rPr>
       </w:pPr>
-      <w:bookmarkStart w:id="9" w:name="_Ref469407729"/>
+      <w:bookmarkStart w:id="8" w:name="_Ref469407729"/>
       <w:r>
         <w:rPr>
           <w:lang w:val="de-DE"/>
         </w:rPr>
         <w:t>Gesamtarchitekturen im Vergleich</w:t>
       </w:r>
-      <w:bookmarkEnd w:id="9"/>
+      <w:bookmarkEnd w:id="8"/>
     </w:p>
     <w:p>
       <w:pPr>
@@ -8901,7 +11232,7 @@
                                 <w:lang w:val="de-DE"/>
                               </w:rPr>
                             </w:pPr>
-                            <w:bookmarkStart w:id="10" w:name="_Ref469407765"/>
+                            <w:bookmarkStart w:id="9" w:name="_Ref469407765"/>
                             <w:r>
                               <w:rPr>
                                 <w:lang w:val="de-DE"/>
@@ -8930,7 +11261,7 @@
                             <w:r>
                               <w:fldChar w:fldCharType="end"/>
                             </w:r>
-                            <w:bookmarkEnd w:id="10"/>
+                            <w:bookmarkEnd w:id="9"/>
                             <w:r>
                               <w:rPr>
                                 <w:lang w:val="de-DE"/>
@@ -8977,7 +11308,7 @@
                           <w:lang w:val="de-DE"/>
                         </w:rPr>
                       </w:pPr>
-                      <w:bookmarkStart w:id="11" w:name="_Ref469407765"/>
+                      <w:bookmarkStart w:id="10" w:name="_Ref469407765"/>
                       <w:r>
                         <w:rPr>
                           <w:lang w:val="de-DE"/>
@@ -9006,7 +11337,7 @@
                       <w:r>
                         <w:fldChar w:fldCharType="end"/>
                       </w:r>
-                      <w:bookmarkEnd w:id="11"/>
+                      <w:bookmarkEnd w:id="10"/>
                       <w:r>
                         <w:rPr>
                           <w:lang w:val="de-DE"/>
@@ -9551,7 +11882,21 @@
         <w:rPr>
           <w:lang w:val="de-DE"/>
         </w:rPr>
-        <w:t>Alle Maven-Projekte der einzelnen Komponenten</w:t>
+        <w:t xml:space="preserve">Alle </w:t>
+      </w:r>
+      <w:proofErr w:type="spellStart"/>
+      <w:r>
+        <w:rPr>
+          <w:lang w:val="de-DE"/>
+        </w:rPr>
+        <w:t>Maven</w:t>
+      </w:r>
+      <w:proofErr w:type="spellEnd"/>
+      <w:r>
+        <w:rPr>
+          <w:lang w:val="de-DE"/>
+        </w:rPr>
+        <w:t>-Projekte der einzelnen Komponenten</w:t>
       </w:r>
     </w:p>
     <w:p>
@@ -9570,7 +11915,21 @@
         <w:rPr>
           <w:lang w:val="de-DE"/>
         </w:rPr>
-        <w:t>Alle Konfigurationsdateien des Wildfly 10</w:t>
+        <w:t xml:space="preserve">Alle Konfigurationsdateien des </w:t>
+      </w:r>
+      <w:proofErr w:type="spellStart"/>
+      <w:r>
+        <w:rPr>
+          <w:lang w:val="de-DE"/>
+        </w:rPr>
+        <w:t>Wildfly</w:t>
+      </w:r>
+      <w:proofErr w:type="spellEnd"/>
+      <w:r>
+        <w:rPr>
+          <w:lang w:val="de-DE"/>
+        </w:rPr>
+        <w:t xml:space="preserve"> 10</w:t>
       </w:r>
     </w:p>
     <w:p>
@@ -9589,8 +11948,16 @@
         <w:rPr>
           <w:lang w:val="de-DE"/>
         </w:rPr>
-        <w:t>Alle Konfigurationsdateien der MariaDB</w:t>
-      </w:r>
+        <w:t xml:space="preserve">Alle Konfigurationsdateien der </w:t>
+      </w:r>
+      <w:proofErr w:type="spellStart"/>
+      <w:r>
+        <w:rPr>
+          <w:lang w:val="de-DE"/>
+        </w:rPr>
+        <w:t>MariaDB</w:t>
+      </w:r>
+      <w:proofErr w:type="spellEnd"/>
     </w:p>
     <w:p>
       <w:pPr>
@@ -9721,7 +12088,7 @@
           <w:lang w:val="de-DE"/>
         </w:rPr>
         <w:pict>
-          <v:shape id="_x0000_i1025" type="#_x0000_t75" style="width:310.6pt;height:360.85pt">
+          <v:shape id="_x0000_i1025" type="#_x0000_t75" style="width:310.65pt;height:361pt">
             <v:imagedata r:id="rId22" o:title="clientMaske2" cropleft="157f" cropright="304f"/>
           </v:shape>
         </w:pict>
@@ -9758,12 +12125,20 @@
           <w:lang w:val="de-DE"/>
         </w:rPr>
       </w:pPr>
+      <w:proofErr w:type="spellStart"/>
       <w:r>
         <w:rPr>
           <w:lang w:val="de-DE"/>
         </w:rPr>
         <w:lastRenderedPageBreak/>
-        <w:t>Benchmarkingclient Masken</w:t>
+        <w:t>Benchmarkingclient</w:t>
+      </w:r>
+      <w:proofErr w:type="spellEnd"/>
+      <w:r>
+        <w:rPr>
+          <w:lang w:val="de-DE"/>
+        </w:rPr>
+        <w:t xml:space="preserve"> Masken</w:t>
       </w:r>
     </w:p>
     <w:p>
@@ -9797,7 +12172,7 @@
           <w:lang w:val="de-DE"/>
         </w:rPr>
         <w:pict>
-          <v:shape id="_x0000_i1034" type="#_x0000_t75" style="width:249.5pt;height:178.35pt">
+          <v:shape id="_x0000_i1026" type="#_x0000_t75" style="width:249.35pt;height:178.65pt">
             <v:imagedata r:id="rId24" o:title="benchmarkingMaske1"/>
           </v:shape>
         </w:pict>
@@ -9842,7 +12217,7 @@
           <w:lang w:val="de-DE"/>
         </w:rPr>
         <w:pict>
-          <v:shape id="_x0000_i1038" type="#_x0000_t75" style="width:247.8pt;height:176.65pt">
+          <v:shape id="_x0000_i1027" type="#_x0000_t75" style="width:247.65pt;height:176.65pt">
             <v:imagedata r:id="rId26" o:title="benchmarkingMaske3"/>
           </v:shape>
         </w:pict>
@@ -9887,7 +12262,7 @@
           <w:lang w:val="de-DE"/>
         </w:rPr>
         <w:pict>
-          <v:shape id="_x0000_i1058" type="#_x0000_t75" style="width:247.8pt;height:175.8pt">
+          <v:shape id="_x0000_i1028" type="#_x0000_t75" style="width:247.65pt;height:175.65pt">
             <v:imagedata r:id="rId28" o:title="benchmarkingMaske5"/>
           </v:shape>
         </w:pict>
@@ -9940,63 +12315,158 @@
           <w:lang w:val="de-DE"/>
         </w:rPr>
       </w:pPr>
-      <w:r>
-        <w:rPr>
-          <w:lang w:val="de-DE"/>
-        </w:rPr>
-        <w:t>Adminc</w:t>
-      </w:r>
-      <w:r>
-        <w:rPr>
-          <w:lang w:val="de-DE"/>
-        </w:rPr>
-        <w:t>lient Masken</w:t>
-      </w:r>
-    </w:p>
-    <w:p>
-      <w:pPr>
-        <w:jc w:val="both"/>
-        <w:rPr>
-          <w:lang w:val="de-DE"/>
-        </w:rPr>
-      </w:pPr>
-      <w:r>
-        <w:rPr>
-          <w:highlight w:val="yellow"/>
-          <w:lang w:val="de-DE"/>
-        </w:rPr>
-        <w:t xml:space="preserve">&lt;&lt;Grafiken der </w:t>
-      </w:r>
-      <w:r>
-        <w:rPr>
-          <w:highlight w:val="yellow"/>
-          <w:lang w:val="de-DE"/>
-        </w:rPr>
-        <w:t>Sichten</w:t>
-      </w:r>
-      <w:r>
-        <w:rPr>
-          <w:highlight w:val="yellow"/>
-          <w:lang w:val="de-DE"/>
-        </w:rPr>
-        <w:t>&gt;&gt;</w:t>
-      </w:r>
-    </w:p>
-    <w:p>
-      <w:pPr>
-        <w:jc w:val="both"/>
-        <w:rPr>
-          <w:lang w:val="de-DE"/>
-        </w:rPr>
-      </w:pPr>
-    </w:p>
-    <w:p>
-      <w:pPr>
-        <w:jc w:val="both"/>
-        <w:rPr>
-          <w:lang w:val="de-DE"/>
-        </w:rPr>
-      </w:pPr>
+      <w:proofErr w:type="spellStart"/>
+      <w:r>
+        <w:rPr>
+          <w:lang w:val="de-DE"/>
+        </w:rPr>
+        <w:t>Adminclient</w:t>
+      </w:r>
+      <w:proofErr w:type="spellEnd"/>
+      <w:r>
+        <w:rPr>
+          <w:lang w:val="de-DE"/>
+        </w:rPr>
+        <w:t xml:space="preserve"> Masken</w:t>
+      </w:r>
+    </w:p>
+    <w:p>
+      <w:pPr>
+        <w:jc w:val="both"/>
+        <w:rPr>
+          <w:lang w:val="de-DE"/>
+        </w:rPr>
+      </w:pPr>
+      <w:r>
+        <w:rPr>
+          <w:noProof/>
+          <w:lang w:val="de-DE" w:eastAsia="de-DE"/>
+        </w:rPr>
+        <w:drawing>
+          <wp:inline distT="0" distB="0" distL="0" distR="0">
+            <wp:extent cx="3255433" cy="1834417"/>
+            <wp:effectExtent l="0" t="0" r="2540" b="0"/>
+            <wp:docPr id="12" name="Grafik 12" descr="C:\Users\David\AppData\Local\Microsoft\Windows\INetCacheContent.Word\adminclient_overview-with-counts.png"/>
+            <wp:cNvGraphicFramePr>
+              <a:graphicFrameLocks xmlns:a="http://schemas.openxmlformats.org/drawingml/2006/main" noChangeAspect="1"/>
+            </wp:cNvGraphicFramePr>
+            <a:graphic xmlns:a="http://schemas.openxmlformats.org/drawingml/2006/main">
+              <a:graphicData uri="http://schemas.openxmlformats.org/drawingml/2006/picture">
+                <pic:pic xmlns:pic="http://schemas.openxmlformats.org/drawingml/2006/picture">
+                  <pic:nvPicPr>
+                    <pic:cNvPr id="0" name="Picture 39" descr="C:\Users\David\AppData\Local\Microsoft\Windows\INetCacheContent.Word\adminclient_overview-with-counts.png"/>
+                    <pic:cNvPicPr>
+                      <a:picLocks noChangeAspect="1" noChangeArrowheads="1"/>
+                    </pic:cNvPicPr>
+                  </pic:nvPicPr>
+                  <pic:blipFill>
+                    <a:blip r:embed="rId29" cstate="print">
+                      <a:extLst>
+                        <a:ext uri="{28A0092B-C50C-407E-A947-70E740481C1C}">
+                          <a14:useLocalDpi xmlns:a14="http://schemas.microsoft.com/office/drawing/2010/main" val="0"/>
+                        </a:ext>
+                      </a:extLst>
+                    </a:blip>
+                    <a:srcRect/>
+                    <a:stretch>
+                      <a:fillRect/>
+                    </a:stretch>
+                  </pic:blipFill>
+                  <pic:spPr bwMode="auto">
+                    <a:xfrm>
+                      <a:off x="0" y="0"/>
+                      <a:ext cx="3312964" cy="1866835"/>
+                    </a:xfrm>
+                    <a:prstGeom prst="rect">
+                      <a:avLst/>
+                    </a:prstGeom>
+                    <a:noFill/>
+                    <a:ln>
+                      <a:noFill/>
+                    </a:ln>
+                  </pic:spPr>
+                </pic:pic>
+              </a:graphicData>
+            </a:graphic>
+          </wp:inline>
+        </w:drawing>
+      </w:r>
+      <w:r>
+        <w:rPr>
+          <w:lang w:val="de-DE"/>
+        </w:rPr>
+        <w:pict>
+          <v:shape id="_x0000_i1086" type="#_x0000_t75" style="width:256.65pt;height:144.35pt">
+            <v:imagedata r:id="rId30" o:title="adminclient_overview"/>
+          </v:shape>
+        </w:pict>
+      </w:r>
+      <w:bookmarkStart w:id="11" w:name="_GoBack"/>
+      <w:bookmarkEnd w:id="11"/>
+      <w:r>
+        <w:rPr>
+          <w:lang w:val="de-DE"/>
+        </w:rPr>
+        <w:pict>
+          <v:shape id="_x0000_i1085" type="#_x0000_t75" style="width:253.35pt;height:142.65pt">
+            <v:imagedata r:id="rId31" o:title="adminclient_statistics"/>
+          </v:shape>
+        </w:pict>
+      </w:r>
+      <w:r>
+        <w:rPr>
+          <w:noProof/>
+          <w:lang w:val="de-DE" w:eastAsia="de-DE"/>
+        </w:rPr>
+        <w:drawing>
+          <wp:inline distT="0" distB="0" distL="0" distR="0">
+            <wp:extent cx="3221567" cy="1816536"/>
+            <wp:effectExtent l="0" t="0" r="0" b="0"/>
+            <wp:docPr id="15" name="Grafik 15" descr="C:\Users\David\AppData\Local\Microsoft\Windows\INetCacheContent.Word\adminclient_delete-data.png"/>
+            <wp:cNvGraphicFramePr>
+              <a:graphicFrameLocks xmlns:a="http://schemas.openxmlformats.org/drawingml/2006/main" noChangeAspect="1"/>
+            </wp:cNvGraphicFramePr>
+            <a:graphic xmlns:a="http://schemas.openxmlformats.org/drawingml/2006/main">
+              <a:graphicData uri="http://schemas.openxmlformats.org/drawingml/2006/picture">
+                <pic:pic xmlns:pic="http://schemas.openxmlformats.org/drawingml/2006/picture">
+                  <pic:nvPicPr>
+                    <pic:cNvPr id="0" name="Picture 65" descr="C:\Users\David\AppData\Local\Microsoft\Windows\INetCacheContent.Word\adminclient_delete-data.png"/>
+                    <pic:cNvPicPr>
+                      <a:picLocks noChangeAspect="1" noChangeArrowheads="1"/>
+                    </pic:cNvPicPr>
+                  </pic:nvPicPr>
+                  <pic:blipFill>
+                    <a:blip r:embed="rId32" cstate="print">
+                      <a:extLst>
+                        <a:ext uri="{28A0092B-C50C-407E-A947-70E740481C1C}">
+                          <a14:useLocalDpi xmlns:a14="http://schemas.microsoft.com/office/drawing/2010/main" val="0"/>
+                        </a:ext>
+                      </a:extLst>
+                    </a:blip>
+                    <a:srcRect/>
+                    <a:stretch>
+                      <a:fillRect/>
+                    </a:stretch>
+                  </pic:blipFill>
+                  <pic:spPr bwMode="auto">
+                    <a:xfrm>
+                      <a:off x="0" y="0"/>
+                      <a:ext cx="3230282" cy="1821450"/>
+                    </a:xfrm>
+                    <a:prstGeom prst="rect">
+                      <a:avLst/>
+                    </a:prstGeom>
+                    <a:noFill/>
+                    <a:ln>
+                      <a:noFill/>
+                    </a:ln>
+                  </pic:spPr>
+                </pic:pic>
+              </a:graphicData>
+            </a:graphic>
+          </wp:inline>
+        </w:drawing>
+      </w:r>
     </w:p>
     <w:p>
       <w:pPr>
@@ -10070,7 +12540,111 @@
         <w:footnoteRef/>
       </w:r>
       <w:r>
-        <w:t xml:space="preserve"> Das Akronym SOLID umfasst die, im Allgemeinen für die Umsetzung einer sauberen Anwendungssoftware, häufig verwendeten Prinzipien „Single responsibility principle“, „Open/closed principle“, „Liskov substitution principle“, „Interface segregation principle“ und „Dependency inversion principle”</w:t>
+        <w:t xml:space="preserve"> Das </w:t>
+      </w:r>
+      <w:proofErr w:type="spellStart"/>
+      <w:r>
+        <w:t>Akronym</w:t>
+      </w:r>
+      <w:proofErr w:type="spellEnd"/>
+      <w:r>
+        <w:t xml:space="preserve"> SOLID </w:t>
+      </w:r>
+      <w:proofErr w:type="spellStart"/>
+      <w:r>
+        <w:t>umfasst</w:t>
+      </w:r>
+      <w:proofErr w:type="spellEnd"/>
+      <w:r>
+        <w:t xml:space="preserve"> die, </w:t>
+      </w:r>
+      <w:proofErr w:type="spellStart"/>
+      <w:r>
+        <w:t>im</w:t>
+      </w:r>
+      <w:proofErr w:type="spellEnd"/>
+      <w:r>
+        <w:t xml:space="preserve"> </w:t>
+      </w:r>
+      <w:proofErr w:type="spellStart"/>
+      <w:r>
+        <w:t>Allgemeinen</w:t>
+      </w:r>
+      <w:proofErr w:type="spellEnd"/>
+      <w:r>
+        <w:t xml:space="preserve"> </w:t>
+      </w:r>
+      <w:proofErr w:type="spellStart"/>
+      <w:r>
+        <w:t>für</w:t>
+      </w:r>
+      <w:proofErr w:type="spellEnd"/>
+      <w:r>
+        <w:t xml:space="preserve"> die </w:t>
+      </w:r>
+      <w:proofErr w:type="spellStart"/>
+      <w:r>
+        <w:t>Umsetzung</w:t>
+      </w:r>
+      <w:proofErr w:type="spellEnd"/>
+      <w:r>
+        <w:t xml:space="preserve"> </w:t>
+      </w:r>
+      <w:proofErr w:type="spellStart"/>
+      <w:r>
+        <w:t>einer</w:t>
+      </w:r>
+      <w:proofErr w:type="spellEnd"/>
+      <w:r>
+        <w:t xml:space="preserve"> </w:t>
+      </w:r>
+      <w:proofErr w:type="spellStart"/>
+      <w:r>
+        <w:t>sauberen</w:t>
+      </w:r>
+      <w:proofErr w:type="spellEnd"/>
+      <w:r>
+        <w:t xml:space="preserve"> </w:t>
+      </w:r>
+      <w:proofErr w:type="spellStart"/>
+      <w:r>
+        <w:t>Anwendungssoftware</w:t>
+      </w:r>
+      <w:proofErr w:type="spellEnd"/>
+      <w:r>
+        <w:t xml:space="preserve">, </w:t>
+      </w:r>
+      <w:proofErr w:type="spellStart"/>
+      <w:r>
+        <w:t>häufig</w:t>
+      </w:r>
+      <w:proofErr w:type="spellEnd"/>
+      <w:r>
+        <w:t xml:space="preserve"> </w:t>
+      </w:r>
+      <w:proofErr w:type="spellStart"/>
+      <w:r>
+        <w:t>verwendeten</w:t>
+      </w:r>
+      <w:proofErr w:type="spellEnd"/>
+      <w:r>
+        <w:t xml:space="preserve"> </w:t>
+      </w:r>
+      <w:proofErr w:type="spellStart"/>
+      <w:r>
+        <w:t>Prinzipien</w:t>
+      </w:r>
+      <w:proofErr w:type="spellEnd"/>
+      <w:r>
+        <w:t xml:space="preserve"> „Single responsibility principle“, „Open/closed principle“, „</w:t>
+      </w:r>
+      <w:proofErr w:type="spellStart"/>
+      <w:r>
+        <w:t>Liskov</w:t>
+      </w:r>
+      <w:proofErr w:type="spellEnd"/>
+      <w:r>
+        <w:t xml:space="preserve"> substitution principle“, „Interface segregation principle“ und „Dependency inversion principle”</w:t>
       </w:r>
       <w:r>
         <w:t xml:space="preserve"> </w:t>
@@ -10142,60 +12716,114 @@
           <w:szCs w:val="16"/>
           <w:lang w:val="de-DE"/>
         </w:rPr>
-        <w:t>Das Prinzip „Seperation of concern“ beschreibt die Trennung zwischen Verantwortlichkeiten, Zuständigkeiten oder Aufgaben</w:t>
-      </w:r>
+        <w:t>Das Prinzip „</w:t>
+      </w:r>
+      <w:proofErr w:type="spellStart"/>
       <w:r>
         <w:rPr>
           <w:sz w:val="16"/>
           <w:szCs w:val="16"/>
           <w:lang w:val="de-DE"/>
         </w:rPr>
-        <w:t xml:space="preserve"> </w:t>
-      </w:r>
+        <w:t>Seperation</w:t>
+      </w:r>
+      <w:proofErr w:type="spellEnd"/>
       <w:r>
         <w:rPr>
           <w:sz w:val="16"/>
           <w:szCs w:val="16"/>
           <w:lang w:val="de-DE"/>
         </w:rPr>
-        <w:fldChar w:fldCharType="begin"/>
-      </w:r>
+        <w:t xml:space="preserve"> </w:t>
+      </w:r>
+      <w:proofErr w:type="spellStart"/>
       <w:r>
         <w:rPr>
           <w:sz w:val="16"/>
           <w:szCs w:val="16"/>
           <w:lang w:val="de-DE"/>
         </w:rPr>
-        <w:instrText xml:space="preserve"> ADDIN ZOTERO_ITEM CSL_CITATION {"citationID":"11neo1gma8","properties":{"formattedCitation":"[2]","plainCitation":"[2]"},"citationItems":[{"id":1555,"uris":["http://zotero.org/groups/753033/items/2ZNZJ2VE"],"uri":["http://zotero.org/groups/753033/items/2ZNZJ2VE"],"itemData":{"id":1555,"type":"book","title":"Effektive Softwarearchitekturen: Ein praktischer Leitfaden","publisher":"Carl Hanser Verlag GmbH \\&amp; Company KG","ISBN":"978-3-446-44406-5","author":[{"family":"Starke","given":"Gernot"}],"issued":{"date-parts":[["2015"]]}}}],"schema":"https://github.com/citation-style-language/schema/raw/master/csl-citation.json"} </w:instrText>
-      </w:r>
+        <w:t>of</w:t>
+      </w:r>
+      <w:proofErr w:type="spellEnd"/>
       <w:r>
         <w:rPr>
           <w:sz w:val="16"/>
           <w:szCs w:val="16"/>
           <w:lang w:val="de-DE"/>
         </w:rPr>
-        <w:fldChar w:fldCharType="separate"/>
-      </w:r>
-      <w:r>
-        <w:rPr>
-          <w:sz w:val="16"/>
-        </w:rPr>
-        <w:t>[2]</w:t>
-      </w:r>
+        <w:t xml:space="preserve"> </w:t>
+      </w:r>
+      <w:proofErr w:type="spellStart"/>
       <w:r>
         <w:rPr>
           <w:sz w:val="16"/>
           <w:szCs w:val="16"/>
           <w:lang w:val="de-DE"/>
         </w:rPr>
-        <w:fldChar w:fldCharType="end"/>
-      </w:r>
+        <w:t>concern</w:t>
+      </w:r>
+      <w:proofErr w:type="spellEnd"/>
       <w:r>
         <w:rPr>
           <w:sz w:val="16"/>
           <w:szCs w:val="16"/>
           <w:lang w:val="de-DE"/>
         </w:rPr>
+        <w:t>“ beschreibt die Trennung zwischen Verantwortlichkeiten, Zuständigkeiten oder Aufgaben</w:t>
+      </w:r>
+      <w:r>
+        <w:rPr>
+          <w:sz w:val="16"/>
+          <w:szCs w:val="16"/>
+          <w:lang w:val="de-DE"/>
+        </w:rPr>
+        <w:t xml:space="preserve"> </w:t>
+      </w:r>
+      <w:r>
+        <w:rPr>
+          <w:sz w:val="16"/>
+          <w:szCs w:val="16"/>
+          <w:lang w:val="de-DE"/>
+        </w:rPr>
+        <w:fldChar w:fldCharType="begin"/>
+      </w:r>
+      <w:r>
+        <w:rPr>
+          <w:sz w:val="16"/>
+          <w:szCs w:val="16"/>
+          <w:lang w:val="de-DE"/>
+        </w:rPr>
+        <w:instrText xml:space="preserve"> ADDIN ZOTERO_ITEM CSL_CITATION {"citationID":"11neo1gma8","properties":{"formattedCitation":"[2]","plainCitation":"[2]"},"citationItems":[{"id":1555,"uris":["http://zotero.org/groups/753033/items/2ZNZJ2VE"],"uri":["http://zotero.org/groups/753033/items/2ZNZJ2VE"],"itemData":{"id":1555,"type":"book","title":"Effektive Softwarearchitekturen: Ein praktischer Leitfaden","publisher":"Carl Hanser Verlag GmbH \\&amp; Company KG","ISBN":"978-3-446-44406-5","author":[{"family":"Starke","given":"Gernot"}],"issued":{"date-parts":[["2015"]]}}}],"schema":"https://github.com/citation-style-language/schema/raw/master/csl-citation.json"} </w:instrText>
+      </w:r>
+      <w:r>
+        <w:rPr>
+          <w:sz w:val="16"/>
+          <w:szCs w:val="16"/>
+          <w:lang w:val="de-DE"/>
+        </w:rPr>
+        <w:fldChar w:fldCharType="separate"/>
+      </w:r>
+      <w:r>
+        <w:rPr>
+          <w:sz w:val="16"/>
+        </w:rPr>
+        <w:t>[2]</w:t>
+      </w:r>
+      <w:r>
+        <w:rPr>
+          <w:sz w:val="16"/>
+          <w:szCs w:val="16"/>
+          <w:lang w:val="de-DE"/>
+        </w:rPr>
+        <w:fldChar w:fldCharType="end"/>
+      </w:r>
+      <w:r>
+        <w:rPr>
+          <w:sz w:val="16"/>
+          <w:szCs w:val="16"/>
+          <w:lang w:val="de-DE"/>
+        </w:rPr>
         <w:t>. Dies wurde weitestgehend versucht, auf allen Ebenen des Entwurfs und der Implementierung einzuhalten.</w:t>
       </w:r>
     </w:p>
@@ -10224,7 +12852,21 @@
         <w:rPr>
           <w:lang w:val="de-DE"/>
         </w:rPr>
-        <w:t>Darunter ist die reine Fachlogik zu verstehen. Funktionen, wie eine konsistente Fehlerbehandlung und einem entsprechenden Retry-Mechanismus, sind ebenfalls in diese Komponente ausgelagert.</w:t>
+        <w:t xml:space="preserve">Darunter ist die reine Fachlogik zu verstehen. Funktionen, wie eine konsistente Fehlerbehandlung und einem entsprechenden </w:t>
+      </w:r>
+      <w:proofErr w:type="spellStart"/>
+      <w:r>
+        <w:rPr>
+          <w:lang w:val="de-DE"/>
+        </w:rPr>
+        <w:t>Retry</w:t>
+      </w:r>
+      <w:proofErr w:type="spellEnd"/>
+      <w:r>
+        <w:rPr>
+          <w:lang w:val="de-DE"/>
+        </w:rPr>
+        <w:t>-Mechanismus, sind ebenfalls in diese Komponente ausgelagert.</w:t>
       </w:r>
     </w:p>
   </w:footnote>
@@ -10307,7 +12949,21 @@
         <w:rPr>
           <w:lang w:val="de-DE"/>
         </w:rPr>
-        <w:t xml:space="preserve"> Hiermit kommen Vorteile wie die erleichterte Nutzung von Java 8 Typen (bspw. Date, Time, Timestamp), einer neuen Validierungskomponente mittels derer fachliche Validierungen durchgeführt werden können und das Deklarieren einzelner Felder als LAZY, damit diese nur bei einem tatsächlichen Zugriff genutzt werden</w:t>
+        <w:t xml:space="preserve"> Hiermit kommen Vorteile wie die erleichterte Nutzung von Java 8 Typen (bspw. Date, Time, </w:t>
+      </w:r>
+      <w:proofErr w:type="spellStart"/>
+      <w:r>
+        <w:rPr>
+          <w:lang w:val="de-DE"/>
+        </w:rPr>
+        <w:t>Timestamp</w:t>
+      </w:r>
+      <w:proofErr w:type="spellEnd"/>
+      <w:r>
+        <w:rPr>
+          <w:lang w:val="de-DE"/>
+        </w:rPr>
+        <w:t>), einer neuen Validierungskomponente mittels derer fachliche Validierungen durchgeführt werden können und das Deklarieren einzelner Felder als LAZY, damit diese nur bei einem tatsächlichen Zugriff genutzt werden</w:t>
       </w:r>
       <w:r>
         <w:rPr>
@@ -10376,6 +13032,7 @@
         </w:rPr>
         <w:t xml:space="preserve">Dies wird mittels einer Konfiguration der POM aus der Server-Komponente erreicht. Das frei verfügbare </w:t>
       </w:r>
+      <w:proofErr w:type="spellStart"/>
       <w:r>
         <w:rPr>
           <w:i/>
@@ -10383,11 +13040,54 @@
         </w:rPr>
         <w:t>wildfly-maven-plugin</w:t>
       </w:r>
-      <w:r>
-        <w:rPr>
-          <w:lang w:val="de-DE"/>
-        </w:rPr>
-        <w:t xml:space="preserve"> kommt hierfür zum Einsatz. Dieses findet automatisch die entsprechende Wildfly-Instanz und führt bei einem erfolgreichen Maven-Build der Serverkomponente ein deployment aus.</w:t>
+      <w:proofErr w:type="spellEnd"/>
+      <w:r>
+        <w:rPr>
+          <w:lang w:val="de-DE"/>
+        </w:rPr>
+        <w:t xml:space="preserve"> kommt hierfür zum Einsatz. Dieses findet automatisch die entsprechende </w:t>
+      </w:r>
+      <w:proofErr w:type="spellStart"/>
+      <w:r>
+        <w:rPr>
+          <w:lang w:val="de-DE"/>
+        </w:rPr>
+        <w:t>Wildfly</w:t>
+      </w:r>
+      <w:proofErr w:type="spellEnd"/>
+      <w:r>
+        <w:rPr>
+          <w:lang w:val="de-DE"/>
+        </w:rPr>
+        <w:t xml:space="preserve">-Instanz und führt bei einem erfolgreichen </w:t>
+      </w:r>
+      <w:proofErr w:type="spellStart"/>
+      <w:r>
+        <w:rPr>
+          <w:lang w:val="de-DE"/>
+        </w:rPr>
+        <w:t>Maven-Build</w:t>
+      </w:r>
+      <w:proofErr w:type="spellEnd"/>
+      <w:r>
+        <w:rPr>
+          <w:lang w:val="de-DE"/>
+        </w:rPr>
+        <w:t xml:space="preserve"> der Serverkomponente ein </w:t>
+      </w:r>
+      <w:proofErr w:type="spellStart"/>
+      <w:r>
+        <w:rPr>
+          <w:lang w:val="de-DE"/>
+        </w:rPr>
+        <w:t>deployment</w:t>
+      </w:r>
+      <w:proofErr w:type="spellEnd"/>
+      <w:r>
+        <w:rPr>
+          <w:lang w:val="de-DE"/>
+        </w:rPr>
+        <w:t xml:space="preserve"> aus.</w:t>
       </w:r>
     </w:p>
   </w:footnote>
@@ -10418,7 +13118,23 @@
           <w:highlight w:val="yellow"/>
           <w:lang w:val="de-DE"/>
         </w:rPr>
-        <w:t>Unter dem Konzept der FXML ist… blabla [QUELLE?]</w:t>
+        <w:t xml:space="preserve">Unter dem Konzept der FXML ist… </w:t>
+      </w:r>
+      <w:proofErr w:type="spellStart"/>
+      <w:r>
+        <w:rPr>
+          <w:highlight w:val="yellow"/>
+          <w:lang w:val="de-DE"/>
+        </w:rPr>
+        <w:t>blabla</w:t>
+      </w:r>
+      <w:proofErr w:type="spellEnd"/>
+      <w:r>
+        <w:rPr>
+          <w:highlight w:val="yellow"/>
+          <w:lang w:val="de-DE"/>
+        </w:rPr>
+        <w:t xml:space="preserve"> [QUELLE?]</w:t>
       </w:r>
     </w:p>
   </w:footnote>
@@ -10471,7 +13187,21 @@
         <w:rPr>
           <w:lang w:val="de-DE"/>
         </w:rPr>
-        <w:t>Statt den Standard von JAX-B zu verfolgen und das Objekt nach XML zu serialisieren, wurde auf JSON gesetzt, da dieses Format in der Regel leichtgewichtiger ist und damit einer höheren Performance zu rechnen ist. Hierfür kommt das Framework Jackson zum Einsatz.</w:t>
+        <w:t xml:space="preserve">Statt den Standard von JAX-B zu verfolgen und das Objekt nach XML zu </w:t>
+      </w:r>
+      <w:proofErr w:type="spellStart"/>
+      <w:r>
+        <w:rPr>
+          <w:lang w:val="de-DE"/>
+        </w:rPr>
+        <w:t>serialisieren</w:t>
+      </w:r>
+      <w:proofErr w:type="spellEnd"/>
+      <w:r>
+        <w:rPr>
+          <w:lang w:val="de-DE"/>
+        </w:rPr>
+        <w:t>, wurde auf JSON gesetzt, da dieses Format in der Regel leichtgewichtiger ist und damit einer höheren Performance zu rechnen ist. Hierfür kommt das Framework Jackson zum Einsatz.</w:t>
       </w:r>
     </w:p>
   </w:footnote>
@@ -10497,7 +13227,7 @@
       <w:rPr>
         <w:noProof/>
       </w:rPr>
-      <w:t>6</w:t>
+      <w:t>15</w:t>
     </w:r>
     <w:r>
       <w:fldChar w:fldCharType="end"/>
@@ -10507,9 +13237,27 @@
     <w:pPr>
       <w:ind w:right="360"/>
     </w:pPr>
+    <w:proofErr w:type="spellStart"/>
     <w:r>
-      <w:t>Studienarbeit – Verteilte Systeme</w:t>
+      <w:t>Studienarbeit</w:t>
     </w:r>
+    <w:proofErr w:type="spellEnd"/>
+    <w:r>
+      <w:t xml:space="preserve"> – </w:t>
+    </w:r>
+    <w:proofErr w:type="spellStart"/>
+    <w:r>
+      <w:t>Verteilte</w:t>
+    </w:r>
+    <w:proofErr w:type="spellEnd"/>
+    <w:r>
+      <w:t xml:space="preserve"> </w:t>
+    </w:r>
+    <w:proofErr w:type="spellStart"/>
+    <w:r>
+      <w:t>Systeme</w:t>
+    </w:r>
+    <w:proofErr w:type="spellEnd"/>
   </w:p>
   <w:p>
     <w:pPr>
@@ -13219,6 +15967,7 @@
   <w:style w:type="character" w:default="1" w:styleId="Absatz-Standardschriftart">
     <w:name w:val="Default Paragraph Font"/>
     <w:uiPriority w:val="1"/>
+    <w:semiHidden/>
     <w:unhideWhenUsed/>
   </w:style>
   <w:style w:type="table" w:default="1" w:styleId="NormaleTabelle">
@@ -13840,7 +16589,7 @@
 </file>
 
 <file path=customXml/itemProps1.xml><?xml version="1.0" encoding="utf-8"?>
-<ds:datastoreItem xmlns:ds="http://schemas.openxmlformats.org/officeDocument/2006/customXml" ds:itemID="{B91C8C5C-842F-4563-929D-170C9822313E}">
+<ds:datastoreItem xmlns:ds="http://schemas.openxmlformats.org/officeDocument/2006/customXml" ds:itemID="{638D43CF-E033-44B6-87F0-1D4668BD8F09}">
   <ds:schemaRefs>
     <ds:schemaRef ds:uri="http://schemas.openxmlformats.org/officeDocument/2006/bibliography"/>
   </ds:schemaRefs>

</xml_diff>

<commit_message>
admin client screenshots integriert
</commit_message>
<xml_diff>
--- a/dokumentation/studienarbeit.docx
+++ b/dokumentation/studienarbeit.docx
@@ -1179,6 +1179,7 @@
       <w:r>
         <w:rPr>
           <w:noProof/>
+          <w:lang w:val="de-DE" w:eastAsia="de-DE"/>
         </w:rPr>
         <w:lastRenderedPageBreak/>
         <w:drawing>
@@ -2841,6 +2842,7 @@
       <w:r>
         <w:rPr>
           <w:noProof/>
+          <w:lang w:val="de-DE" w:eastAsia="de-DE"/>
         </w:rPr>
         <w:drawing>
           <wp:inline distT="0" distB="0" distL="0" distR="0" wp14:anchorId="4CDB23AD" wp14:editId="0DF47932">
@@ -3265,6 +3267,7 @@
       <w:r>
         <w:rPr>
           <w:noProof/>
+          <w:lang w:val="de-DE" w:eastAsia="de-DE"/>
         </w:rPr>
         <w:drawing>
           <wp:inline distT="0" distB="0" distL="0" distR="0" wp14:anchorId="76DA225E" wp14:editId="29655AA0">
@@ -3426,6 +3429,7 @@
       <w:r>
         <w:rPr>
           <w:noProof/>
+          <w:lang w:val="de-DE" w:eastAsia="de-DE"/>
         </w:rPr>
         <w:drawing>
           <wp:inline distT="0" distB="0" distL="0" distR="0" wp14:anchorId="305263F3" wp14:editId="63D1211D">
@@ -3606,6 +3610,7 @@
       <w:r>
         <w:rPr>
           <w:noProof/>
+          <w:lang w:val="de-DE" w:eastAsia="de-DE"/>
         </w:rPr>
         <w:drawing>
           <wp:inline distT="0" distB="0" distL="0" distR="0">
@@ -3869,6 +3874,7 @@
       <w:r>
         <w:rPr>
           <w:noProof/>
+          <w:lang w:val="de-DE" w:eastAsia="de-DE"/>
         </w:rPr>
         <w:drawing>
           <wp:inline distT="0" distB="0" distL="0" distR="0" wp14:anchorId="358A19B5" wp14:editId="0E0912CB">
@@ -5773,6 +5779,7 @@
       <w:r>
         <w:rPr>
           <w:noProof/>
+          <w:lang w:val="de-DE" w:eastAsia="de-DE"/>
         </w:rPr>
         <w:lastRenderedPageBreak/>
         <w:drawing>
@@ -6446,6 +6453,7 @@
       <w:r>
         <w:rPr>
           <w:noProof/>
+          <w:lang w:val="de-DE" w:eastAsia="de-DE"/>
         </w:rPr>
         <w:drawing>
           <wp:inline distT="0" distB="0" distL="0" distR="0">
@@ -7969,8 +7977,6 @@
           <w:lang w:val="de-DE"/>
         </w:rPr>
       </w:pPr>
-      <w:bookmarkStart w:id="8" w:name="_GoBack"/>
-      <w:bookmarkEnd w:id="8"/>
     </w:p>
     <w:p>
       <w:pPr>
@@ -9737,14 +9743,14 @@
           <w:lang w:val="de-DE"/>
         </w:rPr>
       </w:pPr>
-      <w:bookmarkStart w:id="9" w:name="_Ref469407729"/>
+      <w:bookmarkStart w:id="8" w:name="_Ref469407729"/>
       <w:r>
         <w:rPr>
           <w:lang w:val="de-DE"/>
         </w:rPr>
         <w:t>Gesamtarchitekturen im Vergleich</w:t>
       </w:r>
-      <w:bookmarkEnd w:id="9"/>
+      <w:bookmarkEnd w:id="8"/>
     </w:p>
     <w:p>
       <w:pPr>
@@ -9756,6 +9762,7 @@
       <w:r>
         <w:rPr>
           <w:noProof/>
+          <w:lang w:val="de-DE" w:eastAsia="de-DE"/>
         </w:rPr>
         <mc:AlternateContent>
           <mc:Choice Requires="wps">
@@ -9805,7 +9812,7 @@
                                 <w:lang w:val="de-DE"/>
                               </w:rPr>
                             </w:pPr>
-                            <w:bookmarkStart w:id="10" w:name="_Ref469407765"/>
+                            <w:bookmarkStart w:id="9" w:name="_Ref469407765"/>
                             <w:r>
                               <w:rPr>
                                 <w:lang w:val="de-DE"/>
@@ -9834,7 +9841,7 @@
                             <w:r>
                               <w:fldChar w:fldCharType="end"/>
                             </w:r>
-                            <w:bookmarkEnd w:id="10"/>
+                            <w:bookmarkEnd w:id="9"/>
                             <w:r>
                               <w:rPr>
                                 <w:lang w:val="de-DE"/>
@@ -9881,7 +9888,7 @@
                           <w:lang w:val="de-DE"/>
                         </w:rPr>
                       </w:pPr>
-                      <w:bookmarkStart w:id="11" w:name="_Ref469407765"/>
+                      <w:bookmarkStart w:id="10" w:name="_Ref469407765"/>
                       <w:r>
                         <w:rPr>
                           <w:lang w:val="de-DE"/>
@@ -9910,7 +9917,7 @@
                       <w:r>
                         <w:fldChar w:fldCharType="end"/>
                       </w:r>
-                      <w:bookmarkEnd w:id="11"/>
+                      <w:bookmarkEnd w:id="10"/>
                       <w:r>
                         <w:rPr>
                           <w:lang w:val="de-DE"/>
@@ -10021,6 +10028,7 @@
       <w:r>
         <w:rPr>
           <w:noProof/>
+          <w:lang w:val="de-DE" w:eastAsia="de-DE"/>
         </w:rPr>
         <w:drawing>
           <wp:anchor distT="0" distB="0" distL="114300" distR="114300" simplePos="0" relativeHeight="251655168" behindDoc="0" locked="0" layoutInCell="1" allowOverlap="1" wp14:anchorId="41FB0FE1" wp14:editId="579CFFA2">
@@ -10091,6 +10099,7 @@
       <w:r>
         <w:rPr>
           <w:noProof/>
+          <w:lang w:val="de-DE" w:eastAsia="de-DE"/>
         </w:rPr>
         <w:lastRenderedPageBreak/>
         <mc:AlternateContent>
@@ -10288,6 +10297,7 @@
       <w:r>
         <w:rPr>
           <w:noProof/>
+          <w:lang w:val="de-DE" w:eastAsia="de-DE"/>
         </w:rPr>
         <w:drawing>
           <wp:anchor distT="0" distB="0" distL="114300" distR="114300" simplePos="0" relativeHeight="251657216" behindDoc="0" locked="0" layoutInCell="1" allowOverlap="1" wp14:anchorId="3D07BBF9" wp14:editId="6CC31C4A">
@@ -10549,14 +10559,14 @@
           <w:lang w:val="de-DE"/>
         </w:rPr>
       </w:pPr>
-      <w:bookmarkStart w:id="12" w:name="_Ref469992098"/>
+      <w:bookmarkStart w:id="11" w:name="_Ref469992098"/>
       <w:r>
         <w:rPr>
           <w:lang w:val="de-DE"/>
         </w:rPr>
         <w:t>Chatclient Masken</w:t>
       </w:r>
-      <w:bookmarkEnd w:id="12"/>
+      <w:bookmarkEnd w:id="11"/>
     </w:p>
     <w:p>
       <w:pPr>
@@ -10641,7 +10651,7 @@
           <w:lang w:val="de-DE"/>
         </w:rPr>
         <w:pict>
-          <v:shape id="_x0000_i1025" type="#_x0000_t75" style="width:311.25pt;height:360.75pt">
+          <v:shape id="_x0000_i1025" type="#_x0000_t75" style="width:311.15pt;height:360.85pt">
             <v:imagedata r:id="rId22" o:title="clientMaske2" cropleft="157f" cropright="304f"/>
           </v:shape>
         </w:pict>
@@ -10678,7 +10688,7 @@
           <w:lang w:val="de-DE"/>
         </w:rPr>
       </w:pPr>
-      <w:bookmarkStart w:id="13" w:name="_Ref469992103"/>
+      <w:bookmarkStart w:id="12" w:name="_Ref469992103"/>
       <w:r>
         <w:rPr>
           <w:lang w:val="de-DE"/>
@@ -10686,7 +10696,7 @@
         <w:lastRenderedPageBreak/>
         <w:t>Benchmarkingclient Masken</w:t>
       </w:r>
-      <w:bookmarkEnd w:id="13"/>
+      <w:bookmarkEnd w:id="12"/>
     </w:p>
     <w:p>
       <w:pPr>
@@ -10769,7 +10779,7 @@
           <w:lang w:val="de-DE"/>
         </w:rPr>
         <w:pict>
-          <v:shape id="_x0000_i1026" type="#_x0000_t75" style="width:249pt;height:178.5pt">
+          <v:shape id="_x0000_i1026" type="#_x0000_t75" style="width:249.25pt;height:178.5pt">
             <v:imagedata r:id="rId24" o:title="benchmarkingMaske1"/>
           </v:shape>
         </w:pict>
@@ -10814,7 +10824,7 @@
           <w:lang w:val="de-DE"/>
         </w:rPr>
         <w:pict>
-          <v:shape id="_x0000_i1027" type="#_x0000_t75" style="width:247.5pt;height:177pt">
+          <v:shape id="_x0000_i1027" type="#_x0000_t75" style="width:247.5pt;height:177.2pt">
             <v:imagedata r:id="rId26" o:title="benchmarkingMaske3"/>
           </v:shape>
         </w:pict>
@@ -10859,7 +10869,7 @@
           <w:lang w:val="de-DE"/>
         </w:rPr>
         <w:pict>
-          <v:shape id="_x0000_i1028" type="#_x0000_t75" style="width:248.25pt;height:175.5pt">
+          <v:shape id="_x0000_i1028" type="#_x0000_t75" style="width:248pt;height:175.65pt">
             <v:imagedata r:id="rId28" o:title="benchmarkingMaske5"/>
           </v:shape>
         </w:pict>
@@ -10934,41 +10944,220 @@
       </w:pPr>
       <w:r>
         <w:rPr>
-          <w:highlight w:val="yellow"/>
-          <w:lang w:val="de-DE"/>
-        </w:rPr>
-        <w:t xml:space="preserve">&lt;&lt;Grafiken der </w:t>
-      </w:r>
-      <w:r>
-        <w:rPr>
-          <w:highlight w:val="yellow"/>
-          <w:lang w:val="de-DE"/>
-        </w:rPr>
-        <w:t>Sichten</w:t>
-      </w:r>
-      <w:r>
-        <w:rPr>
-          <w:highlight w:val="yellow"/>
-          <w:lang w:val="de-DE"/>
-        </w:rPr>
-        <w:t>&gt;&gt;</w:t>
-      </w:r>
-    </w:p>
-    <w:p>
-      <w:pPr>
-        <w:jc w:val="both"/>
-        <w:rPr>
-          <w:lang w:val="de-DE"/>
-        </w:rPr>
-      </w:pPr>
-    </w:p>
-    <w:p>
-      <w:pPr>
-        <w:jc w:val="both"/>
-        <w:rPr>
-          <w:lang w:val="de-DE"/>
-        </w:rPr>
-      </w:pPr>
+          <w:noProof/>
+          <w:lang w:val="de-DE" w:eastAsia="de-DE"/>
+        </w:rPr>
+        <w:drawing>
+          <wp:inline distT="0" distB="0" distL="0" distR="0" wp14:anchorId="3E3BE1C9" wp14:editId="1A51A288">
+            <wp:extent cx="3255433" cy="1834417"/>
+            <wp:effectExtent l="0" t="0" r="2540" b="0"/>
+            <wp:docPr id="12" name="Grafik 12" descr="C:\Users\David\AppData\Local\Microsoft\Windows\INetCacheContent.Word\adminclient_overview-with-counts.png"/>
+            <wp:cNvGraphicFramePr>
+              <a:graphicFrameLocks xmlns:a="http://schemas.openxmlformats.org/drawingml/2006/main" noChangeAspect="1"/>
+            </wp:cNvGraphicFramePr>
+            <a:graphic xmlns:a="http://schemas.openxmlformats.org/drawingml/2006/main">
+              <a:graphicData uri="http://schemas.openxmlformats.org/drawingml/2006/picture">
+                <pic:pic xmlns:pic="http://schemas.openxmlformats.org/drawingml/2006/picture">
+                  <pic:nvPicPr>
+                    <pic:cNvPr id="0" name="Picture 39" descr="C:\Users\David\AppData\Local\Microsoft\Windows\INetCacheContent.Word\adminclient_overview-with-counts.png"/>
+                    <pic:cNvPicPr>
+                      <a:picLocks noChangeAspect="1" noChangeArrowheads="1"/>
+                    </pic:cNvPicPr>
+                  </pic:nvPicPr>
+                  <pic:blipFill>
+                    <a:blip r:embed="rId29" cstate="print">
+                      <a:extLst>
+                        <a:ext uri="{28A0092B-C50C-407E-A947-70E740481C1C}">
+                          <a14:useLocalDpi xmlns:a14="http://schemas.microsoft.com/office/drawing/2010/main" val="0"/>
+                        </a:ext>
+                      </a:extLst>
+                    </a:blip>
+                    <a:srcRect/>
+                    <a:stretch>
+                      <a:fillRect/>
+                    </a:stretch>
+                  </pic:blipFill>
+                  <pic:spPr bwMode="auto">
+                    <a:xfrm>
+                      <a:off x="0" y="0"/>
+                      <a:ext cx="3312964" cy="1866835"/>
+                    </a:xfrm>
+                    <a:prstGeom prst="rect">
+                      <a:avLst/>
+                    </a:prstGeom>
+                    <a:noFill/>
+                    <a:ln>
+                      <a:noFill/>
+                    </a:ln>
+                  </pic:spPr>
+                </pic:pic>
+              </a:graphicData>
+            </a:graphic>
+          </wp:inline>
+        </w:drawing>
+      </w:r>
+      <w:r>
+        <w:rPr>
+          <w:noProof/>
+          <w:lang w:val="de-DE" w:eastAsia="de-DE"/>
+        </w:rPr>
+        <w:drawing>
+          <wp:inline distT="0" distB="0" distL="0" distR="0">
+            <wp:extent cx="3259455" cy="1833245"/>
+            <wp:effectExtent l="0" t="0" r="0" b="0"/>
+            <wp:docPr id="16" name="Grafik 16" descr="adminclient_overview"/>
+            <wp:cNvGraphicFramePr>
+              <a:graphicFrameLocks xmlns:a="http://schemas.openxmlformats.org/drawingml/2006/main" noChangeAspect="1"/>
+            </wp:cNvGraphicFramePr>
+            <a:graphic xmlns:a="http://schemas.openxmlformats.org/drawingml/2006/main">
+              <a:graphicData uri="http://schemas.openxmlformats.org/drawingml/2006/picture">
+                <pic:pic xmlns:pic="http://schemas.openxmlformats.org/drawingml/2006/picture">
+                  <pic:nvPicPr>
+                    <pic:cNvPr id="0" name="Picture 5" descr="adminclient_overview"/>
+                    <pic:cNvPicPr>
+                      <a:picLocks noChangeAspect="1" noChangeArrowheads="1"/>
+                    </pic:cNvPicPr>
+                  </pic:nvPicPr>
+                  <pic:blipFill>
+                    <a:blip r:embed="rId30" cstate="print">
+                      <a:extLst>
+                        <a:ext uri="{28A0092B-C50C-407E-A947-70E740481C1C}">
+                          <a14:useLocalDpi xmlns:a14="http://schemas.microsoft.com/office/drawing/2010/main" val="0"/>
+                        </a:ext>
+                      </a:extLst>
+                    </a:blip>
+                    <a:srcRect/>
+                    <a:stretch>
+                      <a:fillRect/>
+                    </a:stretch>
+                  </pic:blipFill>
+                  <pic:spPr bwMode="auto">
+                    <a:xfrm>
+                      <a:off x="0" y="0"/>
+                      <a:ext cx="3259455" cy="1833245"/>
+                    </a:xfrm>
+                    <a:prstGeom prst="rect">
+                      <a:avLst/>
+                    </a:prstGeom>
+                    <a:noFill/>
+                    <a:ln>
+                      <a:noFill/>
+                    </a:ln>
+                  </pic:spPr>
+                </pic:pic>
+              </a:graphicData>
+            </a:graphic>
+          </wp:inline>
+        </w:drawing>
+      </w:r>
+      <w:r>
+        <w:rPr>
+          <w:noProof/>
+          <w:lang w:val="de-DE" w:eastAsia="de-DE"/>
+        </w:rPr>
+        <w:drawing>
+          <wp:inline distT="0" distB="0" distL="0" distR="0">
+            <wp:extent cx="3217545" cy="1811655"/>
+            <wp:effectExtent l="0" t="0" r="1905" b="0"/>
+            <wp:docPr id="14" name="Grafik 14" descr="adminclient_statistics"/>
+            <wp:cNvGraphicFramePr>
+              <a:graphicFrameLocks xmlns:a="http://schemas.openxmlformats.org/drawingml/2006/main" noChangeAspect="1"/>
+            </wp:cNvGraphicFramePr>
+            <a:graphic xmlns:a="http://schemas.openxmlformats.org/drawingml/2006/main">
+              <a:graphicData uri="http://schemas.openxmlformats.org/drawingml/2006/picture">
+                <pic:pic xmlns:pic="http://schemas.openxmlformats.org/drawingml/2006/picture">
+                  <pic:nvPicPr>
+                    <pic:cNvPr id="0" name="Picture 6" descr="adminclient_statistics"/>
+                    <pic:cNvPicPr>
+                      <a:picLocks noChangeAspect="1" noChangeArrowheads="1"/>
+                    </pic:cNvPicPr>
+                  </pic:nvPicPr>
+                  <pic:blipFill>
+                    <a:blip r:embed="rId31" cstate="print">
+                      <a:extLst>
+                        <a:ext uri="{28A0092B-C50C-407E-A947-70E740481C1C}">
+                          <a14:useLocalDpi xmlns:a14="http://schemas.microsoft.com/office/drawing/2010/main" val="0"/>
+                        </a:ext>
+                      </a:extLst>
+                    </a:blip>
+                    <a:srcRect/>
+                    <a:stretch>
+                      <a:fillRect/>
+                    </a:stretch>
+                  </pic:blipFill>
+                  <pic:spPr bwMode="auto">
+                    <a:xfrm>
+                      <a:off x="0" y="0"/>
+                      <a:ext cx="3217545" cy="1811655"/>
+                    </a:xfrm>
+                    <a:prstGeom prst="rect">
+                      <a:avLst/>
+                    </a:prstGeom>
+                    <a:noFill/>
+                    <a:ln>
+                      <a:noFill/>
+                    </a:ln>
+                  </pic:spPr>
+                </pic:pic>
+              </a:graphicData>
+            </a:graphic>
+          </wp:inline>
+        </w:drawing>
+      </w:r>
+      <w:r>
+        <w:rPr>
+          <w:noProof/>
+          <w:lang w:val="de-DE" w:eastAsia="de-DE"/>
+        </w:rPr>
+        <w:drawing>
+          <wp:inline distT="0" distB="0" distL="0" distR="0" wp14:anchorId="48D4EBF6" wp14:editId="2B6D0AD2">
+            <wp:extent cx="3221567" cy="1816536"/>
+            <wp:effectExtent l="0" t="0" r="0" b="0"/>
+            <wp:docPr id="15" name="Grafik 15" descr="C:\Users\David\AppData\Local\Microsoft\Windows\INetCacheContent.Word\adminclient_delete-data.png"/>
+            <wp:cNvGraphicFramePr>
+              <a:graphicFrameLocks xmlns:a="http://schemas.openxmlformats.org/drawingml/2006/main" noChangeAspect="1"/>
+            </wp:cNvGraphicFramePr>
+            <a:graphic xmlns:a="http://schemas.openxmlformats.org/drawingml/2006/main">
+              <a:graphicData uri="http://schemas.openxmlformats.org/drawingml/2006/picture">
+                <pic:pic xmlns:pic="http://schemas.openxmlformats.org/drawingml/2006/picture">
+                  <pic:nvPicPr>
+                    <pic:cNvPr id="0" name="Picture 65" descr="C:\Users\David\AppData\Local\Microsoft\Windows\INetCacheContent.Word\adminclient_delete-data.png"/>
+                    <pic:cNvPicPr>
+                      <a:picLocks noChangeAspect="1" noChangeArrowheads="1"/>
+                    </pic:cNvPicPr>
+                  </pic:nvPicPr>
+                  <pic:blipFill>
+                    <a:blip r:embed="rId32" cstate="print">
+                      <a:extLst>
+                        <a:ext uri="{28A0092B-C50C-407E-A947-70E740481C1C}">
+                          <a14:useLocalDpi xmlns:a14="http://schemas.microsoft.com/office/drawing/2010/main" val="0"/>
+                        </a:ext>
+                      </a:extLst>
+                    </a:blip>
+                    <a:srcRect/>
+                    <a:stretch>
+                      <a:fillRect/>
+                    </a:stretch>
+                  </pic:blipFill>
+                  <pic:spPr bwMode="auto">
+                    <a:xfrm>
+                      <a:off x="0" y="0"/>
+                      <a:ext cx="3230282" cy="1821450"/>
+                    </a:xfrm>
+                    <a:prstGeom prst="rect">
+                      <a:avLst/>
+                    </a:prstGeom>
+                    <a:noFill/>
+                    <a:ln>
+                      <a:noFill/>
+                    </a:ln>
+                  </pic:spPr>
+                </pic:pic>
+              </a:graphicData>
+            </a:graphic>
+          </wp:inline>
+        </w:drawing>
+      </w:r>
     </w:p>
     <w:p>
       <w:pPr>
@@ -10981,6 +11170,8 @@
           <w:lang w:val="de-DE"/>
         </w:rPr>
       </w:pPr>
+      <w:bookmarkStart w:id="13" w:name="_GoBack"/>
+      <w:bookmarkEnd w:id="13"/>
     </w:p>
     <w:sectPr>
       <w:type w:val="continuous"/>
@@ -11531,7 +11722,7 @@
       <w:rPr>
         <w:noProof/>
       </w:rPr>
-      <w:t>10</w:t>
+      <w:t>16</w:t>
     </w:r>
     <w:r>
       <w:fldChar w:fldCharType="end"/>
@@ -15117,7 +15308,7 @@
 </file>
 
 <file path=customXml/itemProps1.xml><?xml version="1.0" encoding="utf-8"?>
-<ds:datastoreItem xmlns:ds="http://schemas.openxmlformats.org/officeDocument/2006/customXml" ds:itemID="{79B6C995-3EDC-4B95-A49F-13D209151A84}">
+<ds:datastoreItem xmlns:ds="http://schemas.openxmlformats.org/officeDocument/2006/customXml" ds:itemID="{F2083D38-A346-4CFA-99A5-213AE242137E}">
   <ds:schemaRefs>
     <ds:schemaRef ds:uri="http://schemas.openxmlformats.org/officeDocument/2006/bibliography"/>
   </ds:schemaRefs>

</xml_diff>

<commit_message>
studienarbeit JTA und XA + Benchmarking Testfall beschreibung
</commit_message>
<xml_diff>
--- a/dokumentation/studienarbeit.docx
+++ b/dokumentation/studienarbeit.docx
@@ -4351,7 +4351,13 @@
         <w:rPr>
           <w:lang w:val="de-DE"/>
         </w:rPr>
-        <w:t>können somit in der Applikation selbst mittels einfachem XML vorgenommen werden. Dies umfasst unter anderem die nicht triviale Konfiguration der XA-Datasources, um die man sich nicht weiter zu kümmern braucht.</w:t>
+        <w:t>können somit in der Applikation selbst mittels ei</w:t>
+      </w:r>
+      <w:r>
+        <w:rPr>
+          <w:lang w:val="de-DE"/>
+        </w:rPr>
+        <w:t>nfachem XML vorgenommen werden.</w:t>
       </w:r>
     </w:p>
     <w:p>
@@ -4439,7 +4445,13 @@
         <w:rPr>
           <w:lang w:val="de-DE"/>
         </w:rPr>
-        <w:t xml:space="preserve">Die Anbindung der beiden Datenbanken CountDB und TraceDB wird außerhalb des Codes unter Verwendung einer persistence.xml konfiguriert. </w:t>
+        <w:t xml:space="preserve">Die Anbindung der beiden Datenbanken CountDB und TraceDB wird außerhalb des Codes unter Verwendung einer </w:t>
+      </w:r>
+      <w:r>
+        <w:rPr>
+          <w:lang w:val="de-DE"/>
+        </w:rPr>
+        <w:t xml:space="preserve">persistence.xml konfiguriert. </w:t>
       </w:r>
       <w:r>
         <w:rPr>
@@ -4555,23 +4567,159 @@
         <w:rPr>
           <w:lang w:val="de-DE"/>
         </w:rPr>
-        <w:t>y Beans verwendet. Zum Einsatz kommt dabei der Transaction-</w:t>
-      </w:r>
-      <w:r>
-        <w:rPr>
-          <w:lang w:val="de-DE"/>
-        </w:rPr>
-        <w:t>scoped Persistence Context, demnach ist die Lebensdauer des Kontexts auf eine einzelne JTA Transaktion beschränkt.</w:t>
-      </w:r>
-    </w:p>
-    <w:p>
-      <w:pPr>
-        <w:pStyle w:val="Text"/>
-        <w:ind w:firstLine="0"/>
-        <w:rPr>
-          <w:lang w:val="de-DE"/>
-        </w:rPr>
-      </w:pPr>
+        <w:t xml:space="preserve">y Beans verwendet. </w:t>
+      </w:r>
+      <w:r>
+        <w:rPr>
+          <w:lang w:val="de-DE"/>
+        </w:rPr>
+        <w:t xml:space="preserve">Zur Realisierung der </w:t>
+      </w:r>
+      <w:r>
+        <w:rPr>
+          <w:lang w:val="de-DE"/>
+        </w:rPr>
+        <w:t>CMP</w:t>
+      </w:r>
+      <w:r>
+        <w:rPr>
+          <w:lang w:val="de-DE"/>
+        </w:rPr>
+        <w:t xml:space="preserve"> kommt</w:t>
+      </w:r>
+      <w:r>
+        <w:rPr>
+          <w:lang w:val="de-DE"/>
+        </w:rPr>
+        <w:t xml:space="preserve"> der Transaction-</w:t>
+      </w:r>
+      <w:r>
+        <w:rPr>
+          <w:lang w:val="de-DE"/>
+        </w:rPr>
+        <w:t>scoped Persistence Context</w:t>
+      </w:r>
+      <w:r>
+        <w:rPr>
+          <w:lang w:val="de-DE"/>
+        </w:rPr>
+        <w:t xml:space="preserve"> zum Einsatz.</w:t>
+      </w:r>
+      <w:r>
+        <w:rPr>
+          <w:lang w:val="de-DE"/>
+        </w:rPr>
+        <w:t xml:space="preserve"> </w:t>
+      </w:r>
+      <w:r>
+        <w:rPr>
+          <w:lang w:val="de-DE"/>
+        </w:rPr>
+        <w:t>D</w:t>
+      </w:r>
+      <w:r>
+        <w:rPr>
+          <w:lang w:val="de-DE"/>
+        </w:rPr>
+        <w:t>emnach ist die Lebensdauer des Kontexts auf eine einzelne JTA Transaktion beschränkt.</w:t>
+      </w:r>
+      <w:r>
+        <w:rPr>
+          <w:lang w:val="de-DE"/>
+        </w:rPr>
+        <w:t xml:space="preserve"> </w:t>
+      </w:r>
+      <w:r>
+        <w:rPr>
+          <w:lang w:val="de-DE"/>
+        </w:rPr>
+        <w:t xml:space="preserve">(Weiteres zu JTA wird nachfolgend in Abschnitt </w:t>
+      </w:r>
+      <w:r>
+        <w:rPr>
+          <w:lang w:val="de-DE"/>
+        </w:rPr>
+        <w:fldChar w:fldCharType="begin"/>
+      </w:r>
+      <w:r>
+        <w:rPr>
+          <w:lang w:val="de-DE"/>
+        </w:rPr>
+        <w:instrText xml:space="preserve"> REF _Ref470022666 \r \h </w:instrText>
+      </w:r>
+      <w:r>
+        <w:rPr>
+          <w:lang w:val="de-DE"/>
+        </w:rPr>
+      </w:r>
+      <w:r>
+        <w:rPr>
+          <w:lang w:val="de-DE"/>
+        </w:rPr>
+        <w:fldChar w:fldCharType="separate"/>
+      </w:r>
+      <w:r>
+        <w:rPr>
+          <w:lang w:val="de-DE"/>
+        </w:rPr>
+        <w:t>C</w:t>
+      </w:r>
+      <w:r>
+        <w:rPr>
+          <w:lang w:val="de-DE"/>
+        </w:rPr>
+        <w:fldChar w:fldCharType="end"/>
+      </w:r>
+      <w:r>
+        <w:rPr>
+          <w:lang w:val="de-DE"/>
+        </w:rPr>
+        <w:t xml:space="preserve"> erläutert.) </w:t>
+      </w:r>
+    </w:p>
+    <w:p>
+      <w:pPr>
+        <w:pStyle w:val="Listenabsatz"/>
+        <w:numPr>
+          <w:ilvl w:val="0"/>
+          <w:numId w:val="41"/>
+        </w:numPr>
+        <w:jc w:val="both"/>
+        <w:rPr>
+          <w:highlight w:val="yellow"/>
+          <w:lang w:val="de-DE"/>
+        </w:rPr>
+      </w:pPr>
+      <w:r>
+        <w:rPr>
+          <w:highlight w:val="yellow"/>
+          <w:lang w:val="de-DE"/>
+        </w:rPr>
+        <w:t xml:space="preserve">Gründe </w:t>
+      </w:r>
+      <w:r>
+        <w:rPr>
+          <w:highlight w:val="yellow"/>
+          <w:lang w:val="de-DE"/>
+        </w:rPr>
+        <w:t xml:space="preserve">für </w:t>
+      </w:r>
+      <w:r>
+        <w:rPr>
+          <w:highlight w:val="yellow"/>
+          <w:lang w:val="de-DE"/>
+        </w:rPr>
+        <w:t>C</w:t>
+      </w:r>
+      <w:bookmarkStart w:id="7" w:name="_GoBack"/>
+      <w:bookmarkEnd w:id="7"/>
+      <w:r>
+        <w:rPr>
+          <w:highlight w:val="yellow"/>
+          <w:lang w:val="de-DE"/>
+        </w:rPr>
+        <w:t>MP &amp; TSCP</w:t>
+      </w:r>
     </w:p>
     <w:p>
       <w:pPr>
@@ -4598,6 +4746,21 @@
           <w:lang w:val="de-DE"/>
         </w:rPr>
         <w:t xml:space="preserve"> RESTful Webservice </w:t>
+      </w:r>
+    </w:p>
+    <w:p>
+      <w:pPr>
+        <w:jc w:val="both"/>
+        <w:rPr>
+          <w:lang w:val="de-DE"/>
+        </w:rPr>
+      </w:pPr>
+      <w:r>
+        <w:rPr>
+          <w:highlight w:val="magenta"/>
+          <w:lang w:val="de-DE"/>
+        </w:rPr>
+        <w:t>FELIX!!!!!!</w:t>
       </w:r>
     </w:p>
     <w:p>
@@ -4933,6 +5096,7 @@
           <w:lang w:val="de-DE"/>
         </w:rPr>
       </w:pPr>
+      <w:bookmarkStart w:id="8" w:name="_Ref470022666"/>
       <w:r>
         <w:rPr>
           <w:lang w:val="de-DE"/>
@@ -4945,6 +5109,7 @@
         </w:rPr>
         <w:t>msetzung einer gemäß XA verteilten Transaktion</w:t>
       </w:r>
+      <w:bookmarkEnd w:id="8"/>
     </w:p>
     <w:p>
       <w:pPr>
@@ -4963,7 +5128,25 @@
         <w:rPr>
           <w:lang w:val="de-DE"/>
         </w:rPr>
-        <w:t>s ist das Zwei-Phasen-Commit-Protokoll welches der Koordination der verschiedenen Knoten dient</w:t>
+        <w:t>s ist das Zwei-Phasen-Commit-Protokoll</w:t>
+      </w:r>
+      <w:r>
+        <w:rPr>
+          <w:lang w:val="de-DE"/>
+        </w:rPr>
+        <w:t>,</w:t>
+      </w:r>
+      <w:r>
+        <w:rPr>
+          <w:lang w:val="de-DE"/>
+        </w:rPr>
+        <w:t xml:space="preserve"> welches der Koordination der verschiedenen Knoten dient</w:t>
+      </w:r>
+      <w:r>
+        <w:rPr>
+          <w:lang w:val="de-DE"/>
+        </w:rPr>
+        <w:t xml:space="preserve"> </w:t>
       </w:r>
       <w:r>
         <w:rPr>
@@ -5019,7 +5202,7 @@
         <w:rPr>
           <w:lang w:val="de-DE"/>
         </w:rPr>
-        <w:t xml:space="preserve">n diesem Fall wird wie bereits erwähnt eine container-managed Transaktion eingesetzt. </w:t>
+        <w:t xml:space="preserve">n diesem Fall wird eine container-managed Transaktion eingesetzt. </w:t>
       </w:r>
       <w:r>
         <w:rPr>
@@ -5096,7 +5279,62 @@
         <w:rPr>
           <w:lang w:val="de-DE"/>
         </w:rPr>
-        <w:t>Wichtig ist zudem, dass auch die in die Transaktion eingebundenen Ressourcen „XA-compliant“ sind. Das ist für die MariaDB-Instanzen gegeben.</w:t>
+        <w:t>Wichtig ist zudem, dass auch die in die Transaktion eingebundenen Ressourcen „XA-compliant“ sind. Das ist für die MariaDB-Instanzen</w:t>
+      </w:r>
+      <w:r>
+        <w:rPr>
+          <w:lang w:val="de-DE"/>
+        </w:rPr>
+        <w:t xml:space="preserve"> unter </w:t>
+      </w:r>
+      <w:r>
+        <w:rPr>
+          <w:lang w:val="de-DE"/>
+        </w:rPr>
+        <w:t xml:space="preserve">Verwendung </w:t>
+      </w:r>
+      <w:r>
+        <w:rPr>
+          <w:lang w:val="de-DE"/>
+        </w:rPr>
+        <w:t>der Datenbank</w:t>
+      </w:r>
+      <w:r>
+        <w:rPr>
+          <w:lang w:val="de-DE"/>
+        </w:rPr>
+        <w:t>-E</w:t>
+      </w:r>
+      <w:r>
+        <w:rPr>
+          <w:lang w:val="de-DE"/>
+        </w:rPr>
+        <w:t>ngine InnoDB</w:t>
+      </w:r>
+      <w:r>
+        <w:rPr>
+          <w:lang w:val="de-DE"/>
+        </w:rPr>
+        <w:t xml:space="preserve"> gegeben</w:t>
+      </w:r>
+      <w:r>
+        <w:rPr>
+          <w:lang w:val="de-DE"/>
+        </w:rPr>
+        <w:t xml:space="preserve"> </w:t>
+      </w:r>
+      <w:r>
+        <w:rPr>
+          <w:highlight w:val="yellow"/>
+          <w:lang w:val="de-DE"/>
+        </w:rPr>
+        <w:t>[QUELLE]</w:t>
+      </w:r>
+      <w:r>
+        <w:rPr>
+          <w:lang w:val="de-DE"/>
+        </w:rPr>
+        <w:t>.</w:t>
       </w:r>
     </w:p>
     <w:p>
@@ -5873,8 +6111,6 @@
         </w:rPr>
         <w:t xml:space="preserve">durch einen Tab repräsentiert. </w:t>
       </w:r>
-      <w:bookmarkStart w:id="7" w:name="_GoBack"/>
-      <w:bookmarkEnd w:id="7"/>
     </w:p>
     <w:p>
       <w:pPr>
@@ -6613,7 +6849,7 @@
           <w:lang w:val="de-DE"/>
         </w:rPr>
       </w:pPr>
-      <w:bookmarkStart w:id="8" w:name="_Ref469828293"/>
+      <w:bookmarkStart w:id="9" w:name="_Ref469828293"/>
       <w:r>
         <w:t xml:space="preserve">Abbildung </w:t>
       </w:r>
@@ -6635,7 +6871,7 @@
       <w:r>
         <w:fldChar w:fldCharType="end"/>
       </w:r>
-      <w:bookmarkEnd w:id="8"/>
+      <w:bookmarkEnd w:id="9"/>
       <w:r>
         <w:t>: Verteilung der Testumgebung</w:t>
       </w:r>
@@ -7943,13 +8179,7 @@
     </w:p>
     <w:p>
       <w:pPr>
-        <w:rPr>
-          <w:lang w:val="de-DE"/>
-        </w:rPr>
-      </w:pPr>
-    </w:p>
-    <w:p>
-      <w:pPr>
+        <w:jc w:val="both"/>
         <w:rPr>
           <w:lang w:val="de-DE"/>
         </w:rPr>
@@ -7988,18 +8218,105 @@
         <w:rPr>
           <w:lang w:val="de-DE"/>
         </w:rPr>
-        <w:t>rd der Versand der Nachrichten zeitgleich durch alle Clients gestartet. Das führt im Vergleich zur vorherigen Implementierung zu einer höheren Belastung der Queue sowie der Threads die die in der Queue befindlichen Nachrichten server-seitig abarbeiten.</w:t>
-      </w:r>
-    </w:p>
-    <w:p>
-      <w:pPr>
-        <w:rPr>
-          <w:lang w:val="de-DE"/>
-        </w:rPr>
-      </w:pPr>
-    </w:p>
-    <w:p>
-      <w:pPr>
+        <w:t xml:space="preserve">rd der Versand der Nachrichten zeitgleich durch alle Clients gestartet. </w:t>
+      </w:r>
+      <w:r>
+        <w:rPr>
+          <w:lang w:val="de-DE"/>
+        </w:rPr>
+        <w:t>Außerdem erzeugt jeder Benchmarking</w:t>
+      </w:r>
+      <w:r>
+        <w:rPr>
+          <w:lang w:val="de-DE"/>
+        </w:rPr>
+        <w:t>-C</w:t>
+      </w:r>
+      <w:r>
+        <w:rPr>
+          <w:lang w:val="de-DE"/>
+        </w:rPr>
+        <w:t xml:space="preserve">lient bereits vorab eine PDU, die nach dem simultanen Start </w:t>
+      </w:r>
+      <w:r>
+        <w:rPr>
+          <w:lang w:val="de-DE"/>
+        </w:rPr>
+        <w:t xml:space="preserve">für jede Nachricht herangezogen und </w:t>
+      </w:r>
+      <w:r>
+        <w:rPr>
+          <w:lang w:val="de-DE"/>
+        </w:rPr>
+        <w:t>lediglich mit einer Startzeit (System-Nanotime) befüllt wird.</w:t>
+      </w:r>
+      <w:r>
+        <w:rPr>
+          <w:lang w:val="de-DE"/>
+        </w:rPr>
+        <w:t xml:space="preserve"> Gleichzeitig wartet der Client </w:t>
+      </w:r>
+      <w:r>
+        <w:rPr>
+          <w:lang w:val="de-DE"/>
+        </w:rPr>
+        <w:t xml:space="preserve">nicht </w:t>
+      </w:r>
+      <w:r>
+        <w:rPr>
+          <w:lang w:val="de-DE"/>
+        </w:rPr>
+        <w:t>nach jeder Nachricht</w:t>
+      </w:r>
+      <w:r>
+        <w:rPr>
+          <w:lang w:val="de-DE"/>
+        </w:rPr>
+        <w:t xml:space="preserve"> auf eine Bestätigung der Verarbeitung wie es der ursprüngliche Benchmarking-Client handhabt.</w:t>
+      </w:r>
+      <w:r>
+        <w:rPr>
+          <w:lang w:val="de-DE"/>
+        </w:rPr>
+        <w:t xml:space="preserve"> </w:t>
+      </w:r>
+      <w:r>
+        <w:rPr>
+          <w:lang w:val="de-DE"/>
+        </w:rPr>
+        <w:t>Das führt im Vergleich zur vorherigen Implementierung zu einer höheren Belastung der Queue sowie der Threads die die in der Queue befindlichen Nachrichten server-seitig abarbeiten.</w:t>
+      </w:r>
+      <w:r>
+        <w:rPr>
+          <w:lang w:val="de-DE"/>
+        </w:rPr>
+        <w:t xml:space="preserve"> In Abbildung </w:t>
+      </w:r>
+      <w:r>
+        <w:rPr>
+          <w:highlight w:val="yellow"/>
+          <w:lang w:val="de-DE"/>
+        </w:rPr>
+        <w:t>X</w:t>
+      </w:r>
+      <w:r>
+        <w:rPr>
+          <w:lang w:val="de-DE"/>
+        </w:rPr>
+        <w:t xml:space="preserve"> wird dies nochmal verdeutlicht. </w:t>
+      </w:r>
+    </w:p>
+    <w:p>
+      <w:pPr>
+        <w:jc w:val="both"/>
+        <w:rPr>
+          <w:lang w:val="de-DE"/>
+        </w:rPr>
+      </w:pPr>
+    </w:p>
+    <w:p>
+      <w:pPr>
+        <w:jc w:val="both"/>
         <w:rPr>
           <w:lang w:val="de-DE"/>
         </w:rPr>
@@ -8037,6 +8354,7 @@
         <w:rPr>
           <w:lang w:val="de-DE"/>
         </w:rPr>
+        <w:lastRenderedPageBreak/>
         <w:t>Dokumentation der Messergebnisse</w:t>
       </w:r>
     </w:p>
@@ -9610,14 +9928,14 @@
           <w:lang w:val="de-DE"/>
         </w:rPr>
       </w:pPr>
-      <w:bookmarkStart w:id="9" w:name="_Ref469407729"/>
+      <w:bookmarkStart w:id="10" w:name="_Ref469407729"/>
       <w:r>
         <w:rPr>
           <w:lang w:val="de-DE"/>
         </w:rPr>
         <w:t>Gesamtarchitekturen im Vergleich</w:t>
       </w:r>
-      <w:bookmarkEnd w:id="9"/>
+      <w:bookmarkEnd w:id="10"/>
     </w:p>
     <w:p>
       <w:pPr>
@@ -9679,7 +9997,7 @@
                                 <w:lang w:val="de-DE"/>
                               </w:rPr>
                             </w:pPr>
-                            <w:bookmarkStart w:id="10" w:name="_Ref469407765"/>
+                            <w:bookmarkStart w:id="11" w:name="_Ref469407765"/>
                             <w:r>
                               <w:rPr>
                                 <w:lang w:val="de-DE"/>
@@ -9708,7 +10026,7 @@
                             <w:r>
                               <w:fldChar w:fldCharType="end"/>
                             </w:r>
-                            <w:bookmarkEnd w:id="10"/>
+                            <w:bookmarkEnd w:id="11"/>
                             <w:r>
                               <w:rPr>
                                 <w:lang w:val="de-DE"/>
@@ -9755,7 +10073,7 @@
                           <w:lang w:val="de-DE"/>
                         </w:rPr>
                       </w:pPr>
-                      <w:bookmarkStart w:id="11" w:name="_Ref469407765"/>
+                      <w:bookmarkStart w:id="12" w:name="_Ref469407765"/>
                       <w:r>
                         <w:rPr>
                           <w:lang w:val="de-DE"/>
@@ -9784,7 +10102,7 @@
                       <w:r>
                         <w:fldChar w:fldCharType="end"/>
                       </w:r>
-                      <w:bookmarkEnd w:id="11"/>
+                      <w:bookmarkEnd w:id="12"/>
                       <w:r>
                         <w:rPr>
                           <w:lang w:val="de-DE"/>
@@ -10426,14 +10744,14 @@
           <w:lang w:val="de-DE"/>
         </w:rPr>
       </w:pPr>
-      <w:bookmarkStart w:id="12" w:name="_Ref469992098"/>
+      <w:bookmarkStart w:id="13" w:name="_Ref469992098"/>
       <w:r>
         <w:rPr>
           <w:lang w:val="de-DE"/>
         </w:rPr>
         <w:t>Chatclient Masken</w:t>
       </w:r>
-      <w:bookmarkEnd w:id="12"/>
+      <w:bookmarkEnd w:id="13"/>
     </w:p>
     <w:p>
       <w:pPr>
@@ -10518,7 +10836,7 @@
           <w:lang w:val="de-DE"/>
         </w:rPr>
         <w:pict>
-          <v:shape id="_x0000_i1025" type="#_x0000_t75" style="width:311.3pt;height:360.85pt">
+          <v:shape id="_x0000_i1025" type="#_x0000_t75" style="width:311.25pt;height:360.75pt">
             <v:imagedata r:id="rId22" o:title="clientMaske2" cropleft="157f" cropright="304f"/>
           </v:shape>
         </w:pict>
@@ -10555,7 +10873,7 @@
           <w:lang w:val="de-DE"/>
         </w:rPr>
       </w:pPr>
-      <w:bookmarkStart w:id="13" w:name="_Ref469992103"/>
+      <w:bookmarkStart w:id="14" w:name="_Ref469992103"/>
       <w:r>
         <w:rPr>
           <w:lang w:val="de-DE"/>
@@ -10563,7 +10881,7 @@
         <w:lastRenderedPageBreak/>
         <w:t>Benchmarkingclient Masken</w:t>
       </w:r>
-      <w:bookmarkEnd w:id="13"/>
+      <w:bookmarkEnd w:id="14"/>
     </w:p>
     <w:p>
       <w:pPr>
@@ -10646,7 +10964,7 @@
           <w:lang w:val="de-DE"/>
         </w:rPr>
         <w:pict>
-          <v:shape id="_x0000_i1026" type="#_x0000_t75" style="width:249.3pt;height:178.55pt">
+          <v:shape id="_x0000_i1026" type="#_x0000_t75" style="width:249pt;height:178.5pt">
             <v:imagedata r:id="rId24" o:title="benchmarkingMaske1"/>
           </v:shape>
         </w:pict>
@@ -10691,7 +11009,7 @@
           <w:lang w:val="de-DE"/>
         </w:rPr>
         <w:pict>
-          <v:shape id="_x0000_i1027" type="#_x0000_t75" style="width:247.65pt;height:177.3pt">
+          <v:shape id="_x0000_i1027" type="#_x0000_t75" style="width:247.5pt;height:177pt">
             <v:imagedata r:id="rId26" o:title="benchmarkingMaske3"/>
           </v:shape>
         </w:pict>
@@ -10736,7 +11054,7 @@
           <w:lang w:val="de-DE"/>
         </w:rPr>
         <w:pict>
-          <v:shape id="_x0000_i1028" type="#_x0000_t75" style="width:248.05pt;height:175.65pt">
+          <v:shape id="_x0000_i1028" type="#_x0000_t75" style="width:248.25pt;height:175.5pt">
             <v:imagedata r:id="rId28" o:title="benchmarkingMaske5"/>
           </v:shape>
         </w:pict>
@@ -11587,7 +11905,7 @@
       <w:rPr>
         <w:noProof/>
       </w:rPr>
-      <w:t>7</w:t>
+      <w:t>17</w:t>
     </w:r>
     <w:r>
       <w:fldChar w:fldCharType="end"/>
@@ -12174,6 +12492,118 @@
     </w:lvl>
   </w:abstractNum>
   <w:abstractNum w:abstractNumId="6" w15:restartNumberingAfterBreak="0">
+    <w:nsid w:val="24DC57F1"/>
+    <w:multiLevelType w:val="hybridMultilevel"/>
+    <w:tmpl w:val="1C1E348A"/>
+    <w:lvl w:ilvl="0" w:tplc="FDC2B55C">
+      <w:numFmt w:val="bullet"/>
+      <w:lvlText w:val="-"/>
+      <w:lvlJc w:val="left"/>
+      <w:pPr>
+        <w:ind w:left="720" w:hanging="360"/>
+      </w:pPr>
+      <w:rPr>
+        <w:rFonts w:ascii="Times New Roman" w:eastAsia="Times New Roman" w:hAnsi="Times New Roman" w:cs="Times New Roman" w:hint="default"/>
+      </w:rPr>
+    </w:lvl>
+    <w:lvl w:ilvl="1" w:tplc="04070003" w:tentative="1">
+      <w:start w:val="1"/>
+      <w:numFmt w:val="bullet"/>
+      <w:lvlText w:val="o"/>
+      <w:lvlJc w:val="left"/>
+      <w:pPr>
+        <w:ind w:left="1440" w:hanging="360"/>
+      </w:pPr>
+      <w:rPr>
+        <w:rFonts w:ascii="Courier New" w:hAnsi="Courier New" w:cs="Courier New" w:hint="default"/>
+      </w:rPr>
+    </w:lvl>
+    <w:lvl w:ilvl="2" w:tplc="04070005" w:tentative="1">
+      <w:start w:val="1"/>
+      <w:numFmt w:val="bullet"/>
+      <w:lvlText w:val=""/>
+      <w:lvlJc w:val="left"/>
+      <w:pPr>
+        <w:ind w:left="2160" w:hanging="360"/>
+      </w:pPr>
+      <w:rPr>
+        <w:rFonts w:ascii="Wingdings" w:hAnsi="Wingdings" w:hint="default"/>
+      </w:rPr>
+    </w:lvl>
+    <w:lvl w:ilvl="3" w:tplc="04070001" w:tentative="1">
+      <w:start w:val="1"/>
+      <w:numFmt w:val="bullet"/>
+      <w:lvlText w:val=""/>
+      <w:lvlJc w:val="left"/>
+      <w:pPr>
+        <w:ind w:left="2880" w:hanging="360"/>
+      </w:pPr>
+      <w:rPr>
+        <w:rFonts w:ascii="Symbol" w:hAnsi="Symbol" w:hint="default"/>
+      </w:rPr>
+    </w:lvl>
+    <w:lvl w:ilvl="4" w:tplc="04070003" w:tentative="1">
+      <w:start w:val="1"/>
+      <w:numFmt w:val="bullet"/>
+      <w:lvlText w:val="o"/>
+      <w:lvlJc w:val="left"/>
+      <w:pPr>
+        <w:ind w:left="3600" w:hanging="360"/>
+      </w:pPr>
+      <w:rPr>
+        <w:rFonts w:ascii="Courier New" w:hAnsi="Courier New" w:cs="Courier New" w:hint="default"/>
+      </w:rPr>
+    </w:lvl>
+    <w:lvl w:ilvl="5" w:tplc="04070005" w:tentative="1">
+      <w:start w:val="1"/>
+      <w:numFmt w:val="bullet"/>
+      <w:lvlText w:val=""/>
+      <w:lvlJc w:val="left"/>
+      <w:pPr>
+        <w:ind w:left="4320" w:hanging="360"/>
+      </w:pPr>
+      <w:rPr>
+        <w:rFonts w:ascii="Wingdings" w:hAnsi="Wingdings" w:hint="default"/>
+      </w:rPr>
+    </w:lvl>
+    <w:lvl w:ilvl="6" w:tplc="04070001" w:tentative="1">
+      <w:start w:val="1"/>
+      <w:numFmt w:val="bullet"/>
+      <w:lvlText w:val=""/>
+      <w:lvlJc w:val="left"/>
+      <w:pPr>
+        <w:ind w:left="5040" w:hanging="360"/>
+      </w:pPr>
+      <w:rPr>
+        <w:rFonts w:ascii="Symbol" w:hAnsi="Symbol" w:hint="default"/>
+      </w:rPr>
+    </w:lvl>
+    <w:lvl w:ilvl="7" w:tplc="04070003" w:tentative="1">
+      <w:start w:val="1"/>
+      <w:numFmt w:val="bullet"/>
+      <w:lvlText w:val="o"/>
+      <w:lvlJc w:val="left"/>
+      <w:pPr>
+        <w:ind w:left="5760" w:hanging="360"/>
+      </w:pPr>
+      <w:rPr>
+        <w:rFonts w:ascii="Courier New" w:hAnsi="Courier New" w:cs="Courier New" w:hint="default"/>
+      </w:rPr>
+    </w:lvl>
+    <w:lvl w:ilvl="8" w:tplc="04070005" w:tentative="1">
+      <w:start w:val="1"/>
+      <w:numFmt w:val="bullet"/>
+      <w:lvlText w:val=""/>
+      <w:lvlJc w:val="left"/>
+      <w:pPr>
+        <w:ind w:left="6480" w:hanging="360"/>
+      </w:pPr>
+      <w:rPr>
+        <w:rFonts w:ascii="Wingdings" w:hAnsi="Wingdings" w:hint="default"/>
+      </w:rPr>
+    </w:lvl>
+  </w:abstractNum>
+  <w:abstractNum w:abstractNumId="7" w15:restartNumberingAfterBreak="0">
     <w:nsid w:val="2517274C"/>
     <w:multiLevelType w:val="singleLevel"/>
     <w:tmpl w:val="04090011"/>
@@ -12190,7 +12620,7 @@
       </w:pPr>
     </w:lvl>
   </w:abstractNum>
-  <w:abstractNum w:abstractNumId="7" w15:restartNumberingAfterBreak="0">
+  <w:abstractNum w:abstractNumId="8" w15:restartNumberingAfterBreak="0">
     <w:nsid w:val="2D234D8B"/>
     <w:multiLevelType w:val="singleLevel"/>
     <w:tmpl w:val="0409000F"/>
@@ -12207,7 +12637,7 @@
       </w:pPr>
     </w:lvl>
   </w:abstractNum>
-  <w:abstractNum w:abstractNumId="8" w15:restartNumberingAfterBreak="0">
+  <w:abstractNum w:abstractNumId="9" w15:restartNumberingAfterBreak="0">
     <w:nsid w:val="2F8B23F8"/>
     <w:multiLevelType w:val="singleLevel"/>
     <w:tmpl w:val="12CEED98"/>
@@ -12222,7 +12652,7 @@
       </w:pPr>
     </w:lvl>
   </w:abstractNum>
-  <w:abstractNum w:abstractNumId="9" w15:restartNumberingAfterBreak="0">
+  <w:abstractNum w:abstractNumId="10" w15:restartNumberingAfterBreak="0">
     <w:nsid w:val="3950643C"/>
     <w:multiLevelType w:val="hybridMultilevel"/>
     <w:tmpl w:val="2070B072"/>
@@ -12335,7 +12765,7 @@
       </w:rPr>
     </w:lvl>
   </w:abstractNum>
-  <w:abstractNum w:abstractNumId="10" w15:restartNumberingAfterBreak="0">
+  <w:abstractNum w:abstractNumId="11" w15:restartNumberingAfterBreak="0">
     <w:nsid w:val="3A877D64"/>
     <w:multiLevelType w:val="singleLevel"/>
     <w:tmpl w:val="5DA6FC16"/>
@@ -12353,7 +12783,7 @@
       </w:pPr>
     </w:lvl>
   </w:abstractNum>
-  <w:abstractNum w:abstractNumId="11" w15:restartNumberingAfterBreak="0">
+  <w:abstractNum w:abstractNumId="12" w15:restartNumberingAfterBreak="0">
     <w:nsid w:val="3AAC1CFC"/>
     <w:multiLevelType w:val="singleLevel"/>
     <w:tmpl w:val="3A8EC28E"/>
@@ -12370,7 +12800,7 @@
       </w:pPr>
     </w:lvl>
   </w:abstractNum>
-  <w:abstractNum w:abstractNumId="12" w15:restartNumberingAfterBreak="0">
+  <w:abstractNum w:abstractNumId="13" w15:restartNumberingAfterBreak="0">
     <w:nsid w:val="465311FF"/>
     <w:multiLevelType w:val="multilevel"/>
     <w:tmpl w:val="2090BB44"/>
@@ -12483,7 +12913,7 @@
       </w:pPr>
     </w:lvl>
   </w:abstractNum>
-  <w:abstractNum w:abstractNumId="13" w15:restartNumberingAfterBreak="0">
+  <w:abstractNum w:abstractNumId="14" w15:restartNumberingAfterBreak="0">
     <w:nsid w:val="47332F9F"/>
     <w:multiLevelType w:val="singleLevel"/>
     <w:tmpl w:val="488EC81A"/>
@@ -12498,7 +12928,7 @@
       </w:pPr>
     </w:lvl>
   </w:abstractNum>
-  <w:abstractNum w:abstractNumId="14" w15:restartNumberingAfterBreak="0">
+  <w:abstractNum w:abstractNumId="15" w15:restartNumberingAfterBreak="0">
     <w:nsid w:val="4D0B59CF"/>
     <w:multiLevelType w:val="singleLevel"/>
     <w:tmpl w:val="4A4223A6"/>
@@ -12513,7 +12943,7 @@
       </w:pPr>
     </w:lvl>
   </w:abstractNum>
-  <w:abstractNum w:abstractNumId="15" w15:restartNumberingAfterBreak="0">
+  <w:abstractNum w:abstractNumId="16" w15:restartNumberingAfterBreak="0">
     <w:nsid w:val="51876BB2"/>
     <w:multiLevelType w:val="hybridMultilevel"/>
     <w:tmpl w:val="F9D054E8"/>
@@ -12602,7 +13032,7 @@
       </w:pPr>
     </w:lvl>
   </w:abstractNum>
-  <w:abstractNum w:abstractNumId="16" w15:restartNumberingAfterBreak="0">
+  <w:abstractNum w:abstractNumId="17" w15:restartNumberingAfterBreak="0">
     <w:nsid w:val="55630736"/>
     <w:multiLevelType w:val="singleLevel"/>
     <w:tmpl w:val="0BEC9FB0"/>
@@ -12617,7 +13047,7 @@
       </w:pPr>
     </w:lvl>
   </w:abstractNum>
-  <w:abstractNum w:abstractNumId="17" w15:restartNumberingAfterBreak="0">
+  <w:abstractNum w:abstractNumId="18" w15:restartNumberingAfterBreak="0">
     <w:nsid w:val="591A1525"/>
     <w:multiLevelType w:val="hybridMultilevel"/>
     <w:tmpl w:val="B35EC0B2"/>
@@ -12730,7 +13160,7 @@
       </w:rPr>
     </w:lvl>
   </w:abstractNum>
-  <w:abstractNum w:abstractNumId="18" w15:restartNumberingAfterBreak="0">
+  <w:abstractNum w:abstractNumId="19" w15:restartNumberingAfterBreak="0">
     <w:nsid w:val="62343A96"/>
     <w:multiLevelType w:val="hybridMultilevel"/>
     <w:tmpl w:val="AF025610"/>
@@ -12843,7 +13273,7 @@
       </w:rPr>
     </w:lvl>
   </w:abstractNum>
-  <w:abstractNum w:abstractNumId="19" w15:restartNumberingAfterBreak="0">
+  <w:abstractNum w:abstractNumId="20" w15:restartNumberingAfterBreak="0">
     <w:nsid w:val="66BA4CC0"/>
     <w:multiLevelType w:val="hybridMultilevel"/>
     <w:tmpl w:val="398E5FF0"/>
@@ -12956,7 +13386,7 @@
       </w:rPr>
     </w:lvl>
   </w:abstractNum>
-  <w:abstractNum w:abstractNumId="20" w15:restartNumberingAfterBreak="0">
+  <w:abstractNum w:abstractNumId="21" w15:restartNumberingAfterBreak="0">
     <w:nsid w:val="673C4706"/>
     <w:multiLevelType w:val="hybridMultilevel"/>
     <w:tmpl w:val="7D0A77CA"/>
@@ -13069,7 +13499,7 @@
       </w:rPr>
     </w:lvl>
   </w:abstractNum>
-  <w:abstractNum w:abstractNumId="21" w15:restartNumberingAfterBreak="0">
+  <w:abstractNum w:abstractNumId="22" w15:restartNumberingAfterBreak="0">
     <w:nsid w:val="67B3794F"/>
     <w:multiLevelType w:val="hybridMultilevel"/>
     <w:tmpl w:val="DB68E604"/>
@@ -13181,7 +13611,7 @@
       </w:rPr>
     </w:lvl>
   </w:abstractNum>
-  <w:abstractNum w:abstractNumId="22" w15:restartNumberingAfterBreak="0">
+  <w:abstractNum w:abstractNumId="23" w15:restartNumberingAfterBreak="0">
     <w:nsid w:val="697153F5"/>
     <w:multiLevelType w:val="hybridMultilevel"/>
     <w:tmpl w:val="E3B2D2A4"/>
@@ -13294,7 +13724,7 @@
       </w:rPr>
     </w:lvl>
   </w:abstractNum>
-  <w:abstractNum w:abstractNumId="23" w15:restartNumberingAfterBreak="0">
+  <w:abstractNum w:abstractNumId="24" w15:restartNumberingAfterBreak="0">
     <w:nsid w:val="6AC37882"/>
     <w:multiLevelType w:val="hybridMultilevel"/>
     <w:tmpl w:val="188AB914"/>
@@ -13406,7 +13836,7 @@
       </w:rPr>
     </w:lvl>
   </w:abstractNum>
-  <w:abstractNum w:abstractNumId="24" w15:restartNumberingAfterBreak="0">
+  <w:abstractNum w:abstractNumId="25" w15:restartNumberingAfterBreak="0">
     <w:nsid w:val="6DC3293B"/>
     <w:multiLevelType w:val="singleLevel"/>
     <w:tmpl w:val="3A8EC28E"/>
@@ -13423,7 +13853,7 @@
       </w:pPr>
     </w:lvl>
   </w:abstractNum>
-  <w:abstractNum w:abstractNumId="25" w15:restartNumberingAfterBreak="0">
+  <w:abstractNum w:abstractNumId="26" w15:restartNumberingAfterBreak="0">
     <w:nsid w:val="70AA7DD8"/>
     <w:multiLevelType w:val="hybridMultilevel"/>
     <w:tmpl w:val="FF9CBD50"/>
@@ -13536,7 +13966,7 @@
       </w:rPr>
     </w:lvl>
   </w:abstractNum>
-  <w:abstractNum w:abstractNumId="26" w15:restartNumberingAfterBreak="0">
+  <w:abstractNum w:abstractNumId="27" w15:restartNumberingAfterBreak="0">
     <w:nsid w:val="77E315E9"/>
     <w:multiLevelType w:val="singleLevel"/>
     <w:tmpl w:val="0BEC9FB0"/>
@@ -13551,7 +13981,7 @@
       </w:pPr>
     </w:lvl>
   </w:abstractNum>
-  <w:abstractNum w:abstractNumId="27" w15:restartNumberingAfterBreak="0">
+  <w:abstractNum w:abstractNumId="28" w15:restartNumberingAfterBreak="0">
     <w:nsid w:val="7CBB5D17"/>
     <w:multiLevelType w:val="hybridMultilevel"/>
     <w:tmpl w:val="10BA1DEA"/>
@@ -13668,10 +14098,10 @@
     <w:abstractNumId w:val="0"/>
   </w:num>
   <w:num w:numId="2">
-    <w:abstractNumId w:val="8"/>
+    <w:abstractNumId w:val="9"/>
   </w:num>
   <w:num w:numId="3">
-    <w:abstractNumId w:val="8"/>
+    <w:abstractNumId w:val="9"/>
     <w:lvlOverride w:ilvl="0">
       <w:lvl w:ilvl="0">
         <w:start w:val="1"/>
@@ -13686,7 +14116,7 @@
     </w:lvlOverride>
   </w:num>
   <w:num w:numId="4">
-    <w:abstractNumId w:val="8"/>
+    <w:abstractNumId w:val="9"/>
     <w:lvlOverride w:ilvl="0">
       <w:lvl w:ilvl="0">
         <w:start w:val="1"/>
@@ -13701,7 +14131,7 @@
     </w:lvlOverride>
   </w:num>
   <w:num w:numId="5">
-    <w:abstractNumId w:val="8"/>
+    <w:abstractNumId w:val="9"/>
     <w:lvlOverride w:ilvl="0">
       <w:lvl w:ilvl="0">
         <w:start w:val="1"/>
@@ -13716,10 +14146,10 @@
     </w:lvlOverride>
   </w:num>
   <w:num w:numId="6">
-    <w:abstractNumId w:val="13"/>
+    <w:abstractNumId w:val="14"/>
   </w:num>
   <w:num w:numId="7">
-    <w:abstractNumId w:val="13"/>
+    <w:abstractNumId w:val="14"/>
     <w:lvlOverride w:ilvl="0">
       <w:lvl w:ilvl="0">
         <w:start w:val="1"/>
@@ -13734,7 +14164,7 @@
     </w:lvlOverride>
   </w:num>
   <w:num w:numId="8">
-    <w:abstractNumId w:val="13"/>
+    <w:abstractNumId w:val="14"/>
     <w:lvlOverride w:ilvl="0">
       <w:lvl w:ilvl="0">
         <w:start w:val="1"/>
@@ -13749,7 +14179,7 @@
     </w:lvlOverride>
   </w:num>
   <w:num w:numId="9">
-    <w:abstractNumId w:val="13"/>
+    <w:abstractNumId w:val="14"/>
     <w:lvlOverride w:ilvl="0">
       <w:lvl w:ilvl="0">
         <w:start w:val="1"/>
@@ -13764,7 +14194,7 @@
     </w:lvlOverride>
   </w:num>
   <w:num w:numId="10">
-    <w:abstractNumId w:val="13"/>
+    <w:abstractNumId w:val="14"/>
     <w:lvlOverride w:ilvl="0">
       <w:lvl w:ilvl="0">
         <w:start w:val="1"/>
@@ -13779,7 +14209,7 @@
     </w:lvlOverride>
   </w:num>
   <w:num w:numId="11">
-    <w:abstractNumId w:val="13"/>
+    <w:abstractNumId w:val="14"/>
     <w:lvlOverride w:ilvl="0">
       <w:lvl w:ilvl="0">
         <w:start w:val="1"/>
@@ -13794,34 +14224,34 @@
     </w:lvlOverride>
   </w:num>
   <w:num w:numId="12">
-    <w:abstractNumId w:val="10"/>
+    <w:abstractNumId w:val="11"/>
   </w:num>
   <w:num w:numId="13">
     <w:abstractNumId w:val="4"/>
   </w:num>
   <w:num w:numId="14">
-    <w:abstractNumId w:val="16"/>
+    <w:abstractNumId w:val="17"/>
   </w:num>
   <w:num w:numId="15">
-    <w:abstractNumId w:val="14"/>
+    <w:abstractNumId w:val="15"/>
   </w:num>
   <w:num w:numId="16">
-    <w:abstractNumId w:val="26"/>
+    <w:abstractNumId w:val="27"/>
   </w:num>
   <w:num w:numId="17">
+    <w:abstractNumId w:val="8"/>
+  </w:num>
+  <w:num w:numId="18">
     <w:abstractNumId w:val="7"/>
   </w:num>
-  <w:num w:numId="18">
-    <w:abstractNumId w:val="6"/>
-  </w:num>
   <w:num w:numId="19">
-    <w:abstractNumId w:val="24"/>
+    <w:abstractNumId w:val="25"/>
   </w:num>
   <w:num w:numId="20">
-    <w:abstractNumId w:val="11"/>
+    <w:abstractNumId w:val="12"/>
   </w:num>
   <w:num w:numId="21">
-    <w:abstractNumId w:val="15"/>
+    <w:abstractNumId w:val="16"/>
   </w:num>
   <w:num w:numId="22">
     <w:abstractNumId w:val="1"/>
@@ -13833,10 +14263,10 @@
     <w:abstractNumId w:val="5"/>
   </w:num>
   <w:num w:numId="25">
-    <w:abstractNumId w:val="12"/>
+    <w:abstractNumId w:val="13"/>
   </w:num>
   <w:num w:numId="26">
-    <w:abstractNumId w:val="18"/>
+    <w:abstractNumId w:val="19"/>
   </w:num>
   <w:num w:numId="27">
     <w:abstractNumId w:val="0"/>
@@ -13872,7 +14302,7 @@
     <w:abstractNumId w:val="0"/>
   </w:num>
   <w:num w:numId="29">
-    <w:abstractNumId w:val="20"/>
+    <w:abstractNumId w:val="21"/>
   </w:num>
   <w:num w:numId="30">
     <w:abstractNumId w:val="0"/>
@@ -13905,19 +14335,19 @@
     </w:lvlOverride>
   </w:num>
   <w:num w:numId="31">
-    <w:abstractNumId w:val="27"/>
+    <w:abstractNumId w:val="28"/>
   </w:num>
   <w:num w:numId="32">
-    <w:abstractNumId w:val="9"/>
+    <w:abstractNumId w:val="10"/>
   </w:num>
   <w:num w:numId="33">
-    <w:abstractNumId w:val="23"/>
+    <w:abstractNumId w:val="24"/>
   </w:num>
   <w:num w:numId="34">
-    <w:abstractNumId w:val="21"/>
+    <w:abstractNumId w:val="22"/>
   </w:num>
   <w:num w:numId="35">
-    <w:abstractNumId w:val="19"/>
+    <w:abstractNumId w:val="20"/>
   </w:num>
   <w:num w:numId="36">
     <w:abstractNumId w:val="0"/>
@@ -13950,16 +14380,19 @@
     </w:lvlOverride>
   </w:num>
   <w:num w:numId="37">
-    <w:abstractNumId w:val="17"/>
+    <w:abstractNumId w:val="18"/>
   </w:num>
   <w:num w:numId="38">
-    <w:abstractNumId w:val="25"/>
+    <w:abstractNumId w:val="26"/>
   </w:num>
   <w:num w:numId="39">
     <w:abstractNumId w:val="3"/>
   </w:num>
   <w:num w:numId="40">
-    <w:abstractNumId w:val="22"/>
+    <w:abstractNumId w:val="23"/>
+  </w:num>
+  <w:num w:numId="41">
+    <w:abstractNumId w:val="6"/>
   </w:num>
 </w:numbering>
 </file>
@@ -14541,6 +14974,7 @@
   <w:style w:type="character" w:default="1" w:styleId="Absatz-Standardschriftart">
     <w:name w:val="Default Paragraph Font"/>
     <w:uiPriority w:val="1"/>
+    <w:semiHidden/>
     <w:unhideWhenUsed/>
   </w:style>
   <w:style w:type="table" w:default="1" w:styleId="NormaleTabelle">
@@ -15172,7 +15606,7 @@
 </file>
 
 <file path=customXml/itemProps1.xml><?xml version="1.0" encoding="utf-8"?>
-<ds:datastoreItem xmlns:ds="http://schemas.openxmlformats.org/officeDocument/2006/customXml" ds:itemID="{7D5BC2BC-0A92-4A7B-9984-3DDA17F2D0CE}">
+<ds:datastoreItem xmlns:ds="http://schemas.openxmlformats.org/officeDocument/2006/customXml" ds:itemID="{C16E5C82-9528-4F7B-815E-C5C2649702E4}">
   <ds:schemaRefs>
     <ds:schemaRef ds:uri="http://schemas.openxmlformats.org/officeDocument/2006/bibliography"/>
   </ds:schemaRefs>

</xml_diff>

<commit_message>
studienarbeit rundumfix, todos gelb markiert
</commit_message>
<xml_diff>
--- a/dokumentation/studienarbeit.docx
+++ b/dokumentation/studienarbeit.docx
@@ -6,6 +6,7 @@
       <w:pPr>
         <w:pStyle w:val="Text"/>
         <w:ind w:firstLine="0"/>
+        <w:jc w:val="center"/>
         <w:rPr>
           <w:sz w:val="18"/>
           <w:szCs w:val="18"/>
@@ -24,7 +25,6 @@
       <w:pPr>
         <w:pStyle w:val="Titel"/>
         <w:framePr w:wrap="notBeside"/>
-        <w:jc w:val="both"/>
         <w:rPr>
           <w:lang w:val="de-DE"/>
         </w:rPr>
@@ -40,7 +40,6 @@
       <w:pPr>
         <w:pStyle w:val="Authors"/>
         <w:framePr w:wrap="notBeside"/>
-        <w:jc w:val="both"/>
         <w:rPr>
           <w:lang w:val="de-DE"/>
         </w:rPr>
@@ -119,22 +118,33 @@
         <w:t>Abstract</w:t>
       </w:r>
       <w:r>
-        <w:t>—These instructions give you guidelines for preparing papers for IEEE T</w:t>
+        <w:t>—</w:t>
+      </w:r>
+      <w:r>
+        <w:rPr>
+          <w:highlight w:val="yellow"/>
+        </w:rPr>
+        <w:t>These instructions give you guidelines for preparing papers for IEEE T</w:t>
       </w:r>
       <w:r>
         <w:rPr>
           <w:sz w:val="16"/>
           <w:szCs w:val="16"/>
+          <w:highlight w:val="yellow"/>
         </w:rPr>
         <w:t>RANSACTIONS</w:t>
       </w:r>
       <w:r>
+        <w:rPr>
+          <w:highlight w:val="yellow"/>
+        </w:rPr>
         <w:t xml:space="preserve"> and J</w:t>
       </w:r>
       <w:r>
         <w:rPr>
           <w:sz w:val="16"/>
           <w:szCs w:val="16"/>
+          <w:highlight w:val="yellow"/>
         </w:rPr>
         <w:t>OURNALS</w:t>
       </w:r>
@@ -142,20 +152,28 @@
         <w:rPr>
           <w:i/>
           <w:iCs/>
+          <w:highlight w:val="yellow"/>
         </w:rPr>
         <w:t>.</w:t>
       </w:r>
       <w:r>
+        <w:rPr>
+          <w:highlight w:val="yellow"/>
+        </w:rPr>
         <w:t xml:space="preserve"> Use this document as a template if you are using Microsoft </w:t>
       </w:r>
       <w:r>
         <w:rPr>
           <w:i/>
           <w:iCs/>
+          <w:highlight w:val="yellow"/>
         </w:rPr>
         <w:t>Word</w:t>
       </w:r>
       <w:r>
+        <w:rPr>
+          <w:highlight w:val="yellow"/>
+        </w:rPr>
         <w:t xml:space="preserve"> 6.0 or later. Otherwise, use this document as an instruction set. The electronic file of your paper will be formatted further at IEEE. Define all symbols used in the abstract. Do not cite references in the abstract. Do not delete the blank line immediately above the abstract; it sets the footnote at the bottom of this column.</w:t>
       </w:r>
     </w:p>
@@ -173,36 +191,26 @@
         <w:rPr>
           <w:i/>
           <w:iCs/>
+          <w:highlight w:val="magenta"/>
         </w:rPr>
         <w:t>Index Terms</w:t>
       </w:r>
       <w:r>
-        <w:t xml:space="preserve">—About four key words or phrases in alphabetical order, separated by commas. For a list of suggested keywords, send a blank e-mail to </w:t>
-      </w:r>
-      <w:hyperlink r:id="rId8" w:history="1">
-        <w:r>
-          <w:rPr>
-            <w:rStyle w:val="Hyperlink"/>
-          </w:rPr>
-          <w:t>keywords@ieee.org</w:t>
-        </w:r>
-      </w:hyperlink>
-      <w:r>
-        <w:t xml:space="preserve"> or visit the IEEE web site at </w:t>
-      </w:r>
-      <w:hyperlink r:id="rId9" w:history="1">
-        <w:r>
-          <w:rPr>
-            <w:rStyle w:val="Hyperlink"/>
-            <w:b w:val="0"/>
-            <w:bCs w:val="0"/>
-            <w:sz w:val="20"/>
-            <w:szCs w:val="20"/>
-          </w:rPr>
-          <w:t>http://www.ieee.org/web/developers/webthes/index.htm</w:t>
-        </w:r>
-      </w:hyperlink>
-      <w:r>
+        <w:rPr>
+          <w:highlight w:val="magenta"/>
+        </w:rPr>
+        <w:t>—</w:t>
+      </w:r>
+      <w:r>
+        <w:rPr>
+          <w:highlight w:val="magenta"/>
+        </w:rPr>
+        <w:t xml:space="preserve"> JMS, Chatapplication, XA-Transaction, RESTful APIs, JavaFX, Wildfly, Performance</w:t>
+      </w:r>
+      <w:r>
+        <w:rPr>
+          <w:highlight w:val="magenta"/>
+        </w:rPr>
         <w:t>.</w:t>
       </w:r>
     </w:p>
@@ -238,7 +246,19 @@
         <w:rPr>
           <w:lang w:val="de-DE"/>
         </w:rPr>
-        <w:t xml:space="preserve">Vernetzte Rechnersysteme  haben sich in letzter Zeit rasch entwickelt, dazu zählen auch die Verteilten Systeme, welche sich aus verschiedenen unabhängigen Bestandteilen zusammensetzen um ein Vollständiges System zu </w:t>
+        <w:t>Vernetzte Rechnersysteme  haben sich in letzter Zeit rasch entwickelt, dazu zählen auch die Verteilten Systeme, welche sich aus verschiedenen unabhängigen Besta</w:t>
+      </w:r>
+      <w:r>
+        <w:rPr>
+          <w:lang w:val="de-DE"/>
+        </w:rPr>
+        <w:t>ndteilen zusammensetzen um ein v</w:t>
+      </w:r>
+      <w:r>
+        <w:rPr>
+          <w:lang w:val="de-DE"/>
+        </w:rPr>
+        <w:t xml:space="preserve">ollständiges System zu </w:t>
       </w:r>
       <w:r>
         <w:rPr>
@@ -250,6 +270,12 @@
         <w:rPr>
           <w:lang w:val="de-DE"/>
         </w:rPr>
+        <w:t xml:space="preserve"> </w:t>
+      </w:r>
+      <w:r>
+        <w:rPr>
+          <w:lang w:val="de-DE"/>
+        </w:rPr>
         <w:fldChar w:fldCharType="begin"/>
       </w:r>
       <w:r>
@@ -300,7 +326,19 @@
         <w:rPr>
           <w:lang w:val="de-DE"/>
         </w:rPr>
-        <w:t xml:space="preserve"> eines Vorhandenen</w:t>
+        <w:t xml:space="preserve"> eines v</w:t>
+      </w:r>
+      <w:r>
+        <w:rPr>
+          <w:lang w:val="de-DE"/>
+        </w:rPr>
+        <w:t>orhandenen</w:t>
+      </w:r>
+      <w:r>
+        <w:rPr>
+          <w:lang w:val="de-DE"/>
+        </w:rPr>
+        <w:t>,</w:t>
       </w:r>
       <w:r>
         <w:rPr>
@@ -354,7 +392,19 @@
         <w:rPr>
           <w:lang w:val="de-DE"/>
         </w:rPr>
-        <w:t xml:space="preserve"> Technologien zu nutzen um eine </w:t>
+        <w:t xml:space="preserve"> Technologien zu nutzen</w:t>
+      </w:r>
+      <w:r>
+        <w:rPr>
+          <w:lang w:val="de-DE"/>
+        </w:rPr>
+        <w:t>,</w:t>
+      </w:r>
+      <w:r>
+        <w:rPr>
+          <w:lang w:val="de-DE"/>
+        </w:rPr>
+        <w:t xml:space="preserve"> um eine </w:t>
       </w:r>
       <w:r>
         <w:rPr>
@@ -422,55 +472,31 @@
         <w:rPr>
           <w:lang w:val="de-DE"/>
         </w:rPr>
-        <w:t>einer</w:t>
-      </w:r>
-      <w:r>
-        <w:rPr>
-          <w:lang w:val="de-DE"/>
-        </w:rPr>
-        <w:t xml:space="preserve"> Umsetzung ergeben sich eine Reihe von Komplikationen aufgrund der </w:t>
-      </w:r>
-      <w:r>
-        <w:rPr>
-          <w:lang w:val="de-DE"/>
-        </w:rPr>
-        <w:t>gestiegenen Anforderungen, welche auf die Integration</w:t>
-      </w:r>
-      <w:r>
-        <w:rPr>
-          <w:lang w:val="de-DE"/>
-        </w:rPr>
-        <w:t xml:space="preserve"> bzw. Kopplung</w:t>
-      </w:r>
-      <w:r>
-        <w:rPr>
-          <w:lang w:val="de-DE"/>
-        </w:rPr>
-        <w:t xml:space="preserve"> von </w:t>
-      </w:r>
-      <w:r>
-        <w:rPr>
-          <w:lang w:val="de-DE"/>
-        </w:rPr>
-        <w:t>Wildfly und MariaDB der Chatanwendung zurückzuführen</w:t>
-      </w:r>
-      <w:r>
-        <w:rPr>
-          <w:lang w:val="de-DE"/>
-        </w:rPr>
-        <w:t xml:space="preserve"> sind.</w:t>
-      </w:r>
-      <w:r>
-        <w:rPr>
-          <w:lang w:val="de-DE"/>
-        </w:rPr>
-        <w:t xml:space="preserve"> Diese </w:t>
-      </w:r>
-      <w:r>
-        <w:rPr>
-          <w:lang w:val="de-DE"/>
-        </w:rPr>
-        <w:t>Erweiterung</w:t>
+        <w:t>der Anforderungen an die neue Chatanwendung</w:t>
+      </w:r>
+      <w:r>
+        <w:rPr>
+          <w:lang w:val="de-DE"/>
+        </w:rPr>
+        <w:t xml:space="preserve"> ergeben sich </w:t>
+      </w:r>
+      <w:r>
+        <w:rPr>
+          <w:lang w:val="de-DE"/>
+        </w:rPr>
+        <w:t xml:space="preserve">hierbei </w:t>
+      </w:r>
+      <w:r>
+        <w:rPr>
+          <w:lang w:val="de-DE"/>
+        </w:rPr>
+        <w:t>eine Reihe von Komplikationen</w:t>
+      </w:r>
+      <w:r>
+        <w:rPr>
+          <w:lang w:val="de-DE"/>
+        </w:rPr>
+        <w:t>.</w:t>
       </w:r>
       <w:r>
         <w:rPr>
@@ -482,37 +508,212 @@
         <w:rPr>
           <w:lang w:val="de-DE"/>
         </w:rPr>
-        <w:t>soll</w:t>
-      </w:r>
-      <w:r>
-        <w:rPr>
-          <w:lang w:val="de-DE"/>
-        </w:rPr>
-        <w:t xml:space="preserve"> es ermöglichen</w:t>
-      </w:r>
-      <w:r>
-        <w:rPr>
-          <w:lang w:val="de-DE"/>
-        </w:rPr>
-        <w:t xml:space="preserve"> die Anwendung</w:t>
-      </w:r>
-      <w:r>
-        <w:rPr>
-          <w:lang w:val="de-DE"/>
-        </w:rPr>
-        <w:t>, über die Rechnerumgebung hinaus,</w:t>
-      </w:r>
-      <w:r>
-        <w:rPr>
-          <w:lang w:val="de-DE"/>
-        </w:rPr>
-        <w:t xml:space="preserve"> betreiben</w:t>
-      </w:r>
-      <w:r>
-        <w:rPr>
-          <w:lang w:val="de-DE"/>
-        </w:rPr>
-        <w:t xml:space="preserve"> zu können.</w:t>
+        <w:t>Diese sind auf die</w:t>
+      </w:r>
+      <w:r>
+        <w:rPr>
+          <w:lang w:val="de-DE"/>
+        </w:rPr>
+        <w:t xml:space="preserve"> </w:t>
+      </w:r>
+      <w:r>
+        <w:rPr>
+          <w:lang w:val="de-DE"/>
+        </w:rPr>
+        <w:t>gestiegenen Anforderungen</w:t>
+      </w:r>
+      <w:r>
+        <w:rPr>
+          <w:lang w:val="de-DE"/>
+        </w:rPr>
+        <w:t xml:space="preserve"> zurückzuführen</w:t>
+      </w:r>
+      <w:r>
+        <w:rPr>
+          <w:lang w:val="de-DE"/>
+        </w:rPr>
+        <w:t xml:space="preserve">, welche </w:t>
+      </w:r>
+      <w:r>
+        <w:rPr>
+          <w:lang w:val="de-DE"/>
+        </w:rPr>
+        <w:t xml:space="preserve">sich unter anderem durch </w:t>
+      </w:r>
+      <w:r>
+        <w:rPr>
+          <w:lang w:val="de-DE"/>
+        </w:rPr>
+        <w:t>die Integration</w:t>
+      </w:r>
+      <w:r>
+        <w:rPr>
+          <w:lang w:val="de-DE"/>
+        </w:rPr>
+        <w:t xml:space="preserve"> </w:t>
+      </w:r>
+      <w:r>
+        <w:rPr>
+          <w:lang w:val="de-DE"/>
+        </w:rPr>
+        <w:t xml:space="preserve">der Chatanwendung </w:t>
+      </w:r>
+      <w:r>
+        <w:rPr>
+          <w:lang w:val="de-DE"/>
+        </w:rPr>
+        <w:t>in</w:t>
+      </w:r>
+      <w:r>
+        <w:rPr>
+          <w:lang w:val="de-DE"/>
+        </w:rPr>
+        <w:t xml:space="preserve"> den</w:t>
+      </w:r>
+      <w:r>
+        <w:rPr>
+          <w:lang w:val="de-DE"/>
+        </w:rPr>
+        <w:t xml:space="preserve"> </w:t>
+      </w:r>
+      <w:r>
+        <w:rPr>
+          <w:lang w:val="de-DE"/>
+        </w:rPr>
+        <w:t xml:space="preserve">Wildfly </w:t>
+      </w:r>
+      <w:r>
+        <w:rPr>
+          <w:lang w:val="de-DE"/>
+        </w:rPr>
+        <w:t>mit einer Anbindung der</w:t>
+      </w:r>
+      <w:r>
+        <w:rPr>
+          <w:lang w:val="de-DE"/>
+        </w:rPr>
+        <w:t xml:space="preserve"> MariaDB</w:t>
+      </w:r>
+      <w:r>
+        <w:rPr>
+          <w:lang w:val="de-DE"/>
+        </w:rPr>
+        <w:t>,</w:t>
+      </w:r>
+      <w:r>
+        <w:rPr>
+          <w:lang w:val="de-DE"/>
+        </w:rPr>
+        <w:t xml:space="preserve"> </w:t>
+      </w:r>
+      <w:r>
+        <w:rPr>
+          <w:lang w:val="de-DE"/>
+        </w:rPr>
+        <w:t>sowie die Einführung einer Message-Service-Architektur</w:t>
+      </w:r>
+      <w:r>
+        <w:rPr>
+          <w:lang w:val="de-DE"/>
+        </w:rPr>
+        <w:t xml:space="preserve"> </w:t>
+      </w:r>
+      <w:r>
+        <w:rPr>
+          <w:lang w:val="de-DE"/>
+        </w:rPr>
+        <w:t>ergeben</w:t>
+      </w:r>
+      <w:r>
+        <w:rPr>
+          <w:lang w:val="de-DE"/>
+        </w:rPr>
+        <w:t>.</w:t>
+      </w:r>
+      <w:r>
+        <w:rPr>
+          <w:lang w:val="de-DE"/>
+        </w:rPr>
+        <w:t xml:space="preserve"> Mittels dieser wird zu der bisher einfachen, nachrichtenbasierten Programmierung</w:t>
+      </w:r>
+      <w:r>
+        <w:rPr>
+          <w:lang w:val="de-DE"/>
+        </w:rPr>
+        <w:t xml:space="preserve"> eine asynchrone Kommunikation</w:t>
+      </w:r>
+      <w:r>
+        <w:rPr>
+          <w:lang w:val="de-DE"/>
+        </w:rPr>
+        <w:t xml:space="preserve"> eingebracht.</w:t>
+      </w:r>
+      <w:r>
+        <w:rPr>
+          <w:lang w:val="de-DE"/>
+        </w:rPr>
+        <w:t xml:space="preserve"> </w:t>
+      </w:r>
+      <w:r>
+        <w:rPr>
+          <w:lang w:val="de-DE"/>
+        </w:rPr>
+        <w:t xml:space="preserve">Erschwerend dazu kommt außerdem der Aspekt der Verteilung und der Transaktionssicherheit über verteilte, physische Knotenpunkte hinweg. Im Vergleich zu dem einfachen </w:t>
+      </w:r>
+      <w:r>
+        <w:rPr>
+          <w:i/>
+          <w:lang w:val="de-DE"/>
+        </w:rPr>
+        <w:t>call-and-return</w:t>
+      </w:r>
+      <w:r>
+        <w:rPr>
+          <w:lang w:val="de-DE"/>
+        </w:rPr>
+        <w:t>-Stil auf einem lokalen System, ist unter anderem mit einer erhöhten Anzahl an Fehlversuchen zu rechnen</w:t>
+      </w:r>
+      <w:r>
+        <w:rPr>
+          <w:lang w:val="de-DE"/>
+        </w:rPr>
+        <w:t xml:space="preserve"> </w:t>
+      </w:r>
+      <w:r>
+        <w:rPr>
+          <w:lang w:val="de-DE"/>
+        </w:rPr>
+        <w:fldChar w:fldCharType="begin"/>
+      </w:r>
+      <w:r>
+        <w:rPr>
+          <w:lang w:val="de-DE"/>
+        </w:rPr>
+        <w:instrText xml:space="preserve"> ADDIN ZOTERO_ITEM CSL_CITATION {"citationID":"2i4vqmjlqd","properties":{"formattedCitation":"[2]","plainCitation":"[2]"},"citationItems":[{"id":759,"uris":["http://zotero.org/groups/753033/items/2ZNZJ2VE"],"uri":["http://zotero.org/groups/753033/items/2ZNZJ2VE"],"itemData":{"id":759,"type":"book","title":"Effektive Softwarearchitekturen: Ein praktischer Leitfaden","publisher":"Carl Hanser Verlag GmbH \\&amp; Company KG","ISBN":"978-3-446-44406-5","author":[{"family":"Starke","given":"Gernot"}],"issued":{"date-parts":[["2015"]]}}}],"schema":"https://github.com/citation-style-language/schema/raw/master/csl-citation.json"} </w:instrText>
+      </w:r>
+      <w:r>
+        <w:rPr>
+          <w:lang w:val="de-DE"/>
+        </w:rPr>
+        <w:fldChar w:fldCharType="separate"/>
+      </w:r>
+      <w:r>
+        <w:rPr>
+          <w:lang w:val="de-DE"/>
+        </w:rPr>
+        <w:t>[2]</w:t>
+      </w:r>
+      <w:r>
+        <w:rPr>
+          <w:lang w:val="de-DE"/>
+        </w:rPr>
+        <w:fldChar w:fldCharType="end"/>
+      </w:r>
+      <w:r>
+        <w:rPr>
+          <w:lang w:val="de-DE"/>
+        </w:rPr>
+        <w:t xml:space="preserve"> und diesen mit entsprechende Maßnahmen zu begegnen.</w:t>
       </w:r>
     </w:p>
     <w:p>
@@ -743,14 +944,25 @@
         <w:rPr>
           <w:lang w:val="de-DE"/>
         </w:rPr>
-        <w:t xml:space="preserve">erfolgen, als dieser verarbeiten kann. Aufgrund dessen ist eine Nachrichten-Queue einzuführen, die Nachrichten puffert. </w:t>
-      </w:r>
-      <w:r>
-        <w:rPr>
-          <w:color w:val="FF0000"/>
-          <w:lang w:val="de-DE"/>
-        </w:rPr>
-        <w:t xml:space="preserve">Hierbei können </w:t>
+        <w:t xml:space="preserve">erfolgen, als dieser verarbeiten kann. Aufgrund dessen ist </w:t>
+      </w:r>
+      <w:r>
+        <w:rPr>
+          <w:lang w:val="de-DE"/>
+        </w:rPr>
+        <w:t xml:space="preserve">eine Nachrichten-Queue einzuführen, die Nachrichten puffert. </w:t>
+      </w:r>
+      <w:r>
+        <w:rPr>
+          <w:lang w:val="de-DE"/>
+        </w:rPr>
+        <w:t>Hierbei sind</w:t>
+      </w:r>
+      <w:r>
+        <w:rPr>
+          <w:lang w:val="de-DE"/>
+        </w:rPr>
+        <w:t xml:space="preserve"> </w:t>
       </w:r>
       <w:r>
         <w:rPr>
@@ -762,7 +974,13 @@
         <w:rPr>
           <w:lang w:val="de-DE"/>
         </w:rPr>
-        <w:t xml:space="preserve">soweit entkoppelt werden, dass diese </w:t>
+        <w:t>soweit entkoppelt</w:t>
+      </w:r>
+      <w:r>
+        <w:rPr>
+          <w:lang w:val="de-DE"/>
+        </w:rPr>
+        <w:t xml:space="preserve">, dass diese </w:t>
       </w:r>
       <w:r>
         <w:rPr>
@@ -840,7 +1058,37 @@
         <w:rPr>
           <w:lang w:val="de-DE"/>
         </w:rPr>
-        <w:t xml:space="preserve"> die Verfügbarkeit und Rubstheit von Systemen erheblich </w:t>
+        <w:t xml:space="preserve"> die Verfügbarkeit und </w:t>
+      </w:r>
+      <w:r>
+        <w:rPr>
+          <w:lang w:val="de-DE"/>
+        </w:rPr>
+        <w:t>R</w:t>
+      </w:r>
+      <w:r>
+        <w:rPr>
+          <w:lang w:val="de-DE"/>
+        </w:rPr>
+        <w:t>o</w:t>
+      </w:r>
+      <w:r>
+        <w:rPr>
+          <w:lang w:val="de-DE"/>
+        </w:rPr>
+        <w:t>b</w:t>
+      </w:r>
+      <w:r>
+        <w:rPr>
+          <w:lang w:val="de-DE"/>
+        </w:rPr>
+        <w:t>u</w:t>
+      </w:r>
+      <w:r>
+        <w:rPr>
+          <w:lang w:val="de-DE"/>
+        </w:rPr>
+        <w:t xml:space="preserve">stheit von Systemen erheblich </w:t>
       </w:r>
       <w:r>
         <w:rPr>
@@ -864,67 +1112,26 @@
         <w:rPr>
           <w:lang w:val="de-DE"/>
         </w:rPr>
-        <w:t xml:space="preserve">. </w:t>
-      </w:r>
-      <w:r>
-        <w:rPr>
-          <w:highlight w:val="magenta"/>
-          <w:lang w:val="de-DE"/>
-        </w:rPr>
-        <w:t>Aus diesem Grund werden MQ-Systeme insbesondere im Bereich Finanz- und Kontodaten häufig eingesetzt.</w:t>
-      </w:r>
-    </w:p>
-    <w:p>
-      <w:pPr>
-        <w:jc w:val="both"/>
-        <w:rPr>
-          <w:lang w:val="de-DE"/>
-        </w:rPr>
-      </w:pPr>
-    </w:p>
-    <w:p>
-      <w:pPr>
-        <w:jc w:val="both"/>
-        <w:rPr>
-          <w:lang w:val="de-DE"/>
-        </w:rPr>
-      </w:pPr>
-      <w:r>
-        <w:rPr>
-          <w:lang w:val="de-DE"/>
-        </w:rPr>
-        <w:t>Message-Queues (ob kommerziell oder Open-Source) sind in sich komplexe Systeme mit teilweise hohem Einführungs- und Administrationsaufwand.</w:t>
-      </w:r>
-    </w:p>
-    <w:p>
-      <w:pPr>
-        <w:jc w:val="both"/>
-        <w:rPr>
-          <w:lang w:val="de-DE"/>
-        </w:rPr>
-      </w:pPr>
-      <w:r>
-        <w:rPr>
-          <w:lang w:val="de-DE"/>
-        </w:rPr>
-        <w:t>Asynchrone und nachrichtenbasierte Programmierung ist signifikant aufwendiger als einfacher call-and-return- Stil. Fehlversuche in asynchronen Systemen kann aufwendig sein.</w:t>
-      </w:r>
-    </w:p>
-    <w:p>
-      <w:pPr>
-        <w:jc w:val="both"/>
-        <w:rPr>
-          <w:lang w:val="de-DE"/>
-        </w:rPr>
-      </w:pPr>
-    </w:p>
-    <w:p>
-      <w:pPr>
-        <w:jc w:val="both"/>
-        <w:rPr>
-          <w:lang w:val="de-DE"/>
-        </w:rPr>
-      </w:pPr>
+        <w:t xml:space="preserve">. Aus diesem Grund werden MQ-Systeme </w:t>
+      </w:r>
+      <w:r>
+        <w:rPr>
+          <w:lang w:val="de-DE"/>
+        </w:rPr>
+        <w:t>insbesondere im Bereich Finanz- u</w:t>
+      </w:r>
+      <w:r>
+        <w:rPr>
+          <w:lang w:val="de-DE"/>
+        </w:rPr>
+        <w:t>nd Kontodaten häufig eingesetzt</w:t>
+      </w:r>
+      <w:r>
+        <w:rPr>
+          <w:lang w:val="de-DE"/>
+        </w:rPr>
+        <w:t xml:space="preserve"> </w:t>
+      </w:r>
       <w:r>
         <w:rPr>
           <w:lang w:val="de-DE"/>
@@ -955,6 +1162,12 @@
         </w:rPr>
         <w:fldChar w:fldCharType="end"/>
       </w:r>
+      <w:r>
+        <w:rPr>
+          <w:lang w:val="de-DE"/>
+        </w:rPr>
+        <w:t>.</w:t>
+      </w:r>
     </w:p>
     <w:p>
       <w:pPr>
@@ -1003,6 +1216,126 @@
         <w:rPr>
           <w:lang w:val="de-DE"/>
         </w:rPr>
+        <w:t>, weshalb diese nachfolgend beschrieben wird.</w:t>
+      </w:r>
+    </w:p>
+    <w:p>
+      <w:pPr>
+        <w:jc w:val="both"/>
+        <w:rPr>
+          <w:lang w:val="de-DE"/>
+        </w:rPr>
+      </w:pPr>
+    </w:p>
+    <w:p>
+      <w:pPr>
+        <w:pStyle w:val="berschrift3"/>
+        <w:jc w:val="both"/>
+        <w:rPr>
+          <w:lang w:val="de-DE"/>
+        </w:rPr>
+      </w:pPr>
+      <w:r>
+        <w:rPr>
+          <w:lang w:val="de-DE"/>
+        </w:rPr>
+        <w:t>Java Messaging Service</w:t>
+      </w:r>
+      <w:r>
+        <w:rPr>
+          <w:lang w:val="de-DE"/>
+        </w:rPr>
+        <w:t xml:space="preserve"> (JMS)</w:t>
+      </w:r>
+    </w:p>
+    <w:p>
+      <w:pPr>
+        <w:jc w:val="both"/>
+      </w:pPr>
+      <w:r>
+        <w:rPr>
+          <w:highlight w:val="red"/>
+        </w:rPr>
+        <w:t>&gt;&gt; is an API for accessing enterprise messaging systems from Java programs</w:t>
+      </w:r>
+    </w:p>
+    <w:p>
+      <w:pPr>
+        <w:jc w:val="both"/>
+        <w:rPr>
+          <w:lang w:val="de-DE"/>
+        </w:rPr>
+      </w:pPr>
+      <w:r>
+        <w:rPr>
+          <w:lang w:val="de-DE"/>
+        </w:rPr>
+        <w:t>JMS ist eine API, die als Bestandteil von Java EE Interfaces definiert, welche die Interaktion von Java-Anwendungen mit einer Message Oriented Middleware (MOM) ermöglichen</w:t>
+      </w:r>
+      <w:r>
+        <w:rPr>
+          <w:lang w:val="de-DE"/>
+        </w:rPr>
+        <w:t xml:space="preserve"> wie in </w:t>
+      </w:r>
+      <w:r>
+        <w:rPr>
+          <w:lang w:val="de-DE"/>
+        </w:rPr>
+        <w:fldChar w:fldCharType="begin"/>
+      </w:r>
+      <w:r>
+        <w:rPr>
+          <w:lang w:val="de-DE"/>
+        </w:rPr>
+        <w:instrText xml:space="preserve"> REF _Ref469748567 \h </w:instrText>
+      </w:r>
+      <w:r>
+        <w:rPr>
+          <w:lang w:val="de-DE"/>
+        </w:rPr>
+        <w:instrText xml:space="preserve"> \* MERGEFORMAT </w:instrText>
+      </w:r>
+      <w:r>
+        <w:rPr>
+          <w:lang w:val="de-DE"/>
+        </w:rPr>
+      </w:r>
+      <w:r>
+        <w:rPr>
+          <w:lang w:val="de-DE"/>
+        </w:rPr>
+        <w:fldChar w:fldCharType="separate"/>
+      </w:r>
+      <w:r>
+        <w:rPr>
+          <w:lang w:val="de-DE"/>
+        </w:rPr>
+        <w:t xml:space="preserve">Abbildung </w:t>
+      </w:r>
+      <w:r>
+        <w:rPr>
+          <w:noProof/>
+          <w:lang w:val="de-DE"/>
+        </w:rPr>
+        <w:t>1</w:t>
+      </w:r>
+      <w:r>
+        <w:rPr>
+          <w:lang w:val="de-DE"/>
+        </w:rPr>
+        <w:fldChar w:fldCharType="end"/>
+      </w:r>
+      <w:r>
+        <w:rPr>
+          <w:lang w:val="de-DE"/>
+        </w:rPr>
+        <w:t xml:space="preserve"> zu sehen ist</w:t>
+      </w:r>
+      <w:r>
+        <w:rPr>
+          <w:lang w:val="de-DE"/>
+        </w:rPr>
         <w:t>.</w:t>
       </w:r>
       <w:r>
@@ -1011,65 +1344,17 @@
         </w:rPr>
         <w:t xml:space="preserve"> </w:t>
       </w:r>
-    </w:p>
-    <w:p>
-      <w:pPr>
-        <w:jc w:val="both"/>
-        <w:rPr>
-          <w:lang w:val="de-DE"/>
-        </w:rPr>
-      </w:pPr>
-    </w:p>
-    <w:p>
-      <w:pPr>
-        <w:pStyle w:val="berschrift3"/>
-        <w:jc w:val="both"/>
-        <w:rPr>
-          <w:lang w:val="de-DE"/>
-        </w:rPr>
-      </w:pPr>
-      <w:r>
-        <w:rPr>
-          <w:lang w:val="de-DE"/>
-        </w:rPr>
-        <w:t>Java Messaging Service</w:t>
-      </w:r>
-      <w:r>
-        <w:rPr>
-          <w:lang w:val="de-DE"/>
-        </w:rPr>
-        <w:t xml:space="preserve"> (JMS)</w:t>
-      </w:r>
-    </w:p>
-    <w:p>
-      <w:pPr>
-        <w:jc w:val="both"/>
-      </w:pPr>
-      <w:r>
-        <w:rPr>
-          <w:highlight w:val="red"/>
-        </w:rPr>
-        <w:t>&gt;&gt; is an API for accessing enterprise messaging systems from Java programs</w:t>
-      </w:r>
-    </w:p>
-    <w:p>
-      <w:pPr>
-        <w:jc w:val="both"/>
-        <w:rPr>
-          <w:lang w:val="de-DE"/>
-        </w:rPr>
-      </w:pPr>
-      <w:r>
-        <w:rPr>
-          <w:lang w:val="de-DE"/>
-        </w:rPr>
-        <w:t>JMS ist eine API, die als Bestandteil von Java EE Interfaces definiert, welche die Interaktion von Java-Anwendungen mit einer Message Oriented Middleware (MOM) ermöglichen</w:t>
-      </w:r>
-      <w:r>
-        <w:rPr>
-          <w:lang w:val="de-DE"/>
-        </w:rPr>
-        <w:t xml:space="preserve"> wie in </w:t>
+      <w:r>
+        <w:rPr>
+          <w:lang w:val="de-DE"/>
+        </w:rPr>
+        <w:t>Vom Grundsatz her stellt die Message Oriented Middleware eher ein prozessorientierter Client/Server-Modell dar und bietet damit nicht das gleiche Abstraktionsniveau wie bei objektorientierten Konzepten</w:t>
+      </w:r>
+      <w:r>
+        <w:rPr>
+          <w:lang w:val="de-DE"/>
+        </w:rPr>
+        <w:t xml:space="preserve"> </w:t>
       </w:r>
       <w:r>
         <w:rPr>
@@ -1081,18 +1366,7 @@
         <w:rPr>
           <w:lang w:val="de-DE"/>
         </w:rPr>
-        <w:instrText xml:space="preserve"> REF _Ref469748567 \h </w:instrText>
-      </w:r>
-      <w:r>
-        <w:rPr>
-          <w:lang w:val="de-DE"/>
-        </w:rPr>
-        <w:instrText xml:space="preserve"> \* MERGEFORMAT </w:instrText>
-      </w:r>
-      <w:r>
-        <w:rPr>
-          <w:lang w:val="de-DE"/>
-        </w:rPr>
+        <w:instrText xml:space="preserve"> ADDIN ZOTERO_ITEM CSL_CITATION {"citationID":"SDzcsUe7","properties":{"formattedCitation":"[1]","plainCitation":"[1]"},"citationItems":[{"id":756,"uris":["http://zotero.org/groups/753033/items/UZFZP2X4"],"uri":["http://zotero.org/groups/753033/items/UZFZP2X4"],"itemData":{"id":756,"type":"book","title":"Verteilte Systeme","collection-title":"eXamen.press","publisher":"Springer Berlin Heidelberg","publisher-place":"Berlin, Heidelberg","source":"CrossRef","event-place":"Berlin, Heidelberg","URL":"http://link.springer.com/10.1007/978-3-642-25796-4","ISBN":"978-3-642-25795-7","author":[{"family":"Schill","given":"Alexander"},{"family":"Springer","given":"Thomas"}],"issued":{"date-parts":[["2012"]]},"accessed":{"date-parts":[["2016",11,29]]}}}],"schema":"https://github.com/citation-style-language/schema/raw/master/csl-citation.json"} </w:instrText>
       </w:r>
       <w:r>
         <w:rPr>
@@ -1101,17 +1375,7 @@
         <w:fldChar w:fldCharType="separate"/>
       </w:r>
       <w:r>
-        <w:rPr>
-          <w:lang w:val="de-DE"/>
-        </w:rPr>
-        <w:t xml:space="preserve">Abbildung </w:t>
-      </w:r>
-      <w:r>
-        <w:rPr>
-          <w:noProof/>
-          <w:lang w:val="de-DE"/>
-        </w:rPr>
-        <w:t>1</w:t>
+        <w:t>[1]</w:t>
       </w:r>
       <w:r>
         <w:rPr>
@@ -1123,52 +1387,7 @@
         <w:rPr>
           <w:lang w:val="de-DE"/>
         </w:rPr>
-        <w:t xml:space="preserve"> zu sehen ist</w:t>
-      </w:r>
-      <w:r>
-        <w:rPr>
-          <w:lang w:val="de-DE"/>
-        </w:rPr>
         <w:t>.</w:t>
-      </w:r>
-      <w:r>
-        <w:rPr>
-          <w:lang w:val="de-DE"/>
-        </w:rPr>
-        <w:t xml:space="preserve"> </w:t>
-      </w:r>
-      <w:r>
-        <w:rPr>
-          <w:lang w:val="de-DE"/>
-        </w:rPr>
-        <w:t>Vom Grundsatz her stellt die Message Oriented Middleware eher ein prozessorientierter Client/Server-Modell dar und bietet damit nicht das gleiche Abstraktionsniveau wie bei objektorientierten Konzepten.</w:t>
-      </w:r>
-      <w:r>
-        <w:rPr>
-          <w:lang w:val="de-DE"/>
-        </w:rPr>
-        <w:fldChar w:fldCharType="begin"/>
-      </w:r>
-      <w:r>
-        <w:rPr>
-          <w:lang w:val="de-DE"/>
-        </w:rPr>
-        <w:instrText xml:space="preserve"> ADDIN ZOTERO_ITEM CSL_CITATION {"citationID":"SDzcsUe7","properties":{"formattedCitation":"[1]","plainCitation":"[1]"},"citationItems":[{"id":756,"uris":["http://zotero.org/groups/753033/items/UZFZP2X4"],"uri":["http://zotero.org/groups/753033/items/UZFZP2X4"],"itemData":{"id":756,"type":"book","title":"Verteilte Systeme","collection-title":"eXamen.press","publisher":"Springer Berlin Heidelberg","publisher-place":"Berlin, Heidelberg","source":"CrossRef","event-place":"Berlin, Heidelberg","URL":"http://link.springer.com/10.1007/978-3-642-25796-4","ISBN":"978-3-642-25795-7","author":[{"family":"Schill","given":"Alexander"},{"family":"Springer","given":"Thomas"}],"issued":{"date-parts":[["2012"]]},"accessed":{"date-parts":[["2016",11,29]]}}}],"schema":"https://github.com/citation-style-language/schema/raw/master/csl-citation.json"} </w:instrText>
-      </w:r>
-      <w:r>
-        <w:rPr>
-          <w:lang w:val="de-DE"/>
-        </w:rPr>
-        <w:fldChar w:fldCharType="separate"/>
-      </w:r>
-      <w:r>
-        <w:t>[1]</w:t>
-      </w:r>
-      <w:r>
-        <w:rPr>
-          <w:lang w:val="de-DE"/>
-        </w:rPr>
-        <w:fldChar w:fldCharType="end"/>
       </w:r>
     </w:p>
     <w:p>
@@ -1181,7 +1400,6 @@
           <w:noProof/>
           <w:lang w:val="de-DE" w:eastAsia="de-DE"/>
         </w:rPr>
-        <w:lastRenderedPageBreak/>
         <w:drawing>
           <wp:inline distT="0" distB="0" distL="0" distR="0" wp14:anchorId="7F62B9EE" wp14:editId="0983DC85">
             <wp:extent cx="3200400" cy="1212850"/>
@@ -1198,7 +1416,7 @@
                     <pic:cNvPicPr/>
                   </pic:nvPicPr>
                   <pic:blipFill>
-                    <a:blip r:embed="rId10"/>
+                    <a:blip r:embed="rId8"/>
                     <a:stretch>
                       <a:fillRect/>
                     </a:stretch>
@@ -1304,7 +1522,13 @@
         <w:rPr>
           <w:lang w:val="de-DE"/>
         </w:rPr>
-        <w:t>Würde JMS alle vorhandenen Funktionen von Messaging Systemen bereitstellen, wäre dies viel zu komplex, weshalb nur die notwendigen Funktionalitäten für eine Implementierung anspruchsvoller Unternehmensanwendung bereitgestellt werden.</w:t>
+        <w:t>Würde JMS alle vorhandenen Funktionen von Messaging Systemen bereitstellen, wäre dies viel zu komplex, weshalb nur die notwendigen Funktionalitäten für eine Implementierung anspruchsvoller Unternehmensanwendung bereitgestellt werden</w:t>
+      </w:r>
+      <w:r>
+        <w:rPr>
+          <w:lang w:val="de-DE"/>
+        </w:rPr>
+        <w:t xml:space="preserve"> </w:t>
       </w:r>
       <w:r>
         <w:rPr>
@@ -1340,6 +1564,12 @@
         <w:rPr>
           <w:lang w:val="de-DE"/>
         </w:rPr>
+        <w:t>.</w:t>
+      </w:r>
+      <w:r>
+        <w:rPr>
+          <w:lang w:val="de-DE"/>
+        </w:rPr>
         <w:t xml:space="preserve"> </w:t>
       </w:r>
       <w:r>
@@ -1352,7 +1582,7 @@
         <w:rPr>
           <w:lang w:val="de-DE"/>
         </w:rPr>
-        <w:t>Dabei bietet JMS die Möglichkeit eines asynchronen, also losen Austausch, bei welchem die Kommunikationspartner nicht gleichzeitig erreichbar sein müssen.</w:t>
+        <w:t>Dabei bietet JMS die Möglichkeit eines asynchronen, also losen Austausch, bei welchem die Kommunikationspartner nicht gleichzeitig erreichbar sein müssen</w:t>
       </w:r>
       <w:r>
         <w:rPr>
@@ -1383,6 +1613,12 @@
           <w:lang w:val="de-DE"/>
         </w:rPr>
         <w:fldChar w:fldCharType="end"/>
+      </w:r>
+      <w:r>
+        <w:rPr>
+          <w:lang w:val="de-DE"/>
+        </w:rPr>
+        <w:t>.</w:t>
       </w:r>
       <w:r>
         <w:rPr>
@@ -1450,7 +1686,7 @@
         <w:rPr>
           <w:lang w:val="de-DE"/>
         </w:rPr>
-        <w:t xml:space="preserve"> Dabei schickt der Publisher die Nachricht an ein sogenanntes Topic, an welchem sich dann mehrere Subscriber anmelden um diese zu erhalten.</w:t>
+        <w:t xml:space="preserve"> Dabei schickt der Publisher die Nachricht an ein sogenanntes Topic, an welchem sich dann mehrere Subscriber anmelden um diese zu erhalten</w:t>
       </w:r>
       <w:r>
         <w:rPr>
@@ -1478,6 +1714,12 @@
           <w:lang w:val="de-DE"/>
         </w:rPr>
         <w:fldChar w:fldCharType="end"/>
+      </w:r>
+      <w:r>
+        <w:rPr>
+          <w:lang w:val="de-DE"/>
+        </w:rPr>
+        <w:t>.</w:t>
       </w:r>
     </w:p>
     <w:p>
@@ -1638,65 +1880,682 @@
           <w:highlight w:val="yellow"/>
           <w:lang w:val="de-DE"/>
         </w:rPr>
-        <w:t xml:space="preserve"> sicher, dass die verschiedenen Nutzer voneinander getrennt sind und nicht direkt untereinander kommunizieren können. Aus diesem Grund besteht eine gute Modularität, die es ermöglicht </w:t>
+        <w:t xml:space="preserve"> sicher, dass die verschiedenen Nutzer voneinander getrennt sind und nicht direkt untereinander kommunizieren können. Aus diesem Grund besteht eine gute Modularität, die es ermöglicht verschiedene Komponenten</w:t>
       </w:r>
       <w:r>
         <w:rPr>
           <w:highlight w:val="yellow"/>
           <w:lang w:val="de-DE"/>
         </w:rPr>
-        <w:t>verschiedene Komponenten</w:t>
+        <w:t xml:space="preserve"> mithilfe</w:t>
       </w:r>
       <w:r>
         <w:rPr>
           <w:highlight w:val="yellow"/>
           <w:lang w:val="de-DE"/>
         </w:rPr>
-        <w:t xml:space="preserve"> mithilfe</w:t>
+        <w:t xml:space="preserve"> </w:t>
       </w:r>
       <w:r>
         <w:rPr>
           <w:highlight w:val="yellow"/>
           <w:lang w:val="de-DE"/>
         </w:rPr>
+        <w:t xml:space="preserve">von JMS einzubinden oder einzelne Bereiche </w:t>
+      </w:r>
+      <w:r>
+        <w:rPr>
+          <w:highlight w:val="yellow"/>
+          <w:lang w:val="de-DE"/>
+        </w:rPr>
+        <w:t xml:space="preserve">komplikationsfrei </w:t>
+      </w:r>
+      <w:r>
+        <w:rPr>
+          <w:highlight w:val="yellow"/>
+          <w:lang w:val="de-DE"/>
+        </w:rPr>
+        <w:t>auszutauschen</w:t>
+      </w:r>
+      <w:r>
+        <w:rPr>
+          <w:highlight w:val="yellow"/>
+          <w:lang w:val="de-DE"/>
+        </w:rPr>
+        <w:t>.</w:t>
+      </w:r>
+    </w:p>
+    <w:p>
+      <w:pPr>
+        <w:jc w:val="both"/>
+        <w:rPr>
+          <w:lang w:val="de-DE"/>
+        </w:rPr>
+      </w:pPr>
+    </w:p>
+    <w:p>
+      <w:pPr>
+        <w:pStyle w:val="berschrift2"/>
+        <w:jc w:val="both"/>
+        <w:rPr>
+          <w:lang w:val="de-DE"/>
+        </w:rPr>
+      </w:pPr>
+      <w:r>
+        <w:rPr>
+          <w:lang w:val="de-DE"/>
+        </w:rPr>
+        <w:t>Transaktionen in verteilten Systemen</w:t>
+      </w:r>
+    </w:p>
+    <w:p>
+      <w:pPr>
+        <w:jc w:val="both"/>
+        <w:rPr>
+          <w:lang w:val="de-DE"/>
+        </w:rPr>
+      </w:pPr>
+      <w:r>
+        <w:rPr>
+          <w:lang w:val="de-DE"/>
+        </w:rPr>
+        <w:t xml:space="preserve">Eine Transaktion ist eine zusammengefasste Abfolge von Ereignissen, die </w:t>
+      </w:r>
+      <w:r>
+        <w:rPr>
+          <w:lang w:val="de-DE"/>
+        </w:rPr>
+        <w:t>alle erfolgreich ausgeführt werden müssen, um ein Ergebnis zu erzielen</w:t>
+      </w:r>
+      <w:r>
+        <w:rPr>
+          <w:lang w:val="de-DE"/>
+        </w:rPr>
         <w:t xml:space="preserve"> </w:t>
       </w:r>
       <w:r>
         <w:rPr>
+          <w:lang w:val="de-DE"/>
+        </w:rPr>
+        <w:fldChar w:fldCharType="begin"/>
+      </w:r>
+      <w:r>
+        <w:rPr>
+          <w:lang w:val="de-DE"/>
+        </w:rPr>
+        <w:instrText xml:space="preserve"> ADDIN ZOTERO_ITEM CSL_CITATION {"citationID":"Zf0rNFwn","properties":{"formattedCitation":"[6]","plainCitation":"[6]"},"citationItems":[{"id":752,"uris":["http://zotero.org/groups/753033/items/FZ6VTP84"],"uri":["http://zotero.org/groups/753033/items/FZ6VTP84"],"itemData":{"id":752,"type":"book","title":"Lehrbuch der Softwaretechnik, Entwurf, Implementierung, Installation und Betrieb","publisher":"Spektrum, Akademischer Verlag","edition":"3","author":[{"family":"Balzert","given":"Helmut"}]}}],"schema":"https://github.com/citation-style-language/schema/raw/master/csl-citation.json"} </w:instrText>
+      </w:r>
+      <w:r>
+        <w:rPr>
+          <w:lang w:val="de-DE"/>
+        </w:rPr>
+        <w:fldChar w:fldCharType="separate"/>
+      </w:r>
+      <w:r>
+        <w:rPr>
+          <w:lang w:val="de-DE"/>
+        </w:rPr>
+        <w:t>[6]</w:t>
+      </w:r>
+      <w:r>
+        <w:rPr>
+          <w:lang w:val="de-DE"/>
+        </w:rPr>
+        <w:fldChar w:fldCharType="end"/>
+      </w:r>
+      <w:r>
+        <w:rPr>
+          <w:lang w:val="de-DE"/>
+        </w:rPr>
+        <w:t>.</w:t>
+      </w:r>
+      <w:r>
+        <w:rPr>
+          <w:lang w:val="de-DE"/>
+        </w:rPr>
+        <w:t xml:space="preserve"> Verteilte Transaktionen zeichnen sich im Wesentlichen dadurch aus, dass sie ihrer Ausführung eine Koordination zwischen mehreren Knoten erforderlich ist</w:t>
+      </w:r>
+      <w:r>
+        <w:rPr>
+          <w:lang w:val="de-DE"/>
+        </w:rPr>
+        <w:t xml:space="preserve"> </w:t>
+      </w:r>
+      <w:r>
+        <w:rPr>
+          <w:lang w:val="de-DE"/>
+        </w:rPr>
+        <w:fldChar w:fldCharType="begin"/>
+      </w:r>
+      <w:r>
+        <w:rPr>
+          <w:lang w:val="de-DE"/>
+        </w:rPr>
+        <w:instrText xml:space="preserve"> ADDIN ZOTERO_ITEM CSL_CITATION {"citationID":"Z7ivnkzu","properties":{"formattedCitation":"[1]","plainCitation":"[1]"},"citationItems":[{"id":756,"uris":["http://zotero.org/groups/753033/items/UZFZP2X4"],"uri":["http://zotero.org/groups/753033/items/UZFZP2X4"],"itemData":{"id":756,"type":"book","title":"Verteilte Systeme","collection-title":"eXamen.press","publisher":"Springer Berlin Heidelberg","publisher-place":"Berlin, Heidelberg","source":"CrossRef","event-place":"Berlin, Heidelberg","URL":"http://link.springer.com/10.1007/978-3-642-25796-4","ISBN":"978-3-642-25795-7","author":[{"family":"Schill","given":"Alexander"},{"family":"Springer","given":"Thomas"}],"issued":{"date-parts":[["2012"]]},"accessed":{"date-parts":[["2016",11,29]]}}}],"schema":"https://github.com/citation-style-language/schema/raw/master/csl-citation.json"} </w:instrText>
+      </w:r>
+      <w:r>
+        <w:rPr>
+          <w:lang w:val="de-DE"/>
+        </w:rPr>
+        <w:fldChar w:fldCharType="separate"/>
+      </w:r>
+      <w:r>
+        <w:rPr>
+          <w:lang w:val="de-DE"/>
+        </w:rPr>
+        <w:t>[1]</w:t>
+      </w:r>
+      <w:r>
+        <w:rPr>
+          <w:lang w:val="de-DE"/>
+        </w:rPr>
+        <w:fldChar w:fldCharType="end"/>
+      </w:r>
+      <w:r>
+        <w:rPr>
+          <w:lang w:val="de-DE"/>
+        </w:rPr>
+        <w:t>.</w:t>
+      </w:r>
+    </w:p>
+    <w:p>
+      <w:pPr>
+        <w:ind w:left="144"/>
+        <w:jc w:val="both"/>
+        <w:rPr>
+          <w:lang w:val="de-DE"/>
+        </w:rPr>
+      </w:pPr>
+    </w:p>
+    <w:p>
+      <w:pPr>
+        <w:pStyle w:val="berschrift3"/>
+        <w:jc w:val="both"/>
+        <w:rPr>
+          <w:lang w:val="de-DE"/>
+        </w:rPr>
+      </w:pPr>
+      <w:r>
+        <w:rPr>
+          <w:lang w:val="de-DE"/>
+        </w:rPr>
+        <w:t>Eigenschaften</w:t>
+      </w:r>
+    </w:p>
+    <w:p>
+      <w:pPr>
+        <w:jc w:val="both"/>
+        <w:rPr>
+          <w:lang w:val="de-DE"/>
+        </w:rPr>
+      </w:pPr>
+      <w:r>
+        <w:rPr>
           <w:highlight w:val="yellow"/>
           <w:lang w:val="de-DE"/>
         </w:rPr>
-        <w:t xml:space="preserve">von JMS einzubinden oder einzelne Bereiche </w:t>
-      </w:r>
-      <w:r>
-        <w:rPr>
-          <w:highlight w:val="yellow"/>
-          <w:lang w:val="de-DE"/>
-        </w:rPr>
-        <w:t xml:space="preserve">komplikationsfrei </w:t>
-      </w:r>
-      <w:r>
-        <w:rPr>
-          <w:highlight w:val="yellow"/>
-          <w:lang w:val="de-DE"/>
-        </w:rPr>
-        <w:t>auszutauschen</w:t>
-      </w:r>
-      <w:r>
-        <w:rPr>
-          <w:highlight w:val="yellow"/>
+        <w:t>Um die Erfüllung des Zwecks einer Transaktion sicherzustellen, müssen Transaktionssysteme, die für die Verarbeitung von Transaktionen eingesetzt werden, die Einhaltung der ACID-Prinzipien gewährleisten.</w:t>
+      </w:r>
+      <w:r>
+        <w:rPr>
+          <w:lang w:val="de-DE"/>
+        </w:rPr>
+        <w:t xml:space="preserve"> Zu diesen Prinzipien zählen die Unteilbarkeit (Atomicity), Konsistenz (Consistency), Isolation (Isolation) und Dauerhaftigkeit (Durabilit</w:t>
+      </w:r>
+      <w:r>
+        <w:rPr>
+          <w:lang w:val="de-DE"/>
+        </w:rPr>
+        <w:t>y)</w:t>
+      </w:r>
+      <w:r>
+        <w:rPr>
+          <w:lang w:val="de-DE"/>
+        </w:rPr>
+        <w:t xml:space="preserve"> </w:t>
+      </w:r>
+      <w:r>
+        <w:rPr>
+          <w:lang w:val="de-DE"/>
+        </w:rPr>
+        <w:fldChar w:fldCharType="begin"/>
+      </w:r>
+      <w:r>
+        <w:rPr>
+          <w:lang w:val="de-DE"/>
+        </w:rPr>
+        <w:instrText xml:space="preserve"> ADDIN ZOTERO_ITEM CSL_CITATION {"citationID":"1h4pc53i54","properties":{"formattedCitation":"[7]","plainCitation":"[7]"},"citationItems":[{"id":754,"uris":["http://zotero.org/groups/753033/items/TZX4AE7C"],"uri":["http://zotero.org/groups/753033/items/TZX4AE7C"],"itemData":{"id":754,"type":"book","title":"Verteilte Systeme und Anwendungen","publisher":"Pearson Education","abstract":"Architekturkonzepte, Standards und Middleware-Technologien","author":[{"family":"Hammerschall","given":"Ulrike"}]}}],"schema":"https://github.com/citation-style-language/schema/raw/master/csl-citation.json"} </w:instrText>
+      </w:r>
+      <w:r>
+        <w:rPr>
+          <w:lang w:val="de-DE"/>
+        </w:rPr>
+        <w:fldChar w:fldCharType="separate"/>
+      </w:r>
+      <w:r>
+        <w:rPr>
+          <w:lang w:val="de-DE"/>
+        </w:rPr>
+        <w:t>[7]</w:t>
+      </w:r>
+      <w:r>
+        <w:rPr>
+          <w:lang w:val="de-DE"/>
+        </w:rPr>
+        <w:fldChar w:fldCharType="end"/>
+      </w:r>
+      <w:r>
+        <w:rPr>
           <w:lang w:val="de-DE"/>
         </w:rPr>
         <w:t>.</w:t>
       </w:r>
-    </w:p>
-    <w:p>
-      <w:pPr>
-        <w:jc w:val="both"/>
-        <w:rPr>
-          <w:lang w:val="de-DE"/>
-        </w:rPr>
-      </w:pPr>
+      <w:r>
+        <w:rPr>
+          <w:lang w:val="de-DE"/>
+        </w:rPr>
+        <w:t xml:space="preserve"> Wichtig für das Verständnis von Transaktionen sind zudem die Phasen, die während der Verarbeitung einer Transaktion eintreten können.</w:t>
+      </w:r>
+    </w:p>
+    <w:p>
+      <w:pPr>
+        <w:jc w:val="both"/>
+        <w:rPr>
+          <w:lang w:val="de-DE"/>
+        </w:rPr>
+      </w:pPr>
+      <w:r>
+        <w:rPr>
+          <w:lang w:val="de-DE"/>
+        </w:rPr>
+        <w:t>Eine Transaktion wird mit “begin” gestartet, werden die nachfolgenden Aktionen, die durch die Transaktion zusamengefasst werden korrekt ausgeführt, so erfolgt ein “commit”, der zum Festschreiben der erzielten Ergebnisse auf allen Knoten füh</w:t>
+      </w:r>
+      <w:r>
+        <w:rPr>
+          <w:lang w:val="de-DE"/>
+        </w:rPr>
+        <w:t>rt</w:t>
+      </w:r>
+      <w:r>
+        <w:rPr>
+          <w:lang w:val="de-DE"/>
+        </w:rPr>
+        <w:t xml:space="preserve"> </w:t>
+      </w:r>
+      <w:r>
+        <w:rPr>
+          <w:lang w:val="de-DE"/>
+        </w:rPr>
+        <w:fldChar w:fldCharType="begin"/>
+      </w:r>
+      <w:r>
+        <w:rPr>
+          <w:lang w:val="de-DE"/>
+        </w:rPr>
+        <w:instrText xml:space="preserve"> ADDIN ZOTERO_ITEM CSL_CITATION {"citationID":"f2x1RUKn","properties":{"formattedCitation":"[1]","plainCitation":"[1]"},"citationItems":[{"id":756,"uris":["http://zotero.org/groups/753033/items/UZFZP2X4"],"uri":["http://zotero.org/groups/753033/items/UZFZP2X4"],"itemData":{"id":756,"type":"book","title":"Verteilte Systeme","collection-title":"eXamen.press","publisher":"Springer Berlin Heidelberg","publisher-place":"Berlin, Heidelberg","source":"CrossRef","event-place":"Berlin, Heidelberg","URL":"http://link.springer.com/10.1007/978-3-642-25796-4","ISBN":"978-3-642-25795-7","author":[{"family":"Schill","given":"Alexander"},{"family":"Springer","given":"Thomas"}],"issued":{"date-parts":[["2012"]]},"accessed":{"date-parts":[["2016",11,29]]}}}],"schema":"https://github.com/citation-style-language/schema/raw/master/csl-citation.json"} </w:instrText>
+      </w:r>
+      <w:r>
+        <w:rPr>
+          <w:lang w:val="de-DE"/>
+        </w:rPr>
+        <w:fldChar w:fldCharType="separate"/>
+      </w:r>
+      <w:r>
+        <w:rPr>
+          <w:lang w:val="de-DE"/>
+        </w:rPr>
+        <w:t>[1]</w:t>
+      </w:r>
+      <w:r>
+        <w:rPr>
+          <w:lang w:val="de-DE"/>
+        </w:rPr>
+        <w:fldChar w:fldCharType="end"/>
+      </w:r>
+      <w:r>
+        <w:rPr>
+          <w:lang w:val="de-DE"/>
+        </w:rPr>
+        <w:t>.</w:t>
+      </w:r>
+    </w:p>
+    <w:p>
+      <w:pPr>
+        <w:jc w:val="both"/>
+        <w:rPr>
+          <w:lang w:val="de-DE"/>
+        </w:rPr>
+      </w:pPr>
+    </w:p>
+    <w:p>
+      <w:pPr>
+        <w:pStyle w:val="berschrift3"/>
+        <w:jc w:val="both"/>
+        <w:rPr>
+          <w:lang w:val="de-DE"/>
+        </w:rPr>
+      </w:pPr>
+      <w:r>
+        <w:rPr>
+          <w:lang w:val="de-DE"/>
+        </w:rPr>
+        <w:t>Herausforderungen</w:t>
+      </w:r>
+    </w:p>
+    <w:p>
+      <w:pPr>
+        <w:jc w:val="both"/>
+        <w:rPr>
+          <w:lang w:val="de-DE"/>
+        </w:rPr>
+      </w:pPr>
+      <w:r>
+        <w:rPr>
+          <w:lang w:val="de-DE"/>
+        </w:rPr>
+        <w:t>Die Abwicklung verteilter Transaktionen bringt verschiedene Herausforderungen mit sich.</w:t>
+      </w:r>
+    </w:p>
+    <w:p>
+      <w:pPr>
+        <w:jc w:val="both"/>
+        <w:rPr>
+          <w:lang w:val="de-DE"/>
+        </w:rPr>
+      </w:pPr>
+      <w:r>
+        <w:rPr>
+          <w:lang w:val="de-DE"/>
+        </w:rPr>
+        <w:t>So müssen die verschiedenen Knoten, auf denen Aktionen ausgeführt werden, miteinander koordiniert werden. Für diesen Zweck werden so genannten Koordinationsprotokolle eingesetzt. Ein bekanntes Beispiel ist das Two-Phase-Commit-</w:t>
+      </w:r>
+      <w:r>
+        <w:rPr>
+          <w:lang w:val="de-DE"/>
+        </w:rPr>
+        <w:t>Protokoll</w:t>
+      </w:r>
+      <w:r>
+        <w:rPr>
+          <w:lang w:val="de-DE"/>
+        </w:rPr>
+        <w:t xml:space="preserve"> </w:t>
+      </w:r>
+      <w:r>
+        <w:rPr>
+          <w:lang w:val="de-DE"/>
+        </w:rPr>
+        <w:fldChar w:fldCharType="begin"/>
+      </w:r>
+      <w:r>
+        <w:rPr>
+          <w:lang w:val="de-DE"/>
+        </w:rPr>
+        <w:instrText xml:space="preserve"> ADDIN ZOTERO_ITEM CSL_CITATION {"citationID":"thkifnKw","properties":{"formattedCitation":"[8]","plainCitation":"[8]"},"citationItems":[{"id":1653,"uris":["http://zotero.org/groups/753033/items/T527277J"],"uri":["http://zotero.org/groups/753033/items/T527277J"],"itemData":{"id":1653,"type":"webpage","title":"Two-Phase Commit Mechanism","URL":"https://docs.oracle.com/cd/B28359_01/server.111/b28310/ds_txns003.htm#ADMIN12222","accessed":{"date-parts":[["2016",12,17]]}}}],"schema":"https://github.com/citation-style-language/schema/raw/master/csl-citation.json"} </w:instrText>
+      </w:r>
+      <w:r>
+        <w:rPr>
+          <w:lang w:val="de-DE"/>
+        </w:rPr>
+        <w:fldChar w:fldCharType="separate"/>
+      </w:r>
+      <w:r>
+        <w:rPr>
+          <w:lang w:val="de-DE"/>
+        </w:rPr>
+        <w:t>[8]</w:t>
+      </w:r>
+      <w:r>
+        <w:rPr>
+          <w:lang w:val="de-DE"/>
+        </w:rPr>
+        <w:fldChar w:fldCharType="end"/>
+      </w:r>
+      <w:r>
+        <w:rPr>
+          <w:lang w:val="de-DE"/>
+        </w:rPr>
+        <w:t>.</w:t>
+      </w:r>
+      <w:r>
+        <w:rPr>
+          <w:lang w:val="de-DE"/>
+        </w:rPr>
+        <w:t xml:space="preserve"> Wesentlich sind außerdem Logging-Mechanismen, die im Bedarfsfall die notwendigen Informationen für ein Rollback bereitstell</w:t>
+      </w:r>
+      <w:r>
+        <w:rPr>
+          <w:lang w:val="de-DE"/>
+        </w:rPr>
+        <w:t>en</w:t>
+      </w:r>
+      <w:r>
+        <w:rPr>
+          <w:lang w:val="de-DE"/>
+        </w:rPr>
+        <w:t xml:space="preserve"> </w:t>
+      </w:r>
+      <w:r>
+        <w:rPr>
+          <w:lang w:val="de-DE"/>
+        </w:rPr>
+        <w:fldChar w:fldCharType="begin"/>
+      </w:r>
+      <w:r>
+        <w:rPr>
+          <w:lang w:val="de-DE"/>
+        </w:rPr>
+        <w:instrText xml:space="preserve"> ADDIN ZOTERO_ITEM CSL_CITATION {"citationID":"w3Jcs0yb","properties":{"formattedCitation":"[9]","plainCitation":"[9]"},"citationItems":[{"id":1655,"uris":["http://zotero.org/groups/753033/items/W2SJHZ86"],"uri":["http://zotero.org/groups/753033/items/W2SJHZ86"],"itemData":{"id":1655,"type":"webpage","title":"Distributed Logging for Transaction Processing","URL":"http://www.cs.tufts.edu/~nr/cs257/archive/alfred-spector/spector85sigmod.pdf","accessed":{"date-parts":[["2016",12,17]]}}}],"schema":"https://github.com/citation-style-language/schema/raw/master/csl-citation.json"} </w:instrText>
+      </w:r>
+      <w:r>
+        <w:rPr>
+          <w:lang w:val="de-DE"/>
+        </w:rPr>
+        <w:fldChar w:fldCharType="separate"/>
+      </w:r>
+      <w:r>
+        <w:rPr>
+          <w:lang w:val="de-DE"/>
+        </w:rPr>
+        <w:t>[9]</w:t>
+      </w:r>
+      <w:r>
+        <w:rPr>
+          <w:lang w:val="de-DE"/>
+        </w:rPr>
+        <w:fldChar w:fldCharType="end"/>
+      </w:r>
+      <w:r>
+        <w:rPr>
+          <w:lang w:val="de-DE"/>
+        </w:rPr>
+        <w:t>.</w:t>
+      </w:r>
+    </w:p>
+    <w:p>
+      <w:pPr>
+        <w:jc w:val="both"/>
+        <w:rPr>
+          <w:lang w:val="de-DE"/>
+        </w:rPr>
+      </w:pPr>
+      <w:r>
+        <w:rPr>
+          <w:lang w:val="de-DE"/>
+        </w:rPr>
+        <w:t xml:space="preserve">Eine weitere Herausforderung stellt der nebenläufige Zugriff auf verteilte Objekte dar. Der Zugriff muss dabei so erfolgen, als würde das Objekt zu diesem Zeitpunkt nur durch einen Akteur bearbeitet werden und ist anschließend zu synchronisieren um Fehlersituationen wie lost-update oder dirty-read zu </w:t>
+      </w:r>
+      <w:r>
+        <w:rPr>
+          <w:lang w:val="de-DE"/>
+        </w:rPr>
+        <w:t>vermeiden</w:t>
+      </w:r>
+      <w:r>
+        <w:rPr>
+          <w:lang w:val="de-DE"/>
+        </w:rPr>
+        <w:t xml:space="preserve"> </w:t>
+      </w:r>
+      <w:r>
+        <w:rPr>
+          <w:lang w:val="de-DE"/>
+        </w:rPr>
+        <w:fldChar w:fldCharType="begin"/>
+      </w:r>
+      <w:r>
+        <w:rPr>
+          <w:lang w:val="de-DE"/>
+        </w:rPr>
+        <w:instrText xml:space="preserve"> ADDIN ZOTERO_ITEM CSL_CITATION {"citationID":"z0BKaA90","properties":{"formattedCitation":"[1]","plainCitation":"[1]"},"citationItems":[{"id":756,"uris":["http://zotero.org/groups/753033/items/UZFZP2X4"],"uri":["http://zotero.org/groups/753033/items/UZFZP2X4"],"itemData":{"id":756,"type":"book","title":"Verteilte Systeme","collection-title":"eXamen.press","publisher":"Springer Berlin Heidelberg","publisher-place":"Berlin, Heidelberg","source":"CrossRef","event-place":"Berlin, Heidelberg","URL":"http://link.springer.com/10.1007/978-3-642-25796-4","ISBN":"978-3-642-25795-7","author":[{"family":"Schill","given":"Alexander"},{"family":"Springer","given":"Thomas"}],"issued":{"date-parts":[["2012"]]},"accessed":{"date-parts":[["2016",11,29]]}}}],"schema":"https://github.com/citation-style-language/schema/raw/master/csl-citation.json"} </w:instrText>
+      </w:r>
+      <w:r>
+        <w:rPr>
+          <w:lang w:val="de-DE"/>
+        </w:rPr>
+        <w:fldChar w:fldCharType="separate"/>
+      </w:r>
+      <w:r>
+        <w:rPr>
+          <w:lang w:val="de-DE"/>
+        </w:rPr>
+        <w:t>[1]</w:t>
+      </w:r>
+      <w:r>
+        <w:rPr>
+          <w:lang w:val="de-DE"/>
+        </w:rPr>
+        <w:fldChar w:fldCharType="end"/>
+      </w:r>
+      <w:r>
+        <w:rPr>
+          <w:lang w:val="de-DE"/>
+        </w:rPr>
+        <w:t>.</w:t>
+      </w:r>
+    </w:p>
+    <w:p>
+      <w:pPr>
+        <w:jc w:val="both"/>
+        <w:rPr>
+          <w:lang w:val="de-DE"/>
+        </w:rPr>
+      </w:pPr>
+    </w:p>
+    <w:p>
+      <w:pPr>
+        <w:pStyle w:val="berschrift1"/>
+        <w:jc w:val="both"/>
+        <w:rPr>
+          <w:lang w:val="de-DE"/>
+        </w:rPr>
+      </w:pPr>
+      <w:r>
+        <w:rPr>
+          <w:lang w:val="de-DE"/>
+        </w:rPr>
+        <w:t>Konzeption der</w:t>
+      </w:r>
+      <w:r>
+        <w:rPr>
+          <w:lang w:val="de-DE"/>
+        </w:rPr>
+        <w:t xml:space="preserve"> verteilten Chatanwendung</w:t>
+      </w:r>
+    </w:p>
+    <w:p>
+      <w:pPr>
+        <w:pStyle w:val="Text"/>
+        <w:rPr>
+          <w:lang w:val="de-DE"/>
+        </w:rPr>
+      </w:pPr>
+      <w:r>
+        <w:rPr>
+          <w:lang w:val="de-DE"/>
+        </w:rPr>
+        <w:t>Ausgehend von der zu Beginn bereitgestellten Chatanwendung, gilt es eine, für ein verteiltes System optimierte Anwendung zu erstellen.</w:t>
+      </w:r>
+      <w:r>
+        <w:rPr>
+          <w:lang w:val="de-DE"/>
+        </w:rPr>
+        <w:t xml:space="preserve"> Durch diese Änderung der </w:t>
+      </w:r>
+      <w:r>
+        <w:rPr>
+          <w:lang w:val="de-DE"/>
+        </w:rPr>
+        <w:t xml:space="preserve">Anforderungen, </w:t>
+      </w:r>
+      <w:r>
+        <w:rPr>
+          <w:lang w:val="de-DE"/>
+        </w:rPr>
+        <w:t>war</w:t>
+      </w:r>
+      <w:r>
+        <w:rPr>
+          <w:lang w:val="de-DE"/>
+        </w:rPr>
+        <w:t xml:space="preserve"> die bisherige monolithische Struktur </w:t>
+      </w:r>
+      <w:r>
+        <w:rPr>
+          <w:lang w:val="de-DE"/>
+        </w:rPr>
+        <w:t>der Chatanwendung weitestgehend ungeeignet</w:t>
+      </w:r>
+      <w:r>
+        <w:rPr>
+          <w:lang w:val="de-DE"/>
+        </w:rPr>
+        <w:t xml:space="preserve">. </w:t>
+      </w:r>
+      <w:r>
+        <w:rPr>
+          <w:lang w:val="de-DE"/>
+        </w:rPr>
+        <w:t>Dies war nicht nur der Tatsache geschuldet, dass die vorhandenen Komponenten Server, Client und Benchmarkclient in einer einzigen Applikation abgebildet wurden. Die Komponenten waren zum Teil durch sehr viele Abhängigkeiten an unterschiedlichen Stellen miteinander gekoppelt. Außerdem wurden einzelne SOLID-Prinzipien</w:t>
+      </w:r>
+      <w:r>
+        <w:rPr>
+          <w:rStyle w:val="Funotenzeichen"/>
+        </w:rPr>
+        <w:footnoteReference w:id="2"/>
+      </w:r>
+      <w:r>
+        <w:rPr>
+          <w:lang w:val="de-DE"/>
+        </w:rPr>
+        <w:t xml:space="preserve"> </w:t>
+      </w:r>
+      <w:r>
+        <w:rPr>
+          <w:lang w:val="de-DE"/>
+        </w:rPr>
+        <w:t>verletzt, womit zunächst ein grundlegendes Refactoring durchgeführt und im Zuge dessen die Architektur neu überdacht werden musste.</w:t>
+      </w:r>
+      <w:r>
+        <w:rPr>
+          <w:lang w:val="de-DE"/>
+        </w:rPr>
+        <w:t xml:space="preserve"> Im nachfolgenden ist daher ein technisches Konzept für die veränderte Umgebung und die grundlegende Architektur für die beiliegende Chatanwendung beschrieben.</w:t>
+      </w:r>
+    </w:p>
+    <w:p>
+      <w:pPr>
+        <w:pStyle w:val="Text"/>
+        <w:rPr>
+          <w:lang w:val="de-DE"/>
+        </w:rPr>
+      </w:pPr>
+      <w:r>
+        <w:rPr>
+          <w:lang w:val="de-DE"/>
+        </w:rPr>
+        <w:t xml:space="preserve">Zunächst gilt es allerdings die neuen, zum Ziel gesetzten fachlichen Anforderungen noch einmal zusammenzufassen. </w:t>
+      </w:r>
     </w:p>
     <w:p>
       <w:pPr>
@@ -1710,637 +2569,7 @@
         <w:rPr>
           <w:lang w:val="de-DE"/>
         </w:rPr>
-        <w:t>Transaktionen in verteilten Systemen</w:t>
-      </w:r>
-    </w:p>
-    <w:p>
-      <w:pPr>
-        <w:jc w:val="both"/>
-        <w:rPr>
-          <w:lang w:val="de-DE"/>
-        </w:rPr>
-      </w:pPr>
-      <w:r>
-        <w:rPr>
-          <w:lang w:val="de-DE"/>
-        </w:rPr>
-        <w:t xml:space="preserve">Eine Transaktion ist eine zusammengefasste Abfolge von Ereignissen, die </w:t>
-      </w:r>
-      <w:r>
-        <w:rPr>
-          <w:lang w:val="de-DE"/>
-        </w:rPr>
-        <w:t>alle erfolgreich ausgeführt werden müssen, um ein Ergebnis zu erzielen</w:t>
-      </w:r>
-      <w:r>
-        <w:rPr>
-          <w:lang w:val="de-DE"/>
-        </w:rPr>
-        <w:t xml:space="preserve"> </w:t>
-      </w:r>
-      <w:r>
-        <w:rPr>
-          <w:lang w:val="de-DE"/>
-        </w:rPr>
-        <w:fldChar w:fldCharType="begin"/>
-      </w:r>
-      <w:r>
-        <w:rPr>
-          <w:lang w:val="de-DE"/>
-        </w:rPr>
-        <w:instrText xml:space="preserve"> ADDIN ZOTERO_ITEM CSL_CITATION {"citationID":"Zf0rNFwn","properties":{"formattedCitation":"[6]","plainCitation":"[6]"},"citationItems":[{"id":752,"uris":["http://zotero.org/groups/753033/items/FZ6VTP84"],"uri":["http://zotero.org/groups/753033/items/FZ6VTP84"],"itemData":{"id":752,"type":"book","title":"Lehrbuch der Softwaretechnik, Entwurf, Implementierung, Installation und Betrieb","publisher":"Spektrum, Akademischer Verlag","edition":"3","author":[{"family":"Balzert","given":"Helmut"}]}}],"schema":"https://github.com/citation-style-language/schema/raw/master/csl-citation.json"} </w:instrText>
-      </w:r>
-      <w:r>
-        <w:rPr>
-          <w:lang w:val="de-DE"/>
-        </w:rPr>
-        <w:fldChar w:fldCharType="separate"/>
-      </w:r>
-      <w:r>
-        <w:rPr>
-          <w:lang w:val="de-DE"/>
-        </w:rPr>
-        <w:t>[6]</w:t>
-      </w:r>
-      <w:r>
-        <w:rPr>
-          <w:lang w:val="de-DE"/>
-        </w:rPr>
-        <w:fldChar w:fldCharType="end"/>
-      </w:r>
-      <w:r>
-        <w:rPr>
-          <w:lang w:val="de-DE"/>
-        </w:rPr>
-        <w:t>.</w:t>
-      </w:r>
-      <w:r>
-        <w:rPr>
-          <w:lang w:val="de-DE"/>
-        </w:rPr>
-        <w:t xml:space="preserve"> Verteilte Transaktionen zeichnen sich im Wesentlichen dadurch aus, dass sie ihrer Ausführung eine Koordination zwischen mehreren Knoten erforderlich ist</w:t>
-      </w:r>
-      <w:r>
-        <w:rPr>
-          <w:lang w:val="de-DE"/>
-        </w:rPr>
-        <w:t xml:space="preserve"> </w:t>
-      </w:r>
-      <w:r>
-        <w:rPr>
-          <w:lang w:val="de-DE"/>
-        </w:rPr>
-        <w:fldChar w:fldCharType="begin"/>
-      </w:r>
-      <w:r>
-        <w:rPr>
-          <w:lang w:val="de-DE"/>
-        </w:rPr>
-        <w:instrText xml:space="preserve"> ADDIN ZOTERO_ITEM CSL_CITATION {"citationID":"Z7ivnkzu","properties":{"formattedCitation":"[1]","plainCitation":"[1]"},"citationItems":[{"id":756,"uris":["http://zotero.org/groups/753033/items/UZFZP2X4"],"uri":["http://zotero.org/groups/753033/items/UZFZP2X4"],"itemData":{"id":756,"type":"book","title":"Verteilte Systeme","collection-title":"eXamen.press","publisher":"Springer Berlin Heidelberg","publisher-place":"Berlin, Heidelberg","source":"CrossRef","event-place":"Berlin, Heidelberg","URL":"http://link.springer.com/10.1007/978-3-642-25796-4","ISBN":"978-3-642-25795-7","author":[{"family":"Schill","given":"Alexander"},{"family":"Springer","given":"Thomas"}],"issued":{"date-parts":[["2012"]]},"accessed":{"date-parts":[["2016",11,29]]}}}],"schema":"https://github.com/citation-style-language/schema/raw/master/csl-citation.json"} </w:instrText>
-      </w:r>
-      <w:r>
-        <w:rPr>
-          <w:lang w:val="de-DE"/>
-        </w:rPr>
-        <w:fldChar w:fldCharType="separate"/>
-      </w:r>
-      <w:r>
-        <w:rPr>
-          <w:lang w:val="de-DE"/>
-        </w:rPr>
-        <w:t>[1]</w:t>
-      </w:r>
-      <w:r>
-        <w:rPr>
-          <w:lang w:val="de-DE"/>
-        </w:rPr>
-        <w:fldChar w:fldCharType="end"/>
-      </w:r>
-      <w:r>
-        <w:rPr>
-          <w:lang w:val="de-DE"/>
-        </w:rPr>
-        <w:t>.</w:t>
-      </w:r>
-    </w:p>
-    <w:p>
-      <w:pPr>
-        <w:ind w:left="144"/>
-        <w:jc w:val="both"/>
-        <w:rPr>
-          <w:lang w:val="de-DE"/>
-        </w:rPr>
-      </w:pPr>
-    </w:p>
-    <w:p>
-      <w:pPr>
-        <w:pStyle w:val="berschrift3"/>
-        <w:jc w:val="both"/>
-        <w:rPr>
-          <w:lang w:val="de-DE"/>
-        </w:rPr>
-      </w:pPr>
-      <w:r>
-        <w:rPr>
-          <w:lang w:val="de-DE"/>
-        </w:rPr>
-        <w:t>Eigenschaften</w:t>
-      </w:r>
-    </w:p>
-    <w:p>
-      <w:pPr>
-        <w:jc w:val="both"/>
-        <w:rPr>
-          <w:lang w:val="de-DE"/>
-        </w:rPr>
-      </w:pPr>
-      <w:r>
-        <w:rPr>
-          <w:highlight w:val="yellow"/>
-          <w:lang w:val="de-DE"/>
-        </w:rPr>
-        <w:t>Um die Erfüllung des Zwecks einer Transaktion sicherzustellen, müssen Transaktionssysteme, die für die Verarbeitung von Transaktionen eingesetzt werden, die Einhaltung der ACID-Prinzipien gewährleisten.</w:t>
-      </w:r>
-      <w:r>
-        <w:rPr>
-          <w:lang w:val="de-DE"/>
-        </w:rPr>
-        <w:t xml:space="preserve"> Zu diesen Prinzipien zählen die Unteilbarkeit (Atomicity), Konsistenz (Consistency), Isolation (Isolation) und Dauerhaftigkeit (Durabilit</w:t>
-      </w:r>
-      <w:r>
-        <w:rPr>
-          <w:lang w:val="de-DE"/>
-        </w:rPr>
-        <w:t>y)</w:t>
-      </w:r>
-      <w:r>
-        <w:rPr>
-          <w:lang w:val="de-DE"/>
-        </w:rPr>
-        <w:t xml:space="preserve"> </w:t>
-      </w:r>
-      <w:r>
-        <w:rPr>
-          <w:lang w:val="de-DE"/>
-        </w:rPr>
-        <w:fldChar w:fldCharType="begin"/>
-      </w:r>
-      <w:r>
-        <w:rPr>
-          <w:lang w:val="de-DE"/>
-        </w:rPr>
-        <w:instrText xml:space="preserve"> ADDIN ZOTERO_ITEM CSL_CITATION {"citationID":"1h4pc53i54","properties":{"formattedCitation":"[7]","plainCitation":"[7]"},"citationItems":[{"id":754,"uris":["http://zotero.org/groups/753033/items/TZX4AE7C"],"uri":["http://zotero.org/groups/753033/items/TZX4AE7C"],"itemData":{"id":754,"type":"book","title":"Verteilte Systeme und Anwendungen","publisher":"Pearson Education","abstract":"Architekturkonzepte, Standards und Middleware-Technologien","author":[{"family":"Hammerschall","given":"Ulrike"}]}}],"schema":"https://github.com/citation-style-language/schema/raw/master/csl-citation.json"} </w:instrText>
-      </w:r>
-      <w:r>
-        <w:rPr>
-          <w:lang w:val="de-DE"/>
-        </w:rPr>
-        <w:fldChar w:fldCharType="separate"/>
-      </w:r>
-      <w:r>
-        <w:rPr>
-          <w:lang w:val="de-DE"/>
-        </w:rPr>
-        <w:t>[7]</w:t>
-      </w:r>
-      <w:r>
-        <w:rPr>
-          <w:lang w:val="de-DE"/>
-        </w:rPr>
-        <w:fldChar w:fldCharType="end"/>
-      </w:r>
-      <w:r>
-        <w:rPr>
-          <w:lang w:val="de-DE"/>
-        </w:rPr>
-        <w:t>.</w:t>
-      </w:r>
-      <w:r>
-        <w:rPr>
-          <w:lang w:val="de-DE"/>
-        </w:rPr>
-        <w:t xml:space="preserve"> Wichtig für das Verständnis von Transaktionen sind zudem die Phasen, die während der Verarbeitung einer Transaktion eintreten können.</w:t>
-      </w:r>
-    </w:p>
-    <w:p>
-      <w:pPr>
-        <w:jc w:val="both"/>
-        <w:rPr>
-          <w:lang w:val="de-DE"/>
-        </w:rPr>
-      </w:pPr>
-      <w:r>
-        <w:rPr>
-          <w:lang w:val="de-DE"/>
-        </w:rPr>
-        <w:t>Eine Transaktion wird mit “begin” gestartet, werden die nachfolgenden Aktionen, die durch die Transaktion zusamengefasst werden korrekt ausgeführt, so erfolgt ein “commit”, der zum Festschreiben der erzielten Ergebnisse auf allen Knoten füh</w:t>
-      </w:r>
-      <w:r>
-        <w:rPr>
-          <w:lang w:val="de-DE"/>
-        </w:rPr>
-        <w:t>rt</w:t>
-      </w:r>
-      <w:r>
-        <w:rPr>
-          <w:lang w:val="de-DE"/>
-        </w:rPr>
-        <w:t xml:space="preserve"> </w:t>
-      </w:r>
-      <w:r>
-        <w:rPr>
-          <w:lang w:val="de-DE"/>
-        </w:rPr>
-        <w:fldChar w:fldCharType="begin"/>
-      </w:r>
-      <w:r>
-        <w:rPr>
-          <w:lang w:val="de-DE"/>
-        </w:rPr>
-        <w:instrText xml:space="preserve"> ADDIN ZOTERO_ITEM CSL_CITATION {"citationID":"f2x1RUKn","properties":{"formattedCitation":"[1]","plainCitation":"[1]"},"citationItems":[{"id":756,"uris":["http://zotero.org/groups/753033/items/UZFZP2X4"],"uri":["http://zotero.org/groups/753033/items/UZFZP2X4"],"itemData":{"id":756,"type":"book","title":"Verteilte Systeme","collection-title":"eXamen.press","publisher":"Springer Berlin Heidelberg","publisher-place":"Berlin, Heidelberg","source":"CrossRef","event-place":"Berlin, Heidelberg","URL":"http://link.springer.com/10.1007/978-3-642-25796-4","ISBN":"978-3-642-25795-7","author":[{"family":"Schill","given":"Alexander"},{"family":"Springer","given":"Thomas"}],"issued":{"date-parts":[["2012"]]},"accessed":{"date-parts":[["2016",11,29]]}}}],"schema":"https://github.com/citation-style-language/schema/raw/master/csl-citation.json"} </w:instrText>
-      </w:r>
-      <w:r>
-        <w:rPr>
-          <w:lang w:val="de-DE"/>
-        </w:rPr>
-        <w:fldChar w:fldCharType="separate"/>
-      </w:r>
-      <w:r>
-        <w:rPr>
-          <w:lang w:val="de-DE"/>
-        </w:rPr>
-        <w:t>[1]</w:t>
-      </w:r>
-      <w:r>
-        <w:rPr>
-          <w:lang w:val="de-DE"/>
-        </w:rPr>
-        <w:fldChar w:fldCharType="end"/>
-      </w:r>
-      <w:r>
-        <w:rPr>
-          <w:lang w:val="de-DE"/>
-        </w:rPr>
-        <w:t>.</w:t>
-      </w:r>
-    </w:p>
-    <w:p>
-      <w:pPr>
-        <w:jc w:val="both"/>
-        <w:rPr>
-          <w:lang w:val="de-DE"/>
-        </w:rPr>
-      </w:pPr>
-    </w:p>
-    <w:p>
-      <w:pPr>
-        <w:pStyle w:val="berschrift3"/>
-        <w:jc w:val="both"/>
-        <w:rPr>
-          <w:lang w:val="de-DE"/>
-        </w:rPr>
-      </w:pPr>
-      <w:r>
-        <w:rPr>
-          <w:lang w:val="de-DE"/>
-        </w:rPr>
-        <w:t>Herausforderungen</w:t>
-      </w:r>
-    </w:p>
-    <w:p>
-      <w:pPr>
-        <w:jc w:val="both"/>
-        <w:rPr>
-          <w:lang w:val="de-DE"/>
-        </w:rPr>
-      </w:pPr>
-      <w:r>
-        <w:rPr>
-          <w:lang w:val="de-DE"/>
-        </w:rPr>
-        <w:t>Die Abwicklung verteilter Transaktionen bringt verschiedene Herausforderungen mit sich.</w:t>
-      </w:r>
-    </w:p>
-    <w:p>
-      <w:pPr>
-        <w:jc w:val="both"/>
-        <w:rPr>
-          <w:lang w:val="de-DE"/>
-        </w:rPr>
-      </w:pPr>
-      <w:r>
-        <w:rPr>
-          <w:lang w:val="de-DE"/>
-        </w:rPr>
-        <w:t>So müssen die verschiedenen Knoten, auf denen Aktionen ausgeführt werden, miteinander koordiniert werden. Für diesen Zweck werden so genannten Koordinationsprotokolle eingesetzt. Ein bekanntes Beispiel ist das Two-Phase-Commit-</w:t>
-      </w:r>
-      <w:r>
-        <w:rPr>
-          <w:lang w:val="de-DE"/>
-        </w:rPr>
-        <w:t>Protokoll</w:t>
-      </w:r>
-      <w:r>
-        <w:rPr>
-          <w:lang w:val="de-DE"/>
-        </w:rPr>
-        <w:t xml:space="preserve"> </w:t>
-      </w:r>
-      <w:r>
-        <w:rPr>
-          <w:lang w:val="de-DE"/>
-        </w:rPr>
-        <w:fldChar w:fldCharType="begin"/>
-      </w:r>
-      <w:r>
-        <w:rPr>
-          <w:lang w:val="de-DE"/>
-        </w:rPr>
-        <w:instrText xml:space="preserve"> ADDIN ZOTERO_ITEM CSL_CITATION {"citationID":"thkifnKw","properties":{"formattedCitation":"[8]","plainCitation":"[8]"},"citationItems":[{"id":1653,"uris":["http://zotero.org/groups/753033/items/T527277J"],"uri":["http://zotero.org/groups/753033/items/T527277J"],"itemData":{"id":1653,"type":"webpage","title":"Two-Phase Commit Mechanism","URL":"https://docs.oracle.com/cd/B28359_01/server.111/b28310/ds_txns003.htm#ADMIN12222","accessed":{"date-parts":[["2016",12,17]]}}}],"schema":"https://github.com/citation-style-language/schema/raw/master/csl-citation.json"} </w:instrText>
-      </w:r>
-      <w:r>
-        <w:rPr>
-          <w:lang w:val="de-DE"/>
-        </w:rPr>
-        <w:fldChar w:fldCharType="separate"/>
-      </w:r>
-      <w:r>
-        <w:rPr>
-          <w:lang w:val="de-DE"/>
-        </w:rPr>
-        <w:t>[8]</w:t>
-      </w:r>
-      <w:r>
-        <w:rPr>
-          <w:lang w:val="de-DE"/>
-        </w:rPr>
-        <w:fldChar w:fldCharType="end"/>
-      </w:r>
-      <w:r>
-        <w:rPr>
-          <w:lang w:val="de-DE"/>
-        </w:rPr>
-        <w:t>.</w:t>
-      </w:r>
-      <w:r>
-        <w:rPr>
-          <w:lang w:val="de-DE"/>
-        </w:rPr>
-        <w:t xml:space="preserve"> Wesentlich sind außerdem Logging-Mechanismen, die im Bedarfsfall die notwendigen Informationen für ein Rollback bereitstell</w:t>
-      </w:r>
-      <w:r>
-        <w:rPr>
-          <w:lang w:val="de-DE"/>
-        </w:rPr>
-        <w:t>en</w:t>
-      </w:r>
-      <w:r>
-        <w:rPr>
-          <w:lang w:val="de-DE"/>
-        </w:rPr>
-        <w:t xml:space="preserve"> </w:t>
-      </w:r>
-      <w:r>
-        <w:rPr>
-          <w:lang w:val="de-DE"/>
-        </w:rPr>
-        <w:fldChar w:fldCharType="begin"/>
-      </w:r>
-      <w:r>
-        <w:rPr>
-          <w:lang w:val="de-DE"/>
-        </w:rPr>
-        <w:instrText xml:space="preserve"> ADDIN ZOTERO_ITEM CSL_CITATION {"citationID":"w3Jcs0yb","properties":{"formattedCitation":"[9]","plainCitation":"[9]"},"citationItems":[{"id":1655,"uris":["http://zotero.org/groups/753033/items/W2SJHZ86"],"uri":["http://zotero.org/groups/753033/items/W2SJHZ86"],"itemData":{"id":1655,"type":"webpage","title":"Distributed Logging for Transaction Processing","URL":"http://www.cs.tufts.edu/~nr/cs257/archive/alfred-spector/spector85sigmod.pdf","accessed":{"date-parts":[["2016",12,17]]}}}],"schema":"https://github.com/citation-style-language/schema/raw/master/csl-citation.json"} </w:instrText>
-      </w:r>
-      <w:r>
-        <w:rPr>
-          <w:lang w:val="de-DE"/>
-        </w:rPr>
-        <w:fldChar w:fldCharType="separate"/>
-      </w:r>
-      <w:r>
-        <w:rPr>
-          <w:lang w:val="de-DE"/>
-        </w:rPr>
-        <w:t>[9]</w:t>
-      </w:r>
-      <w:r>
-        <w:rPr>
-          <w:lang w:val="de-DE"/>
-        </w:rPr>
-        <w:fldChar w:fldCharType="end"/>
-      </w:r>
-      <w:r>
-        <w:rPr>
-          <w:lang w:val="de-DE"/>
-        </w:rPr>
-        <w:t>.</w:t>
-      </w:r>
-    </w:p>
-    <w:p>
-      <w:pPr>
-        <w:jc w:val="both"/>
-        <w:rPr>
-          <w:lang w:val="de-DE"/>
-        </w:rPr>
-      </w:pPr>
-      <w:r>
-        <w:rPr>
-          <w:lang w:val="de-DE"/>
-        </w:rPr>
-        <w:t xml:space="preserve">Eine weitere Herausforderung stellt der nebenläufige Zugriff auf verteilte Objekte dar. Der Zugriff muss dabei so erfolgen, als würde das Objekt zu diesem Zeitpunkt nur durch einen Akteur bearbeitet werden und ist anschließend zu synchronisieren um Fehlersituationen wie lost-update oder dirty-read zu </w:t>
-      </w:r>
-      <w:r>
-        <w:rPr>
-          <w:lang w:val="de-DE"/>
-        </w:rPr>
-        <w:t>vermeiden</w:t>
-      </w:r>
-      <w:r>
-        <w:rPr>
-          <w:lang w:val="de-DE"/>
-        </w:rPr>
-        <w:t xml:space="preserve"> </w:t>
-      </w:r>
-      <w:r>
-        <w:rPr>
-          <w:lang w:val="de-DE"/>
-        </w:rPr>
-        <w:fldChar w:fldCharType="begin"/>
-      </w:r>
-      <w:r>
-        <w:rPr>
-          <w:lang w:val="de-DE"/>
-        </w:rPr>
-        <w:instrText xml:space="preserve"> ADDIN ZOTERO_ITEM CSL_CITATION {"citationID":"z0BKaA90","properties":{"formattedCitation":"[1]","plainCitation":"[1]"},"citationItems":[{"id":756,"uris":["http://zotero.org/groups/753033/items/UZFZP2X4"],"uri":["http://zotero.org/groups/753033/items/UZFZP2X4"],"itemData":{"id":756,"type":"book","title":"Verteilte Systeme","collection-title":"eXamen.press","publisher":"Springer Berlin Heidelberg","publisher-place":"Berlin, Heidelberg","source":"CrossRef","event-place":"Berlin, Heidelberg","URL":"http://link.springer.com/10.1007/978-3-642-25796-4","ISBN":"978-3-642-25795-7","author":[{"family":"Schill","given":"Alexander"},{"family":"Springer","given":"Thomas"}],"issued":{"date-parts":[["2012"]]},"accessed":{"date-parts":[["2016",11,29]]}}}],"schema":"https://github.com/citation-style-language/schema/raw/master/csl-citation.json"} </w:instrText>
-      </w:r>
-      <w:r>
-        <w:rPr>
-          <w:lang w:val="de-DE"/>
-        </w:rPr>
-        <w:fldChar w:fldCharType="separate"/>
-      </w:r>
-      <w:r>
-        <w:rPr>
-          <w:lang w:val="de-DE"/>
-        </w:rPr>
-        <w:t>[1]</w:t>
-      </w:r>
-      <w:r>
-        <w:rPr>
-          <w:lang w:val="de-DE"/>
-        </w:rPr>
-        <w:fldChar w:fldCharType="end"/>
-      </w:r>
-      <w:r>
-        <w:rPr>
-          <w:lang w:val="de-DE"/>
-        </w:rPr>
-        <w:t>.</w:t>
-      </w:r>
-    </w:p>
-    <w:p>
-      <w:pPr>
-        <w:jc w:val="both"/>
-        <w:rPr>
-          <w:lang w:val="de-DE"/>
-        </w:rPr>
-      </w:pPr>
-    </w:p>
-    <w:p>
-      <w:pPr>
-        <w:pStyle w:val="berschrift1"/>
-        <w:jc w:val="both"/>
-        <w:rPr>
-          <w:lang w:val="de-DE"/>
-        </w:rPr>
-      </w:pPr>
-      <w:r>
-        <w:rPr>
-          <w:lang w:val="de-DE"/>
-        </w:rPr>
-        <w:t>Konzeption der</w:t>
-      </w:r>
-      <w:r>
-        <w:rPr>
-          <w:lang w:val="de-DE"/>
-        </w:rPr>
-        <w:t xml:space="preserve"> verteilten Chatanwendung</w:t>
-      </w:r>
-    </w:p>
-    <w:p>
-      <w:pPr>
-        <w:pStyle w:val="Text"/>
-        <w:rPr>
-          <w:lang w:val="de-DE"/>
-        </w:rPr>
-      </w:pPr>
-      <w:r>
-        <w:rPr>
-          <w:lang w:val="de-DE"/>
-        </w:rPr>
-        <w:t>Ausgehend von der zu Beginn bereitgestellten Chatanwendung, gilt es eine, für ein verteiltes System optimierte Anwendung zu erstellen.</w:t>
-      </w:r>
-      <w:r>
-        <w:rPr>
-          <w:lang w:val="de-DE"/>
-        </w:rPr>
-        <w:t xml:space="preserve"> Durch diese Änderung der </w:t>
-      </w:r>
-      <w:r>
-        <w:rPr>
-          <w:lang w:val="de-DE"/>
-        </w:rPr>
-        <w:t xml:space="preserve">Anforderungen, </w:t>
-      </w:r>
-      <w:r>
-        <w:rPr>
-          <w:lang w:val="de-DE"/>
-        </w:rPr>
-        <w:t>war</w:t>
-      </w:r>
-      <w:r>
-        <w:rPr>
-          <w:lang w:val="de-DE"/>
-        </w:rPr>
-        <w:t xml:space="preserve"> die bisherige monolithische Struktur </w:t>
-      </w:r>
-      <w:r>
-        <w:rPr>
-          <w:lang w:val="de-DE"/>
-        </w:rPr>
-        <w:t>der Chatanwendung weitestgehend ungeeignet</w:t>
-      </w:r>
-      <w:r>
-        <w:rPr>
-          <w:lang w:val="de-DE"/>
-        </w:rPr>
-        <w:t xml:space="preserve">. </w:t>
-      </w:r>
-      <w:r>
-        <w:rPr>
-          <w:lang w:val="de-DE"/>
-        </w:rPr>
-        <w:t xml:space="preserve">Dies war nicht nur der Tatsache geschuldet, dass die vorhandenen Komponenten Server, Client und Benchmarkclient in einer einzigen Applikation abgebildet wurden. Die Komponenten waren zum Teil durch sehr viele Abhängigkeiten an unterschiedlichen Stellen miteinander gekoppelt. Außerdem wurden einzelne </w:t>
-      </w:r>
-      <w:r>
-        <w:rPr>
-          <w:lang w:val="de-DE"/>
-        </w:rPr>
         <w:lastRenderedPageBreak/>
-        <w:t>SOLID-Prinzipien</w:t>
-      </w:r>
-      <w:r>
-        <w:rPr>
-          <w:rStyle w:val="Funotenzeichen"/>
-        </w:rPr>
-        <w:footnoteReference w:id="2"/>
-      </w:r>
-      <w:r>
-        <w:rPr>
-          <w:lang w:val="de-DE"/>
-        </w:rPr>
-        <w:t xml:space="preserve"> </w:t>
-      </w:r>
-      <w:r>
-        <w:rPr>
-          <w:lang w:val="de-DE"/>
-        </w:rPr>
-        <w:t>verletzt, womit zunächst ein grundlegendes Refactoring durchgeführt und im Zuge dessen die Architektur neu überdacht werden musste.</w:t>
-      </w:r>
-      <w:r>
-        <w:rPr>
-          <w:lang w:val="de-DE"/>
-        </w:rPr>
-        <w:t xml:space="preserve"> Im nachfolgenden ist daher ein technisches Konzept für die veränderte Umgebung und die grundlegende Architektur für die beiliegende Chatanwendung beschrieben.</w:t>
-      </w:r>
-    </w:p>
-    <w:p>
-      <w:pPr>
-        <w:pStyle w:val="Text"/>
-        <w:rPr>
-          <w:lang w:val="de-DE"/>
-        </w:rPr>
-      </w:pPr>
-      <w:r>
-        <w:rPr>
-          <w:lang w:val="de-DE"/>
-        </w:rPr>
-        <w:t xml:space="preserve">Zunächst gilt es allerdings die neuen, zum Ziel gesetzten fachlichen Anforderungen noch einmal zusammenzufassen. </w:t>
-      </w:r>
-    </w:p>
-    <w:p>
-      <w:pPr>
-        <w:pStyle w:val="berschrift2"/>
-        <w:jc w:val="both"/>
-        <w:rPr>
-          <w:lang w:val="de-DE"/>
-        </w:rPr>
-      </w:pPr>
-      <w:r>
-        <w:rPr>
-          <w:lang w:val="de-DE"/>
-        </w:rPr>
         <w:t>Struktur des Anwendungsszenarios</w:t>
       </w:r>
     </w:p>
@@ -2713,13 +2942,7 @@
         <w:rPr>
           <w:lang w:val="de-DE"/>
         </w:rPr>
-        <w:t xml:space="preserve">für die Kommunikation server- und clientseitig verwendeten </w:t>
-      </w:r>
-      <w:r>
-        <w:rPr>
-          <w:lang w:val="de-DE"/>
-        </w:rPr>
-        <w:t xml:space="preserve">Datenobjekte enthält. Diese sind zentral </w:t>
+        <w:t xml:space="preserve">für die Kommunikation server- und clientseitig verwendeten Datenobjekte enthält. Diese sind zentral </w:t>
       </w:r>
       <w:r>
         <w:rPr>
@@ -2860,7 +3083,7 @@
                     <pic:cNvPicPr/>
                   </pic:nvPicPr>
                   <pic:blipFill>
-                    <a:blip r:embed="rId11">
+                    <a:blip r:embed="rId9">
                       <a:extLst>
                         <a:ext uri="{28A0092B-C50C-407E-A947-70E740481C1C}">
                           <a14:useLocalDpi xmlns:a14="http://schemas.microsoft.com/office/drawing/2010/main" val="0"/>
@@ -3016,7 +3239,19 @@
         <w:rPr>
           <w:lang w:val="de-DE"/>
         </w:rPr>
-        <w:t>Vorteile gewonnen werden.</w:t>
+        <w:t>Vorteile</w:t>
+      </w:r>
+      <w:r>
+        <w:rPr>
+          <w:lang w:val="de-DE"/>
+        </w:rPr>
+        <w:t>, wie die Wiederverwendbarkeit bzw. einfache Austauschbarkeit durch die strikte Trennung der Verantwortlichkeiten</w:t>
+      </w:r>
+      <w:r>
+        <w:rPr>
+          <w:lang w:val="de-DE"/>
+        </w:rPr>
+        <w:t xml:space="preserve"> gewonnen werden.</w:t>
       </w:r>
       <w:r>
         <w:rPr>
@@ -3204,14 +3439,7 @@
         <w:rPr>
           <w:lang w:val="de-DE"/>
         </w:rPr>
-        <w:t xml:space="preserve">. Außerdem ist </w:t>
-      </w:r>
-      <w:r>
-        <w:rPr>
-          <w:lang w:val="de-DE"/>
-        </w:rPr>
-        <w:lastRenderedPageBreak/>
-        <w:t>somit eine vereinfachte Austauschbarkeit der Kommunik</w:t>
+        <w:t>. Außerdem ist somit eine vereinfachte Austauschbarkeit der Kommunik</w:t>
       </w:r>
       <w:r>
         <w:rPr>
@@ -3285,7 +3513,7 @@
                     <pic:cNvPicPr/>
                   </pic:nvPicPr>
                   <pic:blipFill>
-                    <a:blip r:embed="rId12">
+                    <a:blip r:embed="rId10">
                       <a:extLst>
                         <a:ext uri="{28A0092B-C50C-407E-A947-70E740481C1C}">
                           <a14:useLocalDpi xmlns:a14="http://schemas.microsoft.com/office/drawing/2010/main" val="0"/>
@@ -3447,7 +3675,7 @@
                     <pic:cNvPicPr/>
                   </pic:nvPicPr>
                   <pic:blipFill>
-                    <a:blip r:embed="rId13">
+                    <a:blip r:embed="rId11">
                       <a:extLst>
                         <a:ext uri="{28A0092B-C50C-407E-A947-70E740481C1C}">
                           <a14:useLocalDpi xmlns:a14="http://schemas.microsoft.com/office/drawing/2010/main" val="0"/>
@@ -3628,7 +3856,7 @@
                     <pic:cNvPicPr/>
                   </pic:nvPicPr>
                   <pic:blipFill>
-                    <a:blip r:embed="rId14">
+                    <a:blip r:embed="rId12">
                       <a:extLst>
                         <a:ext uri="{28A0092B-C50C-407E-A947-70E740481C1C}">
                           <a14:useLocalDpi xmlns:a14="http://schemas.microsoft.com/office/drawing/2010/main" val="0"/>
@@ -3892,7 +4120,7 @@
                     <pic:cNvPicPr/>
                   </pic:nvPicPr>
                   <pic:blipFill>
-                    <a:blip r:embed="rId15">
+                    <a:blip r:embed="rId13">
                       <a:extLst>
                         <a:ext uri="{28A0092B-C50C-407E-A947-70E740481C1C}">
                           <a14:useLocalDpi xmlns:a14="http://schemas.microsoft.com/office/drawing/2010/main" val="0"/>
@@ -4080,14 +4308,14 @@
         <w:rPr>
           <w:lang w:val="de-DE"/>
         </w:rPr>
-        <w:t xml:space="preserve">Die Ursprüngliche Anforderung an die Chatapplikation definierte den Wildfly 8.2 als Zielsystem. Unter Absprache </w:t>
+        <w:t xml:space="preserve">Die Ursprüngliche Anforderung an die Chatapplikation definierte den Wildfly 8.2 als Zielsystem. Unter Absprache wurde jedoch im Nachgang der Umstieg auf eine aktuellere </w:t>
       </w:r>
       <w:r>
         <w:rPr>
           <w:lang w:val="de-DE"/>
         </w:rPr>
         <w:lastRenderedPageBreak/>
-        <w:t>wurde jedoch im Nachgang der Umstieg auf eine aktuellere Version des Wildflys in Betracht gezogen und letztendlich umgesetzt. Für einen Umstieg auf die aktuellste Version 10.1.0 gelten vor allem die nachfolgend zusammengefassten Vorzüge</w:t>
+        <w:t>Version des Wildflys in Betracht gezogen und letztendlich umgesetzt. Für einen Umstieg auf die aktuellste Version 10.1.0 gelten vor allem die nachfolgend zusammengefassten Vorzüge</w:t>
       </w:r>
       <w:r>
         <w:rPr>
@@ -4573,19 +4801,7 @@
         <w:rPr>
           <w:lang w:val="de-DE"/>
         </w:rPr>
-        <w:t xml:space="preserve">Zur Realisierung der </w:t>
-      </w:r>
-      <w:r>
-        <w:rPr>
-          <w:lang w:val="de-DE"/>
-        </w:rPr>
-        <w:t>CMP</w:t>
-      </w:r>
-      <w:r>
-        <w:rPr>
-          <w:lang w:val="de-DE"/>
-        </w:rPr>
-        <w:t xml:space="preserve"> kommt</w:t>
+        <w:t>Zur Realisierung der CMP kommt</w:t>
       </w:r>
       <w:r>
         <w:rPr>
@@ -4709,16 +4925,7 @@
           <w:highlight w:val="yellow"/>
           <w:lang w:val="de-DE"/>
         </w:rPr>
-        <w:t>C</w:t>
-      </w:r>
-      <w:bookmarkStart w:id="7" w:name="_GoBack"/>
-      <w:bookmarkEnd w:id="7"/>
-      <w:r>
-        <w:rPr>
-          <w:highlight w:val="yellow"/>
-          <w:lang w:val="de-DE"/>
-        </w:rPr>
-        <w:t>MP &amp; TSCP</w:t>
+        <w:t>CMP &amp; TSCP</w:t>
       </w:r>
     </w:p>
     <w:p>
@@ -5096,7 +5303,7 @@
           <w:lang w:val="de-DE"/>
         </w:rPr>
       </w:pPr>
-      <w:bookmarkStart w:id="8" w:name="_Ref470022666"/>
+      <w:bookmarkStart w:id="7" w:name="_Ref470022666"/>
       <w:r>
         <w:rPr>
           <w:lang w:val="de-DE"/>
@@ -5109,7 +5316,7 @@
         </w:rPr>
         <w:t>msetzung einer gemäß XA verteilten Transaktion</w:t>
       </w:r>
-      <w:bookmarkEnd w:id="8"/>
+      <w:bookmarkEnd w:id="7"/>
     </w:p>
     <w:p>
       <w:pPr>
@@ -5924,6 +6131,14 @@
         </w:rPr>
         <w:t xml:space="preserve"> Verbesserungen gegenüber Angular 1.x - insbesondere im Bereich der Performance – veranlassten das Projektteam zur Entwurfsentscheidung, den Admin-Client mit diesem Web-Application-Framework zu entwickeln.</w:t>
       </w:r>
+    </w:p>
+    <w:p>
+      <w:pPr>
+        <w:jc w:val="both"/>
+        <w:rPr>
+          <w:lang w:val="de-DE"/>
+        </w:rPr>
+      </w:pPr>
     </w:p>
     <w:p>
       <w:pPr>
@@ -6147,7 +6362,7 @@
                     <pic:cNvPicPr/>
                   </pic:nvPicPr>
                   <pic:blipFill>
-                    <a:blip r:embed="rId16">
+                    <a:blip r:embed="rId14">
                       <a:extLst>
                         <a:ext uri="{28A0092B-C50C-407E-A947-70E740481C1C}">
                           <a14:useLocalDpi xmlns:a14="http://schemas.microsoft.com/office/drawing/2010/main" val="0"/>
@@ -6337,7 +6552,6 @@
           <w:ilvl w:val="0"/>
           <w:numId w:val="35"/>
         </w:numPr>
-        <w:jc w:val="both"/>
         <w:rPr>
           <w:lang w:val="de-DE"/>
         </w:rPr>
@@ -6356,7 +6570,6 @@
           <w:ilvl w:val="0"/>
           <w:numId w:val="35"/>
         </w:numPr>
-        <w:jc w:val="both"/>
         <w:rPr>
           <w:lang w:val="de-DE"/>
         </w:rPr>
@@ -6375,7 +6588,6 @@
           <w:ilvl w:val="0"/>
           <w:numId w:val="35"/>
         </w:numPr>
-        <w:jc w:val="both"/>
         <w:rPr>
           <w:lang w:val="de-DE"/>
         </w:rPr>
@@ -6394,7 +6606,6 @@
           <w:ilvl w:val="0"/>
           <w:numId w:val="35"/>
         </w:numPr>
-        <w:jc w:val="both"/>
         <w:rPr>
           <w:lang w:val="de-DE"/>
         </w:rPr>
@@ -6527,7 +6738,7 @@
         <w:pStyle w:val="Listenabsatz"/>
         <w:numPr>
           <w:ilvl w:val="0"/>
-          <w:numId w:val="31"/>
+          <w:numId w:val="35"/>
         </w:numPr>
         <w:jc w:val="both"/>
         <w:rPr>
@@ -6546,7 +6757,7 @@
         <w:pStyle w:val="Listenabsatz"/>
         <w:numPr>
           <w:ilvl w:val="0"/>
-          <w:numId w:val="31"/>
+          <w:numId w:val="35"/>
         </w:numPr>
         <w:jc w:val="both"/>
         <w:rPr>
@@ -6557,25 +6768,7 @@
         <w:rPr>
           <w:lang w:val="de-DE"/>
         </w:rPr>
-        <w:t>Der Benchmarking-Client bereitet bereits während der Testdurchführung unterschiedliche Diagramme auf und stellt</w:t>
-      </w:r>
-      <w:r>
-        <w:rPr>
-          <w:lang w:val="de-DE"/>
-        </w:rPr>
-        <w:t xml:space="preserve"> diese</w:t>
-      </w:r>
-      <w:r>
-        <w:rPr>
-          <w:lang w:val="de-DE"/>
-        </w:rPr>
-        <w:t xml:space="preserve"> Live in der Maske da</w:t>
-      </w:r>
-      <w:r>
-        <w:rPr>
-          <w:lang w:val="de-DE"/>
-        </w:rPr>
-        <w:t>.</w:t>
+        <w:t>Neben der EXE-Datei wird ein Fat-Jar generiert, das alle Abhängigkeiten und Komponenten der jeweiligen Clients enthält und plattform-unabhängig mittels Java gestartet werden kann.</w:t>
       </w:r>
     </w:p>
     <w:p>
@@ -6583,7 +6776,7 @@
         <w:pStyle w:val="Listenabsatz"/>
         <w:numPr>
           <w:ilvl w:val="0"/>
-          <w:numId w:val="31"/>
+          <w:numId w:val="35"/>
         </w:numPr>
         <w:jc w:val="both"/>
         <w:rPr>
@@ -6594,6 +6787,96 @@
         <w:rPr>
           <w:lang w:val="de-DE"/>
         </w:rPr>
+        <w:t>Der Benchmarking-Client bereitet bereits während der Testdurchführung unterschiedliche Diagramme auf und stellt</w:t>
+      </w:r>
+      <w:r>
+        <w:rPr>
+          <w:lang w:val="de-DE"/>
+        </w:rPr>
+        <w:t xml:space="preserve"> diese</w:t>
+      </w:r>
+      <w:r>
+        <w:rPr>
+          <w:lang w:val="de-DE"/>
+        </w:rPr>
+        <w:t xml:space="preserve"> Live in der Maske da</w:t>
+      </w:r>
+      <w:r>
+        <w:rPr>
+          <w:lang w:val="de-DE"/>
+        </w:rPr>
+        <w:t>.</w:t>
+      </w:r>
+      <w:r>
+        <w:rPr>
+          <w:lang w:val="de-DE"/>
+        </w:rPr>
+        <w:t xml:space="preserve"> Diese sind in Anhang </w:t>
+      </w:r>
+      <w:r>
+        <w:rPr>
+          <w:lang w:val="de-DE"/>
+        </w:rPr>
+        <w:fldChar w:fldCharType="begin"/>
+      </w:r>
+      <w:r>
+        <w:rPr>
+          <w:lang w:val="de-DE"/>
+        </w:rPr>
+        <w:instrText xml:space="preserve"> REF _Ref469992103 \r \h </w:instrText>
+      </w:r>
+      <w:r>
+        <w:rPr>
+          <w:lang w:val="de-DE"/>
+        </w:rPr>
+      </w:r>
+      <w:r>
+        <w:rPr>
+          <w:lang w:val="de-DE"/>
+        </w:rPr>
+        <w:instrText xml:space="preserve"> \* MERGEFORMAT </w:instrText>
+      </w:r>
+      <w:r>
+        <w:rPr>
+          <w:lang w:val="de-DE"/>
+        </w:rPr>
+        <w:fldChar w:fldCharType="separate"/>
+      </w:r>
+      <w:r>
+        <w:rPr>
+          <w:lang w:val="de-DE"/>
+        </w:rPr>
+        <w:t>VI.C.2</w:t>
+      </w:r>
+      <w:r>
+        <w:rPr>
+          <w:lang w:val="de-DE"/>
+        </w:rPr>
+        <w:fldChar w:fldCharType="end"/>
+      </w:r>
+      <w:r>
+        <w:rPr>
+          <w:lang w:val="de-DE"/>
+        </w:rPr>
+        <w:t xml:space="preserve"> beispielhaft dargestellt.</w:t>
+      </w:r>
+    </w:p>
+    <w:p>
+      <w:pPr>
+        <w:pStyle w:val="Listenabsatz"/>
+        <w:numPr>
+          <w:ilvl w:val="0"/>
+          <w:numId w:val="35"/>
+        </w:numPr>
+        <w:jc w:val="both"/>
+        <w:rPr>
+          <w:lang w:val="de-DE"/>
+        </w:rPr>
+      </w:pPr>
+      <w:r>
+        <w:rPr>
+          <w:lang w:val="de-DE"/>
+        </w:rPr>
         <w:t>Serverseitig wird</w:t>
       </w:r>
       <w:r>
@@ -6645,6 +6928,9 @@
         <w:fldChar w:fldCharType="separate"/>
       </w:r>
       <w:r>
+        <w:rPr>
+          <w:lang w:val="de-DE"/>
+        </w:rPr>
         <w:t>[26]</w:t>
       </w:r>
       <w:r>
@@ -6662,11 +6948,22 @@
     </w:p>
     <w:p>
       <w:pPr>
-        <w:jc w:val="both"/>
-        <w:rPr>
-          <w:lang w:val="de-DE"/>
-        </w:rPr>
-      </w:pPr>
+        <w:pStyle w:val="Listenabsatz"/>
+        <w:numPr>
+          <w:ilvl w:val="0"/>
+          <w:numId w:val="35"/>
+        </w:numPr>
+        <w:jc w:val="both"/>
+        <w:rPr>
+          <w:lang w:val="de-DE"/>
+        </w:rPr>
+      </w:pPr>
+      <w:r>
+        <w:rPr>
+          <w:lang w:val="de-DE"/>
+        </w:rPr>
+        <w:t>Die Chatanwendung setzt auf die neusten Versionen bei Abhängigkeiten zu Bibliotheken und Frameworks. Weitestgehend alle durch die alte Chatanwendung bisher verwendeten Frameworks wurden ersetzt oder upgedated.</w:t>
+      </w:r>
     </w:p>
     <w:p>
       <w:pPr>
@@ -6814,7 +7111,7 @@
                     <pic:cNvPicPr/>
                   </pic:nvPicPr>
                   <pic:blipFill>
-                    <a:blip r:embed="rId17">
+                    <a:blip r:embed="rId15">
                       <a:extLst>
                         <a:ext uri="{28A0092B-C50C-407E-A947-70E740481C1C}">
                           <a14:useLocalDpi xmlns:a14="http://schemas.microsoft.com/office/drawing/2010/main" val="0"/>
@@ -6849,7 +7146,7 @@
           <w:lang w:val="de-DE"/>
         </w:rPr>
       </w:pPr>
-      <w:bookmarkStart w:id="9" w:name="_Ref469828293"/>
+      <w:bookmarkStart w:id="8" w:name="_Ref469828293"/>
       <w:r>
         <w:t xml:space="preserve">Abbildung </w:t>
       </w:r>
@@ -6871,7 +7168,7 @@
       <w:r>
         <w:fldChar w:fldCharType="end"/>
       </w:r>
-      <w:bookmarkEnd w:id="9"/>
+      <w:bookmarkEnd w:id="8"/>
       <w:r>
         <w:t>: Verteilung der Testumgebung</w:t>
       </w:r>
@@ -6888,6 +7185,7 @@
         <w:rPr>
           <w:lang w:val="de-DE"/>
         </w:rPr>
+        <w:lastRenderedPageBreak/>
         <w:t xml:space="preserve">Die aus </w:t>
       </w:r>
       <w:r>
@@ -7730,7 +8028,13 @@
         <w:rPr>
           <w:lang w:val="de-DE"/>
         </w:rPr>
-        <w:t xml:space="preserve"> in Kauf nehmen</w:t>
+        <w:t xml:space="preserve"> in </w:t>
+      </w:r>
+      <w:r>
+        <w:rPr>
+          <w:lang w:val="de-DE"/>
+        </w:rPr>
+        <w:t>Kauf nehmen</w:t>
       </w:r>
       <w:r>
         <w:rPr>
@@ -8012,11 +8316,13 @@
           <w:numId w:val="39"/>
         </w:numPr>
         <w:rPr>
-          <w:lang w:val="de-DE"/>
-        </w:rPr>
-      </w:pPr>
-      <w:r>
-        <w:rPr>
+          <w:highlight w:val="yellow"/>
+          <w:lang w:val="de-DE"/>
+        </w:rPr>
+      </w:pPr>
+      <w:r>
+        <w:rPr>
+          <w:highlight w:val="yellow"/>
           <w:lang w:val="de-DE"/>
         </w:rPr>
         <w:t>ØRTT gesamt</w:t>
@@ -8030,11 +8336,13 @@
           <w:numId w:val="39"/>
         </w:numPr>
         <w:rPr>
-          <w:lang w:val="de-DE"/>
-        </w:rPr>
-      </w:pPr>
-      <w:r>
-        <w:rPr>
+          <w:highlight w:val="yellow"/>
+          <w:lang w:val="de-DE"/>
+        </w:rPr>
+      </w:pPr>
+      <w:r>
+        <w:rPr>
+          <w:highlight w:val="yellow"/>
           <w:lang w:val="de-DE"/>
         </w:rPr>
         <w:t>RTT max</w:t>
@@ -8048,11 +8356,13 @@
           <w:numId w:val="39"/>
         </w:numPr>
         <w:rPr>
-          <w:lang w:val="de-DE"/>
-        </w:rPr>
-      </w:pPr>
-      <w:r>
-        <w:rPr>
+          <w:highlight w:val="yellow"/>
+          <w:lang w:val="de-DE"/>
+        </w:rPr>
+      </w:pPr>
+      <w:r>
+        <w:rPr>
+          <w:highlight w:val="yellow"/>
           <w:lang w:val="de-DE"/>
         </w:rPr>
         <w:t>RTT min</w:t>
@@ -8066,11 +8376,13 @@
           <w:numId w:val="39"/>
         </w:numPr>
         <w:rPr>
-          <w:lang w:val="de-DE"/>
-        </w:rPr>
-      </w:pPr>
-      <w:r>
-        <w:rPr>
+          <w:highlight w:val="yellow"/>
+          <w:lang w:val="de-DE"/>
+        </w:rPr>
+      </w:pPr>
+      <w:r>
+        <w:rPr>
+          <w:highlight w:val="yellow"/>
           <w:lang w:val="de-DE"/>
         </w:rPr>
         <w:t>ØRTT Server</w:t>
@@ -8084,11 +8396,13 @@
           <w:numId w:val="39"/>
         </w:numPr>
         <w:rPr>
-          <w:lang w:val="de-DE"/>
-        </w:rPr>
-      </w:pPr>
-      <w:r>
-        <w:rPr>
+          <w:highlight w:val="yellow"/>
+          <w:lang w:val="de-DE"/>
+        </w:rPr>
+      </w:pPr>
+      <w:r>
+        <w:rPr>
+          <w:highlight w:val="yellow"/>
           <w:lang w:val="de-DE"/>
         </w:rPr>
         <w:t>RTT SD</w:t>
@@ -8102,11 +8416,13 @@
           <w:numId w:val="39"/>
         </w:numPr>
         <w:rPr>
-          <w:lang w:val="de-DE"/>
-        </w:rPr>
-      </w:pPr>
-      <w:r>
-        <w:rPr>
+          <w:highlight w:val="yellow"/>
+          <w:lang w:val="de-DE"/>
+        </w:rPr>
+      </w:pPr>
+      <w:r>
+        <w:rPr>
+          <w:highlight w:val="yellow"/>
           <w:lang w:val="de-DE"/>
         </w:rPr>
         <w:t>ØCPU</w:t>
@@ -8120,11 +8436,13 @@
           <w:numId w:val="39"/>
         </w:numPr>
         <w:rPr>
-          <w:lang w:val="de-DE"/>
-        </w:rPr>
-      </w:pPr>
-      <w:r>
-        <w:rPr>
+          <w:highlight w:val="yellow"/>
+          <w:lang w:val="de-DE"/>
+        </w:rPr>
+      </w:pPr>
+      <w:r>
+        <w:rPr>
+          <w:highlight w:val="yellow"/>
           <w:lang w:val="de-DE"/>
         </w:rPr>
         <w:t>Freier Speicher</w:t>
@@ -8133,10 +8451,13 @@
     <w:p>
       <w:pPr>
         <w:pStyle w:val="Text"/>
-        <w:rPr>
-          <w:lang w:val="de-DE"/>
-        </w:rPr>
-      </w:pPr>
+        <w:ind w:firstLine="0"/>
+        <w:rPr>
+          <w:lang w:val="de-DE"/>
+        </w:rPr>
+      </w:pPr>
+      <w:bookmarkStart w:id="9" w:name="_GoBack"/>
+      <w:bookmarkEnd w:id="9"/>
     </w:p>
     <w:p>
       <w:pPr>
@@ -8148,22 +8469,6 @@
     </w:p>
     <w:p>
       <w:pPr>
-        <w:pStyle w:val="Text"/>
-        <w:rPr>
-          <w:lang w:val="de-DE"/>
-        </w:rPr>
-      </w:pPr>
-    </w:p>
-    <w:p>
-      <w:pPr>
-        <w:pStyle w:val="Text"/>
-        <w:rPr>
-          <w:lang w:val="de-DE"/>
-        </w:rPr>
-      </w:pPr>
-    </w:p>
-    <w:p>
-      <w:pPr>
         <w:pStyle w:val="berschrift3"/>
         <w:jc w:val="both"/>
         <w:rPr>
@@ -8284,7 +8589,14 @@
         <w:rPr>
           <w:lang w:val="de-DE"/>
         </w:rPr>
-        <w:t>Das führt im Vergleich zur vorherigen Implementierung zu einer höheren Belastung der Queue sowie der Threads die die in der Queue befindlichen Nachrichten server-seitig abarbeiten.</w:t>
+        <w:t xml:space="preserve">Das führt im Vergleich zur vorherigen Implementierung zu einer höheren Belastung der Queue sowie der Threads die die in der Queue befindlichen </w:t>
+      </w:r>
+      <w:r>
+        <w:rPr>
+          <w:lang w:val="de-DE"/>
+        </w:rPr>
+        <w:lastRenderedPageBreak/>
+        <w:t>Nachrichten server-seitig abarbeiten.</w:t>
       </w:r>
       <w:r>
         <w:rPr>
@@ -8305,6 +8617,13 @@
         </w:rPr>
         <w:t xml:space="preserve"> wird dies nochmal verdeutlicht. </w:t>
       </w:r>
+      <w:r>
+        <w:rPr>
+          <w:highlight w:val="yellow"/>
+          <w:lang w:val="de-DE"/>
+        </w:rPr>
+        <w:t>Zum Vergleich liegt im Anhang Y die Abbildung Z, welche das bisherige Vorgehen des ursprünglichen Benchmark-Clients zeigt.</w:t>
+      </w:r>
     </w:p>
     <w:p>
       <w:pPr>
@@ -8354,7 +8673,6 @@
         <w:rPr>
           <w:lang w:val="de-DE"/>
         </w:rPr>
-        <w:lastRenderedPageBreak/>
         <w:t>Dokumentation der Messergebnisse</w:t>
       </w:r>
     </w:p>
@@ -8366,11 +8684,13 @@
           <w:numId w:val="40"/>
         </w:numPr>
         <w:rPr>
-          <w:lang w:val="de-DE"/>
-        </w:rPr>
-      </w:pPr>
-      <w:r>
-        <w:rPr>
+          <w:highlight w:val="yellow"/>
+          <w:lang w:val="de-DE"/>
+        </w:rPr>
+      </w:pPr>
+      <w:r>
+        <w:rPr>
+          <w:highlight w:val="yellow"/>
           <w:lang w:val="de-DE"/>
         </w:rPr>
         <w:t>Excels und Screenshot</w:t>
@@ -8429,11 +8749,13 @@
           <w:numId w:val="31"/>
         </w:numPr>
         <w:rPr>
-          <w:lang w:val="de-DE"/>
-        </w:rPr>
-      </w:pPr>
-      <w:r>
-        <w:rPr>
+          <w:highlight w:val="yellow"/>
+          <w:lang w:val="de-DE"/>
+        </w:rPr>
+      </w:pPr>
+      <w:r>
+        <w:rPr>
+          <w:highlight w:val="yellow"/>
           <w:lang w:val="de-DE"/>
         </w:rPr>
         <w:t>Verlauf der gesamten Round Trip Time</w:t>
@@ -8446,8 +8768,14 @@
           <w:ilvl w:val="0"/>
           <w:numId w:val="31"/>
         </w:numPr>
-      </w:pPr>
-      <w:r>
+        <w:rPr>
+          <w:highlight w:val="yellow"/>
+        </w:rPr>
+      </w:pPr>
+      <w:r>
+        <w:rPr>
+          <w:highlight w:val="yellow"/>
+        </w:rPr>
         <w:t>Round Trip Time des Servers</w:t>
       </w:r>
     </w:p>
@@ -8459,11 +8787,13 @@
           <w:numId w:val="31"/>
         </w:numPr>
         <w:rPr>
-          <w:lang w:val="de-DE"/>
-        </w:rPr>
-      </w:pPr>
-      <w:r>
-        <w:rPr>
+          <w:highlight w:val="yellow"/>
+          <w:lang w:val="de-DE"/>
+        </w:rPr>
+      </w:pPr>
+      <w:r>
+        <w:rPr>
+          <w:highlight w:val="yellow"/>
           <w:lang w:val="de-DE"/>
         </w:rPr>
         <w:t>Peaks lassen sich durch gleichzeitige Zugriffe erklären?</w:t>
@@ -8476,8 +8806,14 @@
           <w:ilvl w:val="0"/>
           <w:numId w:val="31"/>
         </w:numPr>
-      </w:pPr>
-      <w:r>
+        <w:rPr>
+          <w:highlight w:val="yellow"/>
+        </w:rPr>
+      </w:pPr>
+      <w:r>
+        <w:rPr>
+          <w:highlight w:val="yellow"/>
+        </w:rPr>
         <w:t>Durchschnittliche RTT nach Clients gruppiert</w:t>
       </w:r>
     </w:p>
@@ -9899,7 +10235,7 @@
           <w:lang w:val="de-DE"/>
         </w:rPr>
         <w:sectPr>
-          <w:headerReference w:type="default" r:id="rId18"/>
+          <w:headerReference w:type="default" r:id="rId16"/>
           <w:pgSz w:w="12240" w:h="15840" w:code="1"/>
           <w:pgMar w:top="1008" w:right="936" w:bottom="1008" w:left="936" w:header="432" w:footer="432" w:gutter="0"/>
           <w:cols w:num="2" w:space="288"/>
@@ -10239,7 +10575,7 @@
                     <pic:cNvPicPr/>
                   </pic:nvPicPr>
                   <pic:blipFill>
-                    <a:blip r:embed="rId19">
+                    <a:blip r:embed="rId17">
                       <a:extLst>
                         <a:ext uri="{28A0092B-C50C-407E-A947-70E740481C1C}">
                           <a14:useLocalDpi xmlns:a14="http://schemas.microsoft.com/office/drawing/2010/main" val="0"/>
@@ -10508,7 +10844,7 @@
                     <pic:cNvPicPr/>
                   </pic:nvPicPr>
                   <pic:blipFill>
-                    <a:blip r:embed="rId20">
+                    <a:blip r:embed="rId18">
                       <a:extLst>
                         <a:ext uri="{28A0092B-C50C-407E-A947-70E740481C1C}">
                           <a14:useLocalDpi xmlns:a14="http://schemas.microsoft.com/office/drawing/2010/main" val="0"/>
@@ -10825,7 +11161,7 @@
             <o:lock v:ext="edit" aspectratio="t"/>
           </v:shapetype>
           <v:shape id="_x0000_s1026" type="#_x0000_t75" style="position:absolute;left:0;text-align:left;margin-left:.05pt;margin-top:.6pt;width:194.05pt;height:235.7pt;z-index:-251656704;mso-position-horizontal:absolute;mso-position-horizontal-relative:text;mso-position-vertical:absolute;mso-position-vertical-relative:text;mso-width-relative:page;mso-height-relative:page" wrapcoords="-73 0 -73 21540 21600 21540 21600 0 -73 0">
-            <v:imagedata r:id="rId21" o:title="clientMaske1"/>
+            <v:imagedata r:id="rId19" o:title="clientMaske1"/>
             <w10:wrap type="through"/>
           </v:shape>
         </w:pict>
@@ -10836,8 +11172,8 @@
           <w:lang w:val="de-DE"/>
         </w:rPr>
         <w:pict>
-          <v:shape id="_x0000_i1025" type="#_x0000_t75" style="width:311.25pt;height:360.75pt">
-            <v:imagedata r:id="rId22" o:title="clientMaske2" cropleft="157f" cropright="304f"/>
+          <v:shape id="_x0000_i1025" type="#_x0000_t75" style="width:311.05pt;height:360.6pt">
+            <v:imagedata r:id="rId20" o:title="clientMaske2" cropleft="157f" cropright="304f"/>
           </v:shape>
         </w:pict>
       </w:r>
@@ -10946,7 +11282,7 @@
         </w:rPr>
         <w:pict>
           <v:shape id="_x0000_s1028" type="#_x0000_t75" style="position:absolute;left:0;text-align:left;margin-left:254.95pt;margin-top:10.2pt;width:248.4pt;height:177.25pt;z-index:-251651584;mso-position-horizontal-relative:text;mso-position-vertical-relative:text;mso-width-relative:page;mso-height-relative:page" wrapcoords="-60 0 -60 21516 21600 21516 21600 0 -60 0">
-            <v:imagedata r:id="rId23" o:title="benchmarkingMaske2"/>
+            <v:imagedata r:id="rId21" o:title="benchmarkingMaske2"/>
             <w10:wrap type="tight"/>
           </v:shape>
         </w:pict>
@@ -10964,8 +11300,8 @@
           <w:lang w:val="de-DE"/>
         </w:rPr>
         <w:pict>
-          <v:shape id="_x0000_i1026" type="#_x0000_t75" style="width:249pt;height:178.5pt">
-            <v:imagedata r:id="rId24" o:title="benchmarkingMaske1"/>
+          <v:shape id="_x0000_i1026" type="#_x0000_t75" style="width:249.4pt;height:178.55pt">
+            <v:imagedata r:id="rId22" o:title="benchmarkingMaske1"/>
           </v:shape>
         </w:pict>
       </w:r>
@@ -10991,7 +11327,7 @@
         </w:rPr>
         <w:pict>
           <v:shape id="_x0000_s1029" type="#_x0000_t75" style="position:absolute;left:0;text-align:left;margin-left:258.75pt;margin-top:10.2pt;width:249.4pt;height:178pt;z-index:-251649536;mso-position-horizontal-relative:text;mso-position-vertical-relative:text;mso-width-relative:page;mso-height-relative:page" wrapcoords="-65 0 -65 21509 21600 21509 21600 0 -65 0">
-            <v:imagedata r:id="rId25" o:title="benchmarkingMaske4"/>
+            <v:imagedata r:id="rId23" o:title="benchmarkingMaske4"/>
             <w10:wrap type="tight"/>
           </v:shape>
         </w:pict>
@@ -11009,8 +11345,8 @@
           <w:lang w:val="de-DE"/>
         </w:rPr>
         <w:pict>
-          <v:shape id="_x0000_i1027" type="#_x0000_t75" style="width:247.5pt;height:177pt">
-            <v:imagedata r:id="rId26" o:title="benchmarkingMaske3"/>
+          <v:shape id="_x0000_i1027" type="#_x0000_t75" style="width:247.7pt;height:177.4pt">
+            <v:imagedata r:id="rId24" o:title="benchmarkingMaske3"/>
           </v:shape>
         </w:pict>
       </w:r>
@@ -11036,7 +11372,7 @@
         </w:rPr>
         <w:pict>
           <v:shape id="_x0000_s1030" type="#_x0000_t75" style="position:absolute;left:0;text-align:left;margin-left:262.6pt;margin-top:10.35pt;width:249.75pt;height:177.7pt;z-index:-251647488;mso-position-horizontal-relative:text;mso-position-vertical-relative:text;mso-width-relative:page;mso-height-relative:page" wrapcoords="-56 0 -56 21521 21600 21521 21600 0 -56 0">
-            <v:imagedata r:id="rId27" o:title="benchmarkingMaske6"/>
+            <v:imagedata r:id="rId25" o:title="benchmarkingMaske6"/>
             <w10:wrap type="tight"/>
           </v:shape>
         </w:pict>
@@ -11054,8 +11390,8 @@
           <w:lang w:val="de-DE"/>
         </w:rPr>
         <w:pict>
-          <v:shape id="_x0000_i1028" type="#_x0000_t75" style="width:248.25pt;height:175.5pt">
-            <v:imagedata r:id="rId28" o:title="benchmarkingMaske5"/>
+          <v:shape id="_x0000_i1028" type="#_x0000_t75" style="width:248.25pt;height:175.7pt">
+            <v:imagedata r:id="rId26" o:title="benchmarkingMaske5"/>
           </v:shape>
         </w:pict>
       </w:r>
@@ -11150,7 +11486,7 @@
                     </pic:cNvPicPr>
                   </pic:nvPicPr>
                   <pic:blipFill>
-                    <a:blip r:embed="rId29" cstate="print">
+                    <a:blip r:embed="rId27" cstate="print">
                       <a:extLst>
                         <a:ext uri="{28A0092B-C50C-407E-A947-70E740481C1C}">
                           <a14:useLocalDpi xmlns:a14="http://schemas.microsoft.com/office/drawing/2010/main" val="0"/>
@@ -11204,7 +11540,7 @@
                     </pic:cNvPicPr>
                   </pic:nvPicPr>
                   <pic:blipFill>
-                    <a:blip r:embed="rId30" cstate="print">
+                    <a:blip r:embed="rId28" cstate="print">
                       <a:extLst>
                         <a:ext uri="{28A0092B-C50C-407E-A947-70E740481C1C}">
                           <a14:useLocalDpi xmlns:a14="http://schemas.microsoft.com/office/drawing/2010/main" val="0"/>
@@ -11258,7 +11594,7 @@
                     </pic:cNvPicPr>
                   </pic:nvPicPr>
                   <pic:blipFill>
-                    <a:blip r:embed="rId31" cstate="print">
+                    <a:blip r:embed="rId29" cstate="print">
                       <a:extLst>
                         <a:ext uri="{28A0092B-C50C-407E-A947-70E740481C1C}">
                           <a14:useLocalDpi xmlns:a14="http://schemas.microsoft.com/office/drawing/2010/main" val="0"/>
@@ -11312,7 +11648,7 @@
                     </pic:cNvPicPr>
                   </pic:nvPicPr>
                   <pic:blipFill>
-                    <a:blip r:embed="rId32" cstate="print">
+                    <a:blip r:embed="rId30" cstate="print">
                       <a:extLst>
                         <a:ext uri="{28A0092B-C50C-407E-A947-70E740481C1C}">
                           <a14:useLocalDpi xmlns:a14="http://schemas.microsoft.com/office/drawing/2010/main" val="0"/>
@@ -11469,6 +11805,7 @@
   <w:footnote w:id="4">
     <w:p>
       <w:pPr>
+        <w:ind w:firstLine="202"/>
         <w:rPr>
           <w:lang w:val="de-DE"/>
         </w:rPr>
@@ -11476,12 +11813,16 @@
       <w:r>
         <w:rPr>
           <w:rStyle w:val="Funotenzeichen"/>
+          <w:sz w:val="16"/>
+          <w:szCs w:val="16"/>
         </w:rPr>
         <w:footnoteRef/>
       </w:r>
       <w:r>
         <w:rPr>
-          <w:lang w:val="de-DE"/>
+          <w:rStyle w:val="Funotenzeichen"/>
+          <w:sz w:val="16"/>
+          <w:szCs w:val="16"/>
         </w:rPr>
         <w:t xml:space="preserve"> </w:t>
       </w:r>
@@ -11905,7 +12246,7 @@
       <w:rPr>
         <w:noProof/>
       </w:rPr>
-      <w:t>17</w:t>
+      <w:t>8</w:t>
     </w:r>
     <w:r>
       <w:fldChar w:fldCharType="end"/>
@@ -15606,7 +15947,7 @@
 </file>
 
 <file path=customXml/itemProps1.xml><?xml version="1.0" encoding="utf-8"?>
-<ds:datastoreItem xmlns:ds="http://schemas.openxmlformats.org/officeDocument/2006/customXml" ds:itemID="{C16E5C82-9528-4F7B-815E-C5C2649702E4}">
+<ds:datastoreItem xmlns:ds="http://schemas.openxmlformats.org/officeDocument/2006/customXml" ds:itemID="{61AF055C-3869-4A59-9F8F-8F7A10265B5F}">
   <ds:schemaRefs>
     <ds:schemaRef ds:uri="http://schemas.openxmlformats.org/officeDocument/2006/bibliography"/>
   </ds:schemaRefs>

</xml_diff>

<commit_message>
Fazit + JMS Abbildung für Felix
</commit_message>
<xml_diff>
--- a/dokumentation/studienarbeit.docx
+++ b/dokumentation/studienarbeit.docx
@@ -6,16 +6,12 @@
       <w:pPr>
         <w:pStyle w:val="Text"/>
         <w:ind w:firstLine="0"/>
-        <w:jc w:val="center"/>
         <w:rPr>
           <w:sz w:val="18"/>
           <w:szCs w:val="18"/>
           <w:lang w:val="de-DE"/>
         </w:rPr>
       </w:pPr>
-      <w:r>
-        <w:t xml:space="preserve"> </w:t>
-      </w:r>
     </w:p>
     <w:p>
       <w:pPr>
@@ -88,8 +84,6 @@
         </w:rPr>
         <w:t>M. Auch</w:t>
       </w:r>
-      <w:bookmarkStart w:id="0" w:name="_GoBack"/>
-      <w:bookmarkEnd w:id="0"/>
     </w:p>
     <w:p>
       <w:pPr>
@@ -171,7 +165,7 @@
       <w:pPr>
         <w:pStyle w:val="IndexTerms"/>
       </w:pPr>
-      <w:bookmarkStart w:id="1" w:name="PointTmp"/>
+      <w:bookmarkStart w:id="0" w:name="PointTmp"/>
       <w:r>
         <w:rPr>
           <w:i/>
@@ -204,7 +198,7 @@
         <w:jc w:val="both"/>
       </w:pPr>
     </w:p>
-    <w:bookmarkEnd w:id="1"/>
+    <w:bookmarkEnd w:id="0"/>
     <w:p>
       <w:pPr>
         <w:pStyle w:val="berschrift1"/>
@@ -1003,19 +997,19 @@
         </w:rPr>
         <w:t xml:space="preserve">. Aus diesem Grund werden </w:t>
       </w:r>
-      <w:commentRangeStart w:id="2"/>
+      <w:commentRangeStart w:id="1"/>
       <w:r>
         <w:rPr>
           <w:lang w:val="de-DE"/>
         </w:rPr>
         <w:t>MQ</w:t>
       </w:r>
-      <w:commentRangeEnd w:id="2"/>
+      <w:commentRangeEnd w:id="1"/>
       <w:r>
         <w:rPr>
           <w:rStyle w:val="Kommentarzeichen"/>
         </w:rPr>
-        <w:commentReference w:id="2"/>
+        <w:commentReference w:id="1"/>
       </w:r>
       <w:r>
         <w:rPr>
@@ -1128,6 +1122,9 @@
         <w:fldChar w:fldCharType="separate"/>
       </w:r>
       <w:r>
+        <w:rPr>
+          <w:lang w:val="de-DE"/>
+        </w:rPr>
         <w:t>[3]</w:t>
       </w:r>
       <w:r>
@@ -1305,16 +1302,14 @@
         <w:keepNext/>
         <w:jc w:val="both"/>
       </w:pPr>
-      <w:r>
-        <w:rPr>
-          <w:noProof/>
-          <w:lang w:val="de-DE" w:eastAsia="de-DE"/>
-        </w:rPr>
+      <w:bookmarkStart w:id="2" w:name="_GoBack"/>
+      <w:bookmarkEnd w:id="2"/>
+      <w:r>
         <w:drawing>
-          <wp:inline distT="0" distB="0" distL="0" distR="0" wp14:anchorId="53461529" wp14:editId="42A6A5CE">
-            <wp:extent cx="3200400" cy="1212850"/>
-            <wp:effectExtent l="0" t="0" r="0" b="6350"/>
-            <wp:docPr id="11" name="Grafik 11"/>
+          <wp:inline distT="0" distB="0" distL="0" distR="0" wp14:anchorId="07DBF45B" wp14:editId="2FFBF678">
+            <wp:extent cx="3200400" cy="1723292"/>
+            <wp:effectExtent l="0" t="0" r="0" b="0"/>
+            <wp:docPr id="21" name="Grafik 21" descr="https://raw.githubusercontent.com/chrissike/chatapplication/chatappWF10/dokumentation/JMS.png?token=AVnTJklrGiO1cmw18-mCdlbhQK8sugdKks5YZUShwA%3D%3D"/>
             <wp:cNvGraphicFramePr>
               <a:graphicFrameLocks xmlns:a="http://schemas.openxmlformats.org/drawingml/2006/main" noChangeAspect="1"/>
             </wp:cNvGraphicFramePr>
@@ -1322,23 +1317,36 @@
               <a:graphicData uri="http://schemas.openxmlformats.org/drawingml/2006/picture">
                 <pic:pic xmlns:pic="http://schemas.openxmlformats.org/drawingml/2006/picture">
                   <pic:nvPicPr>
-                    <pic:cNvPr id="1" name=""/>
-                    <pic:cNvPicPr/>
+                    <pic:cNvPr id="0" name="Picture 12" descr="https://raw.githubusercontent.com/chrissike/chatapplication/chatappWF10/dokumentation/JMS.png?token=AVnTJklrGiO1cmw18-mCdlbhQK8sugdKks5YZUShwA%3D%3D"/>
+                    <pic:cNvPicPr>
+                      <a:picLocks noChangeAspect="1" noChangeArrowheads="1"/>
+                    </pic:cNvPicPr>
                   </pic:nvPicPr>
                   <pic:blipFill>
-                    <a:blip r:embed="rId10"/>
+                    <a:blip r:embed="rId10">
+                      <a:extLst>
+                        <a:ext uri="{28A0092B-C50C-407E-A947-70E740481C1C}">
+                          <a14:useLocalDpi xmlns:a14="http://schemas.microsoft.com/office/drawing/2010/main" val="0"/>
+                        </a:ext>
+                      </a:extLst>
+                    </a:blip>
+                    <a:srcRect/>
                     <a:stretch>
                       <a:fillRect/>
                     </a:stretch>
                   </pic:blipFill>
-                  <pic:spPr>
+                  <pic:spPr bwMode="auto">
                     <a:xfrm>
                       <a:off x="0" y="0"/>
-                      <a:ext cx="3200400" cy="1212850"/>
+                      <a:ext cx="3200400" cy="1723292"/>
                     </a:xfrm>
                     <a:prstGeom prst="rect">
                       <a:avLst/>
                     </a:prstGeom>
+                    <a:noFill/>
+                    <a:ln>
+                      <a:noFill/>
+                    </a:ln>
                   </pic:spPr>
                 </pic:pic>
               </a:graphicData>
@@ -1438,6 +1446,7 @@
         <w:rPr>
           <w:lang w:val="de-DE"/>
         </w:rPr>
+        <w:lastRenderedPageBreak/>
         <w:t xml:space="preserve">Würde JMS </w:t>
       </w:r>
       <w:commentRangeStart w:id="4"/>
@@ -1550,14 +1559,7 @@
         <w:rPr>
           <w:lang w:val="de-DE"/>
         </w:rPr>
-        <w:t xml:space="preserve">als </w:t>
-      </w:r>
-      <w:r>
-        <w:rPr>
-          <w:lang w:val="de-DE"/>
-        </w:rPr>
-        <w:lastRenderedPageBreak/>
-        <w:t>Client bezeichnet. D</w:t>
+        <w:t>als Client bezeichnet. D</w:t>
       </w:r>
       <w:r>
         <w:rPr>
@@ -2113,6 +2115,9 @@
         <w:fldChar w:fldCharType="separate"/>
       </w:r>
       <w:r>
+        <w:rPr>
+          <w:lang w:val="de-DE"/>
+        </w:rPr>
         <w:t>[6]</w:t>
       </w:r>
       <w:r>
@@ -2195,6 +2200,9 @@
         <w:fldChar w:fldCharType="separate"/>
       </w:r>
       <w:r>
+        <w:rPr>
+          <w:lang w:val="de-DE"/>
+        </w:rPr>
         <w:t>[7]</w:t>
       </w:r>
       <w:r>
@@ -2293,7 +2301,13 @@
         <w:rPr>
           <w:lang w:val="de-DE"/>
         </w:rPr>
-        <w:t>Für die Verarbeitung von Transaktionen werden sogenannte Transaktionssysteme eingesetzt. Diese müssen die Einhaltung der ACID-Kriterien gewährleisten.</w:t>
+        <w:t xml:space="preserve">Für die Verarbeitung von Transaktionen werden sogenannte Transaktionssysteme eingesetzt. Diese müssen die Einhaltung </w:t>
+      </w:r>
+      <w:r>
+        <w:rPr>
+          <w:lang w:val="de-DE"/>
+        </w:rPr>
+        <w:t>der ACID-Kriterien gewährleisten.</w:t>
       </w:r>
       <w:r>
         <w:rPr>
@@ -2338,6 +2352,9 @@
         <w:fldChar w:fldCharType="separate"/>
       </w:r>
       <w:r>
+        <w:rPr>
+          <w:lang w:val="de-DE"/>
+        </w:rPr>
         <w:t>[8]</w:t>
       </w:r>
       <w:r>
@@ -2356,13 +2373,7 @@
         <w:rPr>
           <w:lang w:val="de-DE"/>
         </w:rPr>
-        <w:t xml:space="preserve"> Wichtig für das Verständnis von Transaktionen sind zudem </w:t>
-      </w:r>
-      <w:r>
-        <w:rPr>
-          <w:lang w:val="de-DE"/>
-        </w:rPr>
-        <w:t>die Phasen, die während der Verarbeitung einer Transaktion eintreten können.</w:t>
+        <w:t xml:space="preserve"> Wichtig für das Verständnis von Transaktionen sind zudem die Phasen, die während der Verarbeitung einer Transaktion eintreten können.</w:t>
       </w:r>
     </w:p>
     <w:p>
@@ -2508,6 +2519,9 @@
         <w:fldChar w:fldCharType="separate"/>
       </w:r>
       <w:r>
+        <w:rPr>
+          <w:lang w:val="de-DE"/>
+        </w:rPr>
         <w:t>[9]</w:t>
       </w:r>
       <w:r>
@@ -2559,6 +2573,9 @@
         <w:fldChar w:fldCharType="separate"/>
       </w:r>
       <w:r>
+        <w:rPr>
+          <w:lang w:val="de-DE"/>
+        </w:rPr>
         <w:t>[10]</w:t>
       </w:r>
       <w:r>
@@ -2809,7 +2826,14 @@
         <w:rPr>
           <w:lang w:val="de-DE"/>
         </w:rPr>
-        <w:t xml:space="preserve"> die Möglichkeit bieten, Nachrichten an eine Gruppe angemeldeter Benutzer zu versenden und Nachrichten anderer Benutzer zu empfangen. Demnach sind zusätzlich zum Senden und Empfangen von Nachrichten ein Logi</w:t>
+        <w:t xml:space="preserve"> die Möglichkeit bieten, Nachrichten an eine Gruppe angemeldeter Benutzer zu versenden und Nachrichten anderer Benutzer zu </w:t>
+      </w:r>
+      <w:r>
+        <w:rPr>
+          <w:lang w:val="de-DE"/>
+        </w:rPr>
+        <w:lastRenderedPageBreak/>
+        <w:t>empfangen. Demnach sind zusätzlich zum Senden und Empfangen von Nachrichten ein Logi</w:t>
       </w:r>
       <w:r>
         <w:rPr>
@@ -2821,14 +2845,7 @@
         <w:rPr>
           <w:lang w:val="de-DE"/>
         </w:rPr>
-        <w:t>Dabei soll die Performance der Chatanwendung mithilfe eines Benchmarking-Clients unter Berücksichtigung ver</w:t>
-      </w:r>
-      <w:r>
-        <w:rPr>
-          <w:lang w:val="de-DE"/>
-        </w:rPr>
-        <w:lastRenderedPageBreak/>
-        <w:t>schiedener Metriken überwacht werden können.</w:t>
+        <w:t>Dabei soll die Performance der Chatanwendung mithilfe eines Benchmarking-Clients unter Berücksichtigung verschiedener Metriken überwacht werden können.</w:t>
       </w:r>
       <w:r>
         <w:rPr>
@@ -3273,7 +3290,6 @@
       <w:r>
         <w:rPr>
           <w:noProof/>
-          <w:lang w:val="de-DE" w:eastAsia="de-DE"/>
         </w:rPr>
         <w:drawing>
           <wp:inline distT="0" distB="0" distL="0" distR="0" wp14:anchorId="0E33967F" wp14:editId="6C2144A0">
@@ -3703,7 +3719,6 @@
       <w:r>
         <w:rPr>
           <w:noProof/>
-          <w:lang w:val="de-DE" w:eastAsia="de-DE"/>
         </w:rPr>
         <w:drawing>
           <wp:inline distT="0" distB="0" distL="0" distR="0" wp14:anchorId="53529AB2" wp14:editId="23058026">
@@ -3865,7 +3880,6 @@
       <w:r>
         <w:rPr>
           <w:noProof/>
-          <w:lang w:val="de-DE" w:eastAsia="de-DE"/>
         </w:rPr>
         <w:drawing>
           <wp:inline distT="0" distB="0" distL="0" distR="0" wp14:anchorId="2511F159" wp14:editId="3C649802">
@@ -4046,7 +4060,6 @@
       <w:r>
         <w:rPr>
           <w:noProof/>
-          <w:lang w:val="de-DE" w:eastAsia="de-DE"/>
         </w:rPr>
         <w:drawing>
           <wp:inline distT="0" distB="0" distL="0" distR="0" wp14:anchorId="7A2852CC" wp14:editId="77FD66A6">
@@ -4317,7 +4330,6 @@
       <w:r>
         <w:rPr>
           <w:noProof/>
-          <w:lang w:val="de-DE" w:eastAsia="de-DE"/>
         </w:rPr>
         <w:drawing>
           <wp:inline distT="0" distB="0" distL="0" distR="0" wp14:anchorId="4F57E8F6" wp14:editId="7A910C8A">
@@ -4557,6 +4569,9 @@
         <w:fldChar w:fldCharType="separate"/>
       </w:r>
       <w:r>
+        <w:rPr>
+          <w:lang w:val="de-DE"/>
+        </w:rPr>
         <w:t>[11], [12]</w:t>
       </w:r>
       <w:r>
@@ -4932,6 +4947,9 @@
         <w:fldChar w:fldCharType="separate"/>
       </w:r>
       <w:r>
+        <w:rPr>
+          <w:lang w:val="de-DE"/>
+        </w:rPr>
         <w:t>[14]</w:t>
       </w:r>
       <w:r>
@@ -4965,6 +4983,9 @@
         <w:fldChar w:fldCharType="separate"/>
       </w:r>
       <w:r>
+        <w:rPr>
+          <w:lang w:val="de-DE"/>
+        </w:rPr>
         <w:t>[15]</w:t>
       </w:r>
       <w:r>
@@ -5088,6 +5109,9 @@
         <w:fldChar w:fldCharType="separate"/>
       </w:r>
       <w:r>
+        <w:rPr>
+          <w:lang w:val="de-DE"/>
+        </w:rPr>
         <w:t>[16]</w:t>
       </w:r>
       <w:r>
@@ -5157,6 +5181,9 @@
         <w:fldChar w:fldCharType="separate"/>
       </w:r>
       <w:r>
+        <w:rPr>
+          <w:lang w:val="de-DE"/>
+        </w:rPr>
         <w:t>[17]</w:t>
       </w:r>
       <w:r>
@@ -5209,6 +5236,9 @@
         <w:fldChar w:fldCharType="separate"/>
       </w:r>
       <w:r>
+        <w:rPr>
+          <w:lang w:val="de-DE"/>
+        </w:rPr>
         <w:t>[18]</w:t>
       </w:r>
       <w:r>
@@ -5318,6 +5348,9 @@
         <w:fldChar w:fldCharType="separate"/>
       </w:r>
       <w:r>
+        <w:rPr>
+          <w:lang w:val="de-DE"/>
+        </w:rPr>
         <w:t>[19]</w:t>
       </w:r>
       <w:r>
@@ -5370,6 +5403,9 @@
         <w:fldChar w:fldCharType="separate"/>
       </w:r>
       <w:r>
+        <w:rPr>
+          <w:lang w:val="de-DE"/>
+        </w:rPr>
         <w:t>[20]</w:t>
       </w:r>
       <w:r>
@@ -5466,6 +5502,9 @@
         <w:fldChar w:fldCharType="separate"/>
       </w:r>
       <w:r>
+        <w:rPr>
+          <w:lang w:val="de-DE"/>
+        </w:rPr>
         <w:t>[19]</w:t>
       </w:r>
       <w:r>
@@ -5532,27 +5571,13 @@
         <w:rPr>
           <w:lang w:val="de-DE"/>
         </w:rPr>
-        <w:t xml:space="preserve">Der Transaktionsmanager der für die Implementierung verteilter Transaktionen mit EJB benötigt </w:t>
-      </w:r>
-      <w:commentRangeStart w:id="17"/>
-      <w:r>
-        <w:rPr>
-          <w:lang w:val="de-DE"/>
-        </w:rPr>
-        <w:t xml:space="preserve">wird, wird </w:t>
-      </w:r>
-      <w:commentRangeEnd w:id="17"/>
-      <w:r>
-        <w:rPr>
-          <w:rStyle w:val="Kommentarzeichen"/>
-        </w:rPr>
-        <w:commentReference w:id="17"/>
-      </w:r>
-      <w:r>
-        <w:rPr>
-          <w:lang w:val="de-DE"/>
-        </w:rPr>
-        <w:t>von Wildfly bereitgestellt. Die Schnittstelle zu diesem Transaktionsmanager wird durch JTA (Java Transaction API) definiert. JTA basiert auf dem XA-Standard der den Rahmen für die umzusetzende Transaktion bildet</w:t>
+        <w:t xml:space="preserve">Für die Implementierung verteilter Transaktionen mit EJB wird ein Transaktionsmanager benötigt, dieser wird von Wildfly bereitgestellt. </w:t>
+      </w:r>
+      <w:r>
+        <w:rPr>
+          <w:lang w:val="de-DE"/>
+        </w:rPr>
+        <w:t>Schnittstelle zu diesem Transaktionsmanager wird durch JTA (Java Transaction API) definiert. JTA basiert auf dem XA-Standard der den Rahmen für die umzusetzende Transaktion bildet</w:t>
       </w:r>
       <w:r>
         <w:rPr>
@@ -5579,6 +5604,9 @@
         <w:fldChar w:fldCharType="separate"/>
       </w:r>
       <w:r>
+        <w:rPr>
+          <w:lang w:val="de-DE"/>
+        </w:rPr>
         <w:t>[20]</w:t>
       </w:r>
       <w:r>
@@ -5668,6 +5696,9 @@
         <w:fldChar w:fldCharType="separate"/>
       </w:r>
       <w:r>
+        <w:rPr>
+          <w:lang w:val="de-DE"/>
+        </w:rPr>
         <w:t>[21]</w:t>
       </w:r>
       <w:r>
@@ -6079,6 +6110,9 @@
         <w:fldChar w:fldCharType="separate"/>
       </w:r>
       <w:r>
+        <w:rPr>
+          <w:lang w:val="de-DE"/>
+        </w:rPr>
         <w:t>[23]</w:t>
       </w:r>
       <w:r>
@@ -6162,6 +6196,9 @@
         <w:fldChar w:fldCharType="separate"/>
       </w:r>
       <w:r>
+        <w:rPr>
+          <w:lang w:val="de-DE"/>
+        </w:rPr>
         <w:t>[24]</w:t>
       </w:r>
       <w:r>
@@ -6209,6 +6246,9 @@
         <w:fldChar w:fldCharType="separate"/>
       </w:r>
       <w:r>
+        <w:rPr>
+          <w:lang w:val="de-DE"/>
+        </w:rPr>
         <w:t>[24]</w:t>
       </w:r>
       <w:r>
@@ -6324,6 +6364,9 @@
         <w:fldChar w:fldCharType="separate"/>
       </w:r>
       <w:r>
+        <w:rPr>
+          <w:lang w:val="de-DE"/>
+        </w:rPr>
         <w:t>[25]</w:t>
       </w:r>
       <w:r>
@@ -6413,6 +6456,9 @@
         <w:fldChar w:fldCharType="separate"/>
       </w:r>
       <w:r>
+        <w:rPr>
+          <w:lang w:val="de-DE"/>
+        </w:rPr>
         <w:t>[26]</w:t>
       </w:r>
       <w:r>
@@ -6471,7 +6517,6 @@
       <w:r>
         <w:rPr>
           <w:noProof/>
-          <w:lang w:val="de-DE" w:eastAsia="de-DE"/>
         </w:rPr>
         <w:drawing>
           <wp:inline distT="0" distB="0" distL="0" distR="0" wp14:anchorId="299B0EE8" wp14:editId="3C97AF07">
@@ -6565,7 +6610,7 @@
         </w:rPr>
         <w:t xml:space="preserve">Die obligatorische AppComponent greift für die Darstellung weiterer Daten auf die ChatClientListComponent und die StatisticsComponent </w:t>
       </w:r>
-      <w:commentRangeStart w:id="18"/>
+      <w:commentRangeStart w:id="17"/>
       <w:r>
         <w:rPr>
           <w:highlight w:val="red"/>
@@ -6573,7 +6618,7 @@
         </w:rPr>
         <w:t>zurück</w:t>
       </w:r>
-      <w:commentRangeEnd w:id="18"/>
+      <w:commentRangeEnd w:id="17"/>
       <w:r>
         <w:rPr>
           <w:rStyle w:val="Kommentarzeichen"/>
@@ -6581,7 +6626,7 @@
           <w:iCs w:val="0"/>
           <w:color w:val="auto"/>
         </w:rPr>
-        <w:commentReference w:id="18"/>
+        <w:commentReference w:id="17"/>
       </w:r>
       <w:r>
         <w:rPr>
@@ -6826,6 +6871,9 @@
         <w:fldChar w:fldCharType="separate"/>
       </w:r>
       <w:r>
+        <w:rPr>
+          <w:lang w:val="de-DE"/>
+        </w:rPr>
         <w:t>[27]</w:t>
       </w:r>
       <w:r>
@@ -7087,6 +7135,9 @@
         <w:fldChar w:fldCharType="separate"/>
       </w:r>
       <w:r>
+        <w:rPr>
+          <w:lang w:val="de-DE"/>
+        </w:rPr>
         <w:t>[28]</w:t>
       </w:r>
       <w:r>
@@ -7249,7 +7300,6 @@
       <w:r>
         <w:rPr>
           <w:noProof/>
-          <w:lang w:val="de-DE" w:eastAsia="de-DE"/>
         </w:rPr>
         <w:lastRenderedPageBreak/>
         <w:drawing>
@@ -7303,7 +7353,7 @@
           <w:lang w:val="de-DE"/>
         </w:rPr>
       </w:pPr>
-      <w:bookmarkStart w:id="19" w:name="_Ref469828293"/>
+      <w:bookmarkStart w:id="18" w:name="_Ref469828293"/>
       <w:r>
         <w:rPr>
           <w:lang w:val="de-DE"/>
@@ -7332,7 +7382,7 @@
       <w:r>
         <w:fldChar w:fldCharType="end"/>
       </w:r>
-      <w:bookmarkEnd w:id="19"/>
+      <w:bookmarkEnd w:id="18"/>
       <w:r>
         <w:rPr>
           <w:lang w:val="de-DE"/>
@@ -8045,6 +8095,9 @@
         <w:fldChar w:fldCharType="separate"/>
       </w:r>
       <w:r>
+        <w:rPr>
+          <w:lang w:val="de-DE"/>
+        </w:rPr>
         <w:t>[29]</w:t>
       </w:r>
       <w:r>
@@ -8220,6 +8273,9 @@
         <w:fldChar w:fldCharType="separate"/>
       </w:r>
       <w:r>
+        <w:rPr>
+          <w:lang w:val="de-DE"/>
+        </w:rPr>
         <w:t>[30]</w:t>
       </w:r>
       <w:r>
@@ -9169,7 +9225,6 @@
       <w:r>
         <w:rPr>
           <w:noProof/>
-          <w:lang w:val="de-DE" w:eastAsia="de-DE"/>
         </w:rPr>
         <w:drawing>
           <wp:inline distT="0" distB="0" distL="0" distR="0" wp14:anchorId="1323AA6C" wp14:editId="5A4D9FEA">
@@ -9215,8 +9270,8 @@
           <w:lang w:val="de-DE"/>
         </w:rPr>
       </w:pPr>
-      <w:bookmarkStart w:id="20" w:name="_Ref470099584"/>
-      <w:bookmarkStart w:id="21" w:name="_Ref470099574"/>
+      <w:bookmarkStart w:id="19" w:name="_Ref470099584"/>
+      <w:bookmarkStart w:id="20" w:name="_Ref470099574"/>
       <w:r>
         <w:rPr>
           <w:lang w:val="de-DE"/>
@@ -9245,26 +9300,26 @@
       <w:r>
         <w:fldChar w:fldCharType="end"/>
       </w:r>
+      <w:bookmarkEnd w:id="19"/>
+      <w:r>
+        <w:rPr>
+          <w:lang w:val="de-DE"/>
+        </w:rPr>
+        <w:t xml:space="preserve"> Ablauf des ne</w:t>
+      </w:r>
+      <w:r>
+        <w:rPr>
+          <w:lang w:val="de-DE"/>
+        </w:rPr>
+        <w:t>uimplementierten Ben</w:t>
+      </w:r>
+      <w:r>
+        <w:rPr>
+          <w:lang w:val="de-DE"/>
+        </w:rPr>
+        <w:t>chmarking-Tests</w:t>
+      </w:r>
       <w:bookmarkEnd w:id="20"/>
-      <w:r>
-        <w:rPr>
-          <w:lang w:val="de-DE"/>
-        </w:rPr>
-        <w:t xml:space="preserve"> Ablauf des ne</w:t>
-      </w:r>
-      <w:r>
-        <w:rPr>
-          <w:lang w:val="de-DE"/>
-        </w:rPr>
-        <w:t>uimplementierten Ben</w:t>
-      </w:r>
-      <w:r>
-        <w:rPr>
-          <w:lang w:val="de-DE"/>
-        </w:rPr>
-        <w:t>chmarking-Tests</w:t>
-      </w:r>
-      <w:bookmarkEnd w:id="21"/>
     </w:p>
     <w:p>
       <w:pPr>
@@ -9341,7 +9396,6 @@
       <w:r>
         <w:rPr>
           <w:noProof/>
-          <w:lang w:val="de-DE" w:eastAsia="de-DE"/>
         </w:rPr>
         <w:drawing>
           <wp:inline distT="0" distB="0" distL="0" distR="0" wp14:anchorId="6EFCB410" wp14:editId="6F94C4C4">
@@ -9416,6 +9470,9 @@
         <w:fldChar w:fldCharType="end"/>
       </w:r>
       <w:r>
+        <w:rPr>
+          <w:lang w:val="de-DE"/>
+        </w:rPr>
         <w:t>:</w:t>
       </w:r>
       <w:r>
@@ -9446,7 +9503,6 @@
       <w:r>
         <w:rPr>
           <w:noProof/>
-          <w:lang w:val="de-DE" w:eastAsia="de-DE"/>
         </w:rPr>
         <w:drawing>
           <wp:inline distT="0" distB="0" distL="0" distR="0" wp14:anchorId="394D9641" wp14:editId="708A099C">
@@ -9506,7 +9562,7 @@
           <w:lang w:val="de-DE"/>
         </w:rPr>
       </w:pPr>
-      <w:bookmarkStart w:id="22" w:name="_Ref470119645"/>
+      <w:bookmarkStart w:id="21" w:name="_Ref470119645"/>
       <w:r>
         <w:rPr>
           <w:lang w:val="de-DE"/>
@@ -9535,7 +9591,7 @@
       <w:r>
         <w:fldChar w:fldCharType="end"/>
       </w:r>
-      <w:bookmarkEnd w:id="22"/>
+      <w:bookmarkEnd w:id="21"/>
       <w:r>
         <w:rPr>
           <w:lang w:val="de-DE"/>
@@ -9578,7 +9634,6 @@
       <w:r>
         <w:rPr>
           <w:noProof/>
-          <w:lang w:val="de-DE" w:eastAsia="de-DE"/>
         </w:rPr>
         <w:drawing>
           <wp:inline distT="0" distB="0" distL="0" distR="0" wp14:anchorId="7A9FA93E" wp14:editId="5A2CAE3A">
@@ -9633,15 +9688,24 @@
     <w:p>
       <w:pPr>
         <w:pStyle w:val="Beschriftung"/>
-      </w:pPr>
-      <w:bookmarkStart w:id="23" w:name="_Ref470119649"/>
-      <w:r>
+        <w:rPr>
+          <w:lang w:val="de-DE"/>
+        </w:rPr>
+      </w:pPr>
+      <w:bookmarkStart w:id="22" w:name="_Ref470119649"/>
+      <w:r>
+        <w:rPr>
+          <w:lang w:val="de-DE"/>
+        </w:rPr>
         <w:t xml:space="preserve">Abbildung </w:t>
       </w:r>
       <w:r>
         <w:fldChar w:fldCharType="begin"/>
       </w:r>
       <w:r>
+        <w:rPr>
+          <w:lang w:val="de-DE"/>
+        </w:rPr>
         <w:instrText xml:space="preserve"> SEQ Abbildung \* ARABIC </w:instrText>
       </w:r>
       <w:r>
@@ -9650,32 +9714,54 @@
       <w:r>
         <w:rPr>
           <w:noProof/>
+          <w:lang w:val="de-DE"/>
         </w:rPr>
         <w:t>12</w:t>
       </w:r>
       <w:r>
         <w:fldChar w:fldCharType="end"/>
       </w:r>
-      <w:bookmarkEnd w:id="23"/>
-      <w:r>
+      <w:bookmarkEnd w:id="22"/>
+      <w:r>
+        <w:rPr>
+          <w:lang w:val="de-DE"/>
+        </w:rPr>
         <w:t>:</w:t>
       </w:r>
       <w:r>
+        <w:rPr>
+          <w:lang w:val="de-DE"/>
+        </w:rPr>
         <w:t xml:space="preserve"> </w:t>
       </w:r>
       <w:r>
+        <w:rPr>
+          <w:lang w:val="de-DE"/>
+        </w:rPr>
         <w:t>Verlauf</w:t>
       </w:r>
       <w:r>
+        <w:rPr>
+          <w:lang w:val="de-DE"/>
+        </w:rPr>
         <w:t xml:space="preserve"> </w:t>
       </w:r>
       <w:r>
+        <w:rPr>
+          <w:lang w:val="de-DE"/>
+        </w:rPr>
         <w:t xml:space="preserve">der </w:t>
       </w:r>
       <w:r>
+        <w:rPr>
+          <w:lang w:val="de-DE"/>
+        </w:rPr>
         <w:t>RTT, 75 Clients</w:t>
       </w:r>
       <w:r>
+        <w:rPr>
+          <w:lang w:val="de-DE"/>
+        </w:rPr>
         <w:t xml:space="preserve">; ebenfalls </w:t>
       </w:r>
       <w:r>
@@ -9693,7 +9779,6 @@
       <w:r>
         <w:rPr>
           <w:noProof/>
-          <w:lang w:val="de-DE" w:eastAsia="de-DE"/>
         </w:rPr>
         <w:lastRenderedPageBreak/>
         <w:drawing>
@@ -9753,7 +9838,7 @@
           <w:lang w:val="de-DE"/>
         </w:rPr>
       </w:pPr>
-      <w:bookmarkStart w:id="24" w:name="_Ref470176211"/>
+      <w:bookmarkStart w:id="23" w:name="_Ref470176211"/>
       <w:r>
         <w:rPr>
           <w:lang w:val="de-DE"/>
@@ -9782,8 +9867,11 @@
       <w:r>
         <w:fldChar w:fldCharType="end"/>
       </w:r>
-      <w:bookmarkEnd w:id="24"/>
-      <w:r>
+      <w:bookmarkEnd w:id="23"/>
+      <w:r>
+        <w:rPr>
+          <w:lang w:val="de-DE"/>
+        </w:rPr>
         <w:t>:</w:t>
       </w:r>
       <w:r>
@@ -9832,7 +9920,6 @@
       <w:r>
         <w:rPr>
           <w:noProof/>
-          <w:lang w:val="de-DE" w:eastAsia="de-DE"/>
         </w:rPr>
         <w:drawing>
           <wp:inline distT="0" distB="0" distL="0" distR="0" wp14:anchorId="3CF42038" wp14:editId="7C84D81C">
@@ -9891,14 +9978,20 @@
           <w:lang w:val="de-DE"/>
         </w:rPr>
       </w:pPr>
-      <w:bookmarkStart w:id="25" w:name="_Ref470177042"/>
-      <w:r>
+      <w:bookmarkStart w:id="24" w:name="_Ref470177042"/>
+      <w:r>
+        <w:rPr>
+          <w:lang w:val="de-DE"/>
+        </w:rPr>
         <w:t xml:space="preserve">Abbildung </w:t>
       </w:r>
       <w:r>
         <w:fldChar w:fldCharType="begin"/>
       </w:r>
       <w:r>
+        <w:rPr>
+          <w:lang w:val="de-DE"/>
+        </w:rPr>
         <w:instrText xml:space="preserve"> SEQ Abbildung \* ARABIC </w:instrText>
       </w:r>
       <w:r>
@@ -9907,26 +10000,42 @@
       <w:r>
         <w:rPr>
           <w:noProof/>
+          <w:lang w:val="de-DE"/>
         </w:rPr>
         <w:t>14</w:t>
       </w:r>
       <w:r>
         <w:fldChar w:fldCharType="end"/>
       </w:r>
-      <w:bookmarkEnd w:id="25"/>
-      <w:r>
+      <w:bookmarkEnd w:id="24"/>
+      <w:r>
+        <w:rPr>
+          <w:lang w:val="de-DE"/>
+        </w:rPr>
         <w:t>:</w:t>
       </w:r>
       <w:r>
+        <w:rPr>
+          <w:lang w:val="de-DE"/>
+        </w:rPr>
         <w:t xml:space="preserve"> Serverseitige Verarbeitungszeit pro Nachricht</w:t>
       </w:r>
       <w:r>
+        <w:rPr>
+          <w:lang w:val="de-DE"/>
+        </w:rPr>
         <w:t>, 75 Clients</w:t>
       </w:r>
       <w:r>
+        <w:rPr>
+          <w:lang w:val="de-DE"/>
+        </w:rPr>
         <w:t>; meist gleichbleibend unter 0,05s mit gelegentlichen Ausreißern</w:t>
       </w:r>
       <w:r>
+        <w:rPr>
+          <w:lang w:val="de-DE"/>
+        </w:rPr>
         <w:t xml:space="preserve"> bis zu ca. 0,75s</w:t>
       </w:r>
     </w:p>
@@ -9958,7 +10067,7 @@
             <v:path o:extrusionok="f" gradientshapeok="t" o:connecttype="rect"/>
             <o:lock v:ext="edit" aspectratio="t"/>
           </v:shapetype>
-          <v:shape id="_x0000_i1025" type="#_x0000_t75" style="width:251.45pt;height:87.05pt">
+          <v:shape id="_x0000_i1025" type="#_x0000_t75" style="width:251.25pt;height:87pt">
             <v:imagedata r:id="rId24" o:title="Test_75_clients_1_cpu_memory"/>
           </v:shape>
         </w:pict>
@@ -9971,14 +10080,20 @@
           <w:lang w:val="de-DE"/>
         </w:rPr>
       </w:pPr>
-      <w:bookmarkStart w:id="26" w:name="_Ref470188688"/>
-      <w:r>
+      <w:bookmarkStart w:id="25" w:name="_Ref470188688"/>
+      <w:r>
+        <w:rPr>
+          <w:lang w:val="de-DE"/>
+        </w:rPr>
         <w:t xml:space="preserve">Abbildung </w:t>
       </w:r>
       <w:r>
         <w:fldChar w:fldCharType="begin"/>
       </w:r>
       <w:r>
+        <w:rPr>
+          <w:lang w:val="de-DE"/>
+        </w:rPr>
         <w:instrText xml:space="preserve"> SEQ Abbildung \* ARABIC </w:instrText>
       </w:r>
       <w:r>
@@ -9987,20 +10102,30 @@
       <w:r>
         <w:rPr>
           <w:noProof/>
+          <w:lang w:val="de-DE"/>
         </w:rPr>
         <w:t>15</w:t>
       </w:r>
       <w:r>
         <w:fldChar w:fldCharType="end"/>
       </w:r>
-      <w:bookmarkEnd w:id="26"/>
-      <w:r>
+      <w:bookmarkEnd w:id="25"/>
+      <w:r>
+        <w:rPr>
+          <w:lang w:val="de-DE"/>
+        </w:rPr>
         <w:t xml:space="preserve">: Speicher- und CPU-Auslastung durch den Server, 75 Clients; rote Linie </w:t>
       </w:r>
       <w:r>
+        <w:rPr>
+          <w:lang w:val="de-DE"/>
+        </w:rPr>
         <w:t>unterteilt</w:t>
       </w:r>
       <w:r>
+        <w:rPr>
+          <w:lang w:val="de-DE"/>
+        </w:rPr>
         <w:t xml:space="preserve"> die beiden Phasen des Testverlaufs (s. Erläuterung)</w:t>
       </w:r>
     </w:p>
@@ -10570,7 +10695,7 @@
         <w:rPr>
           <w:lang w:val="de-DE"/>
         </w:rPr>
-        <w:t>des selben</w:t>
+        <w:t>desselben</w:t>
       </w:r>
       <w:r>
         <w:rPr>
@@ -10676,11 +10801,15 @@
         <w:fldChar w:fldCharType="separate"/>
       </w:r>
       <w:r>
+        <w:rPr>
+          <w:lang w:val="de-DE"/>
+        </w:rPr>
         <w:t xml:space="preserve">Abbildung </w:t>
       </w:r>
       <w:r>
         <w:rPr>
           <w:noProof/>
+          <w:lang w:val="de-DE"/>
         </w:rPr>
         <w:t>15</w:t>
       </w:r>
@@ -10760,16 +10889,20 @@
         <w:rPr>
           <w:lang w:val="de-DE"/>
         </w:rPr>
-        <w:t>, wodurch die Schlussfolgerung nahe liegt, dass bei diesem Setup die Festplatte hauptursächlich für die Einschränkung der Performance ist.</w:t>
-      </w:r>
-    </w:p>
-    <w:p>
-      <w:pPr>
-        <w:jc w:val="both"/>
-        <w:rPr>
-          <w:lang w:val="de-DE"/>
-        </w:rPr>
-      </w:pPr>
+        <w:t xml:space="preserve">, wodurch die Schlussfolgerung </w:t>
+      </w:r>
+      <w:r>
+        <w:rPr>
+          <w:lang w:val="de-DE"/>
+        </w:rPr>
+        <w:t>naheliegt</w:t>
+      </w:r>
+      <w:r>
+        <w:rPr>
+          <w:lang w:val="de-DE"/>
+        </w:rPr>
+        <w:t>, dass bei diesem Setup die Festplatte hauptursächlich für die Einschränkung der Performance ist.</w:t>
+      </w:r>
     </w:p>
     <w:p>
       <w:pPr>
@@ -10829,32 +10962,6 @@
     </w:p>
     <w:p>
       <w:pPr>
-        <w:pStyle w:val="Text"/>
-        <w:ind w:firstLine="0"/>
-        <w:rPr>
-          <w:lang w:val="de-DE"/>
-        </w:rPr>
-      </w:pPr>
-    </w:p>
-    <w:p>
-      <w:pPr>
-        <w:pStyle w:val="Text"/>
-        <w:ind w:firstLine="0"/>
-        <w:rPr>
-          <w:lang w:val="de-DE"/>
-        </w:rPr>
-      </w:pPr>
-    </w:p>
-    <w:p>
-      <w:pPr>
-        <w:pStyle w:val="Text"/>
-        <w:rPr>
-          <w:lang w:val="de-DE"/>
-        </w:rPr>
-      </w:pPr>
-    </w:p>
-    <w:p>
-      <w:pPr>
         <w:pStyle w:val="berschrift1"/>
         <w:jc w:val="both"/>
         <w:rPr>
@@ -10877,73 +10984,308 @@
       </w:pPr>
       <w:r>
         <w:rPr>
+          <w:lang w:val="de-DE"/>
+        </w:rPr>
+        <w:t>Ziel dieser Arbeit war es, eine vorhandene, nachrichtenbasierte Java-Anwendung in ein verteiltes System zu überführen.</w:t>
+      </w:r>
+    </w:p>
+    <w:p>
+      <w:pPr>
+        <w:jc w:val="both"/>
+        <w:rPr>
+          <w:lang w:val="de-DE"/>
+        </w:rPr>
+      </w:pPr>
+      <w:r>
+        <w:rPr>
+          <w:lang w:val="de-DE"/>
+        </w:rPr>
+        <w:t xml:space="preserve">Für die Kommunikation zwischen Clients und Server </w:t>
+      </w:r>
+      <w:r>
+        <w:rPr>
+          <w:lang w:val="de-DE"/>
+        </w:rPr>
+        <w:t xml:space="preserve">sollte JMS zum Einsatz kommen. </w:t>
+      </w:r>
+      <w:r>
+        <w:rPr>
+          <w:lang w:val="de-DE"/>
+        </w:rPr>
+        <w:t xml:space="preserve">Die </w:t>
+      </w:r>
+      <w:r>
+        <w:rPr>
+          <w:lang w:val="de-DE"/>
+        </w:rPr>
+        <w:t xml:space="preserve">serverseitigen </w:t>
+      </w:r>
+      <w:r>
+        <w:rPr>
+          <w:lang w:val="de-DE"/>
+        </w:rPr>
+        <w:t>Vorgänge sollten in einer XA-Transaktion zusammengefasst werden.</w:t>
+      </w:r>
+    </w:p>
+    <w:p>
+      <w:pPr>
+        <w:jc w:val="both"/>
+        <w:rPr>
+          <w:lang w:val="de-DE"/>
+        </w:rPr>
+      </w:pPr>
+      <w:r>
+        <w:rPr>
+          <w:lang w:val="de-DE"/>
+        </w:rPr>
+        <w:t>Als Herausforderungen stellten sich</w:t>
+      </w:r>
+      <w:r>
+        <w:rPr>
+          <w:lang w:val="de-DE"/>
+        </w:rPr>
+        <w:t>,</w:t>
+      </w:r>
+      <w:r>
+        <w:rPr>
+          <w:lang w:val="de-DE"/>
+        </w:rPr>
+        <w:t xml:space="preserve"> wie zu erwarten</w:t>
+      </w:r>
+      <w:r>
+        <w:rPr>
+          <w:lang w:val="de-DE"/>
+        </w:rPr>
+        <w:t>,</w:t>
+      </w:r>
+      <w:r>
+        <w:rPr>
+          <w:lang w:val="de-DE"/>
+        </w:rPr>
+        <w:t xml:space="preserve"> JMS</w:t>
+      </w:r>
+      <w:r>
+        <w:rPr>
+          <w:lang w:val="de-DE"/>
+        </w:rPr>
+        <w:t xml:space="preserve"> und die XA-Transaktion heraus, da es sich in beiden Fällen </w:t>
+      </w:r>
+      <w:r>
+        <w:rPr>
+          <w:lang w:val="de-DE"/>
+        </w:rPr>
+        <w:lastRenderedPageBreak/>
+        <w:t>um neu zu erlernende Konzepte handelte. Jedoch stellte die jeweilige Dokumentation bzw. Spezifikation in Zusammenhang mit verschiedenen Tutorials eine geeignete Grundlage für die notwendige Einarbeitung dar.</w:t>
+      </w:r>
+    </w:p>
+    <w:p>
+      <w:pPr>
+        <w:jc w:val="both"/>
+        <w:rPr>
+          <w:lang w:val="de-DE"/>
+        </w:rPr>
+      </w:pPr>
+      <w:r>
+        <w:rPr>
+          <w:lang w:val="de-DE"/>
+        </w:rPr>
+        <w:t>Somit konnten alle Teile der zugrundeliegenden Aufgabenstellung erfüllt werden. Dementsprechend wurde die Umstellung von TCP auf JMS vorgenommen, REST</w:t>
+      </w:r>
+      <w:r>
+        <w:rPr>
+          <w:lang w:val="de-DE"/>
+        </w:rPr>
+        <w:t>ful Webs</w:t>
+      </w:r>
+      <w:r>
+        <w:rPr>
+          <w:lang w:val="de-DE"/>
+        </w:rPr>
+        <w:t xml:space="preserve">ervices für die Anmeldung der Benutzer und des Admins implementiert </w:t>
+      </w:r>
+      <w:r>
+        <w:rPr>
+          <w:lang w:val="de-DE"/>
+        </w:rPr>
+        <w:t>sowie die</w:t>
+      </w:r>
+      <w:r>
+        <w:rPr>
+          <w:lang w:val="de-DE"/>
+        </w:rPr>
+        <w:t xml:space="preserve"> XA-Transaktion </w:t>
+      </w:r>
+      <w:r>
+        <w:rPr>
+          <w:lang w:val="de-DE"/>
+        </w:rPr>
+        <w:t>und der Admin-Client umgesetzt</w:t>
+      </w:r>
+      <w:r>
+        <w:rPr>
+          <w:lang w:val="de-DE"/>
+        </w:rPr>
+        <w:t>.</w:t>
+      </w:r>
+    </w:p>
+    <w:p>
+      <w:pPr>
+        <w:jc w:val="both"/>
+        <w:rPr>
+          <w:lang w:val="de-DE"/>
+        </w:rPr>
+      </w:pPr>
+      <w:r>
+        <w:rPr>
+          <w:lang w:val="de-DE"/>
+        </w:rPr>
+        <w:t xml:space="preserve">Darüber hinaus konnten weitere Ergebnisse erzielt werden. </w:t>
+      </w:r>
+      <w:r>
+        <w:rPr>
+          <w:lang w:val="de-DE"/>
+        </w:rPr>
+        <w:t>So wurde beispielsweise d</w:t>
+      </w:r>
+      <w:r>
+        <w:rPr>
+          <w:lang w:val="de-DE"/>
+        </w:rPr>
+        <w:t xml:space="preserve">ie </w:t>
+      </w:r>
+      <w:r>
+        <w:rPr>
+          <w:lang w:val="de-DE"/>
+        </w:rPr>
+        <w:t xml:space="preserve">Oberfläche des Benchmarking-Clients überarbeitet, weitere umgesetzte Features und Details sind </w:t>
+      </w:r>
+      <w:r>
+        <w:rPr>
           <w:highlight w:val="yellow"/>
           <w:lang w:val="de-DE"/>
         </w:rPr>
-        <w:t xml:space="preserve">Wir sind die Besten? </w:t>
+        <w:t>Abschnitt blabla</w:t>
+      </w:r>
+      <w:r>
+        <w:rPr>
+          <w:lang w:val="de-DE"/>
+        </w:rPr>
+        <w:t xml:space="preserve"> zu entnehmen. Zudem wurden</w:t>
+      </w:r>
+      <w:r>
+        <w:rPr>
+          <w:lang w:val="de-DE"/>
+        </w:rPr>
+        <w:t>,</w:t>
+      </w:r>
+      <w:r>
+        <w:rPr>
+          <w:lang w:val="de-DE"/>
+        </w:rPr>
+        <w:t xml:space="preserve"> wie in </w:t>
       </w:r>
       <w:r>
         <w:rPr>
           <w:highlight w:val="yellow"/>
           <w:lang w:val="de-DE"/>
         </w:rPr>
-        <w:sym w:font="Wingdings" w:char="F04A"/>
-      </w:r>
-    </w:p>
-    <w:p>
-      <w:pPr>
-        <w:pStyle w:val="Text"/>
-        <w:rPr>
-          <w:lang w:val="de-DE"/>
-        </w:rPr>
-      </w:pPr>
-    </w:p>
-    <w:p>
-      <w:pPr>
-        <w:pStyle w:val="Text"/>
-        <w:rPr>
-          <w:lang w:val="de-DE"/>
-        </w:rPr>
-      </w:pPr>
-    </w:p>
-    <w:p>
-      <w:pPr>
-        <w:pStyle w:val="Text"/>
-        <w:ind w:firstLine="0"/>
-        <w:rPr>
-          <w:lang w:val="de-DE"/>
-        </w:rPr>
-      </w:pPr>
-    </w:p>
-    <w:p>
-      <w:pPr>
-        <w:autoSpaceDE/>
-        <w:autoSpaceDN/>
-        <w:jc w:val="both"/>
-        <w:rPr>
-          <w:lang w:val="de-DE"/>
-        </w:rPr>
-      </w:pPr>
-      <w:r>
-        <w:rPr>
-          <w:lang w:val="de-DE"/>
-        </w:rPr>
-        <w:br w:type="page"/>
+        <w:t>Abschnitt blabla</w:t>
+      </w:r>
+      <w:r>
+        <w:rPr>
+          <w:lang w:val="de-DE"/>
+        </w:rPr>
+        <w:t xml:space="preserve"> dargestellt</w:t>
+      </w:r>
+      <w:r>
+        <w:rPr>
+          <w:lang w:val="de-DE"/>
+        </w:rPr>
+        <w:t>,</w:t>
+      </w:r>
+      <w:r>
+        <w:rPr>
+          <w:lang w:val="de-DE"/>
+        </w:rPr>
+        <w:t xml:space="preserve"> verschiedene Maßnahmen zur Performanceoptimierung </w:t>
+      </w:r>
+      <w:r>
+        <w:rPr>
+          <w:lang w:val="de-DE"/>
+        </w:rPr>
+        <w:t>ergriffen</w:t>
+      </w:r>
+      <w:r>
+        <w:rPr>
+          <w:lang w:val="de-DE"/>
+        </w:rPr>
+        <w:t>.</w:t>
+      </w:r>
+    </w:p>
+    <w:p>
+      <w:pPr>
+        <w:jc w:val="both"/>
+        <w:rPr>
+          <w:lang w:val="de-DE"/>
+        </w:rPr>
+      </w:pPr>
+      <w:r>
+        <w:rPr>
+          <w:lang w:val="de-DE"/>
+        </w:rPr>
+        <w:t xml:space="preserve">Die abschließenden Benchmarking-Tests bestätigten die Skalierbarkeit und Robustheit der Anwendung. </w:t>
+      </w:r>
+    </w:p>
+    <w:p>
+      <w:pPr>
+        <w:jc w:val="both"/>
+        <w:rPr>
+          <w:lang w:val="de-DE"/>
+        </w:rPr>
+      </w:pPr>
+      <w:r>
+        <w:rPr>
+          <w:lang w:val="de-DE"/>
+        </w:rPr>
+        <w:t xml:space="preserve">Als Ergebnis dieser Arbeit stellt die entstandene Anwendung eine gute Grundlage für weitere Entwicklungsschritte dar. Denkbar wären beispielsweise Maßnahmen in Bezug auf die Anwendungssicherheit oder eine weitere serverseitige Modularisierung mithilfe </w:t>
+      </w:r>
+      <w:r>
+        <w:rPr>
+          <w:lang w:val="de-DE"/>
+        </w:rPr>
+        <w:t>JBoss Swarm oder entsprechender alternativen Technologien. Möglich wäre</w:t>
+      </w:r>
+      <w:r>
+        <w:rPr>
+          <w:lang w:val="de-DE"/>
+        </w:rPr>
+        <w:t xml:space="preserve"> darauf aufbauend</w:t>
+      </w:r>
+      <w:r>
+        <w:rPr>
+          <w:lang w:val="de-DE"/>
+        </w:rPr>
+        <w:t xml:space="preserve"> auch die Um</w:t>
+      </w:r>
+      <w:r>
+        <w:rPr>
+          <w:lang w:val="de-DE"/>
+        </w:rPr>
+        <w:t>setzung einer Container-basierten Architektur, beispielsweise unter Verwendung von Docker.</w:t>
+      </w:r>
+      <w:r>
+        <w:rPr>
+          <w:lang w:val="de-DE"/>
+        </w:rPr>
+        <w:t xml:space="preserve"> Damit könnte ein positiver Einfluss auf die Resilienz, Skalierbarkeit und Verfügbarkeit erzielt werden. </w:t>
       </w:r>
     </w:p>
     <w:p>
       <w:pPr>
         <w:pStyle w:val="ReferenceHead"/>
         <w:jc w:val="both"/>
-        <w:rPr>
-          <w:lang w:val="de-DE"/>
-        </w:rPr>
-      </w:pPr>
-      <w:r>
-        <w:rPr>
-          <w:lang w:val="de-DE"/>
-        </w:rPr>
-        <w:lastRenderedPageBreak/>
+      </w:pPr>
+      <w:r>
         <w:t>Abkürzungsverzeichnis</w:t>
       </w:r>
     </w:p>
@@ -10955,14 +11297,12 @@
         <w:rPr>
           <w:smallCaps w:val="0"/>
           <w:kern w:val="0"/>
-          <w:lang w:val="de-DE"/>
         </w:rPr>
       </w:pPr>
       <w:r>
         <w:rPr>
           <w:smallCaps w:val="0"/>
           <w:kern w:val="0"/>
-          <w:lang w:val="de-DE"/>
         </w:rPr>
         <w:t>CMT</w:t>
       </w:r>
@@ -10970,7 +11310,6 @@
         <w:rPr>
           <w:smallCaps w:val="0"/>
           <w:kern w:val="0"/>
-          <w:lang w:val="de-DE"/>
         </w:rPr>
         <w:tab/>
       </w:r>
@@ -10978,7 +11317,6 @@
         <w:rPr>
           <w:smallCaps w:val="0"/>
           <w:kern w:val="0"/>
-          <w:lang w:val="de-DE"/>
         </w:rPr>
         <w:tab/>
         <w:t>-</w:t>
@@ -10987,7 +11325,6 @@
         <w:rPr>
           <w:smallCaps w:val="0"/>
           <w:kern w:val="0"/>
-          <w:lang w:val="de-DE"/>
         </w:rPr>
         <w:tab/>
       </w:r>
@@ -10995,7 +11332,6 @@
         <w:rPr>
           <w:smallCaps w:val="0"/>
           <w:kern w:val="0"/>
-          <w:lang w:val="de-DE"/>
         </w:rPr>
         <w:tab/>
         <w:t>Container Managed Transaction</w:t>
@@ -11004,7 +11340,6 @@
         <w:rPr>
           <w:smallCaps w:val="0"/>
           <w:kern w:val="0"/>
-          <w:lang w:val="de-DE"/>
         </w:rPr>
         <w:tab/>
       </w:r>
@@ -11012,7 +11347,6 @@
         <w:rPr>
           <w:smallCaps w:val="0"/>
           <w:kern w:val="0"/>
-          <w:lang w:val="de-DE"/>
         </w:rPr>
         <w:tab/>
         <w:t>X</w:t>
@@ -11026,14 +11360,12 @@
         <w:rPr>
           <w:smallCaps w:val="0"/>
           <w:kern w:val="0"/>
-          <w:lang w:val="de-DE"/>
         </w:rPr>
       </w:pPr>
       <w:r>
         <w:rPr>
           <w:smallCaps w:val="0"/>
           <w:kern w:val="0"/>
-          <w:lang w:val="de-DE"/>
         </w:rPr>
         <w:t>EJB</w:t>
       </w:r>
@@ -11041,7 +11373,6 @@
         <w:rPr>
           <w:smallCaps w:val="0"/>
           <w:kern w:val="0"/>
-          <w:lang w:val="de-DE"/>
         </w:rPr>
         <w:tab/>
       </w:r>
@@ -11049,7 +11380,6 @@
         <w:rPr>
           <w:smallCaps w:val="0"/>
           <w:kern w:val="0"/>
-          <w:lang w:val="de-DE"/>
         </w:rPr>
         <w:tab/>
       </w:r>
@@ -11057,7 +11387,6 @@
         <w:rPr>
           <w:smallCaps w:val="0"/>
           <w:kern w:val="0"/>
-          <w:lang w:val="de-DE"/>
         </w:rPr>
         <w:tab/>
         <w:t>-</w:t>
@@ -11066,7 +11395,6 @@
         <w:rPr>
           <w:smallCaps w:val="0"/>
           <w:kern w:val="0"/>
-          <w:lang w:val="de-DE"/>
         </w:rPr>
         <w:tab/>
       </w:r>
@@ -11074,7 +11402,6 @@
         <w:rPr>
           <w:smallCaps w:val="0"/>
           <w:kern w:val="0"/>
-          <w:lang w:val="de-DE"/>
         </w:rPr>
         <w:tab/>
         <w:t>Enterprise Java Beans</w:t>
@@ -11083,7 +11410,6 @@
         <w:rPr>
           <w:smallCaps w:val="0"/>
           <w:kern w:val="0"/>
-          <w:lang w:val="de-DE"/>
         </w:rPr>
         <w:tab/>
       </w:r>
@@ -11091,7 +11417,6 @@
         <w:rPr>
           <w:smallCaps w:val="0"/>
           <w:kern w:val="0"/>
-          <w:lang w:val="de-DE"/>
         </w:rPr>
         <w:tab/>
       </w:r>
@@ -11099,7 +11424,6 @@
         <w:rPr>
           <w:smallCaps w:val="0"/>
           <w:kern w:val="0"/>
-          <w:lang w:val="de-DE"/>
         </w:rPr>
         <w:tab/>
       </w:r>
@@ -11107,7 +11431,6 @@
         <w:rPr>
           <w:smallCaps w:val="0"/>
           <w:kern w:val="0"/>
-          <w:lang w:val="de-DE"/>
         </w:rPr>
         <w:tab/>
       </w:r>
@@ -11115,7 +11438,6 @@
         <w:rPr>
           <w:smallCaps w:val="0"/>
           <w:kern w:val="0"/>
-          <w:lang w:val="de-DE"/>
         </w:rPr>
         <w:tab/>
       </w:r>
@@ -11123,7 +11445,6 @@
         <w:rPr>
           <w:smallCaps w:val="0"/>
           <w:kern w:val="0"/>
-          <w:lang w:val="de-DE"/>
         </w:rPr>
         <w:tab/>
         <w:t>X</w:t>
@@ -11137,14 +11458,12 @@
         <w:rPr>
           <w:smallCaps w:val="0"/>
           <w:kern w:val="0"/>
-          <w:lang w:val="de-DE"/>
         </w:rPr>
       </w:pPr>
       <w:r>
         <w:rPr>
           <w:smallCaps w:val="0"/>
           <w:kern w:val="0"/>
-          <w:lang w:val="de-DE"/>
         </w:rPr>
         <w:t>JMS</w:t>
       </w:r>
@@ -11152,7 +11471,6 @@
         <w:rPr>
           <w:smallCaps w:val="0"/>
           <w:kern w:val="0"/>
-          <w:lang w:val="de-DE"/>
         </w:rPr>
         <w:tab/>
       </w:r>
@@ -11160,7 +11478,6 @@
         <w:rPr>
           <w:smallCaps w:val="0"/>
           <w:kern w:val="0"/>
-          <w:lang w:val="de-DE"/>
         </w:rPr>
         <w:tab/>
       </w:r>
@@ -11168,7 +11485,6 @@
         <w:rPr>
           <w:smallCaps w:val="0"/>
           <w:kern w:val="0"/>
-          <w:lang w:val="de-DE"/>
         </w:rPr>
         <w:tab/>
         <w:t>-</w:t>
@@ -11177,7 +11493,6 @@
         <w:rPr>
           <w:smallCaps w:val="0"/>
           <w:kern w:val="0"/>
-          <w:lang w:val="de-DE"/>
         </w:rPr>
         <w:tab/>
       </w:r>
@@ -11185,7 +11500,6 @@
         <w:rPr>
           <w:smallCaps w:val="0"/>
           <w:kern w:val="0"/>
-          <w:lang w:val="de-DE"/>
         </w:rPr>
         <w:tab/>
         <w:t>Java Message Service</w:t>
@@ -11194,7 +11508,6 @@
         <w:rPr>
           <w:smallCaps w:val="0"/>
           <w:kern w:val="0"/>
-          <w:lang w:val="de-DE"/>
         </w:rPr>
         <w:tab/>
       </w:r>
@@ -11202,7 +11515,6 @@
         <w:rPr>
           <w:smallCaps w:val="0"/>
           <w:kern w:val="0"/>
-          <w:lang w:val="de-DE"/>
         </w:rPr>
         <w:tab/>
       </w:r>
@@ -11210,7 +11522,6 @@
         <w:rPr>
           <w:smallCaps w:val="0"/>
           <w:kern w:val="0"/>
-          <w:lang w:val="de-DE"/>
         </w:rPr>
         <w:tab/>
       </w:r>
@@ -11218,7 +11529,6 @@
         <w:rPr>
           <w:smallCaps w:val="0"/>
           <w:kern w:val="0"/>
-          <w:lang w:val="de-DE"/>
         </w:rPr>
         <w:tab/>
       </w:r>
@@ -11226,7 +11536,6 @@
         <w:rPr>
           <w:smallCaps w:val="0"/>
           <w:kern w:val="0"/>
-          <w:lang w:val="de-DE"/>
         </w:rPr>
         <w:tab/>
       </w:r>
@@ -11234,7 +11543,6 @@
         <w:rPr>
           <w:smallCaps w:val="0"/>
           <w:kern w:val="0"/>
-          <w:lang w:val="de-DE"/>
         </w:rPr>
         <w:tab/>
         <w:t>X</w:t>
@@ -11248,14 +11556,12 @@
         <w:rPr>
           <w:smallCaps w:val="0"/>
           <w:kern w:val="0"/>
-          <w:lang w:val="de-DE"/>
         </w:rPr>
       </w:pPr>
       <w:r>
         <w:rPr>
           <w:smallCaps w:val="0"/>
           <w:kern w:val="0"/>
-          <w:lang w:val="de-DE"/>
         </w:rPr>
         <w:t>JPA</w:t>
       </w:r>
@@ -11263,7 +11569,6 @@
         <w:rPr>
           <w:smallCaps w:val="0"/>
           <w:kern w:val="0"/>
-          <w:lang w:val="de-DE"/>
         </w:rPr>
         <w:tab/>
       </w:r>
@@ -11271,7 +11576,6 @@
         <w:rPr>
           <w:smallCaps w:val="0"/>
           <w:kern w:val="0"/>
-          <w:lang w:val="de-DE"/>
         </w:rPr>
         <w:tab/>
       </w:r>
@@ -11279,7 +11583,6 @@
         <w:rPr>
           <w:smallCaps w:val="0"/>
           <w:kern w:val="0"/>
-          <w:lang w:val="de-DE"/>
         </w:rPr>
         <w:tab/>
         <w:t>-</w:t>
@@ -11288,7 +11591,6 @@
         <w:rPr>
           <w:smallCaps w:val="0"/>
           <w:kern w:val="0"/>
-          <w:lang w:val="de-DE"/>
         </w:rPr>
         <w:tab/>
       </w:r>
@@ -11296,7 +11598,6 @@
         <w:rPr>
           <w:smallCaps w:val="0"/>
           <w:kern w:val="0"/>
-          <w:lang w:val="de-DE"/>
         </w:rPr>
         <w:tab/>
         <w:t>Java Persistence API</w:t>
@@ -11305,7 +11606,6 @@
         <w:rPr>
           <w:smallCaps w:val="0"/>
           <w:kern w:val="0"/>
-          <w:lang w:val="de-DE"/>
         </w:rPr>
         <w:tab/>
       </w:r>
@@ -11313,7 +11613,6 @@
         <w:rPr>
           <w:smallCaps w:val="0"/>
           <w:kern w:val="0"/>
-          <w:lang w:val="de-DE"/>
         </w:rPr>
         <w:tab/>
       </w:r>
@@ -11321,7 +11620,6 @@
         <w:rPr>
           <w:smallCaps w:val="0"/>
           <w:kern w:val="0"/>
-          <w:lang w:val="de-DE"/>
         </w:rPr>
         <w:tab/>
       </w:r>
@@ -11329,7 +11627,6 @@
         <w:rPr>
           <w:smallCaps w:val="0"/>
           <w:kern w:val="0"/>
-          <w:lang w:val="de-DE"/>
         </w:rPr>
         <w:tab/>
       </w:r>
@@ -11337,7 +11634,6 @@
         <w:rPr>
           <w:smallCaps w:val="0"/>
           <w:kern w:val="0"/>
-          <w:lang w:val="de-DE"/>
         </w:rPr>
         <w:tab/>
       </w:r>
@@ -11345,7 +11641,6 @@
         <w:rPr>
           <w:smallCaps w:val="0"/>
           <w:kern w:val="0"/>
-          <w:lang w:val="de-DE"/>
         </w:rPr>
         <w:tab/>
         <w:t>X</w:t>
@@ -11359,14 +11654,12 @@
         <w:rPr>
           <w:smallCaps w:val="0"/>
           <w:kern w:val="0"/>
-          <w:lang w:val="de-DE"/>
         </w:rPr>
       </w:pPr>
       <w:r>
         <w:rPr>
           <w:smallCaps w:val="0"/>
           <w:kern w:val="0"/>
-          <w:lang w:val="de-DE"/>
         </w:rPr>
         <w:t>JSON</w:t>
       </w:r>
@@ -11374,7 +11667,6 @@
         <w:rPr>
           <w:smallCaps w:val="0"/>
           <w:kern w:val="0"/>
-          <w:lang w:val="de-DE"/>
         </w:rPr>
         <w:tab/>
       </w:r>
@@ -11382,7 +11674,6 @@
         <w:rPr>
           <w:smallCaps w:val="0"/>
           <w:kern w:val="0"/>
-          <w:lang w:val="de-DE"/>
         </w:rPr>
         <w:tab/>
         <w:t>-</w:t>
@@ -11391,7 +11682,6 @@
         <w:rPr>
           <w:smallCaps w:val="0"/>
           <w:kern w:val="0"/>
-          <w:lang w:val="de-DE"/>
         </w:rPr>
         <w:tab/>
       </w:r>
@@ -11399,7 +11689,6 @@
         <w:rPr>
           <w:smallCaps w:val="0"/>
           <w:kern w:val="0"/>
-          <w:lang w:val="de-DE"/>
         </w:rPr>
         <w:tab/>
         <w:t>JavaScript Object Notation</w:t>
@@ -11408,7 +11697,6 @@
         <w:rPr>
           <w:smallCaps w:val="0"/>
           <w:kern w:val="0"/>
-          <w:lang w:val="de-DE"/>
         </w:rPr>
         <w:tab/>
       </w:r>
@@ -11416,7 +11704,6 @@
         <w:rPr>
           <w:smallCaps w:val="0"/>
           <w:kern w:val="0"/>
-          <w:lang w:val="de-DE"/>
         </w:rPr>
         <w:tab/>
       </w:r>
@@ -11424,7 +11711,6 @@
         <w:rPr>
           <w:smallCaps w:val="0"/>
           <w:kern w:val="0"/>
-          <w:lang w:val="de-DE"/>
         </w:rPr>
         <w:tab/>
       </w:r>
@@ -11432,7 +11718,6 @@
         <w:rPr>
           <w:smallCaps w:val="0"/>
           <w:kern w:val="0"/>
-          <w:lang w:val="de-DE"/>
         </w:rPr>
         <w:tab/>
         <w:t>X</w:t>
@@ -11446,14 +11731,12 @@
         <w:rPr>
           <w:smallCaps w:val="0"/>
           <w:kern w:val="0"/>
-          <w:lang w:val="de-DE"/>
         </w:rPr>
       </w:pPr>
       <w:r>
         <w:rPr>
           <w:smallCaps w:val="0"/>
           <w:kern w:val="0"/>
-          <w:lang w:val="de-DE"/>
         </w:rPr>
         <w:t>JSR</w:t>
       </w:r>
@@ -11461,7 +11744,6 @@
         <w:rPr>
           <w:smallCaps w:val="0"/>
           <w:kern w:val="0"/>
-          <w:lang w:val="de-DE"/>
         </w:rPr>
         <w:tab/>
       </w:r>
@@ -11469,7 +11751,6 @@
         <w:rPr>
           <w:smallCaps w:val="0"/>
           <w:kern w:val="0"/>
-          <w:lang w:val="de-DE"/>
         </w:rPr>
         <w:tab/>
       </w:r>
@@ -11477,7 +11758,6 @@
         <w:rPr>
           <w:smallCaps w:val="0"/>
           <w:kern w:val="0"/>
-          <w:lang w:val="de-DE"/>
         </w:rPr>
         <w:tab/>
         <w:t>-</w:t>
@@ -11486,7 +11766,6 @@
         <w:rPr>
           <w:smallCaps w:val="0"/>
           <w:kern w:val="0"/>
-          <w:lang w:val="de-DE"/>
         </w:rPr>
         <w:tab/>
       </w:r>
@@ -11494,23 +11773,21 @@
         <w:rPr>
           <w:smallCaps w:val="0"/>
           <w:kern w:val="0"/>
-          <w:lang w:val="de-DE"/>
         </w:rPr>
         <w:tab/>
+        <w:t>Java Specification Request</w:t>
       </w:r>
       <w:r>
         <w:rPr>
           <w:smallCaps w:val="0"/>
           <w:kern w:val="0"/>
-          <w:lang w:val="de-DE"/>
-        </w:rPr>
-        <w:t>Java Specification Request</w:t>
+        </w:rPr>
+        <w:tab/>
       </w:r>
       <w:r>
         <w:rPr>
           <w:smallCaps w:val="0"/>
           <w:kern w:val="0"/>
-          <w:lang w:val="de-DE"/>
         </w:rPr>
         <w:tab/>
       </w:r>
@@ -11518,7 +11795,6 @@
         <w:rPr>
           <w:smallCaps w:val="0"/>
           <w:kern w:val="0"/>
-          <w:lang w:val="de-DE"/>
         </w:rPr>
         <w:tab/>
       </w:r>
@@ -11526,15 +11802,97 @@
         <w:rPr>
           <w:smallCaps w:val="0"/>
           <w:kern w:val="0"/>
-          <w:lang w:val="de-DE"/>
         </w:rPr>
         <w:tab/>
-      </w:r>
-      <w:r>
+        <w:t>X</w:t>
+      </w:r>
+    </w:p>
+    <w:p>
+      <w:pPr>
+        <w:pStyle w:val="ReferenceHead"/>
+        <w:ind w:left="202"/>
+        <w:jc w:val="both"/>
         <w:rPr>
           <w:smallCaps w:val="0"/>
           <w:kern w:val="0"/>
-          <w:lang w:val="de-DE"/>
+        </w:rPr>
+      </w:pPr>
+      <w:r>
+        <w:rPr>
+          <w:smallCaps w:val="0"/>
+          <w:kern w:val="0"/>
+        </w:rPr>
+        <w:t>MDB</w:t>
+      </w:r>
+      <w:r>
+        <w:rPr>
+          <w:smallCaps w:val="0"/>
+          <w:kern w:val="0"/>
+        </w:rPr>
+        <w:tab/>
+      </w:r>
+      <w:r>
+        <w:rPr>
+          <w:smallCaps w:val="0"/>
+          <w:kern w:val="0"/>
+        </w:rPr>
+        <w:tab/>
+        <w:t>-</w:t>
+      </w:r>
+      <w:r>
+        <w:rPr>
+          <w:smallCaps w:val="0"/>
+          <w:kern w:val="0"/>
+        </w:rPr>
+        <w:tab/>
+      </w:r>
+      <w:r>
+        <w:rPr>
+          <w:smallCaps w:val="0"/>
+          <w:kern w:val="0"/>
+        </w:rPr>
+        <w:tab/>
+        <w:t>Message Driven Bean</w:t>
+      </w:r>
+      <w:r>
+        <w:rPr>
+          <w:smallCaps w:val="0"/>
+          <w:kern w:val="0"/>
+        </w:rPr>
+        <w:tab/>
+      </w:r>
+      <w:r>
+        <w:rPr>
+          <w:smallCaps w:val="0"/>
+          <w:kern w:val="0"/>
+        </w:rPr>
+        <w:tab/>
+      </w:r>
+      <w:r>
+        <w:rPr>
+          <w:smallCaps w:val="0"/>
+          <w:kern w:val="0"/>
+        </w:rPr>
+        <w:tab/>
+      </w:r>
+      <w:r>
+        <w:rPr>
+          <w:smallCaps w:val="0"/>
+          <w:kern w:val="0"/>
+        </w:rPr>
+        <w:tab/>
+      </w:r>
+      <w:r>
+        <w:rPr>
+          <w:smallCaps w:val="0"/>
+          <w:kern w:val="0"/>
+        </w:rPr>
+        <w:tab/>
+      </w:r>
+      <w:r>
+        <w:rPr>
+          <w:smallCaps w:val="0"/>
+          <w:kern w:val="0"/>
         </w:rPr>
         <w:tab/>
         <w:t>X</w:t>
@@ -11548,22 +11906,19 @@
         <w:rPr>
           <w:smallCaps w:val="0"/>
           <w:kern w:val="0"/>
-          <w:lang w:val="de-DE"/>
         </w:rPr>
       </w:pPr>
       <w:r>
         <w:rPr>
           <w:smallCaps w:val="0"/>
           <w:kern w:val="0"/>
-          <w:lang w:val="de-DE"/>
-        </w:rPr>
-        <w:t>MDB</w:t>
+        </w:rPr>
+        <w:t>ORM</w:t>
       </w:r>
       <w:r>
         <w:rPr>
           <w:smallCaps w:val="0"/>
           <w:kern w:val="0"/>
-          <w:lang w:val="de-DE"/>
         </w:rPr>
         <w:tab/>
       </w:r>
@@ -11571,7 +11926,6 @@
         <w:rPr>
           <w:smallCaps w:val="0"/>
           <w:kern w:val="0"/>
-          <w:lang w:val="de-DE"/>
         </w:rPr>
         <w:tab/>
         <w:t>-</w:t>
@@ -11580,7 +11934,6 @@
         <w:rPr>
           <w:smallCaps w:val="0"/>
           <w:kern w:val="0"/>
-          <w:lang w:val="de-DE"/>
         </w:rPr>
         <w:tab/>
       </w:r>
@@ -11588,16 +11941,14 @@
         <w:rPr>
           <w:smallCaps w:val="0"/>
           <w:kern w:val="0"/>
-          <w:lang w:val="de-DE"/>
         </w:rPr>
         <w:tab/>
-        <w:t>Message Driven Bean</w:t>
+        <w:t>Object Relational Mapper</w:t>
       </w:r>
       <w:r>
         <w:rPr>
           <w:smallCaps w:val="0"/>
           <w:kern w:val="0"/>
-          <w:lang w:val="de-DE"/>
         </w:rPr>
         <w:tab/>
       </w:r>
@@ -11605,7 +11956,6 @@
         <w:rPr>
           <w:smallCaps w:val="0"/>
           <w:kern w:val="0"/>
-          <w:lang w:val="de-DE"/>
         </w:rPr>
         <w:tab/>
       </w:r>
@@ -11613,7 +11963,6 @@
         <w:rPr>
           <w:smallCaps w:val="0"/>
           <w:kern w:val="0"/>
-          <w:lang w:val="de-DE"/>
         </w:rPr>
         <w:tab/>
       </w:r>
@@ -11621,145 +11970,37 @@
         <w:rPr>
           <w:smallCaps w:val="0"/>
           <w:kern w:val="0"/>
-          <w:lang w:val="de-DE"/>
         </w:rPr>
         <w:tab/>
-      </w:r>
-      <w:r>
+        <w:t>X</w:t>
+      </w:r>
+    </w:p>
+    <w:p>
+      <w:pPr>
+        <w:pStyle w:val="ReferenceHead"/>
+        <w:ind w:left="202"/>
+        <w:jc w:val="both"/>
         <w:rPr>
           <w:smallCaps w:val="0"/>
           <w:kern w:val="0"/>
-          <w:lang w:val="de-DE"/>
-        </w:rPr>
-        <w:tab/>
-      </w:r>
-      <w:r>
-        <w:rPr>
-          <w:smallCaps w:val="0"/>
-          <w:kern w:val="0"/>
-          <w:lang w:val="de-DE"/>
-        </w:rPr>
-        <w:tab/>
-        <w:t>X</w:t>
-      </w:r>
+        </w:rPr>
+      </w:pPr>
     </w:p>
     <w:p>
       <w:pPr>
         <w:pStyle w:val="ReferenceHead"/>
-        <w:ind w:left="202"/>
-        <w:jc w:val="both"/>
-        <w:rPr>
-          <w:smallCaps w:val="0"/>
-          <w:kern w:val="0"/>
-          <w:lang w:val="de-DE"/>
-        </w:rPr>
-      </w:pPr>
-      <w:r>
-        <w:rPr>
-          <w:smallCaps w:val="0"/>
-          <w:kern w:val="0"/>
-          <w:lang w:val="de-DE"/>
-        </w:rPr>
-        <w:t>ORM</w:t>
-      </w:r>
-      <w:r>
-        <w:rPr>
-          <w:smallCaps w:val="0"/>
-          <w:kern w:val="0"/>
-          <w:lang w:val="de-DE"/>
-        </w:rPr>
-        <w:tab/>
-      </w:r>
-      <w:r>
-        <w:rPr>
-          <w:smallCaps w:val="0"/>
-          <w:kern w:val="0"/>
-          <w:lang w:val="de-DE"/>
-        </w:rPr>
-        <w:tab/>
-        <w:t>-</w:t>
-      </w:r>
-      <w:r>
-        <w:rPr>
-          <w:smallCaps w:val="0"/>
-          <w:kern w:val="0"/>
-          <w:lang w:val="de-DE"/>
-        </w:rPr>
-        <w:tab/>
-      </w:r>
-      <w:r>
-        <w:rPr>
-          <w:smallCaps w:val="0"/>
-          <w:kern w:val="0"/>
-          <w:lang w:val="de-DE"/>
-        </w:rPr>
-        <w:tab/>
-        <w:t>Object Relational Mapper</w:t>
-      </w:r>
-      <w:r>
-        <w:rPr>
-          <w:smallCaps w:val="0"/>
-          <w:kern w:val="0"/>
-          <w:lang w:val="de-DE"/>
-        </w:rPr>
-        <w:tab/>
-      </w:r>
-      <w:r>
-        <w:rPr>
-          <w:smallCaps w:val="0"/>
-          <w:kern w:val="0"/>
-          <w:lang w:val="de-DE"/>
-        </w:rPr>
-        <w:tab/>
-      </w:r>
-      <w:r>
-        <w:rPr>
-          <w:smallCaps w:val="0"/>
-          <w:kern w:val="0"/>
-          <w:lang w:val="de-DE"/>
-        </w:rPr>
-        <w:tab/>
-      </w:r>
-      <w:r>
-        <w:rPr>
-          <w:smallCaps w:val="0"/>
-          <w:kern w:val="0"/>
-          <w:lang w:val="de-DE"/>
-        </w:rPr>
-        <w:tab/>
-        <w:t>X</w:t>
-      </w:r>
-    </w:p>
-    <w:p>
-      <w:pPr>
-        <w:pStyle w:val="ReferenceHead"/>
-        <w:ind w:left="202"/>
-        <w:jc w:val="both"/>
-        <w:rPr>
-          <w:smallCaps w:val="0"/>
-          <w:kern w:val="0"/>
-          <w:lang w:val="de-DE"/>
-        </w:rPr>
-      </w:pPr>
-    </w:p>
-    <w:p>
-      <w:pPr>
-        <w:pStyle w:val="ReferenceHead"/>
-        <w:jc w:val="both"/>
-        <w:rPr>
-          <w:lang w:val="de-DE"/>
-        </w:rPr>
-      </w:pPr>
-      <w:r>
-        <w:rPr>
-          <w:lang w:val="de-DE"/>
-        </w:rPr>
+        <w:jc w:val="both"/>
+      </w:pPr>
+      <w:r>
         <w:t>References</w:t>
       </w:r>
     </w:p>
     <w:p>
       <w:pPr>
         <w:pStyle w:val="Literaturverzeichnis"/>
+        <w:rPr>
+          <w:lang w:val="de-DE"/>
+        </w:rPr>
       </w:pPr>
       <w:r>
         <w:rPr>
@@ -11780,9 +12021,15 @@
         <w:fldChar w:fldCharType="separate"/>
       </w:r>
       <w:r>
+        <w:rPr>
+          <w:lang w:val="de-DE"/>
+        </w:rPr>
         <w:t>[1]</w:t>
       </w:r>
       <w:r>
+        <w:rPr>
+          <w:lang w:val="de-DE"/>
+        </w:rPr>
         <w:tab/>
         <w:t xml:space="preserve">A. Schill und T. Springer, </w:t>
       </w:r>
@@ -11790,10 +12037,14 @@
         <w:rPr>
           <w:i/>
           <w:iCs/>
+          <w:lang w:val="de-DE"/>
         </w:rPr>
         <w:t>Verteilte Systeme</w:t>
       </w:r>
       <w:r>
+        <w:rPr>
+          <w:lang w:val="de-DE"/>
+        </w:rPr>
         <w:t>. Berlin, Heidelberg: Springer Berlin Heidelberg, 2012.</w:t>
       </w:r>
     </w:p>
@@ -11802,9 +12053,15 @@
         <w:pStyle w:val="Literaturverzeichnis"/>
       </w:pPr>
       <w:r>
+        <w:rPr>
+          <w:lang w:val="de-DE"/>
+        </w:rPr>
         <w:t>[2]</w:t>
       </w:r>
       <w:r>
+        <w:rPr>
+          <w:lang w:val="de-DE"/>
+        </w:rPr>
         <w:tab/>
         <w:t xml:space="preserve">G. Starke, </w:t>
       </w:r>
@@ -11812,11 +12069,18 @@
         <w:rPr>
           <w:i/>
           <w:iCs/>
+          <w:lang w:val="de-DE"/>
         </w:rPr>
         <w:t>Effektive Softwarearchitekturen: Ein praktischer Leitfaden</w:t>
       </w:r>
       <w:r>
-        <w:t>. Carl Hanser Verlag GmbH \&amp; Company KG, 2015.</w:t>
+        <w:rPr>
+          <w:lang w:val="de-DE"/>
+        </w:rPr>
+        <w:t xml:space="preserve">. </w:t>
+      </w:r>
+      <w:r>
+        <w:t>Carl Hanser Verlag GmbH \&amp; Company KG, 2015.</w:t>
       </w:r>
     </w:p>
     <w:p>
@@ -11856,6 +12120,9 @@
     <w:p>
       <w:pPr>
         <w:pStyle w:val="Literaturverzeichnis"/>
+        <w:rPr>
+          <w:lang w:val="de-DE"/>
+        </w:rPr>
       </w:pPr>
       <w:r>
         <w:t>[5]</w:t>
@@ -11878,20 +12145,40 @@
           <w:i/>
           <w:iCs/>
         </w:rPr>
-        <w:t>Java Specif. Req. JSR</w:t>
-      </w:r>
-      <w:r>
+        <w:t xml:space="preserve">Java Specif. </w:t>
+      </w:r>
+      <w:r>
+        <w:rPr>
+          <w:i/>
+          <w:iCs/>
+          <w:lang w:val="de-DE"/>
+        </w:rPr>
+        <w:t>Req. JSR</w:t>
+      </w:r>
+      <w:r>
+        <w:rPr>
+          <w:lang w:val="de-DE"/>
+        </w:rPr>
         <w:t>, Bd. 311, 2009.</w:t>
       </w:r>
     </w:p>
     <w:p>
       <w:pPr>
         <w:pStyle w:val="Literaturverzeichnis"/>
-      </w:pPr>
-      <w:r>
+        <w:rPr>
+          <w:lang w:val="de-DE"/>
+        </w:rPr>
+      </w:pPr>
+      <w:r>
+        <w:rPr>
+          <w:lang w:val="de-DE"/>
+        </w:rPr>
         <w:t>[6]</w:t>
       </w:r>
       <w:r>
+        <w:rPr>
+          <w:lang w:val="de-DE"/>
+        </w:rPr>
         <w:tab/>
         <w:t xml:space="preserve">P. Mandl, </w:t>
       </w:r>
@@ -11899,21 +12186,34 @@
         <w:rPr>
           <w:i/>
           <w:iCs/>
+          <w:lang w:val="de-DE"/>
         </w:rPr>
         <w:t>Masterkurs Verteilte betriebliche Informationssysteme - Prinzipien, Architekturen und Technologien</w:t>
       </w:r>
       <w:r>
+        <w:rPr>
+          <w:lang w:val="de-DE"/>
+        </w:rPr>
         <w:t>, 1. Aufl. VIEWEG+ TEUBNER, 2009.</w:t>
       </w:r>
     </w:p>
     <w:p>
       <w:pPr>
         <w:pStyle w:val="Literaturverzeichnis"/>
-      </w:pPr>
-      <w:r>
+        <w:rPr>
+          <w:lang w:val="de-DE"/>
+        </w:rPr>
+      </w:pPr>
+      <w:r>
+        <w:rPr>
+          <w:lang w:val="de-DE"/>
+        </w:rPr>
         <w:t>[7]</w:t>
       </w:r>
       <w:r>
+        <w:rPr>
+          <w:lang w:val="de-DE"/>
+        </w:rPr>
         <w:tab/>
         <w:t xml:space="preserve">H. Balzert, </w:t>
       </w:r>
@@ -11921,10 +12221,14 @@
         <w:rPr>
           <w:i/>
           <w:iCs/>
+          <w:lang w:val="de-DE"/>
         </w:rPr>
         <w:t>Lehrbuch der Softwaretechnik, Entwurf, Implementierung, Installation und Betrieb</w:t>
       </w:r>
       <w:r>
+        <w:rPr>
+          <w:lang w:val="de-DE"/>
+        </w:rPr>
         <w:t>, 3. Aufl. Spektrum, Akademischer Verlag.</w:t>
       </w:r>
     </w:p>
@@ -11933,9 +12237,15 @@
         <w:pStyle w:val="Literaturverzeichnis"/>
       </w:pPr>
       <w:r>
+        <w:rPr>
+          <w:lang w:val="de-DE"/>
+        </w:rPr>
         <w:t>[8]</w:t>
       </w:r>
       <w:r>
+        <w:rPr>
+          <w:lang w:val="de-DE"/>
+        </w:rPr>
         <w:tab/>
         <w:t xml:space="preserve">U. Hammerschall, </w:t>
       </w:r>
@@ -11943,33 +12253,58 @@
         <w:rPr>
           <w:i/>
           <w:iCs/>
+          <w:lang w:val="de-DE"/>
         </w:rPr>
         <w:t>Verteilte Systeme und Anwendungen</w:t>
       </w:r>
       <w:r>
-        <w:t>. Pearson Education.</w:t>
+        <w:rPr>
+          <w:lang w:val="de-DE"/>
+        </w:rPr>
+        <w:t xml:space="preserve">. </w:t>
+      </w:r>
+      <w:r>
+        <w:t>Pearson Education.</w:t>
       </w:r>
     </w:p>
     <w:p>
       <w:pPr>
         <w:pStyle w:val="Literaturverzeichnis"/>
+        <w:rPr>
+          <w:lang w:val="de-DE"/>
+        </w:rPr>
       </w:pPr>
       <w:r>
         <w:t>[9]</w:t>
       </w:r>
       <w:r>
         <w:tab/>
-        <w:t>„Two-Phase Commit Mechanism“. [Online]. Verfügbar unter: https://docs.oracle.com/cd/B28359_01/server.111/b28310/ds_txns003.htm#ADMIN12222. [Zugegriffen: 17-Dez-2016].</w:t>
+        <w:t xml:space="preserve">„Two-Phase Commit Mechanism“. </w:t>
+      </w:r>
+      <w:r>
+        <w:rPr>
+          <w:lang w:val="de-DE"/>
+        </w:rPr>
+        <w:t>[Online]. Verfügbar unter: https://docs.oracle.com/cd/B28359_01/server.111/b28310/ds_txns003.htm#ADMIN12222. [Zugegriffen: 17-Dez-2016].</w:t>
       </w:r>
     </w:p>
     <w:p>
       <w:pPr>
         <w:pStyle w:val="Literaturverzeichnis"/>
-      </w:pPr>
-      <w:r>
+        <w:rPr>
+          <w:lang w:val="de-DE"/>
+        </w:rPr>
+      </w:pPr>
+      <w:r>
+        <w:rPr>
+          <w:lang w:val="de-DE"/>
+        </w:rPr>
         <w:t>[10]</w:t>
       </w:r>
       <w:r>
+        <w:rPr>
+          <w:lang w:val="de-DE"/>
+        </w:rPr>
         <w:tab/>
         <w:t>„Distributed Logging for Transaction Processing“. [Online]. Verfügbar unter: http://www.cs.tufts.edu/~nr/cs257/archive/alfred-spector/spector85sigmod.pdf. [Zugegriffen: 17-Dez-2016].</w:t>
       </w:r>
@@ -11977,23 +12312,41 @@
     <w:p>
       <w:pPr>
         <w:pStyle w:val="Literaturverzeichnis"/>
+        <w:rPr>
+          <w:lang w:val="de-DE"/>
+        </w:rPr>
       </w:pPr>
       <w:r>
         <w:t>[11]</w:t>
       </w:r>
       <w:r>
         <w:tab/>
-        <w:t>„WildFly 9 Final is released! · WildFly“. [Online]. Verfügbar unter: http://wildfly.org/news/2015/07/02/WildFly9-Final-Released/. [Zugegriffen: 20-Dez-2016].</w:t>
+        <w:t xml:space="preserve">„WildFly 9 Final is released! · WildFly“. </w:t>
+      </w:r>
+      <w:r>
+        <w:rPr>
+          <w:lang w:val="de-DE"/>
+        </w:rPr>
+        <w:t>[Online]. Verfügbar unter: http://wildfly.org/news/2015/07/02/WildFly9-Final-Released/. [Zugegriffen: 20-Dez-2016].</w:t>
       </w:r>
     </w:p>
     <w:p>
       <w:pPr>
         <w:pStyle w:val="Literaturverzeichnis"/>
-      </w:pPr>
-      <w:r>
+        <w:rPr>
+          <w:lang w:val="de-DE"/>
+        </w:rPr>
+      </w:pPr>
+      <w:r>
+        <w:rPr>
+          <w:lang w:val="de-DE"/>
+        </w:rPr>
         <w:t>[12]</w:t>
       </w:r>
       <w:r>
+        <w:rPr>
+          <w:lang w:val="de-DE"/>
+        </w:rPr>
         <w:tab/>
         <w:t>„WildFly 10 Final is now available! · WildFly“. [Online]. Verfügbar unter: http://wildfly.org/staging/news/2016/01/29/WildFly10-Released/. [Zugegriffen: 20-Dez-2016].</w:t>
       </w:r>
@@ -12001,11 +12354,20 @@
     <w:p>
       <w:pPr>
         <w:pStyle w:val="Literaturverzeichnis"/>
-      </w:pPr>
-      <w:r>
+        <w:rPr>
+          <w:lang w:val="de-DE"/>
+        </w:rPr>
+      </w:pPr>
+      <w:r>
+        <w:rPr>
+          <w:lang w:val="de-DE"/>
+        </w:rPr>
         <w:t>[13]</w:t>
       </w:r>
       <w:r>
+        <w:rPr>
+          <w:lang w:val="de-DE"/>
+        </w:rPr>
         <w:tab/>
         <w:t>M. Belshe, M. Thomson, und R. Peon, „Hypertext Transfer Protocol Version 2 (HTTP/2)“. [Online]. Verfügbar unter: https://tools.ietf.org/html/rfc7540. [Zugegriffen: 05-Dez-2016].</w:t>
       </w:r>
@@ -12013,11 +12375,20 @@
     <w:p>
       <w:pPr>
         <w:pStyle w:val="Literaturverzeichnis"/>
-      </w:pPr>
-      <w:r>
+        <w:rPr>
+          <w:lang w:val="de-DE"/>
+        </w:rPr>
+      </w:pPr>
+      <w:r>
+        <w:rPr>
+          <w:lang w:val="de-DE"/>
+        </w:rPr>
         <w:t>[14]</w:t>
       </w:r>
       <w:r>
+        <w:rPr>
+          <w:lang w:val="de-DE"/>
+        </w:rPr>
         <w:tab/>
         <w:t>„Hibernate ORM 5.0 User Guide“. [Online]. Verfügbar unter: https://docs.jboss.org/hibernate/orm/5.0/userguide/html_single/Hibernate_User_Guide.html. [Zugegriffen: 05-Dez-2016].</w:t>
       </w:r>
@@ -12025,35 +12396,62 @@
     <w:p>
       <w:pPr>
         <w:pStyle w:val="Literaturverzeichnis"/>
+        <w:rPr>
+          <w:lang w:val="de-DE"/>
+        </w:rPr>
       </w:pPr>
       <w:r>
         <w:t>[15]</w:t>
       </w:r>
       <w:r>
         <w:tab/>
-        <w:t>„The Java Community Process(SM) Program - communityprocess - final“. [Online]. Verfügbar unter: https://jcp.org/aboutJava/communityprocess/final/jsr220/index.html. [Zugegriffen: 17-Dez-2016].</w:t>
+        <w:t xml:space="preserve">„The Java Community Process(SM) Program - communityprocess - final“. </w:t>
+      </w:r>
+      <w:r>
+        <w:rPr>
+          <w:lang w:val="de-DE"/>
+        </w:rPr>
+        <w:t>[Online]. Verfügbar unter: https://jcp.org/aboutJava/communityprocess/final/jsr220/index.html. [Zugegriffen: 17-Dez-2016].</w:t>
       </w:r>
     </w:p>
     <w:p>
       <w:pPr>
         <w:pStyle w:val="Literaturverzeichnis"/>
+        <w:rPr>
+          <w:lang w:val="de-DE"/>
+        </w:rPr>
       </w:pPr>
       <w:r>
         <w:t>[16]</w:t>
       </w:r>
       <w:r>
         <w:tab/>
-        <w:t>„The Java Community Process(SM) Program - JSRs: Java Specification Requests - detail JSR# 338“. [Online]. Verfügbar unter: https://jcp.org/en/jsr/detail?id=338. [Zugegriffen: 17-Dez-2016].</w:t>
+        <w:t xml:space="preserve">„The Java Community Process(SM) Program - JSRs: Java Specification Requests - detail JSR# 338“. </w:t>
+      </w:r>
+      <w:r>
+        <w:rPr>
+          <w:lang w:val="de-DE"/>
+        </w:rPr>
+        <w:t>[Online]. Verfügbar unter: https://jcp.org/en/jsr/detail?id=338. [Zugegriffen: 17-Dez-2016].</w:t>
       </w:r>
     </w:p>
     <w:p>
       <w:pPr>
         <w:pStyle w:val="Literaturverzeichnis"/>
-      </w:pPr>
-      <w:r>
+        <w:rPr>
+          <w:lang w:val="de-DE"/>
+        </w:rPr>
+      </w:pPr>
+      <w:r>
+        <w:rPr>
+          <w:lang w:val="de-DE"/>
+        </w:rPr>
         <w:t>[17]</w:t>
       </w:r>
       <w:r>
+        <w:rPr>
+          <w:lang w:val="de-DE"/>
+        </w:rPr>
         <w:tab/>
         <w:t>„Message-Driven EJBs“. [Online]. Verfügbar unter: http://docs.oracle.com/cd/E11035_01/wls100/ejb/message_beans.html. [Zugegriffen: 17-Nov-2016].</w:t>
       </w:r>
@@ -12061,23 +12459,41 @@
     <w:p>
       <w:pPr>
         <w:pStyle w:val="Literaturverzeichnis"/>
+        <w:rPr>
+          <w:lang w:val="de-DE"/>
+        </w:rPr>
       </w:pPr>
       <w:r>
         <w:t>[18]</w:t>
       </w:r>
       <w:r>
         <w:tab/>
-        <w:t>Oracle Corporation, „JSR 339 - Java Community Process“. [Online]. Verfügbar unter: https://jcp.org/en/jsr/detail?id=339. [Zugegriffen: 16-Dez-2016].</w:t>
+        <w:t xml:space="preserve">Oracle Corporation, „JSR 339 - Java Community Process“. </w:t>
+      </w:r>
+      <w:r>
+        <w:rPr>
+          <w:lang w:val="de-DE"/>
+        </w:rPr>
+        <w:t>[Online]. Verfügbar unter: https://jcp.org/en/jsr/detail?id=339. [Zugegriffen: 16-Dez-2016].</w:t>
       </w:r>
     </w:p>
     <w:p>
       <w:pPr>
         <w:pStyle w:val="Literaturverzeichnis"/>
-      </w:pPr>
-      <w:r>
+        <w:rPr>
+          <w:lang w:val="de-DE"/>
+        </w:rPr>
+      </w:pPr>
+      <w:r>
+        <w:rPr>
+          <w:lang w:val="de-DE"/>
+        </w:rPr>
         <w:t>[19]</w:t>
       </w:r>
       <w:r>
+        <w:rPr>
+          <w:lang w:val="de-DE"/>
+        </w:rPr>
         <w:tab/>
         <w:t>„Distributed Transaction Processing: The XA Specification“. [Online]. Verfügbar unter: http://pubs.opengroup.org/onlinepubs/009680699/toc.pdf. [Zugegriffen: 17-Dez-2016].</w:t>
       </w:r>
@@ -12085,23 +12501,48 @@
     <w:p>
       <w:pPr>
         <w:pStyle w:val="Literaturverzeichnis"/>
+        <w:rPr>
+          <w:lang w:val="de-DE"/>
+        </w:rPr>
       </w:pPr>
       <w:r>
         <w:t>[20]</w:t>
       </w:r>
       <w:r>
         <w:tab/>
-        <w:t>„The Java Community Process(SM) Program - JSRs: Java Specification Requests - detail JSR# 907“. [Online]. Verfügbar unter: https://jcp.org/en/jsr/detail?id=907. [Zugegriffen: 17-Dez-2016].</w:t>
+        <w:t xml:space="preserve">„The Java Community Process(SM) Program - JSRs: Java Specification Requests - detail JSR# 907“. </w:t>
+      </w:r>
+      <w:r>
+        <w:rPr>
+          <w:lang w:val="de-DE"/>
+        </w:rPr>
+        <w:t xml:space="preserve">[Online]. </w:t>
+      </w:r>
+      <w:r>
+        <w:rPr>
+          <w:lang w:val="de-DE"/>
+        </w:rPr>
+        <w:lastRenderedPageBreak/>
+        <w:t>Verfügbar unter: https://jcp.org/en/jsr/detail?id=907. [Zugegriffen: 17-Dez-2016].</w:t>
       </w:r>
     </w:p>
     <w:p>
       <w:pPr>
         <w:pStyle w:val="Literaturverzeichnis"/>
-      </w:pPr>
-      <w:r>
+        <w:rPr>
+          <w:lang w:val="de-DE"/>
+        </w:rPr>
+      </w:pPr>
+      <w:r>
+        <w:rPr>
+          <w:lang w:val="de-DE"/>
+        </w:rPr>
         <w:t>[21]</w:t>
       </w:r>
       <w:r>
+        <w:rPr>
+          <w:lang w:val="de-DE"/>
+        </w:rPr>
         <w:tab/>
         <w:t xml:space="preserve">„XA Transactions“, </w:t>
       </w:r>
@@ -12109,21 +12550,34 @@
         <w:rPr>
           <w:i/>
           <w:iCs/>
+          <w:lang w:val="de-DE"/>
         </w:rPr>
         <w:t>MariaDB KnowledgeBase</w:t>
       </w:r>
       <w:r>
+        <w:rPr>
+          <w:lang w:val="de-DE"/>
+        </w:rPr>
         <w:t>. [Online]. Verfügbar unter: http://mariadb.com/kb/en/mariadb/xa-transactions/. [Zugegriffen: 21-Dez-2016].</w:t>
       </w:r>
     </w:p>
     <w:p>
       <w:pPr>
         <w:pStyle w:val="Literaturverzeichnis"/>
-      </w:pPr>
-      <w:r>
+        <w:rPr>
+          <w:lang w:val="de-DE"/>
+        </w:rPr>
+      </w:pPr>
+      <w:r>
+        <w:rPr>
+          <w:lang w:val="de-DE"/>
+        </w:rPr>
         <w:t>[22]</w:t>
       </w:r>
       <w:r>
+        <w:rPr>
+          <w:lang w:val="de-DE"/>
+        </w:rPr>
         <w:tab/>
         <w:t xml:space="preserve">R. Steyer, „Behind the scene – der Aufbau von FXML“, in </w:t>
       </w:r>
@@ -12131,40 +12585,65 @@
         <w:rPr>
           <w:i/>
           <w:iCs/>
+          <w:lang w:val="de-DE"/>
         </w:rPr>
         <w:t>Einführung in JavaFX</w:t>
       </w:r>
       <w:r>
+        <w:rPr>
+          <w:lang w:val="de-DE"/>
+        </w:rPr>
         <w:t>, Springer Fachmedien Wiesbaden, 2014, S. 123–142.</w:t>
       </w:r>
     </w:p>
     <w:p>
       <w:pPr>
         <w:pStyle w:val="Literaturverzeichnis"/>
+        <w:rPr>
+          <w:lang w:val="de-DE"/>
+        </w:rPr>
       </w:pPr>
       <w:r>
         <w:t>[23]</w:t>
       </w:r>
       <w:r>
         <w:tab/>
-        <w:t>J. Kremer, „Angular, version 2: proprioception-reinforcement“. [Online]. Verfügbar unter: http://angularjs.blogspot.com/2016/09/angular2-final.html. [Zugegriffen: 13-Dez-2016].</w:t>
+        <w:t xml:space="preserve">J. Kremer, „Angular, version 2: proprioception-reinforcement“. </w:t>
+      </w:r>
+      <w:r>
+        <w:rPr>
+          <w:lang w:val="de-DE"/>
+        </w:rPr>
+        <w:t>[Online]. Verfügbar unter: http://angularjs.blogspot.com/2016/09/angular2-final.html. [Zugegriffen: 13-Dez-2016].</w:t>
       </w:r>
     </w:p>
     <w:p>
       <w:pPr>
         <w:pStyle w:val="Literaturverzeichnis"/>
+        <w:rPr>
+          <w:lang w:val="de-DE"/>
+        </w:rPr>
       </w:pPr>
       <w:r>
         <w:t>[24]</w:t>
       </w:r>
       <w:r>
         <w:tab/>
-        <w:t>Rangle.io, „Why Angular 2? · Rangle.io : Angular 2 Training“. [Online]. Verfügbar unter: https://angular-2-training-book.rangle.io/handout/why_angular_2.html. [Zugegriffen: 13-Dez-2016].</w:t>
+        <w:t xml:space="preserve">Rangle.io, „Why Angular 2? · Rangle.io : Angular 2 Training“. </w:t>
+      </w:r>
+      <w:r>
+        <w:rPr>
+          <w:lang w:val="de-DE"/>
+        </w:rPr>
+        <w:t>[Online]. Verfügbar unter: https://angular-2-training-book.rangle.io/handout/why_angular_2.html. [Zugegriffen: 13-Dez-2016].</w:t>
       </w:r>
     </w:p>
     <w:p>
       <w:pPr>
         <w:pStyle w:val="Literaturverzeichnis"/>
+        <w:rPr>
+          <w:lang w:val="de-DE"/>
+        </w:rPr>
       </w:pPr>
       <w:r>
         <w:t>[25]</w:t>
@@ -12181,17 +12660,32 @@
         <w:t>GitHub</w:t>
       </w:r>
       <w:r>
-        <w:t>. [Online]. Verfügbar unter: https://github.com/angular/material2. [Zugegriffen: 13-Dez-2016].</w:t>
+        <w:t xml:space="preserve">. </w:t>
+      </w:r>
+      <w:r>
+        <w:rPr>
+          <w:lang w:val="de-DE"/>
+        </w:rPr>
+        <w:t>[Online]. Verfügbar unter: https://github.com/angular/material2. [Zugegriffen: 13-Dez-2016].</w:t>
       </w:r>
     </w:p>
     <w:p>
       <w:pPr>
         <w:pStyle w:val="Literaturverzeichnis"/>
-      </w:pPr>
-      <w:r>
+        <w:rPr>
+          <w:lang w:val="de-DE"/>
+        </w:rPr>
+      </w:pPr>
+      <w:r>
+        <w:rPr>
+          <w:lang w:val="de-DE"/>
+        </w:rPr>
         <w:t>[26]</w:t>
       </w:r>
       <w:r>
+        <w:rPr>
+          <w:lang w:val="de-DE"/>
+        </w:rPr>
         <w:tab/>
         <w:t>„Code Simplicity » What Is Overengineering?“ [Online]. Verfügbar unter: http://www.codesimplicity.com/post/what-is-overengineering/. [Zugegriffen: 20-Dez-2016].</w:t>
       </w:r>
@@ -12205,19 +12699,37 @@
       </w:r>
       <w:r>
         <w:tab/>
-        <w:t>Google Inc., „Angular Services“. [Online]. Verfügbar unter: https://angular.io/docs/ts/latest/guide/architecture.html#!#services. [Zugegriffen: 16-Dez-2016].</w:t>
+        <w:t xml:space="preserve">Google Inc., „Angular Services“. [Online]. </w:t>
+      </w:r>
+      <w:r>
+        <w:rPr>
+          <w:lang w:val="de-DE"/>
+        </w:rPr>
+        <w:t xml:space="preserve">Verfügbar unter: https://angular.io/docs/ts/latest/guide/architecture.html#!#services. </w:t>
+      </w:r>
+      <w:r>
+        <w:t>[Zugegriffen: 16-Dez-2016].</w:t>
       </w:r>
     </w:p>
     <w:p>
       <w:pPr>
         <w:pStyle w:val="Literaturverzeichnis"/>
+        <w:rPr>
+          <w:lang w:val="de-DE"/>
+        </w:rPr>
       </w:pPr>
       <w:r>
         <w:t>[28]</w:t>
       </w:r>
       <w:r>
         <w:tab/>
-        <w:t>„Latest CDI 2.0 news | Contexts and Dependency Injection“. [Online]. Verfügbar unter: http://www.cdi-spec.org/. [Zugegriffen: 17-Dez-2016].</w:t>
+        <w:t xml:space="preserve">„Latest CDI 2.0 news | Contexts and Dependency Injection“. [Online]. </w:t>
+      </w:r>
+      <w:r>
+        <w:rPr>
+          <w:lang w:val="de-DE"/>
+        </w:rPr>
+        <w:t>Verfügbar unter: http://www.cdi-spec.org/. [Zugegriffen: 17-Dez-2016].</w:t>
       </w:r>
     </w:p>
     <w:p>
@@ -12225,24 +12737,41 @@
         <w:pStyle w:val="Literaturverzeichnis"/>
       </w:pPr>
       <w:r>
-        <w:lastRenderedPageBreak/>
+        <w:rPr>
+          <w:lang w:val="de-DE"/>
+        </w:rPr>
         <w:t>[29]</w:t>
       </w:r>
       <w:r>
+        <w:rPr>
+          <w:lang w:val="de-DE"/>
+        </w:rPr>
         <w:tab/>
-        <w:t>Mastertheboss.com, „Configuring message redelivery on JBoss - WildFly“. [Online]. Verfügbar unter: http://www.mastertheboss.com/jboss-server/jboss-jms/configuring-message-redelivery-on-jboss-wildfly. [Zugegriffen: 18-Dez-2016].</w:t>
+        <w:t xml:space="preserve">Mastertheboss.com, „Configuring message redelivery on JBoss - WildFly“. [Online]. Verfügbar unter: http://www.mastertheboss.com/jboss-server/jboss-jms/configuring-message-redelivery-on-jboss-wildfly. </w:t>
+      </w:r>
+      <w:r>
+        <w:t>[Zugegriffen: 18-Dez-2016].</w:t>
       </w:r>
     </w:p>
     <w:p>
       <w:pPr>
         <w:pStyle w:val="Literaturverzeichnis"/>
+        <w:rPr>
+          <w:lang w:val="de-DE"/>
+        </w:rPr>
       </w:pPr>
       <w:r>
         <w:t>[30]</w:t>
       </w:r>
       <w:r>
         <w:tab/>
-        <w:t>Oracle Corporation, „Controlling Message Acknowledgment (The Java EE 6 Tutorial)“. [Online]. Verfügbar unter: https://docs.oracle.com/cd/E19798-01/821-1841/bncfw/index.html. [Zugegriffen: 18-Dez-2016].</w:t>
+        <w:t xml:space="preserve">Oracle Corporation, „Controlling Message Acknowledgment (The Java EE 6 Tutorial)“. </w:t>
+      </w:r>
+      <w:r>
+        <w:rPr>
+          <w:lang w:val="de-DE"/>
+        </w:rPr>
+        <w:t>[Online]. Verfügbar unter: https://docs.oracle.com/cd/E19798-01/821-1841/bncfw/index.html. [Zugegriffen: 18-Dez-2016].</w:t>
       </w:r>
     </w:p>
     <w:p>
@@ -12346,14 +12875,14 @@
           <w:lang w:val="de-DE"/>
         </w:rPr>
       </w:pPr>
-      <w:bookmarkStart w:id="27" w:name="_Ref469407729"/>
+      <w:bookmarkStart w:id="26" w:name="_Ref469407729"/>
       <w:r>
         <w:rPr>
           <w:lang w:val="de-DE"/>
         </w:rPr>
         <w:t>Gesamtarchitekturen im Vergleich</w:t>
       </w:r>
-      <w:bookmarkEnd w:id="27"/>
+      <w:bookmarkEnd w:id="26"/>
     </w:p>
     <w:p>
       <w:pPr>
@@ -12365,7 +12894,6 @@
       <w:r>
         <w:rPr>
           <w:noProof/>
-          <w:lang w:val="de-DE" w:eastAsia="de-DE"/>
         </w:rPr>
         <mc:AlternateContent>
           <mc:Choice Requires="wps">
@@ -12415,7 +12943,7 @@
                                 <w:lang w:val="de-DE"/>
                               </w:rPr>
                             </w:pPr>
-                            <w:bookmarkStart w:id="28" w:name="_Ref469407765"/>
+                            <w:bookmarkStart w:id="27" w:name="_Ref469407765"/>
                             <w:r>
                               <w:rPr>
                                 <w:lang w:val="de-DE"/>
@@ -12444,7 +12972,7 @@
                             <w:r>
                               <w:fldChar w:fldCharType="end"/>
                             </w:r>
-                            <w:bookmarkEnd w:id="28"/>
+                            <w:bookmarkEnd w:id="27"/>
                             <w:r>
                               <w:rPr>
                                 <w:lang w:val="de-DE"/>
@@ -12491,7 +13019,7 @@
                           <w:lang w:val="de-DE"/>
                         </w:rPr>
                       </w:pPr>
-                      <w:bookmarkStart w:id="29" w:name="_Ref469407765"/>
+                      <w:bookmarkStart w:id="28" w:name="_Ref469407765"/>
                       <w:r>
                         <w:rPr>
                           <w:lang w:val="de-DE"/>
@@ -12520,7 +13048,7 @@
                       <w:r>
                         <w:fldChar w:fldCharType="end"/>
                       </w:r>
-                      <w:bookmarkEnd w:id="29"/>
+                      <w:bookmarkEnd w:id="28"/>
                       <w:r>
                         <w:rPr>
                           <w:lang w:val="de-DE"/>
@@ -12631,7 +13159,6 @@
       <w:r>
         <w:rPr>
           <w:noProof/>
-          <w:lang w:val="de-DE" w:eastAsia="de-DE"/>
         </w:rPr>
         <w:drawing>
           <wp:anchor distT="0" distB="0" distL="114300" distR="114300" simplePos="0" relativeHeight="251655168" behindDoc="0" locked="0" layoutInCell="1" allowOverlap="1" wp14:anchorId="456B4F4C" wp14:editId="40CDF5B2">
@@ -12702,7 +13229,6 @@
       <w:r>
         <w:rPr>
           <w:noProof/>
-          <w:lang w:val="de-DE" w:eastAsia="de-DE"/>
         </w:rPr>
         <w:lastRenderedPageBreak/>
         <mc:AlternateContent>
@@ -12900,7 +13426,6 @@
       <w:r>
         <w:rPr>
           <w:noProof/>
-          <w:lang w:val="de-DE" w:eastAsia="de-DE"/>
         </w:rPr>
         <w:drawing>
           <wp:anchor distT="0" distB="0" distL="114300" distR="114300" simplePos="0" relativeHeight="251657216" behindDoc="0" locked="0" layoutInCell="1" allowOverlap="1" wp14:anchorId="77B3B409" wp14:editId="440EC56A">
@@ -13162,14 +13687,14 @@
           <w:lang w:val="de-DE"/>
         </w:rPr>
       </w:pPr>
-      <w:bookmarkStart w:id="30" w:name="_Ref469992098"/>
+      <w:bookmarkStart w:id="29" w:name="_Ref469992098"/>
       <w:r>
         <w:rPr>
           <w:lang w:val="de-DE"/>
         </w:rPr>
         <w:t>Chatclient Masken</w:t>
       </w:r>
-      <w:bookmarkEnd w:id="30"/>
+      <w:bookmarkEnd w:id="29"/>
     </w:p>
     <w:p>
       <w:pPr>
@@ -13235,7 +13760,7 @@
           <w:lang w:val="de-DE"/>
         </w:rPr>
         <w:pict w14:anchorId="0ABB5E2A">
-          <v:shape id="_x0000_i1026" type="#_x0000_t75" style="width:311.65pt;height:361.05pt">
+          <v:shape id="_x0000_i1026" type="#_x0000_t75" style="width:311.25pt;height:360.75pt">
             <v:imagedata r:id="rId29" o:title="clientMaske2" cropleft="157f" cropright="304f"/>
           </v:shape>
         </w:pict>
@@ -13272,7 +13797,7 @@
           <w:lang w:val="de-DE"/>
         </w:rPr>
       </w:pPr>
-      <w:bookmarkStart w:id="31" w:name="_Ref469992103"/>
+      <w:bookmarkStart w:id="30" w:name="_Ref469992103"/>
       <w:r>
         <w:rPr>
           <w:lang w:val="de-DE"/>
@@ -13280,7 +13805,7 @@
         <w:lastRenderedPageBreak/>
         <w:t>Benchmarkingclient Masken</w:t>
       </w:r>
-      <w:bookmarkEnd w:id="31"/>
+      <w:bookmarkEnd w:id="30"/>
     </w:p>
     <w:p>
       <w:pPr>
@@ -13363,7 +13888,7 @@
           <w:lang w:val="de-DE"/>
         </w:rPr>
         <w:pict w14:anchorId="241E2ACD">
-          <v:shape id="_x0000_i1027" type="#_x0000_t75" style="width:250.4pt;height:178.4pt">
+          <v:shape id="_x0000_i1027" type="#_x0000_t75" style="width:250.5pt;height:178.5pt">
             <v:imagedata r:id="rId31" o:title="benchmarkingMaske1"/>
           </v:shape>
         </w:pict>
@@ -13408,7 +13933,7 @@
           <w:lang w:val="de-DE"/>
         </w:rPr>
         <w:pict w14:anchorId="6610AC57">
-          <v:shape id="_x0000_i1028" type="#_x0000_t75" style="width:247.15pt;height:177.3pt">
+          <v:shape id="_x0000_i1028" type="#_x0000_t75" style="width:247.5pt;height:177pt">
             <v:imagedata r:id="rId33" o:title="benchmarkingMaske3"/>
           </v:shape>
         </w:pict>
@@ -13453,7 +13978,7 @@
           <w:lang w:val="de-DE"/>
         </w:rPr>
         <w:pict w14:anchorId="12C5D905">
-          <v:shape id="_x0000_i1029" type="#_x0000_t75" style="width:248.25pt;height:175.15pt">
+          <v:shape id="_x0000_i1029" type="#_x0000_t75" style="width:248.25pt;height:174.75pt">
             <v:imagedata r:id="rId35" o:title="benchmarkingMaske5"/>
           </v:shape>
         </w:pict>
@@ -13529,7 +14054,6 @@
       <w:r>
         <w:rPr>
           <w:noProof/>
-          <w:lang w:val="de-DE" w:eastAsia="de-DE"/>
         </w:rPr>
         <w:drawing>
           <wp:inline distT="0" distB="0" distL="0" distR="0" wp14:anchorId="4B2340F3" wp14:editId="227F8398">
@@ -13583,7 +14107,6 @@
       <w:r>
         <w:rPr>
           <w:noProof/>
-          <w:lang w:val="de-DE" w:eastAsia="de-DE"/>
         </w:rPr>
         <w:drawing>
           <wp:inline distT="0" distB="0" distL="0" distR="0" wp14:anchorId="10E8257B" wp14:editId="34F28932">
@@ -13637,7 +14160,6 @@
       <w:r>
         <w:rPr>
           <w:noProof/>
-          <w:lang w:val="de-DE" w:eastAsia="de-DE"/>
         </w:rPr>
         <w:drawing>
           <wp:inline distT="0" distB="0" distL="0" distR="0" wp14:anchorId="57860EC4" wp14:editId="4CF1599B">
@@ -13691,7 +14213,6 @@
       <w:r>
         <w:rPr>
           <w:noProof/>
-          <w:lang w:val="de-DE" w:eastAsia="de-DE"/>
         </w:rPr>
         <w:drawing>
           <wp:inline distT="0" distB="0" distL="0" distR="0" wp14:anchorId="6207786E" wp14:editId="53A40E18">
@@ -13763,7 +14284,7 @@
           <w:lang w:val="de-DE"/>
         </w:rPr>
       </w:pPr>
-      <w:bookmarkStart w:id="32" w:name="_Ref470099851"/>
+      <w:bookmarkStart w:id="31" w:name="_Ref470099851"/>
       <w:r>
         <w:rPr>
           <w:lang w:val="de-DE"/>
@@ -13771,7 +14292,7 @@
         <w:lastRenderedPageBreak/>
         <w:t>Benchmarking-Tests</w:t>
       </w:r>
-      <w:bookmarkEnd w:id="32"/>
+      <w:bookmarkEnd w:id="31"/>
     </w:p>
     <w:p>
       <w:pPr>
@@ -13812,7 +14333,6 @@
       <w:r>
         <w:rPr>
           <w:noProof/>
-          <w:lang w:val="de-DE" w:eastAsia="de-DE"/>
         </w:rPr>
         <w:drawing>
           <wp:inline distT="0" distB="0" distL="0" distR="0" wp14:anchorId="57BD8B67" wp14:editId="1D99E2B6">
@@ -13858,7 +14378,7 @@
           <w:lang w:val="de-DE"/>
         </w:rPr>
       </w:pPr>
-      <w:bookmarkStart w:id="33" w:name="_Ref470100662"/>
+      <w:bookmarkStart w:id="32" w:name="_Ref470100662"/>
       <w:r>
         <w:rPr>
           <w:lang w:val="de-DE"/>
@@ -13887,7 +14407,7 @@
       <w:r>
         <w:fldChar w:fldCharType="end"/>
       </w:r>
-      <w:bookmarkEnd w:id="33"/>
+      <w:bookmarkEnd w:id="32"/>
       <w:r>
         <w:rPr>
           <w:lang w:val="de-DE"/>
@@ -13928,7 +14448,7 @@
 
 <file path=word/comments.xml><?xml version="1.0" encoding="utf-8"?>
 <w:comments xmlns:wpc="http://schemas.microsoft.com/office/word/2010/wordprocessingCanvas" xmlns:cx="http://schemas.microsoft.com/office/drawing/2014/chartex" xmlns:cx1="http://schemas.microsoft.com/office/drawing/2015/9/8/chartex" xmlns:cx2="http://schemas.microsoft.com/office/drawing/2015/10/21/chartex" xmlns:cx3="http://schemas.microsoft.com/office/drawing/2016/5/9/chartex" xmlns:cx4="http://schemas.microsoft.com/office/drawing/2016/5/10/chartex" xmlns:cx5="http://schemas.microsoft.com/office/drawing/2016/5/11/chartex" xmlns:mc="http://schemas.openxmlformats.org/markup-compatibility/2006" xmlns:o="urn:schemas-microsoft-com:office:office" xmlns:r="http://schemas.openxmlformats.org/officeDocument/2006/relationships" xmlns:m="http://schemas.openxmlformats.org/officeDocument/2006/math" xmlns:v="urn:schemas-microsoft-com:vml" xmlns:wp14="http://schemas.microsoft.com/office/word/2010/wordprocessingDrawing" xmlns:wp="http://schemas.openxmlformats.org/drawingml/2006/wordprocessingDrawing" xmlns:w10="urn:schemas-microsoft-com:office:word" xmlns:w="http://schemas.openxmlformats.org/wordprocessingml/2006/main" xmlns:w14="http://schemas.microsoft.com/office/word/2010/wordml" xmlns:w15="http://schemas.microsoft.com/office/word/2012/wordml" xmlns:w16se="http://schemas.microsoft.com/office/word/2015/wordml/symex" xmlns:wpg="http://schemas.microsoft.com/office/word/2010/wordprocessingGroup" xmlns:wpi="http://schemas.microsoft.com/office/word/2010/wordprocessingInk" xmlns:wne="http://schemas.microsoft.com/office/word/2006/wordml" xmlns:wps="http://schemas.microsoft.com/office/word/2010/wordprocessingShape" mc:Ignorable="w14 w15 w16se wp14">
-  <w:comment w:id="2" w:author="David" w:date="2016-12-21T23:02:00Z" w:initials="D">
+  <w:comment w:id="1" w:author="David" w:date="2016-12-21T23:02:00Z" w:initials="D">
     <w:p>
       <w:pPr>
         <w:pStyle w:val="Kommentartext"/>
@@ -14104,23 +14624,7 @@
       </w:r>
     </w:p>
   </w:comment>
-  <w:comment w:id="17" w:author="Max Auch" w:date="2016-12-22T17:23:00Z" w:initials="MA">
-    <w:p>
-      <w:pPr>
-        <w:pStyle w:val="Kommentartext"/>
-      </w:pPr>
-      <w:r>
-        <w:rPr>
-          <w:rStyle w:val="Kommentarzeichen"/>
-        </w:rPr>
-        <w:annotationRef/>
-      </w:r>
-      <w:r>
-        <w:t>Wird, wird</w:t>
-      </w:r>
-    </w:p>
-  </w:comment>
-  <w:comment w:id="18" w:author="David" w:date="2016-12-22T15:31:00Z" w:initials="D">
+  <w:comment w:id="17" w:author="David" w:date="2016-12-22T15:31:00Z" w:initials="D">
     <w:p>
       <w:pPr>
         <w:pStyle w:val="Kommentartext"/>
@@ -14149,7 +14653,6 @@
   <w15:commentEx w15:paraId="2047C0D8" w15:done="0"/>
   <w15:commentEx w15:paraId="66E58813" w15:done="0"/>
   <w15:commentEx w15:paraId="20866DE7" w15:done="0"/>
-  <w15:commentEx w15:paraId="2A9A6B3C" w15:done="0"/>
   <w15:commentEx w15:paraId="20B11F8B" w15:done="0"/>
 </w15:commentsEx>
 </file>
@@ -14405,6 +14908,9 @@
         <w:fldChar w:fldCharType="separate"/>
       </w:r>
       <w:r>
+        <w:rPr>
+          <w:lang w:val="de-DE"/>
+        </w:rPr>
         <w:t>[13]</w:t>
       </w:r>
       <w:r>
@@ -14466,6 +14972,9 @@
         <w:fldChar w:fldCharType="separate"/>
       </w:r>
       <w:r>
+        <w:rPr>
+          <w:lang w:val="de-DE"/>
+        </w:rPr>
         <w:t>[14]</w:t>
       </w:r>
       <w:r>
@@ -14562,6 +15071,9 @@
         <w:fldChar w:fldCharType="separate"/>
       </w:r>
       <w:r>
+        <w:rPr>
+          <w:lang w:val="de-DE"/>
+        </w:rPr>
         <w:t>[22]</w:t>
       </w:r>
       <w:r>
@@ -14678,7 +15190,7 @@
       <w:rPr>
         <w:noProof/>
       </w:rPr>
-      <w:t>20</w:t>
+      <w:t>1</w:t>
     </w:r>
     <w:r>
       <w:fldChar w:fldCharType="end"/>
@@ -17361,9 +17873,6 @@
 <w15:people xmlns:wpc="http://schemas.microsoft.com/office/word/2010/wordprocessingCanvas" xmlns:cx="http://schemas.microsoft.com/office/drawing/2014/chartex" xmlns:cx1="http://schemas.microsoft.com/office/drawing/2015/9/8/chartex" xmlns:cx2="http://schemas.microsoft.com/office/drawing/2015/10/21/chartex" xmlns:cx3="http://schemas.microsoft.com/office/drawing/2016/5/9/chartex" xmlns:cx4="http://schemas.microsoft.com/office/drawing/2016/5/10/chartex" xmlns:cx5="http://schemas.microsoft.com/office/drawing/2016/5/11/chartex" xmlns:mc="http://schemas.openxmlformats.org/markup-compatibility/2006" xmlns:o="urn:schemas-microsoft-com:office:office" xmlns:r="http://schemas.openxmlformats.org/officeDocument/2006/relationships" xmlns:m="http://schemas.openxmlformats.org/officeDocument/2006/math" xmlns:v="urn:schemas-microsoft-com:vml" xmlns:wp14="http://schemas.microsoft.com/office/word/2010/wordprocessingDrawing" xmlns:wp="http://schemas.openxmlformats.org/drawingml/2006/wordprocessingDrawing" xmlns:w10="urn:schemas-microsoft-com:office:word" xmlns:w="http://schemas.openxmlformats.org/wordprocessingml/2006/main" xmlns:w14="http://schemas.microsoft.com/office/word/2010/wordml" xmlns:w15="http://schemas.microsoft.com/office/word/2012/wordml" xmlns:w16se="http://schemas.microsoft.com/office/word/2015/wordml/symex" xmlns:wpg="http://schemas.microsoft.com/office/word/2010/wordprocessingGroup" xmlns:wpi="http://schemas.microsoft.com/office/word/2010/wordprocessingInk" xmlns:wne="http://schemas.microsoft.com/office/word/2006/wordml" xmlns:wps="http://schemas.microsoft.com/office/word/2010/wordprocessingShape" mc:Ignorable="w14 w15 w16se wp14">
   <w15:person w15:author="David">
     <w15:presenceInfo w15:providerId="None" w15:userId="David"/>
-  </w15:person>
-  <w15:person w15:author="Max Auch">
-    <w15:presenceInfo w15:providerId="Windows Live" w15:userId="1241af4c6759e996"/>
   </w15:person>
 </w15:people>
 </file>
@@ -18645,7 +19154,7 @@
 </file>
 
 <file path=customXml/itemProps1.xml><?xml version="1.0" encoding="utf-8"?>
-<ds:datastoreItem xmlns:ds="http://schemas.openxmlformats.org/officeDocument/2006/customXml" ds:itemID="{7BE30AC6-6CD1-48D1-87D8-1E80B67CE2EB}">
+<ds:datastoreItem xmlns:ds="http://schemas.openxmlformats.org/officeDocument/2006/customXml" ds:itemID="{6A3199D6-26B3-4E70-92EC-D6F484CFFD56}">
   <ds:schemaRefs>
     <ds:schemaRef ds:uri="http://schemas.openxmlformats.org/officeDocument/2006/bibliography"/>
   </ds:schemaRefs>

</xml_diff>

<commit_message>
Fußball ist wie Schach, nur ohne Würfel
</commit_message>
<xml_diff>
--- a/dokumentation/studienarbeit.docx
+++ b/dokumentation/studienarbeit.docx
@@ -660,11 +660,25 @@
         </w:rPr>
         <w:t>n</w:t>
       </w:r>
-      <w:r>
-        <w:rPr>
-          <w:lang w:val="de-DE"/>
-        </w:rPr>
-        <w:t>, nachrichtenbasierte</w:t>
+      <w:commentRangeStart w:id="1"/>
+      <w:r>
+        <w:rPr>
+          <w:lang w:val="de-DE"/>
+        </w:rPr>
+        <w:t xml:space="preserve">, </w:t>
+      </w:r>
+      <w:commentRangeEnd w:id="1"/>
+      <w:r>
+        <w:rPr>
+          <w:rStyle w:val="Kommentarzeichen"/>
+        </w:rPr>
+        <w:commentReference w:id="1"/>
+      </w:r>
+      <w:r>
+        <w:rPr>
+          <w:lang w:val="de-DE"/>
+        </w:rPr>
+        <w:t>nachrichtenbasierte</w:t>
       </w:r>
       <w:r>
         <w:rPr>
@@ -929,7 +943,21 @@
         <w:rPr>
           <w:lang w:val="de-DE"/>
         </w:rPr>
-        <w:t xml:space="preserve"> Zustellung </w:t>
+        <w:t xml:space="preserve"> </w:t>
+      </w:r>
+      <w:commentRangeStart w:id="2"/>
+      <w:r>
+        <w:rPr>
+          <w:lang w:val="de-DE"/>
+        </w:rPr>
+        <w:t xml:space="preserve">Zustellung </w:t>
+      </w:r>
+      <w:commentRangeEnd w:id="2"/>
+      <w:r>
+        <w:rPr>
+          <w:rStyle w:val="Kommentarzeichen"/>
+        </w:rPr>
+        <w:commentReference w:id="2"/>
       </w:r>
       <w:r>
         <w:rPr>
@@ -997,19 +1025,19 @@
         </w:rPr>
         <w:t xml:space="preserve">. Aus diesem Grund werden </w:t>
       </w:r>
-      <w:commentRangeStart w:id="1"/>
+      <w:commentRangeStart w:id="3"/>
       <w:r>
         <w:rPr>
           <w:lang w:val="de-DE"/>
         </w:rPr>
         <w:t>MQ</w:t>
       </w:r>
-      <w:commentRangeEnd w:id="1"/>
+      <w:commentRangeEnd w:id="3"/>
       <w:r>
         <w:rPr>
           <w:rStyle w:val="Kommentarzeichen"/>
         </w:rPr>
-        <w:commentReference w:id="1"/>
+        <w:commentReference w:id="3"/>
       </w:r>
       <w:r>
         <w:rPr>
@@ -1365,7 +1393,7 @@
           <w:lang w:val="de-DE"/>
         </w:rPr>
       </w:pPr>
-      <w:bookmarkStart w:id="2" w:name="_Ref469748567"/>
+      <w:bookmarkStart w:id="4" w:name="_Ref469748567"/>
       <w:r>
         <w:rPr>
           <w:lang w:val="de-DE"/>
@@ -1394,7 +1422,7 @@
       <w:r>
         <w:fldChar w:fldCharType="end"/>
       </w:r>
-      <w:bookmarkEnd w:id="2"/>
+      <w:bookmarkEnd w:id="4"/>
       <w:r>
         <w:rPr>
           <w:lang w:val="de-DE"/>
@@ -1556,7 +1584,27 @@
         <w:rPr>
           <w:lang w:val="de-DE"/>
         </w:rPr>
-        <w:t xml:space="preserve">JMS bietet zur Übermittlung von Nachrichten zwei Arten von JMS-Destinations an, Queue und Topic. Die Queue dient der asynchronen Point-to-Point Kommunikation. Die Queue und Topic stellen dabei die Komponenten, an die sich die Kommunikation richtet, dar. Die Nachrichten werden in der Regel nach dem FIFO-Prinzip durch den Sender in der Queue abgelegt und durch den Empfänger dort abgeholt. Topics werden hingegen eingesetzt, wenn die Nachricht im Rahmen eines Publish-Subscribe-Verfahrens an mehrere Empfänger versendet werden soll. Dabei stellt das Topic einen Message-Broker dar, der Nachrichten sammelt und die am Topic abonnierten Subscriber wieder verteilt </w:t>
+        <w:t xml:space="preserve">JMS bietet zur Übermittlung von Nachrichten zwei Arten von JMS-Destinations an, Queue und Topic. Die Queue dient der asynchronen Point-to-Point Kommunikation. Die Queue und Topic stellen dabei die Komponenten, an die sich die Kommunikation richtet, dar. Die Nachrichten werden in der Regel nach dem FIFO-Prinzip durch den Sender in der Queue abgelegt und durch den Empfänger dort abgeholt. Topics werden hingegen eingesetzt, wenn die Nachricht im Rahmen eines Publish-Subscribe-Verfahrens an mehrere Empfänger versendet werden soll. Dabei stellt das Topic einen </w:t>
+      </w:r>
+      <w:commentRangeStart w:id="5"/>
+      <w:r>
+        <w:rPr>
+          <w:lang w:val="de-DE"/>
+        </w:rPr>
+        <w:t xml:space="preserve">Message-Broker </w:t>
+      </w:r>
+      <w:commentRangeEnd w:id="5"/>
+      <w:r>
+        <w:rPr>
+          <w:rStyle w:val="Kommentarzeichen"/>
+        </w:rPr>
+        <w:commentReference w:id="5"/>
+      </w:r>
+      <w:r>
+        <w:rPr>
+          <w:lang w:val="de-DE"/>
+        </w:rPr>
+        <w:t xml:space="preserve">dar, der Nachrichten sammelt und die am Topic abonnierten Subscriber wieder verteilt </w:t>
       </w:r>
       <w:r>
         <w:rPr>
@@ -1800,19 +1848,19 @@
         </w:rPr>
         <w:t xml:space="preserve">Eine Transaktion ist eine zusammengefasste Abfolge von </w:t>
       </w:r>
-      <w:commentRangeStart w:id="3"/>
+      <w:commentRangeStart w:id="6"/>
       <w:r>
         <w:rPr>
           <w:lang w:val="de-DE"/>
         </w:rPr>
         <w:t>Ereignissen</w:t>
       </w:r>
-      <w:commentRangeEnd w:id="3"/>
+      <w:commentRangeEnd w:id="6"/>
       <w:r>
         <w:rPr>
           <w:rStyle w:val="Kommentarzeichen"/>
         </w:rPr>
-        <w:commentReference w:id="3"/>
+        <w:commentReference w:id="6"/>
       </w:r>
       <w:r>
         <w:rPr>
@@ -1886,19 +1934,19 @@
         </w:rPr>
         <w:t xml:space="preserve">ihre Ausführung eine Koordination zwischen mehreren </w:t>
       </w:r>
-      <w:commentRangeStart w:id="4"/>
+      <w:commentRangeStart w:id="7"/>
       <w:r>
         <w:rPr>
           <w:lang w:val="de-DE"/>
         </w:rPr>
         <w:t xml:space="preserve">Knoten </w:t>
       </w:r>
-      <w:commentRangeEnd w:id="4"/>
+      <w:commentRangeEnd w:id="7"/>
       <w:r>
         <w:rPr>
           <w:rStyle w:val="Kommentarzeichen"/>
         </w:rPr>
-        <w:commentReference w:id="4"/>
+        <w:commentReference w:id="7"/>
       </w:r>
       <w:r>
         <w:rPr>
@@ -2066,7 +2114,8 @@
           <w:lang w:val="de-DE"/>
         </w:rPr>
       </w:pPr>
-      <w:commentRangeStart w:id="5"/>
+      <w:commentRangeStart w:id="8"/>
+      <w:commentRangeStart w:id="9"/>
       <w:r>
         <w:rPr>
           <w:highlight w:val="yellow"/>
@@ -2074,12 +2123,12 @@
         </w:rPr>
         <w:t>Eine</w:t>
       </w:r>
-      <w:commentRangeEnd w:id="5"/>
+      <w:commentRangeEnd w:id="8"/>
       <w:r>
         <w:rPr>
           <w:rStyle w:val="Kommentarzeichen"/>
         </w:rPr>
-        <w:commentReference w:id="5"/>
+        <w:commentReference w:id="8"/>
       </w:r>
       <w:r>
         <w:rPr>
@@ -2137,6 +2186,13 @@
         </w:rPr>
         <w:t>.</w:t>
       </w:r>
+      <w:commentRangeEnd w:id="9"/>
+      <w:r>
+        <w:rPr>
+          <w:rStyle w:val="Kommentarzeichen"/>
+        </w:rPr>
+        <w:commentReference w:id="9"/>
+      </w:r>
     </w:p>
     <w:p>
       <w:pPr>
@@ -2192,13 +2248,33 @@
         <w:rPr>
           <w:lang w:val="de-DE"/>
         </w:rPr>
-        <w:t xml:space="preserve"> die so</w:t>
-      </w:r>
-      <w:r>
-        <w:rPr>
-          <w:lang w:val="de-DE"/>
-        </w:rPr>
-        <w:t>genannten Koordinationsprotokolle eingesetzt. Ein bekanntes Beispiel ist das Two-Phase-Commit-</w:t>
+        <w:t xml:space="preserve"> die </w:t>
+      </w:r>
+      <w:commentRangeStart w:id="10"/>
+      <w:r>
+        <w:rPr>
+          <w:lang w:val="de-DE"/>
+        </w:rPr>
+        <w:t>so</w:t>
+      </w:r>
+      <w:r>
+        <w:rPr>
+          <w:lang w:val="de-DE"/>
+        </w:rPr>
+        <w:t xml:space="preserve">genannten </w:t>
+      </w:r>
+      <w:commentRangeEnd w:id="10"/>
+      <w:r>
+        <w:rPr>
+          <w:rStyle w:val="Kommentarzeichen"/>
+        </w:rPr>
+        <w:commentReference w:id="10"/>
+      </w:r>
+      <w:r>
+        <w:rPr>
+          <w:lang w:val="de-DE"/>
+        </w:rPr>
+        <w:t>Koordinationsprotokolle eingesetzt. Ein bekanntes Beispiel ist das Two-Phase-Commit-</w:t>
       </w:r>
       <w:r>
         <w:rPr>
@@ -2316,19 +2392,19 @@
         </w:rPr>
         <w:t xml:space="preserve">Eine weitere Herausforderung stellt der nebenläufige Zugriff auf </w:t>
       </w:r>
-      <w:commentRangeStart w:id="6"/>
+      <w:commentRangeStart w:id="11"/>
       <w:r>
         <w:rPr>
           <w:lang w:val="de-DE"/>
         </w:rPr>
         <w:t xml:space="preserve">verteilte Objekte </w:t>
       </w:r>
-      <w:commentRangeEnd w:id="6"/>
+      <w:commentRangeEnd w:id="11"/>
       <w:r>
         <w:rPr>
           <w:rStyle w:val="Kommentarzeichen"/>
         </w:rPr>
-        <w:commentReference w:id="6"/>
+        <w:commentReference w:id="11"/>
       </w:r>
       <w:r>
         <w:rPr>
@@ -2336,25 +2412,65 @@
         </w:rPr>
         <w:t xml:space="preserve">dar. Der Zugriff muss dabei so erfolgen, als würde das Objekt zu diesem Zeitpunkt </w:t>
       </w:r>
-      <w:commentRangeStart w:id="7"/>
-      <w:r>
-        <w:rPr>
-          <w:lang w:val="de-DE"/>
-        </w:rPr>
-        <w:t>nur durch einen Akteur bearbeitet werden und ist anschließend zu synchronisieren</w:t>
-      </w:r>
-      <w:commentRangeEnd w:id="7"/>
+      <w:commentRangeStart w:id="12"/>
+      <w:r>
+        <w:rPr>
+          <w:lang w:val="de-DE"/>
+        </w:rPr>
+        <w:t>nur durch einen Akteur bearbeitet werden und ist anschließend</w:t>
+      </w:r>
+      <w:commentRangeStart w:id="13"/>
+      <w:r>
+        <w:rPr>
+          <w:lang w:val="de-DE"/>
+        </w:rPr>
+        <w:t xml:space="preserve"> </w:t>
+      </w:r>
+      <w:commentRangeEnd w:id="13"/>
       <w:r>
         <w:rPr>
           <w:rStyle w:val="Kommentarzeichen"/>
         </w:rPr>
-        <w:commentReference w:id="7"/>
-      </w:r>
-      <w:r>
-        <w:rPr>
-          <w:lang w:val="de-DE"/>
-        </w:rPr>
-        <w:t xml:space="preserve"> um Fehlersituationen wie lost-update oder dirty-read zu </w:t>
+        <w:commentReference w:id="13"/>
+      </w:r>
+      <w:r>
+        <w:rPr>
+          <w:lang w:val="de-DE"/>
+        </w:rPr>
+        <w:t>zu synchronisieren</w:t>
+      </w:r>
+      <w:commentRangeEnd w:id="12"/>
+      <w:r>
+        <w:rPr>
+          <w:rStyle w:val="Kommentarzeichen"/>
+        </w:rPr>
+        <w:commentReference w:id="12"/>
+      </w:r>
+      <w:r>
+        <w:rPr>
+          <w:lang w:val="de-DE"/>
+        </w:rPr>
+        <w:t xml:space="preserve"> </w:t>
+      </w:r>
+      <w:commentRangeStart w:id="14"/>
+      <w:r>
+        <w:rPr>
+          <w:lang w:val="de-DE"/>
+        </w:rPr>
+        <w:t>um</w:t>
+      </w:r>
+      <w:commentRangeEnd w:id="14"/>
+      <w:r>
+        <w:rPr>
+          <w:rStyle w:val="Kommentarzeichen"/>
+        </w:rPr>
+        <w:commentReference w:id="14"/>
+      </w:r>
+      <w:r>
+        <w:rPr>
+          <w:lang w:val="de-DE"/>
+        </w:rPr>
+        <w:t xml:space="preserve"> Fehlersituationen wie lost-update oder dirty-read zu </w:t>
       </w:r>
       <w:r>
         <w:rPr>
@@ -2471,7 +2587,7 @@
         </w:rPr>
         <w:t xml:space="preserve">Anforderungen, </w:t>
       </w:r>
-      <w:commentRangeStart w:id="8"/>
+      <w:commentRangeStart w:id="15"/>
       <w:r>
         <w:rPr>
           <w:lang w:val="de-DE"/>
@@ -2484,12 +2600,12 @@
         </w:rPr>
         <w:t xml:space="preserve"> </w:t>
       </w:r>
-      <w:commentRangeEnd w:id="8"/>
+      <w:commentRangeEnd w:id="15"/>
       <w:r>
         <w:rPr>
           <w:rStyle w:val="Kommentarzeichen"/>
         </w:rPr>
-        <w:commentReference w:id="8"/>
+        <w:commentReference w:id="15"/>
       </w:r>
       <w:r>
         <w:rPr>
@@ -2515,19 +2631,19 @@
         </w:rPr>
         <w:t xml:space="preserve">Dies war nicht nur der Tatsache geschuldet, dass die vorhandenen Komponenten Server, Client und Benchmarkclient </w:t>
       </w:r>
-      <w:commentRangeStart w:id="9"/>
+      <w:commentRangeStart w:id="16"/>
       <w:r>
         <w:rPr>
           <w:lang w:val="de-DE"/>
         </w:rPr>
         <w:t xml:space="preserve">in einer einzigen Applikation </w:t>
       </w:r>
-      <w:commentRangeEnd w:id="9"/>
+      <w:commentRangeEnd w:id="16"/>
       <w:r>
         <w:rPr>
           <w:rStyle w:val="Kommentarzeichen"/>
         </w:rPr>
-        <w:commentReference w:id="9"/>
+        <w:commentReference w:id="16"/>
       </w:r>
       <w:r>
         <w:rPr>
@@ -2535,19 +2651,19 @@
         </w:rPr>
         <w:t xml:space="preserve">abgebildet wurden. Die Komponenten waren zum Teil durch </w:t>
       </w:r>
-      <w:commentRangeStart w:id="10"/>
+      <w:commentRangeStart w:id="17"/>
       <w:r>
         <w:rPr>
           <w:lang w:val="de-DE"/>
         </w:rPr>
         <w:t>sehr viele</w:t>
       </w:r>
-      <w:commentRangeEnd w:id="10"/>
+      <w:commentRangeEnd w:id="17"/>
       <w:r>
         <w:rPr>
           <w:rStyle w:val="Kommentarzeichen"/>
         </w:rPr>
-        <w:commentReference w:id="10"/>
+        <w:commentReference w:id="17"/>
       </w:r>
       <w:r>
         <w:rPr>
@@ -2620,21 +2736,21 @@
           <w:lang w:val="de-DE"/>
         </w:rPr>
       </w:pPr>
-      <w:commentRangeStart w:id="11"/>
+      <w:commentRangeStart w:id="18"/>
       <w:r>
         <w:rPr>
           <w:lang w:val="de-DE"/>
         </w:rPr>
         <w:t>Struktur des Anwendungsszenarios</w:t>
       </w:r>
-      <w:commentRangeEnd w:id="11"/>
+      <w:commentRangeEnd w:id="18"/>
       <w:r>
         <w:rPr>
           <w:rStyle w:val="Kommentarzeichen"/>
           <w:i w:val="0"/>
           <w:iCs w:val="0"/>
         </w:rPr>
-        <w:commentReference w:id="11"/>
+        <w:commentReference w:id="18"/>
       </w:r>
     </w:p>
     <w:p>
@@ -2900,19 +3016,19 @@
         </w:rPr>
         <w:t xml:space="preserve"> neu entwickelten Anwendung gegenübergestellt. Diese sollen den groben Aufbau und die Veränderungen aufzeigen. Grundsätzlich ist das </w:t>
       </w:r>
-      <w:commentRangeStart w:id="12"/>
+      <w:commentRangeStart w:id="19"/>
       <w:r>
         <w:rPr>
           <w:lang w:val="de-DE"/>
         </w:rPr>
         <w:t>alte Projekt</w:t>
       </w:r>
-      <w:commentRangeEnd w:id="12"/>
+      <w:commentRangeEnd w:id="19"/>
       <w:r>
         <w:rPr>
           <w:rStyle w:val="Kommentarzeichen"/>
         </w:rPr>
-        <w:commentReference w:id="12"/>
+        <w:commentReference w:id="19"/>
       </w:r>
       <w:r>
         <w:rPr>
@@ -2920,7 +3036,7 @@
         </w:rPr>
         <w:t xml:space="preserve"> als eine </w:t>
       </w:r>
-      <w:commentRangeStart w:id="13"/>
+      <w:commentRangeStart w:id="20"/>
       <w:r>
         <w:rPr>
           <w:lang w:val="de-DE"/>
@@ -2933,12 +3049,12 @@
         </w:rPr>
         <w:t xml:space="preserve"> Java-Anwendung</w:t>
       </w:r>
-      <w:commentRangeEnd w:id="13"/>
+      <w:commentRangeEnd w:id="20"/>
       <w:r>
         <w:rPr>
           <w:rStyle w:val="Kommentarzeichen"/>
         </w:rPr>
-        <w:commentReference w:id="13"/>
+        <w:commentReference w:id="20"/>
       </w:r>
       <w:r>
         <w:rPr>
@@ -2958,19 +3074,19 @@
         </w:rPr>
         <w:t xml:space="preserve">Apache Maven Projekte aufbaut. Jede Komponente </w:t>
       </w:r>
-      <w:commentRangeStart w:id="14"/>
+      <w:commentRangeStart w:id="21"/>
       <w:r>
         <w:rPr>
           <w:lang w:val="de-DE"/>
         </w:rPr>
         <w:t>aus</w:t>
       </w:r>
-      <w:commentRangeEnd w:id="14"/>
+      <w:commentRangeEnd w:id="21"/>
       <w:r>
         <w:rPr>
           <w:rStyle w:val="Kommentarzeichen"/>
         </w:rPr>
-        <w:commentReference w:id="14"/>
+        <w:commentReference w:id="21"/>
       </w:r>
       <w:r>
         <w:rPr>
@@ -3038,19 +3154,19 @@
         </w:rPr>
         <w:t xml:space="preserve">stellt hierbei ein eigenes Maven-Projekt dar, das Abhängigkeiten zu anderen Projekten besitzt. Diese Abhängigkeiten </w:t>
       </w:r>
-      <w:commentRangeStart w:id="15"/>
+      <w:commentRangeStart w:id="22"/>
       <w:r>
         <w:rPr>
           <w:lang w:val="de-DE"/>
         </w:rPr>
         <w:t xml:space="preserve">sind differenziert zu betrachten </w:t>
       </w:r>
-      <w:commentRangeEnd w:id="15"/>
+      <w:commentRangeEnd w:id="22"/>
       <w:r>
         <w:rPr>
           <w:rStyle w:val="Kommentarzeichen"/>
         </w:rPr>
-        <w:commentReference w:id="15"/>
+        <w:commentReference w:id="22"/>
       </w:r>
       <w:r>
         <w:rPr>
@@ -3095,19 +3211,19 @@
           <w:lang w:val="de-DE"/>
         </w:rPr>
       </w:pPr>
-      <w:commentRangeStart w:id="16"/>
+      <w:commentRangeStart w:id="23"/>
       <w:r>
         <w:rPr>
           <w:lang w:val="de-DE"/>
         </w:rPr>
         <w:t xml:space="preserve">Die Server-Komponente beinhaltet alle Funktionen, die für die serverseitige Anwendung notwendig sind. </w:t>
       </w:r>
-      <w:commentRangeEnd w:id="16"/>
+      <w:commentRangeEnd w:id="23"/>
       <w:r>
         <w:rPr>
           <w:rStyle w:val="Kommentarzeichen"/>
         </w:rPr>
-        <w:commentReference w:id="16"/>
+        <w:commentReference w:id="23"/>
       </w:r>
       <w:r>
         <w:rPr>
@@ -3193,19 +3309,19 @@
         </w:rPr>
         <w:t xml:space="preserve">für die Kommunikation server- und clientseitig verwendeten </w:t>
       </w:r>
-      <w:commentRangeStart w:id="17"/>
+      <w:commentRangeStart w:id="24"/>
       <w:r>
         <w:rPr>
           <w:lang w:val="de-DE"/>
         </w:rPr>
         <w:t xml:space="preserve">Datenobjekte </w:t>
       </w:r>
-      <w:commentRangeEnd w:id="17"/>
+      <w:commentRangeEnd w:id="24"/>
       <w:r>
         <w:rPr>
           <w:rStyle w:val="Kommentarzeichen"/>
         </w:rPr>
-        <w:commentReference w:id="17"/>
+        <w:commentReference w:id="24"/>
       </w:r>
       <w:r>
         <w:rPr>
@@ -3243,19 +3359,19 @@
         </w:rPr>
         <w:t xml:space="preserve"> Dieses Model wird bei dem </w:t>
       </w:r>
-      <w:commentRangeStart w:id="18"/>
+      <w:commentRangeStart w:id="25"/>
       <w:r>
         <w:rPr>
           <w:lang w:val="de-DE"/>
         </w:rPr>
         <w:t xml:space="preserve">Bauen </w:t>
       </w:r>
-      <w:commentRangeEnd w:id="18"/>
+      <w:commentRangeEnd w:id="25"/>
       <w:r>
         <w:rPr>
           <w:rStyle w:val="Kommentarzeichen"/>
         </w:rPr>
-        <w:commentReference w:id="18"/>
+        <w:commentReference w:id="25"/>
       </w:r>
       <w:r>
         <w:rPr>
@@ -3443,8 +3559,8 @@
           <w:lang w:val="de-DE"/>
         </w:rPr>
       </w:pPr>
-      <w:bookmarkStart w:id="19" w:name="_Ref469399142"/>
-      <w:bookmarkStart w:id="20" w:name="_Ref469399133"/>
+      <w:bookmarkStart w:id="26" w:name="_Ref469399142"/>
+      <w:bookmarkStart w:id="27" w:name="_Ref469399133"/>
       <w:r>
         <w:rPr>
           <w:lang w:val="de-DE"/>
@@ -3473,22 +3589,22 @@
       <w:r>
         <w:fldChar w:fldCharType="end"/>
       </w:r>
-      <w:bookmarkEnd w:id="19"/>
+      <w:bookmarkEnd w:id="26"/>
       <w:r>
         <w:rPr>
           <w:lang w:val="de-DE"/>
         </w:rPr>
         <w:t xml:space="preserve">: </w:t>
       </w:r>
-      <w:bookmarkStart w:id="21" w:name="_Ref469399124"/>
+      <w:bookmarkStart w:id="28" w:name="_Ref469399124"/>
       <w:r>
         <w:rPr>
           <w:lang w:val="de-DE"/>
         </w:rPr>
         <w:t>Komponentenmodell der serverseitigen Anwendung</w:t>
       </w:r>
-      <w:bookmarkEnd w:id="20"/>
-      <w:bookmarkEnd w:id="21"/>
+      <w:bookmarkEnd w:id="27"/>
+      <w:bookmarkEnd w:id="28"/>
     </w:p>
     <w:p>
       <w:pPr>
@@ -3524,19 +3640,19 @@
         </w:rPr>
         <w:t xml:space="preserve">Anders als die Serverkomponente wurde der Client </w:t>
       </w:r>
-      <w:commentRangeStart w:id="22"/>
+      <w:commentRangeStart w:id="29"/>
       <w:r>
         <w:rPr>
           <w:lang w:val="de-DE"/>
         </w:rPr>
         <w:t xml:space="preserve">viel </w:t>
       </w:r>
-      <w:commentRangeEnd w:id="22"/>
+      <w:commentRangeEnd w:id="29"/>
       <w:r>
         <w:rPr>
           <w:rStyle w:val="Kommentarzeichen"/>
         </w:rPr>
-        <w:commentReference w:id="22"/>
+        <w:commentReference w:id="29"/>
       </w:r>
       <w:r>
         <w:rPr>
@@ -3557,7 +3673,7 @@
         </w:rPr>
         <w:t xml:space="preserve"> handelt es sich hierbei um eine einzelne Client-Komponente, die am Ende eines Build-Prozesses entsteht. </w:t>
       </w:r>
-      <w:commentRangeStart w:id="23"/>
+      <w:commentRangeStart w:id="30"/>
       <w:r>
         <w:rPr>
           <w:lang w:val="de-DE"/>
@@ -3570,12 +3686,12 @@
         </w:rPr>
         <w:t xml:space="preserve">ten entwickelt. </w:t>
       </w:r>
-      <w:commentRangeEnd w:id="23"/>
+      <w:commentRangeEnd w:id="30"/>
       <w:r>
         <w:rPr>
           <w:rStyle w:val="Kommentarzeichen"/>
         </w:rPr>
-        <w:commentReference w:id="23"/>
+        <w:commentReference w:id="30"/>
       </w:r>
       <w:r>
         <w:rPr>
@@ -3739,19 +3855,19 @@
         </w:rPr>
         <w:t xml:space="preserve">Während die Client-Komponente </w:t>
       </w:r>
-      <w:commentRangeStart w:id="24"/>
+      <w:commentRangeStart w:id="31"/>
       <w:r>
         <w:rPr>
           <w:lang w:val="de-DE"/>
         </w:rPr>
         <w:t>sehr schlank</w:t>
       </w:r>
-      <w:commentRangeEnd w:id="24"/>
+      <w:commentRangeEnd w:id="31"/>
       <w:r>
         <w:rPr>
           <w:rStyle w:val="Kommentarzeichen"/>
         </w:rPr>
-        <w:commentReference w:id="24"/>
+        <w:commentReference w:id="31"/>
       </w:r>
       <w:r>
         <w:rPr>
@@ -3771,19 +3887,19 @@
         </w:rPr>
         <w:t xml:space="preserve">ist jegliche Kommunikation den </w:t>
       </w:r>
-      <w:commentRangeStart w:id="25"/>
+      <w:commentRangeStart w:id="32"/>
       <w:r>
         <w:rPr>
           <w:lang w:val="de-DE"/>
         </w:rPr>
         <w:t xml:space="preserve">Konnektoren-Komponenten </w:t>
       </w:r>
-      <w:commentRangeEnd w:id="25"/>
+      <w:commentRangeEnd w:id="32"/>
       <w:r>
         <w:rPr>
           <w:rStyle w:val="Kommentarzeichen"/>
         </w:rPr>
-        <w:commentReference w:id="25"/>
+        <w:commentReference w:id="32"/>
       </w:r>
       <w:r>
         <w:rPr>
@@ -3973,8 +4089,8 @@
         </w:rPr>
         <w:t xml:space="preserve"> </w:t>
       </w:r>
-      <w:commentRangeStart w:id="26"/>
-      <w:commentRangeStart w:id="27"/>
+      <w:commentRangeStart w:id="33"/>
+      <w:commentRangeStart w:id="34"/>
       <w:r>
         <w:rPr>
           <w:highlight w:val="yellow"/>
@@ -3982,13 +4098,13 @@
         </w:rPr>
         <w:t>Dies</w:t>
       </w:r>
-      <w:commentRangeEnd w:id="26"/>
+      <w:commentRangeEnd w:id="33"/>
       <w:r>
         <w:rPr>
           <w:rStyle w:val="Kommentarzeichen"/>
           <w:highlight w:val="yellow"/>
         </w:rPr>
-        <w:commentReference w:id="26"/>
+        <w:commentReference w:id="33"/>
       </w:r>
       <w:r>
         <w:rPr>
@@ -4017,12 +4133,12 @@
         </w:rPr>
         <w:t xml:space="preserve"> </w:t>
       </w:r>
-      <w:commentRangeEnd w:id="27"/>
+      <w:commentRangeEnd w:id="34"/>
       <w:r>
         <w:rPr>
           <w:rStyle w:val="Kommentarzeichen"/>
         </w:rPr>
-        <w:commentReference w:id="27"/>
+        <w:commentReference w:id="34"/>
       </w:r>
     </w:p>
     <w:p>
@@ -4095,7 +4211,7 @@
           <w:lang w:val="de-DE"/>
         </w:rPr>
       </w:pPr>
-      <w:bookmarkStart w:id="28" w:name="_Ref469399146"/>
+      <w:bookmarkStart w:id="35" w:name="_Ref469399146"/>
       <w:r>
         <w:rPr>
           <w:lang w:val="de-DE"/>
@@ -4124,7 +4240,7 @@
       <w:r>
         <w:fldChar w:fldCharType="end"/>
       </w:r>
-      <w:bookmarkEnd w:id="28"/>
+      <w:bookmarkEnd w:id="35"/>
       <w:r>
         <w:rPr>
           <w:lang w:val="de-DE"/>
@@ -4168,19 +4284,19 @@
         </w:rPr>
         <w:t xml:space="preserve">Für die Durchführung </w:t>
       </w:r>
-      <w:commentRangeStart w:id="29"/>
+      <w:commentRangeStart w:id="36"/>
       <w:r>
         <w:rPr>
           <w:lang w:val="de-DE"/>
         </w:rPr>
         <w:t xml:space="preserve">eines </w:t>
       </w:r>
-      <w:commentRangeEnd w:id="29"/>
+      <w:commentRangeEnd w:id="36"/>
       <w:r>
         <w:rPr>
           <w:rStyle w:val="Kommentarzeichen"/>
         </w:rPr>
-        <w:commentReference w:id="29"/>
+        <w:commentReference w:id="36"/>
       </w:r>
       <w:r>
         <w:rPr>
@@ -4188,19 +4304,19 @@
         </w:rPr>
         <w:t xml:space="preserve">Benchmarkings ist ein separater Baustein, der Benchmark-Client, implementiert. Anders als der vom </w:t>
       </w:r>
-      <w:commentRangeStart w:id="30"/>
+      <w:commentRangeStart w:id="37"/>
       <w:r>
         <w:rPr>
           <w:lang w:val="de-DE"/>
         </w:rPr>
         <w:t xml:space="preserve">Ausgang </w:t>
       </w:r>
-      <w:commentRangeEnd w:id="30"/>
+      <w:commentRangeEnd w:id="37"/>
       <w:r>
         <w:rPr>
           <w:rStyle w:val="Kommentarzeichen"/>
         </w:rPr>
-        <w:commentReference w:id="30"/>
+        <w:commentReference w:id="37"/>
       </w:r>
       <w:r>
         <w:rPr>
@@ -4220,19 +4336,19 @@
         </w:rPr>
         <w:t xml:space="preserve"> ist dieser neu implementiert und besitzt keine Abhängigkeiten auf den zuvor beschriebenen </w:t>
       </w:r>
-      <w:commentRangeStart w:id="31"/>
+      <w:commentRangeStart w:id="38"/>
       <w:r>
         <w:rPr>
           <w:lang w:val="de-DE"/>
         </w:rPr>
         <w:t>Anwendungsclient</w:t>
       </w:r>
-      <w:commentRangeEnd w:id="31"/>
+      <w:commentRangeEnd w:id="38"/>
       <w:r>
         <w:rPr>
           <w:rStyle w:val="Kommentarzeichen"/>
         </w:rPr>
-        <w:commentReference w:id="31"/>
+        <w:commentReference w:id="38"/>
       </w:r>
       <w:r>
         <w:rPr>
@@ -4253,19 +4369,19 @@
         </w:rPr>
         <w:t xml:space="preserve"> Client, nutzt auch </w:t>
       </w:r>
-      <w:commentRangeStart w:id="32"/>
+      <w:commentRangeStart w:id="39"/>
       <w:r>
         <w:rPr>
           <w:lang w:val="de-DE"/>
         </w:rPr>
         <w:t xml:space="preserve">dieser </w:t>
       </w:r>
-      <w:commentRangeEnd w:id="32"/>
+      <w:commentRangeEnd w:id="39"/>
       <w:r>
         <w:rPr>
           <w:rStyle w:val="Kommentarzeichen"/>
         </w:rPr>
-        <w:commentReference w:id="32"/>
+        <w:commentReference w:id="39"/>
       </w:r>
       <w:r>
         <w:rPr>
@@ -4425,19 +4541,19 @@
         </w:rPr>
         <w:t xml:space="preserve">Das umzusetzende Datenmodell ist hierbei </w:t>
       </w:r>
-      <w:commentRangeStart w:id="33"/>
+      <w:commentRangeStart w:id="40"/>
       <w:r>
         <w:rPr>
           <w:lang w:val="de-DE"/>
         </w:rPr>
         <w:t>sehr simpel</w:t>
       </w:r>
-      <w:commentRangeEnd w:id="33"/>
+      <w:commentRangeEnd w:id="40"/>
       <w:r>
         <w:rPr>
           <w:rStyle w:val="Kommentarzeichen"/>
         </w:rPr>
-        <w:commentReference w:id="33"/>
+        <w:commentReference w:id="40"/>
       </w:r>
       <w:r>
         <w:rPr>
@@ -4458,6 +4574,12 @@
           <w:lang w:val="de-DE"/>
         </w:rPr>
         <w:instrText xml:space="preserve"> REF _Ref469465593 \h  \* MERGEFORMAT </w:instrText>
+      </w:r>
+      <w:r>
+        <w:rPr>
+          <w:highlight w:val="red"/>
+          <w:lang w:val="de-DE"/>
+        </w:rPr>
       </w:r>
       <w:r>
         <w:rPr>
@@ -4486,15 +4608,7 @@
         <w:rPr>
           <w:lang w:val="de-DE"/>
         </w:rPr>
-        <w:t xml:space="preserve"> dargestellt, um zwei Entitäten ohne Beziehungen. Während die TraceDB den Fokus vor allem auf das persistieren der Nachrichten ausgelegt ist, soll die CountDB die Anzahl der Nachrichten gruppiert </w:t>
-      </w:r>
-      <w:bookmarkStart w:id="34" w:name="_GoBack"/>
-      <w:bookmarkEnd w:id="34"/>
-      <w:r>
-        <w:rPr>
-          <w:lang w:val="de-DE"/>
-        </w:rPr>
-        <w:t>auf die Chatteilnehmer speichern. Die Komplexität ergibt sich im Rahmen der Arbeit lediglich aus der Absicherung einer verteilten Transaktion, denn beide Tabellen liegen in für sich eigene Datenbankinstanzen. Eine entsprechende Umsetzung dieser Transaktionsklammer und entsprechende Fehlerbehandlung ist nachfolgend, im Rahmen der Implementierung beschrieben.</w:t>
+        <w:t xml:space="preserve"> dargestellt, um zwei Entitäten ohne Beziehungen. Während die TraceDB den Fokus vor allem auf das persistieren der Nachrichten ausgelegt ist, soll die CountDB die Anzahl der Nachrichten gruppiert auf die Chatteilnehmer speichern. Die Komplexität ergibt sich im Rahmen der Arbeit lediglich aus der Absicherung einer verteilten Transaktion, denn beide Tabellen liegen in für sich eigene Datenbankinstanzen. Eine entsprechende Umsetzung dieser Transaktionsklammer und entsprechende Fehlerbehandlung ist nachfolgend, im Rahmen der Implementierung beschrieben.</w:t>
       </w:r>
     </w:p>
     <w:p>
@@ -4660,6 +4774,11 @@
         <w:rPr>
           <w:lang w:val="de-DE"/>
         </w:rPr>
+      </w:r>
+      <w:r>
+        <w:rPr>
+          <w:lang w:val="de-DE"/>
+        </w:rPr>
         <w:fldChar w:fldCharType="separate"/>
       </w:r>
       <w:r>
@@ -4680,7 +4799,47 @@
         <w:rPr>
           <w:lang w:val="de-DE"/>
         </w:rPr>
-        <w:t xml:space="preserve"> beschriebene REST-Konnektor soll zudem eine konsistente Fehlerbehandlung bieten und fallweise automatisiert Anfragen an den Server wiederholen. Dieser Vorgang mit einer möglichen Wiederholung ist in </w:t>
+        <w:t xml:space="preserve"> beschriebene REST-Konnektor soll </w:t>
+      </w:r>
+      <w:commentRangeStart w:id="41"/>
+      <w:r>
+        <w:rPr>
+          <w:lang w:val="de-DE"/>
+        </w:rPr>
+        <w:t xml:space="preserve">zudem </w:t>
+      </w:r>
+      <w:commentRangeEnd w:id="41"/>
+      <w:r>
+        <w:rPr>
+          <w:rStyle w:val="Kommentarzeichen"/>
+        </w:rPr>
+        <w:commentReference w:id="41"/>
+      </w:r>
+      <w:r>
+        <w:rPr>
+          <w:lang w:val="de-DE"/>
+        </w:rPr>
+        <w:t xml:space="preserve">eine konsistente Fehlerbehandlung bieten und fallweise </w:t>
+      </w:r>
+      <w:commentRangeStart w:id="42"/>
+      <w:r>
+        <w:rPr>
+          <w:lang w:val="de-DE"/>
+        </w:rPr>
+        <w:t xml:space="preserve">automatisiert </w:t>
+      </w:r>
+      <w:commentRangeEnd w:id="42"/>
+      <w:r>
+        <w:rPr>
+          <w:rStyle w:val="Kommentarzeichen"/>
+        </w:rPr>
+        <w:commentReference w:id="42"/>
+      </w:r>
+      <w:r>
+        <w:rPr>
+          <w:lang w:val="de-DE"/>
+        </w:rPr>
+        <w:t xml:space="preserve">Anfragen an den Server wiederholen. Dieser Vorgang mit einer möglichen Wiederholung ist in </w:t>
       </w:r>
       <w:r>
         <w:rPr>
@@ -4741,6 +4900,11 @@
           <w:lang w:val="de-DE"/>
         </w:rPr>
         <w:instrText xml:space="preserve"> REF _Ref469468680 \h  \* MERGEFORMAT </w:instrText>
+      </w:r>
+      <w:r>
+        <w:rPr>
+          <w:lang w:val="de-DE"/>
+        </w:rPr>
       </w:r>
       <w:r>
         <w:rPr>
@@ -4778,7 +4942,27 @@
         <w:rPr>
           <w:lang w:val="de-DE"/>
         </w:rPr>
-        <w:t>-Fehlercodes oder Timeout-Exceptions getriggert.</w:t>
+        <w:t xml:space="preserve">-Fehlercodes oder Timeout-Exceptions </w:t>
+      </w:r>
+      <w:commentRangeStart w:id="43"/>
+      <w:r>
+        <w:rPr>
+          <w:lang w:val="de-DE"/>
+        </w:rPr>
+        <w:t>getriggert</w:t>
+      </w:r>
+      <w:commentRangeEnd w:id="43"/>
+      <w:r>
+        <w:rPr>
+          <w:rStyle w:val="Kommentarzeichen"/>
+        </w:rPr>
+        <w:commentReference w:id="43"/>
+      </w:r>
+      <w:r>
+        <w:rPr>
+          <w:lang w:val="de-DE"/>
+        </w:rPr>
+        <w:t>.</w:t>
       </w:r>
     </w:p>
     <w:p>
@@ -4843,7 +5027,7 @@
           <w:lang w:val="de-DE"/>
         </w:rPr>
       </w:pPr>
-      <w:bookmarkStart w:id="35" w:name="_Ref469832319"/>
+      <w:bookmarkStart w:id="44" w:name="_Ref469832319"/>
       <w:r>
         <w:rPr>
           <w:lang w:val="de-DE"/>
@@ -4872,7 +5056,7 @@
       <w:r>
         <w:fldChar w:fldCharType="end"/>
       </w:r>
-      <w:bookmarkEnd w:id="35"/>
+      <w:bookmarkEnd w:id="44"/>
       <w:r>
         <w:rPr>
           <w:lang w:val="de-DE"/>
@@ -5134,7 +5318,27 @@
         <w:rPr>
           <w:lang w:val="de-DE"/>
         </w:rPr>
-        <w:t>Das in Wildfly 8 für die Umsetzung von JMS standardmäßig genutzte Projekt HornetQ wurde eingestellt. Die Codebasis ist an Apache übergeben worden und in dem neuen Projekt ActiveMQ Artemis aufgegangen.</w:t>
+        <w:t xml:space="preserve">Das in Wildfly 8 für die Umsetzung von JMS standardmäßig genutzte Projekt HornetQ wurde eingestellt. Die Codebasis ist an Apache übergeben worden und in dem neuen Projekt ActiveMQ Artemis </w:t>
+      </w:r>
+      <w:commentRangeStart w:id="45"/>
+      <w:r>
+        <w:rPr>
+          <w:lang w:val="de-DE"/>
+        </w:rPr>
+        <w:t>aufgegangen</w:t>
+      </w:r>
+      <w:commentRangeEnd w:id="45"/>
+      <w:r>
+        <w:rPr>
+          <w:rStyle w:val="Kommentarzeichen"/>
+        </w:rPr>
+        <w:commentReference w:id="45"/>
+      </w:r>
+      <w:r>
+        <w:rPr>
+          <w:lang w:val="de-DE"/>
+        </w:rPr>
+        <w:t>.</w:t>
       </w:r>
     </w:p>
     <w:p>
@@ -5609,7 +5813,7 @@
           <w:lang w:val="de-DE"/>
         </w:rPr>
       </w:pPr>
-      <w:bookmarkStart w:id="36" w:name="_Ref470022666"/>
+      <w:bookmarkStart w:id="46" w:name="_Ref470022666"/>
     </w:p>
     <w:p>
       <w:pPr>
@@ -5915,7 +6119,7 @@
         </w:rPr>
         <w:t>msetzung einer gemäß XA verteilten Transaktion</w:t>
       </w:r>
-      <w:bookmarkEnd w:id="36"/>
+      <w:bookmarkEnd w:id="46"/>
     </w:p>
     <w:p>
       <w:pPr>
@@ -6262,7 +6466,27 @@
         <w:rPr>
           <w:lang w:val="de-DE"/>
         </w:rPr>
-        <w:t xml:space="preserve">Aufgrund der neuen Anforderungen an die Chatapplikation und die neue Architektur, wurden der Chatclient und der Benchmarkingclient von Grund auf neue geschrieben. Hierfür wurde sehr viel alter Code beseitigt und stark modifiziert, um die Clients schlanker und moderner zu machen. </w:t>
+        <w:t xml:space="preserve">Aufgrund der neuen Anforderungen an die Chatapplikation und die neue Architektur, wurden der Chatclient und der Benchmarkingclient von Grund auf neue geschrieben. Hierfür wurde sehr viel alter Code beseitigt und stark modifiziert, um die Clients schlanker </w:t>
+      </w:r>
+      <w:commentRangeStart w:id="47"/>
+      <w:r>
+        <w:rPr>
+          <w:lang w:val="de-DE"/>
+        </w:rPr>
+        <w:t xml:space="preserve">und </w:t>
+      </w:r>
+      <w:commentRangeEnd w:id="47"/>
+      <w:r>
+        <w:rPr>
+          <w:rStyle w:val="Kommentarzeichen"/>
+        </w:rPr>
+        <w:commentReference w:id="47"/>
+      </w:r>
+      <w:r>
+        <w:rPr>
+          <w:lang w:val="de-DE"/>
+        </w:rPr>
+        <w:t xml:space="preserve">moderner zu machen. </w:t>
       </w:r>
       <w:r>
         <w:rPr>
@@ -7141,8 +7365,8 @@
         </w:rPr>
         <w:t xml:space="preserve">Die obligatorische AppComponent greift für die Darstellung weiterer Daten auf die ChatClientListComponent und die StatisticsComponent </w:t>
       </w:r>
-      <w:commentRangeStart w:id="37"/>
-      <w:commentRangeStart w:id="38"/>
+      <w:commentRangeStart w:id="48"/>
+      <w:commentRangeStart w:id="49"/>
       <w:r>
         <w:rPr>
           <w:highlight w:val="red"/>
@@ -7150,7 +7374,7 @@
         </w:rPr>
         <w:t>zurück</w:t>
       </w:r>
-      <w:commentRangeEnd w:id="37"/>
+      <w:commentRangeEnd w:id="48"/>
       <w:r>
         <w:rPr>
           <w:rStyle w:val="Kommentarzeichen"/>
@@ -7158,9 +7382,9 @@
           <w:iCs w:val="0"/>
           <w:color w:val="auto"/>
         </w:rPr>
-        <w:commentReference w:id="37"/>
-      </w:r>
-      <w:commentRangeEnd w:id="38"/>
+        <w:commentReference w:id="48"/>
+      </w:r>
+      <w:commentRangeEnd w:id="49"/>
       <w:r>
         <w:rPr>
           <w:rStyle w:val="Kommentarzeichen"/>
@@ -7168,7 +7392,7 @@
           <w:iCs w:val="0"/>
           <w:color w:val="auto"/>
         </w:rPr>
-        <w:commentReference w:id="38"/>
+        <w:commentReference w:id="49"/>
       </w:r>
       <w:r>
         <w:rPr>
@@ -7450,14 +7674,14 @@
           <w:lang w:val="de-DE"/>
         </w:rPr>
       </w:pPr>
-      <w:bookmarkStart w:id="39" w:name="_Ref470198118"/>
+      <w:bookmarkStart w:id="50" w:name="_Ref470198118"/>
       <w:r>
         <w:rPr>
           <w:lang w:val="de-DE"/>
         </w:rPr>
         <w:t>Weitere Umsetzungsmerkmale</w:t>
       </w:r>
-      <w:bookmarkEnd w:id="39"/>
+      <w:bookmarkEnd w:id="50"/>
     </w:p>
     <w:p>
       <w:pPr>
@@ -7707,7 +7931,27 @@
         <w:rPr>
           <w:lang w:val="de-DE"/>
         </w:rPr>
-        <w:t>Die Chatanwendung setzt auf die neusten Versionen bei Abhängigkeiten zu Bibliotheken und Frameworks. Weitestgehend alle durch die alte Chatanwendung bisher verwendeten Frameworks wurden ersetzt oder upgedated.</w:t>
+        <w:t xml:space="preserve">Die Chatanwendung setzt auf die neusten Versionen bei Abhängigkeiten zu Bibliotheken und Frameworks. Weitestgehend alle durch die alte Chatanwendung bisher verwendeten Frameworks wurden ersetzt oder </w:t>
+      </w:r>
+      <w:commentRangeStart w:id="51"/>
+      <w:r>
+        <w:rPr>
+          <w:lang w:val="de-DE"/>
+        </w:rPr>
+        <w:t>upgedated</w:t>
+      </w:r>
+      <w:commentRangeEnd w:id="51"/>
+      <w:r>
+        <w:rPr>
+          <w:rStyle w:val="Kommentarzeichen"/>
+        </w:rPr>
+        <w:commentReference w:id="51"/>
+      </w:r>
+      <w:r>
+        <w:rPr>
+          <w:lang w:val="de-DE"/>
+        </w:rPr>
+        <w:t>.</w:t>
       </w:r>
     </w:p>
     <w:p>
@@ -7929,7 +8173,7 @@
           <w:lang w:val="de-DE"/>
         </w:rPr>
       </w:pPr>
-      <w:bookmarkStart w:id="40" w:name="_Ref469828293"/>
+      <w:bookmarkStart w:id="52" w:name="_Ref469828293"/>
       <w:r>
         <w:rPr>
           <w:lang w:val="de-DE"/>
@@ -7958,7 +8202,7 @@
       <w:r>
         <w:fldChar w:fldCharType="end"/>
       </w:r>
-      <w:bookmarkEnd w:id="40"/>
+      <w:bookmarkEnd w:id="52"/>
       <w:r>
         <w:rPr>
           <w:lang w:val="de-DE"/>
@@ -8596,7 +8840,7 @@
           <w:lang w:val="de-DE"/>
         </w:rPr>
       </w:pPr>
-      <w:bookmarkStart w:id="41" w:name="_Ref470198186"/>
+      <w:bookmarkStart w:id="53" w:name="_Ref470198186"/>
       <w:r>
         <w:rPr>
           <w:lang w:val="de-DE"/>
@@ -8615,7 +8859,7 @@
         </w:rPr>
         <w:t>nceoptimierung</w:t>
       </w:r>
-      <w:bookmarkEnd w:id="41"/>
+      <w:bookmarkEnd w:id="53"/>
     </w:p>
     <w:p>
       <w:pPr>
@@ -8884,7 +9128,15 @@
         <w:rPr>
           <w:lang w:val="de-DE"/>
         </w:rPr>
-        <w:t xml:space="preserve">Statt den bequemen Objektnachrichten wurde </w:t>
+        <w:t>Statt den bequemen Objektnac</w:t>
+      </w:r>
+      <w:bookmarkStart w:id="54" w:name="_GoBack"/>
+      <w:bookmarkEnd w:id="54"/>
+      <w:r>
+        <w:rPr>
+          <w:lang w:val="de-DE"/>
+        </w:rPr>
+        <w:t xml:space="preserve">hrichten wurde </w:t>
       </w:r>
       <w:r>
         <w:rPr>
@@ -8981,7 +9233,27 @@
         <w:rPr>
           <w:lang w:val="de-DE"/>
         </w:rPr>
-        <w:t>Dem Wildfly wurden konfigurativ 2 GB Arbeitsspeicher hinzugefügt, um eine erhöhte Abarbeitung der ankommenden Nachrichten zu gewährleisten.</w:t>
+        <w:t xml:space="preserve">Dem Wildfly wurden </w:t>
+      </w:r>
+      <w:commentRangeStart w:id="55"/>
+      <w:r>
+        <w:rPr>
+          <w:lang w:val="de-DE"/>
+        </w:rPr>
+        <w:t xml:space="preserve">konfigurativ </w:t>
+      </w:r>
+      <w:commentRangeEnd w:id="55"/>
+      <w:r>
+        <w:rPr>
+          <w:rStyle w:val="Kommentarzeichen"/>
+        </w:rPr>
+        <w:commentReference w:id="55"/>
+      </w:r>
+      <w:r>
+        <w:rPr>
+          <w:lang w:val="de-DE"/>
+        </w:rPr>
+        <w:t>2 GB Arbeitsspeicher hinzugefügt, um eine erhöhte Abarbeitung der ankommenden Nachrichten zu gewährleisten.</w:t>
       </w:r>
     </w:p>
     <w:p>
@@ -9873,8 +10145,8 @@
           <w:lang w:val="de-DE"/>
         </w:rPr>
       </w:pPr>
-      <w:bookmarkStart w:id="42" w:name="_Ref470099584"/>
-      <w:bookmarkStart w:id="43" w:name="_Ref470099574"/>
+      <w:bookmarkStart w:id="56" w:name="_Ref470099584"/>
+      <w:bookmarkStart w:id="57" w:name="_Ref470099574"/>
       <w:r>
         <w:rPr>
           <w:lang w:val="de-DE"/>
@@ -9903,7 +10175,7 @@
       <w:r>
         <w:fldChar w:fldCharType="end"/>
       </w:r>
-      <w:bookmarkEnd w:id="42"/>
+      <w:bookmarkEnd w:id="56"/>
       <w:r>
         <w:rPr>
           <w:lang w:val="de-DE"/>
@@ -9922,7 +10194,7 @@
         </w:rPr>
         <w:t>chmarking-Tests</w:t>
       </w:r>
-      <w:bookmarkEnd w:id="43"/>
+      <w:bookmarkEnd w:id="57"/>
     </w:p>
     <w:p>
       <w:pPr>
@@ -10167,7 +10439,7 @@
           <w:lang w:val="de-DE"/>
         </w:rPr>
       </w:pPr>
-      <w:bookmarkStart w:id="44" w:name="_Ref470119645"/>
+      <w:bookmarkStart w:id="58" w:name="_Ref470119645"/>
       <w:r>
         <w:rPr>
           <w:lang w:val="de-DE"/>
@@ -10196,7 +10468,7 @@
       <w:r>
         <w:fldChar w:fldCharType="end"/>
       </w:r>
-      <w:bookmarkEnd w:id="44"/>
+      <w:bookmarkEnd w:id="58"/>
       <w:r>
         <w:rPr>
           <w:lang w:val="de-DE"/>
@@ -10298,7 +10570,7 @@
           <w:lang w:val="de-DE"/>
         </w:rPr>
       </w:pPr>
-      <w:bookmarkStart w:id="45" w:name="_Ref470119649"/>
+      <w:bookmarkStart w:id="59" w:name="_Ref470119649"/>
       <w:r>
         <w:rPr>
           <w:lang w:val="de-DE"/>
@@ -10327,7 +10599,7 @@
       <w:r>
         <w:fldChar w:fldCharType="end"/>
       </w:r>
-      <w:bookmarkEnd w:id="45"/>
+      <w:bookmarkEnd w:id="59"/>
       <w:r>
         <w:rPr>
           <w:lang w:val="de-DE"/>
@@ -10445,7 +10717,7 @@
           <w:lang w:val="de-DE"/>
         </w:rPr>
       </w:pPr>
-      <w:bookmarkStart w:id="46" w:name="_Ref470176211"/>
+      <w:bookmarkStart w:id="60" w:name="_Ref470176211"/>
       <w:r>
         <w:rPr>
           <w:lang w:val="de-DE"/>
@@ -10474,7 +10746,7 @@
       <w:r>
         <w:fldChar w:fldCharType="end"/>
       </w:r>
-      <w:bookmarkEnd w:id="46"/>
+      <w:bookmarkEnd w:id="60"/>
       <w:r>
         <w:rPr>
           <w:lang w:val="de-DE"/>
@@ -10586,7 +10858,7 @@
           <w:lang w:val="de-DE"/>
         </w:rPr>
       </w:pPr>
-      <w:bookmarkStart w:id="47" w:name="_Ref470177042"/>
+      <w:bookmarkStart w:id="61" w:name="_Ref470177042"/>
       <w:r>
         <w:rPr>
           <w:lang w:val="de-DE"/>
@@ -10615,7 +10887,7 @@
       <w:r>
         <w:fldChar w:fldCharType="end"/>
       </w:r>
-      <w:bookmarkEnd w:id="47"/>
+      <w:bookmarkEnd w:id="61"/>
       <w:r>
         <w:rPr>
           <w:lang w:val="de-DE"/>
@@ -10676,7 +10948,7 @@
             <v:path o:extrusionok="f" gradientshapeok="t" o:connecttype="rect"/>
             <o:lock v:ext="edit" aspectratio="t"/>
           </v:shapetype>
-          <v:shape id="_x0000_i1025" type="#_x0000_t75" style="width:251.35pt;height:87.65pt">
+          <v:shape id="_x0000_i1025" type="#_x0000_t75" style="width:251.55pt;height:87.7pt">
             <v:imagedata r:id="rId24" o:title="Test_75_clients_1_cpu_memory"/>
           </v:shape>
         </w:pict>
@@ -10689,7 +10961,7 @@
           <w:lang w:val="de-DE"/>
         </w:rPr>
       </w:pPr>
-      <w:bookmarkStart w:id="48" w:name="_Ref470188688"/>
+      <w:bookmarkStart w:id="62" w:name="_Ref470188688"/>
       <w:r>
         <w:rPr>
           <w:lang w:val="de-DE"/>
@@ -10718,7 +10990,7 @@
       <w:r>
         <w:fldChar w:fldCharType="end"/>
       </w:r>
-      <w:bookmarkEnd w:id="48"/>
+      <w:bookmarkEnd w:id="62"/>
       <w:r>
         <w:rPr>
           <w:lang w:val="de-DE"/>
@@ -13673,14 +13945,14 @@
           <w:lang w:val="de-DE"/>
         </w:rPr>
       </w:pPr>
-      <w:bookmarkStart w:id="49" w:name="_Ref469407729"/>
+      <w:bookmarkStart w:id="63" w:name="_Ref469407729"/>
       <w:r>
         <w:rPr>
           <w:lang w:val="de-DE"/>
         </w:rPr>
         <w:t>Gesamtarchitekturen im Vergleich</w:t>
       </w:r>
-      <w:bookmarkEnd w:id="49"/>
+      <w:bookmarkEnd w:id="63"/>
     </w:p>
     <w:p>
       <w:pPr>
@@ -13742,7 +14014,7 @@
                                 <w:lang w:val="de-DE"/>
                               </w:rPr>
                             </w:pPr>
-                            <w:bookmarkStart w:id="50" w:name="_Ref469407765"/>
+                            <w:bookmarkStart w:id="64" w:name="_Ref469407765"/>
                             <w:r>
                               <w:rPr>
                                 <w:lang w:val="de-DE"/>
@@ -13771,7 +14043,7 @@
                             <w:r>
                               <w:fldChar w:fldCharType="end"/>
                             </w:r>
-                            <w:bookmarkEnd w:id="50"/>
+                            <w:bookmarkEnd w:id="64"/>
                             <w:r>
                               <w:rPr>
                                 <w:lang w:val="de-DE"/>
@@ -13818,7 +14090,7 @@
                           <w:lang w:val="de-DE"/>
                         </w:rPr>
                       </w:pPr>
-                      <w:bookmarkStart w:id="51" w:name="_Ref469407765"/>
+                      <w:bookmarkStart w:id="65" w:name="_Ref469407765"/>
                       <w:r>
                         <w:rPr>
                           <w:lang w:val="de-DE"/>
@@ -13847,7 +14119,7 @@
                       <w:r>
                         <w:fldChar w:fldCharType="end"/>
                       </w:r>
-                      <w:bookmarkEnd w:id="51"/>
+                      <w:bookmarkEnd w:id="65"/>
                       <w:r>
                         <w:rPr>
                           <w:lang w:val="de-DE"/>
@@ -14489,14 +14761,14 @@
           <w:lang w:val="de-DE"/>
         </w:rPr>
       </w:pPr>
-      <w:bookmarkStart w:id="52" w:name="_Ref469992098"/>
+      <w:bookmarkStart w:id="66" w:name="_Ref469992098"/>
       <w:r>
         <w:rPr>
           <w:lang w:val="de-DE"/>
         </w:rPr>
         <w:t>Chatclient Masken</w:t>
       </w:r>
-      <w:bookmarkEnd w:id="52"/>
+      <w:bookmarkEnd w:id="66"/>
     </w:p>
     <w:p>
       <w:pPr>
@@ -14564,7 +14836,7 @@
           <w:lang w:val="de-DE" w:eastAsia="de-DE"/>
         </w:rPr>
         <w:pict w14:anchorId="50E5E2B4">
-          <v:shape id="_x0000_i1026" type="#_x0000_t75" style="width:311pt;height:361.35pt">
+          <v:shape id="_x0000_i1026" type="#_x0000_t75" style="width:311.1pt;height:361.4pt">
             <v:imagedata r:id="rId29" o:title="clientMaske2" cropleft="157f" cropright="304f"/>
           </v:shape>
         </w:pict>
@@ -14601,7 +14873,7 @@
           <w:lang w:val="de-DE"/>
         </w:rPr>
       </w:pPr>
-      <w:bookmarkStart w:id="53" w:name="_Ref469992103"/>
+      <w:bookmarkStart w:id="67" w:name="_Ref469992103"/>
       <w:r>
         <w:rPr>
           <w:lang w:val="de-DE"/>
@@ -14609,7 +14881,7 @@
         <w:lastRenderedPageBreak/>
         <w:t>Benchmarkingclient Masken</w:t>
       </w:r>
-      <w:bookmarkEnd w:id="53"/>
+      <w:bookmarkEnd w:id="67"/>
     </w:p>
     <w:p>
       <w:pPr>
@@ -14694,7 +14966,7 @@
           <w:lang w:val="de-DE" w:eastAsia="de-DE"/>
         </w:rPr>
         <w:pict w14:anchorId="1E36EFEE">
-          <v:shape id="_x0000_i1027" type="#_x0000_t75" style="width:250.65pt;height:178.65pt">
+          <v:shape id="_x0000_i1027" type="#_x0000_t75" style="width:250.6pt;height:178.6pt">
             <v:imagedata r:id="rId31" o:title="benchmarkingMaske1"/>
           </v:shape>
         </w:pict>
@@ -14741,7 +15013,7 @@
           <w:lang w:val="de-DE" w:eastAsia="de-DE"/>
         </w:rPr>
         <w:pict w14:anchorId="3C9F3D73">
-          <v:shape id="_x0000_i1028" type="#_x0000_t75" style="width:247.65pt;height:177.35pt">
+          <v:shape id="_x0000_i1028" type="#_x0000_t75" style="width:247.4pt;height:177.25pt">
             <v:imagedata r:id="rId33" o:title="benchmarkingMaske3"/>
           </v:shape>
         </w:pict>
@@ -14788,7 +15060,7 @@
           <w:lang w:val="de-DE" w:eastAsia="de-DE"/>
         </w:rPr>
         <w:pict w14:anchorId="44054343">
-          <v:shape id="_x0000_i1029" type="#_x0000_t75" style="width:248pt;height:174.65pt">
+          <v:shape id="_x0000_i1029" type="#_x0000_t75" style="width:247.85pt;height:174.45pt">
             <v:imagedata r:id="rId35" o:title="benchmarkingMaske5"/>
           </v:shape>
         </w:pict>
@@ -15098,7 +15370,7 @@
           <w:lang w:val="de-DE"/>
         </w:rPr>
       </w:pPr>
-      <w:bookmarkStart w:id="54" w:name="_Ref470099851"/>
+      <w:bookmarkStart w:id="68" w:name="_Ref470099851"/>
       <w:r>
         <w:rPr>
           <w:lang w:val="de-DE"/>
@@ -15106,7 +15378,7 @@
         <w:lastRenderedPageBreak/>
         <w:t>Benchmarking-Tests</w:t>
       </w:r>
-      <w:bookmarkEnd w:id="54"/>
+      <w:bookmarkEnd w:id="68"/>
     </w:p>
     <w:p>
       <w:pPr>
@@ -15193,7 +15465,7 @@
           <w:lang w:val="de-DE"/>
         </w:rPr>
       </w:pPr>
-      <w:bookmarkStart w:id="55" w:name="_Ref470100662"/>
+      <w:bookmarkStart w:id="69" w:name="_Ref470100662"/>
       <w:r>
         <w:rPr>
           <w:lang w:val="de-DE"/>
@@ -15222,7 +15494,7 @@
       <w:r>
         <w:fldChar w:fldCharType="end"/>
       </w:r>
-      <w:bookmarkEnd w:id="55"/>
+      <w:bookmarkEnd w:id="69"/>
       <w:r>
         <w:rPr>
           <w:lang w:val="de-DE"/>
@@ -16552,13 +16824,10 @@
 
 <file path=word/comments.xml><?xml version="1.0" encoding="utf-8"?>
 <w:comments xmlns:wpc="http://schemas.microsoft.com/office/word/2010/wordprocessingCanvas" xmlns:cx="http://schemas.microsoft.com/office/drawing/2014/chartex" xmlns:cx1="http://schemas.microsoft.com/office/drawing/2015/9/8/chartex" xmlns:cx2="http://schemas.microsoft.com/office/drawing/2015/10/21/chartex" xmlns:cx3="http://schemas.microsoft.com/office/drawing/2016/5/9/chartex" xmlns:cx4="http://schemas.microsoft.com/office/drawing/2016/5/10/chartex" xmlns:cx5="http://schemas.microsoft.com/office/drawing/2016/5/11/chartex" xmlns:mc="http://schemas.openxmlformats.org/markup-compatibility/2006" xmlns:o="urn:schemas-microsoft-com:office:office" xmlns:r="http://schemas.openxmlformats.org/officeDocument/2006/relationships" xmlns:m="http://schemas.openxmlformats.org/officeDocument/2006/math" xmlns:v="urn:schemas-microsoft-com:vml" xmlns:wp14="http://schemas.microsoft.com/office/word/2010/wordprocessingDrawing" xmlns:wp="http://schemas.openxmlformats.org/drawingml/2006/wordprocessingDrawing" xmlns:w10="urn:schemas-microsoft-com:office:word" xmlns:w="http://schemas.openxmlformats.org/wordprocessingml/2006/main" xmlns:w14="http://schemas.microsoft.com/office/word/2010/wordml" xmlns:w15="http://schemas.microsoft.com/office/word/2012/wordml" xmlns:w16se="http://schemas.microsoft.com/office/word/2015/wordml/symex" xmlns:wpg="http://schemas.microsoft.com/office/word/2010/wordprocessingGroup" xmlns:wpi="http://schemas.microsoft.com/office/word/2010/wordprocessingInk" xmlns:wne="http://schemas.microsoft.com/office/word/2006/wordml" xmlns:wps="http://schemas.microsoft.com/office/word/2010/wordprocessingShape" mc:Ignorable="w14 w15 w16se wp14">
-  <w:comment w:id="1" w:author="David" w:date="2016-12-21T23:02:00Z" w:initials="D">
+  <w:comment w:id="1" w:author="Felix" w:date="2016-12-23T00:26:00Z" w:initials="F">
     <w:p>
       <w:pPr>
         <w:pStyle w:val="Kommentartext"/>
-        <w:rPr>
-          <w:lang w:val="de-DE"/>
-        </w:rPr>
       </w:pPr>
       <w:r>
         <w:rPr>
@@ -16567,6 +16836,41 @@
         <w:annotationRef/>
       </w:r>
       <w:r>
+        <w:t>Komma weg? Bzw iwi anders?</w:t>
+      </w:r>
+    </w:p>
+  </w:comment>
+  <w:comment w:id="2" w:author="Felix" w:date="2016-12-23T00:26:00Z" w:initials="F">
+    <w:p>
+      <w:pPr>
+        <w:pStyle w:val="Kommentartext"/>
+      </w:pPr>
+      <w:r>
+        <w:rPr>
+          <w:rStyle w:val="Kommentarzeichen"/>
+        </w:rPr>
+        <w:annotationRef/>
+      </w:r>
+      <w:r>
+        <w:t>Zustellungen?</w:t>
+      </w:r>
+    </w:p>
+  </w:comment>
+  <w:comment w:id="3" w:author="David" w:date="2016-12-21T23:02:00Z" w:initials="D">
+    <w:p>
+      <w:pPr>
+        <w:pStyle w:val="Kommentartext"/>
+        <w:rPr>
+          <w:lang w:val="de-DE"/>
+        </w:rPr>
+      </w:pPr>
+      <w:r>
+        <w:rPr>
+          <w:rStyle w:val="Kommentarzeichen"/>
+        </w:rPr>
+        <w:annotationRef/>
+      </w:r>
+      <w:r>
         <w:rPr>
           <w:lang w:val="de-DE"/>
         </w:rPr>
@@ -16574,7 +16878,7 @@
       </w:r>
     </w:p>
   </w:comment>
-  <w:comment w:id="3" w:author="David" w:date="2016-12-22T23:09:00Z" w:initials="D">
+  <w:comment w:id="5" w:author="Felix" w:date="2016-12-23T00:30:00Z" w:initials="F">
     <w:p>
       <w:pPr>
         <w:pStyle w:val="Kommentartext"/>
@@ -16586,11 +16890,30 @@
         <w:annotationRef/>
       </w:r>
       <w:r>
+        <w:t xml:space="preserve">Stimmt das noch wenn es so umgeschrieben ist?(klären wir am besten morgen)(ich wars nicht) </w:t>
+      </w:r>
+      <w:r>
+        <w:sym w:font="Wingdings" w:char="F04A"/>
+      </w:r>
+    </w:p>
+  </w:comment>
+  <w:comment w:id="6" w:author="David" w:date="2016-12-22T23:09:00Z" w:initials="D">
+    <w:p>
+      <w:pPr>
+        <w:pStyle w:val="Kommentartext"/>
+      </w:pPr>
+      <w:r>
+        <w:rPr>
+          <w:rStyle w:val="Kommentarzeichen"/>
+        </w:rPr>
+        <w:annotationRef/>
+      </w:r>
+      <w:r>
         <w:t>Bezug zu Datenbanken?</w:t>
       </w:r>
     </w:p>
   </w:comment>
-  <w:comment w:id="4" w:author="David" w:date="2016-12-22T23:10:00Z" w:initials="D">
+  <w:comment w:id="7" w:author="David" w:date="2016-12-22T23:10:00Z" w:initials="D">
     <w:p>
       <w:pPr>
         <w:pStyle w:val="Kommentartext"/>
@@ -16606,7 +16929,7 @@
       </w:r>
     </w:p>
   </w:comment>
-  <w:comment w:id="5" w:author="David" w:date="2016-12-22T23:12:00Z" w:initials="D">
+  <w:comment w:id="8" w:author="David" w:date="2016-12-22T23:12:00Z" w:initials="D">
     <w:p>
       <w:pPr>
         <w:pStyle w:val="Kommentartext"/>
@@ -16622,12 +16945,44 @@
       </w:r>
     </w:p>
   </w:comment>
-  <w:comment w:id="6" w:author="David" w:date="2016-12-22T23:18:00Z" w:initials="D">
+  <w:comment w:id="9" w:author="Felix" w:date="2016-12-23T00:27:00Z" w:initials="F">
     <w:p>
       <w:pPr>
         <w:pStyle w:val="Kommentartext"/>
       </w:pPr>
       <w:r>
+        <w:rPr>
+          <w:rStyle w:val="Kommentarzeichen"/>
+        </w:rPr>
+        <w:annotationRef/>
+      </w:r>
+      <w:r>
+        <w:t>Transaktionen werden mit dem Befehl “begin” gestartet. Werden die nachfolgenden Aktionen mittels einer Transaktion zusammengefasst und korrekt ausgeführt, erfolgt ein “commit”, der …..</w:t>
+      </w:r>
+    </w:p>
+  </w:comment>
+  <w:comment w:id="10" w:author="Felix" w:date="2016-12-23T00:27:00Z" w:initials="F">
+    <w:p>
+      <w:pPr>
+        <w:pStyle w:val="Kommentartext"/>
+      </w:pPr>
+      <w:r>
+        <w:rPr>
+          <w:rStyle w:val="Kommentarzeichen"/>
+        </w:rPr>
+        <w:annotationRef/>
+      </w:r>
+      <w:r>
+        <w:t>Entweder : die so genannten---- oder ------ so genannte</w:t>
+      </w:r>
+    </w:p>
+  </w:comment>
+  <w:comment w:id="11" w:author="David" w:date="2016-12-22T23:18:00Z" w:initials="D">
+    <w:p>
+      <w:pPr>
+        <w:pStyle w:val="Kommentartext"/>
+      </w:pPr>
+      <w:r>
         <w:t xml:space="preserve">Was sind </w:t>
       </w:r>
       <w:r>
@@ -16641,7 +16996,7 @@
       </w:r>
     </w:p>
   </w:comment>
-  <w:comment w:id="7" w:author="David" w:date="2016-12-22T23:20:00Z" w:initials="D">
+  <w:comment w:id="13" w:author="Felix" w:date="2016-12-23T00:28:00Z" w:initials="F">
     <w:p>
       <w:pPr>
         <w:pStyle w:val="Kommentartext"/>
@@ -16653,11 +17008,48 @@
         <w:annotationRef/>
       </w:r>
       <w:r>
+        <w:t>So ?</w:t>
+      </w:r>
+    </w:p>
+  </w:comment>
+  <w:comment w:id="12" w:author="David" w:date="2016-12-22T23:20:00Z" w:initials="D">
+    <w:p>
+      <w:pPr>
+        <w:pStyle w:val="Kommentartext"/>
+      </w:pPr>
+      <w:r>
+        <w:rPr>
+          <w:rStyle w:val="Kommentarzeichen"/>
+        </w:rPr>
+        <w:annotationRef/>
+      </w:r>
+      <w:r>
         <w:t>Diese Beschreibung des Mechanismus ist leider nicht eindeutig genug: Wenn man das “verteilte Objekt” so behandelt, als würde es nur durch einen Akteur bearbeitet warden (man ignoriert den anderen Akteur) dann schreibt man einfach was drauf, weil man ja kein Problem durch einen anderen Akteur hat. Dann wird das rüber synchronisiert zum anderen Aktuer, der das aber genauso macht. Dadurch kriegst du ja genau dead-locks, lost-updates usw.</w:t>
       </w:r>
     </w:p>
   </w:comment>
-  <w:comment w:id="8" w:author="David" w:date="2016-12-22T23:25:00Z" w:initials="D">
+  <w:comment w:id="14" w:author="Felix" w:date="2016-12-23T00:29:00Z" w:initials="F">
+    <w:p>
+      <w:pPr>
+        <w:pStyle w:val="Kommentartext"/>
+      </w:pPr>
+      <w:r>
+        <w:rPr>
+          <w:rStyle w:val="Kommentarzeichen"/>
+        </w:rPr>
+        <w:annotationRef/>
+      </w:r>
+      <w:r>
+        <w:t>, ?</w:t>
+      </w:r>
+    </w:p>
+    <w:p>
+      <w:pPr>
+        <w:pStyle w:val="Kommentartext"/>
+      </w:pPr>
+    </w:p>
+  </w:comment>
+  <w:comment w:id="15" w:author="David" w:date="2016-12-22T23:25:00Z" w:initials="D">
     <w:p>
       <w:pPr>
         <w:pStyle w:val="Kommentartext"/>
@@ -16677,7 +17069,7 @@
       </w:r>
     </w:p>
   </w:comment>
-  <w:comment w:id="9" w:author="David" w:date="2016-12-22T23:24:00Z" w:initials="D">
+  <w:comment w:id="16" w:author="David" w:date="2016-12-22T23:24:00Z" w:initials="D">
     <w:p>
       <w:pPr>
         <w:pStyle w:val="Kommentartext"/>
@@ -16693,7 +17085,7 @@
       </w:r>
     </w:p>
   </w:comment>
-  <w:comment w:id="10" w:author="David" w:date="2016-12-22T23:26:00Z" w:initials="D">
+  <w:comment w:id="17" w:author="David" w:date="2016-12-22T23:26:00Z" w:initials="D">
     <w:p>
       <w:pPr>
         <w:pStyle w:val="Kommentartext"/>
@@ -16709,7 +17101,7 @@
       </w:r>
     </w:p>
   </w:comment>
-  <w:comment w:id="11" w:author="David" w:date="2016-12-22T23:28:00Z" w:initials="D">
+  <w:comment w:id="18" w:author="David" w:date="2016-12-22T23:28:00Z" w:initials="D">
     <w:p>
       <w:pPr>
         <w:pStyle w:val="Kommentartext"/>
@@ -16725,7 +17117,7 @@
       </w:r>
     </w:p>
   </w:comment>
-  <w:comment w:id="12" w:author="David" w:date="2016-12-22T23:34:00Z" w:initials="D">
+  <w:comment w:id="19" w:author="David" w:date="2016-12-22T23:34:00Z" w:initials="D">
     <w:p>
       <w:pPr>
         <w:pStyle w:val="Kommentartext"/>
@@ -16737,14 +17129,11 @@
         <w:annotationRef/>
       </w:r>
       <w:r>
-        <w:t>Ausgangsprojekt, Vorlagesoftware (ist ja eigentlich kein “</w:t>
-      </w:r>
-      <w:r>
-        <w:t>Projekt”…)</w:t>
+        <w:t>Ausgangsprojekt, Vorlagesoftware (ist ja eigentlich kein “Projekt”…)</w:t>
       </w:r>
     </w:p>
   </w:comment>
-  <w:comment w:id="13" w:author="David" w:date="2016-12-22T23:36:00Z" w:initials="D">
+  <w:comment w:id="20" w:author="David" w:date="2016-12-22T23:36:00Z" w:initials="D">
     <w:p>
       <w:pPr>
         <w:pStyle w:val="Kommentartext"/>
@@ -16760,7 +17149,7 @@
       </w:r>
     </w:p>
   </w:comment>
-  <w:comment w:id="14" w:author="David" w:date="2016-12-22T23:38:00Z" w:initials="D">
+  <w:comment w:id="21" w:author="David" w:date="2016-12-22T23:38:00Z" w:initials="D">
     <w:p>
       <w:pPr>
         <w:pStyle w:val="Kommentartext"/>
@@ -16776,7 +17165,7 @@
       </w:r>
     </w:p>
   </w:comment>
-  <w:comment w:id="15" w:author="David" w:date="2016-12-22T23:39:00Z" w:initials="D">
+  <w:comment w:id="22" w:author="David" w:date="2016-12-22T23:39:00Z" w:initials="D">
     <w:p>
       <w:pPr>
         <w:pStyle w:val="Kommentartext"/>
@@ -16792,7 +17181,7 @@
       </w:r>
     </w:p>
   </w:comment>
-  <w:comment w:id="16" w:author="David" w:date="2016-12-22T23:41:00Z" w:initials="D">
+  <w:comment w:id="23" w:author="David" w:date="2016-12-22T23:41:00Z" w:initials="D">
     <w:p>
       <w:pPr>
         <w:pStyle w:val="Kommentartext"/>
@@ -16808,7 +17197,7 @@
       </w:r>
     </w:p>
   </w:comment>
-  <w:comment w:id="17" w:author="David" w:date="2016-12-22T23:45:00Z" w:initials="D">
+  <w:comment w:id="24" w:author="David" w:date="2016-12-22T23:45:00Z" w:initials="D">
     <w:p>
       <w:pPr>
         <w:pStyle w:val="Kommentartext"/>
@@ -16824,7 +17213,7 @@
       </w:r>
     </w:p>
   </w:comment>
-  <w:comment w:id="18" w:author="David" w:date="2016-12-22T23:45:00Z" w:initials="D">
+  <w:comment w:id="25" w:author="David" w:date="2016-12-22T23:45:00Z" w:initials="D">
     <w:p>
       <w:pPr>
         <w:pStyle w:val="Kommentartext"/>
@@ -16840,7 +17229,7 @@
       </w:r>
     </w:p>
   </w:comment>
-  <w:comment w:id="22" w:author="David" w:date="2016-12-22T23:49:00Z" w:initials="D">
+  <w:comment w:id="29" w:author="David" w:date="2016-12-22T23:49:00Z" w:initials="D">
     <w:p>
       <w:pPr>
         <w:pStyle w:val="Kommentartext"/>
@@ -16856,7 +17245,7 @@
       </w:r>
     </w:p>
   </w:comment>
-  <w:comment w:id="23" w:author="David" w:date="2016-12-22T23:51:00Z" w:initials="D">
+  <w:comment w:id="30" w:author="David" w:date="2016-12-22T23:51:00Z" w:initials="D">
     <w:p>
       <w:pPr>
         <w:pStyle w:val="Kommentartext"/>
@@ -16868,20 +17257,11 @@
         <w:annotationRef/>
       </w:r>
       <w:r>
-        <w:t xml:space="preserve">Das ist nicht klar. </w:t>
-      </w:r>
-      <w:r>
-        <w:t xml:space="preserve">Man stellt sich die Fragen: Unabhängig von was? Warum mehrere Projekte für </w:t>
-      </w:r>
-      <w:r>
-        <w:t>einen</w:t>
-      </w:r>
-      <w:r>
-        <w:t xml:space="preserve"> Client?</w:t>
+        <w:t>Das ist nicht klar. Man stellt sich die Fragen: Unabhängig von was? Warum mehrere Projekte für einen Client?</w:t>
       </w:r>
     </w:p>
   </w:comment>
-  <w:comment w:id="24" w:author="David" w:date="2016-12-22T23:56:00Z" w:initials="D">
+  <w:comment w:id="31" w:author="David" w:date="2016-12-22T23:56:00Z" w:initials="D">
     <w:p>
       <w:pPr>
         <w:pStyle w:val="Kommentartext"/>
@@ -16897,7 +17277,7 @@
       </w:r>
     </w:p>
   </w:comment>
-  <w:comment w:id="25" w:author="David" w:date="2016-12-22T23:56:00Z" w:initials="D">
+  <w:comment w:id="32" w:author="David" w:date="2016-12-22T23:56:00Z" w:initials="D">
     <w:p>
       <w:pPr>
         <w:pStyle w:val="Kommentartext"/>
@@ -16934,7 +17314,7 @@
       </w:r>
     </w:p>
   </w:comment>
-  <w:comment w:id="26" w:author="David" w:date="2016-12-23T00:04:00Z" w:initials="D">
+  <w:comment w:id="33" w:author="David" w:date="2016-12-23T00:04:00Z" w:initials="D">
     <w:p>
       <w:pPr>
         <w:pStyle w:val="Kommentartext"/>
@@ -16950,7 +17330,7 @@
       </w:r>
     </w:p>
   </w:comment>
-  <w:comment w:id="27" w:author="David" w:date="2016-12-23T00:06:00Z" w:initials="D">
+  <w:comment w:id="34" w:author="David" w:date="2016-12-23T00:06:00Z" w:initials="D">
     <w:p>
       <w:pPr>
         <w:pStyle w:val="Kommentartext"/>
@@ -16966,7 +17346,7 @@
       </w:r>
     </w:p>
   </w:comment>
-  <w:comment w:id="29" w:author="David" w:date="2016-12-23T00:06:00Z" w:initials="D">
+  <w:comment w:id="36" w:author="David" w:date="2016-12-23T00:06:00Z" w:initials="D">
     <w:p>
       <w:pPr>
         <w:pStyle w:val="Kommentartext"/>
@@ -16982,7 +17362,7 @@
       </w:r>
     </w:p>
   </w:comment>
-  <w:comment w:id="30" w:author="David" w:date="2016-12-23T00:07:00Z" w:initials="D">
+  <w:comment w:id="37" w:author="David" w:date="2016-12-23T00:07:00Z" w:initials="D">
     <w:p>
       <w:pPr>
         <w:pStyle w:val="Kommentartext"/>
@@ -16998,7 +17378,7 @@
       </w:r>
     </w:p>
   </w:comment>
-  <w:comment w:id="31" w:author="David" w:date="2016-12-23T00:08:00Z" w:initials="D">
+  <w:comment w:id="38" w:author="David" w:date="2016-12-23T00:08:00Z" w:initials="D">
     <w:p>
       <w:pPr>
         <w:pStyle w:val="Kommentartext"/>
@@ -17014,7 +17394,7 @@
       </w:r>
     </w:p>
   </w:comment>
-  <w:comment w:id="32" w:author="David" w:date="2016-12-23T00:08:00Z" w:initials="D">
+  <w:comment w:id="39" w:author="David" w:date="2016-12-23T00:08:00Z" w:initials="D">
     <w:p>
       <w:pPr>
         <w:pStyle w:val="Kommentartext"/>
@@ -17030,7 +17410,7 @@
       </w:r>
     </w:p>
   </w:comment>
-  <w:comment w:id="33" w:author="David" w:date="2016-12-23T00:09:00Z" w:initials="D">
+  <w:comment w:id="40" w:author="David" w:date="2016-12-23T00:09:00Z" w:initials="D">
     <w:p>
       <w:pPr>
         <w:pStyle w:val="Kommentartext"/>
@@ -17046,7 +17426,7 @@
       </w:r>
     </w:p>
   </w:comment>
-  <w:comment w:id="37" w:author="David" w:date="2016-12-22T15:31:00Z" w:initials="D">
+  <w:comment w:id="41" w:author="Felix" w:date="2016-12-23T00:32:00Z" w:initials="F">
     <w:p>
       <w:pPr>
         <w:pStyle w:val="Kommentartext"/>
@@ -17058,11 +17438,94 @@
         <w:annotationRef/>
       </w:r>
       <w:r>
+        <w:t>Zudem löschen?</w:t>
+      </w:r>
+    </w:p>
+  </w:comment>
+  <w:comment w:id="42" w:author="Felix" w:date="2016-12-23T00:33:00Z" w:initials="F">
+    <w:p>
+      <w:pPr>
+        <w:pStyle w:val="Kommentartext"/>
+      </w:pPr>
+      <w:r>
+        <w:rPr>
+          <w:rStyle w:val="Kommentarzeichen"/>
+        </w:rPr>
+        <w:annotationRef/>
+      </w:r>
+      <w:r>
+        <w:t>Anfragen atomatisiert ?(also tauschen)</w:t>
+      </w:r>
+    </w:p>
+  </w:comment>
+  <w:comment w:id="43" w:author="Felix" w:date="2016-12-23T00:33:00Z" w:initials="F">
+    <w:p>
+      <w:pPr>
+        <w:pStyle w:val="Kommentartext"/>
+      </w:pPr>
+      <w:r>
+        <w:rPr>
+          <w:rStyle w:val="Kommentarzeichen"/>
+        </w:rPr>
+        <w:annotationRef/>
+      </w:r>
+      <w:r>
+        <w:t>Ausgelöst?</w:t>
+      </w:r>
+    </w:p>
+  </w:comment>
+  <w:comment w:id="45" w:author="Felix" w:date="2016-12-23T00:34:00Z" w:initials="F">
+    <w:p>
+      <w:pPr>
+        <w:pStyle w:val="Kommentartext"/>
+      </w:pPr>
+      <w:r>
+        <w:rPr>
+          <w:rStyle w:val="Kommentarzeichen"/>
+        </w:rPr>
+        <w:annotationRef/>
+      </w:r>
+      <w:r>
+        <w:t>Meintest du wirklich aufgegangen?</w:t>
+      </w:r>
+    </w:p>
+  </w:comment>
+  <w:comment w:id="47" w:author="Felix" w:date="2016-12-23T00:35:00Z" w:initials="F">
+    <w:p>
+      <w:pPr>
+        <w:pStyle w:val="Kommentartext"/>
+      </w:pPr>
+      <w:r>
+        <w:rPr>
+          <w:rStyle w:val="Kommentarzeichen"/>
+        </w:rPr>
+        <w:annotationRef/>
+      </w:r>
+      <w:r>
+        <w:rPr>
+          <w:rStyle w:val="Kommentarzeichen"/>
+        </w:rPr>
+        <w:t>Oder? Sonst denkt ma es wurde modfiziert und weggeworfen</w:t>
+      </w:r>
+    </w:p>
+  </w:comment>
+  <w:comment w:id="48" w:author="David" w:date="2016-12-22T15:31:00Z" w:initials="D">
+    <w:p>
+      <w:pPr>
+        <w:pStyle w:val="Kommentartext"/>
+      </w:pPr>
+      <w:r>
+        <w:rPr>
+          <w:rStyle w:val="Kommentarzeichen"/>
+        </w:rPr>
+        <w:annotationRef/>
+      </w:r>
+      <w:r>
         <w:t>Entfernen?</w:t>
       </w:r>
     </w:p>
   </w:comment>
-  <w:comment w:id="38" w:author="Max Auch" w:date="2016-12-22T20:22:00Z" w:initials="MA">
+  <w:comment w:id="49" w:author="Max Auch" w:date="2016-12-22T20:22:00Z" w:initials="MA">
     <w:p>
       <w:pPr>
         <w:pStyle w:val="Kommentartext"/>
@@ -17074,10 +17537,45 @@
         <w:annotationRef/>
       </w:r>
       <w:r>
-        <w:t xml:space="preserve">Du referenzierst kein einziges Mal aus dem Text diese </w:t>
-      </w:r>
-      <w:r>
-        <w:t>Abbildung.. Vllt kannst das noch irgendwo verwurschteln..</w:t>
+        <w:t>Du referenzierst kein einziges Mal aus dem Text diese Abbildung.. Vllt kannst das noch irgendwo verwurschteln..</w:t>
+      </w:r>
+    </w:p>
+  </w:comment>
+  <w:comment w:id="51" w:author="Felix" w:date="2016-12-23T00:35:00Z" w:initials="F">
+    <w:p>
+      <w:pPr>
+        <w:pStyle w:val="Kommentartext"/>
+      </w:pPr>
+      <w:r>
+        <w:rPr>
+          <w:rStyle w:val="Kommentarzeichen"/>
+        </w:rPr>
+        <w:annotationRef/>
+      </w:r>
+      <w:r>
+        <w:t xml:space="preserve">Geupdated oder upgedated? </w:t>
+      </w:r>
+      <w:r>
+        <w:sym w:font="Wingdings" w:char="F04A"/>
+      </w:r>
+      <w:r>
+        <w:t xml:space="preserve"> weiß nich was richitg is </w:t>
+      </w:r>
+    </w:p>
+  </w:comment>
+  <w:comment w:id="55" w:author="Felix" w:date="2016-12-23T00:36:00Z" w:initials="F">
+    <w:p>
+      <w:pPr>
+        <w:pStyle w:val="Kommentartext"/>
+      </w:pPr>
+      <w:r>
+        <w:rPr>
+          <w:rStyle w:val="Kommentarzeichen"/>
+        </w:rPr>
+        <w:annotationRef/>
+      </w:r>
+      <w:r>
+        <w:t>Per Konfig, oder über die Konfig ? (kann ma aber auch so lassen)</w:t>
       </w:r>
     </w:p>
   </w:comment>
@@ -17086,12 +17584,19 @@
 
 <file path=word/commentsExtended.xml><?xml version="1.0" encoding="utf-8"?>
 <w15:commentsEx xmlns:wpc="http://schemas.microsoft.com/office/word/2010/wordprocessingCanvas" xmlns:cx="http://schemas.microsoft.com/office/drawing/2014/chartex" xmlns:cx1="http://schemas.microsoft.com/office/drawing/2015/9/8/chartex" xmlns:cx2="http://schemas.microsoft.com/office/drawing/2015/10/21/chartex" xmlns:cx3="http://schemas.microsoft.com/office/drawing/2016/5/9/chartex" xmlns:cx4="http://schemas.microsoft.com/office/drawing/2016/5/10/chartex" xmlns:cx5="http://schemas.microsoft.com/office/drawing/2016/5/11/chartex" xmlns:mc="http://schemas.openxmlformats.org/markup-compatibility/2006" xmlns:o="urn:schemas-microsoft-com:office:office" xmlns:r="http://schemas.openxmlformats.org/officeDocument/2006/relationships" xmlns:m="http://schemas.openxmlformats.org/officeDocument/2006/math" xmlns:v="urn:schemas-microsoft-com:vml" xmlns:wp14="http://schemas.microsoft.com/office/word/2010/wordprocessingDrawing" xmlns:wp="http://schemas.openxmlformats.org/drawingml/2006/wordprocessingDrawing" xmlns:w10="urn:schemas-microsoft-com:office:word" xmlns:w="http://schemas.openxmlformats.org/wordprocessingml/2006/main" xmlns:w14="http://schemas.microsoft.com/office/word/2010/wordml" xmlns:w15="http://schemas.microsoft.com/office/word/2012/wordml" xmlns:w16se="http://schemas.microsoft.com/office/word/2015/wordml/symex" xmlns:wpg="http://schemas.microsoft.com/office/word/2010/wordprocessingGroup" xmlns:wpi="http://schemas.microsoft.com/office/word/2010/wordprocessingInk" xmlns:wne="http://schemas.microsoft.com/office/word/2006/wordml" xmlns:wps="http://schemas.microsoft.com/office/word/2010/wordprocessingShape" mc:Ignorable="w14 w15 w16se wp14">
+  <w15:commentEx w15:paraId="229E4C78" w15:done="0"/>
+  <w15:commentEx w15:paraId="56A6C41C" w15:done="0"/>
   <w15:commentEx w15:paraId="5DC29765" w15:done="0"/>
+  <w15:commentEx w15:paraId="5AAC39C3" w15:done="0"/>
   <w15:commentEx w15:paraId="18AB4DC8" w15:done="0"/>
   <w15:commentEx w15:paraId="69C0AD64" w15:done="0"/>
   <w15:commentEx w15:paraId="7E72DF08" w15:done="0"/>
+  <w15:commentEx w15:paraId="3E14E574" w15:done="0"/>
+  <w15:commentEx w15:paraId="6DCD091A" w15:done="0"/>
   <w15:commentEx w15:paraId="5518056F" w15:done="0"/>
+  <w15:commentEx w15:paraId="53E266E0" w15:done="0"/>
   <w15:commentEx w15:paraId="271D3715" w15:done="0"/>
+  <w15:commentEx w15:paraId="720A8F3D" w15:done="0"/>
   <w15:commentEx w15:paraId="05EC820B" w15:done="0"/>
   <w15:commentEx w15:paraId="3010FAB1" w15:done="0"/>
   <w15:commentEx w15:paraId="4E791B80" w15:done="0"/>
@@ -17114,8 +17619,15 @@
   <w15:commentEx w15:paraId="3095A3FC" w15:done="0"/>
   <w15:commentEx w15:paraId="67A10618" w15:done="0"/>
   <w15:commentEx w15:paraId="6E236354" w15:done="0"/>
+  <w15:commentEx w15:paraId="6788DD6D" w15:done="0"/>
+  <w15:commentEx w15:paraId="768554ED" w15:done="0"/>
+  <w15:commentEx w15:paraId="64BA98D0" w15:done="0"/>
+  <w15:commentEx w15:paraId="26DA45C2" w15:done="0"/>
+  <w15:commentEx w15:paraId="78932F69" w15:done="0"/>
   <w15:commentEx w15:paraId="20B11F8B" w15:done="0"/>
   <w15:commentEx w15:paraId="655555EB" w15:paraIdParent="20B11F8B" w15:done="0"/>
+  <w15:commentEx w15:paraId="49C780B6" w15:done="0"/>
+  <w15:commentEx w15:paraId="66E75DD2" w15:done="0"/>
 </w15:commentsEx>
 </file>
 
@@ -20580,6 +21092,9 @@
 
 <file path=word/people.xml><?xml version="1.0" encoding="utf-8"?>
 <w15:people xmlns:wpc="http://schemas.microsoft.com/office/word/2010/wordprocessingCanvas" xmlns:cx="http://schemas.microsoft.com/office/drawing/2014/chartex" xmlns:cx1="http://schemas.microsoft.com/office/drawing/2015/9/8/chartex" xmlns:cx2="http://schemas.microsoft.com/office/drawing/2015/10/21/chartex" xmlns:cx3="http://schemas.microsoft.com/office/drawing/2016/5/9/chartex" xmlns:cx4="http://schemas.microsoft.com/office/drawing/2016/5/10/chartex" xmlns:cx5="http://schemas.microsoft.com/office/drawing/2016/5/11/chartex" xmlns:mc="http://schemas.openxmlformats.org/markup-compatibility/2006" xmlns:o="urn:schemas-microsoft-com:office:office" xmlns:r="http://schemas.openxmlformats.org/officeDocument/2006/relationships" xmlns:m="http://schemas.openxmlformats.org/officeDocument/2006/math" xmlns:v="urn:schemas-microsoft-com:vml" xmlns:wp14="http://schemas.microsoft.com/office/word/2010/wordprocessingDrawing" xmlns:wp="http://schemas.openxmlformats.org/drawingml/2006/wordprocessingDrawing" xmlns:w10="urn:schemas-microsoft-com:office:word" xmlns:w="http://schemas.openxmlformats.org/wordprocessingml/2006/main" xmlns:w14="http://schemas.microsoft.com/office/word/2010/wordml" xmlns:w15="http://schemas.microsoft.com/office/word/2012/wordml" xmlns:w16se="http://schemas.microsoft.com/office/word/2015/wordml/symex" xmlns:wpg="http://schemas.microsoft.com/office/word/2010/wordprocessingGroup" xmlns:wpi="http://schemas.microsoft.com/office/word/2010/wordprocessingInk" xmlns:wne="http://schemas.microsoft.com/office/word/2006/wordml" xmlns:wps="http://schemas.microsoft.com/office/word/2010/wordprocessingShape" mc:Ignorable="w14 w15 w16se wp14">
+  <w15:person w15:author="Felix">
+    <w15:presenceInfo w15:providerId="None" w15:userId="Felix"/>
+  </w15:person>
   <w15:person w15:author="David">
     <w15:presenceInfo w15:providerId="None" w15:userId="David"/>
   </w15:person>
@@ -21925,7 +22440,7 @@
 </file>
 
 <file path=customXml/itemProps1.xml><?xml version="1.0" encoding="utf-8"?>
-<ds:datastoreItem xmlns:ds="http://schemas.openxmlformats.org/officeDocument/2006/customXml" ds:itemID="{3F0A867B-207B-4B0B-92C4-ADB299C0619B}">
+<ds:datastoreItem xmlns:ds="http://schemas.openxmlformats.org/officeDocument/2006/customXml" ds:itemID="{23A723B3-1A22-4AD0-803D-F5164D3B5800}">
   <ds:schemaRefs>
     <ds:schemaRef ds:uri="http://schemas.openxmlformats.org/officeDocument/2006/bibliography"/>
   </ds:schemaRefs>

</xml_diff>

<commit_message>
Es ist zu früh für einen sinnvollen Kommentar ;)
</commit_message>
<xml_diff>
--- a/dokumentation/studienarbeit.docx
+++ b/dokumentation/studienarbeit.docx
@@ -10258,6 +10258,7 @@
           <w:lang w:val="de-DE"/>
         </w:rPr>
       </w:pPr>
+      <w:commentRangeStart w:id="94"/>
       <w:r>
         <w:rPr>
           <w:lang w:val="de-DE"/>
@@ -10300,6 +10301,13 @@
         </w:rPr>
         <w:tab/>
         <w:t>WL</w:t>
+      </w:r>
+      <w:commentRangeEnd w:id="94"/>
+      <w:r>
+        <w:rPr>
+          <w:rStyle w:val="Kommentarzeichen"/>
+        </w:rPr>
+        <w:commentReference w:id="94"/>
       </w:r>
     </w:p>
     <w:p>
@@ -10354,15 +10362,7 @@
           <w:lang w:val="de-DE"/>
         </w:rPr>
         <w:tab/>
-        <w:t>500 GB</w:t>
-      </w:r>
-      <w:bookmarkStart w:id="94" w:name="_GoBack"/>
-      <w:bookmarkEnd w:id="94"/>
-      <w:r>
-        <w:rPr>
-          <w:lang w:val="de-DE"/>
-        </w:rPr>
-        <w:t xml:space="preserve"> HDD (5400U/min)</w:t>
+        <w:t>500 GB HDD (5400U/min)</w:t>
       </w:r>
     </w:p>
     <w:p>
@@ -10618,7 +10618,37 @@
         <w:rPr>
           <w:lang w:val="de-DE"/>
         </w:rPr>
-        <w:t xml:space="preserve">Die gesamte Kommunikation der Tests erfolgte über LAN, wobei die Verbindung mittels eines CAT.5e-Kabel hergestellt wurde. </w:t>
+        <w:t xml:space="preserve">Die Kommunikation der </w:t>
+      </w:r>
+      <w:r>
+        <w:rPr>
+          <w:lang w:val="de-DE"/>
+        </w:rPr>
+        <w:t>verteilten K</w:t>
+      </w:r>
+      <w:r>
+        <w:rPr>
+          <w:lang w:val="de-DE"/>
+        </w:rPr>
+        <w:t xml:space="preserve">omponenten erfolgte im Rahmen des </w:t>
+      </w:r>
+      <w:r>
+        <w:rPr>
+          <w:lang w:val="de-DE"/>
+        </w:rPr>
+        <w:t xml:space="preserve">Tests </w:t>
+      </w:r>
+      <w:r>
+        <w:rPr>
+          <w:lang w:val="de-DE"/>
+        </w:rPr>
+        <w:t>per</w:t>
+      </w:r>
+      <w:r>
+        <w:rPr>
+          <w:lang w:val="de-DE"/>
+        </w:rPr>
+        <w:t xml:space="preserve"> LAN, wobei die Verbindung mittels eines CAT.5e-Kabel hergestellt wurde. </w:t>
       </w:r>
     </w:p>
     <w:p>
@@ -10670,7 +10700,87 @@
         <w:rPr>
           <w:lang w:val="de-DE"/>
         </w:rPr>
-        <w:t xml:space="preserve">Aufgrund der Tatsache, dass die Performance als eine der nicht-funktionalen Anforderungen gilt, wurden Optimierungsmaßnahmen angestrebt, um eine Performance-Steigerung zu erreichen. Hierbei wurden viele Maßnahmen mit deren Wirkung und entsprechend negativen Folgen, wie den Verlust einer Ausfallsicherheit abgewogen. Aufgrund dessen wurden mögliche Vorgehen, wie die Konfiguration von flüchtigen, nicht persistenten </w:t>
+        <w:t xml:space="preserve">Aufgrund der Tatsache, </w:t>
+      </w:r>
+      <w:commentRangeStart w:id="96"/>
+      <w:r>
+        <w:rPr>
+          <w:lang w:val="de-DE"/>
+        </w:rPr>
+        <w:t>dass die Performance als eine der nicht-funktionalen Anforderungen gilt</w:t>
+      </w:r>
+      <w:commentRangeEnd w:id="96"/>
+      <w:r>
+        <w:rPr>
+          <w:rStyle w:val="Kommentarzeichen"/>
+        </w:rPr>
+        <w:commentReference w:id="96"/>
+      </w:r>
+      <w:r>
+        <w:rPr>
+          <w:lang w:val="de-DE"/>
+        </w:rPr>
+        <w:t xml:space="preserve">, wurden Optimierungsmaßnahmen angestrebt, um </w:t>
+      </w:r>
+      <w:commentRangeStart w:id="97"/>
+      <w:r>
+        <w:rPr>
+          <w:lang w:val="de-DE"/>
+        </w:rPr>
+        <w:t>eine Performance-Steigerung</w:t>
+      </w:r>
+      <w:commentRangeEnd w:id="97"/>
+      <w:r>
+        <w:rPr>
+          <w:rStyle w:val="Kommentarzeichen"/>
+        </w:rPr>
+        <w:commentReference w:id="97"/>
+      </w:r>
+      <w:r>
+        <w:rPr>
+          <w:lang w:val="de-DE"/>
+        </w:rPr>
+        <w:t xml:space="preserve"> zu erreichen. </w:t>
+      </w:r>
+      <w:commentRangeStart w:id="98"/>
+      <w:r>
+        <w:rPr>
+          <w:lang w:val="de-DE"/>
+        </w:rPr>
+        <w:t xml:space="preserve">Hierbei wurden viele Maßnahmen mit deren Wirkung und entsprechend negativen Folgen, wie den Verlust einer Ausfallsicherheit abgewogen. </w:t>
+      </w:r>
+      <w:commentRangeEnd w:id="98"/>
+      <w:r>
+        <w:rPr>
+          <w:rStyle w:val="Kommentarzeichen"/>
+        </w:rPr>
+        <w:commentReference w:id="98"/>
+      </w:r>
+      <w:r>
+        <w:rPr>
+          <w:lang w:val="de-DE"/>
+        </w:rPr>
+        <w:t xml:space="preserve">Aufgrund </w:t>
+      </w:r>
+      <w:commentRangeStart w:id="99"/>
+      <w:r>
+        <w:rPr>
+          <w:lang w:val="de-DE"/>
+        </w:rPr>
+        <w:t xml:space="preserve">dessen </w:t>
+      </w:r>
+      <w:commentRangeEnd w:id="99"/>
+      <w:r>
+        <w:rPr>
+          <w:rStyle w:val="Kommentarzeichen"/>
+        </w:rPr>
+        <w:commentReference w:id="99"/>
+      </w:r>
+      <w:r>
+        <w:rPr>
+          <w:lang w:val="de-DE"/>
+        </w:rPr>
+        <w:t xml:space="preserve">wurden mögliche Vorgehen, wie die Konfiguration von flüchtigen, nicht persistenten </w:t>
       </w:r>
       <w:r>
         <w:rPr>
@@ -10682,19 +10792,112 @@
         <w:rPr>
           <w:lang w:val="de-DE"/>
         </w:rPr>
-        <w:t>Topics vermieden. Das Senden von Nachrichten wurde bspw. weiterhin auf "Persistent" belassen und nicht auf "NON_PERSISTENT" gestellt. Dies hätte zur Folge, dass bei einem Neustart des Servers alle Nachrichten verloren gehen (Die Nachrichten könnten zu Gunsten der Performance lediglich im Hauptspeicher gehalten werden.). Ebenfalls würde hiermit die Rollback-Funk</w:t>
-      </w:r>
-      <w:r>
-        <w:rPr>
-          <w:lang w:val="de-DE"/>
-        </w:rPr>
-        <w:t>tion deaktiviert, da somit keine erneute Zustellung</w:t>
-      </w:r>
-      <w:r>
-        <w:rPr>
-          <w:lang w:val="de-DE"/>
-        </w:rPr>
-        <w:t xml:space="preserve"> aus der Queue erfolgen kann. Da der Rollback als funktionale Anforderung an das System gilt, wurde auf diese Optimierung verzichtet</w:t>
+        <w:t xml:space="preserve">Topics vermieden. Das Senden </w:t>
+      </w:r>
+      <w:r>
+        <w:rPr>
+          <w:highlight w:val="yellow"/>
+          <w:lang w:val="de-DE"/>
+        </w:rPr>
+        <w:t>von</w:t>
+      </w:r>
+      <w:r>
+        <w:rPr>
+          <w:lang w:val="de-DE"/>
+        </w:rPr>
+        <w:t xml:space="preserve"> Nachrichten wurde bspw. weiterhin auf "Persistent" belassen und nicht auf "</w:t>
+      </w:r>
+      <w:commentRangeStart w:id="100"/>
+      <w:r>
+        <w:rPr>
+          <w:lang w:val="de-DE"/>
+        </w:rPr>
+        <w:t>NON_PERSISTENT</w:t>
+      </w:r>
+      <w:commentRangeEnd w:id="100"/>
+      <w:r>
+        <w:rPr>
+          <w:rStyle w:val="Kommentarzeichen"/>
+        </w:rPr>
+        <w:commentReference w:id="100"/>
+      </w:r>
+      <w:r>
+        <w:rPr>
+          <w:lang w:val="de-DE"/>
+        </w:rPr>
+        <w:t xml:space="preserve">" gestellt. Dies hätte zur Folge, dass bei einem Neustart des Servers alle Nachrichten verloren </w:t>
+      </w:r>
+      <w:commentRangeStart w:id="101"/>
+      <w:r>
+        <w:rPr>
+          <w:lang w:val="de-DE"/>
+        </w:rPr>
+        <w:t xml:space="preserve">gehen </w:t>
+      </w:r>
+      <w:commentRangeEnd w:id="101"/>
+      <w:r>
+        <w:rPr>
+          <w:rStyle w:val="Kommentarzeichen"/>
+        </w:rPr>
+        <w:commentReference w:id="101"/>
+      </w:r>
+      <w:r>
+        <w:rPr>
+          <w:lang w:val="de-DE"/>
+        </w:rPr>
+        <w:t>(</w:t>
+      </w:r>
+      <w:commentRangeStart w:id="102"/>
+      <w:r>
+        <w:rPr>
+          <w:lang w:val="de-DE"/>
+        </w:rPr>
+        <w:t>Die</w:t>
+      </w:r>
+      <w:commentRangeEnd w:id="102"/>
+      <w:r>
+        <w:rPr>
+          <w:rStyle w:val="Kommentarzeichen"/>
+        </w:rPr>
+        <w:commentReference w:id="102"/>
+      </w:r>
+      <w:r>
+        <w:rPr>
+          <w:lang w:val="de-DE"/>
+        </w:rPr>
+        <w:t xml:space="preserve"> Nachrichten könnten zu Gunsten der Performance lediglich im Hauptspeicher gehalten werden.). Ebenfalls würde hiermit die Rollback-Funk</w:t>
+      </w:r>
+      <w:r>
+        <w:rPr>
+          <w:lang w:val="de-DE"/>
+        </w:rPr>
+        <w:t xml:space="preserve">tion deaktiviert, </w:t>
+      </w:r>
+      <w:commentRangeStart w:id="103"/>
+      <w:r>
+        <w:rPr>
+          <w:lang w:val="de-DE"/>
+        </w:rPr>
+        <w:t>da somit keine erneute Zustellung</w:t>
+      </w:r>
+      <w:r>
+        <w:rPr>
+          <w:lang w:val="de-DE"/>
+        </w:rPr>
+        <w:t xml:space="preserve"> aus der Queue erfolgen kann</w:t>
+      </w:r>
+      <w:commentRangeEnd w:id="103"/>
+      <w:r>
+        <w:rPr>
+          <w:rStyle w:val="Kommentarzeichen"/>
+        </w:rPr>
+        <w:commentReference w:id="103"/>
+      </w:r>
+      <w:r>
+        <w:rPr>
+          <w:lang w:val="de-DE"/>
+        </w:rPr>
+        <w:t>. Da der Rollback als funktionale Anforderung an das System gilt, wurde auf diese Optimierung verzichtet</w:t>
       </w:r>
       <w:r>
         <w:rPr>
@@ -10803,7 +11006,19 @@
         <w:rPr>
           <w:lang w:val="de-DE"/>
         </w:rPr>
-        <w:t>„Controlling Message Acknowledgment“-Konfiguration auf die Option</w:t>
+        <w:t>„Controlling Message Acknowledg</w:t>
+      </w:r>
+      <w:r>
+        <w:rPr>
+          <w:lang w:val="de-DE"/>
+        </w:rPr>
+        <w:t>e</w:t>
+      </w:r>
+      <w:r>
+        <w:rPr>
+          <w:lang w:val="de-DE"/>
+        </w:rPr>
+        <w:t>ment“-Konfiguration auf die Option</w:t>
       </w:r>
       <w:r>
         <w:rPr>
@@ -10827,7 +11042,14 @@
         <w:rPr>
           <w:lang w:val="de-DE"/>
         </w:rPr>
-        <w:t xml:space="preserve">ACKNOWLEDGE“ umgestellt. Hiermit </w:t>
+        <w:t xml:space="preserve">ACKNOWLEDGE“ umgestellt. </w:t>
+      </w:r>
+      <w:commentRangeStart w:id="104"/>
+      <w:r>
+        <w:rPr>
+          <w:lang w:val="de-DE"/>
+        </w:rPr>
+        <w:t xml:space="preserve">Hiermit </w:t>
       </w:r>
       <w:r>
         <w:rPr>
@@ -10845,7 +11067,20 @@
         <w:rPr>
           <w:lang w:val="de-DE"/>
         </w:rPr>
-        <w:t>Overhead reduziert.</w:t>
+        <w:t>Overhead reduziert</w:t>
+      </w:r>
+      <w:commentRangeEnd w:id="104"/>
+      <w:r>
+        <w:rPr>
+          <w:rStyle w:val="Kommentarzeichen"/>
+        </w:rPr>
+        <w:commentReference w:id="104"/>
+      </w:r>
+      <w:r>
+        <w:rPr>
+          <w:lang w:val="de-DE"/>
+        </w:rPr>
+        <w:t>.</w:t>
       </w:r>
       <w:r>
         <w:rPr>
@@ -10857,7 +11092,46 @@
         <w:rPr>
           <w:lang w:val="de-DE"/>
         </w:rPr>
-        <w:t xml:space="preserve"> Dies führt zu möglichen Nachrichtenduplikaten, die wir in Tests nicht reproduzieren und in möglichen </w:t>
+        <w:t xml:space="preserve"> Dies führt zu möglichen Nachrichtenduplikaten, die </w:t>
+      </w:r>
+      <w:commentRangeStart w:id="105"/>
+      <w:r>
+        <w:rPr>
+          <w:lang w:val="de-DE"/>
+        </w:rPr>
+        <w:t xml:space="preserve">wir </w:t>
+      </w:r>
+      <w:commentRangeEnd w:id="105"/>
+      <w:r>
+        <w:rPr>
+          <w:rStyle w:val="Kommentarzeichen"/>
+        </w:rPr>
+        <w:commentReference w:id="105"/>
+      </w:r>
+      <w:r>
+        <w:rPr>
+          <w:lang w:val="de-DE"/>
+        </w:rPr>
+        <w:t>in Tests nicht reproduzieren</w:t>
+      </w:r>
+      <w:r>
+        <w:rPr>
+          <w:lang w:val="de-DE"/>
+        </w:rPr>
+        <w:t xml:space="preserve"> konnten</w:t>
+      </w:r>
+      <w:r>
+        <w:rPr>
+          <w:lang w:val="de-DE"/>
+        </w:rPr>
+        <w:t xml:space="preserve"> und in </w:t>
+      </w:r>
+      <w:commentRangeStart w:id="106"/>
+      <w:r>
+        <w:rPr>
+          <w:lang w:val="de-DE"/>
+        </w:rPr>
+        <w:t xml:space="preserve">möglichen </w:t>
       </w:r>
       <w:r>
         <w:rPr>
@@ -10876,6 +11150,13 @@
           <w:lang w:val="de-DE"/>
         </w:rPr>
         <w:t xml:space="preserve"> </w:t>
+      </w:r>
+      <w:commentRangeEnd w:id="106"/>
+      <w:r>
+        <w:rPr>
+          <w:rStyle w:val="Kommentarzeichen"/>
+        </w:rPr>
+        <w:commentReference w:id="106"/>
       </w:r>
       <w:r>
         <w:rPr>
@@ -10926,7 +11207,27 @@
         <w:rPr>
           <w:lang w:val="de-DE"/>
         </w:rPr>
-        <w:t xml:space="preserve">Statt den bequemen Objektnachrichten wurde </w:t>
+        <w:t xml:space="preserve">Statt den </w:t>
+      </w:r>
+      <w:commentRangeStart w:id="107"/>
+      <w:r>
+        <w:rPr>
+          <w:lang w:val="de-DE"/>
+        </w:rPr>
+        <w:t xml:space="preserve">bequemen </w:t>
+      </w:r>
+      <w:commentRangeEnd w:id="107"/>
+      <w:r>
+        <w:rPr>
+          <w:rStyle w:val="Kommentarzeichen"/>
+        </w:rPr>
+        <w:commentReference w:id="107"/>
+      </w:r>
+      <w:r>
+        <w:rPr>
+          <w:lang w:val="de-DE"/>
+        </w:rPr>
+        <w:t xml:space="preserve">Objektnachrichten wurde </w:t>
       </w:r>
       <w:r>
         <w:rPr>
@@ -10938,13 +11239,53 @@
         <w:rPr>
           <w:lang w:val="de-DE"/>
         </w:rPr>
-        <w:t xml:space="preserve">auf Textnachrichten umgestellt. Hiermit soll die Nachricht verkleinert werden. Dies wird </w:t>
-      </w:r>
-      <w:r>
-        <w:rPr>
-          <w:lang w:val="de-DE"/>
-        </w:rPr>
-        <w:t>mittels der Serialisierung der Transportobjekte in JSON-Strings angestrebt.</w:t>
+        <w:t xml:space="preserve">auf Textnachrichten umgestellt. </w:t>
+      </w:r>
+      <w:commentRangeStart w:id="108"/>
+      <w:r>
+        <w:rPr>
+          <w:lang w:val="de-DE"/>
+        </w:rPr>
+        <w:t>Hiermit soll die Nachricht verkleinert werden.</w:t>
+      </w:r>
+      <w:commentRangeEnd w:id="108"/>
+      <w:r>
+        <w:rPr>
+          <w:rStyle w:val="Kommentarzeichen"/>
+        </w:rPr>
+        <w:commentReference w:id="108"/>
+      </w:r>
+      <w:r>
+        <w:rPr>
+          <w:lang w:val="de-DE"/>
+        </w:rPr>
+        <w:t xml:space="preserve"> Dies wird </w:t>
+      </w:r>
+      <w:r>
+        <w:rPr>
+          <w:lang w:val="de-DE"/>
+        </w:rPr>
+        <w:t xml:space="preserve">mittels der Serialisierung der Transportobjekte in </w:t>
+      </w:r>
+      <w:commentRangeStart w:id="109"/>
+      <w:r>
+        <w:rPr>
+          <w:lang w:val="de-DE"/>
+        </w:rPr>
+        <w:t>JSON-Strings</w:t>
+      </w:r>
+      <w:commentRangeEnd w:id="109"/>
+      <w:r>
+        <w:rPr>
+          <w:rStyle w:val="Kommentarzeichen"/>
+        </w:rPr>
+        <w:commentReference w:id="109"/>
+      </w:r>
+      <w:r>
+        <w:rPr>
+          <w:lang w:val="de-DE"/>
+        </w:rPr>
+        <w:t xml:space="preserve"> angestrebt.</w:t>
       </w:r>
       <w:r>
         <w:rPr>
@@ -10973,9 +11314,16 @@
       </w:pPr>
       <w:r>
         <w:rPr>
-          <w:lang w:val="de-DE"/>
-        </w:rPr>
-        <w:t xml:space="preserve">Für die JMS-Nachricht werden automatisch </w:t>
+          <w:highlight w:val="yellow"/>
+          <w:lang w:val="de-DE"/>
+        </w:rPr>
+        <w:t>Für die JMS-Nachricht</w:t>
+      </w:r>
+      <w:r>
+        <w:rPr>
+          <w:lang w:val="de-DE"/>
+        </w:rPr>
+        <w:t xml:space="preserve"> werden automatisch </w:t>
       </w:r>
       <w:r>
         <w:rPr>
@@ -11005,7 +11353,21 @@
         <w:rPr>
           <w:lang w:val="de-DE"/>
         </w:rPr>
-        <w:t xml:space="preserve"> Hiermit soll die Nachricht verkleinert werden.</w:t>
+        <w:t xml:space="preserve"> </w:t>
+      </w:r>
+      <w:commentRangeStart w:id="110"/>
+      <w:r>
+        <w:rPr>
+          <w:lang w:val="de-DE"/>
+        </w:rPr>
+        <w:t>Hiermit soll die Nachricht verkleinert werden.</w:t>
+      </w:r>
+      <w:commentRangeEnd w:id="110"/>
+      <w:r>
+        <w:rPr>
+          <w:rStyle w:val="Kommentarzeichen"/>
+        </w:rPr>
+        <w:commentReference w:id="110"/>
       </w:r>
     </w:p>
     <w:p>
@@ -11025,19 +11387,21 @@
         </w:rPr>
         <w:t xml:space="preserve">Dem Wildfly wurden </w:t>
       </w:r>
-      <w:commentRangeStart w:id="96"/>
-      <w:r>
-        <w:rPr>
+      <w:commentRangeStart w:id="111"/>
+      <w:r>
+        <w:rPr>
+          <w:highlight w:val="yellow"/>
           <w:lang w:val="de-DE"/>
         </w:rPr>
         <w:t xml:space="preserve">konfigurativ </w:t>
       </w:r>
-      <w:commentRangeEnd w:id="96"/>
+      <w:commentRangeEnd w:id="111"/>
       <w:r>
         <w:rPr>
           <w:rStyle w:val="Kommentarzeichen"/>
-        </w:rPr>
-        <w:commentReference w:id="96"/>
+          <w:highlight w:val="yellow"/>
+        </w:rPr>
+        <w:commentReference w:id="111"/>
       </w:r>
       <w:r>
         <w:rPr>
@@ -11061,13 +11425,33 @@
         <w:rPr>
           <w:lang w:val="de-DE"/>
         </w:rPr>
-        <w:t xml:space="preserve">Durch eine Optimierung der </w:t>
-      </w:r>
-      <w:r>
-        <w:rPr>
-          <w:lang w:val="de-DE"/>
-        </w:rPr>
-        <w:t xml:space="preserve">MariaDB-Datenbanken erhalten </w:t>
+        <w:t xml:space="preserve">Durch eine </w:t>
+      </w:r>
+      <w:commentRangeStart w:id="112"/>
+      <w:r>
+        <w:rPr>
+          <w:lang w:val="de-DE"/>
+        </w:rPr>
+        <w:t xml:space="preserve">Optimierung der </w:t>
+      </w:r>
+      <w:r>
+        <w:rPr>
+          <w:lang w:val="de-DE"/>
+        </w:rPr>
+        <w:t xml:space="preserve">MariaDB-Datenbanken </w:t>
+      </w:r>
+      <w:commentRangeEnd w:id="112"/>
+      <w:r>
+        <w:rPr>
+          <w:rStyle w:val="Kommentarzeichen"/>
+        </w:rPr>
+        <w:commentReference w:id="112"/>
+      </w:r>
+      <w:r>
+        <w:rPr>
+          <w:lang w:val="de-DE"/>
+        </w:rPr>
+        <w:t xml:space="preserve">erhalten </w:t>
       </w:r>
       <w:r>
         <w:rPr>
@@ -11099,11 +11483,19 @@
           <w:lang w:val="de-DE"/>
         </w:rPr>
       </w:pPr>
+      <w:commentRangeStart w:id="113"/>
       <w:r>
         <w:rPr>
           <w:lang w:val="de-DE"/>
         </w:rPr>
         <w:t>Mehr Threads im Wildfly</w:t>
+      </w:r>
+      <w:commentRangeEnd w:id="113"/>
+      <w:r>
+        <w:rPr>
+          <w:rStyle w:val="Kommentarzeichen"/>
+        </w:rPr>
+        <w:commentReference w:id="113"/>
       </w:r>
     </w:p>
     <w:p>
@@ -11121,8 +11513,22 @@
         <w:rPr>
           <w:lang w:val="de-DE"/>
         </w:rPr>
-        <w:t xml:space="preserve">Der JBoss Wildfly unterstützt ein Bean-Pooling, mittels dessen vorab ein Pool an EJBs erzeugt wird. Dieser Pool wurde erhöht, da gleichzeitig die Zahl der arbeitenden Threads erhöht wurde. </w:t>
-      </w:r>
+        <w:t>W</w:t>
+      </w:r>
+      <w:r>
+        <w:rPr>
+          <w:lang w:val="de-DE"/>
+        </w:rPr>
+        <w:t xml:space="preserve">ildfly unterstützt ein Bean-Pooling, mittels dessen vorab ein Pool an EJBs erzeugt wird. Dieser Pool wurde erhöht, da gleichzeitig die Zahl der arbeitenden Threads erhöht wurde. </w:t>
+      </w:r>
+    </w:p>
+    <w:p>
+      <w:pPr>
+        <w:pStyle w:val="Text"/>
+        <w:rPr>
+          <w:lang w:val="de-DE"/>
+        </w:rPr>
+      </w:pPr>
     </w:p>
     <w:p>
       <w:pPr>
@@ -11152,6 +11558,7 @@
         <w:rPr>
           <w:lang w:val="de-DE"/>
         </w:rPr>
+        <w:lastRenderedPageBreak/>
         <w:t>Verwendete Testmetriken</w:t>
       </w:r>
     </w:p>
@@ -11188,7 +11595,6 @@
               <w:rPr>
                 <w:lang w:val="de-DE"/>
               </w:rPr>
-              <w:lastRenderedPageBreak/>
               <w:t>Metrik</w:t>
             </w:r>
           </w:p>
@@ -11471,11 +11877,19 @@
                 <w:lang w:val="de-DE"/>
               </w:rPr>
             </w:pPr>
+            <w:commentRangeStart w:id="114"/>
             <w:r>
               <w:rPr>
                 <w:lang w:val="de-DE"/>
               </w:rPr>
               <w:t>Wie hoch ist die durchschnittliche CPU-Auslastung?</w:t>
+            </w:r>
+            <w:commentRangeEnd w:id="114"/>
+            <w:r>
+              <w:rPr>
+                <w:rStyle w:val="Kommentarzeichen"/>
+              </w:rPr>
+              <w:commentReference w:id="114"/>
             </w:r>
           </w:p>
         </w:tc>
@@ -11610,7 +12024,19 @@
         <w:rPr>
           <w:lang w:val="de-DE"/>
         </w:rPr>
-        <w:t>Die Tests werden mithilfe des Benchmarking-Client durchgeführt. Durch die Neuimplementierung ergibt sich u.a. eine Änderung im Ablauf der Benchmarking-Tests. Die im Rahmen des Tests gestarteten Clients beginnen nicht wie zuvor unmittelbar nach dem Initialisieren mit dem Versand der Nachrichten. E</w:t>
+        <w:t>Die Tests werden mithilfe des Benchmarking-Client</w:t>
+      </w:r>
+      <w:r>
+        <w:rPr>
+          <w:lang w:val="de-DE"/>
+        </w:rPr>
+        <w:t>s</w:t>
+      </w:r>
+      <w:r>
+        <w:rPr>
+          <w:lang w:val="de-DE"/>
+        </w:rPr>
+        <w:t xml:space="preserve"> durchgeführt. Durch die Neuimplementierung ergibt sich u.a. eine Änderung im Ablauf der Benchmarking-Tests. Die im Rahmen des Tests gestarteten Clients beginnen nicht wie zuvor unmittelbar nach dem Initialisieren mit dem Versand der Nachrichten. E</w:t>
       </w:r>
       <w:r>
         <w:rPr>
@@ -11640,7 +12066,27 @@
         <w:rPr>
           <w:lang w:val="de-DE"/>
         </w:rPr>
-        <w:t xml:space="preserve">rd der Versand der Nachrichten zeitgleich durch alle Clients gestartet. </w:t>
+        <w:t xml:space="preserve">rd der Versand der Nachrichten zeitgleich durch alle Clients </w:t>
+      </w:r>
+      <w:commentRangeStart w:id="115"/>
+      <w:r>
+        <w:rPr>
+          <w:lang w:val="de-DE"/>
+        </w:rPr>
+        <w:t>gestartet</w:t>
+      </w:r>
+      <w:commentRangeEnd w:id="115"/>
+      <w:r>
+        <w:rPr>
+          <w:rStyle w:val="Kommentarzeichen"/>
+        </w:rPr>
+        <w:commentReference w:id="115"/>
+      </w:r>
+      <w:r>
+        <w:rPr>
+          <w:lang w:val="de-DE"/>
+        </w:rPr>
+        <w:t xml:space="preserve">. </w:t>
       </w:r>
       <w:r>
         <w:rPr>
@@ -11706,7 +12152,31 @@
         <w:rPr>
           <w:lang w:val="de-DE"/>
         </w:rPr>
-        <w:t>Das führt im Vergleich zur vorherigen Implementierung zu einer höheren Belastung der Queue sowie der Threads die die in der Queue befindlichen Nachrichten server-seitig abarbeiten.</w:t>
+        <w:t>Das führt im Vergleich zur vorherigen Implementierung zu einer höheren Belastung der Queue sowie der Threads</w:t>
+      </w:r>
+      <w:r>
+        <w:rPr>
+          <w:lang w:val="de-DE"/>
+        </w:rPr>
+        <w:t>,</w:t>
+      </w:r>
+      <w:r>
+        <w:rPr>
+          <w:lang w:val="de-DE"/>
+        </w:rPr>
+        <w:t xml:space="preserve"> die die in der Queue </w:t>
+      </w:r>
+      <w:r>
+        <w:rPr>
+          <w:lang w:val="de-DE"/>
+        </w:rPr>
+        <w:t>befindlichen Nachrichten server</w:t>
+      </w:r>
+      <w:r>
+        <w:rPr>
+          <w:lang w:val="de-DE"/>
+        </w:rPr>
+        <w:t>seitig abarbeiten.</w:t>
       </w:r>
       <w:r>
         <w:rPr>
@@ -11935,8 +12405,8 @@
           <w:lang w:val="de-DE"/>
         </w:rPr>
       </w:pPr>
-      <w:bookmarkStart w:id="97" w:name="_Ref470099584"/>
-      <w:bookmarkStart w:id="98" w:name="_Ref470099574"/>
+      <w:bookmarkStart w:id="116" w:name="_Ref470099584"/>
+      <w:bookmarkStart w:id="117" w:name="_Ref470099574"/>
       <w:r>
         <w:rPr>
           <w:lang w:val="de-DE"/>
@@ -11965,7 +12435,7 @@
       <w:r>
         <w:fldChar w:fldCharType="end"/>
       </w:r>
-      <w:bookmarkEnd w:id="97"/>
+      <w:bookmarkEnd w:id="116"/>
       <w:r>
         <w:rPr>
           <w:lang w:val="de-DE"/>
@@ -11984,7 +12454,7 @@
         </w:rPr>
         <w:t>chmarking-Tests</w:t>
       </w:r>
-      <w:bookmarkEnd w:id="98"/>
+      <w:bookmarkEnd w:id="117"/>
     </w:p>
     <w:p>
       <w:pPr>
@@ -12003,7 +12473,13 @@
         <w:rPr>
           <w:lang w:val="de-DE"/>
         </w:rPr>
-        <w:t>10 Clients, die je 100 Nachrichten mit 50 Byte Länge versenden, wurden vier weitere Tests durchgeführt. Die Anzahl der Nachrichten sowie deren Länge wurden beibehalten, die Anzahl der Clients hingegen schrittweise erhöht.</w:t>
+        <w:t>10 Clients, die je 100 Nachrichten mit 50 Byte Länge versenden, wurden vier weitere Tests durchgeführt. Die Anzahl der Nachrichten sowie deren Länge wurden beibehalten, die Anzahl der Clients hin</w:t>
+      </w:r>
+      <w:r>
+        <w:rPr>
+          <w:lang w:val="de-DE"/>
+        </w:rPr>
+        <w:t>gegen schrittweise erhöht.</w:t>
       </w:r>
       <w:r>
         <w:rPr>
@@ -12229,7 +12705,7 @@
           <w:lang w:val="de-DE"/>
         </w:rPr>
       </w:pPr>
-      <w:bookmarkStart w:id="99" w:name="_Ref470119645"/>
+      <w:bookmarkStart w:id="118" w:name="_Ref470119645"/>
       <w:r>
         <w:rPr>
           <w:lang w:val="de-DE"/>
@@ -12258,7 +12734,7 @@
       <w:r>
         <w:fldChar w:fldCharType="end"/>
       </w:r>
-      <w:bookmarkEnd w:id="99"/>
+      <w:bookmarkEnd w:id="118"/>
       <w:r>
         <w:rPr>
           <w:lang w:val="de-DE"/>
@@ -12360,7 +12836,7 @@
           <w:lang w:val="de-DE"/>
         </w:rPr>
       </w:pPr>
-      <w:bookmarkStart w:id="100" w:name="_Ref470119649"/>
+      <w:bookmarkStart w:id="119" w:name="_Ref470119649"/>
       <w:r>
         <w:rPr>
           <w:lang w:val="de-DE"/>
@@ -12389,7 +12865,7 @@
       <w:r>
         <w:fldChar w:fldCharType="end"/>
       </w:r>
-      <w:bookmarkEnd w:id="100"/>
+      <w:bookmarkEnd w:id="119"/>
       <w:r>
         <w:rPr>
           <w:lang w:val="de-DE"/>
@@ -12507,7 +12983,7 @@
           <w:lang w:val="de-DE"/>
         </w:rPr>
       </w:pPr>
-      <w:bookmarkStart w:id="101" w:name="_Ref470176211"/>
+      <w:bookmarkStart w:id="120" w:name="_Ref470176211"/>
       <w:r>
         <w:rPr>
           <w:lang w:val="de-DE"/>
@@ -12536,7 +13012,7 @@
       <w:r>
         <w:fldChar w:fldCharType="end"/>
       </w:r>
-      <w:bookmarkEnd w:id="101"/>
+      <w:bookmarkEnd w:id="120"/>
       <w:r>
         <w:rPr>
           <w:lang w:val="de-DE"/>
@@ -12648,7 +13124,7 @@
           <w:lang w:val="de-DE"/>
         </w:rPr>
       </w:pPr>
-      <w:bookmarkStart w:id="102" w:name="_Ref470177042"/>
+      <w:bookmarkStart w:id="121" w:name="_Ref470177042"/>
       <w:r>
         <w:rPr>
           <w:lang w:val="de-DE"/>
@@ -12677,7 +13153,7 @@
       <w:r>
         <w:fldChar w:fldCharType="end"/>
       </w:r>
-      <w:bookmarkEnd w:id="102"/>
+      <w:bookmarkEnd w:id="121"/>
       <w:r>
         <w:rPr>
           <w:lang w:val="de-DE"/>
@@ -12751,7 +13227,7 @@
           <w:lang w:val="de-DE"/>
         </w:rPr>
       </w:pPr>
-      <w:bookmarkStart w:id="103" w:name="_Ref470188688"/>
+      <w:bookmarkStart w:id="122" w:name="_Ref470188688"/>
       <w:r>
         <w:rPr>
           <w:lang w:val="de-DE"/>
@@ -12780,7 +13256,7 @@
       <w:r>
         <w:fldChar w:fldCharType="end"/>
       </w:r>
-      <w:bookmarkEnd w:id="103"/>
+      <w:bookmarkEnd w:id="122"/>
       <w:r>
         <w:rPr>
           <w:lang w:val="de-DE"/>
@@ -12845,19 +13321,64 @@
         <w:rPr>
           <w:lang w:val="de-DE"/>
         </w:rPr>
-        <w:t>Excel wurden die mit dem Benchmarking-Client erhobenen Daten ausgewertet</w:t>
-      </w:r>
-      <w:r>
-        <w:rPr>
-          <w:lang w:val="de-DE"/>
-        </w:rPr>
-        <w:t xml:space="preserve">, diese sind Anhang </w:t>
-      </w:r>
-      <w:r>
-        <w:rPr>
-          <w:lang w:val="de-DE"/>
-        </w:rPr>
-        <w:t xml:space="preserve">. In Abbildung 10 ist die durchschnittliche gesamte </w:t>
+        <w:t xml:space="preserve">Excel </w:t>
+      </w:r>
+      <w:commentRangeStart w:id="123"/>
+      <w:r>
+        <w:rPr>
+          <w:lang w:val="de-DE"/>
+        </w:rPr>
+        <w:t xml:space="preserve">wurden </w:t>
+      </w:r>
+      <w:commentRangeEnd w:id="123"/>
+      <w:r>
+        <w:rPr>
+          <w:rStyle w:val="Kommentarzeichen"/>
+        </w:rPr>
+        <w:commentReference w:id="123"/>
+      </w:r>
+      <w:r>
+        <w:rPr>
+          <w:lang w:val="de-DE"/>
+        </w:rPr>
+        <w:t>die mit dem Benchmarking-Client erhobenen Daten ausgewertet</w:t>
+      </w:r>
+      <w:r>
+        <w:rPr>
+          <w:lang w:val="de-DE"/>
+        </w:rPr>
+        <w:t xml:space="preserve">, </w:t>
+      </w:r>
+      <w:r>
+        <w:rPr>
+          <w:highlight w:val="red"/>
+          <w:lang w:val="de-DE"/>
+        </w:rPr>
+        <w:t>diese sind Anhang</w:t>
+      </w:r>
+      <w:r>
+        <w:rPr>
+          <w:lang w:val="de-DE"/>
+        </w:rPr>
+        <w:t xml:space="preserve"> </w:t>
+      </w:r>
+      <w:r>
+        <w:rPr>
+          <w:lang w:val="de-DE"/>
+        </w:rPr>
+        <w:t xml:space="preserve">. In Abbildung 10 ist </w:t>
+      </w:r>
+      <w:r>
+        <w:rPr>
+          <w:lang w:val="de-DE"/>
+        </w:rPr>
+        <w:t xml:space="preserve">für jeden Test </w:t>
+      </w:r>
+      <w:r>
+        <w:rPr>
+          <w:lang w:val="de-DE"/>
+        </w:rPr>
+        <w:t xml:space="preserve">die durchschnittliche gesamte </w:t>
       </w:r>
       <w:r>
         <w:rPr>
@@ -12869,7 +13390,19 @@
         <w:rPr>
           <w:lang w:val="de-DE"/>
         </w:rPr>
-        <w:t xml:space="preserve"> in Zusammenhang mit der Standardabweichung dargestellt.</w:t>
+        <w:t xml:space="preserve"> </w:t>
+      </w:r>
+      <w:r>
+        <w:rPr>
+          <w:lang w:val="de-DE"/>
+        </w:rPr>
+        <w:t xml:space="preserve">und deren </w:t>
+      </w:r>
+      <w:r>
+        <w:rPr>
+          <w:lang w:val="de-DE"/>
+        </w:rPr>
+        <w:t>Standardabweichung dargestellt.</w:t>
       </w:r>
     </w:p>
     <w:p>
@@ -12883,7 +13416,31 @@
         <w:rPr>
           <w:lang w:val="de-DE"/>
         </w:rPr>
-        <w:t xml:space="preserve">Die Trendlinie wurde mithilfe einer linearen Regression ermittelt. Auffallend ist die lineare Entwicklung der durchschnittlichen </w:t>
+        <w:t xml:space="preserve">Die Trendlinie </w:t>
+      </w:r>
+      <w:r>
+        <w:rPr>
+          <w:lang w:val="de-DE"/>
+        </w:rPr>
+        <w:t xml:space="preserve">ergibt sich </w:t>
+      </w:r>
+      <w:r>
+        <w:rPr>
+          <w:lang w:val="de-DE"/>
+        </w:rPr>
+        <w:t xml:space="preserve">mithilfe </w:t>
+      </w:r>
+      <w:r>
+        <w:rPr>
+          <w:lang w:val="de-DE"/>
+        </w:rPr>
+        <w:t>linearer</w:t>
+      </w:r>
+      <w:r>
+        <w:rPr>
+          <w:lang w:val="de-DE"/>
+        </w:rPr>
+        <w:t xml:space="preserve"> Regression. Auffallend ist die lineare Entwicklung der durchschnittlichen </w:t>
       </w:r>
       <w:r>
         <w:rPr>
@@ -12981,7 +13538,7 @@
         <w:rPr>
           <w:lang w:val="de-DE"/>
         </w:rPr>
-        <w:t xml:space="preserve">ie aus den Abbildungen </w:t>
+        <w:t xml:space="preserve">ie aus </w:t>
       </w:r>
       <w:r>
         <w:rPr>
@@ -13048,6 +13605,12 @@
         <w:rPr>
           <w:lang w:val="de-DE"/>
         </w:rPr>
+        <w:t xml:space="preserve"> </w:t>
+      </w:r>
+      <w:r>
+        <w:rPr>
+          <w:lang w:val="de-DE"/>
+        </w:rPr>
         <w:fldChar w:fldCharType="begin"/>
       </w:r>
       <w:r>
@@ -13103,19 +13666,37 @@
         <w:rPr>
           <w:lang w:val="de-DE"/>
         </w:rPr>
-        <w:t xml:space="preserve"> hervorgeht, </w:t>
-      </w:r>
-      <w:r>
-        <w:rPr>
-          <w:lang w:val="de-DE"/>
-        </w:rPr>
-        <w:t xml:space="preserve">steigt die RTT </w:t>
-      </w:r>
-      <w:r>
-        <w:rPr>
-          <w:lang w:val="de-DE"/>
-        </w:rPr>
-        <w:t>linear mit der Anzahl der verarbeiteten Nachrichten im Laufe eines Tests. Hierfür ist im Wesentlichen die Zeit verantwortlich, während der die Nachricht auf ihre Entnahme aus der Queue durch einen Thread zur Abarbeitung wartet.</w:t>
+        <w:t xml:space="preserve"> hervorgeht, steigt die RTT </w:t>
+      </w:r>
+      <w:r>
+        <w:rPr>
+          <w:lang w:val="de-DE"/>
+        </w:rPr>
+        <w:t>linear mit der Anzahl der verarbeiteten Nachrichten im Laufe eines Tests. Hierfür ist im Wesentlichen die Zeit verantwortlich, während der die Nachricht</w:t>
+      </w:r>
+      <w:r>
+        <w:rPr>
+          <w:lang w:val="de-DE"/>
+        </w:rPr>
+        <w:t>en</w:t>
+      </w:r>
+      <w:r>
+        <w:rPr>
+          <w:lang w:val="de-DE"/>
+        </w:rPr>
+        <w:t xml:space="preserve"> auf ihre Entnahme aus der Queue durch ein</w:t>
+      </w:r>
+      <w:r>
+        <w:rPr>
+          <w:lang w:val="de-DE"/>
+        </w:rPr>
+        <w:t>en Thread zur Abarbeitung warten</w:t>
+      </w:r>
+      <w:r>
+        <w:rPr>
+          <w:lang w:val="de-DE"/>
+        </w:rPr>
+        <w:t>.</w:t>
       </w:r>
       <w:r>
         <w:rPr>
@@ -13151,7 +13732,31 @@
         <w:rPr>
           <w:lang w:val="de-DE"/>
         </w:rPr>
-        <w:t xml:space="preserve"> Aus dem nahezu konstanten Anstieg der RTT lässt sich eine in etwa konstante Abarbeitungsgeschwindigkeit jeder Nachricht auf dem Server folgern.</w:t>
+        <w:t xml:space="preserve"> Aus dem nahezu konstanten Anstieg der RTT lässt sich</w:t>
+      </w:r>
+      <w:r>
+        <w:rPr>
+          <w:lang w:val="de-DE"/>
+        </w:rPr>
+        <w:t xml:space="preserve"> daher</w:t>
+      </w:r>
+      <w:r>
+        <w:rPr>
+          <w:lang w:val="de-DE"/>
+        </w:rPr>
+        <w:t xml:space="preserve"> eine in etwa konstante Abarbeitungsgeschwindigkeit jeder Nachricht auf dem Server </w:t>
+      </w:r>
+      <w:r>
+        <w:rPr>
+          <w:lang w:val="de-DE"/>
+        </w:rPr>
+        <w:t xml:space="preserve">nach Entnahme aus der Queue </w:t>
+      </w:r>
+      <w:r>
+        <w:rPr>
+          <w:lang w:val="de-DE"/>
+        </w:rPr>
+        <w:t>folgern.</w:t>
       </w:r>
     </w:p>
     <w:p>
@@ -13237,7 +13842,37 @@
         <w:rPr>
           <w:lang w:val="de-DE"/>
         </w:rPr>
-        <w:t xml:space="preserve"> für alle Clients selbst über eine hohe Anzahl von Nachrichten in etwa identisch ist. </w:t>
+        <w:t xml:space="preserve"> für alle Clients selbst über eine hohe Anzahl von Nachrichten in etwa identisch ist. Hieraus lässt sich schlussfolgern, dass</w:t>
+      </w:r>
+      <w:r>
+        <w:rPr>
+          <w:lang w:val="de-DE"/>
+        </w:rPr>
+        <w:t xml:space="preserve"> für die Abarbeitung der Nachrichten </w:t>
+      </w:r>
+      <w:r>
+        <w:rPr>
+          <w:lang w:val="de-DE"/>
+        </w:rPr>
+        <w:t>eines jeden Clients in etwa die gleiche Menge von</w:t>
+      </w:r>
+      <w:r>
+        <w:rPr>
+          <w:lang w:val="de-DE"/>
+        </w:rPr>
+        <w:t xml:space="preserve"> Ressourcen allokiert </w:t>
+      </w:r>
+      <w:r>
+        <w:rPr>
+          <w:lang w:val="de-DE"/>
+        </w:rPr>
+        <w:t>wird</w:t>
+      </w:r>
+      <w:r>
+        <w:rPr>
+          <w:lang w:val="de-DE"/>
+        </w:rPr>
+        <w:t xml:space="preserve">. </w:t>
       </w:r>
     </w:p>
     <w:p>
@@ -13251,37 +13886,157 @@
         <w:rPr>
           <w:lang w:val="de-DE"/>
         </w:rPr>
-        <w:t>Hieraus lässt sich schlussfolgern, dass</w:t>
-      </w:r>
-      <w:r>
-        <w:rPr>
-          <w:lang w:val="de-DE"/>
-        </w:rPr>
-        <w:t xml:space="preserve"> für die Abarbeitung der Nachrichten </w:t>
-      </w:r>
-      <w:r>
-        <w:rPr>
-          <w:lang w:val="de-DE"/>
-        </w:rPr>
-        <w:t>eines jeden Clients in etwa die gleiche Menge von</w:t>
-      </w:r>
-      <w:r>
-        <w:rPr>
-          <w:lang w:val="de-DE"/>
-        </w:rPr>
-        <w:t xml:space="preserve"> Ressourcen allokiert </w:t>
-      </w:r>
-      <w:r>
-        <w:rPr>
-          <w:lang w:val="de-DE"/>
-        </w:rPr>
-        <w:t>wird</w:t>
-      </w:r>
-      <w:r>
-        <w:rPr>
-          <w:lang w:val="de-DE"/>
-        </w:rPr>
-        <w:t xml:space="preserve">. </w:t>
+        <w:fldChar w:fldCharType="begin"/>
+      </w:r>
+      <w:r>
+        <w:rPr>
+          <w:lang w:val="de-DE"/>
+        </w:rPr>
+        <w:instrText xml:space="preserve"> REF _Ref470177042 \h </w:instrText>
+      </w:r>
+      <w:r>
+        <w:rPr>
+          <w:lang w:val="de-DE"/>
+        </w:rPr>
+        <w:instrText xml:space="preserve"> \* MERGEFORMAT </w:instrText>
+      </w:r>
+      <w:r>
+        <w:rPr>
+          <w:lang w:val="de-DE"/>
+        </w:rPr>
+      </w:r>
+      <w:r>
+        <w:rPr>
+          <w:lang w:val="de-DE"/>
+        </w:rPr>
+        <w:fldChar w:fldCharType="separate"/>
+      </w:r>
+      <w:r>
+        <w:rPr>
+          <w:lang w:val="de-DE"/>
+        </w:rPr>
+        <w:t xml:space="preserve">Abbildung </w:t>
+      </w:r>
+      <w:r>
+        <w:rPr>
+          <w:noProof/>
+          <w:lang w:val="de-DE"/>
+        </w:rPr>
+        <w:t>14</w:t>
+      </w:r>
+      <w:r>
+        <w:rPr>
+          <w:lang w:val="de-DE"/>
+        </w:rPr>
+        <w:fldChar w:fldCharType="end"/>
+      </w:r>
+      <w:r>
+        <w:rPr>
+          <w:lang w:val="de-DE"/>
+        </w:rPr>
+        <w:t xml:space="preserve"> zeigt die serverseitige </w:t>
+      </w:r>
+      <w:r>
+        <w:rPr>
+          <w:lang w:val="de-DE"/>
+        </w:rPr>
+        <w:t xml:space="preserve">Verarbeitungszeit </w:t>
+      </w:r>
+      <w:r>
+        <w:rPr>
+          <w:lang w:val="de-DE"/>
+        </w:rPr>
+        <w:t xml:space="preserve">für den Benchmarking-Test mit 75 Clients. Als Erklärung für die Spitzen bei einzelnen Nachrichten könnten zeitgleiche Zugriffe mehrerer Threads auf </w:t>
+      </w:r>
+      <w:r>
+        <w:rPr>
+          <w:lang w:val="de-DE"/>
+        </w:rPr>
+        <w:t xml:space="preserve">unterschiedliche </w:t>
+      </w:r>
+      <w:r>
+        <w:rPr>
+          <w:lang w:val="de-DE"/>
+        </w:rPr>
+        <w:t xml:space="preserve">Nachrichten </w:t>
+      </w:r>
+      <w:r>
+        <w:rPr>
+          <w:lang w:val="de-DE"/>
+        </w:rPr>
+        <w:t>desselben</w:t>
+      </w:r>
+      <w:r>
+        <w:rPr>
+          <w:lang w:val="de-DE"/>
+        </w:rPr>
+        <w:t xml:space="preserve"> Clients herangezogen werden. Beim Persistieren in die Da</w:t>
+      </w:r>
+      <w:r>
+        <w:rPr>
+          <w:lang w:val="de-DE"/>
+        </w:rPr>
+        <w:t xml:space="preserve">tenbanken werden </w:t>
+      </w:r>
+      <w:r>
+        <w:rPr>
+          <w:lang w:val="de-DE"/>
+        </w:rPr>
+        <w:t xml:space="preserve">die zeitlich nachfolgenden </w:t>
+      </w:r>
+      <w:r>
+        <w:rPr>
+          <w:lang w:val="de-DE"/>
+        </w:rPr>
+        <w:t>Threads zunächst blockiert, bis der aktive Thread seine Änderungen commit</w:t>
+      </w:r>
+      <w:r>
+        <w:rPr>
+          <w:lang w:val="de-DE"/>
+        </w:rPr>
+        <w:t>t</w:t>
+      </w:r>
+      <w:r>
+        <w:rPr>
+          <w:lang w:val="de-DE"/>
+        </w:rPr>
+        <w:t>et hat</w:t>
+      </w:r>
+      <w:r>
+        <w:rPr>
+          <w:lang w:val="de-DE"/>
+        </w:rPr>
+        <w:t>, um die Konsistenz des Datenbestandes zu gewährleisten.</w:t>
+      </w:r>
+      <w:r>
+        <w:rPr>
+          <w:lang w:val="de-DE"/>
+        </w:rPr>
+        <w:t xml:space="preserve"> Daraus ergib</w:t>
+      </w:r>
+      <w:r>
+        <w:rPr>
+          <w:lang w:val="de-DE"/>
+        </w:rPr>
+        <w:t>t sich eine längere Laufzeit der zunächst blockierten</w:t>
+      </w:r>
+      <w:r>
+        <w:rPr>
+          <w:lang w:val="de-DE"/>
+        </w:rPr>
+        <w:t xml:space="preserve"> Threads und damit verbunden eine höhere serverseitige</w:t>
+      </w:r>
+      <w:r>
+        <w:rPr>
+          <w:lang w:val="de-DE"/>
+        </w:rPr>
+        <w:t xml:space="preserve"> Verarbeitungszeit</w:t>
+      </w:r>
+      <w:r>
+        <w:rPr>
+          <w:lang w:val="de-DE"/>
+        </w:rPr>
+        <w:t>.</w:t>
       </w:r>
     </w:p>
     <w:p>
@@ -13301,13 +14056,7 @@
         <w:rPr>
           <w:lang w:val="de-DE"/>
         </w:rPr>
-        <w:instrText xml:space="preserve"> REF _Ref470177042 \h </w:instrText>
-      </w:r>
-      <w:r>
-        <w:rPr>
-          <w:lang w:val="de-DE"/>
-        </w:rPr>
-        <w:instrText xml:space="preserve"> \* MERGEFORMAT </w:instrText>
+        <w:instrText xml:space="preserve"> REF _Ref470188688 \h </w:instrText>
       </w:r>
       <w:r>
         <w:rPr>
@@ -13331,7 +14080,7 @@
           <w:noProof/>
           <w:lang w:val="de-DE"/>
         </w:rPr>
-        <w:t>14</w:t>
+        <w:t>15</w:t>
       </w:r>
       <w:r>
         <w:rPr>
@@ -13343,164 +14092,6 @@
         <w:rPr>
           <w:lang w:val="de-DE"/>
         </w:rPr>
-        <w:t xml:space="preserve"> zeigt die serverseitige </w:t>
-      </w:r>
-      <w:r>
-        <w:rPr>
-          <w:lang w:val="de-DE"/>
-        </w:rPr>
-        <w:t xml:space="preserve">Verarbeitungszeit </w:t>
-      </w:r>
-      <w:r>
-        <w:rPr>
-          <w:lang w:val="de-DE"/>
-        </w:rPr>
-        <w:t xml:space="preserve">für den Benchmarking-Test mit 75 Clients. Als Erklärung für die Spitzen bei einzelnen Nachrichten könnten zeitgleiche Zugriffe mehrerer Threads auf </w:t>
-      </w:r>
-      <w:r>
-        <w:rPr>
-          <w:lang w:val="de-DE"/>
-        </w:rPr>
-        <w:t xml:space="preserve">unterschiedliche </w:t>
-      </w:r>
-      <w:r>
-        <w:rPr>
-          <w:lang w:val="de-DE"/>
-        </w:rPr>
-        <w:t xml:space="preserve">Nachrichten </w:t>
-      </w:r>
-      <w:r>
-        <w:rPr>
-          <w:lang w:val="de-DE"/>
-        </w:rPr>
-        <w:t>desselben</w:t>
-      </w:r>
-      <w:r>
-        <w:rPr>
-          <w:lang w:val="de-DE"/>
-        </w:rPr>
-        <w:t xml:space="preserve"> Clients herangezogen werden. Beim Persistieren in die Da</w:t>
-      </w:r>
-      <w:r>
-        <w:rPr>
-          <w:lang w:val="de-DE"/>
-        </w:rPr>
-        <w:t xml:space="preserve">tenbanken werden </w:t>
-      </w:r>
-      <w:r>
-        <w:rPr>
-          <w:lang w:val="de-DE"/>
-        </w:rPr>
-        <w:t xml:space="preserve">die zeitlich nachfolgenden </w:t>
-      </w:r>
-      <w:r>
-        <w:rPr>
-          <w:lang w:val="de-DE"/>
-        </w:rPr>
-        <w:t>Threads zunächst blockiert, bis der aktive Thread seine Änderungen commit</w:t>
-      </w:r>
-      <w:r>
-        <w:rPr>
-          <w:lang w:val="de-DE"/>
-        </w:rPr>
-        <w:t>t</w:t>
-      </w:r>
-      <w:r>
-        <w:rPr>
-          <w:lang w:val="de-DE"/>
-        </w:rPr>
-        <w:t>et hat</w:t>
-      </w:r>
-      <w:r>
-        <w:rPr>
-          <w:lang w:val="de-DE"/>
-        </w:rPr>
-        <w:t>, um die Konsistenz des Datenbestandes zu gewährleisten.</w:t>
-      </w:r>
-      <w:r>
-        <w:rPr>
-          <w:lang w:val="de-DE"/>
-        </w:rPr>
-        <w:t xml:space="preserve"> Daraus ergib</w:t>
-      </w:r>
-      <w:r>
-        <w:rPr>
-          <w:lang w:val="de-DE"/>
-        </w:rPr>
-        <w:t>t sich eine längere Laufzeit der zunächst blockierten</w:t>
-      </w:r>
-      <w:r>
-        <w:rPr>
-          <w:lang w:val="de-DE"/>
-        </w:rPr>
-        <w:t xml:space="preserve"> Threads und damit verbunden eine höhere serverseitige</w:t>
-      </w:r>
-      <w:r>
-        <w:rPr>
-          <w:lang w:val="de-DE"/>
-        </w:rPr>
-        <w:t xml:space="preserve"> Verarbeitungszeit</w:t>
-      </w:r>
-      <w:r>
-        <w:rPr>
-          <w:lang w:val="de-DE"/>
-        </w:rPr>
-        <w:t>.</w:t>
-      </w:r>
-    </w:p>
-    <w:p>
-      <w:pPr>
-        <w:jc w:val="both"/>
-        <w:rPr>
-          <w:lang w:val="de-DE"/>
-        </w:rPr>
-      </w:pPr>
-      <w:r>
-        <w:rPr>
-          <w:lang w:val="de-DE"/>
-        </w:rPr>
-        <w:fldChar w:fldCharType="begin"/>
-      </w:r>
-      <w:r>
-        <w:rPr>
-          <w:lang w:val="de-DE"/>
-        </w:rPr>
-        <w:instrText xml:space="preserve"> REF _Ref470188688 \h </w:instrText>
-      </w:r>
-      <w:r>
-        <w:rPr>
-          <w:lang w:val="de-DE"/>
-        </w:rPr>
-      </w:r>
-      <w:r>
-        <w:rPr>
-          <w:lang w:val="de-DE"/>
-        </w:rPr>
-        <w:fldChar w:fldCharType="separate"/>
-      </w:r>
-      <w:r>
-        <w:rPr>
-          <w:lang w:val="de-DE"/>
-        </w:rPr>
-        <w:t xml:space="preserve">Abbildung </w:t>
-      </w:r>
-      <w:r>
-        <w:rPr>
-          <w:noProof/>
-          <w:lang w:val="de-DE"/>
-        </w:rPr>
-        <w:t>15</w:t>
-      </w:r>
-      <w:r>
-        <w:rPr>
-          <w:lang w:val="de-DE"/>
-        </w:rPr>
-        <w:fldChar w:fldCharType="end"/>
-      </w:r>
-      <w:r>
-        <w:rPr>
-          <w:lang w:val="de-DE"/>
-        </w:rPr>
         <w:t xml:space="preserve"> </w:t>
       </w:r>
       <w:r>
@@ -13549,7 +14140,19 @@
         <w:rPr>
           <w:lang w:val="de-DE"/>
         </w:rPr>
-        <w:t>einem Niveau von 1 GB einpendelt. Die CPU-Auslastung durch den Server ist unstet im Bereich von 0-50% und scheint sich im Laufe der Phase zu verringern. Phase 2 zeigt mehrmals einen nahezu perfekt linearen Anstieg des Speicherverbrauchs mit anschließendem schnellen Abfall um ca. 0,3 GB. Dieses Muster wiederholt sich viermal</w:t>
+        <w:t xml:space="preserve">einem Niveau von 1 GB einpendelt. Die CPU-Auslastung durch den Server ist unstet im Bereich von 0-50% und </w:t>
+      </w:r>
+      <w:r>
+        <w:rPr>
+          <w:lang w:val="de-DE"/>
+        </w:rPr>
+        <w:t>verringert sich im Laufe der Phase im Mittel</w:t>
+      </w:r>
+      <w:r>
+        <w:rPr>
+          <w:lang w:val="de-DE"/>
+        </w:rPr>
+        <w:t>. Phase 2 zeigt mehrmals einen nahezu perfekt linearen Anstieg des Speicherverbrauchs mit anschließendem schnellen Abfall um ca. 0,3 GB. Dieses Muster wiederholt sich viermal</w:t>
       </w:r>
       <w:r>
         <w:rPr>
@@ -13561,7 +14164,25 @@
         <w:rPr>
           <w:lang w:val="de-DE"/>
         </w:rPr>
-        <w:t xml:space="preserve"> Gleichzeitig befindet sich in dieser Phase jedoch die CPU-Auslastung meistens im Bereich von 0-10%. Weiterhin zeigte der Windows Ressource Manager, dass die Auslastung der Festplatte beinahe durchgehend bei 100% gelegen hat</w:t>
+        <w:t xml:space="preserve"> Gleichzeitig befindet sich in dieser Phase jedoch die CPU-Auslastung meistens im Ber</w:t>
+      </w:r>
+      <w:r>
+        <w:rPr>
+          <w:lang w:val="de-DE"/>
+        </w:rPr>
+        <w:t>eich von 0-10%. Weiterhin zeigt</w:t>
+      </w:r>
+      <w:r>
+        <w:rPr>
+          <w:lang w:val="de-DE"/>
+        </w:rPr>
+        <w:t xml:space="preserve"> der Windows Ressource Manager, dass die Auslastung der Festplatte beinahe durchgehend bei 100% </w:t>
+      </w:r>
+      <w:r>
+        <w:rPr>
+          <w:lang w:val="de-DE"/>
+        </w:rPr>
+        <w:t>liegt (nicht abgebildet)</w:t>
       </w:r>
       <w:r>
         <w:rPr>
@@ -13579,7 +14200,13 @@
         <w:rPr>
           <w:lang w:val="de-DE"/>
         </w:rPr>
-        <w:t>, dass bei diesem Setup die Festplatte hauptursächlich für die Einschränkung der Performance ist.</w:t>
+        <w:t>, dass bei diesem Setup die Festplatte hauptursächlich für die Ei</w:t>
+      </w:r>
+      <w:r>
+        <w:rPr>
+          <w:lang w:val="de-DE"/>
+        </w:rPr>
+        <w:t>nschränkung der Performance und die CPU unterausgelastet ist.</w:t>
       </w:r>
     </w:p>
     <w:p>
@@ -13664,7 +14291,27 @@
         <w:rPr>
           <w:lang w:val="de-DE"/>
         </w:rPr>
-        <w:t>Ziel dieser Arbeit war es, eine vorhandene, nachrichtenbasierte Java-Anwendung in ein verteiltes System zu überführen.</w:t>
+        <w:t xml:space="preserve">Ziel dieser Arbeit </w:t>
+      </w:r>
+      <w:commentRangeStart w:id="124"/>
+      <w:r>
+        <w:rPr>
+          <w:lang w:val="de-DE"/>
+        </w:rPr>
+        <w:t xml:space="preserve">war </w:t>
+      </w:r>
+      <w:commentRangeEnd w:id="124"/>
+      <w:r>
+        <w:rPr>
+          <w:rStyle w:val="Kommentarzeichen"/>
+        </w:rPr>
+        <w:commentReference w:id="124"/>
+      </w:r>
+      <w:r>
+        <w:rPr>
+          <w:lang w:val="de-DE"/>
+        </w:rPr>
+        <w:t>es, eine vorhandene, nachrichtenbasierte Java-Anwendung in ein verteiltes System zu überführen.</w:t>
       </w:r>
     </w:p>
     <w:p>
@@ -14003,7 +14650,19 @@
         <w:rPr>
           <w:lang w:val="de-DE"/>
         </w:rPr>
-        <w:t xml:space="preserve">Als Ergebnis dieser Arbeit stellt die entstandene Anwendung eine gute Grundlage für weitere Entwicklungsschritte dar. Denkbar wären beispielsweise Maßnahmen in Bezug auf die Anwendungssicherheit oder eine weitere serverseitige Modularisierung mithilfe </w:t>
+        <w:t>Als Ergebnis dieser Arbeit stellt die entstandene Anwendung eine gute Grundlage für weitere Entwicklungsschritte dar. Denkbar wären beispielsweise Maßnahmen in Bezug auf die Anwendungssicherheit oder eine weitere serverseitige Modularisierung mithilfe</w:t>
+      </w:r>
+      <w:r>
+        <w:rPr>
+          <w:lang w:val="de-DE"/>
+        </w:rPr>
+        <w:t xml:space="preserve"> von</w:t>
+      </w:r>
+      <w:r>
+        <w:rPr>
+          <w:lang w:val="de-DE"/>
+        </w:rPr>
+        <w:t xml:space="preserve"> </w:t>
       </w:r>
       <w:r>
         <w:rPr>
@@ -14027,7 +14686,27 @@
         <w:rPr>
           <w:lang w:val="de-DE"/>
         </w:rPr>
-        <w:t>setzung einer Container-basierten Architektur, beispielsweise unter Verwendung von Docker.</w:t>
+        <w:t xml:space="preserve">setzung einer Container-basierten </w:t>
+      </w:r>
+      <w:commentRangeStart w:id="125"/>
+      <w:r>
+        <w:rPr>
+          <w:lang w:val="de-DE"/>
+        </w:rPr>
+        <w:t>Architektur</w:t>
+      </w:r>
+      <w:commentRangeEnd w:id="125"/>
+      <w:r>
+        <w:rPr>
+          <w:rStyle w:val="Kommentarzeichen"/>
+        </w:rPr>
+        <w:commentReference w:id="125"/>
+      </w:r>
+      <w:r>
+        <w:rPr>
+          <w:lang w:val="de-DE"/>
+        </w:rPr>
+        <w:t>, beispielsweise unter Verwendung von Docker.</w:t>
       </w:r>
       <w:r>
         <w:rPr>
@@ -15736,14 +16415,14 @@
           <w:lang w:val="de-DE"/>
         </w:rPr>
       </w:pPr>
-      <w:bookmarkStart w:id="104" w:name="_Ref469407729"/>
+      <w:bookmarkStart w:id="126" w:name="_Ref469407729"/>
       <w:r>
         <w:rPr>
           <w:lang w:val="de-DE"/>
         </w:rPr>
         <w:t>Gesamtarchitekturen im Vergleich</w:t>
       </w:r>
-      <w:bookmarkEnd w:id="104"/>
+      <w:bookmarkEnd w:id="126"/>
     </w:p>
     <w:p>
       <w:pPr>
@@ -15805,7 +16484,7 @@
                                 <w:lang w:val="de-DE"/>
                               </w:rPr>
                             </w:pPr>
-                            <w:bookmarkStart w:id="105" w:name="_Ref469407765"/>
+                            <w:bookmarkStart w:id="127" w:name="_Ref469407765"/>
                             <w:r>
                               <w:rPr>
                                 <w:lang w:val="de-DE"/>
@@ -15834,7 +16513,7 @@
                             <w:r>
                               <w:fldChar w:fldCharType="end"/>
                             </w:r>
-                            <w:bookmarkEnd w:id="105"/>
+                            <w:bookmarkEnd w:id="127"/>
                             <w:r>
                               <w:rPr>
                                 <w:lang w:val="de-DE"/>
@@ -15881,7 +16560,7 @@
                           <w:lang w:val="de-DE"/>
                         </w:rPr>
                       </w:pPr>
-                      <w:bookmarkStart w:id="106" w:name="_Ref469407765"/>
+                      <w:bookmarkStart w:id="128" w:name="_Ref469407765"/>
                       <w:r>
                         <w:rPr>
                           <w:lang w:val="de-DE"/>
@@ -15910,7 +16589,7 @@
                       <w:r>
                         <w:fldChar w:fldCharType="end"/>
                       </w:r>
-                      <w:bookmarkEnd w:id="106"/>
+                      <w:bookmarkEnd w:id="128"/>
                       <w:r>
                         <w:rPr>
                           <w:lang w:val="de-DE"/>
@@ -15984,7 +16663,21 @@
         <w:rPr>
           <w:lang w:val="de-DE"/>
         </w:rPr>
-        <w:t xml:space="preserve"> dargestellte Gesamtarchitektur der Chatanwendung stellt das Ergebnis der beigefügten </w:t>
+        <w:t xml:space="preserve"> dargestellte Gesamtarchitektur der Chatanwendung stellt das Ergebnis der </w:t>
+      </w:r>
+      <w:commentRangeStart w:id="129"/>
+      <w:r>
+        <w:rPr>
+          <w:lang w:val="de-DE"/>
+        </w:rPr>
+        <w:t xml:space="preserve">beigefügten </w:t>
+      </w:r>
+      <w:commentRangeEnd w:id="129"/>
+      <w:r>
+        <w:rPr>
+          <w:rStyle w:val="Kommentarzeichen"/>
+        </w:rPr>
+        <w:commentReference w:id="129"/>
       </w:r>
       <w:r>
         <w:rPr>
@@ -16002,13 +16695,71 @@
         <w:rPr>
           <w:lang w:val="de-DE"/>
         </w:rPr>
-        <w:t xml:space="preserve">Klassen in logischen Komponenten. Ein Beispiel hierfür ist sind die Komponenten „GUI“, die verschiedene Masken und Controller umfassen. Im Vergleich zu dieser Zielanwendung steht die Architektur der, zu Beginn bereitgestellten Chatanwendung. Diese besitzt keine Verteilung und ist ggf. </w:t>
-      </w:r>
-      <w:r>
-        <w:rPr>
-          <w:lang w:val="de-DE"/>
-        </w:rPr>
-        <w:t>nicht vollständig, zeigt allerdings den Unterschied.</w:t>
+        <w:t>Klassen in logische</w:t>
+      </w:r>
+      <w:r>
+        <w:rPr>
+          <w:lang w:val="de-DE"/>
+        </w:rPr>
+        <w:t xml:space="preserve"> Komponenten. Ein Beispiel hierfür ist sind die Komponenten „GUI“, die verschiedene Masken und Controller umfassen. Im Vergleich zu dieser Zielanwendung steht die Architektur der zu Beginn bereitgestellten Chatanwendung. Diese </w:t>
+      </w:r>
+      <w:commentRangeStart w:id="130"/>
+      <w:r>
+        <w:rPr>
+          <w:lang w:val="de-DE"/>
+        </w:rPr>
+        <w:t xml:space="preserve">besitzt keine Verteilung </w:t>
+      </w:r>
+      <w:commentRangeEnd w:id="130"/>
+      <w:r>
+        <w:rPr>
+          <w:rStyle w:val="Kommentarzeichen"/>
+        </w:rPr>
+        <w:commentReference w:id="130"/>
+      </w:r>
+      <w:r>
+        <w:rPr>
+          <w:lang w:val="de-DE"/>
+        </w:rPr>
+        <w:t xml:space="preserve">und ist </w:t>
+      </w:r>
+      <w:commentRangeStart w:id="131"/>
+      <w:r>
+        <w:rPr>
+          <w:lang w:val="de-DE"/>
+        </w:rPr>
+        <w:t>ggf</w:t>
+      </w:r>
+      <w:r>
+        <w:rPr>
+          <w:lang w:val="de-DE"/>
+        </w:rPr>
+        <w:t>s</w:t>
+      </w:r>
+      <w:r>
+        <w:rPr>
+          <w:lang w:val="de-DE"/>
+        </w:rPr>
+        <w:t xml:space="preserve">. </w:t>
+      </w:r>
+      <w:r>
+        <w:rPr>
+          <w:lang w:val="de-DE"/>
+        </w:rPr>
+        <w:t>nicht vollständig</w:t>
+      </w:r>
+      <w:commentRangeEnd w:id="131"/>
+      <w:r>
+        <w:rPr>
+          <w:rStyle w:val="Kommentarzeichen"/>
+        </w:rPr>
+        <w:commentReference w:id="131"/>
+      </w:r>
+      <w:r>
+        <w:rPr>
+          <w:lang w:val="de-DE"/>
+        </w:rPr>
+        <w:t>, zeigt allerdings den Unterschied.</w:t>
       </w:r>
     </w:p>
     <w:p>
@@ -16406,6 +17157,7 @@
           <w:lang w:val="de-DE"/>
         </w:rPr>
       </w:pPr>
+      <w:commentRangeStart w:id="132"/>
       <w:r>
         <w:rPr>
           <w:lang w:val="de-DE"/>
@@ -16428,7 +17180,31 @@
         <w:rPr>
           <w:lang w:val="de-DE"/>
         </w:rPr>
-        <w:t xml:space="preserve"> beschriebenen Grundprinzipien, der Architektur und Implementierungen sowie den Testergebnissen wurde der Arbeit der Quellcode und Konfigurationsdateien angehängt. Der Anhang umfasst im Detail die folgenden Punkte:</w:t>
+        <w:t xml:space="preserve"> beschriebenen Grundprinzipien, der Architektur und Implementierungen sowie den Testergebnissen </w:t>
+      </w:r>
+      <w:r>
+        <w:rPr>
+          <w:lang w:val="de-DE"/>
+        </w:rPr>
+        <w:t>sind</w:t>
+      </w:r>
+      <w:r>
+        <w:rPr>
+          <w:lang w:val="de-DE"/>
+        </w:rPr>
+        <w:t xml:space="preserve"> </w:t>
+      </w:r>
+      <w:r>
+        <w:rPr>
+          <w:lang w:val="de-DE"/>
+        </w:rPr>
+        <w:t xml:space="preserve">ihr </w:t>
+      </w:r>
+      <w:r>
+        <w:rPr>
+          <w:lang w:val="de-DE"/>
+        </w:rPr>
+        <w:t>der Quellcode und Konfigurationsdateien angehängt. Der Anhang umfasst im Detail die folgenden Punkte:</w:t>
       </w:r>
     </w:p>
     <w:p>
@@ -16519,6 +17295,13 @@
         </w:rPr>
         <w:br w:type="page"/>
       </w:r>
+      <w:commentRangeEnd w:id="132"/>
+      <w:r>
+        <w:rPr>
+          <w:rStyle w:val="Kommentarzeichen"/>
+        </w:rPr>
+        <w:commentReference w:id="132"/>
+      </w:r>
     </w:p>
     <w:p>
       <w:pPr>
@@ -16552,14 +17335,14 @@
           <w:lang w:val="de-DE"/>
         </w:rPr>
       </w:pPr>
-      <w:bookmarkStart w:id="107" w:name="_Ref469992098"/>
+      <w:bookmarkStart w:id="133" w:name="_Ref469992098"/>
       <w:r>
         <w:rPr>
           <w:lang w:val="de-DE"/>
         </w:rPr>
         <w:t>Chatclient Masken</w:t>
       </w:r>
-      <w:bookmarkEnd w:id="107"/>
+      <w:bookmarkEnd w:id="133"/>
     </w:p>
     <w:p>
       <w:pPr>
@@ -16620,6 +17403,7 @@
           </v:shape>
         </w:pict>
       </w:r>
+      <w:commentRangeStart w:id="134"/>
       <w:r>
         <w:rPr>
           <w:noProof/>
@@ -16632,6 +17416,13 @@
           </v:shape>
         </w:pict>
       </w:r>
+      <w:commentRangeEnd w:id="134"/>
+      <w:r>
+        <w:rPr>
+          <w:rStyle w:val="Kommentarzeichen"/>
+        </w:rPr>
+        <w:commentReference w:id="134"/>
+      </w:r>
     </w:p>
     <w:p>
       <w:pPr>
@@ -16664,7 +17455,7 @@
           <w:lang w:val="de-DE"/>
         </w:rPr>
       </w:pPr>
-      <w:bookmarkStart w:id="108" w:name="_Ref469992103"/>
+      <w:bookmarkStart w:id="135" w:name="_Ref469992103"/>
       <w:r>
         <w:rPr>
           <w:lang w:val="de-DE"/>
@@ -16672,26 +17463,39 @@
         <w:lastRenderedPageBreak/>
         <w:t>Benchmarkingclient Masken</w:t>
       </w:r>
-      <w:bookmarkEnd w:id="108"/>
-    </w:p>
-    <w:p>
-      <w:pPr>
-        <w:rPr>
-          <w:lang w:val="de-DE"/>
-        </w:rPr>
-      </w:pPr>
-    </w:p>
-    <w:p>
-      <w:pPr>
-        <w:rPr>
-          <w:lang w:val="de-DE"/>
-        </w:rPr>
-      </w:pPr>
-      <w:r>
-        <w:rPr>
-          <w:lang w:val="de-DE"/>
-        </w:rPr>
-        <w:t>Die hier aufgeführten Abbildungen zeigen die verschiedenen Sichten des Benchmarkingclients, welche in unterschiedlichen Tabs liegen.</w:t>
+      <w:bookmarkEnd w:id="135"/>
+    </w:p>
+    <w:p>
+      <w:pPr>
+        <w:rPr>
+          <w:lang w:val="de-DE"/>
+        </w:rPr>
+      </w:pPr>
+    </w:p>
+    <w:p>
+      <w:pPr>
+        <w:rPr>
+          <w:lang w:val="de-DE"/>
+        </w:rPr>
+      </w:pPr>
+      <w:r>
+        <w:rPr>
+          <w:lang w:val="de-DE"/>
+        </w:rPr>
+        <w:t xml:space="preserve">Die hier aufgeführten Abbildungen zeigen die verschiedenen Sichten des Benchmarkingclients, welche in unterschiedlichen Tabs </w:t>
+      </w:r>
+      <w:r>
+        <w:rPr>
+          <w:highlight w:val="yellow"/>
+          <w:lang w:val="de-DE"/>
+        </w:rPr>
+        <w:t>liegen</w:t>
+      </w:r>
+      <w:r>
+        <w:rPr>
+          <w:lang w:val="de-DE"/>
+        </w:rPr>
+        <w:t>.</w:t>
       </w:r>
       <w:r>
         <w:rPr>
@@ -16919,6 +17723,33 @@
     </w:p>
     <w:p>
       <w:pPr>
+        <w:rPr>
+          <w:lang w:val="de-DE"/>
+        </w:rPr>
+      </w:pPr>
+    </w:p>
+    <w:p>
+      <w:pPr>
+        <w:rPr>
+          <w:lang w:val="de-DE"/>
+        </w:rPr>
+      </w:pPr>
+      <w:r>
+        <w:rPr>
+          <w:lang w:val="de-DE"/>
+        </w:rPr>
+        <w:t xml:space="preserve">Die hier abgebildeten Benutzeroberflächen stellen die verschiedenen Funktionen des Admin-Clients dar. </w:t>
+      </w:r>
+    </w:p>
+    <w:p>
+      <w:pPr>
+        <w:rPr>
+          <w:lang w:val="de-DE"/>
+        </w:rPr>
+      </w:pPr>
+    </w:p>
+    <w:p>
+      <w:pPr>
         <w:jc w:val="both"/>
         <w:rPr>
           <w:lang w:val="de-DE"/>
@@ -16930,7 +17761,61 @@
           <w:lang w:val="de-DE" w:eastAsia="de-DE"/>
         </w:rPr>
         <w:drawing>
-          <wp:inline distT="0" distB="0" distL="0" distR="0" wp14:anchorId="4B2340F3" wp14:editId="227F8398">
+          <wp:inline distT="0" distB="0" distL="0" distR="0" wp14:anchorId="10E8257B" wp14:editId="34F28932">
+            <wp:extent cx="3259455" cy="1833245"/>
+            <wp:effectExtent l="0" t="0" r="0" b="0"/>
+            <wp:docPr id="16" name="Grafik 16" descr="adminclient_overview"/>
+            <wp:cNvGraphicFramePr>
+              <a:graphicFrameLocks xmlns:a="http://schemas.openxmlformats.org/drawingml/2006/main" noChangeAspect="1"/>
+            </wp:cNvGraphicFramePr>
+            <a:graphic xmlns:a="http://schemas.openxmlformats.org/drawingml/2006/main">
+              <a:graphicData uri="http://schemas.openxmlformats.org/drawingml/2006/picture">
+                <pic:pic xmlns:pic="http://schemas.openxmlformats.org/drawingml/2006/picture">
+                  <pic:nvPicPr>
+                    <pic:cNvPr id="0" name="Picture 5" descr="adminclient_overview"/>
+                    <pic:cNvPicPr>
+                      <a:picLocks noChangeAspect="1" noChangeArrowheads="1"/>
+                    </pic:cNvPicPr>
+                  </pic:nvPicPr>
+                  <pic:blipFill>
+                    <a:blip r:embed="rId37" cstate="print">
+                      <a:extLst>
+                        <a:ext uri="{28A0092B-C50C-407E-A947-70E740481C1C}">
+                          <a14:useLocalDpi xmlns:a14="http://schemas.microsoft.com/office/drawing/2010/main" val="0"/>
+                        </a:ext>
+                      </a:extLst>
+                    </a:blip>
+                    <a:srcRect/>
+                    <a:stretch>
+                      <a:fillRect/>
+                    </a:stretch>
+                  </pic:blipFill>
+                  <pic:spPr bwMode="auto">
+                    <a:xfrm>
+                      <a:off x="0" y="0"/>
+                      <a:ext cx="3259455" cy="1833245"/>
+                    </a:xfrm>
+                    <a:prstGeom prst="rect">
+                      <a:avLst/>
+                    </a:prstGeom>
+                    <a:noFill/>
+                    <a:ln>
+                      <a:noFill/>
+                    </a:ln>
+                  </pic:spPr>
+                </pic:pic>
+              </a:graphicData>
+            </a:graphic>
+          </wp:inline>
+        </w:drawing>
+      </w:r>
+      <w:r>
+        <w:rPr>
+          <w:noProof/>
+          <w:lang w:val="de-DE" w:eastAsia="de-DE"/>
+        </w:rPr>
+        <w:drawing>
+          <wp:inline distT="0" distB="0" distL="0" distR="0" wp14:anchorId="67EDB7D9" wp14:editId="25B2EBA8">
             <wp:extent cx="3255433" cy="1834417"/>
             <wp:effectExtent l="0" t="0" r="2540" b="0"/>
             <wp:docPr id="12" name="Grafik 12" descr="C:\Users\David\AppData\Local\Microsoft\Windows\INetCacheContent.Word\adminclient_overview-with-counts.png"/>
@@ -16947,7 +17832,7 @@
                     </pic:cNvPicPr>
                   </pic:nvPicPr>
                   <pic:blipFill>
-                    <a:blip r:embed="rId37" cstate="print">
+                    <a:blip r:embed="rId38" cstate="print">
                       <a:extLst>
                         <a:ext uri="{28A0092B-C50C-407E-A947-70E740481C1C}">
                           <a14:useLocalDpi xmlns:a14="http://schemas.microsoft.com/office/drawing/2010/main" val="0"/>
@@ -16984,61 +17869,7 @@
           <w:lang w:val="de-DE" w:eastAsia="de-DE"/>
         </w:rPr>
         <w:drawing>
-          <wp:inline distT="0" distB="0" distL="0" distR="0" wp14:anchorId="10E8257B" wp14:editId="34F28932">
-            <wp:extent cx="3259455" cy="1833245"/>
-            <wp:effectExtent l="0" t="0" r="0" b="0"/>
-            <wp:docPr id="16" name="Grafik 16" descr="adminclient_overview"/>
-            <wp:cNvGraphicFramePr>
-              <a:graphicFrameLocks xmlns:a="http://schemas.openxmlformats.org/drawingml/2006/main" noChangeAspect="1"/>
-            </wp:cNvGraphicFramePr>
-            <a:graphic xmlns:a="http://schemas.openxmlformats.org/drawingml/2006/main">
-              <a:graphicData uri="http://schemas.openxmlformats.org/drawingml/2006/picture">
-                <pic:pic xmlns:pic="http://schemas.openxmlformats.org/drawingml/2006/picture">
-                  <pic:nvPicPr>
-                    <pic:cNvPr id="0" name="Picture 5" descr="adminclient_overview"/>
-                    <pic:cNvPicPr>
-                      <a:picLocks noChangeAspect="1" noChangeArrowheads="1"/>
-                    </pic:cNvPicPr>
-                  </pic:nvPicPr>
-                  <pic:blipFill>
-                    <a:blip r:embed="rId38" cstate="print">
-                      <a:extLst>
-                        <a:ext uri="{28A0092B-C50C-407E-A947-70E740481C1C}">
-                          <a14:useLocalDpi xmlns:a14="http://schemas.microsoft.com/office/drawing/2010/main" val="0"/>
-                        </a:ext>
-                      </a:extLst>
-                    </a:blip>
-                    <a:srcRect/>
-                    <a:stretch>
-                      <a:fillRect/>
-                    </a:stretch>
-                  </pic:blipFill>
-                  <pic:spPr bwMode="auto">
-                    <a:xfrm>
-                      <a:off x="0" y="0"/>
-                      <a:ext cx="3259455" cy="1833245"/>
-                    </a:xfrm>
-                    <a:prstGeom prst="rect">
-                      <a:avLst/>
-                    </a:prstGeom>
-                    <a:noFill/>
-                    <a:ln>
-                      <a:noFill/>
-                    </a:ln>
-                  </pic:spPr>
-                </pic:pic>
-              </a:graphicData>
-            </a:graphic>
-          </wp:inline>
-        </w:drawing>
-      </w:r>
-      <w:r>
-        <w:rPr>
-          <w:noProof/>
-          <w:lang w:val="de-DE" w:eastAsia="de-DE"/>
-        </w:rPr>
-        <w:drawing>
-          <wp:inline distT="0" distB="0" distL="0" distR="0" wp14:anchorId="57860EC4" wp14:editId="4CF1599B">
+          <wp:inline distT="0" distB="0" distL="0" distR="0" wp14:anchorId="57860EC4" wp14:editId="5A1B4B48">
             <wp:extent cx="3217545" cy="1811655"/>
             <wp:effectExtent l="0" t="0" r="1905" b="0"/>
             <wp:docPr id="14" name="Grafik 14" descr="adminclient_statistics"/>
@@ -17161,7 +17992,7 @@
           <w:lang w:val="de-DE"/>
         </w:rPr>
       </w:pPr>
-      <w:bookmarkStart w:id="109" w:name="_Ref470099851"/>
+      <w:bookmarkStart w:id="136" w:name="_Ref470099851"/>
       <w:r>
         <w:rPr>
           <w:lang w:val="de-DE"/>
@@ -17169,7 +18000,7 @@
         <w:lastRenderedPageBreak/>
         <w:t>Benchmarking-Tests</w:t>
       </w:r>
-      <w:bookmarkEnd w:id="109"/>
+      <w:bookmarkEnd w:id="136"/>
     </w:p>
     <w:p>
       <w:pPr>
@@ -17256,7 +18087,7 @@
           <w:lang w:val="de-DE"/>
         </w:rPr>
       </w:pPr>
-      <w:bookmarkStart w:id="110" w:name="_Ref470100662"/>
+      <w:bookmarkStart w:id="137" w:name="_Ref470100662"/>
       <w:r>
         <w:rPr>
           <w:lang w:val="de-DE"/>
@@ -17285,7 +18116,7 @@
       <w:r>
         <w:fldChar w:fldCharType="end"/>
       </w:r>
-      <w:bookmarkEnd w:id="110"/>
+      <w:bookmarkEnd w:id="137"/>
       <w:r>
         <w:rPr>
           <w:lang w:val="de-DE"/>
@@ -18391,7 +19222,7 @@
         </w:numPr>
       </w:pPr>
       <w:r>
-        <w:t xml:space="preserve">Das Aufsetzen und Deployment der </w:t>
+        <w:t xml:space="preserve">Deployment der </w:t>
       </w:r>
       <w:r>
         <w:t>Chatanwendung</w:t>
@@ -18407,7 +19238,25 @@
         </w:numPr>
       </w:pPr>
       <w:r>
-        <w:t>Die MariaDB-Instanzen starten und die Datenbanken tracedb und countdb anlegen.</w:t>
+        <w:t xml:space="preserve">Die MariaDB-Instanzen starten und die Datenbanken </w:t>
+      </w:r>
+      <w:r>
+        <w:rPr>
+          <w:b/>
+        </w:rPr>
+        <w:t>tracedb</w:t>
+      </w:r>
+      <w:r>
+        <w:t xml:space="preserve"> und </w:t>
+      </w:r>
+      <w:r>
+        <w:rPr>
+          <w:b/>
+        </w:rPr>
+        <w:t>countdb</w:t>
+      </w:r>
+      <w:r>
+        <w:t xml:space="preserve"> anlegen.</w:t>
       </w:r>
     </w:p>
     <w:p>
@@ -18419,7 +19268,16 @@
         </w:numPr>
       </w:pPr>
       <w:r>
-        <w:t>Den Wildfly mit der bereitgestellten standalone.xml starten.</w:t>
+        <w:t xml:space="preserve">Den Wildfly mit der bereitgestellten </w:t>
+      </w:r>
+      <w:r>
+        <w:rPr>
+          <w:b/>
+        </w:rPr>
+        <w:t>standalone.xml</w:t>
+      </w:r>
+      <w:r>
+        <w:t xml:space="preserve"> starten.</w:t>
       </w:r>
     </w:p>
     <w:p>
@@ -18431,10 +19289,24 @@
         </w:numPr>
       </w:pPr>
       <w:r>
-        <w:t>Das Projekt entpacken un</w:t>
-      </w:r>
-      <w:r>
-        <w:t>d mittels Apache Maven und dem JDK</w:t>
+        <w:t xml:space="preserve">Das Projekt entpacken </w:t>
+      </w:r>
+      <w:commentRangeStart w:id="138"/>
+      <w:r>
+        <w:t>un</w:t>
+      </w:r>
+      <w:r>
+        <w:t>d</w:t>
+      </w:r>
+      <w:commentRangeEnd w:id="138"/>
+      <w:r>
+        <w:rPr>
+          <w:rStyle w:val="Kommentarzeichen"/>
+        </w:rPr>
+        <w:commentReference w:id="138"/>
+      </w:r>
+      <w:r>
+        <w:t xml:space="preserve"> mittels Apache Maven und dem JDK</w:t>
       </w:r>
       <w:r>
         <w:t xml:space="preserve"> in der Version 8 bauen. Hie</w:t>
@@ -18519,7 +19391,7 @@
         </w:numPr>
       </w:pPr>
       <w:r>
-        <w:t xml:space="preserve">Das Aufsetzen und Deployment </w:t>
+        <w:t xml:space="preserve">Deployment </w:t>
       </w:r>
       <w:r>
         <w:t>des Admin-Clients</w:t>
@@ -18574,13 +19446,36 @@
         <w:t>ng serve</w:t>
       </w:r>
       <w:r>
-        <w:t xml:space="preserve"> ausführen und mit Browser auf angezeigte Adresse (http://localhost:</w:t>
+        <w:t xml:space="preserve"> ausführen und mit</w:t>
+      </w:r>
+      <w:r>
+        <w:t xml:space="preserve"> dem</w:t>
+      </w:r>
+      <w:r>
+        <w:t xml:space="preserve"> Browser</w:t>
+      </w:r>
+      <w:r>
+        <w:t xml:space="preserve"> </w:t>
+      </w:r>
+      <w:r>
+        <w:t>auf angezeigte Adresse (http://localhost:</w:t>
       </w:r>
       <w:r>
         <w:t>4200</w:t>
       </w:r>
       <w:r>
-        <w:t xml:space="preserve">) navigieren. Im Browser mittels der Taste </w:t>
+        <w:t>) navigieren. Im Browser</w:t>
+      </w:r>
+      <w:r>
+        <w:t xml:space="preserve"> </w:t>
+      </w:r>
+      <w:r>
+        <w:t>(Google Chrome)</w:t>
+      </w:r>
+      <w:bookmarkStart w:id="139" w:name="_GoBack"/>
+      <w:bookmarkEnd w:id="139"/>
+      <w:r>
+        <w:t xml:space="preserve"> mittels der Taste </w:t>
       </w:r>
       <w:r>
         <w:rPr>
@@ -18681,10 +19576,7 @@
         <w:annotationRef/>
       </w:r>
       <w:r>
-        <w:t xml:space="preserve">Stimmt das noch wenn es so umgeschrieben </w:t>
-      </w:r>
-      <w:r>
-        <w:t xml:space="preserve">ist?(klären wir am besten morgen)(ich wars nicht) </w:t>
+        <w:t xml:space="preserve">Stimmt das noch wenn es so umgeschrieben ist?(klären wir am besten morgen)(ich wars nicht) </w:t>
       </w:r>
       <w:r>
         <w:sym w:font="Wingdings" w:char="F04A"/>
@@ -18751,10 +19643,7 @@
         <w:annotationRef/>
       </w:r>
       <w:r>
-        <w:t xml:space="preserve">Transaktionen werden mit dem Befehl “begin” gestartet. Werden die nachfolgenden Aktionen mittels einer Transaktion zusammengefasst und korrekt ausgeführt, erfolgt ein “commit”, der </w:t>
-      </w:r>
-      <w:r>
-        <w:t>…..</w:t>
+        <w:t>Transaktionen werden mit dem Befehl “begin” gestartet. Werden die nachfolgenden Aktionen mittels einer Transaktion zusammengefasst und korrekt ausgeführt, erfolgt ein “commit”, der …..</w:t>
       </w:r>
     </w:p>
   </w:comment>
@@ -18926,10 +19815,7 @@
         <w:annotationRef/>
       </w:r>
       <w:r>
-        <w:t>Ausgangsprojekt, Vorlagesoftware (ist ja eigentlich kein “</w:t>
-      </w:r>
-      <w:r>
-        <w:t>Projekt”…)</w:t>
+        <w:t>Ausgangsprojekt, Vorlagesoftware (ist ja eigentlich kein “Projekt”…)</w:t>
       </w:r>
     </w:p>
   </w:comment>
@@ -19057,10 +19943,7 @@
         <w:annotationRef/>
       </w:r>
       <w:r>
-        <w:t xml:space="preserve">Das ist nicht klar. </w:t>
-      </w:r>
-      <w:r>
-        <w:t>Man stellt sich die Fragen: Unabhängig von was? Warum mehrere Projekte für einen Client?</w:t>
+        <w:t>Das ist nicht klar. Man stellt sich die Fragen: Unabhängig von was? Warum mehrere Projekte für einen Client?</w:t>
       </w:r>
     </w:p>
   </w:comment>
@@ -19273,10 +20156,7 @@
         <w:annotationRef/>
       </w:r>
       <w:r>
-        <w:t xml:space="preserve">Anfragen </w:t>
-      </w:r>
-      <w:r>
-        <w:t>atomatisiert ?(also tauschen)</w:t>
+        <w:t>Anfragen atomatisiert ?(also tauschen)</w:t>
       </w:r>
     </w:p>
   </w:comment>
@@ -19562,10 +20442,7 @@
         <w:annotationRef/>
       </w:r>
       <w:r>
-        <w:t xml:space="preserve">Der Dativ ist dem Genitiv sein </w:t>
-      </w:r>
-      <w:r>
-        <w:t>Tod :P</w:t>
+        <w:t>Der Dativ ist dem Genitiv sein Tod :P</w:t>
       </w:r>
     </w:p>
   </w:comment>
@@ -19908,10 +20785,7 @@
         <w:annotationRef/>
       </w:r>
       <w:r>
-        <w:t xml:space="preserve">fettes </w:t>
-      </w:r>
-      <w:r>
-        <w:t>Jar :P</w:t>
+        <w:t>fettes Jar :P</w:t>
       </w:r>
       <w:r>
         <w:br/>
@@ -20105,7 +20979,7 @@
       </w:r>
     </w:p>
   </w:comment>
-  <w:comment w:id="96" w:author="Felix" w:date="2016-12-23T00:36:00Z" w:initials="F">
+  <w:comment w:id="94" w:author="David" w:date="2016-12-23T02:19:00Z" w:initials="D">
     <w:p>
       <w:pPr>
         <w:pStyle w:val="Kommentartext"/>
@@ -20117,10 +20991,584 @@
         <w:annotationRef/>
       </w:r>
       <w:r>
-        <w:t xml:space="preserve">Per Konfig, oder über die </w:t>
-      </w:r>
-      <w:r>
-        <w:t>Konfig ? (kann ma aber auch so lassen)</w:t>
+        <w:t>Nichtssagend</w:t>
+      </w:r>
+    </w:p>
+    <w:p>
+      <w:pPr>
+        <w:pStyle w:val="Kommentartext"/>
+      </w:pPr>
+      <w:r>
+        <w:t>Und was hat Laptop 2?</w:t>
+      </w:r>
+    </w:p>
+  </w:comment>
+  <w:comment w:id="96" w:author="David" w:date="2016-12-23T02:21:00Z" w:initials="D">
+    <w:p>
+      <w:pPr>
+        <w:pStyle w:val="Kommentartext"/>
+      </w:pPr>
+      <w:r>
+        <w:rPr>
+          <w:rStyle w:val="Kommentarzeichen"/>
+        </w:rPr>
+        <w:annotationRef/>
+      </w:r>
+      <w:r>
+        <w:t>Das kann man so nicht schreiben:</w:t>
+      </w:r>
+    </w:p>
+    <w:p>
+      <w:pPr>
+        <w:pStyle w:val="Kommentartext"/>
+      </w:pPr>
+      <w:r>
+        <w:t xml:space="preserve">Performance als Anforderung ist </w:t>
+      </w:r>
+      <w:r>
+        <w:t>an s</w:t>
+      </w:r>
+      <w:r>
+        <w:t>ich keine Tatsache.</w:t>
+      </w:r>
+    </w:p>
+    <w:p>
+      <w:pPr>
+        <w:pStyle w:val="Kommentartext"/>
+      </w:pPr>
+      <w:r>
+        <w:t>Nicht-funktionale Anforderungen sind nur dann gültig, wenn sie entsprechend festegehalten und gefordert sind. Falls wir das in der Aufgabenstellung haben, müssen wir uns darauf beziehen.</w:t>
+      </w:r>
+      <w:r>
+        <w:t xml:space="preserve"> </w:t>
+      </w:r>
+    </w:p>
+  </w:comment>
+  <w:comment w:id="97" w:author="David" w:date="2016-12-23T02:23:00Z" w:initials="D">
+    <w:p>
+      <w:pPr>
+        <w:pStyle w:val="Kommentartext"/>
+      </w:pPr>
+      <w:r>
+        <w:rPr>
+          <w:rStyle w:val="Kommentarzeichen"/>
+        </w:rPr>
+        <w:annotationRef/>
+      </w:r>
+      <w:r>
+        <w:t>Plural?</w:t>
+      </w:r>
+    </w:p>
+  </w:comment>
+  <w:comment w:id="98" w:author="David" w:date="2016-12-23T02:24:00Z" w:initials="D">
+    <w:p>
+      <w:pPr>
+        <w:pStyle w:val="Kommentartext"/>
+      </w:pPr>
+      <w:r>
+        <w:rPr>
+          <w:rStyle w:val="Kommentarzeichen"/>
+        </w:rPr>
+        <w:annotationRef/>
+      </w:r>
+      <w:r>
+        <w:t xml:space="preserve">Streichen. In wissenschaftlichen Arbeiten interessiert nicht, wie intensiv wir uns über was den Schädel zerbrochen haben, sondern was das Ergebnis ist. </w:t>
+      </w:r>
+    </w:p>
+  </w:comment>
+  <w:comment w:id="99" w:author="David" w:date="2016-12-23T02:26:00Z" w:initials="D">
+    <w:p>
+      <w:pPr>
+        <w:pStyle w:val="Kommentartext"/>
+      </w:pPr>
+      <w:r>
+        <w:rPr>
+          <w:rStyle w:val="Kommentarzeichen"/>
+        </w:rPr>
+        <w:annotationRef/>
+      </w:r>
+      <w:r>
+        <w:t>Achtung: Bezieht sich auf die Abwägung, nicht auf die Ausfallsicherheit</w:t>
+      </w:r>
+    </w:p>
+  </w:comment>
+  <w:comment w:id="100" w:author="David" w:date="2016-12-23T02:27:00Z" w:initials="D">
+    <w:p>
+      <w:pPr>
+        <w:pStyle w:val="Kommentartext"/>
+      </w:pPr>
+      <w:r>
+        <w:rPr>
+          <w:rStyle w:val="Kommentarzeichen"/>
+        </w:rPr>
+        <w:annotationRef/>
+      </w:r>
+      <w:r>
+        <w:t>Wieso ist “Persistent” nicht “PERSISTENT”?</w:t>
+      </w:r>
+    </w:p>
+  </w:comment>
+  <w:comment w:id="101" w:author="David" w:date="2016-12-23T02:29:00Z" w:initials="D">
+    <w:p>
+      <w:pPr>
+        <w:pStyle w:val="Kommentartext"/>
+      </w:pPr>
+      <w:r>
+        <w:rPr>
+          <w:rStyle w:val="Kommentarzeichen"/>
+        </w:rPr>
+        <w:annotationRef/>
+      </w:r>
+      <w:r>
+        <w:t>Konjunktiv beibehalten</w:t>
+      </w:r>
+    </w:p>
+  </w:comment>
+  <w:comment w:id="102" w:author="David" w:date="2016-12-23T02:28:00Z" w:initials="D">
+    <w:p>
+      <w:pPr>
+        <w:pStyle w:val="Kommentartext"/>
+      </w:pPr>
+      <w:r>
+        <w:rPr>
+          <w:rStyle w:val="Kommentarzeichen"/>
+        </w:rPr>
+        <w:annotationRef/>
+      </w:r>
+      <w:r>
+        <w:t>Satz in einer Klammer mit Großschreibung und Punkt, geht das?</w:t>
+      </w:r>
+    </w:p>
+  </w:comment>
+  <w:comment w:id="103" w:author="David" w:date="2016-12-23T02:30:00Z" w:initials="D">
+    <w:p>
+      <w:pPr>
+        <w:pStyle w:val="Kommentartext"/>
+      </w:pPr>
+      <w:r>
+        <w:rPr>
+          <w:rStyle w:val="Kommentarzeichen"/>
+        </w:rPr>
+        <w:annotationRef/>
+      </w:r>
+      <w:r>
+        <w:t>Der Rollback packt abgebrochene Transaktionen wieder in die Queue. Das geht nach wie vor!</w:t>
+      </w:r>
+    </w:p>
+    <w:p>
+      <w:pPr>
+        <w:pStyle w:val="Kommentartext"/>
+      </w:pPr>
+      <w:r>
+        <w:t>Wenn die Queue danach kaput geht, kann der Rollback nichts dafür!</w:t>
+      </w:r>
+    </w:p>
+  </w:comment>
+  <w:comment w:id="104" w:author="David" w:date="2016-12-23T02:34:00Z" w:initials="D">
+    <w:p>
+      <w:pPr>
+        <w:pStyle w:val="Kommentartext"/>
+      </w:pPr>
+      <w:r>
+        <w:rPr>
+          <w:rStyle w:val="Kommentarzeichen"/>
+        </w:rPr>
+        <w:annotationRef/>
+      </w:r>
+      <w:r>
+        <w:t>Unpräzise: Der Overhead reduziert sich nicht, bloß weil er später vesandt wird...</w:t>
+      </w:r>
+    </w:p>
+  </w:comment>
+  <w:comment w:id="105" w:author="David" w:date="2016-12-23T02:35:00Z" w:initials="D">
+    <w:p>
+      <w:pPr>
+        <w:pStyle w:val="Kommentartext"/>
+      </w:pPr>
+      <w:r>
+        <w:rPr>
+          <w:rStyle w:val="Kommentarzeichen"/>
+        </w:rPr>
+        <w:annotationRef/>
+      </w:r>
+      <w:r>
+        <w:t>Kein wir!</w:t>
+      </w:r>
+    </w:p>
+  </w:comment>
+  <w:comment w:id="106" w:author="David" w:date="2016-12-23T02:36:00Z" w:initials="D">
+    <w:p>
+      <w:pPr>
+        <w:pStyle w:val="Kommentartext"/>
+      </w:pPr>
+      <w:r>
+        <w:rPr>
+          <w:rStyle w:val="Kommentarzeichen"/>
+        </w:rPr>
+        <w:annotationRef/>
+      </w:r>
+      <w:r>
+        <w:t>Wir können aber sicher sagen, dass es selten ist?</w:t>
+      </w:r>
+    </w:p>
+  </w:comment>
+  <w:comment w:id="107" w:author="David" w:date="2016-12-23T02:36:00Z" w:initials="D">
+    <w:p>
+      <w:pPr>
+        <w:pStyle w:val="Kommentartext"/>
+      </w:pPr>
+      <w:r>
+        <w:rPr>
+          <w:rStyle w:val="Kommentarzeichen"/>
+        </w:rPr>
+        <w:annotationRef/>
+      </w:r>
+      <w:r>
+        <w:t>unwissenschaftlich</w:t>
+      </w:r>
+    </w:p>
+  </w:comment>
+  <w:comment w:id="108" w:author="David" w:date="2016-12-23T02:37:00Z" w:initials="D">
+    <w:p>
+      <w:pPr>
+        <w:pStyle w:val="Kommentartext"/>
+      </w:pPr>
+      <w:r>
+        <w:rPr>
+          <w:rStyle w:val="Kommentarzeichen"/>
+        </w:rPr>
+        <w:annotationRef/>
+      </w:r>
+      <w:r>
+        <w:t>Sind sie kleiner oder nicht?</w:t>
+      </w:r>
+    </w:p>
+  </w:comment>
+  <w:comment w:id="109" w:author="David" w:date="2016-12-23T02:39:00Z" w:initials="D">
+    <w:p>
+      <w:pPr>
+        <w:pStyle w:val="Kommentartext"/>
+      </w:pPr>
+      <w:r>
+        <w:rPr>
+          <w:rStyle w:val="Kommentarzeichen"/>
+        </w:rPr>
+        <w:annotationRef/>
+      </w:r>
+      <w:r>
+        <w:t>Ein JSON-String ist die Definition eines Strings in JSON, also</w:t>
+      </w:r>
+      <w:r>
+        <w:br/>
+        <w:t>{</w:t>
+      </w:r>
+    </w:p>
+    <w:p>
+      <w:pPr>
+        <w:pStyle w:val="Kommentartext"/>
+      </w:pPr>
+      <w:r>
+        <w:tab/>
+        <w:t>Somestr: “Ich bin ein JSON-String”</w:t>
+      </w:r>
+    </w:p>
+    <w:p>
+      <w:pPr>
+        <w:pStyle w:val="Kommentartext"/>
+      </w:pPr>
+      <w:r>
+        <w:t>}</w:t>
+      </w:r>
+    </w:p>
+    <w:p>
+      <w:pPr>
+        <w:pStyle w:val="Kommentartext"/>
+      </w:pPr>
+      <w:r>
+        <w:t>Was gemeint ist, ist jedoch eine doppelte Serialisierung:</w:t>
+      </w:r>
+    </w:p>
+    <w:p>
+      <w:pPr>
+        <w:pStyle w:val="Kommentartext"/>
+        <w:numPr>
+          <w:ilvl w:val="0"/>
+          <w:numId w:val="49"/>
+        </w:numPr>
+      </w:pPr>
+      <w:r>
+        <w:t xml:space="preserve"> Objekt -&gt; JSON</w:t>
+      </w:r>
+    </w:p>
+    <w:p>
+      <w:pPr>
+        <w:pStyle w:val="Kommentartext"/>
+        <w:numPr>
+          <w:ilvl w:val="0"/>
+          <w:numId w:val="49"/>
+        </w:numPr>
+      </w:pPr>
+      <w:r>
+        <w:t xml:space="preserve"> JSON -&gt; Java-String der über die Leitung fliegt</w:t>
+      </w:r>
+    </w:p>
+  </w:comment>
+  <w:comment w:id="110" w:author="David" w:date="2016-12-23T02:42:00Z" w:initials="D">
+    <w:p>
+      <w:pPr>
+        <w:pStyle w:val="Kommentartext"/>
+      </w:pPr>
+      <w:r>
+        <w:rPr>
+          <w:rStyle w:val="Kommentarzeichen"/>
+        </w:rPr>
+        <w:annotationRef/>
+      </w:r>
+      <w:r>
+        <w:t>Konnte eine Verkleinerung der Nachrichten um x% erreicht warden.</w:t>
+      </w:r>
+    </w:p>
+  </w:comment>
+  <w:comment w:id="111" w:author="Felix" w:date="2016-12-23T00:36:00Z" w:initials="F">
+    <w:p>
+      <w:pPr>
+        <w:pStyle w:val="Kommentartext"/>
+      </w:pPr>
+      <w:r>
+        <w:rPr>
+          <w:rStyle w:val="Kommentarzeichen"/>
+        </w:rPr>
+        <w:annotationRef/>
+      </w:r>
+      <w:r>
+        <w:t>Per Konfig, oder über die Konfig ? (kann ma aber auch so lassen)</w:t>
+      </w:r>
+    </w:p>
+  </w:comment>
+  <w:comment w:id="112" w:author="David" w:date="2016-12-23T02:43:00Z" w:initials="D">
+    <w:p>
+      <w:pPr>
+        <w:pStyle w:val="Kommentartext"/>
+      </w:pPr>
+      <w:r>
+        <w:rPr>
+          <w:rStyle w:val="Kommentarzeichen"/>
+        </w:rPr>
+        <w:annotationRef/>
+      </w:r>
+      <w:r>
+        <w:t xml:space="preserve">Die Konfiguration wurde Optimiert, die Datenbank selbst optimiert der Hersteller </w:t>
+      </w:r>
+    </w:p>
+  </w:comment>
+  <w:comment w:id="113" w:author="David" w:date="2016-12-23T02:44:00Z" w:initials="D">
+    <w:p>
+      <w:pPr>
+        <w:pStyle w:val="Kommentartext"/>
+      </w:pPr>
+      <w:r>
+        <w:rPr>
+          <w:rStyle w:val="Kommentarzeichen"/>
+        </w:rPr>
+        <w:annotationRef/>
+      </w:r>
+      <w:r>
+        <w:t>Stichpunkte oder Sätze und zwar überall</w:t>
+      </w:r>
+    </w:p>
+  </w:comment>
+  <w:comment w:id="114" w:author="David" w:date="2016-12-23T02:46:00Z" w:initials="D">
+    <w:p>
+      <w:pPr>
+        <w:pStyle w:val="Kommentartext"/>
+      </w:pPr>
+      <w:r>
+        <w:rPr>
+          <w:rStyle w:val="Kommentarzeichen"/>
+        </w:rPr>
+        <w:annotationRef/>
+      </w:r>
+      <w:r>
+        <w:t>Server oder Client?</w:t>
+      </w:r>
+    </w:p>
+  </w:comment>
+  <w:comment w:id="115" w:author="David" w:date="2016-12-23T02:49:00Z" w:initials="D">
+    <w:p>
+      <w:pPr>
+        <w:pStyle w:val="Kommentartext"/>
+      </w:pPr>
+      <w:r>
+        <w:rPr>
+          <w:rStyle w:val="Kommentarzeichen"/>
+        </w:rPr>
+        <w:annotationRef/>
+      </w:r>
+      <w:r>
+        <w:t>Und auch erst dann gemessen. Das Warten auf das Initialisieren der anderen Clients geht nicht in die Messung ein, was zuvor in gewisser Weise indirekt der Fall war (geringere Auslastung).</w:t>
+      </w:r>
+    </w:p>
+  </w:comment>
+  <w:comment w:id="123" w:author="David" w:date="2016-12-23T02:53:00Z" w:initials="D">
+    <w:p>
+      <w:pPr>
+        <w:pStyle w:val="Kommentartext"/>
+      </w:pPr>
+      <w:r>
+        <w:rPr>
+          <w:rStyle w:val="Kommentarzeichen"/>
+        </w:rPr>
+        <w:annotationRef/>
+      </w:r>
+      <w:r>
+        <w:t>Tempus</w:t>
+      </w:r>
+    </w:p>
+  </w:comment>
+  <w:comment w:id="124" w:author="David" w:date="2016-12-23T03:07:00Z" w:initials="D">
+    <w:p>
+      <w:pPr>
+        <w:pStyle w:val="Kommentartext"/>
+      </w:pPr>
+      <w:r>
+        <w:rPr>
+          <w:rStyle w:val="Kommentarzeichen"/>
+        </w:rPr>
+        <w:annotationRef/>
+      </w:r>
+      <w:r>
+        <w:t>Tempus</w:t>
+      </w:r>
+      <w:r>
+        <w:t xml:space="preserve"> im gesamten Teil</w:t>
+      </w:r>
+    </w:p>
+    <w:p>
+      <w:pPr>
+        <w:pStyle w:val="Kommentartext"/>
+      </w:pPr>
+      <w:r>
+        <w:t>Bitte prüfen: Möglicherweise ist Präteritum im Fazit erlaubt</w:t>
+      </w:r>
+    </w:p>
+  </w:comment>
+  <w:comment w:id="125" w:author="David" w:date="2016-12-23T03:10:00Z" w:initials="D">
+    <w:p>
+      <w:pPr>
+        <w:pStyle w:val="Kommentartext"/>
+      </w:pPr>
+      <w:r>
+        <w:rPr>
+          <w:rStyle w:val="Kommentarzeichen"/>
+        </w:rPr>
+        <w:annotationRef/>
+      </w:r>
+      <w:r>
+        <w:t>Docker ist keine Architektur</w:t>
+      </w:r>
+    </w:p>
+  </w:comment>
+  <w:comment w:id="129" w:author="David" w:date="2016-12-23T03:11:00Z" w:initials="D">
+    <w:p>
+      <w:pPr>
+        <w:pStyle w:val="Kommentartext"/>
+      </w:pPr>
+      <w:r>
+        <w:rPr>
+          <w:rStyle w:val="Kommentarzeichen"/>
+        </w:rPr>
+        <w:annotationRef/>
+      </w:r>
+      <w:r>
+        <w:t>Keine E-Mail</w:t>
+      </w:r>
+    </w:p>
+    <w:p>
+      <w:pPr>
+        <w:pStyle w:val="Kommentartext"/>
+      </w:pPr>
+      <w:r>
+        <w:t>.. der entwickelten Anwendung…</w:t>
+      </w:r>
+    </w:p>
+  </w:comment>
+  <w:comment w:id="130" w:author="David" w:date="2016-12-23T03:13:00Z" w:initials="D">
+    <w:p>
+      <w:pPr>
+        <w:pStyle w:val="Kommentartext"/>
+      </w:pPr>
+      <w:r>
+        <w:rPr>
+          <w:rStyle w:val="Kommentarzeichen"/>
+        </w:rPr>
+        <w:annotationRef/>
+      </w:r>
+      <w:r>
+        <w:t>Hängt von der Definition von Verteilung ab</w:t>
+      </w:r>
+    </w:p>
+  </w:comment>
+  <w:comment w:id="131" w:author="David" w:date="2016-12-23T03:14:00Z" w:initials="D">
+    <w:p>
+      <w:pPr>
+        <w:pStyle w:val="Kommentartext"/>
+      </w:pPr>
+      <w:r>
+        <w:rPr>
+          <w:rStyle w:val="Kommentarzeichen"/>
+        </w:rPr>
+        <w:annotationRef/>
+      </w:r>
+      <w:r>
+        <w:t>unklar</w:t>
+      </w:r>
+    </w:p>
+  </w:comment>
+  <w:comment w:id="132" w:author="David" w:date="2016-12-23T03:15:00Z" w:initials="D">
+    <w:p>
+      <w:pPr>
+        <w:pStyle w:val="Kommentartext"/>
+      </w:pPr>
+      <w:r>
+        <w:rPr>
+          <w:rStyle w:val="Kommentarzeichen"/>
+        </w:rPr>
+        <w:annotationRef/>
+      </w:r>
+      <w:r>
+        <w:t>ob man das nicht lieber raus nimmt…</w:t>
+      </w:r>
+    </w:p>
+  </w:comment>
+  <w:comment w:id="134" w:author="David" w:date="2016-12-23T03:15:00Z" w:initials="D">
+    <w:p>
+      <w:pPr>
+        <w:pStyle w:val="Kommentartext"/>
+      </w:pPr>
+      <w:r>
+        <w:rPr>
+          <w:rStyle w:val="Kommentarzeichen"/>
+        </w:rPr>
+        <w:annotationRef/>
+      </w:r>
+      <w:r>
+        <w:t>David gehts nicht gut, der ist müde :P</w:t>
+      </w:r>
+    </w:p>
+  </w:comment>
+  <w:comment w:id="138" w:author="David" w:date="2016-12-23T03:19:00Z" w:initials="D">
+    <w:p>
+      <w:pPr>
+        <w:pStyle w:val="Kommentartext"/>
+      </w:pPr>
+      <w:r>
+        <w:rPr>
+          <w:rStyle w:val="Kommentarzeichen"/>
+        </w:rPr>
+        <w:annotationRef/>
+      </w:r>
+      <w:r>
+        <w:t>Fehlt hier nicht das deployment des mysql-plugins oder was wir da in den deployments ordner gelegt haben?</w:t>
       </w:r>
     </w:p>
   </w:comment>
@@ -20212,7 +21660,36 @@
   <w15:commentEx w15:paraId="2BF8DB03" w15:done="0"/>
   <w15:commentEx w15:paraId="586A9E62" w15:done="0"/>
   <w15:commentEx w15:paraId="470EF6B8" w15:done="0"/>
+  <w15:commentEx w15:paraId="727A14CD" w15:done="0"/>
+  <w15:commentEx w15:paraId="4AC97E14" w15:done="0"/>
+  <w15:commentEx w15:paraId="2BE2CD08" w15:done="0"/>
+  <w15:commentEx w15:paraId="4BD3D3C6" w15:done="0"/>
+  <w15:commentEx w15:paraId="746C75D6" w15:done="0"/>
+  <w15:commentEx w15:paraId="18B05CF3" w15:done="0"/>
+  <w15:commentEx w15:paraId="2120991A" w15:done="0"/>
+  <w15:commentEx w15:paraId="46B425B0" w15:done="0"/>
+  <w15:commentEx w15:paraId="2DBD6B3C" w15:done="0"/>
+  <w15:commentEx w15:paraId="5FBD11CF" w15:done="0"/>
+  <w15:commentEx w15:paraId="6AF52A6A" w15:done="0"/>
+  <w15:commentEx w15:paraId="7E763879" w15:done="0"/>
+  <w15:commentEx w15:paraId="32767D74" w15:done="0"/>
+  <w15:commentEx w15:paraId="3446982C" w15:done="0"/>
+  <w15:commentEx w15:paraId="23B9F37B" w15:done="0"/>
+  <w15:commentEx w15:paraId="5DC4C629" w15:done="0"/>
   <w15:commentEx w15:paraId="67E505D9" w15:done="0"/>
+  <w15:commentEx w15:paraId="33DCAA59" w15:done="0"/>
+  <w15:commentEx w15:paraId="32ACF6DA" w15:done="0"/>
+  <w15:commentEx w15:paraId="1C8A15EC" w15:done="0"/>
+  <w15:commentEx w15:paraId="40AF82B9" w15:done="0"/>
+  <w15:commentEx w15:paraId="3F69925F" w15:done="0"/>
+  <w15:commentEx w15:paraId="69B08729" w15:done="0"/>
+  <w15:commentEx w15:paraId="354F0685" w15:done="0"/>
+  <w15:commentEx w15:paraId="4D6ACAE9" w15:done="0"/>
+  <w15:commentEx w15:paraId="6AB95A2E" w15:done="0"/>
+  <w15:commentEx w15:paraId="26D30154" w15:done="0"/>
+  <w15:commentEx w15:paraId="5BFEBC14" w15:done="0"/>
+  <w15:commentEx w15:paraId="2083CB17" w15:done="0"/>
+  <w15:commentEx w15:paraId="257BB101" w15:done="0"/>
 </w15:commentsEx>
 </file>
 
@@ -20830,7 +22307,61 @@
         <w:rPr>
           <w:lang w:val="de-DE"/>
         </w:rPr>
-        <w:t xml:space="preserve"> Tests mit der Chatanwendung haben uns bestätigt, dass die Queue weniger ausgelastet ist und damit weniger Timeouts auftreten, was sich erheblich auf die Performance auswirkt.</w:t>
+        <w:t xml:space="preserve"> Tests mit der Chatanwendung haben bestätigt, dass die Queue weniger ausgelastet ist und damit weniger Timeouts auftreten, </w:t>
+      </w:r>
+      <w:r>
+        <w:rPr>
+          <w:lang w:val="de-DE"/>
+        </w:rPr>
+        <w:t>wodurch</w:t>
+      </w:r>
+      <w:r>
+        <w:rPr>
+          <w:lang w:val="de-DE"/>
+        </w:rPr>
+        <w:t xml:space="preserve"> sich erheblich</w:t>
+      </w:r>
+      <w:r>
+        <w:rPr>
+          <w:lang w:val="de-DE"/>
+        </w:rPr>
+        <w:t>e</w:t>
+      </w:r>
+      <w:r>
+        <w:rPr>
+          <w:lang w:val="de-DE"/>
+        </w:rPr>
+        <w:t xml:space="preserve"> positive</w:t>
+      </w:r>
+      <w:r>
+        <w:rPr>
+          <w:lang w:val="de-DE"/>
+        </w:rPr>
+        <w:t xml:space="preserve"> </w:t>
+      </w:r>
+      <w:r>
+        <w:rPr>
+          <w:lang w:val="de-DE"/>
+        </w:rPr>
+        <w:t xml:space="preserve">Auswirkungen </w:t>
+      </w:r>
+      <w:r>
+        <w:rPr>
+          <w:lang w:val="de-DE"/>
+        </w:rPr>
+        <w:t>auf die Performance</w:t>
+      </w:r>
+      <w:r>
+        <w:rPr>
+          <w:lang w:val="de-DE"/>
+        </w:rPr>
+        <w:t xml:space="preserve"> ergeben</w:t>
+      </w:r>
+      <w:r>
+        <w:rPr>
+          <w:lang w:val="de-DE"/>
+        </w:rPr>
+        <w:t>.</w:t>
       </w:r>
     </w:p>
   </w:footnote>
@@ -20858,7 +22389,39 @@
         <w:rPr>
           <w:lang w:val="de-DE"/>
         </w:rPr>
-        <w:t>Statt den Standard von JAX-B zu verfolgen und das Objekt nach XML zu serialisieren, wurde auf JSON gesetzt, da dieses Format in der Regel leichtgewichtiger ist und damit einer höheren Performance zu rechnen ist. Hierfür kommt das Framework Jackson zum Einsatz.</w:t>
+        <w:t xml:space="preserve">Statt den Standard von </w:t>
+      </w:r>
+      <w:r>
+        <w:rPr>
+          <w:highlight w:val="yellow"/>
+          <w:lang w:val="de-DE"/>
+        </w:rPr>
+        <w:t>JAX-B</w:t>
+      </w:r>
+      <w:r>
+        <w:rPr>
+          <w:lang w:val="de-DE"/>
+        </w:rPr>
+        <w:t xml:space="preserve"> zu verfolgen und das Objekt nach XML zu serialisieren, wurde auf JSON gesetzt, da dieses Format in der Regel leichtgewichtiger ist und damit einer höheren Performance zu rechnen ist</w:t>
+      </w:r>
+      <w:r>
+        <w:rPr>
+          <w:lang w:val="de-DE"/>
+        </w:rPr>
+        <w:t xml:space="preserve"> </w:t>
+      </w:r>
+      <w:r>
+        <w:rPr>
+          <w:highlight w:val="red"/>
+          <w:lang w:val="de-DE"/>
+        </w:rPr>
+        <w:t>(QUELLE)</w:t>
+      </w:r>
+      <w:r>
+        <w:rPr>
+          <w:lang w:val="de-DE"/>
+        </w:rPr>
+        <w:t>. Hierfür kommt das Framework Jackson zum Einsatz.</w:t>
       </w:r>
     </w:p>
   </w:footnote>
@@ -20884,7 +22447,7 @@
       <w:rPr>
         <w:noProof/>
       </w:rPr>
-      <w:t>20</w:t>
+      <w:t>19</w:t>
     </w:r>
     <w:r>
       <w:fldChar w:fldCharType="end"/>
@@ -21319,6 +22882,95 @@
     </w:lvl>
   </w:abstractNum>
   <w:abstractNum w:abstractNumId="4" w15:restartNumberingAfterBreak="0">
+    <w:nsid w:val="080F5A96"/>
+    <w:multiLevelType w:val="hybridMultilevel"/>
+    <w:tmpl w:val="AB069038"/>
+    <w:lvl w:ilvl="0" w:tplc="0407000F">
+      <w:start w:val="1"/>
+      <w:numFmt w:val="decimal"/>
+      <w:lvlText w:val="%1."/>
+      <w:lvlJc w:val="left"/>
+      <w:pPr>
+        <w:ind w:left="720" w:hanging="360"/>
+      </w:pPr>
+      <w:rPr>
+        <w:rFonts w:hint="default"/>
+      </w:rPr>
+    </w:lvl>
+    <w:lvl w:ilvl="1" w:tplc="04070019" w:tentative="1">
+      <w:start w:val="1"/>
+      <w:numFmt w:val="lowerLetter"/>
+      <w:lvlText w:val="%2."/>
+      <w:lvlJc w:val="left"/>
+      <w:pPr>
+        <w:ind w:left="1440" w:hanging="360"/>
+      </w:pPr>
+    </w:lvl>
+    <w:lvl w:ilvl="2" w:tplc="0407001B" w:tentative="1">
+      <w:start w:val="1"/>
+      <w:numFmt w:val="lowerRoman"/>
+      <w:lvlText w:val="%3."/>
+      <w:lvlJc w:val="right"/>
+      <w:pPr>
+        <w:ind w:left="2160" w:hanging="180"/>
+      </w:pPr>
+    </w:lvl>
+    <w:lvl w:ilvl="3" w:tplc="0407000F" w:tentative="1">
+      <w:start w:val="1"/>
+      <w:numFmt w:val="decimal"/>
+      <w:lvlText w:val="%4."/>
+      <w:lvlJc w:val="left"/>
+      <w:pPr>
+        <w:ind w:left="2880" w:hanging="360"/>
+      </w:pPr>
+    </w:lvl>
+    <w:lvl w:ilvl="4" w:tplc="04070019" w:tentative="1">
+      <w:start w:val="1"/>
+      <w:numFmt w:val="lowerLetter"/>
+      <w:lvlText w:val="%5."/>
+      <w:lvlJc w:val="left"/>
+      <w:pPr>
+        <w:ind w:left="3600" w:hanging="360"/>
+      </w:pPr>
+    </w:lvl>
+    <w:lvl w:ilvl="5" w:tplc="0407001B" w:tentative="1">
+      <w:start w:val="1"/>
+      <w:numFmt w:val="lowerRoman"/>
+      <w:lvlText w:val="%6."/>
+      <w:lvlJc w:val="right"/>
+      <w:pPr>
+        <w:ind w:left="4320" w:hanging="180"/>
+      </w:pPr>
+    </w:lvl>
+    <w:lvl w:ilvl="6" w:tplc="0407000F" w:tentative="1">
+      <w:start w:val="1"/>
+      <w:numFmt w:val="decimal"/>
+      <w:lvlText w:val="%7."/>
+      <w:lvlJc w:val="left"/>
+      <w:pPr>
+        <w:ind w:left="5040" w:hanging="360"/>
+      </w:pPr>
+    </w:lvl>
+    <w:lvl w:ilvl="7" w:tplc="04070019" w:tentative="1">
+      <w:start w:val="1"/>
+      <w:numFmt w:val="lowerLetter"/>
+      <w:lvlText w:val="%8."/>
+      <w:lvlJc w:val="left"/>
+      <w:pPr>
+        <w:ind w:left="5760" w:hanging="360"/>
+      </w:pPr>
+    </w:lvl>
+    <w:lvl w:ilvl="8" w:tplc="0407001B" w:tentative="1">
+      <w:start w:val="1"/>
+      <w:numFmt w:val="lowerRoman"/>
+      <w:lvlText w:val="%9."/>
+      <w:lvlJc w:val="right"/>
+      <w:pPr>
+        <w:ind w:left="6480" w:hanging="180"/>
+      </w:pPr>
+    </w:lvl>
+  </w:abstractNum>
+  <w:abstractNum w:abstractNumId="5" w15:restartNumberingAfterBreak="0">
     <w:nsid w:val="0BF27158"/>
     <w:multiLevelType w:val="hybridMultilevel"/>
     <w:tmpl w:val="317CC16E"/>
@@ -21431,7 +23083,7 @@
       </w:rPr>
     </w:lvl>
   </w:abstractNum>
-  <w:abstractNum w:abstractNumId="5" w15:restartNumberingAfterBreak="0">
+  <w:abstractNum w:abstractNumId="6" w15:restartNumberingAfterBreak="0">
     <w:nsid w:val="15B62B07"/>
     <w:multiLevelType w:val="hybridMultilevel"/>
     <w:tmpl w:val="C75214A6"/>
@@ -21520,7 +23172,7 @@
       </w:pPr>
     </w:lvl>
   </w:abstractNum>
-  <w:abstractNum w:abstractNumId="6" w15:restartNumberingAfterBreak="0">
+  <w:abstractNum w:abstractNumId="7" w15:restartNumberingAfterBreak="0">
     <w:nsid w:val="1B0B1D66"/>
     <w:multiLevelType w:val="singleLevel"/>
     <w:tmpl w:val="0BEC9FB0"/>
@@ -21535,7 +23187,7 @@
       </w:pPr>
     </w:lvl>
   </w:abstractNum>
-  <w:abstractNum w:abstractNumId="7" w15:restartNumberingAfterBreak="0">
+  <w:abstractNum w:abstractNumId="8" w15:restartNumberingAfterBreak="0">
     <w:nsid w:val="1E764375"/>
     <w:multiLevelType w:val="hybridMultilevel"/>
     <w:tmpl w:val="1A1E502C"/>
@@ -21647,7 +23299,7 @@
       </w:rPr>
     </w:lvl>
   </w:abstractNum>
-  <w:abstractNum w:abstractNumId="8" w15:restartNumberingAfterBreak="0">
+  <w:abstractNum w:abstractNumId="9" w15:restartNumberingAfterBreak="0">
     <w:nsid w:val="245A59FB"/>
     <w:multiLevelType w:val="hybridMultilevel"/>
     <w:tmpl w:val="E94A5DFE"/>
@@ -21760,7 +23412,7 @@
       </w:rPr>
     </w:lvl>
   </w:abstractNum>
-  <w:abstractNum w:abstractNumId="9" w15:restartNumberingAfterBreak="0">
+  <w:abstractNum w:abstractNumId="10" w15:restartNumberingAfterBreak="0">
     <w:nsid w:val="24DC57F1"/>
     <w:multiLevelType w:val="hybridMultilevel"/>
     <w:tmpl w:val="1C1E348A"/>
@@ -21872,7 +23524,7 @@
       </w:rPr>
     </w:lvl>
   </w:abstractNum>
-  <w:abstractNum w:abstractNumId="10" w15:restartNumberingAfterBreak="0">
+  <w:abstractNum w:abstractNumId="11" w15:restartNumberingAfterBreak="0">
     <w:nsid w:val="2517274C"/>
     <w:multiLevelType w:val="singleLevel"/>
     <w:tmpl w:val="04090011"/>
@@ -21889,7 +23541,7 @@
       </w:pPr>
     </w:lvl>
   </w:abstractNum>
-  <w:abstractNum w:abstractNumId="11" w15:restartNumberingAfterBreak="0">
+  <w:abstractNum w:abstractNumId="12" w15:restartNumberingAfterBreak="0">
     <w:nsid w:val="2D06097B"/>
     <w:multiLevelType w:val="hybridMultilevel"/>
     <w:tmpl w:val="6D085AE4"/>
@@ -21978,7 +23630,7 @@
       </w:pPr>
     </w:lvl>
   </w:abstractNum>
-  <w:abstractNum w:abstractNumId="12" w15:restartNumberingAfterBreak="0">
+  <w:abstractNum w:abstractNumId="13" w15:restartNumberingAfterBreak="0">
     <w:nsid w:val="2D234D8B"/>
     <w:multiLevelType w:val="singleLevel"/>
     <w:tmpl w:val="0409000F"/>
@@ -21995,7 +23647,7 @@
       </w:pPr>
     </w:lvl>
   </w:abstractNum>
-  <w:abstractNum w:abstractNumId="13" w15:restartNumberingAfterBreak="0">
+  <w:abstractNum w:abstractNumId="14" w15:restartNumberingAfterBreak="0">
     <w:nsid w:val="2F8B23F8"/>
     <w:multiLevelType w:val="singleLevel"/>
     <w:tmpl w:val="12CEED98"/>
@@ -22010,7 +23662,7 @@
       </w:pPr>
     </w:lvl>
   </w:abstractNum>
-  <w:abstractNum w:abstractNumId="14" w15:restartNumberingAfterBreak="0">
+  <w:abstractNum w:abstractNumId="15" w15:restartNumberingAfterBreak="0">
     <w:nsid w:val="3950643C"/>
     <w:multiLevelType w:val="hybridMultilevel"/>
     <w:tmpl w:val="2070B072"/>
@@ -22123,7 +23775,7 @@
       </w:rPr>
     </w:lvl>
   </w:abstractNum>
-  <w:abstractNum w:abstractNumId="15" w15:restartNumberingAfterBreak="0">
+  <w:abstractNum w:abstractNumId="16" w15:restartNumberingAfterBreak="0">
     <w:nsid w:val="3A877D64"/>
     <w:multiLevelType w:val="singleLevel"/>
     <w:tmpl w:val="5DA6FC16"/>
@@ -22141,7 +23793,7 @@
       </w:pPr>
     </w:lvl>
   </w:abstractNum>
-  <w:abstractNum w:abstractNumId="16" w15:restartNumberingAfterBreak="0">
+  <w:abstractNum w:abstractNumId="17" w15:restartNumberingAfterBreak="0">
     <w:nsid w:val="3AAC1CFC"/>
     <w:multiLevelType w:val="singleLevel"/>
     <w:tmpl w:val="3A8EC28E"/>
@@ -22158,7 +23810,7 @@
       </w:pPr>
     </w:lvl>
   </w:abstractNum>
-  <w:abstractNum w:abstractNumId="17" w15:restartNumberingAfterBreak="0">
+  <w:abstractNum w:abstractNumId="18" w15:restartNumberingAfterBreak="0">
     <w:nsid w:val="45230134"/>
     <w:multiLevelType w:val="hybridMultilevel"/>
     <w:tmpl w:val="83B41AD4"/>
@@ -22247,7 +23899,7 @@
       </w:pPr>
     </w:lvl>
   </w:abstractNum>
-  <w:abstractNum w:abstractNumId="18" w15:restartNumberingAfterBreak="0">
+  <w:abstractNum w:abstractNumId="19" w15:restartNumberingAfterBreak="0">
     <w:nsid w:val="465311FF"/>
     <w:multiLevelType w:val="multilevel"/>
     <w:tmpl w:val="2090BB44"/>
@@ -22360,7 +24012,7 @@
       </w:pPr>
     </w:lvl>
   </w:abstractNum>
-  <w:abstractNum w:abstractNumId="19" w15:restartNumberingAfterBreak="0">
+  <w:abstractNum w:abstractNumId="20" w15:restartNumberingAfterBreak="0">
     <w:nsid w:val="47332F9F"/>
     <w:multiLevelType w:val="singleLevel"/>
     <w:tmpl w:val="488EC81A"/>
@@ -22375,7 +24027,7 @@
       </w:pPr>
     </w:lvl>
   </w:abstractNum>
-  <w:abstractNum w:abstractNumId="20" w15:restartNumberingAfterBreak="0">
+  <w:abstractNum w:abstractNumId="21" w15:restartNumberingAfterBreak="0">
     <w:nsid w:val="4D0B59CF"/>
     <w:multiLevelType w:val="singleLevel"/>
     <w:tmpl w:val="4A4223A6"/>
@@ -22390,7 +24042,7 @@
       </w:pPr>
     </w:lvl>
   </w:abstractNum>
-  <w:abstractNum w:abstractNumId="21" w15:restartNumberingAfterBreak="0">
+  <w:abstractNum w:abstractNumId="22" w15:restartNumberingAfterBreak="0">
     <w:nsid w:val="51876BB2"/>
     <w:multiLevelType w:val="hybridMultilevel"/>
     <w:tmpl w:val="F9D054E8"/>
@@ -22479,7 +24131,7 @@
       </w:pPr>
     </w:lvl>
   </w:abstractNum>
-  <w:abstractNum w:abstractNumId="22" w15:restartNumberingAfterBreak="0">
+  <w:abstractNum w:abstractNumId="23" w15:restartNumberingAfterBreak="0">
     <w:nsid w:val="55630736"/>
     <w:multiLevelType w:val="singleLevel"/>
     <w:tmpl w:val="0BEC9FB0"/>
@@ -22494,7 +24146,7 @@
       </w:pPr>
     </w:lvl>
   </w:abstractNum>
-  <w:abstractNum w:abstractNumId="23" w15:restartNumberingAfterBreak="0">
+  <w:abstractNum w:abstractNumId="24" w15:restartNumberingAfterBreak="0">
     <w:nsid w:val="591A1525"/>
     <w:multiLevelType w:val="hybridMultilevel"/>
     <w:tmpl w:val="B35EC0B2"/>
@@ -22607,7 +24259,7 @@
       </w:rPr>
     </w:lvl>
   </w:abstractNum>
-  <w:abstractNum w:abstractNumId="24" w15:restartNumberingAfterBreak="0">
+  <w:abstractNum w:abstractNumId="25" w15:restartNumberingAfterBreak="0">
     <w:nsid w:val="62343A96"/>
     <w:multiLevelType w:val="hybridMultilevel"/>
     <w:tmpl w:val="AF025610"/>
@@ -22720,7 +24372,7 @@
       </w:rPr>
     </w:lvl>
   </w:abstractNum>
-  <w:abstractNum w:abstractNumId="25" w15:restartNumberingAfterBreak="0">
+  <w:abstractNum w:abstractNumId="26" w15:restartNumberingAfterBreak="0">
     <w:nsid w:val="66BA4CC0"/>
     <w:multiLevelType w:val="hybridMultilevel"/>
     <w:tmpl w:val="398E5FF0"/>
@@ -22833,7 +24485,7 @@
       </w:rPr>
     </w:lvl>
   </w:abstractNum>
-  <w:abstractNum w:abstractNumId="26" w15:restartNumberingAfterBreak="0">
+  <w:abstractNum w:abstractNumId="27" w15:restartNumberingAfterBreak="0">
     <w:nsid w:val="673C4706"/>
     <w:multiLevelType w:val="hybridMultilevel"/>
     <w:tmpl w:val="7D0A77CA"/>
@@ -22946,7 +24598,7 @@
       </w:rPr>
     </w:lvl>
   </w:abstractNum>
-  <w:abstractNum w:abstractNumId="27" w15:restartNumberingAfterBreak="0">
+  <w:abstractNum w:abstractNumId="28" w15:restartNumberingAfterBreak="0">
     <w:nsid w:val="67B3794F"/>
     <w:multiLevelType w:val="hybridMultilevel"/>
     <w:tmpl w:val="DB68E604"/>
@@ -23058,7 +24710,7 @@
       </w:rPr>
     </w:lvl>
   </w:abstractNum>
-  <w:abstractNum w:abstractNumId="28" w15:restartNumberingAfterBreak="0">
+  <w:abstractNum w:abstractNumId="29" w15:restartNumberingAfterBreak="0">
     <w:nsid w:val="697153F5"/>
     <w:multiLevelType w:val="hybridMultilevel"/>
     <w:tmpl w:val="E3B2D2A4"/>
@@ -23171,7 +24823,7 @@
       </w:rPr>
     </w:lvl>
   </w:abstractNum>
-  <w:abstractNum w:abstractNumId="29" w15:restartNumberingAfterBreak="0">
+  <w:abstractNum w:abstractNumId="30" w15:restartNumberingAfterBreak="0">
     <w:nsid w:val="6AC37882"/>
     <w:multiLevelType w:val="hybridMultilevel"/>
     <w:tmpl w:val="188AB914"/>
@@ -23283,7 +24935,7 @@
       </w:rPr>
     </w:lvl>
   </w:abstractNum>
-  <w:abstractNum w:abstractNumId="30" w15:restartNumberingAfterBreak="0">
+  <w:abstractNum w:abstractNumId="31" w15:restartNumberingAfterBreak="0">
     <w:nsid w:val="6DC3293B"/>
     <w:multiLevelType w:val="singleLevel"/>
     <w:tmpl w:val="3A8EC28E"/>
@@ -23300,7 +24952,7 @@
       </w:pPr>
     </w:lvl>
   </w:abstractNum>
-  <w:abstractNum w:abstractNumId="31" w15:restartNumberingAfterBreak="0">
+  <w:abstractNum w:abstractNumId="32" w15:restartNumberingAfterBreak="0">
     <w:nsid w:val="70AA7DD8"/>
     <w:multiLevelType w:val="hybridMultilevel"/>
     <w:tmpl w:val="FF9CBD50"/>
@@ -23413,7 +25065,7 @@
       </w:rPr>
     </w:lvl>
   </w:abstractNum>
-  <w:abstractNum w:abstractNumId="32" w15:restartNumberingAfterBreak="0">
+  <w:abstractNum w:abstractNumId="33" w15:restartNumberingAfterBreak="0">
     <w:nsid w:val="77E315E9"/>
     <w:multiLevelType w:val="singleLevel"/>
     <w:tmpl w:val="0BEC9FB0"/>
@@ -23428,7 +25080,7 @@
       </w:pPr>
     </w:lvl>
   </w:abstractNum>
-  <w:abstractNum w:abstractNumId="33" w15:restartNumberingAfterBreak="0">
+  <w:abstractNum w:abstractNumId="34" w15:restartNumberingAfterBreak="0">
     <w:nsid w:val="7CBB5D17"/>
     <w:multiLevelType w:val="hybridMultilevel"/>
     <w:tmpl w:val="10BA1DEA"/>
@@ -23545,10 +25197,10 @@
     <w:abstractNumId w:val="0"/>
   </w:num>
   <w:num w:numId="2">
-    <w:abstractNumId w:val="13"/>
+    <w:abstractNumId w:val="14"/>
   </w:num>
   <w:num w:numId="3">
-    <w:abstractNumId w:val="13"/>
+    <w:abstractNumId w:val="14"/>
     <w:lvlOverride w:ilvl="0">
       <w:lvl w:ilvl="0">
         <w:start w:val="1"/>
@@ -23563,7 +25215,7 @@
     </w:lvlOverride>
   </w:num>
   <w:num w:numId="4">
-    <w:abstractNumId w:val="13"/>
+    <w:abstractNumId w:val="14"/>
     <w:lvlOverride w:ilvl="0">
       <w:lvl w:ilvl="0">
         <w:start w:val="1"/>
@@ -23578,7 +25230,7 @@
     </w:lvlOverride>
   </w:num>
   <w:num w:numId="5">
-    <w:abstractNumId w:val="13"/>
+    <w:abstractNumId w:val="14"/>
     <w:lvlOverride w:ilvl="0">
       <w:lvl w:ilvl="0">
         <w:start w:val="1"/>
@@ -23593,10 +25245,10 @@
     </w:lvlOverride>
   </w:num>
   <w:num w:numId="6">
-    <w:abstractNumId w:val="19"/>
+    <w:abstractNumId w:val="20"/>
   </w:num>
   <w:num w:numId="7">
-    <w:abstractNumId w:val="19"/>
+    <w:abstractNumId w:val="20"/>
     <w:lvlOverride w:ilvl="0">
       <w:lvl w:ilvl="0">
         <w:start w:val="1"/>
@@ -23611,7 +25263,7 @@
     </w:lvlOverride>
   </w:num>
   <w:num w:numId="8">
-    <w:abstractNumId w:val="19"/>
+    <w:abstractNumId w:val="20"/>
     <w:lvlOverride w:ilvl="0">
       <w:lvl w:ilvl="0">
         <w:start w:val="1"/>
@@ -23626,7 +25278,7 @@
     </w:lvlOverride>
   </w:num>
   <w:num w:numId="9">
-    <w:abstractNumId w:val="19"/>
+    <w:abstractNumId w:val="20"/>
     <w:lvlOverride w:ilvl="0">
       <w:lvl w:ilvl="0">
         <w:start w:val="1"/>
@@ -23641,7 +25293,7 @@
     </w:lvlOverride>
   </w:num>
   <w:num w:numId="10">
-    <w:abstractNumId w:val="19"/>
+    <w:abstractNumId w:val="20"/>
     <w:lvlOverride w:ilvl="0">
       <w:lvl w:ilvl="0">
         <w:start w:val="1"/>
@@ -23656,7 +25308,7 @@
     </w:lvlOverride>
   </w:num>
   <w:num w:numId="11">
-    <w:abstractNumId w:val="19"/>
+    <w:abstractNumId w:val="20"/>
     <w:lvlOverride w:ilvl="0">
       <w:lvl w:ilvl="0">
         <w:start w:val="1"/>
@@ -23671,34 +25323,34 @@
     </w:lvlOverride>
   </w:num>
   <w:num w:numId="12">
-    <w:abstractNumId w:val="15"/>
+    <w:abstractNumId w:val="16"/>
   </w:num>
   <w:num w:numId="13">
-    <w:abstractNumId w:val="6"/>
+    <w:abstractNumId w:val="7"/>
   </w:num>
   <w:num w:numId="14">
-    <w:abstractNumId w:val="22"/>
+    <w:abstractNumId w:val="23"/>
   </w:num>
   <w:num w:numId="15">
-    <w:abstractNumId w:val="20"/>
+    <w:abstractNumId w:val="21"/>
   </w:num>
   <w:num w:numId="16">
-    <w:abstractNumId w:val="32"/>
+    <w:abstractNumId w:val="33"/>
   </w:num>
   <w:num w:numId="17">
-    <w:abstractNumId w:val="12"/>
+    <w:abstractNumId w:val="13"/>
   </w:num>
   <w:num w:numId="18">
-    <w:abstractNumId w:val="10"/>
+    <w:abstractNumId w:val="11"/>
   </w:num>
   <w:num w:numId="19">
-    <w:abstractNumId w:val="30"/>
+    <w:abstractNumId w:val="31"/>
   </w:num>
   <w:num w:numId="20">
-    <w:abstractNumId w:val="16"/>
+    <w:abstractNumId w:val="17"/>
   </w:num>
   <w:num w:numId="21">
-    <w:abstractNumId w:val="21"/>
+    <w:abstractNumId w:val="22"/>
   </w:num>
   <w:num w:numId="22">
     <w:abstractNumId w:val="2"/>
@@ -23707,13 +25359,13 @@
     <w:abstractNumId w:val="3"/>
   </w:num>
   <w:num w:numId="24">
-    <w:abstractNumId w:val="8"/>
+    <w:abstractNumId w:val="9"/>
   </w:num>
   <w:num w:numId="25">
-    <w:abstractNumId w:val="18"/>
+    <w:abstractNumId w:val="19"/>
   </w:num>
   <w:num w:numId="26">
-    <w:abstractNumId w:val="24"/>
+    <w:abstractNumId w:val="25"/>
   </w:num>
   <w:num w:numId="27">
     <w:abstractNumId w:val="0"/>
@@ -23749,7 +25401,7 @@
     <w:abstractNumId w:val="0"/>
   </w:num>
   <w:num w:numId="29">
-    <w:abstractNumId w:val="26"/>
+    <w:abstractNumId w:val="27"/>
   </w:num>
   <w:num w:numId="30">
     <w:abstractNumId w:val="0"/>
@@ -23782,19 +25434,19 @@
     </w:lvlOverride>
   </w:num>
   <w:num w:numId="31">
-    <w:abstractNumId w:val="33"/>
+    <w:abstractNumId w:val="34"/>
   </w:num>
   <w:num w:numId="32">
-    <w:abstractNumId w:val="14"/>
+    <w:abstractNumId w:val="15"/>
   </w:num>
   <w:num w:numId="33">
-    <w:abstractNumId w:val="29"/>
+    <w:abstractNumId w:val="30"/>
   </w:num>
   <w:num w:numId="34">
-    <w:abstractNumId w:val="27"/>
+    <w:abstractNumId w:val="28"/>
   </w:num>
   <w:num w:numId="35">
-    <w:abstractNumId w:val="25"/>
+    <w:abstractNumId w:val="26"/>
   </w:num>
   <w:num w:numId="36">
     <w:abstractNumId w:val="0"/>
@@ -23827,28 +25479,28 @@
     </w:lvlOverride>
   </w:num>
   <w:num w:numId="37">
-    <w:abstractNumId w:val="23"/>
+    <w:abstractNumId w:val="24"/>
   </w:num>
   <w:num w:numId="38">
-    <w:abstractNumId w:val="31"/>
+    <w:abstractNumId w:val="32"/>
   </w:num>
   <w:num w:numId="39">
-    <w:abstractNumId w:val="4"/>
+    <w:abstractNumId w:val="5"/>
   </w:num>
   <w:num w:numId="40">
-    <w:abstractNumId w:val="28"/>
+    <w:abstractNumId w:val="29"/>
   </w:num>
   <w:num w:numId="41">
-    <w:abstractNumId w:val="9"/>
+    <w:abstractNumId w:val="10"/>
   </w:num>
   <w:num w:numId="42">
     <w:abstractNumId w:val="0"/>
   </w:num>
   <w:num w:numId="43">
-    <w:abstractNumId w:val="11"/>
+    <w:abstractNumId w:val="12"/>
   </w:num>
   <w:num w:numId="44">
-    <w:abstractNumId w:val="17"/>
+    <w:abstractNumId w:val="18"/>
   </w:num>
   <w:num w:numId="45">
     <w:abstractNumId w:val="0"/>
@@ -23881,13 +25533,16 @@
     </w:lvlOverride>
   </w:num>
   <w:num w:numId="46">
-    <w:abstractNumId w:val="5"/>
+    <w:abstractNumId w:val="6"/>
   </w:num>
   <w:num w:numId="47">
     <w:abstractNumId w:val="1"/>
   </w:num>
   <w:num w:numId="48">
-    <w:abstractNumId w:val="7"/>
+    <w:abstractNumId w:val="8"/>
+  </w:num>
+  <w:num w:numId="49">
+    <w:abstractNumId w:val="4"/>
   </w:num>
 </w:numbering>
 </file>
@@ -25249,7 +26904,7 @@
 </file>
 
 <file path=customXml/itemProps1.xml><?xml version="1.0" encoding="utf-8"?>
-<ds:datastoreItem xmlns:ds="http://schemas.openxmlformats.org/officeDocument/2006/customXml" ds:itemID="{CE6F22E4-FAB8-4EDC-8102-765D1922B110}">
+<ds:datastoreItem xmlns:ds="http://schemas.openxmlformats.org/officeDocument/2006/customXml" ds:itemID="{9D0A6DED-852D-44A8-8525-D1771C81773F}">
   <ds:schemaRefs>
     <ds:schemaRef ds:uri="http://schemas.openxmlformats.org/officeDocument/2006/bibliography"/>
   </ds:schemaRefs>

</xml_diff>

<commit_message>
erster finaler stand -> nochmal checken
</commit_message>
<xml_diff>
--- a/dokumentation/studienarbeit.docx
+++ b/dokumentation/studienarbeit.docx
@@ -1751,6 +1751,957 @@
     </w:p>
     <w:p>
       <w:pPr>
+        <w:jc w:val="both"/>
+        <w:rPr>
+          <w:lang w:val="de-DE"/>
+        </w:rPr>
+      </w:pPr>
+      <w:r>
+        <w:rPr>
+          <w:lang w:val="de-DE"/>
+        </w:rPr>
+        <w:t>Für den Einsatz von JMS wird ein JMS-Provider benötigt, der die genannten JMS-Destinations verwaltet. Der Provider ist eine Instanz, die den JMS-Standard implementiert und unter anderem dafür sorgt, dass die Nachrichtenwarteschlangen bzw. Queues verwaltet werden [5]. Als Beispiel für einen JMS-Provider können HornetMQ und ActiveMQ angeführt werden. Im Falle der Point-to-Point Kommunikation handel</w:t>
+      </w:r>
+      <w:r>
+        <w:rPr>
+          <w:lang w:val="de-DE"/>
+        </w:rPr>
+        <w:t xml:space="preserve">t es sich um eine </w:t>
+      </w:r>
+      <w:bookmarkStart w:id="2" w:name="_GoBack"/>
+      <w:r>
+        <w:rPr>
+          <w:i/>
+          <w:lang w:val="de-DE"/>
+        </w:rPr>
+        <w:t>1:1</w:t>
+      </w:r>
+      <w:bookmarkEnd w:id="2"/>
+      <w:r>
+        <w:rPr>
+          <w:lang w:val="de-DE"/>
+        </w:rPr>
+        <w:t xml:space="preserve"> Beziehung, in der die Nachricht vom Provider so lange aufbewahrt und in der Queue zu halten ist, bis diese abgeholt wird oder abgelaufen ist [5]. Im Fall des Publish-Subs</w:t>
+      </w:r>
+      <w:r>
+        <w:rPr>
+          <w:lang w:val="de-DE"/>
+        </w:rPr>
+        <w:t xml:space="preserve">cribe-Verfahrens liegt eine </w:t>
+      </w:r>
+      <w:r>
+        <w:rPr>
+          <w:i/>
+          <w:lang w:val="de-DE"/>
+        </w:rPr>
+        <w:t>1:m</w:t>
+      </w:r>
+      <w:r>
+        <w:rPr>
+          <w:lang w:val="de-DE"/>
+        </w:rPr>
+        <w:t>-Beziehung vor, in der vom Provider dafür gesorgt wird, eine Liste aller Subscriber zu verwalten und die Nachrichten zu übermitteln [5]. Wird die Eigenschafft Durable für ein Topic gesetzt, besteht die Möglichkeit, die Nachricht wie bei der Point-to-Point Kommunikation aufzubewahren [4].</w:t>
+      </w:r>
+    </w:p>
+    <w:p>
+      <w:pPr>
+        <w:pStyle w:val="berschrift2"/>
+        <w:jc w:val="both"/>
+        <w:rPr>
+          <w:lang w:val="de-DE"/>
+        </w:rPr>
+      </w:pPr>
+      <w:r>
+        <w:rPr>
+          <w:lang w:val="de-DE"/>
+        </w:rPr>
+        <w:t>Transaktionen in verteilten Systemen</w:t>
+      </w:r>
+    </w:p>
+    <w:p>
+      <w:pPr>
+        <w:ind w:firstLine="202"/>
+        <w:jc w:val="both"/>
+        <w:rPr>
+          <w:lang w:val="de-DE"/>
+        </w:rPr>
+      </w:pPr>
+      <w:r>
+        <w:rPr>
+          <w:lang w:val="de-DE"/>
+        </w:rPr>
+        <w:t>Eine Transaktion ist eine zusammengefasste Abfolge von Ereignissen, die alle erfolgreich ausgeführt werden müssen, um ein Ergebnis zu erzielen</w:t>
+      </w:r>
+      <w:r>
+        <w:rPr>
+          <w:lang w:val="de-DE"/>
+        </w:rPr>
+        <w:t xml:space="preserve"> </w:t>
+      </w:r>
+      <w:r>
+        <w:rPr>
+          <w:lang w:val="de-DE"/>
+        </w:rPr>
+        <w:fldChar w:fldCharType="begin"/>
+      </w:r>
+      <w:r>
+        <w:rPr>
+          <w:lang w:val="de-DE"/>
+        </w:rPr>
+        <w:instrText xml:space="preserve"> ADDIN ZOTERO_ITEM CSL_CITATION {"citationID":"PPj6ebHo","properties":{"formattedCitation":"[3]","plainCitation":"[3]"},"citationItems":[{"id":1643,"uris":["http://zotero.org/groups/753033/items/JXTZFFSJ"],"uri":["http://zotero.org/groups/753033/items/JXTZFFSJ"],"itemData":{"id":1643,"type":"book","title":"The Java Message Service Specification","publisher":"Java Specification Request","author":[{"family":"Hapner","given":"Mark"},{"family":"Burridge","given":"Rich"},{"family":"Sharma","given":"Rahul"},{"family":"Fialli","given":"Joseph"},{"family":"Stout","given":"Kate"},{"family":"Deakin","given":"Nigel"}],"issued":{"date-parts":[["2013"]]},"accessed":{"date-parts":[["2016",12,22]]}}}],"schema":"https://github.com/citation-style-language/schema/raw/master/csl-citation.json"} </w:instrText>
+      </w:r>
+      <w:r>
+        <w:rPr>
+          <w:lang w:val="de-DE"/>
+        </w:rPr>
+        <w:fldChar w:fldCharType="separate"/>
+      </w:r>
+      <w:r>
+        <w:rPr>
+          <w:lang w:val="de-DE"/>
+        </w:rPr>
+        <w:t>[3]</w:t>
+      </w:r>
+      <w:r>
+        <w:rPr>
+          <w:lang w:val="de-DE"/>
+        </w:rPr>
+        <w:fldChar w:fldCharType="end"/>
+      </w:r>
+      <w:r>
+        <w:rPr>
+          <w:lang w:val="de-DE"/>
+        </w:rPr>
+        <w:t>.</w:t>
+      </w:r>
+      <w:r>
+        <w:rPr>
+          <w:lang w:val="de-DE"/>
+        </w:rPr>
+        <w:t xml:space="preserve"> Verteilte Transaktionen </w:t>
+      </w:r>
+      <w:r>
+        <w:rPr>
+          <w:lang w:val="de-DE"/>
+        </w:rPr>
+        <w:t xml:space="preserve">zeichnen sich im Wesentlichen dadurch aus, dass </w:t>
+      </w:r>
+      <w:r>
+        <w:rPr>
+          <w:lang w:val="de-DE"/>
+        </w:rPr>
+        <w:t xml:space="preserve">für </w:t>
+      </w:r>
+      <w:r>
+        <w:rPr>
+          <w:lang w:val="de-DE"/>
+        </w:rPr>
+        <w:t>ihre Ausführung eine Koordination zwischen mehreren</w:t>
+      </w:r>
+      <w:r>
+        <w:rPr>
+          <w:lang w:val="de-DE"/>
+        </w:rPr>
+        <w:t>, logisch oder physisch voneinander getrennten</w:t>
+      </w:r>
+      <w:r>
+        <w:rPr>
+          <w:lang w:val="de-DE"/>
+        </w:rPr>
+        <w:t xml:space="preserve"> Knoten</w:t>
+      </w:r>
+      <w:r>
+        <w:rPr>
+          <w:lang w:val="de-DE"/>
+        </w:rPr>
+        <w:t xml:space="preserve"> </w:t>
+      </w:r>
+      <w:r>
+        <w:rPr>
+          <w:lang w:val="de-DE"/>
+        </w:rPr>
+        <w:t>erforderlich ist</w:t>
+      </w:r>
+      <w:r>
+        <w:rPr>
+          <w:lang w:val="de-DE"/>
+        </w:rPr>
+        <w:t xml:space="preserve"> </w:t>
+      </w:r>
+      <w:r>
+        <w:rPr>
+          <w:lang w:val="de-DE"/>
+        </w:rPr>
+        <w:fldChar w:fldCharType="begin"/>
+      </w:r>
+      <w:r>
+        <w:rPr>
+          <w:lang w:val="de-DE"/>
+        </w:rPr>
+        <w:instrText xml:space="preserve"> ADDIN ZOTERO_ITEM CSL_CITATION {"citationID":"Z7ivnkzu","properties":{"formattedCitation":"[1]","plainCitation":"[1]"},"citationItems":[{"id":808,"uris":["http://zotero.org/groups/753033/items/UZFZP2X4"],"uri":["http://zotero.org/groups/753033/items/UZFZP2X4"],"itemData":{"id":808,"type":"book","title":"Verteilte Systeme","collection-title":"eXamen.press","publisher":"Springer Berlin Heidelberg","publisher-place":"Berlin, Heidelberg","source":"CrossRef","event-place":"Berlin, Heidelberg","URL":"http://link.springer.com/10.1007/978-3-642-25796-4","ISBN":"978-3-642-25795-7","author":[{"family":"Schill","given":"Alexander"},{"family":"Springer","given":"Thomas"}],"issued":{"date-parts":[["2012"]]},"accessed":{"date-parts":[["2016",11,29]]}}}],"schema":"https://github.com/citation-style-language/schema/raw/master/csl-citation.json"} </w:instrText>
+      </w:r>
+      <w:r>
+        <w:rPr>
+          <w:lang w:val="de-DE"/>
+        </w:rPr>
+        <w:fldChar w:fldCharType="separate"/>
+      </w:r>
+      <w:r>
+        <w:rPr>
+          <w:lang w:val="de-DE"/>
+        </w:rPr>
+        <w:t>[1]</w:t>
+      </w:r>
+      <w:r>
+        <w:rPr>
+          <w:lang w:val="de-DE"/>
+        </w:rPr>
+        <w:fldChar w:fldCharType="end"/>
+      </w:r>
+      <w:r>
+        <w:rPr>
+          <w:lang w:val="de-DE"/>
+        </w:rPr>
+        <w:t>.</w:t>
+      </w:r>
+    </w:p>
+    <w:p>
+      <w:pPr>
+        <w:ind w:left="144"/>
+        <w:jc w:val="both"/>
+        <w:rPr>
+          <w:lang w:val="de-DE"/>
+        </w:rPr>
+      </w:pPr>
+    </w:p>
+    <w:p>
+      <w:pPr>
+        <w:pStyle w:val="berschrift3"/>
+        <w:jc w:val="both"/>
+        <w:rPr>
+          <w:lang w:val="de-DE"/>
+        </w:rPr>
+      </w:pPr>
+      <w:r>
+        <w:rPr>
+          <w:lang w:val="de-DE"/>
+        </w:rPr>
+        <w:t>Eigenschaften</w:t>
+      </w:r>
+    </w:p>
+    <w:p>
+      <w:pPr>
+        <w:ind w:firstLine="202"/>
+        <w:jc w:val="both"/>
+        <w:rPr>
+          <w:lang w:val="de-DE"/>
+        </w:rPr>
+      </w:pPr>
+      <w:r>
+        <w:rPr>
+          <w:lang w:val="de-DE"/>
+        </w:rPr>
+        <w:t xml:space="preserve">Für die Verarbeitung von Transaktionen werden sogenannte Transaktionssysteme eingesetzt. Diese müssen die Einhaltung der ACID-Kriterien gewährleisten. </w:t>
+      </w:r>
+      <w:r>
+        <w:rPr>
+          <w:lang w:val="de-DE"/>
+        </w:rPr>
+        <w:t>Zu diesen zählen die Unteilbarkeit (Atomicity), Konsistenz (Consistency), Isolation (Isolation) und Dauerhaftigkeit (Durability)</w:t>
+      </w:r>
+      <w:r>
+        <w:rPr>
+          <w:lang w:val="de-DE"/>
+        </w:rPr>
+        <w:t xml:space="preserve"> </w:t>
+      </w:r>
+      <w:r>
+        <w:rPr>
+          <w:lang w:val="de-DE"/>
+        </w:rPr>
+        <w:fldChar w:fldCharType="begin"/>
+      </w:r>
+      <w:r>
+        <w:rPr>
+          <w:lang w:val="de-DE"/>
+        </w:rPr>
+        <w:instrText xml:space="preserve"> ADDIN ZOTERO_ITEM CSL_CITATION {"citationID":"1h4pc53i54","properties":{"formattedCitation":"[5]","plainCitation":"[5]"},"citationItems":[{"id":806,"uris":["http://zotero.org/groups/753033/items/TZX4AE7C"],"uri":["http://zotero.org/groups/753033/items/TZX4AE7C"],"itemData":{"id":806,"type":"book","title":"Verteilte Systeme und Anwendungen","publisher":"Pearson Education","abstract":"Architekturkonzepte, Standards und Middleware-Technologien","author":[{"family":"Hammerschall","given":"Ulrike"}]}}],"schema":"https://github.com/citation-style-language/schema/raw/master/csl-citation.json"} </w:instrText>
+      </w:r>
+      <w:r>
+        <w:rPr>
+          <w:lang w:val="de-DE"/>
+        </w:rPr>
+        <w:fldChar w:fldCharType="separate"/>
+      </w:r>
+      <w:r>
+        <w:rPr>
+          <w:lang w:val="de-DE"/>
+        </w:rPr>
+        <w:t>[5]</w:t>
+      </w:r>
+      <w:r>
+        <w:rPr>
+          <w:lang w:val="de-DE"/>
+        </w:rPr>
+        <w:fldChar w:fldCharType="end"/>
+      </w:r>
+      <w:r>
+        <w:rPr>
+          <w:lang w:val="de-DE"/>
+        </w:rPr>
+        <w:t>.</w:t>
+      </w:r>
+      <w:r>
+        <w:rPr>
+          <w:lang w:val="de-DE"/>
+        </w:rPr>
+        <w:t xml:space="preserve"> </w:t>
+      </w:r>
+      <w:r>
+        <w:rPr>
+          <w:lang w:val="de-DE"/>
+        </w:rPr>
+        <w:t>Transaktionen laufen in Phasen ab:</w:t>
+      </w:r>
+    </w:p>
+    <w:p>
+      <w:pPr>
+        <w:ind w:firstLine="202"/>
+        <w:jc w:val="both"/>
+        <w:rPr>
+          <w:lang w:val="de-DE"/>
+        </w:rPr>
+      </w:pPr>
+      <w:r>
+        <w:rPr>
+          <w:lang w:val="de-DE"/>
+        </w:rPr>
+        <w:t>Eine Transaktion wird mit “begin” gestartet</w:t>
+      </w:r>
+      <w:r>
+        <w:rPr>
+          <w:lang w:val="de-DE"/>
+        </w:rPr>
+        <w:t>.</w:t>
+      </w:r>
+      <w:r>
+        <w:rPr>
+          <w:lang w:val="de-DE"/>
+        </w:rPr>
+        <w:t xml:space="preserve"> </w:t>
+      </w:r>
+      <w:r>
+        <w:rPr>
+          <w:lang w:val="de-DE"/>
+        </w:rPr>
+        <w:t>W</w:t>
+      </w:r>
+      <w:r>
+        <w:rPr>
+          <w:lang w:val="de-DE"/>
+        </w:rPr>
+        <w:t>erden die nachfolgenden Aktionen, die durch die Transaktion zusamengefasst werden korrekt ausgeführt, so erfolgt ein “commit”, der zum Festschreiben der erzielten Ergebnisse auf allen Knoten führt</w:t>
+      </w:r>
+      <w:r>
+        <w:rPr>
+          <w:lang w:val="de-DE"/>
+        </w:rPr>
+        <w:t>.</w:t>
+      </w:r>
+      <w:r>
+        <w:rPr>
+          <w:lang w:val="de-DE"/>
+        </w:rPr>
+        <w:t xml:space="preserve"> Verlaufen einzelne Aktionen, die Teil der Transaktion sind, nicht korrekt, so wird ein „rollback“ durchgeführt</w:t>
+      </w:r>
+      <w:r>
+        <w:rPr>
+          <w:lang w:val="de-DE"/>
+        </w:rPr>
+        <w:t xml:space="preserve"> </w:t>
+      </w:r>
+      <w:r>
+        <w:rPr>
+          <w:lang w:val="de-DE"/>
+        </w:rPr>
+        <w:fldChar w:fldCharType="begin"/>
+      </w:r>
+      <w:r>
+        <w:rPr>
+          <w:lang w:val="de-DE"/>
+        </w:rPr>
+        <w:instrText xml:space="preserve"> ADDIN ZOTERO_ITEM CSL_CITATION {"citationID":"f2x1RUKn","properties":{"formattedCitation":"[1]","plainCitation":"[1]"},"citationItems":[{"id":808,"uris":["http://zotero.org/groups/753033/items/UZFZP2X4"],"uri":["http://zotero.org/groups/753033/items/UZFZP2X4"],"itemData":{"id":808,"type":"book","title":"Verteilte Systeme","collection-title":"eXamen.press","publisher":"Springer Berlin Heidelberg","publisher-place":"Berlin, Heidelberg","source":"CrossRef","event-place":"Berlin, Heidelberg","URL":"http://link.springer.com/10.1007/978-3-642-25796-4","ISBN":"978-3-642-25795-7","author":[{"family":"Schill","given":"Alexander"},{"family":"Springer","given":"Thomas"}],"issued":{"date-parts":[["2012"]]},"accessed":{"date-parts":[["2016",11,29]]}}}],"schema":"https://github.com/citation-style-language/schema/raw/master/csl-citation.json"} </w:instrText>
+      </w:r>
+      <w:r>
+        <w:rPr>
+          <w:lang w:val="de-DE"/>
+        </w:rPr>
+        <w:fldChar w:fldCharType="separate"/>
+      </w:r>
+      <w:r>
+        <w:rPr>
+          <w:lang w:val="de-DE"/>
+        </w:rPr>
+        <w:t>[1]</w:t>
+      </w:r>
+      <w:r>
+        <w:rPr>
+          <w:lang w:val="de-DE"/>
+        </w:rPr>
+        <w:fldChar w:fldCharType="end"/>
+      </w:r>
+      <w:r>
+        <w:rPr>
+          <w:lang w:val="de-DE"/>
+        </w:rPr>
+        <w:t>.</w:t>
+      </w:r>
+    </w:p>
+    <w:p>
+      <w:pPr>
+        <w:jc w:val="both"/>
+        <w:rPr>
+          <w:lang w:val="de-DE"/>
+        </w:rPr>
+      </w:pPr>
+    </w:p>
+    <w:p>
+      <w:pPr>
+        <w:pStyle w:val="berschrift3"/>
+        <w:jc w:val="both"/>
+        <w:rPr>
+          <w:lang w:val="de-DE"/>
+        </w:rPr>
+      </w:pPr>
+      <w:r>
+        <w:rPr>
+          <w:lang w:val="de-DE"/>
+        </w:rPr>
+        <w:t>Herausforderungen</w:t>
+      </w:r>
+    </w:p>
+    <w:p>
+      <w:pPr>
+        <w:ind w:firstLine="202"/>
+        <w:jc w:val="both"/>
+        <w:rPr>
+          <w:lang w:val="de-DE"/>
+        </w:rPr>
+      </w:pPr>
+      <w:r>
+        <w:rPr>
+          <w:lang w:val="de-DE"/>
+        </w:rPr>
+        <w:t>Die Abwicklung verteilter Transaktionen bringt verschiedene Herausforderungen mit sich.</w:t>
+      </w:r>
+    </w:p>
+    <w:p>
+      <w:pPr>
+        <w:jc w:val="both"/>
+        <w:rPr>
+          <w:lang w:val="de-DE"/>
+        </w:rPr>
+      </w:pPr>
+      <w:r>
+        <w:rPr>
+          <w:lang w:val="de-DE"/>
+        </w:rPr>
+        <w:t>So müssen die verschiedenen Knoten, auf denen Aktionen ausgeführt werden, miteinander koordiniert werden. Für diesen Zweck werden</w:t>
+      </w:r>
+      <w:r>
+        <w:rPr>
+          <w:lang w:val="de-DE"/>
+        </w:rPr>
+        <w:t xml:space="preserve"> </w:t>
+      </w:r>
+      <w:r>
+        <w:rPr>
+          <w:lang w:val="de-DE"/>
+        </w:rPr>
+        <w:t>Koordinationsprotokolle eingesetzt. Ein bekanntes Beispiel ist das Two-Phase-Commit-Protokoll</w:t>
+      </w:r>
+      <w:r>
+        <w:rPr>
+          <w:lang w:val="de-DE"/>
+        </w:rPr>
+        <w:t xml:space="preserve"> </w:t>
+      </w:r>
+      <w:r>
+        <w:rPr>
+          <w:lang w:val="de-DE"/>
+        </w:rPr>
+        <w:fldChar w:fldCharType="begin"/>
+      </w:r>
+      <w:r>
+        <w:rPr>
+          <w:lang w:val="de-DE"/>
+        </w:rPr>
+        <w:instrText xml:space="preserve"> ADDIN ZOTERO_ITEM CSL_CITATION {"citationID":"thkifnKw","properties":{"formattedCitation":"[6]","plainCitation":"[6]"},"citationItems":[{"id":1584,"uris":["http://zotero.org/groups/753033/items/T527277J"],"uri":["http://zotero.org/groups/753033/items/T527277J"],"itemData":{"id":1584,"type":"webpage","title":"Two-Phase Commit Mechanism","URL":"https://docs.oracle.com/cd/B28359_01/server.111/b28310/ds_txns003.htm#ADMIN12222","accessed":{"date-parts":[["2016",12,17]]}}}],"schema":"https://github.com/citation-style-language/schema/raw/master/csl-citation.json"} </w:instrText>
+      </w:r>
+      <w:r>
+        <w:rPr>
+          <w:lang w:val="de-DE"/>
+        </w:rPr>
+        <w:fldChar w:fldCharType="separate"/>
+      </w:r>
+      <w:r>
+        <w:rPr>
+          <w:lang w:val="de-DE"/>
+        </w:rPr>
+        <w:t>[6]</w:t>
+      </w:r>
+      <w:r>
+        <w:rPr>
+          <w:lang w:val="de-DE"/>
+        </w:rPr>
+        <w:fldChar w:fldCharType="end"/>
+      </w:r>
+      <w:r>
+        <w:rPr>
+          <w:lang w:val="de-DE"/>
+        </w:rPr>
+        <w:t>. Wesentlich sind außerdem Logging-Mechanismen, die im Bedarfsfall die notwendigen Informationen für ein Rollback bereitstellen</w:t>
+      </w:r>
+      <w:r>
+        <w:rPr>
+          <w:lang w:val="de-DE"/>
+        </w:rPr>
+        <w:t xml:space="preserve"> </w:t>
+      </w:r>
+      <w:r>
+        <w:rPr>
+          <w:lang w:val="de-DE"/>
+        </w:rPr>
+        <w:fldChar w:fldCharType="begin"/>
+      </w:r>
+      <w:r>
+        <w:rPr>
+          <w:lang w:val="de-DE"/>
+        </w:rPr>
+        <w:instrText xml:space="preserve"> ADDIN ZOTERO_ITEM CSL_CITATION {"citationID":"w3Jcs0yb","properties":{"formattedCitation":"[7]","plainCitation":"[7]"},"citationItems":[{"id":1585,"uris":["http://zotero.org/groups/753033/items/W2SJHZ86"],"uri":["http://zotero.org/groups/753033/items/W2SJHZ86"],"itemData":{"id":1585,"type":"webpage","title":"Distributed Logging for Transaction Processing","URL":"http://www.cs.tufts.edu/~nr/cs257/archive/alfred-spector/spector85sigmod.pdf","accessed":{"date-parts":[["2016",12,17]]}}}],"schema":"https://github.com/citation-style-language/schema/raw/master/csl-citation.json"} </w:instrText>
+      </w:r>
+      <w:r>
+        <w:rPr>
+          <w:lang w:val="de-DE"/>
+        </w:rPr>
+        <w:fldChar w:fldCharType="separate"/>
+      </w:r>
+      <w:r>
+        <w:rPr>
+          <w:lang w:val="de-DE"/>
+        </w:rPr>
+        <w:t>[7]</w:t>
+      </w:r>
+      <w:r>
+        <w:rPr>
+          <w:lang w:val="de-DE"/>
+        </w:rPr>
+        <w:fldChar w:fldCharType="end"/>
+      </w:r>
+      <w:r>
+        <w:rPr>
+          <w:lang w:val="de-DE"/>
+        </w:rPr>
+        <w:t>.</w:t>
+      </w:r>
+    </w:p>
+    <w:p>
+      <w:pPr>
+        <w:ind w:firstLine="202"/>
+        <w:jc w:val="both"/>
+        <w:rPr>
+          <w:lang w:val="de-DE"/>
+        </w:rPr>
+      </w:pPr>
+      <w:r>
+        <w:rPr>
+          <w:lang w:val="de-DE"/>
+        </w:rPr>
+        <w:t xml:space="preserve">Eine weitere Herausforderung stellt der nebenläufige Zugriff auf verteilte Objekte dar. Der </w:t>
+      </w:r>
+      <w:r>
+        <w:rPr>
+          <w:lang w:val="de-DE"/>
+        </w:rPr>
+        <w:t xml:space="preserve">schreibende </w:t>
+      </w:r>
+      <w:r>
+        <w:rPr>
+          <w:lang w:val="de-DE"/>
+        </w:rPr>
+        <w:t xml:space="preserve">Zugriff muss dabei </w:t>
+      </w:r>
+      <w:r>
+        <w:rPr>
+          <w:lang w:val="de-DE"/>
+        </w:rPr>
+        <w:t>synchronisiert</w:t>
+      </w:r>
+      <w:r>
+        <w:rPr>
+          <w:lang w:val="de-DE"/>
+        </w:rPr>
+        <w:t xml:space="preserve"> erfolgen, </w:t>
+      </w:r>
+      <w:r>
+        <w:rPr>
+          <w:lang w:val="de-DE"/>
+        </w:rPr>
+        <w:t xml:space="preserve">so dass das </w:t>
+      </w:r>
+      <w:r>
+        <w:rPr>
+          <w:lang w:val="de-DE"/>
+        </w:rPr>
+        <w:t xml:space="preserve">Objekt zu </w:t>
+      </w:r>
+      <w:r>
+        <w:rPr>
+          <w:lang w:val="de-DE"/>
+        </w:rPr>
+        <w:t>jedem</w:t>
+      </w:r>
+      <w:r>
+        <w:rPr>
+          <w:lang w:val="de-DE"/>
+        </w:rPr>
+        <w:t xml:space="preserve"> Zeitpunkt nur durch einen Akteur bearbeitet werden </w:t>
+      </w:r>
+      <w:r>
+        <w:rPr>
+          <w:lang w:val="de-DE"/>
+        </w:rPr>
+        <w:t xml:space="preserve">kann. Auf diese Weise können </w:t>
+      </w:r>
+      <w:r>
+        <w:rPr>
+          <w:lang w:val="de-DE"/>
+        </w:rPr>
+        <w:t>Fehlersituationen w</w:t>
+      </w:r>
+      <w:r>
+        <w:rPr>
+          <w:lang w:val="de-DE"/>
+        </w:rPr>
+        <w:t xml:space="preserve">ie lost-update </w:t>
+      </w:r>
+      <w:r>
+        <w:rPr>
+          <w:lang w:val="de-DE"/>
+        </w:rPr>
+        <w:t>vermie</w:t>
+      </w:r>
+      <w:r>
+        <w:rPr>
+          <w:lang w:val="de-DE"/>
+        </w:rPr>
+        <w:t>den</w:t>
+      </w:r>
+      <w:r>
+        <w:rPr>
+          <w:lang w:val="de-DE"/>
+        </w:rPr>
+        <w:t xml:space="preserve"> </w:t>
+      </w:r>
+      <w:r>
+        <w:rPr>
+          <w:lang w:val="de-DE"/>
+        </w:rPr>
+        <w:t xml:space="preserve">werden </w:t>
+      </w:r>
+      <w:r>
+        <w:rPr>
+          <w:lang w:val="de-DE"/>
+        </w:rPr>
+        <w:fldChar w:fldCharType="begin"/>
+      </w:r>
+      <w:r>
+        <w:rPr>
+          <w:lang w:val="de-DE"/>
+        </w:rPr>
+        <w:instrText xml:space="preserve"> ADDIN ZOTERO_ITEM CSL_CITATION {"citationID":"z0BKaA90","properties":{"formattedCitation":"[1]","plainCitation":"[1]"},"citationItems":[{"id":808,"uris":["http://zotero.org/groups/753033/items/UZFZP2X4"],"uri":["http://zotero.org/groups/753033/items/UZFZP2X4"],"itemData":{"id":808,"type":"book","title":"Verteilte Systeme","collection-title":"eXamen.press","publisher":"Springer Berlin Heidelberg","publisher-place":"Berlin, Heidelberg","source":"CrossRef","event-place":"Berlin, Heidelberg","URL":"http://link.springer.com/10.1007/978-3-642-25796-4","ISBN":"978-3-642-25795-7","author":[{"family":"Schill","given":"Alexander"},{"family":"Springer","given":"Thomas"}],"issued":{"date-parts":[["2012"]]},"accessed":{"date-parts":[["2016",11,29]]}}}],"schema":"https://github.com/citation-style-language/schema/raw/master/csl-citation.json"} </w:instrText>
+      </w:r>
+      <w:r>
+        <w:rPr>
+          <w:lang w:val="de-DE"/>
+        </w:rPr>
+        <w:fldChar w:fldCharType="separate"/>
+      </w:r>
+      <w:r>
+        <w:rPr>
+          <w:lang w:val="de-DE"/>
+        </w:rPr>
+        <w:t>[1]</w:t>
+      </w:r>
+      <w:r>
+        <w:rPr>
+          <w:lang w:val="de-DE"/>
+        </w:rPr>
+        <w:fldChar w:fldCharType="end"/>
+      </w:r>
+      <w:r>
+        <w:rPr>
+          <w:lang w:val="de-DE"/>
+        </w:rPr>
+        <w:t>.</w:t>
+      </w:r>
+    </w:p>
+    <w:p>
+      <w:pPr>
+        <w:jc w:val="both"/>
+        <w:rPr>
+          <w:lang w:val="de-DE"/>
+        </w:rPr>
+      </w:pPr>
+    </w:p>
+    <w:p>
+      <w:pPr>
+        <w:pStyle w:val="berschrift1"/>
+        <w:jc w:val="both"/>
+        <w:rPr>
+          <w:lang w:val="de-DE"/>
+        </w:rPr>
+      </w:pPr>
+      <w:r>
+        <w:rPr>
+          <w:lang w:val="de-DE"/>
+        </w:rPr>
+        <w:t>Konzeption der</w:t>
+      </w:r>
+      <w:r>
+        <w:rPr>
+          <w:lang w:val="de-DE"/>
+        </w:rPr>
+        <w:t xml:space="preserve"> verteilten Chatanwendung</w:t>
+      </w:r>
+    </w:p>
+    <w:p>
+      <w:pPr>
+        <w:pStyle w:val="Text"/>
+        <w:rPr>
+          <w:lang w:val="de-DE"/>
+        </w:rPr>
+      </w:pPr>
+      <w:r>
+        <w:rPr>
+          <w:lang w:val="de-DE"/>
+        </w:rPr>
+        <w:t xml:space="preserve">Ausgehend von der zu Beginn bereitgestellten Chatanwendung gilt </w:t>
+      </w:r>
+      <w:r>
+        <w:rPr>
+          <w:lang w:val="de-DE"/>
+        </w:rPr>
+        <w:t xml:space="preserve">es, </w:t>
+      </w:r>
+      <w:r>
+        <w:rPr>
+          <w:lang w:val="de-DE"/>
+        </w:rPr>
+        <w:t>eine für ein verteiltes System optimierte Anwendung zu erstellen.</w:t>
+      </w:r>
+      <w:r>
+        <w:rPr>
+          <w:lang w:val="de-DE"/>
+        </w:rPr>
+        <w:t xml:space="preserve"> Durch diese Änderung der Anforderungen, </w:t>
+      </w:r>
+      <w:r>
+        <w:rPr>
+          <w:lang w:val="de-DE"/>
+        </w:rPr>
+        <w:t>ist</w:t>
+      </w:r>
+      <w:r>
+        <w:rPr>
+          <w:lang w:val="de-DE"/>
+        </w:rPr>
+        <w:t xml:space="preserve"> die bisherige monolithische Struktur </w:t>
+      </w:r>
+      <w:r>
+        <w:rPr>
+          <w:lang w:val="de-DE"/>
+        </w:rPr>
+        <w:t>der Chatanwendung weitestgehend ungeeignet</w:t>
+      </w:r>
+      <w:r>
+        <w:rPr>
+          <w:lang w:val="de-DE"/>
+        </w:rPr>
+        <w:t xml:space="preserve">. </w:t>
+      </w:r>
+      <w:r>
+        <w:rPr>
+          <w:lang w:val="de-DE"/>
+        </w:rPr>
+        <w:t xml:space="preserve">Dies </w:t>
+      </w:r>
+      <w:r>
+        <w:rPr>
+          <w:lang w:val="de-DE"/>
+        </w:rPr>
+        <w:t>ist</w:t>
+      </w:r>
+      <w:r>
+        <w:rPr>
+          <w:lang w:val="de-DE"/>
+        </w:rPr>
+        <w:t xml:space="preserve"> nicht nur der Tatsache geschuldet, dass die </w:t>
+      </w:r>
+      <w:r>
+        <w:rPr>
+          <w:lang w:val="de-DE"/>
+        </w:rPr>
+        <w:t>zu ändernde Chatanwendung</w:t>
+      </w:r>
+      <w:r>
+        <w:rPr>
+          <w:lang w:val="de-DE"/>
+        </w:rPr>
+        <w:t xml:space="preserve"> Server, Client und Benchmark</w:t>
+      </w:r>
+      <w:r>
+        <w:rPr>
+          <w:lang w:val="de-DE"/>
+        </w:rPr>
+        <w:t>ing</w:t>
+      </w:r>
+      <w:r>
+        <w:rPr>
+          <w:lang w:val="de-DE"/>
+        </w:rPr>
+        <w:t>-C</w:t>
+      </w:r>
+      <w:r>
+        <w:rPr>
+          <w:lang w:val="de-DE"/>
+        </w:rPr>
+        <w:t xml:space="preserve">lient in einer einzigen </w:t>
+      </w:r>
+      <w:r>
+        <w:rPr>
+          <w:lang w:val="de-DE"/>
+        </w:rPr>
+        <w:t>Komponente</w:t>
+      </w:r>
+      <w:r>
+        <w:rPr>
+          <w:lang w:val="de-DE"/>
+        </w:rPr>
+        <w:t xml:space="preserve"> abgebildet. Die Komponenten </w:t>
+      </w:r>
+      <w:r>
+        <w:rPr>
+          <w:lang w:val="de-DE"/>
+        </w:rPr>
+        <w:t>der zu ändernden Chatanwendung sind</w:t>
+      </w:r>
+      <w:r>
+        <w:rPr>
+          <w:lang w:val="de-DE"/>
+        </w:rPr>
+        <w:t xml:space="preserve"> zum Teil durch </w:t>
+      </w:r>
+      <w:r>
+        <w:rPr>
+          <w:lang w:val="de-DE"/>
+        </w:rPr>
+        <w:t xml:space="preserve">direkte </w:t>
+      </w:r>
+      <w:r>
+        <w:rPr>
+          <w:lang w:val="de-DE"/>
+        </w:rPr>
+        <w:t>Abhängigkeiten an unterschiedlichen Stellen miteinander gekoppelt. Außerdem wurden einzelne SOLID-Prinzipien</w:t>
+      </w:r>
+      <w:r>
+        <w:rPr>
+          <w:rStyle w:val="Funotenzeichen"/>
+          <w:lang w:val="de-DE"/>
+        </w:rPr>
+        <w:footnoteReference w:id="2"/>
+      </w:r>
+      <w:r>
+        <w:rPr>
+          <w:lang w:val="de-DE"/>
+        </w:rPr>
+        <w:t xml:space="preserve"> </w:t>
+      </w:r>
+      <w:r>
+        <w:rPr>
+          <w:lang w:val="de-DE"/>
+        </w:rPr>
+        <w:t xml:space="preserve">verletzt, </w:t>
+      </w:r>
+      <w:r>
+        <w:rPr>
+          <w:lang w:val="de-DE"/>
+        </w:rPr>
+        <w:t>wodurch</w:t>
+      </w:r>
+      <w:r>
+        <w:rPr>
+          <w:lang w:val="de-DE"/>
+        </w:rPr>
+        <w:t xml:space="preserve"> zunächst ein grundlegendes Refactoring durchgeführt und im Zuge dessen die Architektur neu überdacht werden musste.</w:t>
+      </w:r>
+      <w:r>
+        <w:rPr>
+          <w:lang w:val="de-DE"/>
+        </w:rPr>
+        <w:t xml:space="preserve"> Im N</w:t>
+      </w:r>
+      <w:r>
+        <w:rPr>
+          <w:lang w:val="de-DE"/>
+        </w:rPr>
+        <w:t xml:space="preserve">achfolgenden ist daher ein technisches Konzept für die veränderte Umgebung und die grundlegende Architektur für die </w:t>
+      </w:r>
+      <w:r>
+        <w:rPr>
+          <w:lang w:val="de-DE"/>
+        </w:rPr>
+        <w:lastRenderedPageBreak/>
+        <w:t>beiliegende Chatanwendung beschrieben.</w:t>
+      </w:r>
+    </w:p>
+    <w:p>
+      <w:pPr>
+        <w:pStyle w:val="Text"/>
+        <w:rPr>
+          <w:lang w:val="de-DE"/>
+        </w:rPr>
+      </w:pPr>
+      <w:r>
+        <w:rPr>
+          <w:lang w:val="de-DE"/>
+        </w:rPr>
+        <w:t xml:space="preserve">Zunächst gilt es allerdings die neuen, zum Ziel gesetzten fachlichen Anforderungen noch einmal zusammenzufassen. </w:t>
+      </w:r>
+    </w:p>
+    <w:p>
+      <w:pPr>
+        <w:pStyle w:val="berschrift2"/>
+        <w:jc w:val="both"/>
+        <w:rPr>
+          <w:lang w:val="de-DE"/>
+        </w:rPr>
+      </w:pPr>
+      <w:r>
+        <w:rPr>
+          <w:lang w:val="de-DE"/>
+        </w:rPr>
+        <w:t xml:space="preserve">Fachliche </w:t>
+      </w:r>
+      <w:r>
+        <w:rPr>
+          <w:lang w:val="de-DE"/>
+        </w:rPr>
+        <w:t>Anforderungsbeschreibung</w:t>
+      </w:r>
+    </w:p>
+    <w:p>
+      <w:pPr>
         <w:ind w:firstLine="144"/>
         <w:jc w:val="both"/>
         <w:rPr>
@@ -1761,25 +2712,97 @@
         <w:rPr>
           <w:lang w:val="de-DE"/>
         </w:rPr>
-        <w:t>Für den Einsatz von JMS wird ein JMS-Provider benötigt, der die genannten JMS-Destinations verwaltet. Als Beispiel für einen JMS-Provider k</w:t>
-      </w:r>
-      <w:r>
-        <w:rPr>
-          <w:lang w:val="de-DE"/>
-        </w:rPr>
-        <w:t>ö</w:t>
-      </w:r>
-      <w:r>
-        <w:rPr>
-          <w:lang w:val="de-DE"/>
-        </w:rPr>
-        <w:t>nn</w:t>
-      </w:r>
-      <w:r>
-        <w:rPr>
-          <w:lang w:val="de-DE"/>
-        </w:rPr>
-        <w:t>en</w:t>
+        <w:t>Die v</w:t>
+      </w:r>
+      <w:r>
+        <w:rPr>
+          <w:lang w:val="de-DE"/>
+        </w:rPr>
+        <w:t xml:space="preserve">erteilte Chatanwendung muss mehreren </w:t>
+      </w:r>
+      <w:r>
+        <w:rPr>
+          <w:lang w:val="de-DE"/>
+        </w:rPr>
+        <w:t>Anwender</w:t>
+      </w:r>
+      <w:r>
+        <w:rPr>
+          <w:lang w:val="de-DE"/>
+        </w:rPr>
+        <w:t>n</w:t>
+      </w:r>
+      <w:r>
+        <w:rPr>
+          <w:lang w:val="de-DE"/>
+        </w:rPr>
+        <w:t xml:space="preserve"> die Möglichkeit bieten, Nachrichten an eine Gruppe angemeldeter Benutzer zu versenden und Nachrichten anderer Benutzer zu empfan</w:t>
+      </w:r>
+      <w:r>
+        <w:rPr>
+          <w:lang w:val="de-DE"/>
+        </w:rPr>
+        <w:t>gen. Demnach sind zusätzlich zu dem</w:t>
+      </w:r>
+      <w:r>
+        <w:rPr>
+          <w:lang w:val="de-DE"/>
+        </w:rPr>
+        <w:t xml:space="preserve"> Senden und Empfangen von Nachrichten ein Logi</w:t>
+      </w:r>
+      <w:r>
+        <w:rPr>
+          <w:lang w:val="de-DE"/>
+        </w:rPr>
+        <w:t>n</w:t>
+      </w:r>
+      <w:r>
+        <w:rPr>
+          <w:lang w:val="de-DE"/>
+        </w:rPr>
+        <w:t>-</w:t>
+      </w:r>
+      <w:r>
+        <w:rPr>
+          <w:lang w:val="de-DE"/>
+        </w:rPr>
+        <w:t xml:space="preserve"> und Logout</w:t>
+      </w:r>
+      <w:r>
+        <w:rPr>
+          <w:lang w:val="de-DE"/>
+        </w:rPr>
+        <w:t>-Mechanismus</w:t>
+      </w:r>
+      <w:r>
+        <w:rPr>
+          <w:lang w:val="de-DE"/>
+        </w:rPr>
+        <w:t xml:space="preserve"> zu implementieren.</w:t>
+      </w:r>
+      <w:r>
+        <w:rPr>
+          <w:lang w:val="de-DE"/>
+        </w:rPr>
+        <w:t xml:space="preserve"> Der Ablauf ist </w:t>
+      </w:r>
+      <w:r>
+        <w:rPr>
+          <w:lang w:val="de-DE"/>
+        </w:rPr>
+        <w:t>durch d</w:t>
+      </w:r>
+      <w:r>
+        <w:rPr>
+          <w:lang w:val="de-DE"/>
+        </w:rPr>
+        <w:t>as Modell</w:t>
+      </w:r>
+      <w:r>
+        <w:rPr>
+          <w:lang w:val="de-DE"/>
+        </w:rPr>
+        <w:t xml:space="preserve"> in Anhang</w:t>
       </w:r>
       <w:r>
         <w:rPr>
@@ -1791,7 +2814,36 @@
         <w:rPr>
           <w:lang w:val="de-DE"/>
         </w:rPr>
-        <w:t>HornetMQ und ActiveMQ angeführt werden</w:t>
+        <w:fldChar w:fldCharType="begin"/>
+      </w:r>
+      <w:r>
+        <w:rPr>
+          <w:lang w:val="de-DE"/>
+        </w:rPr>
+        <w:instrText xml:space="preserve"> REF _Ref470269804 \r \h </w:instrText>
+      </w:r>
+      <w:r>
+        <w:rPr>
+          <w:lang w:val="de-DE"/>
+        </w:rPr>
+      </w:r>
+      <w:r>
+        <w:rPr>
+          <w:lang w:val="de-DE"/>
+        </w:rPr>
+        <w:fldChar w:fldCharType="separate"/>
+      </w:r>
+      <w:r>
+        <w:rPr>
+          <w:lang w:val="de-DE"/>
+        </w:rPr>
+        <w:t>X.F</w:t>
+      </w:r>
+      <w:r>
+        <w:rPr>
+          <w:lang w:val="de-DE"/>
+        </w:rPr>
+        <w:fldChar w:fldCharType="end"/>
       </w:r>
       <w:r>
         <w:rPr>
@@ -1803,152 +2855,7 @@
         <w:rPr>
           <w:lang w:val="de-DE"/>
         </w:rPr>
-        <w:fldChar w:fldCharType="begin"/>
-      </w:r>
-      <w:r>
-        <w:rPr>
-          <w:lang w:val="de-DE"/>
-        </w:rPr>
-        <w:instrText xml:space="preserve"> ADDIN ZOTERO_ITEM CSL_CITATION {"citationID":"tc818h15u","properties":{"formattedCitation":"[3]","plainCitation":"[3]"},"citationItems":[{"id":1643,"uris":["http://zotero.org/groups/753033/items/JXTZFFSJ"],"uri":["http://zotero.org/groups/753033/items/JXTZFFSJ"],"itemData":{"id":1643,"type":"book","title":"The Java Message Service Specification","publisher":"Java Specification Request","author":[{"family":"Hapner","given":"Mark"},{"family":"Burridge","given":"Rich"},{"family":"Sharma","given":"Rahul"},{"family":"Fialli","given":"Joseph"},{"family":"Stout","given":"Kate"},{"family":"Deakin","given":"Nigel"}],"issued":{"date-parts":[["2013"]]},"accessed":{"date-parts":[["2016",12,22]]}}}],"schema":"https://github.com/citation-style-language/schema/raw/master/csl-citation.json"} </w:instrText>
-      </w:r>
-      <w:r>
-        <w:rPr>
-          <w:lang w:val="de-DE"/>
-        </w:rPr>
-        <w:fldChar w:fldCharType="separate"/>
-      </w:r>
-      <w:r>
-        <w:rPr>
-          <w:lang w:val="de-DE"/>
-        </w:rPr>
-        <w:t>[3]</w:t>
-      </w:r>
-      <w:r>
-        <w:rPr>
-          <w:lang w:val="de-DE"/>
-        </w:rPr>
-        <w:fldChar w:fldCharType="end"/>
-      </w:r>
-      <w:r>
-        <w:rPr>
-          <w:lang w:val="de-DE"/>
-        </w:rPr>
-        <w:t xml:space="preserve">. </w:t>
-      </w:r>
-      <w:r>
-        <w:rPr>
-          <w:highlight w:val="red"/>
-          <w:lang w:val="de-DE"/>
-        </w:rPr>
-        <w:t xml:space="preserve">Dabei stellt der Provider wie z.B. die MOM in </w:t>
-      </w:r>
-      <w:r>
-        <w:rPr>
-          <w:highlight w:val="red"/>
-          <w:lang w:val="de-DE"/>
-        </w:rPr>
-        <w:fldChar w:fldCharType="begin"/>
-      </w:r>
-      <w:r>
-        <w:rPr>
-          <w:highlight w:val="red"/>
-          <w:lang w:val="de-DE"/>
-        </w:rPr>
-        <w:instrText xml:space="preserve"> REF _Ref469748567 \h  \* MERGEFORMAT </w:instrText>
-      </w:r>
-      <w:r>
-        <w:rPr>
-          <w:highlight w:val="red"/>
-          <w:lang w:val="de-DE"/>
-        </w:rPr>
-      </w:r>
-      <w:r>
-        <w:rPr>
-          <w:highlight w:val="red"/>
-          <w:lang w:val="de-DE"/>
-        </w:rPr>
-        <w:fldChar w:fldCharType="separate"/>
-      </w:r>
-      <w:r>
-        <w:rPr>
-          <w:highlight w:val="red"/>
-          <w:lang w:val="de-DE"/>
-        </w:rPr>
-        <w:t>Abbildung 1</w:t>
-      </w:r>
-      <w:r>
-        <w:rPr>
-          <w:highlight w:val="red"/>
-          <w:lang w:val="de-DE"/>
-        </w:rPr>
-        <w:fldChar w:fldCharType="end"/>
-      </w:r>
-      <w:r>
-        <w:rPr>
-          <w:highlight w:val="red"/>
-          <w:lang w:val="de-DE"/>
-        </w:rPr>
-        <w:t xml:space="preserve"> sicher, dass die verschiedenen Nutzer voneinander</w:t>
-      </w:r>
-      <w:r>
-        <w:rPr>
-          <w:lang w:val="de-DE"/>
-        </w:rPr>
-        <w:t xml:space="preserve"> getrennt sind und nicht direkt </w:t>
-      </w:r>
-      <w:r>
-        <w:rPr>
-          <w:lang w:val="de-DE"/>
-        </w:rPr>
-        <w:t>mit</w:t>
-      </w:r>
-      <w:r>
-        <w:rPr>
-          <w:lang w:val="de-DE"/>
-        </w:rPr>
-        <w:t>einander kommunizieren können. Dabei entsteht eine Entkopplung, die es ermöglicht</w:t>
-      </w:r>
-      <w:r>
-        <w:rPr>
-          <w:lang w:val="de-DE"/>
-        </w:rPr>
-        <w:t>,</w:t>
-      </w:r>
-      <w:r>
-        <w:rPr>
-          <w:lang w:val="de-DE"/>
-        </w:rPr>
-        <w:t xml:space="preserve"> verschiedene Komponenten mittels JMS einzubinden oder komplikationsfrei auszutauschen </w:t>
-      </w:r>
-      <w:r>
-        <w:rPr>
-          <w:lang w:val="de-DE"/>
-        </w:rPr>
-        <w:fldChar w:fldCharType="begin"/>
-      </w:r>
-      <w:r>
-        <w:rPr>
-          <w:lang w:val="de-DE"/>
-        </w:rPr>
-        <w:instrText xml:space="preserve"> ADDIN ZOTERO_ITEM CSL_CITATION {"citationID":"2eevf0ce6j","properties":{"formattedCitation":"[4]","plainCitation":"[4]"},"citationItems":[{"id":3045,"uris":["http://zotero.org/groups/753033/items/F5TFKG3X"],"uri":["http://zotero.org/groups/753033/items/F5TFKG3X"],"itemData":{"id":3045,"type":"book","title":"Masterkurs Verteilte betriebliche Informationssysteme - Prinzipien, Architekturen und Technologien","publisher":"VIEWEG+ TEUBNER","edition":"1","author":[{"family":"Mandl","given":"Peter"}],"issued":{"date-parts":[["2009"]]}}}],"schema":"https://github.com/citation-style-language/schema/raw/master/csl-citation.json"} </w:instrText>
-      </w:r>
-      <w:r>
-        <w:rPr>
-          <w:lang w:val="de-DE"/>
-        </w:rPr>
-        <w:fldChar w:fldCharType="separate"/>
-      </w:r>
-      <w:r>
-        <w:rPr>
-          <w:lang w:val="de-DE"/>
-        </w:rPr>
-        <w:t>[4]</w:t>
-      </w:r>
-      <w:r>
-        <w:rPr>
-          <w:lang w:val="de-DE"/>
-        </w:rPr>
-        <w:fldChar w:fldCharType="end"/>
+        <w:t>detailliert beschrieben</w:t>
       </w:r>
       <w:r>
         <w:rPr>
@@ -1956,10 +2863,74 @@
         </w:rPr>
         <w:t>.</w:t>
       </w:r>
-    </w:p>
-    <w:p>
-      <w:pPr>
+      <w:r>
+        <w:rPr>
+          <w:lang w:val="de-DE"/>
+        </w:rPr>
+        <w:t xml:space="preserve"> </w:t>
+      </w:r>
+      <w:r>
+        <w:rPr>
+          <w:lang w:val="de-DE"/>
+        </w:rPr>
+        <w:t xml:space="preserve">Dabei soll die Performance der Chatanwendung mithilfe eines Benchmarking-Clients unter Berücksichtigung verschiedener Metriken </w:t>
+      </w:r>
+      <w:r>
+        <w:rPr>
+          <w:lang w:val="de-DE"/>
+        </w:rPr>
+        <w:t>getestet</w:t>
+      </w:r>
+      <w:r>
+        <w:rPr>
+          <w:lang w:val="de-DE"/>
+        </w:rPr>
+        <w:t xml:space="preserve"> werden können.</w:t>
+      </w:r>
+      <w:r>
+        <w:rPr>
+          <w:lang w:val="de-DE"/>
+        </w:rPr>
+        <w:t xml:space="preserve"> </w:t>
+      </w:r>
+      <w:r>
+        <w:rPr>
+          <w:lang w:val="de-DE"/>
+        </w:rPr>
+        <w:t>Über die reine Chat-Funktionalität hinaus sollen verschiedene Informationen bezüglich der versendeten Nachrichten in zwei Datenbanken persistiert werden. Sollte das Persistieren nicht vol</w:t>
+      </w:r>
+      <w:r>
+        <w:rPr>
+          <w:lang w:val="de-DE"/>
+        </w:rPr>
+        <w:t>lständig erfolgen</w:t>
+      </w:r>
+      <w:r>
+        <w:rPr>
+          <w:lang w:val="de-DE"/>
+        </w:rPr>
+        <w:t xml:space="preserve"> ist ein Rollback durchzuführen.</w:t>
+      </w:r>
+    </w:p>
+    <w:p>
+      <w:pPr>
+        <w:ind w:firstLine="144"/>
         <w:jc w:val="both"/>
+        <w:rPr>
+          <w:lang w:val="de-DE"/>
+        </w:rPr>
+      </w:pPr>
+      <w:r>
+        <w:rPr>
+          <w:lang w:val="de-DE"/>
+        </w:rPr>
+        <w:t>Auf die in der Datenbank persistierten Daten soll unter Verwendung einer Administrations-Oberfläche zugegriffen werden können.</w:t>
+      </w:r>
+    </w:p>
+    <w:p>
+      <w:pPr>
+        <w:pStyle w:val="Text"/>
+        <w:ind w:firstLine="0"/>
         <w:rPr>
           <w:lang w:val="de-DE"/>
         </w:rPr>
@@ -1977,7 +2948,272 @@
         <w:rPr>
           <w:lang w:val="de-DE"/>
         </w:rPr>
-        <w:t>Transaktionen in verteilten Systemen</w:t>
+        <w:t xml:space="preserve">Architektur aus der </w:t>
+      </w:r>
+      <w:r>
+        <w:rPr>
+          <w:lang w:val="de-DE"/>
+        </w:rPr>
+        <w:t>Komponentensicht</w:t>
+      </w:r>
+      <w:r>
+        <w:rPr>
+          <w:lang w:val="de-DE"/>
+        </w:rPr>
+        <w:t xml:space="preserve"> </w:t>
+      </w:r>
+      <w:r>
+        <w:rPr>
+          <w:rStyle w:val="Funotenzeichen"/>
+          <w:lang w:val="de-DE"/>
+        </w:rPr>
+        <w:footnoteReference w:id="3"/>
+      </w:r>
+    </w:p>
+    <w:p>
+      <w:pPr>
+        <w:ind w:firstLine="144"/>
+        <w:jc w:val="both"/>
+        <w:rPr>
+          <w:lang w:val="de-DE"/>
+        </w:rPr>
+      </w:pPr>
+      <w:r>
+        <w:rPr>
+          <w:lang w:val="de-DE"/>
+        </w:rPr>
+        <w:t xml:space="preserve">Ausgehend von den Anwendungsszenarien wurde die Architektur der Chatanwendung überdacht und neu entwickelt. </w:t>
+      </w:r>
+      <w:r>
+        <w:rPr>
+          <w:lang w:val="de-DE"/>
+        </w:rPr>
+        <w:t>Zur Veranschaulichung</w:t>
+      </w:r>
+      <w:r>
+        <w:rPr>
+          <w:lang w:val="de-DE"/>
+        </w:rPr>
+        <w:t xml:space="preserve"> sind im Anhang</w:t>
+      </w:r>
+      <w:r>
+        <w:rPr>
+          <w:lang w:val="de-DE"/>
+        </w:rPr>
+        <w:t xml:space="preserve"> </w:t>
+      </w:r>
+      <w:r>
+        <w:rPr>
+          <w:lang w:val="de-DE"/>
+        </w:rPr>
+        <w:fldChar w:fldCharType="begin"/>
+      </w:r>
+      <w:r>
+        <w:rPr>
+          <w:lang w:val="de-DE"/>
+        </w:rPr>
+        <w:instrText xml:space="preserve"> REF _Ref469407729 \r \h </w:instrText>
+      </w:r>
+      <w:r>
+        <w:rPr>
+          <w:lang w:val="de-DE"/>
+        </w:rPr>
+      </w:r>
+      <w:r>
+        <w:rPr>
+          <w:lang w:val="de-DE"/>
+        </w:rPr>
+        <w:fldChar w:fldCharType="separate"/>
+      </w:r>
+      <w:r>
+        <w:rPr>
+          <w:lang w:val="de-DE"/>
+        </w:rPr>
+        <w:t>X.A</w:t>
+      </w:r>
+      <w:r>
+        <w:rPr>
+          <w:lang w:val="de-DE"/>
+        </w:rPr>
+        <w:fldChar w:fldCharType="end"/>
+      </w:r>
+      <w:r>
+        <w:rPr>
+          <w:lang w:val="de-DE"/>
+        </w:rPr>
+        <w:t xml:space="preserve"> </w:t>
+      </w:r>
+      <w:r>
+        <w:rPr>
+          <w:lang w:val="de-DE"/>
+        </w:rPr>
+        <w:t>entsprechende Komponentendia</w:t>
+      </w:r>
+      <w:r>
+        <w:rPr>
+          <w:lang w:val="de-DE"/>
+        </w:rPr>
+        <w:t>gramme der anfänglichen und der im Zuge dieser Arbeit</w:t>
+      </w:r>
+      <w:r>
+        <w:rPr>
+          <w:lang w:val="de-DE"/>
+        </w:rPr>
+        <w:t xml:space="preserve"> neu entwickelten Anwendung gegenübergestellt. Diese sollen den groben Aufbau und die </w:t>
+      </w:r>
+      <w:r>
+        <w:rPr>
+          <w:lang w:val="de-DE"/>
+        </w:rPr>
+        <w:t xml:space="preserve">vorgenommenen </w:t>
+      </w:r>
+      <w:r>
+        <w:rPr>
+          <w:lang w:val="de-DE"/>
+        </w:rPr>
+        <w:t>Veränderungen aufzeigen. Grundsätzlich ist das alte Projekt</w:t>
+      </w:r>
+      <w:r>
+        <w:rPr>
+          <w:lang w:val="de-DE"/>
+        </w:rPr>
+        <w:t>, das als Ausgangspunkt diente,</w:t>
+      </w:r>
+      <w:r>
+        <w:rPr>
+          <w:lang w:val="de-DE"/>
+        </w:rPr>
+        <w:t xml:space="preserve"> als eine </w:t>
+      </w:r>
+      <w:r>
+        <w:rPr>
+          <w:lang w:val="de-DE"/>
+        </w:rPr>
+        <w:t>monolithische</w:t>
+      </w:r>
+      <w:r>
+        <w:rPr>
+          <w:lang w:val="de-DE"/>
+        </w:rPr>
+        <w:t xml:space="preserve"> Java-Anwendung zu sehen, während die Weiterentwicklung auf </w:t>
+      </w:r>
+      <w:r>
+        <w:rPr>
+          <w:lang w:val="de-DE"/>
+        </w:rPr>
+        <w:t xml:space="preserve">modulare </w:t>
+      </w:r>
+      <w:r>
+        <w:rPr>
+          <w:lang w:val="de-DE"/>
+        </w:rPr>
+        <w:t xml:space="preserve">Apache Maven Projekte aufbaut. Jede Komponente aus </w:t>
+      </w:r>
+      <w:r>
+        <w:rPr>
+          <w:lang w:val="de-DE"/>
+        </w:rPr>
+        <w:fldChar w:fldCharType="begin"/>
+      </w:r>
+      <w:r>
+        <w:rPr>
+          <w:lang w:val="de-DE"/>
+        </w:rPr>
+        <w:instrText xml:space="preserve"> REF _Ref469407765 \h </w:instrText>
+      </w:r>
+      <w:r>
+        <w:rPr>
+          <w:lang w:val="de-DE"/>
+        </w:rPr>
+        <w:instrText xml:space="preserve"> \* MERGEFORMAT </w:instrText>
+      </w:r>
+      <w:r>
+        <w:rPr>
+          <w:lang w:val="de-DE"/>
+        </w:rPr>
+      </w:r>
+      <w:r>
+        <w:rPr>
+          <w:lang w:val="de-DE"/>
+        </w:rPr>
+        <w:fldChar w:fldCharType="separate"/>
+      </w:r>
+      <w:r>
+        <w:rPr>
+          <w:lang w:val="de-DE"/>
+        </w:rPr>
+        <w:t>Abbildung 16</w:t>
+      </w:r>
+      <w:r>
+        <w:rPr>
+          <w:lang w:val="de-DE"/>
+        </w:rPr>
+        <w:fldChar w:fldCharType="end"/>
+      </w:r>
+      <w:r>
+        <w:rPr>
+          <w:lang w:val="de-DE"/>
+        </w:rPr>
+        <w:t xml:space="preserve"> </w:t>
+      </w:r>
+      <w:r>
+        <w:rPr>
+          <w:lang w:val="de-DE"/>
+        </w:rPr>
+        <w:t>stellt hierbei ein eigenes Maven-Projekt dar, das Abhängigkeiten zu anderen Projekten besitzt</w:t>
+      </w:r>
+      <w:r>
+        <w:rPr>
+          <w:lang w:val="de-DE"/>
+        </w:rPr>
+        <w:t xml:space="preserve"> bzw. diese als JAR-Dateien heranzieht</w:t>
+      </w:r>
+      <w:r>
+        <w:rPr>
+          <w:lang w:val="de-DE"/>
+        </w:rPr>
+        <w:t>. Diese Abhängigkeiten</w:t>
+      </w:r>
+      <w:r>
+        <w:rPr>
+          <w:lang w:val="de-DE"/>
+        </w:rPr>
+        <w:t xml:space="preserve"> </w:t>
+      </w:r>
+      <w:r>
+        <w:rPr>
+          <w:lang w:val="de-DE"/>
+        </w:rPr>
+        <w:t xml:space="preserve">werden in den nachfolgenden </w:t>
+      </w:r>
+      <w:r>
+        <w:rPr>
+          <w:lang w:val="de-DE"/>
+        </w:rPr>
+        <w:t xml:space="preserve">Komponentenbeschreibungen noch einmal genauer betrachtet. </w:t>
+      </w:r>
+    </w:p>
+    <w:p>
+      <w:pPr>
+        <w:jc w:val="both"/>
+        <w:rPr>
+          <w:lang w:val="de-DE"/>
+        </w:rPr>
+      </w:pPr>
+    </w:p>
+    <w:p>
+      <w:pPr>
+        <w:pStyle w:val="berschrift3"/>
+        <w:jc w:val="both"/>
+        <w:rPr>
+          <w:lang w:val="de-DE"/>
+        </w:rPr>
+      </w:pPr>
+      <w:r>
+        <w:rPr>
+          <w:lang w:val="de-DE"/>
+        </w:rPr>
+        <w:t>Server</w:t>
       </w:r>
     </w:p>
     <w:p>
@@ -1992,7 +3228,49 @@
         <w:rPr>
           <w:lang w:val="de-DE"/>
         </w:rPr>
-        <w:t>Eine Transaktion ist eine zusammengefasste Abfolge von Ereignissen, die alle erfolgreich ausgeführt werden müssen, um ein Ergebnis zu erzielen</w:t>
+        <w:t xml:space="preserve">Die Server-Komponente beinhaltet </w:t>
+      </w:r>
+      <w:r>
+        <w:rPr>
+          <w:lang w:val="de-DE"/>
+        </w:rPr>
+        <w:t xml:space="preserve">nach dem Build </w:t>
+      </w:r>
+      <w:r>
+        <w:rPr>
+          <w:lang w:val="de-DE"/>
+        </w:rPr>
+        <w:t xml:space="preserve">alle </w:t>
+      </w:r>
+      <w:r>
+        <w:rPr>
+          <w:lang w:val="de-DE"/>
+        </w:rPr>
+        <w:t xml:space="preserve">fachlichen </w:t>
+      </w:r>
+      <w:r>
+        <w:rPr>
+          <w:lang w:val="de-DE"/>
+        </w:rPr>
+        <w:t>Funktionen, die für die serverseitige Anwendung notwendig sind. Dabei ist diese auf den</w:t>
+      </w:r>
+      <w:r>
+        <w:rPr>
+          <w:lang w:val="de-DE"/>
+        </w:rPr>
+        <w:t xml:space="preserve"> Anwendungsserver</w:t>
+      </w:r>
+      <w:r>
+        <w:rPr>
+          <w:lang w:val="de-DE"/>
+        </w:rPr>
+        <w:t xml:space="preserve"> Wildfly optimiert und wird als ein</w:t>
+      </w:r>
+      <w:r>
+        <w:rPr>
+          <w:lang w:val="de-DE"/>
+        </w:rPr>
+        <w:t>e</w:t>
       </w:r>
       <w:r>
         <w:rPr>
@@ -2004,67 +3282,31 @@
         <w:rPr>
           <w:lang w:val="de-DE"/>
         </w:rPr>
-        <w:fldChar w:fldCharType="begin"/>
-      </w:r>
-      <w:r>
-        <w:rPr>
-          <w:lang w:val="de-DE"/>
-        </w:rPr>
-        <w:instrText xml:space="preserve"> ADDIN ZOTERO_ITEM CSL_CITATION {"citationID":"PPj6ebHo","properties":{"formattedCitation":"[3]","plainCitation":"[3]"},"citationItems":[{"id":1643,"uris":["http://zotero.org/groups/753033/items/JXTZFFSJ"],"uri":["http://zotero.org/groups/753033/items/JXTZFFSJ"],"itemData":{"id":1643,"type":"book","title":"The Java Message Service Specification","publisher":"Java Specification Request","author":[{"family":"Hapner","given":"Mark"},{"family":"Burridge","given":"Rich"},{"family":"Sharma","given":"Rahul"},{"family":"Fialli","given":"Joseph"},{"family":"Stout","given":"Kate"},{"family":"Deakin","given":"Nigel"}],"issued":{"date-parts":[["2013"]]},"accessed":{"date-parts":[["2016",12,22]]}}}],"schema":"https://github.com/citation-style-language/schema/raw/master/csl-citation.json"} </w:instrText>
-      </w:r>
-      <w:r>
-        <w:rPr>
-          <w:lang w:val="de-DE"/>
-        </w:rPr>
-        <w:fldChar w:fldCharType="separate"/>
-      </w:r>
-      <w:r>
-        <w:rPr>
-          <w:lang w:val="de-DE"/>
-        </w:rPr>
-        <w:t>[3]</w:t>
-      </w:r>
-      <w:r>
-        <w:rPr>
-          <w:lang w:val="de-DE"/>
-        </w:rPr>
-        <w:fldChar w:fldCharType="end"/>
-      </w:r>
-      <w:r>
-        <w:rPr>
-          <w:lang w:val="de-DE"/>
-        </w:rPr>
-        <w:t>.</w:t>
-      </w:r>
-      <w:r>
-        <w:rPr>
-          <w:lang w:val="de-DE"/>
-        </w:rPr>
-        <w:t xml:space="preserve"> Verteilte Transaktionen zeichnen sich im Wesentlichen dadurch aus, dass </w:t>
-      </w:r>
-      <w:r>
-        <w:rPr>
-          <w:lang w:val="de-DE"/>
-        </w:rPr>
-        <w:t xml:space="preserve">für </w:t>
-      </w:r>
-      <w:r>
-        <w:rPr>
-          <w:lang w:val="de-DE"/>
-        </w:rPr>
-        <w:t>ihre Ausführung eine Koordination zwischen mehreren</w:t>
-      </w:r>
-      <w:r>
-        <w:rPr>
-          <w:lang w:val="de-DE"/>
-        </w:rPr>
-        <w:t>, logisch oder physisch voneinander getrennten</w:t>
-      </w:r>
-      <w:r>
-        <w:rPr>
-          <w:lang w:val="de-DE"/>
-        </w:rPr>
-        <w:t xml:space="preserve"> Knoten</w:t>
+        <w:t>einzelne</w:t>
+      </w:r>
+      <w:r>
+        <w:rPr>
+          <w:lang w:val="de-DE"/>
+        </w:rPr>
+        <w:t xml:space="preserve"> WAR-</w:t>
+      </w:r>
+      <w:r>
+        <w:rPr>
+          <w:lang w:val="de-DE"/>
+        </w:rPr>
+        <w:t>Datei</w:t>
+      </w:r>
+      <w:r>
+        <w:rPr>
+          <w:lang w:val="de-DE"/>
+        </w:rPr>
+        <w:t xml:space="preserve"> ausgeliefert. Es besteht hierbei lediglich eine Abhängigkeit zu der Model-Komponente</w:t>
+      </w:r>
+      <w:r>
+        <w:rPr>
+          <w:lang w:val="de-DE"/>
+        </w:rPr>
+        <w:t>, welche</w:t>
       </w:r>
       <w:r>
         <w:rPr>
@@ -2076,7 +3318,7 @@
         <w:rPr>
           <w:lang w:val="de-DE"/>
         </w:rPr>
-        <w:t>erforderlich ist</w:t>
+        <w:t>die</w:t>
       </w:r>
       <w:r>
         <w:rPr>
@@ -2088,61 +3330,49 @@
         <w:rPr>
           <w:lang w:val="de-DE"/>
         </w:rPr>
-        <w:fldChar w:fldCharType="begin"/>
-      </w:r>
-      <w:r>
-        <w:rPr>
-          <w:lang w:val="de-DE"/>
-        </w:rPr>
-        <w:instrText xml:space="preserve"> ADDIN ZOTERO_ITEM CSL_CITATION {"citationID":"Z7ivnkzu","properties":{"formattedCitation":"[1]","plainCitation":"[1]"},"citationItems":[{"id":808,"uris":["http://zotero.org/groups/753033/items/UZFZP2X4"],"uri":["http://zotero.org/groups/753033/items/UZFZP2X4"],"itemData":{"id":808,"type":"book","title":"Verteilte Systeme","collection-title":"eXamen.press","publisher":"Springer Berlin Heidelberg","publisher-place":"Berlin, Heidelberg","source":"CrossRef","event-place":"Berlin, Heidelberg","URL":"http://link.springer.com/10.1007/978-3-642-25796-4","ISBN":"978-3-642-25795-7","author":[{"family":"Schill","given":"Alexander"},{"family":"Springer","given":"Thomas"}],"issued":{"date-parts":[["2012"]]},"accessed":{"date-parts":[["2016",11,29]]}}}],"schema":"https://github.com/citation-style-language/schema/raw/master/csl-citation.json"} </w:instrText>
-      </w:r>
-      <w:r>
-        <w:rPr>
-          <w:lang w:val="de-DE"/>
-        </w:rPr>
-        <w:fldChar w:fldCharType="separate"/>
-      </w:r>
-      <w:r>
-        <w:rPr>
-          <w:lang w:val="de-DE"/>
-        </w:rPr>
-        <w:t>[1]</w:t>
-      </w:r>
-      <w:r>
-        <w:rPr>
-          <w:lang w:val="de-DE"/>
-        </w:rPr>
-        <w:fldChar w:fldCharType="end"/>
-      </w:r>
-      <w:r>
-        <w:rPr>
-          <w:lang w:val="de-DE"/>
-        </w:rPr>
-        <w:t>.</w:t>
-      </w:r>
-    </w:p>
-    <w:p>
-      <w:pPr>
-        <w:ind w:left="144"/>
-        <w:jc w:val="both"/>
-        <w:rPr>
-          <w:lang w:val="de-DE"/>
-        </w:rPr>
-      </w:pPr>
-    </w:p>
-    <w:p>
-      <w:pPr>
-        <w:pStyle w:val="berschrift3"/>
-        <w:jc w:val="both"/>
-        <w:rPr>
-          <w:lang w:val="de-DE"/>
-        </w:rPr>
-      </w:pPr>
-      <w:r>
-        <w:rPr>
-          <w:lang w:val="de-DE"/>
-        </w:rPr>
-        <w:t>Eigenschaften</w:t>
+        <w:t xml:space="preserve">für die Kommunikation server- und clientseitig verwendeten Datenobjekte enthält. Diese sind zentral </w:t>
+      </w:r>
+      <w:r>
+        <w:rPr>
+          <w:lang w:val="de-DE"/>
+        </w:rPr>
+        <w:t>in einer ausgelagerten Komponente definiert, um eine r</w:t>
+      </w:r>
+      <w:r>
+        <w:rPr>
+          <w:lang w:val="de-DE"/>
+        </w:rPr>
+        <w:t xml:space="preserve">edundante </w:t>
+      </w:r>
+      <w:r>
+        <w:rPr>
+          <w:lang w:val="de-DE"/>
+        </w:rPr>
+        <w:t>Definition</w:t>
+      </w:r>
+      <w:r>
+        <w:rPr>
+          <w:lang w:val="de-DE"/>
+        </w:rPr>
+        <w:t xml:space="preserve"> und damit ggf. Fehler bei zukünftigen Weiterentwicklungen zu vermeiden.</w:t>
+      </w:r>
+      <w:r>
+        <w:rPr>
+          <w:lang w:val="de-DE"/>
+        </w:rPr>
+        <w:t xml:space="preserve"> Dieses Model wird bei dem </w:t>
+      </w:r>
+      <w:r>
+        <w:rPr>
+          <w:lang w:val="de-DE"/>
+        </w:rPr>
+        <w:t>Erzeugen</w:t>
+      </w:r>
+      <w:r>
+        <w:rPr>
+          <w:lang w:val="de-DE"/>
+        </w:rPr>
+        <w:t xml:space="preserve"> der auszuliefernden WAR-Datei automatisch eingebunden.</w:t>
       </w:r>
     </w:p>
     <w:p>
@@ -2157,49 +3387,37 @@
         <w:rPr>
           <w:lang w:val="de-DE"/>
         </w:rPr>
-        <w:t xml:space="preserve">Für die Verarbeitung von Transaktionen werden sogenannte Transaktionssysteme eingesetzt. Diese müssen die Einhaltung der ACID-Kriterien gewährleisten. </w:t>
-      </w:r>
-      <w:r>
-        <w:rPr>
-          <w:lang w:val="de-DE"/>
-        </w:rPr>
-        <w:t>Zu diesen zählen die Unteilbarkeit (Atomicity), Konsistenz (Consistency), Isolation (Isolation) und Dauerhaftigkeit (Durability)</w:t>
-      </w:r>
-      <w:r>
-        <w:rPr>
-          <w:lang w:val="de-DE"/>
-        </w:rPr>
-        <w:t xml:space="preserve"> </w:t>
-      </w:r>
-      <w:r>
-        <w:rPr>
-          <w:lang w:val="de-DE"/>
-        </w:rPr>
-        <w:fldChar w:fldCharType="begin"/>
-      </w:r>
-      <w:r>
-        <w:rPr>
-          <w:lang w:val="de-DE"/>
-        </w:rPr>
-        <w:instrText xml:space="preserve"> ADDIN ZOTERO_ITEM CSL_CITATION {"citationID":"1h4pc53i54","properties":{"formattedCitation":"[5]","plainCitation":"[5]"},"citationItems":[{"id":806,"uris":["http://zotero.org/groups/753033/items/TZX4AE7C"],"uri":["http://zotero.org/groups/753033/items/TZX4AE7C"],"itemData":{"id":806,"type":"book","title":"Verteilte Systeme und Anwendungen","publisher":"Pearson Education","abstract":"Architekturkonzepte, Standards und Middleware-Technologien","author":[{"family":"Hammerschall","given":"Ulrike"}]}}],"schema":"https://github.com/citation-style-language/schema/raw/master/csl-citation.json"} </w:instrText>
-      </w:r>
-      <w:r>
-        <w:rPr>
-          <w:lang w:val="de-DE"/>
-        </w:rPr>
-        <w:fldChar w:fldCharType="separate"/>
-      </w:r>
-      <w:r>
-        <w:rPr>
-          <w:lang w:val="de-DE"/>
-        </w:rPr>
-        <w:t>[5]</w:t>
-      </w:r>
-      <w:r>
-        <w:rPr>
-          <w:lang w:val="de-DE"/>
-        </w:rPr>
-        <w:fldChar w:fldCharType="end"/>
+        <w:t>Die Serv</w:t>
+      </w:r>
+      <w:r>
+        <w:rPr>
+          <w:lang w:val="de-DE"/>
+        </w:rPr>
+        <w:t>erkomponente besitzt insgesamt vier</w:t>
+      </w:r>
+      <w:r>
+        <w:rPr>
+          <w:lang w:val="de-DE"/>
+        </w:rPr>
+        <w:t xml:space="preserve"> Schnittstellen. Diese unterteilen sich den angebotenen RESTful Webservice, </w:t>
+      </w:r>
+      <w:r>
+        <w:rPr>
+          <w:lang w:val="de-DE"/>
+        </w:rPr>
+        <w:t xml:space="preserve">eine Anbindung zu Queue und </w:t>
+      </w:r>
+      <w:r>
+        <w:rPr>
+          <w:lang w:val="de-DE"/>
+        </w:rPr>
+        <w:t>Topic des JMS-Service</w:t>
+      </w:r>
+      <w:r>
+        <w:rPr>
+          <w:lang w:val="de-DE"/>
+        </w:rPr>
+        <w:t xml:space="preserve"> sowie eine Datenbankanbindung zu mehreren MariaDB-Instanzen</w:t>
       </w:r>
       <w:r>
         <w:rPr>
@@ -2211,1383 +3429,7 @@
         <w:rPr>
           <w:lang w:val="de-DE"/>
         </w:rPr>
-        <w:t xml:space="preserve"> </w:t>
-      </w:r>
-      <w:r>
-        <w:rPr>
-          <w:lang w:val="de-DE"/>
-        </w:rPr>
-        <w:t>Transaktionen laufen in Phasen ab:</w:t>
-      </w:r>
-    </w:p>
-    <w:p>
-      <w:pPr>
-        <w:ind w:firstLine="202"/>
-        <w:jc w:val="both"/>
-        <w:rPr>
-          <w:lang w:val="de-DE"/>
-        </w:rPr>
-      </w:pPr>
-      <w:r>
-        <w:rPr>
-          <w:lang w:val="de-DE"/>
-        </w:rPr>
-        <w:t>Eine Transaktion wird mit “begin” gestartet</w:t>
-      </w:r>
-      <w:r>
-        <w:rPr>
-          <w:lang w:val="de-DE"/>
-        </w:rPr>
-        <w:t>.</w:t>
-      </w:r>
-      <w:r>
-        <w:rPr>
-          <w:lang w:val="de-DE"/>
-        </w:rPr>
-        <w:t xml:space="preserve"> </w:t>
-      </w:r>
-      <w:r>
-        <w:rPr>
-          <w:lang w:val="de-DE"/>
-        </w:rPr>
-        <w:t>W</w:t>
-      </w:r>
-      <w:r>
-        <w:rPr>
-          <w:lang w:val="de-DE"/>
-        </w:rPr>
-        <w:t>erden die nachfolgenden Aktionen, die durch die Transaktion zusamengefasst werden korrekt ausgeführt, so erfolgt ein “commit”, der zum Festschreiben der erzielten Ergebnisse auf allen Knoten führt</w:t>
-      </w:r>
-      <w:r>
-        <w:rPr>
-          <w:lang w:val="de-DE"/>
-        </w:rPr>
-        <w:t>.</w:t>
-      </w:r>
-      <w:r>
-        <w:rPr>
-          <w:lang w:val="de-DE"/>
-        </w:rPr>
-        <w:t xml:space="preserve"> Verlaufen einzelne Aktionen, die Teil der Transaktion sind, nicht korrekt, so wird ein „rollback“ durchgeführt</w:t>
-      </w:r>
-      <w:r>
-        <w:rPr>
-          <w:lang w:val="de-DE"/>
-        </w:rPr>
-        <w:t xml:space="preserve"> </w:t>
-      </w:r>
-      <w:r>
-        <w:rPr>
-          <w:lang w:val="de-DE"/>
-        </w:rPr>
-        <w:fldChar w:fldCharType="begin"/>
-      </w:r>
-      <w:r>
-        <w:rPr>
-          <w:lang w:val="de-DE"/>
-        </w:rPr>
-        <w:instrText xml:space="preserve"> ADDIN ZOTERO_ITEM CSL_CITATION {"citationID":"f2x1RUKn","properties":{"formattedCitation":"[1]","plainCitation":"[1]"},"citationItems":[{"id":808,"uris":["http://zotero.org/groups/753033/items/UZFZP2X4"],"uri":["http://zotero.org/groups/753033/items/UZFZP2X4"],"itemData":{"id":808,"type":"book","title":"Verteilte Systeme","collection-title":"eXamen.press","publisher":"Springer Berlin Heidelberg","publisher-place":"Berlin, Heidelberg","source":"CrossRef","event-place":"Berlin, Heidelberg","URL":"http://link.springer.com/10.1007/978-3-642-25796-4","ISBN":"978-3-642-25795-7","author":[{"family":"Schill","given":"Alexander"},{"family":"Springer","given":"Thomas"}],"issued":{"date-parts":[["2012"]]},"accessed":{"date-parts":[["2016",11,29]]}}}],"schema":"https://github.com/citation-style-language/schema/raw/master/csl-citation.json"} </w:instrText>
-      </w:r>
-      <w:r>
-        <w:rPr>
-          <w:lang w:val="de-DE"/>
-        </w:rPr>
-        <w:fldChar w:fldCharType="separate"/>
-      </w:r>
-      <w:r>
-        <w:rPr>
-          <w:lang w:val="de-DE"/>
-        </w:rPr>
-        <w:t>[1]</w:t>
-      </w:r>
-      <w:r>
-        <w:rPr>
-          <w:lang w:val="de-DE"/>
-        </w:rPr>
-        <w:fldChar w:fldCharType="end"/>
-      </w:r>
-      <w:r>
-        <w:rPr>
-          <w:lang w:val="de-DE"/>
-        </w:rPr>
-        <w:t>.</w:t>
-      </w:r>
-    </w:p>
-    <w:p>
-      <w:pPr>
-        <w:jc w:val="both"/>
-        <w:rPr>
-          <w:lang w:val="de-DE"/>
-        </w:rPr>
-      </w:pPr>
-    </w:p>
-    <w:p>
-      <w:pPr>
-        <w:pStyle w:val="berschrift3"/>
-        <w:jc w:val="both"/>
-        <w:rPr>
-          <w:lang w:val="de-DE"/>
-        </w:rPr>
-      </w:pPr>
-      <w:r>
-        <w:rPr>
-          <w:lang w:val="de-DE"/>
-        </w:rPr>
-        <w:t>Herausforderungen</w:t>
-      </w:r>
-    </w:p>
-    <w:p>
-      <w:pPr>
-        <w:ind w:firstLine="202"/>
-        <w:jc w:val="both"/>
-        <w:rPr>
-          <w:lang w:val="de-DE"/>
-        </w:rPr>
-      </w:pPr>
-      <w:r>
-        <w:rPr>
-          <w:lang w:val="de-DE"/>
-        </w:rPr>
-        <w:t>Die Abwicklung verteilter Transaktionen bringt verschiedene Herausforderungen mit sich.</w:t>
-      </w:r>
-    </w:p>
-    <w:p>
-      <w:pPr>
-        <w:jc w:val="both"/>
-        <w:rPr>
-          <w:lang w:val="de-DE"/>
-        </w:rPr>
-      </w:pPr>
-      <w:r>
-        <w:rPr>
-          <w:lang w:val="de-DE"/>
-        </w:rPr>
-        <w:t>So müssen die verschiedenen Knoten, auf denen Aktionen ausgeführt werden, miteinander koordiniert werden. Für diesen Zweck werden</w:t>
-      </w:r>
-      <w:r>
-        <w:rPr>
-          <w:lang w:val="de-DE"/>
-        </w:rPr>
-        <w:t xml:space="preserve"> </w:t>
-      </w:r>
-      <w:r>
-        <w:rPr>
-          <w:lang w:val="de-DE"/>
-        </w:rPr>
-        <w:t>Koordinationsprotokolle eingesetzt. Ein bekanntes Beispiel ist das Two-Phase-Commit-Protokoll</w:t>
-      </w:r>
-      <w:r>
-        <w:rPr>
-          <w:lang w:val="de-DE"/>
-        </w:rPr>
-        <w:t xml:space="preserve"> </w:t>
-      </w:r>
-      <w:r>
-        <w:rPr>
-          <w:lang w:val="de-DE"/>
-        </w:rPr>
-        <w:fldChar w:fldCharType="begin"/>
-      </w:r>
-      <w:r>
-        <w:rPr>
-          <w:lang w:val="de-DE"/>
-        </w:rPr>
-        <w:instrText xml:space="preserve"> ADDIN ZOTERO_ITEM CSL_CITATION {"citationID":"thkifnKw","properties":{"formattedCitation":"[6]","plainCitation":"[6]"},"citationItems":[{"id":1584,"uris":["http://zotero.org/groups/753033/items/T527277J"],"uri":["http://zotero.org/groups/753033/items/T527277J"],"itemData":{"id":1584,"type":"webpage","title":"Two-Phase Commit Mechanism","URL":"https://docs.oracle.com/cd/B28359_01/server.111/b28310/ds_txns003.htm#ADMIN12222","accessed":{"date-parts":[["2016",12,17]]}}}],"schema":"https://github.com/citation-style-language/schema/raw/master/csl-citation.json"} </w:instrText>
-      </w:r>
-      <w:r>
-        <w:rPr>
-          <w:lang w:val="de-DE"/>
-        </w:rPr>
-        <w:fldChar w:fldCharType="separate"/>
-      </w:r>
-      <w:r>
-        <w:rPr>
-          <w:lang w:val="de-DE"/>
-        </w:rPr>
-        <w:t>[6]</w:t>
-      </w:r>
-      <w:r>
-        <w:rPr>
-          <w:lang w:val="de-DE"/>
-        </w:rPr>
-        <w:fldChar w:fldCharType="end"/>
-      </w:r>
-      <w:r>
-        <w:rPr>
-          <w:lang w:val="de-DE"/>
-        </w:rPr>
-        <w:t>. Wesentlich sind außerdem Logging-Mechanismen, die im Bedarfsfall die notwendigen Informationen für ein Rollback bereitstellen</w:t>
-      </w:r>
-      <w:r>
-        <w:rPr>
-          <w:lang w:val="de-DE"/>
-        </w:rPr>
-        <w:t xml:space="preserve"> </w:t>
-      </w:r>
-      <w:r>
-        <w:rPr>
-          <w:lang w:val="de-DE"/>
-        </w:rPr>
-        <w:fldChar w:fldCharType="begin"/>
-      </w:r>
-      <w:r>
-        <w:rPr>
-          <w:lang w:val="de-DE"/>
-        </w:rPr>
-        <w:instrText xml:space="preserve"> ADDIN ZOTERO_ITEM CSL_CITATION {"citationID":"w3Jcs0yb","properties":{"formattedCitation":"[7]","plainCitation":"[7]"},"citationItems":[{"id":1585,"uris":["http://zotero.org/groups/753033/items/W2SJHZ86"],"uri":["http://zotero.org/groups/753033/items/W2SJHZ86"],"itemData":{"id":1585,"type":"webpage","title":"Distributed Logging for Transaction Processing","URL":"http://www.cs.tufts.edu/~nr/cs257/archive/alfred-spector/spector85sigmod.pdf","accessed":{"date-parts":[["2016",12,17]]}}}],"schema":"https://github.com/citation-style-language/schema/raw/master/csl-citation.json"} </w:instrText>
-      </w:r>
-      <w:r>
-        <w:rPr>
-          <w:lang w:val="de-DE"/>
-        </w:rPr>
-        <w:fldChar w:fldCharType="separate"/>
-      </w:r>
-      <w:r>
-        <w:rPr>
-          <w:lang w:val="de-DE"/>
-        </w:rPr>
-        <w:t>[7]</w:t>
-      </w:r>
-      <w:r>
-        <w:rPr>
-          <w:lang w:val="de-DE"/>
-        </w:rPr>
-        <w:fldChar w:fldCharType="end"/>
-      </w:r>
-      <w:r>
-        <w:rPr>
-          <w:lang w:val="de-DE"/>
-        </w:rPr>
-        <w:t>.</w:t>
-      </w:r>
-    </w:p>
-    <w:p>
-      <w:pPr>
-        <w:ind w:firstLine="202"/>
-        <w:jc w:val="both"/>
-        <w:rPr>
-          <w:lang w:val="de-DE"/>
-        </w:rPr>
-      </w:pPr>
-      <w:r>
-        <w:rPr>
-          <w:lang w:val="de-DE"/>
-        </w:rPr>
-        <w:t xml:space="preserve">Eine weitere Herausforderung stellt der nebenläufige Zugriff auf verteilte Objekte dar. Der </w:t>
-      </w:r>
-      <w:r>
-        <w:rPr>
-          <w:lang w:val="de-DE"/>
-        </w:rPr>
-        <w:t xml:space="preserve">schreibende </w:t>
-      </w:r>
-      <w:r>
-        <w:rPr>
-          <w:lang w:val="de-DE"/>
-        </w:rPr>
-        <w:t xml:space="preserve">Zugriff muss dabei </w:t>
-      </w:r>
-      <w:r>
-        <w:rPr>
-          <w:lang w:val="de-DE"/>
-        </w:rPr>
-        <w:t>synchronisiert</w:t>
-      </w:r>
-      <w:r>
-        <w:rPr>
-          <w:lang w:val="de-DE"/>
-        </w:rPr>
-        <w:t xml:space="preserve"> erfolgen, </w:t>
-      </w:r>
-      <w:r>
-        <w:rPr>
-          <w:lang w:val="de-DE"/>
-        </w:rPr>
-        <w:t xml:space="preserve">so dass das </w:t>
-      </w:r>
-      <w:r>
-        <w:rPr>
-          <w:lang w:val="de-DE"/>
-        </w:rPr>
-        <w:t xml:space="preserve">Objekt zu </w:t>
-      </w:r>
-      <w:r>
-        <w:rPr>
-          <w:lang w:val="de-DE"/>
-        </w:rPr>
-        <w:t>jedem</w:t>
-      </w:r>
-      <w:r>
-        <w:rPr>
-          <w:lang w:val="de-DE"/>
-        </w:rPr>
-        <w:t xml:space="preserve"> Zeitpunkt nur durch einen Akteur bearbeitet werden </w:t>
-      </w:r>
-      <w:r>
-        <w:rPr>
-          <w:lang w:val="de-DE"/>
-        </w:rPr>
-        <w:t xml:space="preserve">kann. Auf diese Weise können </w:t>
-      </w:r>
-      <w:r>
-        <w:rPr>
-          <w:lang w:val="de-DE"/>
-        </w:rPr>
-        <w:t>Fehlersituationen w</w:t>
-      </w:r>
-      <w:r>
-        <w:rPr>
-          <w:lang w:val="de-DE"/>
-        </w:rPr>
-        <w:t xml:space="preserve">ie lost-update </w:t>
-      </w:r>
-      <w:r>
-        <w:rPr>
-          <w:lang w:val="de-DE"/>
-        </w:rPr>
-        <w:t>vermie</w:t>
-      </w:r>
-      <w:r>
-        <w:rPr>
-          <w:lang w:val="de-DE"/>
-        </w:rPr>
-        <w:t>den</w:t>
-      </w:r>
-      <w:r>
-        <w:rPr>
-          <w:lang w:val="de-DE"/>
-        </w:rPr>
-        <w:t xml:space="preserve"> </w:t>
-      </w:r>
-      <w:r>
-        <w:rPr>
-          <w:lang w:val="de-DE"/>
-        </w:rPr>
-        <w:t xml:space="preserve">werden </w:t>
-      </w:r>
-      <w:r>
-        <w:rPr>
-          <w:lang w:val="de-DE"/>
-        </w:rPr>
-        <w:fldChar w:fldCharType="begin"/>
-      </w:r>
-      <w:r>
-        <w:rPr>
-          <w:lang w:val="de-DE"/>
-        </w:rPr>
-        <w:instrText xml:space="preserve"> ADDIN ZOTERO_ITEM CSL_CITATION {"citationID":"z0BKaA90","properties":{"formattedCitation":"[1]","plainCitation":"[1]"},"citationItems":[{"id":808,"uris":["http://zotero.org/groups/753033/items/UZFZP2X4"],"uri":["http://zotero.org/groups/753033/items/UZFZP2X4"],"itemData":{"id":808,"type":"book","title":"Verteilte Systeme","collection-title":"eXamen.press","publisher":"Springer Berlin Heidelberg","publisher-place":"Berlin, Heidelberg","source":"CrossRef","event-place":"Berlin, Heidelberg","URL":"http://link.springer.com/10.1007/978-3-642-25796-4","ISBN":"978-3-642-25795-7","author":[{"family":"Schill","given":"Alexander"},{"family":"Springer","given":"Thomas"}],"issued":{"date-parts":[["2012"]]},"accessed":{"date-parts":[["2016",11,29]]}}}],"schema":"https://github.com/citation-style-language/schema/raw/master/csl-citation.json"} </w:instrText>
-      </w:r>
-      <w:r>
-        <w:rPr>
-          <w:lang w:val="de-DE"/>
-        </w:rPr>
-        <w:fldChar w:fldCharType="separate"/>
-      </w:r>
-      <w:r>
-        <w:rPr>
-          <w:lang w:val="de-DE"/>
-        </w:rPr>
-        <w:t>[1]</w:t>
-      </w:r>
-      <w:r>
-        <w:rPr>
-          <w:lang w:val="de-DE"/>
-        </w:rPr>
-        <w:fldChar w:fldCharType="end"/>
-      </w:r>
-      <w:r>
-        <w:rPr>
-          <w:lang w:val="de-DE"/>
-        </w:rPr>
-        <w:t>.</w:t>
-      </w:r>
-    </w:p>
-    <w:p>
-      <w:pPr>
-        <w:jc w:val="both"/>
-        <w:rPr>
-          <w:lang w:val="de-DE"/>
-        </w:rPr>
-      </w:pPr>
-    </w:p>
-    <w:p>
-      <w:pPr>
-        <w:pStyle w:val="berschrift1"/>
-        <w:jc w:val="both"/>
-        <w:rPr>
-          <w:lang w:val="de-DE"/>
-        </w:rPr>
-      </w:pPr>
-      <w:r>
-        <w:rPr>
-          <w:lang w:val="de-DE"/>
-        </w:rPr>
-        <w:t>Konzeption der</w:t>
-      </w:r>
-      <w:r>
-        <w:rPr>
-          <w:lang w:val="de-DE"/>
-        </w:rPr>
-        <w:t xml:space="preserve"> verteilten Chatanwendung</w:t>
-      </w:r>
-    </w:p>
-    <w:p>
-      <w:pPr>
-        <w:pStyle w:val="Text"/>
-        <w:rPr>
-          <w:lang w:val="de-DE"/>
-        </w:rPr>
-      </w:pPr>
-      <w:r>
-        <w:rPr>
-          <w:lang w:val="de-DE"/>
-        </w:rPr>
-        <w:t xml:space="preserve">Ausgehend von der zu Beginn bereitgestellten Chatanwendung gilt </w:t>
-      </w:r>
-      <w:r>
-        <w:rPr>
-          <w:lang w:val="de-DE"/>
-        </w:rPr>
-        <w:t xml:space="preserve">es, </w:t>
-      </w:r>
-      <w:r>
-        <w:rPr>
-          <w:lang w:val="de-DE"/>
-        </w:rPr>
-        <w:t>eine für ein verteiltes System optimierte Anwendung zu erstellen.</w:t>
-      </w:r>
-      <w:r>
-        <w:rPr>
-          <w:lang w:val="de-DE"/>
-        </w:rPr>
-        <w:t xml:space="preserve"> Durch diese Änderung der Anforderungen, </w:t>
-      </w:r>
-      <w:r>
-        <w:rPr>
-          <w:lang w:val="de-DE"/>
-        </w:rPr>
-        <w:t>ist</w:t>
-      </w:r>
-      <w:r>
-        <w:rPr>
-          <w:lang w:val="de-DE"/>
-        </w:rPr>
-        <w:t xml:space="preserve"> die bisherige monolithische Struktur </w:t>
-      </w:r>
-      <w:r>
-        <w:rPr>
-          <w:lang w:val="de-DE"/>
-        </w:rPr>
-        <w:t>der Chatanwendung weitestgehend ungeeignet</w:t>
-      </w:r>
-      <w:r>
-        <w:rPr>
-          <w:lang w:val="de-DE"/>
-        </w:rPr>
-        <w:t xml:space="preserve">. </w:t>
-      </w:r>
-      <w:r>
-        <w:rPr>
-          <w:lang w:val="de-DE"/>
-        </w:rPr>
-        <w:t xml:space="preserve">Dies </w:t>
-      </w:r>
-      <w:r>
-        <w:rPr>
-          <w:lang w:val="de-DE"/>
-        </w:rPr>
-        <w:t>ist</w:t>
-      </w:r>
-      <w:r>
-        <w:rPr>
-          <w:lang w:val="de-DE"/>
-        </w:rPr>
-        <w:t xml:space="preserve"> nicht nur der Tatsache geschuldet, dass die </w:t>
-      </w:r>
-      <w:r>
-        <w:rPr>
-          <w:lang w:val="de-DE"/>
-        </w:rPr>
-        <w:t>zu ändernde Chatanwendung</w:t>
-      </w:r>
-      <w:r>
-        <w:rPr>
-          <w:lang w:val="de-DE"/>
-        </w:rPr>
-        <w:t xml:space="preserve"> Server, Client und Benchmark</w:t>
-      </w:r>
-      <w:r>
-        <w:rPr>
-          <w:lang w:val="de-DE"/>
-        </w:rPr>
-        <w:t>ing</w:t>
-      </w:r>
-      <w:r>
-        <w:rPr>
-          <w:lang w:val="de-DE"/>
-        </w:rPr>
-        <w:t>-C</w:t>
-      </w:r>
-      <w:r>
-        <w:rPr>
-          <w:lang w:val="de-DE"/>
-        </w:rPr>
-        <w:t xml:space="preserve">lient in einer einzigen </w:t>
-      </w:r>
-      <w:r>
-        <w:rPr>
-          <w:lang w:val="de-DE"/>
-        </w:rPr>
-        <w:t>Komponente</w:t>
-      </w:r>
-      <w:r>
-        <w:rPr>
-          <w:lang w:val="de-DE"/>
-        </w:rPr>
-        <w:t xml:space="preserve"> abgebildet. Die Komponenten </w:t>
-      </w:r>
-      <w:r>
-        <w:rPr>
-          <w:lang w:val="de-DE"/>
-        </w:rPr>
-        <w:t>der zu ändernden Chatanwendung sind</w:t>
-      </w:r>
-      <w:r>
-        <w:rPr>
-          <w:lang w:val="de-DE"/>
-        </w:rPr>
-        <w:t xml:space="preserve"> zum Teil durch </w:t>
-      </w:r>
-      <w:r>
-        <w:rPr>
-          <w:lang w:val="de-DE"/>
-        </w:rPr>
-        <w:t xml:space="preserve">direkte </w:t>
-      </w:r>
-      <w:r>
-        <w:rPr>
-          <w:lang w:val="de-DE"/>
-        </w:rPr>
-        <w:t>Abhängigkeiten an unterschiedlichen Stellen miteinander gekoppelt. Außerdem wurden einzelne SOLID-Prinzipien</w:t>
-      </w:r>
-      <w:r>
-        <w:rPr>
-          <w:rStyle w:val="Funotenzeichen"/>
-          <w:lang w:val="de-DE"/>
-        </w:rPr>
-        <w:footnoteReference w:id="2"/>
-      </w:r>
-      <w:r>
-        <w:rPr>
-          <w:lang w:val="de-DE"/>
-        </w:rPr>
-        <w:t xml:space="preserve"> </w:t>
-      </w:r>
-      <w:r>
-        <w:rPr>
-          <w:lang w:val="de-DE"/>
-        </w:rPr>
-        <w:t xml:space="preserve">verletzt, </w:t>
-      </w:r>
-      <w:r>
-        <w:rPr>
-          <w:lang w:val="de-DE"/>
-        </w:rPr>
-        <w:t>wodurch</w:t>
-      </w:r>
-      <w:r>
-        <w:rPr>
-          <w:lang w:val="de-DE"/>
-        </w:rPr>
-        <w:t xml:space="preserve"> zunächst ein grundlegendes Refactoring durchgeführt und im Zuge dessen die Architektur neu überdacht werden musste.</w:t>
-      </w:r>
-      <w:r>
-        <w:rPr>
-          <w:lang w:val="de-DE"/>
-        </w:rPr>
-        <w:t xml:space="preserve"> Im N</w:t>
-      </w:r>
-      <w:r>
-        <w:rPr>
-          <w:lang w:val="de-DE"/>
-        </w:rPr>
-        <w:t>achfolgenden ist daher ein technisches Konzept für die veränderte Umgebung und die grundlegende Architektur für die beiliegende Chatanwendung beschrieben.</w:t>
-      </w:r>
-    </w:p>
-    <w:p>
-      <w:pPr>
-        <w:pStyle w:val="Text"/>
-        <w:rPr>
-          <w:lang w:val="de-DE"/>
-        </w:rPr>
-      </w:pPr>
-      <w:r>
-        <w:rPr>
-          <w:lang w:val="de-DE"/>
-        </w:rPr>
-        <w:t xml:space="preserve">Zunächst gilt es allerdings die neuen, zum Ziel gesetzten fachlichen Anforderungen noch einmal zusammenzufassen. </w:t>
-      </w:r>
-    </w:p>
-    <w:p>
-      <w:pPr>
-        <w:pStyle w:val="berschrift2"/>
-        <w:jc w:val="both"/>
-        <w:rPr>
-          <w:lang w:val="de-DE"/>
-        </w:rPr>
-      </w:pPr>
-      <w:r>
-        <w:rPr>
-          <w:lang w:val="de-DE"/>
-        </w:rPr>
-        <w:lastRenderedPageBreak/>
-        <w:t xml:space="preserve">Fachliche </w:t>
-      </w:r>
-      <w:r>
-        <w:rPr>
-          <w:lang w:val="de-DE"/>
-        </w:rPr>
-        <w:t>Anforderungsbeschreibung</w:t>
-      </w:r>
-    </w:p>
-    <w:p>
-      <w:pPr>
-        <w:ind w:firstLine="144"/>
-        <w:jc w:val="both"/>
-        <w:rPr>
-          <w:lang w:val="de-DE"/>
-        </w:rPr>
-      </w:pPr>
-      <w:r>
-        <w:rPr>
-          <w:lang w:val="de-DE"/>
-        </w:rPr>
-        <w:t>Die v</w:t>
-      </w:r>
-      <w:r>
-        <w:rPr>
-          <w:lang w:val="de-DE"/>
-        </w:rPr>
-        <w:t xml:space="preserve">erteilte Chatanwendung muss mehreren </w:t>
-      </w:r>
-      <w:r>
-        <w:rPr>
-          <w:lang w:val="de-DE"/>
-        </w:rPr>
-        <w:t>Anwender</w:t>
-      </w:r>
-      <w:r>
-        <w:rPr>
-          <w:lang w:val="de-DE"/>
-        </w:rPr>
-        <w:t>n</w:t>
-      </w:r>
-      <w:r>
-        <w:rPr>
-          <w:lang w:val="de-DE"/>
-        </w:rPr>
-        <w:t xml:space="preserve"> die Möglichkeit bieten, Nachrichten an eine Gruppe angemeldeter Benutzer zu versenden und Nachrichten anderer Benutzer zu empfan</w:t>
-      </w:r>
-      <w:r>
-        <w:rPr>
-          <w:lang w:val="de-DE"/>
-        </w:rPr>
-        <w:t>gen. Demnach sind zusätzlich zu dem</w:t>
-      </w:r>
-      <w:r>
-        <w:rPr>
-          <w:lang w:val="de-DE"/>
-        </w:rPr>
-        <w:t xml:space="preserve"> Senden und Empfangen von Nachrichten ein Logi</w:t>
-      </w:r>
-      <w:r>
-        <w:rPr>
-          <w:lang w:val="de-DE"/>
-        </w:rPr>
-        <w:t>n</w:t>
-      </w:r>
-      <w:r>
-        <w:rPr>
-          <w:lang w:val="de-DE"/>
-        </w:rPr>
-        <w:t>-</w:t>
-      </w:r>
-      <w:r>
-        <w:rPr>
-          <w:lang w:val="de-DE"/>
-        </w:rPr>
-        <w:t xml:space="preserve"> und Logout</w:t>
-      </w:r>
-      <w:r>
-        <w:rPr>
-          <w:lang w:val="de-DE"/>
-        </w:rPr>
-        <w:t>-Mechanismus</w:t>
-      </w:r>
-      <w:r>
-        <w:rPr>
-          <w:lang w:val="de-DE"/>
-        </w:rPr>
-        <w:t xml:space="preserve"> zu implementieren.</w:t>
-      </w:r>
-      <w:r>
-        <w:rPr>
-          <w:lang w:val="de-DE"/>
-        </w:rPr>
-        <w:t xml:space="preserve"> Der Ablauf ist </w:t>
-      </w:r>
-      <w:r>
-        <w:rPr>
-          <w:lang w:val="de-DE"/>
-        </w:rPr>
-        <w:t>durch d</w:t>
-      </w:r>
-      <w:r>
-        <w:rPr>
-          <w:lang w:val="de-DE"/>
-        </w:rPr>
-        <w:t>as Modell</w:t>
-      </w:r>
-      <w:r>
-        <w:rPr>
-          <w:lang w:val="de-DE"/>
-        </w:rPr>
-        <w:t xml:space="preserve"> in Anhang</w:t>
-      </w:r>
-      <w:r>
-        <w:rPr>
-          <w:lang w:val="de-DE"/>
-        </w:rPr>
-        <w:t xml:space="preserve"> </w:t>
-      </w:r>
-      <w:r>
-        <w:rPr>
-          <w:lang w:val="de-DE"/>
-        </w:rPr>
-        <w:fldChar w:fldCharType="begin"/>
-      </w:r>
-      <w:r>
-        <w:rPr>
-          <w:lang w:val="de-DE"/>
-        </w:rPr>
-        <w:instrText xml:space="preserve"> REF _Ref470269804 \r \h </w:instrText>
-      </w:r>
-      <w:r>
-        <w:rPr>
-          <w:lang w:val="de-DE"/>
-        </w:rPr>
-      </w:r>
-      <w:r>
-        <w:rPr>
-          <w:lang w:val="de-DE"/>
-        </w:rPr>
-        <w:fldChar w:fldCharType="separate"/>
-      </w:r>
-      <w:r>
-        <w:rPr>
-          <w:lang w:val="de-DE"/>
-        </w:rPr>
-        <w:t>X.F</w:t>
-      </w:r>
-      <w:r>
-        <w:rPr>
-          <w:lang w:val="de-DE"/>
-        </w:rPr>
-        <w:fldChar w:fldCharType="end"/>
-      </w:r>
-      <w:r>
-        <w:rPr>
-          <w:lang w:val="de-DE"/>
-        </w:rPr>
-        <w:t xml:space="preserve"> </w:t>
-      </w:r>
-      <w:r>
-        <w:rPr>
-          <w:lang w:val="de-DE"/>
-        </w:rPr>
-        <w:t>detailliert beschrieben</w:t>
-      </w:r>
-      <w:r>
-        <w:rPr>
-          <w:lang w:val="de-DE"/>
-        </w:rPr>
-        <w:t>.</w:t>
-      </w:r>
-      <w:r>
-        <w:rPr>
-          <w:lang w:val="de-DE"/>
-        </w:rPr>
-        <w:t xml:space="preserve"> </w:t>
-      </w:r>
-      <w:r>
-        <w:rPr>
-          <w:lang w:val="de-DE"/>
-        </w:rPr>
-        <w:t xml:space="preserve">Dabei soll die Performance der Chatanwendung mithilfe eines Benchmarking-Clients unter Berücksichtigung verschiedener Metriken </w:t>
-      </w:r>
-      <w:r>
-        <w:rPr>
-          <w:lang w:val="de-DE"/>
-        </w:rPr>
-        <w:t>getestet</w:t>
-      </w:r>
-      <w:r>
-        <w:rPr>
-          <w:lang w:val="de-DE"/>
-        </w:rPr>
-        <w:t xml:space="preserve"> werden können.</w:t>
-      </w:r>
-      <w:r>
-        <w:rPr>
-          <w:lang w:val="de-DE"/>
-        </w:rPr>
-        <w:t xml:space="preserve"> </w:t>
-      </w:r>
-      <w:r>
-        <w:rPr>
-          <w:lang w:val="de-DE"/>
-        </w:rPr>
-        <w:t>Über die reine Chat-Funktionalität hinaus sollen verschiedene Informationen bezüglich der versendeten Nachrichten in zwei Datenbanken persistiert werden. Sollte das Persistieren nicht vol</w:t>
-      </w:r>
-      <w:r>
-        <w:rPr>
-          <w:lang w:val="de-DE"/>
-        </w:rPr>
-        <w:t>lständig erfolgen</w:t>
-      </w:r>
-      <w:r>
-        <w:rPr>
-          <w:lang w:val="de-DE"/>
-        </w:rPr>
-        <w:t xml:space="preserve"> ist ein Rollback durchzuführen.</w:t>
-      </w:r>
-    </w:p>
-    <w:p>
-      <w:pPr>
-        <w:ind w:firstLine="144"/>
-        <w:jc w:val="both"/>
-        <w:rPr>
-          <w:lang w:val="de-DE"/>
-        </w:rPr>
-      </w:pPr>
-      <w:r>
-        <w:rPr>
-          <w:lang w:val="de-DE"/>
-        </w:rPr>
-        <w:t>Auf die in der Datenbank persistierten Daten soll unter Verwendung einer Administrations-Oberfläche zugegriffen werden können.</w:t>
-      </w:r>
-    </w:p>
-    <w:p>
-      <w:pPr>
-        <w:pStyle w:val="Text"/>
-        <w:ind w:firstLine="0"/>
-        <w:rPr>
-          <w:lang w:val="de-DE"/>
-        </w:rPr>
-      </w:pPr>
-    </w:p>
-    <w:p>
-      <w:pPr>
-        <w:pStyle w:val="berschrift2"/>
-        <w:jc w:val="both"/>
-        <w:rPr>
-          <w:lang w:val="de-DE"/>
-        </w:rPr>
-      </w:pPr>
-      <w:r>
-        <w:rPr>
-          <w:lang w:val="de-DE"/>
-        </w:rPr>
-        <w:t xml:space="preserve">Architektur aus der </w:t>
-      </w:r>
-      <w:r>
-        <w:rPr>
-          <w:lang w:val="de-DE"/>
-        </w:rPr>
-        <w:t>Komponentensicht</w:t>
-      </w:r>
-      <w:r>
-        <w:rPr>
-          <w:lang w:val="de-DE"/>
-        </w:rPr>
-        <w:t xml:space="preserve"> </w:t>
-      </w:r>
-      <w:r>
-        <w:rPr>
-          <w:rStyle w:val="Funotenzeichen"/>
-          <w:lang w:val="de-DE"/>
-        </w:rPr>
-        <w:footnoteReference w:id="3"/>
-      </w:r>
-    </w:p>
-    <w:p>
-      <w:pPr>
-        <w:ind w:firstLine="144"/>
-        <w:jc w:val="both"/>
-        <w:rPr>
-          <w:lang w:val="de-DE"/>
-        </w:rPr>
-      </w:pPr>
-      <w:r>
-        <w:rPr>
-          <w:lang w:val="de-DE"/>
-        </w:rPr>
-        <w:t xml:space="preserve">Ausgehend von den Anwendungsszenarien wurde die Architektur der Chatanwendung überdacht und neu entwickelt. </w:t>
-      </w:r>
-      <w:r>
-        <w:rPr>
-          <w:lang w:val="de-DE"/>
-        </w:rPr>
-        <w:t>Zur Veranschaulichung</w:t>
-      </w:r>
-      <w:r>
-        <w:rPr>
-          <w:lang w:val="de-DE"/>
-        </w:rPr>
-        <w:t xml:space="preserve"> sind im Anhang</w:t>
-      </w:r>
-      <w:r>
-        <w:rPr>
-          <w:lang w:val="de-DE"/>
-        </w:rPr>
-        <w:t xml:space="preserve"> </w:t>
-      </w:r>
-      <w:r>
-        <w:rPr>
-          <w:lang w:val="de-DE"/>
-        </w:rPr>
-        <w:fldChar w:fldCharType="begin"/>
-      </w:r>
-      <w:r>
-        <w:rPr>
-          <w:lang w:val="de-DE"/>
-        </w:rPr>
-        <w:instrText xml:space="preserve"> REF _Ref469407729 \r \h </w:instrText>
-      </w:r>
-      <w:r>
-        <w:rPr>
-          <w:lang w:val="de-DE"/>
-        </w:rPr>
-      </w:r>
-      <w:r>
-        <w:rPr>
-          <w:lang w:val="de-DE"/>
-        </w:rPr>
-        <w:fldChar w:fldCharType="separate"/>
-      </w:r>
-      <w:r>
-        <w:rPr>
-          <w:lang w:val="de-DE"/>
-        </w:rPr>
-        <w:t>X.A</w:t>
-      </w:r>
-      <w:r>
-        <w:rPr>
-          <w:lang w:val="de-DE"/>
-        </w:rPr>
-        <w:fldChar w:fldCharType="end"/>
-      </w:r>
-      <w:r>
-        <w:rPr>
-          <w:lang w:val="de-DE"/>
-        </w:rPr>
-        <w:t xml:space="preserve"> </w:t>
-      </w:r>
-      <w:bookmarkStart w:id="2" w:name="_GoBack"/>
-      <w:bookmarkEnd w:id="2"/>
-      <w:r>
-        <w:rPr>
-          <w:lang w:val="de-DE"/>
-        </w:rPr>
-        <w:t>entsprechende Komponentendia</w:t>
-      </w:r>
-      <w:r>
-        <w:rPr>
-          <w:lang w:val="de-DE"/>
-        </w:rPr>
-        <w:t>gramme der anfänglichen und der im Zuge dieser Arbeit</w:t>
-      </w:r>
-      <w:r>
-        <w:rPr>
-          <w:lang w:val="de-DE"/>
-        </w:rPr>
-        <w:t xml:space="preserve"> neu entwickelten Anwendung gegenübergestellt. Diese sollen den groben Aufbau und die </w:t>
-      </w:r>
-      <w:r>
-        <w:rPr>
-          <w:lang w:val="de-DE"/>
-        </w:rPr>
-        <w:t xml:space="preserve">vorgenommenen </w:t>
-      </w:r>
-      <w:r>
-        <w:rPr>
-          <w:lang w:val="de-DE"/>
-        </w:rPr>
-        <w:t>Veränderungen aufzeigen. Grundsätzlich ist das alte Projekt</w:t>
-      </w:r>
-      <w:r>
-        <w:rPr>
-          <w:lang w:val="de-DE"/>
-        </w:rPr>
-        <w:t>, das als Ausgangspunkt diente,</w:t>
-      </w:r>
-      <w:r>
-        <w:rPr>
-          <w:lang w:val="de-DE"/>
-        </w:rPr>
-        <w:t xml:space="preserve"> als eine </w:t>
-      </w:r>
-      <w:r>
-        <w:rPr>
-          <w:lang w:val="de-DE"/>
-        </w:rPr>
-        <w:t>monolithische</w:t>
-      </w:r>
-      <w:r>
-        <w:rPr>
-          <w:lang w:val="de-DE"/>
-        </w:rPr>
-        <w:t xml:space="preserve"> Java-Anwendung zu sehen, während die Weiterentwicklung auf </w:t>
-      </w:r>
-      <w:r>
-        <w:rPr>
-          <w:lang w:val="de-DE"/>
-        </w:rPr>
-        <w:t xml:space="preserve">modulare </w:t>
-      </w:r>
-      <w:r>
-        <w:rPr>
-          <w:lang w:val="de-DE"/>
-        </w:rPr>
-        <w:t xml:space="preserve">Apache Maven Projekte aufbaut. Jede Komponente aus </w:t>
-      </w:r>
-      <w:r>
-        <w:rPr>
-          <w:lang w:val="de-DE"/>
-        </w:rPr>
-        <w:fldChar w:fldCharType="begin"/>
-      </w:r>
-      <w:r>
-        <w:rPr>
-          <w:lang w:val="de-DE"/>
-        </w:rPr>
-        <w:instrText xml:space="preserve"> REF _Ref469407765 \h </w:instrText>
-      </w:r>
-      <w:r>
-        <w:rPr>
-          <w:lang w:val="de-DE"/>
-        </w:rPr>
-        <w:instrText xml:space="preserve"> \* MERGEFORMAT </w:instrText>
-      </w:r>
-      <w:r>
-        <w:rPr>
-          <w:lang w:val="de-DE"/>
-        </w:rPr>
-      </w:r>
-      <w:r>
-        <w:rPr>
-          <w:lang w:val="de-DE"/>
-        </w:rPr>
-        <w:fldChar w:fldCharType="separate"/>
-      </w:r>
-      <w:r>
-        <w:rPr>
-          <w:lang w:val="de-DE"/>
-        </w:rPr>
-        <w:t>Abbildung 16</w:t>
-      </w:r>
-      <w:r>
-        <w:rPr>
-          <w:lang w:val="de-DE"/>
-        </w:rPr>
-        <w:fldChar w:fldCharType="end"/>
-      </w:r>
-      <w:r>
-        <w:rPr>
-          <w:lang w:val="de-DE"/>
-        </w:rPr>
-        <w:t xml:space="preserve"> </w:t>
-      </w:r>
-      <w:r>
-        <w:rPr>
-          <w:lang w:val="de-DE"/>
-        </w:rPr>
-        <w:t>stellt hierbei ein eigenes Maven-Projekt dar, das Abhängigkeiten zu anderen Projekten besitzt</w:t>
-      </w:r>
-      <w:r>
-        <w:rPr>
-          <w:lang w:val="de-DE"/>
-        </w:rPr>
-        <w:t xml:space="preserve"> bzw. diese als JAR-Dateien heranzieht</w:t>
-      </w:r>
-      <w:r>
-        <w:rPr>
-          <w:lang w:val="de-DE"/>
-        </w:rPr>
-        <w:t>. Diese Abhängigkeiten</w:t>
-      </w:r>
-      <w:r>
-        <w:rPr>
-          <w:lang w:val="de-DE"/>
-        </w:rPr>
-        <w:t xml:space="preserve"> </w:t>
-      </w:r>
-      <w:r>
-        <w:rPr>
-          <w:lang w:val="de-DE"/>
-        </w:rPr>
-        <w:t xml:space="preserve">werden in den nachfolgenden </w:t>
-      </w:r>
-      <w:r>
-        <w:rPr>
-          <w:lang w:val="de-DE"/>
-        </w:rPr>
-        <w:t xml:space="preserve">Komponentenbeschreibungen noch einmal genauer betrachtet. </w:t>
-      </w:r>
-    </w:p>
-    <w:p>
-      <w:pPr>
-        <w:jc w:val="both"/>
-        <w:rPr>
-          <w:lang w:val="de-DE"/>
-        </w:rPr>
-      </w:pPr>
-    </w:p>
-    <w:p>
-      <w:pPr>
-        <w:pStyle w:val="berschrift3"/>
-        <w:jc w:val="both"/>
-        <w:rPr>
-          <w:lang w:val="de-DE"/>
-        </w:rPr>
-      </w:pPr>
-      <w:r>
-        <w:rPr>
-          <w:lang w:val="de-DE"/>
-        </w:rPr>
-        <w:t>Server</w:t>
-      </w:r>
-    </w:p>
-    <w:p>
-      <w:pPr>
-        <w:ind w:firstLine="202"/>
-        <w:jc w:val="both"/>
-        <w:rPr>
-          <w:lang w:val="de-DE"/>
-        </w:rPr>
-      </w:pPr>
-      <w:r>
-        <w:rPr>
-          <w:lang w:val="de-DE"/>
-        </w:rPr>
-        <w:t xml:space="preserve">Die Server-Komponente beinhaltet </w:t>
-      </w:r>
-      <w:r>
-        <w:rPr>
-          <w:lang w:val="de-DE"/>
-        </w:rPr>
-        <w:t xml:space="preserve">nach dem Build </w:t>
-      </w:r>
-      <w:r>
-        <w:rPr>
-          <w:lang w:val="de-DE"/>
-        </w:rPr>
-        <w:t xml:space="preserve">alle </w:t>
-      </w:r>
-      <w:r>
-        <w:rPr>
-          <w:lang w:val="de-DE"/>
-        </w:rPr>
-        <w:t xml:space="preserve">fachlichen </w:t>
-      </w:r>
-      <w:r>
-        <w:rPr>
-          <w:lang w:val="de-DE"/>
-        </w:rPr>
-        <w:t>Funktionen, die für die serverseitige Anwendung notwendig sind. Dabei ist diese auf den</w:t>
-      </w:r>
-      <w:r>
-        <w:rPr>
-          <w:lang w:val="de-DE"/>
-        </w:rPr>
-        <w:t xml:space="preserve"> Anwendungsserver</w:t>
-      </w:r>
-      <w:r>
-        <w:rPr>
-          <w:lang w:val="de-DE"/>
-        </w:rPr>
-        <w:t xml:space="preserve"> Wildfly optimiert und wird als ein</w:t>
-      </w:r>
-      <w:r>
-        <w:rPr>
-          <w:lang w:val="de-DE"/>
-        </w:rPr>
-        <w:t>e</w:t>
-      </w:r>
-      <w:r>
-        <w:rPr>
-          <w:lang w:val="de-DE"/>
-        </w:rPr>
-        <w:t xml:space="preserve"> </w:t>
-      </w:r>
-      <w:r>
-        <w:rPr>
-          <w:lang w:val="de-DE"/>
-        </w:rPr>
-        <w:t>einzelne</w:t>
-      </w:r>
-      <w:r>
-        <w:rPr>
-          <w:lang w:val="de-DE"/>
-        </w:rPr>
-        <w:t xml:space="preserve"> WAR-</w:t>
-      </w:r>
-      <w:r>
-        <w:rPr>
-          <w:lang w:val="de-DE"/>
-        </w:rPr>
-        <w:t>Datei</w:t>
-      </w:r>
-      <w:r>
-        <w:rPr>
-          <w:lang w:val="de-DE"/>
-        </w:rPr>
-        <w:t xml:space="preserve"> ausgeliefert. Es besteht hierbei lediglich eine Abhängigkeit zu der Model-Komponente</w:t>
-      </w:r>
-      <w:r>
-        <w:rPr>
-          <w:lang w:val="de-DE"/>
-        </w:rPr>
-        <w:t>, welche</w:t>
-      </w:r>
-      <w:r>
-        <w:rPr>
-          <w:lang w:val="de-DE"/>
-        </w:rPr>
-        <w:t xml:space="preserve"> </w:t>
-      </w:r>
-      <w:r>
-        <w:rPr>
-          <w:lang w:val="de-DE"/>
-        </w:rPr>
-        <w:t>die</w:t>
-      </w:r>
-      <w:r>
-        <w:rPr>
-          <w:lang w:val="de-DE"/>
-        </w:rPr>
-        <w:t xml:space="preserve"> </w:t>
-      </w:r>
-      <w:r>
-        <w:rPr>
-          <w:lang w:val="de-DE"/>
-        </w:rPr>
-        <w:t xml:space="preserve">für die Kommunikation server- und clientseitig verwendeten Datenobjekte enthält. Diese sind zentral </w:t>
-      </w:r>
-      <w:r>
-        <w:rPr>
-          <w:lang w:val="de-DE"/>
-        </w:rPr>
-        <w:t>in einer ausgelagerten Komponente definiert, um eine r</w:t>
-      </w:r>
-      <w:r>
-        <w:rPr>
-          <w:lang w:val="de-DE"/>
-        </w:rPr>
-        <w:t xml:space="preserve">edundante </w:t>
-      </w:r>
-      <w:r>
-        <w:rPr>
-          <w:lang w:val="de-DE"/>
-        </w:rPr>
-        <w:t>Definition</w:t>
-      </w:r>
-      <w:r>
-        <w:rPr>
-          <w:lang w:val="de-DE"/>
-        </w:rPr>
-        <w:t xml:space="preserve"> und damit ggf. Fehler bei zukünftigen Weiterentwicklungen zu vermeiden.</w:t>
-      </w:r>
-      <w:r>
-        <w:rPr>
-          <w:lang w:val="de-DE"/>
-        </w:rPr>
-        <w:t xml:space="preserve"> Dieses Model wird bei dem </w:t>
-      </w:r>
-      <w:r>
-        <w:rPr>
-          <w:lang w:val="de-DE"/>
-        </w:rPr>
-        <w:t>Erzeugen</w:t>
-      </w:r>
-      <w:r>
-        <w:rPr>
-          <w:lang w:val="de-DE"/>
-        </w:rPr>
-        <w:t xml:space="preserve"> der auszuliefernden WAR-Datei automatisch eingebunden.</w:t>
-      </w:r>
-    </w:p>
-    <w:p>
-      <w:pPr>
-        <w:ind w:firstLine="202"/>
-        <w:jc w:val="both"/>
-        <w:rPr>
-          <w:lang w:val="de-DE"/>
-        </w:rPr>
-      </w:pPr>
-      <w:r>
-        <w:rPr>
-          <w:lang w:val="de-DE"/>
-        </w:rPr>
-        <w:t>Die Serv</w:t>
-      </w:r>
-      <w:r>
-        <w:rPr>
-          <w:lang w:val="de-DE"/>
-        </w:rPr>
-        <w:t>erkomponente besitzt insgesamt vier</w:t>
-      </w:r>
-      <w:r>
-        <w:rPr>
-          <w:lang w:val="de-DE"/>
-        </w:rPr>
-        <w:t xml:space="preserve"> Schnittstellen. Diese unterteilen sich den angebotenen RESTful Webservice, </w:t>
-      </w:r>
-      <w:r>
-        <w:rPr>
-          <w:lang w:val="de-DE"/>
-        </w:rPr>
-        <w:t xml:space="preserve">eine Anbindung zu Queue und </w:t>
-      </w:r>
-      <w:r>
-        <w:rPr>
-          <w:lang w:val="de-DE"/>
-        </w:rPr>
-        <w:t>Topic des JMS-Service</w:t>
-      </w:r>
-      <w:r>
-        <w:rPr>
-          <w:lang w:val="de-DE"/>
-        </w:rPr>
-        <w:t xml:space="preserve"> sowie eine Datenbankanbindung zu mehreren MariaDB-Instanzen</w:t>
-      </w:r>
-      <w:r>
-        <w:rPr>
-          <w:lang w:val="de-DE"/>
-        </w:rPr>
-        <w:t>.</w:t>
-      </w:r>
-      <w:r>
-        <w:rPr>
-          <w:lang w:val="de-DE"/>
-        </w:rPr>
-        <w:t xml:space="preserve"> </w:t>
-      </w:r>
-      <w:r>
-        <w:rPr>
-          <w:lang w:val="de-DE"/>
-        </w:rPr>
-        <w:t xml:space="preserve">Dieser Aufbau wird durch das Komponentenmodell aus </w:t>
+        <w:t xml:space="preserve"> Dieser Aufbau wird durch das Komponentenmodell aus </w:t>
       </w:r>
       <w:r>
         <w:rPr>
@@ -3708,8 +3550,8 @@
           <w:lang w:val="de-DE"/>
         </w:rPr>
       </w:pPr>
-      <w:bookmarkStart w:id="3" w:name="_Ref469399142"/>
-      <w:bookmarkStart w:id="4" w:name="_Ref469399133"/>
+      <w:bookmarkStart w:id="3" w:name="_Ref469399133"/>
+      <w:bookmarkStart w:id="4" w:name="_Ref469399142"/>
       <w:r>
         <w:rPr>
           <w:lang w:val="de-DE"/>
@@ -3747,21 +3589,21 @@
         </w:rPr>
         <w:fldChar w:fldCharType="end"/>
       </w:r>
+      <w:bookmarkEnd w:id="4"/>
+      <w:r>
+        <w:rPr>
+          <w:lang w:val="de-DE"/>
+        </w:rPr>
+        <w:t xml:space="preserve">: </w:t>
+      </w:r>
+      <w:bookmarkStart w:id="5" w:name="_Ref469399124"/>
+      <w:r>
+        <w:rPr>
+          <w:lang w:val="de-DE"/>
+        </w:rPr>
+        <w:t>Komponentenmodell der serverseitigen Anwendung</w:t>
+      </w:r>
       <w:bookmarkEnd w:id="3"/>
-      <w:r>
-        <w:rPr>
-          <w:lang w:val="de-DE"/>
-        </w:rPr>
-        <w:t xml:space="preserve">: </w:t>
-      </w:r>
-      <w:bookmarkStart w:id="5" w:name="_Ref469399124"/>
-      <w:r>
-        <w:rPr>
-          <w:lang w:val="de-DE"/>
-        </w:rPr>
-        <w:t>Komponentenmodell der serverseitigen Anwendung</w:t>
-      </w:r>
-      <w:bookmarkEnd w:id="4"/>
       <w:bookmarkEnd w:id="5"/>
     </w:p>
     <w:p>
@@ -4211,7 +4053,14 @@
         <w:rPr>
           <w:lang w:val="de-DE"/>
         </w:rPr>
-        <w:t xml:space="preserve">, sollte die Anbindung an den RESTful Webservice oder JMS </w:t>
+        <w:t xml:space="preserve">, sollte die Anbindung </w:t>
+      </w:r>
+      <w:r>
+        <w:rPr>
+          <w:lang w:val="de-DE"/>
+        </w:rPr>
+        <w:lastRenderedPageBreak/>
+        <w:t xml:space="preserve">an den RESTful Webservice oder JMS </w:t>
       </w:r>
       <w:r>
         <w:rPr>
@@ -4277,14 +4126,7 @@
         <w:rPr>
           <w:lang w:val="de-DE"/>
         </w:rPr>
-        <w:t xml:space="preserve">, da die Kommunikation übergreifend </w:t>
-      </w:r>
-      <w:r>
-        <w:rPr>
-          <w:lang w:val="de-DE"/>
-        </w:rPr>
-        <w:lastRenderedPageBreak/>
-        <w:t xml:space="preserve">zentral und frei von Redundanzen an den Konnektoren vorgenommen werden </w:t>
+        <w:t xml:space="preserve">, da die Kommunikation übergreifend zentral und frei von Redundanzen an den Konnektoren vorgenommen werden </w:t>
       </w:r>
       <w:r>
         <w:rPr>
@@ -12127,8 +11969,8 @@
           <w:lang w:val="de-DE"/>
         </w:rPr>
       </w:pPr>
-      <w:bookmarkStart w:id="15" w:name="_Ref470099584"/>
-      <w:bookmarkStart w:id="16" w:name="_Ref470099574"/>
+      <w:bookmarkStart w:id="15" w:name="_Ref470099574"/>
+      <w:bookmarkStart w:id="16" w:name="_Ref470099584"/>
       <w:r>
         <w:rPr>
           <w:lang w:val="de-DE"/>
@@ -12166,14 +12008,14 @@
         </w:rPr>
         <w:fldChar w:fldCharType="end"/>
       </w:r>
+      <w:bookmarkEnd w:id="16"/>
+      <w:r>
+        <w:rPr>
+          <w:lang w:val="de-DE"/>
+        </w:rPr>
+        <w:t xml:space="preserve"> Ablauf des neuimplementierten Benchmarking-Tests</w:t>
+      </w:r>
       <w:bookmarkEnd w:id="15"/>
-      <w:r>
-        <w:rPr>
-          <w:lang w:val="de-DE"/>
-        </w:rPr>
-        <w:t xml:space="preserve"> Ablauf des neuimplementierten Benchmarking-Tests</w:t>
-      </w:r>
-      <w:bookmarkEnd w:id="16"/>
     </w:p>
     <w:p>
       <w:pPr>
@@ -12964,7 +12806,7 @@
             <v:path o:extrusionok="f" gradientshapeok="t" o:connecttype="rect"/>
             <o:lock v:ext="edit" aspectratio="t"/>
           </v:shapetype>
-          <v:shape id="_x0000_i1025" type="#_x0000_t75" style="width:251.25pt;height:87.75pt">
+          <v:shape id="_x0000_i1025" type="#_x0000_t75" style="width:251.15pt;height:87.9pt">
             <v:imagedata r:id="rId22" o:title="Test_75_clients_1_cpu_memory"/>
           </v:shape>
         </w:pict>
@@ -18578,7 +18420,7 @@
         <mc:AlternateContent>
           <mc:Choice Requires="wps">
             <w:drawing>
-              <wp:anchor distT="0" distB="0" distL="114300" distR="114300" simplePos="0" relativeHeight="251665408" behindDoc="0" locked="0" layoutInCell="1" allowOverlap="1" wp14:anchorId="5BF4C9F7" wp14:editId="1A6927A8">
+              <wp:anchor distT="0" distB="0" distL="114300" distR="114300" simplePos="0" relativeHeight="251666432" behindDoc="0" locked="0" layoutInCell="1" allowOverlap="1" wp14:anchorId="5BF4C9F7" wp14:editId="1A1D03C5">
                 <wp:simplePos x="0" y="0"/>
                 <wp:positionH relativeFrom="column">
                   <wp:posOffset>5715</wp:posOffset>
@@ -18686,7 +18528,7 @@
                 <v:stroke joinstyle="miter"/>
                 <v:path gradientshapeok="t" o:connecttype="rect"/>
               </v:shapetype>
-              <v:shape id="Textfeld 5" o:spid="_x0000_s1026" type="#_x0000_t202" style="position:absolute;left:0;text-align:left;margin-left:.45pt;margin-top:579.6pt;width:517.95pt;height:18.25pt;z-index:251665408;visibility:visible;mso-wrap-style:square;mso-width-percent:0;mso-height-percent:0;mso-wrap-distance-left:9pt;mso-wrap-distance-top:0;mso-wrap-distance-right:9pt;mso-wrap-distance-bottom:0;mso-position-horizontal:absolute;mso-position-horizontal-relative:text;mso-position-vertical:absolute;mso-position-vertical-relative:text;mso-width-percent:0;mso-height-percent:0;mso-width-relative:margin;mso-height-relative:margin;v-text-anchor:top" o:gfxdata="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" stroked="f">
+              <v:shape id="Textfeld 5" o:spid="_x0000_s1026" type="#_x0000_t202" style="position:absolute;left:0;text-align:left;margin-left:.45pt;margin-top:579.6pt;width:517.95pt;height:18.25pt;z-index:251666432;visibility:visible;mso-wrap-style:square;mso-width-percent:0;mso-height-percent:0;mso-wrap-distance-left:9pt;mso-wrap-distance-top:0;mso-wrap-distance-right:9pt;mso-wrap-distance-bottom:0;mso-position-horizontal:absolute;mso-position-horizontal-relative:text;mso-position-vertical:absolute;mso-position-vertical-relative:text;mso-width-percent:0;mso-height-percent:0;mso-width-relative:margin;mso-height-relative:margin;v-text-anchor:top" o:gfxdata="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" stroked="f">
                 <v:textbox inset="0,0,0,0">
                   <w:txbxContent>
                     <w:p>
@@ -18852,7 +18694,7 @@
           <w:lang w:val="de-DE" w:eastAsia="de-DE"/>
         </w:rPr>
         <w:drawing>
-          <wp:anchor distT="0" distB="0" distL="114300" distR="114300" simplePos="0" relativeHeight="251652096" behindDoc="0" locked="0" layoutInCell="1" allowOverlap="1" wp14:anchorId="456B4F4C" wp14:editId="4F2321FC">
+          <wp:anchor distT="0" distB="0" distL="114300" distR="114300" simplePos="0" relativeHeight="251652096" behindDoc="0" locked="0" layoutInCell="1" allowOverlap="1" wp14:anchorId="456B4F4C" wp14:editId="6626640C">
             <wp:simplePos x="0" y="0"/>
             <wp:positionH relativeFrom="margin">
               <wp:posOffset>196850</wp:posOffset>
@@ -18925,16 +18767,16 @@
         <mc:AlternateContent>
           <mc:Choice Requires="wps">
             <w:drawing>
-              <wp:anchor distT="0" distB="0" distL="114300" distR="114300" simplePos="0" relativeHeight="251661312" behindDoc="0" locked="0" layoutInCell="1" allowOverlap="1" wp14:anchorId="38577466" wp14:editId="11DBA51B">
+              <wp:anchor distT="0" distB="0" distL="114300" distR="114300" simplePos="0" relativeHeight="251662336" behindDoc="0" locked="0" layoutInCell="1" allowOverlap="1" wp14:anchorId="38577466" wp14:editId="69D90523">
                 <wp:simplePos x="0" y="0"/>
                 <wp:positionH relativeFrom="column">
-                  <wp:posOffset>1905</wp:posOffset>
+                  <wp:posOffset>5715</wp:posOffset>
                 </wp:positionH>
                 <wp:positionV relativeFrom="paragraph">
-                  <wp:posOffset>4346180</wp:posOffset>
+                  <wp:posOffset>4340860</wp:posOffset>
                 </wp:positionV>
-                <wp:extent cx="6647815" cy="635"/>
-                <wp:effectExtent l="0" t="0" r="635" b="18415"/>
+                <wp:extent cx="6647815" cy="204470"/>
+                <wp:effectExtent l="0" t="0" r="635" b="5080"/>
                 <wp:wrapSquare wrapText="bothSides"/>
                 <wp:docPr id="7" name="Textfeld 7"/>
                 <wp:cNvGraphicFramePr/>
@@ -18945,7 +18787,7 @@
                       <wps:spPr>
                         <a:xfrm>
                           <a:off x="0" y="0"/>
-                          <a:ext cx="6647815" cy="635"/>
+                          <a:ext cx="6647815" cy="204470"/>
                         </a:xfrm>
                         <a:prstGeom prst="rect">
                           <a:avLst/>
@@ -19029,18 +18871,21 @@
                         <a:prstTxWarp prst="textNoShape">
                           <a:avLst/>
                         </a:prstTxWarp>
-                        <a:spAutoFit/>
+                        <a:noAutofit/>
                       </wps:bodyPr>
                     </wps:wsp>
                   </a:graphicData>
                 </a:graphic>
+                <wp14:sizeRelV relativeFrom="margin">
+                  <wp14:pctHeight>0</wp14:pctHeight>
+                </wp14:sizeRelV>
               </wp:anchor>
             </w:drawing>
           </mc:Choice>
           <mc:Fallback>
             <w:pict>
-              <v:shape w14:anchorId="38577466" id="Textfeld 7" o:spid="_x0000_s1027" type="#_x0000_t202" style="position:absolute;left:0;text-align:left;margin-left:.15pt;margin-top:342.2pt;width:523.45pt;height:.05pt;z-index:251661312;visibility:visible;mso-wrap-style:square;mso-wrap-distance-left:9pt;mso-wrap-distance-top:0;mso-wrap-distance-right:9pt;mso-wrap-distance-bottom:0;mso-position-horizontal:absolute;mso-position-horizontal-relative:text;mso-position-vertical:absolute;mso-position-vertical-relative:text;v-text-anchor:top" o:gfxdata="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" stroked="f">
-                <v:textbox style="mso-fit-shape-to-text:t" inset="0,0,0,0">
+              <v:shape w14:anchorId="38577466" id="Textfeld 7" o:spid="_x0000_s1027" type="#_x0000_t202" style="position:absolute;left:0;text-align:left;margin-left:.45pt;margin-top:341.8pt;width:523.45pt;height:16.1pt;z-index:251662336;visibility:visible;mso-wrap-style:square;mso-height-percent:0;mso-wrap-distance-left:9pt;mso-wrap-distance-top:0;mso-wrap-distance-right:9pt;mso-wrap-distance-bottom:0;mso-position-horizontal:absolute;mso-position-horizontal-relative:text;mso-position-vertical:absolute;mso-position-vertical-relative:text;mso-height-percent:0;mso-height-relative:margin;v-text-anchor:top" o:gfxdata="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" stroked="f">
+                <v:textbox inset="0,0,0,0">
                   <w:txbxContent>
                     <w:p>
                       <w:pPr>
@@ -19119,7 +18964,7 @@
           <w:lang w:val="de-DE" w:eastAsia="de-DE"/>
         </w:rPr>
         <w:drawing>
-          <wp:anchor distT="0" distB="0" distL="114300" distR="114300" simplePos="0" relativeHeight="251657216" behindDoc="0" locked="0" layoutInCell="1" allowOverlap="1" wp14:anchorId="77B3B409" wp14:editId="3259A725">
+          <wp:anchor distT="0" distB="0" distL="114300" distR="114300" simplePos="0" relativeHeight="251658240" behindDoc="0" locked="0" layoutInCell="1" allowOverlap="1" wp14:anchorId="77B3B409" wp14:editId="45A6F551">
             <wp:simplePos x="0" y="0"/>
             <wp:positionH relativeFrom="column">
               <wp:posOffset>863</wp:posOffset>
@@ -19612,7 +19457,7 @@
           <w:lang w:val="de-DE" w:eastAsia="de-DE"/>
         </w:rPr>
         <w:pict w14:anchorId="50E5E2B4">
-          <v:shape id="_x0000_i1026" type="#_x0000_t75" style="width:311.25pt;height:361.5pt">
+          <v:shape id="_x0000_i1074" type="#_x0000_t75" style="width:311.45pt;height:361.65pt">
             <v:imagedata r:id="rId28" o:title="clientMaske2" cropleft="157f" cropright="304f"/>
           </v:shape>
         </w:pict>
@@ -19776,7 +19621,7 @@
           <w:lang w:val="de-DE" w:eastAsia="de-DE"/>
         </w:rPr>
         <w:pict w14:anchorId="1E36EFEE">
-          <v:shape id="_x0000_i1027" type="#_x0000_t75" style="width:250.5pt;height:178.5pt">
+          <v:shape id="_x0000_i1027" type="#_x0000_t75" style="width:251.15pt;height:178.35pt">
             <v:imagedata r:id="rId30" o:title="benchmarkingMaske1"/>
           </v:shape>
         </w:pict>
@@ -19821,7 +19666,7 @@
           <w:lang w:val="de-DE" w:eastAsia="de-DE"/>
         </w:rPr>
         <w:pict w14:anchorId="3C9F3D73">
-          <v:shape id="_x0000_i1028" type="#_x0000_t75" style="width:247.5pt;height:177pt">
+          <v:shape id="_x0000_i1028" type="#_x0000_t75" style="width:247.8pt;height:177.5pt">
             <v:imagedata r:id="rId32" o:title="benchmarkingMaske3"/>
           </v:shape>
         </w:pict>
@@ -19866,7 +19711,7 @@
           <w:lang w:val="de-DE" w:eastAsia="de-DE"/>
         </w:rPr>
         <w:pict w14:anchorId="44054343">
-          <v:shape id="_x0000_i1029" type="#_x0000_t75" style="width:248.25pt;height:174.75pt">
+          <v:shape id="_x0000_i1029" type="#_x0000_t75" style="width:247.8pt;height:175pt">
             <v:imagedata r:id="rId34" o:title="benchmarkingMaske5"/>
           </v:shape>
         </w:pict>
@@ -19977,7 +19822,7 @@
           <w:lang w:val="de-DE" w:eastAsia="de-DE"/>
         </w:rPr>
         <w:drawing>
-          <wp:inline distT="0" distB="0" distL="0" distR="0" wp14:anchorId="10E8257B" wp14:editId="346E01F8">
+          <wp:inline distT="0" distB="0" distL="0" distR="0" wp14:anchorId="10E8257B" wp14:editId="311E09F4">
             <wp:extent cx="3259455" cy="1833245"/>
             <wp:effectExtent l="0" t="0" r="0" b="0"/>
             <wp:docPr id="16" name="Grafik 16" descr="adminclient_overview"/>
@@ -20030,7 +19875,7 @@
           <w:lang w:val="de-DE" w:eastAsia="de-DE"/>
         </w:rPr>
         <w:drawing>
-          <wp:inline distT="0" distB="0" distL="0" distR="0" wp14:anchorId="67EDB7D9" wp14:editId="7B4E6487">
+          <wp:inline distT="0" distB="0" distL="0" distR="0" wp14:anchorId="67EDB7D9" wp14:editId="6870B433">
             <wp:extent cx="3255433" cy="1834417"/>
             <wp:effectExtent l="0" t="0" r="2540" b="0"/>
             <wp:docPr id="12" name="Grafik 12" descr="C:\Users\David\AppData\Local\Microsoft\Windows\INetCacheContent.Word\adminclient_overview-with-counts.png"/>
@@ -20083,7 +19928,7 @@
           <w:lang w:val="de-DE" w:eastAsia="de-DE"/>
         </w:rPr>
         <w:drawing>
-          <wp:inline distT="0" distB="0" distL="0" distR="0" wp14:anchorId="57860EC4" wp14:editId="09737C4B">
+          <wp:inline distT="0" distB="0" distL="0" distR="0" wp14:anchorId="57860EC4" wp14:editId="46BDEB35">
             <wp:extent cx="3217545" cy="1811655"/>
             <wp:effectExtent l="0" t="0" r="1905" b="0"/>
             <wp:docPr id="14" name="Grafik 14" descr="adminclient_statistics"/>
@@ -20136,7 +19981,7 @@
           <w:lang w:val="de-DE" w:eastAsia="de-DE"/>
         </w:rPr>
         <w:drawing>
-          <wp:inline distT="0" distB="0" distL="0" distR="0" wp14:anchorId="6207786E" wp14:editId="2E73F66E">
+          <wp:inline distT="0" distB="0" distL="0" distR="0" wp14:anchorId="6207786E" wp14:editId="7EF5328E">
             <wp:extent cx="3221567" cy="1816536"/>
             <wp:effectExtent l="0" t="0" r="0" b="0"/>
             <wp:docPr id="15" name="Grafik 15" descr="C:\Users\David\AppData\Local\Microsoft\Windows\INetCacheContent.Word\adminclient_delete-data.png"/>
@@ -20256,7 +20101,7 @@
           <w:lang w:val="de-DE" w:eastAsia="de-DE"/>
         </w:rPr>
         <w:drawing>
-          <wp:inline distT="0" distB="0" distL="0" distR="0" wp14:anchorId="57BD8B67" wp14:editId="31C1A1BE">
+          <wp:inline distT="0" distB="0" distL="0" distR="0" wp14:anchorId="57BD8B67" wp14:editId="1FA17DC7">
             <wp:extent cx="6583680" cy="2136775"/>
             <wp:effectExtent l="0" t="0" r="7620" b="0"/>
             <wp:docPr id="19" name="Grafik 19"/>
@@ -22460,16 +22305,16 @@
         <mc:AlternateContent>
           <mc:Choice Requires="wps">
             <w:drawing>
-              <wp:anchor distT="0" distB="0" distL="114300" distR="114300" simplePos="0" relativeHeight="251654144" behindDoc="0" locked="0" layoutInCell="1" allowOverlap="1" wp14:anchorId="24B67027" wp14:editId="6C66D04F">
+              <wp:anchor distT="0" distB="0" distL="114300" distR="114300" simplePos="0" relativeHeight="251653120" behindDoc="0" locked="0" layoutInCell="1" allowOverlap="1" wp14:anchorId="24B67027" wp14:editId="11630F71">
                 <wp:simplePos x="0" y="0"/>
                 <wp:positionH relativeFrom="column">
-                  <wp:posOffset>1558925</wp:posOffset>
+                  <wp:posOffset>1561986</wp:posOffset>
                 </wp:positionH>
                 <wp:positionV relativeFrom="paragraph">
-                  <wp:posOffset>7902575</wp:posOffset>
+                  <wp:posOffset>7900765</wp:posOffset>
                 </wp:positionV>
-                <wp:extent cx="3467735" cy="635"/>
-                <wp:effectExtent l="0" t="0" r="0" b="18415"/>
+                <wp:extent cx="3467735" cy="354842"/>
+                <wp:effectExtent l="0" t="0" r="0" b="7620"/>
                 <wp:wrapNone/>
                 <wp:docPr id="11" name="Textfeld 11"/>
                 <wp:cNvGraphicFramePr/>
@@ -22480,7 +22325,7 @@
                       <wps:spPr>
                         <a:xfrm>
                           <a:off x="0" y="0"/>
-                          <a:ext cx="3467735" cy="635"/>
+                          <a:ext cx="3467735" cy="354842"/>
                         </a:xfrm>
                         <a:prstGeom prst="rect">
                           <a:avLst/>
@@ -22533,18 +22378,21 @@
                         <a:prstTxWarp prst="textNoShape">
                           <a:avLst/>
                         </a:prstTxWarp>
-                        <a:spAutoFit/>
+                        <a:noAutofit/>
                       </wps:bodyPr>
                     </wps:wsp>
                   </a:graphicData>
                 </a:graphic>
+                <wp14:sizeRelV relativeFrom="margin">
+                  <wp14:pctHeight>0</wp14:pctHeight>
+                </wp14:sizeRelV>
               </wp:anchor>
             </w:drawing>
           </mc:Choice>
           <mc:Fallback>
             <w:pict>
-              <v:shape w14:anchorId="24B67027" id="Textfeld 11" o:spid="_x0000_s1028" type="#_x0000_t202" style="position:absolute;left:0;text-align:left;margin-left:122.75pt;margin-top:622.25pt;width:273.05pt;height:.05pt;z-index:251654144;visibility:visible;mso-wrap-style:square;mso-wrap-distance-left:9pt;mso-wrap-distance-top:0;mso-wrap-distance-right:9pt;mso-wrap-distance-bottom:0;mso-position-horizontal:absolute;mso-position-horizontal-relative:text;mso-position-vertical:absolute;mso-position-vertical-relative:text;v-text-anchor:top" o:gfxdata="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" stroked="f">
-                <v:textbox style="mso-fit-shape-to-text:t" inset="0,0,0,0">
+              <v:shape w14:anchorId="24B67027" id="Textfeld 11" o:spid="_x0000_s1028" type="#_x0000_t202" style="position:absolute;left:0;text-align:left;margin-left:123pt;margin-top:622.1pt;width:273.05pt;height:27.95pt;z-index:251653120;visibility:visible;mso-wrap-style:square;mso-height-percent:0;mso-wrap-distance-left:9pt;mso-wrap-distance-top:0;mso-wrap-distance-right:9pt;mso-wrap-distance-bottom:0;mso-position-horizontal:absolute;mso-position-horizontal-relative:text;mso-position-vertical:absolute;mso-position-vertical-relative:text;mso-height-percent:0;mso-height-relative:margin;v-text-anchor:top" o:gfxdata="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" stroked="f">
+                <v:textbox inset="0,0,0,0">
                   <w:txbxContent>
                     <w:p>
                       <w:pPr>
@@ -22601,7 +22449,7 @@
           <w:lang w:val="de-DE"/>
         </w:rPr>
         <w:pict w14:anchorId="7D55631E">
-          <v:shape id="_x0000_i1042" type="#_x0000_t75" style="width:273pt;height:618pt">
+          <v:shape id="_x0000_i1042" type="#_x0000_t75" style="width:272.95pt;height:617.85pt">
             <v:imagedata croptop="-65520f" cropbottom="65520f"/>
           </v:shape>
         </w:pict>
@@ -25931,7 +25779,7 @@
 </file>
 
 <file path=customXml/itemProps1.xml><?xml version="1.0" encoding="utf-8"?>
-<ds:datastoreItem xmlns:ds="http://schemas.openxmlformats.org/officeDocument/2006/customXml" ds:itemID="{F46EA0AD-0025-4524-A638-CF6F5BB5F59C}">
+<ds:datastoreItem xmlns:ds="http://schemas.openxmlformats.org/officeDocument/2006/customXml" ds:itemID="{B7AA1E43-5B57-45A9-9497-833DE0C285A5}">
   <ds:schemaRefs>
     <ds:schemaRef ds:uri="http://schemas.openxmlformats.org/officeDocument/2006/bibliography"/>
   </ds:schemaRefs>

</xml_diff>

<commit_message>
second final draft + pdf
</commit_message>
<xml_diff>
--- a/dokumentation/studienarbeit.docx
+++ b/dokumentation/studienarbeit.docx
@@ -1175,7 +1175,13 @@
         <w:rPr>
           <w:lang w:val="de-DE"/>
         </w:rPr>
-        <w:t>Abbildung 1</w:t>
+        <w:t xml:space="preserve">Abbildung </w:t>
+      </w:r>
+      <w:r>
+        <w:rPr>
+          <w:lang w:val="de-DE"/>
+        </w:rPr>
+        <w:t>1</w:t>
       </w:r>
       <w:r>
         <w:rPr>
@@ -1768,7 +1774,6 @@
         </w:rPr>
         <w:t xml:space="preserve">t es sich um eine </w:t>
       </w:r>
-      <w:bookmarkStart w:id="2" w:name="_GoBack"/>
       <w:r>
         <w:rPr>
           <w:i/>
@@ -1776,7 +1781,6 @@
         </w:rPr>
         <w:t>1:1</w:t>
       </w:r>
-      <w:bookmarkEnd w:id="2"/>
       <w:r>
         <w:rPr>
           <w:lang w:val="de-DE"/>
@@ -3142,7 +3146,13 @@
         <w:rPr>
           <w:lang w:val="de-DE"/>
         </w:rPr>
-        <w:t>Abbildung 16</w:t>
+        <w:t xml:space="preserve">Abbildung </w:t>
+      </w:r>
+      <w:r>
+        <w:rPr>
+          <w:lang w:val="de-DE"/>
+        </w:rPr>
+        <w:t>16</w:t>
       </w:r>
       <w:r>
         <w:rPr>
@@ -3464,7 +3474,13 @@
         <w:rPr>
           <w:lang w:val="de-DE"/>
         </w:rPr>
-        <w:t>Abbildung 2</w:t>
+        <w:t xml:space="preserve">Abbildung </w:t>
+      </w:r>
+      <w:r>
+        <w:rPr>
+          <w:lang w:val="de-DE"/>
+        </w:rPr>
+        <w:t>2</w:t>
       </w:r>
       <w:r>
         <w:rPr>
@@ -3550,8 +3566,8 @@
           <w:lang w:val="de-DE"/>
         </w:rPr>
       </w:pPr>
-      <w:bookmarkStart w:id="3" w:name="_Ref469399133"/>
-      <w:bookmarkStart w:id="4" w:name="_Ref469399142"/>
+      <w:bookmarkStart w:id="2" w:name="_Ref469399133"/>
+      <w:bookmarkStart w:id="3" w:name="_Ref469399142"/>
       <w:r>
         <w:rPr>
           <w:lang w:val="de-DE"/>
@@ -3589,22 +3605,22 @@
         </w:rPr>
         <w:fldChar w:fldCharType="end"/>
       </w:r>
+      <w:bookmarkEnd w:id="3"/>
+      <w:r>
+        <w:rPr>
+          <w:lang w:val="de-DE"/>
+        </w:rPr>
+        <w:t xml:space="preserve">: </w:t>
+      </w:r>
+      <w:bookmarkStart w:id="4" w:name="_Ref469399124"/>
+      <w:r>
+        <w:rPr>
+          <w:lang w:val="de-DE"/>
+        </w:rPr>
+        <w:t>Komponentenmodell der serverseitigen Anwendung</w:t>
+      </w:r>
+      <w:bookmarkEnd w:id="2"/>
       <w:bookmarkEnd w:id="4"/>
-      <w:r>
-        <w:rPr>
-          <w:lang w:val="de-DE"/>
-        </w:rPr>
-        <w:t xml:space="preserve">: </w:t>
-      </w:r>
-      <w:bookmarkStart w:id="5" w:name="_Ref469399124"/>
-      <w:r>
-        <w:rPr>
-          <w:lang w:val="de-DE"/>
-        </w:rPr>
-        <w:t>Komponentenmodell der serverseitigen Anwendung</w:t>
-      </w:r>
-      <w:bookmarkEnd w:id="3"/>
-      <w:bookmarkEnd w:id="5"/>
     </w:p>
     <w:p>
       <w:pPr>
@@ -3614,7 +3630,7 @@
           <w:lang w:val="de-DE"/>
         </w:rPr>
       </w:pPr>
-      <w:bookmarkStart w:id="6" w:name="_Ref470260997"/>
+      <w:bookmarkStart w:id="5" w:name="_Ref470260997"/>
       <w:r>
         <w:rPr>
           <w:lang w:val="de-DE"/>
@@ -3627,7 +3643,7 @@
         </w:rPr>
         <w:t xml:space="preserve"> und Konnektoren</w:t>
       </w:r>
-      <w:bookmarkEnd w:id="6"/>
+      <w:bookmarkEnd w:id="5"/>
     </w:p>
     <w:p>
       <w:pPr>
@@ -3827,7 +3843,13 @@
         <w:rPr>
           <w:lang w:val="de-DE"/>
         </w:rPr>
-        <w:t>Abbildung 3</w:t>
+        <w:t xml:space="preserve">Abbildung </w:t>
+      </w:r>
+      <w:r>
+        <w:rPr>
+          <w:lang w:val="de-DE"/>
+        </w:rPr>
+        <w:t>3</w:t>
       </w:r>
       <w:r>
         <w:rPr>
@@ -4213,7 +4235,7 @@
           <w:lang w:val="de-DE"/>
         </w:rPr>
       </w:pPr>
-      <w:bookmarkStart w:id="7" w:name="_Ref469399146"/>
+      <w:bookmarkStart w:id="6" w:name="_Ref469399146"/>
       <w:r>
         <w:rPr>
           <w:lang w:val="de-DE"/>
@@ -4251,7 +4273,7 @@
         </w:rPr>
         <w:fldChar w:fldCharType="end"/>
       </w:r>
-      <w:bookmarkEnd w:id="7"/>
+      <w:bookmarkEnd w:id="6"/>
       <w:r>
         <w:rPr>
           <w:lang w:val="de-DE"/>
@@ -4595,7 +4617,14 @@
         <w:rPr>
           <w:lang w:val="de-DE"/>
         </w:rPr>
-        <w:t>Abbildung 5</w:t>
+        <w:t xml:space="preserve">Abbildung </w:t>
+      </w:r>
+      <w:r>
+        <w:rPr>
+          <w:noProof/>
+          <w:lang w:val="de-DE"/>
+        </w:rPr>
+        <w:t>5</w:t>
       </w:r>
       <w:r>
         <w:rPr>
@@ -4807,7 +4836,7 @@
           <w:lang w:val="de-DE"/>
         </w:rPr>
       </w:pPr>
-      <w:bookmarkStart w:id="8" w:name="_Ref470260197"/>
+      <w:bookmarkStart w:id="7" w:name="_Ref470260197"/>
       <w:r>
         <w:rPr>
           <w:lang w:val="de-DE"/>
@@ -4845,7 +4874,7 @@
         </w:rPr>
         <w:fldChar w:fldCharType="end"/>
       </w:r>
-      <w:bookmarkEnd w:id="8"/>
+      <w:bookmarkEnd w:id="7"/>
       <w:r>
         <w:rPr>
           <w:lang w:val="de-DE"/>
@@ -4927,6 +4956,7 @@
       </w:r>
       <w:r>
         <w:rPr>
+          <w:noProof/>
           <w:lang w:val="de-DE"/>
         </w:rPr>
         <w:t>3</w:t>
@@ -5024,7 +5054,13 @@
         <w:rPr>
           <w:lang w:val="de-DE"/>
         </w:rPr>
-        <w:t>Abbildung 6</w:t>
+        <w:t xml:space="preserve">Abbildung </w:t>
+      </w:r>
+      <w:r>
+        <w:rPr>
+          <w:lang w:val="de-DE"/>
+        </w:rPr>
+        <w:t>6</w:t>
       </w:r>
       <w:r>
         <w:rPr>
@@ -5133,7 +5169,7 @@
           <w:lang w:val="de-DE"/>
         </w:rPr>
       </w:pPr>
-      <w:bookmarkStart w:id="9" w:name="_Ref469832319"/>
+      <w:bookmarkStart w:id="8" w:name="_Ref469832319"/>
       <w:r>
         <w:rPr>
           <w:lang w:val="de-DE"/>
@@ -5171,7 +5207,7 @@
         </w:rPr>
         <w:fldChar w:fldCharType="end"/>
       </w:r>
-      <w:bookmarkEnd w:id="9"/>
+      <w:bookmarkEnd w:id="8"/>
       <w:r>
         <w:rPr>
           <w:lang w:val="de-DE"/>
@@ -6275,7 +6311,7 @@
           <w:lang w:val="de-DE"/>
         </w:rPr>
       </w:pPr>
-      <w:bookmarkStart w:id="10" w:name="_Ref470022666"/>
+      <w:bookmarkStart w:id="9" w:name="_Ref470022666"/>
     </w:p>
     <w:p>
       <w:pPr>
@@ -6757,7 +6793,7 @@
         </w:rPr>
         <w:t>msetzung einer gemäß XA verteilten Transaktion</w:t>
       </w:r>
-      <w:bookmarkEnd w:id="10"/>
+      <w:bookmarkEnd w:id="9"/>
     </w:p>
     <w:p>
       <w:pPr>
@@ -7486,7 +7522,7 @@
         <w:rPr>
           <w:lang w:val="de-DE"/>
         </w:rPr>
-        <w:t>X.C.1</w:t>
+        <w:t>X.C.1)</w:t>
       </w:r>
       <w:r>
         <w:rPr>
@@ -7540,13 +7576,13 @@
         <w:rPr>
           <w:lang w:val="de-DE"/>
         </w:rPr>
-        <w:t xml:space="preserve">. Die neu entwickelte </w:t>
-      </w:r>
-      <w:r>
-        <w:rPr>
-          <w:lang w:val="de-DE"/>
-        </w:rPr>
-        <w:t xml:space="preserve">Maske ist durch das Konzept der </w:t>
+        <w:t>. Die neu entwickel</w:t>
+      </w:r>
+      <w:r>
+        <w:rPr>
+          <w:lang w:val="de-DE"/>
+        </w:rPr>
+        <w:t xml:space="preserve">te Maske ist durch das Konzept der </w:t>
       </w:r>
       <w:r>
         <w:rPr>
@@ -7679,7 +7715,7 @@
         <w:rPr>
           <w:lang w:val="de-DE"/>
         </w:rPr>
-        <w:t>X.C.2</w:t>
+        <w:t>X.C.2)</w:t>
       </w:r>
       <w:r>
         <w:rPr>
@@ -8546,7 +8582,7 @@
           <w:lang w:val="de-DE"/>
         </w:rPr>
       </w:pPr>
-      <w:bookmarkStart w:id="11" w:name="_Ref470218885"/>
+      <w:bookmarkStart w:id="10" w:name="_Ref470218885"/>
       <w:r>
         <w:rPr>
           <w:lang w:val="de-DE"/>
@@ -8584,7 +8620,7 @@
         </w:rPr>
         <w:fldChar w:fldCharType="end"/>
       </w:r>
-      <w:bookmarkEnd w:id="11"/>
+      <w:bookmarkEnd w:id="10"/>
       <w:r>
         <w:rPr>
           <w:lang w:val="de-DE"/>
@@ -8659,7 +8695,14 @@
         <w:rPr>
           <w:lang w:val="de-DE"/>
         </w:rPr>
-        <w:t>Abbildung 7</w:t>
+        <w:t xml:space="preserve">Abbildung </w:t>
+      </w:r>
+      <w:r>
+        <w:rPr>
+          <w:noProof/>
+          <w:lang w:val="de-DE"/>
+        </w:rPr>
+        <w:t>7</w:t>
       </w:r>
       <w:r>
         <w:rPr>
@@ -9033,14 +9076,14 @@
           <w:lang w:val="de-DE"/>
         </w:rPr>
       </w:pPr>
-      <w:bookmarkStart w:id="12" w:name="_Ref470198118"/>
+      <w:bookmarkStart w:id="11" w:name="_Ref470198118"/>
       <w:r>
         <w:rPr>
           <w:lang w:val="de-DE"/>
         </w:rPr>
         <w:t>Weitere Umsetzungsmerkmale</w:t>
       </w:r>
-      <w:bookmarkEnd w:id="12"/>
+      <w:bookmarkEnd w:id="11"/>
     </w:p>
     <w:p>
       <w:pPr>
@@ -9429,7 +9472,13 @@
         <w:rPr>
           <w:lang w:val="de-DE"/>
         </w:rPr>
-        <w:t>Abbildung 8</w:t>
+        <w:t xml:space="preserve">Abbildung </w:t>
+      </w:r>
+      <w:r>
+        <w:rPr>
+          <w:lang w:val="de-DE"/>
+        </w:rPr>
+        <w:t>8</w:t>
       </w:r>
       <w:r>
         <w:rPr>
@@ -9517,7 +9566,7 @@
           <w:lang w:val="de-DE"/>
         </w:rPr>
       </w:pPr>
-      <w:bookmarkStart w:id="13" w:name="_Ref469828293"/>
+      <w:bookmarkStart w:id="12" w:name="_Ref469828293"/>
       <w:r>
         <w:rPr>
           <w:lang w:val="de-DE"/>
@@ -9555,7 +9604,7 @@
         </w:rPr>
         <w:fldChar w:fldCharType="end"/>
       </w:r>
-      <w:bookmarkEnd w:id="13"/>
+      <w:bookmarkEnd w:id="12"/>
       <w:r>
         <w:rPr>
           <w:lang w:val="de-DE"/>
@@ -10212,7 +10261,7 @@
           <w:lang w:val="de-DE"/>
         </w:rPr>
       </w:pPr>
-      <w:bookmarkStart w:id="14" w:name="_Ref470198186"/>
+      <w:bookmarkStart w:id="13" w:name="_Ref470198186"/>
       <w:r>
         <w:rPr>
           <w:lang w:val="de-DE"/>
@@ -10231,7 +10280,7 @@
         </w:rPr>
         <w:t>nceoptimierung</w:t>
       </w:r>
-      <w:bookmarkEnd w:id="14"/>
+      <w:bookmarkEnd w:id="13"/>
     </w:p>
     <w:p>
       <w:pPr>
@@ -11528,6 +11577,7 @@
       </w:r>
       <w:r>
         <w:rPr>
+          <w:noProof/>
           <w:lang w:val="de-DE"/>
         </w:rPr>
         <w:t>1</w:t>
@@ -11782,7 +11832,14 @@
         <w:rPr>
           <w:lang w:val="de-DE"/>
         </w:rPr>
-        <w:t>Abbildung 9</w:t>
+        <w:t xml:space="preserve">Abbildung </w:t>
+      </w:r>
+      <w:r>
+        <w:rPr>
+          <w:noProof/>
+          <w:lang w:val="de-DE"/>
+        </w:rPr>
+        <w:t>9</w:t>
       </w:r>
       <w:r>
         <w:rPr>
@@ -11874,7 +11931,14 @@
         <w:rPr>
           <w:lang w:val="de-DE"/>
         </w:rPr>
-        <w:t>Abbildung 18</w:t>
+        <w:t xml:space="preserve">Abbildung </w:t>
+      </w:r>
+      <w:r>
+        <w:rPr>
+          <w:noProof/>
+          <w:lang w:val="de-DE"/>
+        </w:rPr>
+        <w:t>18</w:t>
       </w:r>
       <w:r>
         <w:rPr>
@@ -11969,8 +12033,8 @@
           <w:lang w:val="de-DE"/>
         </w:rPr>
       </w:pPr>
-      <w:bookmarkStart w:id="15" w:name="_Ref470099574"/>
-      <w:bookmarkStart w:id="16" w:name="_Ref470099584"/>
+      <w:bookmarkStart w:id="14" w:name="_Ref470099574"/>
+      <w:bookmarkStart w:id="15" w:name="_Ref470099584"/>
       <w:r>
         <w:rPr>
           <w:lang w:val="de-DE"/>
@@ -12008,14 +12072,14 @@
         </w:rPr>
         <w:fldChar w:fldCharType="end"/>
       </w:r>
-      <w:bookmarkEnd w:id="16"/>
+      <w:bookmarkEnd w:id="15"/>
       <w:r>
         <w:rPr>
           <w:lang w:val="de-DE"/>
         </w:rPr>
         <w:t xml:space="preserve"> Ablauf des neuimplementierten Benchmarking-Tests</w:t>
       </w:r>
-      <w:bookmarkEnd w:id="15"/>
+      <w:bookmarkEnd w:id="14"/>
     </w:p>
     <w:p>
       <w:pPr>
@@ -12274,7 +12338,7 @@
           <w:lang w:val="de-DE"/>
         </w:rPr>
       </w:pPr>
-      <w:bookmarkStart w:id="17" w:name="_Ref470119645"/>
+      <w:bookmarkStart w:id="16" w:name="_Ref470119645"/>
       <w:r>
         <w:rPr>
           <w:lang w:val="de-DE"/>
@@ -12312,7 +12376,7 @@
         </w:rPr>
         <w:fldChar w:fldCharType="end"/>
       </w:r>
-      <w:bookmarkEnd w:id="17"/>
+      <w:bookmarkEnd w:id="16"/>
       <w:r>
         <w:rPr>
           <w:lang w:val="de-DE"/>
@@ -12405,7 +12469,7 @@
           <w:lang w:val="de-DE"/>
         </w:rPr>
       </w:pPr>
-      <w:bookmarkStart w:id="18" w:name="_Ref470119649"/>
+      <w:bookmarkStart w:id="17" w:name="_Ref470119649"/>
       <w:r>
         <w:rPr>
           <w:lang w:val="de-DE"/>
@@ -12443,7 +12507,7 @@
         </w:rPr>
         <w:fldChar w:fldCharType="end"/>
       </w:r>
-      <w:bookmarkEnd w:id="18"/>
+      <w:bookmarkEnd w:id="17"/>
       <w:r>
         <w:rPr>
           <w:lang w:val="de-DE"/>
@@ -12556,7 +12620,7 @@
           <w:lang w:val="de-DE"/>
         </w:rPr>
       </w:pPr>
-      <w:bookmarkStart w:id="19" w:name="_Ref470176211"/>
+      <w:bookmarkStart w:id="18" w:name="_Ref470176211"/>
       <w:r>
         <w:rPr>
           <w:lang w:val="de-DE"/>
@@ -12594,7 +12658,7 @@
         </w:rPr>
         <w:fldChar w:fldCharType="end"/>
       </w:r>
-      <w:bookmarkEnd w:id="19"/>
+      <w:bookmarkEnd w:id="18"/>
       <w:r>
         <w:rPr>
           <w:lang w:val="de-DE"/>
@@ -12705,7 +12769,7 @@
           <w:lang w:val="de-DE"/>
         </w:rPr>
       </w:pPr>
-      <w:bookmarkStart w:id="20" w:name="_Ref470177042"/>
+      <w:bookmarkStart w:id="19" w:name="_Ref470177042"/>
       <w:r>
         <w:rPr>
           <w:lang w:val="de-DE"/>
@@ -12743,7 +12807,7 @@
         </w:rPr>
         <w:fldChar w:fldCharType="end"/>
       </w:r>
-      <w:bookmarkEnd w:id="20"/>
+      <w:bookmarkEnd w:id="19"/>
       <w:r>
         <w:rPr>
           <w:lang w:val="de-DE"/>
@@ -12806,7 +12870,7 @@
             <v:path o:extrusionok="f" gradientshapeok="t" o:connecttype="rect"/>
             <o:lock v:ext="edit" aspectratio="t"/>
           </v:shapetype>
-          <v:shape id="_x0000_i1025" type="#_x0000_t75" style="width:251.15pt;height:87.9pt">
+          <v:shape id="_x0000_i1025" type="#_x0000_t75" style="width:251.25pt;height:87.75pt">
             <v:imagedata r:id="rId22" o:title="Test_75_clients_1_cpu_memory"/>
           </v:shape>
         </w:pict>
@@ -12819,7 +12883,7 @@
           <w:lang w:val="de-DE"/>
         </w:rPr>
       </w:pPr>
-      <w:bookmarkStart w:id="21" w:name="_Ref470188688"/>
+      <w:bookmarkStart w:id="20" w:name="_Ref470188688"/>
       <w:r>
         <w:rPr>
           <w:lang w:val="de-DE"/>
@@ -12857,7 +12921,7 @@
         </w:rPr>
         <w:fldChar w:fldCharType="end"/>
       </w:r>
-      <w:bookmarkEnd w:id="21"/>
+      <w:bookmarkEnd w:id="20"/>
       <w:r>
         <w:rPr>
           <w:lang w:val="de-DE"/>
@@ -13015,6 +13079,8 @@
         </w:rPr>
         <w:t>X.D.2</w:t>
       </w:r>
+      <w:bookmarkStart w:id="21" w:name="_GoBack"/>
+      <w:bookmarkEnd w:id="21"/>
       <w:r>
         <w:rPr>
           <w:lang w:val="de-DE"/>
@@ -13252,7 +13318,13 @@
         <w:rPr>
           <w:lang w:val="de-DE"/>
         </w:rPr>
-        <w:t>Abbildung 11</w:t>
+        <w:t xml:space="preserve">Abbildung </w:t>
+      </w:r>
+      <w:r>
+        <w:rPr>
+          <w:lang w:val="de-DE"/>
+        </w:rPr>
+        <w:t>11</w:t>
       </w:r>
       <w:r>
         <w:rPr>
@@ -13305,7 +13377,13 @@
         <w:rPr>
           <w:lang w:val="de-DE"/>
         </w:rPr>
-        <w:t>Abbildung 12</w:t>
+        <w:t xml:space="preserve">Abbildung </w:t>
+      </w:r>
+      <w:r>
+        <w:rPr>
+          <w:lang w:val="de-DE"/>
+        </w:rPr>
+        <w:t>12</w:t>
       </w:r>
       <w:r>
         <w:rPr>
@@ -13463,7 +13541,13 @@
         <w:rPr>
           <w:lang w:val="de-DE"/>
         </w:rPr>
-        <w:t>Abbildung 13</w:t>
+        <w:t xml:space="preserve">Abbildung </w:t>
+      </w:r>
+      <w:r>
+        <w:rPr>
+          <w:lang w:val="de-DE"/>
+        </w:rPr>
+        <w:t>13</w:t>
       </w:r>
       <w:r>
         <w:rPr>
@@ -13567,7 +13651,13 @@
         <w:rPr>
           <w:lang w:val="de-DE"/>
         </w:rPr>
-        <w:t>Abbildung 14</w:t>
+        <w:t xml:space="preserve">Abbildung </w:t>
+      </w:r>
+      <w:r>
+        <w:rPr>
+          <w:lang w:val="de-DE"/>
+        </w:rPr>
+        <w:t>14</w:t>
       </w:r>
       <w:r>
         <w:rPr>
@@ -13719,7 +13809,14 @@
         <w:rPr>
           <w:lang w:val="de-DE"/>
         </w:rPr>
-        <w:t>Abbildung 15</w:t>
+        <w:t xml:space="preserve">Abbildung </w:t>
+      </w:r>
+      <w:r>
+        <w:rPr>
+          <w:noProof/>
+          <w:lang w:val="de-DE"/>
+        </w:rPr>
+        <w:t>15</w:t>
       </w:r>
       <w:r>
         <w:rPr>
@@ -14716,7 +14813,15 @@
           <w:kern w:val="0"/>
           <w:lang w:val="de-DE"/>
         </w:rPr>
-        <w:t>CMT</w:t>
+        <w:t>EJB</w:t>
+      </w:r>
+      <w:r>
+        <w:rPr>
+          <w:smallCaps w:val="0"/>
+          <w:kern w:val="0"/>
+          <w:lang w:val="de-DE"/>
+        </w:rPr>
+        <w:tab/>
       </w:r>
       <w:r>
         <w:rPr>
@@ -14750,39 +14855,71 @@
           <w:lang w:val="de-DE"/>
         </w:rPr>
         <w:tab/>
-        <w:t>Container Managed Transaction</w:t>
-      </w:r>
-      <w:r>
-        <w:rPr>
-          <w:smallCaps w:val="0"/>
-          <w:kern w:val="0"/>
-          <w:lang w:val="de-DE"/>
-        </w:rPr>
-        <w:tab/>
-      </w:r>
-      <w:r>
-        <w:rPr>
-          <w:smallCaps w:val="0"/>
-          <w:kern w:val="0"/>
-          <w:lang w:val="de-DE"/>
-        </w:rPr>
-        <w:tab/>
-      </w:r>
-      <w:r>
-        <w:rPr>
-          <w:smallCaps w:val="0"/>
-          <w:kern w:val="0"/>
-          <w:lang w:val="de-DE"/>
-        </w:rPr>
-        <w:tab/>
-      </w:r>
-      <w:r>
-        <w:rPr>
-          <w:smallCaps w:val="0"/>
-          <w:kern w:val="0"/>
-          <w:lang w:val="de-DE"/>
-        </w:rPr>
-        <w:t>6</w:t>
+        <w:t>Enterprise Java Beans</w:t>
+      </w:r>
+      <w:r>
+        <w:rPr>
+          <w:smallCaps w:val="0"/>
+          <w:kern w:val="0"/>
+          <w:lang w:val="de-DE"/>
+        </w:rPr>
+        <w:tab/>
+      </w:r>
+      <w:r>
+        <w:rPr>
+          <w:smallCaps w:val="0"/>
+          <w:kern w:val="0"/>
+          <w:lang w:val="de-DE"/>
+        </w:rPr>
+        <w:tab/>
+      </w:r>
+      <w:r>
+        <w:rPr>
+          <w:smallCaps w:val="0"/>
+          <w:kern w:val="0"/>
+          <w:lang w:val="de-DE"/>
+        </w:rPr>
+        <w:tab/>
+      </w:r>
+      <w:r>
+        <w:rPr>
+          <w:smallCaps w:val="0"/>
+          <w:kern w:val="0"/>
+          <w:lang w:val="de-DE"/>
+        </w:rPr>
+        <w:tab/>
+      </w:r>
+      <w:r>
+        <w:rPr>
+          <w:smallCaps w:val="0"/>
+          <w:kern w:val="0"/>
+          <w:lang w:val="de-DE"/>
+        </w:rPr>
+        <w:tab/>
+      </w:r>
+      <w:r>
+        <w:rPr>
+          <w:smallCaps w:val="0"/>
+          <w:kern w:val="0"/>
+          <w:lang w:val="de-DE"/>
+        </w:rPr>
+        <w:tab/>
+      </w:r>
+      <w:r>
+        <w:rPr>
+          <w:smallCaps w:val="0"/>
+          <w:kern w:val="0"/>
+          <w:lang w:val="de-DE"/>
+        </w:rPr>
+        <w:tab/>
+      </w:r>
+      <w:r>
+        <w:rPr>
+          <w:smallCaps w:val="0"/>
+          <w:kern w:val="0"/>
+          <w:lang w:val="de-DE"/>
+        </w:rPr>
+        <w:t>5</w:t>
       </w:r>
     </w:p>
     <w:p>
@@ -14802,7 +14939,7 @@
           <w:kern w:val="0"/>
           <w:lang w:val="de-DE"/>
         </w:rPr>
-        <w:t>EJB</w:t>
+        <w:t>JAR</w:t>
       </w:r>
       <w:r>
         <w:rPr>
@@ -14844,71 +14981,95 @@
           <w:lang w:val="de-DE"/>
         </w:rPr>
         <w:tab/>
-        <w:t>Enterprise Java Beans</w:t>
-      </w:r>
-      <w:r>
-        <w:rPr>
-          <w:smallCaps w:val="0"/>
-          <w:kern w:val="0"/>
-          <w:lang w:val="de-DE"/>
-        </w:rPr>
-        <w:tab/>
-      </w:r>
-      <w:r>
-        <w:rPr>
-          <w:smallCaps w:val="0"/>
-          <w:kern w:val="0"/>
-          <w:lang w:val="de-DE"/>
-        </w:rPr>
-        <w:tab/>
-      </w:r>
-      <w:r>
-        <w:rPr>
-          <w:smallCaps w:val="0"/>
-          <w:kern w:val="0"/>
-          <w:lang w:val="de-DE"/>
-        </w:rPr>
-        <w:tab/>
-      </w:r>
-      <w:r>
-        <w:rPr>
-          <w:smallCaps w:val="0"/>
-          <w:kern w:val="0"/>
-          <w:lang w:val="de-DE"/>
-        </w:rPr>
-        <w:tab/>
-      </w:r>
-      <w:r>
-        <w:rPr>
-          <w:smallCaps w:val="0"/>
-          <w:kern w:val="0"/>
-          <w:lang w:val="de-DE"/>
-        </w:rPr>
-        <w:tab/>
-      </w:r>
-      <w:r>
-        <w:rPr>
-          <w:smallCaps w:val="0"/>
-          <w:kern w:val="0"/>
-          <w:lang w:val="de-DE"/>
-        </w:rPr>
-        <w:tab/>
-      </w:r>
-      <w:r>
-        <w:rPr>
-          <w:smallCaps w:val="0"/>
-          <w:kern w:val="0"/>
-          <w:lang w:val="de-DE"/>
-        </w:rPr>
-        <w:tab/>
-      </w:r>
-      <w:r>
-        <w:rPr>
-          <w:smallCaps w:val="0"/>
-          <w:kern w:val="0"/>
-          <w:lang w:val="de-DE"/>
-        </w:rPr>
-        <w:t>5</w:t>
+        <w:t>Java Archive</w:t>
+      </w:r>
+      <w:r>
+        <w:rPr>
+          <w:smallCaps w:val="0"/>
+          <w:kern w:val="0"/>
+          <w:lang w:val="de-DE"/>
+        </w:rPr>
+        <w:tab/>
+      </w:r>
+      <w:r>
+        <w:rPr>
+          <w:smallCaps w:val="0"/>
+          <w:kern w:val="0"/>
+          <w:lang w:val="de-DE"/>
+        </w:rPr>
+        <w:tab/>
+      </w:r>
+      <w:r>
+        <w:rPr>
+          <w:smallCaps w:val="0"/>
+          <w:kern w:val="0"/>
+          <w:lang w:val="de-DE"/>
+        </w:rPr>
+        <w:tab/>
+      </w:r>
+      <w:r>
+        <w:rPr>
+          <w:smallCaps w:val="0"/>
+          <w:kern w:val="0"/>
+          <w:lang w:val="de-DE"/>
+        </w:rPr>
+        <w:tab/>
+      </w:r>
+      <w:r>
+        <w:rPr>
+          <w:smallCaps w:val="0"/>
+          <w:kern w:val="0"/>
+          <w:lang w:val="de-DE"/>
+        </w:rPr>
+        <w:tab/>
+      </w:r>
+      <w:r>
+        <w:rPr>
+          <w:smallCaps w:val="0"/>
+          <w:kern w:val="0"/>
+          <w:lang w:val="de-DE"/>
+        </w:rPr>
+        <w:tab/>
+      </w:r>
+      <w:r>
+        <w:rPr>
+          <w:smallCaps w:val="0"/>
+          <w:kern w:val="0"/>
+          <w:lang w:val="de-DE"/>
+        </w:rPr>
+        <w:tab/>
+      </w:r>
+      <w:r>
+        <w:rPr>
+          <w:smallCaps w:val="0"/>
+          <w:kern w:val="0"/>
+          <w:lang w:val="de-DE"/>
+        </w:rPr>
+        <w:tab/>
+      </w:r>
+      <w:r>
+        <w:rPr>
+          <w:smallCaps w:val="0"/>
+          <w:kern w:val="0"/>
+          <w:lang w:val="de-DE"/>
+        </w:rPr>
+        <w:tab/>
+      </w:r>
+      <w:r>
+        <w:rPr>
+          <w:smallCaps w:val="0"/>
+          <w:kern w:val="0"/>
+          <w:lang w:val="de-DE"/>
+        </w:rPr>
+        <w:tab/>
+      </w:r>
+      <w:r>
+        <w:rPr>
+          <w:smallCaps w:val="0"/>
+          <w:kern w:val="0"/>
+          <w:lang w:val="de-DE"/>
+        </w:rPr>
+        <w:t>3</w:t>
       </w:r>
     </w:p>
     <w:p>
@@ -14928,7 +15089,7 @@
           <w:kern w:val="0"/>
           <w:lang w:val="de-DE"/>
         </w:rPr>
-        <w:t>JAR</w:t>
+        <w:t>JMS</w:t>
       </w:r>
       <w:r>
         <w:rPr>
@@ -14970,95 +15131,71 @@
           <w:lang w:val="de-DE"/>
         </w:rPr>
         <w:tab/>
-        <w:t>Java Archive</w:t>
-      </w:r>
-      <w:r>
-        <w:rPr>
-          <w:smallCaps w:val="0"/>
-          <w:kern w:val="0"/>
-          <w:lang w:val="de-DE"/>
-        </w:rPr>
-        <w:tab/>
-      </w:r>
-      <w:r>
-        <w:rPr>
-          <w:smallCaps w:val="0"/>
-          <w:kern w:val="0"/>
-          <w:lang w:val="de-DE"/>
-        </w:rPr>
-        <w:tab/>
-      </w:r>
-      <w:r>
-        <w:rPr>
-          <w:smallCaps w:val="0"/>
-          <w:kern w:val="0"/>
-          <w:lang w:val="de-DE"/>
-        </w:rPr>
-        <w:tab/>
-      </w:r>
-      <w:r>
-        <w:rPr>
-          <w:smallCaps w:val="0"/>
-          <w:kern w:val="0"/>
-          <w:lang w:val="de-DE"/>
-        </w:rPr>
-        <w:tab/>
-      </w:r>
-      <w:r>
-        <w:rPr>
-          <w:smallCaps w:val="0"/>
-          <w:kern w:val="0"/>
-          <w:lang w:val="de-DE"/>
-        </w:rPr>
-        <w:tab/>
-      </w:r>
-      <w:r>
-        <w:rPr>
-          <w:smallCaps w:val="0"/>
-          <w:kern w:val="0"/>
-          <w:lang w:val="de-DE"/>
-        </w:rPr>
-        <w:tab/>
-      </w:r>
-      <w:r>
-        <w:rPr>
-          <w:smallCaps w:val="0"/>
-          <w:kern w:val="0"/>
-          <w:lang w:val="de-DE"/>
-        </w:rPr>
-        <w:tab/>
-      </w:r>
-      <w:r>
-        <w:rPr>
-          <w:smallCaps w:val="0"/>
-          <w:kern w:val="0"/>
-          <w:lang w:val="de-DE"/>
-        </w:rPr>
-        <w:tab/>
-      </w:r>
-      <w:r>
-        <w:rPr>
-          <w:smallCaps w:val="0"/>
-          <w:kern w:val="0"/>
-          <w:lang w:val="de-DE"/>
-        </w:rPr>
-        <w:tab/>
-      </w:r>
-      <w:r>
-        <w:rPr>
-          <w:smallCaps w:val="0"/>
-          <w:kern w:val="0"/>
-          <w:lang w:val="de-DE"/>
-        </w:rPr>
-        <w:tab/>
-      </w:r>
-      <w:r>
-        <w:rPr>
-          <w:smallCaps w:val="0"/>
-          <w:kern w:val="0"/>
-          <w:lang w:val="de-DE"/>
-        </w:rPr>
-        <w:t>3</w:t>
+        <w:t>Java Message Service</w:t>
+      </w:r>
+      <w:r>
+        <w:rPr>
+          <w:smallCaps w:val="0"/>
+          <w:kern w:val="0"/>
+          <w:lang w:val="de-DE"/>
+        </w:rPr>
+        <w:tab/>
+      </w:r>
+      <w:r>
+        <w:rPr>
+          <w:smallCaps w:val="0"/>
+          <w:kern w:val="0"/>
+          <w:lang w:val="de-DE"/>
+        </w:rPr>
+        <w:tab/>
+      </w:r>
+      <w:r>
+        <w:rPr>
+          <w:smallCaps w:val="0"/>
+          <w:kern w:val="0"/>
+          <w:lang w:val="de-DE"/>
+        </w:rPr>
+        <w:tab/>
+      </w:r>
+      <w:r>
+        <w:rPr>
+          <w:smallCaps w:val="0"/>
+          <w:kern w:val="0"/>
+          <w:lang w:val="de-DE"/>
+        </w:rPr>
+        <w:tab/>
+      </w:r>
+      <w:r>
+        <w:rPr>
+          <w:smallCaps w:val="0"/>
+          <w:kern w:val="0"/>
+          <w:lang w:val="de-DE"/>
+        </w:rPr>
+        <w:tab/>
+      </w:r>
+      <w:r>
+        <w:rPr>
+          <w:smallCaps w:val="0"/>
+          <w:kern w:val="0"/>
+          <w:lang w:val="de-DE"/>
+        </w:rPr>
+        <w:tab/>
+      </w:r>
+      <w:r>
+        <w:rPr>
+          <w:smallCaps w:val="0"/>
+          <w:kern w:val="0"/>
+          <w:lang w:val="de-DE"/>
+        </w:rPr>
+        <w:tab/>
+      </w:r>
+      <w:r>
+        <w:rPr>
+          <w:smallCaps w:val="0"/>
+          <w:kern w:val="0"/>
+          <w:lang w:val="de-DE"/>
+        </w:rPr>
+        <w:t>1</w:t>
       </w:r>
     </w:p>
     <w:p>
@@ -15078,7 +15215,7 @@
           <w:kern w:val="0"/>
           <w:lang w:val="de-DE"/>
         </w:rPr>
-        <w:t>JMS</w:t>
+        <w:t>JPA</w:t>
       </w:r>
       <w:r>
         <w:rPr>
@@ -15120,71 +15257,71 @@
           <w:lang w:val="de-DE"/>
         </w:rPr>
         <w:tab/>
-        <w:t>Java Message Service</w:t>
-      </w:r>
-      <w:r>
-        <w:rPr>
-          <w:smallCaps w:val="0"/>
-          <w:kern w:val="0"/>
-          <w:lang w:val="de-DE"/>
-        </w:rPr>
-        <w:tab/>
-      </w:r>
-      <w:r>
-        <w:rPr>
-          <w:smallCaps w:val="0"/>
-          <w:kern w:val="0"/>
-          <w:lang w:val="de-DE"/>
-        </w:rPr>
-        <w:tab/>
-      </w:r>
-      <w:r>
-        <w:rPr>
-          <w:smallCaps w:val="0"/>
-          <w:kern w:val="0"/>
-          <w:lang w:val="de-DE"/>
-        </w:rPr>
-        <w:tab/>
-      </w:r>
-      <w:r>
-        <w:rPr>
-          <w:smallCaps w:val="0"/>
-          <w:kern w:val="0"/>
-          <w:lang w:val="de-DE"/>
-        </w:rPr>
-        <w:tab/>
-      </w:r>
-      <w:r>
-        <w:rPr>
-          <w:smallCaps w:val="0"/>
-          <w:kern w:val="0"/>
-          <w:lang w:val="de-DE"/>
-        </w:rPr>
-        <w:tab/>
-      </w:r>
-      <w:r>
-        <w:rPr>
-          <w:smallCaps w:val="0"/>
-          <w:kern w:val="0"/>
-          <w:lang w:val="de-DE"/>
-        </w:rPr>
-        <w:tab/>
-      </w:r>
-      <w:r>
-        <w:rPr>
-          <w:smallCaps w:val="0"/>
-          <w:kern w:val="0"/>
-          <w:lang w:val="de-DE"/>
-        </w:rPr>
-        <w:tab/>
-      </w:r>
-      <w:r>
-        <w:rPr>
-          <w:smallCaps w:val="0"/>
-          <w:kern w:val="0"/>
-          <w:lang w:val="de-DE"/>
-        </w:rPr>
-        <w:t>1</w:t>
+        <w:t>Java Persistence API</w:t>
+      </w:r>
+      <w:r>
+        <w:rPr>
+          <w:smallCaps w:val="0"/>
+          <w:kern w:val="0"/>
+          <w:lang w:val="de-DE"/>
+        </w:rPr>
+        <w:tab/>
+      </w:r>
+      <w:r>
+        <w:rPr>
+          <w:smallCaps w:val="0"/>
+          <w:kern w:val="0"/>
+          <w:lang w:val="de-DE"/>
+        </w:rPr>
+        <w:tab/>
+      </w:r>
+      <w:r>
+        <w:rPr>
+          <w:smallCaps w:val="0"/>
+          <w:kern w:val="0"/>
+          <w:lang w:val="de-DE"/>
+        </w:rPr>
+        <w:tab/>
+      </w:r>
+      <w:r>
+        <w:rPr>
+          <w:smallCaps w:val="0"/>
+          <w:kern w:val="0"/>
+          <w:lang w:val="de-DE"/>
+        </w:rPr>
+        <w:tab/>
+      </w:r>
+      <w:r>
+        <w:rPr>
+          <w:smallCaps w:val="0"/>
+          <w:kern w:val="0"/>
+          <w:lang w:val="de-DE"/>
+        </w:rPr>
+        <w:tab/>
+      </w:r>
+      <w:r>
+        <w:rPr>
+          <w:smallCaps w:val="0"/>
+          <w:kern w:val="0"/>
+          <w:lang w:val="de-DE"/>
+        </w:rPr>
+        <w:tab/>
+      </w:r>
+      <w:r>
+        <w:rPr>
+          <w:smallCaps w:val="0"/>
+          <w:kern w:val="0"/>
+          <w:lang w:val="de-DE"/>
+        </w:rPr>
+        <w:tab/>
+      </w:r>
+      <w:r>
+        <w:rPr>
+          <w:smallCaps w:val="0"/>
+          <w:kern w:val="0"/>
+          <w:lang w:val="de-DE"/>
+        </w:rPr>
+        <w:t>5</w:t>
       </w:r>
     </w:p>
     <w:p>
@@ -15204,7 +15341,7 @@
           <w:kern w:val="0"/>
           <w:lang w:val="de-DE"/>
         </w:rPr>
-        <w:t>JPA</w:t>
+        <w:t>JTA</w:t>
       </w:r>
       <w:r>
         <w:rPr>
@@ -15246,7 +15383,7 @@
           <w:lang w:val="de-DE"/>
         </w:rPr>
         <w:tab/>
-        <w:t>Java Persistence API</w:t>
+        <w:t>Java Transaction API</w:t>
       </w:r>
       <w:r>
         <w:rPr>
@@ -15330,15 +15467,7 @@
           <w:kern w:val="0"/>
           <w:lang w:val="de-DE"/>
         </w:rPr>
-        <w:t>JTA</w:t>
-      </w:r>
-      <w:r>
-        <w:rPr>
-          <w:smallCaps w:val="0"/>
-          <w:kern w:val="0"/>
-          <w:lang w:val="de-DE"/>
-        </w:rPr>
-        <w:tab/>
+        <w:t>JSON</w:t>
       </w:r>
       <w:r>
         <w:rPr>
@@ -15372,71 +15501,55 @@
           <w:lang w:val="de-DE"/>
         </w:rPr>
         <w:tab/>
-        <w:t>Java Transaction API</w:t>
-      </w:r>
-      <w:r>
-        <w:rPr>
-          <w:smallCaps w:val="0"/>
-          <w:kern w:val="0"/>
-          <w:lang w:val="de-DE"/>
-        </w:rPr>
-        <w:tab/>
-      </w:r>
-      <w:r>
-        <w:rPr>
-          <w:smallCaps w:val="0"/>
-          <w:kern w:val="0"/>
-          <w:lang w:val="de-DE"/>
-        </w:rPr>
-        <w:tab/>
-      </w:r>
-      <w:r>
-        <w:rPr>
-          <w:smallCaps w:val="0"/>
-          <w:kern w:val="0"/>
-          <w:lang w:val="de-DE"/>
-        </w:rPr>
-        <w:tab/>
-      </w:r>
-      <w:r>
-        <w:rPr>
-          <w:smallCaps w:val="0"/>
-          <w:kern w:val="0"/>
-          <w:lang w:val="de-DE"/>
-        </w:rPr>
-        <w:tab/>
-      </w:r>
-      <w:r>
-        <w:rPr>
-          <w:smallCaps w:val="0"/>
-          <w:kern w:val="0"/>
-          <w:lang w:val="de-DE"/>
-        </w:rPr>
-        <w:tab/>
-      </w:r>
-      <w:r>
-        <w:rPr>
-          <w:smallCaps w:val="0"/>
-          <w:kern w:val="0"/>
-          <w:lang w:val="de-DE"/>
-        </w:rPr>
-        <w:tab/>
-      </w:r>
-      <w:r>
-        <w:rPr>
-          <w:smallCaps w:val="0"/>
-          <w:kern w:val="0"/>
-          <w:lang w:val="de-DE"/>
-        </w:rPr>
-        <w:tab/>
-      </w:r>
-      <w:r>
-        <w:rPr>
-          <w:smallCaps w:val="0"/>
-          <w:kern w:val="0"/>
-          <w:lang w:val="de-DE"/>
-        </w:rPr>
-        <w:t>5</w:t>
+        <w:t>JavaScript Object Notation</w:t>
+      </w:r>
+      <w:r>
+        <w:rPr>
+          <w:smallCaps w:val="0"/>
+          <w:kern w:val="0"/>
+          <w:lang w:val="de-DE"/>
+        </w:rPr>
+        <w:tab/>
+      </w:r>
+      <w:r>
+        <w:rPr>
+          <w:smallCaps w:val="0"/>
+          <w:kern w:val="0"/>
+          <w:lang w:val="de-DE"/>
+        </w:rPr>
+        <w:tab/>
+      </w:r>
+      <w:r>
+        <w:rPr>
+          <w:smallCaps w:val="0"/>
+          <w:kern w:val="0"/>
+          <w:lang w:val="de-DE"/>
+        </w:rPr>
+        <w:tab/>
+      </w:r>
+      <w:r>
+        <w:rPr>
+          <w:smallCaps w:val="0"/>
+          <w:kern w:val="0"/>
+          <w:lang w:val="de-DE"/>
+        </w:rPr>
+        <w:tab/>
+      </w:r>
+      <w:r>
+        <w:rPr>
+          <w:smallCaps w:val="0"/>
+          <w:kern w:val="0"/>
+          <w:lang w:val="de-DE"/>
+        </w:rPr>
+        <w:tab/>
+      </w:r>
+      <w:r>
+        <w:rPr>
+          <w:smallCaps w:val="0"/>
+          <w:kern w:val="0"/>
+          <w:lang w:val="de-DE"/>
+        </w:rPr>
+        <w:t>8</w:t>
       </w:r>
     </w:p>
     <w:p>
@@ -15456,7 +15569,15 @@
           <w:kern w:val="0"/>
           <w:lang w:val="de-DE"/>
         </w:rPr>
-        <w:t>JSON</w:t>
+        <w:t>JSR</w:t>
+      </w:r>
+      <w:r>
+        <w:rPr>
+          <w:smallCaps w:val="0"/>
+          <w:kern w:val="0"/>
+          <w:lang w:val="de-DE"/>
+        </w:rPr>
+        <w:tab/>
       </w:r>
       <w:r>
         <w:rPr>
@@ -15490,55 +15611,55 @@
           <w:lang w:val="de-DE"/>
         </w:rPr>
         <w:tab/>
-        <w:t>JavaScript Object Notation</w:t>
-      </w:r>
-      <w:r>
-        <w:rPr>
-          <w:smallCaps w:val="0"/>
-          <w:kern w:val="0"/>
-          <w:lang w:val="de-DE"/>
-        </w:rPr>
-        <w:tab/>
-      </w:r>
-      <w:r>
-        <w:rPr>
-          <w:smallCaps w:val="0"/>
-          <w:kern w:val="0"/>
-          <w:lang w:val="de-DE"/>
-        </w:rPr>
-        <w:tab/>
-      </w:r>
-      <w:r>
-        <w:rPr>
-          <w:smallCaps w:val="0"/>
-          <w:kern w:val="0"/>
-          <w:lang w:val="de-DE"/>
-        </w:rPr>
-        <w:tab/>
-      </w:r>
-      <w:r>
-        <w:rPr>
-          <w:smallCaps w:val="0"/>
-          <w:kern w:val="0"/>
-          <w:lang w:val="de-DE"/>
-        </w:rPr>
-        <w:tab/>
-      </w:r>
-      <w:r>
-        <w:rPr>
-          <w:smallCaps w:val="0"/>
-          <w:kern w:val="0"/>
-          <w:lang w:val="de-DE"/>
-        </w:rPr>
-        <w:tab/>
-      </w:r>
-      <w:r>
-        <w:rPr>
-          <w:smallCaps w:val="0"/>
-          <w:kern w:val="0"/>
-          <w:lang w:val="de-DE"/>
-        </w:rPr>
-        <w:t>8</w:t>
+        <w:t>Java Specification Request</w:t>
+      </w:r>
+      <w:r>
+        <w:rPr>
+          <w:smallCaps w:val="0"/>
+          <w:kern w:val="0"/>
+          <w:lang w:val="de-DE"/>
+        </w:rPr>
+        <w:tab/>
+      </w:r>
+      <w:r>
+        <w:rPr>
+          <w:smallCaps w:val="0"/>
+          <w:kern w:val="0"/>
+          <w:lang w:val="de-DE"/>
+        </w:rPr>
+        <w:tab/>
+      </w:r>
+      <w:r>
+        <w:rPr>
+          <w:smallCaps w:val="0"/>
+          <w:kern w:val="0"/>
+          <w:lang w:val="de-DE"/>
+        </w:rPr>
+        <w:tab/>
+      </w:r>
+      <w:r>
+        <w:rPr>
+          <w:smallCaps w:val="0"/>
+          <w:kern w:val="0"/>
+          <w:lang w:val="de-DE"/>
+        </w:rPr>
+        <w:tab/>
+      </w:r>
+      <w:r>
+        <w:rPr>
+          <w:smallCaps w:val="0"/>
+          <w:kern w:val="0"/>
+          <w:lang w:val="de-DE"/>
+        </w:rPr>
+        <w:tab/>
+      </w:r>
+      <w:r>
+        <w:rPr>
+          <w:smallCaps w:val="0"/>
+          <w:kern w:val="0"/>
+          <w:lang w:val="de-DE"/>
+        </w:rPr>
+        <w:t>1</w:t>
       </w:r>
     </w:p>
     <w:p>
@@ -15558,15 +15679,7 @@
           <w:kern w:val="0"/>
           <w:lang w:val="de-DE"/>
         </w:rPr>
-        <w:t>JSR</w:t>
-      </w:r>
-      <w:r>
-        <w:rPr>
-          <w:smallCaps w:val="0"/>
-          <w:kern w:val="0"/>
-          <w:lang w:val="de-DE"/>
-        </w:rPr>
-        <w:tab/>
+        <w:t>MDB</w:t>
       </w:r>
       <w:r>
         <w:rPr>
@@ -15600,55 +15713,71 @@
           <w:lang w:val="de-DE"/>
         </w:rPr>
         <w:tab/>
-        <w:t>Java Specification Request</w:t>
-      </w:r>
-      <w:r>
-        <w:rPr>
-          <w:smallCaps w:val="0"/>
-          <w:kern w:val="0"/>
-          <w:lang w:val="de-DE"/>
-        </w:rPr>
-        <w:tab/>
-      </w:r>
-      <w:r>
-        <w:rPr>
-          <w:smallCaps w:val="0"/>
-          <w:kern w:val="0"/>
-          <w:lang w:val="de-DE"/>
-        </w:rPr>
-        <w:tab/>
-      </w:r>
-      <w:r>
-        <w:rPr>
-          <w:smallCaps w:val="0"/>
-          <w:kern w:val="0"/>
-          <w:lang w:val="de-DE"/>
-        </w:rPr>
-        <w:tab/>
-      </w:r>
-      <w:r>
-        <w:rPr>
-          <w:smallCaps w:val="0"/>
-          <w:kern w:val="0"/>
-          <w:lang w:val="de-DE"/>
-        </w:rPr>
-        <w:tab/>
-      </w:r>
-      <w:r>
-        <w:rPr>
-          <w:smallCaps w:val="0"/>
-          <w:kern w:val="0"/>
-          <w:lang w:val="de-DE"/>
-        </w:rPr>
-        <w:tab/>
-      </w:r>
-      <w:r>
-        <w:rPr>
-          <w:smallCaps w:val="0"/>
-          <w:kern w:val="0"/>
-          <w:lang w:val="de-DE"/>
-        </w:rPr>
-        <w:t>1</w:t>
+        <w:t>Message Driven Bean</w:t>
+      </w:r>
+      <w:r>
+        <w:rPr>
+          <w:smallCaps w:val="0"/>
+          <w:kern w:val="0"/>
+          <w:lang w:val="de-DE"/>
+        </w:rPr>
+        <w:tab/>
+      </w:r>
+      <w:r>
+        <w:rPr>
+          <w:smallCaps w:val="0"/>
+          <w:kern w:val="0"/>
+          <w:lang w:val="de-DE"/>
+        </w:rPr>
+        <w:tab/>
+      </w:r>
+      <w:r>
+        <w:rPr>
+          <w:smallCaps w:val="0"/>
+          <w:kern w:val="0"/>
+          <w:lang w:val="de-DE"/>
+        </w:rPr>
+        <w:tab/>
+      </w:r>
+      <w:r>
+        <w:rPr>
+          <w:smallCaps w:val="0"/>
+          <w:kern w:val="0"/>
+          <w:lang w:val="de-DE"/>
+        </w:rPr>
+        <w:tab/>
+      </w:r>
+      <w:r>
+        <w:rPr>
+          <w:smallCaps w:val="0"/>
+          <w:kern w:val="0"/>
+          <w:lang w:val="de-DE"/>
+        </w:rPr>
+        <w:tab/>
+      </w:r>
+      <w:r>
+        <w:rPr>
+          <w:smallCaps w:val="0"/>
+          <w:kern w:val="0"/>
+          <w:lang w:val="de-DE"/>
+        </w:rPr>
+        <w:tab/>
+      </w:r>
+      <w:r>
+        <w:rPr>
+          <w:smallCaps w:val="0"/>
+          <w:kern w:val="0"/>
+          <w:lang w:val="de-DE"/>
+        </w:rPr>
+        <w:tab/>
+      </w:r>
+      <w:r>
+        <w:rPr>
+          <w:smallCaps w:val="0"/>
+          <w:kern w:val="0"/>
+          <w:lang w:val="de-DE"/>
+        </w:rPr>
+        <w:t>5</w:t>
       </w:r>
     </w:p>
     <w:p>
@@ -15668,7 +15797,7 @@
           <w:kern w:val="0"/>
           <w:lang w:val="de-DE"/>
         </w:rPr>
-        <w:t>MDB</w:t>
+        <w:t>MOM</w:t>
       </w:r>
       <w:r>
         <w:rPr>
@@ -15702,71 +15831,39 @@
           <w:lang w:val="de-DE"/>
         </w:rPr>
         <w:tab/>
-        <w:t>Message Driven Bean</w:t>
-      </w:r>
-      <w:r>
-        <w:rPr>
-          <w:smallCaps w:val="0"/>
-          <w:kern w:val="0"/>
-          <w:lang w:val="de-DE"/>
-        </w:rPr>
-        <w:tab/>
-      </w:r>
-      <w:r>
-        <w:rPr>
-          <w:smallCaps w:val="0"/>
-          <w:kern w:val="0"/>
-          <w:lang w:val="de-DE"/>
-        </w:rPr>
-        <w:tab/>
-      </w:r>
-      <w:r>
-        <w:rPr>
-          <w:smallCaps w:val="0"/>
-          <w:kern w:val="0"/>
-          <w:lang w:val="de-DE"/>
-        </w:rPr>
-        <w:tab/>
-      </w:r>
-      <w:r>
-        <w:rPr>
-          <w:smallCaps w:val="0"/>
-          <w:kern w:val="0"/>
-          <w:lang w:val="de-DE"/>
-        </w:rPr>
-        <w:tab/>
-      </w:r>
-      <w:r>
-        <w:rPr>
-          <w:smallCaps w:val="0"/>
-          <w:kern w:val="0"/>
-          <w:lang w:val="de-DE"/>
-        </w:rPr>
-        <w:tab/>
-      </w:r>
-      <w:r>
-        <w:rPr>
-          <w:smallCaps w:val="0"/>
-          <w:kern w:val="0"/>
-          <w:lang w:val="de-DE"/>
-        </w:rPr>
-        <w:tab/>
-      </w:r>
-      <w:r>
-        <w:rPr>
-          <w:smallCaps w:val="0"/>
-          <w:kern w:val="0"/>
-          <w:lang w:val="de-DE"/>
-        </w:rPr>
-        <w:tab/>
-      </w:r>
-      <w:r>
-        <w:rPr>
-          <w:smallCaps w:val="0"/>
-          <w:kern w:val="0"/>
-          <w:lang w:val="de-DE"/>
-        </w:rPr>
-        <w:t>5</w:t>
+        <w:t>Message Oriented Middleware</w:t>
+      </w:r>
+      <w:r>
+        <w:rPr>
+          <w:smallCaps w:val="0"/>
+          <w:kern w:val="0"/>
+          <w:lang w:val="de-DE"/>
+        </w:rPr>
+        <w:tab/>
+      </w:r>
+      <w:r>
+        <w:rPr>
+          <w:smallCaps w:val="0"/>
+          <w:kern w:val="0"/>
+          <w:lang w:val="de-DE"/>
+        </w:rPr>
+        <w:tab/>
+      </w:r>
+      <w:r>
+        <w:rPr>
+          <w:smallCaps w:val="0"/>
+          <w:kern w:val="0"/>
+          <w:lang w:val="de-DE"/>
+        </w:rPr>
+        <w:tab/>
+      </w:r>
+      <w:r>
+        <w:rPr>
+          <w:smallCaps w:val="0"/>
+          <w:kern w:val="0"/>
+          <w:lang w:val="de-DE"/>
+        </w:rPr>
+        <w:t>1</w:t>
       </w:r>
     </w:p>
     <w:p>
@@ -15786,7 +15883,7 @@
           <w:kern w:val="0"/>
           <w:lang w:val="de-DE"/>
         </w:rPr>
-        <w:t>MOM</w:t>
+        <w:t>ORM</w:t>
       </w:r>
       <w:r>
         <w:rPr>
@@ -15820,39 +15917,55 @@
           <w:lang w:val="de-DE"/>
         </w:rPr>
         <w:tab/>
-        <w:t>Message Oriented Middleware</w:t>
-      </w:r>
-      <w:r>
-        <w:rPr>
-          <w:smallCaps w:val="0"/>
-          <w:kern w:val="0"/>
-          <w:lang w:val="de-DE"/>
-        </w:rPr>
-        <w:tab/>
-      </w:r>
-      <w:r>
-        <w:rPr>
-          <w:smallCaps w:val="0"/>
-          <w:kern w:val="0"/>
-          <w:lang w:val="de-DE"/>
-        </w:rPr>
-        <w:tab/>
-      </w:r>
-      <w:r>
-        <w:rPr>
-          <w:smallCaps w:val="0"/>
-          <w:kern w:val="0"/>
-          <w:lang w:val="de-DE"/>
-        </w:rPr>
-        <w:tab/>
-      </w:r>
-      <w:r>
-        <w:rPr>
-          <w:smallCaps w:val="0"/>
-          <w:kern w:val="0"/>
-          <w:lang w:val="de-DE"/>
-        </w:rPr>
-        <w:t>1</w:t>
+        <w:t>Object Relational Mapper</w:t>
+      </w:r>
+      <w:r>
+        <w:rPr>
+          <w:smallCaps w:val="0"/>
+          <w:kern w:val="0"/>
+          <w:lang w:val="de-DE"/>
+        </w:rPr>
+        <w:tab/>
+      </w:r>
+      <w:r>
+        <w:rPr>
+          <w:smallCaps w:val="0"/>
+          <w:kern w:val="0"/>
+          <w:lang w:val="de-DE"/>
+        </w:rPr>
+        <w:tab/>
+      </w:r>
+      <w:r>
+        <w:rPr>
+          <w:smallCaps w:val="0"/>
+          <w:kern w:val="0"/>
+          <w:lang w:val="de-DE"/>
+        </w:rPr>
+        <w:tab/>
+      </w:r>
+      <w:r>
+        <w:rPr>
+          <w:smallCaps w:val="0"/>
+          <w:kern w:val="0"/>
+          <w:lang w:val="de-DE"/>
+        </w:rPr>
+        <w:tab/>
+      </w:r>
+      <w:r>
+        <w:rPr>
+          <w:smallCaps w:val="0"/>
+          <w:kern w:val="0"/>
+          <w:lang w:val="de-DE"/>
+        </w:rPr>
+        <w:tab/>
+      </w:r>
+      <w:r>
+        <w:rPr>
+          <w:smallCaps w:val="0"/>
+          <w:kern w:val="0"/>
+          <w:lang w:val="de-DE"/>
+        </w:rPr>
+        <w:t>5</w:t>
       </w:r>
     </w:p>
     <w:p>
@@ -15872,7 +15985,15 @@
           <w:kern w:val="0"/>
           <w:lang w:val="de-DE"/>
         </w:rPr>
-        <w:t>ORM</w:t>
+        <w:t>PDU</w:t>
+      </w:r>
+      <w:r>
+        <w:rPr>
+          <w:smallCaps w:val="0"/>
+          <w:kern w:val="0"/>
+          <w:lang w:val="de-DE"/>
+        </w:rPr>
+        <w:tab/>
       </w:r>
       <w:r>
         <w:rPr>
@@ -15906,55 +16027,79 @@
           <w:lang w:val="de-DE"/>
         </w:rPr>
         <w:tab/>
-        <w:t>Object Relational Mapper</w:t>
-      </w:r>
-      <w:r>
-        <w:rPr>
-          <w:smallCaps w:val="0"/>
-          <w:kern w:val="0"/>
-          <w:lang w:val="de-DE"/>
-        </w:rPr>
-        <w:tab/>
-      </w:r>
-      <w:r>
-        <w:rPr>
-          <w:smallCaps w:val="0"/>
-          <w:kern w:val="0"/>
-          <w:lang w:val="de-DE"/>
-        </w:rPr>
-        <w:tab/>
-      </w:r>
-      <w:r>
-        <w:rPr>
-          <w:smallCaps w:val="0"/>
-          <w:kern w:val="0"/>
-          <w:lang w:val="de-DE"/>
-        </w:rPr>
-        <w:tab/>
-      </w:r>
-      <w:r>
-        <w:rPr>
-          <w:smallCaps w:val="0"/>
-          <w:kern w:val="0"/>
-          <w:lang w:val="de-DE"/>
-        </w:rPr>
-        <w:tab/>
-      </w:r>
-      <w:r>
-        <w:rPr>
-          <w:smallCaps w:val="0"/>
-          <w:kern w:val="0"/>
-          <w:lang w:val="de-DE"/>
-        </w:rPr>
-        <w:tab/>
-      </w:r>
-      <w:r>
-        <w:rPr>
-          <w:smallCaps w:val="0"/>
-          <w:kern w:val="0"/>
-          <w:lang w:val="de-DE"/>
-        </w:rPr>
-        <w:t>5</w:t>
+        <w:t>Protocol Data Unit</w:t>
+      </w:r>
+      <w:r>
+        <w:rPr>
+          <w:smallCaps w:val="0"/>
+          <w:kern w:val="0"/>
+          <w:lang w:val="de-DE"/>
+        </w:rPr>
+        <w:tab/>
+      </w:r>
+      <w:r>
+        <w:rPr>
+          <w:smallCaps w:val="0"/>
+          <w:kern w:val="0"/>
+          <w:lang w:val="de-DE"/>
+        </w:rPr>
+        <w:tab/>
+      </w:r>
+      <w:r>
+        <w:rPr>
+          <w:smallCaps w:val="0"/>
+          <w:kern w:val="0"/>
+          <w:lang w:val="de-DE"/>
+        </w:rPr>
+        <w:tab/>
+      </w:r>
+      <w:r>
+        <w:rPr>
+          <w:smallCaps w:val="0"/>
+          <w:kern w:val="0"/>
+          <w:lang w:val="de-DE"/>
+        </w:rPr>
+        <w:tab/>
+      </w:r>
+      <w:r>
+        <w:rPr>
+          <w:smallCaps w:val="0"/>
+          <w:kern w:val="0"/>
+          <w:lang w:val="de-DE"/>
+        </w:rPr>
+        <w:tab/>
+      </w:r>
+      <w:r>
+        <w:rPr>
+          <w:smallCaps w:val="0"/>
+          <w:kern w:val="0"/>
+          <w:lang w:val="de-DE"/>
+        </w:rPr>
+        <w:tab/>
+      </w:r>
+      <w:r>
+        <w:rPr>
+          <w:smallCaps w:val="0"/>
+          <w:kern w:val="0"/>
+          <w:lang w:val="de-DE"/>
+        </w:rPr>
+        <w:tab/>
+      </w:r>
+      <w:r>
+        <w:rPr>
+          <w:smallCaps w:val="0"/>
+          <w:kern w:val="0"/>
+          <w:lang w:val="de-DE"/>
+        </w:rPr>
+        <w:tab/>
+      </w:r>
+      <w:r>
+        <w:rPr>
+          <w:smallCaps w:val="0"/>
+          <w:kern w:val="0"/>
+          <w:lang w:val="de-DE"/>
+        </w:rPr>
+        <w:t>9</w:t>
       </w:r>
     </w:p>
     <w:p>
@@ -15974,15 +16119,7 @@
           <w:kern w:val="0"/>
           <w:lang w:val="de-DE"/>
         </w:rPr>
-        <w:t>PDU</w:t>
-      </w:r>
-      <w:r>
-        <w:rPr>
-          <w:smallCaps w:val="0"/>
-          <w:kern w:val="0"/>
-          <w:lang w:val="de-DE"/>
-        </w:rPr>
-        <w:tab/>
+        <w:t>REST</w:t>
       </w:r>
       <w:r>
         <w:rPr>
@@ -16016,72 +16153,39 @@
           <w:lang w:val="de-DE"/>
         </w:rPr>
         <w:tab/>
-        <w:t>Protocol Data Unit</w:t>
-      </w:r>
-      <w:r>
-        <w:rPr>
-          <w:smallCaps w:val="0"/>
-          <w:kern w:val="0"/>
-          <w:lang w:val="de-DE"/>
-        </w:rPr>
-        <w:tab/>
-      </w:r>
-      <w:r>
-        <w:rPr>
-          <w:smallCaps w:val="0"/>
-          <w:kern w:val="0"/>
-          <w:lang w:val="de-DE"/>
-        </w:rPr>
-        <w:tab/>
-      </w:r>
-      <w:r>
-        <w:rPr>
-          <w:smallCaps w:val="0"/>
-          <w:kern w:val="0"/>
-          <w:lang w:val="de-DE"/>
-        </w:rPr>
-        <w:tab/>
-      </w:r>
-      <w:r>
-        <w:rPr>
-          <w:smallCaps w:val="0"/>
-          <w:kern w:val="0"/>
-          <w:lang w:val="de-DE"/>
-        </w:rPr>
-        <w:tab/>
-      </w:r>
-      <w:r>
-        <w:rPr>
-          <w:smallCaps w:val="0"/>
-          <w:kern w:val="0"/>
-          <w:lang w:val="de-DE"/>
-        </w:rPr>
-        <w:tab/>
-      </w:r>
-      <w:r>
-        <w:rPr>
-          <w:smallCaps w:val="0"/>
-          <w:kern w:val="0"/>
-          <w:lang w:val="de-DE"/>
-        </w:rPr>
-        <w:tab/>
-      </w:r>
-      <w:r>
-        <w:rPr>
-          <w:smallCaps w:val="0"/>
-          <w:kern w:val="0"/>
-          <w:lang w:val="de-DE"/>
-        </w:rPr>
-        <w:tab/>
-      </w:r>
-      <w:r>
-        <w:rPr>
-          <w:smallCaps w:val="0"/>
-          <w:kern w:val="0"/>
-          <w:lang w:val="de-DE"/>
-        </w:rPr>
-        <w:tab/>
-        <w:t>5</w:t>
+        <w:t>Representational State Transfer</w:t>
+      </w:r>
+      <w:r>
+        <w:rPr>
+          <w:smallCaps w:val="0"/>
+          <w:kern w:val="0"/>
+          <w:lang w:val="de-DE"/>
+        </w:rPr>
+        <w:tab/>
+      </w:r>
+      <w:r>
+        <w:rPr>
+          <w:smallCaps w:val="0"/>
+          <w:kern w:val="0"/>
+          <w:lang w:val="de-DE"/>
+        </w:rPr>
+        <w:tab/>
+      </w:r>
+      <w:r>
+        <w:rPr>
+          <w:smallCaps w:val="0"/>
+          <w:kern w:val="0"/>
+          <w:lang w:val="de-DE"/>
+        </w:rPr>
+        <w:tab/>
+      </w:r>
+      <w:r>
+        <w:rPr>
+          <w:smallCaps w:val="0"/>
+          <w:kern w:val="0"/>
+          <w:lang w:val="de-DE"/>
+        </w:rPr>
+        <w:t>3</w:t>
       </w:r>
     </w:p>
     <w:p>
@@ -16101,7 +16205,15 @@
           <w:kern w:val="0"/>
           <w:lang w:val="de-DE"/>
         </w:rPr>
-        <w:t>REST</w:t>
+        <w:t>RTT</w:t>
+      </w:r>
+      <w:r>
+        <w:rPr>
+          <w:smallCaps w:val="0"/>
+          <w:kern w:val="0"/>
+          <w:lang w:val="de-DE"/>
+        </w:rPr>
+        <w:tab/>
       </w:r>
       <w:r>
         <w:rPr>
@@ -16135,39 +16247,87 @@
           <w:lang w:val="de-DE"/>
         </w:rPr>
         <w:tab/>
-        <w:t>Representational State Transfer</w:t>
-      </w:r>
-      <w:r>
-        <w:rPr>
-          <w:smallCaps w:val="0"/>
-          <w:kern w:val="0"/>
-          <w:lang w:val="de-DE"/>
-        </w:rPr>
-        <w:tab/>
-      </w:r>
-      <w:r>
-        <w:rPr>
-          <w:smallCaps w:val="0"/>
-          <w:kern w:val="0"/>
-          <w:lang w:val="de-DE"/>
-        </w:rPr>
-        <w:tab/>
-      </w:r>
-      <w:r>
-        <w:rPr>
-          <w:smallCaps w:val="0"/>
-          <w:kern w:val="0"/>
-          <w:lang w:val="de-DE"/>
-        </w:rPr>
-        <w:tab/>
-      </w:r>
-      <w:r>
-        <w:rPr>
-          <w:smallCaps w:val="0"/>
-          <w:kern w:val="0"/>
-          <w:lang w:val="de-DE"/>
-        </w:rPr>
-        <w:t>3</w:t>
+        <w:t>Round Trip Time</w:t>
+      </w:r>
+      <w:r>
+        <w:rPr>
+          <w:smallCaps w:val="0"/>
+          <w:kern w:val="0"/>
+          <w:lang w:val="de-DE"/>
+        </w:rPr>
+        <w:tab/>
+      </w:r>
+      <w:r>
+        <w:rPr>
+          <w:smallCaps w:val="0"/>
+          <w:kern w:val="0"/>
+          <w:lang w:val="de-DE"/>
+        </w:rPr>
+        <w:tab/>
+      </w:r>
+      <w:r>
+        <w:rPr>
+          <w:smallCaps w:val="0"/>
+          <w:kern w:val="0"/>
+          <w:lang w:val="de-DE"/>
+        </w:rPr>
+        <w:tab/>
+      </w:r>
+      <w:r>
+        <w:rPr>
+          <w:smallCaps w:val="0"/>
+          <w:kern w:val="0"/>
+          <w:lang w:val="de-DE"/>
+        </w:rPr>
+        <w:tab/>
+      </w:r>
+      <w:r>
+        <w:rPr>
+          <w:smallCaps w:val="0"/>
+          <w:kern w:val="0"/>
+          <w:lang w:val="de-DE"/>
+        </w:rPr>
+        <w:tab/>
+      </w:r>
+      <w:r>
+        <w:rPr>
+          <w:smallCaps w:val="0"/>
+          <w:kern w:val="0"/>
+          <w:lang w:val="de-DE"/>
+        </w:rPr>
+        <w:tab/>
+      </w:r>
+      <w:r>
+        <w:rPr>
+          <w:smallCaps w:val="0"/>
+          <w:kern w:val="0"/>
+          <w:lang w:val="de-DE"/>
+        </w:rPr>
+        <w:tab/>
+      </w:r>
+      <w:r>
+        <w:rPr>
+          <w:smallCaps w:val="0"/>
+          <w:kern w:val="0"/>
+          <w:lang w:val="de-DE"/>
+        </w:rPr>
+        <w:tab/>
+      </w:r>
+      <w:r>
+        <w:rPr>
+          <w:smallCaps w:val="0"/>
+          <w:kern w:val="0"/>
+          <w:lang w:val="de-DE"/>
+        </w:rPr>
+        <w:tab/>
+      </w:r>
+      <w:r>
+        <w:rPr>
+          <w:smallCaps w:val="0"/>
+          <w:kern w:val="0"/>
+          <w:lang w:val="de-DE"/>
+        </w:rPr>
+        <w:t>8</w:t>
       </w:r>
     </w:p>
     <w:p>
@@ -16187,7 +16347,7 @@
           <w:kern w:val="0"/>
           <w:lang w:val="de-DE"/>
         </w:rPr>
-        <w:t>RTT</w:t>
+        <w:t>SD</w:t>
       </w:r>
       <w:r>
         <w:rPr>
@@ -16229,86 +16389,71 @@
           <w:lang w:val="de-DE"/>
         </w:rPr>
         <w:tab/>
-        <w:t>Round Trip Time</w:t>
-      </w:r>
-      <w:r>
-        <w:rPr>
-          <w:smallCaps w:val="0"/>
-          <w:kern w:val="0"/>
-          <w:lang w:val="de-DE"/>
-        </w:rPr>
-        <w:tab/>
-      </w:r>
-      <w:r>
-        <w:rPr>
-          <w:smallCaps w:val="0"/>
-          <w:kern w:val="0"/>
-          <w:lang w:val="de-DE"/>
-        </w:rPr>
-        <w:tab/>
-      </w:r>
-      <w:r>
-        <w:rPr>
-          <w:smallCaps w:val="0"/>
-          <w:kern w:val="0"/>
-          <w:lang w:val="de-DE"/>
-        </w:rPr>
-        <w:tab/>
-      </w:r>
-      <w:r>
-        <w:rPr>
-          <w:smallCaps w:val="0"/>
-          <w:kern w:val="0"/>
-          <w:lang w:val="de-DE"/>
-        </w:rPr>
-        <w:tab/>
-      </w:r>
-      <w:r>
-        <w:rPr>
-          <w:smallCaps w:val="0"/>
-          <w:kern w:val="0"/>
-          <w:lang w:val="de-DE"/>
-        </w:rPr>
-        <w:tab/>
-      </w:r>
-      <w:r>
-        <w:rPr>
-          <w:smallCaps w:val="0"/>
-          <w:kern w:val="0"/>
-          <w:lang w:val="de-DE"/>
-        </w:rPr>
-        <w:tab/>
-      </w:r>
-      <w:r>
-        <w:rPr>
-          <w:smallCaps w:val="0"/>
-          <w:kern w:val="0"/>
-          <w:lang w:val="de-DE"/>
-        </w:rPr>
-        <w:tab/>
-      </w:r>
-      <w:r>
-        <w:rPr>
-          <w:smallCaps w:val="0"/>
-          <w:kern w:val="0"/>
-          <w:lang w:val="de-DE"/>
-        </w:rPr>
-        <w:tab/>
-      </w:r>
-      <w:r>
-        <w:rPr>
-          <w:smallCaps w:val="0"/>
-          <w:kern w:val="0"/>
-          <w:lang w:val="de-DE"/>
-        </w:rPr>
-        <w:tab/>
-      </w:r>
-      <w:r>
-        <w:rPr>
-          <w:smallCaps w:val="0"/>
-          <w:kern w:val="0"/>
-          <w:lang w:val="de-DE"/>
-        </w:rPr>
+        <w:t>Standard Deviation</w:t>
+      </w:r>
+      <w:r>
+        <w:rPr>
+          <w:smallCaps w:val="0"/>
+          <w:kern w:val="0"/>
+          <w:lang w:val="de-DE"/>
+        </w:rPr>
+        <w:tab/>
+      </w:r>
+      <w:r>
+        <w:rPr>
+          <w:smallCaps w:val="0"/>
+          <w:kern w:val="0"/>
+          <w:lang w:val="de-DE"/>
+        </w:rPr>
+        <w:tab/>
+      </w:r>
+      <w:r>
+        <w:rPr>
+          <w:smallCaps w:val="0"/>
+          <w:kern w:val="0"/>
+          <w:lang w:val="de-DE"/>
+        </w:rPr>
+        <w:tab/>
+      </w:r>
+      <w:r>
+        <w:rPr>
+          <w:smallCaps w:val="0"/>
+          <w:kern w:val="0"/>
+          <w:lang w:val="de-DE"/>
+        </w:rPr>
+        <w:tab/>
+      </w:r>
+      <w:r>
+        <w:rPr>
+          <w:smallCaps w:val="0"/>
+          <w:kern w:val="0"/>
+          <w:lang w:val="de-DE"/>
+        </w:rPr>
+        <w:tab/>
+      </w:r>
+      <w:r>
+        <w:rPr>
+          <w:smallCaps w:val="0"/>
+          <w:kern w:val="0"/>
+          <w:lang w:val="de-DE"/>
+        </w:rPr>
+        <w:tab/>
+      </w:r>
+      <w:r>
+        <w:rPr>
+          <w:smallCaps w:val="0"/>
+          <w:kern w:val="0"/>
+          <w:lang w:val="de-DE"/>
+        </w:rPr>
+        <w:tab/>
+      </w:r>
+      <w:r>
+        <w:rPr>
+          <w:smallCaps w:val="0"/>
+          <w:kern w:val="0"/>
+          <w:lang w:val="de-DE"/>
+        </w:rPr>
+        <w:tab/>
         <w:t>9</w:t>
       </w:r>
     </w:p>
@@ -16329,7 +16474,7 @@
           <w:kern w:val="0"/>
           <w:lang w:val="de-DE"/>
         </w:rPr>
-        <w:t>SD</w:t>
+        <w:t>TCP</w:t>
       </w:r>
       <w:r>
         <w:rPr>
@@ -16371,72 +16516,39 @@
           <w:lang w:val="de-DE"/>
         </w:rPr>
         <w:tab/>
-        <w:t>Standard Deviation</w:t>
-      </w:r>
-      <w:r>
-        <w:rPr>
-          <w:smallCaps w:val="0"/>
-          <w:kern w:val="0"/>
-          <w:lang w:val="de-DE"/>
-        </w:rPr>
-        <w:tab/>
-      </w:r>
-      <w:r>
-        <w:rPr>
-          <w:smallCaps w:val="0"/>
-          <w:kern w:val="0"/>
-          <w:lang w:val="de-DE"/>
-        </w:rPr>
-        <w:tab/>
-      </w:r>
-      <w:r>
-        <w:rPr>
-          <w:smallCaps w:val="0"/>
-          <w:kern w:val="0"/>
-          <w:lang w:val="de-DE"/>
-        </w:rPr>
-        <w:tab/>
-      </w:r>
-      <w:r>
-        <w:rPr>
-          <w:smallCaps w:val="0"/>
-          <w:kern w:val="0"/>
-          <w:lang w:val="de-DE"/>
-        </w:rPr>
-        <w:tab/>
-      </w:r>
-      <w:r>
-        <w:rPr>
-          <w:smallCaps w:val="0"/>
-          <w:kern w:val="0"/>
-          <w:lang w:val="de-DE"/>
-        </w:rPr>
-        <w:tab/>
-      </w:r>
-      <w:r>
-        <w:rPr>
-          <w:smallCaps w:val="0"/>
-          <w:kern w:val="0"/>
-          <w:lang w:val="de-DE"/>
-        </w:rPr>
-        <w:tab/>
-      </w:r>
-      <w:r>
-        <w:rPr>
-          <w:smallCaps w:val="0"/>
-          <w:kern w:val="0"/>
-          <w:lang w:val="de-DE"/>
-        </w:rPr>
-        <w:tab/>
-      </w:r>
-      <w:r>
-        <w:rPr>
-          <w:smallCaps w:val="0"/>
-          <w:kern w:val="0"/>
-          <w:lang w:val="de-DE"/>
-        </w:rPr>
-        <w:tab/>
-        <w:t>9</w:t>
+        <w:t>Transmission Control Protocol</w:t>
+      </w:r>
+      <w:r>
+        <w:rPr>
+          <w:smallCaps w:val="0"/>
+          <w:kern w:val="0"/>
+          <w:lang w:val="de-DE"/>
+        </w:rPr>
+        <w:tab/>
+      </w:r>
+      <w:r>
+        <w:rPr>
+          <w:smallCaps w:val="0"/>
+          <w:kern w:val="0"/>
+          <w:lang w:val="de-DE"/>
+        </w:rPr>
+        <w:tab/>
+      </w:r>
+      <w:r>
+        <w:rPr>
+          <w:smallCaps w:val="0"/>
+          <w:kern w:val="0"/>
+          <w:lang w:val="de-DE"/>
+        </w:rPr>
+        <w:tab/>
+      </w:r>
+      <w:r>
+        <w:rPr>
+          <w:smallCaps w:val="0"/>
+          <w:kern w:val="0"/>
+          <w:lang w:val="de-DE"/>
+        </w:rPr>
+        <w:t>5</w:t>
       </w:r>
     </w:p>
     <w:p>
@@ -16456,7 +16568,7 @@
           <w:kern w:val="0"/>
           <w:lang w:val="de-DE"/>
         </w:rPr>
-        <w:t>TCP</w:t>
+        <w:t>VM</w:t>
       </w:r>
       <w:r>
         <w:rPr>
@@ -16498,100 +16610,6 @@
           <w:lang w:val="de-DE"/>
         </w:rPr>
         <w:tab/>
-        <w:t>Transmission Control Protocol</w:t>
-      </w:r>
-      <w:r>
-        <w:rPr>
-          <w:smallCaps w:val="0"/>
-          <w:kern w:val="0"/>
-          <w:lang w:val="de-DE"/>
-        </w:rPr>
-        <w:tab/>
-      </w:r>
-      <w:r>
-        <w:rPr>
-          <w:smallCaps w:val="0"/>
-          <w:kern w:val="0"/>
-          <w:lang w:val="de-DE"/>
-        </w:rPr>
-        <w:tab/>
-      </w:r>
-      <w:r>
-        <w:rPr>
-          <w:smallCaps w:val="0"/>
-          <w:kern w:val="0"/>
-          <w:lang w:val="de-DE"/>
-        </w:rPr>
-        <w:tab/>
-      </w:r>
-      <w:r>
-        <w:rPr>
-          <w:smallCaps w:val="0"/>
-          <w:kern w:val="0"/>
-          <w:lang w:val="de-DE"/>
-        </w:rPr>
-        <w:t>5</w:t>
-      </w:r>
-    </w:p>
-    <w:p>
-      <w:pPr>
-        <w:pStyle w:val="ReferenceHead"/>
-        <w:ind w:left="202"/>
-        <w:jc w:val="both"/>
-        <w:rPr>
-          <w:smallCaps w:val="0"/>
-          <w:kern w:val="0"/>
-          <w:lang w:val="de-DE"/>
-        </w:rPr>
-      </w:pPr>
-      <w:r>
-        <w:rPr>
-          <w:smallCaps w:val="0"/>
-          <w:kern w:val="0"/>
-          <w:lang w:val="de-DE"/>
-        </w:rPr>
-        <w:t>VM</w:t>
-      </w:r>
-      <w:r>
-        <w:rPr>
-          <w:smallCaps w:val="0"/>
-          <w:kern w:val="0"/>
-          <w:lang w:val="de-DE"/>
-        </w:rPr>
-        <w:tab/>
-      </w:r>
-      <w:r>
-        <w:rPr>
-          <w:smallCaps w:val="0"/>
-          <w:kern w:val="0"/>
-          <w:lang w:val="de-DE"/>
-        </w:rPr>
-        <w:tab/>
-      </w:r>
-      <w:r>
-        <w:rPr>
-          <w:smallCaps w:val="0"/>
-          <w:kern w:val="0"/>
-          <w:lang w:val="de-DE"/>
-        </w:rPr>
-        <w:tab/>
-        <w:t>-</w:t>
-      </w:r>
-      <w:r>
-        <w:rPr>
-          <w:smallCaps w:val="0"/>
-          <w:kern w:val="0"/>
-          <w:lang w:val="de-DE"/>
-        </w:rPr>
-        <w:tab/>
-      </w:r>
-      <w:r>
-        <w:rPr>
-          <w:smallCaps w:val="0"/>
-          <w:kern w:val="0"/>
-          <w:lang w:val="de-DE"/>
-        </w:rPr>
-        <w:tab/>
         <w:t>Virtual Machine</w:t>
       </w:r>
       <w:r>
@@ -16665,7 +16683,14 @@
           <w:lang w:val="de-DE"/>
         </w:rPr>
         <w:tab/>
-        <w:t>8</w:t>
+      </w:r>
+      <w:r>
+        <w:rPr>
+          <w:smallCaps w:val="0"/>
+          <w:kern w:val="0"/>
+          <w:lang w:val="de-DE"/>
+        </w:rPr>
+        <w:t>7</w:t>
       </w:r>
     </w:p>
     <w:p>
@@ -18420,7 +18445,7 @@
         <mc:AlternateContent>
           <mc:Choice Requires="wps">
             <w:drawing>
-              <wp:anchor distT="0" distB="0" distL="114300" distR="114300" simplePos="0" relativeHeight="251666432" behindDoc="0" locked="0" layoutInCell="1" allowOverlap="1" wp14:anchorId="5BF4C9F7" wp14:editId="1A1D03C5">
+              <wp:anchor distT="0" distB="0" distL="114300" distR="114300" simplePos="0" relativeHeight="251668480" behindDoc="0" locked="0" layoutInCell="1" allowOverlap="1" wp14:anchorId="5BF4C9F7" wp14:editId="461A1CF1">
                 <wp:simplePos x="0" y="0"/>
                 <wp:positionH relativeFrom="column">
                   <wp:posOffset>5715</wp:posOffset>
@@ -18528,7 +18553,7 @@
                 <v:stroke joinstyle="miter"/>
                 <v:path gradientshapeok="t" o:connecttype="rect"/>
               </v:shapetype>
-              <v:shape id="Textfeld 5" o:spid="_x0000_s1026" type="#_x0000_t202" style="position:absolute;left:0;text-align:left;margin-left:.45pt;margin-top:579.6pt;width:517.95pt;height:18.25pt;z-index:251666432;visibility:visible;mso-wrap-style:square;mso-width-percent:0;mso-height-percent:0;mso-wrap-distance-left:9pt;mso-wrap-distance-top:0;mso-wrap-distance-right:9pt;mso-wrap-distance-bottom:0;mso-position-horizontal:absolute;mso-position-horizontal-relative:text;mso-position-vertical:absolute;mso-position-vertical-relative:text;mso-width-percent:0;mso-height-percent:0;mso-width-relative:margin;mso-height-relative:margin;v-text-anchor:top" o:gfxdata="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" stroked="f">
+              <v:shape id="Textfeld 5" o:spid="_x0000_s1026" type="#_x0000_t202" style="position:absolute;left:0;text-align:left;margin-left:.45pt;margin-top:579.6pt;width:517.95pt;height:18.25pt;z-index:251668480;visibility:visible;mso-wrap-style:square;mso-width-percent:0;mso-height-percent:0;mso-wrap-distance-left:9pt;mso-wrap-distance-top:0;mso-wrap-distance-right:9pt;mso-wrap-distance-bottom:0;mso-position-horizontal:absolute;mso-position-horizontal-relative:text;mso-position-vertical:absolute;mso-position-vertical-relative:text;mso-width-percent:0;mso-height-percent:0;mso-width-relative:margin;mso-height-relative:margin;v-text-anchor:top" o:gfxdata="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" stroked="f">
                 <v:textbox inset="0,0,0,0">
                   <w:txbxContent>
                     <w:p>
@@ -18625,7 +18650,13 @@
         <w:rPr>
           <w:lang w:val="de-DE"/>
         </w:rPr>
-        <w:t>Abbildung 16</w:t>
+        <w:t xml:space="preserve">Abbildung </w:t>
+      </w:r>
+      <w:r>
+        <w:rPr>
+          <w:lang w:val="de-DE"/>
+        </w:rPr>
+        <w:t>16</w:t>
       </w:r>
       <w:r>
         <w:rPr>
@@ -18694,7 +18725,7 @@
           <w:lang w:val="de-DE" w:eastAsia="de-DE"/>
         </w:rPr>
         <w:drawing>
-          <wp:anchor distT="0" distB="0" distL="114300" distR="114300" simplePos="0" relativeHeight="251652096" behindDoc="0" locked="0" layoutInCell="1" allowOverlap="1" wp14:anchorId="456B4F4C" wp14:editId="6626640C">
+          <wp:anchor distT="0" distB="0" distL="114300" distR="114300" simplePos="0" relativeHeight="251651072" behindDoc="0" locked="0" layoutInCell="1" allowOverlap="1" wp14:anchorId="456B4F4C" wp14:editId="72D51B5F">
             <wp:simplePos x="0" y="0"/>
             <wp:positionH relativeFrom="margin">
               <wp:posOffset>196850</wp:posOffset>
@@ -18767,7 +18798,7 @@
         <mc:AlternateContent>
           <mc:Choice Requires="wps">
             <w:drawing>
-              <wp:anchor distT="0" distB="0" distL="114300" distR="114300" simplePos="0" relativeHeight="251662336" behindDoc="0" locked="0" layoutInCell="1" allowOverlap="1" wp14:anchorId="38577466" wp14:editId="69D90523">
+              <wp:anchor distT="0" distB="0" distL="114300" distR="114300" simplePos="0" relativeHeight="251663360" behindDoc="0" locked="0" layoutInCell="1" allowOverlap="1" wp14:anchorId="38577466" wp14:editId="7487F2D6">
                 <wp:simplePos x="0" y="0"/>
                 <wp:positionH relativeFrom="column">
                   <wp:posOffset>5715</wp:posOffset>
@@ -18884,7 +18915,7 @@
           </mc:Choice>
           <mc:Fallback>
             <w:pict>
-              <v:shape w14:anchorId="38577466" id="Textfeld 7" o:spid="_x0000_s1027" type="#_x0000_t202" style="position:absolute;left:0;text-align:left;margin-left:.45pt;margin-top:341.8pt;width:523.45pt;height:16.1pt;z-index:251662336;visibility:visible;mso-wrap-style:square;mso-height-percent:0;mso-wrap-distance-left:9pt;mso-wrap-distance-top:0;mso-wrap-distance-right:9pt;mso-wrap-distance-bottom:0;mso-position-horizontal:absolute;mso-position-horizontal-relative:text;mso-position-vertical:absolute;mso-position-vertical-relative:text;mso-height-percent:0;mso-height-relative:margin;v-text-anchor:top" o:gfxdata="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" stroked="f">
+              <v:shape w14:anchorId="38577466" id="Textfeld 7" o:spid="_x0000_s1027" type="#_x0000_t202" style="position:absolute;left:0;text-align:left;margin-left:.45pt;margin-top:341.8pt;width:523.45pt;height:16.1pt;z-index:251663360;visibility:visible;mso-wrap-style:square;mso-height-percent:0;mso-wrap-distance-left:9pt;mso-wrap-distance-top:0;mso-wrap-distance-right:9pt;mso-wrap-distance-bottom:0;mso-position-horizontal:absolute;mso-position-horizontal-relative:text;mso-position-vertical:absolute;mso-position-vertical-relative:text;mso-height-percent:0;mso-height-relative:margin;v-text-anchor:top" o:gfxdata="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" stroked="f">
                 <v:textbox inset="0,0,0,0">
                   <w:txbxContent>
                     <w:p>
@@ -18964,7 +18995,7 @@
           <w:lang w:val="de-DE" w:eastAsia="de-DE"/>
         </w:rPr>
         <w:drawing>
-          <wp:anchor distT="0" distB="0" distL="114300" distR="114300" simplePos="0" relativeHeight="251658240" behindDoc="0" locked="0" layoutInCell="1" allowOverlap="1" wp14:anchorId="77B3B409" wp14:editId="45A6F551">
+          <wp:anchor distT="0" distB="0" distL="114300" distR="114300" simplePos="0" relativeHeight="251658240" behindDoc="0" locked="0" layoutInCell="1" allowOverlap="1" wp14:anchorId="77B3B409" wp14:editId="1E7BE82A">
             <wp:simplePos x="0" y="0"/>
             <wp:positionH relativeFrom="column">
               <wp:posOffset>863</wp:posOffset>
@@ -19457,7 +19488,7 @@
           <w:lang w:val="de-DE" w:eastAsia="de-DE"/>
         </w:rPr>
         <w:pict w14:anchorId="50E5E2B4">
-          <v:shape id="_x0000_i1074" type="#_x0000_t75" style="width:311.45pt;height:361.65pt">
+          <v:shape id="_x0000_i1074" type="#_x0000_t75" style="width:311.25pt;height:361.5pt">
             <v:imagedata r:id="rId28" o:title="clientMaske2" cropleft="157f" cropright="304f"/>
           </v:shape>
         </w:pict>
@@ -19621,7 +19652,7 @@
           <w:lang w:val="de-DE" w:eastAsia="de-DE"/>
         </w:rPr>
         <w:pict w14:anchorId="1E36EFEE">
-          <v:shape id="_x0000_i1027" type="#_x0000_t75" style="width:251.15pt;height:178.35pt">
+          <v:shape id="_x0000_i1027" type="#_x0000_t75" style="width:250.5pt;height:178.5pt">
             <v:imagedata r:id="rId30" o:title="benchmarkingMaske1"/>
           </v:shape>
         </w:pict>
@@ -19666,7 +19697,7 @@
           <w:lang w:val="de-DE" w:eastAsia="de-DE"/>
         </w:rPr>
         <w:pict w14:anchorId="3C9F3D73">
-          <v:shape id="_x0000_i1028" type="#_x0000_t75" style="width:247.8pt;height:177.5pt">
+          <v:shape id="_x0000_i1028" type="#_x0000_t75" style="width:247.5pt;height:177pt">
             <v:imagedata r:id="rId32" o:title="benchmarkingMaske3"/>
           </v:shape>
         </w:pict>
@@ -19711,7 +19742,7 @@
           <w:lang w:val="de-DE" w:eastAsia="de-DE"/>
         </w:rPr>
         <w:pict w14:anchorId="44054343">
-          <v:shape id="_x0000_i1029" type="#_x0000_t75" style="width:247.8pt;height:175pt">
+          <v:shape id="_x0000_i1029" type="#_x0000_t75" style="width:248.25pt;height:174.75pt">
             <v:imagedata r:id="rId34" o:title="benchmarkingMaske5"/>
           </v:shape>
         </w:pict>
@@ -19822,7 +19853,7 @@
           <w:lang w:val="de-DE" w:eastAsia="de-DE"/>
         </w:rPr>
         <w:drawing>
-          <wp:inline distT="0" distB="0" distL="0" distR="0" wp14:anchorId="10E8257B" wp14:editId="311E09F4">
+          <wp:inline distT="0" distB="0" distL="0" distR="0" wp14:anchorId="10E8257B" wp14:editId="128666CE">
             <wp:extent cx="3259455" cy="1833245"/>
             <wp:effectExtent l="0" t="0" r="0" b="0"/>
             <wp:docPr id="16" name="Grafik 16" descr="adminclient_overview"/>
@@ -19875,7 +19906,7 @@
           <w:lang w:val="de-DE" w:eastAsia="de-DE"/>
         </w:rPr>
         <w:drawing>
-          <wp:inline distT="0" distB="0" distL="0" distR="0" wp14:anchorId="67EDB7D9" wp14:editId="6870B433">
+          <wp:inline distT="0" distB="0" distL="0" distR="0" wp14:anchorId="67EDB7D9" wp14:editId="4922B49E">
             <wp:extent cx="3255433" cy="1834417"/>
             <wp:effectExtent l="0" t="0" r="2540" b="0"/>
             <wp:docPr id="12" name="Grafik 12" descr="C:\Users\David\AppData\Local\Microsoft\Windows\INetCacheContent.Word\adminclient_overview-with-counts.png"/>
@@ -19928,7 +19959,7 @@
           <w:lang w:val="de-DE" w:eastAsia="de-DE"/>
         </w:rPr>
         <w:drawing>
-          <wp:inline distT="0" distB="0" distL="0" distR="0" wp14:anchorId="57860EC4" wp14:editId="46BDEB35">
+          <wp:inline distT="0" distB="0" distL="0" distR="0" wp14:anchorId="57860EC4" wp14:editId="5377EBB0">
             <wp:extent cx="3217545" cy="1811655"/>
             <wp:effectExtent l="0" t="0" r="1905" b="0"/>
             <wp:docPr id="14" name="Grafik 14" descr="adminclient_statistics"/>
@@ -19981,7 +20012,7 @@
           <w:lang w:val="de-DE" w:eastAsia="de-DE"/>
         </w:rPr>
         <w:drawing>
-          <wp:inline distT="0" distB="0" distL="0" distR="0" wp14:anchorId="6207786E" wp14:editId="7EF5328E">
+          <wp:inline distT="0" distB="0" distL="0" distR="0" wp14:anchorId="6207786E" wp14:editId="3A99940F">
             <wp:extent cx="3221567" cy="1816536"/>
             <wp:effectExtent l="0" t="0" r="0" b="0"/>
             <wp:docPr id="15" name="Grafik 15" descr="C:\Users\David\AppData\Local\Microsoft\Windows\INetCacheContent.Word\adminclient_delete-data.png"/>
@@ -20101,7 +20132,7 @@
           <w:lang w:val="de-DE" w:eastAsia="de-DE"/>
         </w:rPr>
         <w:drawing>
-          <wp:inline distT="0" distB="0" distL="0" distR="0" wp14:anchorId="57BD8B67" wp14:editId="1FA17DC7">
+          <wp:inline distT="0" distB="0" distL="0" distR="0" wp14:anchorId="57BD8B67" wp14:editId="30D1C41D">
             <wp:extent cx="6583680" cy="2136775"/>
             <wp:effectExtent l="0" t="0" r="7620" b="0"/>
             <wp:docPr id="19" name="Grafik 19"/>
@@ -21520,6 +21551,7 @@
       </w:r>
       <w:r>
         <w:rPr>
+          <w:noProof/>
           <w:lang w:val="de-DE"/>
         </w:rPr>
         <w:t>2</w:t>
@@ -22305,7 +22337,7 @@
         <mc:AlternateContent>
           <mc:Choice Requires="wps">
             <w:drawing>
-              <wp:anchor distT="0" distB="0" distL="114300" distR="114300" simplePos="0" relativeHeight="251653120" behindDoc="0" locked="0" layoutInCell="1" allowOverlap="1" wp14:anchorId="24B67027" wp14:editId="11630F71">
+              <wp:anchor distT="0" distB="0" distL="114300" distR="114300" simplePos="0" relativeHeight="251653120" behindDoc="0" locked="0" layoutInCell="1" allowOverlap="1" wp14:anchorId="24B67027" wp14:editId="7A5D5D01">
                 <wp:simplePos x="0" y="0"/>
                 <wp:positionH relativeFrom="column">
                   <wp:posOffset>1561986</wp:posOffset>
@@ -22449,7 +22481,7 @@
           <w:lang w:val="de-DE"/>
         </w:rPr>
         <w:pict w14:anchorId="7D55631E">
-          <v:shape id="_x0000_i1042" type="#_x0000_t75" style="width:272.95pt;height:617.85pt">
+          <v:shape id="_x0000_i1042" type="#_x0000_t75" style="width:273pt;height:618pt">
             <v:imagedata croptop="-65520f" cropbottom="65520f"/>
           </v:shape>
         </w:pict>
@@ -23328,7 +23360,7 @@
       <w:rPr>
         <w:noProof/>
       </w:rPr>
-      <w:t>4</w:t>
+      <w:t>11</w:t>
     </w:r>
     <w:r>
       <w:fldChar w:fldCharType="end"/>
@@ -25779,7 +25811,7 @@
 </file>
 
 <file path=customXml/itemProps1.xml><?xml version="1.0" encoding="utf-8"?>
-<ds:datastoreItem xmlns:ds="http://schemas.openxmlformats.org/officeDocument/2006/customXml" ds:itemID="{B7AA1E43-5B57-45A9-9497-833DE0C285A5}">
+<ds:datastoreItem xmlns:ds="http://schemas.openxmlformats.org/officeDocument/2006/customXml" ds:itemID="{FE806602-CA37-479D-976B-BB6139E0849C}">
   <ds:schemaRefs>
     <ds:schemaRef ds:uri="http://schemas.openxmlformats.org/officeDocument/2006/bibliography"/>
   </ds:schemaRefs>

</xml_diff>